<commit_message>
BUGFIX: psi_common_strobe_divider failed for Ratio=1 - This commit fixes issue #1
</commit_message>
<xml_diff>
--- a/doc/psi_common.docx
+++ b/doc/psi_common.docx
@@ -7346,6 +7346,39 @@
       <w:pPr>
         <w:pStyle w:val="ListParagraph"/>
         <w:numPr>
+          <w:ilvl w:val="1"/>
+          <w:numId w:val="35"/>
+        </w:numPr>
+        <w:rPr>
+          <w:lang w:val="en-US"/>
+        </w:rPr>
+      </w:pPr>
+      <w:r>
+        <w:rPr>
+          <w:lang w:val="en-US"/>
+        </w:rPr>
+        <w:t xml:space="preserve">Highlight all documentation changes in feature branches in </w:t>
+      </w:r>
+      <w:r>
+        <w:rPr>
+          <w:highlight w:val="yellow"/>
+          <w:lang w:val="en-US"/>
+        </w:rPr>
+        <w:t>yellow</w:t>
+      </w:r>
+      <w:r>
+        <w:rPr>
+          <w:lang w:val="en-US"/>
+        </w:rPr>
+        <w:t xml:space="preserve"> so they can be found easily when merging back to master.</w:t>
+      </w:r>
+      <w:bookmarkStart w:id="6" w:name="_GoBack"/>
+      <w:bookmarkEnd w:id="6"/>
+    </w:p>
+    <w:p>
+      <w:pPr>
+        <w:pStyle w:val="ListParagraph"/>
+        <w:numPr>
           <w:ilvl w:val="0"/>
           <w:numId w:val="35"/>
         </w:numPr>
@@ -7424,7 +7457,7 @@
           <w:lang w:val="en-US"/>
         </w:rPr>
       </w:pPr>
-      <w:bookmarkStart w:id="6" w:name="_Toc529352534"/>
+      <w:bookmarkStart w:id="7" w:name="_Toc529352534"/>
       <w:r>
         <w:rPr>
           <w:lang w:val="en-US"/>
@@ -7432,7 +7465,7 @@
         <w:lastRenderedPageBreak/>
         <w:t>Handshaking Signals</w:t>
       </w:r>
-      <w:bookmarkEnd w:id="6"/>
+      <w:bookmarkEnd w:id="7"/>
     </w:p>
     <w:p>
       <w:pPr>
@@ -7698,7 +7731,7 @@
           <w:lang w:val="en-US"/>
         </w:rPr>
       </w:pPr>
-      <w:bookmarkStart w:id="7" w:name="_Toc529352578"/>
+      <w:bookmarkStart w:id="8" w:name="_Toc529352578"/>
       <w:r>
         <w:rPr>
           <w:lang w:val="en-US"/>
@@ -7748,7 +7781,7 @@
         </w:rPr>
         <w:t>Handshaking signals</w:t>
       </w:r>
-      <w:bookmarkEnd w:id="7"/>
+      <w:bookmarkEnd w:id="8"/>
     </w:p>
     <w:p>
       <w:pPr>
@@ -7895,7 +7928,7 @@
           <w:lang w:val="en-US"/>
         </w:rPr>
       </w:pPr>
-      <w:bookmarkStart w:id="8" w:name="_Toc529352535"/>
+      <w:bookmarkStart w:id="9" w:name="_Toc529352535"/>
       <w:r>
         <w:rPr>
           <w:lang w:val="en-US"/>
@@ -7903,7 +7936,7 @@
         <w:lastRenderedPageBreak/>
         <w:t>Packages</w:t>
       </w:r>
-      <w:bookmarkEnd w:id="8"/>
+      <w:bookmarkEnd w:id="9"/>
     </w:p>
     <w:p>
       <w:pPr>
@@ -7912,14 +7945,14 @@
           <w:lang w:val="en-US"/>
         </w:rPr>
       </w:pPr>
-      <w:bookmarkStart w:id="9" w:name="_Toc529352536"/>
+      <w:bookmarkStart w:id="10" w:name="_Toc529352536"/>
       <w:r>
         <w:rPr>
           <w:lang w:val="en-US"/>
         </w:rPr>
         <w:t>psi_common_array_pkg</w:t>
       </w:r>
-      <w:bookmarkEnd w:id="9"/>
+      <w:bookmarkEnd w:id="10"/>
     </w:p>
     <w:p>
       <w:pPr>
@@ -7955,14 +7988,14 @@
           <w:lang w:val="en-US"/>
         </w:rPr>
       </w:pPr>
-      <w:bookmarkStart w:id="10" w:name="_Toc529352537"/>
+      <w:bookmarkStart w:id="11" w:name="_Toc529352537"/>
       <w:r>
         <w:rPr>
           <w:lang w:val="en-US"/>
         </w:rPr>
         <w:t>psi_common_logic_pkg</w:t>
       </w:r>
-      <w:bookmarkEnd w:id="10"/>
+      <w:bookmarkEnd w:id="11"/>
     </w:p>
     <w:p>
       <w:pPr>
@@ -7998,14 +8031,14 @@
           <w:lang w:val="en-US"/>
         </w:rPr>
       </w:pPr>
-      <w:bookmarkStart w:id="11" w:name="_Toc529352538"/>
+      <w:bookmarkStart w:id="12" w:name="_Toc529352538"/>
       <w:r>
         <w:rPr>
           <w:lang w:val="en-US"/>
         </w:rPr>
         <w:t>psi_common_axi_pkg</w:t>
       </w:r>
-      <w:bookmarkEnd w:id="11"/>
+      <w:bookmarkEnd w:id="12"/>
     </w:p>
     <w:p>
       <w:pPr>
@@ -8041,14 +8074,14 @@
           <w:lang w:val="en-US"/>
         </w:rPr>
       </w:pPr>
-      <w:bookmarkStart w:id="12" w:name="_Toc529352539"/>
+      <w:bookmarkStart w:id="13" w:name="_Toc529352539"/>
       <w:r>
         <w:rPr>
           <w:lang w:val="en-US"/>
         </w:rPr>
         <w:t>psi_common_math_pkg</w:t>
       </w:r>
-      <w:bookmarkEnd w:id="12"/>
+      <w:bookmarkEnd w:id="13"/>
     </w:p>
     <w:p>
       <w:pPr>
@@ -8093,7 +8126,7 @@
           <w:lang w:val="en-US"/>
         </w:rPr>
       </w:pPr>
-      <w:bookmarkStart w:id="13" w:name="_Toc529352540"/>
+      <w:bookmarkStart w:id="14" w:name="_Toc529352540"/>
       <w:r>
         <w:rPr>
           <w:lang w:val="en-US"/>
@@ -8101,7 +8134,7 @@
         <w:lastRenderedPageBreak/>
         <w:t>Memories</w:t>
       </w:r>
-      <w:bookmarkEnd w:id="13"/>
+      <w:bookmarkEnd w:id="14"/>
     </w:p>
     <w:p>
       <w:pPr>
@@ -8110,14 +8143,14 @@
           <w:lang w:val="en-US"/>
         </w:rPr>
       </w:pPr>
-      <w:bookmarkStart w:id="14" w:name="_Toc529352541"/>
+      <w:bookmarkStart w:id="15" w:name="_Toc529352541"/>
       <w:r>
         <w:rPr>
           <w:lang w:val="en-US"/>
         </w:rPr>
         <w:t>psi_common_sdp_ram</w:t>
       </w:r>
-      <w:bookmarkEnd w:id="14"/>
+      <w:bookmarkEnd w:id="15"/>
     </w:p>
     <w:p>
       <w:pPr>
@@ -9280,7 +9313,7 @@
           <w:lang w:val="en-US"/>
         </w:rPr>
       </w:pPr>
-      <w:bookmarkStart w:id="15" w:name="_Toc529352542"/>
+      <w:bookmarkStart w:id="16" w:name="_Toc529352542"/>
       <w:r>
         <w:rPr>
           <w:lang w:val="en-US"/>
@@ -9294,7 +9327,7 @@
         </w:rPr>
         <w:t>_be</w:t>
       </w:r>
-      <w:bookmarkEnd w:id="15"/>
+      <w:bookmarkEnd w:id="16"/>
     </w:p>
     <w:p>
       <w:pPr>
@@ -10063,8 +10096,8 @@
           <w:lang w:val="en-US"/>
         </w:rPr>
       </w:pPr>
-      <w:bookmarkStart w:id="16" w:name="_Ref516049468"/>
-      <w:bookmarkStart w:id="17" w:name="_Toc529352543"/>
+      <w:bookmarkStart w:id="17" w:name="_Ref516049468"/>
+      <w:bookmarkStart w:id="18" w:name="_Toc529352543"/>
       <w:r>
         <w:rPr>
           <w:lang w:val="en-US"/>
@@ -10072,8 +10105,8 @@
         <w:lastRenderedPageBreak/>
         <w:t>psi_common_tdp_ram</w:t>
       </w:r>
-      <w:bookmarkEnd w:id="16"/>
       <w:bookmarkEnd w:id="17"/>
+      <w:bookmarkEnd w:id="18"/>
     </w:p>
     <w:p>
       <w:pPr>
@@ -11237,7 +11270,7 @@
           <w:lang w:val="en-US"/>
         </w:rPr>
       </w:pPr>
-      <w:bookmarkStart w:id="18" w:name="_Toc529352544"/>
+      <w:bookmarkStart w:id="19" w:name="_Toc529352544"/>
       <w:r>
         <w:rPr>
           <w:lang w:val="en-US"/>
@@ -11245,7 +11278,7 @@
         <w:lastRenderedPageBreak/>
         <w:t>FIFOs</w:t>
       </w:r>
-      <w:bookmarkEnd w:id="18"/>
+      <w:bookmarkEnd w:id="19"/>
     </w:p>
     <w:p>
       <w:pPr>
@@ -11254,18 +11287,18 @@
           <w:lang w:val="en-US"/>
         </w:rPr>
       </w:pPr>
-      <w:bookmarkStart w:id="19" w:name="_Ref516059138"/>
-      <w:bookmarkStart w:id="20" w:name="_Ref516059150"/>
-      <w:bookmarkStart w:id="21" w:name="_Toc529352545"/>
+      <w:bookmarkStart w:id="20" w:name="_Ref516059138"/>
+      <w:bookmarkStart w:id="21" w:name="_Ref516059150"/>
+      <w:bookmarkStart w:id="22" w:name="_Toc529352545"/>
       <w:r>
         <w:rPr>
           <w:lang w:val="en-US"/>
         </w:rPr>
         <w:t>psi_common_async_fifo</w:t>
       </w:r>
-      <w:bookmarkEnd w:id="19"/>
       <w:bookmarkEnd w:id="20"/>
       <w:bookmarkEnd w:id="21"/>
+      <w:bookmarkEnd w:id="22"/>
     </w:p>
     <w:p>
       <w:pPr>
@@ -13571,7 +13604,7 @@
           <w:lang w:val="en-US"/>
         </w:rPr>
       </w:pPr>
-      <w:bookmarkStart w:id="22" w:name="_Toc529352579"/>
+      <w:bookmarkStart w:id="23" w:name="_Toc529352579"/>
       <w:r>
         <w:rPr>
           <w:lang w:val="en-US"/>
@@ -13633,7 +13666,7 @@
         </w:rPr>
         <w:t xml:space="preserve"> Architecture</w:t>
       </w:r>
-      <w:bookmarkEnd w:id="22"/>
+      <w:bookmarkEnd w:id="23"/>
     </w:p>
     <w:p>
       <w:pPr>
@@ -13715,7 +13748,7 @@
           <w:lang w:val="en-US"/>
         </w:rPr>
       </w:pPr>
-      <w:bookmarkStart w:id="23" w:name="_Toc529352546"/>
+      <w:bookmarkStart w:id="24" w:name="_Toc529352546"/>
       <w:r>
         <w:rPr>
           <w:lang w:val="en-US"/>
@@ -13723,7 +13756,7 @@
         <w:lastRenderedPageBreak/>
         <w:t>psi_common_sync_fifo</w:t>
       </w:r>
-      <w:bookmarkEnd w:id="23"/>
+      <w:bookmarkEnd w:id="24"/>
     </w:p>
     <w:p>
       <w:pPr>
@@ -15770,7 +15803,7 @@
           <w:lang w:val="en-US"/>
         </w:rPr>
       </w:pPr>
-      <w:bookmarkStart w:id="24" w:name="_Toc529352547"/>
+      <w:bookmarkStart w:id="25" w:name="_Toc529352547"/>
       <w:r>
         <w:rPr>
           <w:lang w:val="en-US"/>
@@ -15778,7 +15811,7 @@
         <w:lastRenderedPageBreak/>
         <w:t>Clock Crossings</w:t>
       </w:r>
-      <w:bookmarkEnd w:id="24"/>
+      <w:bookmarkEnd w:id="25"/>
     </w:p>
     <w:p>
       <w:pPr>
@@ -15787,14 +15820,14 @@
           <w:lang w:val="en-US"/>
         </w:rPr>
       </w:pPr>
-      <w:bookmarkStart w:id="25" w:name="_Toc529352548"/>
+      <w:bookmarkStart w:id="26" w:name="_Toc529352548"/>
       <w:r>
         <w:rPr>
           <w:lang w:val="en-US"/>
         </w:rPr>
         <w:t>psi_common_pulse_cc</w:t>
       </w:r>
-      <w:bookmarkEnd w:id="25"/>
+      <w:bookmarkEnd w:id="26"/>
     </w:p>
     <w:p>
       <w:pPr>
@@ -16665,7 +16698,7 @@
           <w:lang w:val="en-US"/>
         </w:rPr>
       </w:pPr>
-      <w:bookmarkStart w:id="26" w:name="_Ref516063767"/>
+      <w:bookmarkStart w:id="27" w:name="_Ref516063767"/>
       <w:r>
         <w:rPr>
           <w:lang w:val="en-US"/>
@@ -16673,7 +16706,7 @@
         <w:lastRenderedPageBreak/>
         <w:t>Architecture</w:t>
       </w:r>
-      <w:bookmarkEnd w:id="26"/>
+      <w:bookmarkEnd w:id="27"/>
     </w:p>
     <w:p>
       <w:pPr>
@@ -16764,7 +16797,7 @@
           <w:lang w:val="en-US"/>
         </w:rPr>
       </w:pPr>
-      <w:bookmarkStart w:id="27" w:name="_Toc529352580"/>
+      <w:bookmarkStart w:id="28" w:name="_Toc529352580"/>
       <w:r>
         <w:rPr>
           <w:lang w:val="en-US"/>
@@ -16826,7 +16859,7 @@
         </w:rPr>
         <w:t xml:space="preserve"> handling of pulses</w:t>
       </w:r>
-      <w:bookmarkEnd w:id="27"/>
+      <w:bookmarkEnd w:id="28"/>
     </w:p>
     <w:p>
       <w:pPr>
@@ -16911,7 +16944,7 @@
           <w:lang w:val="en-US"/>
         </w:rPr>
       </w:pPr>
-      <w:bookmarkStart w:id="28" w:name="_Toc529352581"/>
+      <w:bookmarkStart w:id="29" w:name="_Toc529352581"/>
       <w:r>
         <w:rPr>
           <w:lang w:val="en-US"/>
@@ -16973,7 +17006,7 @@
         </w:rPr>
         <w:t xml:space="preserve"> alignment of pulses can change</w:t>
       </w:r>
-      <w:bookmarkEnd w:id="28"/>
+      <w:bookmarkEnd w:id="29"/>
     </w:p>
     <w:p>
       <w:pPr>
@@ -17073,7 +17106,7 @@
           <w:lang w:val="en-US"/>
         </w:rPr>
       </w:pPr>
-      <w:bookmarkStart w:id="29" w:name="_Toc529352582"/>
+      <w:bookmarkStart w:id="30" w:name="_Toc529352582"/>
       <w:r>
         <w:rPr>
           <w:lang w:val="en-US"/>
@@ -17135,7 +17168,7 @@
         </w:rPr>
         <w:t xml:space="preserve"> handling of resets</w:t>
       </w:r>
-      <w:bookmarkEnd w:id="29"/>
+      <w:bookmarkEnd w:id="30"/>
     </w:p>
     <w:p>
       <w:pPr>
@@ -17194,7 +17227,7 @@
           <w:lang w:val="en-US"/>
         </w:rPr>
       </w:pPr>
-      <w:bookmarkStart w:id="30" w:name="_Toc529352549"/>
+      <w:bookmarkStart w:id="31" w:name="_Toc529352549"/>
       <w:r>
         <w:rPr>
           <w:lang w:val="en-US"/>
@@ -17202,7 +17235,7 @@
         <w:lastRenderedPageBreak/>
         <w:t>psi_common_simple_cc</w:t>
       </w:r>
-      <w:bookmarkEnd w:id="30"/>
+      <w:bookmarkEnd w:id="31"/>
     </w:p>
     <w:p>
       <w:pPr>
@@ -18359,7 +18392,7 @@
           <w:lang w:val="en-US"/>
         </w:rPr>
       </w:pPr>
-      <w:bookmarkStart w:id="31" w:name="_Toc529352583"/>
+      <w:bookmarkStart w:id="32" w:name="_Toc529352583"/>
       <w:r>
         <w:rPr>
           <w:lang w:val="en-US"/>
@@ -18409,7 +18442,7 @@
         </w:rPr>
         <w:t>psi_common_simple_cc: Architecture</w:t>
       </w:r>
-      <w:bookmarkEnd w:id="31"/>
+      <w:bookmarkEnd w:id="32"/>
     </w:p>
     <w:p>
       <w:pPr>
@@ -18539,7 +18572,7 @@
           <w:lang w:val="en-US"/>
         </w:rPr>
       </w:pPr>
-      <w:bookmarkStart w:id="32" w:name="_Toc529352550"/>
+      <w:bookmarkStart w:id="33" w:name="_Toc529352550"/>
       <w:r>
         <w:rPr>
           <w:lang w:val="en-US"/>
@@ -18547,7 +18580,7 @@
         <w:lastRenderedPageBreak/>
         <w:t>psi_common_status_cc</w:t>
       </w:r>
-      <w:bookmarkEnd w:id="32"/>
+      <w:bookmarkEnd w:id="33"/>
     </w:p>
     <w:p>
       <w:pPr>
@@ -19649,7 +19682,7 @@
           <w:lang w:val="en-US"/>
         </w:rPr>
       </w:pPr>
-      <w:bookmarkStart w:id="33" w:name="_Toc529352584"/>
+      <w:bookmarkStart w:id="34" w:name="_Toc529352584"/>
       <w:r>
         <w:rPr>
           <w:lang w:val="en-US"/>
@@ -19699,7 +19732,7 @@
         </w:rPr>
         <w:t>psi_common_status_cc: Architecture</w:t>
       </w:r>
-      <w:bookmarkEnd w:id="33"/>
+      <w:bookmarkEnd w:id="34"/>
     </w:p>
     <w:p>
       <w:pPr>
@@ -19767,7 +19800,7 @@
           <w:lang w:val="en-US"/>
         </w:rPr>
       </w:pPr>
-      <w:bookmarkStart w:id="34" w:name="_Toc529352551"/>
+      <w:bookmarkStart w:id="35" w:name="_Toc529352551"/>
       <w:r>
         <w:rPr>
           <w:lang w:val="en-US"/>
@@ -19775,7 +19808,7 @@
         <w:lastRenderedPageBreak/>
         <w:t>psi_common_sync_cc_n2xn</w:t>
       </w:r>
-      <w:bookmarkEnd w:id="34"/>
+      <w:bookmarkEnd w:id="35"/>
     </w:p>
     <w:p>
       <w:pPr>
@@ -20695,7 +20728,7 @@
           <w:lang w:val="en-US"/>
         </w:rPr>
       </w:pPr>
-      <w:bookmarkStart w:id="35" w:name="_Toc529352552"/>
+      <w:bookmarkStart w:id="36" w:name="_Toc529352552"/>
       <w:r>
         <w:rPr>
           <w:lang w:val="en-US"/>
@@ -20715,7 +20748,7 @@
         </w:rPr>
         <w:t>c_cc_xn2n</w:t>
       </w:r>
-      <w:bookmarkEnd w:id="35"/>
+      <w:bookmarkEnd w:id="36"/>
     </w:p>
     <w:p>
       <w:pPr>
@@ -21628,7 +21661,7 @@
           <w:lang w:val="en-US"/>
         </w:rPr>
       </w:pPr>
-      <w:bookmarkStart w:id="36" w:name="_Toc529352553"/>
+      <w:bookmarkStart w:id="37" w:name="_Toc529352553"/>
       <w:r>
         <w:rPr>
           <w:lang w:val="en-US"/>
@@ -21636,7 +21669,7 @@
         <w:lastRenderedPageBreak/>
         <w:t>psi_common_bit_cc</w:t>
       </w:r>
-      <w:bookmarkEnd w:id="36"/>
+      <w:bookmarkEnd w:id="37"/>
     </w:p>
     <w:p>
       <w:pPr>
@@ -22107,14 +22140,14 @@
           <w:lang w:val="en-US"/>
         </w:rPr>
       </w:pPr>
-      <w:bookmarkStart w:id="37" w:name="_Toc529352554"/>
+      <w:bookmarkStart w:id="38" w:name="_Toc529352554"/>
       <w:r>
         <w:rPr>
           <w:lang w:val="en-US"/>
         </w:rPr>
         <w:t>Other Components that can be used as Clock Crossings</w:t>
       </w:r>
-      <w:bookmarkEnd w:id="37"/>
+      <w:bookmarkEnd w:id="38"/>
     </w:p>
     <w:p>
       <w:pPr>
@@ -22313,7 +22346,7 @@
           <w:lang w:val="en-US"/>
         </w:rPr>
       </w:pPr>
-      <w:bookmarkStart w:id="38" w:name="_Toc529352555"/>
+      <w:bookmarkStart w:id="39" w:name="_Toc529352555"/>
       <w:r>
         <w:rPr>
           <w:lang w:val="en-US"/>
@@ -22321,7 +22354,7 @@
         <w:lastRenderedPageBreak/>
         <w:t>Timing</w:t>
       </w:r>
-      <w:bookmarkEnd w:id="38"/>
+      <w:bookmarkEnd w:id="39"/>
     </w:p>
     <w:p>
       <w:pPr>
@@ -22330,14 +22363,14 @@
           <w:lang w:val="en-US"/>
         </w:rPr>
       </w:pPr>
-      <w:bookmarkStart w:id="39" w:name="_Toc529352556"/>
+      <w:bookmarkStart w:id="40" w:name="_Toc529352556"/>
       <w:r>
         <w:rPr>
           <w:lang w:val="en-US"/>
         </w:rPr>
         <w:t>psi_common_strobe_generator</w:t>
       </w:r>
-      <w:bookmarkEnd w:id="39"/>
+      <w:bookmarkEnd w:id="40"/>
     </w:p>
     <w:p>
       <w:pPr>
@@ -23032,7 +23065,7 @@
           <w:lang w:val="en-US"/>
         </w:rPr>
       </w:pPr>
-      <w:bookmarkStart w:id="40" w:name="_Toc529352585"/>
+      <w:bookmarkStart w:id="41" w:name="_Toc529352585"/>
       <w:r>
         <w:rPr>
           <w:lang w:val="en-US"/>
@@ -23082,7 +23115,7 @@
         </w:rPr>
         <w:t>psi_common_strobe_generator: Strobe synchronization</w:t>
       </w:r>
-      <w:bookmarkEnd w:id="40"/>
+      <w:bookmarkEnd w:id="41"/>
     </w:p>
     <w:p>
       <w:pPr>
@@ -23099,7 +23132,7 @@
           <w:lang w:val="en-US"/>
         </w:rPr>
       </w:pPr>
-      <w:bookmarkStart w:id="41" w:name="_Toc529352557"/>
+      <w:bookmarkStart w:id="42" w:name="_Toc529352557"/>
       <w:r>
         <w:rPr>
           <w:lang w:val="en-US"/>
@@ -23107,7 +23140,7 @@
         <w:lastRenderedPageBreak/>
         <w:t>psi_common_strobe_divider</w:t>
       </w:r>
-      <w:bookmarkEnd w:id="41"/>
+      <w:bookmarkEnd w:id="42"/>
     </w:p>
     <w:p>
       <w:pPr>
@@ -23603,15 +23636,36 @@
           <w:p>
             <w:pPr>
               <w:pStyle w:val="TableContent"/>
+            </w:pPr>
+            <w:r>
+              <w:t>Division ratio</w:t>
+            </w:r>
+            <w:r>
+              <w:t xml:space="preserve"> (1 = no division, 2 = division by 2)</w:t>
+            </w:r>
+          </w:p>
+          <w:p>
+            <w:pPr>
+              <w:pStyle w:val="TableContent"/>
               <w:rPr>
                 <w:i/>
               </w:rPr>
             </w:pPr>
-            <w:r>
-              <w:t>Division ratio</w:t>
-            </w:r>
-            <w:r>
-              <w:t xml:space="preserve"> (1 = no division, 2 = division by 2)</w:t>
+            <w:commentRangeStart w:id="43"/>
+            <w:r>
+              <w:rPr>
+                <w:highlight w:val="yellow"/>
+              </w:rPr>
+              <w:t>0 leads to the same behavior as 1.</w:t>
+            </w:r>
+            <w:commentRangeEnd w:id="43"/>
+            <w:r>
+              <w:rPr>
+                <w:rStyle w:val="CommentReference"/>
+                <w:highlight w:val="yellow"/>
+                <w:lang w:val="de-CH"/>
+              </w:rPr>
+              <w:commentReference w:id="43"/>
             </w:r>
           </w:p>
         </w:tc>
@@ -23689,7 +23743,7 @@
           <w:lang w:val="en-US"/>
         </w:rPr>
       </w:pPr>
-      <w:bookmarkStart w:id="42" w:name="_Toc529352558"/>
+      <w:bookmarkStart w:id="44" w:name="_Toc529352558"/>
       <w:r>
         <w:rPr>
           <w:lang w:val="en-US"/>
@@ -23697,7 +23751,7 @@
         <w:lastRenderedPageBreak/>
         <w:t>psi_common_tickgenerator</w:t>
       </w:r>
-      <w:bookmarkEnd w:id="42"/>
+      <w:bookmarkEnd w:id="44"/>
     </w:p>
     <w:p>
       <w:pPr>
@@ -24348,7 +24402,7 @@
           <w:lang w:val="en-US"/>
         </w:rPr>
       </w:pPr>
-      <w:bookmarkStart w:id="43" w:name="_Toc529352559"/>
+      <w:bookmarkStart w:id="45" w:name="_Toc529352559"/>
       <w:r>
         <w:rPr>
           <w:lang w:val="en-US"/>
@@ -24356,7 +24410,7 @@
         <w:lastRenderedPageBreak/>
         <w:t>psi_common_pulse_shaper</w:t>
       </w:r>
-      <w:bookmarkEnd w:id="43"/>
+      <w:bookmarkEnd w:id="45"/>
     </w:p>
     <w:p>
       <w:pPr>
@@ -24466,7 +24520,7 @@
                     </pic:cNvPicPr>
                   </pic:nvPicPr>
                   <pic:blipFill>
-                    <a:blip r:embed="rId19">
+                    <a:blip r:embed="rId20">
                       <a:extLst>
                         <a:ext uri="{28A0092B-C50C-407E-A947-70E740481C1C}">
                           <a14:useLocalDpi xmlns:a14="http://schemas.microsoft.com/office/drawing/2010/main" val="0"/>
@@ -24506,7 +24560,7 @@
           <w:lang w:val="en-US"/>
         </w:rPr>
       </w:pPr>
-      <w:bookmarkStart w:id="44" w:name="_Toc529352586"/>
+      <w:bookmarkStart w:id="46" w:name="_Toc529352586"/>
       <w:r>
         <w:rPr>
           <w:lang w:val="en-US"/>
@@ -24556,7 +24610,7 @@
         </w:rPr>
         <w:t>psi_common_pulse_shaper: Example waveform</w:t>
       </w:r>
-      <w:bookmarkEnd w:id="44"/>
+      <w:bookmarkEnd w:id="46"/>
     </w:p>
     <w:p>
       <w:pPr>
@@ -25039,7 +25093,7 @@
           <w:lang w:val="en-US"/>
         </w:rPr>
       </w:pPr>
-      <w:bookmarkStart w:id="45" w:name="_Toc529352560"/>
+      <w:bookmarkStart w:id="47" w:name="_Toc529352560"/>
       <w:r>
         <w:rPr>
           <w:lang w:val="en-US"/>
@@ -25047,7 +25101,7 @@
         <w:lastRenderedPageBreak/>
         <w:t>psi_common_clk_meas</w:t>
       </w:r>
-      <w:bookmarkEnd w:id="45"/>
+      <w:bookmarkEnd w:id="47"/>
     </w:p>
     <w:p>
       <w:pPr>
@@ -25616,7 +25670,7 @@
           <w:lang w:val="en-US"/>
         </w:rPr>
       </w:pPr>
-      <w:bookmarkStart w:id="46" w:name="_Toc529352561"/>
+      <w:bookmarkStart w:id="48" w:name="_Toc529352561"/>
       <w:r>
         <w:rPr>
           <w:lang w:val="en-US"/>
@@ -25624,7 +25678,7 @@
         <w:lastRenderedPageBreak/>
         <w:t>Conversions</w:t>
       </w:r>
-      <w:bookmarkEnd w:id="46"/>
+      <w:bookmarkEnd w:id="48"/>
     </w:p>
     <w:p>
       <w:pPr>
@@ -25633,14 +25687,14 @@
           <w:lang w:val="en-US"/>
         </w:rPr>
       </w:pPr>
-      <w:bookmarkStart w:id="47" w:name="_Toc529352562"/>
+      <w:bookmarkStart w:id="49" w:name="_Toc529352562"/>
       <w:r>
         <w:rPr>
           <w:lang w:val="en-US"/>
         </w:rPr>
         <w:t>psi_common_wconv_n2xn</w:t>
       </w:r>
-      <w:bookmarkEnd w:id="47"/>
+      <w:bookmarkEnd w:id="49"/>
     </w:p>
     <w:p>
       <w:pPr>
@@ -25737,7 +25791,7 @@
                     </pic:cNvPicPr>
                   </pic:nvPicPr>
                   <pic:blipFill>
-                    <a:blip r:embed="rId20">
+                    <a:blip r:embed="rId21">
                       <a:extLst>
                         <a:ext uri="{28A0092B-C50C-407E-A947-70E740481C1C}">
                           <a14:useLocalDpi xmlns:a14="http://schemas.microsoft.com/office/drawing/2010/main" val="0"/>
@@ -25777,7 +25831,7 @@
           <w:lang w:val="en-US"/>
         </w:rPr>
       </w:pPr>
-      <w:bookmarkStart w:id="48" w:name="_Toc529352587"/>
+      <w:bookmarkStart w:id="50" w:name="_Toc529352587"/>
       <w:r>
         <w:rPr>
           <w:lang w:val="en-US"/>
@@ -25827,7 +25881,7 @@
         </w:rPr>
         <w:t>psi_common_wconv_n2xn: Data alignment</w:t>
       </w:r>
-      <w:bookmarkEnd w:id="48"/>
+      <w:bookmarkEnd w:id="50"/>
     </w:p>
     <w:p>
       <w:pPr>
@@ -26731,7 +26785,7 @@
           <w:lang w:val="en-US"/>
         </w:rPr>
       </w:pPr>
-      <w:bookmarkStart w:id="49" w:name="_Toc529352563"/>
+      <w:bookmarkStart w:id="51" w:name="_Toc529352563"/>
       <w:r>
         <w:rPr>
           <w:lang w:val="en-US"/>
@@ -26739,7 +26793,7 @@
         <w:lastRenderedPageBreak/>
         <w:t>psi_common_wconv_xn2n</w:t>
       </w:r>
-      <w:bookmarkEnd w:id="49"/>
+      <w:bookmarkEnd w:id="51"/>
     </w:p>
     <w:p>
       <w:pPr>
@@ -26837,7 +26891,7 @@
                     </pic:cNvPicPr>
                   </pic:nvPicPr>
                   <pic:blipFill>
-                    <a:blip r:embed="rId21">
+                    <a:blip r:embed="rId22">
                       <a:extLst>
                         <a:ext uri="{28A0092B-C50C-407E-A947-70E740481C1C}">
                           <a14:useLocalDpi xmlns:a14="http://schemas.microsoft.com/office/drawing/2010/main" val="0"/>
@@ -26877,7 +26931,7 @@
           <w:lang w:val="en-US"/>
         </w:rPr>
       </w:pPr>
-      <w:bookmarkStart w:id="50" w:name="_Toc529352588"/>
+      <w:bookmarkStart w:id="52" w:name="_Toc529352588"/>
       <w:r>
         <w:rPr>
           <w:lang w:val="en-US"/>
@@ -26927,7 +26981,7 @@
         </w:rPr>
         <w:t>psi_common_wconv_xn2n: Data alignment</w:t>
       </w:r>
-      <w:bookmarkEnd w:id="50"/>
+      <w:bookmarkEnd w:id="52"/>
     </w:p>
     <w:p>
       <w:pPr>
@@ -27853,7 +27907,7 @@
           <w:lang w:val="en-US"/>
         </w:rPr>
       </w:pPr>
-      <w:bookmarkStart w:id="51" w:name="_Toc529352564"/>
+      <w:bookmarkStart w:id="53" w:name="_Toc529352564"/>
       <w:r>
         <w:rPr>
           <w:lang w:val="en-US"/>
@@ -27861,7 +27915,7 @@
         <w:lastRenderedPageBreak/>
         <w:t>TDM Handling</w:t>
       </w:r>
-      <w:bookmarkEnd w:id="51"/>
+      <w:bookmarkEnd w:id="53"/>
     </w:p>
     <w:p>
       <w:pPr>
@@ -27870,14 +27924,14 @@
           <w:lang w:val="en-US"/>
         </w:rPr>
       </w:pPr>
-      <w:bookmarkStart w:id="52" w:name="_Toc529352565"/>
+      <w:bookmarkStart w:id="54" w:name="_Toc529352565"/>
       <w:r>
         <w:rPr>
           <w:lang w:val="en-US"/>
         </w:rPr>
         <w:t>psi_common_par_tdm</w:t>
       </w:r>
-      <w:bookmarkEnd w:id="52"/>
+      <w:bookmarkEnd w:id="54"/>
     </w:p>
     <w:p>
       <w:pPr>
@@ -27949,7 +28003,7 @@
                     </pic:cNvPicPr>
                   </pic:nvPicPr>
                   <pic:blipFill>
-                    <a:blip r:embed="rId22">
+                    <a:blip r:embed="rId23">
                       <a:extLst>
                         <a:ext uri="{28A0092B-C50C-407E-A947-70E740481C1C}">
                           <a14:useLocalDpi xmlns:a14="http://schemas.microsoft.com/office/drawing/2010/main" val="0"/>
@@ -27989,7 +28043,7 @@
           <w:lang w:val="en-US"/>
         </w:rPr>
       </w:pPr>
-      <w:bookmarkStart w:id="53" w:name="_Toc529352589"/>
+      <w:bookmarkStart w:id="55" w:name="_Toc529352589"/>
       <w:r>
         <w:rPr>
           <w:lang w:val="en-US"/>
@@ -28039,7 +28093,7 @@
         </w:rPr>
         <w:t>psi_common_par_tdm: Waveform</w:t>
       </w:r>
-      <w:bookmarkEnd w:id="53"/>
+      <w:bookmarkEnd w:id="55"/>
     </w:p>
     <w:p>
       <w:pPr>
@@ -28707,7 +28761,7 @@
           <w:lang w:val="en-US"/>
         </w:rPr>
       </w:pPr>
-      <w:bookmarkStart w:id="54" w:name="_Toc529352566"/>
+      <w:bookmarkStart w:id="56" w:name="_Toc529352566"/>
       <w:r>
         <w:rPr>
           <w:lang w:val="en-US"/>
@@ -28715,7 +28769,7 @@
         <w:lastRenderedPageBreak/>
         <w:t>psi_common_tdm_par</w:t>
       </w:r>
-      <w:bookmarkEnd w:id="54"/>
+      <w:bookmarkEnd w:id="56"/>
     </w:p>
     <w:p>
       <w:pPr>
@@ -28787,7 +28841,7 @@
                     </pic:cNvPicPr>
                   </pic:nvPicPr>
                   <pic:blipFill>
-                    <a:blip r:embed="rId23">
+                    <a:blip r:embed="rId24">
                       <a:extLst>
                         <a:ext uri="{28A0092B-C50C-407E-A947-70E740481C1C}">
                           <a14:useLocalDpi xmlns:a14="http://schemas.microsoft.com/office/drawing/2010/main" val="0"/>
@@ -28827,7 +28881,7 @@
           <w:lang w:val="en-US"/>
         </w:rPr>
       </w:pPr>
-      <w:bookmarkStart w:id="55" w:name="_Toc529352590"/>
+      <w:bookmarkStart w:id="57" w:name="_Toc529352590"/>
       <w:r>
         <w:rPr>
           <w:lang w:val="en-US"/>
@@ -28877,7 +28931,7 @@
         </w:rPr>
         <w:t>psi_common_tdm_par: Waveform</w:t>
       </w:r>
-      <w:bookmarkEnd w:id="55"/>
+      <w:bookmarkEnd w:id="57"/>
     </w:p>
     <w:p>
       <w:pPr>
@@ -29586,8 +29640,8 @@
           <w:lang w:val="en-US"/>
         </w:rPr>
       </w:pPr>
-      <w:bookmarkStart w:id="56" w:name="_Toc519607076"/>
-      <w:bookmarkStart w:id="57" w:name="_Toc529352567"/>
+      <w:bookmarkStart w:id="58" w:name="_Toc519607076"/>
+      <w:bookmarkStart w:id="59" w:name="_Toc529352567"/>
       <w:r>
         <w:rPr>
           <w:lang w:val="en-US"/>
@@ -29595,8 +29649,8 @@
         <w:lastRenderedPageBreak/>
         <w:t>psi_common_tdm_mux</w:t>
       </w:r>
-      <w:bookmarkEnd w:id="56"/>
-      <w:bookmarkEnd w:id="57"/>
+      <w:bookmarkEnd w:id="58"/>
+      <w:bookmarkEnd w:id="59"/>
     </w:p>
     <w:p>
       <w:pPr>
@@ -29659,7 +29713,7 @@
                     </pic:cNvPicPr>
                   </pic:nvPicPr>
                   <pic:blipFill>
-                    <a:blip r:embed="rId24">
+                    <a:blip r:embed="rId25">
                       <a:extLst>
                         <a:ext uri="{28A0092B-C50C-407E-A947-70E740481C1C}">
                           <a14:useLocalDpi xmlns:a14="http://schemas.microsoft.com/office/drawing/2010/main" val="0"/>
@@ -29699,8 +29753,8 @@
           <w:lang w:val="en-US"/>
         </w:rPr>
       </w:pPr>
-      <w:bookmarkStart w:id="58" w:name="_Toc519607104"/>
-      <w:bookmarkStart w:id="59" w:name="_Toc529352591"/>
+      <w:bookmarkStart w:id="60" w:name="_Toc519607104"/>
+      <w:bookmarkStart w:id="61" w:name="_Toc529352591"/>
       <w:r>
         <w:rPr>
           <w:lang w:val="en-US"/>
@@ -29741,8 +29795,8 @@
         </w:rPr>
         <w:t>psi_common_tdm_mux: Waveform</w:t>
       </w:r>
-      <w:bookmarkEnd w:id="58"/>
-      <w:bookmarkEnd w:id="59"/>
+      <w:bookmarkEnd w:id="60"/>
+      <w:bookmarkEnd w:id="61"/>
       <w:r>
         <w:rPr>
           <w:lang w:val="en-US"/>
@@ -30537,7 +30591,7 @@
           <w:lang w:val="en-US"/>
         </w:rPr>
       </w:pPr>
-      <w:bookmarkStart w:id="60" w:name="_Toc529352568"/>
+      <w:bookmarkStart w:id="62" w:name="_Toc529352568"/>
       <w:r>
         <w:rPr>
           <w:lang w:val="en-US"/>
@@ -30545,7 +30599,7 @@
         <w:lastRenderedPageBreak/>
         <w:t>Arbiters</w:t>
       </w:r>
-      <w:bookmarkEnd w:id="60"/>
+      <w:bookmarkEnd w:id="62"/>
     </w:p>
     <w:p>
       <w:pPr>
@@ -30554,14 +30608,14 @@
           <w:lang w:val="en-US"/>
         </w:rPr>
       </w:pPr>
-      <w:bookmarkStart w:id="61" w:name="_Toc529352569"/>
+      <w:bookmarkStart w:id="63" w:name="_Toc529352569"/>
       <w:r>
         <w:rPr>
           <w:lang w:val="en-US"/>
         </w:rPr>
         <w:t>psi_common_arb_priority</w:t>
       </w:r>
-      <w:bookmarkEnd w:id="61"/>
+      <w:bookmarkEnd w:id="63"/>
     </w:p>
     <w:p>
       <w:pPr>
@@ -30646,7 +30700,7 @@
                     </pic:cNvPicPr>
                   </pic:nvPicPr>
                   <pic:blipFill>
-                    <a:blip r:embed="rId25">
+                    <a:blip r:embed="rId26">
                       <a:extLst>
                         <a:ext uri="{28A0092B-C50C-407E-A947-70E740481C1C}">
                           <a14:useLocalDpi xmlns:a14="http://schemas.microsoft.com/office/drawing/2010/main" val="0"/>
@@ -30686,7 +30740,7 @@
           <w:lang w:val="en-US"/>
         </w:rPr>
       </w:pPr>
-      <w:bookmarkStart w:id="62" w:name="_Toc529352592"/>
+      <w:bookmarkStart w:id="64" w:name="_Toc529352592"/>
       <w:r>
         <w:rPr>
           <w:lang w:val="en-US"/>
@@ -30736,7 +30790,7 @@
         </w:rPr>
         <w:t>psi_common_arb_priority: Waveform</w:t>
       </w:r>
-      <w:bookmarkEnd w:id="62"/>
+      <w:bookmarkEnd w:id="64"/>
     </w:p>
     <w:p>
       <w:pPr>
@@ -31368,7 +31422,7 @@
                     </pic:cNvPicPr>
                   </pic:nvPicPr>
                   <pic:blipFill>
-                    <a:blip r:embed="rId26">
+                    <a:blip r:embed="rId27">
                       <a:extLst>
                         <a:ext uri="{28A0092B-C50C-407E-A947-70E740481C1C}">
                           <a14:useLocalDpi xmlns:a14="http://schemas.microsoft.com/office/drawing/2010/main" val="0"/>
@@ -31408,7 +31462,7 @@
           <w:lang w:val="en-US"/>
         </w:rPr>
       </w:pPr>
-      <w:bookmarkStart w:id="63" w:name="_Toc529352593"/>
+      <w:bookmarkStart w:id="65" w:name="_Toc529352593"/>
       <w:r>
         <w:rPr>
           <w:lang w:val="en-US"/>
@@ -31458,7 +31512,7 @@
         </w:rPr>
         <w:t>psi_common_arb_priority: Parallel prefix computation (PPC)</w:t>
       </w:r>
-      <w:bookmarkEnd w:id="63"/>
+      <w:bookmarkEnd w:id="65"/>
     </w:p>
     <w:p>
       <w:pPr>
@@ -31476,7 +31530,7 @@
           <w:lang w:val="en-US"/>
         </w:rPr>
       </w:pPr>
-      <w:bookmarkStart w:id="64" w:name="_Toc529352570"/>
+      <w:bookmarkStart w:id="66" w:name="_Toc529352570"/>
       <w:r>
         <w:rPr>
           <w:lang w:val="en-US"/>
@@ -31484,7 +31538,7 @@
         <w:lastRenderedPageBreak/>
         <w:t>psi_common_arb_round_robin</w:t>
       </w:r>
-      <w:bookmarkEnd w:id="64"/>
+      <w:bookmarkEnd w:id="66"/>
     </w:p>
     <w:p>
       <w:pPr>
@@ -31608,7 +31662,7 @@
                     </pic:cNvPicPr>
                   </pic:nvPicPr>
                   <pic:blipFill>
-                    <a:blip r:embed="rId27">
+                    <a:blip r:embed="rId28">
                       <a:extLst>
                         <a:ext uri="{28A0092B-C50C-407E-A947-70E740481C1C}">
                           <a14:useLocalDpi xmlns:a14="http://schemas.microsoft.com/office/drawing/2010/main" val="0"/>
@@ -31648,7 +31702,7 @@
           <w:lang w:val="en-US"/>
         </w:rPr>
       </w:pPr>
-      <w:bookmarkStart w:id="65" w:name="_Toc529352594"/>
+      <w:bookmarkStart w:id="67" w:name="_Toc529352594"/>
       <w:r>
         <w:rPr>
           <w:lang w:val="en-US"/>
@@ -31698,7 +31752,7 @@
         </w:rPr>
         <w:t>psi_common_arb_round_robin: Waveform</w:t>
       </w:r>
-      <w:bookmarkEnd w:id="65"/>
+      <w:bookmarkEnd w:id="67"/>
     </w:p>
     <w:p>
       <w:pPr>
@@ -32382,7 +32436,7 @@
           <w:lang w:val="en-US"/>
         </w:rPr>
       </w:pPr>
-      <w:bookmarkStart w:id="66" w:name="_Toc529352571"/>
+      <w:bookmarkStart w:id="68" w:name="_Toc529352571"/>
       <w:r>
         <w:rPr>
           <w:lang w:val="en-US"/>
@@ -32390,7 +32444,7 @@
         <w:lastRenderedPageBreak/>
         <w:t>Interfaces</w:t>
       </w:r>
-      <w:bookmarkEnd w:id="66"/>
+      <w:bookmarkEnd w:id="68"/>
     </w:p>
     <w:p>
       <w:pPr>
@@ -32399,14 +32453,14 @@
           <w:lang w:val="en-US"/>
         </w:rPr>
       </w:pPr>
-      <w:bookmarkStart w:id="67" w:name="_Toc529352572"/>
+      <w:bookmarkStart w:id="69" w:name="_Toc529352572"/>
       <w:r>
         <w:rPr>
           <w:lang w:val="en-US"/>
         </w:rPr>
         <w:t>psi_common_spi_master</w:t>
       </w:r>
-      <w:bookmarkEnd w:id="67"/>
+      <w:bookmarkEnd w:id="69"/>
     </w:p>
     <w:p>
       <w:pPr>
@@ -32478,7 +32532,7 @@
                     </pic:cNvPicPr>
                   </pic:nvPicPr>
                   <pic:blipFill>
-                    <a:blip r:embed="rId28">
+                    <a:blip r:embed="rId29">
                       <a:extLst>
                         <a:ext uri="{28A0092B-C50C-407E-A947-70E740481C1C}">
                           <a14:useLocalDpi xmlns:a14="http://schemas.microsoft.com/office/drawing/2010/main" val="0"/>
@@ -32518,7 +32572,7 @@
           <w:lang w:val="en-US"/>
         </w:rPr>
       </w:pPr>
-      <w:bookmarkStart w:id="68" w:name="_Toc529352595"/>
+      <w:bookmarkStart w:id="70" w:name="_Toc529352595"/>
       <w:r>
         <w:rPr>
           <w:lang w:val="en-US"/>
@@ -32568,7 +32622,7 @@
         </w:rPr>
         <w:t>psi_common_spi_master: CPOL and CPHA meaning</w:t>
       </w:r>
-      <w:bookmarkEnd w:id="68"/>
+      <w:bookmarkEnd w:id="70"/>
     </w:p>
     <w:p>
       <w:pPr>
@@ -33737,14 +33791,7 @@
                 <w:b/>
                 <w:i/>
               </w:rPr>
-              <w:t>SPI</w:t>
-            </w:r>
-            <w:r>
-              <w:rPr>
-                <w:b/>
-                <w:i/>
-              </w:rPr>
-              <w:t xml:space="preserve"> Interface</w:t>
+              <w:t>SPI Interface</w:t>
             </w:r>
           </w:p>
         </w:tc>
@@ -34027,6 +34074,10 @@
         </w:rPr>
       </w:pPr>
       <w:r>
+        <w:rPr>
+          <w:noProof/>
+          <w:lang w:val="en-US"/>
+        </w:rPr>
         <w:drawing>
           <wp:inline distT="0" distB="0" distL="0" distR="0">
             <wp:extent cx="4358640" cy="1854200"/>
@@ -34045,7 +34096,7 @@
                     </pic:cNvPicPr>
                   </pic:nvPicPr>
                   <pic:blipFill>
-                    <a:blip r:embed="rId29">
+                    <a:blip r:embed="rId30">
                       <a:extLst>
                         <a:ext uri="{28A0092B-C50C-407E-A947-70E740481C1C}">
                           <a14:useLocalDpi xmlns:a14="http://schemas.microsoft.com/office/drawing/2010/main" val="0"/>
@@ -34085,7 +34136,7 @@
           <w:lang w:val="en-US"/>
         </w:rPr>
       </w:pPr>
-      <w:bookmarkStart w:id="69" w:name="_Toc529352596"/>
+      <w:bookmarkStart w:id="71" w:name="_Toc529352596"/>
       <w:r>
         <w:rPr>
           <w:lang w:val="en-US"/>
@@ -34133,15 +34184,9 @@
         <w:rPr>
           <w:lang w:val="en-US"/>
         </w:rPr>
-        <w:t xml:space="preserve">psi_common_spi_master: </w:t>
-      </w:r>
-      <w:r>
-        <w:rPr>
-          <w:lang w:val="en-US"/>
-        </w:rPr>
-        <w:t>Parallel interface signal behavior</w:t>
-      </w:r>
-      <w:bookmarkEnd w:id="69"/>
+        <w:t>psi_common_spi_master: Parallel interface signal behavior</w:t>
+      </w:r>
+      <w:bookmarkEnd w:id="71"/>
     </w:p>
     <w:p>
       <w:pPr>
@@ -34150,8 +34195,6 @@
           <w:lang w:val="en-US"/>
         </w:rPr>
       </w:pPr>
-      <w:bookmarkStart w:id="70" w:name="_GoBack"/>
-      <w:bookmarkEnd w:id="70"/>
     </w:p>
     <w:p>
       <w:pPr>
@@ -34162,7 +34205,7 @@
           <w:lang w:val="en-US"/>
         </w:rPr>
       </w:pPr>
-      <w:bookmarkStart w:id="71" w:name="_Toc529352573"/>
+      <w:bookmarkStart w:id="72" w:name="_Toc529352573"/>
       <w:r>
         <w:rPr>
           <w:lang w:val="en-US"/>
@@ -34170,7 +34213,7 @@
         <w:lastRenderedPageBreak/>
         <w:t>Miscellaneous</w:t>
       </w:r>
-      <w:bookmarkEnd w:id="71"/>
+      <w:bookmarkEnd w:id="72"/>
     </w:p>
     <w:p>
       <w:pPr>
@@ -34179,14 +34222,14 @@
           <w:lang w:val="en-US"/>
         </w:rPr>
       </w:pPr>
-      <w:bookmarkStart w:id="72" w:name="_Toc529352574"/>
+      <w:bookmarkStart w:id="73" w:name="_Toc529352574"/>
       <w:r>
         <w:rPr>
           <w:lang w:val="en-US"/>
         </w:rPr>
         <w:t>psi_common_delay</w:t>
       </w:r>
-      <w:bookmarkEnd w:id="72"/>
+      <w:bookmarkEnd w:id="73"/>
     </w:p>
     <w:p>
       <w:pPr>
@@ -35469,9 +35512,9 @@
           <w:lang w:val="en-US"/>
         </w:rPr>
       </w:pPr>
-      <w:bookmarkStart w:id="73" w:name="_Ref516133468"/>
-      <w:bookmarkStart w:id="74" w:name="_Ref516133475"/>
-      <w:bookmarkStart w:id="75" w:name="_Toc529352575"/>
+      <w:bookmarkStart w:id="74" w:name="_Ref516133468"/>
+      <w:bookmarkStart w:id="75" w:name="_Ref516133475"/>
+      <w:bookmarkStart w:id="76" w:name="_Toc529352575"/>
       <w:r>
         <w:rPr>
           <w:lang w:val="en-US"/>
@@ -35479,9 +35522,9 @@
         <w:lastRenderedPageBreak/>
         <w:t>psi_common_pl_stage</w:t>
       </w:r>
-      <w:bookmarkEnd w:id="73"/>
       <w:bookmarkEnd w:id="74"/>
       <w:bookmarkEnd w:id="75"/>
+      <w:bookmarkEnd w:id="76"/>
     </w:p>
     <w:p>
       <w:pPr>
@@ -36511,7 +36554,7 @@
           <w:lang w:val="en-US"/>
         </w:rPr>
       </w:pPr>
-      <w:bookmarkStart w:id="76" w:name="_Toc529352576"/>
+      <w:bookmarkStart w:id="77" w:name="_Toc529352576"/>
       <w:r>
         <w:rPr>
           <w:lang w:val="en-US"/>
@@ -36519,7 +36562,7 @@
         <w:lastRenderedPageBreak/>
         <w:t>psi_common_multi_pl_stage</w:t>
       </w:r>
-      <w:bookmarkEnd w:id="76"/>
+      <w:bookmarkEnd w:id="77"/>
     </w:p>
     <w:p>
       <w:pPr>
@@ -37573,8 +37616,8 @@
       </w:pPr>
     </w:p>
     <w:sectPr>
-      <w:headerReference w:type="default" r:id="rId30"/>
-      <w:footerReference w:type="default" r:id="rId31"/>
+      <w:headerReference w:type="default" r:id="rId31"/>
+      <w:footerReference w:type="default" r:id="rId32"/>
       <w:pgSz w:w="11907" w:h="16840" w:code="9"/>
       <w:pgMar w:top="1701" w:right="851" w:bottom="1134" w:left="851" w:header="794" w:footer="737" w:gutter="0"/>
       <w:paperSrc w:first="15" w:other="15"/>
@@ -37583,6 +37626,24 @@
     </w:sectPr>
   </w:body>
 </w:document>
+</file>
+
+<file path=word/comments.xml><?xml version="1.0" encoding="utf-8"?>
+<w:comments xmlns:wpc="http://schemas.microsoft.com/office/word/2010/wordprocessingCanvas" xmlns:mc="http://schemas.openxmlformats.org/markup-compatibility/2006" xmlns:o="urn:schemas-microsoft-com:office:office" xmlns:r="http://schemas.openxmlformats.org/officeDocument/2006/relationships" xmlns:m="http://schemas.openxmlformats.org/officeDocument/2006/math" xmlns:v="urn:schemas-microsoft-com:vml" xmlns:wp14="http://schemas.microsoft.com/office/word/2010/wordprocessingDrawing" xmlns:wp="http://schemas.openxmlformats.org/drawingml/2006/wordprocessingDrawing" xmlns:w10="urn:schemas-microsoft-com:office:word" xmlns:w="http://schemas.openxmlformats.org/wordprocessingml/2006/main" xmlns:w14="http://schemas.microsoft.com/office/word/2010/wordml" xmlns:wpg="http://schemas.microsoft.com/office/word/2010/wordprocessingGroup" xmlns:wpi="http://schemas.microsoft.com/office/word/2010/wordprocessingInk" xmlns:wne="http://schemas.microsoft.com/office/word/2006/wordml" xmlns:wps="http://schemas.microsoft.com/office/word/2010/wordprocessingShape" mc:Ignorable="w14 wp14">
+  <w:comment w:id="43" w:author="Bründler Oliver" w:date="2018-11-30T08:25:00Z" w:initials="BL84">
+    <w:p>
+      <w:pPr>
+        <w:pStyle w:val="CommentText"/>
+      </w:pPr>
+      <w:r>
+        <w:rPr>
+          <w:rStyle w:val="CommentReference"/>
+        </w:rPr>
+        <w:annotationRef/>
+      </w:r>
+    </w:p>
+  </w:comment>
+</w:comments>
 </file>
 
 <file path=word/endnotes.xml><?xml version="1.0" encoding="utf-8"?>
@@ -37788,7 +37849,7 @@
         <w:noProof/>
         <w:sz w:val="16"/>
       </w:rPr>
-      <w:t>07.11.2018</w:t>
+      <w:t>30.11.2018</w:t>
     </w:r>
     <w:r>
       <w:rPr>
@@ -37842,7 +37903,7 @@
         <w:sz w:val="16"/>
         <w:szCs w:val="16"/>
       </w:rPr>
-      <w:t>42</w:t>
+      <w:t>7</w:t>
     </w:r>
     <w:r>
       <w:rPr>
@@ -43571,6 +43632,77 @@
       <w:lang w:val="en-US" w:eastAsia="en-US"/>
     </w:rPr>
   </w:style>
+  <w:style w:type="character" w:styleId="CommentReference">
+    <w:name w:val="annotation reference"/>
+    <w:basedOn w:val="DefaultParagraphFont"/>
+    <w:uiPriority w:val="99"/>
+    <w:semiHidden/>
+    <w:unhideWhenUsed/>
+    <w:locked/>
+    <w:rsid w:val="00204DCA"/>
+    <w:rPr>
+      <w:sz w:val="16"/>
+      <w:szCs w:val="16"/>
+    </w:rPr>
+  </w:style>
+  <w:style w:type="paragraph" w:styleId="CommentText">
+    <w:name w:val="annotation text"/>
+    <w:basedOn w:val="Normal"/>
+    <w:link w:val="CommentTextChar"/>
+    <w:uiPriority w:val="99"/>
+    <w:semiHidden/>
+    <w:unhideWhenUsed/>
+    <w:locked/>
+    <w:rsid w:val="00204DCA"/>
+    <w:rPr>
+      <w:sz w:val="20"/>
+    </w:rPr>
+  </w:style>
+  <w:style w:type="character" w:customStyle="1" w:styleId="CommentTextChar">
+    <w:name w:val="Comment Text Char"/>
+    <w:basedOn w:val="DefaultParagraphFont"/>
+    <w:link w:val="CommentText"/>
+    <w:uiPriority w:val="99"/>
+    <w:semiHidden/>
+    <w:rsid w:val="00204DCA"/>
+    <w:rPr>
+      <w:rFonts w:ascii="Arial" w:hAnsi="Arial"/>
+      <w:sz w:val="20"/>
+      <w:szCs w:val="20"/>
+      <w:lang w:eastAsia="en-US"/>
+    </w:rPr>
+  </w:style>
+  <w:style w:type="paragraph" w:styleId="CommentSubject">
+    <w:name w:val="annotation subject"/>
+    <w:basedOn w:val="CommentText"/>
+    <w:next w:val="CommentText"/>
+    <w:link w:val="CommentSubjectChar"/>
+    <w:uiPriority w:val="99"/>
+    <w:semiHidden/>
+    <w:unhideWhenUsed/>
+    <w:locked/>
+    <w:rsid w:val="00204DCA"/>
+    <w:rPr>
+      <w:b/>
+      <w:bCs/>
+    </w:rPr>
+  </w:style>
+  <w:style w:type="character" w:customStyle="1" w:styleId="CommentSubjectChar">
+    <w:name w:val="Comment Subject Char"/>
+    <w:basedOn w:val="CommentTextChar"/>
+    <w:link w:val="CommentSubject"/>
+    <w:uiPriority w:val="99"/>
+    <w:semiHidden/>
+    <w:rsid w:val="00204DCA"/>
+    <w:rPr>
+      <w:rFonts w:ascii="Arial" w:hAnsi="Arial"/>
+      <w:b/>
+      <w:bCs/>
+      <w:sz w:val="20"/>
+      <w:szCs w:val="20"/>
+      <w:lang w:eastAsia="en-US"/>
+    </w:rPr>
+  </w:style>
 </w:styles>
 </file>
 
@@ -44596,6 +44728,77 @@
       <w:lang w:val="en-US" w:eastAsia="en-US"/>
     </w:rPr>
   </w:style>
+  <w:style w:type="character" w:styleId="CommentReference">
+    <w:name w:val="annotation reference"/>
+    <w:basedOn w:val="DefaultParagraphFont"/>
+    <w:uiPriority w:val="99"/>
+    <w:semiHidden/>
+    <w:unhideWhenUsed/>
+    <w:locked/>
+    <w:rsid w:val="00204DCA"/>
+    <w:rPr>
+      <w:sz w:val="16"/>
+      <w:szCs w:val="16"/>
+    </w:rPr>
+  </w:style>
+  <w:style w:type="paragraph" w:styleId="CommentText">
+    <w:name w:val="annotation text"/>
+    <w:basedOn w:val="Normal"/>
+    <w:link w:val="CommentTextChar"/>
+    <w:uiPriority w:val="99"/>
+    <w:semiHidden/>
+    <w:unhideWhenUsed/>
+    <w:locked/>
+    <w:rsid w:val="00204DCA"/>
+    <w:rPr>
+      <w:sz w:val="20"/>
+    </w:rPr>
+  </w:style>
+  <w:style w:type="character" w:customStyle="1" w:styleId="CommentTextChar">
+    <w:name w:val="Comment Text Char"/>
+    <w:basedOn w:val="DefaultParagraphFont"/>
+    <w:link w:val="CommentText"/>
+    <w:uiPriority w:val="99"/>
+    <w:semiHidden/>
+    <w:rsid w:val="00204DCA"/>
+    <w:rPr>
+      <w:rFonts w:ascii="Arial" w:hAnsi="Arial"/>
+      <w:sz w:val="20"/>
+      <w:szCs w:val="20"/>
+      <w:lang w:eastAsia="en-US"/>
+    </w:rPr>
+  </w:style>
+  <w:style w:type="paragraph" w:styleId="CommentSubject">
+    <w:name w:val="annotation subject"/>
+    <w:basedOn w:val="CommentText"/>
+    <w:next w:val="CommentText"/>
+    <w:link w:val="CommentSubjectChar"/>
+    <w:uiPriority w:val="99"/>
+    <w:semiHidden/>
+    <w:unhideWhenUsed/>
+    <w:locked/>
+    <w:rsid w:val="00204DCA"/>
+    <w:rPr>
+      <w:b/>
+      <w:bCs/>
+    </w:rPr>
+  </w:style>
+  <w:style w:type="character" w:customStyle="1" w:styleId="CommentSubjectChar">
+    <w:name w:val="Comment Subject Char"/>
+    <w:basedOn w:val="CommentTextChar"/>
+    <w:link w:val="CommentSubject"/>
+    <w:uiPriority w:val="99"/>
+    <w:semiHidden/>
+    <w:rsid w:val="00204DCA"/>
+    <w:rPr>
+      <w:rFonts w:ascii="Arial" w:hAnsi="Arial"/>
+      <w:b/>
+      <w:bCs/>
+      <w:sz w:val="20"/>
+      <w:szCs w:val="20"/>
+      <w:lang w:eastAsia="en-US"/>
+    </w:rPr>
+  </w:style>
 </w:styles>
 </file>
 
@@ -44889,7 +45092,7 @@
 </file>
 
 <file path=customXml/itemProps1.xml><?xml version="1.0" encoding="utf-8"?>
-<ds:datastoreItem xmlns:ds="http://schemas.openxmlformats.org/officeDocument/2006/customXml" ds:itemID="{41EC7A46-D240-4476-905C-98AD80BA6DFC}">
+<ds:datastoreItem xmlns:ds="http://schemas.openxmlformats.org/officeDocument/2006/customXml" ds:itemID="{5FC610B9-5FEC-411E-8997-AE4250AD66F7}">
   <ds:schemaRefs>
     <ds:schemaRef ds:uri="http://schemas.openxmlformats.org/officeDocument/2006/bibliography"/>
   </ds:schemaRefs>

</xml_diff>

<commit_message>
FEATURE: Added Vld signal to psi_common_clk_meas (usage optional --> reverse compatible)
</commit_message>
<xml_diff>
--- a/doc/psi_common.docx
+++ b/doc/psi_common.docx
@@ -1,6 +1,6 @@
 
 <file path=word/document.xml><?xml version="1.0" encoding="utf-8"?>
-<w:document xmlns:wpc="http://schemas.microsoft.com/office/word/2010/wordprocessingCanvas" xmlns:mc="http://schemas.openxmlformats.org/markup-compatibility/2006" xmlns:o="urn:schemas-microsoft-com:office:office" xmlns:r="http://schemas.openxmlformats.org/officeDocument/2006/relationships" xmlns:m="http://schemas.openxmlformats.org/officeDocument/2006/math" xmlns:v="urn:schemas-microsoft-com:vml" xmlns:wp14="http://schemas.microsoft.com/office/word/2010/wordprocessingDrawing" xmlns:wp="http://schemas.openxmlformats.org/drawingml/2006/wordprocessingDrawing" xmlns:w10="urn:schemas-microsoft-com:office:word" xmlns:w="http://schemas.openxmlformats.org/wordprocessingml/2006/main" xmlns:w14="http://schemas.microsoft.com/office/word/2010/wordml" xmlns:wpg="http://schemas.microsoft.com/office/word/2010/wordprocessingGroup" xmlns:wpi="http://schemas.microsoft.com/office/word/2010/wordprocessingInk" xmlns:wne="http://schemas.microsoft.com/office/word/2006/wordml" xmlns:wps="http://schemas.microsoft.com/office/word/2010/wordprocessingShape" mc:Ignorable="w14 wp14">
+<w:document xmlns:wpc="http://schemas.microsoft.com/office/word/2010/wordprocessingCanvas" xmlns:cx="http://schemas.microsoft.com/office/drawing/2014/chartex" xmlns:cx1="http://schemas.microsoft.com/office/drawing/2015/9/8/chartex" xmlns:mc="http://schemas.openxmlformats.org/markup-compatibility/2006" xmlns:o="urn:schemas-microsoft-com:office:office" xmlns:r="http://schemas.openxmlformats.org/officeDocument/2006/relationships" xmlns:m="http://schemas.openxmlformats.org/officeDocument/2006/math" xmlns:v="urn:schemas-microsoft-com:vml" xmlns:wp14="http://schemas.microsoft.com/office/word/2010/wordprocessingDrawing" xmlns:wp="http://schemas.openxmlformats.org/drawingml/2006/wordprocessingDrawing" xmlns:w10="urn:schemas-microsoft-com:office:word" xmlns:w="http://schemas.openxmlformats.org/wordprocessingml/2006/main" xmlns:w14="http://schemas.microsoft.com/office/word/2010/wordml" xmlns:w15="http://schemas.microsoft.com/office/word/2012/wordml" xmlns:w16se="http://schemas.microsoft.com/office/word/2015/wordml/symex" xmlns:wpg="http://schemas.microsoft.com/office/word/2010/wordprocessingGroup" xmlns:wpi="http://schemas.microsoft.com/office/word/2010/wordprocessingInk" xmlns:wne="http://schemas.microsoft.com/office/word/2006/wordml" xmlns:wps="http://schemas.microsoft.com/office/word/2010/wordprocessingShape" mc:Ignorable="w14 w15 w16se wp14">
   <w:body>
     <w:p>
       <w:pPr>
@@ -6142,7 +6142,7 @@
           <w:lang w:val="en-US"/>
         </w:rPr>
         <w:drawing>
-          <wp:inline distT="0" distB="0" distL="0" distR="0">
+          <wp:inline distT="0" distB="0" distL="0" distR="0" wp14:anchorId="56E6BAC0" wp14:editId="6C973290">
             <wp:extent cx="3785870" cy="1564005"/>
             <wp:effectExtent l="0" t="0" r="5080" b="0"/>
             <wp:docPr id="40" name="Picture 40"/>
@@ -6159,7 +6159,7 @@
                     </pic:cNvPicPr>
                   </pic:nvPicPr>
                   <pic:blipFill>
-                    <a:blip r:embed="rId9">
+                    <a:blip r:embed="rId8">
                       <a:extLst>
                         <a:ext uri="{28A0092B-C50C-407E-A947-70E740481C1C}">
                           <a14:useLocalDpi xmlns:a14="http://schemas.microsoft.com/office/drawing/2010/main" val="0"/>
@@ -7372,8 +7372,6 @@
         </w:rPr>
         <w:t xml:space="preserve"> so they can be found easily when merging back to master.</w:t>
       </w:r>
-      <w:bookmarkStart w:id="6" w:name="_GoBack"/>
-      <w:bookmarkEnd w:id="6"/>
     </w:p>
     <w:p>
       <w:pPr>
@@ -7457,7 +7455,7 @@
           <w:lang w:val="en-US"/>
         </w:rPr>
       </w:pPr>
-      <w:bookmarkStart w:id="7" w:name="_Toc529352534"/>
+      <w:bookmarkStart w:id="6" w:name="_Toc529352534"/>
       <w:r>
         <w:rPr>
           <w:lang w:val="en-US"/>
@@ -7465,7 +7463,7 @@
         <w:lastRenderedPageBreak/>
         <w:t>Handshaking Signals</w:t>
       </w:r>
-      <w:bookmarkEnd w:id="7"/>
+      <w:bookmarkEnd w:id="6"/>
     </w:p>
     <w:p>
       <w:pPr>
@@ -7513,7 +7511,7 @@
         </w:rPr>
         <w:br/>
       </w:r>
-      <w:hyperlink r:id="rId10" w:history="1">
+      <w:hyperlink r:id="rId9" w:history="1">
         <w:r>
           <w:rPr>
             <w:rStyle w:val="Hyperlink"/>
@@ -7674,7 +7672,7 @@
           <w:lang w:val="en-US"/>
         </w:rPr>
         <w:drawing>
-          <wp:inline distT="0" distB="0" distL="0" distR="0">
+          <wp:inline distT="0" distB="0" distL="0" distR="0" wp14:anchorId="7F7B9DD8" wp14:editId="44635816">
             <wp:extent cx="5760085" cy="1299210"/>
             <wp:effectExtent l="0" t="0" r="0" b="0"/>
             <wp:docPr id="39" name="Picture 39"/>
@@ -7691,7 +7689,7 @@
                     </pic:cNvPicPr>
                   </pic:nvPicPr>
                   <pic:blipFill>
-                    <a:blip r:embed="rId11">
+                    <a:blip r:embed="rId10">
                       <a:extLst>
                         <a:ext uri="{28A0092B-C50C-407E-A947-70E740481C1C}">
                           <a14:useLocalDpi xmlns:a14="http://schemas.microsoft.com/office/drawing/2010/main" val="0"/>
@@ -7731,7 +7729,7 @@
           <w:lang w:val="en-US"/>
         </w:rPr>
       </w:pPr>
-      <w:bookmarkStart w:id="8" w:name="_Toc529352578"/>
+      <w:bookmarkStart w:id="7" w:name="_Toc529352578"/>
       <w:r>
         <w:rPr>
           <w:lang w:val="en-US"/>
@@ -7781,7 +7779,7 @@
         </w:rPr>
         <w:t>Handshaking signals</w:t>
       </w:r>
-      <w:bookmarkEnd w:id="8"/>
+      <w:bookmarkEnd w:id="7"/>
     </w:p>
     <w:p>
       <w:pPr>
@@ -7928,7 +7926,7 @@
           <w:lang w:val="en-US"/>
         </w:rPr>
       </w:pPr>
-      <w:bookmarkStart w:id="9" w:name="_Toc529352535"/>
+      <w:bookmarkStart w:id="8" w:name="_Toc529352535"/>
       <w:r>
         <w:rPr>
           <w:lang w:val="en-US"/>
@@ -7936,21 +7934,64 @@
         <w:lastRenderedPageBreak/>
         <w:t>Packages</w:t>
       </w:r>
+      <w:bookmarkEnd w:id="8"/>
+    </w:p>
+    <w:p>
+      <w:pPr>
+        <w:pStyle w:val="Heading2"/>
+        <w:rPr>
+          <w:lang w:val="en-US"/>
+        </w:rPr>
+      </w:pPr>
+      <w:bookmarkStart w:id="9" w:name="_Toc529352536"/>
+      <w:r>
+        <w:rPr>
+          <w:lang w:val="en-US"/>
+        </w:rPr>
+        <w:t>psi_common_array_pkg</w:t>
+      </w:r>
       <w:bookmarkEnd w:id="9"/>
     </w:p>
     <w:p>
       <w:pPr>
+        <w:pStyle w:val="Heading3"/>
+        <w:rPr>
+          <w:lang w:val="en-US"/>
+        </w:rPr>
+      </w:pPr>
+      <w:r>
+        <w:rPr>
+          <w:lang w:val="en-US"/>
+        </w:rPr>
+        <w:t>Description</w:t>
+      </w:r>
+    </w:p>
+    <w:p>
+      <w:pPr>
+        <w:rPr>
+          <w:lang w:val="en-US"/>
+        </w:rPr>
+      </w:pPr>
+      <w:r>
+        <w:rPr>
+          <w:lang w:val="en-US"/>
+        </w:rPr>
+        <w:t>This package defines various array types that are not defined by VHDL natively. Some of these definitions are no more required in VHDL 2008 but since VHDL 2008 is not yet fully synthesizable, the package is kept.</w:t>
+      </w:r>
+    </w:p>
+    <w:p>
+      <w:pPr>
         <w:pStyle w:val="Heading2"/>
         <w:rPr>
           <w:lang w:val="en-US"/>
         </w:rPr>
       </w:pPr>
-      <w:bookmarkStart w:id="10" w:name="_Toc529352536"/>
-      <w:r>
-        <w:rPr>
-          <w:lang w:val="en-US"/>
-        </w:rPr>
-        <w:t>psi_common_array_pkg</w:t>
+      <w:bookmarkStart w:id="10" w:name="_Toc529352537"/>
+      <w:r>
+        <w:rPr>
+          <w:lang w:val="en-US"/>
+        </w:rPr>
+        <w:t>psi_common_logic_pkg</w:t>
       </w:r>
       <w:bookmarkEnd w:id="10"/>
     </w:p>
@@ -7978,7 +8019,7 @@
         <w:rPr>
           <w:lang w:val="en-US"/>
         </w:rPr>
-        <w:t>This package defines various array types that are not defined by VHDL natively. Some of these definitions are no more required in VHDL 2008 but since VHDL 2008 is not yet fully synthesizable, the package is kept.</w:t>
+        <w:t>This package contains various logic functions (e.g. combinatorial conversions) that can be synthesized.</w:t>
       </w:r>
     </w:p>
     <w:p>
@@ -7988,12 +8029,12 @@
           <w:lang w:val="en-US"/>
         </w:rPr>
       </w:pPr>
-      <w:bookmarkStart w:id="11" w:name="_Toc529352537"/>
-      <w:r>
-        <w:rPr>
-          <w:lang w:val="en-US"/>
-        </w:rPr>
-        <w:t>psi_common_logic_pkg</w:t>
+      <w:bookmarkStart w:id="11" w:name="_Toc529352538"/>
+      <w:r>
+        <w:rPr>
+          <w:lang w:val="en-US"/>
+        </w:rPr>
+        <w:t>psi_common_axi_pkg</w:t>
       </w:r>
       <w:bookmarkEnd w:id="11"/>
     </w:p>
@@ -8021,7 +8062,7 @@
         <w:rPr>
           <w:lang w:val="en-US"/>
         </w:rPr>
-        <w:t>This package contains various logic functions (e.g. combinatorial conversions) that can be synthesized.</w:t>
+        <w:t>This package contains record definitions to allow representing a complete AXI interface including all ports by only two records (one in each direction). This helps improving the readability of entities with AXI interfaces.</w:t>
       </w:r>
     </w:p>
     <w:p>
@@ -8031,57 +8072,14 @@
           <w:lang w:val="en-US"/>
         </w:rPr>
       </w:pPr>
-      <w:bookmarkStart w:id="12" w:name="_Toc529352538"/>
-      <w:r>
-        <w:rPr>
-          <w:lang w:val="en-US"/>
-        </w:rPr>
-        <w:t>psi_common_axi_pkg</w:t>
+      <w:bookmarkStart w:id="12" w:name="_Toc529352539"/>
+      <w:r>
+        <w:rPr>
+          <w:lang w:val="en-US"/>
+        </w:rPr>
+        <w:t>psi_common_math_pkg</w:t>
       </w:r>
       <w:bookmarkEnd w:id="12"/>
-    </w:p>
-    <w:p>
-      <w:pPr>
-        <w:pStyle w:val="Heading3"/>
-        <w:rPr>
-          <w:lang w:val="en-US"/>
-        </w:rPr>
-      </w:pPr>
-      <w:r>
-        <w:rPr>
-          <w:lang w:val="en-US"/>
-        </w:rPr>
-        <w:t>Description</w:t>
-      </w:r>
-    </w:p>
-    <w:p>
-      <w:pPr>
-        <w:rPr>
-          <w:lang w:val="en-US"/>
-        </w:rPr>
-      </w:pPr>
-      <w:r>
-        <w:rPr>
-          <w:lang w:val="en-US"/>
-        </w:rPr>
-        <w:t>This package contains record definitions to allow representing a complete AXI interface including all ports by only two records (one in each direction). This helps improving the readability of entities with AXI interfaces.</w:t>
-      </w:r>
-    </w:p>
-    <w:p>
-      <w:pPr>
-        <w:pStyle w:val="Heading2"/>
-        <w:rPr>
-          <w:lang w:val="en-US"/>
-        </w:rPr>
-      </w:pPr>
-      <w:bookmarkStart w:id="13" w:name="_Toc529352539"/>
-      <w:r>
-        <w:rPr>
-          <w:lang w:val="en-US"/>
-        </w:rPr>
-        <w:t>psi_common_math_pkg</w:t>
-      </w:r>
-      <w:bookmarkEnd w:id="13"/>
     </w:p>
     <w:p>
       <w:pPr>
@@ -8126,7 +8124,7 @@
           <w:lang w:val="en-US"/>
         </w:rPr>
       </w:pPr>
-      <w:bookmarkStart w:id="14" w:name="_Toc529352540"/>
+      <w:bookmarkStart w:id="13" w:name="_Toc529352540"/>
       <w:r>
         <w:rPr>
           <w:lang w:val="en-US"/>
@@ -8134,23 +8132,23 @@
         <w:lastRenderedPageBreak/>
         <w:t>Memories</w:t>
       </w:r>
+      <w:bookmarkEnd w:id="13"/>
+    </w:p>
+    <w:p>
+      <w:pPr>
+        <w:pStyle w:val="Heading2"/>
+        <w:rPr>
+          <w:lang w:val="en-US"/>
+        </w:rPr>
+      </w:pPr>
+      <w:bookmarkStart w:id="14" w:name="_Toc529352541"/>
+      <w:r>
+        <w:rPr>
+          <w:lang w:val="en-US"/>
+        </w:rPr>
+        <w:t>psi_common_sdp_ram</w:t>
+      </w:r>
       <w:bookmarkEnd w:id="14"/>
-    </w:p>
-    <w:p>
-      <w:pPr>
-        <w:pStyle w:val="Heading2"/>
-        <w:rPr>
-          <w:lang w:val="en-US"/>
-        </w:rPr>
-      </w:pPr>
-      <w:bookmarkStart w:id="15" w:name="_Toc529352541"/>
-      <w:r>
-        <w:rPr>
-          <w:lang w:val="en-US"/>
-        </w:rPr>
-        <w:t>psi_common_sdp_ram</w:t>
-      </w:r>
-      <w:bookmarkEnd w:id="15"/>
     </w:p>
     <w:p>
       <w:pPr>
@@ -9313,7 +9311,7 @@
           <w:lang w:val="en-US"/>
         </w:rPr>
       </w:pPr>
-      <w:bookmarkStart w:id="16" w:name="_Toc529352542"/>
+      <w:bookmarkStart w:id="15" w:name="_Toc529352542"/>
       <w:r>
         <w:rPr>
           <w:lang w:val="en-US"/>
@@ -9327,7 +9325,7 @@
         </w:rPr>
         <w:t>_be</w:t>
       </w:r>
-      <w:bookmarkEnd w:id="16"/>
+      <w:bookmarkEnd w:id="15"/>
     </w:p>
     <w:p>
       <w:pPr>
@@ -10096,8 +10094,8 @@
           <w:lang w:val="en-US"/>
         </w:rPr>
       </w:pPr>
-      <w:bookmarkStart w:id="17" w:name="_Ref516049468"/>
-      <w:bookmarkStart w:id="18" w:name="_Toc529352543"/>
+      <w:bookmarkStart w:id="16" w:name="_Ref516049468"/>
+      <w:bookmarkStart w:id="17" w:name="_Toc529352543"/>
       <w:r>
         <w:rPr>
           <w:lang w:val="en-US"/>
@@ -10105,8 +10103,8 @@
         <w:lastRenderedPageBreak/>
         <w:t>psi_common_tdp_ram</w:t>
       </w:r>
+      <w:bookmarkEnd w:id="16"/>
       <w:bookmarkEnd w:id="17"/>
-      <w:bookmarkEnd w:id="18"/>
     </w:p>
     <w:p>
       <w:pPr>
@@ -11270,7 +11268,7 @@
           <w:lang w:val="en-US"/>
         </w:rPr>
       </w:pPr>
-      <w:bookmarkStart w:id="19" w:name="_Toc529352544"/>
+      <w:bookmarkStart w:id="18" w:name="_Toc529352544"/>
       <w:r>
         <w:rPr>
           <w:lang w:val="en-US"/>
@@ -11278,27 +11276,27 @@
         <w:lastRenderedPageBreak/>
         <w:t>FIFOs</w:t>
       </w:r>
+      <w:bookmarkEnd w:id="18"/>
+    </w:p>
+    <w:p>
+      <w:pPr>
+        <w:pStyle w:val="Heading2"/>
+        <w:rPr>
+          <w:lang w:val="en-US"/>
+        </w:rPr>
+      </w:pPr>
+      <w:bookmarkStart w:id="19" w:name="_Ref516059138"/>
+      <w:bookmarkStart w:id="20" w:name="_Ref516059150"/>
+      <w:bookmarkStart w:id="21" w:name="_Toc529352545"/>
+      <w:r>
+        <w:rPr>
+          <w:lang w:val="en-US"/>
+        </w:rPr>
+        <w:t>psi_common_async_fifo</w:t>
+      </w:r>
       <w:bookmarkEnd w:id="19"/>
-    </w:p>
-    <w:p>
-      <w:pPr>
-        <w:pStyle w:val="Heading2"/>
-        <w:rPr>
-          <w:lang w:val="en-US"/>
-        </w:rPr>
-      </w:pPr>
-      <w:bookmarkStart w:id="20" w:name="_Ref516059138"/>
-      <w:bookmarkStart w:id="21" w:name="_Ref516059150"/>
-      <w:bookmarkStart w:id="22" w:name="_Toc529352545"/>
-      <w:r>
-        <w:rPr>
-          <w:lang w:val="en-US"/>
-        </w:rPr>
-        <w:t>psi_common_async_fifo</w:t>
-      </w:r>
       <w:bookmarkEnd w:id="20"/>
       <w:bookmarkEnd w:id="21"/>
-      <w:bookmarkEnd w:id="22"/>
     </w:p>
     <w:p>
       <w:pPr>
@@ -13547,7 +13545,7 @@
           <w:lang w:val="en-US"/>
         </w:rPr>
         <w:drawing>
-          <wp:inline distT="0" distB="0" distL="0" distR="0" wp14:anchorId="5AD5F292" wp14:editId="5CC79F7B">
+          <wp:inline distT="0" distB="0" distL="0" distR="0" wp14:anchorId="32371E22" wp14:editId="078BC58A">
             <wp:extent cx="5502314" cy="2349062"/>
             <wp:effectExtent l="0" t="0" r="0" b="0"/>
             <wp:docPr id="26" name="Picture 26"/>
@@ -13564,7 +13562,7 @@
                     </pic:cNvPicPr>
                   </pic:nvPicPr>
                   <pic:blipFill>
-                    <a:blip r:embed="rId12">
+                    <a:blip r:embed="rId11">
                       <a:extLst>
                         <a:ext uri="{28A0092B-C50C-407E-A947-70E740481C1C}">
                           <a14:useLocalDpi xmlns:a14="http://schemas.microsoft.com/office/drawing/2010/main" val="0"/>
@@ -13604,7 +13602,7 @@
           <w:lang w:val="en-US"/>
         </w:rPr>
       </w:pPr>
-      <w:bookmarkStart w:id="23" w:name="_Toc529352579"/>
+      <w:bookmarkStart w:id="22" w:name="_Toc529352579"/>
       <w:r>
         <w:rPr>
           <w:lang w:val="en-US"/>
@@ -13666,7 +13664,7 @@
         </w:rPr>
         <w:t xml:space="preserve"> Architecture</w:t>
       </w:r>
-      <w:bookmarkEnd w:id="23"/>
+      <w:bookmarkEnd w:id="22"/>
     </w:p>
     <w:p>
       <w:pPr>
@@ -13748,7 +13746,7 @@
           <w:lang w:val="en-US"/>
         </w:rPr>
       </w:pPr>
-      <w:bookmarkStart w:id="24" w:name="_Toc529352546"/>
+      <w:bookmarkStart w:id="23" w:name="_Toc529352546"/>
       <w:r>
         <w:rPr>
           <w:lang w:val="en-US"/>
@@ -13756,7 +13754,7 @@
         <w:lastRenderedPageBreak/>
         <w:t>psi_common_sync_fifo</w:t>
       </w:r>
-      <w:bookmarkEnd w:id="24"/>
+      <w:bookmarkEnd w:id="23"/>
     </w:p>
     <w:p>
       <w:pPr>
@@ -15803,7 +15801,7 @@
           <w:lang w:val="en-US"/>
         </w:rPr>
       </w:pPr>
-      <w:bookmarkStart w:id="25" w:name="_Toc529352547"/>
+      <w:bookmarkStart w:id="24" w:name="_Toc529352547"/>
       <w:r>
         <w:rPr>
           <w:lang w:val="en-US"/>
@@ -15811,23 +15809,23 @@
         <w:lastRenderedPageBreak/>
         <w:t>Clock Crossings</w:t>
       </w:r>
+      <w:bookmarkEnd w:id="24"/>
+    </w:p>
+    <w:p>
+      <w:pPr>
+        <w:pStyle w:val="Heading2"/>
+        <w:rPr>
+          <w:lang w:val="en-US"/>
+        </w:rPr>
+      </w:pPr>
+      <w:bookmarkStart w:id="25" w:name="_Toc529352548"/>
+      <w:r>
+        <w:rPr>
+          <w:lang w:val="en-US"/>
+        </w:rPr>
+        <w:t>psi_common_pulse_cc</w:t>
+      </w:r>
       <w:bookmarkEnd w:id="25"/>
-    </w:p>
-    <w:p>
-      <w:pPr>
-        <w:pStyle w:val="Heading2"/>
-        <w:rPr>
-          <w:lang w:val="en-US"/>
-        </w:rPr>
-      </w:pPr>
-      <w:bookmarkStart w:id="26" w:name="_Toc529352548"/>
-      <w:r>
-        <w:rPr>
-          <w:lang w:val="en-US"/>
-        </w:rPr>
-        <w:t>psi_common_pulse_cc</w:t>
-      </w:r>
-      <w:bookmarkEnd w:id="26"/>
     </w:p>
     <w:p>
       <w:pPr>
@@ -16698,7 +16696,7 @@
           <w:lang w:val="en-US"/>
         </w:rPr>
       </w:pPr>
-      <w:bookmarkStart w:id="27" w:name="_Ref516063767"/>
+      <w:bookmarkStart w:id="26" w:name="_Ref516063767"/>
       <w:r>
         <w:rPr>
           <w:lang w:val="en-US"/>
@@ -16706,7 +16704,7 @@
         <w:lastRenderedPageBreak/>
         <w:t>Architecture</w:t>
       </w:r>
-      <w:bookmarkEnd w:id="27"/>
+      <w:bookmarkEnd w:id="26"/>
     </w:p>
     <w:p>
       <w:pPr>
@@ -16740,7 +16738,7 @@
           <w:lang w:val="en-US"/>
         </w:rPr>
         <w:drawing>
-          <wp:inline distT="0" distB="0" distL="0" distR="0" wp14:anchorId="3ED5CE11" wp14:editId="2B4F3054">
+          <wp:inline distT="0" distB="0" distL="0" distR="0" wp14:anchorId="1825E1AD" wp14:editId="004F7993">
             <wp:extent cx="5210810" cy="1135380"/>
             <wp:effectExtent l="0" t="0" r="0" b="7620"/>
             <wp:docPr id="27" name="Picture 27"/>
@@ -16757,7 +16755,7 @@
                     </pic:cNvPicPr>
                   </pic:nvPicPr>
                   <pic:blipFill>
-                    <a:blip r:embed="rId13">
+                    <a:blip r:embed="rId12">
                       <a:extLst>
                         <a:ext uri="{28A0092B-C50C-407E-A947-70E740481C1C}">
                           <a14:useLocalDpi xmlns:a14="http://schemas.microsoft.com/office/drawing/2010/main" val="0"/>
@@ -16797,7 +16795,7 @@
           <w:lang w:val="en-US"/>
         </w:rPr>
       </w:pPr>
-      <w:bookmarkStart w:id="28" w:name="_Toc529352580"/>
+      <w:bookmarkStart w:id="27" w:name="_Toc529352580"/>
       <w:r>
         <w:rPr>
           <w:lang w:val="en-US"/>
@@ -16859,7 +16857,7 @@
         </w:rPr>
         <w:t xml:space="preserve"> handling of pulses</w:t>
       </w:r>
-      <w:bookmarkEnd w:id="28"/>
+      <w:bookmarkEnd w:id="27"/>
     </w:p>
     <w:p>
       <w:pPr>
@@ -16887,7 +16885,7 @@
           <w:lang w:val="en-US"/>
         </w:rPr>
         <w:drawing>
-          <wp:inline distT="0" distB="0" distL="0" distR="0" wp14:anchorId="17FDCB4D" wp14:editId="7E6D1911">
+          <wp:inline distT="0" distB="0" distL="0" distR="0" wp14:anchorId="03F7BA13" wp14:editId="51AA0AD3">
             <wp:extent cx="4895215" cy="1584325"/>
             <wp:effectExtent l="0" t="0" r="635" b="0"/>
             <wp:docPr id="29" name="Picture 29"/>
@@ -16904,7 +16902,7 @@
                     </pic:cNvPicPr>
                   </pic:nvPicPr>
                   <pic:blipFill>
-                    <a:blip r:embed="rId14">
+                    <a:blip r:embed="rId13">
                       <a:extLst>
                         <a:ext uri="{28A0092B-C50C-407E-A947-70E740481C1C}">
                           <a14:useLocalDpi xmlns:a14="http://schemas.microsoft.com/office/drawing/2010/main" val="0"/>
@@ -16944,7 +16942,7 @@
           <w:lang w:val="en-US"/>
         </w:rPr>
       </w:pPr>
-      <w:bookmarkStart w:id="29" w:name="_Toc529352581"/>
+      <w:bookmarkStart w:id="28" w:name="_Toc529352581"/>
       <w:r>
         <w:rPr>
           <w:lang w:val="en-US"/>
@@ -17006,7 +17004,7 @@
         </w:rPr>
         <w:t xml:space="preserve"> alignment of pulses can change</w:t>
       </w:r>
-      <w:bookmarkEnd w:id="29"/>
+      <w:bookmarkEnd w:id="28"/>
     </w:p>
     <w:p>
       <w:pPr>
@@ -17049,7 +17047,7 @@
           <w:lang w:val="en-US"/>
         </w:rPr>
         <w:drawing>
-          <wp:inline distT="0" distB="0" distL="0" distR="0" wp14:anchorId="3A67A80C" wp14:editId="35A6AC67">
+          <wp:inline distT="0" distB="0" distL="0" distR="0" wp14:anchorId="036E110A" wp14:editId="30906BCC">
             <wp:extent cx="4438015" cy="1584325"/>
             <wp:effectExtent l="0" t="0" r="635" b="0"/>
             <wp:docPr id="28" name="Picture 28"/>
@@ -17066,7 +17064,7 @@
                     </pic:cNvPicPr>
                   </pic:nvPicPr>
                   <pic:blipFill>
-                    <a:blip r:embed="rId15">
+                    <a:blip r:embed="rId14">
                       <a:extLst>
                         <a:ext uri="{28A0092B-C50C-407E-A947-70E740481C1C}">
                           <a14:useLocalDpi xmlns:a14="http://schemas.microsoft.com/office/drawing/2010/main" val="0"/>
@@ -17106,7 +17104,7 @@
           <w:lang w:val="en-US"/>
         </w:rPr>
       </w:pPr>
-      <w:bookmarkStart w:id="30" w:name="_Toc529352582"/>
+      <w:bookmarkStart w:id="29" w:name="_Toc529352582"/>
       <w:r>
         <w:rPr>
           <w:lang w:val="en-US"/>
@@ -17168,7 +17166,7 @@
         </w:rPr>
         <w:t xml:space="preserve"> handling of resets</w:t>
       </w:r>
-      <w:bookmarkEnd w:id="30"/>
+      <w:bookmarkEnd w:id="29"/>
     </w:p>
     <w:p>
       <w:pPr>
@@ -17227,7 +17225,7 @@
           <w:lang w:val="en-US"/>
         </w:rPr>
       </w:pPr>
-      <w:bookmarkStart w:id="31" w:name="_Toc529352549"/>
+      <w:bookmarkStart w:id="30" w:name="_Toc529352549"/>
       <w:r>
         <w:rPr>
           <w:lang w:val="en-US"/>
@@ -17235,7 +17233,7 @@
         <w:lastRenderedPageBreak/>
         <w:t>psi_common_simple_cc</w:t>
       </w:r>
-      <w:bookmarkEnd w:id="31"/>
+      <w:bookmarkEnd w:id="30"/>
     </w:p>
     <w:p>
       <w:pPr>
@@ -18335,7 +18333,7 @@
           <w:lang w:val="en-US"/>
         </w:rPr>
         <w:drawing>
-          <wp:inline distT="0" distB="0" distL="0" distR="0" wp14:anchorId="5630AF4D" wp14:editId="24C20C8B">
+          <wp:inline distT="0" distB="0" distL="0" distR="0" wp14:anchorId="2F844FAC" wp14:editId="01F135CE">
             <wp:extent cx="3221990" cy="1675130"/>
             <wp:effectExtent l="0" t="0" r="0" b="1270"/>
             <wp:docPr id="31" name="Picture 31"/>
@@ -18352,7 +18350,7 @@
                     </pic:cNvPicPr>
                   </pic:nvPicPr>
                   <pic:blipFill>
-                    <a:blip r:embed="rId16">
+                    <a:blip r:embed="rId15">
                       <a:extLst>
                         <a:ext uri="{28A0092B-C50C-407E-A947-70E740481C1C}">
                           <a14:useLocalDpi xmlns:a14="http://schemas.microsoft.com/office/drawing/2010/main" val="0"/>
@@ -18392,7 +18390,7 @@
           <w:lang w:val="en-US"/>
         </w:rPr>
       </w:pPr>
-      <w:bookmarkStart w:id="32" w:name="_Toc529352583"/>
+      <w:bookmarkStart w:id="31" w:name="_Toc529352583"/>
       <w:r>
         <w:rPr>
           <w:lang w:val="en-US"/>
@@ -18442,7 +18440,7 @@
         </w:rPr>
         <w:t>psi_common_simple_cc: Architecture</w:t>
       </w:r>
-      <w:bookmarkEnd w:id="32"/>
+      <w:bookmarkEnd w:id="31"/>
     </w:p>
     <w:p>
       <w:pPr>
@@ -18572,7 +18570,7 @@
           <w:lang w:val="en-US"/>
         </w:rPr>
       </w:pPr>
-      <w:bookmarkStart w:id="33" w:name="_Toc529352550"/>
+      <w:bookmarkStart w:id="32" w:name="_Toc529352550"/>
       <w:r>
         <w:rPr>
           <w:lang w:val="en-US"/>
@@ -18580,7 +18578,7 @@
         <w:lastRenderedPageBreak/>
         <w:t>psi_common_status_cc</w:t>
       </w:r>
-      <w:bookmarkEnd w:id="33"/>
+      <w:bookmarkEnd w:id="32"/>
     </w:p>
     <w:p>
       <w:pPr>
@@ -19625,7 +19623,7 @@
           <w:lang w:val="en-US"/>
         </w:rPr>
         <w:drawing>
-          <wp:inline distT="0" distB="0" distL="0" distR="0">
+          <wp:inline distT="0" distB="0" distL="0" distR="0" wp14:anchorId="1DA9DBC8" wp14:editId="18614720">
             <wp:extent cx="4751705" cy="1760220"/>
             <wp:effectExtent l="0" t="0" r="0" b="0"/>
             <wp:docPr id="32" name="Picture 32"/>
@@ -19642,7 +19640,7 @@
                     </pic:cNvPicPr>
                   </pic:nvPicPr>
                   <pic:blipFill>
-                    <a:blip r:embed="rId17">
+                    <a:blip r:embed="rId16">
                       <a:extLst>
                         <a:ext uri="{28A0092B-C50C-407E-A947-70E740481C1C}">
                           <a14:useLocalDpi xmlns:a14="http://schemas.microsoft.com/office/drawing/2010/main" val="0"/>
@@ -19682,7 +19680,7 @@
           <w:lang w:val="en-US"/>
         </w:rPr>
       </w:pPr>
-      <w:bookmarkStart w:id="34" w:name="_Toc529352584"/>
+      <w:bookmarkStart w:id="33" w:name="_Toc529352584"/>
       <w:r>
         <w:rPr>
           <w:lang w:val="en-US"/>
@@ -19732,7 +19730,7 @@
         </w:rPr>
         <w:t>psi_common_status_cc: Architecture</w:t>
       </w:r>
-      <w:bookmarkEnd w:id="34"/>
+      <w:bookmarkEnd w:id="33"/>
     </w:p>
     <w:p>
       <w:pPr>
@@ -19800,7 +19798,7 @@
           <w:lang w:val="en-US"/>
         </w:rPr>
       </w:pPr>
-      <w:bookmarkStart w:id="35" w:name="_Toc529352551"/>
+      <w:bookmarkStart w:id="34" w:name="_Toc529352551"/>
       <w:r>
         <w:rPr>
           <w:lang w:val="en-US"/>
@@ -19808,7 +19806,7 @@
         <w:lastRenderedPageBreak/>
         <w:t>psi_common_sync_cc_n2xn</w:t>
       </w:r>
-      <w:bookmarkEnd w:id="35"/>
+      <w:bookmarkEnd w:id="34"/>
     </w:p>
     <w:p>
       <w:pPr>
@@ -20728,7 +20726,7 @@
           <w:lang w:val="en-US"/>
         </w:rPr>
       </w:pPr>
-      <w:bookmarkStart w:id="36" w:name="_Toc529352552"/>
+      <w:bookmarkStart w:id="35" w:name="_Toc529352552"/>
       <w:r>
         <w:rPr>
           <w:lang w:val="en-US"/>
@@ -20748,7 +20746,7 @@
         </w:rPr>
         <w:t>c_cc_xn2n</w:t>
       </w:r>
-      <w:bookmarkEnd w:id="36"/>
+      <w:bookmarkEnd w:id="35"/>
     </w:p>
     <w:p>
       <w:pPr>
@@ -21661,7 +21659,7 @@
           <w:lang w:val="en-US"/>
         </w:rPr>
       </w:pPr>
-      <w:bookmarkStart w:id="37" w:name="_Toc529352553"/>
+      <w:bookmarkStart w:id="36" w:name="_Toc529352553"/>
       <w:r>
         <w:rPr>
           <w:lang w:val="en-US"/>
@@ -21669,7 +21667,7 @@
         <w:lastRenderedPageBreak/>
         <w:t>psi_common_bit_cc</w:t>
       </w:r>
-      <w:bookmarkEnd w:id="37"/>
+      <w:bookmarkEnd w:id="36"/>
     </w:p>
     <w:p>
       <w:pPr>
@@ -22140,14 +22138,14 @@
           <w:lang w:val="en-US"/>
         </w:rPr>
       </w:pPr>
-      <w:bookmarkStart w:id="38" w:name="_Toc529352554"/>
+      <w:bookmarkStart w:id="37" w:name="_Toc529352554"/>
       <w:r>
         <w:rPr>
           <w:lang w:val="en-US"/>
         </w:rPr>
         <w:t>Other Components that can be used as Clock Crossings</w:t>
       </w:r>
-      <w:bookmarkEnd w:id="38"/>
+      <w:bookmarkEnd w:id="37"/>
     </w:p>
     <w:p>
       <w:pPr>
@@ -22346,7 +22344,7 @@
           <w:lang w:val="en-US"/>
         </w:rPr>
       </w:pPr>
-      <w:bookmarkStart w:id="39" w:name="_Toc529352555"/>
+      <w:bookmarkStart w:id="38" w:name="_Toc529352555"/>
       <w:r>
         <w:rPr>
           <w:lang w:val="en-US"/>
@@ -22354,23 +22352,23 @@
         <w:lastRenderedPageBreak/>
         <w:t>Timing</w:t>
       </w:r>
+      <w:bookmarkEnd w:id="38"/>
+    </w:p>
+    <w:p>
+      <w:pPr>
+        <w:pStyle w:val="Heading2"/>
+        <w:rPr>
+          <w:lang w:val="en-US"/>
+        </w:rPr>
+      </w:pPr>
+      <w:bookmarkStart w:id="39" w:name="_Toc529352556"/>
+      <w:r>
+        <w:rPr>
+          <w:lang w:val="en-US"/>
+        </w:rPr>
+        <w:t>psi_common_strobe_generator</w:t>
+      </w:r>
       <w:bookmarkEnd w:id="39"/>
-    </w:p>
-    <w:p>
-      <w:pPr>
-        <w:pStyle w:val="Heading2"/>
-        <w:rPr>
-          <w:lang w:val="en-US"/>
-        </w:rPr>
-      </w:pPr>
-      <w:bookmarkStart w:id="40" w:name="_Toc529352556"/>
-      <w:r>
-        <w:rPr>
-          <w:lang w:val="en-US"/>
-        </w:rPr>
-        <w:t>psi_common_strobe_generator</w:t>
-      </w:r>
-      <w:bookmarkEnd w:id="40"/>
     </w:p>
     <w:p>
       <w:pPr>
@@ -23008,7 +23006,7 @@
           <w:lang w:val="en-US"/>
         </w:rPr>
         <w:drawing>
-          <wp:inline distT="0" distB="0" distL="0" distR="0">
+          <wp:inline distT="0" distB="0" distL="0" distR="0" wp14:anchorId="66F25B55" wp14:editId="7AA6BB5E">
             <wp:extent cx="6341110" cy="777875"/>
             <wp:effectExtent l="0" t="0" r="2540" b="3175"/>
             <wp:docPr id="11" name="Picture 11"/>
@@ -23025,7 +23023,7 @@
                     </pic:cNvPicPr>
                   </pic:nvPicPr>
                   <pic:blipFill>
-                    <a:blip r:embed="rId18">
+                    <a:blip r:embed="rId17">
                       <a:extLst>
                         <a:ext uri="{28A0092B-C50C-407E-A947-70E740481C1C}">
                           <a14:useLocalDpi xmlns:a14="http://schemas.microsoft.com/office/drawing/2010/main" val="0"/>
@@ -23065,7 +23063,7 @@
           <w:lang w:val="en-US"/>
         </w:rPr>
       </w:pPr>
-      <w:bookmarkStart w:id="41" w:name="_Toc529352585"/>
+      <w:bookmarkStart w:id="40" w:name="_Toc529352585"/>
       <w:r>
         <w:rPr>
           <w:lang w:val="en-US"/>
@@ -23115,7 +23113,7 @@
         </w:rPr>
         <w:t>psi_common_strobe_generator: Strobe synchronization</w:t>
       </w:r>
-      <w:bookmarkEnd w:id="41"/>
+      <w:bookmarkEnd w:id="40"/>
     </w:p>
     <w:p>
       <w:pPr>
@@ -23132,7 +23130,7 @@
           <w:lang w:val="en-US"/>
         </w:rPr>
       </w:pPr>
-      <w:bookmarkStart w:id="42" w:name="_Toc529352557"/>
+      <w:bookmarkStart w:id="41" w:name="_Toc529352557"/>
       <w:r>
         <w:rPr>
           <w:lang w:val="en-US"/>
@@ -23140,7 +23138,7 @@
         <w:lastRenderedPageBreak/>
         <w:t>psi_common_strobe_divider</w:t>
       </w:r>
-      <w:bookmarkEnd w:id="42"/>
+      <w:bookmarkEnd w:id="41"/>
     </w:p>
     <w:p>
       <w:pPr>
@@ -23651,21 +23649,21 @@
                 <w:i/>
               </w:rPr>
             </w:pPr>
-            <w:commentRangeStart w:id="43"/>
+            <w:commentRangeStart w:id="42"/>
             <w:r>
               <w:rPr>
                 <w:highlight w:val="yellow"/>
               </w:rPr>
               <w:t>0 leads to the same behavior as 1.</w:t>
             </w:r>
-            <w:commentRangeEnd w:id="43"/>
+            <w:commentRangeEnd w:id="42"/>
             <w:r>
               <w:rPr>
                 <w:rStyle w:val="CommentReference"/>
                 <w:highlight w:val="yellow"/>
                 <w:lang w:val="de-CH"/>
               </w:rPr>
-              <w:commentReference w:id="43"/>
+              <w:commentReference w:id="42"/>
             </w:r>
           </w:p>
         </w:tc>
@@ -23743,7 +23741,7 @@
           <w:lang w:val="en-US"/>
         </w:rPr>
       </w:pPr>
-      <w:bookmarkStart w:id="44" w:name="_Toc529352558"/>
+      <w:bookmarkStart w:id="43" w:name="_Toc529352558"/>
       <w:r>
         <w:rPr>
           <w:lang w:val="en-US"/>
@@ -23751,7 +23749,7 @@
         <w:lastRenderedPageBreak/>
         <w:t>psi_common_tickgenerator</w:t>
       </w:r>
-      <w:bookmarkEnd w:id="44"/>
+      <w:bookmarkEnd w:id="43"/>
     </w:p>
     <w:p>
       <w:pPr>
@@ -24402,7 +24400,7 @@
           <w:lang w:val="en-US"/>
         </w:rPr>
       </w:pPr>
-      <w:bookmarkStart w:id="45" w:name="_Toc529352559"/>
+      <w:bookmarkStart w:id="44" w:name="_Toc529352559"/>
       <w:r>
         <w:rPr>
           <w:lang w:val="en-US"/>
@@ -24410,7 +24408,7 @@
         <w:lastRenderedPageBreak/>
         <w:t>psi_common_pulse_shaper</w:t>
       </w:r>
-      <w:bookmarkEnd w:id="45"/>
+      <w:bookmarkEnd w:id="44"/>
     </w:p>
     <w:p>
       <w:pPr>
@@ -24503,7 +24501,7 @@
           <w:lang w:val="en-US"/>
         </w:rPr>
         <w:drawing>
-          <wp:inline distT="0" distB="0" distL="0" distR="0">
+          <wp:inline distT="0" distB="0" distL="0" distR="0" wp14:anchorId="696F1023" wp14:editId="64CB0CD1">
             <wp:extent cx="6443968" cy="851274"/>
             <wp:effectExtent l="0" t="0" r="0" b="6350"/>
             <wp:docPr id="8" name="Picture 8"/>
@@ -24560,7 +24558,7 @@
           <w:lang w:val="en-US"/>
         </w:rPr>
       </w:pPr>
-      <w:bookmarkStart w:id="46" w:name="_Toc529352586"/>
+      <w:bookmarkStart w:id="45" w:name="_Toc529352586"/>
       <w:r>
         <w:rPr>
           <w:lang w:val="en-US"/>
@@ -24610,7 +24608,7 @@
         </w:rPr>
         <w:t>psi_common_pulse_shaper: Example waveform</w:t>
       </w:r>
-      <w:bookmarkEnd w:id="46"/>
+      <w:bookmarkEnd w:id="45"/>
     </w:p>
     <w:p>
       <w:pPr>
@@ -25093,7 +25091,7 @@
           <w:lang w:val="en-US"/>
         </w:rPr>
       </w:pPr>
-      <w:bookmarkStart w:id="47" w:name="_Toc529352560"/>
+      <w:bookmarkStart w:id="46" w:name="_Toc529352560"/>
       <w:r>
         <w:rPr>
           <w:lang w:val="en-US"/>
@@ -25101,7 +25099,7 @@
         <w:lastRenderedPageBreak/>
         <w:t>psi_common_clk_meas</w:t>
       </w:r>
-      <w:bookmarkEnd w:id="47"/>
+      <w:bookmarkEnd w:id="46"/>
     </w:p>
     <w:p>
       <w:pPr>
@@ -25653,6 +25651,109 @@
           </w:p>
         </w:tc>
       </w:tr>
+      <w:tr>
+        <w:trPr>
+          <w:trHeight w:val="369"/>
+        </w:trPr>
+        <w:tc>
+          <w:tcPr>
+            <w:tcW w:w="1579" w:type="dxa"/>
+            <w:shd w:val="pct5" w:color="auto" w:fill="auto"/>
+            <w:vAlign w:val="center"/>
+          </w:tcPr>
+          <w:p>
+            <w:pPr>
+              <w:pStyle w:val="TableContent"/>
+              <w:rPr>
+                <w:highlight w:val="yellow"/>
+              </w:rPr>
+            </w:pPr>
+            <w:bookmarkStart w:id="47" w:name="_GoBack"/>
+            <w:bookmarkEnd w:id="47"/>
+            <w:r>
+              <w:rPr>
+                <w:highlight w:val="yellow"/>
+              </w:rPr>
+              <w:t>FrequencyVld</w:t>
+            </w:r>
+          </w:p>
+        </w:tc>
+        <w:tc>
+          <w:tcPr>
+            <w:tcW w:w="1134" w:type="dxa"/>
+            <w:vAlign w:val="center"/>
+          </w:tcPr>
+          <w:p>
+            <w:pPr>
+              <w:pStyle w:val="TableContent"/>
+              <w:jc w:val="center"/>
+              <w:rPr>
+                <w:highlight w:val="yellow"/>
+              </w:rPr>
+            </w:pPr>
+            <w:r>
+              <w:rPr>
+                <w:highlight w:val="yellow"/>
+              </w:rPr>
+              <w:t>Output</w:t>
+            </w:r>
+          </w:p>
+        </w:tc>
+        <w:tc>
+          <w:tcPr>
+            <w:tcW w:w="2242" w:type="dxa"/>
+            <w:vAlign w:val="center"/>
+          </w:tcPr>
+          <w:p>
+            <w:pPr>
+              <w:pStyle w:val="TableContent"/>
+              <w:jc w:val="center"/>
+              <w:rPr>
+                <w:highlight w:val="yellow"/>
+              </w:rPr>
+            </w:pPr>
+            <w:r>
+              <w:rPr>
+                <w:highlight w:val="yellow"/>
+              </w:rPr>
+              <w:t>1</w:t>
+            </w:r>
+          </w:p>
+        </w:tc>
+        <w:tc>
+          <w:tcPr>
+            <w:tcW w:w="5428" w:type="dxa"/>
+            <w:vAlign w:val="center"/>
+          </w:tcPr>
+          <w:p>
+            <w:pPr>
+              <w:pStyle w:val="TableContent"/>
+              <w:rPr>
+                <w:highlight w:val="yellow"/>
+              </w:rPr>
+            </w:pPr>
+            <w:r>
+              <w:rPr>
+                <w:highlight w:val="yellow"/>
+              </w:rPr>
+              <w:t xml:space="preserve">Handshaking signal (set on every update of </w:t>
+            </w:r>
+            <w:r>
+              <w:rPr>
+                <w:i/>
+                <w:highlight w:val="yellow"/>
+              </w:rPr>
+              <w:t>FrequencyHz</w:t>
+            </w:r>
+            <w:r>
+              <w:rPr>
+                <w:highlight w:val="yellow"/>
+              </w:rPr>
+              <w:t>)</w:t>
+            </w:r>
+          </w:p>
+        </w:tc>
+      </w:tr>
     </w:tbl>
     <w:p>
       <w:pPr>
@@ -25774,7 +25875,7 @@
           <w:lang w:val="en-US"/>
         </w:rPr>
         <w:drawing>
-          <wp:inline distT="0" distB="0" distL="0" distR="0" wp14:anchorId="7086689D" wp14:editId="6F6853BB">
+          <wp:inline distT="0" distB="0" distL="0" distR="0" wp14:anchorId="5CB7A2AA" wp14:editId="0BE82D73">
             <wp:extent cx="6480175" cy="957219"/>
             <wp:effectExtent l="0" t="0" r="0" b="0"/>
             <wp:docPr id="35" name="Picture 35"/>
@@ -26874,7 +26975,7 @@
           <w:lang w:val="en-US"/>
         </w:rPr>
         <w:drawing>
-          <wp:inline distT="0" distB="0" distL="0" distR="0">
+          <wp:inline distT="0" distB="0" distL="0" distR="0" wp14:anchorId="65245883" wp14:editId="3E647B39">
             <wp:extent cx="4896485" cy="1042670"/>
             <wp:effectExtent l="0" t="0" r="0" b="5080"/>
             <wp:docPr id="37" name="Picture 37"/>
@@ -27986,7 +28087,7 @@
           <w:lang w:val="en-US"/>
         </w:rPr>
         <w:drawing>
-          <wp:inline distT="0" distB="0" distL="0" distR="0">
+          <wp:inline distT="0" distB="0" distL="0" distR="0" wp14:anchorId="2FD8072F" wp14:editId="0D9868E0">
             <wp:extent cx="6247130" cy="1854200"/>
             <wp:effectExtent l="0" t="0" r="1270" b="0"/>
             <wp:docPr id="5" name="Picture 5"/>
@@ -28824,7 +28925,7 @@
           <w:lang w:val="en-US"/>
         </w:rPr>
         <w:drawing>
-          <wp:inline distT="0" distB="0" distL="0" distR="0">
+          <wp:inline distT="0" distB="0" distL="0" distR="0" wp14:anchorId="2AFC01D7" wp14:editId="20DF4BE1">
             <wp:extent cx="5888355" cy="1854200"/>
             <wp:effectExtent l="0" t="0" r="0" b="0"/>
             <wp:docPr id="7" name="Picture 7"/>
@@ -29696,7 +29797,7 @@
           <w:lang w:val="en-US"/>
         </w:rPr>
         <w:drawing>
-          <wp:inline distT="0" distB="0" distL="0" distR="0" wp14:anchorId="7242940F" wp14:editId="7F36FA35">
+          <wp:inline distT="0" distB="0" distL="0" distR="0" wp14:anchorId="316EC81D" wp14:editId="01FFBE0E">
             <wp:extent cx="6480175" cy="1542646"/>
             <wp:effectExtent l="0" t="0" r="0" b="635"/>
             <wp:docPr id="9" name="Picture 9"/>
@@ -30683,7 +30784,7 @@
           <w:lang w:val="en-US"/>
         </w:rPr>
         <w:drawing>
-          <wp:inline distT="0" distB="0" distL="0" distR="0">
+          <wp:inline distT="0" distB="0" distL="0" distR="0" wp14:anchorId="4B2AD76F" wp14:editId="45978795">
             <wp:extent cx="4183380" cy="504190"/>
             <wp:effectExtent l="0" t="0" r="7620" b="0"/>
             <wp:docPr id="1" name="Picture 1"/>
@@ -31405,7 +31506,7 @@
           <w:lang w:val="en-US"/>
         </w:rPr>
         <w:drawing>
-          <wp:inline distT="0" distB="0" distL="0" distR="0">
+          <wp:inline distT="0" distB="0" distL="0" distR="0" wp14:anchorId="613929D5" wp14:editId="6906ADE3">
             <wp:extent cx="1839595" cy="2785110"/>
             <wp:effectExtent l="0" t="0" r="8255" b="0"/>
             <wp:docPr id="6" name="Picture 6" descr="PPC OR computation"/>
@@ -31645,7 +31746,7 @@
           <w:lang w:val="en-US"/>
         </w:rPr>
         <w:drawing>
-          <wp:inline distT="0" distB="0" distL="0" distR="0">
+          <wp:inline distT="0" distB="0" distL="0" distR="0" wp14:anchorId="4049D1AE" wp14:editId="6AFDCF7C">
             <wp:extent cx="5885815" cy="1313815"/>
             <wp:effectExtent l="0" t="0" r="635" b="635"/>
             <wp:docPr id="10" name="Picture 10"/>
@@ -32515,7 +32616,7 @@
           <w:lang w:val="en-US"/>
         </w:rPr>
         <w:drawing>
-          <wp:inline distT="0" distB="0" distL="0" distR="0" wp14:anchorId="6F0B7DD5" wp14:editId="26E7362A">
+          <wp:inline distT="0" distB="0" distL="0" distR="0" wp14:anchorId="260DA8A2" wp14:editId="750B0792">
             <wp:extent cx="4093210" cy="2384425"/>
             <wp:effectExtent l="0" t="0" r="0" b="0"/>
             <wp:docPr id="13" name="Picture 13" descr="https://upload.wikimedia.org/wikipedia/commons/thumb/6/6b/SPI_timing_diagram2.svg/430px-SPI_timing_diagram2.svg.png"/>
@@ -34079,7 +34180,7 @@
           <w:lang w:val="en-US"/>
         </w:rPr>
         <w:drawing>
-          <wp:inline distT="0" distB="0" distL="0" distR="0">
+          <wp:inline distT="0" distB="0" distL="0" distR="0" wp14:anchorId="432E5923" wp14:editId="641E592C">
             <wp:extent cx="4358640" cy="1854200"/>
             <wp:effectExtent l="0" t="0" r="3810" b="0"/>
             <wp:docPr id="14" name="Picture 14"/>
@@ -37629,8 +37730,8 @@
 </file>
 
 <file path=word/comments.xml><?xml version="1.0" encoding="utf-8"?>
-<w:comments xmlns:wpc="http://schemas.microsoft.com/office/word/2010/wordprocessingCanvas" xmlns:mc="http://schemas.openxmlformats.org/markup-compatibility/2006" xmlns:o="urn:schemas-microsoft-com:office:office" xmlns:r="http://schemas.openxmlformats.org/officeDocument/2006/relationships" xmlns:m="http://schemas.openxmlformats.org/officeDocument/2006/math" xmlns:v="urn:schemas-microsoft-com:vml" xmlns:wp14="http://schemas.microsoft.com/office/word/2010/wordprocessingDrawing" xmlns:wp="http://schemas.openxmlformats.org/drawingml/2006/wordprocessingDrawing" xmlns:w10="urn:schemas-microsoft-com:office:word" xmlns:w="http://schemas.openxmlformats.org/wordprocessingml/2006/main" xmlns:w14="http://schemas.microsoft.com/office/word/2010/wordml" xmlns:wpg="http://schemas.microsoft.com/office/word/2010/wordprocessingGroup" xmlns:wpi="http://schemas.microsoft.com/office/word/2010/wordprocessingInk" xmlns:wne="http://schemas.microsoft.com/office/word/2006/wordml" xmlns:wps="http://schemas.microsoft.com/office/word/2010/wordprocessingShape" mc:Ignorable="w14 wp14">
-  <w:comment w:id="43" w:author="Bründler Oliver" w:date="2018-11-30T08:25:00Z" w:initials="BL84">
+<w:comments xmlns:wpc="http://schemas.microsoft.com/office/word/2010/wordprocessingCanvas" xmlns:cx="http://schemas.microsoft.com/office/drawing/2014/chartex" xmlns:cx1="http://schemas.microsoft.com/office/drawing/2015/9/8/chartex" xmlns:mc="http://schemas.openxmlformats.org/markup-compatibility/2006" xmlns:o="urn:schemas-microsoft-com:office:office" xmlns:r="http://schemas.openxmlformats.org/officeDocument/2006/relationships" xmlns:m="http://schemas.openxmlformats.org/officeDocument/2006/math" xmlns:v="urn:schemas-microsoft-com:vml" xmlns:wp14="http://schemas.microsoft.com/office/word/2010/wordprocessingDrawing" xmlns:wp="http://schemas.openxmlformats.org/drawingml/2006/wordprocessingDrawing" xmlns:w10="urn:schemas-microsoft-com:office:word" xmlns:w="http://schemas.openxmlformats.org/wordprocessingml/2006/main" xmlns:w14="http://schemas.microsoft.com/office/word/2010/wordml" xmlns:w15="http://schemas.microsoft.com/office/word/2012/wordml" xmlns:w16se="http://schemas.microsoft.com/office/word/2015/wordml/symex" xmlns:wpg="http://schemas.microsoft.com/office/word/2010/wordprocessingGroup" xmlns:wpi="http://schemas.microsoft.com/office/word/2010/wordprocessingInk" xmlns:wne="http://schemas.microsoft.com/office/word/2006/wordml" xmlns:wps="http://schemas.microsoft.com/office/word/2010/wordprocessingShape" mc:Ignorable="w14 w15 w16se wp14">
+  <w:comment w:id="42" w:author="Bründler Oliver" w:date="2018-11-30T08:25:00Z" w:initials="BL84">
     <w:p>
       <w:pPr>
         <w:pStyle w:val="CommentText"/>
@@ -37646,8 +37747,14 @@
 </w:comments>
 </file>
 
+<file path=word/commentsExtended.xml><?xml version="1.0" encoding="utf-8"?>
+<w15:commentsEx xmlns:wpc="http://schemas.microsoft.com/office/word/2010/wordprocessingCanvas" xmlns:cx="http://schemas.microsoft.com/office/drawing/2014/chartex" xmlns:cx1="http://schemas.microsoft.com/office/drawing/2015/9/8/chartex" xmlns:mc="http://schemas.openxmlformats.org/markup-compatibility/2006" xmlns:o="urn:schemas-microsoft-com:office:office" xmlns:r="http://schemas.openxmlformats.org/officeDocument/2006/relationships" xmlns:m="http://schemas.openxmlformats.org/officeDocument/2006/math" xmlns:v="urn:schemas-microsoft-com:vml" xmlns:wp14="http://schemas.microsoft.com/office/word/2010/wordprocessingDrawing" xmlns:wp="http://schemas.openxmlformats.org/drawingml/2006/wordprocessingDrawing" xmlns:w10="urn:schemas-microsoft-com:office:word" xmlns:w="http://schemas.openxmlformats.org/wordprocessingml/2006/main" xmlns:w14="http://schemas.microsoft.com/office/word/2010/wordml" xmlns:w15="http://schemas.microsoft.com/office/word/2012/wordml" xmlns:w16se="http://schemas.microsoft.com/office/word/2015/wordml/symex" xmlns:wpg="http://schemas.microsoft.com/office/word/2010/wordprocessingGroup" xmlns:wpi="http://schemas.microsoft.com/office/word/2010/wordprocessingInk" xmlns:wne="http://schemas.microsoft.com/office/word/2006/wordml" xmlns:wps="http://schemas.microsoft.com/office/word/2010/wordprocessingShape" mc:Ignorable="w14 w15 w16se wp14">
+  <w15:commentEx w15:paraId="63F919DD" w15:done="0"/>
+</w15:commentsEx>
+</file>
+
 <file path=word/endnotes.xml><?xml version="1.0" encoding="utf-8"?>
-<w:endnotes xmlns:wpc="http://schemas.microsoft.com/office/word/2010/wordprocessingCanvas" xmlns:mc="http://schemas.openxmlformats.org/markup-compatibility/2006" xmlns:o="urn:schemas-microsoft-com:office:office" xmlns:r="http://schemas.openxmlformats.org/officeDocument/2006/relationships" xmlns:m="http://schemas.openxmlformats.org/officeDocument/2006/math" xmlns:v="urn:schemas-microsoft-com:vml" xmlns:wp14="http://schemas.microsoft.com/office/word/2010/wordprocessingDrawing" xmlns:wp="http://schemas.openxmlformats.org/drawingml/2006/wordprocessingDrawing" xmlns:w10="urn:schemas-microsoft-com:office:word" xmlns:w="http://schemas.openxmlformats.org/wordprocessingml/2006/main" xmlns:w14="http://schemas.microsoft.com/office/word/2010/wordml" xmlns:wpg="http://schemas.microsoft.com/office/word/2010/wordprocessingGroup" xmlns:wpi="http://schemas.microsoft.com/office/word/2010/wordprocessingInk" xmlns:wne="http://schemas.microsoft.com/office/word/2006/wordml" xmlns:wps="http://schemas.microsoft.com/office/word/2010/wordprocessingShape" mc:Ignorable="w14 wp14">
+<w:endnotes xmlns:wpc="http://schemas.microsoft.com/office/word/2010/wordprocessingCanvas" xmlns:cx="http://schemas.microsoft.com/office/drawing/2014/chartex" xmlns:cx1="http://schemas.microsoft.com/office/drawing/2015/9/8/chartex" xmlns:mc="http://schemas.openxmlformats.org/markup-compatibility/2006" xmlns:o="urn:schemas-microsoft-com:office:office" xmlns:r="http://schemas.openxmlformats.org/officeDocument/2006/relationships" xmlns:m="http://schemas.openxmlformats.org/officeDocument/2006/math" xmlns:v="urn:schemas-microsoft-com:vml" xmlns:wp14="http://schemas.microsoft.com/office/word/2010/wordprocessingDrawing" xmlns:wp="http://schemas.openxmlformats.org/drawingml/2006/wordprocessingDrawing" xmlns:w10="urn:schemas-microsoft-com:office:word" xmlns:w="http://schemas.openxmlformats.org/wordprocessingml/2006/main" xmlns:w14="http://schemas.microsoft.com/office/word/2010/wordml" xmlns:w15="http://schemas.microsoft.com/office/word/2012/wordml" xmlns:w16se="http://schemas.microsoft.com/office/word/2015/wordml/symex" xmlns:wpg="http://schemas.microsoft.com/office/word/2010/wordprocessingGroup" xmlns:wpi="http://schemas.microsoft.com/office/word/2010/wordprocessingInk" xmlns:wne="http://schemas.microsoft.com/office/word/2006/wordml" xmlns:wps="http://schemas.microsoft.com/office/word/2010/wordprocessingShape" mc:Ignorable="w14 w15 w16se wp14">
   <w:endnote w:type="separator" w:id="-1">
     <w:p>
       <w:r>
@@ -37666,7 +37773,7 @@
 </file>
 
 <file path=word/footer1.xml><?xml version="1.0" encoding="utf-8"?>
-<w:ftr xmlns:wpc="http://schemas.microsoft.com/office/word/2010/wordprocessingCanvas" xmlns:mc="http://schemas.openxmlformats.org/markup-compatibility/2006" xmlns:o="urn:schemas-microsoft-com:office:office" xmlns:r="http://schemas.openxmlformats.org/officeDocument/2006/relationships" xmlns:m="http://schemas.openxmlformats.org/officeDocument/2006/math" xmlns:v="urn:schemas-microsoft-com:vml" xmlns:wp14="http://schemas.microsoft.com/office/word/2010/wordprocessingDrawing" xmlns:wp="http://schemas.openxmlformats.org/drawingml/2006/wordprocessingDrawing" xmlns:w10="urn:schemas-microsoft-com:office:word" xmlns:w="http://schemas.openxmlformats.org/wordprocessingml/2006/main" xmlns:w14="http://schemas.microsoft.com/office/word/2010/wordml" xmlns:wpg="http://schemas.microsoft.com/office/word/2010/wordprocessingGroup" xmlns:wpi="http://schemas.microsoft.com/office/word/2010/wordprocessingInk" xmlns:wne="http://schemas.microsoft.com/office/word/2006/wordml" xmlns:wps="http://schemas.microsoft.com/office/word/2010/wordprocessingShape" mc:Ignorable="w14 wp14">
+<w:ftr xmlns:wpc="http://schemas.microsoft.com/office/word/2010/wordprocessingCanvas" xmlns:cx="http://schemas.microsoft.com/office/drawing/2014/chartex" xmlns:cx1="http://schemas.microsoft.com/office/drawing/2015/9/8/chartex" xmlns:mc="http://schemas.openxmlformats.org/markup-compatibility/2006" xmlns:o="urn:schemas-microsoft-com:office:office" xmlns:r="http://schemas.openxmlformats.org/officeDocument/2006/relationships" xmlns:m="http://schemas.openxmlformats.org/officeDocument/2006/math" xmlns:v="urn:schemas-microsoft-com:vml" xmlns:wp14="http://schemas.microsoft.com/office/word/2010/wordprocessingDrawing" xmlns:wp="http://schemas.openxmlformats.org/drawingml/2006/wordprocessingDrawing" xmlns:w10="urn:schemas-microsoft-com:office:word" xmlns:w="http://schemas.openxmlformats.org/wordprocessingml/2006/main" xmlns:w14="http://schemas.microsoft.com/office/word/2010/wordml" xmlns:w15="http://schemas.microsoft.com/office/word/2012/wordml" xmlns:w16se="http://schemas.microsoft.com/office/word/2015/wordml/symex" xmlns:wpg="http://schemas.microsoft.com/office/word/2010/wordprocessingGroup" xmlns:wpi="http://schemas.microsoft.com/office/word/2010/wordprocessingInk" xmlns:wne="http://schemas.microsoft.com/office/word/2006/wordml" xmlns:wps="http://schemas.microsoft.com/office/word/2010/wordprocessingShape" mc:Ignorable="w14 w15 w16se wp14">
   <w:p>
     <w:pPr>
       <w:pStyle w:val="Footer"/>
@@ -37690,7 +37797,7 @@
       <mc:AlternateContent>
         <mc:Choice Requires="wps">
           <w:drawing>
-            <wp:anchor distT="0" distB="0" distL="114300" distR="114300" simplePos="0" relativeHeight="251661312" behindDoc="0" locked="0" layoutInCell="0" allowOverlap="1" wp14:anchorId="379C06B1" wp14:editId="77B97A81">
+            <wp:anchor distT="0" distB="0" distL="114300" distR="114300" simplePos="0" relativeHeight="251661312" behindDoc="0" locked="0" layoutInCell="0" allowOverlap="1" wp14:anchorId="287E0E2B" wp14:editId="06F249F0">
               <wp:simplePos x="0" y="0"/>
               <wp:positionH relativeFrom="page">
                 <wp:posOffset>540385</wp:posOffset>
@@ -37761,7 +37868,7 @@
         </mc:Choice>
         <mc:Fallback>
           <w:pict>
-            <v:line id="Line 2" o:spid="_x0000_s1026" style="position:absolute;z-index:251661312;visibility:visible;mso-wrap-style:square;mso-width-percent:0;mso-height-percent:0;mso-wrap-distance-left:9pt;mso-wrap-distance-top:0;mso-wrap-distance-right:9pt;mso-wrap-distance-bottom:0;mso-position-horizontal:absolute;mso-position-horizontal-relative:page;mso-position-vertical:absolute;mso-position-vertical-relative:page;mso-width-percent:0;mso-height-percent:0;mso-width-relative:page;mso-height-relative:page" from="42.55pt,802.3pt" to="552.75pt,802.35pt" o:gfxdata="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" o:allowincell="f" strokecolor="blue" strokeweight="1.5pt">
+            <v:line w14:anchorId="4A78196D" id="Line 2" o:spid="_x0000_s1026" style="position:absolute;z-index:251661312;visibility:visible;mso-wrap-style:square;mso-width-percent:0;mso-height-percent:0;mso-wrap-distance-left:9pt;mso-wrap-distance-top:0;mso-wrap-distance-right:9pt;mso-wrap-distance-bottom:0;mso-position-horizontal:absolute;mso-position-horizontal-relative:page;mso-position-vertical:absolute;mso-position-vertical-relative:page;mso-width-percent:0;mso-height-percent:0;mso-width-relative:page;mso-height-relative:page" from="42.55pt,802.3pt" to="552.75pt,802.35pt" o:gfxdata="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" o:allowincell="f" strokecolor="blue" strokeweight="1.5pt">
               <v:stroke startarrowwidth="narrow" startarrowlength="short" endarrowwidth="narrow" endarrowlength="short"/>
               <w10:wrap anchorx="page" anchory="page"/>
             </v:line>
@@ -37849,7 +37956,7 @@
         <w:noProof/>
         <w:sz w:val="16"/>
       </w:rPr>
-      <w:t>30.11.2018</w:t>
+      <w:t>21.12.2018</w:t>
     </w:r>
     <w:r>
       <w:rPr>
@@ -37903,7 +38010,7 @@
         <w:sz w:val="16"/>
         <w:szCs w:val="16"/>
       </w:rPr>
-      <w:t>7</w:t>
+      <w:t>30</w:t>
     </w:r>
     <w:r>
       <w:rPr>
@@ -37926,7 +38033,7 @@
 </file>
 
 <file path=word/footnotes.xml><?xml version="1.0" encoding="utf-8"?>
-<w:footnotes xmlns:wpc="http://schemas.microsoft.com/office/word/2010/wordprocessingCanvas" xmlns:mc="http://schemas.openxmlformats.org/markup-compatibility/2006" xmlns:o="urn:schemas-microsoft-com:office:office" xmlns:r="http://schemas.openxmlformats.org/officeDocument/2006/relationships" xmlns:m="http://schemas.openxmlformats.org/officeDocument/2006/math" xmlns:v="urn:schemas-microsoft-com:vml" xmlns:wp14="http://schemas.microsoft.com/office/word/2010/wordprocessingDrawing" xmlns:wp="http://schemas.openxmlformats.org/drawingml/2006/wordprocessingDrawing" xmlns:w10="urn:schemas-microsoft-com:office:word" xmlns:w="http://schemas.openxmlformats.org/wordprocessingml/2006/main" xmlns:w14="http://schemas.microsoft.com/office/word/2010/wordml" xmlns:wpg="http://schemas.microsoft.com/office/word/2010/wordprocessingGroup" xmlns:wpi="http://schemas.microsoft.com/office/word/2010/wordprocessingInk" xmlns:wne="http://schemas.microsoft.com/office/word/2006/wordml" xmlns:wps="http://schemas.microsoft.com/office/word/2010/wordprocessingShape" mc:Ignorable="w14 wp14">
+<w:footnotes xmlns:wpc="http://schemas.microsoft.com/office/word/2010/wordprocessingCanvas" xmlns:cx="http://schemas.microsoft.com/office/drawing/2014/chartex" xmlns:cx1="http://schemas.microsoft.com/office/drawing/2015/9/8/chartex" xmlns:mc="http://schemas.openxmlformats.org/markup-compatibility/2006" xmlns:o="urn:schemas-microsoft-com:office:office" xmlns:r="http://schemas.openxmlformats.org/officeDocument/2006/relationships" xmlns:m="http://schemas.openxmlformats.org/officeDocument/2006/math" xmlns:v="urn:schemas-microsoft-com:vml" xmlns:wp14="http://schemas.microsoft.com/office/word/2010/wordprocessingDrawing" xmlns:wp="http://schemas.openxmlformats.org/drawingml/2006/wordprocessingDrawing" xmlns:w10="urn:schemas-microsoft-com:office:word" xmlns:w="http://schemas.openxmlformats.org/wordprocessingml/2006/main" xmlns:w14="http://schemas.microsoft.com/office/word/2010/wordml" xmlns:w15="http://schemas.microsoft.com/office/word/2012/wordml" xmlns:w16se="http://schemas.microsoft.com/office/word/2015/wordml/symex" xmlns:wpg="http://schemas.microsoft.com/office/word/2010/wordprocessingGroup" xmlns:wpi="http://schemas.microsoft.com/office/word/2010/wordprocessingInk" xmlns:wne="http://schemas.microsoft.com/office/word/2006/wordml" xmlns:wps="http://schemas.microsoft.com/office/word/2010/wordprocessingShape" mc:Ignorable="w14 w15 w16se wp14">
   <w:footnote w:type="separator" w:id="-1">
     <w:p>
       <w:r>
@@ -37945,7 +38052,7 @@
 </file>
 
 <file path=word/header1.xml><?xml version="1.0" encoding="utf-8"?>
-<w:hdr xmlns:wpc="http://schemas.microsoft.com/office/word/2010/wordprocessingCanvas" xmlns:mc="http://schemas.openxmlformats.org/markup-compatibility/2006" xmlns:o="urn:schemas-microsoft-com:office:office" xmlns:r="http://schemas.openxmlformats.org/officeDocument/2006/relationships" xmlns:m="http://schemas.openxmlformats.org/officeDocument/2006/math" xmlns:v="urn:schemas-microsoft-com:vml" xmlns:wp14="http://schemas.microsoft.com/office/word/2010/wordprocessingDrawing" xmlns:wp="http://schemas.openxmlformats.org/drawingml/2006/wordprocessingDrawing" xmlns:w10="urn:schemas-microsoft-com:office:word" xmlns:w="http://schemas.openxmlformats.org/wordprocessingml/2006/main" xmlns:w14="http://schemas.microsoft.com/office/word/2010/wordml" xmlns:wpg="http://schemas.microsoft.com/office/word/2010/wordprocessingGroup" xmlns:wpi="http://schemas.microsoft.com/office/word/2010/wordprocessingInk" xmlns:wne="http://schemas.microsoft.com/office/word/2006/wordml" xmlns:wps="http://schemas.microsoft.com/office/word/2010/wordprocessingShape" mc:Ignorable="w14 wp14">
+<w:hdr xmlns:wpc="http://schemas.microsoft.com/office/word/2010/wordprocessingCanvas" xmlns:cx="http://schemas.microsoft.com/office/drawing/2014/chartex" xmlns:cx1="http://schemas.microsoft.com/office/drawing/2015/9/8/chartex" xmlns:mc="http://schemas.openxmlformats.org/markup-compatibility/2006" xmlns:o="urn:schemas-microsoft-com:office:office" xmlns:r="http://schemas.openxmlformats.org/officeDocument/2006/relationships" xmlns:m="http://schemas.openxmlformats.org/officeDocument/2006/math" xmlns:v="urn:schemas-microsoft-com:vml" xmlns:wp14="http://schemas.microsoft.com/office/word/2010/wordprocessingDrawing" xmlns:wp="http://schemas.openxmlformats.org/drawingml/2006/wordprocessingDrawing" xmlns:w10="urn:schemas-microsoft-com:office:word" xmlns:w="http://schemas.openxmlformats.org/wordprocessingml/2006/main" xmlns:w14="http://schemas.microsoft.com/office/word/2010/wordml" xmlns:w15="http://schemas.microsoft.com/office/word/2012/wordml" xmlns:w16se="http://schemas.microsoft.com/office/word/2015/wordml/symex" xmlns:wpg="http://schemas.microsoft.com/office/word/2010/wordprocessingGroup" xmlns:wpi="http://schemas.microsoft.com/office/word/2010/wordprocessingInk" xmlns:wne="http://schemas.microsoft.com/office/word/2006/wordml" xmlns:wps="http://schemas.microsoft.com/office/word/2010/wordprocessingShape" mc:Ignorable="w14 w15 w16se wp14">
   <w:p>
     <w:pPr>
       <w:pStyle w:val="Header"/>
@@ -37959,7 +38066,7 @@
       <mc:AlternateContent>
         <mc:Choice Requires="wps">
           <w:drawing>
-            <wp:anchor distT="0" distB="0" distL="114300" distR="114300" simplePos="0" relativeHeight="251659264" behindDoc="0" locked="0" layoutInCell="0" allowOverlap="1" wp14:anchorId="2E009DA4" wp14:editId="68AC5E5E">
+            <wp:anchor distT="0" distB="0" distL="114300" distR="114300" simplePos="0" relativeHeight="251659264" behindDoc="0" locked="0" layoutInCell="0" allowOverlap="1" wp14:anchorId="4F394803" wp14:editId="638C72AE">
               <wp:simplePos x="0" y="0"/>
               <wp:positionH relativeFrom="margin">
                 <wp:posOffset>4068445</wp:posOffset>
@@ -38030,7 +38137,7 @@
         </mc:Choice>
         <mc:Fallback>
           <w:pict>
-            <v:line id="Line 1" o:spid="_x0000_s1026" style="position:absolute;z-index:251659264;visibility:visible;mso-wrap-style:square;mso-width-percent:0;mso-height-percent:0;mso-wrap-distance-left:9pt;mso-wrap-distance-top:0;mso-wrap-distance-right:9pt;mso-wrap-distance-bottom:0;mso-position-horizontal:absolute;mso-position-horizontal-relative:margin;mso-position-vertical:absolute;mso-position-vertical-relative:page;mso-width-percent:0;mso-height-percent:0;mso-width-relative:page;mso-height-relative:page" from="320.35pt,59.55pt" to="507.45pt,59.6pt" o:gfxdata="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" o:allowincell="f" strokecolor="blue" strokeweight="2pt">
+            <v:line w14:anchorId="1FAA7E72" id="Line 1" o:spid="_x0000_s1026" style="position:absolute;z-index:251659264;visibility:visible;mso-wrap-style:square;mso-width-percent:0;mso-height-percent:0;mso-wrap-distance-left:9pt;mso-wrap-distance-top:0;mso-wrap-distance-right:9pt;mso-wrap-distance-bottom:0;mso-position-horizontal:absolute;mso-position-horizontal-relative:margin;mso-position-vertical:absolute;mso-position-vertical-relative:page;mso-width-percent:0;mso-height-percent:0;mso-width-relative:page;mso-height-relative:page" from="320.35pt,59.55pt" to="507.45pt,59.6pt" o:gfxdata="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" o:allowincell="f" strokecolor="blue" strokeweight="2pt">
               <v:stroke startarrowwidth="narrow" startarrowlength="short" endarrowwidth="narrow" endarrowlength="short"/>
               <w10:wrap anchorx="margin" anchory="page"/>
             </v:line>
@@ -38044,7 +38151,7 @@
         <w:lang w:val="en-US"/>
       </w:rPr>
       <w:drawing>
-        <wp:inline distT="0" distB="0" distL="0" distR="0" wp14:anchorId="37AD190F" wp14:editId="06A73749">
+        <wp:inline distT="0" distB="0" distL="0" distR="0" wp14:anchorId="1E186404" wp14:editId="28C1A906">
           <wp:extent cx="3949065" cy="330835"/>
           <wp:effectExtent l="0" t="0" r="0" b="0"/>
           <wp:docPr id="2" name="Bild 2"/>
@@ -38097,8 +38204,8 @@
 </file>
 
 <file path=word/numbering.xml><?xml version="1.0" encoding="utf-8"?>
-<w:numbering xmlns:wpc="http://schemas.microsoft.com/office/word/2010/wordprocessingCanvas" xmlns:mc="http://schemas.openxmlformats.org/markup-compatibility/2006" xmlns:o="urn:schemas-microsoft-com:office:office" xmlns:r="http://schemas.openxmlformats.org/officeDocument/2006/relationships" xmlns:m="http://schemas.openxmlformats.org/officeDocument/2006/math" xmlns:v="urn:schemas-microsoft-com:vml" xmlns:wp14="http://schemas.microsoft.com/office/word/2010/wordprocessingDrawing" xmlns:wp="http://schemas.openxmlformats.org/drawingml/2006/wordprocessingDrawing" xmlns:w10="urn:schemas-microsoft-com:office:word" xmlns:w="http://schemas.openxmlformats.org/wordprocessingml/2006/main" xmlns:w14="http://schemas.microsoft.com/office/word/2010/wordml" xmlns:wpg="http://schemas.microsoft.com/office/word/2010/wordprocessingGroup" xmlns:wpi="http://schemas.microsoft.com/office/word/2010/wordprocessingInk" xmlns:wne="http://schemas.microsoft.com/office/word/2006/wordml" xmlns:wps="http://schemas.microsoft.com/office/word/2010/wordprocessingShape" mc:Ignorable="w14 wp14">
-  <w:abstractNum w:abstractNumId="0">
+<w:numbering xmlns:wpc="http://schemas.microsoft.com/office/word/2010/wordprocessingCanvas" xmlns:cx="http://schemas.microsoft.com/office/drawing/2014/chartex" xmlns:cx1="http://schemas.microsoft.com/office/drawing/2015/9/8/chartex" xmlns:mc="http://schemas.openxmlformats.org/markup-compatibility/2006" xmlns:o="urn:schemas-microsoft-com:office:office" xmlns:r="http://schemas.openxmlformats.org/officeDocument/2006/relationships" xmlns:m="http://schemas.openxmlformats.org/officeDocument/2006/math" xmlns:v="urn:schemas-microsoft-com:vml" xmlns:wp14="http://schemas.microsoft.com/office/word/2010/wordprocessingDrawing" xmlns:wp="http://schemas.openxmlformats.org/drawingml/2006/wordprocessingDrawing" xmlns:w10="urn:schemas-microsoft-com:office:word" xmlns:w="http://schemas.openxmlformats.org/wordprocessingml/2006/main" xmlns:w14="http://schemas.microsoft.com/office/word/2010/wordml" xmlns:w15="http://schemas.microsoft.com/office/word/2012/wordml" xmlns:w16se="http://schemas.microsoft.com/office/word/2015/wordml/symex" xmlns:wpg="http://schemas.microsoft.com/office/word/2010/wordprocessingGroup" xmlns:wpi="http://schemas.microsoft.com/office/word/2010/wordprocessingInk" xmlns:wne="http://schemas.microsoft.com/office/word/2006/wordml" xmlns:wps="http://schemas.microsoft.com/office/word/2010/wordprocessingShape" mc:Ignorable="w14 w15 w16se wp14">
+  <w:abstractNum w:abstractNumId="0" w15:restartNumberingAfterBreak="0">
     <w:nsid w:val="17D6212A"/>
     <w:multiLevelType w:val="hybridMultilevel"/>
     <w:tmpl w:val="184C8652"/>
@@ -38238,7 +38345,7 @@
       </w:rPr>
     </w:lvl>
   </w:abstractNum>
-  <w:abstractNum w:abstractNumId="1">
+  <w:abstractNum w:abstractNumId="1" w15:restartNumberingAfterBreak="0">
     <w:nsid w:val="1B6D5B78"/>
     <w:multiLevelType w:val="hybridMultilevel"/>
     <w:tmpl w:val="A328ACA6"/>
@@ -38351,7 +38458,7 @@
       </w:rPr>
     </w:lvl>
   </w:abstractNum>
-  <w:abstractNum w:abstractNumId="2">
+  <w:abstractNum w:abstractNumId="2" w15:restartNumberingAfterBreak="0">
     <w:nsid w:val="23CD3089"/>
     <w:multiLevelType w:val="hybridMultilevel"/>
     <w:tmpl w:val="7254803C"/>
@@ -38464,7 +38571,7 @@
       </w:rPr>
     </w:lvl>
   </w:abstractNum>
-  <w:abstractNum w:abstractNumId="3">
+  <w:abstractNum w:abstractNumId="3" w15:restartNumberingAfterBreak="0">
     <w:nsid w:val="253353A7"/>
     <w:multiLevelType w:val="hybridMultilevel"/>
     <w:tmpl w:val="F9A2430A"/>
@@ -38577,7 +38684,7 @@
       </w:rPr>
     </w:lvl>
   </w:abstractNum>
-  <w:abstractNum w:abstractNumId="4">
+  <w:abstractNum w:abstractNumId="4" w15:restartNumberingAfterBreak="0">
     <w:nsid w:val="29665E6F"/>
     <w:multiLevelType w:val="hybridMultilevel"/>
     <w:tmpl w:val="7C648AB8"/>
@@ -38716,7 +38823,7 @@
       </w:rPr>
     </w:lvl>
   </w:abstractNum>
-  <w:abstractNum w:abstractNumId="5">
+  <w:abstractNum w:abstractNumId="5" w15:restartNumberingAfterBreak="0">
     <w:nsid w:val="2F6206EC"/>
     <w:multiLevelType w:val="hybridMultilevel"/>
     <w:tmpl w:val="B1022C98"/>
@@ -38805,7 +38912,7 @@
       </w:pPr>
     </w:lvl>
   </w:abstractNum>
-  <w:abstractNum w:abstractNumId="6">
+  <w:abstractNum w:abstractNumId="6" w15:restartNumberingAfterBreak="0">
     <w:nsid w:val="305D13DF"/>
     <w:multiLevelType w:val="hybridMultilevel"/>
     <w:tmpl w:val="AA84F708"/>
@@ -38918,7 +39025,7 @@
       </w:rPr>
     </w:lvl>
   </w:abstractNum>
-  <w:abstractNum w:abstractNumId="7">
+  <w:abstractNum w:abstractNumId="7" w15:restartNumberingAfterBreak="0">
     <w:nsid w:val="33D779F7"/>
     <w:multiLevelType w:val="hybridMultilevel"/>
     <w:tmpl w:val="A5F2A3C6"/>
@@ -39058,7 +39165,7 @@
       </w:rPr>
     </w:lvl>
   </w:abstractNum>
-  <w:abstractNum w:abstractNumId="8">
+  <w:abstractNum w:abstractNumId="8" w15:restartNumberingAfterBreak="0">
     <w:nsid w:val="354A1D2A"/>
     <w:multiLevelType w:val="hybridMultilevel"/>
     <w:tmpl w:val="FA7616F2"/>
@@ -39171,7 +39278,7 @@
       </w:rPr>
     </w:lvl>
   </w:abstractNum>
-  <w:abstractNum w:abstractNumId="9">
+  <w:abstractNum w:abstractNumId="9" w15:restartNumberingAfterBreak="0">
     <w:nsid w:val="35D275EB"/>
     <w:multiLevelType w:val="hybridMultilevel"/>
     <w:tmpl w:val="2CBA5A30"/>
@@ -39284,7 +39391,7 @@
       </w:rPr>
     </w:lvl>
   </w:abstractNum>
-  <w:abstractNum w:abstractNumId="10">
+  <w:abstractNum w:abstractNumId="10" w15:restartNumberingAfterBreak="0">
     <w:nsid w:val="37806A9E"/>
     <w:multiLevelType w:val="hybridMultilevel"/>
     <w:tmpl w:val="DC727EC8"/>
@@ -39397,7 +39504,7 @@
       </w:rPr>
     </w:lvl>
   </w:abstractNum>
-  <w:abstractNum w:abstractNumId="11">
+  <w:abstractNum w:abstractNumId="11" w15:restartNumberingAfterBreak="0">
     <w:nsid w:val="3AA75D7F"/>
     <w:multiLevelType w:val="hybridMultilevel"/>
     <w:tmpl w:val="600E7B82"/>
@@ -39537,7 +39644,7 @@
       </w:rPr>
     </w:lvl>
   </w:abstractNum>
-  <w:abstractNum w:abstractNumId="12">
+  <w:abstractNum w:abstractNumId="12" w15:restartNumberingAfterBreak="0">
     <w:nsid w:val="3B7C36DB"/>
     <w:multiLevelType w:val="hybridMultilevel"/>
     <w:tmpl w:val="54804D28"/>
@@ -39650,7 +39757,7 @@
       </w:rPr>
     </w:lvl>
   </w:abstractNum>
-  <w:abstractNum w:abstractNumId="13">
+  <w:abstractNum w:abstractNumId="13" w15:restartNumberingAfterBreak="0">
     <w:nsid w:val="3DCC6ADB"/>
     <w:multiLevelType w:val="hybridMultilevel"/>
     <w:tmpl w:val="1E5CFA7E"/>
@@ -39789,7 +39896,7 @@
       </w:rPr>
     </w:lvl>
   </w:abstractNum>
-  <w:abstractNum w:abstractNumId="14">
+  <w:abstractNum w:abstractNumId="14" w15:restartNumberingAfterBreak="0">
     <w:nsid w:val="3DE83453"/>
     <w:multiLevelType w:val="hybridMultilevel"/>
     <w:tmpl w:val="296C6856"/>
@@ -39902,7 +40009,7 @@
       </w:rPr>
     </w:lvl>
   </w:abstractNum>
-  <w:abstractNum w:abstractNumId="15">
+  <w:abstractNum w:abstractNumId="15" w15:restartNumberingAfterBreak="0">
     <w:nsid w:val="3F6F4506"/>
     <w:multiLevelType w:val="hybridMultilevel"/>
     <w:tmpl w:val="4FE454F8"/>
@@ -40015,7 +40122,7 @@
       </w:rPr>
     </w:lvl>
   </w:abstractNum>
-  <w:abstractNum w:abstractNumId="16">
+  <w:abstractNum w:abstractNumId="16" w15:restartNumberingAfterBreak="0">
     <w:nsid w:val="424A5788"/>
     <w:multiLevelType w:val="hybridMultilevel"/>
     <w:tmpl w:val="73D04D6C"/>
@@ -40101,7 +40208,7 @@
       </w:pPr>
     </w:lvl>
   </w:abstractNum>
-  <w:abstractNum w:abstractNumId="17">
+  <w:abstractNum w:abstractNumId="17" w15:restartNumberingAfterBreak="0">
     <w:nsid w:val="4C761C4E"/>
     <w:multiLevelType w:val="hybridMultilevel"/>
     <w:tmpl w:val="582287EC"/>
@@ -40241,7 +40348,7 @@
       </w:rPr>
     </w:lvl>
   </w:abstractNum>
-  <w:abstractNum w:abstractNumId="18">
+  <w:abstractNum w:abstractNumId="18" w15:restartNumberingAfterBreak="0">
     <w:nsid w:val="50DE0D3D"/>
     <w:multiLevelType w:val="hybridMultilevel"/>
     <w:tmpl w:val="64045FA8"/>
@@ -40330,7 +40437,7 @@
       </w:pPr>
     </w:lvl>
   </w:abstractNum>
-  <w:abstractNum w:abstractNumId="19">
+  <w:abstractNum w:abstractNumId="19" w15:restartNumberingAfterBreak="0">
     <w:nsid w:val="53A403B8"/>
     <w:multiLevelType w:val="hybridMultilevel"/>
     <w:tmpl w:val="A80200EA"/>
@@ -40470,7 +40577,7 @@
       </w:rPr>
     </w:lvl>
   </w:abstractNum>
-  <w:abstractNum w:abstractNumId="20">
+  <w:abstractNum w:abstractNumId="20" w15:restartNumberingAfterBreak="0">
     <w:nsid w:val="5790754E"/>
     <w:multiLevelType w:val="hybridMultilevel"/>
     <w:tmpl w:val="CCD81E0E"/>
@@ -40610,7 +40717,7 @@
       </w:rPr>
     </w:lvl>
   </w:abstractNum>
-  <w:abstractNum w:abstractNumId="21">
+  <w:abstractNum w:abstractNumId="21" w15:restartNumberingAfterBreak="0">
     <w:nsid w:val="590B39E5"/>
     <w:multiLevelType w:val="multilevel"/>
     <w:tmpl w:val="BBD0BE4C"/>
@@ -40759,7 +40866,7 @@
       </w:rPr>
     </w:lvl>
   </w:abstractNum>
-  <w:abstractNum w:abstractNumId="22">
+  <w:abstractNum w:abstractNumId="22" w15:restartNumberingAfterBreak="0">
     <w:nsid w:val="5CC77623"/>
     <w:multiLevelType w:val="hybridMultilevel"/>
     <w:tmpl w:val="F4A29868"/>
@@ -40899,7 +41006,7 @@
       </w:rPr>
     </w:lvl>
   </w:abstractNum>
-  <w:abstractNum w:abstractNumId="23">
+  <w:abstractNum w:abstractNumId="23" w15:restartNumberingAfterBreak="0">
     <w:nsid w:val="5E4C4D62"/>
     <w:multiLevelType w:val="hybridMultilevel"/>
     <w:tmpl w:val="F4308178"/>
@@ -41012,7 +41119,7 @@
       </w:rPr>
     </w:lvl>
   </w:abstractNum>
-  <w:abstractNum w:abstractNumId="24">
+  <w:abstractNum w:abstractNumId="24" w15:restartNumberingAfterBreak="0">
     <w:nsid w:val="5FEE66A1"/>
     <w:multiLevelType w:val="multilevel"/>
     <w:tmpl w:val="50AC5092"/>
@@ -41152,7 +41259,7 @@
       </w:rPr>
     </w:lvl>
   </w:abstractNum>
-  <w:abstractNum w:abstractNumId="25">
+  <w:abstractNum w:abstractNumId="25" w15:restartNumberingAfterBreak="0">
     <w:nsid w:val="606372E2"/>
     <w:multiLevelType w:val="hybridMultilevel"/>
     <w:tmpl w:val="A71E999A"/>
@@ -41291,7 +41398,7 @@
       </w:rPr>
     </w:lvl>
   </w:abstractNum>
-  <w:abstractNum w:abstractNumId="26">
+  <w:abstractNum w:abstractNumId="26" w15:restartNumberingAfterBreak="0">
     <w:nsid w:val="61931F08"/>
     <w:multiLevelType w:val="hybridMultilevel"/>
     <w:tmpl w:val="50AC5092"/>
@@ -41431,7 +41538,7 @@
       </w:rPr>
     </w:lvl>
   </w:abstractNum>
-  <w:abstractNum w:abstractNumId="27">
+  <w:abstractNum w:abstractNumId="27" w15:restartNumberingAfterBreak="0">
     <w:nsid w:val="662025EF"/>
     <w:multiLevelType w:val="hybridMultilevel"/>
     <w:tmpl w:val="021C4394"/>
@@ -41544,7 +41651,7 @@
       </w:rPr>
     </w:lvl>
   </w:abstractNum>
-  <w:abstractNum w:abstractNumId="28">
+  <w:abstractNum w:abstractNumId="28" w15:restartNumberingAfterBreak="0">
     <w:nsid w:val="69275336"/>
     <w:multiLevelType w:val="multilevel"/>
     <w:tmpl w:val="184C8652"/>
@@ -41684,7 +41791,7 @@
       </w:rPr>
     </w:lvl>
   </w:abstractNum>
-  <w:abstractNum w:abstractNumId="29">
+  <w:abstractNum w:abstractNumId="29" w15:restartNumberingAfterBreak="0">
     <w:nsid w:val="6B055CAF"/>
     <w:multiLevelType w:val="hybridMultilevel"/>
     <w:tmpl w:val="F86A9162"/>
@@ -41797,7 +41904,7 @@
       </w:rPr>
     </w:lvl>
   </w:abstractNum>
-  <w:abstractNum w:abstractNumId="30">
+  <w:abstractNum w:abstractNumId="30" w15:restartNumberingAfterBreak="0">
     <w:nsid w:val="6FE919F5"/>
     <w:multiLevelType w:val="hybridMultilevel"/>
     <w:tmpl w:val="087CEA7E"/>
@@ -41910,7 +42017,7 @@
       </w:rPr>
     </w:lvl>
   </w:abstractNum>
-  <w:abstractNum w:abstractNumId="31">
+  <w:abstractNum w:abstractNumId="31" w15:restartNumberingAfterBreak="0">
     <w:nsid w:val="723658A6"/>
     <w:multiLevelType w:val="hybridMultilevel"/>
     <w:tmpl w:val="FD9E3974"/>
@@ -42023,7 +42130,7 @@
       </w:rPr>
     </w:lvl>
   </w:abstractNum>
-  <w:abstractNum w:abstractNumId="32">
+  <w:abstractNum w:abstractNumId="32" w15:restartNumberingAfterBreak="0">
     <w:nsid w:val="73B119DF"/>
     <w:multiLevelType w:val="hybridMultilevel"/>
     <w:tmpl w:val="BF48ACD4"/>
@@ -42162,7 +42269,7 @@
       </w:rPr>
     </w:lvl>
   </w:abstractNum>
-  <w:abstractNum w:abstractNumId="33">
+  <w:abstractNum w:abstractNumId="33" w15:restartNumberingAfterBreak="0">
     <w:nsid w:val="752E2AF9"/>
     <w:multiLevelType w:val="hybridMultilevel"/>
     <w:tmpl w:val="9F983A52"/>
@@ -42302,7 +42409,7 @@
       </w:rPr>
     </w:lvl>
   </w:abstractNum>
-  <w:abstractNum w:abstractNumId="34">
+  <w:abstractNum w:abstractNumId="34" w15:restartNumberingAfterBreak="0">
     <w:nsid w:val="7A2F24F3"/>
     <w:multiLevelType w:val="hybridMultilevel"/>
     <w:tmpl w:val="822410EE"/>
@@ -42611,7 +42718,7 @@
 </file>
 
 <file path=word/styles.xml><?xml version="1.0" encoding="utf-8"?>
-<w:styles xmlns:mc="http://schemas.openxmlformats.org/markup-compatibility/2006" xmlns:r="http://schemas.openxmlformats.org/officeDocument/2006/relationships" xmlns:w="http://schemas.openxmlformats.org/wordprocessingml/2006/main" xmlns:w14="http://schemas.microsoft.com/office/word/2010/wordml" mc:Ignorable="w14">
+<w:styles xmlns:mc="http://schemas.openxmlformats.org/markup-compatibility/2006" xmlns:r="http://schemas.openxmlformats.org/officeDocument/2006/relationships" xmlns:w="http://schemas.openxmlformats.org/wordprocessingml/2006/main" xmlns:w14="http://schemas.microsoft.com/office/word/2010/wordml" xmlns:w15="http://schemas.microsoft.com/office/word/2012/wordml" xmlns:w16se="http://schemas.microsoft.com/office/word/2015/wordml/symex" mc:Ignorable="w14 w15 w16se">
   <w:docDefaults>
     <w:rPrDefault>
       <w:rPr>
@@ -42627,1240 +42734,378 @@
       </w:pPr>
     </w:pPrDefault>
   </w:docDefaults>
-  <w:latentStyles w:defLockedState="1" w:defUIPriority="99" w:defSemiHidden="1" w:defUnhideWhenUsed="1" w:defQFormat="0" w:count="267">
-    <w:lsdException w:name="Normal" w:semiHidden="0" w:uiPriority="0" w:unhideWhenUsed="0" w:qFormat="1"/>
-    <w:lsdException w:name="heading 1" w:semiHidden="0" w:unhideWhenUsed="0" w:qFormat="1"/>
-    <w:lsdException w:name="heading 2" w:semiHidden="0" w:unhideWhenUsed="0" w:qFormat="1"/>
-    <w:lsdException w:name="heading 3" w:semiHidden="0" w:unhideWhenUsed="0" w:qFormat="1"/>
-    <w:lsdException w:name="heading 4" w:semiHidden="0" w:unhideWhenUsed="0" w:qFormat="1"/>
-    <w:lsdException w:name="heading 5" w:semiHidden="0" w:unhideWhenUsed="0" w:qFormat="1"/>
-    <w:lsdException w:name="heading 6" w:semiHidden="0" w:unhideWhenUsed="0" w:qFormat="1"/>
-    <w:lsdException w:name="heading 7" w:semiHidden="0" w:unhideWhenUsed="0" w:qFormat="1"/>
-    <w:lsdException w:name="heading 8" w:semiHidden="0" w:unhideWhenUsed="0" w:qFormat="1"/>
-    <w:lsdException w:name="heading 9" w:semiHidden="0" w:unhideWhenUsed="0" w:qFormat="1"/>
-    <w:lsdException w:name="toc 1" w:uiPriority="39"/>
-    <w:lsdException w:name="toc 2" w:uiPriority="39"/>
-    <w:lsdException w:name="toc 3" w:uiPriority="39"/>
-    <w:lsdException w:name="toc 4" w:uiPriority="39"/>
-    <w:lsdException w:name="toc 5" w:uiPriority="39"/>
-    <w:lsdException w:name="toc 6" w:uiPriority="39"/>
-    <w:lsdException w:name="toc 7" w:uiPriority="39"/>
-    <w:lsdException w:name="toc 8" w:uiPriority="39"/>
-    <w:lsdException w:name="toc 9" w:uiPriority="39"/>
-    <w:lsdException w:name="caption" w:semiHidden="0" w:unhideWhenUsed="0" w:qFormat="1"/>
-    <w:lsdException w:name="Title" w:semiHidden="0" w:uiPriority="10" w:unhideWhenUsed="0" w:qFormat="1"/>
-    <w:lsdException w:name="Default Paragraph Font" w:uiPriority="1"/>
-    <w:lsdException w:name="Subtitle" w:semiHidden="0" w:uiPriority="11" w:unhideWhenUsed="0" w:qFormat="1"/>
-    <w:lsdException w:name="Strong" w:semiHidden="0" w:uiPriority="22" w:unhideWhenUsed="0" w:qFormat="1"/>
-    <w:lsdException w:name="Emphasis" w:semiHidden="0" w:uiPriority="20" w:unhideWhenUsed="0" w:qFormat="1"/>
-    <w:lsdException w:name="Table Grid" w:semiHidden="0" w:unhideWhenUsed="0"/>
-    <w:lsdException w:name="Placeholder Text" w:locked="0" w:unhideWhenUsed="0"/>
-    <w:lsdException w:name="No Spacing" w:locked="0" w:semiHidden="0" w:uiPriority="1" w:unhideWhenUsed="0" w:qFormat="1"/>
-    <w:lsdException w:name="Light Shading" w:locked="0" w:semiHidden="0" w:uiPriority="60" w:unhideWhenUsed="0"/>
-    <w:lsdException w:name="Light List" w:locked="0" w:semiHidden="0" w:uiPriority="61" w:unhideWhenUsed="0"/>
-    <w:lsdException w:name="Light Grid" w:locked="0" w:semiHidden="0" w:uiPriority="62" w:unhideWhenUsed="0"/>
-    <w:lsdException w:name="Medium Shading 1" w:locked="0" w:semiHidden="0" w:uiPriority="63" w:unhideWhenUsed="0"/>
-    <w:lsdException w:name="Medium Shading 2" w:locked="0" w:semiHidden="0" w:uiPriority="64" w:unhideWhenUsed="0"/>
-    <w:lsdException w:name="Medium List 1" w:locked="0" w:semiHidden="0" w:uiPriority="65" w:unhideWhenUsed="0"/>
-    <w:lsdException w:name="Medium List 2" w:locked="0" w:semiHidden="0" w:uiPriority="66" w:unhideWhenUsed="0"/>
-    <w:lsdException w:name="Medium Grid 1" w:locked="0" w:semiHidden="0" w:uiPriority="67" w:unhideWhenUsed="0"/>
-    <w:lsdException w:name="Medium Grid 2" w:locked="0" w:semiHidden="0" w:uiPriority="68" w:unhideWhenUsed="0"/>
-    <w:lsdException w:name="Medium Grid 3" w:locked="0" w:semiHidden="0" w:uiPriority="69" w:unhideWhenUsed="0"/>
-    <w:lsdException w:name="Dark List" w:locked="0" w:semiHidden="0" w:uiPriority="70" w:unhideWhenUsed="0"/>
-    <w:lsdException w:name="Colorful Shading" w:locked="0" w:semiHidden="0" w:uiPriority="71" w:unhideWhenUsed="0"/>
-    <w:lsdException w:name="Colorful List" w:locked="0" w:semiHidden="0" w:uiPriority="72" w:unhideWhenUsed="0"/>
-    <w:lsdException w:name="Colorful Grid" w:locked="0" w:semiHidden="0" w:uiPriority="73" w:unhideWhenUsed="0"/>
-    <w:lsdException w:name="Light Shading Accent 1" w:locked="0" w:semiHidden="0" w:uiPriority="60" w:unhideWhenUsed="0"/>
-    <w:lsdException w:name="Light List Accent 1" w:locked="0" w:semiHidden="0" w:uiPriority="61" w:unhideWhenUsed="0"/>
-    <w:lsdException w:name="Light Grid Accent 1" w:locked="0" w:semiHidden="0" w:uiPriority="62" w:unhideWhenUsed="0"/>
-    <w:lsdException w:name="Medium Shading 1 Accent 1" w:locked="0" w:semiHidden="0" w:uiPriority="63" w:unhideWhenUsed="0"/>
-    <w:lsdException w:name="Medium Shading 2 Accent 1" w:locked="0" w:semiHidden="0" w:uiPriority="64" w:unhideWhenUsed="0"/>
-    <w:lsdException w:name="Medium List 1 Accent 1" w:locked="0" w:semiHidden="0" w:uiPriority="65" w:unhideWhenUsed="0"/>
-    <w:lsdException w:name="Revision" w:locked="0" w:unhideWhenUsed="0"/>
-    <w:lsdException w:name="List Paragraph" w:locked="0" w:semiHidden="0" w:uiPriority="34" w:unhideWhenUsed="0" w:qFormat="1"/>
-    <w:lsdException w:name="Quote" w:locked="0" w:semiHidden="0" w:uiPriority="29" w:unhideWhenUsed="0" w:qFormat="1"/>
-    <w:lsdException w:name="Intense Quote" w:locked="0" w:semiHidden="0" w:uiPriority="30" w:unhideWhenUsed="0" w:qFormat="1"/>
-    <w:lsdException w:name="Medium List 2 Accent 1" w:locked="0" w:semiHidden="0" w:uiPriority="66" w:unhideWhenUsed="0"/>
-    <w:lsdException w:name="Medium Grid 1 Accent 1" w:locked="0" w:semiHidden="0" w:uiPriority="67" w:unhideWhenUsed="0"/>
-    <w:lsdException w:name="Medium Grid 2 Accent 1" w:locked="0" w:semiHidden="0" w:uiPriority="68" w:unhideWhenUsed="0"/>
-    <w:lsdException w:name="Medium Grid 3 Accent 1" w:locked="0" w:semiHidden="0" w:uiPriority="69" w:unhideWhenUsed="0"/>
-    <w:lsdException w:name="Dark List Accent 1" w:locked="0" w:semiHidden="0" w:uiPriority="70" w:unhideWhenUsed="0"/>
-    <w:lsdException w:name="Colorful Shading Accent 1" w:locked="0" w:semiHidden="0" w:uiPriority="71" w:unhideWhenUsed="0"/>
-    <w:lsdException w:name="Colorful List Accent 1" w:locked="0" w:semiHidden="0" w:uiPriority="72" w:unhideWhenUsed="0"/>
-    <w:lsdException w:name="Colorful Grid Accent 1" w:locked="0" w:semiHidden="0" w:uiPriority="73" w:unhideWhenUsed="0"/>
-    <w:lsdException w:name="Light Shading Accent 2" w:locked="0" w:semiHidden="0" w:uiPriority="60" w:unhideWhenUsed="0"/>
-    <w:lsdException w:name="Light List Accent 2" w:locked="0" w:semiHidden="0" w:uiPriority="61" w:unhideWhenUsed="0"/>
-    <w:lsdException w:name="Light Grid Accent 2" w:locked="0" w:semiHidden="0" w:uiPriority="62" w:unhideWhenUsed="0"/>
-    <w:lsdException w:name="Medium Shading 1 Accent 2" w:locked="0" w:semiHidden="0" w:uiPriority="63" w:unhideWhenUsed="0"/>
-    <w:lsdException w:name="Medium Shading 2 Accent 2" w:locked="0" w:semiHidden="0" w:uiPriority="64" w:unhideWhenUsed="0"/>
-    <w:lsdException w:name="Medium List 1 Accent 2" w:locked="0" w:semiHidden="0" w:uiPriority="65" w:unhideWhenUsed="0"/>
-    <w:lsdException w:name="Medium List 2 Accent 2" w:locked="0" w:semiHidden="0" w:uiPriority="66" w:unhideWhenUsed="0"/>
-    <w:lsdException w:name="Medium Grid 1 Accent 2" w:locked="0" w:semiHidden="0" w:uiPriority="67" w:unhideWhenUsed="0"/>
-    <w:lsdException w:name="Medium Grid 2 Accent 2" w:locked="0" w:semiHidden="0" w:uiPriority="68" w:unhideWhenUsed="0"/>
-    <w:lsdException w:name="Medium Grid 3 Accent 2" w:locked="0" w:semiHidden="0" w:uiPriority="69" w:unhideWhenUsed="0"/>
-    <w:lsdException w:name="Dark List Accent 2" w:locked="0" w:semiHidden="0" w:uiPriority="70" w:unhideWhenUsed="0"/>
-    <w:lsdException w:name="Colorful Shading Accent 2" w:locked="0" w:semiHidden="0" w:uiPriority="71" w:unhideWhenUsed="0"/>
-    <w:lsdException w:name="Colorful List Accent 2" w:locked="0" w:semiHidden="0" w:uiPriority="72" w:unhideWhenUsed="0"/>
-    <w:lsdException w:name="Colorful Grid Accent 2" w:locked="0" w:semiHidden="0" w:uiPriority="73" w:unhideWhenUsed="0"/>
-    <w:lsdException w:name="Light Shading Accent 3" w:locked="0" w:semiHidden="0" w:uiPriority="60" w:unhideWhenUsed="0"/>
-    <w:lsdException w:name="Light List Accent 3" w:locked="0" w:semiHidden="0" w:uiPriority="61" w:unhideWhenUsed="0"/>
-    <w:lsdException w:name="Light Grid Accent 3" w:locked="0" w:semiHidden="0" w:uiPriority="62" w:unhideWhenUsed="0"/>
-    <w:lsdException w:name="Medium Shading 1 Accent 3" w:locked="0" w:semiHidden="0" w:uiPriority="63" w:unhideWhenUsed="0"/>
-    <w:lsdException w:name="Medium Shading 2 Accent 3" w:locked="0" w:semiHidden="0" w:uiPriority="64" w:unhideWhenUsed="0"/>
-    <w:lsdException w:name="Medium List 1 Accent 3" w:locked="0" w:semiHidden="0" w:uiPriority="65" w:unhideWhenUsed="0"/>
-    <w:lsdException w:name="Medium List 2 Accent 3" w:locked="0" w:semiHidden="0" w:uiPriority="66" w:unhideWhenUsed="0"/>
-    <w:lsdException w:name="Medium Grid 1 Accent 3" w:locked="0" w:semiHidden="0" w:uiPriority="67" w:unhideWhenUsed="0"/>
-    <w:lsdException w:name="Medium Grid 2 Accent 3" w:locked="0" w:semiHidden="0" w:uiPriority="68" w:unhideWhenUsed="0"/>
-    <w:lsdException w:name="Medium Grid 3 Accent 3" w:locked="0" w:semiHidden="0" w:uiPriority="69" w:unhideWhenUsed="0"/>
-    <w:lsdException w:name="Dark List Accent 3" w:locked="0" w:semiHidden="0" w:uiPriority="70" w:unhideWhenUsed="0"/>
-    <w:lsdException w:name="Colorful Shading Accent 3" w:locked="0" w:semiHidden="0" w:uiPriority="71" w:unhideWhenUsed="0"/>
-    <w:lsdException w:name="Colorful List Accent 3" w:locked="0" w:semiHidden="0" w:uiPriority="72" w:unhideWhenUsed="0"/>
-    <w:lsdException w:name="Colorful Grid Accent 3" w:locked="0" w:semiHidden="0" w:uiPriority="73" w:unhideWhenUsed="0"/>
-    <w:lsdException w:name="Light Shading Accent 4" w:locked="0" w:semiHidden="0" w:uiPriority="60" w:unhideWhenUsed="0"/>
-    <w:lsdException w:name="Light List Accent 4" w:locked="0" w:semiHidden="0" w:uiPriority="61" w:unhideWhenUsed="0"/>
-    <w:lsdException w:name="Light Grid Accent 4" w:locked="0" w:semiHidden="0" w:uiPriority="62" w:unhideWhenUsed="0"/>
-    <w:lsdException w:name="Medium Shading 1 Accent 4" w:locked="0" w:semiHidden="0" w:uiPriority="63" w:unhideWhenUsed="0"/>
-    <w:lsdException w:name="Medium Shading 2 Accent 4" w:locked="0" w:semiHidden="0" w:uiPriority="64" w:unhideWhenUsed="0"/>
-    <w:lsdException w:name="Medium List 1 Accent 4" w:locked="0" w:semiHidden="0" w:uiPriority="65" w:unhideWhenUsed="0"/>
-    <w:lsdException w:name="Medium List 2 Accent 4" w:locked="0" w:semiHidden="0" w:uiPriority="66" w:unhideWhenUsed="0"/>
-    <w:lsdException w:name="Medium Grid 1 Accent 4" w:locked="0" w:semiHidden="0" w:uiPriority="67" w:unhideWhenUsed="0"/>
-    <w:lsdException w:name="Medium Grid 2 Accent 4" w:locked="0" w:semiHidden="0" w:uiPriority="68" w:unhideWhenUsed="0"/>
-    <w:lsdException w:name="Medium Grid 3 Accent 4" w:locked="0" w:semiHidden="0" w:uiPriority="69" w:unhideWhenUsed="0"/>
-    <w:lsdException w:name="Dark List Accent 4" w:locked="0" w:semiHidden="0" w:uiPriority="70" w:unhideWhenUsed="0"/>
-    <w:lsdException w:name="Colorful Shading Accent 4" w:locked="0" w:semiHidden="0" w:uiPriority="71" w:unhideWhenUsed="0"/>
-    <w:lsdException w:name="Colorful List Accent 4" w:locked="0" w:semiHidden="0" w:uiPriority="72" w:unhideWhenUsed="0"/>
-    <w:lsdException w:name="Colorful Grid Accent 4" w:locked="0" w:semiHidden="0" w:uiPriority="73" w:unhideWhenUsed="0"/>
-    <w:lsdException w:name="Light Shading Accent 5" w:locked="0" w:semiHidden="0" w:uiPriority="60" w:unhideWhenUsed="0"/>
-    <w:lsdException w:name="Light List Accent 5" w:locked="0" w:semiHidden="0" w:uiPriority="61" w:unhideWhenUsed="0"/>
-    <w:lsdException w:name="Light Grid Accent 5" w:locked="0" w:semiHidden="0" w:uiPriority="62" w:unhideWhenUsed="0"/>
-    <w:lsdException w:name="Medium Shading 1 Accent 5" w:locked="0" w:semiHidden="0" w:uiPriority="63" w:unhideWhenUsed="0"/>
-    <w:lsdException w:name="Medium Shading 2 Accent 5" w:locked="0" w:semiHidden="0" w:uiPriority="64" w:unhideWhenUsed="0"/>
-    <w:lsdException w:name="Medium List 1 Accent 5" w:locked="0" w:semiHidden="0" w:uiPriority="65" w:unhideWhenUsed="0"/>
-    <w:lsdException w:name="Medium List 2 Accent 5" w:locked="0" w:semiHidden="0" w:uiPriority="66" w:unhideWhenUsed="0"/>
-    <w:lsdException w:name="Medium Grid 1 Accent 5" w:locked="0" w:semiHidden="0" w:uiPriority="67" w:unhideWhenUsed="0"/>
-    <w:lsdException w:name="Medium Grid 2 Accent 5" w:locked="0" w:semiHidden="0" w:uiPriority="68" w:unhideWhenUsed="0"/>
-    <w:lsdException w:name="Medium Grid 3 Accent 5" w:locked="0" w:semiHidden="0" w:uiPriority="69" w:unhideWhenUsed="0"/>
-    <w:lsdException w:name="Dark List Accent 5" w:locked="0" w:semiHidden="0" w:uiPriority="70" w:unhideWhenUsed="0"/>
-    <w:lsdException w:name="Colorful Shading Accent 5" w:locked="0" w:semiHidden="0" w:uiPriority="71" w:unhideWhenUsed="0"/>
-    <w:lsdException w:name="Colorful List Accent 5" w:locked="0" w:semiHidden="0" w:uiPriority="72" w:unhideWhenUsed="0"/>
-    <w:lsdException w:name="Colorful Grid Accent 5" w:locked="0" w:semiHidden="0" w:uiPriority="73" w:unhideWhenUsed="0"/>
-    <w:lsdException w:name="Light Shading Accent 6" w:locked="0" w:semiHidden="0" w:uiPriority="60" w:unhideWhenUsed="0"/>
-    <w:lsdException w:name="Light List Accent 6" w:locked="0" w:semiHidden="0" w:uiPriority="61" w:unhideWhenUsed="0"/>
-    <w:lsdException w:name="Light Grid Accent 6" w:locked="0" w:semiHidden="0" w:uiPriority="62" w:unhideWhenUsed="0"/>
-    <w:lsdException w:name="Medium Shading 1 Accent 6" w:locked="0" w:semiHidden="0" w:uiPriority="63" w:unhideWhenUsed="0"/>
-    <w:lsdException w:name="Medium Shading 2 Accent 6" w:locked="0" w:semiHidden="0" w:uiPriority="64" w:unhideWhenUsed="0"/>
-    <w:lsdException w:name="Medium List 1 Accent 6" w:locked="0" w:semiHidden="0" w:uiPriority="65" w:unhideWhenUsed="0"/>
-    <w:lsdException w:name="Medium List 2 Accent 6" w:locked="0" w:semiHidden="0" w:uiPriority="66" w:unhideWhenUsed="0"/>
-    <w:lsdException w:name="Medium Grid 1 Accent 6" w:locked="0" w:semiHidden="0" w:uiPriority="67" w:unhideWhenUsed="0"/>
-    <w:lsdException w:name="Medium Grid 2 Accent 6" w:locked="0" w:semiHidden="0" w:uiPriority="68" w:unhideWhenUsed="0"/>
-    <w:lsdException w:name="Medium Grid 3 Accent 6" w:locked="0" w:semiHidden="0" w:uiPriority="69" w:unhideWhenUsed="0"/>
-    <w:lsdException w:name="Dark List Accent 6" w:locked="0" w:semiHidden="0" w:uiPriority="70" w:unhideWhenUsed="0"/>
-    <w:lsdException w:name="Colorful Shading Accent 6" w:locked="0" w:semiHidden="0" w:uiPriority="71" w:unhideWhenUsed="0"/>
-    <w:lsdException w:name="Colorful List Accent 6" w:locked="0" w:semiHidden="0" w:uiPriority="72" w:unhideWhenUsed="0"/>
-    <w:lsdException w:name="Colorful Grid Accent 6" w:locked="0" w:semiHidden="0" w:uiPriority="73" w:unhideWhenUsed="0"/>
-    <w:lsdException w:name="Subtle Emphasis" w:locked="0" w:semiHidden="0" w:uiPriority="19" w:unhideWhenUsed="0" w:qFormat="1"/>
-    <w:lsdException w:name="Intense Emphasis" w:locked="0" w:semiHidden="0" w:uiPriority="21" w:unhideWhenUsed="0" w:qFormat="1"/>
-    <w:lsdException w:name="Subtle Reference" w:locked="0" w:semiHidden="0" w:uiPriority="31" w:unhideWhenUsed="0" w:qFormat="1"/>
-    <w:lsdException w:name="Intense Reference" w:locked="0" w:semiHidden="0" w:uiPriority="32" w:unhideWhenUsed="0" w:qFormat="1"/>
-    <w:lsdException w:name="Book Title" w:locked="0" w:semiHidden="0" w:uiPriority="33" w:unhideWhenUsed="0" w:qFormat="1"/>
-    <w:lsdException w:name="Bibliography" w:locked="0" w:uiPriority="37"/>
-    <w:lsdException w:name="TOC Heading" w:locked="0" w:uiPriority="39" w:qFormat="1"/>
-  </w:latentStyles>
-  <w:style w:type="paragraph" w:default="1" w:styleId="Normal">
-    <w:name w:val="Normal"/>
-    <w:qFormat/>
-    <w:rsid w:val="00295D57"/>
-    <w:pPr>
-      <w:overflowPunct w:val="0"/>
-      <w:autoSpaceDE w:val="0"/>
-      <w:autoSpaceDN w:val="0"/>
-      <w:adjustRightInd w:val="0"/>
-      <w:spacing w:after="120" w:line="240" w:lineRule="auto"/>
-      <w:jc w:val="both"/>
-      <w:textAlignment w:val="baseline"/>
-    </w:pPr>
-    <w:rPr>
-      <w:rFonts w:ascii="Arial" w:hAnsi="Arial"/>
-      <w:sz w:val="21"/>
-      <w:szCs w:val="20"/>
-      <w:lang w:eastAsia="en-US"/>
-    </w:rPr>
-  </w:style>
-  <w:style w:type="paragraph" w:styleId="Heading1">
-    <w:name w:val="heading 1"/>
-    <w:basedOn w:val="Normal"/>
-    <w:next w:val="Normal"/>
-    <w:link w:val="Heading1Char"/>
-    <w:uiPriority w:val="99"/>
-    <w:qFormat/>
-    <w:pPr>
-      <w:keepNext/>
-      <w:numPr>
-        <w:numId w:val="1"/>
-      </w:numPr>
-      <w:tabs>
-        <w:tab w:val="num" w:pos="432"/>
-        <w:tab w:val="left" w:pos="851"/>
-      </w:tabs>
-      <w:spacing w:before="720" w:after="240"/>
-      <w:ind w:left="432"/>
-      <w:jc w:val="left"/>
-      <w:outlineLvl w:val="0"/>
-    </w:pPr>
-    <w:rPr>
-      <w:b/>
-      <w:sz w:val="36"/>
-    </w:rPr>
-  </w:style>
-  <w:style w:type="paragraph" w:styleId="Heading2">
-    <w:name w:val="heading 2"/>
-    <w:basedOn w:val="Heading1"/>
-    <w:next w:val="Normal"/>
-    <w:link w:val="Heading2Char"/>
-    <w:uiPriority w:val="99"/>
-    <w:qFormat/>
-    <w:rsid w:val="00517764"/>
-    <w:pPr>
-      <w:numPr>
-        <w:ilvl w:val="1"/>
-      </w:numPr>
-      <w:tabs>
-        <w:tab w:val="num" w:pos="716"/>
-      </w:tabs>
-      <w:spacing w:before="480" w:after="120"/>
-      <w:ind w:left="578" w:hanging="578"/>
-      <w:outlineLvl w:val="1"/>
-    </w:pPr>
-    <w:rPr>
-      <w:sz w:val="32"/>
-    </w:rPr>
-  </w:style>
-  <w:style w:type="paragraph" w:styleId="Heading3">
-    <w:name w:val="heading 3"/>
-    <w:basedOn w:val="Heading2"/>
-    <w:next w:val="Normal"/>
-    <w:link w:val="Heading3Char"/>
-    <w:uiPriority w:val="99"/>
-    <w:qFormat/>
-    <w:rsid w:val="00517764"/>
-    <w:pPr>
-      <w:numPr>
-        <w:ilvl w:val="2"/>
-      </w:numPr>
-      <w:spacing w:before="360"/>
-      <w:ind w:left="720"/>
-      <w:outlineLvl w:val="2"/>
-    </w:pPr>
-    <w:rPr>
-      <w:sz w:val="28"/>
-    </w:rPr>
-  </w:style>
-  <w:style w:type="paragraph" w:styleId="Heading4">
-    <w:name w:val="heading 4"/>
-    <w:basedOn w:val="Heading3"/>
-    <w:next w:val="Normal"/>
-    <w:link w:val="Heading4Char"/>
-    <w:uiPriority w:val="99"/>
-    <w:qFormat/>
-    <w:pPr>
-      <w:numPr>
-        <w:ilvl w:val="3"/>
-      </w:numPr>
-      <w:spacing w:before="240"/>
-      <w:outlineLvl w:val="3"/>
-    </w:pPr>
-    <w:rPr>
-      <w:sz w:val="24"/>
-    </w:rPr>
-  </w:style>
-  <w:style w:type="paragraph" w:styleId="Heading5">
-    <w:name w:val="heading 5"/>
-    <w:basedOn w:val="Normal"/>
-    <w:next w:val="Normal"/>
-    <w:link w:val="Heading5Char"/>
-    <w:uiPriority w:val="99"/>
-    <w:qFormat/>
-    <w:rsid w:val="00B00A9E"/>
-    <w:pPr>
-      <w:numPr>
-        <w:ilvl w:val="4"/>
-        <w:numId w:val="1"/>
-      </w:numPr>
-      <w:spacing w:after="60"/>
-      <w:outlineLvl w:val="4"/>
-    </w:pPr>
-    <w:rPr>
-      <w:b/>
-      <w:bCs/>
-      <w:i/>
-      <w:iCs/>
-      <w:sz w:val="26"/>
-      <w:szCs w:val="26"/>
-    </w:rPr>
-  </w:style>
-  <w:style w:type="paragraph" w:styleId="Heading6">
-    <w:name w:val="heading 6"/>
-    <w:basedOn w:val="Normal"/>
-    <w:next w:val="Normal"/>
-    <w:link w:val="Heading6Char"/>
-    <w:uiPriority w:val="99"/>
-    <w:qFormat/>
-    <w:rsid w:val="00B00A9E"/>
-    <w:pPr>
-      <w:numPr>
-        <w:ilvl w:val="5"/>
-        <w:numId w:val="1"/>
-      </w:numPr>
-      <w:spacing w:after="60"/>
-      <w:outlineLvl w:val="5"/>
-    </w:pPr>
-    <w:rPr>
-      <w:b/>
-      <w:bCs/>
-      <w:sz w:val="22"/>
-      <w:szCs w:val="22"/>
-    </w:rPr>
-  </w:style>
-  <w:style w:type="paragraph" w:styleId="Heading7">
-    <w:name w:val="heading 7"/>
-    <w:basedOn w:val="Normal"/>
-    <w:next w:val="Normal"/>
-    <w:link w:val="Heading7Char"/>
-    <w:uiPriority w:val="99"/>
-    <w:qFormat/>
-    <w:rsid w:val="00B00A9E"/>
-    <w:pPr>
-      <w:numPr>
-        <w:ilvl w:val="6"/>
-        <w:numId w:val="1"/>
-      </w:numPr>
-      <w:spacing w:after="60"/>
-      <w:outlineLvl w:val="6"/>
-    </w:pPr>
-    <w:rPr>
-      <w:szCs w:val="24"/>
-    </w:rPr>
-  </w:style>
-  <w:style w:type="paragraph" w:styleId="Heading8">
-    <w:name w:val="heading 8"/>
-    <w:basedOn w:val="Normal"/>
-    <w:next w:val="Normal"/>
-    <w:link w:val="Heading8Char"/>
-    <w:uiPriority w:val="99"/>
-    <w:qFormat/>
-    <w:rsid w:val="00B00A9E"/>
-    <w:pPr>
-      <w:numPr>
-        <w:ilvl w:val="7"/>
-        <w:numId w:val="1"/>
-      </w:numPr>
-      <w:spacing w:after="60"/>
-      <w:outlineLvl w:val="7"/>
-    </w:pPr>
-    <w:rPr>
-      <w:i/>
-      <w:iCs/>
-      <w:szCs w:val="24"/>
-    </w:rPr>
-  </w:style>
-  <w:style w:type="paragraph" w:styleId="Heading9">
-    <w:name w:val="heading 9"/>
-    <w:basedOn w:val="Normal"/>
-    <w:next w:val="Normal"/>
-    <w:link w:val="Heading9Char"/>
-    <w:uiPriority w:val="99"/>
-    <w:qFormat/>
-    <w:rsid w:val="00B00A9E"/>
-    <w:pPr>
-      <w:numPr>
-        <w:ilvl w:val="8"/>
-        <w:numId w:val="1"/>
-      </w:numPr>
-      <w:spacing w:after="60"/>
-      <w:outlineLvl w:val="8"/>
-    </w:pPr>
-    <w:rPr>
-      <w:rFonts w:cs="Arial"/>
-      <w:sz w:val="22"/>
-      <w:szCs w:val="22"/>
-    </w:rPr>
-  </w:style>
-  <w:style w:type="character" w:default="1" w:styleId="DefaultParagraphFont">
-    <w:name w:val="Default Paragraph Font"/>
-    <w:uiPriority w:val="1"/>
-    <w:semiHidden/>
-    <w:unhideWhenUsed/>
-  </w:style>
-  <w:style w:type="table" w:default="1" w:styleId="TableNormal">
-    <w:name w:val="Normal Table"/>
-    <w:uiPriority w:val="99"/>
-    <w:semiHidden/>
-    <w:unhideWhenUsed/>
-    <w:tblPr>
-      <w:tblInd w:w="0" w:type="dxa"/>
-      <w:tblCellMar>
-        <w:top w:w="0" w:type="dxa"/>
-        <w:left w:w="108" w:type="dxa"/>
-        <w:bottom w:w="0" w:type="dxa"/>
-        <w:right w:w="108" w:type="dxa"/>
-      </w:tblCellMar>
-    </w:tblPr>
-  </w:style>
-  <w:style w:type="numbering" w:default="1" w:styleId="NoList">
-    <w:name w:val="No List"/>
-    <w:uiPriority w:val="99"/>
-    <w:semiHidden/>
-    <w:unhideWhenUsed/>
-  </w:style>
-  <w:style w:type="character" w:customStyle="1" w:styleId="Heading1Char">
-    <w:name w:val="Heading 1 Char"/>
-    <w:basedOn w:val="DefaultParagraphFont"/>
-    <w:link w:val="Heading1"/>
-    <w:uiPriority w:val="99"/>
-    <w:locked/>
-    <w:rPr>
-      <w:rFonts w:ascii="Cambria" w:hAnsi="Cambria" w:cs="Times New Roman"/>
-      <w:b/>
-      <w:bCs/>
-      <w:kern w:val="32"/>
-      <w:sz w:val="32"/>
-      <w:szCs w:val="32"/>
-      <w:lang w:val="x-none" w:eastAsia="en-US"/>
-    </w:rPr>
-  </w:style>
-  <w:style w:type="character" w:customStyle="1" w:styleId="Heading2Char">
-    <w:name w:val="Heading 2 Char"/>
-    <w:basedOn w:val="DefaultParagraphFont"/>
-    <w:link w:val="Heading2"/>
-    <w:uiPriority w:val="99"/>
-    <w:locked/>
-    <w:rsid w:val="00517764"/>
-    <w:rPr>
-      <w:rFonts w:ascii="Arial" w:hAnsi="Arial"/>
-      <w:b/>
-      <w:sz w:val="32"/>
-      <w:szCs w:val="20"/>
-      <w:lang w:eastAsia="en-US"/>
-    </w:rPr>
-  </w:style>
-  <w:style w:type="character" w:customStyle="1" w:styleId="Heading3Char">
-    <w:name w:val="Heading 3 Char"/>
-    <w:basedOn w:val="DefaultParagraphFont"/>
-    <w:link w:val="Heading3"/>
-    <w:uiPriority w:val="99"/>
-    <w:locked/>
-    <w:rsid w:val="00517764"/>
-    <w:rPr>
-      <w:rFonts w:ascii="Arial" w:hAnsi="Arial"/>
-      <w:b/>
-      <w:sz w:val="28"/>
-      <w:szCs w:val="20"/>
-      <w:lang w:eastAsia="en-US"/>
-    </w:rPr>
-  </w:style>
-  <w:style w:type="character" w:customStyle="1" w:styleId="Heading4Char">
-    <w:name w:val="Heading 4 Char"/>
-    <w:basedOn w:val="DefaultParagraphFont"/>
-    <w:link w:val="Heading4"/>
-    <w:uiPriority w:val="99"/>
-    <w:semiHidden/>
-    <w:locked/>
-    <w:rPr>
-      <w:rFonts w:ascii="Calibri" w:hAnsi="Calibri" w:cs="Times New Roman"/>
-      <w:b/>
-      <w:bCs/>
-      <w:sz w:val="28"/>
-      <w:szCs w:val="28"/>
-      <w:lang w:val="x-none" w:eastAsia="en-US"/>
-    </w:rPr>
-  </w:style>
-  <w:style w:type="character" w:customStyle="1" w:styleId="Heading5Char">
-    <w:name w:val="Heading 5 Char"/>
-    <w:basedOn w:val="DefaultParagraphFont"/>
-    <w:link w:val="Heading5"/>
-    <w:uiPriority w:val="99"/>
-    <w:semiHidden/>
-    <w:locked/>
-    <w:rPr>
-      <w:rFonts w:ascii="Calibri" w:hAnsi="Calibri" w:cs="Times New Roman"/>
-      <w:b/>
-      <w:bCs/>
-      <w:i/>
-      <w:iCs/>
-      <w:sz w:val="26"/>
-      <w:szCs w:val="26"/>
-      <w:lang w:val="x-none" w:eastAsia="en-US"/>
-    </w:rPr>
-  </w:style>
-  <w:style w:type="character" w:customStyle="1" w:styleId="Heading6Char">
-    <w:name w:val="Heading 6 Char"/>
-    <w:basedOn w:val="DefaultParagraphFont"/>
-    <w:link w:val="Heading6"/>
-    <w:uiPriority w:val="99"/>
-    <w:semiHidden/>
-    <w:locked/>
-    <w:rPr>
-      <w:rFonts w:ascii="Calibri" w:hAnsi="Calibri" w:cs="Times New Roman"/>
-      <w:b/>
-      <w:bCs/>
-      <w:lang w:val="x-none" w:eastAsia="en-US"/>
-    </w:rPr>
-  </w:style>
-  <w:style w:type="character" w:customStyle="1" w:styleId="Heading7Char">
-    <w:name w:val="Heading 7 Char"/>
-    <w:basedOn w:val="DefaultParagraphFont"/>
-    <w:link w:val="Heading7"/>
-    <w:uiPriority w:val="99"/>
-    <w:semiHidden/>
-    <w:locked/>
-    <w:rPr>
-      <w:rFonts w:ascii="Calibri" w:hAnsi="Calibri" w:cs="Times New Roman"/>
-      <w:sz w:val="24"/>
-      <w:szCs w:val="24"/>
-      <w:lang w:val="x-none" w:eastAsia="en-US"/>
-    </w:rPr>
-  </w:style>
-  <w:style w:type="character" w:customStyle="1" w:styleId="Heading8Char">
-    <w:name w:val="Heading 8 Char"/>
-    <w:basedOn w:val="DefaultParagraphFont"/>
-    <w:link w:val="Heading8"/>
-    <w:uiPriority w:val="99"/>
-    <w:semiHidden/>
-    <w:locked/>
-    <w:rPr>
-      <w:rFonts w:ascii="Calibri" w:hAnsi="Calibri" w:cs="Times New Roman"/>
-      <w:i/>
-      <w:iCs/>
-      <w:sz w:val="24"/>
-      <w:szCs w:val="24"/>
-      <w:lang w:val="x-none" w:eastAsia="en-US"/>
-    </w:rPr>
-  </w:style>
-  <w:style w:type="character" w:customStyle="1" w:styleId="Heading9Char">
-    <w:name w:val="Heading 9 Char"/>
-    <w:basedOn w:val="DefaultParagraphFont"/>
-    <w:link w:val="Heading9"/>
-    <w:uiPriority w:val="99"/>
-    <w:semiHidden/>
-    <w:locked/>
-    <w:rPr>
-      <w:rFonts w:ascii="Cambria" w:hAnsi="Cambria" w:cs="Times New Roman"/>
-      <w:lang w:val="x-none" w:eastAsia="en-US"/>
-    </w:rPr>
-  </w:style>
-  <w:style w:type="paragraph" w:styleId="Header">
-    <w:name w:val="header"/>
-    <w:basedOn w:val="Normal"/>
-    <w:next w:val="Normal"/>
-    <w:link w:val="HeaderChar"/>
-    <w:uiPriority w:val="99"/>
-    <w:pPr>
-      <w:jc w:val="center"/>
-    </w:pPr>
-  </w:style>
-  <w:style w:type="character" w:customStyle="1" w:styleId="HeaderChar">
-    <w:name w:val="Header Char"/>
-    <w:basedOn w:val="DefaultParagraphFont"/>
-    <w:link w:val="Header"/>
-    <w:uiPriority w:val="99"/>
-    <w:semiHidden/>
-    <w:locked/>
-    <w:rPr>
-      <w:rFonts w:ascii="Arial" w:hAnsi="Arial" w:cs="Times New Roman"/>
-      <w:sz w:val="20"/>
-      <w:szCs w:val="20"/>
-      <w:lang w:val="x-none" w:eastAsia="en-US"/>
-    </w:rPr>
-  </w:style>
-  <w:style w:type="character" w:styleId="FootnoteReference">
-    <w:name w:val="footnote reference"/>
-    <w:basedOn w:val="DefaultParagraphFont"/>
-    <w:uiPriority w:val="99"/>
-    <w:semiHidden/>
-    <w:rPr>
-      <w:rFonts w:cs="Times New Roman"/>
-      <w:position w:val="6"/>
-      <w:sz w:val="16"/>
-    </w:rPr>
-  </w:style>
-  <w:style w:type="paragraph" w:styleId="FootnoteText">
-    <w:name w:val="footnote text"/>
-    <w:basedOn w:val="Normal"/>
-    <w:link w:val="FootnoteTextChar"/>
-    <w:uiPriority w:val="99"/>
-    <w:semiHidden/>
-    <w:pPr>
-      <w:tabs>
-        <w:tab w:val="left" w:pos="284"/>
-      </w:tabs>
-      <w:ind w:left="284" w:hanging="284"/>
-    </w:pPr>
-    <w:rPr>
-      <w:sz w:val="20"/>
-    </w:rPr>
-  </w:style>
-  <w:style w:type="character" w:customStyle="1" w:styleId="FootnoteTextChar">
-    <w:name w:val="Footnote Text Char"/>
-    <w:basedOn w:val="DefaultParagraphFont"/>
-    <w:link w:val="FootnoteText"/>
-    <w:uiPriority w:val="99"/>
-    <w:semiHidden/>
-    <w:locked/>
-    <w:rPr>
-      <w:rFonts w:ascii="Arial" w:hAnsi="Arial" w:cs="Times New Roman"/>
-      <w:sz w:val="20"/>
-      <w:szCs w:val="20"/>
-      <w:lang w:val="x-none" w:eastAsia="en-US"/>
-    </w:rPr>
-  </w:style>
-  <w:style w:type="paragraph" w:customStyle="1" w:styleId="StyleTableofFiguresLeft0cmHanging113cm">
-    <w:name w:val="Style Table of Figures + Left:  0 cm Hanging:  1.13 cm"/>
-    <w:basedOn w:val="TableofFigures"/>
-    <w:uiPriority w:val="99"/>
-    <w:rsid w:val="00C65F19"/>
-    <w:pPr>
-      <w:ind w:left="641" w:hanging="641"/>
-    </w:pPr>
-  </w:style>
-  <w:style w:type="paragraph" w:customStyle="1" w:styleId="TableTextHead">
-    <w:name w:val="Table Text Head"/>
-    <w:basedOn w:val="Normal"/>
-    <w:uiPriority w:val="99"/>
-    <w:rsid w:val="00C65F19"/>
-    <w:rPr>
-      <w:b/>
-      <w:bCs/>
-      <w:sz w:val="20"/>
-      <w:lang w:val="en-US"/>
-    </w:rPr>
-  </w:style>
-  <w:style w:type="paragraph" w:customStyle="1" w:styleId="TableText">
-    <w:name w:val="Table Text"/>
-    <w:basedOn w:val="TableTextHead"/>
-    <w:uiPriority w:val="99"/>
-    <w:rsid w:val="00C65F19"/>
-    <w:rPr>
-      <w:b w:val="0"/>
-    </w:rPr>
-  </w:style>
-  <w:style w:type="paragraph" w:styleId="Footer">
-    <w:name w:val="footer"/>
-    <w:basedOn w:val="Normal"/>
-    <w:link w:val="FooterChar"/>
-    <w:uiPriority w:val="99"/>
-    <w:pPr>
-      <w:tabs>
-        <w:tab w:val="center" w:pos="4536"/>
-        <w:tab w:val="right" w:pos="9072"/>
-      </w:tabs>
-    </w:pPr>
-  </w:style>
-  <w:style w:type="character" w:customStyle="1" w:styleId="FooterChar">
-    <w:name w:val="Footer Char"/>
-    <w:basedOn w:val="DefaultParagraphFont"/>
-    <w:link w:val="Footer"/>
-    <w:uiPriority w:val="99"/>
-    <w:semiHidden/>
-    <w:locked/>
-    <w:rPr>
-      <w:rFonts w:ascii="Arial" w:hAnsi="Arial" w:cs="Times New Roman"/>
-      <w:sz w:val="20"/>
-      <w:szCs w:val="20"/>
-      <w:lang w:val="x-none" w:eastAsia="en-US"/>
-    </w:rPr>
-  </w:style>
-  <w:style w:type="paragraph" w:styleId="TOC1">
-    <w:name w:val="toc 1"/>
-    <w:basedOn w:val="Normal"/>
-    <w:next w:val="Normal"/>
-    <w:autoRedefine/>
-    <w:uiPriority w:val="39"/>
-    <w:rsid w:val="00C65F19"/>
-    <w:pPr>
-      <w:tabs>
-        <w:tab w:val="left" w:pos="641"/>
-        <w:tab w:val="right" w:leader="dot" w:pos="10195"/>
-      </w:tabs>
-    </w:pPr>
-  </w:style>
-  <w:style w:type="character" w:styleId="Hyperlink">
-    <w:name w:val="Hyperlink"/>
-    <w:basedOn w:val="DefaultParagraphFont"/>
-    <w:uiPriority w:val="99"/>
-    <w:rsid w:val="00C65F19"/>
-    <w:rPr>
-      <w:rFonts w:ascii="Arial" w:hAnsi="Arial" w:cs="Times New Roman"/>
-      <w:color w:val="0000FF"/>
-      <w:sz w:val="24"/>
-      <w:u w:val="single"/>
-    </w:rPr>
-  </w:style>
-  <w:style w:type="paragraph" w:styleId="Caption">
-    <w:name w:val="caption"/>
-    <w:basedOn w:val="Normal"/>
-    <w:next w:val="Normal"/>
-    <w:uiPriority w:val="99"/>
-    <w:qFormat/>
-    <w:rsid w:val="00AD0307"/>
-    <w:pPr>
-      <w:spacing w:before="120"/>
-    </w:pPr>
-    <w:rPr>
-      <w:b/>
-      <w:bCs/>
-      <w:sz w:val="20"/>
-    </w:rPr>
-  </w:style>
-  <w:style w:type="paragraph" w:styleId="TableofFigures">
-    <w:name w:val="table of figures"/>
-    <w:basedOn w:val="Normal"/>
-    <w:next w:val="Normal"/>
-    <w:uiPriority w:val="99"/>
-    <w:rsid w:val="00AD0307"/>
-    <w:pPr>
-      <w:ind w:left="640" w:hanging="640"/>
-    </w:pPr>
-  </w:style>
-  <w:style w:type="table" w:styleId="TableGrid">
-    <w:name w:val="Table Grid"/>
-    <w:basedOn w:val="TableNormal"/>
-    <w:uiPriority w:val="99"/>
-    <w:rsid w:val="00C65F19"/>
-    <w:pPr>
-      <w:overflowPunct w:val="0"/>
-      <w:autoSpaceDE w:val="0"/>
-      <w:autoSpaceDN w:val="0"/>
-      <w:adjustRightInd w:val="0"/>
-      <w:spacing w:after="0" w:line="240" w:lineRule="auto"/>
-      <w:jc w:val="both"/>
-      <w:textAlignment w:val="baseline"/>
-    </w:pPr>
-    <w:rPr>
-      <w:rFonts w:ascii="Arial" w:hAnsi="Arial"/>
-      <w:sz w:val="20"/>
-      <w:szCs w:val="20"/>
-    </w:rPr>
-    <w:tblPr>
-      <w:tblInd w:w="0" w:type="nil"/>
-      <w:tblBorders>
-        <w:top w:val="single" w:sz="4" w:space="0" w:color="auto"/>
-        <w:left w:val="single" w:sz="4" w:space="0" w:color="auto"/>
-        <w:bottom w:val="single" w:sz="4" w:space="0" w:color="auto"/>
-        <w:right w:val="single" w:sz="4" w:space="0" w:color="auto"/>
-        <w:insideH w:val="single" w:sz="4" w:space="0" w:color="auto"/>
-        <w:insideV w:val="single" w:sz="4" w:space="0" w:color="auto"/>
-      </w:tblBorders>
-    </w:tblPr>
-  </w:style>
-  <w:style w:type="paragraph" w:styleId="TOC2">
-    <w:name w:val="toc 2"/>
-    <w:basedOn w:val="Normal"/>
-    <w:next w:val="Normal"/>
-    <w:autoRedefine/>
-    <w:uiPriority w:val="39"/>
-    <w:rsid w:val="00F70B08"/>
-    <w:pPr>
-      <w:tabs>
-        <w:tab w:val="left" w:pos="1200"/>
-        <w:tab w:val="right" w:leader="dot" w:pos="10195"/>
-      </w:tabs>
-      <w:ind w:left="318"/>
-    </w:pPr>
-  </w:style>
-  <w:style w:type="paragraph" w:styleId="TOC3">
-    <w:name w:val="toc 3"/>
-    <w:basedOn w:val="Normal"/>
-    <w:next w:val="Normal"/>
-    <w:autoRedefine/>
-    <w:uiPriority w:val="99"/>
-    <w:rsid w:val="00F70B08"/>
-    <w:pPr>
-      <w:ind w:left="641"/>
-    </w:pPr>
-  </w:style>
-  <w:style w:type="paragraph" w:styleId="BalloonText">
-    <w:name w:val="Balloon Text"/>
-    <w:basedOn w:val="Normal"/>
-    <w:link w:val="BalloonTextChar"/>
-    <w:uiPriority w:val="99"/>
-    <w:semiHidden/>
-    <w:rsid w:val="0094172A"/>
-    <w:rPr>
-      <w:rFonts w:ascii="Tahoma" w:hAnsi="Tahoma" w:cs="Tahoma"/>
-      <w:sz w:val="16"/>
-      <w:szCs w:val="16"/>
-    </w:rPr>
-  </w:style>
-  <w:style w:type="character" w:customStyle="1" w:styleId="BalloonTextChar">
-    <w:name w:val="Balloon Text Char"/>
-    <w:basedOn w:val="DefaultParagraphFont"/>
-    <w:link w:val="BalloonText"/>
-    <w:uiPriority w:val="99"/>
-    <w:semiHidden/>
-    <w:locked/>
-    <w:rPr>
-      <w:rFonts w:ascii="Tahoma" w:hAnsi="Tahoma" w:cs="Tahoma"/>
-      <w:sz w:val="16"/>
-      <w:szCs w:val="16"/>
-      <w:lang w:val="x-none" w:eastAsia="en-US"/>
-    </w:rPr>
-  </w:style>
-  <w:style w:type="character" w:styleId="FollowedHyperlink">
-    <w:name w:val="FollowedHyperlink"/>
-    <w:basedOn w:val="DefaultParagraphFont"/>
-    <w:uiPriority w:val="99"/>
-    <w:rsid w:val="00C65F19"/>
-    <w:rPr>
-      <w:rFonts w:ascii="Arial" w:hAnsi="Arial" w:cs="Times New Roman"/>
-      <w:color w:val="800080"/>
-      <w:sz w:val="24"/>
-      <w:u w:val="single"/>
-    </w:rPr>
-  </w:style>
-  <w:style w:type="paragraph" w:customStyle="1" w:styleId="DocumentTitle">
-    <w:name w:val="Document Title"/>
-    <w:basedOn w:val="Normal"/>
-    <w:uiPriority w:val="99"/>
-    <w:rsid w:val="00C65F19"/>
-    <w:pPr>
-      <w:jc w:val="center"/>
-    </w:pPr>
-    <w:rPr>
-      <w:sz w:val="96"/>
-      <w:szCs w:val="96"/>
-    </w:rPr>
-  </w:style>
-  <w:style w:type="paragraph" w:styleId="ListParagraph">
-    <w:name w:val="List Paragraph"/>
-    <w:basedOn w:val="Normal"/>
-    <w:uiPriority w:val="99"/>
-    <w:qFormat/>
-    <w:rsid w:val="009B4F66"/>
-    <w:pPr>
-      <w:ind w:left="708"/>
-    </w:pPr>
-  </w:style>
-  <w:style w:type="character" w:styleId="PageNumber">
-    <w:name w:val="page number"/>
-    <w:basedOn w:val="DefaultParagraphFont"/>
-    <w:uiPriority w:val="99"/>
-    <w:locked/>
-    <w:rsid w:val="00B20A69"/>
-    <w:rPr>
-      <w:rFonts w:cs="Times New Roman"/>
-    </w:rPr>
-  </w:style>
-  <w:style w:type="character" w:customStyle="1" w:styleId="sc0">
-    <w:name w:val="sc0"/>
-    <w:basedOn w:val="DefaultParagraphFont"/>
-    <w:uiPriority w:val="99"/>
-    <w:rsid w:val="004D7A4F"/>
-    <w:rPr>
-      <w:rFonts w:ascii="Courier New" w:hAnsi="Courier New" w:cs="Courier New"/>
-      <w:color w:val="000000"/>
-      <w:sz w:val="20"/>
-      <w:szCs w:val="20"/>
-    </w:rPr>
-  </w:style>
-  <w:style w:type="character" w:customStyle="1" w:styleId="sc11">
-    <w:name w:val="sc11"/>
-    <w:basedOn w:val="DefaultParagraphFont"/>
-    <w:uiPriority w:val="99"/>
-    <w:rsid w:val="004D7A4F"/>
-    <w:rPr>
-      <w:rFonts w:ascii="Courier New" w:hAnsi="Courier New" w:cs="Courier New"/>
-      <w:color w:val="008000"/>
-      <w:sz w:val="20"/>
-      <w:szCs w:val="20"/>
-    </w:rPr>
-  </w:style>
-  <w:style w:type="character" w:customStyle="1" w:styleId="sc31">
-    <w:name w:val="sc31"/>
-    <w:basedOn w:val="DefaultParagraphFont"/>
-    <w:uiPriority w:val="99"/>
-    <w:rsid w:val="004D7A4F"/>
-    <w:rPr>
-      <w:rFonts w:ascii="Courier New" w:hAnsi="Courier New" w:cs="Courier New"/>
-      <w:color w:val="FF8000"/>
-      <w:sz w:val="20"/>
-      <w:szCs w:val="20"/>
-    </w:rPr>
-  </w:style>
-  <w:style w:type="character" w:customStyle="1" w:styleId="sc51">
-    <w:name w:val="sc51"/>
-    <w:basedOn w:val="DefaultParagraphFont"/>
-    <w:uiPriority w:val="99"/>
-    <w:rsid w:val="004D7A4F"/>
-    <w:rPr>
-      <w:rFonts w:ascii="Courier New" w:hAnsi="Courier New" w:cs="Courier New"/>
-      <w:b/>
-      <w:bCs/>
-      <w:color w:val="000080"/>
-      <w:sz w:val="20"/>
-      <w:szCs w:val="20"/>
-    </w:rPr>
-  </w:style>
-  <w:style w:type="character" w:customStyle="1" w:styleId="sc6">
-    <w:name w:val="sc6"/>
-    <w:basedOn w:val="DefaultParagraphFont"/>
-    <w:uiPriority w:val="99"/>
-    <w:rsid w:val="004D7A4F"/>
-    <w:rPr>
-      <w:rFonts w:ascii="Courier New" w:hAnsi="Courier New" w:cs="Courier New"/>
-      <w:color w:val="000000"/>
-      <w:sz w:val="20"/>
-      <w:szCs w:val="20"/>
-    </w:rPr>
-  </w:style>
-  <w:style w:type="character" w:customStyle="1" w:styleId="sc41">
-    <w:name w:val="sc41"/>
-    <w:basedOn w:val="DefaultParagraphFont"/>
-    <w:uiPriority w:val="99"/>
-    <w:rsid w:val="004D7A4F"/>
-    <w:rPr>
-      <w:rFonts w:ascii="Courier New" w:hAnsi="Courier New" w:cs="Courier New"/>
-      <w:color w:val="808080"/>
-      <w:sz w:val="20"/>
-      <w:szCs w:val="20"/>
-    </w:rPr>
-  </w:style>
-  <w:style w:type="character" w:styleId="PlaceholderText">
-    <w:name w:val="Placeholder Text"/>
-    <w:basedOn w:val="DefaultParagraphFont"/>
-    <w:uiPriority w:val="99"/>
-    <w:semiHidden/>
-    <w:rsid w:val="00281F84"/>
-    <w:rPr>
-      <w:color w:val="808080"/>
-    </w:rPr>
-  </w:style>
-  <w:style w:type="paragraph" w:customStyle="1" w:styleId="TableHeader">
-    <w:name w:val="TableHeader"/>
-    <w:basedOn w:val="Normal"/>
-    <w:link w:val="TableHeaderChar"/>
-    <w:qFormat/>
-    <w:rsid w:val="00926A80"/>
-    <w:pPr>
-      <w:spacing w:after="0"/>
-      <w:jc w:val="left"/>
-    </w:pPr>
-    <w:rPr>
-      <w:b/>
-      <w:lang w:val="en-US"/>
-    </w:rPr>
-  </w:style>
-  <w:style w:type="paragraph" w:customStyle="1" w:styleId="TableContent">
-    <w:name w:val="TableContent"/>
-    <w:basedOn w:val="Normal"/>
-    <w:link w:val="TableContentChar"/>
-    <w:qFormat/>
-    <w:rsid w:val="00926A80"/>
-    <w:pPr>
-      <w:spacing w:after="0"/>
-      <w:jc w:val="left"/>
-    </w:pPr>
-    <w:rPr>
-      <w:lang w:val="en-US"/>
-    </w:rPr>
-  </w:style>
-  <w:style w:type="character" w:customStyle="1" w:styleId="TableHeaderChar">
-    <w:name w:val="TableHeader Char"/>
-    <w:basedOn w:val="DefaultParagraphFont"/>
-    <w:link w:val="TableHeader"/>
-    <w:rsid w:val="00926A80"/>
-    <w:rPr>
-      <w:rFonts w:ascii="Arial" w:hAnsi="Arial"/>
-      <w:b/>
-      <w:sz w:val="21"/>
-      <w:szCs w:val="20"/>
-      <w:lang w:val="en-US" w:eastAsia="en-US"/>
-    </w:rPr>
-  </w:style>
-  <w:style w:type="character" w:customStyle="1" w:styleId="TableContentChar">
-    <w:name w:val="TableContent Char"/>
-    <w:basedOn w:val="DefaultParagraphFont"/>
-    <w:link w:val="TableContent"/>
-    <w:rsid w:val="00926A80"/>
-    <w:rPr>
-      <w:rFonts w:ascii="Arial" w:hAnsi="Arial"/>
-      <w:sz w:val="21"/>
-      <w:szCs w:val="20"/>
-      <w:lang w:val="en-US" w:eastAsia="en-US"/>
-    </w:rPr>
-  </w:style>
-  <w:style w:type="paragraph" w:customStyle="1" w:styleId="Code">
-    <w:name w:val="Code"/>
-    <w:basedOn w:val="Normal"/>
-    <w:link w:val="CodeChar"/>
-    <w:qFormat/>
-    <w:rsid w:val="003B3108"/>
-    <w:pPr>
-      <w:shd w:val="clear" w:color="auto" w:fill="D9D9D9" w:themeFill="background1" w:themeFillShade="D9"/>
-      <w:jc w:val="left"/>
-    </w:pPr>
-    <w:rPr>
-      <w:rFonts w:ascii="Courier New" w:hAnsi="Courier New" w:cs="Courier New"/>
-      <w:lang w:val="en-US"/>
-    </w:rPr>
-  </w:style>
-  <w:style w:type="paragraph" w:customStyle="1" w:styleId="Default">
-    <w:name w:val="Default"/>
-    <w:rsid w:val="000D0DAE"/>
-    <w:pPr>
-      <w:autoSpaceDE w:val="0"/>
-      <w:autoSpaceDN w:val="0"/>
-      <w:adjustRightInd w:val="0"/>
-      <w:spacing w:after="0" w:line="240" w:lineRule="auto"/>
-    </w:pPr>
-    <w:rPr>
-      <w:rFonts w:ascii="Arial" w:hAnsi="Arial" w:cs="Arial"/>
-      <w:color w:val="000000"/>
-      <w:sz w:val="24"/>
-      <w:szCs w:val="24"/>
-    </w:rPr>
-  </w:style>
-  <w:style w:type="character" w:customStyle="1" w:styleId="CodeChar">
-    <w:name w:val="Code Char"/>
-    <w:basedOn w:val="DefaultParagraphFont"/>
-    <w:link w:val="Code"/>
-    <w:rsid w:val="003B3108"/>
-    <w:rPr>
-      <w:rFonts w:ascii="Courier New" w:hAnsi="Courier New" w:cs="Courier New"/>
-      <w:sz w:val="21"/>
-      <w:szCs w:val="20"/>
-      <w:shd w:val="clear" w:color="auto" w:fill="D9D9D9" w:themeFill="background1" w:themeFillShade="D9"/>
-      <w:lang w:val="en-US" w:eastAsia="en-US"/>
-    </w:rPr>
-  </w:style>
-  <w:style w:type="character" w:styleId="CommentReference">
-    <w:name w:val="annotation reference"/>
-    <w:basedOn w:val="DefaultParagraphFont"/>
-    <w:uiPriority w:val="99"/>
-    <w:semiHidden/>
-    <w:unhideWhenUsed/>
-    <w:locked/>
-    <w:rsid w:val="00204DCA"/>
-    <w:rPr>
-      <w:sz w:val="16"/>
-      <w:szCs w:val="16"/>
-    </w:rPr>
-  </w:style>
-  <w:style w:type="paragraph" w:styleId="CommentText">
-    <w:name w:val="annotation text"/>
-    <w:basedOn w:val="Normal"/>
-    <w:link w:val="CommentTextChar"/>
-    <w:uiPriority w:val="99"/>
-    <w:semiHidden/>
-    <w:unhideWhenUsed/>
-    <w:locked/>
-    <w:rsid w:val="00204DCA"/>
-    <w:rPr>
-      <w:sz w:val="20"/>
-    </w:rPr>
-  </w:style>
-  <w:style w:type="character" w:customStyle="1" w:styleId="CommentTextChar">
-    <w:name w:val="Comment Text Char"/>
-    <w:basedOn w:val="DefaultParagraphFont"/>
-    <w:link w:val="CommentText"/>
-    <w:uiPriority w:val="99"/>
-    <w:semiHidden/>
-    <w:rsid w:val="00204DCA"/>
-    <w:rPr>
-      <w:rFonts w:ascii="Arial" w:hAnsi="Arial"/>
-      <w:sz w:val="20"/>
-      <w:szCs w:val="20"/>
-      <w:lang w:eastAsia="en-US"/>
-    </w:rPr>
-  </w:style>
-  <w:style w:type="paragraph" w:styleId="CommentSubject">
-    <w:name w:val="annotation subject"/>
-    <w:basedOn w:val="CommentText"/>
-    <w:next w:val="CommentText"/>
-    <w:link w:val="CommentSubjectChar"/>
-    <w:uiPriority w:val="99"/>
-    <w:semiHidden/>
-    <w:unhideWhenUsed/>
-    <w:locked/>
-    <w:rsid w:val="00204DCA"/>
-    <w:rPr>
-      <w:b/>
-      <w:bCs/>
-    </w:rPr>
-  </w:style>
-  <w:style w:type="character" w:customStyle="1" w:styleId="CommentSubjectChar">
-    <w:name w:val="Comment Subject Char"/>
-    <w:basedOn w:val="CommentTextChar"/>
-    <w:link w:val="CommentSubject"/>
-    <w:uiPriority w:val="99"/>
-    <w:semiHidden/>
-    <w:rsid w:val="00204DCA"/>
-    <w:rPr>
-      <w:rFonts w:ascii="Arial" w:hAnsi="Arial"/>
-      <w:b/>
-      <w:bCs/>
-      <w:sz w:val="20"/>
-      <w:szCs w:val="20"/>
-      <w:lang w:eastAsia="en-US"/>
-    </w:rPr>
-  </w:style>
-</w:styles>
-</file>
-
-<file path=word/stylesWithEffects.xml><?xml version="1.0" encoding="utf-8"?>
-<w:styles xmlns:wpc="http://schemas.microsoft.com/office/word/2010/wordprocessingCanvas" xmlns:mc="http://schemas.openxmlformats.org/markup-compatibility/2006" xmlns:o="urn:schemas-microsoft-com:office:office" xmlns:r="http://schemas.openxmlformats.org/officeDocument/2006/relationships" xmlns:m="http://schemas.openxmlformats.org/officeDocument/2006/math" xmlns:v="urn:schemas-microsoft-com:vml" xmlns:wp14="http://schemas.microsoft.com/office/word/2010/wordprocessingDrawing" xmlns:wp="http://schemas.openxmlformats.org/drawingml/2006/wordprocessingDrawing" xmlns:w10="urn:schemas-microsoft-com:office:word" xmlns:w="http://schemas.openxmlformats.org/wordprocessingml/2006/main" xmlns:w14="http://schemas.microsoft.com/office/word/2010/wordml" xmlns:wpg="http://schemas.microsoft.com/office/word/2010/wordprocessingGroup" xmlns:wpi="http://schemas.microsoft.com/office/word/2010/wordprocessingInk" xmlns:wne="http://schemas.microsoft.com/office/word/2006/wordml" xmlns:wps="http://schemas.microsoft.com/office/word/2010/wordprocessingShape" mc:Ignorable="w14 wp14">
-  <w:docDefaults>
-    <w:rPrDefault>
-      <w:rPr>
-        <w:rFonts w:ascii="Times New Roman" w:eastAsia="Times New Roman" w:hAnsi="Times New Roman" w:cs="Times New Roman"/>
-        <w:sz w:val="22"/>
-        <w:szCs w:val="22"/>
-        <w:lang w:val="de-CH" w:eastAsia="de-CH" w:bidi="ar-SA"/>
-      </w:rPr>
-    </w:rPrDefault>
-    <w:pPrDefault>
-      <w:pPr>
-        <w:spacing w:after="200" w:line="276" w:lineRule="auto"/>
-      </w:pPr>
-    </w:pPrDefault>
-  </w:docDefaults>
-  <w:latentStyles w:defLockedState="1" w:defUIPriority="99" w:defSemiHidden="1" w:defUnhideWhenUsed="1" w:defQFormat="0" w:count="267">
-    <w:lsdException w:name="Normal" w:semiHidden="0" w:uiPriority="0" w:unhideWhenUsed="0" w:qFormat="1"/>
-    <w:lsdException w:name="heading 1" w:semiHidden="0" w:unhideWhenUsed="0" w:qFormat="1"/>
-    <w:lsdException w:name="heading 2" w:semiHidden="0" w:unhideWhenUsed="0" w:qFormat="1"/>
-    <w:lsdException w:name="heading 3" w:semiHidden="0" w:unhideWhenUsed="0" w:qFormat="1"/>
-    <w:lsdException w:name="heading 4" w:semiHidden="0" w:unhideWhenUsed="0" w:qFormat="1"/>
-    <w:lsdException w:name="heading 5" w:semiHidden="0" w:unhideWhenUsed="0" w:qFormat="1"/>
-    <w:lsdException w:name="heading 6" w:semiHidden="0" w:unhideWhenUsed="0" w:qFormat="1"/>
-    <w:lsdException w:name="heading 7" w:semiHidden="0" w:unhideWhenUsed="0" w:qFormat="1"/>
-    <w:lsdException w:name="heading 8" w:semiHidden="0" w:unhideWhenUsed="0" w:qFormat="1"/>
-    <w:lsdException w:name="heading 9" w:semiHidden="0" w:unhideWhenUsed="0" w:qFormat="1"/>
-    <w:lsdException w:name="toc 1" w:uiPriority="39"/>
-    <w:lsdException w:name="toc 2" w:uiPriority="39"/>
-    <w:lsdException w:name="toc 3" w:uiPriority="39"/>
-    <w:lsdException w:name="toc 4" w:uiPriority="39"/>
-    <w:lsdException w:name="toc 5" w:uiPriority="39"/>
-    <w:lsdException w:name="toc 6" w:uiPriority="39"/>
-    <w:lsdException w:name="toc 7" w:uiPriority="39"/>
-    <w:lsdException w:name="toc 8" w:uiPriority="39"/>
-    <w:lsdException w:name="toc 9" w:uiPriority="39"/>
-    <w:lsdException w:name="caption" w:semiHidden="0" w:unhideWhenUsed="0" w:qFormat="1"/>
-    <w:lsdException w:name="Title" w:semiHidden="0" w:uiPriority="10" w:unhideWhenUsed="0" w:qFormat="1"/>
-    <w:lsdException w:name="Default Paragraph Font" w:uiPriority="1"/>
-    <w:lsdException w:name="Subtitle" w:semiHidden="0" w:uiPriority="11" w:unhideWhenUsed="0" w:qFormat="1"/>
-    <w:lsdException w:name="Strong" w:semiHidden="0" w:uiPriority="22" w:unhideWhenUsed="0" w:qFormat="1"/>
-    <w:lsdException w:name="Emphasis" w:semiHidden="0" w:uiPriority="20" w:unhideWhenUsed="0" w:qFormat="1"/>
-    <w:lsdException w:name="Table Grid" w:semiHidden="0" w:unhideWhenUsed="0"/>
-    <w:lsdException w:name="Placeholder Text" w:locked="0" w:unhideWhenUsed="0"/>
-    <w:lsdException w:name="No Spacing" w:locked="0" w:semiHidden="0" w:uiPriority="1" w:unhideWhenUsed="0" w:qFormat="1"/>
-    <w:lsdException w:name="Light Shading" w:locked="0" w:semiHidden="0" w:uiPriority="60" w:unhideWhenUsed="0"/>
-    <w:lsdException w:name="Light List" w:locked="0" w:semiHidden="0" w:uiPriority="61" w:unhideWhenUsed="0"/>
-    <w:lsdException w:name="Light Grid" w:locked="0" w:semiHidden="0" w:uiPriority="62" w:unhideWhenUsed="0"/>
-    <w:lsdException w:name="Medium Shading 1" w:locked="0" w:semiHidden="0" w:uiPriority="63" w:unhideWhenUsed="0"/>
-    <w:lsdException w:name="Medium Shading 2" w:locked="0" w:semiHidden="0" w:uiPriority="64" w:unhideWhenUsed="0"/>
-    <w:lsdException w:name="Medium List 1" w:locked="0" w:semiHidden="0" w:uiPriority="65" w:unhideWhenUsed="0"/>
-    <w:lsdException w:name="Medium List 2" w:locked="0" w:semiHidden="0" w:uiPriority="66" w:unhideWhenUsed="0"/>
-    <w:lsdException w:name="Medium Grid 1" w:locked="0" w:semiHidden="0" w:uiPriority="67" w:unhideWhenUsed="0"/>
-    <w:lsdException w:name="Medium Grid 2" w:locked="0" w:semiHidden="0" w:uiPriority="68" w:unhideWhenUsed="0"/>
-    <w:lsdException w:name="Medium Grid 3" w:locked="0" w:semiHidden="0" w:uiPriority="69" w:unhideWhenUsed="0"/>
-    <w:lsdException w:name="Dark List" w:locked="0" w:semiHidden="0" w:uiPriority="70" w:unhideWhenUsed="0"/>
-    <w:lsdException w:name="Colorful Shading" w:locked="0" w:semiHidden="0" w:uiPriority="71" w:unhideWhenUsed="0"/>
-    <w:lsdException w:name="Colorful List" w:locked="0" w:semiHidden="0" w:uiPriority="72" w:unhideWhenUsed="0"/>
-    <w:lsdException w:name="Colorful Grid" w:locked="0" w:semiHidden="0" w:uiPriority="73" w:unhideWhenUsed="0"/>
-    <w:lsdException w:name="Light Shading Accent 1" w:locked="0" w:semiHidden="0" w:uiPriority="60" w:unhideWhenUsed="0"/>
-    <w:lsdException w:name="Light List Accent 1" w:locked="0" w:semiHidden="0" w:uiPriority="61" w:unhideWhenUsed="0"/>
-    <w:lsdException w:name="Light Grid Accent 1" w:locked="0" w:semiHidden="0" w:uiPriority="62" w:unhideWhenUsed="0"/>
-    <w:lsdException w:name="Medium Shading 1 Accent 1" w:locked="0" w:semiHidden="0" w:uiPriority="63" w:unhideWhenUsed="0"/>
-    <w:lsdException w:name="Medium Shading 2 Accent 1" w:locked="0" w:semiHidden="0" w:uiPriority="64" w:unhideWhenUsed="0"/>
-    <w:lsdException w:name="Medium List 1 Accent 1" w:locked="0" w:semiHidden="0" w:uiPriority="65" w:unhideWhenUsed="0"/>
-    <w:lsdException w:name="Revision" w:locked="0" w:unhideWhenUsed="0"/>
-    <w:lsdException w:name="List Paragraph" w:locked="0" w:semiHidden="0" w:uiPriority="34" w:unhideWhenUsed="0" w:qFormat="1"/>
-    <w:lsdException w:name="Quote" w:locked="0" w:semiHidden="0" w:uiPriority="29" w:unhideWhenUsed="0" w:qFormat="1"/>
-    <w:lsdException w:name="Intense Quote" w:locked="0" w:semiHidden="0" w:uiPriority="30" w:unhideWhenUsed="0" w:qFormat="1"/>
-    <w:lsdException w:name="Medium List 2 Accent 1" w:locked="0" w:semiHidden="0" w:uiPriority="66" w:unhideWhenUsed="0"/>
-    <w:lsdException w:name="Medium Grid 1 Accent 1" w:locked="0" w:semiHidden="0" w:uiPriority="67" w:unhideWhenUsed="0"/>
-    <w:lsdException w:name="Medium Grid 2 Accent 1" w:locked="0" w:semiHidden="0" w:uiPriority="68" w:unhideWhenUsed="0"/>
-    <w:lsdException w:name="Medium Grid 3 Accent 1" w:locked="0" w:semiHidden="0" w:uiPriority="69" w:unhideWhenUsed="0"/>
-    <w:lsdException w:name="Dark List Accent 1" w:locked="0" w:semiHidden="0" w:uiPriority="70" w:unhideWhenUsed="0"/>
-    <w:lsdException w:name="Colorful Shading Accent 1" w:locked="0" w:semiHidden="0" w:uiPriority="71" w:unhideWhenUsed="0"/>
-    <w:lsdException w:name="Colorful List Accent 1" w:locked="0" w:semiHidden="0" w:uiPriority="72" w:unhideWhenUsed="0"/>
-    <w:lsdException w:name="Colorful Grid Accent 1" w:locked="0" w:semiHidden="0" w:uiPriority="73" w:unhideWhenUsed="0"/>
-    <w:lsdException w:name="Light Shading Accent 2" w:locked="0" w:semiHidden="0" w:uiPriority="60" w:unhideWhenUsed="0"/>
-    <w:lsdException w:name="Light List Accent 2" w:locked="0" w:semiHidden="0" w:uiPriority="61" w:unhideWhenUsed="0"/>
-    <w:lsdException w:name="Light Grid Accent 2" w:locked="0" w:semiHidden="0" w:uiPriority="62" w:unhideWhenUsed="0"/>
-    <w:lsdException w:name="Medium Shading 1 Accent 2" w:locked="0" w:semiHidden="0" w:uiPriority="63" w:unhideWhenUsed="0"/>
-    <w:lsdException w:name="Medium Shading 2 Accent 2" w:locked="0" w:semiHidden="0" w:uiPriority="64" w:unhideWhenUsed="0"/>
-    <w:lsdException w:name="Medium List 1 Accent 2" w:locked="0" w:semiHidden="0" w:uiPriority="65" w:unhideWhenUsed="0"/>
-    <w:lsdException w:name="Medium List 2 Accent 2" w:locked="0" w:semiHidden="0" w:uiPriority="66" w:unhideWhenUsed="0"/>
-    <w:lsdException w:name="Medium Grid 1 Accent 2" w:locked="0" w:semiHidden="0" w:uiPriority="67" w:unhideWhenUsed="0"/>
-    <w:lsdException w:name="Medium Grid 2 Accent 2" w:locked="0" w:semiHidden="0" w:uiPriority="68" w:unhideWhenUsed="0"/>
-    <w:lsdException w:name="Medium Grid 3 Accent 2" w:locked="0" w:semiHidden="0" w:uiPriority="69" w:unhideWhenUsed="0"/>
-    <w:lsdException w:name="Dark List Accent 2" w:locked="0" w:semiHidden="0" w:uiPriority="70" w:unhideWhenUsed="0"/>
-    <w:lsdException w:name="Colorful Shading Accent 2" w:locked="0" w:semiHidden="0" w:uiPriority="71" w:unhideWhenUsed="0"/>
-    <w:lsdException w:name="Colorful List Accent 2" w:locked="0" w:semiHidden="0" w:uiPriority="72" w:unhideWhenUsed="0"/>
-    <w:lsdException w:name="Colorful Grid Accent 2" w:locked="0" w:semiHidden="0" w:uiPriority="73" w:unhideWhenUsed="0"/>
-    <w:lsdException w:name="Light Shading Accent 3" w:locked="0" w:semiHidden="0" w:uiPriority="60" w:unhideWhenUsed="0"/>
-    <w:lsdException w:name="Light List Accent 3" w:locked="0" w:semiHidden="0" w:uiPriority="61" w:unhideWhenUsed="0"/>
-    <w:lsdException w:name="Light Grid Accent 3" w:locked="0" w:semiHidden="0" w:uiPriority="62" w:unhideWhenUsed="0"/>
-    <w:lsdException w:name="Medium Shading 1 Accent 3" w:locked="0" w:semiHidden="0" w:uiPriority="63" w:unhideWhenUsed="0"/>
-    <w:lsdException w:name="Medium Shading 2 Accent 3" w:locked="0" w:semiHidden="0" w:uiPriority="64" w:unhideWhenUsed="0"/>
-    <w:lsdException w:name="Medium List 1 Accent 3" w:locked="0" w:semiHidden="0" w:uiPriority="65" w:unhideWhenUsed="0"/>
-    <w:lsdException w:name="Medium List 2 Accent 3" w:locked="0" w:semiHidden="0" w:uiPriority="66" w:unhideWhenUsed="0"/>
-    <w:lsdException w:name="Medium Grid 1 Accent 3" w:locked="0" w:semiHidden="0" w:uiPriority="67" w:unhideWhenUsed="0"/>
-    <w:lsdException w:name="Medium Grid 2 Accent 3" w:locked="0" w:semiHidden="0" w:uiPriority="68" w:unhideWhenUsed="0"/>
-    <w:lsdException w:name="Medium Grid 3 Accent 3" w:locked="0" w:semiHidden="0" w:uiPriority="69" w:unhideWhenUsed="0"/>
-    <w:lsdException w:name="Dark List Accent 3" w:locked="0" w:semiHidden="0" w:uiPriority="70" w:unhideWhenUsed="0"/>
-    <w:lsdException w:name="Colorful Shading Accent 3" w:locked="0" w:semiHidden="0" w:uiPriority="71" w:unhideWhenUsed="0"/>
-    <w:lsdException w:name="Colorful List Accent 3" w:locked="0" w:semiHidden="0" w:uiPriority="72" w:unhideWhenUsed="0"/>
-    <w:lsdException w:name="Colorful Grid Accent 3" w:locked="0" w:semiHidden="0" w:uiPriority="73" w:unhideWhenUsed="0"/>
-    <w:lsdException w:name="Light Shading Accent 4" w:locked="0" w:semiHidden="0" w:uiPriority="60" w:unhideWhenUsed="0"/>
-    <w:lsdException w:name="Light List Accent 4" w:locked="0" w:semiHidden="0" w:uiPriority="61" w:unhideWhenUsed="0"/>
-    <w:lsdException w:name="Light Grid Accent 4" w:locked="0" w:semiHidden="0" w:uiPriority="62" w:unhideWhenUsed="0"/>
-    <w:lsdException w:name="Medium Shading 1 Accent 4" w:locked="0" w:semiHidden="0" w:uiPriority="63" w:unhideWhenUsed="0"/>
-    <w:lsdException w:name="Medium Shading 2 Accent 4" w:locked="0" w:semiHidden="0" w:uiPriority="64" w:unhideWhenUsed="0"/>
-    <w:lsdException w:name="Medium List 1 Accent 4" w:locked="0" w:semiHidden="0" w:uiPriority="65" w:unhideWhenUsed="0"/>
-    <w:lsdException w:name="Medium List 2 Accent 4" w:locked="0" w:semiHidden="0" w:uiPriority="66" w:unhideWhenUsed="0"/>
-    <w:lsdException w:name="Medium Grid 1 Accent 4" w:locked="0" w:semiHidden="0" w:uiPriority="67" w:unhideWhenUsed="0"/>
-    <w:lsdException w:name="Medium Grid 2 Accent 4" w:locked="0" w:semiHidden="0" w:uiPriority="68" w:unhideWhenUsed="0"/>
-    <w:lsdException w:name="Medium Grid 3 Accent 4" w:locked="0" w:semiHidden="0" w:uiPriority="69" w:unhideWhenUsed="0"/>
-    <w:lsdException w:name="Dark List Accent 4" w:locked="0" w:semiHidden="0" w:uiPriority="70" w:unhideWhenUsed="0"/>
-    <w:lsdException w:name="Colorful Shading Accent 4" w:locked="0" w:semiHidden="0" w:uiPriority="71" w:unhideWhenUsed="0"/>
-    <w:lsdException w:name="Colorful List Accent 4" w:locked="0" w:semiHidden="0" w:uiPriority="72" w:unhideWhenUsed="0"/>
-    <w:lsdException w:name="Colorful Grid Accent 4" w:locked="0" w:semiHidden="0" w:uiPriority="73" w:unhideWhenUsed="0"/>
-    <w:lsdException w:name="Light Shading Accent 5" w:locked="0" w:semiHidden="0" w:uiPriority="60" w:unhideWhenUsed="0"/>
-    <w:lsdException w:name="Light List Accent 5" w:locked="0" w:semiHidden="0" w:uiPriority="61" w:unhideWhenUsed="0"/>
-    <w:lsdException w:name="Light Grid Accent 5" w:locked="0" w:semiHidden="0" w:uiPriority="62" w:unhideWhenUsed="0"/>
-    <w:lsdException w:name="Medium Shading 1 Accent 5" w:locked="0" w:semiHidden="0" w:uiPriority="63" w:unhideWhenUsed="0"/>
-    <w:lsdException w:name="Medium Shading 2 Accent 5" w:locked="0" w:semiHidden="0" w:uiPriority="64" w:unhideWhenUsed="0"/>
-    <w:lsdException w:name="Medium List 1 Accent 5" w:locked="0" w:semiHidden="0" w:uiPriority="65" w:unhideWhenUsed="0"/>
-    <w:lsdException w:name="Medium List 2 Accent 5" w:locked="0" w:semiHidden="0" w:uiPriority="66" w:unhideWhenUsed="0"/>
-    <w:lsdException w:name="Medium Grid 1 Accent 5" w:locked="0" w:semiHidden="0" w:uiPriority="67" w:unhideWhenUsed="0"/>
-    <w:lsdException w:name="Medium Grid 2 Accent 5" w:locked="0" w:semiHidden="0" w:uiPriority="68" w:unhideWhenUsed="0"/>
-    <w:lsdException w:name="Medium Grid 3 Accent 5" w:locked="0" w:semiHidden="0" w:uiPriority="69" w:unhideWhenUsed="0"/>
-    <w:lsdException w:name="Dark List Accent 5" w:locked="0" w:semiHidden="0" w:uiPriority="70" w:unhideWhenUsed="0"/>
-    <w:lsdException w:name="Colorful Shading Accent 5" w:locked="0" w:semiHidden="0" w:uiPriority="71" w:unhideWhenUsed="0"/>
-    <w:lsdException w:name="Colorful List Accent 5" w:locked="0" w:semiHidden="0" w:uiPriority="72" w:unhideWhenUsed="0"/>
-    <w:lsdException w:name="Colorful Grid Accent 5" w:locked="0" w:semiHidden="0" w:uiPriority="73" w:unhideWhenUsed="0"/>
-    <w:lsdException w:name="Light Shading Accent 6" w:locked="0" w:semiHidden="0" w:uiPriority="60" w:unhideWhenUsed="0"/>
-    <w:lsdException w:name="Light List Accent 6" w:locked="0" w:semiHidden="0" w:uiPriority="61" w:unhideWhenUsed="0"/>
-    <w:lsdException w:name="Light Grid Accent 6" w:locked="0" w:semiHidden="0" w:uiPriority="62" w:unhideWhenUsed="0"/>
-    <w:lsdException w:name="Medium Shading 1 Accent 6" w:locked="0" w:semiHidden="0" w:uiPriority="63" w:unhideWhenUsed="0"/>
-    <w:lsdException w:name="Medium Shading 2 Accent 6" w:locked="0" w:semiHidden="0" w:uiPriority="64" w:unhideWhenUsed="0"/>
-    <w:lsdException w:name="Medium List 1 Accent 6" w:locked="0" w:semiHidden="0" w:uiPriority="65" w:unhideWhenUsed="0"/>
-    <w:lsdException w:name="Medium List 2 Accent 6" w:locked="0" w:semiHidden="0" w:uiPriority="66" w:unhideWhenUsed="0"/>
-    <w:lsdException w:name="Medium Grid 1 Accent 6" w:locked="0" w:semiHidden="0" w:uiPriority="67" w:unhideWhenUsed="0"/>
-    <w:lsdException w:name="Medium Grid 2 Accent 6" w:locked="0" w:semiHidden="0" w:uiPriority="68" w:unhideWhenUsed="0"/>
-    <w:lsdException w:name="Medium Grid 3 Accent 6" w:locked="0" w:semiHidden="0" w:uiPriority="69" w:unhideWhenUsed="0"/>
-    <w:lsdException w:name="Dark List Accent 6" w:locked="0" w:semiHidden="0" w:uiPriority="70" w:unhideWhenUsed="0"/>
-    <w:lsdException w:name="Colorful Shading Accent 6" w:locked="0" w:semiHidden="0" w:uiPriority="71" w:unhideWhenUsed="0"/>
-    <w:lsdException w:name="Colorful List Accent 6" w:locked="0" w:semiHidden="0" w:uiPriority="72" w:unhideWhenUsed="0"/>
-    <w:lsdException w:name="Colorful Grid Accent 6" w:locked="0" w:semiHidden="0" w:uiPriority="73" w:unhideWhenUsed="0"/>
-    <w:lsdException w:name="Subtle Emphasis" w:locked="0" w:semiHidden="0" w:uiPriority="19" w:unhideWhenUsed="0" w:qFormat="1"/>
-    <w:lsdException w:name="Intense Emphasis" w:locked="0" w:semiHidden="0" w:uiPriority="21" w:unhideWhenUsed="0" w:qFormat="1"/>
-    <w:lsdException w:name="Subtle Reference" w:locked="0" w:semiHidden="0" w:uiPriority="31" w:unhideWhenUsed="0" w:qFormat="1"/>
-    <w:lsdException w:name="Intense Reference" w:locked="0" w:semiHidden="0" w:uiPriority="32" w:unhideWhenUsed="0" w:qFormat="1"/>
-    <w:lsdException w:name="Book Title" w:locked="0" w:semiHidden="0" w:uiPriority="33" w:unhideWhenUsed="0" w:qFormat="1"/>
-    <w:lsdException w:name="Bibliography" w:locked="0" w:uiPriority="37"/>
-    <w:lsdException w:name="TOC Heading" w:locked="0" w:uiPriority="39" w:qFormat="1"/>
+  <w:latentStyles w:defLockedState="0" w:defUIPriority="99" w:defSemiHidden="0" w:defUnhideWhenUsed="0" w:defQFormat="0" w:count="371">
+    <w:lsdException w:name="Normal" w:locked="1" w:uiPriority="0" w:qFormat="1"/>
+    <w:lsdException w:name="heading 1" w:locked="1" w:qFormat="1"/>
+    <w:lsdException w:name="heading 2" w:locked="1" w:qFormat="1"/>
+    <w:lsdException w:name="heading 3" w:locked="1" w:qFormat="1"/>
+    <w:lsdException w:name="heading 4" w:locked="1" w:qFormat="1"/>
+    <w:lsdException w:name="heading 5" w:locked="1" w:qFormat="1"/>
+    <w:lsdException w:name="heading 6" w:locked="1" w:qFormat="1"/>
+    <w:lsdException w:name="heading 7" w:locked="1" w:qFormat="1"/>
+    <w:lsdException w:name="heading 8" w:locked="1" w:qFormat="1"/>
+    <w:lsdException w:name="heading 9" w:locked="1" w:qFormat="1"/>
+    <w:lsdException w:name="index 1" w:locked="1" w:semiHidden="1" w:unhideWhenUsed="1"/>
+    <w:lsdException w:name="index 2" w:locked="1" w:semiHidden="1" w:unhideWhenUsed="1"/>
+    <w:lsdException w:name="index 3" w:locked="1" w:semiHidden="1" w:unhideWhenUsed="1"/>
+    <w:lsdException w:name="index 4" w:locked="1" w:semiHidden="1" w:unhideWhenUsed="1"/>
+    <w:lsdException w:name="index 5" w:locked="1" w:semiHidden="1" w:unhideWhenUsed="1"/>
+    <w:lsdException w:name="index 6" w:locked="1" w:semiHidden="1" w:unhideWhenUsed="1"/>
+    <w:lsdException w:name="index 7" w:locked="1" w:semiHidden="1" w:unhideWhenUsed="1"/>
+    <w:lsdException w:name="index 8" w:locked="1" w:semiHidden="1" w:unhideWhenUsed="1"/>
+    <w:lsdException w:name="index 9" w:locked="1" w:semiHidden="1" w:unhideWhenUsed="1"/>
+    <w:lsdException w:name="toc 1" w:locked="1" w:semiHidden="1" w:uiPriority="39" w:unhideWhenUsed="1"/>
+    <w:lsdException w:name="toc 2" w:locked="1" w:semiHidden="1" w:uiPriority="39" w:unhideWhenUsed="1"/>
+    <w:lsdException w:name="toc 3" w:locked="1" w:semiHidden="1" w:uiPriority="39" w:unhideWhenUsed="1"/>
+    <w:lsdException w:name="toc 4" w:locked="1" w:semiHidden="1" w:uiPriority="39" w:unhideWhenUsed="1"/>
+    <w:lsdException w:name="toc 5" w:locked="1" w:semiHidden="1" w:uiPriority="39" w:unhideWhenUsed="1"/>
+    <w:lsdException w:name="toc 6" w:locked="1" w:semiHidden="1" w:uiPriority="39" w:unhideWhenUsed="1"/>
+    <w:lsdException w:name="toc 7" w:locked="1" w:semiHidden="1" w:uiPriority="39" w:unhideWhenUsed="1"/>
+    <w:lsdException w:name="toc 8" w:locked="1" w:semiHidden="1" w:uiPriority="39" w:unhideWhenUsed="1"/>
+    <w:lsdException w:name="toc 9" w:locked="1" w:semiHidden="1" w:uiPriority="39" w:unhideWhenUsed="1"/>
+    <w:lsdException w:name="Normal Indent" w:locked="1" w:semiHidden="1" w:unhideWhenUsed="1"/>
+    <w:lsdException w:name="footnote text" w:locked="1" w:semiHidden="1" w:unhideWhenUsed="1"/>
+    <w:lsdException w:name="annotation text" w:locked="1" w:semiHidden="1" w:unhideWhenUsed="1"/>
+    <w:lsdException w:name="header" w:locked="1" w:semiHidden="1" w:unhideWhenUsed="1"/>
+    <w:lsdException w:name="footer" w:locked="1" w:semiHidden="1" w:unhideWhenUsed="1"/>
+    <w:lsdException w:name="index heading" w:locked="1" w:semiHidden="1" w:unhideWhenUsed="1"/>
+    <w:lsdException w:name="caption" w:locked="1" w:qFormat="1"/>
+    <w:lsdException w:name="table of figures" w:locked="1" w:semiHidden="1" w:unhideWhenUsed="1"/>
+    <w:lsdException w:name="envelope address" w:locked="1" w:semiHidden="1" w:unhideWhenUsed="1"/>
+    <w:lsdException w:name="envelope return" w:locked="1" w:semiHidden="1" w:unhideWhenUsed="1"/>
+    <w:lsdException w:name="footnote reference" w:locked="1" w:semiHidden="1" w:unhideWhenUsed="1"/>
+    <w:lsdException w:name="annotation reference" w:locked="1" w:semiHidden="1" w:unhideWhenUsed="1"/>
+    <w:lsdException w:name="line number" w:locked="1" w:semiHidden="1" w:unhideWhenUsed="1"/>
+    <w:lsdException w:name="page number" w:locked="1" w:semiHidden="1" w:unhideWhenUsed="1"/>
+    <w:lsdException w:name="endnote reference" w:locked="1" w:semiHidden="1" w:unhideWhenUsed="1"/>
+    <w:lsdException w:name="endnote text" w:locked="1" w:semiHidden="1" w:unhideWhenUsed="1"/>
+    <w:lsdException w:name="table of authorities" w:locked="1" w:semiHidden="1" w:unhideWhenUsed="1"/>
+    <w:lsdException w:name="macro" w:locked="1" w:semiHidden="1" w:unhideWhenUsed="1"/>
+    <w:lsdException w:name="toa heading" w:locked="1" w:semiHidden="1" w:unhideWhenUsed="1"/>
+    <w:lsdException w:name="List" w:locked="1" w:semiHidden="1" w:unhideWhenUsed="1"/>
+    <w:lsdException w:name="List Bullet" w:locked="1" w:semiHidden="1" w:unhideWhenUsed="1"/>
+    <w:lsdException w:name="List Number" w:locked="1" w:semiHidden="1" w:unhideWhenUsed="1"/>
+    <w:lsdException w:name="List 2" w:locked="1" w:semiHidden="1" w:unhideWhenUsed="1"/>
+    <w:lsdException w:name="List 3" w:locked="1" w:semiHidden="1" w:unhideWhenUsed="1"/>
+    <w:lsdException w:name="List 4" w:locked="1" w:semiHidden="1" w:unhideWhenUsed="1"/>
+    <w:lsdException w:name="List 5" w:locked="1" w:semiHidden="1" w:unhideWhenUsed="1"/>
+    <w:lsdException w:name="List Bullet 2" w:locked="1" w:semiHidden="1" w:unhideWhenUsed="1"/>
+    <w:lsdException w:name="List Bullet 3" w:locked="1" w:semiHidden="1" w:unhideWhenUsed="1"/>
+    <w:lsdException w:name="List Bullet 4" w:locked="1" w:semiHidden="1" w:unhideWhenUsed="1"/>
+    <w:lsdException w:name="List Bullet 5" w:locked="1" w:semiHidden="1" w:unhideWhenUsed="1"/>
+    <w:lsdException w:name="List Number 2" w:locked="1" w:semiHidden="1" w:unhideWhenUsed="1"/>
+    <w:lsdException w:name="List Number 3" w:locked="1" w:semiHidden="1" w:unhideWhenUsed="1"/>
+    <w:lsdException w:name="List Number 4" w:locked="1" w:semiHidden="1" w:unhideWhenUsed="1"/>
+    <w:lsdException w:name="List Number 5" w:locked="1" w:semiHidden="1" w:unhideWhenUsed="1"/>
+    <w:lsdException w:name="Title" w:locked="1" w:uiPriority="10" w:qFormat="1"/>
+    <w:lsdException w:name="Closing" w:locked="1" w:semiHidden="1" w:unhideWhenUsed="1"/>
+    <w:lsdException w:name="Signature" w:locked="1" w:semiHidden="1" w:unhideWhenUsed="1"/>
+    <w:lsdException w:name="Default Paragraph Font" w:locked="1" w:semiHidden="1" w:uiPriority="1" w:unhideWhenUsed="1"/>
+    <w:lsdException w:name="Body Text" w:locked="1" w:semiHidden="1" w:unhideWhenUsed="1"/>
+    <w:lsdException w:name="Body Text Indent" w:locked="1" w:semiHidden="1" w:unhideWhenUsed="1"/>
+    <w:lsdException w:name="List Continue" w:locked="1" w:semiHidden="1" w:unhideWhenUsed="1"/>
+    <w:lsdException w:name="List Continue 2" w:locked="1" w:semiHidden="1" w:unhideWhenUsed="1"/>
+    <w:lsdException w:name="List Continue 3" w:locked="1" w:semiHidden="1" w:unhideWhenUsed="1"/>
+    <w:lsdException w:name="List Continue 4" w:locked="1" w:semiHidden="1" w:unhideWhenUsed="1"/>
+    <w:lsdException w:name="List Continue 5" w:locked="1" w:semiHidden="1" w:unhideWhenUsed="1"/>
+    <w:lsdException w:name="Message Header" w:locked="1" w:semiHidden="1" w:unhideWhenUsed="1"/>
+    <w:lsdException w:name="Subtitle" w:locked="1" w:uiPriority="11" w:qFormat="1"/>
+    <w:lsdException w:name="Salutation" w:locked="1" w:semiHidden="1" w:unhideWhenUsed="1"/>
+    <w:lsdException w:name="Date" w:locked="1" w:semiHidden="1" w:unhideWhenUsed="1"/>
+    <w:lsdException w:name="Body Text First Indent" w:locked="1" w:semiHidden="1" w:unhideWhenUsed="1"/>
+    <w:lsdException w:name="Body Text First Indent 2" w:locked="1" w:semiHidden="1" w:unhideWhenUsed="1"/>
+    <w:lsdException w:name="Note Heading" w:locked="1" w:semiHidden="1" w:unhideWhenUsed="1"/>
+    <w:lsdException w:name="Body Text 2" w:locked="1" w:semiHidden="1" w:unhideWhenUsed="1"/>
+    <w:lsdException w:name="Body Text 3" w:locked="1" w:semiHidden="1" w:unhideWhenUsed="1"/>
+    <w:lsdException w:name="Body Text Indent 2" w:locked="1" w:semiHidden="1" w:unhideWhenUsed="1"/>
+    <w:lsdException w:name="Body Text Indent 3" w:locked="1" w:semiHidden="1" w:unhideWhenUsed="1"/>
+    <w:lsdException w:name="Block Text" w:locked="1" w:semiHidden="1" w:unhideWhenUsed="1"/>
+    <w:lsdException w:name="Hyperlink" w:locked="1" w:semiHidden="1" w:unhideWhenUsed="1"/>
+    <w:lsdException w:name="FollowedHyperlink" w:locked="1" w:semiHidden="1" w:unhideWhenUsed="1"/>
+    <w:lsdException w:name="Strong" w:locked="1" w:uiPriority="22" w:qFormat="1"/>
+    <w:lsdException w:name="Emphasis" w:locked="1" w:uiPriority="20" w:qFormat="1"/>
+    <w:lsdException w:name="Document Map" w:locked="1" w:semiHidden="1" w:unhideWhenUsed="1"/>
+    <w:lsdException w:name="Plain Text" w:locked="1" w:semiHidden="1" w:unhideWhenUsed="1"/>
+    <w:lsdException w:name="E-mail Signature" w:locked="1" w:semiHidden="1" w:unhideWhenUsed="1"/>
+    <w:lsdException w:name="HTML Top of Form" w:locked="1" w:semiHidden="1" w:unhideWhenUsed="1"/>
+    <w:lsdException w:name="HTML Bottom of Form" w:locked="1" w:semiHidden="1" w:unhideWhenUsed="1"/>
+    <w:lsdException w:name="Normal (Web)" w:locked="1" w:semiHidden="1" w:unhideWhenUsed="1"/>
+    <w:lsdException w:name="HTML Acronym" w:locked="1" w:semiHidden="1" w:unhideWhenUsed="1"/>
+    <w:lsdException w:name="HTML Address" w:locked="1" w:semiHidden="1" w:unhideWhenUsed="1"/>
+    <w:lsdException w:name="HTML Cite" w:locked="1" w:semiHidden="1" w:unhideWhenUsed="1"/>
+    <w:lsdException w:name="HTML Code" w:locked="1" w:semiHidden="1" w:unhideWhenUsed="1"/>
+    <w:lsdException w:name="HTML Definition" w:locked="1" w:semiHidden="1" w:unhideWhenUsed="1"/>
+    <w:lsdException w:name="HTML Keyboard" w:locked="1" w:semiHidden="1" w:unhideWhenUsed="1"/>
+    <w:lsdException w:name="HTML Preformatted" w:locked="1" w:semiHidden="1" w:unhideWhenUsed="1"/>
+    <w:lsdException w:name="HTML Sample" w:locked="1" w:semiHidden="1" w:unhideWhenUsed="1"/>
+    <w:lsdException w:name="HTML Typewriter" w:locked="1" w:semiHidden="1" w:unhideWhenUsed="1"/>
+    <w:lsdException w:name="HTML Variable" w:locked="1" w:semiHidden="1" w:unhideWhenUsed="1"/>
+    <w:lsdException w:name="Normal Table" w:locked="1" w:semiHidden="1" w:unhideWhenUsed="1"/>
+    <w:lsdException w:name="annotation subject" w:locked="1" w:semiHidden="1" w:unhideWhenUsed="1"/>
+    <w:lsdException w:name="No List" w:locked="1" w:semiHidden="1" w:unhideWhenUsed="1"/>
+    <w:lsdException w:name="Outline List 1" w:locked="1" w:semiHidden="1" w:unhideWhenUsed="1"/>
+    <w:lsdException w:name="Outline List 2" w:locked="1" w:semiHidden="1" w:unhideWhenUsed="1"/>
+    <w:lsdException w:name="Outline List 3" w:locked="1" w:semiHidden="1" w:unhideWhenUsed="1"/>
+    <w:lsdException w:name="Table Simple 1" w:locked="1" w:semiHidden="1" w:unhideWhenUsed="1"/>
+    <w:lsdException w:name="Table Simple 2" w:locked="1" w:semiHidden="1" w:unhideWhenUsed="1"/>
+    <w:lsdException w:name="Table Simple 3" w:locked="1" w:semiHidden="1" w:unhideWhenUsed="1"/>
+    <w:lsdException w:name="Table Classic 1" w:locked="1" w:semiHidden="1" w:unhideWhenUsed="1"/>
+    <w:lsdException w:name="Table Classic 2" w:locked="1" w:semiHidden="1" w:unhideWhenUsed="1"/>
+    <w:lsdException w:name="Table Classic 3" w:locked="1" w:semiHidden="1" w:unhideWhenUsed="1"/>
+    <w:lsdException w:name="Table Classic 4" w:locked="1" w:semiHidden="1" w:unhideWhenUsed="1"/>
+    <w:lsdException w:name="Table Colorful 1" w:locked="1" w:semiHidden="1" w:unhideWhenUsed="1"/>
+    <w:lsdException w:name="Table Colorful 2" w:locked="1" w:semiHidden="1" w:unhideWhenUsed="1"/>
+    <w:lsdException w:name="Table Colorful 3" w:locked="1" w:semiHidden="1" w:unhideWhenUsed="1"/>
+    <w:lsdException w:name="Table Columns 1" w:locked="1" w:semiHidden="1" w:unhideWhenUsed="1"/>
+    <w:lsdException w:name="Table Columns 2" w:locked="1" w:semiHidden="1" w:unhideWhenUsed="1"/>
+    <w:lsdException w:name="Table Columns 3" w:locked="1" w:semiHidden="1" w:unhideWhenUsed="1"/>
+    <w:lsdException w:name="Table Columns 4" w:locked="1" w:semiHidden="1" w:unhideWhenUsed="1"/>
+    <w:lsdException w:name="Table Columns 5" w:locked="1" w:semiHidden="1" w:unhideWhenUsed="1"/>
+    <w:lsdException w:name="Table Grid 1" w:locked="1" w:semiHidden="1" w:unhideWhenUsed="1"/>
+    <w:lsdException w:name="Table Grid 2" w:locked="1" w:semiHidden="1" w:unhideWhenUsed="1"/>
+    <w:lsdException w:name="Table Grid 3" w:locked="1" w:semiHidden="1" w:unhideWhenUsed="1"/>
+    <w:lsdException w:name="Table Grid 4" w:locked="1" w:semiHidden="1" w:unhideWhenUsed="1"/>
+    <w:lsdException w:name="Table Grid 5" w:locked="1" w:semiHidden="1" w:unhideWhenUsed="1"/>
+    <w:lsdException w:name="Table Grid 6" w:locked="1" w:semiHidden="1" w:unhideWhenUsed="1"/>
+    <w:lsdException w:name="Table Grid 7" w:locked="1" w:semiHidden="1" w:unhideWhenUsed="1"/>
+    <w:lsdException w:name="Table Grid 8" w:locked="1" w:semiHidden="1" w:unhideWhenUsed="1"/>
+    <w:lsdException w:name="Table List 1" w:locked="1" w:semiHidden="1" w:unhideWhenUsed="1"/>
+    <w:lsdException w:name="Table List 2" w:locked="1" w:semiHidden="1" w:unhideWhenUsed="1"/>
+    <w:lsdException w:name="Table List 3" w:locked="1" w:semiHidden="1" w:unhideWhenUsed="1"/>
+    <w:lsdException w:name="Table List 4" w:locked="1" w:semiHidden="1" w:unhideWhenUsed="1"/>
+    <w:lsdException w:name="Table List 5" w:locked="1" w:semiHidden="1" w:unhideWhenUsed="1"/>
+    <w:lsdException w:name="Table List 6" w:locked="1" w:semiHidden="1" w:unhideWhenUsed="1"/>
+    <w:lsdException w:name="Table List 7" w:locked="1" w:semiHidden="1" w:unhideWhenUsed="1"/>
+    <w:lsdException w:name="Table List 8" w:locked="1" w:semiHidden="1" w:unhideWhenUsed="1"/>
+    <w:lsdException w:name="Table 3D effects 1" w:locked="1" w:semiHidden="1" w:unhideWhenUsed="1"/>
+    <w:lsdException w:name="Table 3D effects 2" w:locked="1" w:semiHidden="1" w:unhideWhenUsed="1"/>
+    <w:lsdException w:name="Table 3D effects 3" w:locked="1" w:semiHidden="1" w:unhideWhenUsed="1"/>
+    <w:lsdException w:name="Table Contemporary" w:locked="1" w:semiHidden="1" w:unhideWhenUsed="1"/>
+    <w:lsdException w:name="Table Elegant" w:locked="1" w:semiHidden="1" w:unhideWhenUsed="1"/>
+    <w:lsdException w:name="Table Professional" w:locked="1" w:semiHidden="1" w:unhideWhenUsed="1"/>
+    <w:lsdException w:name="Table Subtle 1" w:locked="1" w:semiHidden="1" w:unhideWhenUsed="1"/>
+    <w:lsdException w:name="Table Subtle 2" w:locked="1" w:semiHidden="1" w:unhideWhenUsed="1"/>
+    <w:lsdException w:name="Table Web 1" w:locked="1" w:semiHidden="1" w:unhideWhenUsed="1"/>
+    <w:lsdException w:name="Table Web 2" w:locked="1" w:semiHidden="1" w:unhideWhenUsed="1"/>
+    <w:lsdException w:name="Table Web 3" w:locked="1" w:semiHidden="1" w:unhideWhenUsed="1"/>
+    <w:lsdException w:name="Balloon Text" w:locked="1" w:semiHidden="1" w:unhideWhenUsed="1"/>
+    <w:lsdException w:name="Table Grid" w:locked="1"/>
+    <w:lsdException w:name="Table Theme" w:locked="1" w:semiHidden="1" w:unhideWhenUsed="1"/>
+    <w:lsdException w:name="Placeholder Text" w:semiHidden="1"/>
+    <w:lsdException w:name="No Spacing" w:uiPriority="1" w:qFormat="1"/>
+    <w:lsdException w:name="Light Shading" w:uiPriority="60"/>
+    <w:lsdException w:name="Light List" w:uiPriority="61"/>
+    <w:lsdException w:name="Light Grid" w:uiPriority="62"/>
+    <w:lsdException w:name="Medium Shading 1" w:uiPriority="63"/>
+    <w:lsdException w:name="Medium Shading 2" w:uiPriority="64"/>
+    <w:lsdException w:name="Medium List 1" w:uiPriority="65"/>
+    <w:lsdException w:name="Medium List 2" w:uiPriority="66"/>
+    <w:lsdException w:name="Medium Grid 1" w:uiPriority="67"/>
+    <w:lsdException w:name="Medium Grid 2" w:uiPriority="68"/>
+    <w:lsdException w:name="Medium Grid 3" w:uiPriority="69"/>
+    <w:lsdException w:name="Dark List" w:uiPriority="70"/>
+    <w:lsdException w:name="Colorful Shading" w:uiPriority="71"/>
+    <w:lsdException w:name="Colorful List" w:uiPriority="72"/>
+    <w:lsdException w:name="Colorful Grid" w:uiPriority="73"/>
+    <w:lsdException w:name="Light Shading Accent 1" w:uiPriority="60"/>
+    <w:lsdException w:name="Light List Accent 1" w:uiPriority="61"/>
+    <w:lsdException w:name="Light Grid Accent 1" w:uiPriority="62"/>
+    <w:lsdException w:name="Medium Shading 1 Accent 1" w:uiPriority="63"/>
+    <w:lsdException w:name="Medium Shading 2 Accent 1" w:uiPriority="64"/>
+    <w:lsdException w:name="Medium List 1 Accent 1" w:uiPriority="65"/>
+    <w:lsdException w:name="Revision" w:semiHidden="1"/>
+    <w:lsdException w:name="List Paragraph" w:uiPriority="34" w:qFormat="1"/>
+    <w:lsdException w:name="Quote" w:uiPriority="29" w:qFormat="1"/>
+    <w:lsdException w:name="Intense Quote" w:uiPriority="30" w:qFormat="1"/>
+    <w:lsdException w:name="Medium List 2 Accent 1" w:uiPriority="66"/>
+    <w:lsdException w:name="Medium Grid 1 Accent 1" w:uiPriority="67"/>
+    <w:lsdException w:name="Medium Grid 2 Accent 1" w:uiPriority="68"/>
+    <w:lsdException w:name="Medium Grid 3 Accent 1" w:uiPriority="69"/>
+    <w:lsdException w:name="Dark List Accent 1" w:uiPriority="70"/>
+    <w:lsdException w:name="Colorful Shading Accent 1" w:uiPriority="71"/>
+    <w:lsdException w:name="Colorful List Accent 1" w:uiPriority="72"/>
+    <w:lsdException w:name="Colorful Grid Accent 1" w:uiPriority="73"/>
+    <w:lsdException w:name="Light Shading Accent 2" w:uiPriority="60"/>
+    <w:lsdException w:name="Light List Accent 2" w:uiPriority="61"/>
+    <w:lsdException w:name="Light Grid Accent 2" w:uiPriority="62"/>
+    <w:lsdException w:name="Medium Shading 1 Accent 2" w:uiPriority="63"/>
+    <w:lsdException w:name="Medium Shading 2 Accent 2" w:uiPriority="64"/>
+    <w:lsdException w:name="Medium List 1 Accent 2" w:uiPriority="65"/>
+    <w:lsdException w:name="Medium List 2 Accent 2" w:uiPriority="66"/>
+    <w:lsdException w:name="Medium Grid 1 Accent 2" w:uiPriority="67"/>
+    <w:lsdException w:name="Medium Grid 2 Accent 2" w:uiPriority="68"/>
+    <w:lsdException w:name="Medium Grid 3 Accent 2" w:uiPriority="69"/>
+    <w:lsdException w:name="Dark List Accent 2" w:uiPriority="70"/>
+    <w:lsdException w:name="Colorful Shading Accent 2" w:uiPriority="71"/>
+    <w:lsdException w:name="Colorful List Accent 2" w:uiPriority="72"/>
+    <w:lsdException w:name="Colorful Grid Accent 2" w:uiPriority="73"/>
+    <w:lsdException w:name="Light Shading Accent 3" w:uiPriority="60"/>
+    <w:lsdException w:name="Light List Accent 3" w:uiPriority="61"/>
+    <w:lsdException w:name="Light Grid Accent 3" w:uiPriority="62"/>
+    <w:lsdException w:name="Medium Shading 1 Accent 3" w:uiPriority="63"/>
+    <w:lsdException w:name="Medium Shading 2 Accent 3" w:uiPriority="64"/>
+    <w:lsdException w:name="Medium List 1 Accent 3" w:uiPriority="65"/>
+    <w:lsdException w:name="Medium List 2 Accent 3" w:uiPriority="66"/>
+    <w:lsdException w:name="Medium Grid 1 Accent 3" w:uiPriority="67"/>
+    <w:lsdException w:name="Medium Grid 2 Accent 3" w:uiPriority="68"/>
+    <w:lsdException w:name="Medium Grid 3 Accent 3" w:uiPriority="69"/>
+    <w:lsdException w:name="Dark List Accent 3" w:uiPriority="70"/>
+    <w:lsdException w:name="Colorful Shading Accent 3" w:uiPriority="71"/>
+    <w:lsdException w:name="Colorful List Accent 3" w:uiPriority="72"/>
+    <w:lsdException w:name="Colorful Grid Accent 3" w:uiPriority="73"/>
+    <w:lsdException w:name="Light Shading Accent 4" w:uiPriority="60"/>
+    <w:lsdException w:name="Light List Accent 4" w:uiPriority="61"/>
+    <w:lsdException w:name="Light Grid Accent 4" w:uiPriority="62"/>
+    <w:lsdException w:name="Medium Shading 1 Accent 4" w:uiPriority="63"/>
+    <w:lsdException w:name="Medium Shading 2 Accent 4" w:uiPriority="64"/>
+    <w:lsdException w:name="Medium List 1 Accent 4" w:uiPriority="65"/>
+    <w:lsdException w:name="Medium List 2 Accent 4" w:uiPriority="66"/>
+    <w:lsdException w:name="Medium Grid 1 Accent 4" w:uiPriority="67"/>
+    <w:lsdException w:name="Medium Grid 2 Accent 4" w:uiPriority="68"/>
+    <w:lsdException w:name="Medium Grid 3 Accent 4" w:uiPriority="69"/>
+    <w:lsdException w:name="Dark List Accent 4" w:uiPriority="70"/>
+    <w:lsdException w:name="Colorful Shading Accent 4" w:uiPriority="71"/>
+    <w:lsdException w:name="Colorful List Accent 4" w:uiPriority="72"/>
+    <w:lsdException w:name="Colorful Grid Accent 4" w:uiPriority="73"/>
+    <w:lsdException w:name="Light Shading Accent 5" w:uiPriority="60"/>
+    <w:lsdException w:name="Light List Accent 5" w:uiPriority="61"/>
+    <w:lsdException w:name="Light Grid Accent 5" w:uiPriority="62"/>
+    <w:lsdException w:name="Medium Shading 1 Accent 5" w:uiPriority="63"/>
+    <w:lsdException w:name="Medium Shading 2 Accent 5" w:uiPriority="64"/>
+    <w:lsdException w:name="Medium List 1 Accent 5" w:uiPriority="65"/>
+    <w:lsdException w:name="Medium List 2 Accent 5" w:uiPriority="66"/>
+    <w:lsdException w:name="Medium Grid 1 Accent 5" w:uiPriority="67"/>
+    <w:lsdException w:name="Medium Grid 2 Accent 5" w:uiPriority="68"/>
+    <w:lsdException w:name="Medium Grid 3 Accent 5" w:uiPriority="69"/>
+    <w:lsdException w:name="Dark List Accent 5" w:uiPriority="70"/>
+    <w:lsdException w:name="Colorful Shading Accent 5" w:uiPriority="71"/>
+    <w:lsdException w:name="Colorful List Accent 5" w:uiPriority="72"/>
+    <w:lsdException w:name="Colorful Grid Accent 5" w:uiPriority="73"/>
+    <w:lsdException w:name="Light Shading Accent 6" w:uiPriority="60"/>
+    <w:lsdException w:name="Light List Accent 6" w:uiPriority="61"/>
+    <w:lsdException w:name="Light Grid Accent 6" w:uiPriority="62"/>
+    <w:lsdException w:name="Medium Shading 1 Accent 6" w:uiPriority="63"/>
+    <w:lsdException w:name="Medium Shading 2 Accent 6" w:uiPriority="64"/>
+    <w:lsdException w:name="Medium List 1 Accent 6" w:uiPriority="65"/>
+    <w:lsdException w:name="Medium List 2 Accent 6" w:uiPriority="66"/>
+    <w:lsdException w:name="Medium Grid 1 Accent 6" w:uiPriority="67"/>
+    <w:lsdException w:name="Medium Grid 2 Accent 6" w:uiPriority="68"/>
+    <w:lsdException w:name="Medium Grid 3 Accent 6" w:uiPriority="69"/>
+    <w:lsdException w:name="Dark List Accent 6" w:uiPriority="70"/>
+    <w:lsdException w:name="Colorful Shading Accent 6" w:uiPriority="71"/>
+    <w:lsdException w:name="Colorful List Accent 6" w:uiPriority="72"/>
+    <w:lsdException w:name="Colorful Grid Accent 6" w:uiPriority="73"/>
+    <w:lsdException w:name="Subtle Emphasis" w:uiPriority="19" w:qFormat="1"/>
+    <w:lsdException w:name="Intense Emphasis" w:uiPriority="21" w:qFormat="1"/>
+    <w:lsdException w:name="Subtle Reference" w:uiPriority="31" w:qFormat="1"/>
+    <w:lsdException w:name="Intense Reference" w:uiPriority="32" w:qFormat="1"/>
+    <w:lsdException w:name="Book Title" w:uiPriority="33" w:qFormat="1"/>
+    <w:lsdException w:name="Bibliography" w:semiHidden="1" w:uiPriority="37" w:unhideWhenUsed="1"/>
+    <w:lsdException w:name="TOC Heading" w:semiHidden="1" w:uiPriority="39" w:unhideWhenUsed="1" w:qFormat="1"/>
+    <w:lsdException w:name="Plain Table 1" w:uiPriority="41"/>
+    <w:lsdException w:name="Plain Table 2" w:uiPriority="42"/>
+    <w:lsdException w:name="Plain Table 3" w:uiPriority="43"/>
+    <w:lsdException w:name="Plain Table 4" w:uiPriority="44"/>
+    <w:lsdException w:name="Plain Table 5" w:uiPriority="45"/>
+    <w:lsdException w:name="Grid Table Light" w:uiPriority="40"/>
+    <w:lsdException w:name="Grid Table 1 Light" w:uiPriority="46"/>
+    <w:lsdException w:name="Grid Table 2" w:uiPriority="47"/>
+    <w:lsdException w:name="Grid Table 3" w:uiPriority="48"/>
+    <w:lsdException w:name="Grid Table 4" w:uiPriority="49"/>
+    <w:lsdException w:name="Grid Table 5 Dark" w:uiPriority="50"/>
+    <w:lsdException w:name="Grid Table 6 Colorful" w:uiPriority="51"/>
+    <w:lsdException w:name="Grid Table 7 Colorful" w:uiPriority="52"/>
+    <w:lsdException w:name="Grid Table 1 Light Accent 1" w:uiPriority="46"/>
+    <w:lsdException w:name="Grid Table 2 Accent 1" w:uiPriority="47"/>
+    <w:lsdException w:name="Grid Table 3 Accent 1" w:uiPriority="48"/>
+    <w:lsdException w:name="Grid Table 4 Accent 1" w:uiPriority="49"/>
+    <w:lsdException w:name="Grid Table 5 Dark Accent 1" w:uiPriority="50"/>
+    <w:lsdException w:name="Grid Table 6 Colorful Accent 1" w:uiPriority="51"/>
+    <w:lsdException w:name="Grid Table 7 Colorful Accent 1" w:uiPriority="52"/>
+    <w:lsdException w:name="Grid Table 1 Light Accent 2" w:uiPriority="46"/>
+    <w:lsdException w:name="Grid Table 2 Accent 2" w:uiPriority="47"/>
+    <w:lsdException w:name="Grid Table 3 Accent 2" w:uiPriority="48"/>
+    <w:lsdException w:name="Grid Table 4 Accent 2" w:uiPriority="49"/>
+    <w:lsdException w:name="Grid Table 5 Dark Accent 2" w:uiPriority="50"/>
+    <w:lsdException w:name="Grid Table 6 Colorful Accent 2" w:uiPriority="51"/>
+    <w:lsdException w:name="Grid Table 7 Colorful Accent 2" w:uiPriority="52"/>
+    <w:lsdException w:name="Grid Table 1 Light Accent 3" w:uiPriority="46"/>
+    <w:lsdException w:name="Grid Table 2 Accent 3" w:uiPriority="47"/>
+    <w:lsdException w:name="Grid Table 3 Accent 3" w:uiPriority="48"/>
+    <w:lsdException w:name="Grid Table 4 Accent 3" w:uiPriority="49"/>
+    <w:lsdException w:name="Grid Table 5 Dark Accent 3" w:uiPriority="50"/>
+    <w:lsdException w:name="Grid Table 6 Colorful Accent 3" w:uiPriority="51"/>
+    <w:lsdException w:name="Grid Table 7 Colorful Accent 3" w:uiPriority="52"/>
+    <w:lsdException w:name="Grid Table 1 Light Accent 4" w:uiPriority="46"/>
+    <w:lsdException w:name="Grid Table 2 Accent 4" w:uiPriority="47"/>
+    <w:lsdException w:name="Grid Table 3 Accent 4" w:uiPriority="48"/>
+    <w:lsdException w:name="Grid Table 4 Accent 4" w:uiPriority="49"/>
+    <w:lsdException w:name="Grid Table 5 Dark Accent 4" w:uiPriority="50"/>
+    <w:lsdException w:name="Grid Table 6 Colorful Accent 4" w:uiPriority="51"/>
+    <w:lsdException w:name="Grid Table 7 Colorful Accent 4" w:uiPriority="52"/>
+    <w:lsdException w:name="Grid Table 1 Light Accent 5" w:uiPriority="46"/>
+    <w:lsdException w:name="Grid Table 2 Accent 5" w:uiPriority="47"/>
+    <w:lsdException w:name="Grid Table 3 Accent 5" w:uiPriority="48"/>
+    <w:lsdException w:name="Grid Table 4 Accent 5" w:uiPriority="49"/>
+    <w:lsdException w:name="Grid Table 5 Dark Accent 5" w:uiPriority="50"/>
+    <w:lsdException w:name="Grid Table 6 Colorful Accent 5" w:uiPriority="51"/>
+    <w:lsdException w:name="Grid Table 7 Colorful Accent 5" w:uiPriority="52"/>
+    <w:lsdException w:name="Grid Table 1 Light Accent 6" w:uiPriority="46"/>
+    <w:lsdException w:name="Grid Table 2 Accent 6" w:uiPriority="47"/>
+    <w:lsdException w:name="Grid Table 3 Accent 6" w:uiPriority="48"/>
+    <w:lsdException w:name="Grid Table 4 Accent 6" w:uiPriority="49"/>
+    <w:lsdException w:name="Grid Table 5 Dark Accent 6" w:uiPriority="50"/>
+    <w:lsdException w:name="Grid Table 6 Colorful Accent 6" w:uiPriority="51"/>
+    <w:lsdException w:name="Grid Table 7 Colorful Accent 6" w:uiPriority="52"/>
+    <w:lsdException w:name="List Table 1 Light" w:uiPriority="46"/>
+    <w:lsdException w:name="List Table 2" w:uiPriority="47"/>
+    <w:lsdException w:name="List Table 3" w:uiPriority="48"/>
+    <w:lsdException w:name="List Table 4" w:uiPriority="49"/>
+    <w:lsdException w:name="List Table 5 Dark" w:uiPriority="50"/>
+    <w:lsdException w:name="List Table 6 Colorful" w:uiPriority="51"/>
+    <w:lsdException w:name="List Table 7 Colorful" w:uiPriority="52"/>
+    <w:lsdException w:name="List Table 1 Light Accent 1" w:uiPriority="46"/>
+    <w:lsdException w:name="List Table 2 Accent 1" w:uiPriority="47"/>
+    <w:lsdException w:name="List Table 3 Accent 1" w:uiPriority="48"/>
+    <w:lsdException w:name="List Table 4 Accent 1" w:uiPriority="49"/>
+    <w:lsdException w:name="List Table 5 Dark Accent 1" w:uiPriority="50"/>
+    <w:lsdException w:name="List Table 6 Colorful Accent 1" w:uiPriority="51"/>
+    <w:lsdException w:name="List Table 7 Colorful Accent 1" w:uiPriority="52"/>
+    <w:lsdException w:name="List Table 1 Light Accent 2" w:uiPriority="46"/>
+    <w:lsdException w:name="List Table 2 Accent 2" w:uiPriority="47"/>
+    <w:lsdException w:name="List Table 3 Accent 2" w:uiPriority="48"/>
+    <w:lsdException w:name="List Table 4 Accent 2" w:uiPriority="49"/>
+    <w:lsdException w:name="List Table 5 Dark Accent 2" w:uiPriority="50"/>
+    <w:lsdException w:name="List Table 6 Colorful Accent 2" w:uiPriority="51"/>
+    <w:lsdException w:name="List Table 7 Colorful Accent 2" w:uiPriority="52"/>
+    <w:lsdException w:name="List Table 1 Light Accent 3" w:uiPriority="46"/>
+    <w:lsdException w:name="List Table 2 Accent 3" w:uiPriority="47"/>
+    <w:lsdException w:name="List Table 3 Accent 3" w:uiPriority="48"/>
+    <w:lsdException w:name="List Table 4 Accent 3" w:uiPriority="49"/>
+    <w:lsdException w:name="List Table 5 Dark Accent 3" w:uiPriority="50"/>
+    <w:lsdException w:name="List Table 6 Colorful Accent 3" w:uiPriority="51"/>
+    <w:lsdException w:name="List Table 7 Colorful Accent 3" w:uiPriority="52"/>
+    <w:lsdException w:name="List Table 1 Light Accent 4" w:uiPriority="46"/>
+    <w:lsdException w:name="List Table 2 Accent 4" w:uiPriority="47"/>
+    <w:lsdException w:name="List Table 3 Accent 4" w:uiPriority="48"/>
+    <w:lsdException w:name="List Table 4 Accent 4" w:uiPriority="49"/>
+    <w:lsdException w:name="List Table 5 Dark Accent 4" w:uiPriority="50"/>
+    <w:lsdException w:name="List Table 6 Colorful Accent 4" w:uiPriority="51"/>
+    <w:lsdException w:name="List Table 7 Colorful Accent 4" w:uiPriority="52"/>
+    <w:lsdException w:name="List Table 1 Light Accent 5" w:uiPriority="46"/>
+    <w:lsdException w:name="List Table 2 Accent 5" w:uiPriority="47"/>
+    <w:lsdException w:name="List Table 3 Accent 5" w:uiPriority="48"/>
+    <w:lsdException w:name="List Table 4 Accent 5" w:uiPriority="49"/>
+    <w:lsdException w:name="List Table 5 Dark Accent 5" w:uiPriority="50"/>
+    <w:lsdException w:name="List Table 6 Colorful Accent 5" w:uiPriority="51"/>
+    <w:lsdException w:name="List Table 7 Colorful Accent 5" w:uiPriority="52"/>
+    <w:lsdException w:name="List Table 1 Light Accent 6" w:uiPriority="46"/>
+    <w:lsdException w:name="List Table 2 Accent 6" w:uiPriority="47"/>
+    <w:lsdException w:name="List Table 3 Accent 6" w:uiPriority="48"/>
+    <w:lsdException w:name="List Table 4 Accent 6" w:uiPriority="49"/>
+    <w:lsdException w:name="List Table 5 Dark Accent 6" w:uiPriority="50"/>
+    <w:lsdException w:name="List Table 6 Colorful Accent 6" w:uiPriority="51"/>
+    <w:lsdException w:name="List Table 7 Colorful Accent 6" w:uiPriority="52"/>
   </w:latentStyles>
   <w:style w:type="paragraph" w:default="1" w:styleId="Normal">
     <w:name w:val="Normal"/>
@@ -45092,7 +44337,7 @@
 </file>
 
 <file path=customXml/itemProps1.xml><?xml version="1.0" encoding="utf-8"?>
-<ds:datastoreItem xmlns:ds="http://schemas.openxmlformats.org/officeDocument/2006/customXml" ds:itemID="{5FC610B9-5FEC-411E-8997-AE4250AD66F7}">
+<ds:datastoreItem xmlns:ds="http://schemas.openxmlformats.org/officeDocument/2006/customXml" ds:itemID="{137921D3-F0BD-4CB5-A039-4990E4168EA2}">
   <ds:schemaRefs>
     <ds:schemaRef ds:uri="http://schemas.openxmlformats.org/officeDocument/2006/bibliography"/>
   </ds:schemaRefs>

</xml_diff>

<commit_message>
DOC: Updated documentation for release
</commit_message>
<xml_diff>
--- a/doc/psi_common.docx
+++ b/doc/psi_common.docx
@@ -8,6 +8,7 @@
           <w:lang w:val="en-US"/>
         </w:rPr>
       </w:pPr>
+      <w:bookmarkStart w:id="0" w:name="_GoBack"/>
     </w:p>
     <w:p>
       <w:pPr>
@@ -243,7 +244,7 @@
         </w:rPr>
         <w:fldChar w:fldCharType="separate"/>
       </w:r>
-      <w:hyperlink w:anchor="_Toc529352529" w:history="1">
+      <w:hyperlink w:anchor="_Toc533161927" w:history="1">
         <w:r>
           <w:rPr>
             <w:rStyle w:val="Hyperlink"/>
@@ -289,7 +290,7 @@
             <w:noProof/>
             <w:webHidden/>
           </w:rPr>
-          <w:instrText xml:space="preserve"> PAGEREF _Toc529352529 \h </w:instrText>
+          <w:instrText xml:space="preserve"> PAGEREF _Toc533161927 \h </w:instrText>
         </w:r>
         <w:r>
           <w:rPr>
@@ -331,7 +332,7 @@
           <w:lang w:val="en-US"/>
         </w:rPr>
       </w:pPr>
-      <w:hyperlink w:anchor="_Toc529352530" w:history="1">
+      <w:hyperlink w:anchor="_Toc533161928" w:history="1">
         <w:r>
           <w:rPr>
             <w:rStyle w:val="Hyperlink"/>
@@ -377,7 +378,7 @@
             <w:noProof/>
             <w:webHidden/>
           </w:rPr>
-          <w:instrText xml:space="preserve"> PAGEREF _Toc529352530 \h </w:instrText>
+          <w:instrText xml:space="preserve"> PAGEREF _Toc533161928 \h </w:instrText>
         </w:r>
         <w:r>
           <w:rPr>
@@ -419,7 +420,7 @@
           <w:lang w:val="en-US"/>
         </w:rPr>
       </w:pPr>
-      <w:hyperlink w:anchor="_Toc529352531" w:history="1">
+      <w:hyperlink w:anchor="_Toc533161929" w:history="1">
         <w:r>
           <w:rPr>
             <w:rStyle w:val="Hyperlink"/>
@@ -465,7 +466,7 @@
             <w:noProof/>
             <w:webHidden/>
           </w:rPr>
-          <w:instrText xml:space="preserve"> PAGEREF _Toc529352531 \h </w:instrText>
+          <w:instrText xml:space="preserve"> PAGEREF _Toc533161929 \h </w:instrText>
         </w:r>
         <w:r>
           <w:rPr>
@@ -507,7 +508,7 @@
           <w:lang w:val="en-US"/>
         </w:rPr>
       </w:pPr>
-      <w:hyperlink w:anchor="_Toc529352532" w:history="1">
+      <w:hyperlink w:anchor="_Toc533161930" w:history="1">
         <w:r>
           <w:rPr>
             <w:rStyle w:val="Hyperlink"/>
@@ -553,7 +554,7 @@
             <w:noProof/>
             <w:webHidden/>
           </w:rPr>
-          <w:instrText xml:space="preserve"> PAGEREF _Toc529352532 \h </w:instrText>
+          <w:instrText xml:space="preserve"> PAGEREF _Toc533161930 \h </w:instrText>
         </w:r>
         <w:r>
           <w:rPr>
@@ -595,7 +596,7 @@
           <w:lang w:val="en-US"/>
         </w:rPr>
       </w:pPr>
-      <w:hyperlink w:anchor="_Toc529352533" w:history="1">
+      <w:hyperlink w:anchor="_Toc533161931" w:history="1">
         <w:r>
           <w:rPr>
             <w:rStyle w:val="Hyperlink"/>
@@ -641,7 +642,7 @@
             <w:noProof/>
             <w:webHidden/>
           </w:rPr>
-          <w:instrText xml:space="preserve"> PAGEREF _Toc529352533 \h </w:instrText>
+          <w:instrText xml:space="preserve"> PAGEREF _Toc533161931 \h </w:instrText>
         </w:r>
         <w:r>
           <w:rPr>
@@ -683,7 +684,7 @@
           <w:lang w:val="en-US"/>
         </w:rPr>
       </w:pPr>
-      <w:hyperlink w:anchor="_Toc529352534" w:history="1">
+      <w:hyperlink w:anchor="_Toc533161932" w:history="1">
         <w:r>
           <w:rPr>
             <w:rStyle w:val="Hyperlink"/>
@@ -729,7 +730,7 @@
             <w:noProof/>
             <w:webHidden/>
           </w:rPr>
-          <w:instrText xml:space="preserve"> PAGEREF _Toc529352534 \h </w:instrText>
+          <w:instrText xml:space="preserve"> PAGEREF _Toc533161932 \h </w:instrText>
         </w:r>
         <w:r>
           <w:rPr>
@@ -771,7 +772,7 @@
           <w:lang w:val="en-US"/>
         </w:rPr>
       </w:pPr>
-      <w:hyperlink w:anchor="_Toc529352535" w:history="1">
+      <w:hyperlink w:anchor="_Toc533161933" w:history="1">
         <w:r>
           <w:rPr>
             <w:rStyle w:val="Hyperlink"/>
@@ -817,7 +818,7 @@
             <w:noProof/>
             <w:webHidden/>
           </w:rPr>
-          <w:instrText xml:space="preserve"> PAGEREF _Toc529352535 \h </w:instrText>
+          <w:instrText xml:space="preserve"> PAGEREF _Toc533161933 \h </w:instrText>
         </w:r>
         <w:r>
           <w:rPr>
@@ -859,7 +860,7 @@
           <w:lang w:val="en-US"/>
         </w:rPr>
       </w:pPr>
-      <w:hyperlink w:anchor="_Toc529352536" w:history="1">
+      <w:hyperlink w:anchor="_Toc533161934" w:history="1">
         <w:r>
           <w:rPr>
             <w:rStyle w:val="Hyperlink"/>
@@ -905,7 +906,7 @@
             <w:noProof/>
             <w:webHidden/>
           </w:rPr>
-          <w:instrText xml:space="preserve"> PAGEREF _Toc529352536 \h </w:instrText>
+          <w:instrText xml:space="preserve"> PAGEREF _Toc533161934 \h </w:instrText>
         </w:r>
         <w:r>
           <w:rPr>
@@ -947,7 +948,7 @@
           <w:lang w:val="en-US"/>
         </w:rPr>
       </w:pPr>
-      <w:hyperlink w:anchor="_Toc529352537" w:history="1">
+      <w:hyperlink w:anchor="_Toc533161935" w:history="1">
         <w:r>
           <w:rPr>
             <w:rStyle w:val="Hyperlink"/>
@@ -993,7 +994,7 @@
             <w:noProof/>
             <w:webHidden/>
           </w:rPr>
-          <w:instrText xml:space="preserve"> PAGEREF _Toc529352537 \h </w:instrText>
+          <w:instrText xml:space="preserve"> PAGEREF _Toc533161935 \h </w:instrText>
         </w:r>
         <w:r>
           <w:rPr>
@@ -1035,7 +1036,7 @@
           <w:lang w:val="en-US"/>
         </w:rPr>
       </w:pPr>
-      <w:hyperlink w:anchor="_Toc529352538" w:history="1">
+      <w:hyperlink w:anchor="_Toc533161936" w:history="1">
         <w:r>
           <w:rPr>
             <w:rStyle w:val="Hyperlink"/>
@@ -1081,7 +1082,7 @@
             <w:noProof/>
             <w:webHidden/>
           </w:rPr>
-          <w:instrText xml:space="preserve"> PAGEREF _Toc529352538 \h </w:instrText>
+          <w:instrText xml:space="preserve"> PAGEREF _Toc533161936 \h </w:instrText>
         </w:r>
         <w:r>
           <w:rPr>
@@ -1123,7 +1124,7 @@
           <w:lang w:val="en-US"/>
         </w:rPr>
       </w:pPr>
-      <w:hyperlink w:anchor="_Toc529352539" w:history="1">
+      <w:hyperlink w:anchor="_Toc533161937" w:history="1">
         <w:r>
           <w:rPr>
             <w:rStyle w:val="Hyperlink"/>
@@ -1169,7 +1170,7 @@
             <w:noProof/>
             <w:webHidden/>
           </w:rPr>
-          <w:instrText xml:space="preserve"> PAGEREF _Toc529352539 \h </w:instrText>
+          <w:instrText xml:space="preserve"> PAGEREF _Toc533161937 \h </w:instrText>
         </w:r>
         <w:r>
           <w:rPr>
@@ -1211,7 +1212,7 @@
           <w:lang w:val="en-US"/>
         </w:rPr>
       </w:pPr>
-      <w:hyperlink w:anchor="_Toc529352540" w:history="1">
+      <w:hyperlink w:anchor="_Toc533161938" w:history="1">
         <w:r>
           <w:rPr>
             <w:rStyle w:val="Hyperlink"/>
@@ -1257,7 +1258,7 @@
             <w:noProof/>
             <w:webHidden/>
           </w:rPr>
-          <w:instrText xml:space="preserve"> PAGEREF _Toc529352540 \h </w:instrText>
+          <w:instrText xml:space="preserve"> PAGEREF _Toc533161938 \h </w:instrText>
         </w:r>
         <w:r>
           <w:rPr>
@@ -1299,7 +1300,7 @@
           <w:lang w:val="en-US"/>
         </w:rPr>
       </w:pPr>
-      <w:hyperlink w:anchor="_Toc529352541" w:history="1">
+      <w:hyperlink w:anchor="_Toc533161939" w:history="1">
         <w:r>
           <w:rPr>
             <w:rStyle w:val="Hyperlink"/>
@@ -1345,7 +1346,7 @@
             <w:noProof/>
             <w:webHidden/>
           </w:rPr>
-          <w:instrText xml:space="preserve"> PAGEREF _Toc529352541 \h </w:instrText>
+          <w:instrText xml:space="preserve"> PAGEREF _Toc533161939 \h </w:instrText>
         </w:r>
         <w:r>
           <w:rPr>
@@ -1387,7 +1388,7 @@
           <w:lang w:val="en-US"/>
         </w:rPr>
       </w:pPr>
-      <w:hyperlink w:anchor="_Toc529352542" w:history="1">
+      <w:hyperlink w:anchor="_Toc533161940" w:history="1">
         <w:r>
           <w:rPr>
             <w:rStyle w:val="Hyperlink"/>
@@ -1433,7 +1434,7 @@
             <w:noProof/>
             <w:webHidden/>
           </w:rPr>
-          <w:instrText xml:space="preserve"> PAGEREF _Toc529352542 \h </w:instrText>
+          <w:instrText xml:space="preserve"> PAGEREF _Toc533161940 \h </w:instrText>
         </w:r>
         <w:r>
           <w:rPr>
@@ -1475,7 +1476,7 @@
           <w:lang w:val="en-US"/>
         </w:rPr>
       </w:pPr>
-      <w:hyperlink w:anchor="_Toc529352543" w:history="1">
+      <w:hyperlink w:anchor="_Toc533161941" w:history="1">
         <w:r>
           <w:rPr>
             <w:rStyle w:val="Hyperlink"/>
@@ -1521,7 +1522,7 @@
             <w:noProof/>
             <w:webHidden/>
           </w:rPr>
-          <w:instrText xml:space="preserve"> PAGEREF _Toc529352543 \h </w:instrText>
+          <w:instrText xml:space="preserve"> PAGEREF _Toc533161941 \h </w:instrText>
         </w:r>
         <w:r>
           <w:rPr>
@@ -1563,7 +1564,7 @@
           <w:lang w:val="en-US"/>
         </w:rPr>
       </w:pPr>
-      <w:hyperlink w:anchor="_Toc529352544" w:history="1">
+      <w:hyperlink w:anchor="_Toc533161942" w:history="1">
         <w:r>
           <w:rPr>
             <w:rStyle w:val="Hyperlink"/>
@@ -1609,7 +1610,7 @@
             <w:noProof/>
             <w:webHidden/>
           </w:rPr>
-          <w:instrText xml:space="preserve"> PAGEREF _Toc529352544 \h </w:instrText>
+          <w:instrText xml:space="preserve"> PAGEREF _Toc533161942 \h </w:instrText>
         </w:r>
         <w:r>
           <w:rPr>
@@ -1651,7 +1652,7 @@
           <w:lang w:val="en-US"/>
         </w:rPr>
       </w:pPr>
-      <w:hyperlink w:anchor="_Toc529352545" w:history="1">
+      <w:hyperlink w:anchor="_Toc533161943" w:history="1">
         <w:r>
           <w:rPr>
             <w:rStyle w:val="Hyperlink"/>
@@ -1697,7 +1698,7 @@
             <w:noProof/>
             <w:webHidden/>
           </w:rPr>
-          <w:instrText xml:space="preserve"> PAGEREF _Toc529352545 \h </w:instrText>
+          <w:instrText xml:space="preserve"> PAGEREF _Toc533161943 \h </w:instrText>
         </w:r>
         <w:r>
           <w:rPr>
@@ -1739,7 +1740,7 @@
           <w:lang w:val="en-US"/>
         </w:rPr>
       </w:pPr>
-      <w:hyperlink w:anchor="_Toc529352546" w:history="1">
+      <w:hyperlink w:anchor="_Toc533161944" w:history="1">
         <w:r>
           <w:rPr>
             <w:rStyle w:val="Hyperlink"/>
@@ -1785,7 +1786,7 @@
             <w:noProof/>
             <w:webHidden/>
           </w:rPr>
-          <w:instrText xml:space="preserve"> PAGEREF _Toc529352546 \h </w:instrText>
+          <w:instrText xml:space="preserve"> PAGEREF _Toc533161944 \h </w:instrText>
         </w:r>
         <w:r>
           <w:rPr>
@@ -1827,7 +1828,7 @@
           <w:lang w:val="en-US"/>
         </w:rPr>
       </w:pPr>
-      <w:hyperlink w:anchor="_Toc529352547" w:history="1">
+      <w:hyperlink w:anchor="_Toc533161945" w:history="1">
         <w:r>
           <w:rPr>
             <w:rStyle w:val="Hyperlink"/>
@@ -1873,7 +1874,7 @@
             <w:noProof/>
             <w:webHidden/>
           </w:rPr>
-          <w:instrText xml:space="preserve"> PAGEREF _Toc529352547 \h </w:instrText>
+          <w:instrText xml:space="preserve"> PAGEREF _Toc533161945 \h </w:instrText>
         </w:r>
         <w:r>
           <w:rPr>
@@ -1915,7 +1916,7 @@
           <w:lang w:val="en-US"/>
         </w:rPr>
       </w:pPr>
-      <w:hyperlink w:anchor="_Toc529352548" w:history="1">
+      <w:hyperlink w:anchor="_Toc533161946" w:history="1">
         <w:r>
           <w:rPr>
             <w:rStyle w:val="Hyperlink"/>
@@ -1961,7 +1962,7 @@
             <w:noProof/>
             <w:webHidden/>
           </w:rPr>
-          <w:instrText xml:space="preserve"> PAGEREF _Toc529352548 \h </w:instrText>
+          <w:instrText xml:space="preserve"> PAGEREF _Toc533161946 \h </w:instrText>
         </w:r>
         <w:r>
           <w:rPr>
@@ -2003,7 +2004,7 @@
           <w:lang w:val="en-US"/>
         </w:rPr>
       </w:pPr>
-      <w:hyperlink w:anchor="_Toc529352549" w:history="1">
+      <w:hyperlink w:anchor="_Toc533161947" w:history="1">
         <w:r>
           <w:rPr>
             <w:rStyle w:val="Hyperlink"/>
@@ -2049,7 +2050,7 @@
             <w:noProof/>
             <w:webHidden/>
           </w:rPr>
-          <w:instrText xml:space="preserve"> PAGEREF _Toc529352549 \h </w:instrText>
+          <w:instrText xml:space="preserve"> PAGEREF _Toc533161947 \h </w:instrText>
         </w:r>
         <w:r>
           <w:rPr>
@@ -2091,7 +2092,7 @@
           <w:lang w:val="en-US"/>
         </w:rPr>
       </w:pPr>
-      <w:hyperlink w:anchor="_Toc529352550" w:history="1">
+      <w:hyperlink w:anchor="_Toc533161948" w:history="1">
         <w:r>
           <w:rPr>
             <w:rStyle w:val="Hyperlink"/>
@@ -2137,7 +2138,7 @@
             <w:noProof/>
             <w:webHidden/>
           </w:rPr>
-          <w:instrText xml:space="preserve"> PAGEREF _Toc529352550 \h </w:instrText>
+          <w:instrText xml:space="preserve"> PAGEREF _Toc533161948 \h </w:instrText>
         </w:r>
         <w:r>
           <w:rPr>
@@ -2179,7 +2180,7 @@
           <w:lang w:val="en-US"/>
         </w:rPr>
       </w:pPr>
-      <w:hyperlink w:anchor="_Toc529352551" w:history="1">
+      <w:hyperlink w:anchor="_Toc533161949" w:history="1">
         <w:r>
           <w:rPr>
             <w:rStyle w:val="Hyperlink"/>
@@ -2225,7 +2226,7 @@
             <w:noProof/>
             <w:webHidden/>
           </w:rPr>
-          <w:instrText xml:space="preserve"> PAGEREF _Toc529352551 \h </w:instrText>
+          <w:instrText xml:space="preserve"> PAGEREF _Toc533161949 \h </w:instrText>
         </w:r>
         <w:r>
           <w:rPr>
@@ -2267,7 +2268,7 @@
           <w:lang w:val="en-US"/>
         </w:rPr>
       </w:pPr>
-      <w:hyperlink w:anchor="_Toc529352552" w:history="1">
+      <w:hyperlink w:anchor="_Toc533161950" w:history="1">
         <w:r>
           <w:rPr>
             <w:rStyle w:val="Hyperlink"/>
@@ -2313,7 +2314,7 @@
             <w:noProof/>
             <w:webHidden/>
           </w:rPr>
-          <w:instrText xml:space="preserve"> PAGEREF _Toc529352552 \h </w:instrText>
+          <w:instrText xml:space="preserve"> PAGEREF _Toc533161950 \h </w:instrText>
         </w:r>
         <w:r>
           <w:rPr>
@@ -2355,7 +2356,7 @@
           <w:lang w:val="en-US"/>
         </w:rPr>
       </w:pPr>
-      <w:hyperlink w:anchor="_Toc529352553" w:history="1">
+      <w:hyperlink w:anchor="_Toc533161951" w:history="1">
         <w:r>
           <w:rPr>
             <w:rStyle w:val="Hyperlink"/>
@@ -2401,7 +2402,7 @@
             <w:noProof/>
             <w:webHidden/>
           </w:rPr>
-          <w:instrText xml:space="preserve"> PAGEREF _Toc529352553 \h </w:instrText>
+          <w:instrText xml:space="preserve"> PAGEREF _Toc533161951 \h </w:instrText>
         </w:r>
         <w:r>
           <w:rPr>
@@ -2443,7 +2444,7 @@
           <w:lang w:val="en-US"/>
         </w:rPr>
       </w:pPr>
-      <w:hyperlink w:anchor="_Toc529352554" w:history="1">
+      <w:hyperlink w:anchor="_Toc533161952" w:history="1">
         <w:r>
           <w:rPr>
             <w:rStyle w:val="Hyperlink"/>
@@ -2489,7 +2490,7 @@
             <w:noProof/>
             <w:webHidden/>
           </w:rPr>
-          <w:instrText xml:space="preserve"> PAGEREF _Toc529352554 \h </w:instrText>
+          <w:instrText xml:space="preserve"> PAGEREF _Toc533161952 \h </w:instrText>
         </w:r>
         <w:r>
           <w:rPr>
@@ -2531,7 +2532,7 @@
           <w:lang w:val="en-US"/>
         </w:rPr>
       </w:pPr>
-      <w:hyperlink w:anchor="_Toc529352555" w:history="1">
+      <w:hyperlink w:anchor="_Toc533161953" w:history="1">
         <w:r>
           <w:rPr>
             <w:rStyle w:val="Hyperlink"/>
@@ -2577,7 +2578,7 @@
             <w:noProof/>
             <w:webHidden/>
           </w:rPr>
-          <w:instrText xml:space="preserve"> PAGEREF _Toc529352555 \h </w:instrText>
+          <w:instrText xml:space="preserve"> PAGEREF _Toc533161953 \h </w:instrText>
         </w:r>
         <w:r>
           <w:rPr>
@@ -2619,7 +2620,7 @@
           <w:lang w:val="en-US"/>
         </w:rPr>
       </w:pPr>
-      <w:hyperlink w:anchor="_Toc529352556" w:history="1">
+      <w:hyperlink w:anchor="_Toc533161954" w:history="1">
         <w:r>
           <w:rPr>
             <w:rStyle w:val="Hyperlink"/>
@@ -2665,7 +2666,7 @@
             <w:noProof/>
             <w:webHidden/>
           </w:rPr>
-          <w:instrText xml:space="preserve"> PAGEREF _Toc529352556 \h </w:instrText>
+          <w:instrText xml:space="preserve"> PAGEREF _Toc533161954 \h </w:instrText>
         </w:r>
         <w:r>
           <w:rPr>
@@ -2707,7 +2708,7 @@
           <w:lang w:val="en-US"/>
         </w:rPr>
       </w:pPr>
-      <w:hyperlink w:anchor="_Toc529352557" w:history="1">
+      <w:hyperlink w:anchor="_Toc533161955" w:history="1">
         <w:r>
           <w:rPr>
             <w:rStyle w:val="Hyperlink"/>
@@ -2753,7 +2754,7 @@
             <w:noProof/>
             <w:webHidden/>
           </w:rPr>
-          <w:instrText xml:space="preserve"> PAGEREF _Toc529352557 \h </w:instrText>
+          <w:instrText xml:space="preserve"> PAGEREF _Toc533161955 \h </w:instrText>
         </w:r>
         <w:r>
           <w:rPr>
@@ -2795,7 +2796,7 @@
           <w:lang w:val="en-US"/>
         </w:rPr>
       </w:pPr>
-      <w:hyperlink w:anchor="_Toc529352558" w:history="1">
+      <w:hyperlink w:anchor="_Toc533161956" w:history="1">
         <w:r>
           <w:rPr>
             <w:rStyle w:val="Hyperlink"/>
@@ -2841,7 +2842,7 @@
             <w:noProof/>
             <w:webHidden/>
           </w:rPr>
-          <w:instrText xml:space="preserve"> PAGEREF _Toc529352558 \h </w:instrText>
+          <w:instrText xml:space="preserve"> PAGEREF _Toc533161956 \h </w:instrText>
         </w:r>
         <w:r>
           <w:rPr>
@@ -2883,7 +2884,7 @@
           <w:lang w:val="en-US"/>
         </w:rPr>
       </w:pPr>
-      <w:hyperlink w:anchor="_Toc529352559" w:history="1">
+      <w:hyperlink w:anchor="_Toc533161957" w:history="1">
         <w:r>
           <w:rPr>
             <w:rStyle w:val="Hyperlink"/>
@@ -2929,7 +2930,7 @@
             <w:noProof/>
             <w:webHidden/>
           </w:rPr>
-          <w:instrText xml:space="preserve"> PAGEREF _Toc529352559 \h </w:instrText>
+          <w:instrText xml:space="preserve"> PAGEREF _Toc533161957 \h </w:instrText>
         </w:r>
         <w:r>
           <w:rPr>
@@ -2971,7 +2972,7 @@
           <w:lang w:val="en-US"/>
         </w:rPr>
       </w:pPr>
-      <w:hyperlink w:anchor="_Toc529352560" w:history="1">
+      <w:hyperlink w:anchor="_Toc533161958" w:history="1">
         <w:r>
           <w:rPr>
             <w:rStyle w:val="Hyperlink"/>
@@ -3017,7 +3018,7 @@
             <w:noProof/>
             <w:webHidden/>
           </w:rPr>
-          <w:instrText xml:space="preserve"> PAGEREF _Toc529352560 \h </w:instrText>
+          <w:instrText xml:space="preserve"> PAGEREF _Toc533161958 \h </w:instrText>
         </w:r>
         <w:r>
           <w:rPr>
@@ -3059,7 +3060,7 @@
           <w:lang w:val="en-US"/>
         </w:rPr>
       </w:pPr>
-      <w:hyperlink w:anchor="_Toc529352561" w:history="1">
+      <w:hyperlink w:anchor="_Toc533161959" w:history="1">
         <w:r>
           <w:rPr>
             <w:rStyle w:val="Hyperlink"/>
@@ -3105,7 +3106,7 @@
             <w:noProof/>
             <w:webHidden/>
           </w:rPr>
-          <w:instrText xml:space="preserve"> PAGEREF _Toc529352561 \h </w:instrText>
+          <w:instrText xml:space="preserve"> PAGEREF _Toc533161959 \h </w:instrText>
         </w:r>
         <w:r>
           <w:rPr>
@@ -3147,7 +3148,7 @@
           <w:lang w:val="en-US"/>
         </w:rPr>
       </w:pPr>
-      <w:hyperlink w:anchor="_Toc529352562" w:history="1">
+      <w:hyperlink w:anchor="_Toc533161960" w:history="1">
         <w:r>
           <w:rPr>
             <w:rStyle w:val="Hyperlink"/>
@@ -3193,7 +3194,7 @@
             <w:noProof/>
             <w:webHidden/>
           </w:rPr>
-          <w:instrText xml:space="preserve"> PAGEREF _Toc529352562 \h </w:instrText>
+          <w:instrText xml:space="preserve"> PAGEREF _Toc533161960 \h </w:instrText>
         </w:r>
         <w:r>
           <w:rPr>
@@ -3235,7 +3236,7 @@
           <w:lang w:val="en-US"/>
         </w:rPr>
       </w:pPr>
-      <w:hyperlink w:anchor="_Toc529352563" w:history="1">
+      <w:hyperlink w:anchor="_Toc533161961" w:history="1">
         <w:r>
           <w:rPr>
             <w:rStyle w:val="Hyperlink"/>
@@ -3281,7 +3282,7 @@
             <w:noProof/>
             <w:webHidden/>
           </w:rPr>
-          <w:instrText xml:space="preserve"> PAGEREF _Toc529352563 \h </w:instrText>
+          <w:instrText xml:space="preserve"> PAGEREF _Toc533161961 \h </w:instrText>
         </w:r>
         <w:r>
           <w:rPr>
@@ -3323,7 +3324,7 @@
           <w:lang w:val="en-US"/>
         </w:rPr>
       </w:pPr>
-      <w:hyperlink w:anchor="_Toc529352564" w:history="1">
+      <w:hyperlink w:anchor="_Toc533161962" w:history="1">
         <w:r>
           <w:rPr>
             <w:rStyle w:val="Hyperlink"/>
@@ -3369,7 +3370,7 @@
             <w:noProof/>
             <w:webHidden/>
           </w:rPr>
-          <w:instrText xml:space="preserve"> PAGEREF _Toc529352564 \h </w:instrText>
+          <w:instrText xml:space="preserve"> PAGEREF _Toc533161962 \h </w:instrText>
         </w:r>
         <w:r>
           <w:rPr>
@@ -3411,7 +3412,7 @@
           <w:lang w:val="en-US"/>
         </w:rPr>
       </w:pPr>
-      <w:hyperlink w:anchor="_Toc529352565" w:history="1">
+      <w:hyperlink w:anchor="_Toc533161963" w:history="1">
         <w:r>
           <w:rPr>
             <w:rStyle w:val="Hyperlink"/>
@@ -3457,7 +3458,7 @@
             <w:noProof/>
             <w:webHidden/>
           </w:rPr>
-          <w:instrText xml:space="preserve"> PAGEREF _Toc529352565 \h </w:instrText>
+          <w:instrText xml:space="preserve"> PAGEREF _Toc533161963 \h </w:instrText>
         </w:r>
         <w:r>
           <w:rPr>
@@ -3499,7 +3500,7 @@
           <w:lang w:val="en-US"/>
         </w:rPr>
       </w:pPr>
-      <w:hyperlink w:anchor="_Toc529352566" w:history="1">
+      <w:hyperlink w:anchor="_Toc533161964" w:history="1">
         <w:r>
           <w:rPr>
             <w:rStyle w:val="Hyperlink"/>
@@ -3545,7 +3546,7 @@
             <w:noProof/>
             <w:webHidden/>
           </w:rPr>
-          <w:instrText xml:space="preserve"> PAGEREF _Toc529352566 \h </w:instrText>
+          <w:instrText xml:space="preserve"> PAGEREF _Toc533161964 \h </w:instrText>
         </w:r>
         <w:r>
           <w:rPr>
@@ -3587,7 +3588,7 @@
           <w:lang w:val="en-US"/>
         </w:rPr>
       </w:pPr>
-      <w:hyperlink w:anchor="_Toc529352567" w:history="1">
+      <w:hyperlink w:anchor="_Toc533161965" w:history="1">
         <w:r>
           <w:rPr>
             <w:rStyle w:val="Hyperlink"/>
@@ -3633,7 +3634,7 @@
             <w:noProof/>
             <w:webHidden/>
           </w:rPr>
-          <w:instrText xml:space="preserve"> PAGEREF _Toc529352567 \h </w:instrText>
+          <w:instrText xml:space="preserve"> PAGEREF _Toc533161965 \h </w:instrText>
         </w:r>
         <w:r>
           <w:rPr>
@@ -3675,7 +3676,7 @@
           <w:lang w:val="en-US"/>
         </w:rPr>
       </w:pPr>
-      <w:hyperlink w:anchor="_Toc529352568" w:history="1">
+      <w:hyperlink w:anchor="_Toc533161966" w:history="1">
         <w:r>
           <w:rPr>
             <w:rStyle w:val="Hyperlink"/>
@@ -3721,7 +3722,7 @@
             <w:noProof/>
             <w:webHidden/>
           </w:rPr>
-          <w:instrText xml:space="preserve"> PAGEREF _Toc529352568 \h </w:instrText>
+          <w:instrText xml:space="preserve"> PAGEREF _Toc533161966 \h </w:instrText>
         </w:r>
         <w:r>
           <w:rPr>
@@ -3763,7 +3764,7 @@
           <w:lang w:val="en-US"/>
         </w:rPr>
       </w:pPr>
-      <w:hyperlink w:anchor="_Toc529352569" w:history="1">
+      <w:hyperlink w:anchor="_Toc533161967" w:history="1">
         <w:r>
           <w:rPr>
             <w:rStyle w:val="Hyperlink"/>
@@ -3809,7 +3810,7 @@
             <w:noProof/>
             <w:webHidden/>
           </w:rPr>
-          <w:instrText xml:space="preserve"> PAGEREF _Toc529352569 \h </w:instrText>
+          <w:instrText xml:space="preserve"> PAGEREF _Toc533161967 \h </w:instrText>
         </w:r>
         <w:r>
           <w:rPr>
@@ -3851,7 +3852,7 @@
           <w:lang w:val="en-US"/>
         </w:rPr>
       </w:pPr>
-      <w:hyperlink w:anchor="_Toc529352570" w:history="1">
+      <w:hyperlink w:anchor="_Toc533161968" w:history="1">
         <w:r>
           <w:rPr>
             <w:rStyle w:val="Hyperlink"/>
@@ -3897,7 +3898,7 @@
             <w:noProof/>
             <w:webHidden/>
           </w:rPr>
-          <w:instrText xml:space="preserve"> PAGEREF _Toc529352570 \h </w:instrText>
+          <w:instrText xml:space="preserve"> PAGEREF _Toc533161968 \h </w:instrText>
         </w:r>
         <w:r>
           <w:rPr>
@@ -3939,7 +3940,7 @@
           <w:lang w:val="en-US"/>
         </w:rPr>
       </w:pPr>
-      <w:hyperlink w:anchor="_Toc529352571" w:history="1">
+      <w:hyperlink w:anchor="_Toc533161969" w:history="1">
         <w:r>
           <w:rPr>
             <w:rStyle w:val="Hyperlink"/>
@@ -3985,7 +3986,7 @@
             <w:noProof/>
             <w:webHidden/>
           </w:rPr>
-          <w:instrText xml:space="preserve"> PAGEREF _Toc529352571 \h </w:instrText>
+          <w:instrText xml:space="preserve"> PAGEREF _Toc533161969 \h </w:instrText>
         </w:r>
         <w:r>
           <w:rPr>
@@ -4027,7 +4028,7 @@
           <w:lang w:val="en-US"/>
         </w:rPr>
       </w:pPr>
-      <w:hyperlink w:anchor="_Toc529352572" w:history="1">
+      <w:hyperlink w:anchor="_Toc533161970" w:history="1">
         <w:r>
           <w:rPr>
             <w:rStyle w:val="Hyperlink"/>
@@ -4073,7 +4074,7 @@
             <w:noProof/>
             <w:webHidden/>
           </w:rPr>
-          <w:instrText xml:space="preserve"> PAGEREF _Toc529352572 \h </w:instrText>
+          <w:instrText xml:space="preserve"> PAGEREF _Toc533161970 \h </w:instrText>
         </w:r>
         <w:r>
           <w:rPr>
@@ -4115,7 +4116,7 @@
           <w:lang w:val="en-US"/>
         </w:rPr>
       </w:pPr>
-      <w:hyperlink w:anchor="_Toc529352573" w:history="1">
+      <w:hyperlink w:anchor="_Toc533161971" w:history="1">
         <w:r>
           <w:rPr>
             <w:rStyle w:val="Hyperlink"/>
@@ -4161,7 +4162,7 @@
             <w:noProof/>
             <w:webHidden/>
           </w:rPr>
-          <w:instrText xml:space="preserve"> PAGEREF _Toc529352573 \h </w:instrText>
+          <w:instrText xml:space="preserve"> PAGEREF _Toc533161971 \h </w:instrText>
         </w:r>
         <w:r>
           <w:rPr>
@@ -4203,7 +4204,7 @@
           <w:lang w:val="en-US"/>
         </w:rPr>
       </w:pPr>
-      <w:hyperlink w:anchor="_Toc529352574" w:history="1">
+      <w:hyperlink w:anchor="_Toc533161972" w:history="1">
         <w:r>
           <w:rPr>
             <w:rStyle w:val="Hyperlink"/>
@@ -4249,7 +4250,7 @@
             <w:noProof/>
             <w:webHidden/>
           </w:rPr>
-          <w:instrText xml:space="preserve"> PAGEREF _Toc529352574 \h </w:instrText>
+          <w:instrText xml:space="preserve"> PAGEREF _Toc533161972 \h </w:instrText>
         </w:r>
         <w:r>
           <w:rPr>
@@ -4291,7 +4292,7 @@
           <w:lang w:val="en-US"/>
         </w:rPr>
       </w:pPr>
-      <w:hyperlink w:anchor="_Toc529352575" w:history="1">
+      <w:hyperlink w:anchor="_Toc533161973" w:history="1">
         <w:r>
           <w:rPr>
             <w:rStyle w:val="Hyperlink"/>
@@ -4337,7 +4338,7 @@
             <w:noProof/>
             <w:webHidden/>
           </w:rPr>
-          <w:instrText xml:space="preserve"> PAGEREF _Toc529352575 \h </w:instrText>
+          <w:instrText xml:space="preserve"> PAGEREF _Toc533161973 \h </w:instrText>
         </w:r>
         <w:r>
           <w:rPr>
@@ -4379,7 +4380,7 @@
           <w:lang w:val="en-US"/>
         </w:rPr>
       </w:pPr>
-      <w:hyperlink w:anchor="_Toc529352576" w:history="1">
+      <w:hyperlink w:anchor="_Toc533161974" w:history="1">
         <w:r>
           <w:rPr>
             <w:rStyle w:val="Hyperlink"/>
@@ -4425,7 +4426,7 @@
             <w:noProof/>
             <w:webHidden/>
           </w:rPr>
-          <w:instrText xml:space="preserve"> PAGEREF _Toc529352576 \h </w:instrText>
+          <w:instrText xml:space="preserve"> PAGEREF _Toc533161974 \h </w:instrText>
         </w:r>
         <w:r>
           <w:rPr>
@@ -4528,7 +4529,7 @@
         </w:rPr>
         <w:fldChar w:fldCharType="separate"/>
       </w:r>
-      <w:hyperlink w:anchor="_Toc529352577" w:history="1">
+      <w:hyperlink w:anchor="_Toc533161975" w:history="1">
         <w:r>
           <w:rPr>
             <w:rStyle w:val="Hyperlink"/>
@@ -4556,7 +4557,7 @@
             <w:noProof/>
             <w:webHidden/>
           </w:rPr>
-          <w:instrText xml:space="preserve"> PAGEREF _Toc529352577 \h </w:instrText>
+          <w:instrText xml:space="preserve"> PAGEREF _Toc533161975 \h </w:instrText>
         </w:r>
         <w:r>
           <w:rPr>
@@ -4601,7 +4602,7 @@
           <w:lang w:val="en-US"/>
         </w:rPr>
       </w:pPr>
-      <w:hyperlink w:anchor="_Toc529352578" w:history="1">
+      <w:hyperlink w:anchor="_Toc533161976" w:history="1">
         <w:r>
           <w:rPr>
             <w:rStyle w:val="Hyperlink"/>
@@ -4629,7 +4630,7 @@
             <w:noProof/>
             <w:webHidden/>
           </w:rPr>
-          <w:instrText xml:space="preserve"> PAGEREF _Toc529352578 \h </w:instrText>
+          <w:instrText xml:space="preserve"> PAGEREF _Toc533161976 \h </w:instrText>
         </w:r>
         <w:r>
           <w:rPr>
@@ -4674,7 +4675,7 @@
           <w:lang w:val="en-US"/>
         </w:rPr>
       </w:pPr>
-      <w:hyperlink w:anchor="_Toc529352579" w:history="1">
+      <w:hyperlink w:anchor="_Toc533161977" w:history="1">
         <w:r>
           <w:rPr>
             <w:rStyle w:val="Hyperlink"/>
@@ -4702,7 +4703,7 @@
             <w:noProof/>
             <w:webHidden/>
           </w:rPr>
-          <w:instrText xml:space="preserve"> PAGEREF _Toc529352579 \h </w:instrText>
+          <w:instrText xml:space="preserve"> PAGEREF _Toc533161977 \h </w:instrText>
         </w:r>
         <w:r>
           <w:rPr>
@@ -4747,7 +4748,7 @@
           <w:lang w:val="en-US"/>
         </w:rPr>
       </w:pPr>
-      <w:hyperlink w:anchor="_Toc529352580" w:history="1">
+      <w:hyperlink w:anchor="_Toc533161978" w:history="1">
         <w:r>
           <w:rPr>
             <w:rStyle w:val="Hyperlink"/>
@@ -4775,7 +4776,7 @@
             <w:noProof/>
             <w:webHidden/>
           </w:rPr>
-          <w:instrText xml:space="preserve"> PAGEREF _Toc529352580 \h </w:instrText>
+          <w:instrText xml:space="preserve"> PAGEREF _Toc533161978 \h </w:instrText>
         </w:r>
         <w:r>
           <w:rPr>
@@ -4820,7 +4821,7 @@
           <w:lang w:val="en-US"/>
         </w:rPr>
       </w:pPr>
-      <w:hyperlink w:anchor="_Toc529352581" w:history="1">
+      <w:hyperlink w:anchor="_Toc533161979" w:history="1">
         <w:r>
           <w:rPr>
             <w:rStyle w:val="Hyperlink"/>
@@ -4848,7 +4849,7 @@
             <w:noProof/>
             <w:webHidden/>
           </w:rPr>
-          <w:instrText xml:space="preserve"> PAGEREF _Toc529352581 \h </w:instrText>
+          <w:instrText xml:space="preserve"> PAGEREF _Toc533161979 \h </w:instrText>
         </w:r>
         <w:r>
           <w:rPr>
@@ -4893,7 +4894,7 @@
           <w:lang w:val="en-US"/>
         </w:rPr>
       </w:pPr>
-      <w:hyperlink w:anchor="_Toc529352582" w:history="1">
+      <w:hyperlink w:anchor="_Toc533161980" w:history="1">
         <w:r>
           <w:rPr>
             <w:rStyle w:val="Hyperlink"/>
@@ -4921,7 +4922,7 @@
             <w:noProof/>
             <w:webHidden/>
           </w:rPr>
-          <w:instrText xml:space="preserve"> PAGEREF _Toc529352582 \h </w:instrText>
+          <w:instrText xml:space="preserve"> PAGEREF _Toc533161980 \h </w:instrText>
         </w:r>
         <w:r>
           <w:rPr>
@@ -4966,7 +4967,7 @@
           <w:lang w:val="en-US"/>
         </w:rPr>
       </w:pPr>
-      <w:hyperlink w:anchor="_Toc529352583" w:history="1">
+      <w:hyperlink w:anchor="_Toc533161981" w:history="1">
         <w:r>
           <w:rPr>
             <w:rStyle w:val="Hyperlink"/>
@@ -4994,7 +4995,7 @@
             <w:noProof/>
             <w:webHidden/>
           </w:rPr>
-          <w:instrText xml:space="preserve"> PAGEREF _Toc529352583 \h </w:instrText>
+          <w:instrText xml:space="preserve"> PAGEREF _Toc533161981 \h </w:instrText>
         </w:r>
         <w:r>
           <w:rPr>
@@ -5039,7 +5040,7 @@
           <w:lang w:val="en-US"/>
         </w:rPr>
       </w:pPr>
-      <w:hyperlink w:anchor="_Toc529352584" w:history="1">
+      <w:hyperlink w:anchor="_Toc533161982" w:history="1">
         <w:r>
           <w:rPr>
             <w:rStyle w:val="Hyperlink"/>
@@ -5067,7 +5068,7 @@
             <w:noProof/>
             <w:webHidden/>
           </w:rPr>
-          <w:instrText xml:space="preserve"> PAGEREF _Toc529352584 \h </w:instrText>
+          <w:instrText xml:space="preserve"> PAGEREF _Toc533161982 \h </w:instrText>
         </w:r>
         <w:r>
           <w:rPr>
@@ -5112,7 +5113,7 @@
           <w:lang w:val="en-US"/>
         </w:rPr>
       </w:pPr>
-      <w:hyperlink w:anchor="_Toc529352585" w:history="1">
+      <w:hyperlink w:anchor="_Toc533161983" w:history="1">
         <w:r>
           <w:rPr>
             <w:rStyle w:val="Hyperlink"/>
@@ -5140,7 +5141,7 @@
             <w:noProof/>
             <w:webHidden/>
           </w:rPr>
-          <w:instrText xml:space="preserve"> PAGEREF _Toc529352585 \h </w:instrText>
+          <w:instrText xml:space="preserve"> PAGEREF _Toc533161983 \h </w:instrText>
         </w:r>
         <w:r>
           <w:rPr>
@@ -5185,7 +5186,7 @@
           <w:lang w:val="en-US"/>
         </w:rPr>
       </w:pPr>
-      <w:hyperlink w:anchor="_Toc529352586" w:history="1">
+      <w:hyperlink w:anchor="_Toc533161984" w:history="1">
         <w:r>
           <w:rPr>
             <w:rStyle w:val="Hyperlink"/>
@@ -5213,7 +5214,7 @@
             <w:noProof/>
             <w:webHidden/>
           </w:rPr>
-          <w:instrText xml:space="preserve"> PAGEREF _Toc529352586 \h </w:instrText>
+          <w:instrText xml:space="preserve"> PAGEREF _Toc533161984 \h </w:instrText>
         </w:r>
         <w:r>
           <w:rPr>
@@ -5258,7 +5259,7 @@
           <w:lang w:val="en-US"/>
         </w:rPr>
       </w:pPr>
-      <w:hyperlink w:anchor="_Toc529352587" w:history="1">
+      <w:hyperlink w:anchor="_Toc533161985" w:history="1">
         <w:r>
           <w:rPr>
             <w:rStyle w:val="Hyperlink"/>
@@ -5286,7 +5287,7 @@
             <w:noProof/>
             <w:webHidden/>
           </w:rPr>
-          <w:instrText xml:space="preserve"> PAGEREF _Toc529352587 \h </w:instrText>
+          <w:instrText xml:space="preserve"> PAGEREF _Toc533161985 \h </w:instrText>
         </w:r>
         <w:r>
           <w:rPr>
@@ -5331,7 +5332,7 @@
           <w:lang w:val="en-US"/>
         </w:rPr>
       </w:pPr>
-      <w:hyperlink w:anchor="_Toc529352588" w:history="1">
+      <w:hyperlink w:anchor="_Toc533161986" w:history="1">
         <w:r>
           <w:rPr>
             <w:rStyle w:val="Hyperlink"/>
@@ -5359,7 +5360,7 @@
             <w:noProof/>
             <w:webHidden/>
           </w:rPr>
-          <w:instrText xml:space="preserve"> PAGEREF _Toc529352588 \h </w:instrText>
+          <w:instrText xml:space="preserve"> PAGEREF _Toc533161986 \h </w:instrText>
         </w:r>
         <w:r>
           <w:rPr>
@@ -5404,7 +5405,7 @@
           <w:lang w:val="en-US"/>
         </w:rPr>
       </w:pPr>
-      <w:hyperlink w:anchor="_Toc529352589" w:history="1">
+      <w:hyperlink w:anchor="_Toc533161987" w:history="1">
         <w:r>
           <w:rPr>
             <w:rStyle w:val="Hyperlink"/>
@@ -5432,7 +5433,7 @@
             <w:noProof/>
             <w:webHidden/>
           </w:rPr>
-          <w:instrText xml:space="preserve"> PAGEREF _Toc529352589 \h </w:instrText>
+          <w:instrText xml:space="preserve"> PAGEREF _Toc533161987 \h </w:instrText>
         </w:r>
         <w:r>
           <w:rPr>
@@ -5477,7 +5478,7 @@
           <w:lang w:val="en-US"/>
         </w:rPr>
       </w:pPr>
-      <w:hyperlink w:anchor="_Toc529352590" w:history="1">
+      <w:hyperlink w:anchor="_Toc533161988" w:history="1">
         <w:r>
           <w:rPr>
             <w:rStyle w:val="Hyperlink"/>
@@ -5505,7 +5506,7 @@
             <w:noProof/>
             <w:webHidden/>
           </w:rPr>
-          <w:instrText xml:space="preserve"> PAGEREF _Toc529352590 \h </w:instrText>
+          <w:instrText xml:space="preserve"> PAGEREF _Toc533161988 \h </w:instrText>
         </w:r>
         <w:r>
           <w:rPr>
@@ -5550,7 +5551,7 @@
           <w:lang w:val="en-US"/>
         </w:rPr>
       </w:pPr>
-      <w:hyperlink w:anchor="_Toc529352591" w:history="1">
+      <w:hyperlink w:anchor="_Toc533161989" w:history="1">
         <w:r>
           <w:rPr>
             <w:rStyle w:val="Hyperlink"/>
@@ -5578,7 +5579,7 @@
             <w:noProof/>
             <w:webHidden/>
           </w:rPr>
-          <w:instrText xml:space="preserve"> PAGEREF _Toc529352591 \h </w:instrText>
+          <w:instrText xml:space="preserve"> PAGEREF _Toc533161989 \h </w:instrText>
         </w:r>
         <w:r>
           <w:rPr>
@@ -5623,7 +5624,7 @@
           <w:lang w:val="en-US"/>
         </w:rPr>
       </w:pPr>
-      <w:hyperlink w:anchor="_Toc529352592" w:history="1">
+      <w:hyperlink w:anchor="_Toc533161990" w:history="1">
         <w:r>
           <w:rPr>
             <w:rStyle w:val="Hyperlink"/>
@@ -5651,7 +5652,7 @@
             <w:noProof/>
             <w:webHidden/>
           </w:rPr>
-          <w:instrText xml:space="preserve"> PAGEREF _Toc529352592 \h </w:instrText>
+          <w:instrText xml:space="preserve"> PAGEREF _Toc533161990 \h </w:instrText>
         </w:r>
         <w:r>
           <w:rPr>
@@ -5696,7 +5697,7 @@
           <w:lang w:val="en-US"/>
         </w:rPr>
       </w:pPr>
-      <w:hyperlink w:anchor="_Toc529352593" w:history="1">
+      <w:hyperlink w:anchor="_Toc533161991" w:history="1">
         <w:r>
           <w:rPr>
             <w:rStyle w:val="Hyperlink"/>
@@ -5724,7 +5725,7 @@
             <w:noProof/>
             <w:webHidden/>
           </w:rPr>
-          <w:instrText xml:space="preserve"> PAGEREF _Toc529352593 \h </w:instrText>
+          <w:instrText xml:space="preserve"> PAGEREF _Toc533161991 \h </w:instrText>
         </w:r>
         <w:r>
           <w:rPr>
@@ -5769,7 +5770,7 @@
           <w:lang w:val="en-US"/>
         </w:rPr>
       </w:pPr>
-      <w:hyperlink w:anchor="_Toc529352594" w:history="1">
+      <w:hyperlink w:anchor="_Toc533161992" w:history="1">
         <w:r>
           <w:rPr>
             <w:rStyle w:val="Hyperlink"/>
@@ -5797,7 +5798,7 @@
             <w:noProof/>
             <w:webHidden/>
           </w:rPr>
-          <w:instrText xml:space="preserve"> PAGEREF _Toc529352594 \h </w:instrText>
+          <w:instrText xml:space="preserve"> PAGEREF _Toc533161992 \h </w:instrText>
         </w:r>
         <w:r>
           <w:rPr>
@@ -5842,7 +5843,7 @@
           <w:lang w:val="en-US"/>
         </w:rPr>
       </w:pPr>
-      <w:hyperlink w:anchor="_Toc529352595" w:history="1">
+      <w:hyperlink w:anchor="_Toc533161993" w:history="1">
         <w:r>
           <w:rPr>
             <w:rStyle w:val="Hyperlink"/>
@@ -5870,7 +5871,7 @@
             <w:noProof/>
             <w:webHidden/>
           </w:rPr>
-          <w:instrText xml:space="preserve"> PAGEREF _Toc529352595 \h </w:instrText>
+          <w:instrText xml:space="preserve"> PAGEREF _Toc533161993 \h </w:instrText>
         </w:r>
         <w:r>
           <w:rPr>
@@ -5915,14 +5916,14 @@
           <w:lang w:val="en-US"/>
         </w:rPr>
       </w:pPr>
-      <w:hyperlink w:anchor="_Toc529352596" w:history="1">
+      <w:hyperlink w:anchor="_Toc533161994" w:history="1">
         <w:r>
           <w:rPr>
             <w:rStyle w:val="Hyperlink"/>
             <w:noProof/>
             <w:lang w:val="en-US"/>
           </w:rPr>
-          <w:t>Figure 19: psi_common_spi_master: Parallel interface signal behavior</w:t>
+          <w:t>Figure 20: psi_common_spi_master: Parallel interface signal behavior</w:t>
         </w:r>
         <w:r>
           <w:rPr>
@@ -5943,7 +5944,7 @@
             <w:noProof/>
             <w:webHidden/>
           </w:rPr>
-          <w:instrText xml:space="preserve"> PAGEREF _Toc529352596 \h </w:instrText>
+          <w:instrText xml:space="preserve"> PAGEREF _Toc533161994 \h </w:instrText>
         </w:r>
         <w:r>
           <w:rPr>
@@ -6001,7 +6002,7 @@
         </w:rPr>
         <w:br w:type="page"/>
       </w:r>
-      <w:bookmarkStart w:id="0" w:name="_Toc529352529"/>
+      <w:bookmarkStart w:id="1" w:name="_Toc533161927"/>
       <w:r>
         <w:rPr>
           <w:lang w:val="en-US"/>
@@ -6009,7 +6010,7 @@
         <w:lastRenderedPageBreak/>
         <w:t>Introduction</w:t>
       </w:r>
-      <w:bookmarkEnd w:id="0"/>
+      <w:bookmarkEnd w:id="1"/>
     </w:p>
     <w:p>
       <w:pPr>
@@ -6056,14 +6057,14 @@
           <w:lang w:val="en-US"/>
         </w:rPr>
       </w:pPr>
-      <w:bookmarkStart w:id="1" w:name="_Toc529352530"/>
+      <w:bookmarkStart w:id="2" w:name="_Toc533161928"/>
       <w:r>
         <w:rPr>
           <w:lang w:val="en-US"/>
         </w:rPr>
         <w:t>Working Copy Structure</w:t>
       </w:r>
-      <w:bookmarkEnd w:id="1"/>
+      <w:bookmarkEnd w:id="2"/>
     </w:p>
     <w:p>
       <w:pPr>
@@ -6199,7 +6200,7 @@
           <w:lang w:val="en-US"/>
         </w:rPr>
       </w:pPr>
-      <w:bookmarkStart w:id="2" w:name="_Toc529352577"/>
+      <w:bookmarkStart w:id="3" w:name="_Toc533161975"/>
       <w:r>
         <w:rPr>
           <w:lang w:val="en-US"/>
@@ -6249,7 +6250,7 @@
         </w:rPr>
         <w:t>Working copy structure</w:t>
       </w:r>
-      <w:bookmarkEnd w:id="2"/>
+      <w:bookmarkEnd w:id="3"/>
     </w:p>
     <w:p>
       <w:pPr>
@@ -6297,14 +6298,14 @@
           <w:lang w:val="en-US"/>
         </w:rPr>
       </w:pPr>
-      <w:bookmarkStart w:id="3" w:name="_Toc529352531"/>
+      <w:bookmarkStart w:id="4" w:name="_Toc533161929"/>
       <w:r>
         <w:rPr>
           <w:lang w:val="en-US"/>
         </w:rPr>
         <w:t>VHDL Libraries</w:t>
       </w:r>
-      <w:bookmarkEnd w:id="3"/>
+      <w:bookmarkEnd w:id="4"/>
     </w:p>
     <w:p>
       <w:pPr>
@@ -6502,7 +6503,7 @@
           <w:lang w:val="en-US"/>
         </w:rPr>
       </w:pPr>
-      <w:bookmarkStart w:id="4" w:name="_Toc529352532"/>
+      <w:bookmarkStart w:id="5" w:name="_Toc533161930"/>
       <w:r>
         <w:rPr>
           <w:lang w:val="en-US"/>
@@ -6510,7 +6511,7 @@
         <w:lastRenderedPageBreak/>
         <w:t>Running Simulations</w:t>
       </w:r>
-      <w:bookmarkEnd w:id="4"/>
+      <w:bookmarkEnd w:id="5"/>
     </w:p>
     <w:p>
       <w:pPr>
@@ -7064,7 +7065,7 @@
           <w:lang w:val="en-US"/>
         </w:rPr>
       </w:pPr>
-      <w:bookmarkStart w:id="5" w:name="_Toc529352533"/>
+      <w:bookmarkStart w:id="6" w:name="_Toc533161931"/>
       <w:r>
         <w:rPr>
           <w:lang w:val="en-US"/>
@@ -7072,7 +7073,7 @@
         <w:lastRenderedPageBreak/>
         <w:t>Contribute to PSI VHDL Libraries</w:t>
       </w:r>
-      <w:bookmarkEnd w:id="5"/>
+      <w:bookmarkEnd w:id="6"/>
     </w:p>
     <w:p>
       <w:pPr>
@@ -7455,7 +7456,7 @@
           <w:lang w:val="en-US"/>
         </w:rPr>
       </w:pPr>
-      <w:bookmarkStart w:id="6" w:name="_Toc529352534"/>
+      <w:bookmarkStart w:id="7" w:name="_Toc533161932"/>
       <w:r>
         <w:rPr>
           <w:lang w:val="en-US"/>
@@ -7463,7 +7464,7 @@
         <w:lastRenderedPageBreak/>
         <w:t>Handshaking Signals</w:t>
       </w:r>
-      <w:bookmarkEnd w:id="6"/>
+      <w:bookmarkEnd w:id="7"/>
     </w:p>
     <w:p>
       <w:pPr>
@@ -7729,7 +7730,7 @@
           <w:lang w:val="en-US"/>
         </w:rPr>
       </w:pPr>
-      <w:bookmarkStart w:id="7" w:name="_Toc529352578"/>
+      <w:bookmarkStart w:id="8" w:name="_Toc533161976"/>
       <w:r>
         <w:rPr>
           <w:lang w:val="en-US"/>
@@ -7779,7 +7780,7 @@
         </w:rPr>
         <w:t>Handshaking signals</w:t>
       </w:r>
-      <w:bookmarkEnd w:id="7"/>
+      <w:bookmarkEnd w:id="8"/>
     </w:p>
     <w:p>
       <w:pPr>
@@ -7926,7 +7927,7 @@
           <w:lang w:val="en-US"/>
         </w:rPr>
       </w:pPr>
-      <w:bookmarkStart w:id="8" w:name="_Toc529352535"/>
+      <w:bookmarkStart w:id="9" w:name="_Toc533161933"/>
       <w:r>
         <w:rPr>
           <w:lang w:val="en-US"/>
@@ -7934,7 +7935,7 @@
         <w:lastRenderedPageBreak/>
         <w:t>Packages</w:t>
       </w:r>
-      <w:bookmarkEnd w:id="8"/>
+      <w:bookmarkEnd w:id="9"/>
     </w:p>
     <w:p>
       <w:pPr>
@@ -7943,14 +7944,14 @@
           <w:lang w:val="en-US"/>
         </w:rPr>
       </w:pPr>
-      <w:bookmarkStart w:id="9" w:name="_Toc529352536"/>
+      <w:bookmarkStart w:id="10" w:name="_Toc533161934"/>
       <w:r>
         <w:rPr>
           <w:lang w:val="en-US"/>
         </w:rPr>
         <w:t>psi_common_array_pkg</w:t>
       </w:r>
-      <w:bookmarkEnd w:id="9"/>
+      <w:bookmarkEnd w:id="10"/>
     </w:p>
     <w:p>
       <w:pPr>
@@ -7986,14 +7987,14 @@
           <w:lang w:val="en-US"/>
         </w:rPr>
       </w:pPr>
-      <w:bookmarkStart w:id="10" w:name="_Toc529352537"/>
+      <w:bookmarkStart w:id="11" w:name="_Toc533161935"/>
       <w:r>
         <w:rPr>
           <w:lang w:val="en-US"/>
         </w:rPr>
         <w:t>psi_common_logic_pkg</w:t>
       </w:r>
-      <w:bookmarkEnd w:id="10"/>
+      <w:bookmarkEnd w:id="11"/>
     </w:p>
     <w:p>
       <w:pPr>
@@ -8029,14 +8030,14 @@
           <w:lang w:val="en-US"/>
         </w:rPr>
       </w:pPr>
-      <w:bookmarkStart w:id="11" w:name="_Toc529352538"/>
+      <w:bookmarkStart w:id="12" w:name="_Toc533161936"/>
       <w:r>
         <w:rPr>
           <w:lang w:val="en-US"/>
         </w:rPr>
         <w:t>psi_common_axi_pkg</w:t>
       </w:r>
-      <w:bookmarkEnd w:id="11"/>
+      <w:bookmarkEnd w:id="12"/>
     </w:p>
     <w:p>
       <w:pPr>
@@ -8072,14 +8073,14 @@
           <w:lang w:val="en-US"/>
         </w:rPr>
       </w:pPr>
-      <w:bookmarkStart w:id="12" w:name="_Toc529352539"/>
+      <w:bookmarkStart w:id="13" w:name="_Toc533161937"/>
       <w:r>
         <w:rPr>
           <w:lang w:val="en-US"/>
         </w:rPr>
         <w:t>psi_common_math_pkg</w:t>
       </w:r>
-      <w:bookmarkEnd w:id="12"/>
+      <w:bookmarkEnd w:id="13"/>
     </w:p>
     <w:p>
       <w:pPr>
@@ -8124,7 +8125,7 @@
           <w:lang w:val="en-US"/>
         </w:rPr>
       </w:pPr>
-      <w:bookmarkStart w:id="13" w:name="_Toc529352540"/>
+      <w:bookmarkStart w:id="14" w:name="_Toc533161938"/>
       <w:r>
         <w:rPr>
           <w:lang w:val="en-US"/>
@@ -8132,7 +8133,7 @@
         <w:lastRenderedPageBreak/>
         <w:t>Memories</w:t>
       </w:r>
-      <w:bookmarkEnd w:id="13"/>
+      <w:bookmarkEnd w:id="14"/>
     </w:p>
     <w:p>
       <w:pPr>
@@ -8141,14 +8142,14 @@
           <w:lang w:val="en-US"/>
         </w:rPr>
       </w:pPr>
-      <w:bookmarkStart w:id="14" w:name="_Toc529352541"/>
+      <w:bookmarkStart w:id="15" w:name="_Toc533161939"/>
       <w:r>
         <w:rPr>
           <w:lang w:val="en-US"/>
         </w:rPr>
         <w:t>psi_common_sdp_ram</w:t>
       </w:r>
-      <w:bookmarkEnd w:id="14"/>
+      <w:bookmarkEnd w:id="15"/>
     </w:p>
     <w:p>
       <w:pPr>
@@ -9311,7 +9312,7 @@
           <w:lang w:val="en-US"/>
         </w:rPr>
       </w:pPr>
-      <w:bookmarkStart w:id="15" w:name="_Toc529352542"/>
+      <w:bookmarkStart w:id="16" w:name="_Toc533161940"/>
       <w:r>
         <w:rPr>
           <w:lang w:val="en-US"/>
@@ -9325,7 +9326,7 @@
         </w:rPr>
         <w:t>_be</w:t>
       </w:r>
-      <w:bookmarkEnd w:id="15"/>
+      <w:bookmarkEnd w:id="16"/>
     </w:p>
     <w:p>
       <w:pPr>
@@ -10094,8 +10095,8 @@
           <w:lang w:val="en-US"/>
         </w:rPr>
       </w:pPr>
-      <w:bookmarkStart w:id="16" w:name="_Ref516049468"/>
-      <w:bookmarkStart w:id="17" w:name="_Toc529352543"/>
+      <w:bookmarkStart w:id="17" w:name="_Ref516049468"/>
+      <w:bookmarkStart w:id="18" w:name="_Toc533161941"/>
       <w:r>
         <w:rPr>
           <w:lang w:val="en-US"/>
@@ -10103,8 +10104,8 @@
         <w:lastRenderedPageBreak/>
         <w:t>psi_common_tdp_ram</w:t>
       </w:r>
-      <w:bookmarkEnd w:id="16"/>
       <w:bookmarkEnd w:id="17"/>
+      <w:bookmarkEnd w:id="18"/>
     </w:p>
     <w:p>
       <w:pPr>
@@ -11268,7 +11269,7 @@
           <w:lang w:val="en-US"/>
         </w:rPr>
       </w:pPr>
-      <w:bookmarkStart w:id="18" w:name="_Toc529352544"/>
+      <w:bookmarkStart w:id="19" w:name="_Toc533161942"/>
       <w:r>
         <w:rPr>
           <w:lang w:val="en-US"/>
@@ -11276,7 +11277,7 @@
         <w:lastRenderedPageBreak/>
         <w:t>FIFOs</w:t>
       </w:r>
-      <w:bookmarkEnd w:id="18"/>
+      <w:bookmarkEnd w:id="19"/>
     </w:p>
     <w:p>
       <w:pPr>
@@ -11285,18 +11286,18 @@
           <w:lang w:val="en-US"/>
         </w:rPr>
       </w:pPr>
-      <w:bookmarkStart w:id="19" w:name="_Ref516059138"/>
-      <w:bookmarkStart w:id="20" w:name="_Ref516059150"/>
-      <w:bookmarkStart w:id="21" w:name="_Toc529352545"/>
+      <w:bookmarkStart w:id="20" w:name="_Ref516059138"/>
+      <w:bookmarkStart w:id="21" w:name="_Ref516059150"/>
+      <w:bookmarkStart w:id="22" w:name="_Toc533161943"/>
       <w:r>
         <w:rPr>
           <w:lang w:val="en-US"/>
         </w:rPr>
         <w:t>psi_common_async_fifo</w:t>
       </w:r>
-      <w:bookmarkEnd w:id="19"/>
       <w:bookmarkEnd w:id="20"/>
       <w:bookmarkEnd w:id="21"/>
+      <w:bookmarkEnd w:id="22"/>
     </w:p>
     <w:p>
       <w:pPr>
@@ -13602,7 +13603,7 @@
           <w:lang w:val="en-US"/>
         </w:rPr>
       </w:pPr>
-      <w:bookmarkStart w:id="22" w:name="_Toc529352579"/>
+      <w:bookmarkStart w:id="23" w:name="_Toc533161977"/>
       <w:r>
         <w:rPr>
           <w:lang w:val="en-US"/>
@@ -13664,7 +13665,7 @@
         </w:rPr>
         <w:t xml:space="preserve"> Architecture</w:t>
       </w:r>
-      <w:bookmarkEnd w:id="22"/>
+      <w:bookmarkEnd w:id="23"/>
     </w:p>
     <w:p>
       <w:pPr>
@@ -13746,7 +13747,7 @@
           <w:lang w:val="en-US"/>
         </w:rPr>
       </w:pPr>
-      <w:bookmarkStart w:id="23" w:name="_Toc529352546"/>
+      <w:bookmarkStart w:id="24" w:name="_Toc533161944"/>
       <w:r>
         <w:rPr>
           <w:lang w:val="en-US"/>
@@ -13754,7 +13755,7 @@
         <w:lastRenderedPageBreak/>
         <w:t>psi_common_sync_fifo</w:t>
       </w:r>
-      <w:bookmarkEnd w:id="23"/>
+      <w:bookmarkEnd w:id="24"/>
     </w:p>
     <w:p>
       <w:pPr>
@@ -15801,7 +15802,7 @@
           <w:lang w:val="en-US"/>
         </w:rPr>
       </w:pPr>
-      <w:bookmarkStart w:id="24" w:name="_Toc529352547"/>
+      <w:bookmarkStart w:id="25" w:name="_Toc533161945"/>
       <w:r>
         <w:rPr>
           <w:lang w:val="en-US"/>
@@ -15809,7 +15810,7 @@
         <w:lastRenderedPageBreak/>
         <w:t>Clock Crossings</w:t>
       </w:r>
-      <w:bookmarkEnd w:id="24"/>
+      <w:bookmarkEnd w:id="25"/>
     </w:p>
     <w:p>
       <w:pPr>
@@ -15818,14 +15819,14 @@
           <w:lang w:val="en-US"/>
         </w:rPr>
       </w:pPr>
-      <w:bookmarkStart w:id="25" w:name="_Toc529352548"/>
+      <w:bookmarkStart w:id="26" w:name="_Toc533161946"/>
       <w:r>
         <w:rPr>
           <w:lang w:val="en-US"/>
         </w:rPr>
         <w:t>psi_common_pulse_cc</w:t>
       </w:r>
-      <w:bookmarkEnd w:id="25"/>
+      <w:bookmarkEnd w:id="26"/>
     </w:p>
     <w:p>
       <w:pPr>
@@ -16696,7 +16697,7 @@
           <w:lang w:val="en-US"/>
         </w:rPr>
       </w:pPr>
-      <w:bookmarkStart w:id="26" w:name="_Ref516063767"/>
+      <w:bookmarkStart w:id="27" w:name="_Ref516063767"/>
       <w:r>
         <w:rPr>
           <w:lang w:val="en-US"/>
@@ -16704,7 +16705,7 @@
         <w:lastRenderedPageBreak/>
         <w:t>Architecture</w:t>
       </w:r>
-      <w:bookmarkEnd w:id="26"/>
+      <w:bookmarkEnd w:id="27"/>
     </w:p>
     <w:p>
       <w:pPr>
@@ -16795,7 +16796,7 @@
           <w:lang w:val="en-US"/>
         </w:rPr>
       </w:pPr>
-      <w:bookmarkStart w:id="27" w:name="_Toc529352580"/>
+      <w:bookmarkStart w:id="28" w:name="_Toc533161978"/>
       <w:r>
         <w:rPr>
           <w:lang w:val="en-US"/>
@@ -16857,7 +16858,7 @@
         </w:rPr>
         <w:t xml:space="preserve"> handling of pulses</w:t>
       </w:r>
-      <w:bookmarkEnd w:id="27"/>
+      <w:bookmarkEnd w:id="28"/>
     </w:p>
     <w:p>
       <w:pPr>
@@ -16942,7 +16943,7 @@
           <w:lang w:val="en-US"/>
         </w:rPr>
       </w:pPr>
-      <w:bookmarkStart w:id="28" w:name="_Toc529352581"/>
+      <w:bookmarkStart w:id="29" w:name="_Toc533161979"/>
       <w:r>
         <w:rPr>
           <w:lang w:val="en-US"/>
@@ -17004,7 +17005,7 @@
         </w:rPr>
         <w:t xml:space="preserve"> alignment of pulses can change</w:t>
       </w:r>
-      <w:bookmarkEnd w:id="28"/>
+      <w:bookmarkEnd w:id="29"/>
     </w:p>
     <w:p>
       <w:pPr>
@@ -17104,7 +17105,7 @@
           <w:lang w:val="en-US"/>
         </w:rPr>
       </w:pPr>
-      <w:bookmarkStart w:id="29" w:name="_Toc529352582"/>
+      <w:bookmarkStart w:id="30" w:name="_Toc533161980"/>
       <w:r>
         <w:rPr>
           <w:lang w:val="en-US"/>
@@ -17166,7 +17167,7 @@
         </w:rPr>
         <w:t xml:space="preserve"> handling of resets</w:t>
       </w:r>
-      <w:bookmarkEnd w:id="29"/>
+      <w:bookmarkEnd w:id="30"/>
     </w:p>
     <w:p>
       <w:pPr>
@@ -17225,7 +17226,7 @@
           <w:lang w:val="en-US"/>
         </w:rPr>
       </w:pPr>
-      <w:bookmarkStart w:id="30" w:name="_Toc529352549"/>
+      <w:bookmarkStart w:id="31" w:name="_Toc533161947"/>
       <w:r>
         <w:rPr>
           <w:lang w:val="en-US"/>
@@ -17233,7 +17234,7 @@
         <w:lastRenderedPageBreak/>
         <w:t>psi_common_simple_cc</w:t>
       </w:r>
-      <w:bookmarkEnd w:id="30"/>
+      <w:bookmarkEnd w:id="31"/>
     </w:p>
     <w:p>
       <w:pPr>
@@ -18390,7 +18391,7 @@
           <w:lang w:val="en-US"/>
         </w:rPr>
       </w:pPr>
-      <w:bookmarkStart w:id="31" w:name="_Toc529352583"/>
+      <w:bookmarkStart w:id="32" w:name="_Toc533161981"/>
       <w:r>
         <w:rPr>
           <w:lang w:val="en-US"/>
@@ -18440,7 +18441,7 @@
         </w:rPr>
         <w:t>psi_common_simple_cc: Architecture</w:t>
       </w:r>
-      <w:bookmarkEnd w:id="31"/>
+      <w:bookmarkEnd w:id="32"/>
     </w:p>
     <w:p>
       <w:pPr>
@@ -18570,7 +18571,7 @@
           <w:lang w:val="en-US"/>
         </w:rPr>
       </w:pPr>
-      <w:bookmarkStart w:id="32" w:name="_Toc529352550"/>
+      <w:bookmarkStart w:id="33" w:name="_Toc533161948"/>
       <w:r>
         <w:rPr>
           <w:lang w:val="en-US"/>
@@ -18578,7 +18579,7 @@
         <w:lastRenderedPageBreak/>
         <w:t>psi_common_status_cc</w:t>
       </w:r>
-      <w:bookmarkEnd w:id="32"/>
+      <w:bookmarkEnd w:id="33"/>
     </w:p>
     <w:p>
       <w:pPr>
@@ -19680,7 +19681,7 @@
           <w:lang w:val="en-US"/>
         </w:rPr>
       </w:pPr>
-      <w:bookmarkStart w:id="33" w:name="_Toc529352584"/>
+      <w:bookmarkStart w:id="34" w:name="_Toc533161982"/>
       <w:r>
         <w:rPr>
           <w:lang w:val="en-US"/>
@@ -19730,7 +19731,7 @@
         </w:rPr>
         <w:t>psi_common_status_cc: Architecture</w:t>
       </w:r>
-      <w:bookmarkEnd w:id="33"/>
+      <w:bookmarkEnd w:id="34"/>
     </w:p>
     <w:p>
       <w:pPr>
@@ -19798,7 +19799,7 @@
           <w:lang w:val="en-US"/>
         </w:rPr>
       </w:pPr>
-      <w:bookmarkStart w:id="34" w:name="_Toc529352551"/>
+      <w:bookmarkStart w:id="35" w:name="_Toc533161949"/>
       <w:r>
         <w:rPr>
           <w:lang w:val="en-US"/>
@@ -19806,7 +19807,7 @@
         <w:lastRenderedPageBreak/>
         <w:t>psi_common_sync_cc_n2xn</w:t>
       </w:r>
-      <w:bookmarkEnd w:id="34"/>
+      <w:bookmarkEnd w:id="35"/>
     </w:p>
     <w:p>
       <w:pPr>
@@ -20726,7 +20727,7 @@
           <w:lang w:val="en-US"/>
         </w:rPr>
       </w:pPr>
-      <w:bookmarkStart w:id="35" w:name="_Toc529352552"/>
+      <w:bookmarkStart w:id="36" w:name="_Toc533161950"/>
       <w:r>
         <w:rPr>
           <w:lang w:val="en-US"/>
@@ -20746,7 +20747,7 @@
         </w:rPr>
         <w:t>c_cc_xn2n</w:t>
       </w:r>
-      <w:bookmarkEnd w:id="35"/>
+      <w:bookmarkEnd w:id="36"/>
     </w:p>
     <w:p>
       <w:pPr>
@@ -21659,7 +21660,7 @@
           <w:lang w:val="en-US"/>
         </w:rPr>
       </w:pPr>
-      <w:bookmarkStart w:id="36" w:name="_Toc529352553"/>
+      <w:bookmarkStart w:id="37" w:name="_Toc533161951"/>
       <w:r>
         <w:rPr>
           <w:lang w:val="en-US"/>
@@ -21667,7 +21668,7 @@
         <w:lastRenderedPageBreak/>
         <w:t>psi_common_bit_cc</w:t>
       </w:r>
-      <w:bookmarkEnd w:id="36"/>
+      <w:bookmarkEnd w:id="37"/>
     </w:p>
     <w:p>
       <w:pPr>
@@ -22138,14 +22139,14 @@
           <w:lang w:val="en-US"/>
         </w:rPr>
       </w:pPr>
-      <w:bookmarkStart w:id="37" w:name="_Toc529352554"/>
+      <w:bookmarkStart w:id="38" w:name="_Toc533161952"/>
       <w:r>
         <w:rPr>
           <w:lang w:val="en-US"/>
         </w:rPr>
         <w:t>Other Components that can be used as Clock Crossings</w:t>
       </w:r>
-      <w:bookmarkEnd w:id="37"/>
+      <w:bookmarkEnd w:id="38"/>
     </w:p>
     <w:p>
       <w:pPr>
@@ -22344,7 +22345,7 @@
           <w:lang w:val="en-US"/>
         </w:rPr>
       </w:pPr>
-      <w:bookmarkStart w:id="38" w:name="_Toc529352555"/>
+      <w:bookmarkStart w:id="39" w:name="_Toc533161953"/>
       <w:r>
         <w:rPr>
           <w:lang w:val="en-US"/>
@@ -22352,7 +22353,7 @@
         <w:lastRenderedPageBreak/>
         <w:t>Timing</w:t>
       </w:r>
-      <w:bookmarkEnd w:id="38"/>
+      <w:bookmarkEnd w:id="39"/>
     </w:p>
     <w:p>
       <w:pPr>
@@ -22361,14 +22362,14 @@
           <w:lang w:val="en-US"/>
         </w:rPr>
       </w:pPr>
-      <w:bookmarkStart w:id="39" w:name="_Toc529352556"/>
+      <w:bookmarkStart w:id="40" w:name="_Toc533161954"/>
       <w:r>
         <w:rPr>
           <w:lang w:val="en-US"/>
         </w:rPr>
         <w:t>psi_common_strobe_generator</w:t>
       </w:r>
-      <w:bookmarkEnd w:id="39"/>
+      <w:bookmarkEnd w:id="40"/>
     </w:p>
     <w:p>
       <w:pPr>
@@ -23063,7 +23064,7 @@
           <w:lang w:val="en-US"/>
         </w:rPr>
       </w:pPr>
-      <w:bookmarkStart w:id="40" w:name="_Toc529352585"/>
+      <w:bookmarkStart w:id="41" w:name="_Toc533161983"/>
       <w:r>
         <w:rPr>
           <w:lang w:val="en-US"/>
@@ -23113,7 +23114,7 @@
         </w:rPr>
         <w:t>psi_common_strobe_generator: Strobe synchronization</w:t>
       </w:r>
-      <w:bookmarkEnd w:id="40"/>
+      <w:bookmarkEnd w:id="41"/>
     </w:p>
     <w:p>
       <w:pPr>
@@ -23130,7 +23131,7 @@
           <w:lang w:val="en-US"/>
         </w:rPr>
       </w:pPr>
-      <w:bookmarkStart w:id="41" w:name="_Toc529352557"/>
+      <w:bookmarkStart w:id="42" w:name="_Toc533161955"/>
       <w:r>
         <w:rPr>
           <w:lang w:val="en-US"/>
@@ -23138,7 +23139,7 @@
         <w:lastRenderedPageBreak/>
         <w:t>psi_common_strobe_divider</w:t>
       </w:r>
-      <w:bookmarkEnd w:id="41"/>
+      <w:bookmarkEnd w:id="42"/>
     </w:p>
     <w:p>
       <w:pPr>
@@ -23649,21 +23650,8 @@
                 <w:i/>
               </w:rPr>
             </w:pPr>
-            <w:commentRangeStart w:id="42"/>
-            <w:r>
-              <w:rPr>
-                <w:highlight w:val="yellow"/>
-              </w:rPr>
+            <w:r>
               <w:t>0 leads to the same behavior as 1.</w:t>
-            </w:r>
-            <w:commentRangeEnd w:id="42"/>
-            <w:r>
-              <w:rPr>
-                <w:rStyle w:val="CommentReference"/>
-                <w:highlight w:val="yellow"/>
-                <w:lang w:val="de-CH"/>
-              </w:rPr>
-              <w:commentReference w:id="42"/>
             </w:r>
           </w:p>
         </w:tc>
@@ -23741,7 +23729,7 @@
           <w:lang w:val="en-US"/>
         </w:rPr>
       </w:pPr>
-      <w:bookmarkStart w:id="43" w:name="_Toc529352558"/>
+      <w:bookmarkStart w:id="43" w:name="_Toc533161956"/>
       <w:r>
         <w:rPr>
           <w:lang w:val="en-US"/>
@@ -24400,7 +24388,7 @@
           <w:lang w:val="en-US"/>
         </w:rPr>
       </w:pPr>
-      <w:bookmarkStart w:id="44" w:name="_Toc529352559"/>
+      <w:bookmarkStart w:id="44" w:name="_Toc533161957"/>
       <w:r>
         <w:rPr>
           <w:lang w:val="en-US"/>
@@ -24518,7 +24506,7 @@
                     </pic:cNvPicPr>
                   </pic:nvPicPr>
                   <pic:blipFill>
-                    <a:blip r:embed="rId20">
+                    <a:blip r:embed="rId18">
                       <a:extLst>
                         <a:ext uri="{28A0092B-C50C-407E-A947-70E740481C1C}">
                           <a14:useLocalDpi xmlns:a14="http://schemas.microsoft.com/office/drawing/2010/main" val="0"/>
@@ -24558,7 +24546,7 @@
           <w:lang w:val="en-US"/>
         </w:rPr>
       </w:pPr>
-      <w:bookmarkStart w:id="45" w:name="_Toc529352586"/>
+      <w:bookmarkStart w:id="45" w:name="_Toc533161984"/>
       <w:r>
         <w:rPr>
           <w:lang w:val="en-US"/>
@@ -25091,7 +25079,7 @@
           <w:lang w:val="en-US"/>
         </w:rPr>
       </w:pPr>
-      <w:bookmarkStart w:id="46" w:name="_Toc529352560"/>
+      <w:bookmarkStart w:id="46" w:name="_Toc533161958"/>
       <w:r>
         <w:rPr>
           <w:lang w:val="en-US"/>
@@ -25664,16 +25652,8 @@
           <w:p>
             <w:pPr>
               <w:pStyle w:val="TableContent"/>
-              <w:rPr>
-                <w:highlight w:val="yellow"/>
-              </w:rPr>
-            </w:pPr>
-            <w:bookmarkStart w:id="47" w:name="_GoBack"/>
-            <w:bookmarkEnd w:id="47"/>
-            <w:r>
-              <w:rPr>
-                <w:highlight w:val="yellow"/>
-              </w:rPr>
+            </w:pPr>
+            <w:r>
               <w:t>FrequencyVld</w:t>
             </w:r>
           </w:p>
@@ -25687,14 +25667,8 @@
             <w:pPr>
               <w:pStyle w:val="TableContent"/>
               <w:jc w:val="center"/>
-              <w:rPr>
-                <w:highlight w:val="yellow"/>
-              </w:rPr>
-            </w:pPr>
-            <w:r>
-              <w:rPr>
-                <w:highlight w:val="yellow"/>
-              </w:rPr>
+            </w:pPr>
+            <w:r>
               <w:t>Output</w:t>
             </w:r>
           </w:p>
@@ -25708,14 +25682,8 @@
             <w:pPr>
               <w:pStyle w:val="TableContent"/>
               <w:jc w:val="center"/>
-              <w:rPr>
-                <w:highlight w:val="yellow"/>
-              </w:rPr>
-            </w:pPr>
-            <w:r>
-              <w:rPr>
-                <w:highlight w:val="yellow"/>
-              </w:rPr>
+            </w:pPr>
+            <w:r>
               <w:t>1</w:t>
             </w:r>
           </w:p>
@@ -25728,27 +25696,17 @@
           <w:p>
             <w:pPr>
               <w:pStyle w:val="TableContent"/>
-              <w:rPr>
-                <w:highlight w:val="yellow"/>
-              </w:rPr>
-            </w:pPr>
-            <w:r>
-              <w:rPr>
-                <w:highlight w:val="yellow"/>
-              </w:rPr>
+            </w:pPr>
+            <w:r>
               <w:t xml:space="preserve">Handshaking signal (set on every update of </w:t>
             </w:r>
             <w:r>
               <w:rPr>
                 <w:i/>
-                <w:highlight w:val="yellow"/>
               </w:rPr>
               <w:t>FrequencyHz</w:t>
             </w:r>
             <w:r>
-              <w:rPr>
-                <w:highlight w:val="yellow"/>
-              </w:rPr>
               <w:t>)</w:t>
             </w:r>
           </w:p>
@@ -25771,7 +25729,7 @@
           <w:lang w:val="en-US"/>
         </w:rPr>
       </w:pPr>
-      <w:bookmarkStart w:id="48" w:name="_Toc529352561"/>
+      <w:bookmarkStart w:id="47" w:name="_Toc533161959"/>
       <w:r>
         <w:rPr>
           <w:lang w:val="en-US"/>
@@ -25779,23 +25737,23 @@
         <w:lastRenderedPageBreak/>
         <w:t>Conversions</w:t>
       </w:r>
+      <w:bookmarkEnd w:id="47"/>
+    </w:p>
+    <w:p>
+      <w:pPr>
+        <w:pStyle w:val="Heading2"/>
+        <w:rPr>
+          <w:lang w:val="en-US"/>
+        </w:rPr>
+      </w:pPr>
+      <w:bookmarkStart w:id="48" w:name="_Toc533161960"/>
+      <w:r>
+        <w:rPr>
+          <w:lang w:val="en-US"/>
+        </w:rPr>
+        <w:t>psi_common_wconv_n2xn</w:t>
+      </w:r>
       <w:bookmarkEnd w:id="48"/>
-    </w:p>
-    <w:p>
-      <w:pPr>
-        <w:pStyle w:val="Heading2"/>
-        <w:rPr>
-          <w:lang w:val="en-US"/>
-        </w:rPr>
-      </w:pPr>
-      <w:bookmarkStart w:id="49" w:name="_Toc529352562"/>
-      <w:r>
-        <w:rPr>
-          <w:lang w:val="en-US"/>
-        </w:rPr>
-        <w:t>psi_common_wconv_n2xn</w:t>
-      </w:r>
-      <w:bookmarkEnd w:id="49"/>
     </w:p>
     <w:p>
       <w:pPr>
@@ -25892,7 +25850,7 @@
                     </pic:cNvPicPr>
                   </pic:nvPicPr>
                   <pic:blipFill>
-                    <a:blip r:embed="rId21">
+                    <a:blip r:embed="rId19">
                       <a:extLst>
                         <a:ext uri="{28A0092B-C50C-407E-A947-70E740481C1C}">
                           <a14:useLocalDpi xmlns:a14="http://schemas.microsoft.com/office/drawing/2010/main" val="0"/>
@@ -25932,7 +25890,7 @@
           <w:lang w:val="en-US"/>
         </w:rPr>
       </w:pPr>
-      <w:bookmarkStart w:id="50" w:name="_Toc529352587"/>
+      <w:bookmarkStart w:id="49" w:name="_Toc533161985"/>
       <w:r>
         <w:rPr>
           <w:lang w:val="en-US"/>
@@ -25982,7 +25940,7 @@
         </w:rPr>
         <w:t>psi_common_wconv_n2xn: Data alignment</w:t>
       </w:r>
-      <w:bookmarkEnd w:id="50"/>
+      <w:bookmarkEnd w:id="49"/>
     </w:p>
     <w:p>
       <w:pPr>
@@ -26886,7 +26844,7 @@
           <w:lang w:val="en-US"/>
         </w:rPr>
       </w:pPr>
-      <w:bookmarkStart w:id="51" w:name="_Toc529352563"/>
+      <w:bookmarkStart w:id="50" w:name="_Toc533161961"/>
       <w:r>
         <w:rPr>
           <w:lang w:val="en-US"/>
@@ -26894,7 +26852,7 @@
         <w:lastRenderedPageBreak/>
         <w:t>psi_common_wconv_xn2n</w:t>
       </w:r>
-      <w:bookmarkEnd w:id="51"/>
+      <w:bookmarkEnd w:id="50"/>
     </w:p>
     <w:p>
       <w:pPr>
@@ -26992,7 +26950,7 @@
                     </pic:cNvPicPr>
                   </pic:nvPicPr>
                   <pic:blipFill>
-                    <a:blip r:embed="rId22">
+                    <a:blip r:embed="rId20">
                       <a:extLst>
                         <a:ext uri="{28A0092B-C50C-407E-A947-70E740481C1C}">
                           <a14:useLocalDpi xmlns:a14="http://schemas.microsoft.com/office/drawing/2010/main" val="0"/>
@@ -27032,7 +26990,7 @@
           <w:lang w:val="en-US"/>
         </w:rPr>
       </w:pPr>
-      <w:bookmarkStart w:id="52" w:name="_Toc529352588"/>
+      <w:bookmarkStart w:id="51" w:name="_Toc533161986"/>
       <w:r>
         <w:rPr>
           <w:lang w:val="en-US"/>
@@ -27082,7 +27040,7 @@
         </w:rPr>
         <w:t>psi_common_wconv_xn2n: Data alignment</w:t>
       </w:r>
-      <w:bookmarkEnd w:id="52"/>
+      <w:bookmarkEnd w:id="51"/>
     </w:p>
     <w:p>
       <w:pPr>
@@ -28008,7 +27966,7 @@
           <w:lang w:val="en-US"/>
         </w:rPr>
       </w:pPr>
-      <w:bookmarkStart w:id="53" w:name="_Toc529352564"/>
+      <w:bookmarkStart w:id="52" w:name="_Toc533161962"/>
       <w:r>
         <w:rPr>
           <w:lang w:val="en-US"/>
@@ -28016,23 +27974,23 @@
         <w:lastRenderedPageBreak/>
         <w:t>TDM Handling</w:t>
       </w:r>
+      <w:bookmarkEnd w:id="52"/>
+    </w:p>
+    <w:p>
+      <w:pPr>
+        <w:pStyle w:val="Heading2"/>
+        <w:rPr>
+          <w:lang w:val="en-US"/>
+        </w:rPr>
+      </w:pPr>
+      <w:bookmarkStart w:id="53" w:name="_Toc533161963"/>
+      <w:r>
+        <w:rPr>
+          <w:lang w:val="en-US"/>
+        </w:rPr>
+        <w:t>psi_common_par_tdm</w:t>
+      </w:r>
       <w:bookmarkEnd w:id="53"/>
-    </w:p>
-    <w:p>
-      <w:pPr>
-        <w:pStyle w:val="Heading2"/>
-        <w:rPr>
-          <w:lang w:val="en-US"/>
-        </w:rPr>
-      </w:pPr>
-      <w:bookmarkStart w:id="54" w:name="_Toc529352565"/>
-      <w:r>
-        <w:rPr>
-          <w:lang w:val="en-US"/>
-        </w:rPr>
-        <w:t>psi_common_par_tdm</w:t>
-      </w:r>
-      <w:bookmarkEnd w:id="54"/>
     </w:p>
     <w:p>
       <w:pPr>
@@ -28104,7 +28062,7 @@
                     </pic:cNvPicPr>
                   </pic:nvPicPr>
                   <pic:blipFill>
-                    <a:blip r:embed="rId23">
+                    <a:blip r:embed="rId21">
                       <a:extLst>
                         <a:ext uri="{28A0092B-C50C-407E-A947-70E740481C1C}">
                           <a14:useLocalDpi xmlns:a14="http://schemas.microsoft.com/office/drawing/2010/main" val="0"/>
@@ -28144,7 +28102,7 @@
           <w:lang w:val="en-US"/>
         </w:rPr>
       </w:pPr>
-      <w:bookmarkStart w:id="55" w:name="_Toc529352589"/>
+      <w:bookmarkStart w:id="54" w:name="_Toc533161987"/>
       <w:r>
         <w:rPr>
           <w:lang w:val="en-US"/>
@@ -28194,7 +28152,7 @@
         </w:rPr>
         <w:t>psi_common_par_tdm: Waveform</w:t>
       </w:r>
-      <w:bookmarkEnd w:id="55"/>
+      <w:bookmarkEnd w:id="54"/>
     </w:p>
     <w:p>
       <w:pPr>
@@ -28862,7 +28820,7 @@
           <w:lang w:val="en-US"/>
         </w:rPr>
       </w:pPr>
-      <w:bookmarkStart w:id="56" w:name="_Toc529352566"/>
+      <w:bookmarkStart w:id="55" w:name="_Toc533161964"/>
       <w:r>
         <w:rPr>
           <w:lang w:val="en-US"/>
@@ -28870,7 +28828,7 @@
         <w:lastRenderedPageBreak/>
         <w:t>psi_common_tdm_par</w:t>
       </w:r>
-      <w:bookmarkEnd w:id="56"/>
+      <w:bookmarkEnd w:id="55"/>
     </w:p>
     <w:p>
       <w:pPr>
@@ -28942,7 +28900,7 @@
                     </pic:cNvPicPr>
                   </pic:nvPicPr>
                   <pic:blipFill>
-                    <a:blip r:embed="rId24">
+                    <a:blip r:embed="rId22">
                       <a:extLst>
                         <a:ext uri="{28A0092B-C50C-407E-A947-70E740481C1C}">
                           <a14:useLocalDpi xmlns:a14="http://schemas.microsoft.com/office/drawing/2010/main" val="0"/>
@@ -28982,7 +28940,7 @@
           <w:lang w:val="en-US"/>
         </w:rPr>
       </w:pPr>
-      <w:bookmarkStart w:id="57" w:name="_Toc529352590"/>
+      <w:bookmarkStart w:id="56" w:name="_Toc533161988"/>
       <w:r>
         <w:rPr>
           <w:lang w:val="en-US"/>
@@ -29032,7 +28990,7 @@
         </w:rPr>
         <w:t>psi_common_tdm_par: Waveform</w:t>
       </w:r>
-      <w:bookmarkEnd w:id="57"/>
+      <w:bookmarkEnd w:id="56"/>
     </w:p>
     <w:p>
       <w:pPr>
@@ -29741,8 +29699,8 @@
           <w:lang w:val="en-US"/>
         </w:rPr>
       </w:pPr>
-      <w:bookmarkStart w:id="58" w:name="_Toc519607076"/>
-      <w:bookmarkStart w:id="59" w:name="_Toc529352567"/>
+      <w:bookmarkStart w:id="57" w:name="_Toc519607076"/>
+      <w:bookmarkStart w:id="58" w:name="_Toc533161965"/>
       <w:r>
         <w:rPr>
           <w:lang w:val="en-US"/>
@@ -29750,8 +29708,8 @@
         <w:lastRenderedPageBreak/>
         <w:t>psi_common_tdm_mux</w:t>
       </w:r>
+      <w:bookmarkEnd w:id="57"/>
       <w:bookmarkEnd w:id="58"/>
-      <w:bookmarkEnd w:id="59"/>
     </w:p>
     <w:p>
       <w:pPr>
@@ -29814,7 +29772,7 @@
                     </pic:cNvPicPr>
                   </pic:nvPicPr>
                   <pic:blipFill>
-                    <a:blip r:embed="rId25">
+                    <a:blip r:embed="rId23">
                       <a:extLst>
                         <a:ext uri="{28A0092B-C50C-407E-A947-70E740481C1C}">
                           <a14:useLocalDpi xmlns:a14="http://schemas.microsoft.com/office/drawing/2010/main" val="0"/>
@@ -29854,8 +29812,8 @@
           <w:lang w:val="en-US"/>
         </w:rPr>
       </w:pPr>
-      <w:bookmarkStart w:id="60" w:name="_Toc519607104"/>
-      <w:bookmarkStart w:id="61" w:name="_Toc529352591"/>
+      <w:bookmarkStart w:id="59" w:name="_Toc519607104"/>
+      <w:bookmarkStart w:id="60" w:name="_Toc533161989"/>
       <w:r>
         <w:rPr>
           <w:lang w:val="en-US"/>
@@ -29896,8 +29854,8 @@
         </w:rPr>
         <w:t>psi_common_tdm_mux: Waveform</w:t>
       </w:r>
+      <w:bookmarkEnd w:id="59"/>
       <w:bookmarkEnd w:id="60"/>
-      <w:bookmarkEnd w:id="61"/>
       <w:r>
         <w:rPr>
           <w:lang w:val="en-US"/>
@@ -30692,7 +30650,7 @@
           <w:lang w:val="en-US"/>
         </w:rPr>
       </w:pPr>
-      <w:bookmarkStart w:id="62" w:name="_Toc529352568"/>
+      <w:bookmarkStart w:id="61" w:name="_Toc533161966"/>
       <w:r>
         <w:rPr>
           <w:lang w:val="en-US"/>
@@ -30700,23 +30658,23 @@
         <w:lastRenderedPageBreak/>
         <w:t>Arbiters</w:t>
       </w:r>
+      <w:bookmarkEnd w:id="61"/>
+    </w:p>
+    <w:p>
+      <w:pPr>
+        <w:pStyle w:val="Heading2"/>
+        <w:rPr>
+          <w:lang w:val="en-US"/>
+        </w:rPr>
+      </w:pPr>
+      <w:bookmarkStart w:id="62" w:name="_Toc533161967"/>
+      <w:r>
+        <w:rPr>
+          <w:lang w:val="en-US"/>
+        </w:rPr>
+        <w:t>psi_common_arb_priority</w:t>
+      </w:r>
       <w:bookmarkEnd w:id="62"/>
-    </w:p>
-    <w:p>
-      <w:pPr>
-        <w:pStyle w:val="Heading2"/>
-        <w:rPr>
-          <w:lang w:val="en-US"/>
-        </w:rPr>
-      </w:pPr>
-      <w:bookmarkStart w:id="63" w:name="_Toc529352569"/>
-      <w:r>
-        <w:rPr>
-          <w:lang w:val="en-US"/>
-        </w:rPr>
-        <w:t>psi_common_arb_priority</w:t>
-      </w:r>
-      <w:bookmarkEnd w:id="63"/>
     </w:p>
     <w:p>
       <w:pPr>
@@ -30801,7 +30759,7 @@
                     </pic:cNvPicPr>
                   </pic:nvPicPr>
                   <pic:blipFill>
-                    <a:blip r:embed="rId26">
+                    <a:blip r:embed="rId24">
                       <a:extLst>
                         <a:ext uri="{28A0092B-C50C-407E-A947-70E740481C1C}">
                           <a14:useLocalDpi xmlns:a14="http://schemas.microsoft.com/office/drawing/2010/main" val="0"/>
@@ -30841,7 +30799,7 @@
           <w:lang w:val="en-US"/>
         </w:rPr>
       </w:pPr>
-      <w:bookmarkStart w:id="64" w:name="_Toc529352592"/>
+      <w:bookmarkStart w:id="63" w:name="_Toc533161990"/>
       <w:r>
         <w:rPr>
           <w:lang w:val="en-US"/>
@@ -30891,7 +30849,7 @@
         </w:rPr>
         <w:t>psi_common_arb_priority: Waveform</w:t>
       </w:r>
-      <w:bookmarkEnd w:id="64"/>
+      <w:bookmarkEnd w:id="63"/>
     </w:p>
     <w:p>
       <w:pPr>
@@ -31523,7 +31481,7 @@
                     </pic:cNvPicPr>
                   </pic:nvPicPr>
                   <pic:blipFill>
-                    <a:blip r:embed="rId27">
+                    <a:blip r:embed="rId25">
                       <a:extLst>
                         <a:ext uri="{28A0092B-C50C-407E-A947-70E740481C1C}">
                           <a14:useLocalDpi xmlns:a14="http://schemas.microsoft.com/office/drawing/2010/main" val="0"/>
@@ -31563,7 +31521,7 @@
           <w:lang w:val="en-US"/>
         </w:rPr>
       </w:pPr>
-      <w:bookmarkStart w:id="65" w:name="_Toc529352593"/>
+      <w:bookmarkStart w:id="64" w:name="_Toc533161991"/>
       <w:r>
         <w:rPr>
           <w:lang w:val="en-US"/>
@@ -31613,7 +31571,7 @@
         </w:rPr>
         <w:t>psi_common_arb_priority: Parallel prefix computation (PPC)</w:t>
       </w:r>
-      <w:bookmarkEnd w:id="65"/>
+      <w:bookmarkEnd w:id="64"/>
     </w:p>
     <w:p>
       <w:pPr>
@@ -31631,7 +31589,7 @@
           <w:lang w:val="en-US"/>
         </w:rPr>
       </w:pPr>
-      <w:bookmarkStart w:id="66" w:name="_Toc529352570"/>
+      <w:bookmarkStart w:id="65" w:name="_Toc533161968"/>
       <w:r>
         <w:rPr>
           <w:lang w:val="en-US"/>
@@ -31639,7 +31597,7 @@
         <w:lastRenderedPageBreak/>
         <w:t>psi_common_arb_round_robin</w:t>
       </w:r>
-      <w:bookmarkEnd w:id="66"/>
+      <w:bookmarkEnd w:id="65"/>
     </w:p>
     <w:p>
       <w:pPr>
@@ -31763,7 +31721,7 @@
                     </pic:cNvPicPr>
                   </pic:nvPicPr>
                   <pic:blipFill>
-                    <a:blip r:embed="rId28">
+                    <a:blip r:embed="rId26">
                       <a:extLst>
                         <a:ext uri="{28A0092B-C50C-407E-A947-70E740481C1C}">
                           <a14:useLocalDpi xmlns:a14="http://schemas.microsoft.com/office/drawing/2010/main" val="0"/>
@@ -31803,7 +31761,7 @@
           <w:lang w:val="en-US"/>
         </w:rPr>
       </w:pPr>
-      <w:bookmarkStart w:id="67" w:name="_Toc529352594"/>
+      <w:bookmarkStart w:id="66" w:name="_Toc533161992"/>
       <w:r>
         <w:rPr>
           <w:lang w:val="en-US"/>
@@ -31853,7 +31811,7 @@
         </w:rPr>
         <w:t>psi_common_arb_round_robin: Waveform</w:t>
       </w:r>
-      <w:bookmarkEnd w:id="67"/>
+      <w:bookmarkEnd w:id="66"/>
     </w:p>
     <w:p>
       <w:pPr>
@@ -32537,7 +32495,7 @@
           <w:lang w:val="en-US"/>
         </w:rPr>
       </w:pPr>
-      <w:bookmarkStart w:id="68" w:name="_Toc529352571"/>
+      <w:bookmarkStart w:id="67" w:name="_Toc533161969"/>
       <w:r>
         <w:rPr>
           <w:lang w:val="en-US"/>
@@ -32545,23 +32503,23 @@
         <w:lastRenderedPageBreak/>
         <w:t>Interfaces</w:t>
       </w:r>
+      <w:bookmarkEnd w:id="67"/>
+    </w:p>
+    <w:p>
+      <w:pPr>
+        <w:pStyle w:val="Heading2"/>
+        <w:rPr>
+          <w:lang w:val="en-US"/>
+        </w:rPr>
+      </w:pPr>
+      <w:bookmarkStart w:id="68" w:name="_Toc533161970"/>
+      <w:r>
+        <w:rPr>
+          <w:lang w:val="en-US"/>
+        </w:rPr>
+        <w:t>psi_common_spi_master</w:t>
+      </w:r>
       <w:bookmarkEnd w:id="68"/>
-    </w:p>
-    <w:p>
-      <w:pPr>
-        <w:pStyle w:val="Heading2"/>
-        <w:rPr>
-          <w:lang w:val="en-US"/>
-        </w:rPr>
-      </w:pPr>
-      <w:bookmarkStart w:id="69" w:name="_Toc529352572"/>
-      <w:r>
-        <w:rPr>
-          <w:lang w:val="en-US"/>
-        </w:rPr>
-        <w:t>psi_common_spi_master</w:t>
-      </w:r>
-      <w:bookmarkEnd w:id="69"/>
     </w:p>
     <w:p>
       <w:pPr>
@@ -32633,7 +32591,7 @@
                     </pic:cNvPicPr>
                   </pic:nvPicPr>
                   <pic:blipFill>
-                    <a:blip r:embed="rId29">
+                    <a:blip r:embed="rId27">
                       <a:extLst>
                         <a:ext uri="{28A0092B-C50C-407E-A947-70E740481C1C}">
                           <a14:useLocalDpi xmlns:a14="http://schemas.microsoft.com/office/drawing/2010/main" val="0"/>
@@ -32673,7 +32631,7 @@
           <w:lang w:val="en-US"/>
         </w:rPr>
       </w:pPr>
-      <w:bookmarkStart w:id="70" w:name="_Toc529352595"/>
+      <w:bookmarkStart w:id="69" w:name="_Toc533161993"/>
       <w:r>
         <w:rPr>
           <w:lang w:val="en-US"/>
@@ -32723,7 +32681,7 @@
         </w:rPr>
         <w:t>psi_common_spi_master: CPOL and CPHA meaning</w:t>
       </w:r>
-      <w:bookmarkEnd w:id="70"/>
+      <w:bookmarkEnd w:id="69"/>
     </w:p>
     <w:p>
       <w:pPr>
@@ -34197,7 +34155,7 @@
                     </pic:cNvPicPr>
                   </pic:nvPicPr>
                   <pic:blipFill>
-                    <a:blip r:embed="rId30">
+                    <a:blip r:embed="rId28">
                       <a:extLst>
                         <a:ext uri="{28A0092B-C50C-407E-A947-70E740481C1C}">
                           <a14:useLocalDpi xmlns:a14="http://schemas.microsoft.com/office/drawing/2010/main" val="0"/>
@@ -34237,7 +34195,7 @@
           <w:lang w:val="en-US"/>
         </w:rPr>
       </w:pPr>
-      <w:bookmarkStart w:id="71" w:name="_Toc529352596"/>
+      <w:bookmarkStart w:id="70" w:name="_Toc533161994"/>
       <w:r>
         <w:rPr>
           <w:lang w:val="en-US"/>
@@ -34287,7 +34245,7 @@
         </w:rPr>
         <w:t>psi_common_spi_master: Parallel interface signal behavior</w:t>
       </w:r>
-      <w:bookmarkEnd w:id="71"/>
+      <w:bookmarkEnd w:id="70"/>
     </w:p>
     <w:p>
       <w:pPr>
@@ -34306,7 +34264,7 @@
           <w:lang w:val="en-US"/>
         </w:rPr>
       </w:pPr>
-      <w:bookmarkStart w:id="72" w:name="_Toc529352573"/>
+      <w:bookmarkStart w:id="71" w:name="_Toc533161971"/>
       <w:r>
         <w:rPr>
           <w:lang w:val="en-US"/>
@@ -34314,23 +34272,23 @@
         <w:lastRenderedPageBreak/>
         <w:t>Miscellaneous</w:t>
       </w:r>
+      <w:bookmarkEnd w:id="71"/>
+    </w:p>
+    <w:p>
+      <w:pPr>
+        <w:pStyle w:val="Heading2"/>
+        <w:rPr>
+          <w:lang w:val="en-US"/>
+        </w:rPr>
+      </w:pPr>
+      <w:bookmarkStart w:id="72" w:name="_Toc533161972"/>
+      <w:r>
+        <w:rPr>
+          <w:lang w:val="en-US"/>
+        </w:rPr>
+        <w:t>psi_common_delay</w:t>
+      </w:r>
       <w:bookmarkEnd w:id="72"/>
-    </w:p>
-    <w:p>
-      <w:pPr>
-        <w:pStyle w:val="Heading2"/>
-        <w:rPr>
-          <w:lang w:val="en-US"/>
-        </w:rPr>
-      </w:pPr>
-      <w:bookmarkStart w:id="73" w:name="_Toc529352574"/>
-      <w:r>
-        <w:rPr>
-          <w:lang w:val="en-US"/>
-        </w:rPr>
-        <w:t>psi_common_delay</w:t>
-      </w:r>
-      <w:bookmarkEnd w:id="73"/>
     </w:p>
     <w:p>
       <w:pPr>
@@ -35613,9 +35571,9 @@
           <w:lang w:val="en-US"/>
         </w:rPr>
       </w:pPr>
-      <w:bookmarkStart w:id="74" w:name="_Ref516133468"/>
-      <w:bookmarkStart w:id="75" w:name="_Ref516133475"/>
-      <w:bookmarkStart w:id="76" w:name="_Toc529352575"/>
+      <w:bookmarkStart w:id="73" w:name="_Ref516133468"/>
+      <w:bookmarkStart w:id="74" w:name="_Ref516133475"/>
+      <w:bookmarkStart w:id="75" w:name="_Toc533161973"/>
       <w:r>
         <w:rPr>
           <w:lang w:val="en-US"/>
@@ -35623,9 +35581,9 @@
         <w:lastRenderedPageBreak/>
         <w:t>psi_common_pl_stage</w:t>
       </w:r>
+      <w:bookmarkEnd w:id="73"/>
       <w:bookmarkEnd w:id="74"/>
       <w:bookmarkEnd w:id="75"/>
-      <w:bookmarkEnd w:id="76"/>
     </w:p>
     <w:p>
       <w:pPr>
@@ -36655,7 +36613,7 @@
           <w:lang w:val="en-US"/>
         </w:rPr>
       </w:pPr>
-      <w:bookmarkStart w:id="77" w:name="_Toc529352576"/>
+      <w:bookmarkStart w:id="76" w:name="_Toc533161974"/>
       <w:r>
         <w:rPr>
           <w:lang w:val="en-US"/>
@@ -36663,7 +36621,7 @@
         <w:lastRenderedPageBreak/>
         <w:t>psi_common_multi_pl_stage</w:t>
       </w:r>
-      <w:bookmarkEnd w:id="77"/>
+      <w:bookmarkEnd w:id="76"/>
     </w:p>
     <w:p>
       <w:pPr>
@@ -37709,6 +37667,7 @@
         </w:rPr>
       </w:pPr>
     </w:p>
+    <w:bookmarkEnd w:id="0"/>
     <w:p>
       <w:pPr>
         <w:rPr>
@@ -37717,8 +37676,8 @@
       </w:pPr>
     </w:p>
     <w:sectPr>
-      <w:headerReference w:type="default" r:id="rId31"/>
-      <w:footerReference w:type="default" r:id="rId32"/>
+      <w:headerReference w:type="default" r:id="rId29"/>
+      <w:footerReference w:type="default" r:id="rId30"/>
       <w:pgSz w:w="11907" w:h="16840" w:code="9"/>
       <w:pgMar w:top="1701" w:right="851" w:bottom="1134" w:left="851" w:header="794" w:footer="737" w:gutter="0"/>
       <w:paperSrc w:first="15" w:other="15"/>
@@ -37727,30 +37686,6 @@
     </w:sectPr>
   </w:body>
 </w:document>
-</file>
-
-<file path=word/comments.xml><?xml version="1.0" encoding="utf-8"?>
-<w:comments xmlns:wpc="http://schemas.microsoft.com/office/word/2010/wordprocessingCanvas" xmlns:cx="http://schemas.microsoft.com/office/drawing/2014/chartex" xmlns:cx1="http://schemas.microsoft.com/office/drawing/2015/9/8/chartex" xmlns:mc="http://schemas.openxmlformats.org/markup-compatibility/2006" xmlns:o="urn:schemas-microsoft-com:office:office" xmlns:r="http://schemas.openxmlformats.org/officeDocument/2006/relationships" xmlns:m="http://schemas.openxmlformats.org/officeDocument/2006/math" xmlns:v="urn:schemas-microsoft-com:vml" xmlns:wp14="http://schemas.microsoft.com/office/word/2010/wordprocessingDrawing" xmlns:wp="http://schemas.openxmlformats.org/drawingml/2006/wordprocessingDrawing" xmlns:w10="urn:schemas-microsoft-com:office:word" xmlns:w="http://schemas.openxmlformats.org/wordprocessingml/2006/main" xmlns:w14="http://schemas.microsoft.com/office/word/2010/wordml" xmlns:w15="http://schemas.microsoft.com/office/word/2012/wordml" xmlns:w16se="http://schemas.microsoft.com/office/word/2015/wordml/symex" xmlns:wpg="http://schemas.microsoft.com/office/word/2010/wordprocessingGroup" xmlns:wpi="http://schemas.microsoft.com/office/word/2010/wordprocessingInk" xmlns:wne="http://schemas.microsoft.com/office/word/2006/wordml" xmlns:wps="http://schemas.microsoft.com/office/word/2010/wordprocessingShape" mc:Ignorable="w14 w15 w16se wp14">
-  <w:comment w:id="42" w:author="Bründler Oliver" w:date="2018-11-30T08:25:00Z" w:initials="BL84">
-    <w:p>
-      <w:pPr>
-        <w:pStyle w:val="CommentText"/>
-      </w:pPr>
-      <w:r>
-        <w:rPr>
-          <w:rStyle w:val="CommentReference"/>
-        </w:rPr>
-        <w:annotationRef/>
-      </w:r>
-    </w:p>
-  </w:comment>
-</w:comments>
-</file>
-
-<file path=word/commentsExtended.xml><?xml version="1.0" encoding="utf-8"?>
-<w15:commentsEx xmlns:wpc="http://schemas.microsoft.com/office/word/2010/wordprocessingCanvas" xmlns:cx="http://schemas.microsoft.com/office/drawing/2014/chartex" xmlns:cx1="http://schemas.microsoft.com/office/drawing/2015/9/8/chartex" xmlns:mc="http://schemas.openxmlformats.org/markup-compatibility/2006" xmlns:o="urn:schemas-microsoft-com:office:office" xmlns:r="http://schemas.openxmlformats.org/officeDocument/2006/relationships" xmlns:m="http://schemas.openxmlformats.org/officeDocument/2006/math" xmlns:v="urn:schemas-microsoft-com:vml" xmlns:wp14="http://schemas.microsoft.com/office/word/2010/wordprocessingDrawing" xmlns:wp="http://schemas.openxmlformats.org/drawingml/2006/wordprocessingDrawing" xmlns:w10="urn:schemas-microsoft-com:office:word" xmlns:w="http://schemas.openxmlformats.org/wordprocessingml/2006/main" xmlns:w14="http://schemas.microsoft.com/office/word/2010/wordml" xmlns:w15="http://schemas.microsoft.com/office/word/2012/wordml" xmlns:w16se="http://schemas.microsoft.com/office/word/2015/wordml/symex" xmlns:wpg="http://schemas.microsoft.com/office/word/2010/wordprocessingGroup" xmlns:wpi="http://schemas.microsoft.com/office/word/2010/wordprocessingInk" xmlns:wne="http://schemas.microsoft.com/office/word/2006/wordml" xmlns:wps="http://schemas.microsoft.com/office/word/2010/wordprocessingShape" mc:Ignorable="w14 w15 w16se wp14">
-  <w15:commentEx w15:paraId="63F919DD" w15:done="0"/>
-</w15:commentsEx>
 </file>
 
 <file path=word/endnotes.xml><?xml version="1.0" encoding="utf-8"?>
@@ -37797,7 +37732,7 @@
       <mc:AlternateContent>
         <mc:Choice Requires="wps">
           <w:drawing>
-            <wp:anchor distT="0" distB="0" distL="114300" distR="114300" simplePos="0" relativeHeight="251661312" behindDoc="0" locked="0" layoutInCell="0" allowOverlap="1" wp14:anchorId="287E0E2B" wp14:editId="06F249F0">
+            <wp:anchor distT="0" distB="0" distL="114300" distR="114300" simplePos="0" relativeHeight="251658240" behindDoc="0" locked="0" layoutInCell="0" allowOverlap="1" wp14:anchorId="287E0E2B" wp14:editId="06F249F0">
               <wp:simplePos x="0" y="0"/>
               <wp:positionH relativeFrom="page">
                 <wp:posOffset>540385</wp:posOffset>
@@ -37868,7 +37803,7 @@
         </mc:Choice>
         <mc:Fallback>
           <w:pict>
-            <v:line w14:anchorId="4A78196D" id="Line 2" o:spid="_x0000_s1026" style="position:absolute;z-index:251661312;visibility:visible;mso-wrap-style:square;mso-width-percent:0;mso-height-percent:0;mso-wrap-distance-left:9pt;mso-wrap-distance-top:0;mso-wrap-distance-right:9pt;mso-wrap-distance-bottom:0;mso-position-horizontal:absolute;mso-position-horizontal-relative:page;mso-position-vertical:absolute;mso-position-vertical-relative:page;mso-width-percent:0;mso-height-percent:0;mso-width-relative:page;mso-height-relative:page" from="42.55pt,802.3pt" to="552.75pt,802.35pt" o:gfxdata="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" o:allowincell="f" strokecolor="blue" strokeweight="1.5pt">
+            <v:line w14:anchorId="67FC6026" id="Line 2" o:spid="_x0000_s1026" style="position:absolute;z-index:251658240;visibility:visible;mso-wrap-style:square;mso-width-percent:0;mso-height-percent:0;mso-wrap-distance-left:9pt;mso-wrap-distance-top:0;mso-wrap-distance-right:9pt;mso-wrap-distance-bottom:0;mso-position-horizontal:absolute;mso-position-horizontal-relative:page;mso-position-vertical:absolute;mso-position-vertical-relative:page;mso-width-percent:0;mso-height-percent:0;mso-width-relative:page;mso-height-relative:page" from="42.55pt,802.3pt" to="552.75pt,802.35pt" o:gfxdata="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" o:allowincell="f" strokecolor="blue" strokeweight="1.5pt">
               <v:stroke startarrowwidth="narrow" startarrowlength="short" endarrowwidth="narrow" endarrowlength="short"/>
               <w10:wrap anchorx="page" anchory="page"/>
             </v:line>
@@ -38010,7 +37945,7 @@
         <w:sz w:val="16"/>
         <w:szCs w:val="16"/>
       </w:rPr>
-      <w:t>30</w:t>
+      <w:t>44</w:t>
     </w:r>
     <w:r>
       <w:rPr>
@@ -38137,7 +38072,7 @@
         </mc:Choice>
         <mc:Fallback>
           <w:pict>
-            <v:line w14:anchorId="1FAA7E72" id="Line 1" o:spid="_x0000_s1026" style="position:absolute;z-index:251659264;visibility:visible;mso-wrap-style:square;mso-width-percent:0;mso-height-percent:0;mso-wrap-distance-left:9pt;mso-wrap-distance-top:0;mso-wrap-distance-right:9pt;mso-wrap-distance-bottom:0;mso-position-horizontal:absolute;mso-position-horizontal-relative:margin;mso-position-vertical:absolute;mso-position-vertical-relative:page;mso-width-percent:0;mso-height-percent:0;mso-width-relative:page;mso-height-relative:page" from="320.35pt,59.55pt" to="507.45pt,59.6pt" o:gfxdata="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" o:allowincell="f" strokecolor="blue" strokeweight="2pt">
+            <v:line w14:anchorId="2858538E" id="Line 1" o:spid="_x0000_s1026" style="position:absolute;z-index:251659264;visibility:visible;mso-wrap-style:square;mso-width-percent:0;mso-height-percent:0;mso-wrap-distance-left:9pt;mso-wrap-distance-top:0;mso-wrap-distance-right:9pt;mso-wrap-distance-bottom:0;mso-position-horizontal:absolute;mso-position-horizontal-relative:margin;mso-position-vertical:absolute;mso-position-vertical-relative:page;mso-width-percent:0;mso-height-percent:0;mso-width-relative:page;mso-height-relative:page" from="320.35pt,59.55pt" to="507.45pt,59.6pt" o:gfxdata="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" o:allowincell="f" strokecolor="blue" strokeweight="2pt">
               <v:stroke startarrowwidth="narrow" startarrowlength="short" endarrowwidth="narrow" endarrowlength="short"/>
               <w10:wrap anchorx="margin" anchory="page"/>
             </v:line>
@@ -44337,7 +44272,7 @@
 </file>
 
 <file path=customXml/itemProps1.xml><?xml version="1.0" encoding="utf-8"?>
-<ds:datastoreItem xmlns:ds="http://schemas.openxmlformats.org/officeDocument/2006/customXml" ds:itemID="{137921D3-F0BD-4CB5-A039-4990E4168EA2}">
+<ds:datastoreItem xmlns:ds="http://schemas.openxmlformats.org/officeDocument/2006/customXml" ds:itemID="{439A06F3-8F37-428A-9B74-C57F402783D3}">
   <ds:schemaRefs>
     <ds:schemaRef ds:uri="http://schemas.openxmlformats.org/officeDocument/2006/bibliography"/>
   </ds:schemaRefs>

</xml_diff>

<commit_message>
FEATURE: Implemented a generic to set the state of InRdy during Rst='1' for sync_fifo and async_fifo
</commit_message>
<xml_diff>
--- a/doc/psi_common.docx
+++ b/doc/psi_common.docx
@@ -8,7 +8,6 @@
           <w:lang w:val="en-US"/>
         </w:rPr>
       </w:pPr>
-      <w:bookmarkStart w:id="0" w:name="_GoBack"/>
     </w:p>
     <w:p>
       <w:pPr>
@@ -244,7 +243,7 @@
         </w:rPr>
         <w:fldChar w:fldCharType="separate"/>
       </w:r>
-      <w:hyperlink w:anchor="_Toc533161927" w:history="1">
+      <w:hyperlink w:anchor="_Toc3981970" w:history="1">
         <w:r>
           <w:rPr>
             <w:rStyle w:val="Hyperlink"/>
@@ -290,7 +289,7 @@
             <w:noProof/>
             <w:webHidden/>
           </w:rPr>
-          <w:instrText xml:space="preserve"> PAGEREF _Toc533161927 \h </w:instrText>
+          <w:instrText xml:space="preserve"> PAGEREF _Toc3981970 \h </w:instrText>
         </w:r>
         <w:r>
           <w:rPr>
@@ -332,7 +331,7 @@
           <w:lang w:val="en-US"/>
         </w:rPr>
       </w:pPr>
-      <w:hyperlink w:anchor="_Toc533161928" w:history="1">
+      <w:hyperlink w:anchor="_Toc3981971" w:history="1">
         <w:r>
           <w:rPr>
             <w:rStyle w:val="Hyperlink"/>
@@ -378,7 +377,7 @@
             <w:noProof/>
             <w:webHidden/>
           </w:rPr>
-          <w:instrText xml:space="preserve"> PAGEREF _Toc533161928 \h </w:instrText>
+          <w:instrText xml:space="preserve"> PAGEREF _Toc3981971 \h </w:instrText>
         </w:r>
         <w:r>
           <w:rPr>
@@ -420,7 +419,7 @@
           <w:lang w:val="en-US"/>
         </w:rPr>
       </w:pPr>
-      <w:hyperlink w:anchor="_Toc533161929" w:history="1">
+      <w:hyperlink w:anchor="_Toc3981972" w:history="1">
         <w:r>
           <w:rPr>
             <w:rStyle w:val="Hyperlink"/>
@@ -466,7 +465,7 @@
             <w:noProof/>
             <w:webHidden/>
           </w:rPr>
-          <w:instrText xml:space="preserve"> PAGEREF _Toc533161929 \h </w:instrText>
+          <w:instrText xml:space="preserve"> PAGEREF _Toc3981972 \h </w:instrText>
         </w:r>
         <w:r>
           <w:rPr>
@@ -508,7 +507,7 @@
           <w:lang w:val="en-US"/>
         </w:rPr>
       </w:pPr>
-      <w:hyperlink w:anchor="_Toc533161930" w:history="1">
+      <w:hyperlink w:anchor="_Toc3981973" w:history="1">
         <w:r>
           <w:rPr>
             <w:rStyle w:val="Hyperlink"/>
@@ -554,7 +553,7 @@
             <w:noProof/>
             <w:webHidden/>
           </w:rPr>
-          <w:instrText xml:space="preserve"> PAGEREF _Toc533161930 \h </w:instrText>
+          <w:instrText xml:space="preserve"> PAGEREF _Toc3981973 \h </w:instrText>
         </w:r>
         <w:r>
           <w:rPr>
@@ -596,7 +595,7 @@
           <w:lang w:val="en-US"/>
         </w:rPr>
       </w:pPr>
-      <w:hyperlink w:anchor="_Toc533161931" w:history="1">
+      <w:hyperlink w:anchor="_Toc3981974" w:history="1">
         <w:r>
           <w:rPr>
             <w:rStyle w:val="Hyperlink"/>
@@ -642,7 +641,7 @@
             <w:noProof/>
             <w:webHidden/>
           </w:rPr>
-          <w:instrText xml:space="preserve"> PAGEREF _Toc533161931 \h </w:instrText>
+          <w:instrText xml:space="preserve"> PAGEREF _Toc3981974 \h </w:instrText>
         </w:r>
         <w:r>
           <w:rPr>
@@ -684,7 +683,7 @@
           <w:lang w:val="en-US"/>
         </w:rPr>
       </w:pPr>
-      <w:hyperlink w:anchor="_Toc533161932" w:history="1">
+      <w:hyperlink w:anchor="_Toc3981975" w:history="1">
         <w:r>
           <w:rPr>
             <w:rStyle w:val="Hyperlink"/>
@@ -730,7 +729,7 @@
             <w:noProof/>
             <w:webHidden/>
           </w:rPr>
-          <w:instrText xml:space="preserve"> PAGEREF _Toc533161932 \h </w:instrText>
+          <w:instrText xml:space="preserve"> PAGEREF _Toc3981975 \h </w:instrText>
         </w:r>
         <w:r>
           <w:rPr>
@@ -772,7 +771,7 @@
           <w:lang w:val="en-US"/>
         </w:rPr>
       </w:pPr>
-      <w:hyperlink w:anchor="_Toc533161933" w:history="1">
+      <w:hyperlink w:anchor="_Toc3981976" w:history="1">
         <w:r>
           <w:rPr>
             <w:rStyle w:val="Hyperlink"/>
@@ -818,7 +817,7 @@
             <w:noProof/>
             <w:webHidden/>
           </w:rPr>
-          <w:instrText xml:space="preserve"> PAGEREF _Toc533161933 \h </w:instrText>
+          <w:instrText xml:space="preserve"> PAGEREF _Toc3981976 \h </w:instrText>
         </w:r>
         <w:r>
           <w:rPr>
@@ -860,7 +859,7 @@
           <w:lang w:val="en-US"/>
         </w:rPr>
       </w:pPr>
-      <w:hyperlink w:anchor="_Toc533161934" w:history="1">
+      <w:hyperlink w:anchor="_Toc3981977" w:history="1">
         <w:r>
           <w:rPr>
             <w:rStyle w:val="Hyperlink"/>
@@ -906,7 +905,7 @@
             <w:noProof/>
             <w:webHidden/>
           </w:rPr>
-          <w:instrText xml:space="preserve"> PAGEREF _Toc533161934 \h </w:instrText>
+          <w:instrText xml:space="preserve"> PAGEREF _Toc3981977 \h </w:instrText>
         </w:r>
         <w:r>
           <w:rPr>
@@ -948,7 +947,7 @@
           <w:lang w:val="en-US"/>
         </w:rPr>
       </w:pPr>
-      <w:hyperlink w:anchor="_Toc533161935" w:history="1">
+      <w:hyperlink w:anchor="_Toc3981978" w:history="1">
         <w:r>
           <w:rPr>
             <w:rStyle w:val="Hyperlink"/>
@@ -994,7 +993,7 @@
             <w:noProof/>
             <w:webHidden/>
           </w:rPr>
-          <w:instrText xml:space="preserve"> PAGEREF _Toc533161935 \h </w:instrText>
+          <w:instrText xml:space="preserve"> PAGEREF _Toc3981978 \h </w:instrText>
         </w:r>
         <w:r>
           <w:rPr>
@@ -1036,7 +1035,7 @@
           <w:lang w:val="en-US"/>
         </w:rPr>
       </w:pPr>
-      <w:hyperlink w:anchor="_Toc533161936" w:history="1">
+      <w:hyperlink w:anchor="_Toc3981979" w:history="1">
         <w:r>
           <w:rPr>
             <w:rStyle w:val="Hyperlink"/>
@@ -1082,7 +1081,7 @@
             <w:noProof/>
             <w:webHidden/>
           </w:rPr>
-          <w:instrText xml:space="preserve"> PAGEREF _Toc533161936 \h </w:instrText>
+          <w:instrText xml:space="preserve"> PAGEREF _Toc3981979 \h </w:instrText>
         </w:r>
         <w:r>
           <w:rPr>
@@ -1124,7 +1123,7 @@
           <w:lang w:val="en-US"/>
         </w:rPr>
       </w:pPr>
-      <w:hyperlink w:anchor="_Toc533161937" w:history="1">
+      <w:hyperlink w:anchor="_Toc3981980" w:history="1">
         <w:r>
           <w:rPr>
             <w:rStyle w:val="Hyperlink"/>
@@ -1170,7 +1169,7 @@
             <w:noProof/>
             <w:webHidden/>
           </w:rPr>
-          <w:instrText xml:space="preserve"> PAGEREF _Toc533161937 \h </w:instrText>
+          <w:instrText xml:space="preserve"> PAGEREF _Toc3981980 \h </w:instrText>
         </w:r>
         <w:r>
           <w:rPr>
@@ -1212,7 +1211,7 @@
           <w:lang w:val="en-US"/>
         </w:rPr>
       </w:pPr>
-      <w:hyperlink w:anchor="_Toc533161938" w:history="1">
+      <w:hyperlink w:anchor="_Toc3981981" w:history="1">
         <w:r>
           <w:rPr>
             <w:rStyle w:val="Hyperlink"/>
@@ -1258,7 +1257,7 @@
             <w:noProof/>
             <w:webHidden/>
           </w:rPr>
-          <w:instrText xml:space="preserve"> PAGEREF _Toc533161938 \h </w:instrText>
+          <w:instrText xml:space="preserve"> PAGEREF _Toc3981981 \h </w:instrText>
         </w:r>
         <w:r>
           <w:rPr>
@@ -1300,7 +1299,7 @@
           <w:lang w:val="en-US"/>
         </w:rPr>
       </w:pPr>
-      <w:hyperlink w:anchor="_Toc533161939" w:history="1">
+      <w:hyperlink w:anchor="_Toc3981982" w:history="1">
         <w:r>
           <w:rPr>
             <w:rStyle w:val="Hyperlink"/>
@@ -1346,7 +1345,7 @@
             <w:noProof/>
             <w:webHidden/>
           </w:rPr>
-          <w:instrText xml:space="preserve"> PAGEREF _Toc533161939 \h </w:instrText>
+          <w:instrText xml:space="preserve"> PAGEREF _Toc3981982 \h </w:instrText>
         </w:r>
         <w:r>
           <w:rPr>
@@ -1388,7 +1387,7 @@
           <w:lang w:val="en-US"/>
         </w:rPr>
       </w:pPr>
-      <w:hyperlink w:anchor="_Toc533161940" w:history="1">
+      <w:hyperlink w:anchor="_Toc3981983" w:history="1">
         <w:r>
           <w:rPr>
             <w:rStyle w:val="Hyperlink"/>
@@ -1434,7 +1433,7 @@
             <w:noProof/>
             <w:webHidden/>
           </w:rPr>
-          <w:instrText xml:space="preserve"> PAGEREF _Toc533161940 \h </w:instrText>
+          <w:instrText xml:space="preserve"> PAGEREF _Toc3981983 \h </w:instrText>
         </w:r>
         <w:r>
           <w:rPr>
@@ -1476,7 +1475,7 @@
           <w:lang w:val="en-US"/>
         </w:rPr>
       </w:pPr>
-      <w:hyperlink w:anchor="_Toc533161941" w:history="1">
+      <w:hyperlink w:anchor="_Toc3981984" w:history="1">
         <w:r>
           <w:rPr>
             <w:rStyle w:val="Hyperlink"/>
@@ -1522,7 +1521,7 @@
             <w:noProof/>
             <w:webHidden/>
           </w:rPr>
-          <w:instrText xml:space="preserve"> PAGEREF _Toc533161941 \h </w:instrText>
+          <w:instrText xml:space="preserve"> PAGEREF _Toc3981984 \h </w:instrText>
         </w:r>
         <w:r>
           <w:rPr>
@@ -1564,7 +1563,7 @@
           <w:lang w:val="en-US"/>
         </w:rPr>
       </w:pPr>
-      <w:hyperlink w:anchor="_Toc533161942" w:history="1">
+      <w:hyperlink w:anchor="_Toc3981985" w:history="1">
         <w:r>
           <w:rPr>
             <w:rStyle w:val="Hyperlink"/>
@@ -1610,7 +1609,7 @@
             <w:noProof/>
             <w:webHidden/>
           </w:rPr>
-          <w:instrText xml:space="preserve"> PAGEREF _Toc533161942 \h </w:instrText>
+          <w:instrText xml:space="preserve"> PAGEREF _Toc3981985 \h </w:instrText>
         </w:r>
         <w:r>
           <w:rPr>
@@ -1652,7 +1651,7 @@
           <w:lang w:val="en-US"/>
         </w:rPr>
       </w:pPr>
-      <w:hyperlink w:anchor="_Toc533161943" w:history="1">
+      <w:hyperlink w:anchor="_Toc3981986" w:history="1">
         <w:r>
           <w:rPr>
             <w:rStyle w:val="Hyperlink"/>
@@ -1698,7 +1697,7 @@
             <w:noProof/>
             <w:webHidden/>
           </w:rPr>
-          <w:instrText xml:space="preserve"> PAGEREF _Toc533161943 \h </w:instrText>
+          <w:instrText xml:space="preserve"> PAGEREF _Toc3981986 \h </w:instrText>
         </w:r>
         <w:r>
           <w:rPr>
@@ -1740,7 +1739,7 @@
           <w:lang w:val="en-US"/>
         </w:rPr>
       </w:pPr>
-      <w:hyperlink w:anchor="_Toc533161944" w:history="1">
+      <w:hyperlink w:anchor="_Toc3981987" w:history="1">
         <w:r>
           <w:rPr>
             <w:rStyle w:val="Hyperlink"/>
@@ -1786,7 +1785,7 @@
             <w:noProof/>
             <w:webHidden/>
           </w:rPr>
-          <w:instrText xml:space="preserve"> PAGEREF _Toc533161944 \h </w:instrText>
+          <w:instrText xml:space="preserve"> PAGEREF _Toc3981987 \h </w:instrText>
         </w:r>
         <w:r>
           <w:rPr>
@@ -1828,7 +1827,7 @@
           <w:lang w:val="en-US"/>
         </w:rPr>
       </w:pPr>
-      <w:hyperlink w:anchor="_Toc533161945" w:history="1">
+      <w:hyperlink w:anchor="_Toc3981988" w:history="1">
         <w:r>
           <w:rPr>
             <w:rStyle w:val="Hyperlink"/>
@@ -1874,7 +1873,7 @@
             <w:noProof/>
             <w:webHidden/>
           </w:rPr>
-          <w:instrText xml:space="preserve"> PAGEREF _Toc533161945 \h </w:instrText>
+          <w:instrText xml:space="preserve"> PAGEREF _Toc3981988 \h </w:instrText>
         </w:r>
         <w:r>
           <w:rPr>
@@ -1916,7 +1915,7 @@
           <w:lang w:val="en-US"/>
         </w:rPr>
       </w:pPr>
-      <w:hyperlink w:anchor="_Toc533161946" w:history="1">
+      <w:hyperlink w:anchor="_Toc3981989" w:history="1">
         <w:r>
           <w:rPr>
             <w:rStyle w:val="Hyperlink"/>
@@ -1962,7 +1961,7 @@
             <w:noProof/>
             <w:webHidden/>
           </w:rPr>
-          <w:instrText xml:space="preserve"> PAGEREF _Toc533161946 \h </w:instrText>
+          <w:instrText xml:space="preserve"> PAGEREF _Toc3981989 \h </w:instrText>
         </w:r>
         <w:r>
           <w:rPr>
@@ -2004,7 +2003,7 @@
           <w:lang w:val="en-US"/>
         </w:rPr>
       </w:pPr>
-      <w:hyperlink w:anchor="_Toc533161947" w:history="1">
+      <w:hyperlink w:anchor="_Toc3981990" w:history="1">
         <w:r>
           <w:rPr>
             <w:rStyle w:val="Hyperlink"/>
@@ -2050,7 +2049,7 @@
             <w:noProof/>
             <w:webHidden/>
           </w:rPr>
-          <w:instrText xml:space="preserve"> PAGEREF _Toc533161947 \h </w:instrText>
+          <w:instrText xml:space="preserve"> PAGEREF _Toc3981990 \h </w:instrText>
         </w:r>
         <w:r>
           <w:rPr>
@@ -2092,7 +2091,7 @@
           <w:lang w:val="en-US"/>
         </w:rPr>
       </w:pPr>
-      <w:hyperlink w:anchor="_Toc533161948" w:history="1">
+      <w:hyperlink w:anchor="_Toc3981991" w:history="1">
         <w:r>
           <w:rPr>
             <w:rStyle w:val="Hyperlink"/>
@@ -2138,7 +2137,7 @@
             <w:noProof/>
             <w:webHidden/>
           </w:rPr>
-          <w:instrText xml:space="preserve"> PAGEREF _Toc533161948 \h </w:instrText>
+          <w:instrText xml:space="preserve"> PAGEREF _Toc3981991 \h </w:instrText>
         </w:r>
         <w:r>
           <w:rPr>
@@ -2180,7 +2179,7 @@
           <w:lang w:val="en-US"/>
         </w:rPr>
       </w:pPr>
-      <w:hyperlink w:anchor="_Toc533161949" w:history="1">
+      <w:hyperlink w:anchor="_Toc3981992" w:history="1">
         <w:r>
           <w:rPr>
             <w:rStyle w:val="Hyperlink"/>
@@ -2226,7 +2225,7 @@
             <w:noProof/>
             <w:webHidden/>
           </w:rPr>
-          <w:instrText xml:space="preserve"> PAGEREF _Toc533161949 \h </w:instrText>
+          <w:instrText xml:space="preserve"> PAGEREF _Toc3981992 \h </w:instrText>
         </w:r>
         <w:r>
           <w:rPr>
@@ -2268,7 +2267,7 @@
           <w:lang w:val="en-US"/>
         </w:rPr>
       </w:pPr>
-      <w:hyperlink w:anchor="_Toc533161950" w:history="1">
+      <w:hyperlink w:anchor="_Toc3981993" w:history="1">
         <w:r>
           <w:rPr>
             <w:rStyle w:val="Hyperlink"/>
@@ -2314,7 +2313,7 @@
             <w:noProof/>
             <w:webHidden/>
           </w:rPr>
-          <w:instrText xml:space="preserve"> PAGEREF _Toc533161950 \h </w:instrText>
+          <w:instrText xml:space="preserve"> PAGEREF _Toc3981993 \h </w:instrText>
         </w:r>
         <w:r>
           <w:rPr>
@@ -2356,7 +2355,7 @@
           <w:lang w:val="en-US"/>
         </w:rPr>
       </w:pPr>
-      <w:hyperlink w:anchor="_Toc533161951" w:history="1">
+      <w:hyperlink w:anchor="_Toc3981994" w:history="1">
         <w:r>
           <w:rPr>
             <w:rStyle w:val="Hyperlink"/>
@@ -2402,7 +2401,7 @@
             <w:noProof/>
             <w:webHidden/>
           </w:rPr>
-          <w:instrText xml:space="preserve"> PAGEREF _Toc533161951 \h </w:instrText>
+          <w:instrText xml:space="preserve"> PAGEREF _Toc3981994 \h </w:instrText>
         </w:r>
         <w:r>
           <w:rPr>
@@ -2444,7 +2443,7 @@
           <w:lang w:val="en-US"/>
         </w:rPr>
       </w:pPr>
-      <w:hyperlink w:anchor="_Toc533161952" w:history="1">
+      <w:hyperlink w:anchor="_Toc3981995" w:history="1">
         <w:r>
           <w:rPr>
             <w:rStyle w:val="Hyperlink"/>
@@ -2490,7 +2489,7 @@
             <w:noProof/>
             <w:webHidden/>
           </w:rPr>
-          <w:instrText xml:space="preserve"> PAGEREF _Toc533161952 \h </w:instrText>
+          <w:instrText xml:space="preserve"> PAGEREF _Toc3981995 \h </w:instrText>
         </w:r>
         <w:r>
           <w:rPr>
@@ -2532,7 +2531,7 @@
           <w:lang w:val="en-US"/>
         </w:rPr>
       </w:pPr>
-      <w:hyperlink w:anchor="_Toc533161953" w:history="1">
+      <w:hyperlink w:anchor="_Toc3981996" w:history="1">
         <w:r>
           <w:rPr>
             <w:rStyle w:val="Hyperlink"/>
@@ -2578,7 +2577,7 @@
             <w:noProof/>
             <w:webHidden/>
           </w:rPr>
-          <w:instrText xml:space="preserve"> PAGEREF _Toc533161953 \h </w:instrText>
+          <w:instrText xml:space="preserve"> PAGEREF _Toc3981996 \h </w:instrText>
         </w:r>
         <w:r>
           <w:rPr>
@@ -2620,7 +2619,7 @@
           <w:lang w:val="en-US"/>
         </w:rPr>
       </w:pPr>
-      <w:hyperlink w:anchor="_Toc533161954" w:history="1">
+      <w:hyperlink w:anchor="_Toc3981997" w:history="1">
         <w:r>
           <w:rPr>
             <w:rStyle w:val="Hyperlink"/>
@@ -2666,7 +2665,7 @@
             <w:noProof/>
             <w:webHidden/>
           </w:rPr>
-          <w:instrText xml:space="preserve"> PAGEREF _Toc533161954 \h </w:instrText>
+          <w:instrText xml:space="preserve"> PAGEREF _Toc3981997 \h </w:instrText>
         </w:r>
         <w:r>
           <w:rPr>
@@ -2708,7 +2707,7 @@
           <w:lang w:val="en-US"/>
         </w:rPr>
       </w:pPr>
-      <w:hyperlink w:anchor="_Toc533161955" w:history="1">
+      <w:hyperlink w:anchor="_Toc3981998" w:history="1">
         <w:r>
           <w:rPr>
             <w:rStyle w:val="Hyperlink"/>
@@ -2754,7 +2753,7 @@
             <w:noProof/>
             <w:webHidden/>
           </w:rPr>
-          <w:instrText xml:space="preserve"> PAGEREF _Toc533161955 \h </w:instrText>
+          <w:instrText xml:space="preserve"> PAGEREF _Toc3981998 \h </w:instrText>
         </w:r>
         <w:r>
           <w:rPr>
@@ -2796,7 +2795,7 @@
           <w:lang w:val="en-US"/>
         </w:rPr>
       </w:pPr>
-      <w:hyperlink w:anchor="_Toc533161956" w:history="1">
+      <w:hyperlink w:anchor="_Toc3981999" w:history="1">
         <w:r>
           <w:rPr>
             <w:rStyle w:val="Hyperlink"/>
@@ -2842,7 +2841,7 @@
             <w:noProof/>
             <w:webHidden/>
           </w:rPr>
-          <w:instrText xml:space="preserve"> PAGEREF _Toc533161956 \h </w:instrText>
+          <w:instrText xml:space="preserve"> PAGEREF _Toc3981999 \h </w:instrText>
         </w:r>
         <w:r>
           <w:rPr>
@@ -2884,7 +2883,7 @@
           <w:lang w:val="en-US"/>
         </w:rPr>
       </w:pPr>
-      <w:hyperlink w:anchor="_Toc533161957" w:history="1">
+      <w:hyperlink w:anchor="_Toc3982000" w:history="1">
         <w:r>
           <w:rPr>
             <w:rStyle w:val="Hyperlink"/>
@@ -2930,7 +2929,7 @@
             <w:noProof/>
             <w:webHidden/>
           </w:rPr>
-          <w:instrText xml:space="preserve"> PAGEREF _Toc533161957 \h </w:instrText>
+          <w:instrText xml:space="preserve"> PAGEREF _Toc3982000 \h </w:instrText>
         </w:r>
         <w:r>
           <w:rPr>
@@ -2972,7 +2971,7 @@
           <w:lang w:val="en-US"/>
         </w:rPr>
       </w:pPr>
-      <w:hyperlink w:anchor="_Toc533161958" w:history="1">
+      <w:hyperlink w:anchor="_Toc3982001" w:history="1">
         <w:r>
           <w:rPr>
             <w:rStyle w:val="Hyperlink"/>
@@ -3018,7 +3017,7 @@
             <w:noProof/>
             <w:webHidden/>
           </w:rPr>
-          <w:instrText xml:space="preserve"> PAGEREF _Toc533161958 \h </w:instrText>
+          <w:instrText xml:space="preserve"> PAGEREF _Toc3982001 \h </w:instrText>
         </w:r>
         <w:r>
           <w:rPr>
@@ -3060,7 +3059,7 @@
           <w:lang w:val="en-US"/>
         </w:rPr>
       </w:pPr>
-      <w:hyperlink w:anchor="_Toc533161959" w:history="1">
+      <w:hyperlink w:anchor="_Toc3982002" w:history="1">
         <w:r>
           <w:rPr>
             <w:rStyle w:val="Hyperlink"/>
@@ -3106,7 +3105,7 @@
             <w:noProof/>
             <w:webHidden/>
           </w:rPr>
-          <w:instrText xml:space="preserve"> PAGEREF _Toc533161959 \h </w:instrText>
+          <w:instrText xml:space="preserve"> PAGEREF _Toc3982002 \h </w:instrText>
         </w:r>
         <w:r>
           <w:rPr>
@@ -3148,7 +3147,7 @@
           <w:lang w:val="en-US"/>
         </w:rPr>
       </w:pPr>
-      <w:hyperlink w:anchor="_Toc533161960" w:history="1">
+      <w:hyperlink w:anchor="_Toc3982003" w:history="1">
         <w:r>
           <w:rPr>
             <w:rStyle w:val="Hyperlink"/>
@@ -3194,7 +3193,7 @@
             <w:noProof/>
             <w:webHidden/>
           </w:rPr>
-          <w:instrText xml:space="preserve"> PAGEREF _Toc533161960 \h </w:instrText>
+          <w:instrText xml:space="preserve"> PAGEREF _Toc3982003 \h </w:instrText>
         </w:r>
         <w:r>
           <w:rPr>
@@ -3236,7 +3235,7 @@
           <w:lang w:val="en-US"/>
         </w:rPr>
       </w:pPr>
-      <w:hyperlink w:anchor="_Toc533161961" w:history="1">
+      <w:hyperlink w:anchor="_Toc3982004" w:history="1">
         <w:r>
           <w:rPr>
             <w:rStyle w:val="Hyperlink"/>
@@ -3282,7 +3281,7 @@
             <w:noProof/>
             <w:webHidden/>
           </w:rPr>
-          <w:instrText xml:space="preserve"> PAGEREF _Toc533161961 \h </w:instrText>
+          <w:instrText xml:space="preserve"> PAGEREF _Toc3982004 \h </w:instrText>
         </w:r>
         <w:r>
           <w:rPr>
@@ -3324,7 +3323,7 @@
           <w:lang w:val="en-US"/>
         </w:rPr>
       </w:pPr>
-      <w:hyperlink w:anchor="_Toc533161962" w:history="1">
+      <w:hyperlink w:anchor="_Toc3982005" w:history="1">
         <w:r>
           <w:rPr>
             <w:rStyle w:val="Hyperlink"/>
@@ -3370,7 +3369,7 @@
             <w:noProof/>
             <w:webHidden/>
           </w:rPr>
-          <w:instrText xml:space="preserve"> PAGEREF _Toc533161962 \h </w:instrText>
+          <w:instrText xml:space="preserve"> PAGEREF _Toc3982005 \h </w:instrText>
         </w:r>
         <w:r>
           <w:rPr>
@@ -3412,7 +3411,7 @@
           <w:lang w:val="en-US"/>
         </w:rPr>
       </w:pPr>
-      <w:hyperlink w:anchor="_Toc533161963" w:history="1">
+      <w:hyperlink w:anchor="_Toc3982006" w:history="1">
         <w:r>
           <w:rPr>
             <w:rStyle w:val="Hyperlink"/>
@@ -3458,7 +3457,7 @@
             <w:noProof/>
             <w:webHidden/>
           </w:rPr>
-          <w:instrText xml:space="preserve"> PAGEREF _Toc533161963 \h </w:instrText>
+          <w:instrText xml:space="preserve"> PAGEREF _Toc3982006 \h </w:instrText>
         </w:r>
         <w:r>
           <w:rPr>
@@ -3500,7 +3499,7 @@
           <w:lang w:val="en-US"/>
         </w:rPr>
       </w:pPr>
-      <w:hyperlink w:anchor="_Toc533161964" w:history="1">
+      <w:hyperlink w:anchor="_Toc3982007" w:history="1">
         <w:r>
           <w:rPr>
             <w:rStyle w:val="Hyperlink"/>
@@ -3546,7 +3545,7 @@
             <w:noProof/>
             <w:webHidden/>
           </w:rPr>
-          <w:instrText xml:space="preserve"> PAGEREF _Toc533161964 \h </w:instrText>
+          <w:instrText xml:space="preserve"> PAGEREF _Toc3982007 \h </w:instrText>
         </w:r>
         <w:r>
           <w:rPr>
@@ -3588,7 +3587,7 @@
           <w:lang w:val="en-US"/>
         </w:rPr>
       </w:pPr>
-      <w:hyperlink w:anchor="_Toc533161965" w:history="1">
+      <w:hyperlink w:anchor="_Toc3982008" w:history="1">
         <w:r>
           <w:rPr>
             <w:rStyle w:val="Hyperlink"/>
@@ -3634,7 +3633,7 @@
             <w:noProof/>
             <w:webHidden/>
           </w:rPr>
-          <w:instrText xml:space="preserve"> PAGEREF _Toc533161965 \h </w:instrText>
+          <w:instrText xml:space="preserve"> PAGEREF _Toc3982008 \h </w:instrText>
         </w:r>
         <w:r>
           <w:rPr>
@@ -3676,7 +3675,7 @@
           <w:lang w:val="en-US"/>
         </w:rPr>
       </w:pPr>
-      <w:hyperlink w:anchor="_Toc533161966" w:history="1">
+      <w:hyperlink w:anchor="_Toc3982009" w:history="1">
         <w:r>
           <w:rPr>
             <w:rStyle w:val="Hyperlink"/>
@@ -3722,7 +3721,7 @@
             <w:noProof/>
             <w:webHidden/>
           </w:rPr>
-          <w:instrText xml:space="preserve"> PAGEREF _Toc533161966 \h </w:instrText>
+          <w:instrText xml:space="preserve"> PAGEREF _Toc3982009 \h </w:instrText>
         </w:r>
         <w:r>
           <w:rPr>
@@ -3764,7 +3763,7 @@
           <w:lang w:val="en-US"/>
         </w:rPr>
       </w:pPr>
-      <w:hyperlink w:anchor="_Toc533161967" w:history="1">
+      <w:hyperlink w:anchor="_Toc3982010" w:history="1">
         <w:r>
           <w:rPr>
             <w:rStyle w:val="Hyperlink"/>
@@ -3810,7 +3809,7 @@
             <w:noProof/>
             <w:webHidden/>
           </w:rPr>
-          <w:instrText xml:space="preserve"> PAGEREF _Toc533161967 \h </w:instrText>
+          <w:instrText xml:space="preserve"> PAGEREF _Toc3982010 \h </w:instrText>
         </w:r>
         <w:r>
           <w:rPr>
@@ -3852,7 +3851,7 @@
           <w:lang w:val="en-US"/>
         </w:rPr>
       </w:pPr>
-      <w:hyperlink w:anchor="_Toc533161968" w:history="1">
+      <w:hyperlink w:anchor="_Toc3982011" w:history="1">
         <w:r>
           <w:rPr>
             <w:rStyle w:val="Hyperlink"/>
@@ -3898,7 +3897,7 @@
             <w:noProof/>
             <w:webHidden/>
           </w:rPr>
-          <w:instrText xml:space="preserve"> PAGEREF _Toc533161968 \h </w:instrText>
+          <w:instrText xml:space="preserve"> PAGEREF _Toc3982011 \h </w:instrText>
         </w:r>
         <w:r>
           <w:rPr>
@@ -3940,7 +3939,7 @@
           <w:lang w:val="en-US"/>
         </w:rPr>
       </w:pPr>
-      <w:hyperlink w:anchor="_Toc533161969" w:history="1">
+      <w:hyperlink w:anchor="_Toc3982012" w:history="1">
         <w:r>
           <w:rPr>
             <w:rStyle w:val="Hyperlink"/>
@@ -3986,7 +3985,7 @@
             <w:noProof/>
             <w:webHidden/>
           </w:rPr>
-          <w:instrText xml:space="preserve"> PAGEREF _Toc533161969 \h </w:instrText>
+          <w:instrText xml:space="preserve"> PAGEREF _Toc3982012 \h </w:instrText>
         </w:r>
         <w:r>
           <w:rPr>
@@ -4028,7 +4027,7 @@
           <w:lang w:val="en-US"/>
         </w:rPr>
       </w:pPr>
-      <w:hyperlink w:anchor="_Toc533161970" w:history="1">
+      <w:hyperlink w:anchor="_Toc3982013" w:history="1">
         <w:r>
           <w:rPr>
             <w:rStyle w:val="Hyperlink"/>
@@ -4074,7 +4073,7 @@
             <w:noProof/>
             <w:webHidden/>
           </w:rPr>
-          <w:instrText xml:space="preserve"> PAGEREF _Toc533161970 \h </w:instrText>
+          <w:instrText xml:space="preserve"> PAGEREF _Toc3982013 \h </w:instrText>
         </w:r>
         <w:r>
           <w:rPr>
@@ -4116,7 +4115,7 @@
           <w:lang w:val="en-US"/>
         </w:rPr>
       </w:pPr>
-      <w:hyperlink w:anchor="_Toc533161971" w:history="1">
+      <w:hyperlink w:anchor="_Toc3982014" w:history="1">
         <w:r>
           <w:rPr>
             <w:rStyle w:val="Hyperlink"/>
@@ -4162,7 +4161,7 @@
             <w:noProof/>
             <w:webHidden/>
           </w:rPr>
-          <w:instrText xml:space="preserve"> PAGEREF _Toc533161971 \h </w:instrText>
+          <w:instrText xml:space="preserve"> PAGEREF _Toc3982014 \h </w:instrText>
         </w:r>
         <w:r>
           <w:rPr>
@@ -4204,7 +4203,7 @@
           <w:lang w:val="en-US"/>
         </w:rPr>
       </w:pPr>
-      <w:hyperlink w:anchor="_Toc533161972" w:history="1">
+      <w:hyperlink w:anchor="_Toc3982015" w:history="1">
         <w:r>
           <w:rPr>
             <w:rStyle w:val="Hyperlink"/>
@@ -4250,7 +4249,7 @@
             <w:noProof/>
             <w:webHidden/>
           </w:rPr>
-          <w:instrText xml:space="preserve"> PAGEREF _Toc533161972 \h </w:instrText>
+          <w:instrText xml:space="preserve"> PAGEREF _Toc3982015 \h </w:instrText>
         </w:r>
         <w:r>
           <w:rPr>
@@ -4292,7 +4291,7 @@
           <w:lang w:val="en-US"/>
         </w:rPr>
       </w:pPr>
-      <w:hyperlink w:anchor="_Toc533161973" w:history="1">
+      <w:hyperlink w:anchor="_Toc3982016" w:history="1">
         <w:r>
           <w:rPr>
             <w:rStyle w:val="Hyperlink"/>
@@ -4338,7 +4337,7 @@
             <w:noProof/>
             <w:webHidden/>
           </w:rPr>
-          <w:instrText xml:space="preserve"> PAGEREF _Toc533161973 \h </w:instrText>
+          <w:instrText xml:space="preserve"> PAGEREF _Toc3982016 \h </w:instrText>
         </w:r>
         <w:r>
           <w:rPr>
@@ -4380,7 +4379,7 @@
           <w:lang w:val="en-US"/>
         </w:rPr>
       </w:pPr>
-      <w:hyperlink w:anchor="_Toc533161974" w:history="1">
+      <w:hyperlink w:anchor="_Toc3982017" w:history="1">
         <w:r>
           <w:rPr>
             <w:rStyle w:val="Hyperlink"/>
@@ -4426,7 +4425,7 @@
             <w:noProof/>
             <w:webHidden/>
           </w:rPr>
-          <w:instrText xml:space="preserve"> PAGEREF _Toc533161974 \h </w:instrText>
+          <w:instrText xml:space="preserve"> PAGEREF _Toc3982017 \h </w:instrText>
         </w:r>
         <w:r>
           <w:rPr>
@@ -4529,7 +4528,7 @@
         </w:rPr>
         <w:fldChar w:fldCharType="separate"/>
       </w:r>
-      <w:hyperlink w:anchor="_Toc533161975" w:history="1">
+      <w:hyperlink w:anchor="_Toc3982018" w:history="1">
         <w:r>
           <w:rPr>
             <w:rStyle w:val="Hyperlink"/>
@@ -4557,7 +4556,7 @@
             <w:noProof/>
             <w:webHidden/>
           </w:rPr>
-          <w:instrText xml:space="preserve"> PAGEREF _Toc533161975 \h </w:instrText>
+          <w:instrText xml:space="preserve"> PAGEREF _Toc3982018 \h </w:instrText>
         </w:r>
         <w:r>
           <w:rPr>
@@ -4602,7 +4601,7 @@
           <w:lang w:val="en-US"/>
         </w:rPr>
       </w:pPr>
-      <w:hyperlink w:anchor="_Toc533161976" w:history="1">
+      <w:hyperlink w:anchor="_Toc3982019" w:history="1">
         <w:r>
           <w:rPr>
             <w:rStyle w:val="Hyperlink"/>
@@ -4630,7 +4629,7 @@
             <w:noProof/>
             <w:webHidden/>
           </w:rPr>
-          <w:instrText xml:space="preserve"> PAGEREF _Toc533161976 \h </w:instrText>
+          <w:instrText xml:space="preserve"> PAGEREF _Toc3982019 \h </w:instrText>
         </w:r>
         <w:r>
           <w:rPr>
@@ -4675,7 +4674,7 @@
           <w:lang w:val="en-US"/>
         </w:rPr>
       </w:pPr>
-      <w:hyperlink w:anchor="_Toc533161977" w:history="1">
+      <w:hyperlink w:anchor="_Toc3982020" w:history="1">
         <w:r>
           <w:rPr>
             <w:rStyle w:val="Hyperlink"/>
@@ -4703,7 +4702,7 @@
             <w:noProof/>
             <w:webHidden/>
           </w:rPr>
-          <w:instrText xml:space="preserve"> PAGEREF _Toc533161977 \h </w:instrText>
+          <w:instrText xml:space="preserve"> PAGEREF _Toc3982020 \h </w:instrText>
         </w:r>
         <w:r>
           <w:rPr>
@@ -4748,7 +4747,7 @@
           <w:lang w:val="en-US"/>
         </w:rPr>
       </w:pPr>
-      <w:hyperlink w:anchor="_Toc533161978" w:history="1">
+      <w:hyperlink w:anchor="_Toc3982021" w:history="1">
         <w:r>
           <w:rPr>
             <w:rStyle w:val="Hyperlink"/>
@@ -4776,7 +4775,7 @@
             <w:noProof/>
             <w:webHidden/>
           </w:rPr>
-          <w:instrText xml:space="preserve"> PAGEREF _Toc533161978 \h </w:instrText>
+          <w:instrText xml:space="preserve"> PAGEREF _Toc3982021 \h </w:instrText>
         </w:r>
         <w:r>
           <w:rPr>
@@ -4821,7 +4820,7 @@
           <w:lang w:val="en-US"/>
         </w:rPr>
       </w:pPr>
-      <w:hyperlink w:anchor="_Toc533161979" w:history="1">
+      <w:hyperlink w:anchor="_Toc3982022" w:history="1">
         <w:r>
           <w:rPr>
             <w:rStyle w:val="Hyperlink"/>
@@ -4849,7 +4848,7 @@
             <w:noProof/>
             <w:webHidden/>
           </w:rPr>
-          <w:instrText xml:space="preserve"> PAGEREF _Toc533161979 \h </w:instrText>
+          <w:instrText xml:space="preserve"> PAGEREF _Toc3982022 \h </w:instrText>
         </w:r>
         <w:r>
           <w:rPr>
@@ -4894,7 +4893,7 @@
           <w:lang w:val="en-US"/>
         </w:rPr>
       </w:pPr>
-      <w:hyperlink w:anchor="_Toc533161980" w:history="1">
+      <w:hyperlink w:anchor="_Toc3982023" w:history="1">
         <w:r>
           <w:rPr>
             <w:rStyle w:val="Hyperlink"/>
@@ -4922,7 +4921,7 @@
             <w:noProof/>
             <w:webHidden/>
           </w:rPr>
-          <w:instrText xml:space="preserve"> PAGEREF _Toc533161980 \h </w:instrText>
+          <w:instrText xml:space="preserve"> PAGEREF _Toc3982023 \h </w:instrText>
         </w:r>
         <w:r>
           <w:rPr>
@@ -4967,7 +4966,7 @@
           <w:lang w:val="en-US"/>
         </w:rPr>
       </w:pPr>
-      <w:hyperlink w:anchor="_Toc533161981" w:history="1">
+      <w:hyperlink w:anchor="_Toc3982024" w:history="1">
         <w:r>
           <w:rPr>
             <w:rStyle w:val="Hyperlink"/>
@@ -4995,7 +4994,7 @@
             <w:noProof/>
             <w:webHidden/>
           </w:rPr>
-          <w:instrText xml:space="preserve"> PAGEREF _Toc533161981 \h </w:instrText>
+          <w:instrText xml:space="preserve"> PAGEREF _Toc3982024 \h </w:instrText>
         </w:r>
         <w:r>
           <w:rPr>
@@ -5040,7 +5039,7 @@
           <w:lang w:val="en-US"/>
         </w:rPr>
       </w:pPr>
-      <w:hyperlink w:anchor="_Toc533161982" w:history="1">
+      <w:hyperlink w:anchor="_Toc3982025" w:history="1">
         <w:r>
           <w:rPr>
             <w:rStyle w:val="Hyperlink"/>
@@ -5068,7 +5067,7 @@
             <w:noProof/>
             <w:webHidden/>
           </w:rPr>
-          <w:instrText xml:space="preserve"> PAGEREF _Toc533161982 \h </w:instrText>
+          <w:instrText xml:space="preserve"> PAGEREF _Toc3982025 \h </w:instrText>
         </w:r>
         <w:r>
           <w:rPr>
@@ -5113,7 +5112,7 @@
           <w:lang w:val="en-US"/>
         </w:rPr>
       </w:pPr>
-      <w:hyperlink w:anchor="_Toc533161983" w:history="1">
+      <w:hyperlink w:anchor="_Toc3982026" w:history="1">
         <w:r>
           <w:rPr>
             <w:rStyle w:val="Hyperlink"/>
@@ -5141,7 +5140,7 @@
             <w:noProof/>
             <w:webHidden/>
           </w:rPr>
-          <w:instrText xml:space="preserve"> PAGEREF _Toc533161983 \h </w:instrText>
+          <w:instrText xml:space="preserve"> PAGEREF _Toc3982026 \h </w:instrText>
         </w:r>
         <w:r>
           <w:rPr>
@@ -5186,7 +5185,7 @@
           <w:lang w:val="en-US"/>
         </w:rPr>
       </w:pPr>
-      <w:hyperlink w:anchor="_Toc533161984" w:history="1">
+      <w:hyperlink w:anchor="_Toc3982027" w:history="1">
         <w:r>
           <w:rPr>
             <w:rStyle w:val="Hyperlink"/>
@@ -5214,7 +5213,7 @@
             <w:noProof/>
             <w:webHidden/>
           </w:rPr>
-          <w:instrText xml:space="preserve"> PAGEREF _Toc533161984 \h </w:instrText>
+          <w:instrText xml:space="preserve"> PAGEREF _Toc3982027 \h </w:instrText>
         </w:r>
         <w:r>
           <w:rPr>
@@ -5259,7 +5258,7 @@
           <w:lang w:val="en-US"/>
         </w:rPr>
       </w:pPr>
-      <w:hyperlink w:anchor="_Toc533161985" w:history="1">
+      <w:hyperlink w:anchor="_Toc3982028" w:history="1">
         <w:r>
           <w:rPr>
             <w:rStyle w:val="Hyperlink"/>
@@ -5287,7 +5286,7 @@
             <w:noProof/>
             <w:webHidden/>
           </w:rPr>
-          <w:instrText xml:space="preserve"> PAGEREF _Toc533161985 \h </w:instrText>
+          <w:instrText xml:space="preserve"> PAGEREF _Toc3982028 \h </w:instrText>
         </w:r>
         <w:r>
           <w:rPr>
@@ -5332,7 +5331,7 @@
           <w:lang w:val="en-US"/>
         </w:rPr>
       </w:pPr>
-      <w:hyperlink w:anchor="_Toc533161986" w:history="1">
+      <w:hyperlink w:anchor="_Toc3982029" w:history="1">
         <w:r>
           <w:rPr>
             <w:rStyle w:val="Hyperlink"/>
@@ -5360,7 +5359,7 @@
             <w:noProof/>
             <w:webHidden/>
           </w:rPr>
-          <w:instrText xml:space="preserve"> PAGEREF _Toc533161986 \h </w:instrText>
+          <w:instrText xml:space="preserve"> PAGEREF _Toc3982029 \h </w:instrText>
         </w:r>
         <w:r>
           <w:rPr>
@@ -5405,7 +5404,7 @@
           <w:lang w:val="en-US"/>
         </w:rPr>
       </w:pPr>
-      <w:hyperlink w:anchor="_Toc533161987" w:history="1">
+      <w:hyperlink w:anchor="_Toc3982030" w:history="1">
         <w:r>
           <w:rPr>
             <w:rStyle w:val="Hyperlink"/>
@@ -5433,7 +5432,7 @@
             <w:noProof/>
             <w:webHidden/>
           </w:rPr>
-          <w:instrText xml:space="preserve"> PAGEREF _Toc533161987 \h </w:instrText>
+          <w:instrText xml:space="preserve"> PAGEREF _Toc3982030 \h </w:instrText>
         </w:r>
         <w:r>
           <w:rPr>
@@ -5478,7 +5477,7 @@
           <w:lang w:val="en-US"/>
         </w:rPr>
       </w:pPr>
-      <w:hyperlink w:anchor="_Toc533161988" w:history="1">
+      <w:hyperlink w:anchor="_Toc3982031" w:history="1">
         <w:r>
           <w:rPr>
             <w:rStyle w:val="Hyperlink"/>
@@ -5506,7 +5505,7 @@
             <w:noProof/>
             <w:webHidden/>
           </w:rPr>
-          <w:instrText xml:space="preserve"> PAGEREF _Toc533161988 \h </w:instrText>
+          <w:instrText xml:space="preserve"> PAGEREF _Toc3982031 \h </w:instrText>
         </w:r>
         <w:r>
           <w:rPr>
@@ -5551,7 +5550,7 @@
           <w:lang w:val="en-US"/>
         </w:rPr>
       </w:pPr>
-      <w:hyperlink w:anchor="_Toc533161989" w:history="1">
+      <w:hyperlink w:anchor="_Toc3982032" w:history="1">
         <w:r>
           <w:rPr>
             <w:rStyle w:val="Hyperlink"/>
@@ -5579,7 +5578,7 @@
             <w:noProof/>
             <w:webHidden/>
           </w:rPr>
-          <w:instrText xml:space="preserve"> PAGEREF _Toc533161989 \h </w:instrText>
+          <w:instrText xml:space="preserve"> PAGEREF _Toc3982032 \h </w:instrText>
         </w:r>
         <w:r>
           <w:rPr>
@@ -5624,7 +5623,7 @@
           <w:lang w:val="en-US"/>
         </w:rPr>
       </w:pPr>
-      <w:hyperlink w:anchor="_Toc533161990" w:history="1">
+      <w:hyperlink w:anchor="_Toc3982033" w:history="1">
         <w:r>
           <w:rPr>
             <w:rStyle w:val="Hyperlink"/>
@@ -5652,7 +5651,7 @@
             <w:noProof/>
             <w:webHidden/>
           </w:rPr>
-          <w:instrText xml:space="preserve"> PAGEREF _Toc533161990 \h </w:instrText>
+          <w:instrText xml:space="preserve"> PAGEREF _Toc3982033 \h </w:instrText>
         </w:r>
         <w:r>
           <w:rPr>
@@ -5697,7 +5696,7 @@
           <w:lang w:val="en-US"/>
         </w:rPr>
       </w:pPr>
-      <w:hyperlink w:anchor="_Toc533161991" w:history="1">
+      <w:hyperlink w:anchor="_Toc3982034" w:history="1">
         <w:r>
           <w:rPr>
             <w:rStyle w:val="Hyperlink"/>
@@ -5725,7 +5724,7 @@
             <w:noProof/>
             <w:webHidden/>
           </w:rPr>
-          <w:instrText xml:space="preserve"> PAGEREF _Toc533161991 \h </w:instrText>
+          <w:instrText xml:space="preserve"> PAGEREF _Toc3982034 \h </w:instrText>
         </w:r>
         <w:r>
           <w:rPr>
@@ -5770,7 +5769,7 @@
           <w:lang w:val="en-US"/>
         </w:rPr>
       </w:pPr>
-      <w:hyperlink w:anchor="_Toc533161992" w:history="1">
+      <w:hyperlink w:anchor="_Toc3982035" w:history="1">
         <w:r>
           <w:rPr>
             <w:rStyle w:val="Hyperlink"/>
@@ -5798,7 +5797,7 @@
             <w:noProof/>
             <w:webHidden/>
           </w:rPr>
-          <w:instrText xml:space="preserve"> PAGEREF _Toc533161992 \h </w:instrText>
+          <w:instrText xml:space="preserve"> PAGEREF _Toc3982035 \h </w:instrText>
         </w:r>
         <w:r>
           <w:rPr>
@@ -5843,7 +5842,7 @@
           <w:lang w:val="en-US"/>
         </w:rPr>
       </w:pPr>
-      <w:hyperlink w:anchor="_Toc533161993" w:history="1">
+      <w:hyperlink w:anchor="_Toc3982036" w:history="1">
         <w:r>
           <w:rPr>
             <w:rStyle w:val="Hyperlink"/>
@@ -5871,7 +5870,7 @@
             <w:noProof/>
             <w:webHidden/>
           </w:rPr>
-          <w:instrText xml:space="preserve"> PAGEREF _Toc533161993 \h </w:instrText>
+          <w:instrText xml:space="preserve"> PAGEREF _Toc3982036 \h </w:instrText>
         </w:r>
         <w:r>
           <w:rPr>
@@ -5916,7 +5915,7 @@
           <w:lang w:val="en-US"/>
         </w:rPr>
       </w:pPr>
-      <w:hyperlink w:anchor="_Toc533161994" w:history="1">
+      <w:hyperlink w:anchor="_Toc3982037" w:history="1">
         <w:r>
           <w:rPr>
             <w:rStyle w:val="Hyperlink"/>
@@ -5944,7 +5943,7 @@
             <w:noProof/>
             <w:webHidden/>
           </w:rPr>
-          <w:instrText xml:space="preserve"> PAGEREF _Toc533161994 \h </w:instrText>
+          <w:instrText xml:space="preserve"> PAGEREF _Toc3982037 \h </w:instrText>
         </w:r>
         <w:r>
           <w:rPr>
@@ -6002,7 +6001,7 @@
         </w:rPr>
         <w:br w:type="page"/>
       </w:r>
-      <w:bookmarkStart w:id="1" w:name="_Toc533161927"/>
+      <w:bookmarkStart w:id="0" w:name="_Toc3981970"/>
       <w:r>
         <w:rPr>
           <w:lang w:val="en-US"/>
@@ -6010,61 +6009,61 @@
         <w:lastRenderedPageBreak/>
         <w:t>Introduction</w:t>
       </w:r>
+      <w:bookmarkEnd w:id="0"/>
+    </w:p>
+    <w:p>
+      <w:pPr>
+        <w:rPr>
+          <w:lang w:val="en-US"/>
+        </w:rPr>
+      </w:pPr>
+      <w:r>
+        <w:rPr>
+          <w:lang w:val="en-US"/>
+        </w:rPr>
+        <w:t>The purpose of this library is to provide HDL implementations for common</w:t>
+      </w:r>
+      <w:r>
+        <w:rPr>
+          <w:lang w:val="en-US"/>
+        </w:rPr>
+        <w:t>ly used VHDL functionality such as memories, FIFOs and clock crossings.</w:t>
+      </w:r>
+    </w:p>
+    <w:p>
+      <w:pPr>
+        <w:rPr>
+          <w:lang w:val="en-US"/>
+        </w:rPr>
+      </w:pPr>
+      <w:r>
+        <w:rPr>
+          <w:lang w:val="en-US"/>
+        </w:rPr>
+        <w:t>This document serves as description of the RTL implementation for all components.</w:t>
+      </w:r>
+      <w:r>
+        <w:rPr>
+          <w:lang w:val="en-US"/>
+        </w:rPr>
+        <w:t>Tipps &amp; Tricks</w:t>
+      </w:r>
+    </w:p>
+    <w:p>
+      <w:pPr>
+        <w:pStyle w:val="Heading2"/>
+        <w:rPr>
+          <w:lang w:val="en-US"/>
+        </w:rPr>
+      </w:pPr>
+      <w:bookmarkStart w:id="1" w:name="_Toc3981971"/>
+      <w:r>
+        <w:rPr>
+          <w:lang w:val="en-US"/>
+        </w:rPr>
+        <w:t>Working Copy Structure</w:t>
+      </w:r>
       <w:bookmarkEnd w:id="1"/>
-    </w:p>
-    <w:p>
-      <w:pPr>
-        <w:rPr>
-          <w:lang w:val="en-US"/>
-        </w:rPr>
-      </w:pPr>
-      <w:r>
-        <w:rPr>
-          <w:lang w:val="en-US"/>
-        </w:rPr>
-        <w:t>The purpose of this library is to provide HDL implementations for common</w:t>
-      </w:r>
-      <w:r>
-        <w:rPr>
-          <w:lang w:val="en-US"/>
-        </w:rPr>
-        <w:t>ly used VHDL functionality such as memories, FIFOs and clock crossings.</w:t>
-      </w:r>
-    </w:p>
-    <w:p>
-      <w:pPr>
-        <w:rPr>
-          <w:lang w:val="en-US"/>
-        </w:rPr>
-      </w:pPr>
-      <w:r>
-        <w:rPr>
-          <w:lang w:val="en-US"/>
-        </w:rPr>
-        <w:t>This document serves as description of the RTL implementation for all components.</w:t>
-      </w:r>
-      <w:r>
-        <w:rPr>
-          <w:lang w:val="en-US"/>
-        </w:rPr>
-        <w:t>Tipps &amp; Tricks</w:t>
-      </w:r>
-    </w:p>
-    <w:p>
-      <w:pPr>
-        <w:pStyle w:val="Heading2"/>
-        <w:rPr>
-          <w:lang w:val="en-US"/>
-        </w:rPr>
-      </w:pPr>
-      <w:bookmarkStart w:id="2" w:name="_Toc533161928"/>
-      <w:r>
-        <w:rPr>
-          <w:lang w:val="en-US"/>
-        </w:rPr>
-        <w:t>Working Copy Structure</w:t>
-      </w:r>
-      <w:bookmarkEnd w:id="2"/>
     </w:p>
     <w:p>
       <w:pPr>
@@ -6200,7 +6199,7 @@
           <w:lang w:val="en-US"/>
         </w:rPr>
       </w:pPr>
-      <w:bookmarkStart w:id="3" w:name="_Toc533161975"/>
+      <w:bookmarkStart w:id="2" w:name="_Toc3982018"/>
       <w:r>
         <w:rPr>
           <w:lang w:val="en-US"/>
@@ -6250,62 +6249,62 @@
         </w:rPr>
         <w:t>Working copy structure</w:t>
       </w:r>
+      <w:bookmarkEnd w:id="2"/>
+    </w:p>
+    <w:p>
+      <w:pPr>
+        <w:rPr>
+          <w:lang w:val="en-US"/>
+        </w:rPr>
+      </w:pPr>
+      <w:r>
+        <w:rPr>
+          <w:lang w:val="en-US"/>
+        </w:rPr>
+        <w:t xml:space="preserve">It is not necessary but recommended to use the name </w:t>
+      </w:r>
+      <w:r>
+        <w:rPr>
+          <w:i/>
+          <w:lang w:val="en-US"/>
+        </w:rPr>
+        <w:t>psi_lib</w:t>
+      </w:r>
+      <w:r>
+        <w:rPr>
+          <w:lang w:val="en-US"/>
+        </w:rPr>
+        <w:t xml:space="preserve"> as name for the </w:t>
+      </w:r>
+      <w:r>
+        <w:rPr>
+          <w:i/>
+          <w:lang w:val="en-US"/>
+        </w:rPr>
+        <w:t>&lt;Root&gt;</w:t>
+      </w:r>
+      <w:r>
+        <w:rPr>
+          <w:lang w:val="en-US"/>
+        </w:rPr>
+        <w:t xml:space="preserve"> folder.</w:t>
+      </w:r>
+    </w:p>
+    <w:p>
+      <w:pPr>
+        <w:pStyle w:val="Heading2"/>
+        <w:rPr>
+          <w:lang w:val="en-US"/>
+        </w:rPr>
+      </w:pPr>
+      <w:bookmarkStart w:id="3" w:name="_Toc3981972"/>
+      <w:r>
+        <w:rPr>
+          <w:lang w:val="en-US"/>
+        </w:rPr>
+        <w:t>VHDL Libraries</w:t>
+      </w:r>
       <w:bookmarkEnd w:id="3"/>
-    </w:p>
-    <w:p>
-      <w:pPr>
-        <w:rPr>
-          <w:lang w:val="en-US"/>
-        </w:rPr>
-      </w:pPr>
-      <w:r>
-        <w:rPr>
-          <w:lang w:val="en-US"/>
-        </w:rPr>
-        <w:t xml:space="preserve">It is not necessary but recommended to use the name </w:t>
-      </w:r>
-      <w:r>
-        <w:rPr>
-          <w:i/>
-          <w:lang w:val="en-US"/>
-        </w:rPr>
-        <w:t>psi_lib</w:t>
-      </w:r>
-      <w:r>
-        <w:rPr>
-          <w:lang w:val="en-US"/>
-        </w:rPr>
-        <w:t xml:space="preserve"> as name for the </w:t>
-      </w:r>
-      <w:r>
-        <w:rPr>
-          <w:i/>
-          <w:lang w:val="en-US"/>
-        </w:rPr>
-        <w:t>&lt;Root&gt;</w:t>
-      </w:r>
-      <w:r>
-        <w:rPr>
-          <w:lang w:val="en-US"/>
-        </w:rPr>
-        <w:t xml:space="preserve"> folder.</w:t>
-      </w:r>
-    </w:p>
-    <w:p>
-      <w:pPr>
-        <w:pStyle w:val="Heading2"/>
-        <w:rPr>
-          <w:lang w:val="en-US"/>
-        </w:rPr>
-      </w:pPr>
-      <w:bookmarkStart w:id="4" w:name="_Toc533161929"/>
-      <w:r>
-        <w:rPr>
-          <w:lang w:val="en-US"/>
-        </w:rPr>
-        <w:t>VHDL Libraries</w:t>
-      </w:r>
-      <w:bookmarkEnd w:id="4"/>
     </w:p>
     <w:p>
       <w:pPr>
@@ -6503,7 +6502,7 @@
           <w:lang w:val="en-US"/>
         </w:rPr>
       </w:pPr>
-      <w:bookmarkStart w:id="5" w:name="_Toc533161930"/>
+      <w:bookmarkStart w:id="4" w:name="_Toc3981973"/>
       <w:r>
         <w:rPr>
           <w:lang w:val="en-US"/>
@@ -6511,7 +6510,7 @@
         <w:lastRenderedPageBreak/>
         <w:t>Running Simulations</w:t>
       </w:r>
-      <w:bookmarkEnd w:id="5"/>
+      <w:bookmarkEnd w:id="4"/>
     </w:p>
     <w:p>
       <w:pPr>
@@ -7065,7 +7064,7 @@
           <w:lang w:val="en-US"/>
         </w:rPr>
       </w:pPr>
-      <w:bookmarkStart w:id="6" w:name="_Toc533161931"/>
+      <w:bookmarkStart w:id="5" w:name="_Toc3981974"/>
       <w:r>
         <w:rPr>
           <w:lang w:val="en-US"/>
@@ -7073,7 +7072,7 @@
         <w:lastRenderedPageBreak/>
         <w:t>Contribute to PSI VHDL Libraries</w:t>
       </w:r>
-      <w:bookmarkEnd w:id="6"/>
+      <w:bookmarkEnd w:id="5"/>
     </w:p>
     <w:p>
       <w:pPr>
@@ -7456,7 +7455,7 @@
           <w:lang w:val="en-US"/>
         </w:rPr>
       </w:pPr>
-      <w:bookmarkStart w:id="7" w:name="_Toc533161932"/>
+      <w:bookmarkStart w:id="6" w:name="_Toc3981975"/>
       <w:r>
         <w:rPr>
           <w:lang w:val="en-US"/>
@@ -7464,7 +7463,7 @@
         <w:lastRenderedPageBreak/>
         <w:t>Handshaking Signals</w:t>
       </w:r>
-      <w:bookmarkEnd w:id="7"/>
+      <w:bookmarkEnd w:id="6"/>
     </w:p>
     <w:p>
       <w:pPr>
@@ -7730,7 +7729,7 @@
           <w:lang w:val="en-US"/>
         </w:rPr>
       </w:pPr>
-      <w:bookmarkStart w:id="8" w:name="_Toc533161976"/>
+      <w:bookmarkStart w:id="7" w:name="_Toc3982019"/>
       <w:r>
         <w:rPr>
           <w:lang w:val="en-US"/>
@@ -7780,7 +7779,7 @@
         </w:rPr>
         <w:t>Handshaking signals</w:t>
       </w:r>
-      <w:bookmarkEnd w:id="8"/>
+      <w:bookmarkEnd w:id="7"/>
     </w:p>
     <w:p>
       <w:pPr>
@@ -7927,7 +7926,7 @@
           <w:lang w:val="en-US"/>
         </w:rPr>
       </w:pPr>
-      <w:bookmarkStart w:id="9" w:name="_Toc533161933"/>
+      <w:bookmarkStart w:id="8" w:name="_Toc3981976"/>
       <w:r>
         <w:rPr>
           <w:lang w:val="en-US"/>
@@ -7935,21 +7934,64 @@
         <w:lastRenderedPageBreak/>
         <w:t>Packages</w:t>
       </w:r>
+      <w:bookmarkEnd w:id="8"/>
+    </w:p>
+    <w:p>
+      <w:pPr>
+        <w:pStyle w:val="Heading2"/>
+        <w:rPr>
+          <w:lang w:val="en-US"/>
+        </w:rPr>
+      </w:pPr>
+      <w:bookmarkStart w:id="9" w:name="_Toc3981977"/>
+      <w:r>
+        <w:rPr>
+          <w:lang w:val="en-US"/>
+        </w:rPr>
+        <w:t>psi_common_array_pkg</w:t>
+      </w:r>
       <w:bookmarkEnd w:id="9"/>
     </w:p>
     <w:p>
       <w:pPr>
+        <w:pStyle w:val="Heading3"/>
+        <w:rPr>
+          <w:lang w:val="en-US"/>
+        </w:rPr>
+      </w:pPr>
+      <w:r>
+        <w:rPr>
+          <w:lang w:val="en-US"/>
+        </w:rPr>
+        <w:t>Description</w:t>
+      </w:r>
+    </w:p>
+    <w:p>
+      <w:pPr>
+        <w:rPr>
+          <w:lang w:val="en-US"/>
+        </w:rPr>
+      </w:pPr>
+      <w:r>
+        <w:rPr>
+          <w:lang w:val="en-US"/>
+        </w:rPr>
+        <w:t>This package defines various array types that are not defined by VHDL natively. Some of these definitions are no more required in VHDL 2008 but since VHDL 2008 is not yet fully synthesizable, the package is kept.</w:t>
+      </w:r>
+    </w:p>
+    <w:p>
+      <w:pPr>
         <w:pStyle w:val="Heading2"/>
         <w:rPr>
           <w:lang w:val="en-US"/>
         </w:rPr>
       </w:pPr>
-      <w:bookmarkStart w:id="10" w:name="_Toc533161934"/>
-      <w:r>
-        <w:rPr>
-          <w:lang w:val="en-US"/>
-        </w:rPr>
-        <w:t>psi_common_array_pkg</w:t>
+      <w:bookmarkStart w:id="10" w:name="_Toc3981978"/>
+      <w:r>
+        <w:rPr>
+          <w:lang w:val="en-US"/>
+        </w:rPr>
+        <w:t>psi_common_logic_pkg</w:t>
       </w:r>
       <w:bookmarkEnd w:id="10"/>
     </w:p>
@@ -7977,7 +8019,7 @@
         <w:rPr>
           <w:lang w:val="en-US"/>
         </w:rPr>
-        <w:t>This package defines various array types that are not defined by VHDL natively. Some of these definitions are no more required in VHDL 2008 but since VHDL 2008 is not yet fully synthesizable, the package is kept.</w:t>
+        <w:t>This package contains various logic functions (e.g. combinatorial conversions) that can be synthesized.</w:t>
       </w:r>
     </w:p>
     <w:p>
@@ -7987,12 +8029,12 @@
           <w:lang w:val="en-US"/>
         </w:rPr>
       </w:pPr>
-      <w:bookmarkStart w:id="11" w:name="_Toc533161935"/>
-      <w:r>
-        <w:rPr>
-          <w:lang w:val="en-US"/>
-        </w:rPr>
-        <w:t>psi_common_logic_pkg</w:t>
+      <w:bookmarkStart w:id="11" w:name="_Toc3981979"/>
+      <w:r>
+        <w:rPr>
+          <w:lang w:val="en-US"/>
+        </w:rPr>
+        <w:t>psi_common_axi_pkg</w:t>
       </w:r>
       <w:bookmarkEnd w:id="11"/>
     </w:p>
@@ -8020,7 +8062,7 @@
         <w:rPr>
           <w:lang w:val="en-US"/>
         </w:rPr>
-        <w:t>This package contains various logic functions (e.g. combinatorial conversions) that can be synthesized.</w:t>
+        <w:t>This package contains record definitions to allow representing a complete AXI interface including all ports by only two records (one in each direction). This helps improving the readability of entities with AXI interfaces.</w:t>
       </w:r>
     </w:p>
     <w:p>
@@ -8030,57 +8072,14 @@
           <w:lang w:val="en-US"/>
         </w:rPr>
       </w:pPr>
-      <w:bookmarkStart w:id="12" w:name="_Toc533161936"/>
-      <w:r>
-        <w:rPr>
-          <w:lang w:val="en-US"/>
-        </w:rPr>
-        <w:t>psi_common_axi_pkg</w:t>
+      <w:bookmarkStart w:id="12" w:name="_Toc3981980"/>
+      <w:r>
+        <w:rPr>
+          <w:lang w:val="en-US"/>
+        </w:rPr>
+        <w:t>psi_common_math_pkg</w:t>
       </w:r>
       <w:bookmarkEnd w:id="12"/>
-    </w:p>
-    <w:p>
-      <w:pPr>
-        <w:pStyle w:val="Heading3"/>
-        <w:rPr>
-          <w:lang w:val="en-US"/>
-        </w:rPr>
-      </w:pPr>
-      <w:r>
-        <w:rPr>
-          <w:lang w:val="en-US"/>
-        </w:rPr>
-        <w:t>Description</w:t>
-      </w:r>
-    </w:p>
-    <w:p>
-      <w:pPr>
-        <w:rPr>
-          <w:lang w:val="en-US"/>
-        </w:rPr>
-      </w:pPr>
-      <w:r>
-        <w:rPr>
-          <w:lang w:val="en-US"/>
-        </w:rPr>
-        <w:t>This package contains record definitions to allow representing a complete AXI interface including all ports by only two records (one in each direction). This helps improving the readability of entities with AXI interfaces.</w:t>
-      </w:r>
-    </w:p>
-    <w:p>
-      <w:pPr>
-        <w:pStyle w:val="Heading2"/>
-        <w:rPr>
-          <w:lang w:val="en-US"/>
-        </w:rPr>
-      </w:pPr>
-      <w:bookmarkStart w:id="13" w:name="_Toc533161937"/>
-      <w:r>
-        <w:rPr>
-          <w:lang w:val="en-US"/>
-        </w:rPr>
-        <w:t>psi_common_math_pkg</w:t>
-      </w:r>
-      <w:bookmarkEnd w:id="13"/>
     </w:p>
     <w:p>
       <w:pPr>
@@ -8125,7 +8124,7 @@
           <w:lang w:val="en-US"/>
         </w:rPr>
       </w:pPr>
-      <w:bookmarkStart w:id="14" w:name="_Toc533161938"/>
+      <w:bookmarkStart w:id="13" w:name="_Toc3981981"/>
       <w:r>
         <w:rPr>
           <w:lang w:val="en-US"/>
@@ -8133,23 +8132,23 @@
         <w:lastRenderedPageBreak/>
         <w:t>Memories</w:t>
       </w:r>
+      <w:bookmarkEnd w:id="13"/>
+    </w:p>
+    <w:p>
+      <w:pPr>
+        <w:pStyle w:val="Heading2"/>
+        <w:rPr>
+          <w:lang w:val="en-US"/>
+        </w:rPr>
+      </w:pPr>
+      <w:bookmarkStart w:id="14" w:name="_Toc3981982"/>
+      <w:r>
+        <w:rPr>
+          <w:lang w:val="en-US"/>
+        </w:rPr>
+        <w:t>psi_common_sdp_ram</w:t>
+      </w:r>
       <w:bookmarkEnd w:id="14"/>
-    </w:p>
-    <w:p>
-      <w:pPr>
-        <w:pStyle w:val="Heading2"/>
-        <w:rPr>
-          <w:lang w:val="en-US"/>
-        </w:rPr>
-      </w:pPr>
-      <w:bookmarkStart w:id="15" w:name="_Toc533161939"/>
-      <w:r>
-        <w:rPr>
-          <w:lang w:val="en-US"/>
-        </w:rPr>
-        <w:t>psi_common_sdp_ram</w:t>
-      </w:r>
-      <w:bookmarkEnd w:id="15"/>
     </w:p>
     <w:p>
       <w:pPr>
@@ -9312,7 +9311,7 @@
           <w:lang w:val="en-US"/>
         </w:rPr>
       </w:pPr>
-      <w:bookmarkStart w:id="16" w:name="_Toc533161940"/>
+      <w:bookmarkStart w:id="15" w:name="_Toc3981983"/>
       <w:r>
         <w:rPr>
           <w:lang w:val="en-US"/>
@@ -9326,7 +9325,7 @@
         </w:rPr>
         <w:t>_be</w:t>
       </w:r>
-      <w:bookmarkEnd w:id="16"/>
+      <w:bookmarkEnd w:id="15"/>
     </w:p>
     <w:p>
       <w:pPr>
@@ -10095,8 +10094,8 @@
           <w:lang w:val="en-US"/>
         </w:rPr>
       </w:pPr>
-      <w:bookmarkStart w:id="17" w:name="_Ref516049468"/>
-      <w:bookmarkStart w:id="18" w:name="_Toc533161941"/>
+      <w:bookmarkStart w:id="16" w:name="_Ref516049468"/>
+      <w:bookmarkStart w:id="17" w:name="_Toc3981984"/>
       <w:r>
         <w:rPr>
           <w:lang w:val="en-US"/>
@@ -10104,8 +10103,8 @@
         <w:lastRenderedPageBreak/>
         <w:t>psi_common_tdp_ram</w:t>
       </w:r>
+      <w:bookmarkEnd w:id="16"/>
       <w:bookmarkEnd w:id="17"/>
-      <w:bookmarkEnd w:id="18"/>
     </w:p>
     <w:p>
       <w:pPr>
@@ -11269,7 +11268,7 @@
           <w:lang w:val="en-US"/>
         </w:rPr>
       </w:pPr>
-      <w:bookmarkStart w:id="19" w:name="_Toc533161942"/>
+      <w:bookmarkStart w:id="18" w:name="_Toc3981985"/>
       <w:r>
         <w:rPr>
           <w:lang w:val="en-US"/>
@@ -11277,27 +11276,27 @@
         <w:lastRenderedPageBreak/>
         <w:t>FIFOs</w:t>
       </w:r>
+      <w:bookmarkEnd w:id="18"/>
+    </w:p>
+    <w:p>
+      <w:pPr>
+        <w:pStyle w:val="Heading2"/>
+        <w:rPr>
+          <w:lang w:val="en-US"/>
+        </w:rPr>
+      </w:pPr>
+      <w:bookmarkStart w:id="19" w:name="_Ref516059138"/>
+      <w:bookmarkStart w:id="20" w:name="_Ref516059150"/>
+      <w:bookmarkStart w:id="21" w:name="_Toc3981986"/>
+      <w:r>
+        <w:rPr>
+          <w:lang w:val="en-US"/>
+        </w:rPr>
+        <w:t>psi_common_async_fifo</w:t>
+      </w:r>
       <w:bookmarkEnd w:id="19"/>
-    </w:p>
-    <w:p>
-      <w:pPr>
-        <w:pStyle w:val="Heading2"/>
-        <w:rPr>
-          <w:lang w:val="en-US"/>
-        </w:rPr>
-      </w:pPr>
-      <w:bookmarkStart w:id="20" w:name="_Ref516059138"/>
-      <w:bookmarkStart w:id="21" w:name="_Ref516059150"/>
-      <w:bookmarkStart w:id="22" w:name="_Toc533161943"/>
-      <w:r>
-        <w:rPr>
-          <w:lang w:val="en-US"/>
-        </w:rPr>
-        <w:t>psi_common_async_fifo</w:t>
-      </w:r>
       <w:bookmarkEnd w:id="20"/>
       <w:bookmarkEnd w:id="21"/>
-      <w:bookmarkEnd w:id="22"/>
     </w:p>
     <w:p>
       <w:pPr>
@@ -11772,6 +11771,132 @@
         </w:rPr>
         <w:tab/>
         <w:t>Write-before-read implementation</w:t>
+      </w:r>
+      <w:r>
+        <w:rPr>
+          <w:lang w:val="en-US"/>
+        </w:rPr>
+        <w:br/>
+      </w:r>
+      <w:r>
+        <w:rPr>
+          <w:b/>
+          <w:highlight w:val="yellow"/>
+          <w:lang w:val="en-US"/>
+        </w:rPr>
+        <w:t>RdyRstState_g</w:t>
+      </w:r>
+      <w:r>
+        <w:rPr>
+          <w:b/>
+          <w:highlight w:val="yellow"/>
+          <w:lang w:val="en-US"/>
+        </w:rPr>
+        <w:tab/>
+      </w:r>
+      <w:r>
+        <w:rPr>
+          <w:b/>
+          <w:highlight w:val="yellow"/>
+          <w:lang w:val="en-US"/>
+        </w:rPr>
+        <w:tab/>
+      </w:r>
+      <w:r>
+        <w:rPr>
+          <w:highlight w:val="yellow"/>
+          <w:lang w:val="en-US"/>
+        </w:rPr>
+        <w:t xml:space="preserve">State of </w:t>
+      </w:r>
+      <w:r>
+        <w:rPr>
+          <w:i/>
+          <w:highlight w:val="yellow"/>
+          <w:lang w:val="en-US"/>
+        </w:rPr>
+        <w:t>InRdy</w:t>
+      </w:r>
+      <w:r>
+        <w:rPr>
+          <w:highlight w:val="yellow"/>
+          <w:lang w:val="en-US"/>
+        </w:rPr>
+        <w:t xml:space="preserve"> signal during reset. Usually this does not play a role and the default </w:t>
+      </w:r>
+      <w:r>
+        <w:rPr>
+          <w:highlight w:val="yellow"/>
+          <w:lang w:val="en-US"/>
+        </w:rPr>
+        <w:br/>
+        <w:t xml:space="preserve"> </w:t>
+      </w:r>
+      <w:r>
+        <w:rPr>
+          <w:highlight w:val="yellow"/>
+          <w:lang w:val="en-US"/>
+        </w:rPr>
+        <w:tab/>
+      </w:r>
+      <w:r>
+        <w:rPr>
+          <w:highlight w:val="yellow"/>
+          <w:lang w:val="en-US"/>
+        </w:rPr>
+        <w:tab/>
+      </w:r>
+      <w:r>
+        <w:rPr>
+          <w:highlight w:val="yellow"/>
+          <w:lang w:val="en-US"/>
+        </w:rPr>
+        <w:tab/>
+      </w:r>
+      <w:r>
+        <w:rPr>
+          <w:highlight w:val="yellow"/>
+          <w:lang w:val="en-US"/>
+        </w:rPr>
+        <w:tab/>
+        <w:t xml:space="preserve">setting (‘1’) that leads to the least logic on the InRdy path is fine. Setting the value to </w:t>
+      </w:r>
+      <w:r>
+        <w:rPr>
+          <w:highlight w:val="yellow"/>
+          <w:lang w:val="en-US"/>
+        </w:rPr>
+        <w:br/>
+        <w:t xml:space="preserve"> </w:t>
+      </w:r>
+      <w:r>
+        <w:rPr>
+          <w:highlight w:val="yellow"/>
+          <w:lang w:val="en-US"/>
+        </w:rPr>
+        <w:tab/>
+      </w:r>
+      <w:r>
+        <w:rPr>
+          <w:highlight w:val="yellow"/>
+          <w:lang w:val="en-US"/>
+        </w:rPr>
+        <w:tab/>
+      </w:r>
+      <w:r>
+        <w:rPr>
+          <w:highlight w:val="yellow"/>
+          <w:lang w:val="en-US"/>
+        </w:rPr>
+        <w:tab/>
+      </w:r>
+      <w:r>
+        <w:rPr>
+          <w:highlight w:val="yellow"/>
+          <w:lang w:val="en-US"/>
+        </w:rPr>
+        <w:tab/>
+        <w:t>‘0’ may lead to less optimal performance in terms of FMAX.</w:t>
       </w:r>
     </w:p>
     <w:p>
@@ -12593,25 +12718,6 @@
           </w:p>
         </w:tc>
       </w:tr>
-    </w:tbl>
-    <w:p>
-      <w:r>
-        <w:br w:type="page"/>
-      </w:r>
-    </w:p>
-    <w:tbl>
-      <w:tblPr>
-        <w:tblStyle w:val="TableGrid"/>
-        <w:tblW w:w="0" w:type="auto"/>
-        <w:tblInd w:w="38" w:type="dxa"/>
-        <w:tblLook w:val="04A0" w:firstRow="1" w:lastRow="0" w:firstColumn="1" w:lastColumn="0" w:noHBand="0" w:noVBand="1"/>
-      </w:tblPr>
-      <w:tblGrid>
-        <w:gridCol w:w="1579"/>
-        <w:gridCol w:w="1134"/>
-        <w:gridCol w:w="2242"/>
-        <w:gridCol w:w="5428"/>
-      </w:tblGrid>
       <w:tr>
         <w:trPr>
           <w:trHeight w:val="369"/>
@@ -13603,7 +13709,7 @@
           <w:lang w:val="en-US"/>
         </w:rPr>
       </w:pPr>
-      <w:bookmarkStart w:id="23" w:name="_Toc533161977"/>
+      <w:bookmarkStart w:id="22" w:name="_Toc3982020"/>
       <w:r>
         <w:rPr>
           <w:lang w:val="en-US"/>
@@ -13665,7 +13771,7 @@
         </w:rPr>
         <w:t xml:space="preserve"> Architecture</w:t>
       </w:r>
-      <w:bookmarkEnd w:id="23"/>
+      <w:bookmarkEnd w:id="22"/>
     </w:p>
     <w:p>
       <w:pPr>
@@ -13747,7 +13853,7 @@
           <w:lang w:val="en-US"/>
         </w:rPr>
       </w:pPr>
-      <w:bookmarkStart w:id="24" w:name="_Toc533161944"/>
+      <w:bookmarkStart w:id="23" w:name="_Toc3981987"/>
       <w:r>
         <w:rPr>
           <w:lang w:val="en-US"/>
@@ -13755,7 +13861,7 @@
         <w:lastRenderedPageBreak/>
         <w:t>psi_common_sync_fifo</w:t>
       </w:r>
-      <w:bookmarkEnd w:id="24"/>
+      <w:bookmarkEnd w:id="23"/>
     </w:p>
     <w:p>
       <w:pPr>
@@ -14230,6 +14336,134 @@
         </w:rPr>
         <w:tab/>
         <w:t>Write-before-read implementation</w:t>
+      </w:r>
+      <w:r>
+        <w:rPr>
+          <w:lang w:val="en-US"/>
+        </w:rPr>
+        <w:br/>
+      </w:r>
+      <w:bookmarkStart w:id="24" w:name="_GoBack"/>
+      <w:bookmarkEnd w:id="24"/>
+      <w:r>
+        <w:rPr>
+          <w:b/>
+          <w:highlight w:val="yellow"/>
+          <w:lang w:val="en-US"/>
+        </w:rPr>
+        <w:t>RdyRstState_g</w:t>
+      </w:r>
+      <w:r>
+        <w:rPr>
+          <w:b/>
+          <w:highlight w:val="yellow"/>
+          <w:lang w:val="en-US"/>
+        </w:rPr>
+        <w:tab/>
+      </w:r>
+      <w:r>
+        <w:rPr>
+          <w:b/>
+          <w:highlight w:val="yellow"/>
+          <w:lang w:val="en-US"/>
+        </w:rPr>
+        <w:tab/>
+      </w:r>
+      <w:r>
+        <w:rPr>
+          <w:highlight w:val="yellow"/>
+          <w:lang w:val="en-US"/>
+        </w:rPr>
+        <w:t xml:space="preserve">State of </w:t>
+      </w:r>
+      <w:r>
+        <w:rPr>
+          <w:i/>
+          <w:highlight w:val="yellow"/>
+          <w:lang w:val="en-US"/>
+        </w:rPr>
+        <w:t>InRdy</w:t>
+      </w:r>
+      <w:r>
+        <w:rPr>
+          <w:highlight w:val="yellow"/>
+          <w:lang w:val="en-US"/>
+        </w:rPr>
+        <w:t xml:space="preserve"> signal during reset. Usually this does not play a role and the default </w:t>
+      </w:r>
+      <w:r>
+        <w:rPr>
+          <w:highlight w:val="yellow"/>
+          <w:lang w:val="en-US"/>
+        </w:rPr>
+        <w:br/>
+        <w:t xml:space="preserve"> </w:t>
+      </w:r>
+      <w:r>
+        <w:rPr>
+          <w:highlight w:val="yellow"/>
+          <w:lang w:val="en-US"/>
+        </w:rPr>
+        <w:tab/>
+      </w:r>
+      <w:r>
+        <w:rPr>
+          <w:highlight w:val="yellow"/>
+          <w:lang w:val="en-US"/>
+        </w:rPr>
+        <w:tab/>
+      </w:r>
+      <w:r>
+        <w:rPr>
+          <w:highlight w:val="yellow"/>
+          <w:lang w:val="en-US"/>
+        </w:rPr>
+        <w:tab/>
+      </w:r>
+      <w:r>
+        <w:rPr>
+          <w:highlight w:val="yellow"/>
+          <w:lang w:val="en-US"/>
+        </w:rPr>
+        <w:tab/>
+        <w:t xml:space="preserve">setting (‘1’) that leads to the least logic on the InRdy path is fine. Setting the value to </w:t>
+      </w:r>
+      <w:r>
+        <w:rPr>
+          <w:highlight w:val="yellow"/>
+          <w:lang w:val="en-US"/>
+        </w:rPr>
+        <w:br/>
+        <w:t xml:space="preserve"> </w:t>
+      </w:r>
+      <w:r>
+        <w:rPr>
+          <w:highlight w:val="yellow"/>
+          <w:lang w:val="en-US"/>
+        </w:rPr>
+        <w:tab/>
+      </w:r>
+      <w:r>
+        <w:rPr>
+          <w:highlight w:val="yellow"/>
+          <w:lang w:val="en-US"/>
+        </w:rPr>
+        <w:tab/>
+      </w:r>
+      <w:r>
+        <w:rPr>
+          <w:highlight w:val="yellow"/>
+          <w:lang w:val="en-US"/>
+        </w:rPr>
+        <w:tab/>
+      </w:r>
+      <w:r>
+        <w:rPr>
+          <w:highlight w:val="yellow"/>
+          <w:lang w:val="en-US"/>
+        </w:rPr>
+        <w:tab/>
+        <w:t>‘0’ may lead to less optimal performance in terms of FMAX.</w:t>
       </w:r>
     </w:p>
     <w:p>
@@ -15802,7 +16036,7 @@
           <w:lang w:val="en-US"/>
         </w:rPr>
       </w:pPr>
-      <w:bookmarkStart w:id="25" w:name="_Toc533161945"/>
+      <w:bookmarkStart w:id="25" w:name="_Toc3981988"/>
       <w:r>
         <w:rPr>
           <w:lang w:val="en-US"/>
@@ -15819,7 +16053,7 @@
           <w:lang w:val="en-US"/>
         </w:rPr>
       </w:pPr>
-      <w:bookmarkStart w:id="26" w:name="_Toc533161946"/>
+      <w:bookmarkStart w:id="26" w:name="_Toc3981989"/>
       <w:r>
         <w:rPr>
           <w:lang w:val="en-US"/>
@@ -16796,7 +17030,7 @@
           <w:lang w:val="en-US"/>
         </w:rPr>
       </w:pPr>
-      <w:bookmarkStart w:id="28" w:name="_Toc533161978"/>
+      <w:bookmarkStart w:id="28" w:name="_Toc3982021"/>
       <w:r>
         <w:rPr>
           <w:lang w:val="en-US"/>
@@ -16943,7 +17177,7 @@
           <w:lang w:val="en-US"/>
         </w:rPr>
       </w:pPr>
-      <w:bookmarkStart w:id="29" w:name="_Toc533161979"/>
+      <w:bookmarkStart w:id="29" w:name="_Toc3982022"/>
       <w:r>
         <w:rPr>
           <w:lang w:val="en-US"/>
@@ -17105,7 +17339,7 @@
           <w:lang w:val="en-US"/>
         </w:rPr>
       </w:pPr>
-      <w:bookmarkStart w:id="30" w:name="_Toc533161980"/>
+      <w:bookmarkStart w:id="30" w:name="_Toc3982023"/>
       <w:r>
         <w:rPr>
           <w:lang w:val="en-US"/>
@@ -17226,7 +17460,7 @@
           <w:lang w:val="en-US"/>
         </w:rPr>
       </w:pPr>
-      <w:bookmarkStart w:id="31" w:name="_Toc533161947"/>
+      <w:bookmarkStart w:id="31" w:name="_Toc3981990"/>
       <w:r>
         <w:rPr>
           <w:lang w:val="en-US"/>
@@ -18391,7 +18625,7 @@
           <w:lang w:val="en-US"/>
         </w:rPr>
       </w:pPr>
-      <w:bookmarkStart w:id="32" w:name="_Toc533161981"/>
+      <w:bookmarkStart w:id="32" w:name="_Toc3982024"/>
       <w:r>
         <w:rPr>
           <w:lang w:val="en-US"/>
@@ -18571,7 +18805,7 @@
           <w:lang w:val="en-US"/>
         </w:rPr>
       </w:pPr>
-      <w:bookmarkStart w:id="33" w:name="_Toc533161948"/>
+      <w:bookmarkStart w:id="33" w:name="_Toc3981991"/>
       <w:r>
         <w:rPr>
           <w:lang w:val="en-US"/>
@@ -19681,7 +19915,7 @@
           <w:lang w:val="en-US"/>
         </w:rPr>
       </w:pPr>
-      <w:bookmarkStart w:id="34" w:name="_Toc533161982"/>
+      <w:bookmarkStart w:id="34" w:name="_Toc3982025"/>
       <w:r>
         <w:rPr>
           <w:lang w:val="en-US"/>
@@ -19799,7 +20033,7 @@
           <w:lang w:val="en-US"/>
         </w:rPr>
       </w:pPr>
-      <w:bookmarkStart w:id="35" w:name="_Toc533161949"/>
+      <w:bookmarkStart w:id="35" w:name="_Toc3981992"/>
       <w:r>
         <w:rPr>
           <w:lang w:val="en-US"/>
@@ -20727,7 +20961,7 @@
           <w:lang w:val="en-US"/>
         </w:rPr>
       </w:pPr>
-      <w:bookmarkStart w:id="36" w:name="_Toc533161950"/>
+      <w:bookmarkStart w:id="36" w:name="_Toc3981993"/>
       <w:r>
         <w:rPr>
           <w:lang w:val="en-US"/>
@@ -21660,7 +21894,7 @@
           <w:lang w:val="en-US"/>
         </w:rPr>
       </w:pPr>
-      <w:bookmarkStart w:id="37" w:name="_Toc533161951"/>
+      <w:bookmarkStart w:id="37" w:name="_Toc3981994"/>
       <w:r>
         <w:rPr>
           <w:lang w:val="en-US"/>
@@ -22139,7 +22373,7 @@
           <w:lang w:val="en-US"/>
         </w:rPr>
       </w:pPr>
-      <w:bookmarkStart w:id="38" w:name="_Toc533161952"/>
+      <w:bookmarkStart w:id="38" w:name="_Toc3981995"/>
       <w:r>
         <w:rPr>
           <w:lang w:val="en-US"/>
@@ -22345,7 +22579,7 @@
           <w:lang w:val="en-US"/>
         </w:rPr>
       </w:pPr>
-      <w:bookmarkStart w:id="39" w:name="_Toc533161953"/>
+      <w:bookmarkStart w:id="39" w:name="_Toc3981996"/>
       <w:r>
         <w:rPr>
           <w:lang w:val="en-US"/>
@@ -22362,7 +22596,7 @@
           <w:lang w:val="en-US"/>
         </w:rPr>
       </w:pPr>
-      <w:bookmarkStart w:id="40" w:name="_Toc533161954"/>
+      <w:bookmarkStart w:id="40" w:name="_Toc3981997"/>
       <w:r>
         <w:rPr>
           <w:lang w:val="en-US"/>
@@ -23064,7 +23298,7 @@
           <w:lang w:val="en-US"/>
         </w:rPr>
       </w:pPr>
-      <w:bookmarkStart w:id="41" w:name="_Toc533161983"/>
+      <w:bookmarkStart w:id="41" w:name="_Toc3982026"/>
       <w:r>
         <w:rPr>
           <w:lang w:val="en-US"/>
@@ -23131,7 +23365,7 @@
           <w:lang w:val="en-US"/>
         </w:rPr>
       </w:pPr>
-      <w:bookmarkStart w:id="42" w:name="_Toc533161955"/>
+      <w:bookmarkStart w:id="42" w:name="_Toc3981998"/>
       <w:r>
         <w:rPr>
           <w:lang w:val="en-US"/>
@@ -23729,7 +23963,7 @@
           <w:lang w:val="en-US"/>
         </w:rPr>
       </w:pPr>
-      <w:bookmarkStart w:id="43" w:name="_Toc533161956"/>
+      <w:bookmarkStart w:id="43" w:name="_Toc3981999"/>
       <w:r>
         <w:rPr>
           <w:lang w:val="en-US"/>
@@ -24388,7 +24622,7 @@
           <w:lang w:val="en-US"/>
         </w:rPr>
       </w:pPr>
-      <w:bookmarkStart w:id="44" w:name="_Toc533161957"/>
+      <w:bookmarkStart w:id="44" w:name="_Toc3982000"/>
       <w:r>
         <w:rPr>
           <w:lang w:val="en-US"/>
@@ -24546,7 +24780,7 @@
           <w:lang w:val="en-US"/>
         </w:rPr>
       </w:pPr>
-      <w:bookmarkStart w:id="45" w:name="_Toc533161984"/>
+      <w:bookmarkStart w:id="45" w:name="_Toc3982027"/>
       <w:r>
         <w:rPr>
           <w:lang w:val="en-US"/>
@@ -25079,7 +25313,7 @@
           <w:lang w:val="en-US"/>
         </w:rPr>
       </w:pPr>
-      <w:bookmarkStart w:id="46" w:name="_Toc533161958"/>
+      <w:bookmarkStart w:id="46" w:name="_Toc3982001"/>
       <w:r>
         <w:rPr>
           <w:lang w:val="en-US"/>
@@ -25729,7 +25963,7 @@
           <w:lang w:val="en-US"/>
         </w:rPr>
       </w:pPr>
-      <w:bookmarkStart w:id="47" w:name="_Toc533161959"/>
+      <w:bookmarkStart w:id="47" w:name="_Toc3982002"/>
       <w:r>
         <w:rPr>
           <w:lang w:val="en-US"/>
@@ -25746,7 +25980,7 @@
           <w:lang w:val="en-US"/>
         </w:rPr>
       </w:pPr>
-      <w:bookmarkStart w:id="48" w:name="_Toc533161960"/>
+      <w:bookmarkStart w:id="48" w:name="_Toc3982003"/>
       <w:r>
         <w:rPr>
           <w:lang w:val="en-US"/>
@@ -25890,7 +26124,7 @@
           <w:lang w:val="en-US"/>
         </w:rPr>
       </w:pPr>
-      <w:bookmarkStart w:id="49" w:name="_Toc533161985"/>
+      <w:bookmarkStart w:id="49" w:name="_Toc3982028"/>
       <w:r>
         <w:rPr>
           <w:lang w:val="en-US"/>
@@ -26844,7 +27078,7 @@
           <w:lang w:val="en-US"/>
         </w:rPr>
       </w:pPr>
-      <w:bookmarkStart w:id="50" w:name="_Toc533161961"/>
+      <w:bookmarkStart w:id="50" w:name="_Toc3982004"/>
       <w:r>
         <w:rPr>
           <w:lang w:val="en-US"/>
@@ -26990,7 +27224,7 @@
           <w:lang w:val="en-US"/>
         </w:rPr>
       </w:pPr>
-      <w:bookmarkStart w:id="51" w:name="_Toc533161986"/>
+      <w:bookmarkStart w:id="51" w:name="_Toc3982029"/>
       <w:r>
         <w:rPr>
           <w:lang w:val="en-US"/>
@@ -27966,7 +28200,7 @@
           <w:lang w:val="en-US"/>
         </w:rPr>
       </w:pPr>
-      <w:bookmarkStart w:id="52" w:name="_Toc533161962"/>
+      <w:bookmarkStart w:id="52" w:name="_Toc3982005"/>
       <w:r>
         <w:rPr>
           <w:lang w:val="en-US"/>
@@ -27983,7 +28217,7 @@
           <w:lang w:val="en-US"/>
         </w:rPr>
       </w:pPr>
-      <w:bookmarkStart w:id="53" w:name="_Toc533161963"/>
+      <w:bookmarkStart w:id="53" w:name="_Toc3982006"/>
       <w:r>
         <w:rPr>
           <w:lang w:val="en-US"/>
@@ -28102,7 +28336,7 @@
           <w:lang w:val="en-US"/>
         </w:rPr>
       </w:pPr>
-      <w:bookmarkStart w:id="54" w:name="_Toc533161987"/>
+      <w:bookmarkStart w:id="54" w:name="_Toc3982030"/>
       <w:r>
         <w:rPr>
           <w:lang w:val="en-US"/>
@@ -28820,7 +29054,7 @@
           <w:lang w:val="en-US"/>
         </w:rPr>
       </w:pPr>
-      <w:bookmarkStart w:id="55" w:name="_Toc533161964"/>
+      <w:bookmarkStart w:id="55" w:name="_Toc3982007"/>
       <w:r>
         <w:rPr>
           <w:lang w:val="en-US"/>
@@ -28940,7 +29174,7 @@
           <w:lang w:val="en-US"/>
         </w:rPr>
       </w:pPr>
-      <w:bookmarkStart w:id="56" w:name="_Toc533161988"/>
+      <w:bookmarkStart w:id="56" w:name="_Toc3982031"/>
       <w:r>
         <w:rPr>
           <w:lang w:val="en-US"/>
@@ -29700,7 +29934,7 @@
         </w:rPr>
       </w:pPr>
       <w:bookmarkStart w:id="57" w:name="_Toc519607076"/>
-      <w:bookmarkStart w:id="58" w:name="_Toc533161965"/>
+      <w:bookmarkStart w:id="58" w:name="_Toc3982008"/>
       <w:r>
         <w:rPr>
           <w:lang w:val="en-US"/>
@@ -29813,7 +30047,7 @@
         </w:rPr>
       </w:pPr>
       <w:bookmarkStart w:id="59" w:name="_Toc519607104"/>
-      <w:bookmarkStart w:id="60" w:name="_Toc533161989"/>
+      <w:bookmarkStart w:id="60" w:name="_Toc3982032"/>
       <w:r>
         <w:rPr>
           <w:lang w:val="en-US"/>
@@ -30650,7 +30884,7 @@
           <w:lang w:val="en-US"/>
         </w:rPr>
       </w:pPr>
-      <w:bookmarkStart w:id="61" w:name="_Toc533161966"/>
+      <w:bookmarkStart w:id="61" w:name="_Toc3982009"/>
       <w:r>
         <w:rPr>
           <w:lang w:val="en-US"/>
@@ -30667,7 +30901,7 @@
           <w:lang w:val="en-US"/>
         </w:rPr>
       </w:pPr>
-      <w:bookmarkStart w:id="62" w:name="_Toc533161967"/>
+      <w:bookmarkStart w:id="62" w:name="_Toc3982010"/>
       <w:r>
         <w:rPr>
           <w:lang w:val="en-US"/>
@@ -30799,7 +31033,7 @@
           <w:lang w:val="en-US"/>
         </w:rPr>
       </w:pPr>
-      <w:bookmarkStart w:id="63" w:name="_Toc533161990"/>
+      <w:bookmarkStart w:id="63" w:name="_Toc3982033"/>
       <w:r>
         <w:rPr>
           <w:lang w:val="en-US"/>
@@ -31521,7 +31755,7 @@
           <w:lang w:val="en-US"/>
         </w:rPr>
       </w:pPr>
-      <w:bookmarkStart w:id="64" w:name="_Toc533161991"/>
+      <w:bookmarkStart w:id="64" w:name="_Toc3982034"/>
       <w:r>
         <w:rPr>
           <w:lang w:val="en-US"/>
@@ -31589,7 +31823,7 @@
           <w:lang w:val="en-US"/>
         </w:rPr>
       </w:pPr>
-      <w:bookmarkStart w:id="65" w:name="_Toc533161968"/>
+      <w:bookmarkStart w:id="65" w:name="_Toc3982011"/>
       <w:r>
         <w:rPr>
           <w:lang w:val="en-US"/>
@@ -31761,7 +31995,7 @@
           <w:lang w:val="en-US"/>
         </w:rPr>
       </w:pPr>
-      <w:bookmarkStart w:id="66" w:name="_Toc533161992"/>
+      <w:bookmarkStart w:id="66" w:name="_Toc3982035"/>
       <w:r>
         <w:rPr>
           <w:lang w:val="en-US"/>
@@ -32495,7 +32729,7 @@
           <w:lang w:val="en-US"/>
         </w:rPr>
       </w:pPr>
-      <w:bookmarkStart w:id="67" w:name="_Toc533161969"/>
+      <w:bookmarkStart w:id="67" w:name="_Toc3982012"/>
       <w:r>
         <w:rPr>
           <w:lang w:val="en-US"/>
@@ -32512,7 +32746,7 @@
           <w:lang w:val="en-US"/>
         </w:rPr>
       </w:pPr>
-      <w:bookmarkStart w:id="68" w:name="_Toc533161970"/>
+      <w:bookmarkStart w:id="68" w:name="_Toc3982013"/>
       <w:r>
         <w:rPr>
           <w:lang w:val="en-US"/>
@@ -32631,7 +32865,7 @@
           <w:lang w:val="en-US"/>
         </w:rPr>
       </w:pPr>
-      <w:bookmarkStart w:id="69" w:name="_Toc533161993"/>
+      <w:bookmarkStart w:id="69" w:name="_Toc3982036"/>
       <w:r>
         <w:rPr>
           <w:lang w:val="en-US"/>
@@ -34195,7 +34429,7 @@
           <w:lang w:val="en-US"/>
         </w:rPr>
       </w:pPr>
-      <w:bookmarkStart w:id="70" w:name="_Toc533161994"/>
+      <w:bookmarkStart w:id="70" w:name="_Toc3982037"/>
       <w:r>
         <w:rPr>
           <w:lang w:val="en-US"/>
@@ -34264,7 +34498,7 @@
           <w:lang w:val="en-US"/>
         </w:rPr>
       </w:pPr>
-      <w:bookmarkStart w:id="71" w:name="_Toc533161971"/>
+      <w:bookmarkStart w:id="71" w:name="_Toc3982014"/>
       <w:r>
         <w:rPr>
           <w:lang w:val="en-US"/>
@@ -34281,7 +34515,7 @@
           <w:lang w:val="en-US"/>
         </w:rPr>
       </w:pPr>
-      <w:bookmarkStart w:id="72" w:name="_Toc533161972"/>
+      <w:bookmarkStart w:id="72" w:name="_Toc3982015"/>
       <w:r>
         <w:rPr>
           <w:lang w:val="en-US"/>
@@ -35573,7 +35807,7 @@
       </w:pPr>
       <w:bookmarkStart w:id="73" w:name="_Ref516133468"/>
       <w:bookmarkStart w:id="74" w:name="_Ref516133475"/>
-      <w:bookmarkStart w:id="75" w:name="_Toc533161973"/>
+      <w:bookmarkStart w:id="75" w:name="_Toc3982016"/>
       <w:r>
         <w:rPr>
           <w:lang w:val="en-US"/>
@@ -36613,7 +36847,7 @@
           <w:lang w:val="en-US"/>
         </w:rPr>
       </w:pPr>
-      <w:bookmarkStart w:id="76" w:name="_Toc533161974"/>
+      <w:bookmarkStart w:id="76" w:name="_Toc3982017"/>
       <w:r>
         <w:rPr>
           <w:lang w:val="en-US"/>
@@ -37667,7 +37901,6 @@
         </w:rPr>
       </w:pPr>
     </w:p>
-    <w:bookmarkEnd w:id="0"/>
     <w:p>
       <w:pPr>
         <w:rPr>
@@ -37803,7 +38036,7 @@
         </mc:Choice>
         <mc:Fallback>
           <w:pict>
-            <v:line w14:anchorId="67FC6026" id="Line 2" o:spid="_x0000_s1026" style="position:absolute;z-index:251658240;visibility:visible;mso-wrap-style:square;mso-width-percent:0;mso-height-percent:0;mso-wrap-distance-left:9pt;mso-wrap-distance-top:0;mso-wrap-distance-right:9pt;mso-wrap-distance-bottom:0;mso-position-horizontal:absolute;mso-position-horizontal-relative:page;mso-position-vertical:absolute;mso-position-vertical-relative:page;mso-width-percent:0;mso-height-percent:0;mso-width-relative:page;mso-height-relative:page" from="42.55pt,802.3pt" to="552.75pt,802.35pt" o:gfxdata="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" o:allowincell="f" strokecolor="blue" strokeweight="1.5pt">
+            <v:line w14:anchorId="74FEEF77" id="Line 2" o:spid="_x0000_s1026" style="position:absolute;z-index:251658240;visibility:visible;mso-wrap-style:square;mso-width-percent:0;mso-height-percent:0;mso-wrap-distance-left:9pt;mso-wrap-distance-top:0;mso-wrap-distance-right:9pt;mso-wrap-distance-bottom:0;mso-position-horizontal:absolute;mso-position-horizontal-relative:page;mso-position-vertical:absolute;mso-position-vertical-relative:page;mso-width-percent:0;mso-height-percent:0;mso-width-relative:page;mso-height-relative:page" from="42.55pt,802.3pt" to="552.75pt,802.35pt" o:gfxdata="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" o:allowincell="f" strokecolor="blue" strokeweight="1.5pt">
               <v:stroke startarrowwidth="narrow" startarrowlength="short" endarrowwidth="narrow" endarrowlength="short"/>
               <w10:wrap anchorx="page" anchory="page"/>
             </v:line>
@@ -37891,7 +38124,7 @@
         <w:noProof/>
         <w:sz w:val="16"/>
       </w:rPr>
-      <w:t>21.12.2018</w:t>
+      <w:t>20.03.2019</w:t>
     </w:r>
     <w:r>
       <w:rPr>
@@ -37945,7 +38178,7 @@
         <w:sz w:val="16"/>
         <w:szCs w:val="16"/>
       </w:rPr>
-      <w:t>44</w:t>
+      <w:t>15</w:t>
     </w:r>
     <w:r>
       <w:rPr>
@@ -38072,7 +38305,7 @@
         </mc:Choice>
         <mc:Fallback>
           <w:pict>
-            <v:line w14:anchorId="2858538E" id="Line 1" o:spid="_x0000_s1026" style="position:absolute;z-index:251659264;visibility:visible;mso-wrap-style:square;mso-width-percent:0;mso-height-percent:0;mso-wrap-distance-left:9pt;mso-wrap-distance-top:0;mso-wrap-distance-right:9pt;mso-wrap-distance-bottom:0;mso-position-horizontal:absolute;mso-position-horizontal-relative:margin;mso-position-vertical:absolute;mso-position-vertical-relative:page;mso-width-percent:0;mso-height-percent:0;mso-width-relative:page;mso-height-relative:page" from="320.35pt,59.55pt" to="507.45pt,59.6pt" o:gfxdata="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" o:allowincell="f" strokecolor="blue" strokeweight="2pt">
+            <v:line w14:anchorId="4BB5DB03" id="Line 1" o:spid="_x0000_s1026" style="position:absolute;z-index:251659264;visibility:visible;mso-wrap-style:square;mso-width-percent:0;mso-height-percent:0;mso-wrap-distance-left:9pt;mso-wrap-distance-top:0;mso-wrap-distance-right:9pt;mso-wrap-distance-bottom:0;mso-position-horizontal:absolute;mso-position-horizontal-relative:margin;mso-position-vertical:absolute;mso-position-vertical-relative:page;mso-width-percent:0;mso-height-percent:0;mso-width-relative:page;mso-height-relative:page" from="320.35pt,59.55pt" to="507.45pt,59.6pt" o:gfxdata="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" o:allowincell="f" strokecolor="blue" strokeweight="2pt">
               <v:stroke startarrowwidth="narrow" startarrowlength="short" endarrowwidth="narrow" endarrowlength="short"/>
               <w10:wrap anchorx="margin" anchory="page"/>
             </v:line>
@@ -44272,7 +44505,7 @@
 </file>
 
 <file path=customXml/itemProps1.xml><?xml version="1.0" encoding="utf-8"?>
-<ds:datastoreItem xmlns:ds="http://schemas.openxmlformats.org/officeDocument/2006/customXml" ds:itemID="{439A06F3-8F37-428A-9B74-C57F402783D3}">
+<ds:datastoreItem xmlns:ds="http://schemas.openxmlformats.org/officeDocument/2006/customXml" ds:itemID="{5C2E91F6-1BDE-4BB4-B675-4375C4135C74}">
   <ds:schemaRefs>
     <ds:schemaRef ds:uri="http://schemas.openxmlformats.org/officeDocument/2006/bibliography"/>
   </ds:schemaRefs>

</xml_diff>

<commit_message>
DOC: Documented psi_common_axi_master_simple read functionality
</commit_message>
<xml_diff>
--- a/doc/psi_common.docx
+++ b/doc/psi_common.docx
@@ -8,7 +8,6 @@
           <w:lang w:val="en-US"/>
         </w:rPr>
       </w:pPr>
-      <w:bookmarkStart w:id="0" w:name="_GoBack"/>
     </w:p>
     <w:p>
       <w:pPr>
@@ -244,7 +243,7 @@
         </w:rPr>
         <w:fldChar w:fldCharType="separate"/>
       </w:r>
-      <w:hyperlink w:anchor="_Toc9243591" w:history="1">
+      <w:hyperlink w:anchor="_Toc9267524" w:history="1">
         <w:r>
           <w:rPr>
             <w:rStyle w:val="Hyperlink"/>
@@ -290,7 +289,7 @@
             <w:noProof/>
             <w:webHidden/>
           </w:rPr>
-          <w:instrText xml:space="preserve"> PAGEREF _Toc9243591 \h </w:instrText>
+          <w:instrText xml:space="preserve"> PAGEREF _Toc9267524 \h </w:instrText>
         </w:r>
         <w:r>
           <w:rPr>
@@ -332,7 +331,7 @@
           <w:lang w:val="en-US"/>
         </w:rPr>
       </w:pPr>
-      <w:hyperlink w:anchor="_Toc9243592" w:history="1">
+      <w:hyperlink w:anchor="_Toc9267525" w:history="1">
         <w:r>
           <w:rPr>
             <w:rStyle w:val="Hyperlink"/>
@@ -378,7 +377,7 @@
             <w:noProof/>
             <w:webHidden/>
           </w:rPr>
-          <w:instrText xml:space="preserve"> PAGEREF _Toc9243592 \h </w:instrText>
+          <w:instrText xml:space="preserve"> PAGEREF _Toc9267525 \h </w:instrText>
         </w:r>
         <w:r>
           <w:rPr>
@@ -420,7 +419,7 @@
           <w:lang w:val="en-US"/>
         </w:rPr>
       </w:pPr>
-      <w:hyperlink w:anchor="_Toc9243593" w:history="1">
+      <w:hyperlink w:anchor="_Toc9267526" w:history="1">
         <w:r>
           <w:rPr>
             <w:rStyle w:val="Hyperlink"/>
@@ -466,7 +465,7 @@
             <w:noProof/>
             <w:webHidden/>
           </w:rPr>
-          <w:instrText xml:space="preserve"> PAGEREF _Toc9243593 \h </w:instrText>
+          <w:instrText xml:space="preserve"> PAGEREF _Toc9267526 \h </w:instrText>
         </w:r>
         <w:r>
           <w:rPr>
@@ -508,7 +507,7 @@
           <w:lang w:val="en-US"/>
         </w:rPr>
       </w:pPr>
-      <w:hyperlink w:anchor="_Toc9243594" w:history="1">
+      <w:hyperlink w:anchor="_Toc9267527" w:history="1">
         <w:r>
           <w:rPr>
             <w:rStyle w:val="Hyperlink"/>
@@ -554,7 +553,7 @@
             <w:noProof/>
             <w:webHidden/>
           </w:rPr>
-          <w:instrText xml:space="preserve"> PAGEREF _Toc9243594 \h </w:instrText>
+          <w:instrText xml:space="preserve"> PAGEREF _Toc9267527 \h </w:instrText>
         </w:r>
         <w:r>
           <w:rPr>
@@ -596,7 +595,7 @@
           <w:lang w:val="en-US"/>
         </w:rPr>
       </w:pPr>
-      <w:hyperlink w:anchor="_Toc9243595" w:history="1">
+      <w:hyperlink w:anchor="_Toc9267528" w:history="1">
         <w:r>
           <w:rPr>
             <w:rStyle w:val="Hyperlink"/>
@@ -642,7 +641,7 @@
             <w:noProof/>
             <w:webHidden/>
           </w:rPr>
-          <w:instrText xml:space="preserve"> PAGEREF _Toc9243595 \h </w:instrText>
+          <w:instrText xml:space="preserve"> PAGEREF _Toc9267528 \h </w:instrText>
         </w:r>
         <w:r>
           <w:rPr>
@@ -684,7 +683,7 @@
           <w:lang w:val="en-US"/>
         </w:rPr>
       </w:pPr>
-      <w:hyperlink w:anchor="_Toc9243596" w:history="1">
+      <w:hyperlink w:anchor="_Toc9267529" w:history="1">
         <w:r>
           <w:rPr>
             <w:rStyle w:val="Hyperlink"/>
@@ -730,7 +729,7 @@
             <w:noProof/>
             <w:webHidden/>
           </w:rPr>
-          <w:instrText xml:space="preserve"> PAGEREF _Toc9243596 \h </w:instrText>
+          <w:instrText xml:space="preserve"> PAGEREF _Toc9267529 \h </w:instrText>
         </w:r>
         <w:r>
           <w:rPr>
@@ -772,7 +771,7 @@
           <w:lang w:val="en-US"/>
         </w:rPr>
       </w:pPr>
-      <w:hyperlink w:anchor="_Toc9243597" w:history="1">
+      <w:hyperlink w:anchor="_Toc9267530" w:history="1">
         <w:r>
           <w:rPr>
             <w:rStyle w:val="Hyperlink"/>
@@ -818,7 +817,7 @@
             <w:noProof/>
             <w:webHidden/>
           </w:rPr>
-          <w:instrText xml:space="preserve"> PAGEREF _Toc9243597 \h </w:instrText>
+          <w:instrText xml:space="preserve"> PAGEREF _Toc9267530 \h </w:instrText>
         </w:r>
         <w:r>
           <w:rPr>
@@ -860,7 +859,7 @@
           <w:lang w:val="en-US"/>
         </w:rPr>
       </w:pPr>
-      <w:hyperlink w:anchor="_Toc9243598" w:history="1">
+      <w:hyperlink w:anchor="_Toc9267531" w:history="1">
         <w:r>
           <w:rPr>
             <w:rStyle w:val="Hyperlink"/>
@@ -906,7 +905,7 @@
             <w:noProof/>
             <w:webHidden/>
           </w:rPr>
-          <w:instrText xml:space="preserve"> PAGEREF _Toc9243598 \h </w:instrText>
+          <w:instrText xml:space="preserve"> PAGEREF _Toc9267531 \h </w:instrText>
         </w:r>
         <w:r>
           <w:rPr>
@@ -948,7 +947,7 @@
           <w:lang w:val="en-US"/>
         </w:rPr>
       </w:pPr>
-      <w:hyperlink w:anchor="_Toc9243599" w:history="1">
+      <w:hyperlink w:anchor="_Toc9267532" w:history="1">
         <w:r>
           <w:rPr>
             <w:rStyle w:val="Hyperlink"/>
@@ -994,7 +993,7 @@
             <w:noProof/>
             <w:webHidden/>
           </w:rPr>
-          <w:instrText xml:space="preserve"> PAGEREF _Toc9243599 \h </w:instrText>
+          <w:instrText xml:space="preserve"> PAGEREF _Toc9267532 \h </w:instrText>
         </w:r>
         <w:r>
           <w:rPr>
@@ -1036,7 +1035,7 @@
           <w:lang w:val="en-US"/>
         </w:rPr>
       </w:pPr>
-      <w:hyperlink w:anchor="_Toc9243600" w:history="1">
+      <w:hyperlink w:anchor="_Toc9267533" w:history="1">
         <w:r>
           <w:rPr>
             <w:rStyle w:val="Hyperlink"/>
@@ -1082,7 +1081,7 @@
             <w:noProof/>
             <w:webHidden/>
           </w:rPr>
-          <w:instrText xml:space="preserve"> PAGEREF _Toc9243600 \h </w:instrText>
+          <w:instrText xml:space="preserve"> PAGEREF _Toc9267533 \h </w:instrText>
         </w:r>
         <w:r>
           <w:rPr>
@@ -1124,7 +1123,7 @@
           <w:lang w:val="en-US"/>
         </w:rPr>
       </w:pPr>
-      <w:hyperlink w:anchor="_Toc9243601" w:history="1">
+      <w:hyperlink w:anchor="_Toc9267534" w:history="1">
         <w:r>
           <w:rPr>
             <w:rStyle w:val="Hyperlink"/>
@@ -1170,7 +1169,7 @@
             <w:noProof/>
             <w:webHidden/>
           </w:rPr>
-          <w:instrText xml:space="preserve"> PAGEREF _Toc9243601 \h </w:instrText>
+          <w:instrText xml:space="preserve"> PAGEREF _Toc9267534 \h </w:instrText>
         </w:r>
         <w:r>
           <w:rPr>
@@ -1212,7 +1211,7 @@
           <w:lang w:val="en-US"/>
         </w:rPr>
       </w:pPr>
-      <w:hyperlink w:anchor="_Toc9243602" w:history="1">
+      <w:hyperlink w:anchor="_Toc9267535" w:history="1">
         <w:r>
           <w:rPr>
             <w:rStyle w:val="Hyperlink"/>
@@ -1258,7 +1257,7 @@
             <w:noProof/>
             <w:webHidden/>
           </w:rPr>
-          <w:instrText xml:space="preserve"> PAGEREF _Toc9243602 \h </w:instrText>
+          <w:instrText xml:space="preserve"> PAGEREF _Toc9267535 \h </w:instrText>
         </w:r>
         <w:r>
           <w:rPr>
@@ -1300,7 +1299,7 @@
           <w:lang w:val="en-US"/>
         </w:rPr>
       </w:pPr>
-      <w:hyperlink w:anchor="_Toc9243603" w:history="1">
+      <w:hyperlink w:anchor="_Toc9267536" w:history="1">
         <w:r>
           <w:rPr>
             <w:rStyle w:val="Hyperlink"/>
@@ -1346,7 +1345,7 @@
             <w:noProof/>
             <w:webHidden/>
           </w:rPr>
-          <w:instrText xml:space="preserve"> PAGEREF _Toc9243603 \h </w:instrText>
+          <w:instrText xml:space="preserve"> PAGEREF _Toc9267536 \h </w:instrText>
         </w:r>
         <w:r>
           <w:rPr>
@@ -1388,7 +1387,7 @@
           <w:lang w:val="en-US"/>
         </w:rPr>
       </w:pPr>
-      <w:hyperlink w:anchor="_Toc9243604" w:history="1">
+      <w:hyperlink w:anchor="_Toc9267537" w:history="1">
         <w:r>
           <w:rPr>
             <w:rStyle w:val="Hyperlink"/>
@@ -1434,7 +1433,7 @@
             <w:noProof/>
             <w:webHidden/>
           </w:rPr>
-          <w:instrText xml:space="preserve"> PAGEREF _Toc9243604 \h </w:instrText>
+          <w:instrText xml:space="preserve"> PAGEREF _Toc9267537 \h </w:instrText>
         </w:r>
         <w:r>
           <w:rPr>
@@ -1476,7 +1475,7 @@
           <w:lang w:val="en-US"/>
         </w:rPr>
       </w:pPr>
-      <w:hyperlink w:anchor="_Toc9243605" w:history="1">
+      <w:hyperlink w:anchor="_Toc9267538" w:history="1">
         <w:r>
           <w:rPr>
             <w:rStyle w:val="Hyperlink"/>
@@ -1522,7 +1521,7 @@
             <w:noProof/>
             <w:webHidden/>
           </w:rPr>
-          <w:instrText xml:space="preserve"> PAGEREF _Toc9243605 \h </w:instrText>
+          <w:instrText xml:space="preserve"> PAGEREF _Toc9267538 \h </w:instrText>
         </w:r>
         <w:r>
           <w:rPr>
@@ -1564,7 +1563,7 @@
           <w:lang w:val="en-US"/>
         </w:rPr>
       </w:pPr>
-      <w:hyperlink w:anchor="_Toc9243606" w:history="1">
+      <w:hyperlink w:anchor="_Toc9267539" w:history="1">
         <w:r>
           <w:rPr>
             <w:rStyle w:val="Hyperlink"/>
@@ -1610,7 +1609,7 @@
             <w:noProof/>
             <w:webHidden/>
           </w:rPr>
-          <w:instrText xml:space="preserve"> PAGEREF _Toc9243606 \h </w:instrText>
+          <w:instrText xml:space="preserve"> PAGEREF _Toc9267539 \h </w:instrText>
         </w:r>
         <w:r>
           <w:rPr>
@@ -1652,7 +1651,7 @@
           <w:lang w:val="en-US"/>
         </w:rPr>
       </w:pPr>
-      <w:hyperlink w:anchor="_Toc9243607" w:history="1">
+      <w:hyperlink w:anchor="_Toc9267540" w:history="1">
         <w:r>
           <w:rPr>
             <w:rStyle w:val="Hyperlink"/>
@@ -1698,7 +1697,7 @@
             <w:noProof/>
             <w:webHidden/>
           </w:rPr>
-          <w:instrText xml:space="preserve"> PAGEREF _Toc9243607 \h </w:instrText>
+          <w:instrText xml:space="preserve"> PAGEREF _Toc9267540 \h </w:instrText>
         </w:r>
         <w:r>
           <w:rPr>
@@ -1740,7 +1739,7 @@
           <w:lang w:val="en-US"/>
         </w:rPr>
       </w:pPr>
-      <w:hyperlink w:anchor="_Toc9243608" w:history="1">
+      <w:hyperlink w:anchor="_Toc9267541" w:history="1">
         <w:r>
           <w:rPr>
             <w:rStyle w:val="Hyperlink"/>
@@ -1786,7 +1785,7 @@
             <w:noProof/>
             <w:webHidden/>
           </w:rPr>
-          <w:instrText xml:space="preserve"> PAGEREF _Toc9243608 \h </w:instrText>
+          <w:instrText xml:space="preserve"> PAGEREF _Toc9267541 \h </w:instrText>
         </w:r>
         <w:r>
           <w:rPr>
@@ -1828,7 +1827,7 @@
           <w:lang w:val="en-US"/>
         </w:rPr>
       </w:pPr>
-      <w:hyperlink w:anchor="_Toc9243609" w:history="1">
+      <w:hyperlink w:anchor="_Toc9267542" w:history="1">
         <w:r>
           <w:rPr>
             <w:rStyle w:val="Hyperlink"/>
@@ -1874,7 +1873,7 @@
             <w:noProof/>
             <w:webHidden/>
           </w:rPr>
-          <w:instrText xml:space="preserve"> PAGEREF _Toc9243609 \h </w:instrText>
+          <w:instrText xml:space="preserve"> PAGEREF _Toc9267542 \h </w:instrText>
         </w:r>
         <w:r>
           <w:rPr>
@@ -1916,7 +1915,7 @@
           <w:lang w:val="en-US"/>
         </w:rPr>
       </w:pPr>
-      <w:hyperlink w:anchor="_Toc9243610" w:history="1">
+      <w:hyperlink w:anchor="_Toc9267543" w:history="1">
         <w:r>
           <w:rPr>
             <w:rStyle w:val="Hyperlink"/>
@@ -1962,7 +1961,7 @@
             <w:noProof/>
             <w:webHidden/>
           </w:rPr>
-          <w:instrText xml:space="preserve"> PAGEREF _Toc9243610 \h </w:instrText>
+          <w:instrText xml:space="preserve"> PAGEREF _Toc9267543 \h </w:instrText>
         </w:r>
         <w:r>
           <w:rPr>
@@ -2004,7 +2003,7 @@
           <w:lang w:val="en-US"/>
         </w:rPr>
       </w:pPr>
-      <w:hyperlink w:anchor="_Toc9243611" w:history="1">
+      <w:hyperlink w:anchor="_Toc9267544" w:history="1">
         <w:r>
           <w:rPr>
             <w:rStyle w:val="Hyperlink"/>
@@ -2050,7 +2049,7 @@
             <w:noProof/>
             <w:webHidden/>
           </w:rPr>
-          <w:instrText xml:space="preserve"> PAGEREF _Toc9243611 \h </w:instrText>
+          <w:instrText xml:space="preserve"> PAGEREF _Toc9267544 \h </w:instrText>
         </w:r>
         <w:r>
           <w:rPr>
@@ -2092,7 +2091,7 @@
           <w:lang w:val="en-US"/>
         </w:rPr>
       </w:pPr>
-      <w:hyperlink w:anchor="_Toc9243612" w:history="1">
+      <w:hyperlink w:anchor="_Toc9267545" w:history="1">
         <w:r>
           <w:rPr>
             <w:rStyle w:val="Hyperlink"/>
@@ -2138,7 +2137,7 @@
             <w:noProof/>
             <w:webHidden/>
           </w:rPr>
-          <w:instrText xml:space="preserve"> PAGEREF _Toc9243612 \h </w:instrText>
+          <w:instrText xml:space="preserve"> PAGEREF _Toc9267545 \h </w:instrText>
         </w:r>
         <w:r>
           <w:rPr>
@@ -2180,7 +2179,7 @@
           <w:lang w:val="en-US"/>
         </w:rPr>
       </w:pPr>
-      <w:hyperlink w:anchor="_Toc9243613" w:history="1">
+      <w:hyperlink w:anchor="_Toc9267546" w:history="1">
         <w:r>
           <w:rPr>
             <w:rStyle w:val="Hyperlink"/>
@@ -2226,7 +2225,7 @@
             <w:noProof/>
             <w:webHidden/>
           </w:rPr>
-          <w:instrText xml:space="preserve"> PAGEREF _Toc9243613 \h </w:instrText>
+          <w:instrText xml:space="preserve"> PAGEREF _Toc9267546 \h </w:instrText>
         </w:r>
         <w:r>
           <w:rPr>
@@ -2268,7 +2267,7 @@
           <w:lang w:val="en-US"/>
         </w:rPr>
       </w:pPr>
-      <w:hyperlink w:anchor="_Toc9243614" w:history="1">
+      <w:hyperlink w:anchor="_Toc9267547" w:history="1">
         <w:r>
           <w:rPr>
             <w:rStyle w:val="Hyperlink"/>
@@ -2314,7 +2313,7 @@
             <w:noProof/>
             <w:webHidden/>
           </w:rPr>
-          <w:instrText xml:space="preserve"> PAGEREF _Toc9243614 \h </w:instrText>
+          <w:instrText xml:space="preserve"> PAGEREF _Toc9267547 \h </w:instrText>
         </w:r>
         <w:r>
           <w:rPr>
@@ -2356,7 +2355,7 @@
           <w:lang w:val="en-US"/>
         </w:rPr>
       </w:pPr>
-      <w:hyperlink w:anchor="_Toc9243615" w:history="1">
+      <w:hyperlink w:anchor="_Toc9267548" w:history="1">
         <w:r>
           <w:rPr>
             <w:rStyle w:val="Hyperlink"/>
@@ -2402,7 +2401,7 @@
             <w:noProof/>
             <w:webHidden/>
           </w:rPr>
-          <w:instrText xml:space="preserve"> PAGEREF _Toc9243615 \h </w:instrText>
+          <w:instrText xml:space="preserve"> PAGEREF _Toc9267548 \h </w:instrText>
         </w:r>
         <w:r>
           <w:rPr>
@@ -2444,7 +2443,7 @@
           <w:lang w:val="en-US"/>
         </w:rPr>
       </w:pPr>
-      <w:hyperlink w:anchor="_Toc9243616" w:history="1">
+      <w:hyperlink w:anchor="_Toc9267549" w:history="1">
         <w:r>
           <w:rPr>
             <w:rStyle w:val="Hyperlink"/>
@@ -2490,7 +2489,7 @@
             <w:noProof/>
             <w:webHidden/>
           </w:rPr>
-          <w:instrText xml:space="preserve"> PAGEREF _Toc9243616 \h </w:instrText>
+          <w:instrText xml:space="preserve"> PAGEREF _Toc9267549 \h </w:instrText>
         </w:r>
         <w:r>
           <w:rPr>
@@ -2532,7 +2531,7 @@
           <w:lang w:val="en-US"/>
         </w:rPr>
       </w:pPr>
-      <w:hyperlink w:anchor="_Toc9243617" w:history="1">
+      <w:hyperlink w:anchor="_Toc9267550" w:history="1">
         <w:r>
           <w:rPr>
             <w:rStyle w:val="Hyperlink"/>
@@ -2578,7 +2577,7 @@
             <w:noProof/>
             <w:webHidden/>
           </w:rPr>
-          <w:instrText xml:space="preserve"> PAGEREF _Toc9243617 \h </w:instrText>
+          <w:instrText xml:space="preserve"> PAGEREF _Toc9267550 \h </w:instrText>
         </w:r>
         <w:r>
           <w:rPr>
@@ -2620,7 +2619,7 @@
           <w:lang w:val="en-US"/>
         </w:rPr>
       </w:pPr>
-      <w:hyperlink w:anchor="_Toc9243618" w:history="1">
+      <w:hyperlink w:anchor="_Toc9267551" w:history="1">
         <w:r>
           <w:rPr>
             <w:rStyle w:val="Hyperlink"/>
@@ -2666,7 +2665,7 @@
             <w:noProof/>
             <w:webHidden/>
           </w:rPr>
-          <w:instrText xml:space="preserve"> PAGEREF _Toc9243618 \h </w:instrText>
+          <w:instrText xml:space="preserve"> PAGEREF _Toc9267551 \h </w:instrText>
         </w:r>
         <w:r>
           <w:rPr>
@@ -2708,7 +2707,7 @@
           <w:lang w:val="en-US"/>
         </w:rPr>
       </w:pPr>
-      <w:hyperlink w:anchor="_Toc9243619" w:history="1">
+      <w:hyperlink w:anchor="_Toc9267552" w:history="1">
         <w:r>
           <w:rPr>
             <w:rStyle w:val="Hyperlink"/>
@@ -2754,7 +2753,7 @@
             <w:noProof/>
             <w:webHidden/>
           </w:rPr>
-          <w:instrText xml:space="preserve"> PAGEREF _Toc9243619 \h </w:instrText>
+          <w:instrText xml:space="preserve"> PAGEREF _Toc9267552 \h </w:instrText>
         </w:r>
         <w:r>
           <w:rPr>
@@ -2796,7 +2795,7 @@
           <w:lang w:val="en-US"/>
         </w:rPr>
       </w:pPr>
-      <w:hyperlink w:anchor="_Toc9243620" w:history="1">
+      <w:hyperlink w:anchor="_Toc9267553" w:history="1">
         <w:r>
           <w:rPr>
             <w:rStyle w:val="Hyperlink"/>
@@ -2842,7 +2841,7 @@
             <w:noProof/>
             <w:webHidden/>
           </w:rPr>
-          <w:instrText xml:space="preserve"> PAGEREF _Toc9243620 \h </w:instrText>
+          <w:instrText xml:space="preserve"> PAGEREF _Toc9267553 \h </w:instrText>
         </w:r>
         <w:r>
           <w:rPr>
@@ -2884,7 +2883,7 @@
           <w:lang w:val="en-US"/>
         </w:rPr>
       </w:pPr>
-      <w:hyperlink w:anchor="_Toc9243621" w:history="1">
+      <w:hyperlink w:anchor="_Toc9267554" w:history="1">
         <w:r>
           <w:rPr>
             <w:rStyle w:val="Hyperlink"/>
@@ -2930,7 +2929,7 @@
             <w:noProof/>
             <w:webHidden/>
           </w:rPr>
-          <w:instrText xml:space="preserve"> PAGEREF _Toc9243621 \h </w:instrText>
+          <w:instrText xml:space="preserve"> PAGEREF _Toc9267554 \h </w:instrText>
         </w:r>
         <w:r>
           <w:rPr>
@@ -2972,7 +2971,7 @@
           <w:lang w:val="en-US"/>
         </w:rPr>
       </w:pPr>
-      <w:hyperlink w:anchor="_Toc9243622" w:history="1">
+      <w:hyperlink w:anchor="_Toc9267555" w:history="1">
         <w:r>
           <w:rPr>
             <w:rStyle w:val="Hyperlink"/>
@@ -3018,7 +3017,7 @@
             <w:noProof/>
             <w:webHidden/>
           </w:rPr>
-          <w:instrText xml:space="preserve"> PAGEREF _Toc9243622 \h </w:instrText>
+          <w:instrText xml:space="preserve"> PAGEREF _Toc9267555 \h </w:instrText>
         </w:r>
         <w:r>
           <w:rPr>
@@ -3060,7 +3059,7 @@
           <w:lang w:val="en-US"/>
         </w:rPr>
       </w:pPr>
-      <w:hyperlink w:anchor="_Toc9243623" w:history="1">
+      <w:hyperlink w:anchor="_Toc9267556" w:history="1">
         <w:r>
           <w:rPr>
             <w:rStyle w:val="Hyperlink"/>
@@ -3106,7 +3105,7 @@
             <w:noProof/>
             <w:webHidden/>
           </w:rPr>
-          <w:instrText xml:space="preserve"> PAGEREF _Toc9243623 \h </w:instrText>
+          <w:instrText xml:space="preserve"> PAGEREF _Toc9267556 \h </w:instrText>
         </w:r>
         <w:r>
           <w:rPr>
@@ -3148,7 +3147,7 @@
           <w:lang w:val="en-US"/>
         </w:rPr>
       </w:pPr>
-      <w:hyperlink w:anchor="_Toc9243624" w:history="1">
+      <w:hyperlink w:anchor="_Toc9267557" w:history="1">
         <w:r>
           <w:rPr>
             <w:rStyle w:val="Hyperlink"/>
@@ -3194,7 +3193,7 @@
             <w:noProof/>
             <w:webHidden/>
           </w:rPr>
-          <w:instrText xml:space="preserve"> PAGEREF _Toc9243624 \h </w:instrText>
+          <w:instrText xml:space="preserve"> PAGEREF _Toc9267557 \h </w:instrText>
         </w:r>
         <w:r>
           <w:rPr>
@@ -3236,7 +3235,7 @@
           <w:lang w:val="en-US"/>
         </w:rPr>
       </w:pPr>
-      <w:hyperlink w:anchor="_Toc9243625" w:history="1">
+      <w:hyperlink w:anchor="_Toc9267558" w:history="1">
         <w:r>
           <w:rPr>
             <w:rStyle w:val="Hyperlink"/>
@@ -3282,7 +3281,7 @@
             <w:noProof/>
             <w:webHidden/>
           </w:rPr>
-          <w:instrText xml:space="preserve"> PAGEREF _Toc9243625 \h </w:instrText>
+          <w:instrText xml:space="preserve"> PAGEREF _Toc9267558 \h </w:instrText>
         </w:r>
         <w:r>
           <w:rPr>
@@ -3324,7 +3323,7 @@
           <w:lang w:val="en-US"/>
         </w:rPr>
       </w:pPr>
-      <w:hyperlink w:anchor="_Toc9243626" w:history="1">
+      <w:hyperlink w:anchor="_Toc9267559" w:history="1">
         <w:r>
           <w:rPr>
             <w:rStyle w:val="Hyperlink"/>
@@ -3370,7 +3369,7 @@
             <w:noProof/>
             <w:webHidden/>
           </w:rPr>
-          <w:instrText xml:space="preserve"> PAGEREF _Toc9243626 \h </w:instrText>
+          <w:instrText xml:space="preserve"> PAGEREF _Toc9267559 \h </w:instrText>
         </w:r>
         <w:r>
           <w:rPr>
@@ -3412,7 +3411,7 @@
           <w:lang w:val="en-US"/>
         </w:rPr>
       </w:pPr>
-      <w:hyperlink w:anchor="_Toc9243627" w:history="1">
+      <w:hyperlink w:anchor="_Toc9267560" w:history="1">
         <w:r>
           <w:rPr>
             <w:rStyle w:val="Hyperlink"/>
@@ -3458,7 +3457,7 @@
             <w:noProof/>
             <w:webHidden/>
           </w:rPr>
-          <w:instrText xml:space="preserve"> PAGEREF _Toc9243627 \h </w:instrText>
+          <w:instrText xml:space="preserve"> PAGEREF _Toc9267560 \h </w:instrText>
         </w:r>
         <w:r>
           <w:rPr>
@@ -3500,7 +3499,7 @@
           <w:lang w:val="en-US"/>
         </w:rPr>
       </w:pPr>
-      <w:hyperlink w:anchor="_Toc9243628" w:history="1">
+      <w:hyperlink w:anchor="_Toc9267561" w:history="1">
         <w:r>
           <w:rPr>
             <w:rStyle w:val="Hyperlink"/>
@@ -3546,7 +3545,7 @@
             <w:noProof/>
             <w:webHidden/>
           </w:rPr>
-          <w:instrText xml:space="preserve"> PAGEREF _Toc9243628 \h </w:instrText>
+          <w:instrText xml:space="preserve"> PAGEREF _Toc9267561 \h </w:instrText>
         </w:r>
         <w:r>
           <w:rPr>
@@ -3588,7 +3587,7 @@
           <w:lang w:val="en-US"/>
         </w:rPr>
       </w:pPr>
-      <w:hyperlink w:anchor="_Toc9243629" w:history="1">
+      <w:hyperlink w:anchor="_Toc9267562" w:history="1">
         <w:r>
           <w:rPr>
             <w:rStyle w:val="Hyperlink"/>
@@ -3634,7 +3633,7 @@
             <w:noProof/>
             <w:webHidden/>
           </w:rPr>
-          <w:instrText xml:space="preserve"> PAGEREF _Toc9243629 \h </w:instrText>
+          <w:instrText xml:space="preserve"> PAGEREF _Toc9267562 \h </w:instrText>
         </w:r>
         <w:r>
           <w:rPr>
@@ -3676,7 +3675,7 @@
           <w:lang w:val="en-US"/>
         </w:rPr>
       </w:pPr>
-      <w:hyperlink w:anchor="_Toc9243630" w:history="1">
+      <w:hyperlink w:anchor="_Toc9267563" w:history="1">
         <w:r>
           <w:rPr>
             <w:rStyle w:val="Hyperlink"/>
@@ -3722,7 +3721,7 @@
             <w:noProof/>
             <w:webHidden/>
           </w:rPr>
-          <w:instrText xml:space="preserve"> PAGEREF _Toc9243630 \h </w:instrText>
+          <w:instrText xml:space="preserve"> PAGEREF _Toc9267563 \h </w:instrText>
         </w:r>
         <w:r>
           <w:rPr>
@@ -3764,7 +3763,7 @@
           <w:lang w:val="en-US"/>
         </w:rPr>
       </w:pPr>
-      <w:hyperlink w:anchor="_Toc9243631" w:history="1">
+      <w:hyperlink w:anchor="_Toc9267564" w:history="1">
         <w:r>
           <w:rPr>
             <w:rStyle w:val="Hyperlink"/>
@@ -3810,7 +3809,7 @@
             <w:noProof/>
             <w:webHidden/>
           </w:rPr>
-          <w:instrText xml:space="preserve"> PAGEREF _Toc9243631 \h </w:instrText>
+          <w:instrText xml:space="preserve"> PAGEREF _Toc9267564 \h </w:instrText>
         </w:r>
         <w:r>
           <w:rPr>
@@ -3852,7 +3851,7 @@
           <w:lang w:val="en-US"/>
         </w:rPr>
       </w:pPr>
-      <w:hyperlink w:anchor="_Toc9243632" w:history="1">
+      <w:hyperlink w:anchor="_Toc9267565" w:history="1">
         <w:r>
           <w:rPr>
             <w:rStyle w:val="Hyperlink"/>
@@ -3898,7 +3897,7 @@
             <w:noProof/>
             <w:webHidden/>
           </w:rPr>
-          <w:instrText xml:space="preserve"> PAGEREF _Toc9243632 \h </w:instrText>
+          <w:instrText xml:space="preserve"> PAGEREF _Toc9267565 \h </w:instrText>
         </w:r>
         <w:r>
           <w:rPr>
@@ -3940,7 +3939,7 @@
           <w:lang w:val="en-US"/>
         </w:rPr>
       </w:pPr>
-      <w:hyperlink w:anchor="_Toc9243633" w:history="1">
+      <w:hyperlink w:anchor="_Toc9267566" w:history="1">
         <w:r>
           <w:rPr>
             <w:rStyle w:val="Hyperlink"/>
@@ -3986,7 +3985,7 @@
             <w:noProof/>
             <w:webHidden/>
           </w:rPr>
-          <w:instrText xml:space="preserve"> PAGEREF _Toc9243633 \h </w:instrText>
+          <w:instrText xml:space="preserve"> PAGEREF _Toc9267566 \h </w:instrText>
         </w:r>
         <w:r>
           <w:rPr>
@@ -4028,7 +4027,7 @@
           <w:lang w:val="en-US"/>
         </w:rPr>
       </w:pPr>
-      <w:hyperlink w:anchor="_Toc9243634" w:history="1">
+      <w:hyperlink w:anchor="_Toc9267567" w:history="1">
         <w:r>
           <w:rPr>
             <w:rStyle w:val="Hyperlink"/>
@@ -4074,7 +4073,7 @@
             <w:noProof/>
             <w:webHidden/>
           </w:rPr>
-          <w:instrText xml:space="preserve"> PAGEREF _Toc9243634 \h </w:instrText>
+          <w:instrText xml:space="preserve"> PAGEREF _Toc9267567 \h </w:instrText>
         </w:r>
         <w:r>
           <w:rPr>
@@ -4116,7 +4115,7 @@
           <w:lang w:val="en-US"/>
         </w:rPr>
       </w:pPr>
-      <w:hyperlink w:anchor="_Toc9243635" w:history="1">
+      <w:hyperlink w:anchor="_Toc9267568" w:history="1">
         <w:r>
           <w:rPr>
             <w:rStyle w:val="Hyperlink"/>
@@ -4164,7 +4163,7 @@
             <w:noProof/>
             <w:webHidden/>
           </w:rPr>
-          <w:instrText xml:space="preserve"> PAGEREF _Toc9243635 \h </w:instrText>
+          <w:instrText xml:space="preserve"> PAGEREF _Toc9267568 \h </w:instrText>
         </w:r>
         <w:r>
           <w:rPr>
@@ -4206,7 +4205,7 @@
           <w:lang w:val="en-US"/>
         </w:rPr>
       </w:pPr>
-      <w:hyperlink w:anchor="_Toc9243636" w:history="1">
+      <w:hyperlink w:anchor="_Toc9267569" w:history="1">
         <w:r>
           <w:rPr>
             <w:rStyle w:val="Hyperlink"/>
@@ -4252,7 +4251,7 @@
             <w:noProof/>
             <w:webHidden/>
           </w:rPr>
-          <w:instrText xml:space="preserve"> PAGEREF _Toc9243636 \h </w:instrText>
+          <w:instrText xml:space="preserve"> PAGEREF _Toc9267569 \h </w:instrText>
         </w:r>
         <w:r>
           <w:rPr>
@@ -4272,7 +4271,7 @@
             <w:noProof/>
             <w:webHidden/>
           </w:rPr>
-          <w:t>49</w:t>
+          <w:t>52</w:t>
         </w:r>
         <w:r>
           <w:rPr>
@@ -4294,7 +4293,7 @@
           <w:lang w:val="en-US"/>
         </w:rPr>
       </w:pPr>
-      <w:hyperlink w:anchor="_Toc9243637" w:history="1">
+      <w:hyperlink w:anchor="_Toc9267570" w:history="1">
         <w:r>
           <w:rPr>
             <w:rStyle w:val="Hyperlink"/>
@@ -4340,7 +4339,7 @@
             <w:noProof/>
             <w:webHidden/>
           </w:rPr>
-          <w:instrText xml:space="preserve"> PAGEREF _Toc9243637 \h </w:instrText>
+          <w:instrText xml:space="preserve"> PAGEREF _Toc9267570 \h </w:instrText>
         </w:r>
         <w:r>
           <w:rPr>
@@ -4360,7 +4359,7 @@
             <w:noProof/>
             <w:webHidden/>
           </w:rPr>
-          <w:t>49</w:t>
+          <w:t>52</w:t>
         </w:r>
         <w:r>
           <w:rPr>
@@ -4382,7 +4381,7 @@
           <w:lang w:val="en-US"/>
         </w:rPr>
       </w:pPr>
-      <w:hyperlink w:anchor="_Toc9243638" w:history="1">
+      <w:hyperlink w:anchor="_Toc9267571" w:history="1">
         <w:r>
           <w:rPr>
             <w:rStyle w:val="Hyperlink"/>
@@ -4428,7 +4427,7 @@
             <w:noProof/>
             <w:webHidden/>
           </w:rPr>
-          <w:instrText xml:space="preserve"> PAGEREF _Toc9243638 \h </w:instrText>
+          <w:instrText xml:space="preserve"> PAGEREF _Toc9267571 \h </w:instrText>
         </w:r>
         <w:r>
           <w:rPr>
@@ -4448,7 +4447,7 @@
             <w:noProof/>
             <w:webHidden/>
           </w:rPr>
-          <w:t>50</w:t>
+          <w:t>53</w:t>
         </w:r>
         <w:r>
           <w:rPr>
@@ -4470,7 +4469,7 @@
           <w:lang w:val="en-US"/>
         </w:rPr>
       </w:pPr>
-      <w:hyperlink w:anchor="_Toc9243639" w:history="1">
+      <w:hyperlink w:anchor="_Toc9267572" w:history="1">
         <w:r>
           <w:rPr>
             <w:rStyle w:val="Hyperlink"/>
@@ -4516,7 +4515,7 @@
             <w:noProof/>
             <w:webHidden/>
           </w:rPr>
-          <w:instrText xml:space="preserve"> PAGEREF _Toc9243639 \h </w:instrText>
+          <w:instrText xml:space="preserve"> PAGEREF _Toc9267572 \h </w:instrText>
         </w:r>
         <w:r>
           <w:rPr>
@@ -4536,7 +4535,7 @@
             <w:noProof/>
             <w:webHidden/>
           </w:rPr>
-          <w:t>51</w:t>
+          <w:t>54</w:t>
         </w:r>
         <w:r>
           <w:rPr>
@@ -4619,7 +4618,7 @@
         </w:rPr>
         <w:fldChar w:fldCharType="separate"/>
       </w:r>
-      <w:hyperlink w:anchor="_Toc9243640" w:history="1">
+      <w:hyperlink w:anchor="_Toc9267573" w:history="1">
         <w:r>
           <w:rPr>
             <w:rStyle w:val="Hyperlink"/>
@@ -4647,7 +4646,7 @@
             <w:noProof/>
             <w:webHidden/>
           </w:rPr>
-          <w:instrText xml:space="preserve"> PAGEREF _Toc9243640 \h </w:instrText>
+          <w:instrText xml:space="preserve"> PAGEREF _Toc9267573 \h </w:instrText>
         </w:r>
         <w:r>
           <w:rPr>
@@ -4692,7 +4691,7 @@
           <w:lang w:val="en-US"/>
         </w:rPr>
       </w:pPr>
-      <w:hyperlink w:anchor="_Toc9243641" w:history="1">
+      <w:hyperlink w:anchor="_Toc9267574" w:history="1">
         <w:r>
           <w:rPr>
             <w:rStyle w:val="Hyperlink"/>
@@ -4720,7 +4719,7 @@
             <w:noProof/>
             <w:webHidden/>
           </w:rPr>
-          <w:instrText xml:space="preserve"> PAGEREF _Toc9243641 \h </w:instrText>
+          <w:instrText xml:space="preserve"> PAGEREF _Toc9267574 \h </w:instrText>
         </w:r>
         <w:r>
           <w:rPr>
@@ -4765,7 +4764,7 @@
           <w:lang w:val="en-US"/>
         </w:rPr>
       </w:pPr>
-      <w:hyperlink w:anchor="_Toc9243642" w:history="1">
+      <w:hyperlink w:anchor="_Toc9267575" w:history="1">
         <w:r>
           <w:rPr>
             <w:rStyle w:val="Hyperlink"/>
@@ -4793,7 +4792,7 @@
             <w:noProof/>
             <w:webHidden/>
           </w:rPr>
-          <w:instrText xml:space="preserve"> PAGEREF _Toc9243642 \h </w:instrText>
+          <w:instrText xml:space="preserve"> PAGEREF _Toc9267575 \h </w:instrText>
         </w:r>
         <w:r>
           <w:rPr>
@@ -4838,7 +4837,7 @@
           <w:lang w:val="en-US"/>
         </w:rPr>
       </w:pPr>
-      <w:hyperlink w:anchor="_Toc9243643" w:history="1">
+      <w:hyperlink w:anchor="_Toc9267576" w:history="1">
         <w:r>
           <w:rPr>
             <w:rStyle w:val="Hyperlink"/>
@@ -4866,7 +4865,7 @@
             <w:noProof/>
             <w:webHidden/>
           </w:rPr>
-          <w:instrText xml:space="preserve"> PAGEREF _Toc9243643 \h </w:instrText>
+          <w:instrText xml:space="preserve"> PAGEREF _Toc9267576 \h </w:instrText>
         </w:r>
         <w:r>
           <w:rPr>
@@ -4911,7 +4910,7 @@
           <w:lang w:val="en-US"/>
         </w:rPr>
       </w:pPr>
-      <w:hyperlink w:anchor="_Toc9243644" w:history="1">
+      <w:hyperlink w:anchor="_Toc9267577" w:history="1">
         <w:r>
           <w:rPr>
             <w:rStyle w:val="Hyperlink"/>
@@ -4939,7 +4938,7 @@
             <w:noProof/>
             <w:webHidden/>
           </w:rPr>
-          <w:instrText xml:space="preserve"> PAGEREF _Toc9243644 \h </w:instrText>
+          <w:instrText xml:space="preserve"> PAGEREF _Toc9267577 \h </w:instrText>
         </w:r>
         <w:r>
           <w:rPr>
@@ -4984,7 +4983,7 @@
           <w:lang w:val="en-US"/>
         </w:rPr>
       </w:pPr>
-      <w:hyperlink w:anchor="_Toc9243645" w:history="1">
+      <w:hyperlink w:anchor="_Toc9267578" w:history="1">
         <w:r>
           <w:rPr>
             <w:rStyle w:val="Hyperlink"/>
@@ -5012,7 +5011,7 @@
             <w:noProof/>
             <w:webHidden/>
           </w:rPr>
-          <w:instrText xml:space="preserve"> PAGEREF _Toc9243645 \h </w:instrText>
+          <w:instrText xml:space="preserve"> PAGEREF _Toc9267578 \h </w:instrText>
         </w:r>
         <w:r>
           <w:rPr>
@@ -5057,7 +5056,7 @@
           <w:lang w:val="en-US"/>
         </w:rPr>
       </w:pPr>
-      <w:hyperlink w:anchor="_Toc9243646" w:history="1">
+      <w:hyperlink w:anchor="_Toc9267579" w:history="1">
         <w:r>
           <w:rPr>
             <w:rStyle w:val="Hyperlink"/>
@@ -5085,7 +5084,7 @@
             <w:noProof/>
             <w:webHidden/>
           </w:rPr>
-          <w:instrText xml:space="preserve"> PAGEREF _Toc9243646 \h </w:instrText>
+          <w:instrText xml:space="preserve"> PAGEREF _Toc9267579 \h </w:instrText>
         </w:r>
         <w:r>
           <w:rPr>
@@ -5130,7 +5129,7 @@
           <w:lang w:val="en-US"/>
         </w:rPr>
       </w:pPr>
-      <w:hyperlink w:anchor="_Toc9243647" w:history="1">
+      <w:hyperlink w:anchor="_Toc9267580" w:history="1">
         <w:r>
           <w:rPr>
             <w:rStyle w:val="Hyperlink"/>
@@ -5158,7 +5157,7 @@
             <w:noProof/>
             <w:webHidden/>
           </w:rPr>
-          <w:instrText xml:space="preserve"> PAGEREF _Toc9243647 \h </w:instrText>
+          <w:instrText xml:space="preserve"> PAGEREF _Toc9267580 \h </w:instrText>
         </w:r>
         <w:r>
           <w:rPr>
@@ -5203,7 +5202,7 @@
           <w:lang w:val="en-US"/>
         </w:rPr>
       </w:pPr>
-      <w:hyperlink w:anchor="_Toc9243648" w:history="1">
+      <w:hyperlink w:anchor="_Toc9267581" w:history="1">
         <w:r>
           <w:rPr>
             <w:rStyle w:val="Hyperlink"/>
@@ -5231,7 +5230,7 @@
             <w:noProof/>
             <w:webHidden/>
           </w:rPr>
-          <w:instrText xml:space="preserve"> PAGEREF _Toc9243648 \h </w:instrText>
+          <w:instrText xml:space="preserve"> PAGEREF _Toc9267581 \h </w:instrText>
         </w:r>
         <w:r>
           <w:rPr>
@@ -5276,7 +5275,7 @@
           <w:lang w:val="en-US"/>
         </w:rPr>
       </w:pPr>
-      <w:hyperlink w:anchor="_Toc9243649" w:history="1">
+      <w:hyperlink w:anchor="_Toc9267582" w:history="1">
         <w:r>
           <w:rPr>
             <w:rStyle w:val="Hyperlink"/>
@@ -5304,7 +5303,7 @@
             <w:noProof/>
             <w:webHidden/>
           </w:rPr>
-          <w:instrText xml:space="preserve"> PAGEREF _Toc9243649 \h </w:instrText>
+          <w:instrText xml:space="preserve"> PAGEREF _Toc9267582 \h </w:instrText>
         </w:r>
         <w:r>
           <w:rPr>
@@ -5349,7 +5348,7 @@
           <w:lang w:val="en-US"/>
         </w:rPr>
       </w:pPr>
-      <w:hyperlink w:anchor="_Toc9243650" w:history="1">
+      <w:hyperlink w:anchor="_Toc9267583" w:history="1">
         <w:r>
           <w:rPr>
             <w:rStyle w:val="Hyperlink"/>
@@ -5377,7 +5376,7 @@
             <w:noProof/>
             <w:webHidden/>
           </w:rPr>
-          <w:instrText xml:space="preserve"> PAGEREF _Toc9243650 \h </w:instrText>
+          <w:instrText xml:space="preserve"> PAGEREF _Toc9267583 \h </w:instrText>
         </w:r>
         <w:r>
           <w:rPr>
@@ -5422,7 +5421,7 @@
           <w:lang w:val="en-US"/>
         </w:rPr>
       </w:pPr>
-      <w:hyperlink w:anchor="_Toc9243651" w:history="1">
+      <w:hyperlink w:anchor="_Toc9267584" w:history="1">
         <w:r>
           <w:rPr>
             <w:rStyle w:val="Hyperlink"/>
@@ -5450,7 +5449,7 @@
             <w:noProof/>
             <w:webHidden/>
           </w:rPr>
-          <w:instrText xml:space="preserve"> PAGEREF _Toc9243651 \h </w:instrText>
+          <w:instrText xml:space="preserve"> PAGEREF _Toc9267584 \h </w:instrText>
         </w:r>
         <w:r>
           <w:rPr>
@@ -5495,7 +5494,7 @@
           <w:lang w:val="en-US"/>
         </w:rPr>
       </w:pPr>
-      <w:hyperlink w:anchor="_Toc9243652" w:history="1">
+      <w:hyperlink w:anchor="_Toc9267585" w:history="1">
         <w:r>
           <w:rPr>
             <w:rStyle w:val="Hyperlink"/>
@@ -5523,7 +5522,7 @@
             <w:noProof/>
             <w:webHidden/>
           </w:rPr>
-          <w:instrText xml:space="preserve"> PAGEREF _Toc9243652 \h </w:instrText>
+          <w:instrText xml:space="preserve"> PAGEREF _Toc9267585 \h </w:instrText>
         </w:r>
         <w:r>
           <w:rPr>
@@ -5568,7 +5567,7 @@
           <w:lang w:val="en-US"/>
         </w:rPr>
       </w:pPr>
-      <w:hyperlink w:anchor="_Toc9243653" w:history="1">
+      <w:hyperlink w:anchor="_Toc9267586" w:history="1">
         <w:r>
           <w:rPr>
             <w:rStyle w:val="Hyperlink"/>
@@ -5596,7 +5595,7 @@
             <w:noProof/>
             <w:webHidden/>
           </w:rPr>
-          <w:instrText xml:space="preserve"> PAGEREF _Toc9243653 \h </w:instrText>
+          <w:instrText xml:space="preserve"> PAGEREF _Toc9267586 \h </w:instrText>
         </w:r>
         <w:r>
           <w:rPr>
@@ -5641,7 +5640,7 @@
           <w:lang w:val="en-US"/>
         </w:rPr>
       </w:pPr>
-      <w:hyperlink w:anchor="_Toc9243654" w:history="1">
+      <w:hyperlink w:anchor="_Toc9267587" w:history="1">
         <w:r>
           <w:rPr>
             <w:rStyle w:val="Hyperlink"/>
@@ -5669,7 +5668,7 @@
             <w:noProof/>
             <w:webHidden/>
           </w:rPr>
-          <w:instrText xml:space="preserve"> PAGEREF _Toc9243654 \h </w:instrText>
+          <w:instrText xml:space="preserve"> PAGEREF _Toc9267587 \h </w:instrText>
         </w:r>
         <w:r>
           <w:rPr>
@@ -5714,7 +5713,7 @@
           <w:lang w:val="en-US"/>
         </w:rPr>
       </w:pPr>
-      <w:hyperlink w:anchor="_Toc9243655" w:history="1">
+      <w:hyperlink w:anchor="_Toc9267588" w:history="1">
         <w:r>
           <w:rPr>
             <w:rStyle w:val="Hyperlink"/>
@@ -5742,7 +5741,7 @@
             <w:noProof/>
             <w:webHidden/>
           </w:rPr>
-          <w:instrText xml:space="preserve"> PAGEREF _Toc9243655 \h </w:instrText>
+          <w:instrText xml:space="preserve"> PAGEREF _Toc9267588 \h </w:instrText>
         </w:r>
         <w:r>
           <w:rPr>
@@ -5787,7 +5786,7 @@
           <w:lang w:val="en-US"/>
         </w:rPr>
       </w:pPr>
-      <w:hyperlink w:anchor="_Toc9243656" w:history="1">
+      <w:hyperlink w:anchor="_Toc9267589" w:history="1">
         <w:r>
           <w:rPr>
             <w:rStyle w:val="Hyperlink"/>
@@ -5815,7 +5814,7 @@
             <w:noProof/>
             <w:webHidden/>
           </w:rPr>
-          <w:instrText xml:space="preserve"> PAGEREF _Toc9243656 \h </w:instrText>
+          <w:instrText xml:space="preserve"> PAGEREF _Toc9267589 \h </w:instrText>
         </w:r>
         <w:r>
           <w:rPr>
@@ -5860,7 +5859,7 @@
           <w:lang w:val="en-US"/>
         </w:rPr>
       </w:pPr>
-      <w:hyperlink w:anchor="_Toc9243657" w:history="1">
+      <w:hyperlink w:anchor="_Toc9267590" w:history="1">
         <w:r>
           <w:rPr>
             <w:rStyle w:val="Hyperlink"/>
@@ -5888,7 +5887,7 @@
             <w:noProof/>
             <w:webHidden/>
           </w:rPr>
-          <w:instrText xml:space="preserve"> PAGEREF _Toc9243657 \h </w:instrText>
+          <w:instrText xml:space="preserve"> PAGEREF _Toc9267590 \h </w:instrText>
         </w:r>
         <w:r>
           <w:rPr>
@@ -5933,7 +5932,7 @@
           <w:lang w:val="en-US"/>
         </w:rPr>
       </w:pPr>
-      <w:hyperlink w:anchor="_Toc9243658" w:history="1">
+      <w:hyperlink w:anchor="_Toc9267591" w:history="1">
         <w:r>
           <w:rPr>
             <w:rStyle w:val="Hyperlink"/>
@@ -5961,7 +5960,7 @@
             <w:noProof/>
             <w:webHidden/>
           </w:rPr>
-          <w:instrText xml:space="preserve"> PAGEREF _Toc9243658 \h </w:instrText>
+          <w:instrText xml:space="preserve"> PAGEREF _Toc9267591 \h </w:instrText>
         </w:r>
         <w:r>
           <w:rPr>
@@ -6006,7 +6005,7 @@
           <w:lang w:val="en-US"/>
         </w:rPr>
       </w:pPr>
-      <w:hyperlink w:anchor="_Toc9243659" w:history="1">
+      <w:hyperlink w:anchor="_Toc9267592" w:history="1">
         <w:r>
           <w:rPr>
             <w:rStyle w:val="Hyperlink"/>
@@ -6034,7 +6033,7 @@
             <w:noProof/>
             <w:webHidden/>
           </w:rPr>
-          <w:instrText xml:space="preserve"> PAGEREF _Toc9243659 \h </w:instrText>
+          <w:instrText xml:space="preserve"> PAGEREF _Toc9267592 \h </w:instrText>
         </w:r>
         <w:r>
           <w:rPr>
@@ -6079,7 +6078,7 @@
           <w:lang w:val="en-US"/>
         </w:rPr>
       </w:pPr>
-      <w:hyperlink w:anchor="_Toc9243660" w:history="1">
+      <w:hyperlink w:anchor="_Toc9267593" w:history="1">
         <w:r>
           <w:rPr>
             <w:rStyle w:val="Hyperlink"/>
@@ -6087,7 +6086,7 @@
             <w:highlight w:val="yellow"/>
             <w:lang w:val="en-US"/>
           </w:rPr>
-          <w:t>Figure 20: psi_common_axi_master_simple: High latency write</w:t>
+          <w:t>Figure 21: psi_common_axi_master_simple: High latency write</w:t>
         </w:r>
         <w:r>
           <w:rPr>
@@ -6108,7 +6107,7 @@
             <w:noProof/>
             <w:webHidden/>
           </w:rPr>
-          <w:instrText xml:space="preserve"> PAGEREF _Toc9243660 \h </w:instrText>
+          <w:instrText xml:space="preserve"> PAGEREF _Toc9267593 \h </w:instrText>
         </w:r>
         <w:r>
           <w:rPr>
@@ -6153,7 +6152,7 @@
           <w:lang w:val="en-US"/>
         </w:rPr>
       </w:pPr>
-      <w:hyperlink w:anchor="_Toc9243661" w:history="1">
+      <w:hyperlink w:anchor="_Toc9267594" w:history="1">
         <w:r>
           <w:rPr>
             <w:rStyle w:val="Hyperlink"/>
@@ -6161,7 +6160,7 @@
             <w:highlight w:val="yellow"/>
             <w:lang w:val="en-US"/>
           </w:rPr>
-          <w:t>Figure 20: psi_common_axi_master_simple: High latency write with delay for second transaction</w:t>
+          <w:t>Figure 22: psi_common_axi_master_simple: High latency write with delay for second transaction</w:t>
         </w:r>
         <w:r>
           <w:rPr>
@@ -6182,7 +6181,7 @@
             <w:noProof/>
             <w:webHidden/>
           </w:rPr>
-          <w:instrText xml:space="preserve"> PAGEREF _Toc9243661 \h </w:instrText>
+          <w:instrText xml:space="preserve"> PAGEREF _Toc9267594 \h </w:instrText>
         </w:r>
         <w:r>
           <w:rPr>
@@ -6227,7 +6226,7 @@
           <w:lang w:val="en-US"/>
         </w:rPr>
       </w:pPr>
-      <w:hyperlink w:anchor="_Toc9243662" w:history="1">
+      <w:hyperlink w:anchor="_Toc9267595" w:history="1">
         <w:r>
           <w:rPr>
             <w:rStyle w:val="Hyperlink"/>
@@ -6235,7 +6234,7 @@
             <w:highlight w:val="yellow"/>
             <w:lang w:val="en-US"/>
           </w:rPr>
-          <w:t>Figure 20: psi_common_axi_master_simple: Low latency write</w:t>
+          <w:t>Figure 23: psi_common_axi_master_simple: Low latency write</w:t>
         </w:r>
         <w:r>
           <w:rPr>
@@ -6256,7 +6255,7 @@
             <w:noProof/>
             <w:webHidden/>
           </w:rPr>
-          <w:instrText xml:space="preserve"> PAGEREF _Toc9243662 \h </w:instrText>
+          <w:instrText xml:space="preserve"> PAGEREF _Toc9267595 \h </w:instrText>
         </w:r>
         <w:r>
           <w:rPr>
@@ -6301,7 +6300,7 @@
           <w:lang w:val="en-US"/>
         </w:rPr>
       </w:pPr>
-      <w:hyperlink w:anchor="_Toc9243663" w:history="1">
+      <w:hyperlink w:anchor="_Toc9267596" w:history="1">
         <w:r>
           <w:rPr>
             <w:rStyle w:val="Hyperlink"/>
@@ -6309,7 +6308,7 @@
             <w:highlight w:val="yellow"/>
             <w:lang w:val="en-US"/>
           </w:rPr>
-          <w:t>Figure 20: psi_common_axi_master_simple: Low latency write with FIFO prefill</w:t>
+          <w:t>Figure 24: psi_common_axi_master_simple: Low latency write with FIFO prefill</w:t>
         </w:r>
         <w:r>
           <w:rPr>
@@ -6330,7 +6329,7 @@
             <w:noProof/>
             <w:webHidden/>
           </w:rPr>
-          <w:instrText xml:space="preserve"> PAGEREF _Toc9243663 \h </w:instrText>
+          <w:instrText xml:space="preserve"> PAGEREF _Toc9267596 \h </w:instrText>
         </w:r>
         <w:r>
           <w:rPr>
@@ -6363,6 +6362,228 @@
     </w:p>
     <w:p>
       <w:pPr>
+        <w:pStyle w:val="TableofFigures"/>
+        <w:tabs>
+          <w:tab w:val="right" w:leader="dot" w:pos="10195"/>
+        </w:tabs>
+        <w:rPr>
+          <w:rFonts w:asciiTheme="minorHAnsi" w:eastAsiaTheme="minorEastAsia" w:hAnsiTheme="minorHAnsi" w:cstheme="minorBidi"/>
+          <w:noProof/>
+          <w:sz w:val="22"/>
+          <w:szCs w:val="22"/>
+          <w:lang w:val="en-US"/>
+        </w:rPr>
+      </w:pPr>
+      <w:hyperlink w:anchor="_Toc9267597" w:history="1">
+        <w:r>
+          <w:rPr>
+            <w:rStyle w:val="Hyperlink"/>
+            <w:noProof/>
+            <w:highlight w:val="yellow"/>
+            <w:lang w:val="en-US"/>
+          </w:rPr>
+          <w:t>Figure 24: psi_common_axi_master_simple: Read transaction</w:t>
+        </w:r>
+        <w:r>
+          <w:rPr>
+            <w:noProof/>
+            <w:webHidden/>
+          </w:rPr>
+          <w:tab/>
+        </w:r>
+        <w:r>
+          <w:rPr>
+            <w:noProof/>
+            <w:webHidden/>
+          </w:rPr>
+          <w:fldChar w:fldCharType="begin"/>
+        </w:r>
+        <w:r>
+          <w:rPr>
+            <w:noProof/>
+            <w:webHidden/>
+          </w:rPr>
+          <w:instrText xml:space="preserve"> PAGEREF _Toc9267597 \h </w:instrText>
+        </w:r>
+        <w:r>
+          <w:rPr>
+            <w:noProof/>
+            <w:webHidden/>
+          </w:rPr>
+        </w:r>
+        <w:r>
+          <w:rPr>
+            <w:noProof/>
+            <w:webHidden/>
+          </w:rPr>
+          <w:fldChar w:fldCharType="separate"/>
+        </w:r>
+        <w:r>
+          <w:rPr>
+            <w:noProof/>
+            <w:webHidden/>
+          </w:rPr>
+          <w:t>47</w:t>
+        </w:r>
+        <w:r>
+          <w:rPr>
+            <w:noProof/>
+            <w:webHidden/>
+          </w:rPr>
+          <w:fldChar w:fldCharType="end"/>
+        </w:r>
+      </w:hyperlink>
+    </w:p>
+    <w:p>
+      <w:pPr>
+        <w:pStyle w:val="TableofFigures"/>
+        <w:tabs>
+          <w:tab w:val="right" w:leader="dot" w:pos="10195"/>
+        </w:tabs>
+        <w:rPr>
+          <w:rFonts w:asciiTheme="minorHAnsi" w:eastAsiaTheme="minorEastAsia" w:hAnsiTheme="minorHAnsi" w:cstheme="minorBidi"/>
+          <w:noProof/>
+          <w:sz w:val="22"/>
+          <w:szCs w:val="22"/>
+          <w:lang w:val="en-US"/>
+        </w:rPr>
+      </w:pPr>
+      <w:hyperlink w:anchor="_Toc9267598" w:history="1">
+        <w:r>
+          <w:rPr>
+            <w:rStyle w:val="Hyperlink"/>
+            <w:noProof/>
+            <w:highlight w:val="yellow"/>
+            <w:lang w:val="en-US"/>
+          </w:rPr>
+          <w:t>Figure 24: psi_common_axi_master_simple: Read transaction, low latency</w:t>
+        </w:r>
+        <w:r>
+          <w:rPr>
+            <w:noProof/>
+            <w:webHidden/>
+          </w:rPr>
+          <w:tab/>
+        </w:r>
+        <w:r>
+          <w:rPr>
+            <w:noProof/>
+            <w:webHidden/>
+          </w:rPr>
+          <w:fldChar w:fldCharType="begin"/>
+        </w:r>
+        <w:r>
+          <w:rPr>
+            <w:noProof/>
+            <w:webHidden/>
+          </w:rPr>
+          <w:instrText xml:space="preserve"> PAGEREF _Toc9267598 \h </w:instrText>
+        </w:r>
+        <w:r>
+          <w:rPr>
+            <w:noProof/>
+            <w:webHidden/>
+          </w:rPr>
+        </w:r>
+        <w:r>
+          <w:rPr>
+            <w:noProof/>
+            <w:webHidden/>
+          </w:rPr>
+          <w:fldChar w:fldCharType="separate"/>
+        </w:r>
+        <w:r>
+          <w:rPr>
+            <w:noProof/>
+            <w:webHidden/>
+          </w:rPr>
+          <w:t>48</w:t>
+        </w:r>
+        <w:r>
+          <w:rPr>
+            <w:noProof/>
+            <w:webHidden/>
+          </w:rPr>
+          <w:fldChar w:fldCharType="end"/>
+        </w:r>
+      </w:hyperlink>
+    </w:p>
+    <w:p>
+      <w:pPr>
+        <w:pStyle w:val="TableofFigures"/>
+        <w:tabs>
+          <w:tab w:val="right" w:leader="dot" w:pos="10195"/>
+        </w:tabs>
+        <w:rPr>
+          <w:rFonts w:asciiTheme="minorHAnsi" w:eastAsiaTheme="minorEastAsia" w:hAnsiTheme="minorHAnsi" w:cstheme="minorBidi"/>
+          <w:noProof/>
+          <w:sz w:val="22"/>
+          <w:szCs w:val="22"/>
+          <w:lang w:val="en-US"/>
+        </w:rPr>
+      </w:pPr>
+      <w:hyperlink w:anchor="_Toc9267599" w:history="1">
+        <w:r>
+          <w:rPr>
+            <w:rStyle w:val="Hyperlink"/>
+            <w:noProof/>
+            <w:highlight w:val="yellow"/>
+            <w:lang w:val="en-US"/>
+          </w:rPr>
+          <w:t>Figure 24: psi_common_axi_master_simple: Read transaction, high latency</w:t>
+        </w:r>
+        <w:r>
+          <w:rPr>
+            <w:noProof/>
+            <w:webHidden/>
+          </w:rPr>
+          <w:tab/>
+        </w:r>
+        <w:r>
+          <w:rPr>
+            <w:noProof/>
+            <w:webHidden/>
+          </w:rPr>
+          <w:fldChar w:fldCharType="begin"/>
+        </w:r>
+        <w:r>
+          <w:rPr>
+            <w:noProof/>
+            <w:webHidden/>
+          </w:rPr>
+          <w:instrText xml:space="preserve"> PAGEREF _Toc9267599 \h </w:instrText>
+        </w:r>
+        <w:r>
+          <w:rPr>
+            <w:noProof/>
+            <w:webHidden/>
+          </w:rPr>
+        </w:r>
+        <w:r>
+          <w:rPr>
+            <w:noProof/>
+            <w:webHidden/>
+          </w:rPr>
+          <w:fldChar w:fldCharType="separate"/>
+        </w:r>
+        <w:r>
+          <w:rPr>
+            <w:noProof/>
+            <w:webHidden/>
+          </w:rPr>
+          <w:t>49</w:t>
+        </w:r>
+        <w:r>
+          <w:rPr>
+            <w:noProof/>
+            <w:webHidden/>
+          </w:rPr>
+          <w:fldChar w:fldCharType="end"/>
+        </w:r>
+      </w:hyperlink>
+    </w:p>
+    <w:p>
+      <w:pPr>
         <w:rPr>
           <w:lang w:val="en-US"/>
         </w:rPr>
@@ -6388,7 +6609,7 @@
         </w:rPr>
         <w:br w:type="page"/>
       </w:r>
-      <w:bookmarkStart w:id="1" w:name="_Toc9243591"/>
+      <w:bookmarkStart w:id="0" w:name="_Toc9267524"/>
       <w:r>
         <w:rPr>
           <w:lang w:val="en-US"/>
@@ -6396,61 +6617,61 @@
         <w:lastRenderedPageBreak/>
         <w:t>Introduction</w:t>
       </w:r>
+      <w:bookmarkEnd w:id="0"/>
+    </w:p>
+    <w:p>
+      <w:pPr>
+        <w:rPr>
+          <w:lang w:val="en-US"/>
+        </w:rPr>
+      </w:pPr>
+      <w:r>
+        <w:rPr>
+          <w:lang w:val="en-US"/>
+        </w:rPr>
+        <w:t>The purpose of this library is to provide HDL implementations for common</w:t>
+      </w:r>
+      <w:r>
+        <w:rPr>
+          <w:lang w:val="en-US"/>
+        </w:rPr>
+        <w:t>ly used VHDL functionality such as memories, FIFOs and clock crossings.</w:t>
+      </w:r>
+    </w:p>
+    <w:p>
+      <w:pPr>
+        <w:rPr>
+          <w:lang w:val="en-US"/>
+        </w:rPr>
+      </w:pPr>
+      <w:r>
+        <w:rPr>
+          <w:lang w:val="en-US"/>
+        </w:rPr>
+        <w:t>This document serves as description of the RTL implementation for all components.</w:t>
+      </w:r>
+      <w:r>
+        <w:rPr>
+          <w:lang w:val="en-US"/>
+        </w:rPr>
+        <w:t>Tipps &amp; Tricks</w:t>
+      </w:r>
+    </w:p>
+    <w:p>
+      <w:pPr>
+        <w:pStyle w:val="Heading2"/>
+        <w:rPr>
+          <w:lang w:val="en-US"/>
+        </w:rPr>
+      </w:pPr>
+      <w:bookmarkStart w:id="1" w:name="_Toc9267525"/>
+      <w:r>
+        <w:rPr>
+          <w:lang w:val="en-US"/>
+        </w:rPr>
+        <w:t>Working Copy Structure</w:t>
+      </w:r>
       <w:bookmarkEnd w:id="1"/>
-    </w:p>
-    <w:p>
-      <w:pPr>
-        <w:rPr>
-          <w:lang w:val="en-US"/>
-        </w:rPr>
-      </w:pPr>
-      <w:r>
-        <w:rPr>
-          <w:lang w:val="en-US"/>
-        </w:rPr>
-        <w:t>The purpose of this library is to provide HDL implementations for common</w:t>
-      </w:r>
-      <w:r>
-        <w:rPr>
-          <w:lang w:val="en-US"/>
-        </w:rPr>
-        <w:t>ly used VHDL functionality such as memories, FIFOs and clock crossings.</w:t>
-      </w:r>
-    </w:p>
-    <w:p>
-      <w:pPr>
-        <w:rPr>
-          <w:lang w:val="en-US"/>
-        </w:rPr>
-      </w:pPr>
-      <w:r>
-        <w:rPr>
-          <w:lang w:val="en-US"/>
-        </w:rPr>
-        <w:t>This document serves as description of the RTL implementation for all components.</w:t>
-      </w:r>
-      <w:r>
-        <w:rPr>
-          <w:lang w:val="en-US"/>
-        </w:rPr>
-        <w:t>Tipps &amp; Tricks</w:t>
-      </w:r>
-    </w:p>
-    <w:p>
-      <w:pPr>
-        <w:pStyle w:val="Heading2"/>
-        <w:rPr>
-          <w:lang w:val="en-US"/>
-        </w:rPr>
-      </w:pPr>
-      <w:bookmarkStart w:id="2" w:name="_Toc9243592"/>
-      <w:r>
-        <w:rPr>
-          <w:lang w:val="en-US"/>
-        </w:rPr>
-        <w:t>Working Copy Structure</w:t>
-      </w:r>
-      <w:bookmarkEnd w:id="2"/>
     </w:p>
     <w:p>
       <w:pPr>
@@ -6586,7 +6807,7 @@
           <w:lang w:val="en-US"/>
         </w:rPr>
       </w:pPr>
-      <w:bookmarkStart w:id="3" w:name="_Toc9243640"/>
+      <w:bookmarkStart w:id="2" w:name="_Toc9267573"/>
       <w:r>
         <w:rPr>
           <w:lang w:val="en-US"/>
@@ -6636,62 +6857,62 @@
         </w:rPr>
         <w:t>Working copy structure</w:t>
       </w:r>
+      <w:bookmarkEnd w:id="2"/>
+    </w:p>
+    <w:p>
+      <w:pPr>
+        <w:rPr>
+          <w:lang w:val="en-US"/>
+        </w:rPr>
+      </w:pPr>
+      <w:r>
+        <w:rPr>
+          <w:lang w:val="en-US"/>
+        </w:rPr>
+        <w:t xml:space="preserve">It is not necessary but recommended to use the name </w:t>
+      </w:r>
+      <w:r>
+        <w:rPr>
+          <w:i/>
+          <w:lang w:val="en-US"/>
+        </w:rPr>
+        <w:t>psi_lib</w:t>
+      </w:r>
+      <w:r>
+        <w:rPr>
+          <w:lang w:val="en-US"/>
+        </w:rPr>
+        <w:t xml:space="preserve"> as name for the </w:t>
+      </w:r>
+      <w:r>
+        <w:rPr>
+          <w:i/>
+          <w:lang w:val="en-US"/>
+        </w:rPr>
+        <w:t>&lt;Root&gt;</w:t>
+      </w:r>
+      <w:r>
+        <w:rPr>
+          <w:lang w:val="en-US"/>
+        </w:rPr>
+        <w:t xml:space="preserve"> folder.</w:t>
+      </w:r>
+    </w:p>
+    <w:p>
+      <w:pPr>
+        <w:pStyle w:val="Heading2"/>
+        <w:rPr>
+          <w:lang w:val="en-US"/>
+        </w:rPr>
+      </w:pPr>
+      <w:bookmarkStart w:id="3" w:name="_Toc9267526"/>
+      <w:r>
+        <w:rPr>
+          <w:lang w:val="en-US"/>
+        </w:rPr>
+        <w:t>VHDL Libraries</w:t>
+      </w:r>
       <w:bookmarkEnd w:id="3"/>
-    </w:p>
-    <w:p>
-      <w:pPr>
-        <w:rPr>
-          <w:lang w:val="en-US"/>
-        </w:rPr>
-      </w:pPr>
-      <w:r>
-        <w:rPr>
-          <w:lang w:val="en-US"/>
-        </w:rPr>
-        <w:t xml:space="preserve">It is not necessary but recommended to use the name </w:t>
-      </w:r>
-      <w:r>
-        <w:rPr>
-          <w:i/>
-          <w:lang w:val="en-US"/>
-        </w:rPr>
-        <w:t>psi_lib</w:t>
-      </w:r>
-      <w:r>
-        <w:rPr>
-          <w:lang w:val="en-US"/>
-        </w:rPr>
-        <w:t xml:space="preserve"> as name for the </w:t>
-      </w:r>
-      <w:r>
-        <w:rPr>
-          <w:i/>
-          <w:lang w:val="en-US"/>
-        </w:rPr>
-        <w:t>&lt;Root&gt;</w:t>
-      </w:r>
-      <w:r>
-        <w:rPr>
-          <w:lang w:val="en-US"/>
-        </w:rPr>
-        <w:t xml:space="preserve"> folder.</w:t>
-      </w:r>
-    </w:p>
-    <w:p>
-      <w:pPr>
-        <w:pStyle w:val="Heading2"/>
-        <w:rPr>
-          <w:lang w:val="en-US"/>
-        </w:rPr>
-      </w:pPr>
-      <w:bookmarkStart w:id="4" w:name="_Toc9243593"/>
-      <w:r>
-        <w:rPr>
-          <w:lang w:val="en-US"/>
-        </w:rPr>
-        <w:t>VHDL Libraries</w:t>
-      </w:r>
-      <w:bookmarkEnd w:id="4"/>
     </w:p>
     <w:p>
       <w:pPr>
@@ -6889,7 +7110,7 @@
           <w:lang w:val="en-US"/>
         </w:rPr>
       </w:pPr>
-      <w:bookmarkStart w:id="5" w:name="_Toc9243594"/>
+      <w:bookmarkStart w:id="4" w:name="_Toc9267527"/>
       <w:r>
         <w:rPr>
           <w:lang w:val="en-US"/>
@@ -6897,7 +7118,7 @@
         <w:lastRenderedPageBreak/>
         <w:t>Running Simulations</w:t>
       </w:r>
-      <w:bookmarkEnd w:id="5"/>
+      <w:bookmarkEnd w:id="4"/>
     </w:p>
     <w:p>
       <w:pPr>
@@ -7439,7 +7660,7 @@
           <w:lang w:val="en-US"/>
         </w:rPr>
       </w:pPr>
-      <w:bookmarkStart w:id="6" w:name="_Toc9243595"/>
+      <w:bookmarkStart w:id="5" w:name="_Toc9267528"/>
       <w:r>
         <w:rPr>
           <w:lang w:val="en-US"/>
@@ -7447,7 +7668,7 @@
         <w:lastRenderedPageBreak/>
         <w:t>Contribute to PSI VHDL Libraries</w:t>
       </w:r>
-      <w:bookmarkEnd w:id="6"/>
+      <w:bookmarkEnd w:id="5"/>
     </w:p>
     <w:p>
       <w:pPr>
@@ -7830,7 +8051,7 @@
           <w:lang w:val="en-US"/>
         </w:rPr>
       </w:pPr>
-      <w:bookmarkStart w:id="7" w:name="_Toc9243596"/>
+      <w:bookmarkStart w:id="6" w:name="_Toc9267529"/>
       <w:r>
         <w:rPr>
           <w:lang w:val="en-US"/>
@@ -7838,7 +8059,7 @@
         <w:lastRenderedPageBreak/>
         <w:t>Handshaking Signals</w:t>
       </w:r>
-      <w:bookmarkEnd w:id="7"/>
+      <w:bookmarkEnd w:id="6"/>
     </w:p>
     <w:p>
       <w:pPr>
@@ -8104,7 +8325,7 @@
           <w:lang w:val="en-US"/>
         </w:rPr>
       </w:pPr>
-      <w:bookmarkStart w:id="8" w:name="_Toc9243641"/>
+      <w:bookmarkStart w:id="7" w:name="_Toc9267574"/>
       <w:r>
         <w:rPr>
           <w:lang w:val="en-US"/>
@@ -8154,7 +8375,7 @@
         </w:rPr>
         <w:t>Handshaking signals</w:t>
       </w:r>
-      <w:bookmarkEnd w:id="8"/>
+      <w:bookmarkEnd w:id="7"/>
     </w:p>
     <w:p>
       <w:pPr>
@@ -8301,7 +8522,7 @@
           <w:lang w:val="en-US"/>
         </w:rPr>
       </w:pPr>
-      <w:bookmarkStart w:id="9" w:name="_Toc9243597"/>
+      <w:bookmarkStart w:id="8" w:name="_Toc9267530"/>
       <w:r>
         <w:rPr>
           <w:lang w:val="en-US"/>
@@ -8309,21 +8530,64 @@
         <w:lastRenderedPageBreak/>
         <w:t>Packages</w:t>
       </w:r>
+      <w:bookmarkEnd w:id="8"/>
+    </w:p>
+    <w:p>
+      <w:pPr>
+        <w:pStyle w:val="Heading2"/>
+        <w:rPr>
+          <w:lang w:val="en-US"/>
+        </w:rPr>
+      </w:pPr>
+      <w:bookmarkStart w:id="9" w:name="_Toc9267531"/>
+      <w:r>
+        <w:rPr>
+          <w:lang w:val="en-US"/>
+        </w:rPr>
+        <w:t>psi_common_array_pkg</w:t>
+      </w:r>
       <w:bookmarkEnd w:id="9"/>
     </w:p>
     <w:p>
       <w:pPr>
+        <w:pStyle w:val="Heading3"/>
+        <w:rPr>
+          <w:lang w:val="en-US"/>
+        </w:rPr>
+      </w:pPr>
+      <w:r>
+        <w:rPr>
+          <w:lang w:val="en-US"/>
+        </w:rPr>
+        <w:t>Description</w:t>
+      </w:r>
+    </w:p>
+    <w:p>
+      <w:pPr>
+        <w:rPr>
+          <w:lang w:val="en-US"/>
+        </w:rPr>
+      </w:pPr>
+      <w:r>
+        <w:rPr>
+          <w:lang w:val="en-US"/>
+        </w:rPr>
+        <w:t>This package defines various array types that are not defined by VHDL natively. Some of these definitions are no more required in VHDL 2008 but since VHDL 2008 is not yet fully synthesizable, the package is kept.</w:t>
+      </w:r>
+    </w:p>
+    <w:p>
+      <w:pPr>
         <w:pStyle w:val="Heading2"/>
         <w:rPr>
           <w:lang w:val="en-US"/>
         </w:rPr>
       </w:pPr>
-      <w:bookmarkStart w:id="10" w:name="_Toc9243598"/>
-      <w:r>
-        <w:rPr>
-          <w:lang w:val="en-US"/>
-        </w:rPr>
-        <w:t>psi_common_array_pkg</w:t>
+      <w:bookmarkStart w:id="10" w:name="_Toc9267532"/>
+      <w:r>
+        <w:rPr>
+          <w:lang w:val="en-US"/>
+        </w:rPr>
+        <w:t>psi_common_logic_pkg</w:t>
       </w:r>
       <w:bookmarkEnd w:id="10"/>
     </w:p>
@@ -8351,7 +8615,7 @@
         <w:rPr>
           <w:lang w:val="en-US"/>
         </w:rPr>
-        <w:t>This package defines various array types that are not defined by VHDL natively. Some of these definitions are no more required in VHDL 2008 but since VHDL 2008 is not yet fully synthesizable, the package is kept.</w:t>
+        <w:t>This package contains various logic functions (e.g. combinatorial conversions) that can be synthesized.</w:t>
       </w:r>
     </w:p>
     <w:p>
@@ -8361,12 +8625,12 @@
           <w:lang w:val="en-US"/>
         </w:rPr>
       </w:pPr>
-      <w:bookmarkStart w:id="11" w:name="_Toc9243599"/>
-      <w:r>
-        <w:rPr>
-          <w:lang w:val="en-US"/>
-        </w:rPr>
-        <w:t>psi_common_logic_pkg</w:t>
+      <w:bookmarkStart w:id="11" w:name="_Toc9267533"/>
+      <w:r>
+        <w:rPr>
+          <w:lang w:val="en-US"/>
+        </w:rPr>
+        <w:t>psi_common_axi_pkg</w:t>
       </w:r>
       <w:bookmarkEnd w:id="11"/>
     </w:p>
@@ -8394,7 +8658,7 @@
         <w:rPr>
           <w:lang w:val="en-US"/>
         </w:rPr>
-        <w:t>This package contains various logic functions (e.g. combinatorial conversions) that can be synthesized.</w:t>
+        <w:t>This package contains record definitions to allow representing a complete AXI interface including all ports by only two records (one in each direction). This helps improving the readability of entities with AXI interfaces.</w:t>
       </w:r>
     </w:p>
     <w:p>
@@ -8404,57 +8668,14 @@
           <w:lang w:val="en-US"/>
         </w:rPr>
       </w:pPr>
-      <w:bookmarkStart w:id="12" w:name="_Toc9243600"/>
-      <w:r>
-        <w:rPr>
-          <w:lang w:val="en-US"/>
-        </w:rPr>
-        <w:t>psi_common_axi_pkg</w:t>
+      <w:bookmarkStart w:id="12" w:name="_Toc9267534"/>
+      <w:r>
+        <w:rPr>
+          <w:lang w:val="en-US"/>
+        </w:rPr>
+        <w:t>psi_common_math_pkg</w:t>
       </w:r>
       <w:bookmarkEnd w:id="12"/>
-    </w:p>
-    <w:p>
-      <w:pPr>
-        <w:pStyle w:val="Heading3"/>
-        <w:rPr>
-          <w:lang w:val="en-US"/>
-        </w:rPr>
-      </w:pPr>
-      <w:r>
-        <w:rPr>
-          <w:lang w:val="en-US"/>
-        </w:rPr>
-        <w:t>Description</w:t>
-      </w:r>
-    </w:p>
-    <w:p>
-      <w:pPr>
-        <w:rPr>
-          <w:lang w:val="en-US"/>
-        </w:rPr>
-      </w:pPr>
-      <w:r>
-        <w:rPr>
-          <w:lang w:val="en-US"/>
-        </w:rPr>
-        <w:t>This package contains record definitions to allow representing a complete AXI interface including all ports by only two records (one in each direction). This helps improving the readability of entities with AXI interfaces.</w:t>
-      </w:r>
-    </w:p>
-    <w:p>
-      <w:pPr>
-        <w:pStyle w:val="Heading2"/>
-        <w:rPr>
-          <w:lang w:val="en-US"/>
-        </w:rPr>
-      </w:pPr>
-      <w:bookmarkStart w:id="13" w:name="_Toc9243601"/>
-      <w:r>
-        <w:rPr>
-          <w:lang w:val="en-US"/>
-        </w:rPr>
-        <w:t>psi_common_math_pkg</w:t>
-      </w:r>
-      <w:bookmarkEnd w:id="13"/>
     </w:p>
     <w:p>
       <w:pPr>
@@ -8499,7 +8720,7 @@
           <w:lang w:val="en-US"/>
         </w:rPr>
       </w:pPr>
-      <w:bookmarkStart w:id="14" w:name="_Toc9243602"/>
+      <w:bookmarkStart w:id="13" w:name="_Toc9267535"/>
       <w:r>
         <w:rPr>
           <w:lang w:val="en-US"/>
@@ -8507,23 +8728,23 @@
         <w:lastRenderedPageBreak/>
         <w:t>Memories</w:t>
       </w:r>
+      <w:bookmarkEnd w:id="13"/>
+    </w:p>
+    <w:p>
+      <w:pPr>
+        <w:pStyle w:val="Heading2"/>
+        <w:rPr>
+          <w:lang w:val="en-US"/>
+        </w:rPr>
+      </w:pPr>
+      <w:bookmarkStart w:id="14" w:name="_Toc9267536"/>
+      <w:r>
+        <w:rPr>
+          <w:lang w:val="en-US"/>
+        </w:rPr>
+        <w:t>psi_common_sdp_ram</w:t>
+      </w:r>
       <w:bookmarkEnd w:id="14"/>
-    </w:p>
-    <w:p>
-      <w:pPr>
-        <w:pStyle w:val="Heading2"/>
-        <w:rPr>
-          <w:lang w:val="en-US"/>
-        </w:rPr>
-      </w:pPr>
-      <w:bookmarkStart w:id="15" w:name="_Toc9243603"/>
-      <w:r>
-        <w:rPr>
-          <w:lang w:val="en-US"/>
-        </w:rPr>
-        <w:t>psi_common_sdp_ram</w:t>
-      </w:r>
-      <w:bookmarkEnd w:id="15"/>
     </w:p>
     <w:p>
       <w:pPr>
@@ -9686,7 +9907,7 @@
           <w:lang w:val="en-US"/>
         </w:rPr>
       </w:pPr>
-      <w:bookmarkStart w:id="16" w:name="_Toc9243604"/>
+      <w:bookmarkStart w:id="15" w:name="_Toc9267537"/>
       <w:r>
         <w:rPr>
           <w:lang w:val="en-US"/>
@@ -9700,7 +9921,7 @@
         </w:rPr>
         <w:t>_be</w:t>
       </w:r>
-      <w:bookmarkEnd w:id="16"/>
+      <w:bookmarkEnd w:id="15"/>
     </w:p>
     <w:p>
       <w:pPr>
@@ -10469,8 +10690,8 @@
           <w:lang w:val="en-US"/>
         </w:rPr>
       </w:pPr>
-      <w:bookmarkStart w:id="17" w:name="_Ref516049468"/>
-      <w:bookmarkStart w:id="18" w:name="_Toc9243605"/>
+      <w:bookmarkStart w:id="16" w:name="_Ref516049468"/>
+      <w:bookmarkStart w:id="17" w:name="_Toc9267538"/>
       <w:r>
         <w:rPr>
           <w:lang w:val="en-US"/>
@@ -10478,8 +10699,8 @@
         <w:lastRenderedPageBreak/>
         <w:t>psi_common_tdp_ram</w:t>
       </w:r>
+      <w:bookmarkEnd w:id="16"/>
       <w:bookmarkEnd w:id="17"/>
-      <w:bookmarkEnd w:id="18"/>
     </w:p>
     <w:p>
       <w:pPr>
@@ -11643,7 +11864,7 @@
           <w:lang w:val="en-US"/>
         </w:rPr>
       </w:pPr>
-      <w:bookmarkStart w:id="19" w:name="_Toc9243606"/>
+      <w:bookmarkStart w:id="18" w:name="_Toc9267539"/>
       <w:r>
         <w:rPr>
           <w:lang w:val="en-US"/>
@@ -11651,27 +11872,27 @@
         <w:lastRenderedPageBreak/>
         <w:t>FIFOs</w:t>
       </w:r>
+      <w:bookmarkEnd w:id="18"/>
+    </w:p>
+    <w:p>
+      <w:pPr>
+        <w:pStyle w:val="Heading2"/>
+        <w:rPr>
+          <w:lang w:val="en-US"/>
+        </w:rPr>
+      </w:pPr>
+      <w:bookmarkStart w:id="19" w:name="_Ref516059138"/>
+      <w:bookmarkStart w:id="20" w:name="_Ref516059150"/>
+      <w:bookmarkStart w:id="21" w:name="_Toc9267540"/>
+      <w:r>
+        <w:rPr>
+          <w:lang w:val="en-US"/>
+        </w:rPr>
+        <w:t>psi_common_async_fifo</w:t>
+      </w:r>
       <w:bookmarkEnd w:id="19"/>
-    </w:p>
-    <w:p>
-      <w:pPr>
-        <w:pStyle w:val="Heading2"/>
-        <w:rPr>
-          <w:lang w:val="en-US"/>
-        </w:rPr>
-      </w:pPr>
-      <w:bookmarkStart w:id="20" w:name="_Ref516059138"/>
-      <w:bookmarkStart w:id="21" w:name="_Ref516059150"/>
-      <w:bookmarkStart w:id="22" w:name="_Toc9243607"/>
-      <w:r>
-        <w:rPr>
-          <w:lang w:val="en-US"/>
-        </w:rPr>
-        <w:t>psi_common_async_fifo</w:t>
-      </w:r>
       <w:bookmarkEnd w:id="20"/>
       <w:bookmarkEnd w:id="21"/>
-      <w:bookmarkEnd w:id="22"/>
     </w:p>
     <w:p>
       <w:pPr>
@@ -14084,7 +14305,7 @@
           <w:lang w:val="en-US"/>
         </w:rPr>
       </w:pPr>
-      <w:bookmarkStart w:id="23" w:name="_Toc9243642"/>
+      <w:bookmarkStart w:id="22" w:name="_Toc9267575"/>
       <w:r>
         <w:rPr>
           <w:lang w:val="en-US"/>
@@ -14146,7 +14367,7 @@
         </w:rPr>
         <w:t xml:space="preserve"> Architecture</w:t>
       </w:r>
-      <w:bookmarkEnd w:id="23"/>
+      <w:bookmarkEnd w:id="22"/>
     </w:p>
     <w:p>
       <w:pPr>
@@ -14228,7 +14449,7 @@
           <w:lang w:val="en-US"/>
         </w:rPr>
       </w:pPr>
-      <w:bookmarkStart w:id="24" w:name="_Toc9243608"/>
+      <w:bookmarkStart w:id="23" w:name="_Toc9267541"/>
       <w:r>
         <w:rPr>
           <w:lang w:val="en-US"/>
@@ -14236,7 +14457,7 @@
         <w:lastRenderedPageBreak/>
         <w:t>psi_common_sync_fifo</w:t>
       </w:r>
-      <w:bookmarkEnd w:id="24"/>
+      <w:bookmarkEnd w:id="23"/>
     </w:p>
     <w:p>
       <w:pPr>
@@ -16409,7 +16630,7 @@
           <w:lang w:val="en-US"/>
         </w:rPr>
       </w:pPr>
-      <w:bookmarkStart w:id="25" w:name="_Toc9243609"/>
+      <w:bookmarkStart w:id="24" w:name="_Toc9267542"/>
       <w:r>
         <w:rPr>
           <w:lang w:val="en-US"/>
@@ -16417,23 +16638,23 @@
         <w:lastRenderedPageBreak/>
         <w:t>Clock Crossings</w:t>
       </w:r>
+      <w:bookmarkEnd w:id="24"/>
+    </w:p>
+    <w:p>
+      <w:pPr>
+        <w:pStyle w:val="Heading2"/>
+        <w:rPr>
+          <w:lang w:val="en-US"/>
+        </w:rPr>
+      </w:pPr>
+      <w:bookmarkStart w:id="25" w:name="_Toc9267543"/>
+      <w:r>
+        <w:rPr>
+          <w:lang w:val="en-US"/>
+        </w:rPr>
+        <w:t>psi_common_pulse_cc</w:t>
+      </w:r>
       <w:bookmarkEnd w:id="25"/>
-    </w:p>
-    <w:p>
-      <w:pPr>
-        <w:pStyle w:val="Heading2"/>
-        <w:rPr>
-          <w:lang w:val="en-US"/>
-        </w:rPr>
-      </w:pPr>
-      <w:bookmarkStart w:id="26" w:name="_Toc9243610"/>
-      <w:r>
-        <w:rPr>
-          <w:lang w:val="en-US"/>
-        </w:rPr>
-        <w:t>psi_common_pulse_cc</w:t>
-      </w:r>
-      <w:bookmarkEnd w:id="26"/>
     </w:p>
     <w:p>
       <w:pPr>
@@ -17304,7 +17525,7 @@
           <w:lang w:val="en-US"/>
         </w:rPr>
       </w:pPr>
-      <w:bookmarkStart w:id="27" w:name="_Ref516063767"/>
+      <w:bookmarkStart w:id="26" w:name="_Ref516063767"/>
       <w:r>
         <w:rPr>
           <w:lang w:val="en-US"/>
@@ -17312,7 +17533,7 @@
         <w:lastRenderedPageBreak/>
         <w:t>Architecture</w:t>
       </w:r>
-      <w:bookmarkEnd w:id="27"/>
+      <w:bookmarkEnd w:id="26"/>
     </w:p>
     <w:p>
       <w:pPr>
@@ -17403,7 +17624,7 @@
           <w:lang w:val="en-US"/>
         </w:rPr>
       </w:pPr>
-      <w:bookmarkStart w:id="28" w:name="_Toc9243643"/>
+      <w:bookmarkStart w:id="27" w:name="_Toc9267576"/>
       <w:r>
         <w:rPr>
           <w:lang w:val="en-US"/>
@@ -17465,7 +17686,7 @@
         </w:rPr>
         <w:t xml:space="preserve"> handling of pulses</w:t>
       </w:r>
-      <w:bookmarkEnd w:id="28"/>
+      <w:bookmarkEnd w:id="27"/>
     </w:p>
     <w:p>
       <w:pPr>
@@ -17550,7 +17771,7 @@
           <w:lang w:val="en-US"/>
         </w:rPr>
       </w:pPr>
-      <w:bookmarkStart w:id="29" w:name="_Toc9243644"/>
+      <w:bookmarkStart w:id="28" w:name="_Toc9267577"/>
       <w:r>
         <w:rPr>
           <w:lang w:val="en-US"/>
@@ -17612,7 +17833,7 @@
         </w:rPr>
         <w:t xml:space="preserve"> alignment of pulses can change</w:t>
       </w:r>
-      <w:bookmarkEnd w:id="29"/>
+      <w:bookmarkEnd w:id="28"/>
     </w:p>
     <w:p>
       <w:pPr>
@@ -17712,7 +17933,7 @@
           <w:lang w:val="en-US"/>
         </w:rPr>
       </w:pPr>
-      <w:bookmarkStart w:id="30" w:name="_Toc9243645"/>
+      <w:bookmarkStart w:id="29" w:name="_Toc9267578"/>
       <w:r>
         <w:rPr>
           <w:lang w:val="en-US"/>
@@ -17774,7 +17995,7 @@
         </w:rPr>
         <w:t xml:space="preserve"> handling of resets</w:t>
       </w:r>
-      <w:bookmarkEnd w:id="30"/>
+      <w:bookmarkEnd w:id="29"/>
     </w:p>
     <w:p>
       <w:pPr>
@@ -17833,7 +18054,7 @@
           <w:lang w:val="en-US"/>
         </w:rPr>
       </w:pPr>
-      <w:bookmarkStart w:id="31" w:name="_Toc9243611"/>
+      <w:bookmarkStart w:id="30" w:name="_Toc9267544"/>
       <w:r>
         <w:rPr>
           <w:lang w:val="en-US"/>
@@ -17841,7 +18062,7 @@
         <w:lastRenderedPageBreak/>
         <w:t>psi_common_simple_cc</w:t>
       </w:r>
-      <w:bookmarkEnd w:id="31"/>
+      <w:bookmarkEnd w:id="30"/>
     </w:p>
     <w:p>
       <w:pPr>
@@ -18998,7 +19219,7 @@
           <w:lang w:val="en-US"/>
         </w:rPr>
       </w:pPr>
-      <w:bookmarkStart w:id="32" w:name="_Toc9243646"/>
+      <w:bookmarkStart w:id="31" w:name="_Toc9267579"/>
       <w:r>
         <w:rPr>
           <w:lang w:val="en-US"/>
@@ -19048,7 +19269,7 @@
         </w:rPr>
         <w:t>psi_common_simple_cc: Architecture</w:t>
       </w:r>
-      <w:bookmarkEnd w:id="32"/>
+      <w:bookmarkEnd w:id="31"/>
     </w:p>
     <w:p>
       <w:pPr>
@@ -19178,7 +19399,7 @@
           <w:lang w:val="en-US"/>
         </w:rPr>
       </w:pPr>
-      <w:bookmarkStart w:id="33" w:name="_Toc9243612"/>
+      <w:bookmarkStart w:id="32" w:name="_Toc9267545"/>
       <w:r>
         <w:rPr>
           <w:lang w:val="en-US"/>
@@ -19186,7 +19407,7 @@
         <w:lastRenderedPageBreak/>
         <w:t>psi_common_status_cc</w:t>
       </w:r>
-      <w:bookmarkEnd w:id="33"/>
+      <w:bookmarkEnd w:id="32"/>
     </w:p>
     <w:p>
       <w:pPr>
@@ -20288,7 +20509,7 @@
           <w:lang w:val="en-US"/>
         </w:rPr>
       </w:pPr>
-      <w:bookmarkStart w:id="34" w:name="_Toc9243647"/>
+      <w:bookmarkStart w:id="33" w:name="_Toc9267580"/>
       <w:r>
         <w:rPr>
           <w:lang w:val="en-US"/>
@@ -20338,7 +20559,7 @@
         </w:rPr>
         <w:t>psi_common_status_cc: Architecture</w:t>
       </w:r>
-      <w:bookmarkEnd w:id="34"/>
+      <w:bookmarkEnd w:id="33"/>
     </w:p>
     <w:p>
       <w:pPr>
@@ -20406,7 +20627,7 @@
           <w:lang w:val="en-US"/>
         </w:rPr>
       </w:pPr>
-      <w:bookmarkStart w:id="35" w:name="_Toc9243613"/>
+      <w:bookmarkStart w:id="34" w:name="_Toc9267546"/>
       <w:r>
         <w:rPr>
           <w:lang w:val="en-US"/>
@@ -20414,7 +20635,7 @@
         <w:lastRenderedPageBreak/>
         <w:t>psi_common_sync_cc_n2xn</w:t>
       </w:r>
-      <w:bookmarkEnd w:id="35"/>
+      <w:bookmarkEnd w:id="34"/>
     </w:p>
     <w:p>
       <w:pPr>
@@ -21334,7 +21555,7 @@
           <w:lang w:val="en-US"/>
         </w:rPr>
       </w:pPr>
-      <w:bookmarkStart w:id="36" w:name="_Toc9243614"/>
+      <w:bookmarkStart w:id="35" w:name="_Toc9267547"/>
       <w:r>
         <w:rPr>
           <w:lang w:val="en-US"/>
@@ -21354,7 +21575,7 @@
         </w:rPr>
         <w:t>c_cc_xn2n</w:t>
       </w:r>
-      <w:bookmarkEnd w:id="36"/>
+      <w:bookmarkEnd w:id="35"/>
     </w:p>
     <w:p>
       <w:pPr>
@@ -22267,7 +22488,7 @@
           <w:lang w:val="en-US"/>
         </w:rPr>
       </w:pPr>
-      <w:bookmarkStart w:id="37" w:name="_Toc9243615"/>
+      <w:bookmarkStart w:id="36" w:name="_Toc9267548"/>
       <w:r>
         <w:rPr>
           <w:lang w:val="en-US"/>
@@ -22275,7 +22496,7 @@
         <w:lastRenderedPageBreak/>
         <w:t>psi_common_bit_cc</w:t>
       </w:r>
-      <w:bookmarkEnd w:id="37"/>
+      <w:bookmarkEnd w:id="36"/>
     </w:p>
     <w:p>
       <w:pPr>
@@ -22746,14 +22967,14 @@
           <w:lang w:val="en-US"/>
         </w:rPr>
       </w:pPr>
-      <w:bookmarkStart w:id="38" w:name="_Toc9243616"/>
+      <w:bookmarkStart w:id="37" w:name="_Toc9267549"/>
       <w:r>
         <w:rPr>
           <w:lang w:val="en-US"/>
         </w:rPr>
         <w:t>Other Components that can be used as Clock Crossings</w:t>
       </w:r>
-      <w:bookmarkEnd w:id="38"/>
+      <w:bookmarkEnd w:id="37"/>
     </w:p>
     <w:p>
       <w:pPr>
@@ -22952,7 +23173,7 @@
           <w:lang w:val="en-US"/>
         </w:rPr>
       </w:pPr>
-      <w:bookmarkStart w:id="39" w:name="_Toc9243617"/>
+      <w:bookmarkStart w:id="38" w:name="_Toc9267550"/>
       <w:r>
         <w:rPr>
           <w:lang w:val="en-US"/>
@@ -22960,23 +23181,23 @@
         <w:lastRenderedPageBreak/>
         <w:t>Timing</w:t>
       </w:r>
+      <w:bookmarkEnd w:id="38"/>
+    </w:p>
+    <w:p>
+      <w:pPr>
+        <w:pStyle w:val="Heading2"/>
+        <w:rPr>
+          <w:lang w:val="en-US"/>
+        </w:rPr>
+      </w:pPr>
+      <w:bookmarkStart w:id="39" w:name="_Toc9267551"/>
+      <w:r>
+        <w:rPr>
+          <w:lang w:val="en-US"/>
+        </w:rPr>
+        <w:t>psi_common_strobe_generator</w:t>
+      </w:r>
       <w:bookmarkEnd w:id="39"/>
-    </w:p>
-    <w:p>
-      <w:pPr>
-        <w:pStyle w:val="Heading2"/>
-        <w:rPr>
-          <w:lang w:val="en-US"/>
-        </w:rPr>
-      </w:pPr>
-      <w:bookmarkStart w:id="40" w:name="_Toc9243618"/>
-      <w:r>
-        <w:rPr>
-          <w:lang w:val="en-US"/>
-        </w:rPr>
-        <w:t>psi_common_strobe_generator</w:t>
-      </w:r>
-      <w:bookmarkEnd w:id="40"/>
     </w:p>
     <w:p>
       <w:pPr>
@@ -23671,7 +23892,7 @@
           <w:lang w:val="en-US"/>
         </w:rPr>
       </w:pPr>
-      <w:bookmarkStart w:id="41" w:name="_Toc9243648"/>
+      <w:bookmarkStart w:id="40" w:name="_Toc9267581"/>
       <w:r>
         <w:rPr>
           <w:lang w:val="en-US"/>
@@ -23721,7 +23942,7 @@
         </w:rPr>
         <w:t>psi_common_strobe_generator: Strobe synchronization</w:t>
       </w:r>
-      <w:bookmarkEnd w:id="41"/>
+      <w:bookmarkEnd w:id="40"/>
     </w:p>
     <w:p>
       <w:pPr>
@@ -23738,7 +23959,7 @@
           <w:lang w:val="en-US"/>
         </w:rPr>
       </w:pPr>
-      <w:bookmarkStart w:id="42" w:name="_Toc9243619"/>
+      <w:bookmarkStart w:id="41" w:name="_Toc9267552"/>
       <w:r>
         <w:rPr>
           <w:lang w:val="en-US"/>
@@ -23746,7 +23967,7 @@
         <w:lastRenderedPageBreak/>
         <w:t>psi_common_strobe_divider</w:t>
       </w:r>
-      <w:bookmarkEnd w:id="42"/>
+      <w:bookmarkEnd w:id="41"/>
     </w:p>
     <w:p>
       <w:pPr>
@@ -24336,7 +24557,7 @@
           <w:lang w:val="en-US"/>
         </w:rPr>
       </w:pPr>
-      <w:bookmarkStart w:id="43" w:name="_Toc9243620"/>
+      <w:bookmarkStart w:id="42" w:name="_Toc9267553"/>
       <w:r>
         <w:rPr>
           <w:lang w:val="en-US"/>
@@ -24344,7 +24565,7 @@
         <w:lastRenderedPageBreak/>
         <w:t>psi_common_tickgenerator</w:t>
       </w:r>
-      <w:bookmarkEnd w:id="43"/>
+      <w:bookmarkEnd w:id="42"/>
     </w:p>
     <w:p>
       <w:pPr>
@@ -24995,7 +25216,7 @@
           <w:lang w:val="en-US"/>
         </w:rPr>
       </w:pPr>
-      <w:bookmarkStart w:id="44" w:name="_Toc9243621"/>
+      <w:bookmarkStart w:id="43" w:name="_Toc9267554"/>
       <w:r>
         <w:rPr>
           <w:lang w:val="en-US"/>
@@ -25003,7 +25224,7 @@
         <w:lastRenderedPageBreak/>
         <w:t>psi_common_pulse_shaper</w:t>
       </w:r>
-      <w:bookmarkEnd w:id="44"/>
+      <w:bookmarkEnd w:id="43"/>
     </w:p>
     <w:p>
       <w:pPr>
@@ -25153,7 +25374,7 @@
           <w:lang w:val="en-US"/>
         </w:rPr>
       </w:pPr>
-      <w:bookmarkStart w:id="45" w:name="_Toc9243649"/>
+      <w:bookmarkStart w:id="44" w:name="_Toc9267582"/>
       <w:r>
         <w:rPr>
           <w:lang w:val="en-US"/>
@@ -25203,7 +25424,7 @@
         </w:rPr>
         <w:t>psi_common_pulse_shaper: Example waveform</w:t>
       </w:r>
-      <w:bookmarkEnd w:id="45"/>
+      <w:bookmarkEnd w:id="44"/>
     </w:p>
     <w:p>
       <w:pPr>
@@ -25686,7 +25907,7 @@
           <w:lang w:val="en-US"/>
         </w:rPr>
       </w:pPr>
-      <w:bookmarkStart w:id="46" w:name="_Toc9243622"/>
+      <w:bookmarkStart w:id="45" w:name="_Toc9267555"/>
       <w:r>
         <w:rPr>
           <w:lang w:val="en-US"/>
@@ -25694,7 +25915,7 @@
         <w:lastRenderedPageBreak/>
         <w:t>psi_common_clk_meas</w:t>
       </w:r>
-      <w:bookmarkEnd w:id="46"/>
+      <w:bookmarkEnd w:id="45"/>
     </w:p>
     <w:p>
       <w:pPr>
@@ -26336,7 +26557,7 @@
           <w:lang w:val="en-US"/>
         </w:rPr>
       </w:pPr>
-      <w:bookmarkStart w:id="47" w:name="_Toc9243623"/>
+      <w:bookmarkStart w:id="46" w:name="_Toc9267556"/>
       <w:r>
         <w:rPr>
           <w:lang w:val="en-US"/>
@@ -26344,23 +26565,23 @@
         <w:lastRenderedPageBreak/>
         <w:t>Conversions</w:t>
       </w:r>
+      <w:bookmarkEnd w:id="46"/>
+    </w:p>
+    <w:p>
+      <w:pPr>
+        <w:pStyle w:val="Heading2"/>
+        <w:rPr>
+          <w:lang w:val="en-US"/>
+        </w:rPr>
+      </w:pPr>
+      <w:bookmarkStart w:id="47" w:name="_Toc9267557"/>
+      <w:r>
+        <w:rPr>
+          <w:lang w:val="en-US"/>
+        </w:rPr>
+        <w:t>psi_common_wconv_n2xn</w:t>
+      </w:r>
       <w:bookmarkEnd w:id="47"/>
-    </w:p>
-    <w:p>
-      <w:pPr>
-        <w:pStyle w:val="Heading2"/>
-        <w:rPr>
-          <w:lang w:val="en-US"/>
-        </w:rPr>
-      </w:pPr>
-      <w:bookmarkStart w:id="48" w:name="_Toc9243624"/>
-      <w:r>
-        <w:rPr>
-          <w:lang w:val="en-US"/>
-        </w:rPr>
-        <w:t>psi_common_wconv_n2xn</w:t>
-      </w:r>
-      <w:bookmarkEnd w:id="48"/>
     </w:p>
     <w:p>
       <w:pPr>
@@ -26497,7 +26718,7 @@
           <w:lang w:val="en-US"/>
         </w:rPr>
       </w:pPr>
-      <w:bookmarkStart w:id="49" w:name="_Toc9243650"/>
+      <w:bookmarkStart w:id="48" w:name="_Toc9267583"/>
       <w:r>
         <w:rPr>
           <w:lang w:val="en-US"/>
@@ -26547,7 +26768,7 @@
         </w:rPr>
         <w:t>psi_common_wconv_n2xn: Data alignment</w:t>
       </w:r>
-      <w:bookmarkEnd w:id="49"/>
+      <w:bookmarkEnd w:id="48"/>
     </w:p>
     <w:p>
       <w:pPr>
@@ -27451,7 +27672,7 @@
           <w:lang w:val="en-US"/>
         </w:rPr>
       </w:pPr>
-      <w:bookmarkStart w:id="50" w:name="_Toc9243625"/>
+      <w:bookmarkStart w:id="49" w:name="_Toc9267558"/>
       <w:r>
         <w:rPr>
           <w:lang w:val="en-US"/>
@@ -27459,7 +27680,7 @@
         <w:lastRenderedPageBreak/>
         <w:t>psi_common_wconv_xn2n</w:t>
       </w:r>
-      <w:bookmarkEnd w:id="50"/>
+      <w:bookmarkEnd w:id="49"/>
     </w:p>
     <w:p>
       <w:pPr>
@@ -27597,7 +27818,7 @@
           <w:lang w:val="en-US"/>
         </w:rPr>
       </w:pPr>
-      <w:bookmarkStart w:id="51" w:name="_Toc9243651"/>
+      <w:bookmarkStart w:id="50" w:name="_Toc9267584"/>
       <w:r>
         <w:rPr>
           <w:lang w:val="en-US"/>
@@ -27647,7 +27868,7 @@
         </w:rPr>
         <w:t>psi_common_wconv_xn2n: Data alignment</w:t>
       </w:r>
-      <w:bookmarkEnd w:id="51"/>
+      <w:bookmarkEnd w:id="50"/>
     </w:p>
     <w:p>
       <w:pPr>
@@ -28573,7 +28794,7 @@
           <w:lang w:val="en-US"/>
         </w:rPr>
       </w:pPr>
-      <w:bookmarkStart w:id="52" w:name="_Toc9243626"/>
+      <w:bookmarkStart w:id="51" w:name="_Toc9267559"/>
       <w:r>
         <w:rPr>
           <w:lang w:val="en-US"/>
@@ -28581,23 +28802,23 @@
         <w:lastRenderedPageBreak/>
         <w:t>TDM Handling</w:t>
       </w:r>
+      <w:bookmarkEnd w:id="51"/>
+    </w:p>
+    <w:p>
+      <w:pPr>
+        <w:pStyle w:val="Heading2"/>
+        <w:rPr>
+          <w:lang w:val="en-US"/>
+        </w:rPr>
+      </w:pPr>
+      <w:bookmarkStart w:id="52" w:name="_Toc9267560"/>
+      <w:r>
+        <w:rPr>
+          <w:lang w:val="en-US"/>
+        </w:rPr>
+        <w:t>psi_common_par_tdm</w:t>
+      </w:r>
       <w:bookmarkEnd w:id="52"/>
-    </w:p>
-    <w:p>
-      <w:pPr>
-        <w:pStyle w:val="Heading2"/>
-        <w:rPr>
-          <w:lang w:val="en-US"/>
-        </w:rPr>
-      </w:pPr>
-      <w:bookmarkStart w:id="53" w:name="_Toc9243627"/>
-      <w:r>
-        <w:rPr>
-          <w:lang w:val="en-US"/>
-        </w:rPr>
-        <w:t>psi_common_par_tdm</w:t>
-      </w:r>
-      <w:bookmarkEnd w:id="53"/>
     </w:p>
     <w:p>
       <w:pPr>
@@ -28709,7 +28930,7 @@
           <w:lang w:val="en-US"/>
         </w:rPr>
       </w:pPr>
-      <w:bookmarkStart w:id="54" w:name="_Toc9243652"/>
+      <w:bookmarkStart w:id="53" w:name="_Toc9267585"/>
       <w:r>
         <w:rPr>
           <w:lang w:val="en-US"/>
@@ -28759,7 +28980,7 @@
         </w:rPr>
         <w:t>psi_common_par_tdm: Waveform</w:t>
       </w:r>
-      <w:bookmarkEnd w:id="54"/>
+      <w:bookmarkEnd w:id="53"/>
     </w:p>
     <w:p>
       <w:pPr>
@@ -29427,7 +29648,7 @@
           <w:lang w:val="en-US"/>
         </w:rPr>
       </w:pPr>
-      <w:bookmarkStart w:id="55" w:name="_Toc9243628"/>
+      <w:bookmarkStart w:id="54" w:name="_Toc9267561"/>
       <w:r>
         <w:rPr>
           <w:lang w:val="en-US"/>
@@ -29435,7 +29656,7 @@
         <w:lastRenderedPageBreak/>
         <w:t>psi_common_tdm_par</w:t>
       </w:r>
-      <w:bookmarkEnd w:id="55"/>
+      <w:bookmarkEnd w:id="54"/>
     </w:p>
     <w:p>
       <w:pPr>
@@ -29547,7 +29768,7 @@
           <w:lang w:val="en-US"/>
         </w:rPr>
       </w:pPr>
-      <w:bookmarkStart w:id="56" w:name="_Toc9243653"/>
+      <w:bookmarkStart w:id="55" w:name="_Toc9267586"/>
       <w:r>
         <w:rPr>
           <w:lang w:val="en-US"/>
@@ -29597,7 +29818,7 @@
         </w:rPr>
         <w:t>psi_common_tdm_par: Waveform</w:t>
       </w:r>
-      <w:bookmarkEnd w:id="56"/>
+      <w:bookmarkEnd w:id="55"/>
     </w:p>
     <w:p>
       <w:pPr>
@@ -30306,8 +30527,8 @@
           <w:lang w:val="en-US"/>
         </w:rPr>
       </w:pPr>
-      <w:bookmarkStart w:id="57" w:name="_Toc519607076"/>
-      <w:bookmarkStart w:id="58" w:name="_Toc9243629"/>
+      <w:bookmarkStart w:id="56" w:name="_Toc519607076"/>
+      <w:bookmarkStart w:id="57" w:name="_Toc9267562"/>
       <w:r>
         <w:rPr>
           <w:lang w:val="en-US"/>
@@ -30315,8 +30536,8 @@
         <w:lastRenderedPageBreak/>
         <w:t>psi_common_tdm_mux</w:t>
       </w:r>
+      <w:bookmarkEnd w:id="56"/>
       <w:bookmarkEnd w:id="57"/>
-      <w:bookmarkEnd w:id="58"/>
     </w:p>
     <w:p>
       <w:pPr>
@@ -30419,8 +30640,8 @@
           <w:lang w:val="en-US"/>
         </w:rPr>
       </w:pPr>
-      <w:bookmarkStart w:id="59" w:name="_Toc519607104"/>
-      <w:bookmarkStart w:id="60" w:name="_Toc9243654"/>
+      <w:bookmarkStart w:id="58" w:name="_Toc519607104"/>
+      <w:bookmarkStart w:id="59" w:name="_Toc9267587"/>
       <w:r>
         <w:rPr>
           <w:lang w:val="en-US"/>
@@ -30461,8 +30682,8 @@
         </w:rPr>
         <w:t>psi_common_tdm_mux: Waveform</w:t>
       </w:r>
+      <w:bookmarkEnd w:id="58"/>
       <w:bookmarkEnd w:id="59"/>
-      <w:bookmarkEnd w:id="60"/>
       <w:r>
         <w:rPr>
           <w:lang w:val="en-US"/>
@@ -31257,7 +31478,7 @@
           <w:lang w:val="en-US"/>
         </w:rPr>
       </w:pPr>
-      <w:bookmarkStart w:id="61" w:name="_Toc9243630"/>
+      <w:bookmarkStart w:id="60" w:name="_Toc9267563"/>
       <w:r>
         <w:rPr>
           <w:lang w:val="en-US"/>
@@ -31265,23 +31486,23 @@
         <w:lastRenderedPageBreak/>
         <w:t>Arbiters</w:t>
       </w:r>
+      <w:bookmarkEnd w:id="60"/>
+    </w:p>
+    <w:p>
+      <w:pPr>
+        <w:pStyle w:val="Heading2"/>
+        <w:rPr>
+          <w:lang w:val="en-US"/>
+        </w:rPr>
+      </w:pPr>
+      <w:bookmarkStart w:id="61" w:name="_Toc9267564"/>
+      <w:r>
+        <w:rPr>
+          <w:lang w:val="en-US"/>
+        </w:rPr>
+        <w:t>psi_common_arb_priority</w:t>
+      </w:r>
       <w:bookmarkEnd w:id="61"/>
-    </w:p>
-    <w:p>
-      <w:pPr>
-        <w:pStyle w:val="Heading2"/>
-        <w:rPr>
-          <w:lang w:val="en-US"/>
-        </w:rPr>
-      </w:pPr>
-      <w:bookmarkStart w:id="62" w:name="_Toc9243631"/>
-      <w:r>
-        <w:rPr>
-          <w:lang w:val="en-US"/>
-        </w:rPr>
-        <w:t>psi_common_arb_priority</w:t>
-      </w:r>
-      <w:bookmarkEnd w:id="62"/>
     </w:p>
     <w:p>
       <w:pPr>
@@ -31406,7 +31627,7 @@
           <w:lang w:val="en-US"/>
         </w:rPr>
       </w:pPr>
-      <w:bookmarkStart w:id="63" w:name="_Toc9243655"/>
+      <w:bookmarkStart w:id="62" w:name="_Toc9267588"/>
       <w:r>
         <w:rPr>
           <w:lang w:val="en-US"/>
@@ -31456,7 +31677,7 @@
         </w:rPr>
         <w:t>psi_common_arb_priority: Waveform</w:t>
       </w:r>
-      <w:bookmarkEnd w:id="63"/>
+      <w:bookmarkEnd w:id="62"/>
     </w:p>
     <w:p>
       <w:pPr>
@@ -32128,7 +32349,7 @@
           <w:lang w:val="en-US"/>
         </w:rPr>
       </w:pPr>
-      <w:bookmarkStart w:id="64" w:name="_Toc9243656"/>
+      <w:bookmarkStart w:id="63" w:name="_Toc9267589"/>
       <w:r>
         <w:rPr>
           <w:lang w:val="en-US"/>
@@ -32178,7 +32399,7 @@
         </w:rPr>
         <w:t>psi_common_arb_priority: Parallel prefix computation (PPC)</w:t>
       </w:r>
-      <w:bookmarkEnd w:id="64"/>
+      <w:bookmarkEnd w:id="63"/>
     </w:p>
     <w:p>
       <w:pPr>
@@ -32196,7 +32417,7 @@
           <w:lang w:val="en-US"/>
         </w:rPr>
       </w:pPr>
-      <w:bookmarkStart w:id="65" w:name="_Toc9243632"/>
+      <w:bookmarkStart w:id="64" w:name="_Toc9267565"/>
       <w:r>
         <w:rPr>
           <w:lang w:val="en-US"/>
@@ -32204,7 +32425,7 @@
         <w:lastRenderedPageBreak/>
         <w:t>psi_common_arb_round_robin</w:t>
       </w:r>
-      <w:bookmarkEnd w:id="65"/>
+      <w:bookmarkEnd w:id="64"/>
     </w:p>
     <w:p>
       <w:pPr>
@@ -32368,7 +32589,7 @@
           <w:lang w:val="en-US"/>
         </w:rPr>
       </w:pPr>
-      <w:bookmarkStart w:id="66" w:name="_Toc9243657"/>
+      <w:bookmarkStart w:id="65" w:name="_Toc9267590"/>
       <w:r>
         <w:rPr>
           <w:lang w:val="en-US"/>
@@ -32418,7 +32639,7 @@
         </w:rPr>
         <w:t>psi_common_arb_round_robin: Waveform</w:t>
       </w:r>
-      <w:bookmarkEnd w:id="66"/>
+      <w:bookmarkEnd w:id="65"/>
     </w:p>
     <w:p>
       <w:pPr>
@@ -33102,7 +33323,7 @@
           <w:lang w:val="en-US"/>
         </w:rPr>
       </w:pPr>
-      <w:bookmarkStart w:id="67" w:name="_Toc9243633"/>
+      <w:bookmarkStart w:id="66" w:name="_Toc9267566"/>
       <w:r>
         <w:rPr>
           <w:lang w:val="en-US"/>
@@ -33110,23 +33331,23 @@
         <w:lastRenderedPageBreak/>
         <w:t>Interfaces</w:t>
       </w:r>
+      <w:bookmarkEnd w:id="66"/>
+    </w:p>
+    <w:p>
+      <w:pPr>
+        <w:pStyle w:val="Heading2"/>
+        <w:rPr>
+          <w:lang w:val="en-US"/>
+        </w:rPr>
+      </w:pPr>
+      <w:bookmarkStart w:id="67" w:name="_Toc9267567"/>
+      <w:r>
+        <w:rPr>
+          <w:lang w:val="en-US"/>
+        </w:rPr>
+        <w:t>psi_common_spi_master</w:t>
+      </w:r>
       <w:bookmarkEnd w:id="67"/>
-    </w:p>
-    <w:p>
-      <w:pPr>
-        <w:pStyle w:val="Heading2"/>
-        <w:rPr>
-          <w:lang w:val="en-US"/>
-        </w:rPr>
-      </w:pPr>
-      <w:bookmarkStart w:id="68" w:name="_Toc9243634"/>
-      <w:r>
-        <w:rPr>
-          <w:lang w:val="en-US"/>
-        </w:rPr>
-        <w:t>psi_common_spi_master</w:t>
-      </w:r>
-      <w:bookmarkEnd w:id="68"/>
     </w:p>
     <w:p>
       <w:pPr>
@@ -33238,7 +33459,7 @@
           <w:lang w:val="en-US"/>
         </w:rPr>
       </w:pPr>
-      <w:bookmarkStart w:id="69" w:name="_Toc9243658"/>
+      <w:bookmarkStart w:id="68" w:name="_Toc9267591"/>
       <w:r>
         <w:rPr>
           <w:lang w:val="en-US"/>
@@ -33288,7 +33509,7 @@
         </w:rPr>
         <w:t>psi_common_spi_master: CPOL and CPHA meaning</w:t>
       </w:r>
-      <w:bookmarkEnd w:id="69"/>
+      <w:bookmarkEnd w:id="68"/>
     </w:p>
     <w:p>
       <w:pPr>
@@ -34802,7 +35023,7 @@
           <w:lang w:val="en-US"/>
         </w:rPr>
       </w:pPr>
-      <w:bookmarkStart w:id="70" w:name="_Toc9243659"/>
+      <w:bookmarkStart w:id="69" w:name="_Toc9267592"/>
       <w:r>
         <w:rPr>
           <w:lang w:val="en-US"/>
@@ -34852,7 +35073,7 @@
         </w:rPr>
         <w:t>psi_common_spi_master: Parallel interface signal behavior</w:t>
       </w:r>
-      <w:bookmarkEnd w:id="70"/>
+      <w:bookmarkEnd w:id="69"/>
     </w:p>
     <w:p>
       <w:pPr>
@@ -34863,7 +35084,7 @@
           <w:lang w:val="en-US"/>
         </w:rPr>
       </w:pPr>
-      <w:bookmarkStart w:id="71" w:name="_Toc9243635"/>
+      <w:bookmarkStart w:id="70" w:name="_Toc9267568"/>
       <w:r>
         <w:rPr>
           <w:highlight w:val="yellow"/>
@@ -34872,7 +35093,7 @@
         <w:lastRenderedPageBreak/>
         <w:t>psi_common_axi_master_simple</w:t>
       </w:r>
-      <w:bookmarkEnd w:id="71"/>
+      <w:bookmarkEnd w:id="70"/>
     </w:p>
     <w:p>
       <w:pPr>
@@ -35171,23 +35392,6 @@
     </w:p>
     <w:p>
       <w:pPr>
-        <w:rPr>
-          <w:color w:val="FF0000"/>
-          <w:highlight w:val="yellow"/>
-          <w:lang w:val="en-US"/>
-        </w:rPr>
-      </w:pPr>
-      <w:r>
-        <w:rPr>
-          <w:color w:val="FF0000"/>
-          <w:highlight w:val="yellow"/>
-          <w:lang w:val="en-US"/>
-        </w:rPr>
-        <w:t>NOTE: Currently only the write side is implemented!</w:t>
-      </w:r>
-    </w:p>
-    <w:p>
-      <w:pPr>
         <w:pStyle w:val="Heading3"/>
         <w:pageBreakBefore/>
         <w:rPr>
@@ -35195,7 +35399,9 @@
           <w:lang w:val="en-US"/>
         </w:rPr>
       </w:pPr>
-      <w:bookmarkStart w:id="72" w:name="_Ref9243259"/>
+      <w:bookmarkStart w:id="71" w:name="_Ref9243259"/>
+      <w:bookmarkStart w:id="72" w:name="_GoBack"/>
+      <w:bookmarkEnd w:id="72"/>
       <w:r>
         <w:rPr>
           <w:highlight w:val="yellow"/>
@@ -35204,7 +35410,7 @@
         <w:lastRenderedPageBreak/>
         <w:t>Transaction Types</w:t>
       </w:r>
-      <w:bookmarkEnd w:id="72"/>
+      <w:bookmarkEnd w:id="71"/>
     </w:p>
     <w:p>
       <w:pPr>
@@ -35233,35 +35439,36 @@
           <w:highlight w:val="yellow"/>
           <w:lang w:val="en-US"/>
         </w:rPr>
-        <w:t xml:space="preserve">Note that for </w:t>
-      </w:r>
-      <w:r>
+        <w:t>Note that for all examples, the maximum AXI burst length is assumed to be 4 (unusual low) for illustrative reasons.</w:t>
+      </w:r>
+    </w:p>
+    <w:p>
+      <w:pPr>
         <w:rPr>
           <w:highlight w:val="yellow"/>
           <w:lang w:val="en-US"/>
         </w:rPr>
-        <w:t>all</w:t>
-      </w:r>
+      </w:pPr>
       <w:r>
         <w:rPr>
           <w:highlight w:val="yellow"/>
           <w:lang w:val="en-US"/>
         </w:rPr>
-        <w:t xml:space="preserve"> example</w:t>
-      </w:r>
-      <w:r>
+        <w:t>Also not that latencies and delays may be drawn shorter than they actually are to keep the waveforms small. However, all relationship between signals are correct.</w:t>
+      </w:r>
+    </w:p>
+    <w:p>
+      <w:pPr>
+        <w:pStyle w:val="Heading4"/>
         <w:rPr>
           <w:highlight w:val="yellow"/>
-          <w:lang w:val="en-US"/>
-        </w:rPr>
-        <w:t>s</w:t>
-      </w:r>
+        </w:rPr>
+      </w:pPr>
       <w:r>
         <w:rPr>
           <w:highlight w:val="yellow"/>
-          <w:lang w:val="en-US"/>
-        </w:rPr>
-        <w:t>, the maximum AXI burst length is assumed to be 4 (unusual low) for illustrative reasons.</w:t>
+        </w:rPr>
+        <w:t>Write High-Latency</w:t>
       </w:r>
     </w:p>
     <w:p>
@@ -35276,118 +35483,91 @@
           <w:highlight w:val="yellow"/>
           <w:lang w:val="en-US"/>
         </w:rPr>
-        <w:t>Also not that latencies and delays may be drawn shorter than they actually are to keep the waveforms small. However, all relationship between signals are correct.</w:t>
-      </w:r>
-    </w:p>
-    <w:p>
-      <w:pPr>
-        <w:pStyle w:val="Heading4"/>
+        <w:t xml:space="preserve">The example below shows a high latency burst read transaction. </w:t>
+      </w:r>
+    </w:p>
+    <w:p>
+      <w:pPr>
         <w:rPr>
           <w:highlight w:val="yellow"/>
+          <w:lang w:val="en-US"/>
         </w:rPr>
       </w:pPr>
       <w:r>
         <w:rPr>
           <w:highlight w:val="yellow"/>
-        </w:rPr>
-        <w:t>Write High-Latency</w:t>
-      </w:r>
-    </w:p>
-    <w:p>
-      <w:pPr>
+          <w:lang w:val="en-US"/>
+        </w:rPr>
+        <w:t>Please read the description of all examples (</w:t>
+      </w:r>
+      <w:r>
         <w:rPr>
           <w:highlight w:val="yellow"/>
           <w:lang w:val="en-US"/>
         </w:rPr>
-      </w:pPr>
+        <w:fldChar w:fldCharType="begin"/>
+      </w:r>
       <w:r>
         <w:rPr>
           <w:highlight w:val="yellow"/>
           <w:lang w:val="en-US"/>
         </w:rPr>
-        <w:t xml:space="preserve">The example below shows a high latency burst read transaction. </w:t>
-      </w:r>
-    </w:p>
-    <w:p>
-      <w:pPr>
+        <w:instrText xml:space="preserve"> REF _Ref9243259 \r \h </w:instrText>
+      </w:r>
+      <w:r>
         <w:rPr>
           <w:highlight w:val="yellow"/>
           <w:lang w:val="en-US"/>
         </w:rPr>
-      </w:pPr>
+        <w:instrText xml:space="preserve"> \* MERGEFORMAT </w:instrText>
+      </w:r>
       <w:r>
         <w:rPr>
           <w:highlight w:val="yellow"/>
           <w:lang w:val="en-US"/>
         </w:rPr>
-        <w:t>Please read the description of all examples (</w:t>
       </w:r>
       <w:r>
         <w:rPr>
           <w:highlight w:val="yellow"/>
           <w:lang w:val="en-US"/>
         </w:rPr>
-        <w:fldChar w:fldCharType="begin"/>
+        <w:fldChar w:fldCharType="separate"/>
       </w:r>
       <w:r>
         <w:rPr>
           <w:highlight w:val="yellow"/>
           <w:lang w:val="en-US"/>
         </w:rPr>
-        <w:instrText xml:space="preserve"> REF _Ref9243259 \r \h </w:instrText>
+        <w:t>10.2.2</w:t>
       </w:r>
       <w:r>
         <w:rPr>
           <w:highlight w:val="yellow"/>
           <w:lang w:val="en-US"/>
         </w:rPr>
+        <w:fldChar w:fldCharType="end"/>
       </w:r>
       <w:r>
         <w:rPr>
           <w:highlight w:val="yellow"/>
           <w:lang w:val="en-US"/>
         </w:rPr>
-        <w:instrText xml:space="preserve"> \* MERGEFORMAT </w:instrText>
-      </w:r>
-      <w:r>
+        <w:t>).</w:t>
+      </w:r>
+    </w:p>
+    <w:p>
+      <w:pPr>
         <w:rPr>
           <w:highlight w:val="yellow"/>
           <w:lang w:val="en-US"/>
         </w:rPr>
-        <w:fldChar w:fldCharType="separate"/>
-      </w:r>
-      <w:r>
-        <w:rPr>
+      </w:pPr>
+      <w:r>
+        <w:rPr>
+          <w:noProof/>
           <w:highlight w:val="yellow"/>
           <w:lang w:val="en-US"/>
-        </w:rPr>
-        <w:t>10.2.2</w:t>
-      </w:r>
-      <w:r>
-        <w:rPr>
-          <w:highlight w:val="yellow"/>
-          <w:lang w:val="en-US"/>
-        </w:rPr>
-        <w:fldChar w:fldCharType="end"/>
-      </w:r>
-      <w:r>
-        <w:rPr>
-          <w:highlight w:val="yellow"/>
-          <w:lang w:val="en-US"/>
-        </w:rPr>
-        <w:t>).</w:t>
-      </w:r>
-    </w:p>
-    <w:p>
-      <w:pPr>
-        <w:rPr>
-          <w:highlight w:val="yellow"/>
-          <w:lang w:val="en-US"/>
-        </w:rPr>
-      </w:pPr>
-      <w:r>
-        <w:rPr>
-          <w:highlight w:val="yellow"/>
         </w:rPr>
         <w:drawing>
           <wp:inline distT="0" distB="0" distL="0" distR="0" wp14:anchorId="31ABC0CC" wp14:editId="702B6220">
@@ -35448,7 +35628,7 @@
           <w:lang w:val="en-US"/>
         </w:rPr>
       </w:pPr>
-      <w:bookmarkStart w:id="73" w:name="_Toc9243660"/>
+      <w:bookmarkStart w:id="73" w:name="_Toc9267593"/>
       <w:r>
         <w:rPr>
           <w:highlight w:val="yellow"/>
@@ -35705,7 +35885,9 @@
       </w:pPr>
       <w:r>
         <w:rPr>
+          <w:noProof/>
           <w:highlight w:val="yellow"/>
+          <w:lang w:val="en-US"/>
         </w:rPr>
         <w:drawing>
           <wp:inline distT="0" distB="0" distL="0" distR="0" wp14:anchorId="58E507E0" wp14:editId="05F47702">
@@ -35766,7 +35948,7 @@
           <w:lang w:val="en-US"/>
         </w:rPr>
       </w:pPr>
-      <w:bookmarkStart w:id="74" w:name="_Toc9243661"/>
+      <w:bookmarkStart w:id="74" w:name="_Toc9267594"/>
       <w:r>
         <w:rPr>
           <w:highlight w:val="yellow"/>
@@ -35829,14 +36011,7 @@
           <w:highlight w:val="yellow"/>
           <w:lang w:val="en-US"/>
         </w:rPr>
-        <w:t>imple: High latency write</w:t>
-      </w:r>
-      <w:r>
-        <w:rPr>
-          <w:highlight w:val="yellow"/>
-          <w:lang w:val="en-US"/>
-        </w:rPr>
-        <w:t xml:space="preserve"> with delay for second transaction</w:t>
+        <w:t>imple: High latency write with delay for second transaction</w:t>
       </w:r>
       <w:bookmarkEnd w:id="74"/>
     </w:p>
@@ -35869,103 +36044,91 @@
           <w:highlight w:val="yellow"/>
           <w:lang w:val="en-US"/>
         </w:rPr>
-        <w:t xml:space="preserve">The example below shows a </w:t>
-      </w:r>
-      <w:r>
+        <w:t xml:space="preserve">The example below shows a low latency burst read transaction. </w:t>
+      </w:r>
+    </w:p>
+    <w:p>
+      <w:pPr>
         <w:rPr>
           <w:highlight w:val="yellow"/>
           <w:lang w:val="en-US"/>
         </w:rPr>
-        <w:t>low</w:t>
-      </w:r>
+      </w:pPr>
       <w:r>
         <w:rPr>
           <w:highlight w:val="yellow"/>
           <w:lang w:val="en-US"/>
         </w:rPr>
-        <w:t xml:space="preserve"> latency burst read transaction. </w:t>
-      </w:r>
-    </w:p>
-    <w:p>
-      <w:pPr>
+        <w:t>Please read the description of all examples (</w:t>
+      </w:r>
+      <w:r>
         <w:rPr>
           <w:highlight w:val="yellow"/>
           <w:lang w:val="en-US"/>
         </w:rPr>
-      </w:pPr>
+        <w:fldChar w:fldCharType="begin"/>
+      </w:r>
       <w:r>
         <w:rPr>
           <w:highlight w:val="yellow"/>
           <w:lang w:val="en-US"/>
         </w:rPr>
-        <w:t>Please read the description of all examples (</w:t>
+        <w:instrText xml:space="preserve"> REF _Ref9243259 \r \h </w:instrText>
       </w:r>
       <w:r>
         <w:rPr>
           <w:highlight w:val="yellow"/>
           <w:lang w:val="en-US"/>
         </w:rPr>
-        <w:fldChar w:fldCharType="begin"/>
+        <w:instrText xml:space="preserve"> \* MERGEFORMAT </w:instrText>
       </w:r>
       <w:r>
         <w:rPr>
           <w:highlight w:val="yellow"/>
           <w:lang w:val="en-US"/>
         </w:rPr>
-        <w:instrText xml:space="preserve"> REF _Ref9243259 \r \h </w:instrText>
       </w:r>
       <w:r>
         <w:rPr>
           <w:highlight w:val="yellow"/>
           <w:lang w:val="en-US"/>
         </w:rPr>
+        <w:fldChar w:fldCharType="separate"/>
       </w:r>
       <w:r>
         <w:rPr>
           <w:highlight w:val="yellow"/>
           <w:lang w:val="en-US"/>
         </w:rPr>
-        <w:instrText xml:space="preserve"> \* MERGEFORMAT </w:instrText>
+        <w:t>10.2.2</w:t>
       </w:r>
       <w:r>
         <w:rPr>
           <w:highlight w:val="yellow"/>
           <w:lang w:val="en-US"/>
         </w:rPr>
-        <w:fldChar w:fldCharType="separate"/>
+        <w:fldChar w:fldCharType="end"/>
       </w:r>
       <w:r>
         <w:rPr>
           <w:highlight w:val="yellow"/>
           <w:lang w:val="en-US"/>
         </w:rPr>
-        <w:t>10.2.2</w:t>
-      </w:r>
-      <w:r>
+        <w:t>).</w:t>
+      </w:r>
+    </w:p>
+    <w:p>
+      <w:pPr>
         <w:rPr>
           <w:highlight w:val="yellow"/>
           <w:lang w:val="en-US"/>
         </w:rPr>
-        <w:fldChar w:fldCharType="end"/>
-      </w:r>
-      <w:r>
-        <w:rPr>
+      </w:pPr>
+      <w:r>
+        <w:rPr>
+          <w:noProof/>
           <w:highlight w:val="yellow"/>
           <w:lang w:val="en-US"/>
-        </w:rPr>
-        <w:t>).</w:t>
-      </w:r>
-    </w:p>
-    <w:p>
-      <w:pPr>
-        <w:rPr>
-          <w:highlight w:val="yellow"/>
-          <w:lang w:val="en-US"/>
-        </w:rPr>
-      </w:pPr>
-      <w:r>
-        <w:rPr>
-          <w:highlight w:val="yellow"/>
         </w:rPr>
         <w:drawing>
           <wp:inline distT="0" distB="0" distL="0" distR="0" wp14:anchorId="21B0EF81" wp14:editId="0DD80174">
@@ -36026,7 +36189,7 @@
           <w:lang w:val="en-US"/>
         </w:rPr>
       </w:pPr>
-      <w:bookmarkStart w:id="75" w:name="_Toc9243662"/>
+      <w:bookmarkStart w:id="75" w:name="_Toc9267595"/>
       <w:r>
         <w:rPr>
           <w:highlight w:val="yellow"/>
@@ -36075,35 +36238,7 @@
           <w:highlight w:val="yellow"/>
           <w:lang w:val="en-US"/>
         </w:rPr>
-        <w:t>: psi_common_</w:t>
-      </w:r>
-      <w:r>
-        <w:rPr>
-          <w:highlight w:val="yellow"/>
-          <w:lang w:val="en-US"/>
-        </w:rPr>
-        <w:t>axi_master_s</w:t>
-      </w:r>
-      <w:r>
-        <w:rPr>
-          <w:highlight w:val="yellow"/>
-          <w:lang w:val="en-US"/>
-        </w:rPr>
-        <w:t xml:space="preserve">imple: </w:t>
-      </w:r>
-      <w:r>
-        <w:rPr>
-          <w:highlight w:val="yellow"/>
-          <w:lang w:val="en-US"/>
-        </w:rPr>
-        <w:t>Low</w:t>
-      </w:r>
-      <w:r>
-        <w:rPr>
-          <w:highlight w:val="yellow"/>
-          <w:lang w:val="en-US"/>
-        </w:rPr>
-        <w:t xml:space="preserve"> latency write</w:t>
+        <w:t>: psi_common_axi_master_simple: Low latency write</w:t>
       </w:r>
       <w:bookmarkEnd w:id="75"/>
     </w:p>
@@ -36193,7 +36328,9 @@
       </w:pPr>
       <w:r>
         <w:rPr>
+          <w:noProof/>
           <w:highlight w:val="yellow"/>
+          <w:lang w:val="en-US"/>
         </w:rPr>
         <w:drawing>
           <wp:inline distT="0" distB="0" distL="0" distR="0" wp14:anchorId="1A3A0717" wp14:editId="51B92A0E">
@@ -36254,7 +36391,7 @@
           <w:lang w:val="en-US"/>
         </w:rPr>
       </w:pPr>
-      <w:bookmarkStart w:id="76" w:name="_Toc9243663"/>
+      <w:bookmarkStart w:id="76" w:name="_Toc9267596"/>
       <w:r>
         <w:rPr>
           <w:highlight w:val="yellow"/>
@@ -36303,21 +36440,309 @@
           <w:highlight w:val="yellow"/>
           <w:lang w:val="en-US"/>
         </w:rPr>
-        <w:t>: psi_common_axi_master_simple: Low latency write</w:t>
-      </w:r>
-      <w:r>
+        <w:t>: psi_common_axi_master_simple: Low latency write with FIFO prefill</w:t>
+      </w:r>
+      <w:bookmarkEnd w:id="76"/>
+    </w:p>
+    <w:p>
+      <w:pPr>
         <w:rPr>
           <w:highlight w:val="yellow"/>
           <w:lang w:val="en-US"/>
         </w:rPr>
-        <w:t xml:space="preserve"> with FIFO prefill</w:t>
-      </w:r>
-      <w:bookmarkEnd w:id="76"/>
-    </w:p>
-    <w:p>
-      <w:pPr>
+      </w:pPr>
+    </w:p>
+    <w:p>
+      <w:pPr>
+        <w:pStyle w:val="Heading4"/>
+        <w:pageBreakBefore/>
+        <w:ind w:left="862" w:hanging="862"/>
         <w:rPr>
           <w:highlight w:val="yellow"/>
+        </w:rPr>
+      </w:pPr>
+      <w:r>
+        <w:rPr>
+          <w:highlight w:val="yellow"/>
+        </w:rPr>
+        <w:lastRenderedPageBreak/>
+        <w:t>Read</w:t>
+      </w:r>
+    </w:p>
+    <w:p>
+      <w:pPr>
+        <w:rPr>
+          <w:highlight w:val="yellow"/>
+          <w:lang w:val="en-US"/>
+        </w:rPr>
+      </w:pPr>
+      <w:r>
+        <w:rPr>
+          <w:highlight w:val="yellow"/>
+          <w:lang w:val="en-US"/>
+        </w:rPr>
+        <w:t xml:space="preserve">The example below shows a burst read transaction. </w:t>
+      </w:r>
+    </w:p>
+    <w:p>
+      <w:pPr>
+        <w:rPr>
+          <w:highlight w:val="yellow"/>
+          <w:lang w:val="en-US"/>
+        </w:rPr>
+      </w:pPr>
+      <w:r>
+        <w:rPr>
+          <w:highlight w:val="yellow"/>
+          <w:lang w:val="en-US"/>
+        </w:rPr>
+        <w:t>Please read the description of all examples (</w:t>
+      </w:r>
+      <w:r>
+        <w:rPr>
+          <w:highlight w:val="yellow"/>
+          <w:lang w:val="en-US"/>
+        </w:rPr>
+        <w:fldChar w:fldCharType="begin"/>
+      </w:r>
+      <w:r>
+        <w:rPr>
+          <w:highlight w:val="yellow"/>
+          <w:lang w:val="en-US"/>
+        </w:rPr>
+        <w:instrText xml:space="preserve"> REF _Ref9243259 \r \h </w:instrText>
+      </w:r>
+      <w:r>
+        <w:rPr>
+          <w:highlight w:val="yellow"/>
+          <w:lang w:val="en-US"/>
+        </w:rPr>
+        <w:instrText xml:space="preserve"> \* MERGEFORMAT </w:instrText>
+      </w:r>
+      <w:r>
+        <w:rPr>
+          <w:highlight w:val="yellow"/>
+          <w:lang w:val="en-US"/>
+        </w:rPr>
+      </w:r>
+      <w:r>
+        <w:rPr>
+          <w:highlight w:val="yellow"/>
+          <w:lang w:val="en-US"/>
+        </w:rPr>
+        <w:fldChar w:fldCharType="separate"/>
+      </w:r>
+      <w:r>
+        <w:rPr>
+          <w:highlight w:val="yellow"/>
+          <w:lang w:val="en-US"/>
+        </w:rPr>
+        <w:t>10.2.2</w:t>
+      </w:r>
+      <w:r>
+        <w:rPr>
+          <w:highlight w:val="yellow"/>
+          <w:lang w:val="en-US"/>
+        </w:rPr>
+        <w:fldChar w:fldCharType="end"/>
+      </w:r>
+      <w:r>
+        <w:rPr>
+          <w:highlight w:val="yellow"/>
+          <w:lang w:val="en-US"/>
+        </w:rPr>
+        <w:t>).</w:t>
+      </w:r>
+    </w:p>
+    <w:p>
+      <w:pPr>
+        <w:rPr>
+          <w:highlight w:val="yellow"/>
+          <w:lang w:val="en-US"/>
+        </w:rPr>
+      </w:pPr>
+      <w:r>
+        <w:rPr>
+          <w:noProof/>
+          <w:highlight w:val="yellow"/>
+          <w:lang w:val="en-US"/>
+        </w:rPr>
+        <w:drawing>
+          <wp:inline distT="0" distB="0" distL="0" distR="0" wp14:anchorId="6027C8C1" wp14:editId="10FB0781">
+            <wp:extent cx="6409055" cy="4906010"/>
+            <wp:effectExtent l="0" t="0" r="0" b="0"/>
+            <wp:docPr id="12" name="Picture 12"/>
+            <wp:cNvGraphicFramePr>
+              <a:graphicFrameLocks xmlns:a="http://schemas.openxmlformats.org/drawingml/2006/main" noChangeAspect="1"/>
+            </wp:cNvGraphicFramePr>
+            <a:graphic xmlns:a="http://schemas.openxmlformats.org/drawingml/2006/main">
+              <a:graphicData uri="http://schemas.openxmlformats.org/drawingml/2006/picture">
+                <pic:pic xmlns:pic="http://schemas.openxmlformats.org/drawingml/2006/picture">
+                  <pic:nvPicPr>
+                    <pic:cNvPr id="0" name="Picture 1"/>
+                    <pic:cNvPicPr>
+                      <a:picLocks noChangeAspect="1" noChangeArrowheads="1"/>
+                    </pic:cNvPicPr>
+                  </pic:nvPicPr>
+                  <pic:blipFill>
+                    <a:blip r:embed="rId33">
+                      <a:extLst>
+                        <a:ext uri="{28A0092B-C50C-407E-A947-70E740481C1C}">
+                          <a14:useLocalDpi xmlns:a14="http://schemas.microsoft.com/office/drawing/2010/main" val="0"/>
+                        </a:ext>
+                      </a:extLst>
+                    </a:blip>
+                    <a:srcRect/>
+                    <a:stretch>
+                      <a:fillRect/>
+                    </a:stretch>
+                  </pic:blipFill>
+                  <pic:spPr bwMode="auto">
+                    <a:xfrm>
+                      <a:off x="0" y="0"/>
+                      <a:ext cx="6409055" cy="4906010"/>
+                    </a:xfrm>
+                    <a:prstGeom prst="rect">
+                      <a:avLst/>
+                    </a:prstGeom>
+                    <a:noFill/>
+                    <a:ln>
+                      <a:noFill/>
+                    </a:ln>
+                  </pic:spPr>
+                </pic:pic>
+              </a:graphicData>
+            </a:graphic>
+          </wp:inline>
+        </w:drawing>
+      </w:r>
+    </w:p>
+    <w:p>
+      <w:pPr>
+        <w:pStyle w:val="Caption"/>
+        <w:jc w:val="center"/>
+        <w:rPr>
+          <w:highlight w:val="yellow"/>
+          <w:lang w:val="en-US"/>
+        </w:rPr>
+      </w:pPr>
+      <w:bookmarkStart w:id="77" w:name="_Toc9267597"/>
+      <w:r>
+        <w:rPr>
+          <w:highlight w:val="yellow"/>
+          <w:lang w:val="en-US"/>
+        </w:rPr>
+        <w:t xml:space="preserve">Figure </w:t>
+      </w:r>
+      <w:r>
+        <w:rPr>
+          <w:highlight w:val="yellow"/>
+          <w:lang w:val="en-US"/>
+        </w:rPr>
+        <w:fldChar w:fldCharType="begin"/>
+      </w:r>
+      <w:r>
+        <w:rPr>
+          <w:highlight w:val="yellow"/>
+          <w:lang w:val="en-US"/>
+        </w:rPr>
+        <w:instrText xml:space="preserve"> SEQ Figure \* ARABIC </w:instrText>
+      </w:r>
+      <w:r>
+        <w:rPr>
+          <w:highlight w:val="yellow"/>
+          <w:lang w:val="en-US"/>
+        </w:rPr>
+        <w:fldChar w:fldCharType="separate"/>
+      </w:r>
+      <w:r>
+        <w:rPr>
+          <w:noProof/>
+          <w:highlight w:val="yellow"/>
+          <w:lang w:val="en-US"/>
+        </w:rPr>
+        <w:t>25</w:t>
+      </w:r>
+      <w:r>
+        <w:rPr>
+          <w:highlight w:val="yellow"/>
+          <w:lang w:val="en-US"/>
+        </w:rPr>
+        <w:fldChar w:fldCharType="end"/>
+      </w:r>
+      <w:r>
+        <w:rPr>
+          <w:highlight w:val="yellow"/>
+          <w:lang w:val="en-US"/>
+        </w:rPr>
+        <w:t xml:space="preserve">: psi_common_axi_master_simple: </w:t>
+      </w:r>
+      <w:r>
+        <w:rPr>
+          <w:highlight w:val="yellow"/>
+          <w:lang w:val="en-US"/>
+        </w:rPr>
+        <w:t>Read transaction</w:t>
+      </w:r>
+      <w:bookmarkEnd w:id="77"/>
+    </w:p>
+    <w:p>
+      <w:pPr>
+        <w:rPr>
+          <w:highlight w:val="yellow"/>
+          <w:lang w:val="en-US"/>
+        </w:rPr>
+      </w:pPr>
+      <w:r>
+        <w:rPr>
+          <w:highlight w:val="yellow"/>
+          <w:lang w:val="en-US"/>
+        </w:rPr>
+        <w:t xml:space="preserve">Usually for reads there is enough space in the read FIFO. In this case, the user command directly triggers the transmission of the AXI-command on </w:t>
+      </w:r>
+      <w:r>
+        <w:rPr>
+          <w:i/>
+          <w:highlight w:val="yellow"/>
+          <w:lang w:val="en-US"/>
+        </w:rPr>
+        <w:t>M_Axi_Ar*</w:t>
+      </w:r>
+      <w:r>
+        <w:rPr>
+          <w:highlight w:val="yellow"/>
+          <w:lang w:val="en-US"/>
+        </w:rPr>
+        <w:t>. After all AXI commands are sent, the FSM is ready for the next command.</w:t>
+      </w:r>
+    </w:p>
+    <w:p>
+      <w:pPr>
+        <w:rPr>
+          <w:highlight w:val="yellow"/>
+          <w:lang w:val="en-US"/>
+        </w:rPr>
+      </w:pPr>
+      <w:r>
+        <w:rPr>
+          <w:highlight w:val="yellow"/>
+          <w:lang w:val="en-US"/>
+        </w:rPr>
+        <w:t>If the slave is not able to continuously burst data, this is reflected on the read data output. However, a FIFO is present and can compensate this effect if reading of the data is started a few beats after availability of first data.</w:t>
+      </w:r>
+    </w:p>
+    <w:p>
+      <w:pPr>
+        <w:rPr>
+          <w:highlight w:val="yellow"/>
+          <w:lang w:val="en-US"/>
+        </w:rPr>
+      </w:pPr>
+    </w:p>
+    <w:p>
+      <w:pPr>
+        <w:rPr>
+          <w:highlight w:val="yellow"/>
           <w:lang w:val="en-US"/>
         </w:rPr>
       </w:pPr>
@@ -36325,6 +36750,8 @@
     <w:p>
       <w:pPr>
         <w:pStyle w:val="Heading4"/>
+        <w:pageBreakBefore/>
+        <w:ind w:left="862" w:hanging="862"/>
         <w:rPr>
           <w:highlight w:val="yellow"/>
         </w:rPr>
@@ -36333,29 +36760,283 @@
         <w:rPr>
           <w:highlight w:val="yellow"/>
         </w:rPr>
-        <w:t>Read High-Latency</w:t>
-      </w:r>
-    </w:p>
-    <w:p>
-      <w:pPr>
-        <w:rPr>
-          <w:color w:val="FF0000"/>
+        <w:lastRenderedPageBreak/>
+        <w:t xml:space="preserve">Read </w:t>
+      </w:r>
+      <w:r>
+        <w:rPr>
           <w:highlight w:val="yellow"/>
-          <w:lang w:val="en-US"/>
-        </w:rPr>
-      </w:pPr>
-      <w:r>
-        <w:rPr>
-          <w:color w:val="FF0000"/>
+        </w:rPr>
+        <w:t>FIFO full with Low Latency</w:t>
+      </w:r>
+    </w:p>
+    <w:p>
+      <w:pPr>
+        <w:rPr>
           <w:highlight w:val="yellow"/>
           <w:lang w:val="en-US"/>
         </w:rPr>
-        <w:t>Not yet implemented</w:t>
-      </w:r>
+      </w:pPr>
+      <w:r>
+        <w:rPr>
+          <w:highlight w:val="yellow"/>
+          <w:lang w:val="en-US"/>
+        </w:rPr>
+        <w:t xml:space="preserve">The example below shows a </w:t>
+      </w:r>
+      <w:r>
+        <w:rPr>
+          <w:highlight w:val="yellow"/>
+          <w:lang w:val="en-US"/>
+        </w:rPr>
+        <w:t>burst read transaction in low latency mode. In contrast to the example above, the read FIFO is assumed to be full when the user command is issued.</w:t>
+      </w:r>
+    </w:p>
+    <w:p>
+      <w:pPr>
+        <w:rPr>
+          <w:highlight w:val="yellow"/>
+          <w:lang w:val="en-US"/>
+        </w:rPr>
+      </w:pPr>
+      <w:r>
+        <w:rPr>
+          <w:highlight w:val="yellow"/>
+          <w:lang w:val="en-US"/>
+        </w:rPr>
+        <w:t>Please read the description of all examples (</w:t>
+      </w:r>
+      <w:r>
+        <w:rPr>
+          <w:highlight w:val="yellow"/>
+          <w:lang w:val="en-US"/>
+        </w:rPr>
+        <w:fldChar w:fldCharType="begin"/>
+      </w:r>
+      <w:r>
+        <w:rPr>
+          <w:highlight w:val="yellow"/>
+          <w:lang w:val="en-US"/>
+        </w:rPr>
+        <w:instrText xml:space="preserve"> REF _Ref9243259 \r \h </w:instrText>
+      </w:r>
+      <w:r>
+        <w:rPr>
+          <w:highlight w:val="yellow"/>
+          <w:lang w:val="en-US"/>
+        </w:rPr>
+        <w:instrText xml:space="preserve"> \* MERGEFORMAT </w:instrText>
+      </w:r>
+      <w:r>
+        <w:rPr>
+          <w:highlight w:val="yellow"/>
+          <w:lang w:val="en-US"/>
+        </w:rPr>
+      </w:r>
+      <w:r>
+        <w:rPr>
+          <w:highlight w:val="yellow"/>
+          <w:lang w:val="en-US"/>
+        </w:rPr>
+        <w:fldChar w:fldCharType="separate"/>
+      </w:r>
+      <w:r>
+        <w:rPr>
+          <w:highlight w:val="yellow"/>
+          <w:lang w:val="en-US"/>
+        </w:rPr>
+        <w:t>10.2.2</w:t>
+      </w:r>
+      <w:r>
+        <w:rPr>
+          <w:highlight w:val="yellow"/>
+          <w:lang w:val="en-US"/>
+        </w:rPr>
+        <w:fldChar w:fldCharType="end"/>
+      </w:r>
+      <w:r>
+        <w:rPr>
+          <w:highlight w:val="yellow"/>
+          <w:lang w:val="en-US"/>
+        </w:rPr>
+        <w:t>).</w:t>
+      </w:r>
+    </w:p>
+    <w:p>
+      <w:pPr>
+        <w:rPr>
+          <w:highlight w:val="yellow"/>
+          <w:lang w:val="en-US"/>
+        </w:rPr>
+      </w:pPr>
+      <w:r>
+        <w:rPr>
+          <w:noProof/>
+          <w:highlight w:val="yellow"/>
+          <w:lang w:val="en-US"/>
+        </w:rPr>
+        <w:drawing>
+          <wp:inline distT="0" distB="0" distL="0" distR="0" wp14:anchorId="605049C6" wp14:editId="1A6DFA36">
+            <wp:extent cx="6059170" cy="4906010"/>
+            <wp:effectExtent l="0" t="0" r="0" b="0"/>
+            <wp:docPr id="15" name="Picture 15"/>
+            <wp:cNvGraphicFramePr>
+              <a:graphicFrameLocks xmlns:a="http://schemas.openxmlformats.org/drawingml/2006/main" noChangeAspect="1"/>
+            </wp:cNvGraphicFramePr>
+            <a:graphic xmlns:a="http://schemas.openxmlformats.org/drawingml/2006/main">
+              <a:graphicData uri="http://schemas.openxmlformats.org/drawingml/2006/picture">
+                <pic:pic xmlns:pic="http://schemas.openxmlformats.org/drawingml/2006/picture">
+                  <pic:nvPicPr>
+                    <pic:cNvPr id="0" name="Picture 2"/>
+                    <pic:cNvPicPr>
+                      <a:picLocks noChangeAspect="1" noChangeArrowheads="1"/>
+                    </pic:cNvPicPr>
+                  </pic:nvPicPr>
+                  <pic:blipFill>
+                    <a:blip r:embed="rId34">
+                      <a:extLst>
+                        <a:ext uri="{28A0092B-C50C-407E-A947-70E740481C1C}">
+                          <a14:useLocalDpi xmlns:a14="http://schemas.microsoft.com/office/drawing/2010/main" val="0"/>
+                        </a:ext>
+                      </a:extLst>
+                    </a:blip>
+                    <a:srcRect/>
+                    <a:stretch>
+                      <a:fillRect/>
+                    </a:stretch>
+                  </pic:blipFill>
+                  <pic:spPr bwMode="auto">
+                    <a:xfrm>
+                      <a:off x="0" y="0"/>
+                      <a:ext cx="6059170" cy="4906010"/>
+                    </a:xfrm>
+                    <a:prstGeom prst="rect">
+                      <a:avLst/>
+                    </a:prstGeom>
+                    <a:noFill/>
+                    <a:ln>
+                      <a:noFill/>
+                    </a:ln>
+                  </pic:spPr>
+                </pic:pic>
+              </a:graphicData>
+            </a:graphic>
+          </wp:inline>
+        </w:drawing>
+      </w:r>
+    </w:p>
+    <w:p>
+      <w:pPr>
+        <w:pStyle w:val="Caption"/>
+        <w:jc w:val="center"/>
+        <w:rPr>
+          <w:highlight w:val="yellow"/>
+          <w:lang w:val="en-US"/>
+        </w:rPr>
+      </w:pPr>
+      <w:bookmarkStart w:id="78" w:name="_Toc9267598"/>
+      <w:r>
+        <w:rPr>
+          <w:highlight w:val="yellow"/>
+          <w:lang w:val="en-US"/>
+        </w:rPr>
+        <w:t xml:space="preserve">Figure </w:t>
+      </w:r>
+      <w:r>
+        <w:rPr>
+          <w:highlight w:val="yellow"/>
+          <w:lang w:val="en-US"/>
+        </w:rPr>
+        <w:fldChar w:fldCharType="begin"/>
+      </w:r>
+      <w:r>
+        <w:rPr>
+          <w:highlight w:val="yellow"/>
+          <w:lang w:val="en-US"/>
+        </w:rPr>
+        <w:instrText xml:space="preserve"> SEQ Figure \* ARABIC </w:instrText>
+      </w:r>
+      <w:r>
+        <w:rPr>
+          <w:highlight w:val="yellow"/>
+          <w:lang w:val="en-US"/>
+        </w:rPr>
+        <w:fldChar w:fldCharType="separate"/>
+      </w:r>
+      <w:r>
+        <w:rPr>
+          <w:noProof/>
+          <w:highlight w:val="yellow"/>
+          <w:lang w:val="en-US"/>
+        </w:rPr>
+        <w:t>26</w:t>
+      </w:r>
+      <w:r>
+        <w:rPr>
+          <w:highlight w:val="yellow"/>
+          <w:lang w:val="en-US"/>
+        </w:rPr>
+        <w:fldChar w:fldCharType="end"/>
+      </w:r>
+      <w:r>
+        <w:rPr>
+          <w:highlight w:val="yellow"/>
+          <w:lang w:val="en-US"/>
+        </w:rPr>
+        <w:t xml:space="preserve">: psi_common_axi_master_simple: </w:t>
+      </w:r>
+      <w:r>
+        <w:rPr>
+          <w:highlight w:val="yellow"/>
+          <w:lang w:val="en-US"/>
+        </w:rPr>
+        <w:t>Read transaction, low latency</w:t>
+      </w:r>
+      <w:bookmarkEnd w:id="78"/>
+    </w:p>
+    <w:p>
+      <w:pPr>
+        <w:rPr>
+          <w:highlight w:val="yellow"/>
+          <w:lang w:val="en-US"/>
+        </w:rPr>
+      </w:pPr>
+      <w:r>
+        <w:rPr>
+          <w:highlight w:val="yellow"/>
+          <w:lang w:val="en-US"/>
+        </w:rPr>
+        <w:t xml:space="preserve">Beause the command is issued in low-latency mode, the AXI read command is issued immediately. Because the FIFO is full, </w:t>
+      </w:r>
+      <w:r>
+        <w:rPr>
+          <w:i/>
+          <w:highlight w:val="yellow"/>
+          <w:lang w:val="en-US"/>
+        </w:rPr>
+        <w:t>M_Axi_RReady</w:t>
+      </w:r>
+      <w:r>
+        <w:rPr>
+          <w:highlight w:val="yellow"/>
+          <w:lang w:val="en-US"/>
+        </w:rPr>
+        <w:t xml:space="preserve"> is low and the AXI bus is stalled. The pattern of space in the FIFO becoming available is visible on the AXI bus directly.</w:t>
+      </w:r>
+    </w:p>
+    <w:p>
+      <w:pPr>
+        <w:rPr>
+          <w:highlight w:val="yellow"/>
+          <w:lang w:val="en-US"/>
+        </w:rPr>
+      </w:pPr>
     </w:p>
     <w:p>
       <w:pPr>
         <w:pStyle w:val="Heading4"/>
+        <w:pageBreakBefore/>
+        <w:ind w:left="862" w:hanging="862"/>
         <w:rPr>
           <w:highlight w:val="yellow"/>
         </w:rPr>
@@ -36364,25 +37045,292 @@
         <w:rPr>
           <w:highlight w:val="yellow"/>
         </w:rPr>
-        <w:t>Read Low-Latency</w:t>
-      </w:r>
-    </w:p>
-    <w:p>
-      <w:pPr>
-        <w:rPr>
-          <w:color w:val="FF0000"/>
+        <w:lastRenderedPageBreak/>
+        <w:t xml:space="preserve">Read </w:t>
+      </w:r>
+      <w:r>
+        <w:rPr>
           <w:highlight w:val="yellow"/>
-          <w:lang w:val="en-US"/>
-        </w:rPr>
-      </w:pPr>
-      <w:r>
-        <w:rPr>
-          <w:color w:val="FF0000"/>
+        </w:rPr>
+        <w:t>FIFO full with High Latency</w:t>
+      </w:r>
+    </w:p>
+    <w:p>
+      <w:pPr>
+        <w:rPr>
           <w:highlight w:val="yellow"/>
           <w:lang w:val="en-US"/>
         </w:rPr>
-        <w:t>Not yet implemented</w:t>
-      </w:r>
+      </w:pPr>
+      <w:r>
+        <w:rPr>
+          <w:highlight w:val="yellow"/>
+          <w:lang w:val="en-US"/>
+        </w:rPr>
+        <w:t xml:space="preserve">The example below shows a </w:t>
+      </w:r>
+      <w:r>
+        <w:rPr>
+          <w:highlight w:val="yellow"/>
+          <w:lang w:val="en-US"/>
+        </w:rPr>
+        <w:t>burst read transaction in high latency mode. In contrast to the example above, the read FIFO is assumed to be full when the user command is issued.</w:t>
+      </w:r>
+    </w:p>
+    <w:p>
+      <w:pPr>
+        <w:rPr>
+          <w:highlight w:val="yellow"/>
+          <w:lang w:val="en-US"/>
+        </w:rPr>
+      </w:pPr>
+      <w:r>
+        <w:rPr>
+          <w:highlight w:val="yellow"/>
+          <w:lang w:val="en-US"/>
+        </w:rPr>
+        <w:t>Please read the description of all examples (</w:t>
+      </w:r>
+      <w:r>
+        <w:rPr>
+          <w:highlight w:val="yellow"/>
+          <w:lang w:val="en-US"/>
+        </w:rPr>
+        <w:fldChar w:fldCharType="begin"/>
+      </w:r>
+      <w:r>
+        <w:rPr>
+          <w:highlight w:val="yellow"/>
+          <w:lang w:val="en-US"/>
+        </w:rPr>
+        <w:instrText xml:space="preserve"> REF _Ref9243259 \r \h </w:instrText>
+      </w:r>
+      <w:r>
+        <w:rPr>
+          <w:highlight w:val="yellow"/>
+          <w:lang w:val="en-US"/>
+        </w:rPr>
+        <w:instrText xml:space="preserve"> \* MERGEFORMAT </w:instrText>
+      </w:r>
+      <w:r>
+        <w:rPr>
+          <w:highlight w:val="yellow"/>
+          <w:lang w:val="en-US"/>
+        </w:rPr>
+      </w:r>
+      <w:r>
+        <w:rPr>
+          <w:highlight w:val="yellow"/>
+          <w:lang w:val="en-US"/>
+        </w:rPr>
+        <w:fldChar w:fldCharType="separate"/>
+      </w:r>
+      <w:r>
+        <w:rPr>
+          <w:highlight w:val="yellow"/>
+          <w:lang w:val="en-US"/>
+        </w:rPr>
+        <w:t>10.2.2</w:t>
+      </w:r>
+      <w:r>
+        <w:rPr>
+          <w:highlight w:val="yellow"/>
+          <w:lang w:val="en-US"/>
+        </w:rPr>
+        <w:fldChar w:fldCharType="end"/>
+      </w:r>
+      <w:r>
+        <w:rPr>
+          <w:highlight w:val="yellow"/>
+          <w:lang w:val="en-US"/>
+        </w:rPr>
+        <w:t>).</w:t>
+      </w:r>
+    </w:p>
+    <w:p>
+      <w:pPr>
+        <w:rPr>
+          <w:highlight w:val="yellow"/>
+          <w:lang w:val="en-US"/>
+        </w:rPr>
+      </w:pPr>
+      <w:r>
+        <w:rPr>
+          <w:noProof/>
+          <w:highlight w:val="yellow"/>
+          <w:lang w:val="en-US"/>
+        </w:rPr>
+        <w:drawing>
+          <wp:inline distT="0" distB="0" distL="0" distR="0" wp14:anchorId="4C4492DB" wp14:editId="58BF23DA">
+            <wp:extent cx="5693410" cy="4906010"/>
+            <wp:effectExtent l="0" t="0" r="2540" b="0"/>
+            <wp:docPr id="21" name="Picture 21"/>
+            <wp:cNvGraphicFramePr>
+              <a:graphicFrameLocks xmlns:a="http://schemas.openxmlformats.org/drawingml/2006/main" noChangeAspect="1"/>
+            </wp:cNvGraphicFramePr>
+            <a:graphic xmlns:a="http://schemas.openxmlformats.org/drawingml/2006/main">
+              <a:graphicData uri="http://schemas.openxmlformats.org/drawingml/2006/picture">
+                <pic:pic xmlns:pic="http://schemas.openxmlformats.org/drawingml/2006/picture">
+                  <pic:nvPicPr>
+                    <pic:cNvPr id="0" name="Picture 3"/>
+                    <pic:cNvPicPr>
+                      <a:picLocks noChangeAspect="1" noChangeArrowheads="1"/>
+                    </pic:cNvPicPr>
+                  </pic:nvPicPr>
+                  <pic:blipFill>
+                    <a:blip r:embed="rId35">
+                      <a:extLst>
+                        <a:ext uri="{28A0092B-C50C-407E-A947-70E740481C1C}">
+                          <a14:useLocalDpi xmlns:a14="http://schemas.microsoft.com/office/drawing/2010/main" val="0"/>
+                        </a:ext>
+                      </a:extLst>
+                    </a:blip>
+                    <a:srcRect/>
+                    <a:stretch>
+                      <a:fillRect/>
+                    </a:stretch>
+                  </pic:blipFill>
+                  <pic:spPr bwMode="auto">
+                    <a:xfrm>
+                      <a:off x="0" y="0"/>
+                      <a:ext cx="5693410" cy="4906010"/>
+                    </a:xfrm>
+                    <a:prstGeom prst="rect">
+                      <a:avLst/>
+                    </a:prstGeom>
+                    <a:noFill/>
+                    <a:ln>
+                      <a:noFill/>
+                    </a:ln>
+                  </pic:spPr>
+                </pic:pic>
+              </a:graphicData>
+            </a:graphic>
+          </wp:inline>
+        </w:drawing>
+      </w:r>
+    </w:p>
+    <w:p>
+      <w:pPr>
+        <w:pStyle w:val="Caption"/>
+        <w:jc w:val="center"/>
+        <w:rPr>
+          <w:highlight w:val="yellow"/>
+          <w:lang w:val="en-US"/>
+        </w:rPr>
+      </w:pPr>
+      <w:bookmarkStart w:id="79" w:name="_Toc9267599"/>
+      <w:r>
+        <w:rPr>
+          <w:highlight w:val="yellow"/>
+          <w:lang w:val="en-US"/>
+        </w:rPr>
+        <w:t xml:space="preserve">Figure </w:t>
+      </w:r>
+      <w:r>
+        <w:rPr>
+          <w:highlight w:val="yellow"/>
+          <w:lang w:val="en-US"/>
+        </w:rPr>
+        <w:fldChar w:fldCharType="begin"/>
+      </w:r>
+      <w:r>
+        <w:rPr>
+          <w:highlight w:val="yellow"/>
+          <w:lang w:val="en-US"/>
+        </w:rPr>
+        <w:instrText xml:space="preserve"> SEQ Figure \* ARABIC </w:instrText>
+      </w:r>
+      <w:r>
+        <w:rPr>
+          <w:highlight w:val="yellow"/>
+          <w:lang w:val="en-US"/>
+        </w:rPr>
+        <w:fldChar w:fldCharType="separate"/>
+      </w:r>
+      <w:r>
+        <w:rPr>
+          <w:noProof/>
+          <w:highlight w:val="yellow"/>
+          <w:lang w:val="en-US"/>
+        </w:rPr>
+        <w:t>27</w:t>
+      </w:r>
+      <w:r>
+        <w:rPr>
+          <w:highlight w:val="yellow"/>
+          <w:lang w:val="en-US"/>
+        </w:rPr>
+        <w:fldChar w:fldCharType="end"/>
+      </w:r>
+      <w:r>
+        <w:rPr>
+          <w:highlight w:val="yellow"/>
+          <w:lang w:val="en-US"/>
+        </w:rPr>
+        <w:t xml:space="preserve">: psi_common_axi_master_simple: </w:t>
+      </w:r>
+      <w:r>
+        <w:rPr>
+          <w:highlight w:val="yellow"/>
+          <w:lang w:val="en-US"/>
+        </w:rPr>
+        <w:t>Read transaction, high latency</w:t>
+      </w:r>
+      <w:bookmarkEnd w:id="79"/>
+    </w:p>
+    <w:p>
+      <w:pPr>
+        <w:rPr>
+          <w:highlight w:val="yellow"/>
+          <w:lang w:val="en-US"/>
+        </w:rPr>
+      </w:pPr>
+      <w:r>
+        <w:rPr>
+          <w:highlight w:val="yellow"/>
+          <w:lang w:val="en-US"/>
+        </w:rPr>
+        <w:t xml:space="preserve">Beause the command is issued in high-latency mode, the AXI read command is not issued until enough data is read from the FIFO in order for the command to complete in one burst. If this is the case, the AXI read command is issued and the transfer is completed in one burst with </w:t>
+      </w:r>
+      <w:r>
+        <w:rPr>
+          <w:i/>
+          <w:highlight w:val="yellow"/>
+          <w:lang w:val="en-US"/>
+        </w:rPr>
+        <w:t>M_Axi_RValid</w:t>
+      </w:r>
+      <w:r>
+        <w:rPr>
+          <w:highlight w:val="yellow"/>
+          <w:lang w:val="en-US"/>
+        </w:rPr>
+        <w:t xml:space="preserve"> high all the time. </w:t>
+      </w:r>
+    </w:p>
+    <w:p>
+      <w:pPr>
+        <w:rPr>
+          <w:highlight w:val="yellow"/>
+          <w:lang w:val="en-US"/>
+        </w:rPr>
+      </w:pPr>
+      <w:r>
+        <w:rPr>
+          <w:highlight w:val="yellow"/>
+          <w:lang w:val="en-US"/>
+        </w:rPr>
+        <w:t>This has the benefit of not blocking the AXI bus. In contrast to write commands, the high-latency mode does not lead to significantly more latency in the read-case because the user can still immediately read the first data after it was received. As a result, it is recommended to always execute read commands I the high-latency mode unless there is a very good reason for the low-latency mode.</w:t>
+      </w:r>
+    </w:p>
+    <w:p>
+      <w:pPr>
+        <w:rPr>
+          <w:highlight w:val="yellow"/>
+          <w:lang w:val="en-US"/>
+        </w:rPr>
+      </w:pPr>
     </w:p>
     <w:p>
       <w:pPr>
@@ -36949,6 +37897,96 @@
           <w:lang w:val="en-US"/>
         </w:rPr>
         <w:t>Number of entries in the read/write data FIFOs</w:t>
+      </w:r>
+      <w:r>
+        <w:rPr>
+          <w:highlight w:val="yellow"/>
+          <w:lang w:val="en-US"/>
+        </w:rPr>
+        <w:br/>
+      </w:r>
+      <w:r>
+        <w:rPr>
+          <w:b/>
+          <w:highlight w:val="yellow"/>
+          <w:lang w:val="en-US"/>
+        </w:rPr>
+        <w:t>ImplRead_g</w:t>
+      </w:r>
+      <w:r>
+        <w:rPr>
+          <w:b/>
+          <w:highlight w:val="yellow"/>
+          <w:lang w:val="en-US"/>
+        </w:rPr>
+        <w:tab/>
+      </w:r>
+      <w:r>
+        <w:rPr>
+          <w:highlight w:val="yellow"/>
+          <w:lang w:val="en-US"/>
+        </w:rPr>
+        <w:tab/>
+      </w:r>
+      <w:r>
+        <w:rPr>
+          <w:highlight w:val="yellow"/>
+          <w:lang w:val="en-US"/>
+        </w:rPr>
+        <w:tab/>
+      </w:r>
+      <w:r>
+        <w:rPr>
+          <w:highlight w:val="yellow"/>
+          <w:lang w:val="en-US"/>
+        </w:rPr>
+        <w:tab/>
+        <w:t>Implement read functionality (can be disabled to save resources)</w:t>
+      </w:r>
+      <w:r>
+        <w:rPr>
+          <w:highlight w:val="yellow"/>
+          <w:lang w:val="en-US"/>
+        </w:rPr>
+        <w:br/>
+      </w:r>
+      <w:r>
+        <w:rPr>
+          <w:b/>
+          <w:highlight w:val="yellow"/>
+          <w:lang w:val="en-US"/>
+        </w:rPr>
+        <w:t>ImplWrite_g</w:t>
+      </w:r>
+      <w:r>
+        <w:rPr>
+          <w:b/>
+          <w:highlight w:val="yellow"/>
+          <w:lang w:val="en-US"/>
+        </w:rPr>
+        <w:tab/>
+      </w:r>
+      <w:r>
+        <w:rPr>
+          <w:highlight w:val="yellow"/>
+          <w:lang w:val="en-US"/>
+        </w:rPr>
+        <w:tab/>
+      </w:r>
+      <w:r>
+        <w:rPr>
+          <w:highlight w:val="yellow"/>
+          <w:lang w:val="en-US"/>
+        </w:rPr>
+        <w:tab/>
+      </w:r>
+      <w:r>
+        <w:rPr>
+          <w:highlight w:val="yellow"/>
+          <w:lang w:val="en-US"/>
+        </w:rPr>
+        <w:tab/>
+        <w:t>Implement write functionality (can be disabled to save resources)</w:t>
       </w:r>
       <w:r>
         <w:rPr>
@@ -39622,7 +40660,7 @@
           <w:lang w:val="en-US"/>
         </w:rPr>
       </w:pPr>
-      <w:bookmarkStart w:id="77" w:name="_Toc9243636"/>
+      <w:bookmarkStart w:id="80" w:name="_Toc9267569"/>
       <w:r>
         <w:rPr>
           <w:lang w:val="en-US"/>
@@ -39630,7 +40668,7 @@
         <w:lastRenderedPageBreak/>
         <w:t>Miscellaneous</w:t>
       </w:r>
-      <w:bookmarkEnd w:id="77"/>
+      <w:bookmarkEnd w:id="80"/>
     </w:p>
     <w:p>
       <w:pPr>
@@ -39639,14 +40677,14 @@
           <w:lang w:val="en-US"/>
         </w:rPr>
       </w:pPr>
-      <w:bookmarkStart w:id="78" w:name="_Toc9243637"/>
+      <w:bookmarkStart w:id="81" w:name="_Toc9267570"/>
       <w:r>
         <w:rPr>
           <w:lang w:val="en-US"/>
         </w:rPr>
         <w:t>psi_common_delay</w:t>
       </w:r>
-      <w:bookmarkEnd w:id="78"/>
+      <w:bookmarkEnd w:id="81"/>
     </w:p>
     <w:p>
       <w:pPr>
@@ -40929,9 +41967,9 @@
           <w:lang w:val="en-US"/>
         </w:rPr>
       </w:pPr>
-      <w:bookmarkStart w:id="79" w:name="_Ref516133468"/>
-      <w:bookmarkStart w:id="80" w:name="_Ref516133475"/>
-      <w:bookmarkStart w:id="81" w:name="_Toc9243638"/>
+      <w:bookmarkStart w:id="82" w:name="_Ref516133468"/>
+      <w:bookmarkStart w:id="83" w:name="_Ref516133475"/>
+      <w:bookmarkStart w:id="84" w:name="_Toc9267571"/>
       <w:r>
         <w:rPr>
           <w:lang w:val="en-US"/>
@@ -40939,9 +41977,9 @@
         <w:lastRenderedPageBreak/>
         <w:t>psi_common_pl_stage</w:t>
       </w:r>
-      <w:bookmarkEnd w:id="79"/>
-      <w:bookmarkEnd w:id="80"/>
-      <w:bookmarkEnd w:id="81"/>
+      <w:bookmarkEnd w:id="82"/>
+      <w:bookmarkEnd w:id="83"/>
+      <w:bookmarkEnd w:id="84"/>
     </w:p>
     <w:p>
       <w:pPr>
@@ -41971,7 +43009,7 @@
           <w:lang w:val="en-US"/>
         </w:rPr>
       </w:pPr>
-      <w:bookmarkStart w:id="82" w:name="_Toc9243639"/>
+      <w:bookmarkStart w:id="85" w:name="_Toc9267572"/>
       <w:r>
         <w:rPr>
           <w:lang w:val="en-US"/>
@@ -41979,7 +43017,7 @@
         <w:lastRenderedPageBreak/>
         <w:t>psi_common_multi_pl_stage</w:t>
       </w:r>
-      <w:bookmarkEnd w:id="82"/>
+      <w:bookmarkEnd w:id="85"/>
     </w:p>
     <w:p>
       <w:pPr>
@@ -43025,7 +44063,6 @@
         </w:rPr>
       </w:pPr>
     </w:p>
-    <w:bookmarkEnd w:id="0"/>
     <w:p>
       <w:pPr>
         <w:rPr>
@@ -43034,8 +44071,8 @@
       </w:pPr>
     </w:p>
     <w:sectPr>
-      <w:headerReference w:type="default" r:id="rId33"/>
-      <w:footerReference w:type="default" r:id="rId34"/>
+      <w:headerReference w:type="default" r:id="rId36"/>
+      <w:footerReference w:type="default" r:id="rId37"/>
       <w:pgSz w:w="11907" w:h="16840" w:code="9"/>
       <w:pgMar w:top="1701" w:right="851" w:bottom="1134" w:left="851" w:header="794" w:footer="737" w:gutter="0"/>
       <w:paperSrc w:first="15" w:other="15"/>
@@ -43161,7 +44198,7 @@
         </mc:Choice>
         <mc:Fallback>
           <w:pict>
-            <v:line w14:anchorId="4AAF3C82" id="Line 2" o:spid="_x0000_s1026" style="position:absolute;z-index:251658240;visibility:visible;mso-wrap-style:square;mso-width-percent:0;mso-height-percent:0;mso-wrap-distance-left:9pt;mso-wrap-distance-top:0;mso-wrap-distance-right:9pt;mso-wrap-distance-bottom:0;mso-position-horizontal:absolute;mso-position-horizontal-relative:page;mso-position-vertical:absolute;mso-position-vertical-relative:page;mso-width-percent:0;mso-height-percent:0;mso-width-relative:page;mso-height-relative:page" from="42.55pt,802.3pt" to="552.75pt,802.35pt" o:gfxdata="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" o:allowincell="f" strokecolor="blue" strokeweight="1.5pt">
+            <v:line w14:anchorId="11936C20" id="Line 2" o:spid="_x0000_s1026" style="position:absolute;z-index:251658240;visibility:visible;mso-wrap-style:square;mso-width-percent:0;mso-height-percent:0;mso-wrap-distance-left:9pt;mso-wrap-distance-top:0;mso-wrap-distance-right:9pt;mso-wrap-distance-bottom:0;mso-position-horizontal:absolute;mso-position-horizontal-relative:page;mso-position-vertical:absolute;mso-position-vertical-relative:page;mso-width-percent:0;mso-height-percent:0;mso-width-relative:page;mso-height-relative:page" from="42.55pt,802.3pt" to="552.75pt,802.35pt" o:gfxdata="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" o:allowincell="f" strokecolor="blue" strokeweight="1.5pt">
               <v:stroke startarrowwidth="narrow" startarrowlength="short" endarrowwidth="narrow" endarrowlength="short"/>
               <w10:wrap anchorx="page" anchory="page"/>
             </v:line>
@@ -43430,7 +44467,7 @@
         </mc:Choice>
         <mc:Fallback>
           <w:pict>
-            <v:line w14:anchorId="64236729" id="Line 1" o:spid="_x0000_s1026" style="position:absolute;z-index:251659264;visibility:visible;mso-wrap-style:square;mso-width-percent:0;mso-height-percent:0;mso-wrap-distance-left:9pt;mso-wrap-distance-top:0;mso-wrap-distance-right:9pt;mso-wrap-distance-bottom:0;mso-position-horizontal:absolute;mso-position-horizontal-relative:margin;mso-position-vertical:absolute;mso-position-vertical-relative:page;mso-width-percent:0;mso-height-percent:0;mso-width-relative:page;mso-height-relative:page" from="320.35pt,59.55pt" to="507.45pt,59.6pt" o:gfxdata="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" o:allowincell="f" strokecolor="blue" strokeweight="2pt">
+            <v:line w14:anchorId="515EE383" id="Line 1" o:spid="_x0000_s1026" style="position:absolute;z-index:251659264;visibility:visible;mso-wrap-style:square;mso-width-percent:0;mso-height-percent:0;mso-wrap-distance-left:9pt;mso-wrap-distance-top:0;mso-wrap-distance-right:9pt;mso-wrap-distance-bottom:0;mso-position-horizontal:absolute;mso-position-horizontal-relative:margin;mso-position-vertical:absolute;mso-position-vertical-relative:page;mso-width-percent:0;mso-height-percent:0;mso-width-relative:page;mso-height-relative:page" from="320.35pt,59.55pt" to="507.45pt,59.6pt" o:gfxdata="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" o:allowincell="f" strokecolor="blue" strokeweight="2pt">
               <v:stroke startarrowwidth="narrow" startarrowlength="short" endarrowwidth="narrow" endarrowlength="short"/>
               <w10:wrap anchorx="margin" anchory="page"/>
             </v:line>
@@ -49750,7 +50787,7 @@
 </file>
 
 <file path=customXml/itemProps1.xml><?xml version="1.0" encoding="utf-8"?>
-<ds:datastoreItem xmlns:ds="http://schemas.openxmlformats.org/officeDocument/2006/customXml" ds:itemID="{274FF53F-8DE0-49F8-84FC-FA8739D5595B}">
+<ds:datastoreItem xmlns:ds="http://schemas.openxmlformats.org/officeDocument/2006/customXml" ds:itemID="{32F4E6E5-02F9-4A11-B787-7C7EA11577A3}">
   <ds:schemaRefs>
     <ds:schemaRef ds:uri="http://schemas.openxmlformats.org/officeDocument/2006/bibliography"/>
   </ds:schemaRefs>

</xml_diff>

<commit_message>
DOC: Added block diagram of psi_common_axi_master_simpe to the documentation
</commit_message>
<xml_diff>
--- a/doc/psi_common.docx
+++ b/doc/psi_common.docx
@@ -243,7 +243,7 @@
         </w:rPr>
         <w:fldChar w:fldCharType="separate"/>
       </w:r>
-      <w:hyperlink w:anchor="_Toc9267524" w:history="1">
+      <w:hyperlink w:anchor="_Toc9319374" w:history="1">
         <w:r>
           <w:rPr>
             <w:rStyle w:val="Hyperlink"/>
@@ -289,7 +289,7 @@
             <w:noProof/>
             <w:webHidden/>
           </w:rPr>
-          <w:instrText xml:space="preserve"> PAGEREF _Toc9267524 \h </w:instrText>
+          <w:instrText xml:space="preserve"> PAGEREF _Toc9319374 \h </w:instrText>
         </w:r>
         <w:r>
           <w:rPr>
@@ -331,7 +331,7 @@
           <w:lang w:val="en-US"/>
         </w:rPr>
       </w:pPr>
-      <w:hyperlink w:anchor="_Toc9267525" w:history="1">
+      <w:hyperlink w:anchor="_Toc9319375" w:history="1">
         <w:r>
           <w:rPr>
             <w:rStyle w:val="Hyperlink"/>
@@ -377,7 +377,7 @@
             <w:noProof/>
             <w:webHidden/>
           </w:rPr>
-          <w:instrText xml:space="preserve"> PAGEREF _Toc9267525 \h </w:instrText>
+          <w:instrText xml:space="preserve"> PAGEREF _Toc9319375 \h </w:instrText>
         </w:r>
         <w:r>
           <w:rPr>
@@ -419,7 +419,7 @@
           <w:lang w:val="en-US"/>
         </w:rPr>
       </w:pPr>
-      <w:hyperlink w:anchor="_Toc9267526" w:history="1">
+      <w:hyperlink w:anchor="_Toc9319376" w:history="1">
         <w:r>
           <w:rPr>
             <w:rStyle w:val="Hyperlink"/>
@@ -465,7 +465,7 @@
             <w:noProof/>
             <w:webHidden/>
           </w:rPr>
-          <w:instrText xml:space="preserve"> PAGEREF _Toc9267526 \h </w:instrText>
+          <w:instrText xml:space="preserve"> PAGEREF _Toc9319376 \h </w:instrText>
         </w:r>
         <w:r>
           <w:rPr>
@@ -507,7 +507,7 @@
           <w:lang w:val="en-US"/>
         </w:rPr>
       </w:pPr>
-      <w:hyperlink w:anchor="_Toc9267527" w:history="1">
+      <w:hyperlink w:anchor="_Toc9319377" w:history="1">
         <w:r>
           <w:rPr>
             <w:rStyle w:val="Hyperlink"/>
@@ -553,7 +553,7 @@
             <w:noProof/>
             <w:webHidden/>
           </w:rPr>
-          <w:instrText xml:space="preserve"> PAGEREF _Toc9267527 \h </w:instrText>
+          <w:instrText xml:space="preserve"> PAGEREF _Toc9319377 \h </w:instrText>
         </w:r>
         <w:r>
           <w:rPr>
@@ -595,7 +595,7 @@
           <w:lang w:val="en-US"/>
         </w:rPr>
       </w:pPr>
-      <w:hyperlink w:anchor="_Toc9267528" w:history="1">
+      <w:hyperlink w:anchor="_Toc9319378" w:history="1">
         <w:r>
           <w:rPr>
             <w:rStyle w:val="Hyperlink"/>
@@ -641,7 +641,7 @@
             <w:noProof/>
             <w:webHidden/>
           </w:rPr>
-          <w:instrText xml:space="preserve"> PAGEREF _Toc9267528 \h </w:instrText>
+          <w:instrText xml:space="preserve"> PAGEREF _Toc9319378 \h </w:instrText>
         </w:r>
         <w:r>
           <w:rPr>
@@ -683,7 +683,7 @@
           <w:lang w:val="en-US"/>
         </w:rPr>
       </w:pPr>
-      <w:hyperlink w:anchor="_Toc9267529" w:history="1">
+      <w:hyperlink w:anchor="_Toc9319379" w:history="1">
         <w:r>
           <w:rPr>
             <w:rStyle w:val="Hyperlink"/>
@@ -729,7 +729,7 @@
             <w:noProof/>
             <w:webHidden/>
           </w:rPr>
-          <w:instrText xml:space="preserve"> PAGEREF _Toc9267529 \h </w:instrText>
+          <w:instrText xml:space="preserve"> PAGEREF _Toc9319379 \h </w:instrText>
         </w:r>
         <w:r>
           <w:rPr>
@@ -771,7 +771,7 @@
           <w:lang w:val="en-US"/>
         </w:rPr>
       </w:pPr>
-      <w:hyperlink w:anchor="_Toc9267530" w:history="1">
+      <w:hyperlink w:anchor="_Toc9319380" w:history="1">
         <w:r>
           <w:rPr>
             <w:rStyle w:val="Hyperlink"/>
@@ -817,7 +817,7 @@
             <w:noProof/>
             <w:webHidden/>
           </w:rPr>
-          <w:instrText xml:space="preserve"> PAGEREF _Toc9267530 \h </w:instrText>
+          <w:instrText xml:space="preserve"> PAGEREF _Toc9319380 \h </w:instrText>
         </w:r>
         <w:r>
           <w:rPr>
@@ -859,7 +859,7 @@
           <w:lang w:val="en-US"/>
         </w:rPr>
       </w:pPr>
-      <w:hyperlink w:anchor="_Toc9267531" w:history="1">
+      <w:hyperlink w:anchor="_Toc9319381" w:history="1">
         <w:r>
           <w:rPr>
             <w:rStyle w:val="Hyperlink"/>
@@ -905,7 +905,7 @@
             <w:noProof/>
             <w:webHidden/>
           </w:rPr>
-          <w:instrText xml:space="preserve"> PAGEREF _Toc9267531 \h </w:instrText>
+          <w:instrText xml:space="preserve"> PAGEREF _Toc9319381 \h </w:instrText>
         </w:r>
         <w:r>
           <w:rPr>
@@ -947,7 +947,7 @@
           <w:lang w:val="en-US"/>
         </w:rPr>
       </w:pPr>
-      <w:hyperlink w:anchor="_Toc9267532" w:history="1">
+      <w:hyperlink w:anchor="_Toc9319382" w:history="1">
         <w:r>
           <w:rPr>
             <w:rStyle w:val="Hyperlink"/>
@@ -993,7 +993,7 @@
             <w:noProof/>
             <w:webHidden/>
           </w:rPr>
-          <w:instrText xml:space="preserve"> PAGEREF _Toc9267532 \h </w:instrText>
+          <w:instrText xml:space="preserve"> PAGEREF _Toc9319382 \h </w:instrText>
         </w:r>
         <w:r>
           <w:rPr>
@@ -1035,7 +1035,7 @@
           <w:lang w:val="en-US"/>
         </w:rPr>
       </w:pPr>
-      <w:hyperlink w:anchor="_Toc9267533" w:history="1">
+      <w:hyperlink w:anchor="_Toc9319383" w:history="1">
         <w:r>
           <w:rPr>
             <w:rStyle w:val="Hyperlink"/>
@@ -1081,7 +1081,7 @@
             <w:noProof/>
             <w:webHidden/>
           </w:rPr>
-          <w:instrText xml:space="preserve"> PAGEREF _Toc9267533 \h </w:instrText>
+          <w:instrText xml:space="preserve"> PAGEREF _Toc9319383 \h </w:instrText>
         </w:r>
         <w:r>
           <w:rPr>
@@ -1123,7 +1123,7 @@
           <w:lang w:val="en-US"/>
         </w:rPr>
       </w:pPr>
-      <w:hyperlink w:anchor="_Toc9267534" w:history="1">
+      <w:hyperlink w:anchor="_Toc9319384" w:history="1">
         <w:r>
           <w:rPr>
             <w:rStyle w:val="Hyperlink"/>
@@ -1169,7 +1169,7 @@
             <w:noProof/>
             <w:webHidden/>
           </w:rPr>
-          <w:instrText xml:space="preserve"> PAGEREF _Toc9267534 \h </w:instrText>
+          <w:instrText xml:space="preserve"> PAGEREF _Toc9319384 \h </w:instrText>
         </w:r>
         <w:r>
           <w:rPr>
@@ -1211,7 +1211,7 @@
           <w:lang w:val="en-US"/>
         </w:rPr>
       </w:pPr>
-      <w:hyperlink w:anchor="_Toc9267535" w:history="1">
+      <w:hyperlink w:anchor="_Toc9319385" w:history="1">
         <w:r>
           <w:rPr>
             <w:rStyle w:val="Hyperlink"/>
@@ -1257,7 +1257,7 @@
             <w:noProof/>
             <w:webHidden/>
           </w:rPr>
-          <w:instrText xml:space="preserve"> PAGEREF _Toc9267535 \h </w:instrText>
+          <w:instrText xml:space="preserve"> PAGEREF _Toc9319385 \h </w:instrText>
         </w:r>
         <w:r>
           <w:rPr>
@@ -1299,7 +1299,7 @@
           <w:lang w:val="en-US"/>
         </w:rPr>
       </w:pPr>
-      <w:hyperlink w:anchor="_Toc9267536" w:history="1">
+      <w:hyperlink w:anchor="_Toc9319386" w:history="1">
         <w:r>
           <w:rPr>
             <w:rStyle w:val="Hyperlink"/>
@@ -1345,7 +1345,7 @@
             <w:noProof/>
             <w:webHidden/>
           </w:rPr>
-          <w:instrText xml:space="preserve"> PAGEREF _Toc9267536 \h </w:instrText>
+          <w:instrText xml:space="preserve"> PAGEREF _Toc9319386 \h </w:instrText>
         </w:r>
         <w:r>
           <w:rPr>
@@ -1387,7 +1387,7 @@
           <w:lang w:val="en-US"/>
         </w:rPr>
       </w:pPr>
-      <w:hyperlink w:anchor="_Toc9267537" w:history="1">
+      <w:hyperlink w:anchor="_Toc9319387" w:history="1">
         <w:r>
           <w:rPr>
             <w:rStyle w:val="Hyperlink"/>
@@ -1433,7 +1433,7 @@
             <w:noProof/>
             <w:webHidden/>
           </w:rPr>
-          <w:instrText xml:space="preserve"> PAGEREF _Toc9267537 \h </w:instrText>
+          <w:instrText xml:space="preserve"> PAGEREF _Toc9319387 \h </w:instrText>
         </w:r>
         <w:r>
           <w:rPr>
@@ -1475,7 +1475,7 @@
           <w:lang w:val="en-US"/>
         </w:rPr>
       </w:pPr>
-      <w:hyperlink w:anchor="_Toc9267538" w:history="1">
+      <w:hyperlink w:anchor="_Toc9319388" w:history="1">
         <w:r>
           <w:rPr>
             <w:rStyle w:val="Hyperlink"/>
@@ -1521,7 +1521,7 @@
             <w:noProof/>
             <w:webHidden/>
           </w:rPr>
-          <w:instrText xml:space="preserve"> PAGEREF _Toc9267538 \h </w:instrText>
+          <w:instrText xml:space="preserve"> PAGEREF _Toc9319388 \h </w:instrText>
         </w:r>
         <w:r>
           <w:rPr>
@@ -1563,7 +1563,7 @@
           <w:lang w:val="en-US"/>
         </w:rPr>
       </w:pPr>
-      <w:hyperlink w:anchor="_Toc9267539" w:history="1">
+      <w:hyperlink w:anchor="_Toc9319389" w:history="1">
         <w:r>
           <w:rPr>
             <w:rStyle w:val="Hyperlink"/>
@@ -1609,7 +1609,7 @@
             <w:noProof/>
             <w:webHidden/>
           </w:rPr>
-          <w:instrText xml:space="preserve"> PAGEREF _Toc9267539 \h </w:instrText>
+          <w:instrText xml:space="preserve"> PAGEREF _Toc9319389 \h </w:instrText>
         </w:r>
         <w:r>
           <w:rPr>
@@ -1651,7 +1651,7 @@
           <w:lang w:val="en-US"/>
         </w:rPr>
       </w:pPr>
-      <w:hyperlink w:anchor="_Toc9267540" w:history="1">
+      <w:hyperlink w:anchor="_Toc9319390" w:history="1">
         <w:r>
           <w:rPr>
             <w:rStyle w:val="Hyperlink"/>
@@ -1697,7 +1697,7 @@
             <w:noProof/>
             <w:webHidden/>
           </w:rPr>
-          <w:instrText xml:space="preserve"> PAGEREF _Toc9267540 \h </w:instrText>
+          <w:instrText xml:space="preserve"> PAGEREF _Toc9319390 \h </w:instrText>
         </w:r>
         <w:r>
           <w:rPr>
@@ -1739,7 +1739,7 @@
           <w:lang w:val="en-US"/>
         </w:rPr>
       </w:pPr>
-      <w:hyperlink w:anchor="_Toc9267541" w:history="1">
+      <w:hyperlink w:anchor="_Toc9319391" w:history="1">
         <w:r>
           <w:rPr>
             <w:rStyle w:val="Hyperlink"/>
@@ -1785,7 +1785,7 @@
             <w:noProof/>
             <w:webHidden/>
           </w:rPr>
-          <w:instrText xml:space="preserve"> PAGEREF _Toc9267541 \h </w:instrText>
+          <w:instrText xml:space="preserve"> PAGEREF _Toc9319391 \h </w:instrText>
         </w:r>
         <w:r>
           <w:rPr>
@@ -1827,7 +1827,7 @@
           <w:lang w:val="en-US"/>
         </w:rPr>
       </w:pPr>
-      <w:hyperlink w:anchor="_Toc9267542" w:history="1">
+      <w:hyperlink w:anchor="_Toc9319392" w:history="1">
         <w:r>
           <w:rPr>
             <w:rStyle w:val="Hyperlink"/>
@@ -1873,7 +1873,7 @@
             <w:noProof/>
             <w:webHidden/>
           </w:rPr>
-          <w:instrText xml:space="preserve"> PAGEREF _Toc9267542 \h </w:instrText>
+          <w:instrText xml:space="preserve"> PAGEREF _Toc9319392 \h </w:instrText>
         </w:r>
         <w:r>
           <w:rPr>
@@ -1915,7 +1915,7 @@
           <w:lang w:val="en-US"/>
         </w:rPr>
       </w:pPr>
-      <w:hyperlink w:anchor="_Toc9267543" w:history="1">
+      <w:hyperlink w:anchor="_Toc9319393" w:history="1">
         <w:r>
           <w:rPr>
             <w:rStyle w:val="Hyperlink"/>
@@ -1961,7 +1961,7 @@
             <w:noProof/>
             <w:webHidden/>
           </w:rPr>
-          <w:instrText xml:space="preserve"> PAGEREF _Toc9267543 \h </w:instrText>
+          <w:instrText xml:space="preserve"> PAGEREF _Toc9319393 \h </w:instrText>
         </w:r>
         <w:r>
           <w:rPr>
@@ -2003,7 +2003,7 @@
           <w:lang w:val="en-US"/>
         </w:rPr>
       </w:pPr>
-      <w:hyperlink w:anchor="_Toc9267544" w:history="1">
+      <w:hyperlink w:anchor="_Toc9319394" w:history="1">
         <w:r>
           <w:rPr>
             <w:rStyle w:val="Hyperlink"/>
@@ -2049,7 +2049,7 @@
             <w:noProof/>
             <w:webHidden/>
           </w:rPr>
-          <w:instrText xml:space="preserve"> PAGEREF _Toc9267544 \h </w:instrText>
+          <w:instrText xml:space="preserve"> PAGEREF _Toc9319394 \h </w:instrText>
         </w:r>
         <w:r>
           <w:rPr>
@@ -2091,7 +2091,7 @@
           <w:lang w:val="en-US"/>
         </w:rPr>
       </w:pPr>
-      <w:hyperlink w:anchor="_Toc9267545" w:history="1">
+      <w:hyperlink w:anchor="_Toc9319395" w:history="1">
         <w:r>
           <w:rPr>
             <w:rStyle w:val="Hyperlink"/>
@@ -2137,7 +2137,7 @@
             <w:noProof/>
             <w:webHidden/>
           </w:rPr>
-          <w:instrText xml:space="preserve"> PAGEREF _Toc9267545 \h </w:instrText>
+          <w:instrText xml:space="preserve"> PAGEREF _Toc9319395 \h </w:instrText>
         </w:r>
         <w:r>
           <w:rPr>
@@ -2179,7 +2179,7 @@
           <w:lang w:val="en-US"/>
         </w:rPr>
       </w:pPr>
-      <w:hyperlink w:anchor="_Toc9267546" w:history="1">
+      <w:hyperlink w:anchor="_Toc9319396" w:history="1">
         <w:r>
           <w:rPr>
             <w:rStyle w:val="Hyperlink"/>
@@ -2225,7 +2225,7 @@
             <w:noProof/>
             <w:webHidden/>
           </w:rPr>
-          <w:instrText xml:space="preserve"> PAGEREF _Toc9267546 \h </w:instrText>
+          <w:instrText xml:space="preserve"> PAGEREF _Toc9319396 \h </w:instrText>
         </w:r>
         <w:r>
           <w:rPr>
@@ -2267,7 +2267,7 @@
           <w:lang w:val="en-US"/>
         </w:rPr>
       </w:pPr>
-      <w:hyperlink w:anchor="_Toc9267547" w:history="1">
+      <w:hyperlink w:anchor="_Toc9319397" w:history="1">
         <w:r>
           <w:rPr>
             <w:rStyle w:val="Hyperlink"/>
@@ -2313,7 +2313,7 @@
             <w:noProof/>
             <w:webHidden/>
           </w:rPr>
-          <w:instrText xml:space="preserve"> PAGEREF _Toc9267547 \h </w:instrText>
+          <w:instrText xml:space="preserve"> PAGEREF _Toc9319397 \h </w:instrText>
         </w:r>
         <w:r>
           <w:rPr>
@@ -2355,7 +2355,7 @@
           <w:lang w:val="en-US"/>
         </w:rPr>
       </w:pPr>
-      <w:hyperlink w:anchor="_Toc9267548" w:history="1">
+      <w:hyperlink w:anchor="_Toc9319398" w:history="1">
         <w:r>
           <w:rPr>
             <w:rStyle w:val="Hyperlink"/>
@@ -2401,7 +2401,7 @@
             <w:noProof/>
             <w:webHidden/>
           </w:rPr>
-          <w:instrText xml:space="preserve"> PAGEREF _Toc9267548 \h </w:instrText>
+          <w:instrText xml:space="preserve"> PAGEREF _Toc9319398 \h </w:instrText>
         </w:r>
         <w:r>
           <w:rPr>
@@ -2443,7 +2443,7 @@
           <w:lang w:val="en-US"/>
         </w:rPr>
       </w:pPr>
-      <w:hyperlink w:anchor="_Toc9267549" w:history="1">
+      <w:hyperlink w:anchor="_Toc9319399" w:history="1">
         <w:r>
           <w:rPr>
             <w:rStyle w:val="Hyperlink"/>
@@ -2489,7 +2489,7 @@
             <w:noProof/>
             <w:webHidden/>
           </w:rPr>
-          <w:instrText xml:space="preserve"> PAGEREF _Toc9267549 \h </w:instrText>
+          <w:instrText xml:space="preserve"> PAGEREF _Toc9319399 \h </w:instrText>
         </w:r>
         <w:r>
           <w:rPr>
@@ -2531,7 +2531,7 @@
           <w:lang w:val="en-US"/>
         </w:rPr>
       </w:pPr>
-      <w:hyperlink w:anchor="_Toc9267550" w:history="1">
+      <w:hyperlink w:anchor="_Toc9319400" w:history="1">
         <w:r>
           <w:rPr>
             <w:rStyle w:val="Hyperlink"/>
@@ -2577,7 +2577,7 @@
             <w:noProof/>
             <w:webHidden/>
           </w:rPr>
-          <w:instrText xml:space="preserve"> PAGEREF _Toc9267550 \h </w:instrText>
+          <w:instrText xml:space="preserve"> PAGEREF _Toc9319400 \h </w:instrText>
         </w:r>
         <w:r>
           <w:rPr>
@@ -2619,7 +2619,7 @@
           <w:lang w:val="en-US"/>
         </w:rPr>
       </w:pPr>
-      <w:hyperlink w:anchor="_Toc9267551" w:history="1">
+      <w:hyperlink w:anchor="_Toc9319401" w:history="1">
         <w:r>
           <w:rPr>
             <w:rStyle w:val="Hyperlink"/>
@@ -2665,7 +2665,7 @@
             <w:noProof/>
             <w:webHidden/>
           </w:rPr>
-          <w:instrText xml:space="preserve"> PAGEREF _Toc9267551 \h </w:instrText>
+          <w:instrText xml:space="preserve"> PAGEREF _Toc9319401 \h </w:instrText>
         </w:r>
         <w:r>
           <w:rPr>
@@ -2707,7 +2707,7 @@
           <w:lang w:val="en-US"/>
         </w:rPr>
       </w:pPr>
-      <w:hyperlink w:anchor="_Toc9267552" w:history="1">
+      <w:hyperlink w:anchor="_Toc9319402" w:history="1">
         <w:r>
           <w:rPr>
             <w:rStyle w:val="Hyperlink"/>
@@ -2753,7 +2753,7 @@
             <w:noProof/>
             <w:webHidden/>
           </w:rPr>
-          <w:instrText xml:space="preserve"> PAGEREF _Toc9267552 \h </w:instrText>
+          <w:instrText xml:space="preserve"> PAGEREF _Toc9319402 \h </w:instrText>
         </w:r>
         <w:r>
           <w:rPr>
@@ -2795,7 +2795,7 @@
           <w:lang w:val="en-US"/>
         </w:rPr>
       </w:pPr>
-      <w:hyperlink w:anchor="_Toc9267553" w:history="1">
+      <w:hyperlink w:anchor="_Toc9319403" w:history="1">
         <w:r>
           <w:rPr>
             <w:rStyle w:val="Hyperlink"/>
@@ -2841,7 +2841,7 @@
             <w:noProof/>
             <w:webHidden/>
           </w:rPr>
-          <w:instrText xml:space="preserve"> PAGEREF _Toc9267553 \h </w:instrText>
+          <w:instrText xml:space="preserve"> PAGEREF _Toc9319403 \h </w:instrText>
         </w:r>
         <w:r>
           <w:rPr>
@@ -2883,7 +2883,7 @@
           <w:lang w:val="en-US"/>
         </w:rPr>
       </w:pPr>
-      <w:hyperlink w:anchor="_Toc9267554" w:history="1">
+      <w:hyperlink w:anchor="_Toc9319404" w:history="1">
         <w:r>
           <w:rPr>
             <w:rStyle w:val="Hyperlink"/>
@@ -2929,7 +2929,7 @@
             <w:noProof/>
             <w:webHidden/>
           </w:rPr>
-          <w:instrText xml:space="preserve"> PAGEREF _Toc9267554 \h </w:instrText>
+          <w:instrText xml:space="preserve"> PAGEREF _Toc9319404 \h </w:instrText>
         </w:r>
         <w:r>
           <w:rPr>
@@ -2971,7 +2971,7 @@
           <w:lang w:val="en-US"/>
         </w:rPr>
       </w:pPr>
-      <w:hyperlink w:anchor="_Toc9267555" w:history="1">
+      <w:hyperlink w:anchor="_Toc9319405" w:history="1">
         <w:r>
           <w:rPr>
             <w:rStyle w:val="Hyperlink"/>
@@ -3017,7 +3017,7 @@
             <w:noProof/>
             <w:webHidden/>
           </w:rPr>
-          <w:instrText xml:space="preserve"> PAGEREF _Toc9267555 \h </w:instrText>
+          <w:instrText xml:space="preserve"> PAGEREF _Toc9319405 \h </w:instrText>
         </w:r>
         <w:r>
           <w:rPr>
@@ -3059,7 +3059,7 @@
           <w:lang w:val="en-US"/>
         </w:rPr>
       </w:pPr>
-      <w:hyperlink w:anchor="_Toc9267556" w:history="1">
+      <w:hyperlink w:anchor="_Toc9319406" w:history="1">
         <w:r>
           <w:rPr>
             <w:rStyle w:val="Hyperlink"/>
@@ -3105,7 +3105,7 @@
             <w:noProof/>
             <w:webHidden/>
           </w:rPr>
-          <w:instrText xml:space="preserve"> PAGEREF _Toc9267556 \h </w:instrText>
+          <w:instrText xml:space="preserve"> PAGEREF _Toc9319406 \h </w:instrText>
         </w:r>
         <w:r>
           <w:rPr>
@@ -3147,7 +3147,7 @@
           <w:lang w:val="en-US"/>
         </w:rPr>
       </w:pPr>
-      <w:hyperlink w:anchor="_Toc9267557" w:history="1">
+      <w:hyperlink w:anchor="_Toc9319407" w:history="1">
         <w:r>
           <w:rPr>
             <w:rStyle w:val="Hyperlink"/>
@@ -3193,7 +3193,7 @@
             <w:noProof/>
             <w:webHidden/>
           </w:rPr>
-          <w:instrText xml:space="preserve"> PAGEREF _Toc9267557 \h </w:instrText>
+          <w:instrText xml:space="preserve"> PAGEREF _Toc9319407 \h </w:instrText>
         </w:r>
         <w:r>
           <w:rPr>
@@ -3235,7 +3235,7 @@
           <w:lang w:val="en-US"/>
         </w:rPr>
       </w:pPr>
-      <w:hyperlink w:anchor="_Toc9267558" w:history="1">
+      <w:hyperlink w:anchor="_Toc9319408" w:history="1">
         <w:r>
           <w:rPr>
             <w:rStyle w:val="Hyperlink"/>
@@ -3281,7 +3281,7 @@
             <w:noProof/>
             <w:webHidden/>
           </w:rPr>
-          <w:instrText xml:space="preserve"> PAGEREF _Toc9267558 \h </w:instrText>
+          <w:instrText xml:space="preserve"> PAGEREF _Toc9319408 \h </w:instrText>
         </w:r>
         <w:r>
           <w:rPr>
@@ -3323,7 +3323,7 @@
           <w:lang w:val="en-US"/>
         </w:rPr>
       </w:pPr>
-      <w:hyperlink w:anchor="_Toc9267559" w:history="1">
+      <w:hyperlink w:anchor="_Toc9319409" w:history="1">
         <w:r>
           <w:rPr>
             <w:rStyle w:val="Hyperlink"/>
@@ -3369,7 +3369,7 @@
             <w:noProof/>
             <w:webHidden/>
           </w:rPr>
-          <w:instrText xml:space="preserve"> PAGEREF _Toc9267559 \h </w:instrText>
+          <w:instrText xml:space="preserve"> PAGEREF _Toc9319409 \h </w:instrText>
         </w:r>
         <w:r>
           <w:rPr>
@@ -3411,7 +3411,7 @@
           <w:lang w:val="en-US"/>
         </w:rPr>
       </w:pPr>
-      <w:hyperlink w:anchor="_Toc9267560" w:history="1">
+      <w:hyperlink w:anchor="_Toc9319410" w:history="1">
         <w:r>
           <w:rPr>
             <w:rStyle w:val="Hyperlink"/>
@@ -3457,7 +3457,7 @@
             <w:noProof/>
             <w:webHidden/>
           </w:rPr>
-          <w:instrText xml:space="preserve"> PAGEREF _Toc9267560 \h </w:instrText>
+          <w:instrText xml:space="preserve"> PAGEREF _Toc9319410 \h </w:instrText>
         </w:r>
         <w:r>
           <w:rPr>
@@ -3499,7 +3499,7 @@
           <w:lang w:val="en-US"/>
         </w:rPr>
       </w:pPr>
-      <w:hyperlink w:anchor="_Toc9267561" w:history="1">
+      <w:hyperlink w:anchor="_Toc9319411" w:history="1">
         <w:r>
           <w:rPr>
             <w:rStyle w:val="Hyperlink"/>
@@ -3545,7 +3545,7 @@
             <w:noProof/>
             <w:webHidden/>
           </w:rPr>
-          <w:instrText xml:space="preserve"> PAGEREF _Toc9267561 \h </w:instrText>
+          <w:instrText xml:space="preserve"> PAGEREF _Toc9319411 \h </w:instrText>
         </w:r>
         <w:r>
           <w:rPr>
@@ -3587,7 +3587,7 @@
           <w:lang w:val="en-US"/>
         </w:rPr>
       </w:pPr>
-      <w:hyperlink w:anchor="_Toc9267562" w:history="1">
+      <w:hyperlink w:anchor="_Toc9319412" w:history="1">
         <w:r>
           <w:rPr>
             <w:rStyle w:val="Hyperlink"/>
@@ -3633,7 +3633,7 @@
             <w:noProof/>
             <w:webHidden/>
           </w:rPr>
-          <w:instrText xml:space="preserve"> PAGEREF _Toc9267562 \h </w:instrText>
+          <w:instrText xml:space="preserve"> PAGEREF _Toc9319412 \h </w:instrText>
         </w:r>
         <w:r>
           <w:rPr>
@@ -3675,7 +3675,7 @@
           <w:lang w:val="en-US"/>
         </w:rPr>
       </w:pPr>
-      <w:hyperlink w:anchor="_Toc9267563" w:history="1">
+      <w:hyperlink w:anchor="_Toc9319413" w:history="1">
         <w:r>
           <w:rPr>
             <w:rStyle w:val="Hyperlink"/>
@@ -3721,7 +3721,7 @@
             <w:noProof/>
             <w:webHidden/>
           </w:rPr>
-          <w:instrText xml:space="preserve"> PAGEREF _Toc9267563 \h </w:instrText>
+          <w:instrText xml:space="preserve"> PAGEREF _Toc9319413 \h </w:instrText>
         </w:r>
         <w:r>
           <w:rPr>
@@ -3763,7 +3763,7 @@
           <w:lang w:val="en-US"/>
         </w:rPr>
       </w:pPr>
-      <w:hyperlink w:anchor="_Toc9267564" w:history="1">
+      <w:hyperlink w:anchor="_Toc9319414" w:history="1">
         <w:r>
           <w:rPr>
             <w:rStyle w:val="Hyperlink"/>
@@ -3809,7 +3809,7 @@
             <w:noProof/>
             <w:webHidden/>
           </w:rPr>
-          <w:instrText xml:space="preserve"> PAGEREF _Toc9267564 \h </w:instrText>
+          <w:instrText xml:space="preserve"> PAGEREF _Toc9319414 \h </w:instrText>
         </w:r>
         <w:r>
           <w:rPr>
@@ -3851,7 +3851,7 @@
           <w:lang w:val="en-US"/>
         </w:rPr>
       </w:pPr>
-      <w:hyperlink w:anchor="_Toc9267565" w:history="1">
+      <w:hyperlink w:anchor="_Toc9319415" w:history="1">
         <w:r>
           <w:rPr>
             <w:rStyle w:val="Hyperlink"/>
@@ -3897,7 +3897,7 @@
             <w:noProof/>
             <w:webHidden/>
           </w:rPr>
-          <w:instrText xml:space="preserve"> PAGEREF _Toc9267565 \h </w:instrText>
+          <w:instrText xml:space="preserve"> PAGEREF _Toc9319415 \h </w:instrText>
         </w:r>
         <w:r>
           <w:rPr>
@@ -3939,7 +3939,7 @@
           <w:lang w:val="en-US"/>
         </w:rPr>
       </w:pPr>
-      <w:hyperlink w:anchor="_Toc9267566" w:history="1">
+      <w:hyperlink w:anchor="_Toc9319416" w:history="1">
         <w:r>
           <w:rPr>
             <w:rStyle w:val="Hyperlink"/>
@@ -3985,7 +3985,7 @@
             <w:noProof/>
             <w:webHidden/>
           </w:rPr>
-          <w:instrText xml:space="preserve"> PAGEREF _Toc9267566 \h </w:instrText>
+          <w:instrText xml:space="preserve"> PAGEREF _Toc9319416 \h </w:instrText>
         </w:r>
         <w:r>
           <w:rPr>
@@ -4027,7 +4027,7 @@
           <w:lang w:val="en-US"/>
         </w:rPr>
       </w:pPr>
-      <w:hyperlink w:anchor="_Toc9267567" w:history="1">
+      <w:hyperlink w:anchor="_Toc9319417" w:history="1">
         <w:r>
           <w:rPr>
             <w:rStyle w:val="Hyperlink"/>
@@ -4073,7 +4073,7 @@
             <w:noProof/>
             <w:webHidden/>
           </w:rPr>
-          <w:instrText xml:space="preserve"> PAGEREF _Toc9267567 \h </w:instrText>
+          <w:instrText xml:space="preserve"> PAGEREF _Toc9319417 \h </w:instrText>
         </w:r>
         <w:r>
           <w:rPr>
@@ -4115,7 +4115,7 @@
           <w:lang w:val="en-US"/>
         </w:rPr>
       </w:pPr>
-      <w:hyperlink w:anchor="_Toc9267568" w:history="1">
+      <w:hyperlink w:anchor="_Toc9319418" w:history="1">
         <w:r>
           <w:rPr>
             <w:rStyle w:val="Hyperlink"/>
@@ -4163,7 +4163,7 @@
             <w:noProof/>
             <w:webHidden/>
           </w:rPr>
-          <w:instrText xml:space="preserve"> PAGEREF _Toc9267568 \h </w:instrText>
+          <w:instrText xml:space="preserve"> PAGEREF _Toc9319418 \h </w:instrText>
         </w:r>
         <w:r>
           <w:rPr>
@@ -4205,7 +4205,7 @@
           <w:lang w:val="en-US"/>
         </w:rPr>
       </w:pPr>
-      <w:hyperlink w:anchor="_Toc9267569" w:history="1">
+      <w:hyperlink w:anchor="_Toc9319419" w:history="1">
         <w:r>
           <w:rPr>
             <w:rStyle w:val="Hyperlink"/>
@@ -4251,7 +4251,7 @@
             <w:noProof/>
             <w:webHidden/>
           </w:rPr>
-          <w:instrText xml:space="preserve"> PAGEREF _Toc9267569 \h </w:instrText>
+          <w:instrText xml:space="preserve"> PAGEREF _Toc9319419 \h </w:instrText>
         </w:r>
         <w:r>
           <w:rPr>
@@ -4293,7 +4293,7 @@
           <w:lang w:val="en-US"/>
         </w:rPr>
       </w:pPr>
-      <w:hyperlink w:anchor="_Toc9267570" w:history="1">
+      <w:hyperlink w:anchor="_Toc9319420" w:history="1">
         <w:r>
           <w:rPr>
             <w:rStyle w:val="Hyperlink"/>
@@ -4339,7 +4339,7 @@
             <w:noProof/>
             <w:webHidden/>
           </w:rPr>
-          <w:instrText xml:space="preserve"> PAGEREF _Toc9267570 \h </w:instrText>
+          <w:instrText xml:space="preserve"> PAGEREF _Toc9319420 \h </w:instrText>
         </w:r>
         <w:r>
           <w:rPr>
@@ -4381,7 +4381,7 @@
           <w:lang w:val="en-US"/>
         </w:rPr>
       </w:pPr>
-      <w:hyperlink w:anchor="_Toc9267571" w:history="1">
+      <w:hyperlink w:anchor="_Toc9319421" w:history="1">
         <w:r>
           <w:rPr>
             <w:rStyle w:val="Hyperlink"/>
@@ -4427,7 +4427,7 @@
             <w:noProof/>
             <w:webHidden/>
           </w:rPr>
-          <w:instrText xml:space="preserve"> PAGEREF _Toc9267571 \h </w:instrText>
+          <w:instrText xml:space="preserve"> PAGEREF _Toc9319421 \h </w:instrText>
         </w:r>
         <w:r>
           <w:rPr>
@@ -4469,7 +4469,7 @@
           <w:lang w:val="en-US"/>
         </w:rPr>
       </w:pPr>
-      <w:hyperlink w:anchor="_Toc9267572" w:history="1">
+      <w:hyperlink w:anchor="_Toc9319422" w:history="1">
         <w:r>
           <w:rPr>
             <w:rStyle w:val="Hyperlink"/>
@@ -4515,7 +4515,7 @@
             <w:noProof/>
             <w:webHidden/>
           </w:rPr>
-          <w:instrText xml:space="preserve"> PAGEREF _Toc9267572 \h </w:instrText>
+          <w:instrText xml:space="preserve"> PAGEREF _Toc9319422 \h </w:instrText>
         </w:r>
         <w:r>
           <w:rPr>
@@ -4618,7 +4618,7 @@
         </w:rPr>
         <w:fldChar w:fldCharType="separate"/>
       </w:r>
-      <w:hyperlink w:anchor="_Toc9267573" w:history="1">
+      <w:hyperlink w:anchor="_Toc9319423" w:history="1">
         <w:r>
           <w:rPr>
             <w:rStyle w:val="Hyperlink"/>
@@ -4646,7 +4646,7 @@
             <w:noProof/>
             <w:webHidden/>
           </w:rPr>
-          <w:instrText xml:space="preserve"> PAGEREF _Toc9267573 \h </w:instrText>
+          <w:instrText xml:space="preserve"> PAGEREF _Toc9319423 \h </w:instrText>
         </w:r>
         <w:r>
           <w:rPr>
@@ -4691,7 +4691,7 @@
           <w:lang w:val="en-US"/>
         </w:rPr>
       </w:pPr>
-      <w:hyperlink w:anchor="_Toc9267574" w:history="1">
+      <w:hyperlink w:anchor="_Toc9319424" w:history="1">
         <w:r>
           <w:rPr>
             <w:rStyle w:val="Hyperlink"/>
@@ -4719,7 +4719,7 @@
             <w:noProof/>
             <w:webHidden/>
           </w:rPr>
-          <w:instrText xml:space="preserve"> PAGEREF _Toc9267574 \h </w:instrText>
+          <w:instrText xml:space="preserve"> PAGEREF _Toc9319424 \h </w:instrText>
         </w:r>
         <w:r>
           <w:rPr>
@@ -4764,7 +4764,7 @@
           <w:lang w:val="en-US"/>
         </w:rPr>
       </w:pPr>
-      <w:hyperlink w:anchor="_Toc9267575" w:history="1">
+      <w:hyperlink w:anchor="_Toc9319425" w:history="1">
         <w:r>
           <w:rPr>
             <w:rStyle w:val="Hyperlink"/>
@@ -4792,7 +4792,7 @@
             <w:noProof/>
             <w:webHidden/>
           </w:rPr>
-          <w:instrText xml:space="preserve"> PAGEREF _Toc9267575 \h </w:instrText>
+          <w:instrText xml:space="preserve"> PAGEREF _Toc9319425 \h </w:instrText>
         </w:r>
         <w:r>
           <w:rPr>
@@ -4837,7 +4837,7 @@
           <w:lang w:val="en-US"/>
         </w:rPr>
       </w:pPr>
-      <w:hyperlink w:anchor="_Toc9267576" w:history="1">
+      <w:hyperlink w:anchor="_Toc9319426" w:history="1">
         <w:r>
           <w:rPr>
             <w:rStyle w:val="Hyperlink"/>
@@ -4865,7 +4865,7 @@
             <w:noProof/>
             <w:webHidden/>
           </w:rPr>
-          <w:instrText xml:space="preserve"> PAGEREF _Toc9267576 \h </w:instrText>
+          <w:instrText xml:space="preserve"> PAGEREF _Toc9319426 \h </w:instrText>
         </w:r>
         <w:r>
           <w:rPr>
@@ -4910,7 +4910,7 @@
           <w:lang w:val="en-US"/>
         </w:rPr>
       </w:pPr>
-      <w:hyperlink w:anchor="_Toc9267577" w:history="1">
+      <w:hyperlink w:anchor="_Toc9319427" w:history="1">
         <w:r>
           <w:rPr>
             <w:rStyle w:val="Hyperlink"/>
@@ -4938,7 +4938,7 @@
             <w:noProof/>
             <w:webHidden/>
           </w:rPr>
-          <w:instrText xml:space="preserve"> PAGEREF _Toc9267577 \h </w:instrText>
+          <w:instrText xml:space="preserve"> PAGEREF _Toc9319427 \h </w:instrText>
         </w:r>
         <w:r>
           <w:rPr>
@@ -4983,7 +4983,7 @@
           <w:lang w:val="en-US"/>
         </w:rPr>
       </w:pPr>
-      <w:hyperlink w:anchor="_Toc9267578" w:history="1">
+      <w:hyperlink w:anchor="_Toc9319428" w:history="1">
         <w:r>
           <w:rPr>
             <w:rStyle w:val="Hyperlink"/>
@@ -5011,7 +5011,7 @@
             <w:noProof/>
             <w:webHidden/>
           </w:rPr>
-          <w:instrText xml:space="preserve"> PAGEREF _Toc9267578 \h </w:instrText>
+          <w:instrText xml:space="preserve"> PAGEREF _Toc9319428 \h </w:instrText>
         </w:r>
         <w:r>
           <w:rPr>
@@ -5056,7 +5056,7 @@
           <w:lang w:val="en-US"/>
         </w:rPr>
       </w:pPr>
-      <w:hyperlink w:anchor="_Toc9267579" w:history="1">
+      <w:hyperlink w:anchor="_Toc9319429" w:history="1">
         <w:r>
           <w:rPr>
             <w:rStyle w:val="Hyperlink"/>
@@ -5084,7 +5084,7 @@
             <w:noProof/>
             <w:webHidden/>
           </w:rPr>
-          <w:instrText xml:space="preserve"> PAGEREF _Toc9267579 \h </w:instrText>
+          <w:instrText xml:space="preserve"> PAGEREF _Toc9319429 \h </w:instrText>
         </w:r>
         <w:r>
           <w:rPr>
@@ -5129,7 +5129,7 @@
           <w:lang w:val="en-US"/>
         </w:rPr>
       </w:pPr>
-      <w:hyperlink w:anchor="_Toc9267580" w:history="1">
+      <w:hyperlink w:anchor="_Toc9319430" w:history="1">
         <w:r>
           <w:rPr>
             <w:rStyle w:val="Hyperlink"/>
@@ -5157,7 +5157,7 @@
             <w:noProof/>
             <w:webHidden/>
           </w:rPr>
-          <w:instrText xml:space="preserve"> PAGEREF _Toc9267580 \h </w:instrText>
+          <w:instrText xml:space="preserve"> PAGEREF _Toc9319430 \h </w:instrText>
         </w:r>
         <w:r>
           <w:rPr>
@@ -5202,7 +5202,7 @@
           <w:lang w:val="en-US"/>
         </w:rPr>
       </w:pPr>
-      <w:hyperlink w:anchor="_Toc9267581" w:history="1">
+      <w:hyperlink w:anchor="_Toc9319431" w:history="1">
         <w:r>
           <w:rPr>
             <w:rStyle w:val="Hyperlink"/>
@@ -5230,7 +5230,7 @@
             <w:noProof/>
             <w:webHidden/>
           </w:rPr>
-          <w:instrText xml:space="preserve"> PAGEREF _Toc9267581 \h </w:instrText>
+          <w:instrText xml:space="preserve"> PAGEREF _Toc9319431 \h </w:instrText>
         </w:r>
         <w:r>
           <w:rPr>
@@ -5275,7 +5275,7 @@
           <w:lang w:val="en-US"/>
         </w:rPr>
       </w:pPr>
-      <w:hyperlink w:anchor="_Toc9267582" w:history="1">
+      <w:hyperlink w:anchor="_Toc9319432" w:history="1">
         <w:r>
           <w:rPr>
             <w:rStyle w:val="Hyperlink"/>
@@ -5303,7 +5303,7 @@
             <w:noProof/>
             <w:webHidden/>
           </w:rPr>
-          <w:instrText xml:space="preserve"> PAGEREF _Toc9267582 \h </w:instrText>
+          <w:instrText xml:space="preserve"> PAGEREF _Toc9319432 \h </w:instrText>
         </w:r>
         <w:r>
           <w:rPr>
@@ -5348,7 +5348,7 @@
           <w:lang w:val="en-US"/>
         </w:rPr>
       </w:pPr>
-      <w:hyperlink w:anchor="_Toc9267583" w:history="1">
+      <w:hyperlink w:anchor="_Toc9319433" w:history="1">
         <w:r>
           <w:rPr>
             <w:rStyle w:val="Hyperlink"/>
@@ -5376,7 +5376,7 @@
             <w:noProof/>
             <w:webHidden/>
           </w:rPr>
-          <w:instrText xml:space="preserve"> PAGEREF _Toc9267583 \h </w:instrText>
+          <w:instrText xml:space="preserve"> PAGEREF _Toc9319433 \h </w:instrText>
         </w:r>
         <w:r>
           <w:rPr>
@@ -5421,7 +5421,7 @@
           <w:lang w:val="en-US"/>
         </w:rPr>
       </w:pPr>
-      <w:hyperlink w:anchor="_Toc9267584" w:history="1">
+      <w:hyperlink w:anchor="_Toc9319434" w:history="1">
         <w:r>
           <w:rPr>
             <w:rStyle w:val="Hyperlink"/>
@@ -5449,7 +5449,7 @@
             <w:noProof/>
             <w:webHidden/>
           </w:rPr>
-          <w:instrText xml:space="preserve"> PAGEREF _Toc9267584 \h </w:instrText>
+          <w:instrText xml:space="preserve"> PAGEREF _Toc9319434 \h </w:instrText>
         </w:r>
         <w:r>
           <w:rPr>
@@ -5494,7 +5494,7 @@
           <w:lang w:val="en-US"/>
         </w:rPr>
       </w:pPr>
-      <w:hyperlink w:anchor="_Toc9267585" w:history="1">
+      <w:hyperlink w:anchor="_Toc9319435" w:history="1">
         <w:r>
           <w:rPr>
             <w:rStyle w:val="Hyperlink"/>
@@ -5522,7 +5522,7 @@
             <w:noProof/>
             <w:webHidden/>
           </w:rPr>
-          <w:instrText xml:space="preserve"> PAGEREF _Toc9267585 \h </w:instrText>
+          <w:instrText xml:space="preserve"> PAGEREF _Toc9319435 \h </w:instrText>
         </w:r>
         <w:r>
           <w:rPr>
@@ -5567,7 +5567,7 @@
           <w:lang w:val="en-US"/>
         </w:rPr>
       </w:pPr>
-      <w:hyperlink w:anchor="_Toc9267586" w:history="1">
+      <w:hyperlink w:anchor="_Toc9319436" w:history="1">
         <w:r>
           <w:rPr>
             <w:rStyle w:val="Hyperlink"/>
@@ -5595,7 +5595,7 @@
             <w:noProof/>
             <w:webHidden/>
           </w:rPr>
-          <w:instrText xml:space="preserve"> PAGEREF _Toc9267586 \h </w:instrText>
+          <w:instrText xml:space="preserve"> PAGEREF _Toc9319436 \h </w:instrText>
         </w:r>
         <w:r>
           <w:rPr>
@@ -5640,7 +5640,7 @@
           <w:lang w:val="en-US"/>
         </w:rPr>
       </w:pPr>
-      <w:hyperlink w:anchor="_Toc9267587" w:history="1">
+      <w:hyperlink w:anchor="_Toc9319437" w:history="1">
         <w:r>
           <w:rPr>
             <w:rStyle w:val="Hyperlink"/>
@@ -5668,7 +5668,7 @@
             <w:noProof/>
             <w:webHidden/>
           </w:rPr>
-          <w:instrText xml:space="preserve"> PAGEREF _Toc9267587 \h </w:instrText>
+          <w:instrText xml:space="preserve"> PAGEREF _Toc9319437 \h </w:instrText>
         </w:r>
         <w:r>
           <w:rPr>
@@ -5713,7 +5713,7 @@
           <w:lang w:val="en-US"/>
         </w:rPr>
       </w:pPr>
-      <w:hyperlink w:anchor="_Toc9267588" w:history="1">
+      <w:hyperlink w:anchor="_Toc9319438" w:history="1">
         <w:r>
           <w:rPr>
             <w:rStyle w:val="Hyperlink"/>
@@ -5741,7 +5741,7 @@
             <w:noProof/>
             <w:webHidden/>
           </w:rPr>
-          <w:instrText xml:space="preserve"> PAGEREF _Toc9267588 \h </w:instrText>
+          <w:instrText xml:space="preserve"> PAGEREF _Toc9319438 \h </w:instrText>
         </w:r>
         <w:r>
           <w:rPr>
@@ -5786,7 +5786,7 @@
           <w:lang w:val="en-US"/>
         </w:rPr>
       </w:pPr>
-      <w:hyperlink w:anchor="_Toc9267589" w:history="1">
+      <w:hyperlink w:anchor="_Toc9319439" w:history="1">
         <w:r>
           <w:rPr>
             <w:rStyle w:val="Hyperlink"/>
@@ -5814,7 +5814,7 @@
             <w:noProof/>
             <w:webHidden/>
           </w:rPr>
-          <w:instrText xml:space="preserve"> PAGEREF _Toc9267589 \h </w:instrText>
+          <w:instrText xml:space="preserve"> PAGEREF _Toc9319439 \h </w:instrText>
         </w:r>
         <w:r>
           <w:rPr>
@@ -5859,7 +5859,7 @@
           <w:lang w:val="en-US"/>
         </w:rPr>
       </w:pPr>
-      <w:hyperlink w:anchor="_Toc9267590" w:history="1">
+      <w:hyperlink w:anchor="_Toc9319440" w:history="1">
         <w:r>
           <w:rPr>
             <w:rStyle w:val="Hyperlink"/>
@@ -5887,7 +5887,7 @@
             <w:noProof/>
             <w:webHidden/>
           </w:rPr>
-          <w:instrText xml:space="preserve"> PAGEREF _Toc9267590 \h </w:instrText>
+          <w:instrText xml:space="preserve"> PAGEREF _Toc9319440 \h </w:instrText>
         </w:r>
         <w:r>
           <w:rPr>
@@ -5932,7 +5932,7 @@
           <w:lang w:val="en-US"/>
         </w:rPr>
       </w:pPr>
-      <w:hyperlink w:anchor="_Toc9267591" w:history="1">
+      <w:hyperlink w:anchor="_Toc9319441" w:history="1">
         <w:r>
           <w:rPr>
             <w:rStyle w:val="Hyperlink"/>
@@ -5960,7 +5960,7 @@
             <w:noProof/>
             <w:webHidden/>
           </w:rPr>
-          <w:instrText xml:space="preserve"> PAGEREF _Toc9267591 \h </w:instrText>
+          <w:instrText xml:space="preserve"> PAGEREF _Toc9319441 \h </w:instrText>
         </w:r>
         <w:r>
           <w:rPr>
@@ -6005,7 +6005,7 @@
           <w:lang w:val="en-US"/>
         </w:rPr>
       </w:pPr>
-      <w:hyperlink w:anchor="_Toc9267592" w:history="1">
+      <w:hyperlink w:anchor="_Toc9319442" w:history="1">
         <w:r>
           <w:rPr>
             <w:rStyle w:val="Hyperlink"/>
@@ -6033,7 +6033,7 @@
             <w:noProof/>
             <w:webHidden/>
           </w:rPr>
-          <w:instrText xml:space="preserve"> PAGEREF _Toc9267592 \h </w:instrText>
+          <w:instrText xml:space="preserve"> PAGEREF _Toc9319442 \h </w:instrText>
         </w:r>
         <w:r>
           <w:rPr>
@@ -6078,7 +6078,7 @@
           <w:lang w:val="en-US"/>
         </w:rPr>
       </w:pPr>
-      <w:hyperlink w:anchor="_Toc9267593" w:history="1">
+      <w:hyperlink w:anchor="_Toc9319443" w:history="1">
         <w:r>
           <w:rPr>
             <w:rStyle w:val="Hyperlink"/>
@@ -6086,7 +6086,7 @@
             <w:highlight w:val="yellow"/>
             <w:lang w:val="en-US"/>
           </w:rPr>
-          <w:t>Figure 21: psi_common_axi_master_simple: High latency write</w:t>
+          <w:t>Figure 21: psi_common_axi_master_simple: Block diagram</w:t>
         </w:r>
         <w:r>
           <w:rPr>
@@ -6107,7 +6107,7 @@
             <w:noProof/>
             <w:webHidden/>
           </w:rPr>
-          <w:instrText xml:space="preserve"> PAGEREF _Toc9267593 \h </w:instrText>
+          <w:instrText xml:space="preserve"> PAGEREF _Toc9319443 \h </w:instrText>
         </w:r>
         <w:r>
           <w:rPr>
@@ -6127,7 +6127,7 @@
             <w:noProof/>
             <w:webHidden/>
           </w:rPr>
-          <w:t>43</w:t>
+          <w:t>42</w:t>
         </w:r>
         <w:r>
           <w:rPr>
@@ -6152,7 +6152,7 @@
           <w:lang w:val="en-US"/>
         </w:rPr>
       </w:pPr>
-      <w:hyperlink w:anchor="_Toc9267594" w:history="1">
+      <w:hyperlink w:anchor="_Toc9319444" w:history="1">
         <w:r>
           <w:rPr>
             <w:rStyle w:val="Hyperlink"/>
@@ -6160,7 +6160,7 @@
             <w:highlight w:val="yellow"/>
             <w:lang w:val="en-US"/>
           </w:rPr>
-          <w:t>Figure 22: psi_common_axi_master_simple: High latency write with delay for second transaction</w:t>
+          <w:t>Figure 21: psi_common_axi_master_simple: High latency write</w:t>
         </w:r>
         <w:r>
           <w:rPr>
@@ -6181,7 +6181,7 @@
             <w:noProof/>
             <w:webHidden/>
           </w:rPr>
-          <w:instrText xml:space="preserve"> PAGEREF _Toc9267594 \h </w:instrText>
+          <w:instrText xml:space="preserve"> PAGEREF _Toc9319444 \h </w:instrText>
         </w:r>
         <w:r>
           <w:rPr>
@@ -6201,7 +6201,7 @@
             <w:noProof/>
             <w:webHidden/>
           </w:rPr>
-          <w:t>44</w:t>
+          <w:t>43</w:t>
         </w:r>
         <w:r>
           <w:rPr>
@@ -6226,7 +6226,7 @@
           <w:lang w:val="en-US"/>
         </w:rPr>
       </w:pPr>
-      <w:hyperlink w:anchor="_Toc9267595" w:history="1">
+      <w:hyperlink w:anchor="_Toc9319445" w:history="1">
         <w:r>
           <w:rPr>
             <w:rStyle w:val="Hyperlink"/>
@@ -6234,7 +6234,7 @@
             <w:highlight w:val="yellow"/>
             <w:lang w:val="en-US"/>
           </w:rPr>
-          <w:t>Figure 23: psi_common_axi_master_simple: Low latency write</w:t>
+          <w:t>Figure 22: psi_common_axi_master_simple: High latency write with delay for second transaction</w:t>
         </w:r>
         <w:r>
           <w:rPr>
@@ -6255,7 +6255,7 @@
             <w:noProof/>
             <w:webHidden/>
           </w:rPr>
-          <w:instrText xml:space="preserve"> PAGEREF _Toc9267595 \h </w:instrText>
+          <w:instrText xml:space="preserve"> PAGEREF _Toc9319445 \h </w:instrText>
         </w:r>
         <w:r>
           <w:rPr>
@@ -6275,7 +6275,7 @@
             <w:noProof/>
             <w:webHidden/>
           </w:rPr>
-          <w:t>45</w:t>
+          <w:t>44</w:t>
         </w:r>
         <w:r>
           <w:rPr>
@@ -6300,7 +6300,7 @@
           <w:lang w:val="en-US"/>
         </w:rPr>
       </w:pPr>
-      <w:hyperlink w:anchor="_Toc9267596" w:history="1">
+      <w:hyperlink w:anchor="_Toc9319446" w:history="1">
         <w:r>
           <w:rPr>
             <w:rStyle w:val="Hyperlink"/>
@@ -6308,7 +6308,7 @@
             <w:highlight w:val="yellow"/>
             <w:lang w:val="en-US"/>
           </w:rPr>
-          <w:t>Figure 24: psi_common_axi_master_simple: Low latency write with FIFO prefill</w:t>
+          <w:t>Figure 23: psi_common_axi_master_simple: Low latency write</w:t>
         </w:r>
         <w:r>
           <w:rPr>
@@ -6329,7 +6329,7 @@
             <w:noProof/>
             <w:webHidden/>
           </w:rPr>
-          <w:instrText xml:space="preserve"> PAGEREF _Toc9267596 \h </w:instrText>
+          <w:instrText xml:space="preserve"> PAGEREF _Toc9319446 \h </w:instrText>
         </w:r>
         <w:r>
           <w:rPr>
@@ -6349,7 +6349,7 @@
             <w:noProof/>
             <w:webHidden/>
           </w:rPr>
-          <w:t>46</w:t>
+          <w:t>45</w:t>
         </w:r>
         <w:r>
           <w:rPr>
@@ -6374,7 +6374,7 @@
           <w:lang w:val="en-US"/>
         </w:rPr>
       </w:pPr>
-      <w:hyperlink w:anchor="_Toc9267597" w:history="1">
+      <w:hyperlink w:anchor="_Toc9319447" w:history="1">
         <w:r>
           <w:rPr>
             <w:rStyle w:val="Hyperlink"/>
@@ -6382,7 +6382,7 @@
             <w:highlight w:val="yellow"/>
             <w:lang w:val="en-US"/>
           </w:rPr>
-          <w:t>Figure 24: psi_common_axi_master_simple: Read transaction</w:t>
+          <w:t>Figure 24: psi_common_axi_master_simple: Low latency write with FIFO prefill</w:t>
         </w:r>
         <w:r>
           <w:rPr>
@@ -6403,7 +6403,7 @@
             <w:noProof/>
             <w:webHidden/>
           </w:rPr>
-          <w:instrText xml:space="preserve"> PAGEREF _Toc9267597 \h </w:instrText>
+          <w:instrText xml:space="preserve"> PAGEREF _Toc9319447 \h </w:instrText>
         </w:r>
         <w:r>
           <w:rPr>
@@ -6423,7 +6423,7 @@
             <w:noProof/>
             <w:webHidden/>
           </w:rPr>
-          <w:t>47</w:t>
+          <w:t>46</w:t>
         </w:r>
         <w:r>
           <w:rPr>
@@ -6448,7 +6448,7 @@
           <w:lang w:val="en-US"/>
         </w:rPr>
       </w:pPr>
-      <w:hyperlink w:anchor="_Toc9267598" w:history="1">
+      <w:hyperlink w:anchor="_Toc9319448" w:history="1">
         <w:r>
           <w:rPr>
             <w:rStyle w:val="Hyperlink"/>
@@ -6456,7 +6456,7 @@
             <w:highlight w:val="yellow"/>
             <w:lang w:val="en-US"/>
           </w:rPr>
-          <w:t>Figure 24: psi_common_axi_master_simple: Read transaction, low latency</w:t>
+          <w:t>Figure 25: psi_common_axi_master_simple: Read transaction</w:t>
         </w:r>
         <w:r>
           <w:rPr>
@@ -6477,7 +6477,7 @@
             <w:noProof/>
             <w:webHidden/>
           </w:rPr>
-          <w:instrText xml:space="preserve"> PAGEREF _Toc9267598 \h </w:instrText>
+          <w:instrText xml:space="preserve"> PAGEREF _Toc9319448 \h </w:instrText>
         </w:r>
         <w:r>
           <w:rPr>
@@ -6497,7 +6497,7 @@
             <w:noProof/>
             <w:webHidden/>
           </w:rPr>
-          <w:t>48</w:t>
+          <w:t>47</w:t>
         </w:r>
         <w:r>
           <w:rPr>
@@ -6522,7 +6522,7 @@
           <w:lang w:val="en-US"/>
         </w:rPr>
       </w:pPr>
-      <w:hyperlink w:anchor="_Toc9267599" w:history="1">
+      <w:hyperlink w:anchor="_Toc9319449" w:history="1">
         <w:r>
           <w:rPr>
             <w:rStyle w:val="Hyperlink"/>
@@ -6530,7 +6530,7 @@
             <w:highlight w:val="yellow"/>
             <w:lang w:val="en-US"/>
           </w:rPr>
-          <w:t>Figure 24: psi_common_axi_master_simple: Read transaction, high latency</w:t>
+          <w:t>Figure 26: psi_common_axi_master_simple: Read transaction, low latency</w:t>
         </w:r>
         <w:r>
           <w:rPr>
@@ -6551,7 +6551,7 @@
             <w:noProof/>
             <w:webHidden/>
           </w:rPr>
-          <w:instrText xml:space="preserve"> PAGEREF _Toc9267599 \h </w:instrText>
+          <w:instrText xml:space="preserve"> PAGEREF _Toc9319449 \h </w:instrText>
         </w:r>
         <w:r>
           <w:rPr>
@@ -6571,6 +6571,80 @@
             <w:noProof/>
             <w:webHidden/>
           </w:rPr>
+          <w:t>48</w:t>
+        </w:r>
+        <w:r>
+          <w:rPr>
+            <w:noProof/>
+            <w:webHidden/>
+          </w:rPr>
+          <w:fldChar w:fldCharType="end"/>
+        </w:r>
+      </w:hyperlink>
+    </w:p>
+    <w:p>
+      <w:pPr>
+        <w:pStyle w:val="TableofFigures"/>
+        <w:tabs>
+          <w:tab w:val="right" w:leader="dot" w:pos="10195"/>
+        </w:tabs>
+        <w:rPr>
+          <w:rFonts w:asciiTheme="minorHAnsi" w:eastAsiaTheme="minorEastAsia" w:hAnsiTheme="minorHAnsi" w:cstheme="minorBidi"/>
+          <w:noProof/>
+          <w:sz w:val="22"/>
+          <w:szCs w:val="22"/>
+          <w:lang w:val="en-US"/>
+        </w:rPr>
+      </w:pPr>
+      <w:hyperlink w:anchor="_Toc9319450" w:history="1">
+        <w:r>
+          <w:rPr>
+            <w:rStyle w:val="Hyperlink"/>
+            <w:noProof/>
+            <w:highlight w:val="yellow"/>
+            <w:lang w:val="en-US"/>
+          </w:rPr>
+          <w:t>Figure 27: psi_common_axi_master_simple: Read transaction, high latency</w:t>
+        </w:r>
+        <w:r>
+          <w:rPr>
+            <w:noProof/>
+            <w:webHidden/>
+          </w:rPr>
+          <w:tab/>
+        </w:r>
+        <w:r>
+          <w:rPr>
+            <w:noProof/>
+            <w:webHidden/>
+          </w:rPr>
+          <w:fldChar w:fldCharType="begin"/>
+        </w:r>
+        <w:r>
+          <w:rPr>
+            <w:noProof/>
+            <w:webHidden/>
+          </w:rPr>
+          <w:instrText xml:space="preserve"> PAGEREF _Toc9319450 \h </w:instrText>
+        </w:r>
+        <w:r>
+          <w:rPr>
+            <w:noProof/>
+            <w:webHidden/>
+          </w:rPr>
+        </w:r>
+        <w:r>
+          <w:rPr>
+            <w:noProof/>
+            <w:webHidden/>
+          </w:rPr>
+          <w:fldChar w:fldCharType="separate"/>
+        </w:r>
+        <w:r>
+          <w:rPr>
+            <w:noProof/>
+            <w:webHidden/>
+          </w:rPr>
           <w:t>49</w:t>
         </w:r>
         <w:r>
@@ -6609,7 +6683,7 @@
         </w:rPr>
         <w:br w:type="page"/>
       </w:r>
-      <w:bookmarkStart w:id="0" w:name="_Toc9267524"/>
+      <w:bookmarkStart w:id="0" w:name="_Toc9319374"/>
       <w:r>
         <w:rPr>
           <w:lang w:val="en-US"/>
@@ -6664,7 +6738,7 @@
           <w:lang w:val="en-US"/>
         </w:rPr>
       </w:pPr>
-      <w:bookmarkStart w:id="1" w:name="_Toc9267525"/>
+      <w:bookmarkStart w:id="1" w:name="_Toc9319375"/>
       <w:r>
         <w:rPr>
           <w:lang w:val="en-US"/>
@@ -6807,7 +6881,7 @@
           <w:lang w:val="en-US"/>
         </w:rPr>
       </w:pPr>
-      <w:bookmarkStart w:id="2" w:name="_Toc9267573"/>
+      <w:bookmarkStart w:id="2" w:name="_Toc9319423"/>
       <w:r>
         <w:rPr>
           <w:lang w:val="en-US"/>
@@ -6905,7 +6979,7 @@
           <w:lang w:val="en-US"/>
         </w:rPr>
       </w:pPr>
-      <w:bookmarkStart w:id="3" w:name="_Toc9267526"/>
+      <w:bookmarkStart w:id="3" w:name="_Toc9319376"/>
       <w:r>
         <w:rPr>
           <w:lang w:val="en-US"/>
@@ -7110,7 +7184,7 @@
           <w:lang w:val="en-US"/>
         </w:rPr>
       </w:pPr>
-      <w:bookmarkStart w:id="4" w:name="_Toc9267527"/>
+      <w:bookmarkStart w:id="4" w:name="_Toc9319377"/>
       <w:r>
         <w:rPr>
           <w:lang w:val="en-US"/>
@@ -7660,7 +7734,7 @@
           <w:lang w:val="en-US"/>
         </w:rPr>
       </w:pPr>
-      <w:bookmarkStart w:id="5" w:name="_Toc9267528"/>
+      <w:bookmarkStart w:id="5" w:name="_Toc9319378"/>
       <w:r>
         <w:rPr>
           <w:lang w:val="en-US"/>
@@ -8051,7 +8125,7 @@
           <w:lang w:val="en-US"/>
         </w:rPr>
       </w:pPr>
-      <w:bookmarkStart w:id="6" w:name="_Toc9267529"/>
+      <w:bookmarkStart w:id="6" w:name="_Toc9319379"/>
       <w:r>
         <w:rPr>
           <w:lang w:val="en-US"/>
@@ -8325,7 +8399,7 @@
           <w:lang w:val="en-US"/>
         </w:rPr>
       </w:pPr>
-      <w:bookmarkStart w:id="7" w:name="_Toc9267574"/>
+      <w:bookmarkStart w:id="7" w:name="_Toc9319424"/>
       <w:r>
         <w:rPr>
           <w:lang w:val="en-US"/>
@@ -8522,7 +8596,7 @@
           <w:lang w:val="en-US"/>
         </w:rPr>
       </w:pPr>
-      <w:bookmarkStart w:id="8" w:name="_Toc9267530"/>
+      <w:bookmarkStart w:id="8" w:name="_Toc9319380"/>
       <w:r>
         <w:rPr>
           <w:lang w:val="en-US"/>
@@ -8539,7 +8613,7 @@
           <w:lang w:val="en-US"/>
         </w:rPr>
       </w:pPr>
-      <w:bookmarkStart w:id="9" w:name="_Toc9267531"/>
+      <w:bookmarkStart w:id="9" w:name="_Toc9319381"/>
       <w:r>
         <w:rPr>
           <w:lang w:val="en-US"/>
@@ -8582,7 +8656,7 @@
           <w:lang w:val="en-US"/>
         </w:rPr>
       </w:pPr>
-      <w:bookmarkStart w:id="10" w:name="_Toc9267532"/>
+      <w:bookmarkStart w:id="10" w:name="_Toc9319382"/>
       <w:r>
         <w:rPr>
           <w:lang w:val="en-US"/>
@@ -8625,7 +8699,7 @@
           <w:lang w:val="en-US"/>
         </w:rPr>
       </w:pPr>
-      <w:bookmarkStart w:id="11" w:name="_Toc9267533"/>
+      <w:bookmarkStart w:id="11" w:name="_Toc9319383"/>
       <w:r>
         <w:rPr>
           <w:lang w:val="en-US"/>
@@ -8668,7 +8742,7 @@
           <w:lang w:val="en-US"/>
         </w:rPr>
       </w:pPr>
-      <w:bookmarkStart w:id="12" w:name="_Toc9267534"/>
+      <w:bookmarkStart w:id="12" w:name="_Toc9319384"/>
       <w:r>
         <w:rPr>
           <w:lang w:val="en-US"/>
@@ -8720,7 +8794,7 @@
           <w:lang w:val="en-US"/>
         </w:rPr>
       </w:pPr>
-      <w:bookmarkStart w:id="13" w:name="_Toc9267535"/>
+      <w:bookmarkStart w:id="13" w:name="_Toc9319385"/>
       <w:r>
         <w:rPr>
           <w:lang w:val="en-US"/>
@@ -8737,7 +8811,7 @@
           <w:lang w:val="en-US"/>
         </w:rPr>
       </w:pPr>
-      <w:bookmarkStart w:id="14" w:name="_Toc9267536"/>
+      <w:bookmarkStart w:id="14" w:name="_Toc9319386"/>
       <w:r>
         <w:rPr>
           <w:lang w:val="en-US"/>
@@ -9907,7 +9981,7 @@
           <w:lang w:val="en-US"/>
         </w:rPr>
       </w:pPr>
-      <w:bookmarkStart w:id="15" w:name="_Toc9267537"/>
+      <w:bookmarkStart w:id="15" w:name="_Toc9319387"/>
       <w:r>
         <w:rPr>
           <w:lang w:val="en-US"/>
@@ -10691,7 +10765,7 @@
         </w:rPr>
       </w:pPr>
       <w:bookmarkStart w:id="16" w:name="_Ref516049468"/>
-      <w:bookmarkStart w:id="17" w:name="_Toc9267538"/>
+      <w:bookmarkStart w:id="17" w:name="_Toc9319388"/>
       <w:r>
         <w:rPr>
           <w:lang w:val="en-US"/>
@@ -11864,7 +11938,7 @@
           <w:lang w:val="en-US"/>
         </w:rPr>
       </w:pPr>
-      <w:bookmarkStart w:id="18" w:name="_Toc9267539"/>
+      <w:bookmarkStart w:id="18" w:name="_Toc9319389"/>
       <w:r>
         <w:rPr>
           <w:lang w:val="en-US"/>
@@ -11883,7 +11957,7 @@
       </w:pPr>
       <w:bookmarkStart w:id="19" w:name="_Ref516059138"/>
       <w:bookmarkStart w:id="20" w:name="_Ref516059150"/>
-      <w:bookmarkStart w:id="21" w:name="_Toc9267540"/>
+      <w:bookmarkStart w:id="21" w:name="_Toc9319390"/>
       <w:r>
         <w:rPr>
           <w:lang w:val="en-US"/>
@@ -14305,7 +14379,7 @@
           <w:lang w:val="en-US"/>
         </w:rPr>
       </w:pPr>
-      <w:bookmarkStart w:id="22" w:name="_Toc9267575"/>
+      <w:bookmarkStart w:id="22" w:name="_Toc9319425"/>
       <w:r>
         <w:rPr>
           <w:lang w:val="en-US"/>
@@ -14449,7 +14523,7 @@
           <w:lang w:val="en-US"/>
         </w:rPr>
       </w:pPr>
-      <w:bookmarkStart w:id="23" w:name="_Toc9267541"/>
+      <w:bookmarkStart w:id="23" w:name="_Toc9319391"/>
       <w:r>
         <w:rPr>
           <w:lang w:val="en-US"/>
@@ -16630,7 +16704,7 @@
           <w:lang w:val="en-US"/>
         </w:rPr>
       </w:pPr>
-      <w:bookmarkStart w:id="24" w:name="_Toc9267542"/>
+      <w:bookmarkStart w:id="24" w:name="_Toc9319392"/>
       <w:r>
         <w:rPr>
           <w:lang w:val="en-US"/>
@@ -16647,7 +16721,7 @@
           <w:lang w:val="en-US"/>
         </w:rPr>
       </w:pPr>
-      <w:bookmarkStart w:id="25" w:name="_Toc9267543"/>
+      <w:bookmarkStart w:id="25" w:name="_Toc9319393"/>
       <w:r>
         <w:rPr>
           <w:lang w:val="en-US"/>
@@ -17624,7 +17698,7 @@
           <w:lang w:val="en-US"/>
         </w:rPr>
       </w:pPr>
-      <w:bookmarkStart w:id="27" w:name="_Toc9267576"/>
+      <w:bookmarkStart w:id="27" w:name="_Toc9319426"/>
       <w:r>
         <w:rPr>
           <w:lang w:val="en-US"/>
@@ -17771,7 +17845,7 @@
           <w:lang w:val="en-US"/>
         </w:rPr>
       </w:pPr>
-      <w:bookmarkStart w:id="28" w:name="_Toc9267577"/>
+      <w:bookmarkStart w:id="28" w:name="_Toc9319427"/>
       <w:r>
         <w:rPr>
           <w:lang w:val="en-US"/>
@@ -17933,7 +18007,7 @@
           <w:lang w:val="en-US"/>
         </w:rPr>
       </w:pPr>
-      <w:bookmarkStart w:id="29" w:name="_Toc9267578"/>
+      <w:bookmarkStart w:id="29" w:name="_Toc9319428"/>
       <w:r>
         <w:rPr>
           <w:lang w:val="en-US"/>
@@ -18054,7 +18128,7 @@
           <w:lang w:val="en-US"/>
         </w:rPr>
       </w:pPr>
-      <w:bookmarkStart w:id="30" w:name="_Toc9267544"/>
+      <w:bookmarkStart w:id="30" w:name="_Toc9319394"/>
       <w:r>
         <w:rPr>
           <w:lang w:val="en-US"/>
@@ -19219,7 +19293,7 @@
           <w:lang w:val="en-US"/>
         </w:rPr>
       </w:pPr>
-      <w:bookmarkStart w:id="31" w:name="_Toc9267579"/>
+      <w:bookmarkStart w:id="31" w:name="_Toc9319429"/>
       <w:r>
         <w:rPr>
           <w:lang w:val="en-US"/>
@@ -19399,7 +19473,7 @@
           <w:lang w:val="en-US"/>
         </w:rPr>
       </w:pPr>
-      <w:bookmarkStart w:id="32" w:name="_Toc9267545"/>
+      <w:bookmarkStart w:id="32" w:name="_Toc9319395"/>
       <w:r>
         <w:rPr>
           <w:lang w:val="en-US"/>
@@ -20509,7 +20583,7 @@
           <w:lang w:val="en-US"/>
         </w:rPr>
       </w:pPr>
-      <w:bookmarkStart w:id="33" w:name="_Toc9267580"/>
+      <w:bookmarkStart w:id="33" w:name="_Toc9319430"/>
       <w:r>
         <w:rPr>
           <w:lang w:val="en-US"/>
@@ -20627,7 +20701,7 @@
           <w:lang w:val="en-US"/>
         </w:rPr>
       </w:pPr>
-      <w:bookmarkStart w:id="34" w:name="_Toc9267546"/>
+      <w:bookmarkStart w:id="34" w:name="_Toc9319396"/>
       <w:r>
         <w:rPr>
           <w:lang w:val="en-US"/>
@@ -21555,7 +21629,7 @@
           <w:lang w:val="en-US"/>
         </w:rPr>
       </w:pPr>
-      <w:bookmarkStart w:id="35" w:name="_Toc9267547"/>
+      <w:bookmarkStart w:id="35" w:name="_Toc9319397"/>
       <w:r>
         <w:rPr>
           <w:lang w:val="en-US"/>
@@ -22488,7 +22562,7 @@
           <w:lang w:val="en-US"/>
         </w:rPr>
       </w:pPr>
-      <w:bookmarkStart w:id="36" w:name="_Toc9267548"/>
+      <w:bookmarkStart w:id="36" w:name="_Toc9319398"/>
       <w:r>
         <w:rPr>
           <w:lang w:val="en-US"/>
@@ -22967,7 +23041,7 @@
           <w:lang w:val="en-US"/>
         </w:rPr>
       </w:pPr>
-      <w:bookmarkStart w:id="37" w:name="_Toc9267549"/>
+      <w:bookmarkStart w:id="37" w:name="_Toc9319399"/>
       <w:r>
         <w:rPr>
           <w:lang w:val="en-US"/>
@@ -23173,7 +23247,7 @@
           <w:lang w:val="en-US"/>
         </w:rPr>
       </w:pPr>
-      <w:bookmarkStart w:id="38" w:name="_Toc9267550"/>
+      <w:bookmarkStart w:id="38" w:name="_Toc9319400"/>
       <w:r>
         <w:rPr>
           <w:lang w:val="en-US"/>
@@ -23190,7 +23264,7 @@
           <w:lang w:val="en-US"/>
         </w:rPr>
       </w:pPr>
-      <w:bookmarkStart w:id="39" w:name="_Toc9267551"/>
+      <w:bookmarkStart w:id="39" w:name="_Toc9319401"/>
       <w:r>
         <w:rPr>
           <w:lang w:val="en-US"/>
@@ -23892,7 +23966,7 @@
           <w:lang w:val="en-US"/>
         </w:rPr>
       </w:pPr>
-      <w:bookmarkStart w:id="40" w:name="_Toc9267581"/>
+      <w:bookmarkStart w:id="40" w:name="_Toc9319431"/>
       <w:r>
         <w:rPr>
           <w:lang w:val="en-US"/>
@@ -23959,7 +24033,7 @@
           <w:lang w:val="en-US"/>
         </w:rPr>
       </w:pPr>
-      <w:bookmarkStart w:id="41" w:name="_Toc9267552"/>
+      <w:bookmarkStart w:id="41" w:name="_Toc9319402"/>
       <w:r>
         <w:rPr>
           <w:lang w:val="en-US"/>
@@ -24557,7 +24631,7 @@
           <w:lang w:val="en-US"/>
         </w:rPr>
       </w:pPr>
-      <w:bookmarkStart w:id="42" w:name="_Toc9267553"/>
+      <w:bookmarkStart w:id="42" w:name="_Toc9319403"/>
       <w:r>
         <w:rPr>
           <w:lang w:val="en-US"/>
@@ -25216,7 +25290,7 @@
           <w:lang w:val="en-US"/>
         </w:rPr>
       </w:pPr>
-      <w:bookmarkStart w:id="43" w:name="_Toc9267554"/>
+      <w:bookmarkStart w:id="43" w:name="_Toc9319404"/>
       <w:r>
         <w:rPr>
           <w:lang w:val="en-US"/>
@@ -25374,7 +25448,7 @@
           <w:lang w:val="en-US"/>
         </w:rPr>
       </w:pPr>
-      <w:bookmarkStart w:id="44" w:name="_Toc9267582"/>
+      <w:bookmarkStart w:id="44" w:name="_Toc9319432"/>
       <w:r>
         <w:rPr>
           <w:lang w:val="en-US"/>
@@ -25907,7 +25981,7 @@
           <w:lang w:val="en-US"/>
         </w:rPr>
       </w:pPr>
-      <w:bookmarkStart w:id="45" w:name="_Toc9267555"/>
+      <w:bookmarkStart w:id="45" w:name="_Toc9319405"/>
       <w:r>
         <w:rPr>
           <w:lang w:val="en-US"/>
@@ -26557,7 +26631,7 @@
           <w:lang w:val="en-US"/>
         </w:rPr>
       </w:pPr>
-      <w:bookmarkStart w:id="46" w:name="_Toc9267556"/>
+      <w:bookmarkStart w:id="46" w:name="_Toc9319406"/>
       <w:r>
         <w:rPr>
           <w:lang w:val="en-US"/>
@@ -26574,7 +26648,7 @@
           <w:lang w:val="en-US"/>
         </w:rPr>
       </w:pPr>
-      <w:bookmarkStart w:id="47" w:name="_Toc9267557"/>
+      <w:bookmarkStart w:id="47" w:name="_Toc9319407"/>
       <w:r>
         <w:rPr>
           <w:lang w:val="en-US"/>
@@ -26718,7 +26792,7 @@
           <w:lang w:val="en-US"/>
         </w:rPr>
       </w:pPr>
-      <w:bookmarkStart w:id="48" w:name="_Toc9267583"/>
+      <w:bookmarkStart w:id="48" w:name="_Toc9319433"/>
       <w:r>
         <w:rPr>
           <w:lang w:val="en-US"/>
@@ -27672,7 +27746,7 @@
           <w:lang w:val="en-US"/>
         </w:rPr>
       </w:pPr>
-      <w:bookmarkStart w:id="49" w:name="_Toc9267558"/>
+      <w:bookmarkStart w:id="49" w:name="_Toc9319408"/>
       <w:r>
         <w:rPr>
           <w:lang w:val="en-US"/>
@@ -27818,7 +27892,7 @@
           <w:lang w:val="en-US"/>
         </w:rPr>
       </w:pPr>
-      <w:bookmarkStart w:id="50" w:name="_Toc9267584"/>
+      <w:bookmarkStart w:id="50" w:name="_Toc9319434"/>
       <w:r>
         <w:rPr>
           <w:lang w:val="en-US"/>
@@ -28794,7 +28868,7 @@
           <w:lang w:val="en-US"/>
         </w:rPr>
       </w:pPr>
-      <w:bookmarkStart w:id="51" w:name="_Toc9267559"/>
+      <w:bookmarkStart w:id="51" w:name="_Toc9319409"/>
       <w:r>
         <w:rPr>
           <w:lang w:val="en-US"/>
@@ -28811,7 +28885,7 @@
           <w:lang w:val="en-US"/>
         </w:rPr>
       </w:pPr>
-      <w:bookmarkStart w:id="52" w:name="_Toc9267560"/>
+      <w:bookmarkStart w:id="52" w:name="_Toc9319410"/>
       <w:r>
         <w:rPr>
           <w:lang w:val="en-US"/>
@@ -28930,7 +29004,7 @@
           <w:lang w:val="en-US"/>
         </w:rPr>
       </w:pPr>
-      <w:bookmarkStart w:id="53" w:name="_Toc9267585"/>
+      <w:bookmarkStart w:id="53" w:name="_Toc9319435"/>
       <w:r>
         <w:rPr>
           <w:lang w:val="en-US"/>
@@ -29648,7 +29722,7 @@
           <w:lang w:val="en-US"/>
         </w:rPr>
       </w:pPr>
-      <w:bookmarkStart w:id="54" w:name="_Toc9267561"/>
+      <w:bookmarkStart w:id="54" w:name="_Toc9319411"/>
       <w:r>
         <w:rPr>
           <w:lang w:val="en-US"/>
@@ -29768,7 +29842,7 @@
           <w:lang w:val="en-US"/>
         </w:rPr>
       </w:pPr>
-      <w:bookmarkStart w:id="55" w:name="_Toc9267586"/>
+      <w:bookmarkStart w:id="55" w:name="_Toc9319436"/>
       <w:r>
         <w:rPr>
           <w:lang w:val="en-US"/>
@@ -30528,7 +30602,7 @@
         </w:rPr>
       </w:pPr>
       <w:bookmarkStart w:id="56" w:name="_Toc519607076"/>
-      <w:bookmarkStart w:id="57" w:name="_Toc9267562"/>
+      <w:bookmarkStart w:id="57" w:name="_Toc9319412"/>
       <w:r>
         <w:rPr>
           <w:lang w:val="en-US"/>
@@ -30641,7 +30715,7 @@
         </w:rPr>
       </w:pPr>
       <w:bookmarkStart w:id="58" w:name="_Toc519607104"/>
-      <w:bookmarkStart w:id="59" w:name="_Toc9267587"/>
+      <w:bookmarkStart w:id="59" w:name="_Toc9319437"/>
       <w:r>
         <w:rPr>
           <w:lang w:val="en-US"/>
@@ -31478,7 +31552,7 @@
           <w:lang w:val="en-US"/>
         </w:rPr>
       </w:pPr>
-      <w:bookmarkStart w:id="60" w:name="_Toc9267563"/>
+      <w:bookmarkStart w:id="60" w:name="_Toc9319413"/>
       <w:r>
         <w:rPr>
           <w:lang w:val="en-US"/>
@@ -31495,7 +31569,7 @@
           <w:lang w:val="en-US"/>
         </w:rPr>
       </w:pPr>
-      <w:bookmarkStart w:id="61" w:name="_Toc9267564"/>
+      <w:bookmarkStart w:id="61" w:name="_Toc9319414"/>
       <w:r>
         <w:rPr>
           <w:lang w:val="en-US"/>
@@ -31627,7 +31701,7 @@
           <w:lang w:val="en-US"/>
         </w:rPr>
       </w:pPr>
-      <w:bookmarkStart w:id="62" w:name="_Toc9267588"/>
+      <w:bookmarkStart w:id="62" w:name="_Toc9319438"/>
       <w:r>
         <w:rPr>
           <w:lang w:val="en-US"/>
@@ -32349,7 +32423,7 @@
           <w:lang w:val="en-US"/>
         </w:rPr>
       </w:pPr>
-      <w:bookmarkStart w:id="63" w:name="_Toc9267589"/>
+      <w:bookmarkStart w:id="63" w:name="_Toc9319439"/>
       <w:r>
         <w:rPr>
           <w:lang w:val="en-US"/>
@@ -32417,7 +32491,7 @@
           <w:lang w:val="en-US"/>
         </w:rPr>
       </w:pPr>
-      <w:bookmarkStart w:id="64" w:name="_Toc9267565"/>
+      <w:bookmarkStart w:id="64" w:name="_Toc9319415"/>
       <w:r>
         <w:rPr>
           <w:lang w:val="en-US"/>
@@ -32589,7 +32663,7 @@
           <w:lang w:val="en-US"/>
         </w:rPr>
       </w:pPr>
-      <w:bookmarkStart w:id="65" w:name="_Toc9267590"/>
+      <w:bookmarkStart w:id="65" w:name="_Toc9319440"/>
       <w:r>
         <w:rPr>
           <w:lang w:val="en-US"/>
@@ -33323,7 +33397,7 @@
           <w:lang w:val="en-US"/>
         </w:rPr>
       </w:pPr>
-      <w:bookmarkStart w:id="66" w:name="_Toc9267566"/>
+      <w:bookmarkStart w:id="66" w:name="_Toc9319416"/>
       <w:r>
         <w:rPr>
           <w:lang w:val="en-US"/>
@@ -33340,7 +33414,7 @@
           <w:lang w:val="en-US"/>
         </w:rPr>
       </w:pPr>
-      <w:bookmarkStart w:id="67" w:name="_Toc9267567"/>
+      <w:bookmarkStart w:id="67" w:name="_Toc9319417"/>
       <w:r>
         <w:rPr>
           <w:lang w:val="en-US"/>
@@ -33459,7 +33533,7 @@
           <w:lang w:val="en-US"/>
         </w:rPr>
       </w:pPr>
-      <w:bookmarkStart w:id="68" w:name="_Toc9267591"/>
+      <w:bookmarkStart w:id="68" w:name="_Toc9319441"/>
       <w:r>
         <w:rPr>
           <w:lang w:val="en-US"/>
@@ -35023,7 +35097,7 @@
           <w:lang w:val="en-US"/>
         </w:rPr>
       </w:pPr>
-      <w:bookmarkStart w:id="69" w:name="_Toc9267592"/>
+      <w:bookmarkStart w:id="69" w:name="_Toc9319442"/>
       <w:r>
         <w:rPr>
           <w:lang w:val="en-US"/>
@@ -35084,7 +35158,7 @@
           <w:lang w:val="en-US"/>
         </w:rPr>
       </w:pPr>
-      <w:bookmarkStart w:id="70" w:name="_Toc9267568"/>
+      <w:bookmarkStart w:id="70" w:name="_Toc9319418"/>
       <w:r>
         <w:rPr>
           <w:highlight w:val="yellow"/>
@@ -35130,9 +35204,18 @@
           <w:highlight w:val="yellow"/>
           <w:lang w:val="en-US"/>
         </w:rPr>
-        <w:t>rding to all specifications. This entity includes FIFOs to buffer read- and write-data but not for the commands.</w:t>
-      </w:r>
-    </w:p>
+        <w:t xml:space="preserve">rding to </w:t>
+      </w:r>
+      <w:bookmarkStart w:id="71" w:name="_GoBack"/>
+      <w:r>
+        <w:rPr>
+          <w:highlight w:val="yellow"/>
+          <w:lang w:val="en-US"/>
+        </w:rPr>
+        <w:t>all specifications. This entity includes FIFOs to buffer read- and write-data but not for the commands.</w:t>
+      </w:r>
+    </w:p>
+    <w:bookmarkEnd w:id="71"/>
     <w:p>
       <w:pPr>
         <w:rPr>
@@ -35392,6 +35475,146 @@
     </w:p>
     <w:p>
       <w:pPr>
+        <w:jc w:val="center"/>
+        <w:rPr>
+          <w:highlight w:val="yellow"/>
+          <w:lang w:val="en-US"/>
+        </w:rPr>
+      </w:pPr>
+      <w:r>
+        <w:rPr>
+          <w:highlight w:val="yellow"/>
+        </w:rPr>
+        <w:drawing>
+          <wp:inline distT="0" distB="0" distL="0" distR="0" wp14:anchorId="64CA00D3" wp14:editId="2716D5F7">
+            <wp:extent cx="3427095" cy="2361565"/>
+            <wp:effectExtent l="0" t="0" r="0" b="635"/>
+            <wp:docPr id="20" name="Picture 20"/>
+            <wp:cNvGraphicFramePr>
+              <a:graphicFrameLocks xmlns:a="http://schemas.openxmlformats.org/drawingml/2006/main" noChangeAspect="1"/>
+            </wp:cNvGraphicFramePr>
+            <a:graphic xmlns:a="http://schemas.openxmlformats.org/drawingml/2006/main">
+              <a:graphicData uri="http://schemas.openxmlformats.org/drawingml/2006/picture">
+                <pic:pic xmlns:pic="http://schemas.openxmlformats.org/drawingml/2006/picture">
+                  <pic:nvPicPr>
+                    <pic:cNvPr id="0" name="Picture 1"/>
+                    <pic:cNvPicPr>
+                      <a:picLocks noChangeAspect="1" noChangeArrowheads="1"/>
+                    </pic:cNvPicPr>
+                  </pic:nvPicPr>
+                  <pic:blipFill>
+                    <a:blip r:embed="rId29">
+                      <a:extLst>
+                        <a:ext uri="{28A0092B-C50C-407E-A947-70E740481C1C}">
+                          <a14:useLocalDpi xmlns:a14="http://schemas.microsoft.com/office/drawing/2010/main" val="0"/>
+                        </a:ext>
+                      </a:extLst>
+                    </a:blip>
+                    <a:srcRect/>
+                    <a:stretch>
+                      <a:fillRect/>
+                    </a:stretch>
+                  </pic:blipFill>
+                  <pic:spPr bwMode="auto">
+                    <a:xfrm>
+                      <a:off x="0" y="0"/>
+                      <a:ext cx="3427095" cy="2361565"/>
+                    </a:xfrm>
+                    <a:prstGeom prst="rect">
+                      <a:avLst/>
+                    </a:prstGeom>
+                    <a:noFill/>
+                    <a:ln>
+                      <a:noFill/>
+                    </a:ln>
+                  </pic:spPr>
+                </pic:pic>
+              </a:graphicData>
+            </a:graphic>
+          </wp:inline>
+        </w:drawing>
+      </w:r>
+    </w:p>
+    <w:p>
+      <w:pPr>
+        <w:pStyle w:val="Caption"/>
+        <w:jc w:val="center"/>
+        <w:rPr>
+          <w:highlight w:val="yellow"/>
+          <w:lang w:val="en-US"/>
+        </w:rPr>
+      </w:pPr>
+      <w:bookmarkStart w:id="72" w:name="_Toc9319443"/>
+      <w:r>
+        <w:rPr>
+          <w:highlight w:val="yellow"/>
+          <w:lang w:val="en-US"/>
+        </w:rPr>
+        <w:t xml:space="preserve">Figure </w:t>
+      </w:r>
+      <w:r>
+        <w:rPr>
+          <w:highlight w:val="yellow"/>
+          <w:lang w:val="en-US"/>
+        </w:rPr>
+        <w:fldChar w:fldCharType="begin"/>
+      </w:r>
+      <w:r>
+        <w:rPr>
+          <w:highlight w:val="yellow"/>
+          <w:lang w:val="en-US"/>
+        </w:rPr>
+        <w:instrText xml:space="preserve"> SEQ Figure \* ARABIC </w:instrText>
+      </w:r>
+      <w:r>
+        <w:rPr>
+          <w:highlight w:val="yellow"/>
+          <w:lang w:val="en-US"/>
+        </w:rPr>
+        <w:fldChar w:fldCharType="separate"/>
+      </w:r>
+      <w:r>
+        <w:rPr>
+          <w:noProof/>
+          <w:highlight w:val="yellow"/>
+          <w:lang w:val="en-US"/>
+        </w:rPr>
+        <w:t>21</w:t>
+      </w:r>
+      <w:r>
+        <w:rPr>
+          <w:highlight w:val="yellow"/>
+          <w:lang w:val="en-US"/>
+        </w:rPr>
+        <w:fldChar w:fldCharType="end"/>
+      </w:r>
+      <w:r>
+        <w:rPr>
+          <w:highlight w:val="yellow"/>
+          <w:lang w:val="en-US"/>
+        </w:rPr>
+        <w:t xml:space="preserve">: psi_common_axi_master_simple: </w:t>
+      </w:r>
+      <w:r>
+        <w:rPr>
+          <w:highlight w:val="yellow"/>
+          <w:lang w:val="en-US"/>
+        </w:rPr>
+        <w:t>Block diagram</w:t>
+      </w:r>
+      <w:bookmarkEnd w:id="72"/>
+    </w:p>
+    <w:p>
+      <w:pPr>
+        <w:jc w:val="center"/>
+        <w:rPr>
+          <w:highlight w:val="yellow"/>
+          <w:lang w:val="en-US"/>
+        </w:rPr>
+      </w:pPr>
+    </w:p>
+    <w:p>
+      <w:pPr>
         <w:pStyle w:val="Heading3"/>
         <w:pageBreakBefore/>
         <w:rPr>
@@ -35399,9 +35622,7 @@
           <w:lang w:val="en-US"/>
         </w:rPr>
       </w:pPr>
-      <w:bookmarkStart w:id="71" w:name="_Ref9243259"/>
-      <w:bookmarkStart w:id="72" w:name="_GoBack"/>
-      <w:bookmarkEnd w:id="72"/>
+      <w:bookmarkStart w:id="73" w:name="_Ref9243259"/>
       <w:r>
         <w:rPr>
           <w:highlight w:val="yellow"/>
@@ -35410,7 +35631,7 @@
         <w:lastRenderedPageBreak/>
         <w:t>Transaction Types</w:t>
       </w:r>
-      <w:bookmarkEnd w:id="71"/>
+      <w:bookmarkEnd w:id="73"/>
     </w:p>
     <w:p>
       <w:pPr>
@@ -35587,7 +35808,7 @@
                     </pic:cNvPicPr>
                   </pic:nvPicPr>
                   <pic:blipFill>
-                    <a:blip r:embed="rId29">
+                    <a:blip r:embed="rId30">
                       <a:extLst>
                         <a:ext uri="{28A0092B-C50C-407E-A947-70E740481C1C}">
                           <a14:useLocalDpi xmlns:a14="http://schemas.microsoft.com/office/drawing/2010/main" val="0"/>
@@ -35628,7 +35849,7 @@
           <w:lang w:val="en-US"/>
         </w:rPr>
       </w:pPr>
-      <w:bookmarkStart w:id="73" w:name="_Toc9267593"/>
+      <w:bookmarkStart w:id="74" w:name="_Toc9319444"/>
       <w:r>
         <w:rPr>
           <w:highlight w:val="yellow"/>
@@ -35663,7 +35884,7 @@
           <w:highlight w:val="yellow"/>
           <w:lang w:val="en-US"/>
         </w:rPr>
-        <w:t>21</w:t>
+        <w:t>22</w:t>
       </w:r>
       <w:r>
         <w:rPr>
@@ -35707,7 +35928,7 @@
         </w:rPr>
         <w:t>High latency write</w:t>
       </w:r>
-      <w:bookmarkEnd w:id="73"/>
+      <w:bookmarkEnd w:id="74"/>
     </w:p>
     <w:p>
       <w:pPr>
@@ -35907,7 +36128,7 @@
                     </pic:cNvPicPr>
                   </pic:nvPicPr>
                   <pic:blipFill>
-                    <a:blip r:embed="rId30">
+                    <a:blip r:embed="rId31">
                       <a:extLst>
                         <a:ext uri="{28A0092B-C50C-407E-A947-70E740481C1C}">
                           <a14:useLocalDpi xmlns:a14="http://schemas.microsoft.com/office/drawing/2010/main" val="0"/>
@@ -35948,7 +36169,7 @@
           <w:lang w:val="en-US"/>
         </w:rPr>
       </w:pPr>
-      <w:bookmarkStart w:id="74" w:name="_Toc9267594"/>
+      <w:bookmarkStart w:id="75" w:name="_Toc9319445"/>
       <w:r>
         <w:rPr>
           <w:highlight w:val="yellow"/>
@@ -35983,7 +36204,7 @@
           <w:highlight w:val="yellow"/>
           <w:lang w:val="en-US"/>
         </w:rPr>
-        <w:t>22</w:t>
+        <w:t>23</w:t>
       </w:r>
       <w:r>
         <w:rPr>
@@ -36013,7 +36234,7 @@
         </w:rPr>
         <w:t>imple: High latency write with delay for second transaction</w:t>
       </w:r>
-      <w:bookmarkEnd w:id="74"/>
+      <w:bookmarkEnd w:id="75"/>
     </w:p>
     <w:p>
       <w:pPr>
@@ -36143,208 +36364,6 @@
                 <pic:pic xmlns:pic="http://schemas.openxmlformats.org/drawingml/2006/picture">
                   <pic:nvPicPr>
                     <pic:cNvPr id="0" name="Picture 3"/>
-                    <pic:cNvPicPr>
-                      <a:picLocks noChangeAspect="1" noChangeArrowheads="1"/>
-                    </pic:cNvPicPr>
-                  </pic:nvPicPr>
-                  <pic:blipFill>
-                    <a:blip r:embed="rId31">
-                      <a:extLst>
-                        <a:ext uri="{28A0092B-C50C-407E-A947-70E740481C1C}">
-                          <a14:useLocalDpi xmlns:a14="http://schemas.microsoft.com/office/drawing/2010/main" val="0"/>
-                        </a:ext>
-                      </a:extLst>
-                    </a:blip>
-                    <a:srcRect/>
-                    <a:stretch>
-                      <a:fillRect/>
-                    </a:stretch>
-                  </pic:blipFill>
-                  <pic:spPr bwMode="auto">
-                    <a:xfrm>
-                      <a:off x="0" y="0"/>
-                      <a:ext cx="6480175" cy="4943495"/>
-                    </a:xfrm>
-                    <a:prstGeom prst="rect">
-                      <a:avLst/>
-                    </a:prstGeom>
-                    <a:noFill/>
-                    <a:ln>
-                      <a:noFill/>
-                    </a:ln>
-                  </pic:spPr>
-                </pic:pic>
-              </a:graphicData>
-            </a:graphic>
-          </wp:inline>
-        </w:drawing>
-      </w:r>
-    </w:p>
-    <w:p>
-      <w:pPr>
-        <w:pStyle w:val="Caption"/>
-        <w:jc w:val="center"/>
-        <w:rPr>
-          <w:highlight w:val="yellow"/>
-          <w:lang w:val="en-US"/>
-        </w:rPr>
-      </w:pPr>
-      <w:bookmarkStart w:id="75" w:name="_Toc9267595"/>
-      <w:r>
-        <w:rPr>
-          <w:highlight w:val="yellow"/>
-          <w:lang w:val="en-US"/>
-        </w:rPr>
-        <w:t xml:space="preserve">Figure </w:t>
-      </w:r>
-      <w:r>
-        <w:rPr>
-          <w:highlight w:val="yellow"/>
-          <w:lang w:val="en-US"/>
-        </w:rPr>
-        <w:fldChar w:fldCharType="begin"/>
-      </w:r>
-      <w:r>
-        <w:rPr>
-          <w:highlight w:val="yellow"/>
-          <w:lang w:val="en-US"/>
-        </w:rPr>
-        <w:instrText xml:space="preserve"> SEQ Figure \* ARABIC </w:instrText>
-      </w:r>
-      <w:r>
-        <w:rPr>
-          <w:highlight w:val="yellow"/>
-          <w:lang w:val="en-US"/>
-        </w:rPr>
-        <w:fldChar w:fldCharType="separate"/>
-      </w:r>
-      <w:r>
-        <w:rPr>
-          <w:noProof/>
-          <w:highlight w:val="yellow"/>
-          <w:lang w:val="en-US"/>
-        </w:rPr>
-        <w:t>23</w:t>
-      </w:r>
-      <w:r>
-        <w:rPr>
-          <w:highlight w:val="yellow"/>
-          <w:lang w:val="en-US"/>
-        </w:rPr>
-        <w:fldChar w:fldCharType="end"/>
-      </w:r>
-      <w:r>
-        <w:rPr>
-          <w:highlight w:val="yellow"/>
-          <w:lang w:val="en-US"/>
-        </w:rPr>
-        <w:t>: psi_common_axi_master_simple: Low latency write</w:t>
-      </w:r>
-      <w:bookmarkEnd w:id="75"/>
-    </w:p>
-    <w:p>
-      <w:pPr>
-        <w:rPr>
-          <w:highlight w:val="yellow"/>
-          <w:lang w:val="en-US"/>
-        </w:rPr>
-      </w:pPr>
-      <w:r>
-        <w:rPr>
-          <w:highlight w:val="yellow"/>
-          <w:lang w:val="en-US"/>
-        </w:rPr>
-        <w:t>The waveform shows, that in low latency operation, AXI commands are issued as soon as possible independently of the availability of data. Therefore both write commands are issued before even the data for the first one is in the FIFO.</w:t>
-      </w:r>
-    </w:p>
-    <w:p>
-      <w:pPr>
-        <w:rPr>
-          <w:highlight w:val="yellow"/>
-          <w:lang w:val="en-US"/>
-        </w:rPr>
-      </w:pPr>
-      <w:r>
-        <w:rPr>
-          <w:highlight w:val="yellow"/>
-          <w:lang w:val="en-US"/>
-        </w:rPr>
-        <w:t xml:space="preserve">The waveform also shows, that the </w:t>
-      </w:r>
-      <w:r>
-        <w:rPr>
-          <w:i/>
-          <w:highlight w:val="yellow"/>
-          <w:lang w:val="en-US"/>
-        </w:rPr>
-        <w:t>M_AXI_W*</w:t>
-      </w:r>
-      <w:r>
-        <w:rPr>
-          <w:highlight w:val="yellow"/>
-          <w:lang w:val="en-US"/>
-        </w:rPr>
-        <w:t xml:space="preserve"> bus is blocked temporarily (</w:t>
-      </w:r>
-      <w:r>
-        <w:rPr>
-          <w:i/>
-          <w:highlight w:val="yellow"/>
-          <w:lang w:val="en-US"/>
-        </w:rPr>
-        <w:t xml:space="preserve">M_Axi_WValid </w:t>
-      </w:r>
-      <w:r>
-        <w:rPr>
-          <w:highlight w:val="yellow"/>
-          <w:lang w:val="en-US"/>
-        </w:rPr>
-        <w:t>low) due to the data not being available. This situation has a negative impact on the AXI bandwidth, so it shall be avoided usually.</w:t>
-      </w:r>
-    </w:p>
-    <w:p>
-      <w:pPr>
-        <w:pageBreakBefore/>
-        <w:rPr>
-          <w:highlight w:val="yellow"/>
-          <w:lang w:val="en-US"/>
-        </w:rPr>
-      </w:pPr>
-      <w:r>
-        <w:rPr>
-          <w:highlight w:val="yellow"/>
-          <w:lang w:val="en-US"/>
-        </w:rPr>
-        <w:lastRenderedPageBreak/>
-        <w:t>To avoid stalling the AXI bus, it is possible to prefill the write data FIFO. To do so, the write command is sent after the first few data samples are already written into the FIFO. This allows using the FIFO to prevent the AXI bus from stalling.</w:t>
-      </w:r>
-    </w:p>
-    <w:p>
-      <w:pPr>
-        <w:rPr>
-          <w:highlight w:val="yellow"/>
-          <w:lang w:val="en-US"/>
-        </w:rPr>
-      </w:pPr>
-      <w:r>
-        <w:rPr>
-          <w:noProof/>
-          <w:highlight w:val="yellow"/>
-          <w:lang w:val="en-US"/>
-        </w:rPr>
-        <w:drawing>
-          <wp:inline distT="0" distB="0" distL="0" distR="0" wp14:anchorId="1A3A0717" wp14:editId="51B92A0E">
-            <wp:extent cx="6480175" cy="4943495"/>
-            <wp:effectExtent l="0" t="0" r="0" b="0"/>
-            <wp:docPr id="19" name="Picture 19"/>
-            <wp:cNvGraphicFramePr>
-              <a:graphicFrameLocks xmlns:a="http://schemas.openxmlformats.org/drawingml/2006/main" noChangeAspect="1"/>
-            </wp:cNvGraphicFramePr>
-            <a:graphic xmlns:a="http://schemas.openxmlformats.org/drawingml/2006/main">
-              <a:graphicData uri="http://schemas.openxmlformats.org/drawingml/2006/picture">
-                <pic:pic xmlns:pic="http://schemas.openxmlformats.org/drawingml/2006/picture">
-                  <pic:nvPicPr>
-                    <pic:cNvPr id="0" name="Picture 4"/>
                     <pic:cNvPicPr>
                       <a:picLocks noChangeAspect="1" noChangeArrowheads="1"/>
                     </pic:cNvPicPr>
@@ -36391,7 +36410,7 @@
           <w:lang w:val="en-US"/>
         </w:rPr>
       </w:pPr>
-      <w:bookmarkStart w:id="76" w:name="_Toc9267596"/>
+      <w:bookmarkStart w:id="76" w:name="_Toc9319446"/>
       <w:r>
         <w:rPr>
           <w:highlight w:val="yellow"/>
@@ -36440,9 +36459,211 @@
           <w:highlight w:val="yellow"/>
           <w:lang w:val="en-US"/>
         </w:rPr>
+        <w:t>: psi_common_axi_master_simple: Low latency write</w:t>
+      </w:r>
+      <w:bookmarkEnd w:id="76"/>
+    </w:p>
+    <w:p>
+      <w:pPr>
+        <w:rPr>
+          <w:highlight w:val="yellow"/>
+          <w:lang w:val="en-US"/>
+        </w:rPr>
+      </w:pPr>
+      <w:r>
+        <w:rPr>
+          <w:highlight w:val="yellow"/>
+          <w:lang w:val="en-US"/>
+        </w:rPr>
+        <w:t>The waveform shows, that in low latency operation, AXI commands are issued as soon as possible independently of the availability of data. Therefore both write commands are issued before even the data for the first one is in the FIFO.</w:t>
+      </w:r>
+    </w:p>
+    <w:p>
+      <w:pPr>
+        <w:rPr>
+          <w:highlight w:val="yellow"/>
+          <w:lang w:val="en-US"/>
+        </w:rPr>
+      </w:pPr>
+      <w:r>
+        <w:rPr>
+          <w:highlight w:val="yellow"/>
+          <w:lang w:val="en-US"/>
+        </w:rPr>
+        <w:t xml:space="preserve">The waveform also shows, that the </w:t>
+      </w:r>
+      <w:r>
+        <w:rPr>
+          <w:i/>
+          <w:highlight w:val="yellow"/>
+          <w:lang w:val="en-US"/>
+        </w:rPr>
+        <w:t>M_AXI_W*</w:t>
+      </w:r>
+      <w:r>
+        <w:rPr>
+          <w:highlight w:val="yellow"/>
+          <w:lang w:val="en-US"/>
+        </w:rPr>
+        <w:t xml:space="preserve"> bus is blocked temporarily (</w:t>
+      </w:r>
+      <w:r>
+        <w:rPr>
+          <w:i/>
+          <w:highlight w:val="yellow"/>
+          <w:lang w:val="en-US"/>
+        </w:rPr>
+        <w:t xml:space="preserve">M_Axi_WValid </w:t>
+      </w:r>
+      <w:r>
+        <w:rPr>
+          <w:highlight w:val="yellow"/>
+          <w:lang w:val="en-US"/>
+        </w:rPr>
+        <w:t>low) due to the data not being available. This situation has a negative impact on the AXI bandwidth, so it shall be avoided usually.</w:t>
+      </w:r>
+    </w:p>
+    <w:p>
+      <w:pPr>
+        <w:pageBreakBefore/>
+        <w:rPr>
+          <w:highlight w:val="yellow"/>
+          <w:lang w:val="en-US"/>
+        </w:rPr>
+      </w:pPr>
+      <w:r>
+        <w:rPr>
+          <w:highlight w:val="yellow"/>
+          <w:lang w:val="en-US"/>
+        </w:rPr>
+        <w:lastRenderedPageBreak/>
+        <w:t>To avoid stalling the AXI bus, it is possible to prefill the write data FIFO. To do so, the write command is sent after the first few data samples are already written into the FIFO. This allows using the FIFO to prevent the AXI bus from stalling.</w:t>
+      </w:r>
+    </w:p>
+    <w:p>
+      <w:pPr>
+        <w:rPr>
+          <w:highlight w:val="yellow"/>
+          <w:lang w:val="en-US"/>
+        </w:rPr>
+      </w:pPr>
+      <w:r>
+        <w:rPr>
+          <w:noProof/>
+          <w:highlight w:val="yellow"/>
+          <w:lang w:val="en-US"/>
+        </w:rPr>
+        <w:drawing>
+          <wp:inline distT="0" distB="0" distL="0" distR="0" wp14:anchorId="1A3A0717" wp14:editId="51B92A0E">
+            <wp:extent cx="6480175" cy="4943495"/>
+            <wp:effectExtent l="0" t="0" r="0" b="0"/>
+            <wp:docPr id="19" name="Picture 19"/>
+            <wp:cNvGraphicFramePr>
+              <a:graphicFrameLocks xmlns:a="http://schemas.openxmlformats.org/drawingml/2006/main" noChangeAspect="1"/>
+            </wp:cNvGraphicFramePr>
+            <a:graphic xmlns:a="http://schemas.openxmlformats.org/drawingml/2006/main">
+              <a:graphicData uri="http://schemas.openxmlformats.org/drawingml/2006/picture">
+                <pic:pic xmlns:pic="http://schemas.openxmlformats.org/drawingml/2006/picture">
+                  <pic:nvPicPr>
+                    <pic:cNvPr id="0" name="Picture 4"/>
+                    <pic:cNvPicPr>
+                      <a:picLocks noChangeAspect="1" noChangeArrowheads="1"/>
+                    </pic:cNvPicPr>
+                  </pic:nvPicPr>
+                  <pic:blipFill>
+                    <a:blip r:embed="rId33">
+                      <a:extLst>
+                        <a:ext uri="{28A0092B-C50C-407E-A947-70E740481C1C}">
+                          <a14:useLocalDpi xmlns:a14="http://schemas.microsoft.com/office/drawing/2010/main" val="0"/>
+                        </a:ext>
+                      </a:extLst>
+                    </a:blip>
+                    <a:srcRect/>
+                    <a:stretch>
+                      <a:fillRect/>
+                    </a:stretch>
+                  </pic:blipFill>
+                  <pic:spPr bwMode="auto">
+                    <a:xfrm>
+                      <a:off x="0" y="0"/>
+                      <a:ext cx="6480175" cy="4943495"/>
+                    </a:xfrm>
+                    <a:prstGeom prst="rect">
+                      <a:avLst/>
+                    </a:prstGeom>
+                    <a:noFill/>
+                    <a:ln>
+                      <a:noFill/>
+                    </a:ln>
+                  </pic:spPr>
+                </pic:pic>
+              </a:graphicData>
+            </a:graphic>
+          </wp:inline>
+        </w:drawing>
+      </w:r>
+    </w:p>
+    <w:p>
+      <w:pPr>
+        <w:pStyle w:val="Caption"/>
+        <w:jc w:val="center"/>
+        <w:rPr>
+          <w:highlight w:val="yellow"/>
+          <w:lang w:val="en-US"/>
+        </w:rPr>
+      </w:pPr>
+      <w:bookmarkStart w:id="77" w:name="_Toc9319447"/>
+      <w:r>
+        <w:rPr>
+          <w:highlight w:val="yellow"/>
+          <w:lang w:val="en-US"/>
+        </w:rPr>
+        <w:t xml:space="preserve">Figure </w:t>
+      </w:r>
+      <w:r>
+        <w:rPr>
+          <w:highlight w:val="yellow"/>
+          <w:lang w:val="en-US"/>
+        </w:rPr>
+        <w:fldChar w:fldCharType="begin"/>
+      </w:r>
+      <w:r>
+        <w:rPr>
+          <w:highlight w:val="yellow"/>
+          <w:lang w:val="en-US"/>
+        </w:rPr>
+        <w:instrText xml:space="preserve"> SEQ Figure \* ARABIC </w:instrText>
+      </w:r>
+      <w:r>
+        <w:rPr>
+          <w:highlight w:val="yellow"/>
+          <w:lang w:val="en-US"/>
+        </w:rPr>
+        <w:fldChar w:fldCharType="separate"/>
+      </w:r>
+      <w:r>
+        <w:rPr>
+          <w:noProof/>
+          <w:highlight w:val="yellow"/>
+          <w:lang w:val="en-US"/>
+        </w:rPr>
+        <w:t>25</w:t>
+      </w:r>
+      <w:r>
+        <w:rPr>
+          <w:highlight w:val="yellow"/>
+          <w:lang w:val="en-US"/>
+        </w:rPr>
+        <w:fldChar w:fldCharType="end"/>
+      </w:r>
+      <w:r>
+        <w:rPr>
+          <w:highlight w:val="yellow"/>
+          <w:lang w:val="en-US"/>
+        </w:rPr>
         <w:t>: psi_common_axi_master_simple: Low latency write with FIFO prefill</w:t>
       </w:r>
-      <w:bookmarkEnd w:id="76"/>
+      <w:bookmarkEnd w:id="77"/>
     </w:p>
     <w:p>
       <w:pPr>
@@ -36585,7 +36806,7 @@
                     </pic:cNvPicPr>
                   </pic:nvPicPr>
                   <pic:blipFill>
-                    <a:blip r:embed="rId33">
+                    <a:blip r:embed="rId34">
                       <a:extLst>
                         <a:ext uri="{28A0092B-C50C-407E-A947-70E740481C1C}">
                           <a14:useLocalDpi xmlns:a14="http://schemas.microsoft.com/office/drawing/2010/main" val="0"/>
@@ -36626,7 +36847,7 @@
           <w:lang w:val="en-US"/>
         </w:rPr>
       </w:pPr>
-      <w:bookmarkStart w:id="77" w:name="_Toc9267597"/>
+      <w:bookmarkStart w:id="78" w:name="_Toc9319448"/>
       <w:r>
         <w:rPr>
           <w:highlight w:val="yellow"/>
@@ -36661,7 +36882,7 @@
           <w:highlight w:val="yellow"/>
           <w:lang w:val="en-US"/>
         </w:rPr>
-        <w:t>25</w:t>
+        <w:t>26</w:t>
       </w:r>
       <w:r>
         <w:rPr>
@@ -36684,7 +36905,7 @@
         </w:rPr>
         <w:t>Read transaction</w:t>
       </w:r>
-      <w:bookmarkEnd w:id="77"/>
+      <w:bookmarkEnd w:id="78"/>
     </w:p>
     <w:p>
       <w:pPr>
@@ -36893,7 +37114,7 @@
                     </pic:cNvPicPr>
                   </pic:nvPicPr>
                   <pic:blipFill>
-                    <a:blip r:embed="rId34">
+                    <a:blip r:embed="rId35">
                       <a:extLst>
                         <a:ext uri="{28A0092B-C50C-407E-A947-70E740481C1C}">
                           <a14:useLocalDpi xmlns:a14="http://schemas.microsoft.com/office/drawing/2010/main" val="0"/>
@@ -36934,7 +37155,7 @@
           <w:lang w:val="en-US"/>
         </w:rPr>
       </w:pPr>
-      <w:bookmarkStart w:id="78" w:name="_Toc9267598"/>
+      <w:bookmarkStart w:id="79" w:name="_Toc9319449"/>
       <w:r>
         <w:rPr>
           <w:highlight w:val="yellow"/>
@@ -36969,7 +37190,7 @@
           <w:highlight w:val="yellow"/>
           <w:lang w:val="en-US"/>
         </w:rPr>
-        <w:t>26</w:t>
+        <w:t>27</w:t>
       </w:r>
       <w:r>
         <w:rPr>
@@ -36992,7 +37213,7 @@
         </w:rPr>
         <w:t>Read transaction, low latency</w:t>
       </w:r>
-      <w:bookmarkEnd w:id="78"/>
+      <w:bookmarkEnd w:id="79"/>
     </w:p>
     <w:p>
       <w:pPr>
@@ -37178,7 +37399,7 @@
                     </pic:cNvPicPr>
                   </pic:nvPicPr>
                   <pic:blipFill>
-                    <a:blip r:embed="rId35">
+                    <a:blip r:embed="rId36">
                       <a:extLst>
                         <a:ext uri="{28A0092B-C50C-407E-A947-70E740481C1C}">
                           <a14:useLocalDpi xmlns:a14="http://schemas.microsoft.com/office/drawing/2010/main" val="0"/>
@@ -37219,7 +37440,7 @@
           <w:lang w:val="en-US"/>
         </w:rPr>
       </w:pPr>
-      <w:bookmarkStart w:id="79" w:name="_Toc9267599"/>
+      <w:bookmarkStart w:id="80" w:name="_Toc9319450"/>
       <w:r>
         <w:rPr>
           <w:highlight w:val="yellow"/>
@@ -37254,7 +37475,7 @@
           <w:highlight w:val="yellow"/>
           <w:lang w:val="en-US"/>
         </w:rPr>
-        <w:t>27</w:t>
+        <w:t>28</w:t>
       </w:r>
       <w:r>
         <w:rPr>
@@ -37277,7 +37498,7 @@
         </w:rPr>
         <w:t>Read transaction, high latency</w:t>
       </w:r>
-      <w:bookmarkEnd w:id="79"/>
+      <w:bookmarkEnd w:id="80"/>
     </w:p>
     <w:p>
       <w:pPr>
@@ -40660,7 +40881,7 @@
           <w:lang w:val="en-US"/>
         </w:rPr>
       </w:pPr>
-      <w:bookmarkStart w:id="80" w:name="_Toc9267569"/>
+      <w:bookmarkStart w:id="81" w:name="_Toc9319419"/>
       <w:r>
         <w:rPr>
           <w:lang w:val="en-US"/>
@@ -40668,7 +40889,7 @@
         <w:lastRenderedPageBreak/>
         <w:t>Miscellaneous</w:t>
       </w:r>
-      <w:bookmarkEnd w:id="80"/>
+      <w:bookmarkEnd w:id="81"/>
     </w:p>
     <w:p>
       <w:pPr>
@@ -40677,14 +40898,14 @@
           <w:lang w:val="en-US"/>
         </w:rPr>
       </w:pPr>
-      <w:bookmarkStart w:id="81" w:name="_Toc9267570"/>
+      <w:bookmarkStart w:id="82" w:name="_Toc9319420"/>
       <w:r>
         <w:rPr>
           <w:lang w:val="en-US"/>
         </w:rPr>
         <w:t>psi_common_delay</w:t>
       </w:r>
-      <w:bookmarkEnd w:id="81"/>
+      <w:bookmarkEnd w:id="82"/>
     </w:p>
     <w:p>
       <w:pPr>
@@ -41967,9 +42188,9 @@
           <w:lang w:val="en-US"/>
         </w:rPr>
       </w:pPr>
-      <w:bookmarkStart w:id="82" w:name="_Ref516133468"/>
-      <w:bookmarkStart w:id="83" w:name="_Ref516133475"/>
-      <w:bookmarkStart w:id="84" w:name="_Toc9267571"/>
+      <w:bookmarkStart w:id="83" w:name="_Ref516133468"/>
+      <w:bookmarkStart w:id="84" w:name="_Ref516133475"/>
+      <w:bookmarkStart w:id="85" w:name="_Toc9319421"/>
       <w:r>
         <w:rPr>
           <w:lang w:val="en-US"/>
@@ -41977,9 +42198,9 @@
         <w:lastRenderedPageBreak/>
         <w:t>psi_common_pl_stage</w:t>
       </w:r>
-      <w:bookmarkEnd w:id="82"/>
       <w:bookmarkEnd w:id="83"/>
       <w:bookmarkEnd w:id="84"/>
+      <w:bookmarkEnd w:id="85"/>
     </w:p>
     <w:p>
       <w:pPr>
@@ -43009,7 +43230,7 @@
           <w:lang w:val="en-US"/>
         </w:rPr>
       </w:pPr>
-      <w:bookmarkStart w:id="85" w:name="_Toc9267572"/>
+      <w:bookmarkStart w:id="86" w:name="_Toc9319422"/>
       <w:r>
         <w:rPr>
           <w:lang w:val="en-US"/>
@@ -43017,7 +43238,7 @@
         <w:lastRenderedPageBreak/>
         <w:t>psi_common_multi_pl_stage</w:t>
       </w:r>
-      <w:bookmarkEnd w:id="85"/>
+      <w:bookmarkEnd w:id="86"/>
     </w:p>
     <w:p>
       <w:pPr>
@@ -44071,8 +44292,8 @@
       </w:pPr>
     </w:p>
     <w:sectPr>
-      <w:headerReference w:type="default" r:id="rId36"/>
-      <w:footerReference w:type="default" r:id="rId37"/>
+      <w:headerReference w:type="default" r:id="rId37"/>
+      <w:footerReference w:type="default" r:id="rId38"/>
       <w:pgSz w:w="11907" w:h="16840" w:code="9"/>
       <w:pgMar w:top="1701" w:right="851" w:bottom="1134" w:left="851" w:header="794" w:footer="737" w:gutter="0"/>
       <w:paperSrc w:first="15" w:other="15"/>
@@ -44198,7 +44419,7 @@
         </mc:Choice>
         <mc:Fallback>
           <w:pict>
-            <v:line w14:anchorId="11936C20" id="Line 2" o:spid="_x0000_s1026" style="position:absolute;z-index:251658240;visibility:visible;mso-wrap-style:square;mso-width-percent:0;mso-height-percent:0;mso-wrap-distance-left:9pt;mso-wrap-distance-top:0;mso-wrap-distance-right:9pt;mso-wrap-distance-bottom:0;mso-position-horizontal:absolute;mso-position-horizontal-relative:page;mso-position-vertical:absolute;mso-position-vertical-relative:page;mso-width-percent:0;mso-height-percent:0;mso-width-relative:page;mso-height-relative:page" from="42.55pt,802.3pt" to="552.75pt,802.35pt" o:gfxdata="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" o:allowincell="f" strokecolor="blue" strokeweight="1.5pt">
+            <v:line w14:anchorId="32C00A67" id="Line 2" o:spid="_x0000_s1026" style="position:absolute;z-index:251658240;visibility:visible;mso-wrap-style:square;mso-width-percent:0;mso-height-percent:0;mso-wrap-distance-left:9pt;mso-wrap-distance-top:0;mso-wrap-distance-right:9pt;mso-wrap-distance-bottom:0;mso-position-horizontal:absolute;mso-position-horizontal-relative:page;mso-position-vertical:absolute;mso-position-vertical-relative:page;mso-width-percent:0;mso-height-percent:0;mso-width-relative:page;mso-height-relative:page" from="42.55pt,802.3pt" to="552.75pt,802.35pt" o:gfxdata="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" o:allowincell="f" strokecolor="blue" strokeweight="1.5pt">
               <v:stroke startarrowwidth="narrow" startarrowlength="short" endarrowwidth="narrow" endarrowlength="short"/>
               <w10:wrap anchorx="page" anchory="page"/>
             </v:line>
@@ -44286,7 +44507,7 @@
         <w:noProof/>
         <w:sz w:val="16"/>
       </w:rPr>
-      <w:t>20.05.2019</w:t>
+      <w:t>21.05.2019</w:t>
     </w:r>
     <w:r>
       <w:rPr>
@@ -44467,7 +44688,7 @@
         </mc:Choice>
         <mc:Fallback>
           <w:pict>
-            <v:line w14:anchorId="515EE383" id="Line 1" o:spid="_x0000_s1026" style="position:absolute;z-index:251659264;visibility:visible;mso-wrap-style:square;mso-width-percent:0;mso-height-percent:0;mso-wrap-distance-left:9pt;mso-wrap-distance-top:0;mso-wrap-distance-right:9pt;mso-wrap-distance-bottom:0;mso-position-horizontal:absolute;mso-position-horizontal-relative:margin;mso-position-vertical:absolute;mso-position-vertical-relative:page;mso-width-percent:0;mso-height-percent:0;mso-width-relative:page;mso-height-relative:page" from="320.35pt,59.55pt" to="507.45pt,59.6pt" o:gfxdata="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" o:allowincell="f" strokecolor="blue" strokeweight="2pt">
+            <v:line w14:anchorId="316AE77F" id="Line 1" o:spid="_x0000_s1026" style="position:absolute;z-index:251659264;visibility:visible;mso-wrap-style:square;mso-width-percent:0;mso-height-percent:0;mso-wrap-distance-left:9pt;mso-wrap-distance-top:0;mso-wrap-distance-right:9pt;mso-wrap-distance-bottom:0;mso-position-horizontal:absolute;mso-position-horizontal-relative:margin;mso-position-vertical:absolute;mso-position-vertical-relative:page;mso-width-percent:0;mso-height-percent:0;mso-width-relative:page;mso-height-relative:page" from="320.35pt,59.55pt" to="507.45pt,59.6pt" o:gfxdata="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" o:allowincell="f" strokecolor="blue" strokeweight="2pt">
               <v:stroke startarrowwidth="narrow" startarrowlength="short" endarrowwidth="narrow" endarrowlength="short"/>
               <w10:wrap anchorx="margin" anchory="page"/>
             </v:line>
@@ -50787,7 +51008,7 @@
 </file>
 
 <file path=customXml/itemProps1.xml><?xml version="1.0" encoding="utf-8"?>
-<ds:datastoreItem xmlns:ds="http://schemas.openxmlformats.org/officeDocument/2006/customXml" ds:itemID="{32F4E6E5-02F9-4A11-B787-7C7EA11577A3}">
+<ds:datastoreItem xmlns:ds="http://schemas.openxmlformats.org/officeDocument/2006/customXml" ds:itemID="{3E9AC2EE-3619-4281-B471-FB23DABDBC99}">
   <ds:schemaRefs>
     <ds:schemaRef ds:uri="http://schemas.openxmlformats.org/officeDocument/2006/bibliography"/>
   </ds:schemaRefs>

</xml_diff>

<commit_message>
DOC: Documented Last-Handling for psi_common_wconv_n2xn
</commit_message>
<xml_diff>
--- a/doc/psi_common.docx
+++ b/doc/psi_common.docx
@@ -26628,12 +26628,14 @@
         <w:pageBreakBefore/>
         <w:ind w:left="431" w:hanging="431"/>
         <w:rPr>
+          <w:highlight w:val="yellow"/>
           <w:lang w:val="en-US"/>
         </w:rPr>
       </w:pPr>
       <w:bookmarkStart w:id="46" w:name="_Toc9319406"/>
       <w:r>
         <w:rPr>
+          <w:highlight w:val="yellow"/>
           <w:lang w:val="en-US"/>
         </w:rPr>
         <w:lastRenderedPageBreak/>
@@ -26645,12 +26647,14 @@
       <w:pPr>
         <w:pStyle w:val="Heading2"/>
         <w:rPr>
+          <w:highlight w:val="yellow"/>
           <w:lang w:val="en-US"/>
         </w:rPr>
       </w:pPr>
       <w:bookmarkStart w:id="47" w:name="_Toc9319407"/>
       <w:r>
         <w:rPr>
+          <w:highlight w:val="yellow"/>
           <w:lang w:val="en-US"/>
         </w:rPr>
         <w:t>psi_common_wconv_n2xn</w:t>
@@ -26661,11 +26665,13 @@
       <w:pPr>
         <w:pStyle w:val="Heading3"/>
         <w:rPr>
-          <w:lang w:val="en-US"/>
-        </w:rPr>
-      </w:pPr>
-      <w:r>
-        <w:rPr>
+          <w:highlight w:val="yellow"/>
+          <w:lang w:val="en-US"/>
+        </w:rPr>
+      </w:pPr>
+      <w:r>
+        <w:rPr>
+          <w:highlight w:val="yellow"/>
           <w:lang w:val="en-US"/>
         </w:rPr>
         <w:t>Description</w:t>
@@ -26674,11 +26680,13 @@
     <w:p>
       <w:pPr>
         <w:rPr>
-          <w:lang w:val="en-US"/>
-        </w:rPr>
-      </w:pPr>
-      <w:r>
-        <w:rPr>
+          <w:highlight w:val="yellow"/>
+          <w:lang w:val="en-US"/>
+        </w:rPr>
+      </w:pPr>
+      <w:r>
+        <w:rPr>
+          <w:highlight w:val="yellow"/>
           <w:lang w:val="en-US"/>
         </w:rPr>
         <w:t>This component implements a data width conversion from N-bits to a multiple of N-bits. The sample rate is reduced accordingly. The width conversion implements AXI-S handshaking signals to handle back-pressure.</w:t>
@@ -26687,11 +26695,13 @@
     <w:p>
       <w:pPr>
         <w:rPr>
-          <w:lang w:val="en-US"/>
-        </w:rPr>
-      </w:pPr>
-      <w:r>
-        <w:rPr>
+          <w:highlight w:val="yellow"/>
+          <w:lang w:val="en-US"/>
+        </w:rPr>
+      </w:pPr>
+      <w:r>
+        <w:rPr>
+          <w:highlight w:val="yellow"/>
           <w:lang w:val="en-US"/>
         </w:rPr>
         <w:t>The with conversion supports back-to-back conversions (</w:t>
@@ -26699,12 +26709,14 @@
       <w:r>
         <w:rPr>
           <w:i/>
+          <w:highlight w:val="yellow"/>
           <w:lang w:val="en-US"/>
         </w:rPr>
         <w:t>InVld</w:t>
       </w:r>
       <w:r>
         <w:rPr>
+          <w:highlight w:val="yellow"/>
           <w:lang w:val="en-US"/>
         </w:rPr>
         <w:t xml:space="preserve"> can stay high all the time)</w:t>
@@ -26713,11 +26725,13 @@
     <w:p>
       <w:pPr>
         <w:rPr>
-          <w:lang w:val="en-US"/>
-        </w:rPr>
-      </w:pPr>
-      <w:r>
-        <w:rPr>
+          <w:highlight w:val="yellow"/>
+          <w:lang w:val="en-US"/>
+        </w:rPr>
+      </w:pPr>
+      <w:r>
+        <w:rPr>
+          <w:highlight w:val="yellow"/>
           <w:lang w:val="en-US"/>
         </w:rPr>
         <w:t>The entity does little-endian data alignment as shown in the figure below.</w:t>
@@ -26726,19 +26740,19 @@
     <w:p>
       <w:pPr>
         <w:rPr>
-          <w:lang w:val="en-US"/>
-        </w:rPr>
-      </w:pPr>
-      <w:r>
-        <w:rPr>
-          <w:noProof/>
-          <w:lang w:val="en-US"/>
+          <w:highlight w:val="yellow"/>
+          <w:lang w:val="en-US"/>
+        </w:rPr>
+      </w:pPr>
+      <w:r>
+        <w:rPr>
+          <w:highlight w:val="yellow"/>
         </w:rPr>
         <w:drawing>
-          <wp:inline distT="0" distB="0" distL="0" distR="0" wp14:anchorId="5CB7A2AA" wp14:editId="0BE82D73">
-            <wp:extent cx="6480175" cy="957219"/>
+          <wp:inline distT="0" distB="0" distL="0" distR="0" wp14:anchorId="7F752944" wp14:editId="03A80035">
+            <wp:extent cx="6480175" cy="1872488"/>
             <wp:effectExtent l="0" t="0" r="0" b="0"/>
-            <wp:docPr id="35" name="Picture 35"/>
+            <wp:docPr id="22" name="Picture 22"/>
             <wp:cNvGraphicFramePr>
               <a:graphicFrameLocks xmlns:a="http://schemas.openxmlformats.org/drawingml/2006/main" noChangeAspect="1"/>
             </wp:cNvGraphicFramePr>
@@ -26746,7 +26760,7 @@
               <a:graphicData uri="http://schemas.openxmlformats.org/drawingml/2006/picture">
                 <pic:pic xmlns:pic="http://schemas.openxmlformats.org/drawingml/2006/picture">
                   <pic:nvPicPr>
-                    <pic:cNvPr id="0" name="Picture 23"/>
+                    <pic:cNvPr id="0" name="Picture 1"/>
                     <pic:cNvPicPr>
                       <a:picLocks noChangeAspect="1" noChangeArrowheads="1"/>
                     </pic:cNvPicPr>
@@ -26767,7 +26781,7 @@
                   <pic:spPr bwMode="auto">
                     <a:xfrm>
                       <a:off x="0" y="0"/>
-                      <a:ext cx="6480175" cy="957219"/>
+                      <a:ext cx="6480175" cy="1872488"/>
                     </a:xfrm>
                     <a:prstGeom prst="rect">
                       <a:avLst/>
@@ -26789,30 +26803,35 @@
         <w:pStyle w:val="Caption"/>
         <w:jc w:val="center"/>
         <w:rPr>
+          <w:highlight w:val="yellow"/>
           <w:lang w:val="en-US"/>
         </w:rPr>
       </w:pPr>
       <w:bookmarkStart w:id="48" w:name="_Toc9319433"/>
       <w:r>
         <w:rPr>
+          <w:highlight w:val="yellow"/>
           <w:lang w:val="en-US"/>
         </w:rPr>
         <w:t xml:space="preserve">Figure </w:t>
       </w:r>
       <w:r>
         <w:rPr>
+          <w:highlight w:val="yellow"/>
           <w:lang w:val="en-US"/>
         </w:rPr>
         <w:fldChar w:fldCharType="begin"/>
       </w:r>
       <w:r>
         <w:rPr>
+          <w:highlight w:val="yellow"/>
           <w:lang w:val="en-US"/>
         </w:rPr>
         <w:instrText xml:space="preserve"> SEQ Figure \* ARABIC </w:instrText>
       </w:r>
       <w:r>
         <w:rPr>
+          <w:highlight w:val="yellow"/>
           <w:lang w:val="en-US"/>
         </w:rPr>
         <w:fldChar w:fldCharType="separate"/>
@@ -26820,38 +26839,37 @@
       <w:r>
         <w:rPr>
           <w:noProof/>
+          <w:highlight w:val="yellow"/>
           <w:lang w:val="en-US"/>
         </w:rPr>
         <w:t>11</w:t>
       </w:r>
       <w:r>
         <w:rPr>
+          <w:highlight w:val="yellow"/>
           <w:lang w:val="en-US"/>
         </w:rPr>
         <w:fldChar w:fldCharType="end"/>
       </w:r>
       <w:r>
         <w:rPr>
-          <w:lang w:val="en-US"/>
-        </w:rPr>
-        <w:t xml:space="preserve">: </w:t>
-      </w:r>
-      <w:r>
-        <w:rPr>
-          <w:lang w:val="en-US"/>
-        </w:rPr>
-        <w:t>psi_common_wconv_n2xn: Data alignment</w:t>
+          <w:highlight w:val="yellow"/>
+          <w:lang w:val="en-US"/>
+        </w:rPr>
+        <w:t>: psi_common_wconv_n2xn: Data alignment</w:t>
       </w:r>
       <w:bookmarkEnd w:id="48"/>
     </w:p>
     <w:p>
       <w:pPr>
         <w:rPr>
-          <w:lang w:val="en-US"/>
-        </w:rPr>
-      </w:pPr>
-      <w:r>
-        <w:rPr>
+          <w:highlight w:val="yellow"/>
+          <w:lang w:val="en-US"/>
+        </w:rPr>
+      </w:pPr>
+      <w:r>
+        <w:rPr>
+          <w:highlight w:val="yellow"/>
           <w:lang w:val="en-US"/>
         </w:rPr>
         <w:t xml:space="preserve">This entity does only do a width conversion but not clock crossing. If a half-clock-double-width conversion is used, </w:t>
@@ -26859,12 +26877,14 @@
       <w:r>
         <w:rPr>
           <w:i/>
+          <w:highlight w:val="yellow"/>
           <w:lang w:val="en-US"/>
         </w:rPr>
         <w:t>psi_common_sync_cc_xn2n</w:t>
       </w:r>
       <w:r>
         <w:rPr>
+          <w:highlight w:val="yellow"/>
           <w:lang w:val="en-US"/>
         </w:rPr>
         <w:t xml:space="preserve"> component can be used after the width conversion.</w:t>
@@ -26874,11 +26894,13 @@
       <w:pPr>
         <w:pStyle w:val="Heading3"/>
         <w:rPr>
-          <w:lang w:val="en-US"/>
-        </w:rPr>
-      </w:pPr>
-      <w:r>
-        <w:rPr>
+          <w:highlight w:val="yellow"/>
+          <w:lang w:val="en-US"/>
+        </w:rPr>
+      </w:pPr>
+      <w:r>
+        <w:rPr>
+          <w:highlight w:val="yellow"/>
           <w:lang w:val="en-US"/>
         </w:rPr>
         <w:t>Generics</w:t>
@@ -26889,12 +26911,14 @@
         <w:jc w:val="left"/>
         <w:rPr>
           <w:b/>
+          <w:highlight w:val="yellow"/>
           <w:lang w:val="en-US"/>
         </w:rPr>
       </w:pPr>
       <w:r>
         <w:rPr>
           <w:b/>
+          <w:highlight w:val="yellow"/>
           <w:lang w:val="en-US"/>
         </w:rPr>
         <w:t>InWidth_g</w:t>
@@ -26902,6 +26926,7 @@
       <w:r>
         <w:rPr>
           <w:b/>
+          <w:highlight w:val="yellow"/>
           <w:lang w:val="en-US"/>
         </w:rPr>
         <w:tab/>
@@ -26909,18 +26934,21 @@
       <w:r>
         <w:rPr>
           <w:b/>
+          <w:highlight w:val="yellow"/>
           <w:lang w:val="en-US"/>
         </w:rPr>
         <w:tab/>
       </w:r>
       <w:r>
         <w:rPr>
+          <w:highlight w:val="yellow"/>
           <w:lang w:val="en-US"/>
         </w:rPr>
         <w:t>Input data width</w:t>
       </w:r>
       <w:r>
         <w:rPr>
+          <w:highlight w:val="yellow"/>
           <w:lang w:val="en-US"/>
         </w:rPr>
         <w:br/>
@@ -26928,6 +26956,7 @@
       <w:r>
         <w:rPr>
           <w:b/>
+          <w:highlight w:val="yellow"/>
           <w:lang w:val="en-US"/>
         </w:rPr>
         <w:t>OutWidth_g</w:t>
@@ -26935,18 +26964,21 @@
       <w:r>
         <w:rPr>
           <w:b/>
+          <w:highlight w:val="yellow"/>
           <w:lang w:val="en-US"/>
         </w:rPr>
         <w:tab/>
       </w:r>
       <w:r>
         <w:rPr>
+          <w:highlight w:val="yellow"/>
           <w:lang w:val="en-US"/>
         </w:rPr>
         <w:t>Output data width</w:t>
       </w:r>
       <w:r>
         <w:rPr>
+          <w:highlight w:val="yellow"/>
           <w:lang w:val="en-US"/>
         </w:rPr>
         <w:br/>
@@ -26956,11 +26988,13 @@
       <w:pPr>
         <w:jc w:val="left"/>
         <w:rPr>
-          <w:lang w:val="en-US"/>
-        </w:rPr>
-      </w:pPr>
-      <w:r>
-        <w:rPr>
+          <w:highlight w:val="yellow"/>
+          <w:lang w:val="en-US"/>
+        </w:rPr>
+      </w:pPr>
+      <w:r>
+        <w:rPr>
+          <w:highlight w:val="yellow"/>
           <w:lang w:val="en-US"/>
         </w:rPr>
         <w:t xml:space="preserve">The ratio </w:t>
@@ -26972,6 +27006,7 @@
               <w:rPr>
                 <w:rFonts w:ascii="Cambria Math" w:hAnsi="Cambria Math"/>
                 <w:i/>
+                <w:highlight w:val="yellow"/>
                 <w:lang w:val="en-US"/>
               </w:rPr>
             </m:ctrlPr>
@@ -26983,6 +27018,7 @@
               </m:rPr>
               <w:rPr>
                 <w:rFonts w:ascii="Cambria Math" w:hAnsi="Cambria Math"/>
+                <w:highlight w:val="yellow"/>
                 <w:lang w:val="en-US"/>
               </w:rPr>
               <m:t>OutWidth_g</m:t>
@@ -26990,6 +27026,7 @@
             <m:ctrlPr>
               <w:rPr>
                 <w:rFonts w:ascii="Cambria Math" w:hAnsi="Cambria Math"/>
+                <w:highlight w:val="yellow"/>
                 <w:lang w:val="en-US"/>
               </w:rPr>
             </m:ctrlPr>
@@ -27001,6 +27038,7 @@
               </m:rPr>
               <w:rPr>
                 <w:rFonts w:ascii="Cambria Math" w:hAnsi="Cambria Math"/>
+                <w:highlight w:val="yellow"/>
                 <w:lang w:val="en-US"/>
               </w:rPr>
               <m:t>InWidth_g</m:t>
@@ -27010,6 +27048,7 @@
       </m:oMath>
       <w:r>
         <w:rPr>
+          <w:highlight w:val="yellow"/>
           <w:lang w:val="en-US"/>
         </w:rPr>
         <w:t xml:space="preserve"> must be an integer number and </w:t>
@@ -27017,12 +27056,14 @@
       <w:r>
         <w:rPr>
           <w:i/>
+          <w:highlight w:val="yellow"/>
           <w:lang w:val="en-US"/>
         </w:rPr>
         <w:t>OutWidth_g</w:t>
       </w:r>
       <w:r>
         <w:rPr>
+          <w:highlight w:val="yellow"/>
           <w:lang w:val="en-US"/>
         </w:rPr>
         <w:t xml:space="preserve"> must be bigger or equal to </w:t>
@@ -27030,12 +27071,14 @@
       <w:r>
         <w:rPr>
           <w:i/>
+          <w:highlight w:val="yellow"/>
           <w:lang w:val="en-US"/>
         </w:rPr>
         <w:t>InWidth_g</w:t>
       </w:r>
       <w:r>
         <w:rPr>
+          <w:highlight w:val="yellow"/>
           <w:lang w:val="en-US"/>
         </w:rPr>
         <w:t>.</w:t>
@@ -27045,11 +27088,13 @@
       <w:pPr>
         <w:pStyle w:val="Heading3"/>
         <w:rPr>
-          <w:lang w:val="en-US"/>
-        </w:rPr>
-      </w:pPr>
-      <w:r>
-        <w:rPr>
+          <w:highlight w:val="yellow"/>
+          <w:lang w:val="en-US"/>
+        </w:rPr>
+      </w:pPr>
+      <w:r>
+        <w:rPr>
+          <w:highlight w:val="yellow"/>
           <w:lang w:val="en-US"/>
         </w:rPr>
         <w:t>Interfaces</w:t>
@@ -27063,10 +27108,10 @@
         <w:tblLook w:val="04A0" w:firstRow="1" w:lastRow="0" w:firstColumn="1" w:lastColumn="0" w:noHBand="0" w:noVBand="1"/>
       </w:tblPr>
       <w:tblGrid>
-        <w:gridCol w:w="1579"/>
+        <w:gridCol w:w="1568"/>
         <w:gridCol w:w="1134"/>
-        <w:gridCol w:w="2242"/>
-        <w:gridCol w:w="5428"/>
+        <w:gridCol w:w="2329"/>
+        <w:gridCol w:w="5352"/>
       </w:tblGrid>
       <w:tr>
         <w:trPr>
@@ -27084,8 +27129,14 @@
           <w:p>
             <w:pPr>
               <w:pStyle w:val="TableHeader"/>
-            </w:pPr>
-            <w:r>
+              <w:rPr>
+                <w:highlight w:val="yellow"/>
+              </w:rPr>
+            </w:pPr>
+            <w:r>
+              <w:rPr>
+                <w:highlight w:val="yellow"/>
+              </w:rPr>
               <w:t>Signal</w:t>
             </w:r>
           </w:p>
@@ -27100,8 +27151,14 @@
             <w:pPr>
               <w:pStyle w:val="TableHeader"/>
               <w:jc w:val="center"/>
-            </w:pPr>
-            <w:r>
+              <w:rPr>
+                <w:highlight w:val="yellow"/>
+              </w:rPr>
+            </w:pPr>
+            <w:r>
+              <w:rPr>
+                <w:highlight w:val="yellow"/>
+              </w:rPr>
               <w:t>Direction</w:t>
             </w:r>
           </w:p>
@@ -27116,8 +27173,14 @@
             <w:pPr>
               <w:pStyle w:val="TableHeader"/>
               <w:jc w:val="center"/>
-            </w:pPr>
-            <w:r>
+              <w:rPr>
+                <w:highlight w:val="yellow"/>
+              </w:rPr>
+            </w:pPr>
+            <w:r>
+              <w:rPr>
+                <w:highlight w:val="yellow"/>
+              </w:rPr>
               <w:t>Width</w:t>
             </w:r>
           </w:p>
@@ -27131,8 +27194,14 @@
           <w:p>
             <w:pPr>
               <w:pStyle w:val="TableHeader"/>
-            </w:pPr>
-            <w:r>
+              <w:rPr>
+                <w:highlight w:val="yellow"/>
+              </w:rPr>
+            </w:pPr>
+            <w:r>
+              <w:rPr>
+                <w:highlight w:val="yellow"/>
+              </w:rPr>
               <w:t>Description</w:t>
             </w:r>
           </w:p>
@@ -27155,12 +27224,14 @@
               <w:rPr>
                 <w:b/>
                 <w:i/>
+                <w:highlight w:val="yellow"/>
               </w:rPr>
             </w:pPr>
             <w:r>
               <w:rPr>
                 <w:b/>
                 <w:i/>
+                <w:highlight w:val="yellow"/>
               </w:rPr>
               <w:t>Control Signals</w:t>
             </w:r>
@@ -27180,8 +27251,14 @@
           <w:p>
             <w:pPr>
               <w:pStyle w:val="TableContent"/>
-            </w:pPr>
-            <w:r>
+              <w:rPr>
+                <w:highlight w:val="yellow"/>
+              </w:rPr>
+            </w:pPr>
+            <w:r>
+              <w:rPr>
+                <w:highlight w:val="yellow"/>
+              </w:rPr>
               <w:t>Clk</w:t>
             </w:r>
           </w:p>
@@ -27195,8 +27272,14 @@
             <w:pPr>
               <w:pStyle w:val="TableContent"/>
               <w:jc w:val="center"/>
-            </w:pPr>
-            <w:r>
+              <w:rPr>
+                <w:highlight w:val="yellow"/>
+              </w:rPr>
+            </w:pPr>
+            <w:r>
+              <w:rPr>
+                <w:highlight w:val="yellow"/>
+              </w:rPr>
               <w:t>Input</w:t>
             </w:r>
           </w:p>
@@ -27210,8 +27293,14 @@
             <w:pPr>
               <w:pStyle w:val="TableContent"/>
               <w:jc w:val="center"/>
-            </w:pPr>
-            <w:r>
+              <w:rPr>
+                <w:highlight w:val="yellow"/>
+              </w:rPr>
+            </w:pPr>
+            <w:r>
+              <w:rPr>
+                <w:highlight w:val="yellow"/>
+              </w:rPr>
               <w:t>1</w:t>
             </w:r>
           </w:p>
@@ -27224,8 +27313,14 @@
           <w:p>
             <w:pPr>
               <w:pStyle w:val="TableContent"/>
-            </w:pPr>
-            <w:r>
+              <w:rPr>
+                <w:highlight w:val="yellow"/>
+              </w:rPr>
+            </w:pPr>
+            <w:r>
+              <w:rPr>
+                <w:highlight w:val="yellow"/>
+              </w:rPr>
               <w:t>Clock</w:t>
             </w:r>
           </w:p>
@@ -27244,8 +27339,14 @@
           <w:p>
             <w:pPr>
               <w:pStyle w:val="TableContent"/>
-            </w:pPr>
-            <w:r>
+              <w:rPr>
+                <w:highlight w:val="yellow"/>
+              </w:rPr>
+            </w:pPr>
+            <w:r>
+              <w:rPr>
+                <w:highlight w:val="yellow"/>
+              </w:rPr>
               <w:t>Rst</w:t>
             </w:r>
           </w:p>
@@ -27259,8 +27360,14 @@
             <w:pPr>
               <w:pStyle w:val="TableContent"/>
               <w:jc w:val="center"/>
-            </w:pPr>
-            <w:r>
+              <w:rPr>
+                <w:highlight w:val="yellow"/>
+              </w:rPr>
+            </w:pPr>
+            <w:r>
+              <w:rPr>
+                <w:highlight w:val="yellow"/>
+              </w:rPr>
               <w:t>Input</w:t>
             </w:r>
           </w:p>
@@ -27274,8 +27381,14 @@
             <w:pPr>
               <w:pStyle w:val="TableContent"/>
               <w:jc w:val="center"/>
-            </w:pPr>
-            <w:r>
+              <w:rPr>
+                <w:highlight w:val="yellow"/>
+              </w:rPr>
+            </w:pPr>
+            <w:r>
+              <w:rPr>
+                <w:highlight w:val="yellow"/>
+              </w:rPr>
               <w:t>1</w:t>
             </w:r>
           </w:p>
@@ -27288,8 +27401,14 @@
           <w:p>
             <w:pPr>
               <w:pStyle w:val="TableContent"/>
-            </w:pPr>
-            <w:r>
+              <w:rPr>
+                <w:highlight w:val="yellow"/>
+              </w:rPr>
+            </w:pPr>
+            <w:r>
+              <w:rPr>
+                <w:highlight w:val="yellow"/>
+              </w:rPr>
               <w:t>Reset (high active)</w:t>
             </w:r>
           </w:p>
@@ -27309,11 +27428,15 @@
           <w:p>
             <w:pPr>
               <w:pStyle w:val="TableContent"/>
+              <w:rPr>
+                <w:highlight w:val="yellow"/>
+              </w:rPr>
             </w:pPr>
             <w:r>
               <w:rPr>
                 <w:b/>
                 <w:i/>
+                <w:highlight w:val="yellow"/>
               </w:rPr>
               <w:t>Input</w:t>
             </w:r>
@@ -27333,8 +27456,14 @@
           <w:p>
             <w:pPr>
               <w:pStyle w:val="TableContent"/>
-            </w:pPr>
-            <w:r>
+              <w:rPr>
+                <w:highlight w:val="yellow"/>
+              </w:rPr>
+            </w:pPr>
+            <w:r>
+              <w:rPr>
+                <w:highlight w:val="yellow"/>
+              </w:rPr>
               <w:t>InVld</w:t>
             </w:r>
           </w:p>
@@ -27348,8 +27477,14 @@
             <w:pPr>
               <w:pStyle w:val="TableContent"/>
               <w:jc w:val="center"/>
-            </w:pPr>
-            <w:r>
+              <w:rPr>
+                <w:highlight w:val="yellow"/>
+              </w:rPr>
+            </w:pPr>
+            <w:r>
+              <w:rPr>
+                <w:highlight w:val="yellow"/>
+              </w:rPr>
               <w:t>Input</w:t>
             </w:r>
           </w:p>
@@ -27363,8 +27498,14 @@
             <w:pPr>
               <w:pStyle w:val="TableContent"/>
               <w:jc w:val="center"/>
-            </w:pPr>
-            <w:r>
+              <w:rPr>
+                <w:highlight w:val="yellow"/>
+              </w:rPr>
+            </w:pPr>
+            <w:r>
+              <w:rPr>
+                <w:highlight w:val="yellow"/>
+              </w:rPr>
               <w:t>1</w:t>
             </w:r>
           </w:p>
@@ -27379,9 +27520,13 @@
               <w:pStyle w:val="TableContent"/>
               <w:rPr>
                 <w:i/>
+                <w:highlight w:val="yellow"/>
               </w:rPr>
             </w:pPr>
             <w:r>
+              <w:rPr>
+                <w:highlight w:val="yellow"/>
+              </w:rPr>
               <w:t>AXI-S handshaking signal</w:t>
             </w:r>
           </w:p>
@@ -27400,8 +27545,14 @@
           <w:p>
             <w:pPr>
               <w:pStyle w:val="TableContent"/>
-            </w:pPr>
-            <w:r>
+              <w:rPr>
+                <w:highlight w:val="yellow"/>
+              </w:rPr>
+            </w:pPr>
+            <w:r>
+              <w:rPr>
+                <w:highlight w:val="yellow"/>
+              </w:rPr>
               <w:t>InRdy</w:t>
             </w:r>
           </w:p>
@@ -27415,8 +27566,14 @@
             <w:pPr>
               <w:pStyle w:val="TableContent"/>
               <w:jc w:val="center"/>
-            </w:pPr>
-            <w:r>
+              <w:rPr>
+                <w:highlight w:val="yellow"/>
+              </w:rPr>
+            </w:pPr>
+            <w:r>
+              <w:rPr>
+                <w:highlight w:val="yellow"/>
+              </w:rPr>
               <w:t>Output</w:t>
             </w:r>
           </w:p>
@@ -27430,8 +27587,14 @@
             <w:pPr>
               <w:pStyle w:val="TableContent"/>
               <w:jc w:val="center"/>
-            </w:pPr>
-            <w:r>
+              <w:rPr>
+                <w:highlight w:val="yellow"/>
+              </w:rPr>
+            </w:pPr>
+            <w:r>
+              <w:rPr>
+                <w:highlight w:val="yellow"/>
+              </w:rPr>
               <w:t>1</w:t>
             </w:r>
           </w:p>
@@ -27444,8 +27607,14 @@
           <w:p>
             <w:pPr>
               <w:pStyle w:val="TableContent"/>
-            </w:pPr>
-            <w:r>
+              <w:rPr>
+                <w:highlight w:val="yellow"/>
+              </w:rPr>
+            </w:pPr>
+            <w:r>
+              <w:rPr>
+                <w:highlight w:val="yellow"/>
+              </w:rPr>
               <w:t>AXI-S handshaking signal</w:t>
             </w:r>
           </w:p>
@@ -27464,8 +27633,14 @@
           <w:p>
             <w:pPr>
               <w:pStyle w:val="TableContent"/>
-            </w:pPr>
-            <w:r>
+              <w:rPr>
+                <w:highlight w:val="yellow"/>
+              </w:rPr>
+            </w:pPr>
+            <w:r>
+              <w:rPr>
+                <w:highlight w:val="yellow"/>
+              </w:rPr>
               <w:t>InData</w:t>
             </w:r>
           </w:p>
@@ -27479,8 +27654,14 @@
             <w:pPr>
               <w:pStyle w:val="TableContent"/>
               <w:jc w:val="center"/>
-            </w:pPr>
-            <w:r>
+              <w:rPr>
+                <w:highlight w:val="yellow"/>
+              </w:rPr>
+            </w:pPr>
+            <w:r>
+              <w:rPr>
+                <w:highlight w:val="yellow"/>
+              </w:rPr>
               <w:t>Input</w:t>
             </w:r>
           </w:p>
@@ -27494,8 +27675,14 @@
             <w:pPr>
               <w:pStyle w:val="TableContent"/>
               <w:jc w:val="center"/>
-            </w:pPr>
-            <w:r>
+              <w:rPr>
+                <w:highlight w:val="yellow"/>
+              </w:rPr>
+            </w:pPr>
+            <w:r>
+              <w:rPr>
+                <w:highlight w:val="yellow"/>
+              </w:rPr>
               <w:t>InWidth_g</w:t>
             </w:r>
           </w:p>
@@ -27508,8 +27695,14 @@
           <w:p>
             <w:pPr>
               <w:pStyle w:val="TableContent"/>
-            </w:pPr>
-            <w:r>
+              <w:rPr>
+                <w:highlight w:val="yellow"/>
+              </w:rPr>
+            </w:pPr>
+            <w:r>
+              <w:rPr>
+                <w:highlight w:val="yellow"/>
+              </w:rPr>
               <w:t>Data signal input</w:t>
             </w:r>
           </w:p>
@@ -27521,8 +27714,7 @@
         </w:trPr>
         <w:tc>
           <w:tcPr>
-            <w:tcW w:w="10383" w:type="dxa"/>
-            <w:gridSpan w:val="4"/>
+            <w:tcW w:w="1579" w:type="dxa"/>
             <w:shd w:val="pct5" w:color="auto" w:fill="auto"/>
             <w:vAlign w:val="center"/>
           </w:tcPr>
@@ -27530,15 +27722,91 @@
             <w:pPr>
               <w:pStyle w:val="TableContent"/>
               <w:rPr>
-                <w:i/>
+                <w:highlight w:val="yellow"/>
               </w:rPr>
             </w:pPr>
             <w:r>
               <w:rPr>
-                <w:b/>
-                <w:i/>
+                <w:highlight w:val="yellow"/>
               </w:rPr>
-              <w:t>Output</w:t>
+              <w:lastRenderedPageBreak/>
+              <w:t>InLast</w:t>
+            </w:r>
+          </w:p>
+        </w:tc>
+        <w:tc>
+          <w:tcPr>
+            <w:tcW w:w="1134" w:type="dxa"/>
+            <w:vAlign w:val="center"/>
+          </w:tcPr>
+          <w:p>
+            <w:pPr>
+              <w:pStyle w:val="TableContent"/>
+              <w:jc w:val="center"/>
+              <w:rPr>
+                <w:highlight w:val="yellow"/>
+              </w:rPr>
+            </w:pPr>
+            <w:r>
+              <w:rPr>
+                <w:highlight w:val="yellow"/>
+              </w:rPr>
+              <w:t>Input</w:t>
+            </w:r>
+          </w:p>
+        </w:tc>
+        <w:tc>
+          <w:tcPr>
+            <w:tcW w:w="2242" w:type="dxa"/>
+            <w:vAlign w:val="center"/>
+          </w:tcPr>
+          <w:p>
+            <w:pPr>
+              <w:pStyle w:val="TableContent"/>
+              <w:jc w:val="center"/>
+              <w:rPr>
+                <w:highlight w:val="yellow"/>
+              </w:rPr>
+            </w:pPr>
+            <w:r>
+              <w:rPr>
+                <w:highlight w:val="yellow"/>
+              </w:rPr>
+              <w:t>1</w:t>
+            </w:r>
+          </w:p>
+        </w:tc>
+        <w:tc>
+          <w:tcPr>
+            <w:tcW w:w="5428" w:type="dxa"/>
+            <w:vAlign w:val="center"/>
+          </w:tcPr>
+          <w:p>
+            <w:pPr>
+              <w:pStyle w:val="TableContent"/>
+              <w:rPr>
+                <w:highlight w:val="yellow"/>
+              </w:rPr>
+            </w:pPr>
+            <w:r>
+              <w:rPr>
+                <w:highlight w:val="yellow"/>
+              </w:rPr>
+              <w:t>AXI-S handshaking signal</w:t>
+            </w:r>
+          </w:p>
+          <w:p>
+            <w:pPr>
+              <w:pStyle w:val="TableContent"/>
+              <w:rPr>
+                <w:highlight w:val="yellow"/>
+              </w:rPr>
+            </w:pPr>
+            <w:r>
+              <w:rPr>
+                <w:highlight w:val="yellow"/>
+              </w:rPr>
+              <w:t>If InLast is asserted, the data stored inside the with-conversion is flushed out.</w:t>
             </w:r>
           </w:p>
         </w:tc>
@@ -27549,52 +27817,9 @@
         </w:trPr>
         <w:tc>
           <w:tcPr>
-            <w:tcW w:w="1579" w:type="dxa"/>
+            <w:tcW w:w="10383" w:type="dxa"/>
+            <w:gridSpan w:val="4"/>
             <w:shd w:val="pct5" w:color="auto" w:fill="auto"/>
-            <w:vAlign w:val="center"/>
-          </w:tcPr>
-          <w:p>
-            <w:pPr>
-              <w:pStyle w:val="TableContent"/>
-            </w:pPr>
-            <w:r>
-              <w:t>OutVld</w:t>
-            </w:r>
-          </w:p>
-        </w:tc>
-        <w:tc>
-          <w:tcPr>
-            <w:tcW w:w="1134" w:type="dxa"/>
-            <w:vAlign w:val="center"/>
-          </w:tcPr>
-          <w:p>
-            <w:pPr>
-              <w:pStyle w:val="TableContent"/>
-              <w:jc w:val="center"/>
-            </w:pPr>
-            <w:r>
-              <w:t>Output</w:t>
-            </w:r>
-          </w:p>
-        </w:tc>
-        <w:tc>
-          <w:tcPr>
-            <w:tcW w:w="2242" w:type="dxa"/>
-            <w:vAlign w:val="center"/>
-          </w:tcPr>
-          <w:p>
-            <w:pPr>
-              <w:pStyle w:val="TableContent"/>
-              <w:jc w:val="center"/>
-            </w:pPr>
-            <w:r>
-              <w:t>1</w:t>
-            </w:r>
-          </w:p>
-        </w:tc>
-        <w:tc>
-          <w:tcPr>
-            <w:tcW w:w="5428" w:type="dxa"/>
             <w:vAlign w:val="center"/>
           </w:tcPr>
           <w:p>
@@ -27602,10 +27827,16 @@
               <w:pStyle w:val="TableContent"/>
               <w:rPr>
                 <w:i/>
+                <w:highlight w:val="yellow"/>
               </w:rPr>
             </w:pPr>
             <w:r>
-              <w:t>AXI-S handshaking signal</w:t>
+              <w:rPr>
+                <w:b/>
+                <w:i/>
+                <w:highlight w:val="yellow"/>
+              </w:rPr>
+              <w:t>Output</w:t>
             </w:r>
           </w:p>
         </w:tc>
@@ -27623,9 +27854,15 @@
           <w:p>
             <w:pPr>
               <w:pStyle w:val="TableContent"/>
-            </w:pPr>
-            <w:r>
-              <w:t>OutRdy</w:t>
+              <w:rPr>
+                <w:highlight w:val="yellow"/>
+              </w:rPr>
+            </w:pPr>
+            <w:r>
+              <w:rPr>
+                <w:highlight w:val="yellow"/>
+              </w:rPr>
+              <w:t>OutVld</w:t>
             </w:r>
           </w:p>
         </w:tc>
@@ -27638,9 +27875,15 @@
             <w:pPr>
               <w:pStyle w:val="TableContent"/>
               <w:jc w:val="center"/>
-            </w:pPr>
-            <w:r>
-              <w:t>Input</w:t>
+              <w:rPr>
+                <w:highlight w:val="yellow"/>
+              </w:rPr>
+            </w:pPr>
+            <w:r>
+              <w:rPr>
+                <w:highlight w:val="yellow"/>
+              </w:rPr>
+              <w:t>Output</w:t>
             </w:r>
           </w:p>
         </w:tc>
@@ -27653,8 +27896,14 @@
             <w:pPr>
               <w:pStyle w:val="TableContent"/>
               <w:jc w:val="center"/>
-            </w:pPr>
-            <w:r>
+              <w:rPr>
+                <w:highlight w:val="yellow"/>
+              </w:rPr>
+            </w:pPr>
+            <w:r>
+              <w:rPr>
+                <w:highlight w:val="yellow"/>
+              </w:rPr>
               <w:t>1</w:t>
             </w:r>
           </w:p>
@@ -27667,8 +27916,15 @@
           <w:p>
             <w:pPr>
               <w:pStyle w:val="TableContent"/>
-            </w:pPr>
-            <w:r>
+              <w:rPr>
+                <w:i/>
+                <w:highlight w:val="yellow"/>
+              </w:rPr>
+            </w:pPr>
+            <w:r>
+              <w:rPr>
+                <w:highlight w:val="yellow"/>
+              </w:rPr>
               <w:t>AXI-S handshaking signal</w:t>
             </w:r>
           </w:p>
@@ -27687,8 +27943,102 @@
           <w:p>
             <w:pPr>
               <w:pStyle w:val="TableContent"/>
-            </w:pPr>
-            <w:r>
+              <w:rPr>
+                <w:highlight w:val="yellow"/>
+              </w:rPr>
+            </w:pPr>
+            <w:r>
+              <w:rPr>
+                <w:highlight w:val="yellow"/>
+              </w:rPr>
+              <w:t>OutRdy</w:t>
+            </w:r>
+          </w:p>
+        </w:tc>
+        <w:tc>
+          <w:tcPr>
+            <w:tcW w:w="1134" w:type="dxa"/>
+            <w:vAlign w:val="center"/>
+          </w:tcPr>
+          <w:p>
+            <w:pPr>
+              <w:pStyle w:val="TableContent"/>
+              <w:jc w:val="center"/>
+              <w:rPr>
+                <w:highlight w:val="yellow"/>
+              </w:rPr>
+            </w:pPr>
+            <w:r>
+              <w:rPr>
+                <w:highlight w:val="yellow"/>
+              </w:rPr>
+              <w:t>Input</w:t>
+            </w:r>
+          </w:p>
+        </w:tc>
+        <w:tc>
+          <w:tcPr>
+            <w:tcW w:w="2242" w:type="dxa"/>
+            <w:vAlign w:val="center"/>
+          </w:tcPr>
+          <w:p>
+            <w:pPr>
+              <w:pStyle w:val="TableContent"/>
+              <w:jc w:val="center"/>
+              <w:rPr>
+                <w:highlight w:val="yellow"/>
+              </w:rPr>
+            </w:pPr>
+            <w:r>
+              <w:rPr>
+                <w:highlight w:val="yellow"/>
+              </w:rPr>
+              <w:t>1</w:t>
+            </w:r>
+          </w:p>
+        </w:tc>
+        <w:tc>
+          <w:tcPr>
+            <w:tcW w:w="5428" w:type="dxa"/>
+            <w:vAlign w:val="center"/>
+          </w:tcPr>
+          <w:p>
+            <w:pPr>
+              <w:pStyle w:val="TableContent"/>
+              <w:rPr>
+                <w:highlight w:val="yellow"/>
+              </w:rPr>
+            </w:pPr>
+            <w:r>
+              <w:rPr>
+                <w:highlight w:val="yellow"/>
+              </w:rPr>
+              <w:t>AXI-S handshaking signal</w:t>
+            </w:r>
+          </w:p>
+        </w:tc>
+      </w:tr>
+      <w:tr>
+        <w:trPr>
+          <w:trHeight w:val="369"/>
+        </w:trPr>
+        <w:tc>
+          <w:tcPr>
+            <w:tcW w:w="1579" w:type="dxa"/>
+            <w:shd w:val="pct5" w:color="auto" w:fill="auto"/>
+            <w:vAlign w:val="center"/>
+          </w:tcPr>
+          <w:p>
+            <w:pPr>
+              <w:pStyle w:val="TableContent"/>
+              <w:rPr>
+                <w:highlight w:val="yellow"/>
+              </w:rPr>
+            </w:pPr>
+            <w:r>
+              <w:rPr>
+                <w:highlight w:val="yellow"/>
+              </w:rPr>
               <w:t>OutData</w:t>
             </w:r>
           </w:p>
@@ -27702,8 +28052,14 @@
             <w:pPr>
               <w:pStyle w:val="TableContent"/>
               <w:jc w:val="center"/>
-            </w:pPr>
-            <w:r>
+              <w:rPr>
+                <w:highlight w:val="yellow"/>
+              </w:rPr>
+            </w:pPr>
+            <w:r>
+              <w:rPr>
+                <w:highlight w:val="yellow"/>
+              </w:rPr>
               <w:t>Output</w:t>
             </w:r>
           </w:p>
@@ -27717,8 +28073,14 @@
             <w:pPr>
               <w:pStyle w:val="TableContent"/>
               <w:jc w:val="center"/>
-            </w:pPr>
-            <w:r>
+              <w:rPr>
+                <w:highlight w:val="yellow"/>
+              </w:rPr>
+            </w:pPr>
+            <w:r>
+              <w:rPr>
+                <w:highlight w:val="yellow"/>
+              </w:rPr>
               <w:t>OutWidth_g</w:t>
             </w:r>
           </w:p>
@@ -27731,10 +28093,244 @@
           <w:p>
             <w:pPr>
               <w:pStyle w:val="TableContent"/>
-            </w:pPr>
-            <w:r>
+              <w:rPr>
+                <w:highlight w:val="yellow"/>
+              </w:rPr>
+            </w:pPr>
+            <w:r>
+              <w:rPr>
+                <w:highlight w:val="yellow"/>
+              </w:rPr>
               <w:t>Data signal output</w:t>
             </w:r>
+          </w:p>
+        </w:tc>
+      </w:tr>
+      <w:tr>
+        <w:trPr>
+          <w:trHeight w:val="369"/>
+        </w:trPr>
+        <w:tc>
+          <w:tcPr>
+            <w:tcW w:w="1579" w:type="dxa"/>
+            <w:shd w:val="pct5" w:color="auto" w:fill="auto"/>
+            <w:vAlign w:val="center"/>
+          </w:tcPr>
+          <w:p>
+            <w:pPr>
+              <w:pStyle w:val="TableContent"/>
+              <w:rPr>
+                <w:highlight w:val="yellow"/>
+              </w:rPr>
+            </w:pPr>
+            <w:r>
+              <w:rPr>
+                <w:highlight w:val="yellow"/>
+              </w:rPr>
+              <w:t>OutLast</w:t>
+            </w:r>
+          </w:p>
+        </w:tc>
+        <w:tc>
+          <w:tcPr>
+            <w:tcW w:w="1134" w:type="dxa"/>
+            <w:vAlign w:val="center"/>
+          </w:tcPr>
+          <w:p>
+            <w:pPr>
+              <w:pStyle w:val="TableContent"/>
+              <w:jc w:val="center"/>
+              <w:rPr>
+                <w:highlight w:val="yellow"/>
+              </w:rPr>
+            </w:pPr>
+            <w:r>
+              <w:rPr>
+                <w:highlight w:val="yellow"/>
+              </w:rPr>
+              <w:t>Output</w:t>
+            </w:r>
+          </w:p>
+        </w:tc>
+        <w:tc>
+          <w:tcPr>
+            <w:tcW w:w="2242" w:type="dxa"/>
+            <w:vAlign w:val="center"/>
+          </w:tcPr>
+          <w:p>
+            <w:pPr>
+              <w:pStyle w:val="TableContent"/>
+              <w:jc w:val="center"/>
+              <w:rPr>
+                <w:highlight w:val="yellow"/>
+              </w:rPr>
+            </w:pPr>
+            <w:r>
+              <w:rPr>
+                <w:highlight w:val="yellow"/>
+              </w:rPr>
+              <w:t>1</w:t>
+            </w:r>
+          </w:p>
+        </w:tc>
+        <w:tc>
+          <w:tcPr>
+            <w:tcW w:w="5428" w:type="dxa"/>
+            <w:vAlign w:val="center"/>
+          </w:tcPr>
+          <w:p>
+            <w:pPr>
+              <w:pStyle w:val="TableContent"/>
+              <w:rPr>
+                <w:highlight w:val="yellow"/>
+              </w:rPr>
+            </w:pPr>
+            <w:r>
+              <w:rPr>
+                <w:highlight w:val="yellow"/>
+              </w:rPr>
+              <w:t>AXI-S handshaking signal</w:t>
+            </w:r>
+          </w:p>
+        </w:tc>
+      </w:tr>
+      <w:tr>
+        <w:trPr>
+          <w:trHeight w:val="369"/>
+        </w:trPr>
+        <w:tc>
+          <w:tcPr>
+            <w:tcW w:w="1579" w:type="dxa"/>
+            <w:shd w:val="pct5" w:color="auto" w:fill="auto"/>
+            <w:vAlign w:val="center"/>
+          </w:tcPr>
+          <w:p>
+            <w:pPr>
+              <w:pStyle w:val="TableContent"/>
+              <w:rPr>
+                <w:highlight w:val="yellow"/>
+              </w:rPr>
+            </w:pPr>
+            <w:r>
+              <w:rPr>
+                <w:highlight w:val="yellow"/>
+              </w:rPr>
+              <w:t>OutWe</w:t>
+            </w:r>
+          </w:p>
+        </w:tc>
+        <w:tc>
+          <w:tcPr>
+            <w:tcW w:w="1134" w:type="dxa"/>
+            <w:vAlign w:val="center"/>
+          </w:tcPr>
+          <w:p>
+            <w:pPr>
+              <w:pStyle w:val="TableContent"/>
+              <w:jc w:val="center"/>
+              <w:rPr>
+                <w:highlight w:val="yellow"/>
+              </w:rPr>
+            </w:pPr>
+            <w:r>
+              <w:rPr>
+                <w:highlight w:val="yellow"/>
+              </w:rPr>
+              <w:t>Output</w:t>
+            </w:r>
+          </w:p>
+        </w:tc>
+        <w:tc>
+          <w:tcPr>
+            <w:tcW w:w="2242" w:type="dxa"/>
+            <w:vAlign w:val="center"/>
+          </w:tcPr>
+          <w:p>
+            <w:pPr>
+              <w:pStyle w:val="TableContent"/>
+              <w:jc w:val="center"/>
+              <w:rPr>
+                <w:highlight w:val="yellow"/>
+              </w:rPr>
+            </w:pPr>
+            <w:r>
+              <w:rPr>
+                <w:highlight w:val="yellow"/>
+              </w:rPr>
+              <w:t>OutWidth_g/InWidth_g</w:t>
+            </w:r>
+          </w:p>
+        </w:tc>
+        <w:tc>
+          <w:tcPr>
+            <w:tcW w:w="5428" w:type="dxa"/>
+            <w:vAlign w:val="center"/>
+          </w:tcPr>
+          <w:p>
+            <w:pPr>
+              <w:pStyle w:val="TableContent"/>
+              <w:rPr>
+                <w:highlight w:val="yellow"/>
+              </w:rPr>
+            </w:pPr>
+            <w:r>
+              <w:rPr>
+                <w:highlight w:val="yellow"/>
+              </w:rPr>
+              <w:t>Output word-enable. Works like byte-enable but with one bit per input-word.</w:t>
+            </w:r>
+          </w:p>
+          <w:p>
+            <w:pPr>
+              <w:pStyle w:val="TableContent"/>
+            </w:pPr>
+            <w:r>
+              <w:rPr>
+                <w:highlight w:val="yellow"/>
+              </w:rPr>
+              <w:t xml:space="preserve">Alle bits in this signal are set, exept for with conversion results flushed out by </w:t>
+            </w:r>
+            <w:r>
+              <w:rPr>
+                <w:i/>
+                <w:highlight w:val="yellow"/>
+              </w:rPr>
+              <w:t>InLast=’1’</w:t>
+            </w:r>
+            <w:r>
+              <w:rPr>
+                <w:highlight w:val="yellow"/>
+              </w:rPr>
+              <w:t xml:space="preserve">. In this case, the </w:t>
+            </w:r>
+            <w:r>
+              <w:rPr>
+                <w:i/>
+                <w:highlight w:val="yellow"/>
+              </w:rPr>
+              <w:t>OutWe</w:t>
+            </w:r>
+            <w:r>
+              <w:rPr>
+                <w:highlight w:val="yellow"/>
+              </w:rPr>
+              <w:t xml:space="preserve"> bits indicate which </w:t>
+            </w:r>
+            <w:r>
+              <w:rPr>
+                <w:i/>
+                <w:highlight w:val="yellow"/>
+              </w:rPr>
+              <w:t>OutData</w:t>
+            </w:r>
+            <w:r>
+              <w:rPr>
+                <w:highlight w:val="yellow"/>
+              </w:rPr>
+              <w:t xml:space="preserve"> bits contain valid data.</w:t>
+            </w:r>
+            <w:bookmarkStart w:id="49" w:name="_GoBack"/>
+            <w:bookmarkEnd w:id="49"/>
           </w:p>
         </w:tc>
       </w:tr>
@@ -27746,15 +28342,14 @@
           <w:lang w:val="en-US"/>
         </w:rPr>
       </w:pPr>
-      <w:bookmarkStart w:id="49" w:name="_Toc9319408"/>
-      <w:r>
-        <w:rPr>
-          <w:lang w:val="en-US"/>
-        </w:rPr>
-        <w:lastRenderedPageBreak/>
+      <w:bookmarkStart w:id="50" w:name="_Toc9319408"/>
+      <w:r>
+        <w:rPr>
+          <w:lang w:val="en-US"/>
+        </w:rPr>
         <w:t>psi_common_wconv_xn2n</w:t>
       </w:r>
-      <w:bookmarkEnd w:id="49"/>
+      <w:bookmarkEnd w:id="50"/>
     </w:p>
     <w:p>
       <w:pPr>
@@ -27892,7 +28487,7 @@
           <w:lang w:val="en-US"/>
         </w:rPr>
       </w:pPr>
-      <w:bookmarkStart w:id="50" w:name="_Toc9319434"/>
+      <w:bookmarkStart w:id="51" w:name="_Toc9319434"/>
       <w:r>
         <w:rPr>
           <w:lang w:val="en-US"/>
@@ -27942,7 +28537,7 @@
         </w:rPr>
         <w:t>psi_common_wconv_xn2n: Data alignment</w:t>
       </w:r>
-      <w:bookmarkEnd w:id="50"/>
+      <w:bookmarkEnd w:id="51"/>
     </w:p>
     <w:p>
       <w:pPr>
@@ -28346,6 +28941,7 @@
               <w:pStyle w:val="TableContent"/>
             </w:pPr>
             <w:r>
+              <w:lastRenderedPageBreak/>
               <w:t>Rst</w:t>
             </w:r>
           </w:p>
@@ -28868,7 +29464,7 @@
           <w:lang w:val="en-US"/>
         </w:rPr>
       </w:pPr>
-      <w:bookmarkStart w:id="51" w:name="_Toc9319409"/>
+      <w:bookmarkStart w:id="52" w:name="_Toc9319409"/>
       <w:r>
         <w:rPr>
           <w:lang w:val="en-US"/>
@@ -28876,7 +29472,7 @@
         <w:lastRenderedPageBreak/>
         <w:t>TDM Handling</w:t>
       </w:r>
-      <w:bookmarkEnd w:id="51"/>
+      <w:bookmarkEnd w:id="52"/>
     </w:p>
     <w:p>
       <w:pPr>
@@ -28885,14 +29481,14 @@
           <w:lang w:val="en-US"/>
         </w:rPr>
       </w:pPr>
-      <w:bookmarkStart w:id="52" w:name="_Toc9319410"/>
+      <w:bookmarkStart w:id="53" w:name="_Toc9319410"/>
       <w:r>
         <w:rPr>
           <w:lang w:val="en-US"/>
         </w:rPr>
         <w:t>psi_common_par_tdm</w:t>
       </w:r>
-      <w:bookmarkEnd w:id="52"/>
+      <w:bookmarkEnd w:id="53"/>
     </w:p>
     <w:p>
       <w:pPr>
@@ -29004,7 +29600,7 @@
           <w:lang w:val="en-US"/>
         </w:rPr>
       </w:pPr>
-      <w:bookmarkStart w:id="53" w:name="_Toc9319435"/>
+      <w:bookmarkStart w:id="54" w:name="_Toc9319435"/>
       <w:r>
         <w:rPr>
           <w:lang w:val="en-US"/>
@@ -29054,7 +29650,7 @@
         </w:rPr>
         <w:t>psi_common_par_tdm: Waveform</w:t>
       </w:r>
-      <w:bookmarkEnd w:id="53"/>
+      <w:bookmarkEnd w:id="54"/>
     </w:p>
     <w:p>
       <w:pPr>
@@ -29722,7 +30318,7 @@
           <w:lang w:val="en-US"/>
         </w:rPr>
       </w:pPr>
-      <w:bookmarkStart w:id="54" w:name="_Toc9319411"/>
+      <w:bookmarkStart w:id="55" w:name="_Toc9319411"/>
       <w:r>
         <w:rPr>
           <w:lang w:val="en-US"/>
@@ -29730,7 +30326,7 @@
         <w:lastRenderedPageBreak/>
         <w:t>psi_common_tdm_par</w:t>
       </w:r>
-      <w:bookmarkEnd w:id="54"/>
+      <w:bookmarkEnd w:id="55"/>
     </w:p>
     <w:p>
       <w:pPr>
@@ -29842,7 +30438,7 @@
           <w:lang w:val="en-US"/>
         </w:rPr>
       </w:pPr>
-      <w:bookmarkStart w:id="55" w:name="_Toc9319436"/>
+      <w:bookmarkStart w:id="56" w:name="_Toc9319436"/>
       <w:r>
         <w:rPr>
           <w:lang w:val="en-US"/>
@@ -29892,7 +30488,7 @@
         </w:rPr>
         <w:t>psi_common_tdm_par: Waveform</w:t>
       </w:r>
-      <w:bookmarkEnd w:id="55"/>
+      <w:bookmarkEnd w:id="56"/>
     </w:p>
     <w:p>
       <w:pPr>
@@ -30601,8 +31197,8 @@
           <w:lang w:val="en-US"/>
         </w:rPr>
       </w:pPr>
-      <w:bookmarkStart w:id="56" w:name="_Toc519607076"/>
-      <w:bookmarkStart w:id="57" w:name="_Toc9319412"/>
+      <w:bookmarkStart w:id="57" w:name="_Toc519607076"/>
+      <w:bookmarkStart w:id="58" w:name="_Toc9319412"/>
       <w:r>
         <w:rPr>
           <w:lang w:val="en-US"/>
@@ -30610,8 +31206,8 @@
         <w:lastRenderedPageBreak/>
         <w:t>psi_common_tdm_mux</w:t>
       </w:r>
-      <w:bookmarkEnd w:id="56"/>
       <w:bookmarkEnd w:id="57"/>
+      <w:bookmarkEnd w:id="58"/>
     </w:p>
     <w:p>
       <w:pPr>
@@ -30714,8 +31310,8 @@
           <w:lang w:val="en-US"/>
         </w:rPr>
       </w:pPr>
-      <w:bookmarkStart w:id="58" w:name="_Toc519607104"/>
-      <w:bookmarkStart w:id="59" w:name="_Toc9319437"/>
+      <w:bookmarkStart w:id="59" w:name="_Toc519607104"/>
+      <w:bookmarkStart w:id="60" w:name="_Toc9319437"/>
       <w:r>
         <w:rPr>
           <w:lang w:val="en-US"/>
@@ -30756,8 +31352,8 @@
         </w:rPr>
         <w:t>psi_common_tdm_mux: Waveform</w:t>
       </w:r>
-      <w:bookmarkEnd w:id="58"/>
       <w:bookmarkEnd w:id="59"/>
+      <w:bookmarkEnd w:id="60"/>
       <w:r>
         <w:rPr>
           <w:lang w:val="en-US"/>
@@ -31552,7 +32148,7 @@
           <w:lang w:val="en-US"/>
         </w:rPr>
       </w:pPr>
-      <w:bookmarkStart w:id="60" w:name="_Toc9319413"/>
+      <w:bookmarkStart w:id="61" w:name="_Toc9319413"/>
       <w:r>
         <w:rPr>
           <w:lang w:val="en-US"/>
@@ -31560,7 +32156,7 @@
         <w:lastRenderedPageBreak/>
         <w:t>Arbiters</w:t>
       </w:r>
-      <w:bookmarkEnd w:id="60"/>
+      <w:bookmarkEnd w:id="61"/>
     </w:p>
     <w:p>
       <w:pPr>
@@ -31569,14 +32165,14 @@
           <w:lang w:val="en-US"/>
         </w:rPr>
       </w:pPr>
-      <w:bookmarkStart w:id="61" w:name="_Toc9319414"/>
+      <w:bookmarkStart w:id="62" w:name="_Toc9319414"/>
       <w:r>
         <w:rPr>
           <w:lang w:val="en-US"/>
         </w:rPr>
         <w:t>psi_common_arb_priority</w:t>
       </w:r>
-      <w:bookmarkEnd w:id="61"/>
+      <w:bookmarkEnd w:id="62"/>
     </w:p>
     <w:p>
       <w:pPr>
@@ -31701,7 +32297,7 @@
           <w:lang w:val="en-US"/>
         </w:rPr>
       </w:pPr>
-      <w:bookmarkStart w:id="62" w:name="_Toc9319438"/>
+      <w:bookmarkStart w:id="63" w:name="_Toc9319438"/>
       <w:r>
         <w:rPr>
           <w:lang w:val="en-US"/>
@@ -31751,7 +32347,7 @@
         </w:rPr>
         <w:t>psi_common_arb_priority: Waveform</w:t>
       </w:r>
-      <w:bookmarkEnd w:id="62"/>
+      <w:bookmarkEnd w:id="63"/>
     </w:p>
     <w:p>
       <w:pPr>
@@ -32423,7 +33019,7 @@
           <w:lang w:val="en-US"/>
         </w:rPr>
       </w:pPr>
-      <w:bookmarkStart w:id="63" w:name="_Toc9319439"/>
+      <w:bookmarkStart w:id="64" w:name="_Toc9319439"/>
       <w:r>
         <w:rPr>
           <w:lang w:val="en-US"/>
@@ -32473,7 +33069,7 @@
         </w:rPr>
         <w:t>psi_common_arb_priority: Parallel prefix computation (PPC)</w:t>
       </w:r>
-      <w:bookmarkEnd w:id="63"/>
+      <w:bookmarkEnd w:id="64"/>
     </w:p>
     <w:p>
       <w:pPr>
@@ -32491,7 +33087,7 @@
           <w:lang w:val="en-US"/>
         </w:rPr>
       </w:pPr>
-      <w:bookmarkStart w:id="64" w:name="_Toc9319415"/>
+      <w:bookmarkStart w:id="65" w:name="_Toc9319415"/>
       <w:r>
         <w:rPr>
           <w:lang w:val="en-US"/>
@@ -32499,7 +33095,7 @@
         <w:lastRenderedPageBreak/>
         <w:t>psi_common_arb_round_robin</w:t>
       </w:r>
-      <w:bookmarkEnd w:id="64"/>
+      <w:bookmarkEnd w:id="65"/>
     </w:p>
     <w:p>
       <w:pPr>
@@ -32663,7 +33259,7 @@
           <w:lang w:val="en-US"/>
         </w:rPr>
       </w:pPr>
-      <w:bookmarkStart w:id="65" w:name="_Toc9319440"/>
+      <w:bookmarkStart w:id="66" w:name="_Toc9319440"/>
       <w:r>
         <w:rPr>
           <w:lang w:val="en-US"/>
@@ -32713,7 +33309,7 @@
         </w:rPr>
         <w:t>psi_common_arb_round_robin: Waveform</w:t>
       </w:r>
-      <w:bookmarkEnd w:id="65"/>
+      <w:bookmarkEnd w:id="66"/>
     </w:p>
     <w:p>
       <w:pPr>
@@ -33397,7 +33993,7 @@
           <w:lang w:val="en-US"/>
         </w:rPr>
       </w:pPr>
-      <w:bookmarkStart w:id="66" w:name="_Toc9319416"/>
+      <w:bookmarkStart w:id="67" w:name="_Toc9319416"/>
       <w:r>
         <w:rPr>
           <w:lang w:val="en-US"/>
@@ -33405,7 +34001,7 @@
         <w:lastRenderedPageBreak/>
         <w:t>Interfaces</w:t>
       </w:r>
-      <w:bookmarkEnd w:id="66"/>
+      <w:bookmarkEnd w:id="67"/>
     </w:p>
     <w:p>
       <w:pPr>
@@ -33414,14 +34010,14 @@
           <w:lang w:val="en-US"/>
         </w:rPr>
       </w:pPr>
-      <w:bookmarkStart w:id="67" w:name="_Toc9319417"/>
+      <w:bookmarkStart w:id="68" w:name="_Toc9319417"/>
       <w:r>
         <w:rPr>
           <w:lang w:val="en-US"/>
         </w:rPr>
         <w:t>psi_common_spi_master</w:t>
       </w:r>
-      <w:bookmarkEnd w:id="67"/>
+      <w:bookmarkEnd w:id="68"/>
     </w:p>
     <w:p>
       <w:pPr>
@@ -33533,7 +34129,7 @@
           <w:lang w:val="en-US"/>
         </w:rPr>
       </w:pPr>
-      <w:bookmarkStart w:id="68" w:name="_Toc9319441"/>
+      <w:bookmarkStart w:id="69" w:name="_Toc9319441"/>
       <w:r>
         <w:rPr>
           <w:lang w:val="en-US"/>
@@ -33583,7 +34179,7 @@
         </w:rPr>
         <w:t>psi_common_spi_master: CPOL and CPHA meaning</w:t>
       </w:r>
-      <w:bookmarkEnd w:id="68"/>
+      <w:bookmarkEnd w:id="69"/>
     </w:p>
     <w:p>
       <w:pPr>
@@ -35097,7 +35693,7 @@
           <w:lang w:val="en-US"/>
         </w:rPr>
       </w:pPr>
-      <w:bookmarkStart w:id="69" w:name="_Toc9319442"/>
+      <w:bookmarkStart w:id="70" w:name="_Toc9319442"/>
       <w:r>
         <w:rPr>
           <w:lang w:val="en-US"/>
@@ -35147,7 +35743,7 @@
         </w:rPr>
         <w:t>psi_common_spi_master: Parallel interface signal behavior</w:t>
       </w:r>
-      <w:bookmarkEnd w:id="69"/>
+      <w:bookmarkEnd w:id="70"/>
     </w:p>
     <w:p>
       <w:pPr>
@@ -35157,7 +35753,7 @@
           <w:lang w:val="en-US"/>
         </w:rPr>
       </w:pPr>
-      <w:bookmarkStart w:id="70" w:name="_Toc9319418"/>
+      <w:bookmarkStart w:id="71" w:name="_Toc9319418"/>
       <w:r>
         <w:rPr>
           <w:lang w:val="en-US"/>
@@ -35165,7 +35761,7 @@
         <w:lastRenderedPageBreak/>
         <w:t>psi_common_axi_master_simple</w:t>
       </w:r>
-      <w:bookmarkEnd w:id="70"/>
+      <w:bookmarkEnd w:id="71"/>
     </w:p>
     <w:p>
       <w:pPr>
@@ -35498,7 +36094,7 @@
           <w:lang w:val="en-US"/>
         </w:rPr>
       </w:pPr>
-      <w:bookmarkStart w:id="71" w:name="_Toc9319443"/>
+      <w:bookmarkStart w:id="72" w:name="_Toc9319443"/>
       <w:r>
         <w:rPr>
           <w:lang w:val="en-US"/>
@@ -35542,7 +36138,7 @@
         </w:rPr>
         <w:t>: psi_common_axi_master_simple: Block diagram</w:t>
       </w:r>
-      <w:bookmarkEnd w:id="71"/>
+      <w:bookmarkEnd w:id="72"/>
     </w:p>
     <w:p>
       <w:pPr>
@@ -35560,7 +36156,7 @@
           <w:lang w:val="en-US"/>
         </w:rPr>
       </w:pPr>
-      <w:bookmarkStart w:id="72" w:name="_Ref9243259"/>
+      <w:bookmarkStart w:id="73" w:name="_Ref9243259"/>
       <w:r>
         <w:rPr>
           <w:lang w:val="en-US"/>
@@ -35568,7 +36164,7 @@
         <w:lastRenderedPageBreak/>
         <w:t>Transaction Types</w:t>
       </w:r>
-      <w:bookmarkEnd w:id="72"/>
+      <w:bookmarkEnd w:id="73"/>
     </w:p>
     <w:p>
       <w:pPr>
@@ -35753,7 +36349,7 @@
           <w:lang w:val="en-US"/>
         </w:rPr>
       </w:pPr>
-      <w:bookmarkStart w:id="73" w:name="_Toc9319444"/>
+      <w:bookmarkStart w:id="74" w:name="_Toc9319444"/>
       <w:r>
         <w:rPr>
           <w:lang w:val="en-US"/>
@@ -35821,7 +36417,7 @@
         </w:rPr>
         <w:t>High latency write</w:t>
       </w:r>
-      <w:bookmarkEnd w:id="73"/>
+      <w:bookmarkEnd w:id="74"/>
     </w:p>
     <w:p>
       <w:pPr>
@@ -36037,7 +36633,7 @@
           <w:lang w:val="en-US"/>
         </w:rPr>
       </w:pPr>
-      <w:bookmarkStart w:id="74" w:name="_Toc9319445"/>
+      <w:bookmarkStart w:id="75" w:name="_Toc9319445"/>
       <w:r>
         <w:rPr>
           <w:lang w:val="en-US"/>
@@ -36093,7 +36689,7 @@
         </w:rPr>
         <w:t>imple: High latency write with delay for second transaction</w:t>
       </w:r>
-      <w:bookmarkEnd w:id="74"/>
+      <w:bookmarkEnd w:id="75"/>
     </w:p>
     <w:p>
       <w:pPr>
@@ -36242,7 +36838,7 @@
           <w:lang w:val="en-US"/>
         </w:rPr>
       </w:pPr>
-      <w:bookmarkStart w:id="75" w:name="_Toc9319446"/>
+      <w:bookmarkStart w:id="76" w:name="_Toc9319446"/>
       <w:r>
         <w:rPr>
           <w:lang w:val="en-US"/>
@@ -36286,7 +36882,7 @@
         </w:rPr>
         <w:t>: psi_common_axi_master_simple: Low latency write</w:t>
       </w:r>
-      <w:bookmarkEnd w:id="75"/>
+      <w:bookmarkEnd w:id="76"/>
     </w:p>
     <w:p>
       <w:pPr>
@@ -36424,7 +37020,7 @@
           <w:lang w:val="en-US"/>
         </w:rPr>
       </w:pPr>
-      <w:bookmarkStart w:id="76" w:name="_Toc9319447"/>
+      <w:bookmarkStart w:id="77" w:name="_Toc9319447"/>
       <w:r>
         <w:rPr>
           <w:lang w:val="en-US"/>
@@ -36468,7 +37064,7 @@
         </w:rPr>
         <w:t>: psi_common_axi_master_simple: Low latency write with FIFO prefill</w:t>
       </w:r>
-      <w:bookmarkEnd w:id="76"/>
+      <w:bookmarkEnd w:id="77"/>
     </w:p>
     <w:p>
       <w:pPr>
@@ -36624,7 +37220,7 @@
           <w:lang w:val="en-US"/>
         </w:rPr>
       </w:pPr>
-      <w:bookmarkStart w:id="77" w:name="_Toc9319448"/>
+      <w:bookmarkStart w:id="78" w:name="_Toc9319448"/>
       <w:r>
         <w:rPr>
           <w:lang w:val="en-US"/>
@@ -36668,7 +37264,7 @@
         </w:rPr>
         <w:t>: psi_common_axi_master_simple: Read transaction</w:t>
       </w:r>
-      <w:bookmarkEnd w:id="77"/>
+      <w:bookmarkEnd w:id="78"/>
     </w:p>
     <w:p>
       <w:pPr>
@@ -36873,7 +37469,7 @@
           <w:lang w:val="en-US"/>
         </w:rPr>
       </w:pPr>
-      <w:bookmarkStart w:id="78" w:name="_Toc9319449"/>
+      <w:bookmarkStart w:id="79" w:name="_Toc9319449"/>
       <w:r>
         <w:rPr>
           <w:lang w:val="en-US"/>
@@ -36917,7 +37513,7 @@
         </w:rPr>
         <w:t>: psi_common_axi_master_simple: Read transaction, low latency</w:t>
       </w:r>
-      <w:bookmarkEnd w:id="78"/>
+      <w:bookmarkEnd w:id="79"/>
     </w:p>
     <w:p>
       <w:pPr>
@@ -37099,7 +37695,7 @@
           <w:lang w:val="en-US"/>
         </w:rPr>
       </w:pPr>
-      <w:bookmarkStart w:id="79" w:name="_Toc9319450"/>
+      <w:bookmarkStart w:id="80" w:name="_Toc9319450"/>
       <w:r>
         <w:rPr>
           <w:lang w:val="en-US"/>
@@ -37143,7 +37739,7 @@
         </w:rPr>
         <w:t>: psi_common_axi_master_simple: Read transaction, high latency</w:t>
       </w:r>
-      <w:bookmarkEnd w:id="79"/>
+      <w:bookmarkEnd w:id="80"/>
     </w:p>
     <w:p>
       <w:pPr>
@@ -39804,7 +40400,7 @@
           <w:lang w:val="en-US"/>
         </w:rPr>
       </w:pPr>
-      <w:bookmarkStart w:id="80" w:name="_Toc9319419"/>
+      <w:bookmarkStart w:id="81" w:name="_Toc9319419"/>
       <w:r>
         <w:rPr>
           <w:lang w:val="en-US"/>
@@ -39812,7 +40408,7 @@
         <w:lastRenderedPageBreak/>
         <w:t>Miscellaneous</w:t>
       </w:r>
-      <w:bookmarkEnd w:id="80"/>
+      <w:bookmarkEnd w:id="81"/>
     </w:p>
     <w:p>
       <w:pPr>
@@ -39821,14 +40417,14 @@
           <w:lang w:val="en-US"/>
         </w:rPr>
       </w:pPr>
-      <w:bookmarkStart w:id="81" w:name="_Toc9319420"/>
+      <w:bookmarkStart w:id="82" w:name="_Toc9319420"/>
       <w:r>
         <w:rPr>
           <w:lang w:val="en-US"/>
         </w:rPr>
         <w:t>psi_common_delay</w:t>
       </w:r>
-      <w:bookmarkEnd w:id="81"/>
+      <w:bookmarkEnd w:id="82"/>
     </w:p>
     <w:p>
       <w:pPr>
@@ -41111,9 +41707,9 @@
           <w:lang w:val="en-US"/>
         </w:rPr>
       </w:pPr>
-      <w:bookmarkStart w:id="82" w:name="_Ref516133468"/>
-      <w:bookmarkStart w:id="83" w:name="_Ref516133475"/>
-      <w:bookmarkStart w:id="84" w:name="_Toc9319421"/>
+      <w:bookmarkStart w:id="83" w:name="_Ref516133468"/>
+      <w:bookmarkStart w:id="84" w:name="_Ref516133475"/>
+      <w:bookmarkStart w:id="85" w:name="_Toc9319421"/>
       <w:r>
         <w:rPr>
           <w:lang w:val="en-US"/>
@@ -41121,9 +41717,9 @@
         <w:lastRenderedPageBreak/>
         <w:t>psi_common_pl_stage</w:t>
       </w:r>
-      <w:bookmarkEnd w:id="82"/>
       <w:bookmarkEnd w:id="83"/>
       <w:bookmarkEnd w:id="84"/>
+      <w:bookmarkEnd w:id="85"/>
     </w:p>
     <w:p>
       <w:pPr>
@@ -42153,7 +42749,7 @@
           <w:lang w:val="en-US"/>
         </w:rPr>
       </w:pPr>
-      <w:bookmarkStart w:id="85" w:name="_Toc9319422"/>
+      <w:bookmarkStart w:id="86" w:name="_Toc9319422"/>
       <w:r>
         <w:rPr>
           <w:lang w:val="en-US"/>
@@ -42161,7 +42757,7 @@
         <w:lastRenderedPageBreak/>
         <w:t>psi_common_multi_pl_stage</w:t>
       </w:r>
-      <w:bookmarkEnd w:id="85"/>
+      <w:bookmarkEnd w:id="86"/>
     </w:p>
     <w:p>
       <w:pPr>
@@ -43342,7 +43938,7 @@
         </mc:Choice>
         <mc:Fallback>
           <w:pict>
-            <v:line w14:anchorId="72EF90C5" id="Line 2" o:spid="_x0000_s1026" style="position:absolute;z-index:251657216;visibility:visible;mso-wrap-style:square;mso-width-percent:0;mso-height-percent:0;mso-wrap-distance-left:9pt;mso-wrap-distance-top:0;mso-wrap-distance-right:9pt;mso-wrap-distance-bottom:0;mso-position-horizontal:absolute;mso-position-horizontal-relative:page;mso-position-vertical:absolute;mso-position-vertical-relative:page;mso-width-percent:0;mso-height-percent:0;mso-width-relative:page;mso-height-relative:page" from="42.55pt,802.3pt" to="552.75pt,802.35pt" o:gfxdata="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" o:allowincell="f" strokecolor="blue" strokeweight="1.5pt">
+            <v:line w14:anchorId="67900FF9" id="Line 2" o:spid="_x0000_s1026" style="position:absolute;z-index:251657216;visibility:visible;mso-wrap-style:square;mso-width-percent:0;mso-height-percent:0;mso-wrap-distance-left:9pt;mso-wrap-distance-top:0;mso-wrap-distance-right:9pt;mso-wrap-distance-bottom:0;mso-position-horizontal:absolute;mso-position-horizontal-relative:page;mso-position-vertical:absolute;mso-position-vertical-relative:page;mso-width-percent:0;mso-height-percent:0;mso-width-relative:page;mso-height-relative:page" from="42.55pt,802.3pt" to="552.75pt,802.35pt" o:gfxdata="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" o:allowincell="f" strokecolor="blue" strokeweight="1.5pt">
               <v:stroke startarrowwidth="narrow" startarrowlength="short" endarrowwidth="narrow" endarrowlength="short"/>
               <w10:wrap anchorx="page" anchory="page"/>
             </v:line>
@@ -43430,7 +44026,7 @@
         <w:noProof/>
         <w:sz w:val="16"/>
       </w:rPr>
-      <w:t>23.05.2019</w:t>
+      <w:t>03.06.2019</w:t>
     </w:r>
     <w:r>
       <w:rPr>
@@ -43484,7 +44080,7 @@
         <w:sz w:val="16"/>
         <w:szCs w:val="16"/>
       </w:rPr>
-      <w:t>52</w:t>
+      <w:t>32</w:t>
     </w:r>
     <w:r>
       <w:rPr>
@@ -43611,7 +44207,7 @@
         </mc:Choice>
         <mc:Fallback>
           <w:pict>
-            <v:line w14:anchorId="629E631D" id="Line 1" o:spid="_x0000_s1026" style="position:absolute;z-index:251659264;visibility:visible;mso-wrap-style:square;mso-width-percent:0;mso-height-percent:0;mso-wrap-distance-left:9pt;mso-wrap-distance-top:0;mso-wrap-distance-right:9pt;mso-wrap-distance-bottom:0;mso-position-horizontal:absolute;mso-position-horizontal-relative:margin;mso-position-vertical:absolute;mso-position-vertical-relative:page;mso-width-percent:0;mso-height-percent:0;mso-width-relative:page;mso-height-relative:page" from="320.35pt,59.55pt" to="507.45pt,59.6pt" o:gfxdata="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" o:allowincell="f" strokecolor="blue" strokeweight="2pt">
+            <v:line w14:anchorId="5B80220D" id="Line 1" o:spid="_x0000_s1026" style="position:absolute;z-index:251659264;visibility:visible;mso-wrap-style:square;mso-width-percent:0;mso-height-percent:0;mso-wrap-distance-left:9pt;mso-wrap-distance-top:0;mso-wrap-distance-right:9pt;mso-wrap-distance-bottom:0;mso-position-horizontal:absolute;mso-position-horizontal-relative:margin;mso-position-vertical:absolute;mso-position-vertical-relative:page;mso-width-percent:0;mso-height-percent:0;mso-width-relative:page;mso-height-relative:page" from="320.35pt,59.55pt" to="507.45pt,59.6pt" o:gfxdata="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" o:allowincell="f" strokecolor="blue" strokeweight="2pt">
               <v:stroke startarrowwidth="narrow" startarrowlength="short" endarrowwidth="narrow" endarrowlength="short"/>
               <w10:wrap anchorx="margin" anchory="page"/>
             </v:line>
@@ -49931,7 +50527,7 @@
 </file>
 
 <file path=customXml/itemProps1.xml><?xml version="1.0" encoding="utf-8"?>
-<ds:datastoreItem xmlns:ds="http://schemas.openxmlformats.org/officeDocument/2006/customXml" ds:itemID="{BE8BFBFE-773C-41E6-BA62-797D6D427609}">
+<ds:datastoreItem xmlns:ds="http://schemas.openxmlformats.org/officeDocument/2006/customXml" ds:itemID="{98B92981-69F6-416D-A719-86CB349DC320}">
   <ds:schemaRefs>
     <ds:schemaRef ds:uri="http://schemas.openxmlformats.org/officeDocument/2006/bibliography"/>
   </ds:schemaRefs>

</xml_diff>

<commit_message>
FEATURE: Implemented Last-Handling and Alignment capability for psi_common_wconv_xn2n
</commit_message>
<xml_diff>
--- a/doc/psi_common.docx
+++ b/doc/psi_common.docx
@@ -26721,19 +26721,71 @@
         </w:rPr>
         <w:t xml:space="preserve"> can stay high all the time)</w:t>
       </w:r>
-    </w:p>
-    <w:p>
-      <w:pPr>
+      <w:r>
         <w:rPr>
           <w:highlight w:val="yellow"/>
           <w:lang w:val="en-US"/>
         </w:rPr>
-      </w:pPr>
-      <w:r>
-        <w:rPr>
+        <w:t xml:space="preserve">. It also handles the last-flag correctly according to AXI specification. If </w:t>
+      </w:r>
+      <w:r>
+        <w:rPr>
+          <w:i/>
           <w:highlight w:val="yellow"/>
           <w:lang w:val="en-US"/>
         </w:rPr>
+        <w:t>InLast</w:t>
+      </w:r>
+      <w:r>
+        <w:rPr>
+          <w:highlight w:val="yellow"/>
+          <w:lang w:val="en-US"/>
+        </w:rPr>
+        <w:t xml:space="preserve"> is asserted, all data is flushed out and the word enabled (</w:t>
+      </w:r>
+      <w:r>
+        <w:rPr>
+          <w:i/>
+          <w:highlight w:val="yellow"/>
+          <w:lang w:val="en-US"/>
+        </w:rPr>
+        <w:t>OutWe</w:t>
+      </w:r>
+      <w:r>
+        <w:rPr>
+          <w:highlight w:val="yellow"/>
+          <w:lang w:val="en-US"/>
+        </w:rPr>
+        <w:t xml:space="preserve">) at the output are set only for words that contain data. </w:t>
+      </w:r>
+      <w:r>
+        <w:rPr>
+          <w:i/>
+          <w:highlight w:val="yellow"/>
+          <w:lang w:val="en-US"/>
+        </w:rPr>
+        <w:t>OutLast</w:t>
+      </w:r>
+      <w:r>
+        <w:rPr>
+          <w:highlight w:val="yellow"/>
+          <w:lang w:val="en-US"/>
+        </w:rPr>
+        <w:t xml:space="preserve"> is asserted accordingly.</w:t>
+      </w:r>
+    </w:p>
+    <w:p>
+      <w:pPr>
+        <w:rPr>
+          <w:highlight w:val="yellow"/>
+          <w:lang w:val="en-US"/>
+        </w:rPr>
+      </w:pPr>
+      <w:r>
+        <w:rPr>
+          <w:highlight w:val="yellow"/>
+          <w:lang w:val="en-US"/>
+        </w:rPr>
         <w:t>The entity does little-endian data alignment as shown in the figure below.</w:t>
       </w:r>
     </w:p>
@@ -26746,7 +26798,9 @@
       </w:pPr>
       <w:r>
         <w:rPr>
+          <w:noProof/>
           <w:highlight w:val="yellow"/>
+          <w:lang w:val="en-US"/>
         </w:rPr>
         <w:drawing>
           <wp:inline distT="0" distB="0" distL="0" distR="0" wp14:anchorId="7F752944" wp14:editId="03A80035">
@@ -26856,9 +26910,16 @@
           <w:highlight w:val="yellow"/>
           <w:lang w:val="en-US"/>
         </w:rPr>
-        <w:t>: psi_common_wconv_n2xn: Data alignment</w:t>
+        <w:t xml:space="preserve">: psi_common_wconv_n2xn: </w:t>
       </w:r>
       <w:bookmarkEnd w:id="48"/>
+      <w:r>
+        <w:rPr>
+          <w:highlight w:val="yellow"/>
+          <w:lang w:val="en-US"/>
+        </w:rPr>
+        <w:t>Example waveform</w:t>
+      </w:r>
     </w:p>
     <w:p>
       <w:pPr>
@@ -27641,6 +27702,7 @@
               <w:rPr>
                 <w:highlight w:val="yellow"/>
               </w:rPr>
+              <w:lastRenderedPageBreak/>
               <w:t>InData</w:t>
             </w:r>
           </w:p>
@@ -27729,7 +27791,6 @@
               <w:rPr>
                 <w:highlight w:val="yellow"/>
               </w:rPr>
-              <w:lastRenderedPageBreak/>
               <w:t>InLast</w:t>
             </w:r>
           </w:p>
@@ -28288,7 +28349,13 @@
               <w:rPr>
                 <w:highlight w:val="yellow"/>
               </w:rPr>
-              <w:t xml:space="preserve">Alle bits in this signal are set, exept for with conversion results flushed out by </w:t>
+              <w:t>All</w:t>
+            </w:r>
+            <w:r>
+              <w:rPr>
+                <w:highlight w:val="yellow"/>
+              </w:rPr>
+              <w:t xml:space="preserve"> bits in this signal are set, exept for with conversion results flushed out by </w:t>
             </w:r>
             <w:r>
               <w:rPr>
@@ -28329,8 +28396,6 @@
               </w:rPr>
               <w:t xml:space="preserve"> bits contain valid data.</w:t>
             </w:r>
-            <w:bookmarkStart w:id="49" w:name="_GoBack"/>
-            <w:bookmarkEnd w:id="49"/>
           </w:p>
         </w:tc>
       </w:tr>
@@ -28338,28 +28403,34 @@
     <w:p>
       <w:pPr>
         <w:pStyle w:val="Heading2"/>
-        <w:rPr>
-          <w:lang w:val="en-US"/>
-        </w:rPr>
-      </w:pPr>
-      <w:bookmarkStart w:id="50" w:name="_Toc9319408"/>
-      <w:r>
-        <w:rPr>
-          <w:lang w:val="en-US"/>
-        </w:rPr>
+        <w:pageBreakBefore/>
+        <w:rPr>
+          <w:highlight w:val="yellow"/>
+          <w:lang w:val="en-US"/>
+        </w:rPr>
+      </w:pPr>
+      <w:bookmarkStart w:id="49" w:name="_Toc9319408"/>
+      <w:r>
+        <w:rPr>
+          <w:highlight w:val="yellow"/>
+          <w:lang w:val="en-US"/>
+        </w:rPr>
+        <w:lastRenderedPageBreak/>
         <w:t>psi_common_wconv_xn2n</w:t>
       </w:r>
-      <w:bookmarkEnd w:id="50"/>
+      <w:bookmarkEnd w:id="49"/>
     </w:p>
     <w:p>
       <w:pPr>
         <w:pStyle w:val="Heading3"/>
         <w:rPr>
-          <w:lang w:val="en-US"/>
-        </w:rPr>
-      </w:pPr>
-      <w:r>
-        <w:rPr>
+          <w:highlight w:val="yellow"/>
+          <w:lang w:val="en-US"/>
+        </w:rPr>
+      </w:pPr>
+      <w:r>
+        <w:rPr>
+          <w:highlight w:val="yellow"/>
           <w:lang w:val="en-US"/>
         </w:rPr>
         <w:t>Description</w:t>
@@ -28368,11 +28439,13 @@
     <w:p>
       <w:pPr>
         <w:rPr>
-          <w:lang w:val="en-US"/>
-        </w:rPr>
-      </w:pPr>
-      <w:r>
-        <w:rPr>
+          <w:highlight w:val="yellow"/>
+          <w:lang w:val="en-US"/>
+        </w:rPr>
+      </w:pPr>
+      <w:r>
+        <w:rPr>
+          <w:highlight w:val="yellow"/>
           <w:lang w:val="en-US"/>
         </w:rPr>
         <w:t>This component implements a data width conversion from a multiple N-bits to a N-bits. The sample rate is increased accordingly. The width conversion implements AXI-S handshaking signals to handle back-pressure.</w:t>
@@ -28381,11 +28454,13 @@
     <w:p>
       <w:pPr>
         <w:rPr>
-          <w:lang w:val="en-US"/>
-        </w:rPr>
-      </w:pPr>
-      <w:r>
-        <w:rPr>
+          <w:highlight w:val="yellow"/>
+          <w:lang w:val="en-US"/>
+        </w:rPr>
+      </w:pPr>
+      <w:r>
+        <w:rPr>
+          <w:highlight w:val="yellow"/>
           <w:lang w:val="en-US"/>
         </w:rPr>
         <w:t>The width conversion does support back-to-back conversions (</w:t>
@@ -28393,12 +28468,14 @@
       <w:r>
         <w:rPr>
           <w:i/>
+          <w:highlight w:val="yellow"/>
           <w:lang w:val="en-US"/>
         </w:rPr>
         <w:t>OutVld/OutRdy</w:t>
       </w:r>
       <w:r>
         <w:rPr>
+          <w:highlight w:val="yellow"/>
           <w:lang w:val="en-US"/>
         </w:rPr>
         <w:t xml:space="preserve"> can stay high all the time).</w:t>
@@ -28407,11 +28484,13 @@
     <w:p>
       <w:pPr>
         <w:rPr>
-          <w:lang w:val="en-US"/>
-        </w:rPr>
-      </w:pPr>
-      <w:r>
-        <w:rPr>
+          <w:highlight w:val="yellow"/>
+          <w:lang w:val="en-US"/>
+        </w:rPr>
+      </w:pPr>
+      <w:r>
+        <w:rPr>
+          <w:highlight w:val="yellow"/>
           <w:lang w:val="en-US"/>
         </w:rPr>
         <w:t>The entity does little-endian data alignment as shown in the figure below.</w:t>
@@ -28421,19 +28500,19 @@
       <w:pPr>
         <w:jc w:val="center"/>
         <w:rPr>
-          <w:lang w:val="en-US"/>
-        </w:rPr>
-      </w:pPr>
-      <w:r>
-        <w:rPr>
-          <w:noProof/>
-          <w:lang w:val="en-US"/>
+          <w:highlight w:val="yellow"/>
+          <w:lang w:val="en-US"/>
+        </w:rPr>
+      </w:pPr>
+      <w:r>
+        <w:rPr>
+          <w:highlight w:val="yellow"/>
         </w:rPr>
         <w:drawing>
-          <wp:inline distT="0" distB="0" distL="0" distR="0" wp14:anchorId="65245883" wp14:editId="3E647B39">
-            <wp:extent cx="4896485" cy="1042670"/>
-            <wp:effectExtent l="0" t="0" r="0" b="5080"/>
-            <wp:docPr id="37" name="Picture 37"/>
+          <wp:inline distT="0" distB="0" distL="0" distR="0" wp14:anchorId="2DF681AB" wp14:editId="21F565E4">
+            <wp:extent cx="4890135" cy="1121410"/>
+            <wp:effectExtent l="0" t="0" r="5715" b="0"/>
+            <wp:docPr id="23" name="Picture 23"/>
             <wp:cNvGraphicFramePr>
               <a:graphicFrameLocks xmlns:a="http://schemas.openxmlformats.org/drawingml/2006/main" noChangeAspect="1"/>
             </wp:cNvGraphicFramePr>
@@ -28441,7 +28520,7 @@
               <a:graphicData uri="http://schemas.openxmlformats.org/drawingml/2006/picture">
                 <pic:pic xmlns:pic="http://schemas.openxmlformats.org/drawingml/2006/picture">
                   <pic:nvPicPr>
-                    <pic:cNvPr id="0" name="Picture 24"/>
+                    <pic:cNvPr id="0" name="Picture 1"/>
                     <pic:cNvPicPr>
                       <a:picLocks noChangeAspect="1" noChangeArrowheads="1"/>
                     </pic:cNvPicPr>
@@ -28462,7 +28541,7 @@
                   <pic:spPr bwMode="auto">
                     <a:xfrm>
                       <a:off x="0" y="0"/>
-                      <a:ext cx="4896485" cy="1042670"/>
+                      <a:ext cx="4890135" cy="1121410"/>
                     </a:xfrm>
                     <a:prstGeom prst="rect">
                       <a:avLst/>
@@ -28484,30 +28563,35 @@
         <w:pStyle w:val="Caption"/>
         <w:jc w:val="center"/>
         <w:rPr>
-          <w:lang w:val="en-US"/>
-        </w:rPr>
-      </w:pPr>
-      <w:bookmarkStart w:id="51" w:name="_Toc9319434"/>
-      <w:r>
-        <w:rPr>
+          <w:highlight w:val="yellow"/>
+          <w:lang w:val="en-US"/>
+        </w:rPr>
+      </w:pPr>
+      <w:bookmarkStart w:id="50" w:name="_Toc9319434"/>
+      <w:r>
+        <w:rPr>
+          <w:highlight w:val="yellow"/>
           <w:lang w:val="en-US"/>
         </w:rPr>
         <w:t xml:space="preserve">Figure </w:t>
       </w:r>
       <w:r>
         <w:rPr>
+          <w:highlight w:val="yellow"/>
           <w:lang w:val="en-US"/>
         </w:rPr>
         <w:fldChar w:fldCharType="begin"/>
       </w:r>
       <w:r>
         <w:rPr>
+          <w:highlight w:val="yellow"/>
           <w:lang w:val="en-US"/>
         </w:rPr>
         <w:instrText xml:space="preserve"> SEQ Figure \* ARABIC </w:instrText>
       </w:r>
       <w:r>
         <w:rPr>
+          <w:highlight w:val="yellow"/>
           <w:lang w:val="en-US"/>
         </w:rPr>
         <w:fldChar w:fldCharType="separate"/>
@@ -28515,68 +28599,348 @@
       <w:r>
         <w:rPr>
           <w:noProof/>
+          <w:highlight w:val="yellow"/>
           <w:lang w:val="en-US"/>
         </w:rPr>
         <w:t>12</w:t>
       </w:r>
       <w:r>
         <w:rPr>
+          <w:highlight w:val="yellow"/>
           <w:lang w:val="en-US"/>
         </w:rPr>
         <w:fldChar w:fldCharType="end"/>
       </w:r>
       <w:r>
         <w:rPr>
-          <w:lang w:val="en-US"/>
-        </w:rPr>
-        <w:t xml:space="preserve">: </w:t>
-      </w:r>
-      <w:r>
-        <w:rPr>
-          <w:lang w:val="en-US"/>
-        </w:rPr>
-        <w:t>psi_common_wconv_xn2n: Data alignment</w:t>
-      </w:r>
+          <w:highlight w:val="yellow"/>
+          <w:lang w:val="en-US"/>
+        </w:rPr>
+        <w:t>: psi_common_wconv_xn2n: Data alignment</w:t>
+      </w:r>
+      <w:bookmarkEnd w:id="50"/>
+    </w:p>
+    <w:p>
+      <w:pPr>
+        <w:rPr>
+          <w:highlight w:val="yellow"/>
+          <w:lang w:val="en-US"/>
+        </w:rPr>
+      </w:pPr>
+      <w:r>
+        <w:rPr>
+          <w:highlight w:val="yellow"/>
+          <w:lang w:val="en-US"/>
+        </w:rPr>
+        <w:t xml:space="preserve">The with conversion does also handle the last-flag according to AXI specification and it can do alignment. To do so, an input word-enable signal </w:t>
+      </w:r>
+      <w:r>
+        <w:rPr>
+          <w:i/>
+          <w:highlight w:val="yellow"/>
+          <w:lang w:val="en-US"/>
+        </w:rPr>
+        <w:t>InWe</w:t>
+      </w:r>
+      <w:r>
+        <w:rPr>
+          <w:highlight w:val="yellow"/>
+          <w:lang w:val="en-US"/>
+        </w:rPr>
+        <w:t xml:space="preserve"> exists. Words that are not enabled are not sent to the output. If the input is marked with the </w:t>
+      </w:r>
+      <w:r>
+        <w:rPr>
+          <w:i/>
+          <w:highlight w:val="yellow"/>
+          <w:lang w:val="en-US"/>
+        </w:rPr>
+        <w:t>InLast</w:t>
+      </w:r>
+      <w:r>
+        <w:rPr>
+          <w:highlight w:val="yellow"/>
+          <w:lang w:val="en-US"/>
+        </w:rPr>
+        <w:t xml:space="preserve"> flag, the last enabled word is marked with </w:t>
+      </w:r>
+      <w:r>
+        <w:rPr>
+          <w:i/>
+          <w:highlight w:val="yellow"/>
+          <w:lang w:val="en-US"/>
+        </w:rPr>
+        <w:t>OutLast</w:t>
+      </w:r>
+      <w:r>
+        <w:rPr>
+          <w:highlight w:val="yellow"/>
+          <w:lang w:val="en-US"/>
+        </w:rPr>
+        <w:t xml:space="preserve"> at the output.</w:t>
+      </w:r>
+    </w:p>
+    <w:p>
+      <w:pPr>
+        <w:rPr>
+          <w:highlight w:val="yellow"/>
+          <w:lang w:val="en-US"/>
+        </w:rPr>
+      </w:pPr>
+      <w:r>
+        <w:rPr>
+          <w:highlight w:val="yellow"/>
+          <w:lang w:val="en-US"/>
+        </w:rPr>
+        <w:t xml:space="preserve">Note that with the assertion of </w:t>
+      </w:r>
+      <w:r>
+        <w:rPr>
+          <w:i/>
+          <w:highlight w:val="yellow"/>
+          <w:lang w:val="en-US"/>
+        </w:rPr>
+        <w:t>InLast</w:t>
+      </w:r>
+      <w:r>
+        <w:rPr>
+          <w:highlight w:val="yellow"/>
+          <w:lang w:val="en-US"/>
+        </w:rPr>
+        <w:t xml:space="preserve"> at least one byte of the data must be valid (</w:t>
+      </w:r>
+      <w:r>
+        <w:rPr>
+          <w:i/>
+          <w:highlight w:val="yellow"/>
+          <w:lang w:val="en-US"/>
+        </w:rPr>
+        <w:t xml:space="preserve">InWe </w:t>
+      </w:r>
+      <w:r>
+        <w:rPr>
+          <w:highlight w:val="yellow"/>
+          <w:lang w:val="en-US"/>
+        </w:rPr>
+        <w:t xml:space="preserve">high). Otherwise it would be unclear when </w:t>
+      </w:r>
+      <w:r>
+        <w:rPr>
+          <w:i/>
+          <w:highlight w:val="yellow"/>
+          <w:lang w:val="en-US"/>
+        </w:rPr>
+        <w:t>OutLast</w:t>
+      </w:r>
+      <w:r>
+        <w:rPr>
+          <w:highlight w:val="yellow"/>
+          <w:lang w:val="en-US"/>
+        </w:rPr>
+        <w:t xml:space="preserve"> shall be assigned.</w:t>
+      </w:r>
+    </w:p>
+    <w:p>
+      <w:pPr>
+        <w:jc w:val="center"/>
+        <w:rPr>
+          <w:highlight w:val="yellow"/>
+          <w:lang w:val="en-US"/>
+        </w:rPr>
+      </w:pPr>
+      <w:r>
+        <w:rPr>
+          <w:highlight w:val="yellow"/>
+        </w:rPr>
+        <w:drawing>
+          <wp:inline distT="0" distB="0" distL="0" distR="0" wp14:anchorId="3333606F" wp14:editId="6934DBF0">
+            <wp:extent cx="5963285" cy="1932305"/>
+            <wp:effectExtent l="0" t="0" r="0" b="0"/>
+            <wp:docPr id="24" name="Picture 24"/>
+            <wp:cNvGraphicFramePr>
+              <a:graphicFrameLocks xmlns:a="http://schemas.openxmlformats.org/drawingml/2006/main" noChangeAspect="1"/>
+            </wp:cNvGraphicFramePr>
+            <a:graphic xmlns:a="http://schemas.openxmlformats.org/drawingml/2006/main">
+              <a:graphicData uri="http://schemas.openxmlformats.org/drawingml/2006/picture">
+                <pic:pic xmlns:pic="http://schemas.openxmlformats.org/drawingml/2006/picture">
+                  <pic:nvPicPr>
+                    <pic:cNvPr id="0" name="Picture 2"/>
+                    <pic:cNvPicPr>
+                      <a:picLocks noChangeAspect="1" noChangeArrowheads="1"/>
+                    </pic:cNvPicPr>
+                  </pic:nvPicPr>
+                  <pic:blipFill>
+                    <a:blip r:embed="rId21">
+                      <a:extLst>
+                        <a:ext uri="{28A0092B-C50C-407E-A947-70E740481C1C}">
+                          <a14:useLocalDpi xmlns:a14="http://schemas.microsoft.com/office/drawing/2010/main" val="0"/>
+                        </a:ext>
+                      </a:extLst>
+                    </a:blip>
+                    <a:srcRect/>
+                    <a:stretch>
+                      <a:fillRect/>
+                    </a:stretch>
+                  </pic:blipFill>
+                  <pic:spPr bwMode="auto">
+                    <a:xfrm>
+                      <a:off x="0" y="0"/>
+                      <a:ext cx="5963285" cy="1932305"/>
+                    </a:xfrm>
+                    <a:prstGeom prst="rect">
+                      <a:avLst/>
+                    </a:prstGeom>
+                    <a:noFill/>
+                    <a:ln>
+                      <a:noFill/>
+                    </a:ln>
+                  </pic:spPr>
+                </pic:pic>
+              </a:graphicData>
+            </a:graphic>
+          </wp:inline>
+        </w:drawing>
+      </w:r>
+    </w:p>
+    <w:p>
+      <w:pPr>
+        <w:pStyle w:val="Caption"/>
+        <w:jc w:val="center"/>
+        <w:rPr>
+          <w:highlight w:val="yellow"/>
+          <w:lang w:val="en-US"/>
+        </w:rPr>
+      </w:pPr>
+      <w:r>
+        <w:rPr>
+          <w:highlight w:val="yellow"/>
+          <w:lang w:val="en-US"/>
+        </w:rPr>
+        <w:t xml:space="preserve">Figure </w:t>
+      </w:r>
+      <w:r>
+        <w:rPr>
+          <w:highlight w:val="yellow"/>
+          <w:lang w:val="en-US"/>
+        </w:rPr>
+        <w:fldChar w:fldCharType="begin"/>
+      </w:r>
+      <w:r>
+        <w:rPr>
+          <w:highlight w:val="yellow"/>
+          <w:lang w:val="en-US"/>
+        </w:rPr>
+        <w:instrText xml:space="preserve"> SEQ Figure \* ARABIC </w:instrText>
+      </w:r>
+      <w:r>
+        <w:rPr>
+          <w:highlight w:val="yellow"/>
+          <w:lang w:val="en-US"/>
+        </w:rPr>
+        <w:fldChar w:fldCharType="separate"/>
+      </w:r>
+      <w:r>
+        <w:rPr>
+          <w:noProof/>
+          <w:highlight w:val="yellow"/>
+          <w:lang w:val="en-US"/>
+        </w:rPr>
+        <w:t>12</w:t>
+      </w:r>
+      <w:r>
+        <w:rPr>
+          <w:highlight w:val="yellow"/>
+          <w:lang w:val="en-US"/>
+        </w:rPr>
+        <w:fldChar w:fldCharType="end"/>
+      </w:r>
+      <w:r>
+        <w:rPr>
+          <w:highlight w:val="yellow"/>
+          <w:lang w:val="en-US"/>
+        </w:rPr>
+        <w:t xml:space="preserve">: psi_common_wconv_xn2n: </w:t>
+      </w:r>
+      <w:r>
+        <w:rPr>
+          <w:highlight w:val="yellow"/>
+          <w:lang w:val="en-US"/>
+        </w:rPr>
+        <w:t>Last-Handling and alignment</w:t>
+      </w:r>
+    </w:p>
+    <w:p>
+      <w:pPr>
+        <w:jc w:val="center"/>
+        <w:rPr>
+          <w:highlight w:val="yellow"/>
+          <w:lang w:val="en-US"/>
+        </w:rPr>
+      </w:pPr>
+    </w:p>
+    <w:p>
+      <w:pPr>
+        <w:rPr>
+          <w:highlight w:val="yellow"/>
+          <w:lang w:val="en-US"/>
+        </w:rPr>
+      </w:pPr>
+    </w:p>
+    <w:p>
+      <w:pPr>
+        <w:rPr>
+          <w:highlight w:val="yellow"/>
+          <w:lang w:val="en-US"/>
+        </w:rPr>
+      </w:pPr>
+      <w:r>
+        <w:rPr>
+          <w:highlight w:val="yellow"/>
+          <w:lang w:val="en-US"/>
+        </w:rPr>
+        <w:t xml:space="preserve">This entity does only do a width conversion but not clock crossing. If a double-clock-half-width conversion is used, </w:t>
+      </w:r>
+      <w:r>
+        <w:rPr>
+          <w:i/>
+          <w:highlight w:val="yellow"/>
+          <w:lang w:val="en-US"/>
+        </w:rPr>
+        <w:t>psi_common_sync_cc_n2xn</w:t>
+      </w:r>
+      <w:r>
+        <w:rPr>
+          <w:highlight w:val="yellow"/>
+          <w:lang w:val="en-US"/>
+        </w:rPr>
+        <w:t xml:space="preserve"> component can be used in front of the width conversion.</w:t>
+      </w:r>
+    </w:p>
+    <w:p>
+      <w:pPr>
+        <w:pStyle w:val="Heading3"/>
+        <w:pageBreakBefore/>
+        <w:rPr>
+          <w:highlight w:val="yellow"/>
+          <w:lang w:val="en-US"/>
+        </w:rPr>
+      </w:pPr>
+      <w:r>
+        <w:rPr>
+          <w:highlight w:val="yellow"/>
+          <w:lang w:val="en-US"/>
+        </w:rPr>
+        <w:lastRenderedPageBreak/>
+        <w:t>Gen</w:t>
+      </w:r>
+      <w:bookmarkStart w:id="51" w:name="_GoBack"/>
       <w:bookmarkEnd w:id="51"/>
-    </w:p>
-    <w:p>
-      <w:pPr>
-        <w:rPr>
-          <w:lang w:val="en-US"/>
-        </w:rPr>
-      </w:pPr>
-      <w:r>
-        <w:rPr>
-          <w:lang w:val="en-US"/>
-        </w:rPr>
-        <w:t xml:space="preserve">This entity does only do a width conversion but not clock crossing. If a double-clock-half-width conversion is used, </w:t>
-      </w:r>
-      <w:r>
-        <w:rPr>
-          <w:i/>
-          <w:lang w:val="en-US"/>
-        </w:rPr>
-        <w:t>psi_common_sync_cc_n2xn</w:t>
-      </w:r>
-      <w:r>
-        <w:rPr>
-          <w:lang w:val="en-US"/>
-        </w:rPr>
-        <w:t xml:space="preserve"> component can be used in front of the width conversion.</w:t>
-      </w:r>
-    </w:p>
-    <w:p>
-      <w:pPr>
-        <w:pStyle w:val="Heading3"/>
-        <w:rPr>
-          <w:lang w:val="en-US"/>
-        </w:rPr>
-      </w:pPr>
-      <w:r>
-        <w:rPr>
-          <w:lang w:val="en-US"/>
-        </w:rPr>
-        <w:t>Generics</w:t>
+      <w:r>
+        <w:rPr>
+          <w:highlight w:val="yellow"/>
+          <w:lang w:val="en-US"/>
+        </w:rPr>
+        <w:t>erics</w:t>
       </w:r>
     </w:p>
     <w:p>
@@ -28584,12 +28948,14 @@
         <w:jc w:val="left"/>
         <w:rPr>
           <w:b/>
+          <w:highlight w:val="yellow"/>
           <w:lang w:val="en-US"/>
         </w:rPr>
       </w:pPr>
       <w:r>
         <w:rPr>
           <w:b/>
+          <w:highlight w:val="yellow"/>
           <w:lang w:val="en-US"/>
         </w:rPr>
         <w:t>InWidth_g</w:t>
@@ -28597,6 +28963,7 @@
       <w:r>
         <w:rPr>
           <w:b/>
+          <w:highlight w:val="yellow"/>
           <w:lang w:val="en-US"/>
         </w:rPr>
         <w:tab/>
@@ -28604,18 +28971,21 @@
       <w:r>
         <w:rPr>
           <w:b/>
+          <w:highlight w:val="yellow"/>
           <w:lang w:val="en-US"/>
         </w:rPr>
         <w:tab/>
       </w:r>
       <w:r>
         <w:rPr>
+          <w:highlight w:val="yellow"/>
           <w:lang w:val="en-US"/>
         </w:rPr>
         <w:t>Input data width</w:t>
       </w:r>
       <w:r>
         <w:rPr>
+          <w:highlight w:val="yellow"/>
           <w:lang w:val="en-US"/>
         </w:rPr>
         <w:br/>
@@ -28623,6 +28993,7 @@
       <w:r>
         <w:rPr>
           <w:b/>
+          <w:highlight w:val="yellow"/>
           <w:lang w:val="en-US"/>
         </w:rPr>
         <w:t>OutWidth_g</w:t>
@@ -28630,18 +29001,21 @@
       <w:r>
         <w:rPr>
           <w:b/>
+          <w:highlight w:val="yellow"/>
           <w:lang w:val="en-US"/>
         </w:rPr>
         <w:tab/>
       </w:r>
       <w:r>
         <w:rPr>
+          <w:highlight w:val="yellow"/>
           <w:lang w:val="en-US"/>
         </w:rPr>
         <w:t>Output data width</w:t>
       </w:r>
       <w:r>
         <w:rPr>
+          <w:highlight w:val="yellow"/>
           <w:lang w:val="en-US"/>
         </w:rPr>
         <w:br/>
@@ -28651,11 +29025,13 @@
       <w:pPr>
         <w:jc w:val="left"/>
         <w:rPr>
-          <w:lang w:val="en-US"/>
-        </w:rPr>
-      </w:pPr>
-      <w:r>
-        <w:rPr>
+          <w:highlight w:val="yellow"/>
+          <w:lang w:val="en-US"/>
+        </w:rPr>
+      </w:pPr>
+      <w:r>
+        <w:rPr>
+          <w:highlight w:val="yellow"/>
           <w:lang w:val="en-US"/>
         </w:rPr>
         <w:t xml:space="preserve">The ratio </w:t>
@@ -28667,6 +29043,7 @@
               <w:rPr>
                 <w:rFonts w:ascii="Cambria Math" w:hAnsi="Cambria Math"/>
                 <w:i/>
+                <w:highlight w:val="yellow"/>
                 <w:lang w:val="en-US"/>
               </w:rPr>
             </m:ctrlPr>
@@ -28678,6 +29055,7 @@
               </m:rPr>
               <w:rPr>
                 <w:rFonts w:ascii="Cambria Math" w:hAnsi="Cambria Math"/>
+                <w:highlight w:val="yellow"/>
                 <w:lang w:val="en-US"/>
               </w:rPr>
               <m:t>InWidth_g</m:t>
@@ -28685,6 +29063,7 @@
             <m:ctrlPr>
               <w:rPr>
                 <w:rFonts w:ascii="Cambria Math" w:hAnsi="Cambria Math"/>
+                <w:highlight w:val="yellow"/>
                 <w:lang w:val="en-US"/>
               </w:rPr>
             </m:ctrlPr>
@@ -28696,6 +29075,7 @@
               </m:rPr>
               <w:rPr>
                 <w:rFonts w:ascii="Cambria Math" w:hAnsi="Cambria Math"/>
+                <w:highlight w:val="yellow"/>
                 <w:lang w:val="en-US"/>
               </w:rPr>
               <m:t>OutWidth_g</m:t>
@@ -28705,6 +29085,7 @@
       </m:oMath>
       <w:r>
         <w:rPr>
+          <w:highlight w:val="yellow"/>
           <w:lang w:val="en-US"/>
         </w:rPr>
         <w:t xml:space="preserve"> must be an integer number and </w:t>
@@ -28712,12 +29093,14 @@
       <w:r>
         <w:rPr>
           <w:i/>
+          <w:highlight w:val="yellow"/>
           <w:lang w:val="en-US"/>
         </w:rPr>
         <w:t>InWidth _g</w:t>
       </w:r>
       <w:r>
         <w:rPr>
+          <w:highlight w:val="yellow"/>
           <w:lang w:val="en-US"/>
         </w:rPr>
         <w:t xml:space="preserve"> must be bigger or equal to </w:t>
@@ -28725,12 +29108,14 @@
       <w:r>
         <w:rPr>
           <w:i/>
+          <w:highlight w:val="yellow"/>
           <w:lang w:val="en-US"/>
         </w:rPr>
         <w:t>OutWidth_g</w:t>
       </w:r>
       <w:r>
         <w:rPr>
+          <w:highlight w:val="yellow"/>
           <w:lang w:val="en-US"/>
         </w:rPr>
         <w:t>.</w:t>
@@ -28740,11 +29125,13 @@
       <w:pPr>
         <w:pStyle w:val="Heading3"/>
         <w:rPr>
-          <w:lang w:val="en-US"/>
-        </w:rPr>
-      </w:pPr>
-      <w:r>
-        <w:rPr>
+          <w:highlight w:val="yellow"/>
+          <w:lang w:val="en-US"/>
+        </w:rPr>
+      </w:pPr>
+      <w:r>
+        <w:rPr>
+          <w:highlight w:val="yellow"/>
           <w:lang w:val="en-US"/>
         </w:rPr>
         <w:t>Interfaces</w:t>
@@ -28758,10 +29145,10 @@
         <w:tblLook w:val="04A0" w:firstRow="1" w:lastRow="0" w:firstColumn="1" w:lastColumn="0" w:noHBand="0" w:noVBand="1"/>
       </w:tblPr>
       <w:tblGrid>
-        <w:gridCol w:w="1579"/>
+        <w:gridCol w:w="1568"/>
         <w:gridCol w:w="1134"/>
-        <w:gridCol w:w="2242"/>
-        <w:gridCol w:w="5428"/>
+        <w:gridCol w:w="2329"/>
+        <w:gridCol w:w="5352"/>
       </w:tblGrid>
       <w:tr>
         <w:trPr>
@@ -28779,8 +29166,14 @@
           <w:p>
             <w:pPr>
               <w:pStyle w:val="TableHeader"/>
-            </w:pPr>
-            <w:r>
+              <w:rPr>
+                <w:highlight w:val="yellow"/>
+              </w:rPr>
+            </w:pPr>
+            <w:r>
+              <w:rPr>
+                <w:highlight w:val="yellow"/>
+              </w:rPr>
               <w:t>Signal</w:t>
             </w:r>
           </w:p>
@@ -28795,8 +29188,14 @@
             <w:pPr>
               <w:pStyle w:val="TableHeader"/>
               <w:jc w:val="center"/>
-            </w:pPr>
-            <w:r>
+              <w:rPr>
+                <w:highlight w:val="yellow"/>
+              </w:rPr>
+            </w:pPr>
+            <w:r>
+              <w:rPr>
+                <w:highlight w:val="yellow"/>
+              </w:rPr>
               <w:t>Direction</w:t>
             </w:r>
           </w:p>
@@ -28811,8 +29210,14 @@
             <w:pPr>
               <w:pStyle w:val="TableHeader"/>
               <w:jc w:val="center"/>
-            </w:pPr>
-            <w:r>
+              <w:rPr>
+                <w:highlight w:val="yellow"/>
+              </w:rPr>
+            </w:pPr>
+            <w:r>
+              <w:rPr>
+                <w:highlight w:val="yellow"/>
+              </w:rPr>
               <w:t>Width</w:t>
             </w:r>
           </w:p>
@@ -28826,8 +29231,14 @@
           <w:p>
             <w:pPr>
               <w:pStyle w:val="TableHeader"/>
-            </w:pPr>
-            <w:r>
+              <w:rPr>
+                <w:highlight w:val="yellow"/>
+              </w:rPr>
+            </w:pPr>
+            <w:r>
+              <w:rPr>
+                <w:highlight w:val="yellow"/>
+              </w:rPr>
               <w:t>Description</w:t>
             </w:r>
           </w:p>
@@ -28850,12 +29261,14 @@
               <w:rPr>
                 <w:b/>
                 <w:i/>
+                <w:highlight w:val="yellow"/>
               </w:rPr>
             </w:pPr>
             <w:r>
               <w:rPr>
                 <w:b/>
                 <w:i/>
+                <w:highlight w:val="yellow"/>
               </w:rPr>
               <w:t>Control Signals</w:t>
             </w:r>
@@ -28875,8 +29288,14 @@
           <w:p>
             <w:pPr>
               <w:pStyle w:val="TableContent"/>
-            </w:pPr>
-            <w:r>
+              <w:rPr>
+                <w:highlight w:val="yellow"/>
+              </w:rPr>
+            </w:pPr>
+            <w:r>
+              <w:rPr>
+                <w:highlight w:val="yellow"/>
+              </w:rPr>
               <w:t>Clk</w:t>
             </w:r>
           </w:p>
@@ -28890,8 +29309,14 @@
             <w:pPr>
               <w:pStyle w:val="TableContent"/>
               <w:jc w:val="center"/>
-            </w:pPr>
-            <w:r>
+              <w:rPr>
+                <w:highlight w:val="yellow"/>
+              </w:rPr>
+            </w:pPr>
+            <w:r>
+              <w:rPr>
+                <w:highlight w:val="yellow"/>
+              </w:rPr>
               <w:t>Input</w:t>
             </w:r>
           </w:p>
@@ -28905,8 +29330,14 @@
             <w:pPr>
               <w:pStyle w:val="TableContent"/>
               <w:jc w:val="center"/>
-            </w:pPr>
-            <w:r>
+              <w:rPr>
+                <w:highlight w:val="yellow"/>
+              </w:rPr>
+            </w:pPr>
+            <w:r>
+              <w:rPr>
+                <w:highlight w:val="yellow"/>
+              </w:rPr>
               <w:t>1</w:t>
             </w:r>
           </w:p>
@@ -28919,8 +29350,14 @@
           <w:p>
             <w:pPr>
               <w:pStyle w:val="TableContent"/>
-            </w:pPr>
-            <w:r>
+              <w:rPr>
+                <w:highlight w:val="yellow"/>
+              </w:rPr>
+            </w:pPr>
+            <w:r>
+              <w:rPr>
+                <w:highlight w:val="yellow"/>
+              </w:rPr>
               <w:t>Clock</w:t>
             </w:r>
           </w:p>
@@ -28939,9 +29376,14 @@
           <w:p>
             <w:pPr>
               <w:pStyle w:val="TableContent"/>
-            </w:pPr>
-            <w:r>
-              <w:lastRenderedPageBreak/>
+              <w:rPr>
+                <w:highlight w:val="yellow"/>
+              </w:rPr>
+            </w:pPr>
+            <w:r>
+              <w:rPr>
+                <w:highlight w:val="yellow"/>
+              </w:rPr>
               <w:t>Rst</w:t>
             </w:r>
           </w:p>
@@ -28955,8 +29397,14 @@
             <w:pPr>
               <w:pStyle w:val="TableContent"/>
               <w:jc w:val="center"/>
-            </w:pPr>
-            <w:r>
+              <w:rPr>
+                <w:highlight w:val="yellow"/>
+              </w:rPr>
+            </w:pPr>
+            <w:r>
+              <w:rPr>
+                <w:highlight w:val="yellow"/>
+              </w:rPr>
               <w:t>Input</w:t>
             </w:r>
           </w:p>
@@ -28970,8 +29418,14 @@
             <w:pPr>
               <w:pStyle w:val="TableContent"/>
               <w:jc w:val="center"/>
-            </w:pPr>
-            <w:r>
+              <w:rPr>
+                <w:highlight w:val="yellow"/>
+              </w:rPr>
+            </w:pPr>
+            <w:r>
+              <w:rPr>
+                <w:highlight w:val="yellow"/>
+              </w:rPr>
               <w:t>1</w:t>
             </w:r>
           </w:p>
@@ -28984,8 +29438,14 @@
           <w:p>
             <w:pPr>
               <w:pStyle w:val="TableContent"/>
-            </w:pPr>
-            <w:r>
+              <w:rPr>
+                <w:highlight w:val="yellow"/>
+              </w:rPr>
+            </w:pPr>
+            <w:r>
+              <w:rPr>
+                <w:highlight w:val="yellow"/>
+              </w:rPr>
               <w:t>Reset (high active)</w:t>
             </w:r>
           </w:p>
@@ -29005,11 +29465,15 @@
           <w:p>
             <w:pPr>
               <w:pStyle w:val="TableContent"/>
+              <w:rPr>
+                <w:highlight w:val="yellow"/>
+              </w:rPr>
             </w:pPr>
             <w:r>
               <w:rPr>
                 <w:b/>
                 <w:i/>
+                <w:highlight w:val="yellow"/>
               </w:rPr>
               <w:t>Input</w:t>
             </w:r>
@@ -29029,8 +29493,14 @@
           <w:p>
             <w:pPr>
               <w:pStyle w:val="TableContent"/>
-            </w:pPr>
-            <w:r>
+              <w:rPr>
+                <w:highlight w:val="yellow"/>
+              </w:rPr>
+            </w:pPr>
+            <w:r>
+              <w:rPr>
+                <w:highlight w:val="yellow"/>
+              </w:rPr>
               <w:t>InVld</w:t>
             </w:r>
           </w:p>
@@ -29044,8 +29514,14 @@
             <w:pPr>
               <w:pStyle w:val="TableContent"/>
               <w:jc w:val="center"/>
-            </w:pPr>
-            <w:r>
+              <w:rPr>
+                <w:highlight w:val="yellow"/>
+              </w:rPr>
+            </w:pPr>
+            <w:r>
+              <w:rPr>
+                <w:highlight w:val="yellow"/>
+              </w:rPr>
               <w:t>Input</w:t>
             </w:r>
           </w:p>
@@ -29059,8 +29535,14 @@
             <w:pPr>
               <w:pStyle w:val="TableContent"/>
               <w:jc w:val="center"/>
-            </w:pPr>
-            <w:r>
+              <w:rPr>
+                <w:highlight w:val="yellow"/>
+              </w:rPr>
+            </w:pPr>
+            <w:r>
+              <w:rPr>
+                <w:highlight w:val="yellow"/>
+              </w:rPr>
               <w:t>1</w:t>
             </w:r>
           </w:p>
@@ -29075,9 +29557,13 @@
               <w:pStyle w:val="TableContent"/>
               <w:rPr>
                 <w:i/>
+                <w:highlight w:val="yellow"/>
               </w:rPr>
             </w:pPr>
             <w:r>
+              <w:rPr>
+                <w:highlight w:val="yellow"/>
+              </w:rPr>
               <w:t>AXI-S handshaking signal</w:t>
             </w:r>
           </w:p>
@@ -29096,8 +29582,14 @@
           <w:p>
             <w:pPr>
               <w:pStyle w:val="TableContent"/>
-            </w:pPr>
-            <w:r>
+              <w:rPr>
+                <w:highlight w:val="yellow"/>
+              </w:rPr>
+            </w:pPr>
+            <w:r>
+              <w:rPr>
+                <w:highlight w:val="yellow"/>
+              </w:rPr>
               <w:t>InRdy</w:t>
             </w:r>
           </w:p>
@@ -29111,8 +29603,14 @@
             <w:pPr>
               <w:pStyle w:val="TableContent"/>
               <w:jc w:val="center"/>
-            </w:pPr>
-            <w:r>
+              <w:rPr>
+                <w:highlight w:val="yellow"/>
+              </w:rPr>
+            </w:pPr>
+            <w:r>
+              <w:rPr>
+                <w:highlight w:val="yellow"/>
+              </w:rPr>
               <w:t>Output</w:t>
             </w:r>
           </w:p>
@@ -29126,8 +29624,14 @@
             <w:pPr>
               <w:pStyle w:val="TableContent"/>
               <w:jc w:val="center"/>
-            </w:pPr>
-            <w:r>
+              <w:rPr>
+                <w:highlight w:val="yellow"/>
+              </w:rPr>
+            </w:pPr>
+            <w:r>
+              <w:rPr>
+                <w:highlight w:val="yellow"/>
+              </w:rPr>
               <w:t>1</w:t>
             </w:r>
           </w:p>
@@ -29140,8 +29644,14 @@
           <w:p>
             <w:pPr>
               <w:pStyle w:val="TableContent"/>
-            </w:pPr>
-            <w:r>
+              <w:rPr>
+                <w:highlight w:val="yellow"/>
+              </w:rPr>
+            </w:pPr>
+            <w:r>
+              <w:rPr>
+                <w:highlight w:val="yellow"/>
+              </w:rPr>
               <w:t>AXI-S handshaking signal</w:t>
             </w:r>
           </w:p>
@@ -29160,8 +29670,14 @@
           <w:p>
             <w:pPr>
               <w:pStyle w:val="TableContent"/>
-            </w:pPr>
-            <w:r>
+              <w:rPr>
+                <w:highlight w:val="yellow"/>
+              </w:rPr>
+            </w:pPr>
+            <w:r>
+              <w:rPr>
+                <w:highlight w:val="yellow"/>
+              </w:rPr>
               <w:t>InData</w:t>
             </w:r>
           </w:p>
@@ -29175,8 +29691,14 @@
             <w:pPr>
               <w:pStyle w:val="TableContent"/>
               <w:jc w:val="center"/>
-            </w:pPr>
-            <w:r>
+              <w:rPr>
+                <w:highlight w:val="yellow"/>
+              </w:rPr>
+            </w:pPr>
+            <w:r>
+              <w:rPr>
+                <w:highlight w:val="yellow"/>
+              </w:rPr>
               <w:t>Input</w:t>
             </w:r>
           </w:p>
@@ -29190,8 +29712,14 @@
             <w:pPr>
               <w:pStyle w:val="TableContent"/>
               <w:jc w:val="center"/>
-            </w:pPr>
-            <w:r>
+              <w:rPr>
+                <w:highlight w:val="yellow"/>
+              </w:rPr>
+            </w:pPr>
+            <w:r>
+              <w:rPr>
+                <w:highlight w:val="yellow"/>
+              </w:rPr>
               <w:t>InWidth_g</w:t>
             </w:r>
           </w:p>
@@ -29204,8 +29732,14 @@
           <w:p>
             <w:pPr>
               <w:pStyle w:val="TableContent"/>
-            </w:pPr>
-            <w:r>
+              <w:rPr>
+                <w:highlight w:val="yellow"/>
+              </w:rPr>
+            </w:pPr>
+            <w:r>
+              <w:rPr>
+                <w:highlight w:val="yellow"/>
+              </w:rPr>
               <w:t>Data signal input</w:t>
             </w:r>
           </w:p>
@@ -29217,8 +29751,7 @@
         </w:trPr>
         <w:tc>
           <w:tcPr>
-            <w:tcW w:w="10383" w:type="dxa"/>
-            <w:gridSpan w:val="4"/>
+            <w:tcW w:w="1579" w:type="dxa"/>
             <w:shd w:val="pct5" w:color="auto" w:fill="auto"/>
             <w:vAlign w:val="center"/>
           </w:tcPr>
@@ -29226,15 +29759,76 @@
             <w:pPr>
               <w:pStyle w:val="TableContent"/>
               <w:rPr>
-                <w:i/>
+                <w:highlight w:val="yellow"/>
               </w:rPr>
             </w:pPr>
             <w:r>
               <w:rPr>
-                <w:b/>
-                <w:i/>
+                <w:highlight w:val="yellow"/>
               </w:rPr>
-              <w:t>Output</w:t>
+              <w:t>InLast</w:t>
+            </w:r>
+          </w:p>
+        </w:tc>
+        <w:tc>
+          <w:tcPr>
+            <w:tcW w:w="1134" w:type="dxa"/>
+            <w:vAlign w:val="center"/>
+          </w:tcPr>
+          <w:p>
+            <w:pPr>
+              <w:pStyle w:val="TableContent"/>
+              <w:jc w:val="center"/>
+              <w:rPr>
+                <w:highlight w:val="yellow"/>
+              </w:rPr>
+            </w:pPr>
+            <w:r>
+              <w:rPr>
+                <w:highlight w:val="yellow"/>
+              </w:rPr>
+              <w:t>Input</w:t>
+            </w:r>
+          </w:p>
+        </w:tc>
+        <w:tc>
+          <w:tcPr>
+            <w:tcW w:w="2242" w:type="dxa"/>
+            <w:vAlign w:val="center"/>
+          </w:tcPr>
+          <w:p>
+            <w:pPr>
+              <w:pStyle w:val="TableContent"/>
+              <w:jc w:val="center"/>
+              <w:rPr>
+                <w:highlight w:val="yellow"/>
+              </w:rPr>
+            </w:pPr>
+            <w:r>
+              <w:rPr>
+                <w:highlight w:val="yellow"/>
+              </w:rPr>
+              <w:t>1</w:t>
+            </w:r>
+          </w:p>
+        </w:tc>
+        <w:tc>
+          <w:tcPr>
+            <w:tcW w:w="5428" w:type="dxa"/>
+            <w:vAlign w:val="center"/>
+          </w:tcPr>
+          <w:p>
+            <w:pPr>
+              <w:pStyle w:val="TableContent"/>
+              <w:rPr>
+                <w:highlight w:val="yellow"/>
+              </w:rPr>
+            </w:pPr>
+            <w:r>
+              <w:rPr>
+                <w:highlight w:val="yellow"/>
+              </w:rPr>
+              <w:t>AXI-S handshaking signal</w:t>
             </w:r>
           </w:p>
         </w:tc>
@@ -29252,9 +29846,15 @@
           <w:p>
             <w:pPr>
               <w:pStyle w:val="TableContent"/>
-            </w:pPr>
-            <w:r>
-              <w:t>OutVld</w:t>
+              <w:rPr>
+                <w:highlight w:val="yellow"/>
+              </w:rPr>
+            </w:pPr>
+            <w:r>
+              <w:rPr>
+                <w:highlight w:val="yellow"/>
+              </w:rPr>
+              <w:t>InWe</w:t>
             </w:r>
           </w:p>
         </w:tc>
@@ -29267,9 +29867,15 @@
             <w:pPr>
               <w:pStyle w:val="TableContent"/>
               <w:jc w:val="center"/>
-            </w:pPr>
-            <w:r>
-              <w:t>Output</w:t>
+              <w:rPr>
+                <w:highlight w:val="yellow"/>
+              </w:rPr>
+            </w:pPr>
+            <w:r>
+              <w:rPr>
+                <w:highlight w:val="yellow"/>
+              </w:rPr>
+              <w:t>Input</w:t>
             </w:r>
           </w:p>
         </w:tc>
@@ -29282,9 +29888,15 @@
             <w:pPr>
               <w:pStyle w:val="TableContent"/>
               <w:jc w:val="center"/>
-            </w:pPr>
-            <w:r>
-              <w:t>1</w:t>
+              <w:rPr>
+                <w:highlight w:val="yellow"/>
+              </w:rPr>
+            </w:pPr>
+            <w:r>
+              <w:rPr>
+                <w:highlight w:val="yellow"/>
+              </w:rPr>
+              <w:t>InWidth_g/OutWidth_g</w:t>
             </w:r>
           </w:p>
         </w:tc>
@@ -29296,12 +29908,42 @@
           <w:p>
             <w:pPr>
               <w:pStyle w:val="TableContent"/>
+              <w:rPr>
+                <w:highlight w:val="yellow"/>
+              </w:rPr>
+            </w:pPr>
+            <w:r>
+              <w:rPr>
+                <w:highlight w:val="yellow"/>
+              </w:rPr>
+              <w:t>Output word-enable. Works like byte-enable but with one bit per input-word</w:t>
+            </w:r>
+            <w:r>
+              <w:rPr>
+                <w:highlight w:val="yellow"/>
+              </w:rPr>
+              <w:t xml:space="preserve"> (not per byte).</w:t>
+            </w:r>
+          </w:p>
+          <w:p>
+            <w:pPr>
+              <w:pStyle w:val="TableContent"/>
+              <w:rPr>
+                <w:highlight w:val="yellow"/>
+              </w:rPr>
+            </w:pPr>
+            <w:r>
+              <w:rPr>
+                <w:highlight w:val="yellow"/>
+              </w:rPr>
+              <w:t xml:space="preserve">At least one word must be enabled together with the assertion of </w:t>
+            </w:r>
+            <w:r>
               <w:rPr>
                 <w:i/>
+                <w:highlight w:val="yellow"/>
               </w:rPr>
-            </w:pPr>
-            <w:r>
-              <w:t>AXI-S handshaking signal</w:t>
+              <w:t>InLast</w:t>
             </w:r>
           </w:p>
         </w:tc>
@@ -29312,60 +29954,26 @@
         </w:trPr>
         <w:tc>
           <w:tcPr>
-            <w:tcW w:w="1579" w:type="dxa"/>
+            <w:tcW w:w="10383" w:type="dxa"/>
+            <w:gridSpan w:val="4"/>
             <w:shd w:val="pct5" w:color="auto" w:fill="auto"/>
             <w:vAlign w:val="center"/>
           </w:tcPr>
           <w:p>
             <w:pPr>
               <w:pStyle w:val="TableContent"/>
-            </w:pPr>
-            <w:r>
-              <w:t>OutRdy</w:t>
-            </w:r>
-          </w:p>
-        </w:tc>
-        <w:tc>
-          <w:tcPr>
-            <w:tcW w:w="1134" w:type="dxa"/>
-            <w:vAlign w:val="center"/>
-          </w:tcPr>
-          <w:p>
-            <w:pPr>
-              <w:pStyle w:val="TableContent"/>
-              <w:jc w:val="center"/>
-            </w:pPr>
-            <w:r>
-              <w:t>Input</w:t>
-            </w:r>
-          </w:p>
-        </w:tc>
-        <w:tc>
-          <w:tcPr>
-            <w:tcW w:w="2242" w:type="dxa"/>
-            <w:vAlign w:val="center"/>
-          </w:tcPr>
-          <w:p>
-            <w:pPr>
-              <w:pStyle w:val="TableContent"/>
-              <w:jc w:val="center"/>
-            </w:pPr>
-            <w:r>
-              <w:t>1</w:t>
-            </w:r>
-          </w:p>
-        </w:tc>
-        <w:tc>
-          <w:tcPr>
-            <w:tcW w:w="5428" w:type="dxa"/>
-            <w:vAlign w:val="center"/>
-          </w:tcPr>
-          <w:p>
-            <w:pPr>
-              <w:pStyle w:val="TableContent"/>
-            </w:pPr>
-            <w:r>
-              <w:t>AXI-S handshaking signal</w:t>
+              <w:rPr>
+                <w:i/>
+                <w:highlight w:val="yellow"/>
+              </w:rPr>
+            </w:pPr>
+            <w:r>
+              <w:rPr>
+                <w:b/>
+                <w:i/>
+                <w:highlight w:val="yellow"/>
+              </w:rPr>
+              <w:t>Output</w:t>
             </w:r>
           </w:p>
         </w:tc>
@@ -29383,8 +29991,191 @@
           <w:p>
             <w:pPr>
               <w:pStyle w:val="TableContent"/>
-            </w:pPr>
-            <w:r>
+              <w:rPr>
+                <w:highlight w:val="yellow"/>
+              </w:rPr>
+            </w:pPr>
+            <w:r>
+              <w:rPr>
+                <w:highlight w:val="yellow"/>
+              </w:rPr>
+              <w:t>OutVld</w:t>
+            </w:r>
+          </w:p>
+        </w:tc>
+        <w:tc>
+          <w:tcPr>
+            <w:tcW w:w="1134" w:type="dxa"/>
+            <w:vAlign w:val="center"/>
+          </w:tcPr>
+          <w:p>
+            <w:pPr>
+              <w:pStyle w:val="TableContent"/>
+              <w:jc w:val="center"/>
+              <w:rPr>
+                <w:highlight w:val="yellow"/>
+              </w:rPr>
+            </w:pPr>
+            <w:r>
+              <w:rPr>
+                <w:highlight w:val="yellow"/>
+              </w:rPr>
+              <w:t>Output</w:t>
+            </w:r>
+          </w:p>
+        </w:tc>
+        <w:tc>
+          <w:tcPr>
+            <w:tcW w:w="2242" w:type="dxa"/>
+            <w:vAlign w:val="center"/>
+          </w:tcPr>
+          <w:p>
+            <w:pPr>
+              <w:pStyle w:val="TableContent"/>
+              <w:jc w:val="center"/>
+              <w:rPr>
+                <w:highlight w:val="yellow"/>
+              </w:rPr>
+            </w:pPr>
+            <w:r>
+              <w:rPr>
+                <w:highlight w:val="yellow"/>
+              </w:rPr>
+              <w:t>1</w:t>
+            </w:r>
+          </w:p>
+        </w:tc>
+        <w:tc>
+          <w:tcPr>
+            <w:tcW w:w="5428" w:type="dxa"/>
+            <w:vAlign w:val="center"/>
+          </w:tcPr>
+          <w:p>
+            <w:pPr>
+              <w:pStyle w:val="TableContent"/>
+              <w:rPr>
+                <w:i/>
+                <w:highlight w:val="yellow"/>
+              </w:rPr>
+            </w:pPr>
+            <w:r>
+              <w:rPr>
+                <w:highlight w:val="yellow"/>
+              </w:rPr>
+              <w:t>AXI-S handshaking signal</w:t>
+            </w:r>
+          </w:p>
+        </w:tc>
+      </w:tr>
+      <w:tr>
+        <w:trPr>
+          <w:trHeight w:val="369"/>
+        </w:trPr>
+        <w:tc>
+          <w:tcPr>
+            <w:tcW w:w="1579" w:type="dxa"/>
+            <w:shd w:val="pct5" w:color="auto" w:fill="auto"/>
+            <w:vAlign w:val="center"/>
+          </w:tcPr>
+          <w:p>
+            <w:pPr>
+              <w:pStyle w:val="TableContent"/>
+              <w:rPr>
+                <w:highlight w:val="yellow"/>
+              </w:rPr>
+            </w:pPr>
+            <w:r>
+              <w:rPr>
+                <w:highlight w:val="yellow"/>
+              </w:rPr>
+              <w:t>OutRdy</w:t>
+            </w:r>
+          </w:p>
+        </w:tc>
+        <w:tc>
+          <w:tcPr>
+            <w:tcW w:w="1134" w:type="dxa"/>
+            <w:vAlign w:val="center"/>
+          </w:tcPr>
+          <w:p>
+            <w:pPr>
+              <w:pStyle w:val="TableContent"/>
+              <w:jc w:val="center"/>
+              <w:rPr>
+                <w:highlight w:val="yellow"/>
+              </w:rPr>
+            </w:pPr>
+            <w:r>
+              <w:rPr>
+                <w:highlight w:val="yellow"/>
+              </w:rPr>
+              <w:t>Input</w:t>
+            </w:r>
+          </w:p>
+        </w:tc>
+        <w:tc>
+          <w:tcPr>
+            <w:tcW w:w="2242" w:type="dxa"/>
+            <w:vAlign w:val="center"/>
+          </w:tcPr>
+          <w:p>
+            <w:pPr>
+              <w:pStyle w:val="TableContent"/>
+              <w:jc w:val="center"/>
+              <w:rPr>
+                <w:highlight w:val="yellow"/>
+              </w:rPr>
+            </w:pPr>
+            <w:r>
+              <w:rPr>
+                <w:highlight w:val="yellow"/>
+              </w:rPr>
+              <w:t>1</w:t>
+            </w:r>
+          </w:p>
+        </w:tc>
+        <w:tc>
+          <w:tcPr>
+            <w:tcW w:w="5428" w:type="dxa"/>
+            <w:vAlign w:val="center"/>
+          </w:tcPr>
+          <w:p>
+            <w:pPr>
+              <w:pStyle w:val="TableContent"/>
+              <w:rPr>
+                <w:highlight w:val="yellow"/>
+              </w:rPr>
+            </w:pPr>
+            <w:r>
+              <w:rPr>
+                <w:highlight w:val="yellow"/>
+              </w:rPr>
+              <w:t>AXI-S handshaking signal</w:t>
+            </w:r>
+          </w:p>
+        </w:tc>
+      </w:tr>
+      <w:tr>
+        <w:trPr>
+          <w:trHeight w:val="369"/>
+        </w:trPr>
+        <w:tc>
+          <w:tcPr>
+            <w:tcW w:w="1579" w:type="dxa"/>
+            <w:shd w:val="pct5" w:color="auto" w:fill="auto"/>
+            <w:vAlign w:val="center"/>
+          </w:tcPr>
+          <w:p>
+            <w:pPr>
+              <w:pStyle w:val="TableContent"/>
+              <w:rPr>
+                <w:highlight w:val="yellow"/>
+              </w:rPr>
+            </w:pPr>
+            <w:r>
+              <w:rPr>
+                <w:highlight w:val="yellow"/>
+              </w:rPr>
               <w:t>OutData</w:t>
             </w:r>
           </w:p>
@@ -29398,8 +30189,14 @@
             <w:pPr>
               <w:pStyle w:val="TableContent"/>
               <w:jc w:val="center"/>
-            </w:pPr>
-            <w:r>
+              <w:rPr>
+                <w:highlight w:val="yellow"/>
+              </w:rPr>
+            </w:pPr>
+            <w:r>
+              <w:rPr>
+                <w:highlight w:val="yellow"/>
+              </w:rPr>
               <w:t>Output</w:t>
             </w:r>
           </w:p>
@@ -29413,8 +30210,14 @@
             <w:pPr>
               <w:pStyle w:val="TableContent"/>
               <w:jc w:val="center"/>
-            </w:pPr>
-            <w:r>
+              <w:rPr>
+                <w:highlight w:val="yellow"/>
+              </w:rPr>
+            </w:pPr>
+            <w:r>
+              <w:rPr>
+                <w:highlight w:val="yellow"/>
+              </w:rPr>
               <w:t>OutWidth_g</w:t>
             </w:r>
           </w:p>
@@ -29429,7 +30232,98 @@
               <w:pStyle w:val="TableContent"/>
             </w:pPr>
             <w:r>
+              <w:rPr>
+                <w:highlight w:val="yellow"/>
+              </w:rPr>
               <w:t>Data signal output</w:t>
+            </w:r>
+          </w:p>
+        </w:tc>
+      </w:tr>
+      <w:tr>
+        <w:trPr>
+          <w:trHeight w:val="369"/>
+        </w:trPr>
+        <w:tc>
+          <w:tcPr>
+            <w:tcW w:w="1579" w:type="dxa"/>
+            <w:shd w:val="pct5" w:color="auto" w:fill="auto"/>
+            <w:vAlign w:val="center"/>
+          </w:tcPr>
+          <w:p>
+            <w:pPr>
+              <w:pStyle w:val="TableContent"/>
+              <w:rPr>
+                <w:highlight w:val="yellow"/>
+              </w:rPr>
+            </w:pPr>
+            <w:r>
+              <w:rPr>
+                <w:highlight w:val="yellow"/>
+              </w:rPr>
+              <w:t>OutLast</w:t>
+            </w:r>
+          </w:p>
+        </w:tc>
+        <w:tc>
+          <w:tcPr>
+            <w:tcW w:w="1134" w:type="dxa"/>
+            <w:vAlign w:val="center"/>
+          </w:tcPr>
+          <w:p>
+            <w:pPr>
+              <w:pStyle w:val="TableContent"/>
+              <w:jc w:val="center"/>
+              <w:rPr>
+                <w:highlight w:val="yellow"/>
+              </w:rPr>
+            </w:pPr>
+            <w:r>
+              <w:rPr>
+                <w:highlight w:val="yellow"/>
+              </w:rPr>
+              <w:t>Output</w:t>
+            </w:r>
+          </w:p>
+        </w:tc>
+        <w:tc>
+          <w:tcPr>
+            <w:tcW w:w="2242" w:type="dxa"/>
+            <w:vAlign w:val="center"/>
+          </w:tcPr>
+          <w:p>
+            <w:pPr>
+              <w:pStyle w:val="TableContent"/>
+              <w:jc w:val="center"/>
+              <w:rPr>
+                <w:highlight w:val="yellow"/>
+              </w:rPr>
+            </w:pPr>
+            <w:r>
+              <w:rPr>
+                <w:highlight w:val="yellow"/>
+              </w:rPr>
+              <w:t>1</w:t>
+            </w:r>
+          </w:p>
+        </w:tc>
+        <w:tc>
+          <w:tcPr>
+            <w:tcW w:w="5428" w:type="dxa"/>
+            <w:vAlign w:val="center"/>
+          </w:tcPr>
+          <w:p>
+            <w:pPr>
+              <w:pStyle w:val="TableContent"/>
+              <w:rPr>
+                <w:highlight w:val="yellow"/>
+              </w:rPr>
+            </w:pPr>
+            <w:r>
+              <w:rPr>
+                <w:highlight w:val="yellow"/>
+              </w:rPr>
+              <w:t>AXI-S handshaking signal</w:t>
             </w:r>
           </w:p>
         </w:tc>
@@ -29560,7 +30454,7 @@
                     </pic:cNvPicPr>
                   </pic:nvPicPr>
                   <pic:blipFill>
-                    <a:blip r:embed="rId21">
+                    <a:blip r:embed="rId22">
                       <a:extLst>
                         <a:ext uri="{28A0092B-C50C-407E-A947-70E740481C1C}">
                           <a14:useLocalDpi xmlns:a14="http://schemas.microsoft.com/office/drawing/2010/main" val="0"/>
@@ -30398,7 +31292,7 @@
                     </pic:cNvPicPr>
                   </pic:nvPicPr>
                   <pic:blipFill>
-                    <a:blip r:embed="rId22">
+                    <a:blip r:embed="rId23">
                       <a:extLst>
                         <a:ext uri="{28A0092B-C50C-407E-A947-70E740481C1C}">
                           <a14:useLocalDpi xmlns:a14="http://schemas.microsoft.com/office/drawing/2010/main" val="0"/>
@@ -31270,7 +32164,7 @@
                     </pic:cNvPicPr>
                   </pic:nvPicPr>
                   <pic:blipFill>
-                    <a:blip r:embed="rId23">
+                    <a:blip r:embed="rId24">
                       <a:extLst>
                         <a:ext uri="{28A0092B-C50C-407E-A947-70E740481C1C}">
                           <a14:useLocalDpi xmlns:a14="http://schemas.microsoft.com/office/drawing/2010/main" val="0"/>
@@ -32257,7 +33151,7 @@
                     </pic:cNvPicPr>
                   </pic:nvPicPr>
                   <pic:blipFill>
-                    <a:blip r:embed="rId24">
+                    <a:blip r:embed="rId25">
                       <a:extLst>
                         <a:ext uri="{28A0092B-C50C-407E-A947-70E740481C1C}">
                           <a14:useLocalDpi xmlns:a14="http://schemas.microsoft.com/office/drawing/2010/main" val="0"/>
@@ -32979,7 +33873,7 @@
                     </pic:cNvPicPr>
                   </pic:nvPicPr>
                   <pic:blipFill>
-                    <a:blip r:embed="rId25">
+                    <a:blip r:embed="rId26">
                       <a:extLst>
                         <a:ext uri="{28A0092B-C50C-407E-A947-70E740481C1C}">
                           <a14:useLocalDpi xmlns:a14="http://schemas.microsoft.com/office/drawing/2010/main" val="0"/>
@@ -33219,7 +34113,7 @@
                     </pic:cNvPicPr>
                   </pic:nvPicPr>
                   <pic:blipFill>
-                    <a:blip r:embed="rId26">
+                    <a:blip r:embed="rId27">
                       <a:extLst>
                         <a:ext uri="{28A0092B-C50C-407E-A947-70E740481C1C}">
                           <a14:useLocalDpi xmlns:a14="http://schemas.microsoft.com/office/drawing/2010/main" val="0"/>
@@ -34089,7 +34983,7 @@
                     </pic:cNvPicPr>
                   </pic:nvPicPr>
                   <pic:blipFill>
-                    <a:blip r:embed="rId27">
+                    <a:blip r:embed="rId28">
                       <a:extLst>
                         <a:ext uri="{28A0092B-C50C-407E-A947-70E740481C1C}">
                           <a14:useLocalDpi xmlns:a14="http://schemas.microsoft.com/office/drawing/2010/main" val="0"/>
@@ -35653,7 +36547,7 @@
                     </pic:cNvPicPr>
                   </pic:nvPicPr>
                   <pic:blipFill>
-                    <a:blip r:embed="rId28">
+                    <a:blip r:embed="rId29">
                       <a:extLst>
                         <a:ext uri="{28A0092B-C50C-407E-A947-70E740481C1C}">
                           <a14:useLocalDpi xmlns:a14="http://schemas.microsoft.com/office/drawing/2010/main" val="0"/>
@@ -36054,7 +36948,7 @@
                     </pic:cNvPicPr>
                   </pic:nvPicPr>
                   <pic:blipFill>
-                    <a:blip r:embed="rId29">
+                    <a:blip r:embed="rId30">
                       <a:extLst>
                         <a:ext uri="{28A0092B-C50C-407E-A947-70E740481C1C}">
                           <a14:useLocalDpi xmlns:a14="http://schemas.microsoft.com/office/drawing/2010/main" val="0"/>
@@ -36309,7 +37203,7 @@
                     </pic:cNvPicPr>
                   </pic:nvPicPr>
                   <pic:blipFill>
-                    <a:blip r:embed="rId30">
+                    <a:blip r:embed="rId31">
                       <a:extLst>
                         <a:ext uri="{28A0092B-C50C-407E-A947-70E740481C1C}">
                           <a14:useLocalDpi xmlns:a14="http://schemas.microsoft.com/office/drawing/2010/main" val="0"/>
@@ -36593,7 +37487,7 @@
                     </pic:cNvPicPr>
                   </pic:nvPicPr>
                   <pic:blipFill>
-                    <a:blip r:embed="rId31">
+                    <a:blip r:embed="rId32">
                       <a:extLst>
                         <a:ext uri="{28A0092B-C50C-407E-A947-70E740481C1C}">
                           <a14:useLocalDpi xmlns:a14="http://schemas.microsoft.com/office/drawing/2010/main" val="0"/>
@@ -36793,188 +37687,6 @@
                 <pic:pic xmlns:pic="http://schemas.openxmlformats.org/drawingml/2006/picture">
                   <pic:nvPicPr>
                     <pic:cNvPr id="0" name="Picture 3"/>
-                    <pic:cNvPicPr>
-                      <a:picLocks noChangeAspect="1" noChangeArrowheads="1"/>
-                    </pic:cNvPicPr>
-                  </pic:nvPicPr>
-                  <pic:blipFill>
-                    <a:blip r:embed="rId32">
-                      <a:extLst>
-                        <a:ext uri="{28A0092B-C50C-407E-A947-70E740481C1C}">
-                          <a14:useLocalDpi xmlns:a14="http://schemas.microsoft.com/office/drawing/2010/main" val="0"/>
-                        </a:ext>
-                      </a:extLst>
-                    </a:blip>
-                    <a:srcRect/>
-                    <a:stretch>
-                      <a:fillRect/>
-                    </a:stretch>
-                  </pic:blipFill>
-                  <pic:spPr bwMode="auto">
-                    <a:xfrm>
-                      <a:off x="0" y="0"/>
-                      <a:ext cx="6480175" cy="4943495"/>
-                    </a:xfrm>
-                    <a:prstGeom prst="rect">
-                      <a:avLst/>
-                    </a:prstGeom>
-                    <a:noFill/>
-                    <a:ln>
-                      <a:noFill/>
-                    </a:ln>
-                  </pic:spPr>
-                </pic:pic>
-              </a:graphicData>
-            </a:graphic>
-          </wp:inline>
-        </w:drawing>
-      </w:r>
-    </w:p>
-    <w:p>
-      <w:pPr>
-        <w:pStyle w:val="Caption"/>
-        <w:jc w:val="center"/>
-        <w:rPr>
-          <w:lang w:val="en-US"/>
-        </w:rPr>
-      </w:pPr>
-      <w:bookmarkStart w:id="76" w:name="_Toc9319446"/>
-      <w:r>
-        <w:rPr>
-          <w:lang w:val="en-US"/>
-        </w:rPr>
-        <w:t xml:space="preserve">Figure </w:t>
-      </w:r>
-      <w:r>
-        <w:rPr>
-          <w:lang w:val="en-US"/>
-        </w:rPr>
-        <w:fldChar w:fldCharType="begin"/>
-      </w:r>
-      <w:r>
-        <w:rPr>
-          <w:lang w:val="en-US"/>
-        </w:rPr>
-        <w:instrText xml:space="preserve"> SEQ Figure \* ARABIC </w:instrText>
-      </w:r>
-      <w:r>
-        <w:rPr>
-          <w:lang w:val="en-US"/>
-        </w:rPr>
-        <w:fldChar w:fldCharType="separate"/>
-      </w:r>
-      <w:r>
-        <w:rPr>
-          <w:noProof/>
-          <w:lang w:val="en-US"/>
-        </w:rPr>
-        <w:t>24</w:t>
-      </w:r>
-      <w:r>
-        <w:rPr>
-          <w:lang w:val="en-US"/>
-        </w:rPr>
-        <w:fldChar w:fldCharType="end"/>
-      </w:r>
-      <w:r>
-        <w:rPr>
-          <w:lang w:val="en-US"/>
-        </w:rPr>
-        <w:t>: psi_common_axi_master_simple: Low latency write</w:t>
-      </w:r>
-      <w:bookmarkEnd w:id="76"/>
-    </w:p>
-    <w:p>
-      <w:pPr>
-        <w:rPr>
-          <w:lang w:val="en-US"/>
-        </w:rPr>
-      </w:pPr>
-      <w:r>
-        <w:rPr>
-          <w:lang w:val="en-US"/>
-        </w:rPr>
-        <w:t>The waveform shows, that in low latency operation, AXI commands are issued as soon as possible independently of the availability of data. Therefore both write commands are issued before even the data for the first one is in the FIFO.</w:t>
-      </w:r>
-    </w:p>
-    <w:p>
-      <w:pPr>
-        <w:rPr>
-          <w:lang w:val="en-US"/>
-        </w:rPr>
-      </w:pPr>
-      <w:r>
-        <w:rPr>
-          <w:lang w:val="en-US"/>
-        </w:rPr>
-        <w:t xml:space="preserve">The waveform also shows, that the </w:t>
-      </w:r>
-      <w:r>
-        <w:rPr>
-          <w:i/>
-          <w:lang w:val="en-US"/>
-        </w:rPr>
-        <w:t>M_AXI_W*</w:t>
-      </w:r>
-      <w:r>
-        <w:rPr>
-          <w:lang w:val="en-US"/>
-        </w:rPr>
-        <w:t xml:space="preserve"> bus is blocked temporarily (</w:t>
-      </w:r>
-      <w:r>
-        <w:rPr>
-          <w:i/>
-          <w:lang w:val="en-US"/>
-        </w:rPr>
-        <w:t xml:space="preserve">M_Axi_WValid </w:t>
-      </w:r>
-      <w:r>
-        <w:rPr>
-          <w:lang w:val="en-US"/>
-        </w:rPr>
-        <w:t>low) due to the data not being available. This situation has a negative impact on the AXI bandwidth, so it shall be avoided usually.</w:t>
-      </w:r>
-    </w:p>
-    <w:p>
-      <w:pPr>
-        <w:pageBreakBefore/>
-        <w:rPr>
-          <w:lang w:val="en-US"/>
-        </w:rPr>
-      </w:pPr>
-      <w:r>
-        <w:rPr>
-          <w:lang w:val="en-US"/>
-        </w:rPr>
-        <w:lastRenderedPageBreak/>
-        <w:t>To avoid stalling the AXI bus, it is possible to prefill the write data FIFO. To do so, the write command is sent after the first few data samples are already written into the FIFO. This allows using the FIFO to prevent the AXI bus from stalling.</w:t>
-      </w:r>
-    </w:p>
-    <w:p>
-      <w:pPr>
-        <w:rPr>
-          <w:lang w:val="en-US"/>
-        </w:rPr>
-      </w:pPr>
-      <w:r>
-        <w:rPr>
-          <w:noProof/>
-          <w:lang w:val="en-US"/>
-        </w:rPr>
-        <w:drawing>
-          <wp:inline distT="0" distB="0" distL="0" distR="0" wp14:anchorId="1A3A0717" wp14:editId="51B92A0E">
-            <wp:extent cx="6480175" cy="4943495"/>
-            <wp:effectExtent l="0" t="0" r="0" b="0"/>
-            <wp:docPr id="19" name="Picture 19"/>
-            <wp:cNvGraphicFramePr>
-              <a:graphicFrameLocks xmlns:a="http://schemas.openxmlformats.org/drawingml/2006/main" noChangeAspect="1"/>
-            </wp:cNvGraphicFramePr>
-            <a:graphic xmlns:a="http://schemas.openxmlformats.org/drawingml/2006/main">
-              <a:graphicData uri="http://schemas.openxmlformats.org/drawingml/2006/picture">
-                <pic:pic xmlns:pic="http://schemas.openxmlformats.org/drawingml/2006/picture">
-                  <pic:nvPicPr>
-                    <pic:cNvPr id="0" name="Picture 4"/>
                     <pic:cNvPicPr>
                       <a:picLocks noChangeAspect="1" noChangeArrowheads="1"/>
                     </pic:cNvPicPr>
@@ -37020,6 +37732,188 @@
           <w:lang w:val="en-US"/>
         </w:rPr>
       </w:pPr>
+      <w:bookmarkStart w:id="76" w:name="_Toc9319446"/>
+      <w:r>
+        <w:rPr>
+          <w:lang w:val="en-US"/>
+        </w:rPr>
+        <w:t xml:space="preserve">Figure </w:t>
+      </w:r>
+      <w:r>
+        <w:rPr>
+          <w:lang w:val="en-US"/>
+        </w:rPr>
+        <w:fldChar w:fldCharType="begin"/>
+      </w:r>
+      <w:r>
+        <w:rPr>
+          <w:lang w:val="en-US"/>
+        </w:rPr>
+        <w:instrText xml:space="preserve"> SEQ Figure \* ARABIC </w:instrText>
+      </w:r>
+      <w:r>
+        <w:rPr>
+          <w:lang w:val="en-US"/>
+        </w:rPr>
+        <w:fldChar w:fldCharType="separate"/>
+      </w:r>
+      <w:r>
+        <w:rPr>
+          <w:noProof/>
+          <w:lang w:val="en-US"/>
+        </w:rPr>
+        <w:t>24</w:t>
+      </w:r>
+      <w:r>
+        <w:rPr>
+          <w:lang w:val="en-US"/>
+        </w:rPr>
+        <w:fldChar w:fldCharType="end"/>
+      </w:r>
+      <w:r>
+        <w:rPr>
+          <w:lang w:val="en-US"/>
+        </w:rPr>
+        <w:t>: psi_common_axi_master_simple: Low latency write</w:t>
+      </w:r>
+      <w:bookmarkEnd w:id="76"/>
+    </w:p>
+    <w:p>
+      <w:pPr>
+        <w:rPr>
+          <w:lang w:val="en-US"/>
+        </w:rPr>
+      </w:pPr>
+      <w:r>
+        <w:rPr>
+          <w:lang w:val="en-US"/>
+        </w:rPr>
+        <w:t>The waveform shows, that in low latency operation, AXI commands are issued as soon as possible independently of the availability of data. Therefore both write commands are issued before even the data for the first one is in the FIFO.</w:t>
+      </w:r>
+    </w:p>
+    <w:p>
+      <w:pPr>
+        <w:rPr>
+          <w:lang w:val="en-US"/>
+        </w:rPr>
+      </w:pPr>
+      <w:r>
+        <w:rPr>
+          <w:lang w:val="en-US"/>
+        </w:rPr>
+        <w:t xml:space="preserve">The waveform also shows, that the </w:t>
+      </w:r>
+      <w:r>
+        <w:rPr>
+          <w:i/>
+          <w:lang w:val="en-US"/>
+        </w:rPr>
+        <w:t>M_AXI_W*</w:t>
+      </w:r>
+      <w:r>
+        <w:rPr>
+          <w:lang w:val="en-US"/>
+        </w:rPr>
+        <w:t xml:space="preserve"> bus is blocked temporarily (</w:t>
+      </w:r>
+      <w:r>
+        <w:rPr>
+          <w:i/>
+          <w:lang w:val="en-US"/>
+        </w:rPr>
+        <w:t xml:space="preserve">M_Axi_WValid </w:t>
+      </w:r>
+      <w:r>
+        <w:rPr>
+          <w:lang w:val="en-US"/>
+        </w:rPr>
+        <w:t>low) due to the data not being available. This situation has a negative impact on the AXI bandwidth, so it shall be avoided usually.</w:t>
+      </w:r>
+    </w:p>
+    <w:p>
+      <w:pPr>
+        <w:pageBreakBefore/>
+        <w:rPr>
+          <w:lang w:val="en-US"/>
+        </w:rPr>
+      </w:pPr>
+      <w:r>
+        <w:rPr>
+          <w:lang w:val="en-US"/>
+        </w:rPr>
+        <w:lastRenderedPageBreak/>
+        <w:t>To avoid stalling the AXI bus, it is possible to prefill the write data FIFO. To do so, the write command is sent after the first few data samples are already written into the FIFO. This allows using the FIFO to prevent the AXI bus from stalling.</w:t>
+      </w:r>
+    </w:p>
+    <w:p>
+      <w:pPr>
+        <w:rPr>
+          <w:lang w:val="en-US"/>
+        </w:rPr>
+      </w:pPr>
+      <w:r>
+        <w:rPr>
+          <w:noProof/>
+          <w:lang w:val="en-US"/>
+        </w:rPr>
+        <w:drawing>
+          <wp:inline distT="0" distB="0" distL="0" distR="0" wp14:anchorId="1A3A0717" wp14:editId="51B92A0E">
+            <wp:extent cx="6480175" cy="4943495"/>
+            <wp:effectExtent l="0" t="0" r="0" b="0"/>
+            <wp:docPr id="19" name="Picture 19"/>
+            <wp:cNvGraphicFramePr>
+              <a:graphicFrameLocks xmlns:a="http://schemas.openxmlformats.org/drawingml/2006/main" noChangeAspect="1"/>
+            </wp:cNvGraphicFramePr>
+            <a:graphic xmlns:a="http://schemas.openxmlformats.org/drawingml/2006/main">
+              <a:graphicData uri="http://schemas.openxmlformats.org/drawingml/2006/picture">
+                <pic:pic xmlns:pic="http://schemas.openxmlformats.org/drawingml/2006/picture">
+                  <pic:nvPicPr>
+                    <pic:cNvPr id="0" name="Picture 4"/>
+                    <pic:cNvPicPr>
+                      <a:picLocks noChangeAspect="1" noChangeArrowheads="1"/>
+                    </pic:cNvPicPr>
+                  </pic:nvPicPr>
+                  <pic:blipFill>
+                    <a:blip r:embed="rId34">
+                      <a:extLst>
+                        <a:ext uri="{28A0092B-C50C-407E-A947-70E740481C1C}">
+                          <a14:useLocalDpi xmlns:a14="http://schemas.microsoft.com/office/drawing/2010/main" val="0"/>
+                        </a:ext>
+                      </a:extLst>
+                    </a:blip>
+                    <a:srcRect/>
+                    <a:stretch>
+                      <a:fillRect/>
+                    </a:stretch>
+                  </pic:blipFill>
+                  <pic:spPr bwMode="auto">
+                    <a:xfrm>
+                      <a:off x="0" y="0"/>
+                      <a:ext cx="6480175" cy="4943495"/>
+                    </a:xfrm>
+                    <a:prstGeom prst="rect">
+                      <a:avLst/>
+                    </a:prstGeom>
+                    <a:noFill/>
+                    <a:ln>
+                      <a:noFill/>
+                    </a:ln>
+                  </pic:spPr>
+                </pic:pic>
+              </a:graphicData>
+            </a:graphic>
+          </wp:inline>
+        </w:drawing>
+      </w:r>
+    </w:p>
+    <w:p>
+      <w:pPr>
+        <w:pStyle w:val="Caption"/>
+        <w:jc w:val="center"/>
+        <w:rPr>
+          <w:lang w:val="en-US"/>
+        </w:rPr>
+      </w:pPr>
       <w:bookmarkStart w:id="77" w:name="_Toc9319447"/>
       <w:r>
         <w:rPr>
@@ -37180,7 +38074,7 @@
                     </pic:cNvPicPr>
                   </pic:nvPicPr>
                   <pic:blipFill>
-                    <a:blip r:embed="rId34">
+                    <a:blip r:embed="rId35">
                       <a:extLst>
                         <a:ext uri="{28A0092B-C50C-407E-A947-70E740481C1C}">
                           <a14:useLocalDpi xmlns:a14="http://schemas.microsoft.com/office/drawing/2010/main" val="0"/>
@@ -37429,7 +38323,7 @@
                     </pic:cNvPicPr>
                   </pic:nvPicPr>
                   <pic:blipFill>
-                    <a:blip r:embed="rId35">
+                    <a:blip r:embed="rId36">
                       <a:extLst>
                         <a:ext uri="{28A0092B-C50C-407E-A947-70E740481C1C}">
                           <a14:useLocalDpi xmlns:a14="http://schemas.microsoft.com/office/drawing/2010/main" val="0"/>
@@ -37655,7 +38549,7 @@
                     </pic:cNvPicPr>
                   </pic:nvPicPr>
                   <pic:blipFill>
-                    <a:blip r:embed="rId36">
+                    <a:blip r:embed="rId37">
                       <a:extLst>
                         <a:ext uri="{28A0092B-C50C-407E-A947-70E740481C1C}">
                           <a14:useLocalDpi xmlns:a14="http://schemas.microsoft.com/office/drawing/2010/main" val="0"/>
@@ -43811,8 +44705,8 @@
       </w:pPr>
     </w:p>
     <w:sectPr>
-      <w:headerReference w:type="default" r:id="rId37"/>
-      <w:footerReference w:type="default" r:id="rId38"/>
+      <w:headerReference w:type="default" r:id="rId38"/>
+      <w:footerReference w:type="default" r:id="rId39"/>
       <w:pgSz w:w="11907" w:h="16840" w:code="9"/>
       <w:pgMar w:top="1701" w:right="851" w:bottom="1134" w:left="851" w:header="794" w:footer="737" w:gutter="0"/>
       <w:paperSrc w:first="15" w:other="15"/>
@@ -43938,7 +44832,7 @@
         </mc:Choice>
         <mc:Fallback>
           <w:pict>
-            <v:line w14:anchorId="67900FF9" id="Line 2" o:spid="_x0000_s1026" style="position:absolute;z-index:251657216;visibility:visible;mso-wrap-style:square;mso-width-percent:0;mso-height-percent:0;mso-wrap-distance-left:9pt;mso-wrap-distance-top:0;mso-wrap-distance-right:9pt;mso-wrap-distance-bottom:0;mso-position-horizontal:absolute;mso-position-horizontal-relative:page;mso-position-vertical:absolute;mso-position-vertical-relative:page;mso-width-percent:0;mso-height-percent:0;mso-width-relative:page;mso-height-relative:page" from="42.55pt,802.3pt" to="552.75pt,802.35pt" o:gfxdata="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" o:allowincell="f" strokecolor="blue" strokeweight="1.5pt">
+            <v:line w14:anchorId="20AED47D" id="Line 2" o:spid="_x0000_s1026" style="position:absolute;z-index:251657216;visibility:visible;mso-wrap-style:square;mso-width-percent:0;mso-height-percent:0;mso-wrap-distance-left:9pt;mso-wrap-distance-top:0;mso-wrap-distance-right:9pt;mso-wrap-distance-bottom:0;mso-position-horizontal:absolute;mso-position-horizontal-relative:page;mso-position-vertical:absolute;mso-position-vertical-relative:page;mso-width-percent:0;mso-height-percent:0;mso-width-relative:page;mso-height-relative:page" from="42.55pt,802.3pt" to="552.75pt,802.35pt" o:gfxdata="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" o:allowincell="f" strokecolor="blue" strokeweight="1.5pt">
               <v:stroke startarrowwidth="narrow" startarrowlength="short" endarrowwidth="narrow" endarrowlength="short"/>
               <w10:wrap anchorx="page" anchory="page"/>
             </v:line>
@@ -44026,7 +44920,7 @@
         <w:noProof/>
         <w:sz w:val="16"/>
       </w:rPr>
-      <w:t>03.06.2019</w:t>
+      <w:t>04.06.2019</w:t>
     </w:r>
     <w:r>
       <w:rPr>
@@ -44080,7 +44974,7 @@
         <w:sz w:val="16"/>
         <w:szCs w:val="16"/>
       </w:rPr>
-      <w:t>32</w:t>
+      <w:t>34</w:t>
     </w:r>
     <w:r>
       <w:rPr>
@@ -44207,7 +45101,7 @@
         </mc:Choice>
         <mc:Fallback>
           <w:pict>
-            <v:line w14:anchorId="5B80220D" id="Line 1" o:spid="_x0000_s1026" style="position:absolute;z-index:251659264;visibility:visible;mso-wrap-style:square;mso-width-percent:0;mso-height-percent:0;mso-wrap-distance-left:9pt;mso-wrap-distance-top:0;mso-wrap-distance-right:9pt;mso-wrap-distance-bottom:0;mso-position-horizontal:absolute;mso-position-horizontal-relative:margin;mso-position-vertical:absolute;mso-position-vertical-relative:page;mso-width-percent:0;mso-height-percent:0;mso-width-relative:page;mso-height-relative:page" from="320.35pt,59.55pt" to="507.45pt,59.6pt" o:gfxdata="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" o:allowincell="f" strokecolor="blue" strokeweight="2pt">
+            <v:line w14:anchorId="2C7939F2" id="Line 1" o:spid="_x0000_s1026" style="position:absolute;z-index:251659264;visibility:visible;mso-wrap-style:square;mso-width-percent:0;mso-height-percent:0;mso-wrap-distance-left:9pt;mso-wrap-distance-top:0;mso-wrap-distance-right:9pt;mso-wrap-distance-bottom:0;mso-position-horizontal:absolute;mso-position-horizontal-relative:margin;mso-position-vertical:absolute;mso-position-vertical-relative:page;mso-width-percent:0;mso-height-percent:0;mso-width-relative:page;mso-height-relative:page" from="320.35pt,59.55pt" to="507.45pt,59.6pt" o:gfxdata="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" o:allowincell="f" strokecolor="blue" strokeweight="2pt">
               <v:stroke startarrowwidth="narrow" startarrowlength="short" endarrowwidth="narrow" endarrowlength="short"/>
               <w10:wrap anchorx="margin" anchory="page"/>
             </v:line>
@@ -50527,7 +51421,7 @@
 </file>
 
 <file path=customXml/itemProps1.xml><?xml version="1.0" encoding="utf-8"?>
-<ds:datastoreItem xmlns:ds="http://schemas.openxmlformats.org/officeDocument/2006/customXml" ds:itemID="{98B92981-69F6-416D-A719-86CB349DC320}">
+<ds:datastoreItem xmlns:ds="http://schemas.openxmlformats.org/officeDocument/2006/customXml" ds:itemID="{ED7A3AF3-51A6-482E-9D51-D949AB4EF174}">
   <ds:schemaRefs>
     <ds:schemaRef ds:uri="http://schemas.openxmlformats.org/officeDocument/2006/bibliography"/>
   </ds:schemaRefs>

</xml_diff>

<commit_message>
FEATURE: Added AxiFifoDepth_g to psi_common_axi_master_full
</commit_message>
<xml_diff>
--- a/doc/psi_common.docx
+++ b/doc/psi_common.docx
@@ -8,7 +8,6 @@
           <w:lang w:val="en-US"/>
         </w:rPr>
       </w:pPr>
-      <w:bookmarkStart w:id="0" w:name="_GoBack"/>
     </w:p>
     <w:p>
       <w:pPr>
@@ -7068,7 +7067,7 @@
         </w:rPr>
         <w:br w:type="page"/>
       </w:r>
-      <w:bookmarkStart w:id="1" w:name="_Toc10621537"/>
+      <w:bookmarkStart w:id="0" w:name="_Toc10621537"/>
       <w:r>
         <w:rPr>
           <w:lang w:val="en-US"/>
@@ -7076,61 +7075,61 @@
         <w:lastRenderedPageBreak/>
         <w:t>Introduction</w:t>
       </w:r>
+      <w:bookmarkEnd w:id="0"/>
+    </w:p>
+    <w:p>
+      <w:pPr>
+        <w:rPr>
+          <w:lang w:val="en-US"/>
+        </w:rPr>
+      </w:pPr>
+      <w:r>
+        <w:rPr>
+          <w:lang w:val="en-US"/>
+        </w:rPr>
+        <w:t>The purpose of this library is to provide HDL implementations for common</w:t>
+      </w:r>
+      <w:r>
+        <w:rPr>
+          <w:lang w:val="en-US"/>
+        </w:rPr>
+        <w:t>ly used VHDL functionality such as memories, FIFOs and clock crossings.</w:t>
+      </w:r>
+    </w:p>
+    <w:p>
+      <w:pPr>
+        <w:rPr>
+          <w:lang w:val="en-US"/>
+        </w:rPr>
+      </w:pPr>
+      <w:r>
+        <w:rPr>
+          <w:lang w:val="en-US"/>
+        </w:rPr>
+        <w:t>This document serves as description of the RTL implementation for all components.</w:t>
+      </w:r>
+      <w:r>
+        <w:rPr>
+          <w:lang w:val="en-US"/>
+        </w:rPr>
+        <w:t>Tipps &amp; Tricks</w:t>
+      </w:r>
+    </w:p>
+    <w:p>
+      <w:pPr>
+        <w:pStyle w:val="Heading2"/>
+        <w:rPr>
+          <w:lang w:val="en-US"/>
+        </w:rPr>
+      </w:pPr>
+      <w:bookmarkStart w:id="1" w:name="_Toc10621538"/>
+      <w:r>
+        <w:rPr>
+          <w:lang w:val="en-US"/>
+        </w:rPr>
+        <w:t>Working Copy Structure</w:t>
+      </w:r>
       <w:bookmarkEnd w:id="1"/>
-    </w:p>
-    <w:p>
-      <w:pPr>
-        <w:rPr>
-          <w:lang w:val="en-US"/>
-        </w:rPr>
-      </w:pPr>
-      <w:r>
-        <w:rPr>
-          <w:lang w:val="en-US"/>
-        </w:rPr>
-        <w:t>The purpose of this library is to provide HDL implementations for common</w:t>
-      </w:r>
-      <w:r>
-        <w:rPr>
-          <w:lang w:val="en-US"/>
-        </w:rPr>
-        <w:t>ly used VHDL functionality such as memories, FIFOs and clock crossings.</w:t>
-      </w:r>
-    </w:p>
-    <w:p>
-      <w:pPr>
-        <w:rPr>
-          <w:lang w:val="en-US"/>
-        </w:rPr>
-      </w:pPr>
-      <w:r>
-        <w:rPr>
-          <w:lang w:val="en-US"/>
-        </w:rPr>
-        <w:t>This document serves as description of the RTL implementation for all components.</w:t>
-      </w:r>
-      <w:r>
-        <w:rPr>
-          <w:lang w:val="en-US"/>
-        </w:rPr>
-        <w:t>Tipps &amp; Tricks</w:t>
-      </w:r>
-    </w:p>
-    <w:p>
-      <w:pPr>
-        <w:pStyle w:val="Heading2"/>
-        <w:rPr>
-          <w:lang w:val="en-US"/>
-        </w:rPr>
-      </w:pPr>
-      <w:bookmarkStart w:id="2" w:name="_Toc10621538"/>
-      <w:r>
-        <w:rPr>
-          <w:lang w:val="en-US"/>
-        </w:rPr>
-        <w:t>Working Copy Structure</w:t>
-      </w:r>
-      <w:bookmarkEnd w:id="2"/>
     </w:p>
     <w:p>
       <w:pPr>
@@ -7266,7 +7265,7 @@
           <w:lang w:val="en-US"/>
         </w:rPr>
       </w:pPr>
-      <w:bookmarkStart w:id="3" w:name="_Toc10621587"/>
+      <w:bookmarkStart w:id="2" w:name="_Toc10621587"/>
       <w:r>
         <w:rPr>
           <w:lang w:val="en-US"/>
@@ -7316,62 +7315,62 @@
         </w:rPr>
         <w:t>Working copy structure</w:t>
       </w:r>
+      <w:bookmarkEnd w:id="2"/>
+    </w:p>
+    <w:p>
+      <w:pPr>
+        <w:rPr>
+          <w:lang w:val="en-US"/>
+        </w:rPr>
+      </w:pPr>
+      <w:r>
+        <w:rPr>
+          <w:lang w:val="en-US"/>
+        </w:rPr>
+        <w:t xml:space="preserve">It is not necessary but recommended to use the name </w:t>
+      </w:r>
+      <w:r>
+        <w:rPr>
+          <w:i/>
+          <w:lang w:val="en-US"/>
+        </w:rPr>
+        <w:t>psi_lib</w:t>
+      </w:r>
+      <w:r>
+        <w:rPr>
+          <w:lang w:val="en-US"/>
+        </w:rPr>
+        <w:t xml:space="preserve"> as name for the </w:t>
+      </w:r>
+      <w:r>
+        <w:rPr>
+          <w:i/>
+          <w:lang w:val="en-US"/>
+        </w:rPr>
+        <w:t>&lt;Root&gt;</w:t>
+      </w:r>
+      <w:r>
+        <w:rPr>
+          <w:lang w:val="en-US"/>
+        </w:rPr>
+        <w:t xml:space="preserve"> folder.</w:t>
+      </w:r>
+    </w:p>
+    <w:p>
+      <w:pPr>
+        <w:pStyle w:val="Heading2"/>
+        <w:rPr>
+          <w:lang w:val="en-US"/>
+        </w:rPr>
+      </w:pPr>
+      <w:bookmarkStart w:id="3" w:name="_Toc10621539"/>
+      <w:r>
+        <w:rPr>
+          <w:lang w:val="en-US"/>
+        </w:rPr>
+        <w:t>VHDL Libraries</w:t>
+      </w:r>
       <w:bookmarkEnd w:id="3"/>
-    </w:p>
-    <w:p>
-      <w:pPr>
-        <w:rPr>
-          <w:lang w:val="en-US"/>
-        </w:rPr>
-      </w:pPr>
-      <w:r>
-        <w:rPr>
-          <w:lang w:val="en-US"/>
-        </w:rPr>
-        <w:t xml:space="preserve">It is not necessary but recommended to use the name </w:t>
-      </w:r>
-      <w:r>
-        <w:rPr>
-          <w:i/>
-          <w:lang w:val="en-US"/>
-        </w:rPr>
-        <w:t>psi_lib</w:t>
-      </w:r>
-      <w:r>
-        <w:rPr>
-          <w:lang w:val="en-US"/>
-        </w:rPr>
-        <w:t xml:space="preserve"> as name for the </w:t>
-      </w:r>
-      <w:r>
-        <w:rPr>
-          <w:i/>
-          <w:lang w:val="en-US"/>
-        </w:rPr>
-        <w:t>&lt;Root&gt;</w:t>
-      </w:r>
-      <w:r>
-        <w:rPr>
-          <w:lang w:val="en-US"/>
-        </w:rPr>
-        <w:t xml:space="preserve"> folder.</w:t>
-      </w:r>
-    </w:p>
-    <w:p>
-      <w:pPr>
-        <w:pStyle w:val="Heading2"/>
-        <w:rPr>
-          <w:lang w:val="en-US"/>
-        </w:rPr>
-      </w:pPr>
-      <w:bookmarkStart w:id="4" w:name="_Toc10621539"/>
-      <w:r>
-        <w:rPr>
-          <w:lang w:val="en-US"/>
-        </w:rPr>
-        <w:t>VHDL Libraries</w:t>
-      </w:r>
-      <w:bookmarkEnd w:id="4"/>
     </w:p>
     <w:p>
       <w:pPr>
@@ -7569,7 +7568,7 @@
           <w:lang w:val="en-US"/>
         </w:rPr>
       </w:pPr>
-      <w:bookmarkStart w:id="5" w:name="_Toc10621540"/>
+      <w:bookmarkStart w:id="4" w:name="_Toc10621540"/>
       <w:r>
         <w:rPr>
           <w:lang w:val="en-US"/>
@@ -7577,7 +7576,7 @@
         <w:lastRenderedPageBreak/>
         <w:t>Running Simulations</w:t>
       </w:r>
-      <w:bookmarkEnd w:id="5"/>
+      <w:bookmarkEnd w:id="4"/>
     </w:p>
     <w:p>
       <w:pPr>
@@ -8119,7 +8118,7 @@
           <w:lang w:val="en-US"/>
         </w:rPr>
       </w:pPr>
-      <w:bookmarkStart w:id="6" w:name="_Toc10621541"/>
+      <w:bookmarkStart w:id="5" w:name="_Toc10621541"/>
       <w:r>
         <w:rPr>
           <w:lang w:val="en-US"/>
@@ -8127,7 +8126,7 @@
         <w:lastRenderedPageBreak/>
         <w:t>Contribute to PSI VHDL Libraries</w:t>
       </w:r>
-      <w:bookmarkEnd w:id="6"/>
+      <w:bookmarkEnd w:id="5"/>
     </w:p>
     <w:p>
       <w:pPr>
@@ -8510,7 +8509,7 @@
           <w:lang w:val="en-US"/>
         </w:rPr>
       </w:pPr>
-      <w:bookmarkStart w:id="7" w:name="_Toc10621542"/>
+      <w:bookmarkStart w:id="6" w:name="_Toc10621542"/>
       <w:r>
         <w:rPr>
           <w:lang w:val="en-US"/>
@@ -8518,7 +8517,7 @@
         <w:lastRenderedPageBreak/>
         <w:t>Handshaking Signals</w:t>
       </w:r>
-      <w:bookmarkEnd w:id="7"/>
+      <w:bookmarkEnd w:id="6"/>
     </w:p>
     <w:p>
       <w:pPr>
@@ -8784,7 +8783,7 @@
           <w:lang w:val="en-US"/>
         </w:rPr>
       </w:pPr>
-      <w:bookmarkStart w:id="8" w:name="_Toc10621588"/>
+      <w:bookmarkStart w:id="7" w:name="_Toc10621588"/>
       <w:r>
         <w:rPr>
           <w:lang w:val="en-US"/>
@@ -8834,7 +8833,7 @@
         </w:rPr>
         <w:t>Handshaking signals</w:t>
       </w:r>
-      <w:bookmarkEnd w:id="8"/>
+      <w:bookmarkEnd w:id="7"/>
     </w:p>
     <w:p>
       <w:pPr>
@@ -8981,7 +8980,7 @@
           <w:lang w:val="en-US"/>
         </w:rPr>
       </w:pPr>
-      <w:bookmarkStart w:id="9" w:name="_Toc10621543"/>
+      <w:bookmarkStart w:id="8" w:name="_Toc10621543"/>
       <w:r>
         <w:rPr>
           <w:lang w:val="en-US"/>
@@ -8989,21 +8988,64 @@
         <w:lastRenderedPageBreak/>
         <w:t>Packages</w:t>
       </w:r>
+      <w:bookmarkEnd w:id="8"/>
+    </w:p>
+    <w:p>
+      <w:pPr>
+        <w:pStyle w:val="Heading2"/>
+        <w:rPr>
+          <w:lang w:val="en-US"/>
+        </w:rPr>
+      </w:pPr>
+      <w:bookmarkStart w:id="9" w:name="_Toc10621544"/>
+      <w:r>
+        <w:rPr>
+          <w:lang w:val="en-US"/>
+        </w:rPr>
+        <w:t>psi_common_array_pkg</w:t>
+      </w:r>
       <w:bookmarkEnd w:id="9"/>
     </w:p>
     <w:p>
       <w:pPr>
+        <w:pStyle w:val="Heading3"/>
+        <w:rPr>
+          <w:lang w:val="en-US"/>
+        </w:rPr>
+      </w:pPr>
+      <w:r>
+        <w:rPr>
+          <w:lang w:val="en-US"/>
+        </w:rPr>
+        <w:t>Description</w:t>
+      </w:r>
+    </w:p>
+    <w:p>
+      <w:pPr>
+        <w:rPr>
+          <w:lang w:val="en-US"/>
+        </w:rPr>
+      </w:pPr>
+      <w:r>
+        <w:rPr>
+          <w:lang w:val="en-US"/>
+        </w:rPr>
+        <w:t>This package defines various array types that are not defined by VHDL natively. Some of these definitions are no more required in VHDL 2008 but since VHDL 2008 is not yet fully synthesizable, the package is kept.</w:t>
+      </w:r>
+    </w:p>
+    <w:p>
+      <w:pPr>
         <w:pStyle w:val="Heading2"/>
         <w:rPr>
           <w:lang w:val="en-US"/>
         </w:rPr>
       </w:pPr>
-      <w:bookmarkStart w:id="10" w:name="_Toc10621544"/>
-      <w:r>
-        <w:rPr>
-          <w:lang w:val="en-US"/>
-        </w:rPr>
-        <w:t>psi_common_array_pkg</w:t>
+      <w:bookmarkStart w:id="10" w:name="_Toc10621545"/>
+      <w:r>
+        <w:rPr>
+          <w:lang w:val="en-US"/>
+        </w:rPr>
+        <w:t>psi_common_logic_pkg</w:t>
       </w:r>
       <w:bookmarkEnd w:id="10"/>
     </w:p>
@@ -9031,7 +9073,7 @@
         <w:rPr>
           <w:lang w:val="en-US"/>
         </w:rPr>
-        <w:t>This package defines various array types that are not defined by VHDL natively. Some of these definitions are no more required in VHDL 2008 but since VHDL 2008 is not yet fully synthesizable, the package is kept.</w:t>
+        <w:t>This package contains various logic functions (e.g. combinatorial conversions) that can be synthesized.</w:t>
       </w:r>
     </w:p>
     <w:p>
@@ -9041,12 +9083,12 @@
           <w:lang w:val="en-US"/>
         </w:rPr>
       </w:pPr>
-      <w:bookmarkStart w:id="11" w:name="_Toc10621545"/>
-      <w:r>
-        <w:rPr>
-          <w:lang w:val="en-US"/>
-        </w:rPr>
-        <w:t>psi_common_logic_pkg</w:t>
+      <w:bookmarkStart w:id="11" w:name="_Toc10621546"/>
+      <w:r>
+        <w:rPr>
+          <w:lang w:val="en-US"/>
+        </w:rPr>
+        <w:t>psi_common_axi_pkg</w:t>
       </w:r>
       <w:bookmarkEnd w:id="11"/>
     </w:p>
@@ -9074,7 +9116,7 @@
         <w:rPr>
           <w:lang w:val="en-US"/>
         </w:rPr>
-        <w:t>This package contains various logic functions (e.g. combinatorial conversions) that can be synthesized.</w:t>
+        <w:t>This package contains record definitions to allow representing a complete AXI interface including all ports by only two records (one in each direction). This helps improving the readability of entities with AXI interfaces.</w:t>
       </w:r>
     </w:p>
     <w:p>
@@ -9084,57 +9126,14 @@
           <w:lang w:val="en-US"/>
         </w:rPr>
       </w:pPr>
-      <w:bookmarkStart w:id="12" w:name="_Toc10621546"/>
-      <w:r>
-        <w:rPr>
-          <w:lang w:val="en-US"/>
-        </w:rPr>
-        <w:t>psi_common_axi_pkg</w:t>
+      <w:bookmarkStart w:id="12" w:name="_Toc10621547"/>
+      <w:r>
+        <w:rPr>
+          <w:lang w:val="en-US"/>
+        </w:rPr>
+        <w:t>psi_common_math_pkg</w:t>
       </w:r>
       <w:bookmarkEnd w:id="12"/>
-    </w:p>
-    <w:p>
-      <w:pPr>
-        <w:pStyle w:val="Heading3"/>
-        <w:rPr>
-          <w:lang w:val="en-US"/>
-        </w:rPr>
-      </w:pPr>
-      <w:r>
-        <w:rPr>
-          <w:lang w:val="en-US"/>
-        </w:rPr>
-        <w:t>Description</w:t>
-      </w:r>
-    </w:p>
-    <w:p>
-      <w:pPr>
-        <w:rPr>
-          <w:lang w:val="en-US"/>
-        </w:rPr>
-      </w:pPr>
-      <w:r>
-        <w:rPr>
-          <w:lang w:val="en-US"/>
-        </w:rPr>
-        <w:t>This package contains record definitions to allow representing a complete AXI interface including all ports by only two records (one in each direction). This helps improving the readability of entities with AXI interfaces.</w:t>
-      </w:r>
-    </w:p>
-    <w:p>
-      <w:pPr>
-        <w:pStyle w:val="Heading2"/>
-        <w:rPr>
-          <w:lang w:val="en-US"/>
-        </w:rPr>
-      </w:pPr>
-      <w:bookmarkStart w:id="13" w:name="_Toc10621547"/>
-      <w:r>
-        <w:rPr>
-          <w:lang w:val="en-US"/>
-        </w:rPr>
-        <w:t>psi_common_math_pkg</w:t>
-      </w:r>
-      <w:bookmarkEnd w:id="13"/>
     </w:p>
     <w:p>
       <w:pPr>
@@ -9179,7 +9178,7 @@
           <w:lang w:val="en-US"/>
         </w:rPr>
       </w:pPr>
-      <w:bookmarkStart w:id="14" w:name="_Toc10621548"/>
+      <w:bookmarkStart w:id="13" w:name="_Toc10621548"/>
       <w:r>
         <w:rPr>
           <w:lang w:val="en-US"/>
@@ -9187,23 +9186,23 @@
         <w:lastRenderedPageBreak/>
         <w:t>Memories</w:t>
       </w:r>
+      <w:bookmarkEnd w:id="13"/>
+    </w:p>
+    <w:p>
+      <w:pPr>
+        <w:pStyle w:val="Heading2"/>
+        <w:rPr>
+          <w:lang w:val="en-US"/>
+        </w:rPr>
+      </w:pPr>
+      <w:bookmarkStart w:id="14" w:name="_Toc10621549"/>
+      <w:r>
+        <w:rPr>
+          <w:lang w:val="en-US"/>
+        </w:rPr>
+        <w:t>psi_common_sdp_ram</w:t>
+      </w:r>
       <w:bookmarkEnd w:id="14"/>
-    </w:p>
-    <w:p>
-      <w:pPr>
-        <w:pStyle w:val="Heading2"/>
-        <w:rPr>
-          <w:lang w:val="en-US"/>
-        </w:rPr>
-      </w:pPr>
-      <w:bookmarkStart w:id="15" w:name="_Toc10621549"/>
-      <w:r>
-        <w:rPr>
-          <w:lang w:val="en-US"/>
-        </w:rPr>
-        <w:t>psi_common_sdp_ram</w:t>
-      </w:r>
-      <w:bookmarkEnd w:id="15"/>
     </w:p>
     <w:p>
       <w:pPr>
@@ -10366,7 +10365,7 @@
           <w:lang w:val="en-US"/>
         </w:rPr>
       </w:pPr>
-      <w:bookmarkStart w:id="16" w:name="_Toc10621550"/>
+      <w:bookmarkStart w:id="15" w:name="_Toc10621550"/>
       <w:r>
         <w:rPr>
           <w:lang w:val="en-US"/>
@@ -10380,7 +10379,7 @@
         </w:rPr>
         <w:t>_be</w:t>
       </w:r>
-      <w:bookmarkEnd w:id="16"/>
+      <w:bookmarkEnd w:id="15"/>
     </w:p>
     <w:p>
       <w:pPr>
@@ -11149,8 +11148,8 @@
           <w:lang w:val="en-US"/>
         </w:rPr>
       </w:pPr>
-      <w:bookmarkStart w:id="17" w:name="_Ref516049468"/>
-      <w:bookmarkStart w:id="18" w:name="_Toc10621551"/>
+      <w:bookmarkStart w:id="16" w:name="_Ref516049468"/>
+      <w:bookmarkStart w:id="17" w:name="_Toc10621551"/>
       <w:r>
         <w:rPr>
           <w:lang w:val="en-US"/>
@@ -11158,8 +11157,8 @@
         <w:lastRenderedPageBreak/>
         <w:t>psi_common_tdp_ram</w:t>
       </w:r>
+      <w:bookmarkEnd w:id="16"/>
       <w:bookmarkEnd w:id="17"/>
-      <w:bookmarkEnd w:id="18"/>
     </w:p>
     <w:p>
       <w:pPr>
@@ -12323,7 +12322,7 @@
           <w:lang w:val="en-US"/>
         </w:rPr>
       </w:pPr>
-      <w:bookmarkStart w:id="19" w:name="_Toc10621552"/>
+      <w:bookmarkStart w:id="18" w:name="_Toc10621552"/>
       <w:r>
         <w:rPr>
           <w:lang w:val="en-US"/>
@@ -12331,27 +12330,27 @@
         <w:lastRenderedPageBreak/>
         <w:t>FIFOs</w:t>
       </w:r>
+      <w:bookmarkEnd w:id="18"/>
+    </w:p>
+    <w:p>
+      <w:pPr>
+        <w:pStyle w:val="Heading2"/>
+        <w:rPr>
+          <w:lang w:val="en-US"/>
+        </w:rPr>
+      </w:pPr>
+      <w:bookmarkStart w:id="19" w:name="_Ref516059138"/>
+      <w:bookmarkStart w:id="20" w:name="_Ref516059150"/>
+      <w:bookmarkStart w:id="21" w:name="_Toc10621553"/>
+      <w:r>
+        <w:rPr>
+          <w:lang w:val="en-US"/>
+        </w:rPr>
+        <w:t>psi_common_async_fifo</w:t>
+      </w:r>
       <w:bookmarkEnd w:id="19"/>
-    </w:p>
-    <w:p>
-      <w:pPr>
-        <w:pStyle w:val="Heading2"/>
-        <w:rPr>
-          <w:lang w:val="en-US"/>
-        </w:rPr>
-      </w:pPr>
-      <w:bookmarkStart w:id="20" w:name="_Ref516059138"/>
-      <w:bookmarkStart w:id="21" w:name="_Ref516059150"/>
-      <w:bookmarkStart w:id="22" w:name="_Toc10621553"/>
-      <w:r>
-        <w:rPr>
-          <w:lang w:val="en-US"/>
-        </w:rPr>
-        <w:t>psi_common_async_fifo</w:t>
-      </w:r>
       <w:bookmarkEnd w:id="20"/>
       <w:bookmarkEnd w:id="21"/>
-      <w:bookmarkEnd w:id="22"/>
     </w:p>
     <w:p>
       <w:pPr>
@@ -14764,7 +14763,7 @@
           <w:lang w:val="en-US"/>
         </w:rPr>
       </w:pPr>
-      <w:bookmarkStart w:id="23" w:name="_Toc10621589"/>
+      <w:bookmarkStart w:id="22" w:name="_Toc10621589"/>
       <w:r>
         <w:rPr>
           <w:lang w:val="en-US"/>
@@ -14826,7 +14825,7 @@
         </w:rPr>
         <w:t xml:space="preserve"> Architecture</w:t>
       </w:r>
-      <w:bookmarkEnd w:id="23"/>
+      <w:bookmarkEnd w:id="22"/>
     </w:p>
     <w:p>
       <w:pPr>
@@ -14908,7 +14907,7 @@
           <w:lang w:val="en-US"/>
         </w:rPr>
       </w:pPr>
-      <w:bookmarkStart w:id="24" w:name="_Toc10621554"/>
+      <w:bookmarkStart w:id="23" w:name="_Toc10621554"/>
       <w:r>
         <w:rPr>
           <w:lang w:val="en-US"/>
@@ -14916,7 +14915,7 @@
         <w:lastRenderedPageBreak/>
         <w:t>psi_common_sync_fifo</w:t>
       </w:r>
-      <w:bookmarkEnd w:id="24"/>
+      <w:bookmarkEnd w:id="23"/>
     </w:p>
     <w:p>
       <w:pPr>
@@ -17089,7 +17088,7 @@
           <w:lang w:val="en-US"/>
         </w:rPr>
       </w:pPr>
-      <w:bookmarkStart w:id="25" w:name="_Toc10621555"/>
+      <w:bookmarkStart w:id="24" w:name="_Toc10621555"/>
       <w:r>
         <w:rPr>
           <w:lang w:val="en-US"/>
@@ -17097,23 +17096,23 @@
         <w:lastRenderedPageBreak/>
         <w:t>Clock Crossings</w:t>
       </w:r>
+      <w:bookmarkEnd w:id="24"/>
+    </w:p>
+    <w:p>
+      <w:pPr>
+        <w:pStyle w:val="Heading2"/>
+        <w:rPr>
+          <w:lang w:val="en-US"/>
+        </w:rPr>
+      </w:pPr>
+      <w:bookmarkStart w:id="25" w:name="_Toc10621556"/>
+      <w:r>
+        <w:rPr>
+          <w:lang w:val="en-US"/>
+        </w:rPr>
+        <w:t>psi_common_pulse_cc</w:t>
+      </w:r>
       <w:bookmarkEnd w:id="25"/>
-    </w:p>
-    <w:p>
-      <w:pPr>
-        <w:pStyle w:val="Heading2"/>
-        <w:rPr>
-          <w:lang w:val="en-US"/>
-        </w:rPr>
-      </w:pPr>
-      <w:bookmarkStart w:id="26" w:name="_Toc10621556"/>
-      <w:r>
-        <w:rPr>
-          <w:lang w:val="en-US"/>
-        </w:rPr>
-        <w:t>psi_common_pulse_cc</w:t>
-      </w:r>
-      <w:bookmarkEnd w:id="26"/>
     </w:p>
     <w:p>
       <w:pPr>
@@ -17984,7 +17983,7 @@
           <w:lang w:val="en-US"/>
         </w:rPr>
       </w:pPr>
-      <w:bookmarkStart w:id="27" w:name="_Ref516063767"/>
+      <w:bookmarkStart w:id="26" w:name="_Ref516063767"/>
       <w:r>
         <w:rPr>
           <w:lang w:val="en-US"/>
@@ -17992,7 +17991,7 @@
         <w:lastRenderedPageBreak/>
         <w:t>Architecture</w:t>
       </w:r>
-      <w:bookmarkEnd w:id="27"/>
+      <w:bookmarkEnd w:id="26"/>
     </w:p>
     <w:p>
       <w:pPr>
@@ -18083,7 +18082,7 @@
           <w:lang w:val="en-US"/>
         </w:rPr>
       </w:pPr>
-      <w:bookmarkStart w:id="28" w:name="_Toc10621590"/>
+      <w:bookmarkStart w:id="27" w:name="_Toc10621590"/>
       <w:r>
         <w:rPr>
           <w:lang w:val="en-US"/>
@@ -18145,7 +18144,7 @@
         </w:rPr>
         <w:t xml:space="preserve"> handling of pulses</w:t>
       </w:r>
-      <w:bookmarkEnd w:id="28"/>
+      <w:bookmarkEnd w:id="27"/>
     </w:p>
     <w:p>
       <w:pPr>
@@ -18230,7 +18229,7 @@
           <w:lang w:val="en-US"/>
         </w:rPr>
       </w:pPr>
-      <w:bookmarkStart w:id="29" w:name="_Toc10621591"/>
+      <w:bookmarkStart w:id="28" w:name="_Toc10621591"/>
       <w:r>
         <w:rPr>
           <w:lang w:val="en-US"/>
@@ -18292,7 +18291,7 @@
         </w:rPr>
         <w:t xml:space="preserve"> alignment of pulses can change</w:t>
       </w:r>
-      <w:bookmarkEnd w:id="29"/>
+      <w:bookmarkEnd w:id="28"/>
     </w:p>
     <w:p>
       <w:pPr>
@@ -18392,7 +18391,7 @@
           <w:lang w:val="en-US"/>
         </w:rPr>
       </w:pPr>
-      <w:bookmarkStart w:id="30" w:name="_Toc10621592"/>
+      <w:bookmarkStart w:id="29" w:name="_Toc10621592"/>
       <w:r>
         <w:rPr>
           <w:lang w:val="en-US"/>
@@ -18454,7 +18453,7 @@
         </w:rPr>
         <w:t xml:space="preserve"> handling of resets</w:t>
       </w:r>
-      <w:bookmarkEnd w:id="30"/>
+      <w:bookmarkEnd w:id="29"/>
     </w:p>
     <w:p>
       <w:pPr>
@@ -18513,7 +18512,7 @@
           <w:lang w:val="en-US"/>
         </w:rPr>
       </w:pPr>
-      <w:bookmarkStart w:id="31" w:name="_Toc10621557"/>
+      <w:bookmarkStart w:id="30" w:name="_Toc10621557"/>
       <w:r>
         <w:rPr>
           <w:lang w:val="en-US"/>
@@ -18521,7 +18520,7 @@
         <w:lastRenderedPageBreak/>
         <w:t>psi_common_simple_cc</w:t>
       </w:r>
-      <w:bookmarkEnd w:id="31"/>
+      <w:bookmarkEnd w:id="30"/>
     </w:p>
     <w:p>
       <w:pPr>
@@ -19678,7 +19677,7 @@
           <w:lang w:val="en-US"/>
         </w:rPr>
       </w:pPr>
-      <w:bookmarkStart w:id="32" w:name="_Toc10621593"/>
+      <w:bookmarkStart w:id="31" w:name="_Toc10621593"/>
       <w:r>
         <w:rPr>
           <w:lang w:val="en-US"/>
@@ -19728,7 +19727,7 @@
         </w:rPr>
         <w:t>psi_common_simple_cc: Architecture</w:t>
       </w:r>
-      <w:bookmarkEnd w:id="32"/>
+      <w:bookmarkEnd w:id="31"/>
     </w:p>
     <w:p>
       <w:pPr>
@@ -19858,7 +19857,7 @@
           <w:lang w:val="en-US"/>
         </w:rPr>
       </w:pPr>
-      <w:bookmarkStart w:id="33" w:name="_Toc10621558"/>
+      <w:bookmarkStart w:id="32" w:name="_Toc10621558"/>
       <w:r>
         <w:rPr>
           <w:lang w:val="en-US"/>
@@ -19866,7 +19865,7 @@
         <w:lastRenderedPageBreak/>
         <w:t>psi_common_status_cc</w:t>
       </w:r>
-      <w:bookmarkEnd w:id="33"/>
+      <w:bookmarkEnd w:id="32"/>
     </w:p>
     <w:p>
       <w:pPr>
@@ -20968,7 +20967,7 @@
           <w:lang w:val="en-US"/>
         </w:rPr>
       </w:pPr>
-      <w:bookmarkStart w:id="34" w:name="_Toc10621594"/>
+      <w:bookmarkStart w:id="33" w:name="_Toc10621594"/>
       <w:r>
         <w:rPr>
           <w:lang w:val="en-US"/>
@@ -21018,7 +21017,7 @@
         </w:rPr>
         <w:t>psi_common_status_cc: Architecture</w:t>
       </w:r>
-      <w:bookmarkEnd w:id="34"/>
+      <w:bookmarkEnd w:id="33"/>
     </w:p>
     <w:p>
       <w:pPr>
@@ -21086,7 +21085,7 @@
           <w:lang w:val="en-US"/>
         </w:rPr>
       </w:pPr>
-      <w:bookmarkStart w:id="35" w:name="_Toc10621559"/>
+      <w:bookmarkStart w:id="34" w:name="_Toc10621559"/>
       <w:r>
         <w:rPr>
           <w:lang w:val="en-US"/>
@@ -21094,7 +21093,7 @@
         <w:lastRenderedPageBreak/>
         <w:t>psi_common_sync_cc_n2xn</w:t>
       </w:r>
-      <w:bookmarkEnd w:id="35"/>
+      <w:bookmarkEnd w:id="34"/>
     </w:p>
     <w:p>
       <w:pPr>
@@ -22014,7 +22013,7 @@
           <w:lang w:val="en-US"/>
         </w:rPr>
       </w:pPr>
-      <w:bookmarkStart w:id="36" w:name="_Toc10621560"/>
+      <w:bookmarkStart w:id="35" w:name="_Toc10621560"/>
       <w:r>
         <w:rPr>
           <w:lang w:val="en-US"/>
@@ -22034,7 +22033,7 @@
         </w:rPr>
         <w:t>c_cc_xn2n</w:t>
       </w:r>
-      <w:bookmarkEnd w:id="36"/>
+      <w:bookmarkEnd w:id="35"/>
     </w:p>
     <w:p>
       <w:pPr>
@@ -22947,7 +22946,7 @@
           <w:lang w:val="en-US"/>
         </w:rPr>
       </w:pPr>
-      <w:bookmarkStart w:id="37" w:name="_Toc10621561"/>
+      <w:bookmarkStart w:id="36" w:name="_Toc10621561"/>
       <w:r>
         <w:rPr>
           <w:lang w:val="en-US"/>
@@ -22955,7 +22954,7 @@
         <w:lastRenderedPageBreak/>
         <w:t>psi_common_bit_cc</w:t>
       </w:r>
-      <w:bookmarkEnd w:id="37"/>
+      <w:bookmarkEnd w:id="36"/>
     </w:p>
     <w:p>
       <w:pPr>
@@ -23426,14 +23425,14 @@
           <w:lang w:val="en-US"/>
         </w:rPr>
       </w:pPr>
-      <w:bookmarkStart w:id="38" w:name="_Toc10621562"/>
+      <w:bookmarkStart w:id="37" w:name="_Toc10621562"/>
       <w:r>
         <w:rPr>
           <w:lang w:val="en-US"/>
         </w:rPr>
         <w:t>Other Components that can be used as Clock Crossings</w:t>
       </w:r>
-      <w:bookmarkEnd w:id="38"/>
+      <w:bookmarkEnd w:id="37"/>
     </w:p>
     <w:p>
       <w:pPr>
@@ -23632,7 +23631,7 @@
           <w:lang w:val="en-US"/>
         </w:rPr>
       </w:pPr>
-      <w:bookmarkStart w:id="39" w:name="_Toc10621563"/>
+      <w:bookmarkStart w:id="38" w:name="_Toc10621563"/>
       <w:r>
         <w:rPr>
           <w:lang w:val="en-US"/>
@@ -23640,23 +23639,23 @@
         <w:lastRenderedPageBreak/>
         <w:t>Timing</w:t>
       </w:r>
+      <w:bookmarkEnd w:id="38"/>
+    </w:p>
+    <w:p>
+      <w:pPr>
+        <w:pStyle w:val="Heading2"/>
+        <w:rPr>
+          <w:lang w:val="en-US"/>
+        </w:rPr>
+      </w:pPr>
+      <w:bookmarkStart w:id="39" w:name="_Toc10621564"/>
+      <w:r>
+        <w:rPr>
+          <w:lang w:val="en-US"/>
+        </w:rPr>
+        <w:t>psi_common_strobe_generator</w:t>
+      </w:r>
       <w:bookmarkEnd w:id="39"/>
-    </w:p>
-    <w:p>
-      <w:pPr>
-        <w:pStyle w:val="Heading2"/>
-        <w:rPr>
-          <w:lang w:val="en-US"/>
-        </w:rPr>
-      </w:pPr>
-      <w:bookmarkStart w:id="40" w:name="_Toc10621564"/>
-      <w:r>
-        <w:rPr>
-          <w:lang w:val="en-US"/>
-        </w:rPr>
-        <w:t>psi_common_strobe_generator</w:t>
-      </w:r>
-      <w:bookmarkEnd w:id="40"/>
     </w:p>
     <w:p>
       <w:pPr>
@@ -24351,7 +24350,7 @@
           <w:lang w:val="en-US"/>
         </w:rPr>
       </w:pPr>
-      <w:bookmarkStart w:id="41" w:name="_Toc10621595"/>
+      <w:bookmarkStart w:id="40" w:name="_Toc10621595"/>
       <w:r>
         <w:rPr>
           <w:lang w:val="en-US"/>
@@ -24401,7 +24400,7 @@
         </w:rPr>
         <w:t>psi_common_strobe_generator: Strobe synchronization</w:t>
       </w:r>
-      <w:bookmarkEnd w:id="41"/>
+      <w:bookmarkEnd w:id="40"/>
     </w:p>
     <w:p>
       <w:pPr>
@@ -24418,7 +24417,7 @@
           <w:lang w:val="en-US"/>
         </w:rPr>
       </w:pPr>
-      <w:bookmarkStart w:id="42" w:name="_Toc10621565"/>
+      <w:bookmarkStart w:id="41" w:name="_Toc10621565"/>
       <w:r>
         <w:rPr>
           <w:lang w:val="en-US"/>
@@ -24426,7 +24425,7 @@
         <w:lastRenderedPageBreak/>
         <w:t>psi_common_strobe_divider</w:t>
       </w:r>
-      <w:bookmarkEnd w:id="42"/>
+      <w:bookmarkEnd w:id="41"/>
     </w:p>
     <w:p>
       <w:pPr>
@@ -25016,7 +25015,7 @@
           <w:lang w:val="en-US"/>
         </w:rPr>
       </w:pPr>
-      <w:bookmarkStart w:id="43" w:name="_Toc10621566"/>
+      <w:bookmarkStart w:id="42" w:name="_Toc10621566"/>
       <w:r>
         <w:rPr>
           <w:lang w:val="en-US"/>
@@ -25024,7 +25023,7 @@
         <w:lastRenderedPageBreak/>
         <w:t>psi_common_tickgenerator</w:t>
       </w:r>
-      <w:bookmarkEnd w:id="43"/>
+      <w:bookmarkEnd w:id="42"/>
     </w:p>
     <w:p>
       <w:pPr>
@@ -25675,7 +25674,7 @@
           <w:lang w:val="en-US"/>
         </w:rPr>
       </w:pPr>
-      <w:bookmarkStart w:id="44" w:name="_Toc10621567"/>
+      <w:bookmarkStart w:id="43" w:name="_Toc10621567"/>
       <w:r>
         <w:rPr>
           <w:lang w:val="en-US"/>
@@ -25683,7 +25682,7 @@
         <w:lastRenderedPageBreak/>
         <w:t>psi_common_pulse_shaper</w:t>
       </w:r>
-      <w:bookmarkEnd w:id="44"/>
+      <w:bookmarkEnd w:id="43"/>
     </w:p>
     <w:p>
       <w:pPr>
@@ -25833,7 +25832,7 @@
           <w:lang w:val="en-US"/>
         </w:rPr>
       </w:pPr>
-      <w:bookmarkStart w:id="45" w:name="_Toc10621596"/>
+      <w:bookmarkStart w:id="44" w:name="_Toc10621596"/>
       <w:r>
         <w:rPr>
           <w:lang w:val="en-US"/>
@@ -25883,7 +25882,7 @@
         </w:rPr>
         <w:t>psi_common_pulse_shaper: Example waveform</w:t>
       </w:r>
-      <w:bookmarkEnd w:id="45"/>
+      <w:bookmarkEnd w:id="44"/>
     </w:p>
     <w:p>
       <w:pPr>
@@ -26366,7 +26365,7 @@
           <w:lang w:val="en-US"/>
         </w:rPr>
       </w:pPr>
-      <w:bookmarkStart w:id="46" w:name="_Toc10621568"/>
+      <w:bookmarkStart w:id="45" w:name="_Toc10621568"/>
       <w:r>
         <w:rPr>
           <w:lang w:val="en-US"/>
@@ -26374,7 +26373,7 @@
         <w:lastRenderedPageBreak/>
         <w:t>psi_common_clk_meas</w:t>
       </w:r>
-      <w:bookmarkEnd w:id="46"/>
+      <w:bookmarkEnd w:id="45"/>
     </w:p>
     <w:p>
       <w:pPr>
@@ -27017,7 +27016,7 @@
           <w:lang w:val="en-US"/>
         </w:rPr>
       </w:pPr>
-      <w:bookmarkStart w:id="47" w:name="_Toc10621569"/>
+      <w:bookmarkStart w:id="46" w:name="_Toc10621569"/>
       <w:r>
         <w:rPr>
           <w:highlight w:val="yellow"/>
@@ -27026,25 +27025,25 @@
         <w:lastRenderedPageBreak/>
         <w:t>Conversions</w:t>
       </w:r>
+      <w:bookmarkEnd w:id="46"/>
+    </w:p>
+    <w:p>
+      <w:pPr>
+        <w:pStyle w:val="Heading2"/>
+        <w:rPr>
+          <w:highlight w:val="yellow"/>
+          <w:lang w:val="en-US"/>
+        </w:rPr>
+      </w:pPr>
+      <w:bookmarkStart w:id="47" w:name="_Toc10621570"/>
+      <w:r>
+        <w:rPr>
+          <w:highlight w:val="yellow"/>
+          <w:lang w:val="en-US"/>
+        </w:rPr>
+        <w:t>psi_common_wconv_n2xn</w:t>
+      </w:r>
       <w:bookmarkEnd w:id="47"/>
-    </w:p>
-    <w:p>
-      <w:pPr>
-        <w:pStyle w:val="Heading2"/>
-        <w:rPr>
-          <w:highlight w:val="yellow"/>
-          <w:lang w:val="en-US"/>
-        </w:rPr>
-      </w:pPr>
-      <w:bookmarkStart w:id="48" w:name="_Toc10621570"/>
-      <w:r>
-        <w:rPr>
-          <w:highlight w:val="yellow"/>
-          <w:lang w:val="en-US"/>
-        </w:rPr>
-        <w:t>psi_common_wconv_n2xn</w:t>
-      </w:r>
-      <w:bookmarkEnd w:id="48"/>
     </w:p>
     <w:p>
       <w:pPr>
@@ -27246,7 +27245,7 @@
           <w:lang w:val="en-US"/>
         </w:rPr>
       </w:pPr>
-      <w:bookmarkStart w:id="49" w:name="_Toc10621597"/>
+      <w:bookmarkStart w:id="48" w:name="_Toc10621597"/>
       <w:r>
         <w:rPr>
           <w:highlight w:val="yellow"/>
@@ -27304,7 +27303,7 @@
         </w:rPr>
         <w:t>Example waveform</w:t>
       </w:r>
-      <w:bookmarkEnd w:id="49"/>
+      <w:bookmarkEnd w:id="48"/>
     </w:p>
     <w:p>
       <w:pPr>
@@ -28794,7 +28793,7 @@
           <w:lang w:val="en-US"/>
         </w:rPr>
       </w:pPr>
-      <w:bookmarkStart w:id="50" w:name="_Toc10621571"/>
+      <w:bookmarkStart w:id="49" w:name="_Toc10621571"/>
       <w:r>
         <w:rPr>
           <w:highlight w:val="yellow"/>
@@ -28803,7 +28802,7 @@
         <w:lastRenderedPageBreak/>
         <w:t>psi_common_wconv_xn2n</w:t>
       </w:r>
-      <w:bookmarkEnd w:id="50"/>
+      <w:bookmarkEnd w:id="49"/>
     </w:p>
     <w:p>
       <w:pPr>
@@ -28954,7 +28953,7 @@
           <w:lang w:val="en-US"/>
         </w:rPr>
       </w:pPr>
-      <w:bookmarkStart w:id="51" w:name="_Toc10621598"/>
+      <w:bookmarkStart w:id="50" w:name="_Toc10621598"/>
       <w:r>
         <w:rPr>
           <w:highlight w:val="yellow"/>
@@ -29005,7 +29004,7 @@
         </w:rPr>
         <w:t>: psi_common_wconv_xn2n: Data alignment</w:t>
       </w:r>
-      <w:bookmarkEnd w:id="51"/>
+      <w:bookmarkEnd w:id="50"/>
     </w:p>
     <w:p>
       <w:pPr>
@@ -29200,7 +29199,7 @@
           <w:lang w:val="en-US"/>
         </w:rPr>
       </w:pPr>
-      <w:bookmarkStart w:id="52" w:name="_Toc10621599"/>
+      <w:bookmarkStart w:id="51" w:name="_Toc10621599"/>
       <w:r>
         <w:rPr>
           <w:highlight w:val="yellow"/>
@@ -29258,7 +29257,7 @@
         </w:rPr>
         <w:t>Last-Handling and alignment</w:t>
       </w:r>
-      <w:bookmarkEnd w:id="52"/>
+      <w:bookmarkEnd w:id="51"/>
     </w:p>
     <w:p>
       <w:pPr>
@@ -30740,7 +30739,7 @@
           <w:lang w:val="en-US"/>
         </w:rPr>
       </w:pPr>
-      <w:bookmarkStart w:id="53" w:name="_Toc10621572"/>
+      <w:bookmarkStart w:id="52" w:name="_Toc10621572"/>
       <w:r>
         <w:rPr>
           <w:lang w:val="en-US"/>
@@ -30748,23 +30747,23 @@
         <w:lastRenderedPageBreak/>
         <w:t>TDM Handling</w:t>
       </w:r>
+      <w:bookmarkEnd w:id="52"/>
+    </w:p>
+    <w:p>
+      <w:pPr>
+        <w:pStyle w:val="Heading2"/>
+        <w:rPr>
+          <w:lang w:val="en-US"/>
+        </w:rPr>
+      </w:pPr>
+      <w:bookmarkStart w:id="53" w:name="_Toc10621573"/>
+      <w:r>
+        <w:rPr>
+          <w:lang w:val="en-US"/>
+        </w:rPr>
+        <w:t>psi_common_par_tdm</w:t>
+      </w:r>
       <w:bookmarkEnd w:id="53"/>
-    </w:p>
-    <w:p>
-      <w:pPr>
-        <w:pStyle w:val="Heading2"/>
-        <w:rPr>
-          <w:lang w:val="en-US"/>
-        </w:rPr>
-      </w:pPr>
-      <w:bookmarkStart w:id="54" w:name="_Toc10621573"/>
-      <w:r>
-        <w:rPr>
-          <w:lang w:val="en-US"/>
-        </w:rPr>
-        <w:t>psi_common_par_tdm</w:t>
-      </w:r>
-      <w:bookmarkEnd w:id="54"/>
     </w:p>
     <w:p>
       <w:pPr>
@@ -30876,7 +30875,7 @@
           <w:lang w:val="en-US"/>
         </w:rPr>
       </w:pPr>
-      <w:bookmarkStart w:id="55" w:name="_Toc10621600"/>
+      <w:bookmarkStart w:id="54" w:name="_Toc10621600"/>
       <w:r>
         <w:rPr>
           <w:lang w:val="en-US"/>
@@ -30926,7 +30925,7 @@
         </w:rPr>
         <w:t>psi_common_par_tdm: Waveform</w:t>
       </w:r>
-      <w:bookmarkEnd w:id="55"/>
+      <w:bookmarkEnd w:id="54"/>
     </w:p>
     <w:p>
       <w:pPr>
@@ -31594,7 +31593,7 @@
           <w:lang w:val="en-US"/>
         </w:rPr>
       </w:pPr>
-      <w:bookmarkStart w:id="56" w:name="_Toc10621574"/>
+      <w:bookmarkStart w:id="55" w:name="_Toc10621574"/>
       <w:r>
         <w:rPr>
           <w:lang w:val="en-US"/>
@@ -31602,7 +31601,7 @@
         <w:lastRenderedPageBreak/>
         <w:t>psi_common_tdm_par</w:t>
       </w:r>
-      <w:bookmarkEnd w:id="56"/>
+      <w:bookmarkEnd w:id="55"/>
     </w:p>
     <w:p>
       <w:pPr>
@@ -31714,7 +31713,7 @@
           <w:lang w:val="en-US"/>
         </w:rPr>
       </w:pPr>
-      <w:bookmarkStart w:id="57" w:name="_Toc10621601"/>
+      <w:bookmarkStart w:id="56" w:name="_Toc10621601"/>
       <w:r>
         <w:rPr>
           <w:lang w:val="en-US"/>
@@ -31764,7 +31763,7 @@
         </w:rPr>
         <w:t>psi_common_tdm_par: Waveform</w:t>
       </w:r>
-      <w:bookmarkEnd w:id="57"/>
+      <w:bookmarkEnd w:id="56"/>
     </w:p>
     <w:p>
       <w:pPr>
@@ -32473,8 +32472,8 @@
           <w:lang w:val="en-US"/>
         </w:rPr>
       </w:pPr>
-      <w:bookmarkStart w:id="58" w:name="_Toc519607076"/>
-      <w:bookmarkStart w:id="59" w:name="_Toc10621575"/>
+      <w:bookmarkStart w:id="57" w:name="_Toc519607076"/>
+      <w:bookmarkStart w:id="58" w:name="_Toc10621575"/>
       <w:r>
         <w:rPr>
           <w:lang w:val="en-US"/>
@@ -32482,8 +32481,8 @@
         <w:lastRenderedPageBreak/>
         <w:t>psi_common_tdm_mux</w:t>
       </w:r>
+      <w:bookmarkEnd w:id="57"/>
       <w:bookmarkEnd w:id="58"/>
-      <w:bookmarkEnd w:id="59"/>
     </w:p>
     <w:p>
       <w:pPr>
@@ -32586,8 +32585,8 @@
           <w:lang w:val="en-US"/>
         </w:rPr>
       </w:pPr>
-      <w:bookmarkStart w:id="60" w:name="_Toc519607104"/>
-      <w:bookmarkStart w:id="61" w:name="_Toc10621602"/>
+      <w:bookmarkStart w:id="59" w:name="_Toc519607104"/>
+      <w:bookmarkStart w:id="60" w:name="_Toc10621602"/>
       <w:r>
         <w:rPr>
           <w:lang w:val="en-US"/>
@@ -32628,8 +32627,8 @@
         </w:rPr>
         <w:t>psi_common_tdm_mux: Waveform</w:t>
       </w:r>
+      <w:bookmarkEnd w:id="59"/>
       <w:bookmarkEnd w:id="60"/>
-      <w:bookmarkEnd w:id="61"/>
       <w:r>
         <w:rPr>
           <w:lang w:val="en-US"/>
@@ -33424,7 +33423,7 @@
           <w:lang w:val="en-US"/>
         </w:rPr>
       </w:pPr>
-      <w:bookmarkStart w:id="62" w:name="_Toc10621576"/>
+      <w:bookmarkStart w:id="61" w:name="_Toc10621576"/>
       <w:r>
         <w:rPr>
           <w:lang w:val="en-US"/>
@@ -33432,23 +33431,23 @@
         <w:lastRenderedPageBreak/>
         <w:t>Arbiters</w:t>
       </w:r>
+      <w:bookmarkEnd w:id="61"/>
+    </w:p>
+    <w:p>
+      <w:pPr>
+        <w:pStyle w:val="Heading2"/>
+        <w:rPr>
+          <w:lang w:val="en-US"/>
+        </w:rPr>
+      </w:pPr>
+      <w:bookmarkStart w:id="62" w:name="_Toc10621577"/>
+      <w:r>
+        <w:rPr>
+          <w:lang w:val="en-US"/>
+        </w:rPr>
+        <w:t>psi_common_arb_priority</w:t>
+      </w:r>
       <w:bookmarkEnd w:id="62"/>
-    </w:p>
-    <w:p>
-      <w:pPr>
-        <w:pStyle w:val="Heading2"/>
-        <w:rPr>
-          <w:lang w:val="en-US"/>
-        </w:rPr>
-      </w:pPr>
-      <w:bookmarkStart w:id="63" w:name="_Toc10621577"/>
-      <w:r>
-        <w:rPr>
-          <w:lang w:val="en-US"/>
-        </w:rPr>
-        <w:t>psi_common_arb_priority</w:t>
-      </w:r>
-      <w:bookmarkEnd w:id="63"/>
     </w:p>
     <w:p>
       <w:pPr>
@@ -33573,7 +33572,7 @@
           <w:lang w:val="en-US"/>
         </w:rPr>
       </w:pPr>
-      <w:bookmarkStart w:id="64" w:name="_Toc10621603"/>
+      <w:bookmarkStart w:id="63" w:name="_Toc10621603"/>
       <w:r>
         <w:rPr>
           <w:lang w:val="en-US"/>
@@ -33623,7 +33622,7 @@
         </w:rPr>
         <w:t>psi_common_arb_priority: Waveform</w:t>
       </w:r>
-      <w:bookmarkEnd w:id="64"/>
+      <w:bookmarkEnd w:id="63"/>
     </w:p>
     <w:p>
       <w:pPr>
@@ -34295,7 +34294,7 @@
           <w:lang w:val="en-US"/>
         </w:rPr>
       </w:pPr>
-      <w:bookmarkStart w:id="65" w:name="_Toc10621604"/>
+      <w:bookmarkStart w:id="64" w:name="_Toc10621604"/>
       <w:r>
         <w:rPr>
           <w:lang w:val="en-US"/>
@@ -34345,7 +34344,7 @@
         </w:rPr>
         <w:t>psi_common_arb_priority: Parallel prefix computation (PPC)</w:t>
       </w:r>
-      <w:bookmarkEnd w:id="65"/>
+      <w:bookmarkEnd w:id="64"/>
     </w:p>
     <w:p>
       <w:pPr>
@@ -34363,7 +34362,7 @@
           <w:lang w:val="en-US"/>
         </w:rPr>
       </w:pPr>
-      <w:bookmarkStart w:id="66" w:name="_Toc10621578"/>
+      <w:bookmarkStart w:id="65" w:name="_Toc10621578"/>
       <w:r>
         <w:rPr>
           <w:lang w:val="en-US"/>
@@ -34371,7 +34370,7 @@
         <w:lastRenderedPageBreak/>
         <w:t>psi_common_arb_round_robin</w:t>
       </w:r>
-      <w:bookmarkEnd w:id="66"/>
+      <w:bookmarkEnd w:id="65"/>
     </w:p>
     <w:p>
       <w:pPr>
@@ -34535,7 +34534,7 @@
           <w:lang w:val="en-US"/>
         </w:rPr>
       </w:pPr>
-      <w:bookmarkStart w:id="67" w:name="_Toc10621605"/>
+      <w:bookmarkStart w:id="66" w:name="_Toc10621605"/>
       <w:r>
         <w:rPr>
           <w:lang w:val="en-US"/>
@@ -34585,7 +34584,7 @@
         </w:rPr>
         <w:t>psi_common_arb_round_robin: Waveform</w:t>
       </w:r>
-      <w:bookmarkEnd w:id="67"/>
+      <w:bookmarkEnd w:id="66"/>
     </w:p>
     <w:p>
       <w:pPr>
@@ -35269,7 +35268,7 @@
           <w:lang w:val="en-US"/>
         </w:rPr>
       </w:pPr>
-      <w:bookmarkStart w:id="68" w:name="_Toc10621579"/>
+      <w:bookmarkStart w:id="67" w:name="_Toc10621579"/>
       <w:r>
         <w:rPr>
           <w:lang w:val="en-US"/>
@@ -35277,23 +35276,23 @@
         <w:lastRenderedPageBreak/>
         <w:t>Interfaces</w:t>
       </w:r>
+      <w:bookmarkEnd w:id="67"/>
+    </w:p>
+    <w:p>
+      <w:pPr>
+        <w:pStyle w:val="Heading2"/>
+        <w:rPr>
+          <w:lang w:val="en-US"/>
+        </w:rPr>
+      </w:pPr>
+      <w:bookmarkStart w:id="68" w:name="_Toc10621580"/>
+      <w:r>
+        <w:rPr>
+          <w:lang w:val="en-US"/>
+        </w:rPr>
+        <w:t>psi_common_spi_master</w:t>
+      </w:r>
       <w:bookmarkEnd w:id="68"/>
-    </w:p>
-    <w:p>
-      <w:pPr>
-        <w:pStyle w:val="Heading2"/>
-        <w:rPr>
-          <w:lang w:val="en-US"/>
-        </w:rPr>
-      </w:pPr>
-      <w:bookmarkStart w:id="69" w:name="_Toc10621580"/>
-      <w:r>
-        <w:rPr>
-          <w:lang w:val="en-US"/>
-        </w:rPr>
-        <w:t>psi_common_spi_master</w:t>
-      </w:r>
-      <w:bookmarkEnd w:id="69"/>
     </w:p>
     <w:p>
       <w:pPr>
@@ -35405,7 +35404,7 @@
           <w:lang w:val="en-US"/>
         </w:rPr>
       </w:pPr>
-      <w:bookmarkStart w:id="70" w:name="_Toc10621606"/>
+      <w:bookmarkStart w:id="69" w:name="_Toc10621606"/>
       <w:r>
         <w:rPr>
           <w:lang w:val="en-US"/>
@@ -35455,7 +35454,7 @@
         </w:rPr>
         <w:t>psi_common_spi_master: CPOL and CPHA meaning</w:t>
       </w:r>
-      <w:bookmarkEnd w:id="70"/>
+      <w:bookmarkEnd w:id="69"/>
     </w:p>
     <w:p>
       <w:pPr>
@@ -36969,7 +36968,7 @@
           <w:lang w:val="en-US"/>
         </w:rPr>
       </w:pPr>
-      <w:bookmarkStart w:id="71" w:name="_Toc10621607"/>
+      <w:bookmarkStart w:id="70" w:name="_Toc10621607"/>
       <w:r>
         <w:rPr>
           <w:lang w:val="en-US"/>
@@ -37019,7 +37018,7 @@
         </w:rPr>
         <w:t>psi_common_spi_master: Parallel interface signal behavior</w:t>
       </w:r>
-      <w:bookmarkEnd w:id="71"/>
+      <w:bookmarkEnd w:id="70"/>
     </w:p>
     <w:p>
       <w:pPr>
@@ -37029,8 +37028,8 @@
           <w:lang w:val="en-US"/>
         </w:rPr>
       </w:pPr>
-      <w:bookmarkStart w:id="72" w:name="_Ref10616182"/>
-      <w:bookmarkStart w:id="73" w:name="_Toc10621581"/>
+      <w:bookmarkStart w:id="71" w:name="_Ref10616182"/>
+      <w:bookmarkStart w:id="72" w:name="_Toc10621581"/>
       <w:r>
         <w:rPr>
           <w:lang w:val="en-US"/>
@@ -37038,8 +37037,8 @@
         <w:lastRenderedPageBreak/>
         <w:t>psi_common_axi_master_simple</w:t>
       </w:r>
+      <w:bookmarkEnd w:id="71"/>
       <w:bookmarkEnd w:id="72"/>
-      <w:bookmarkEnd w:id="73"/>
     </w:p>
     <w:p>
       <w:pPr>
@@ -37372,7 +37371,7 @@
           <w:lang w:val="en-US"/>
         </w:rPr>
       </w:pPr>
-      <w:bookmarkStart w:id="74" w:name="_Toc10621608"/>
+      <w:bookmarkStart w:id="73" w:name="_Toc10621608"/>
       <w:r>
         <w:rPr>
           <w:lang w:val="en-US"/>
@@ -37416,7 +37415,7 @@
         </w:rPr>
         <w:t>: psi_common_axi_master_simple: Block diagram</w:t>
       </w:r>
-      <w:bookmarkEnd w:id="74"/>
+      <w:bookmarkEnd w:id="73"/>
     </w:p>
     <w:p>
       <w:pPr>
@@ -37434,7 +37433,7 @@
           <w:lang w:val="en-US"/>
         </w:rPr>
       </w:pPr>
-      <w:bookmarkStart w:id="75" w:name="_Ref9243259"/>
+      <w:bookmarkStart w:id="74" w:name="_Ref9243259"/>
       <w:r>
         <w:rPr>
           <w:lang w:val="en-US"/>
@@ -37442,7 +37441,7 @@
         <w:lastRenderedPageBreak/>
         <w:t>Transaction Types</w:t>
       </w:r>
-      <w:bookmarkEnd w:id="75"/>
+      <w:bookmarkEnd w:id="74"/>
     </w:p>
     <w:p>
       <w:pPr>
@@ -37632,7 +37631,7 @@
           <w:lang w:val="en-US"/>
         </w:rPr>
       </w:pPr>
-      <w:bookmarkStart w:id="76" w:name="_Toc10621609"/>
+      <w:bookmarkStart w:id="75" w:name="_Toc10621609"/>
       <w:r>
         <w:rPr>
           <w:lang w:val="en-US"/>
@@ -37700,7 +37699,7 @@
         </w:rPr>
         <w:t>High latency write</w:t>
       </w:r>
-      <w:bookmarkEnd w:id="76"/>
+      <w:bookmarkEnd w:id="75"/>
     </w:p>
     <w:p>
       <w:pPr>
@@ -37916,7 +37915,7 @@
           <w:lang w:val="en-US"/>
         </w:rPr>
       </w:pPr>
-      <w:bookmarkStart w:id="77" w:name="_Toc10621610"/>
+      <w:bookmarkStart w:id="76" w:name="_Toc10621610"/>
       <w:r>
         <w:rPr>
           <w:lang w:val="en-US"/>
@@ -37972,7 +37971,7 @@
         </w:rPr>
         <w:t>imple: High latency write with delay for second transaction</w:t>
       </w:r>
-      <w:bookmarkEnd w:id="77"/>
+      <w:bookmarkEnd w:id="76"/>
     </w:p>
     <w:p>
       <w:pPr>
@@ -38126,7 +38125,7 @@
           <w:lang w:val="en-US"/>
         </w:rPr>
       </w:pPr>
-      <w:bookmarkStart w:id="78" w:name="_Toc10621611"/>
+      <w:bookmarkStart w:id="77" w:name="_Toc10621611"/>
       <w:r>
         <w:rPr>
           <w:lang w:val="en-US"/>
@@ -38170,7 +38169,7 @@
         </w:rPr>
         <w:t>: psi_common_axi_master_simple: Low latency write</w:t>
       </w:r>
-      <w:bookmarkEnd w:id="78"/>
+      <w:bookmarkEnd w:id="77"/>
     </w:p>
     <w:p>
       <w:pPr>
@@ -38308,7 +38307,7 @@
           <w:lang w:val="en-US"/>
         </w:rPr>
       </w:pPr>
-      <w:bookmarkStart w:id="79" w:name="_Toc10621612"/>
+      <w:bookmarkStart w:id="78" w:name="_Toc10621612"/>
       <w:r>
         <w:rPr>
           <w:lang w:val="en-US"/>
@@ -38352,7 +38351,7 @@
         </w:rPr>
         <w:t>: psi_common_axi_master_simple: Low latency write with FIFO prefill</w:t>
       </w:r>
-      <w:bookmarkEnd w:id="79"/>
+      <w:bookmarkEnd w:id="78"/>
     </w:p>
     <w:p>
       <w:pPr>
@@ -38513,7 +38512,7 @@
           <w:lang w:val="en-US"/>
         </w:rPr>
       </w:pPr>
-      <w:bookmarkStart w:id="80" w:name="_Toc10621613"/>
+      <w:bookmarkStart w:id="79" w:name="_Toc10621613"/>
       <w:r>
         <w:rPr>
           <w:lang w:val="en-US"/>
@@ -38557,7 +38556,7 @@
         </w:rPr>
         <w:t>: psi_common_axi_master_simple: Read transaction</w:t>
       </w:r>
-      <w:bookmarkEnd w:id="80"/>
+      <w:bookmarkEnd w:id="79"/>
     </w:p>
     <w:p>
       <w:pPr>
@@ -38767,7 +38766,7 @@
           <w:lang w:val="en-US"/>
         </w:rPr>
       </w:pPr>
-      <w:bookmarkStart w:id="81" w:name="_Toc10621614"/>
+      <w:bookmarkStart w:id="80" w:name="_Toc10621614"/>
       <w:r>
         <w:rPr>
           <w:lang w:val="en-US"/>
@@ -38811,7 +38810,7 @@
         </w:rPr>
         <w:t>: psi_common_axi_master_simple: Read transaction, low latency</w:t>
       </w:r>
-      <w:bookmarkEnd w:id="81"/>
+      <w:bookmarkEnd w:id="80"/>
     </w:p>
     <w:p>
       <w:pPr>
@@ -38998,7 +38997,7 @@
           <w:lang w:val="en-US"/>
         </w:rPr>
       </w:pPr>
-      <w:bookmarkStart w:id="82" w:name="_Toc10621615"/>
+      <w:bookmarkStart w:id="81" w:name="_Toc10621615"/>
       <w:r>
         <w:rPr>
           <w:lang w:val="en-US"/>
@@ -39042,7 +39041,7 @@
         </w:rPr>
         <w:t>: psi_common_axi_master_simple: Read transaction, high latency</w:t>
       </w:r>
-      <w:bookmarkEnd w:id="82"/>
+      <w:bookmarkEnd w:id="81"/>
     </w:p>
     <w:p>
       <w:pPr>
@@ -41695,7 +41694,7 @@
           <w:lang w:val="en-US"/>
         </w:rPr>
       </w:pPr>
-      <w:bookmarkStart w:id="83" w:name="_Toc10621582"/>
+      <w:bookmarkStart w:id="82" w:name="_Toc10621582"/>
       <w:r>
         <w:rPr>
           <w:highlight w:val="yellow"/>
@@ -41704,7 +41703,7 @@
         <w:lastRenderedPageBreak/>
         <w:t>psi_common_axi_master_full</w:t>
       </w:r>
-      <w:bookmarkEnd w:id="83"/>
+      <w:bookmarkEnd w:id="82"/>
     </w:p>
     <w:p>
       <w:pPr>
@@ -41785,13 +41784,13 @@
           <w:highlight w:val="yellow"/>
           <w:lang w:val="en-US"/>
         </w:rPr>
+        <w:instrText xml:space="preserve"> \* MERGEFORMAT </w:instrText>
       </w:r>
       <w:r>
         <w:rPr>
           <w:highlight w:val="yellow"/>
           <w:lang w:val="en-US"/>
         </w:rPr>
-        <w:instrText xml:space="preserve"> \* MERGEFORMAT </w:instrText>
       </w:r>
       <w:r>
         <w:rPr>
@@ -42057,7 +42056,9 @@
       </w:pPr>
       <w:r>
         <w:rPr>
+          <w:noProof/>
           <w:highlight w:val="yellow"/>
+          <w:lang w:val="en-US"/>
         </w:rPr>
         <w:drawing>
           <wp:inline distT="0" distB="0" distL="0" distR="0" wp14:anchorId="00644E6A" wp14:editId="222FFB89">
@@ -42117,7 +42118,7 @@
           <w:lang w:val="en-US"/>
         </w:rPr>
       </w:pPr>
-      <w:bookmarkStart w:id="84" w:name="_Toc10621616"/>
+      <w:bookmarkStart w:id="83" w:name="_Toc10621616"/>
       <w:r>
         <w:rPr>
           <w:highlight w:val="yellow"/>
@@ -42168,7 +42169,7 @@
         </w:rPr>
         <w:t>: psi_common_axi_master_full: Block diagram</w:t>
       </w:r>
-      <w:bookmarkEnd w:id="84"/>
+      <w:bookmarkEnd w:id="83"/>
     </w:p>
     <w:p>
       <w:pPr>
@@ -42187,7 +42188,7 @@
           <w:lang w:val="en-US"/>
         </w:rPr>
       </w:pPr>
-      <w:bookmarkStart w:id="85" w:name="_Ref10619654"/>
+      <w:bookmarkStart w:id="84" w:name="_Ref10619654"/>
       <w:r>
         <w:rPr>
           <w:highlight w:val="yellow"/>
@@ -42196,7 +42197,7 @@
         <w:lastRenderedPageBreak/>
         <w:t>Transaction Types</w:t>
       </w:r>
-      <w:bookmarkEnd w:id="85"/>
+      <w:bookmarkEnd w:id="84"/>
     </w:p>
     <w:p>
       <w:pPr>
@@ -42374,13 +42375,13 @@
           <w:highlight w:val="yellow"/>
           <w:lang w:val="en-US"/>
         </w:rPr>
+        <w:instrText xml:space="preserve"> \* MERGEFORMAT </w:instrText>
       </w:r>
       <w:r>
         <w:rPr>
           <w:highlight w:val="yellow"/>
           <w:lang w:val="en-US"/>
         </w:rPr>
-        <w:instrText xml:space="preserve"> \* MERGEFORMAT </w:instrText>
       </w:r>
       <w:r>
         <w:rPr>
@@ -42420,7 +42421,9 @@
       </w:pPr>
       <w:r>
         <w:rPr>
+          <w:noProof/>
           <w:highlight w:val="yellow"/>
+          <w:lang w:val="en-US"/>
         </w:rPr>
         <w:drawing>
           <wp:inline distT="0" distB="0" distL="0" distR="0" wp14:anchorId="611D1CA8" wp14:editId="26C8658C">
@@ -42481,7 +42484,7 @@
           <w:lang w:val="en-US"/>
         </w:rPr>
       </w:pPr>
-      <w:bookmarkStart w:id="86" w:name="_Toc10621617"/>
+      <w:bookmarkStart w:id="85" w:name="_Toc10621617"/>
       <w:r>
         <w:rPr>
           <w:highlight w:val="yellow"/>
@@ -42532,7 +42535,7 @@
         </w:rPr>
         <w:t>: psi_common_axi_master_full: Read transaction</w:t>
       </w:r>
-      <w:bookmarkEnd w:id="86"/>
+      <w:bookmarkEnd w:id="85"/>
     </w:p>
     <w:p>
       <w:pPr>
@@ -42729,13 +42732,13 @@
           <w:highlight w:val="yellow"/>
           <w:lang w:val="en-US"/>
         </w:rPr>
+        <w:instrText xml:space="preserve"> \* MERGEFORMAT </w:instrText>
       </w:r>
       <w:r>
         <w:rPr>
           <w:highlight w:val="yellow"/>
           <w:lang w:val="en-US"/>
         </w:rPr>
-        <w:instrText xml:space="preserve"> \* MERGEFORMAT </w:instrText>
       </w:r>
       <w:r>
         <w:rPr>
@@ -42790,7 +42793,9 @@
       </w:pPr>
       <w:r>
         <w:rPr>
+          <w:noProof/>
           <w:highlight w:val="yellow"/>
+          <w:lang w:val="en-US"/>
         </w:rPr>
         <w:drawing>
           <wp:inline distT="0" distB="0" distL="0" distR="0" wp14:anchorId="04BAB77F" wp14:editId="5F2BBBBB">
@@ -42851,7 +42856,7 @@
           <w:lang w:val="en-US"/>
         </w:rPr>
       </w:pPr>
-      <w:bookmarkStart w:id="87" w:name="_Toc10621618"/>
+      <w:bookmarkStart w:id="86" w:name="_Toc10621618"/>
       <w:r>
         <w:rPr>
           <w:highlight w:val="yellow"/>
@@ -42916,7 +42921,7 @@
         </w:rPr>
         <w:t>Write transaction</w:t>
       </w:r>
-      <w:bookmarkEnd w:id="87"/>
+      <w:bookmarkEnd w:id="86"/>
     </w:p>
     <w:p>
       <w:pPr>
@@ -42930,56 +42935,7 @@
           <w:highlight w:val="yellow"/>
           <w:lang w:val="en-US"/>
         </w:rPr>
-        <w:t>In this example, the user provides some data before the command. This is perfectly fine and allowed. Then t</w:t>
-      </w:r>
-      <w:r>
-        <w:rPr>
-          <w:highlight w:val="yellow"/>
-          <w:lang w:val="en-US"/>
-        </w:rPr>
-        <w:t xml:space="preserve">he </w:t>
-      </w:r>
-      <w:r>
-        <w:rPr>
-          <w:highlight w:val="yellow"/>
-          <w:lang w:val="en-US"/>
-        </w:rPr>
-        <w:t>write</w:t>
-      </w:r>
-      <w:r>
-        <w:rPr>
-          <w:highlight w:val="yellow"/>
-          <w:lang w:val="en-US"/>
-        </w:rPr>
-        <w:t xml:space="preserve"> command together with the address of the first </w:t>
-      </w:r>
-      <w:r>
-        <w:rPr>
-          <w:highlight w:val="yellow"/>
-          <w:lang w:val="en-US"/>
-        </w:rPr>
-        <w:t>byte to write</w:t>
-      </w:r>
-      <w:r>
-        <w:rPr>
-          <w:highlight w:val="yellow"/>
-          <w:lang w:val="en-US"/>
-        </w:rPr>
-        <w:t xml:space="preserve"> and the size of the data</w:t>
-      </w:r>
-      <w:r>
-        <w:rPr>
-          <w:highlight w:val="yellow"/>
-          <w:lang w:val="en-US"/>
-        </w:rPr>
-        <w:t xml:space="preserve"> that must be written</w:t>
-      </w:r>
-      <w:r>
-        <w:rPr>
-          <w:highlight w:val="yellow"/>
-          <w:lang w:val="en-US"/>
-        </w:rPr>
-        <w:t xml:space="preserve"> in bytes is asserted. The </w:t>
+        <w:t xml:space="preserve">In this example, the user provides some data before the command. This is perfectly fine and allowed. Then the write command together with the address of the first byte to write and the size of the data that must be written in bytes is asserted. The </w:t>
       </w:r>
       <w:r>
         <w:rPr>
@@ -43009,21 +42965,7 @@
           <w:highlight w:val="yellow"/>
           <w:lang w:val="en-US"/>
         </w:rPr>
-        <w:t>=2)</w:t>
-      </w:r>
-      <w:r>
-        <w:rPr>
-          <w:highlight w:val="yellow"/>
-          <w:lang w:val="en-US"/>
-        </w:rPr>
-        <w:t xml:space="preserve"> and asserts the AXI AW</w:t>
-      </w:r>
-      <w:r>
-        <w:rPr>
-          <w:highlight w:val="yellow"/>
-          <w:lang w:val="en-US"/>
-        </w:rPr>
-        <w:t>-command.</w:t>
+        <w:t>=2) and asserts the AXI AW-command.</w:t>
       </w:r>
     </w:p>
     <w:p>
@@ -43670,6 +43612,13 @@
           <w:highlight w:val="yellow"/>
           <w:lang w:val="en-US"/>
         </w:rPr>
+        <w:t xml:space="preserve"> (user side)</w:t>
+      </w:r>
+      <w:r>
+        <w:rPr>
+          <w:highlight w:val="yellow"/>
+          <w:lang w:val="en-US"/>
+        </w:rPr>
         <w:br/>
       </w:r>
       <w:r>
@@ -43678,7 +43627,43 @@
           <w:highlight w:val="yellow"/>
           <w:lang w:val="en-US"/>
         </w:rPr>
-        <w:t>Data</w:t>
+        <w:t>AxiFifoDepth_g</w:t>
+      </w:r>
+      <w:r>
+        <w:rPr>
+          <w:highlight w:val="yellow"/>
+          <w:lang w:val="en-US"/>
+        </w:rPr>
+        <w:tab/>
+      </w:r>
+      <w:r>
+        <w:rPr>
+          <w:highlight w:val="yellow"/>
+          <w:lang w:val="en-US"/>
+        </w:rPr>
+        <w:tab/>
+      </w:r>
+      <w:r>
+        <w:rPr>
+          <w:highlight w:val="yellow"/>
+          <w:lang w:val="en-US"/>
+        </w:rPr>
+        <w:tab/>
+      </w:r>
+      <w:r>
+        <w:rPr>
+          <w:highlight w:val="yellow"/>
+          <w:lang w:val="en-US"/>
+        </w:rPr>
+        <w:tab/>
+        <w:t>Number of entries in the FIFOs inside the AXI interface</w:t>
+      </w:r>
+      <w:r>
+        <w:rPr>
+          <w:highlight w:val="yellow"/>
+          <w:lang w:val="en-US"/>
+        </w:rPr>
+        <w:br/>
       </w:r>
       <w:r>
         <w:rPr>
@@ -43686,7 +43671,7 @@
           <w:highlight w:val="yellow"/>
           <w:lang w:val="en-US"/>
         </w:rPr>
-        <w:t>Width</w:t>
+        <w:t>DataWidth_g</w:t>
       </w:r>
       <w:r>
         <w:rPr>
@@ -43694,7 +43679,7 @@
           <w:highlight w:val="yellow"/>
           <w:lang w:val="en-US"/>
         </w:rPr>
-        <w:t>_g</w:t>
+        <w:tab/>
       </w:r>
       <w:r>
         <w:rPr>
@@ -43722,25 +43707,25 @@
       </w:r>
       <w:r>
         <w:rPr>
+          <w:highlight w:val="yellow"/>
+          <w:lang w:val="en-US"/>
+        </w:rPr>
+        <w:t>Width of the user data interface</w:t>
+      </w:r>
+      <w:r>
+        <w:rPr>
+          <w:highlight w:val="yellow"/>
+          <w:lang w:val="en-US"/>
+        </w:rPr>
+        <w:br/>
+      </w:r>
+      <w:r>
+        <w:rPr>
           <w:b/>
           <w:highlight w:val="yellow"/>
           <w:lang w:val="en-US"/>
         </w:rPr>
-        <w:tab/>
-      </w:r>
-      <w:r>
-        <w:rPr>
-          <w:highlight w:val="yellow"/>
-          <w:lang w:val="en-US"/>
-        </w:rPr>
-        <w:t>Width of the user data interface</w:t>
-      </w:r>
-      <w:r>
-        <w:rPr>
-          <w:highlight w:val="yellow"/>
-          <w:lang w:val="en-US"/>
-        </w:rPr>
-        <w:br/>
+        <w:t>ImplRead_g</w:t>
       </w:r>
       <w:r>
         <w:rPr>
@@ -43748,7 +43733,36 @@
           <w:highlight w:val="yellow"/>
           <w:lang w:val="en-US"/>
         </w:rPr>
-        <w:t>ImplRead_g</w:t>
+        <w:tab/>
+      </w:r>
+      <w:r>
+        <w:rPr>
+          <w:highlight w:val="yellow"/>
+          <w:lang w:val="en-US"/>
+        </w:rPr>
+        <w:tab/>
+      </w:r>
+      <w:r>
+        <w:rPr>
+          <w:highlight w:val="yellow"/>
+          <w:lang w:val="en-US"/>
+        </w:rPr>
+        <w:tab/>
+      </w:r>
+      <w:r>
+        <w:rPr>
+          <w:highlight w:val="yellow"/>
+          <w:lang w:val="en-US"/>
+        </w:rPr>
+        <w:tab/>
+        <w:t>Implement read functionality (can be disabled to save resources)</w:t>
+      </w:r>
+      <w:r>
+        <w:rPr>
+          <w:highlight w:val="yellow"/>
+          <w:lang w:val="en-US"/>
+        </w:rPr>
+        <w:br/>
       </w:r>
       <w:r>
         <w:rPr>
@@ -43756,36 +43770,7 @@
           <w:highlight w:val="yellow"/>
           <w:lang w:val="en-US"/>
         </w:rPr>
-        <w:tab/>
-      </w:r>
-      <w:r>
-        <w:rPr>
-          <w:highlight w:val="yellow"/>
-          <w:lang w:val="en-US"/>
-        </w:rPr>
-        <w:tab/>
-      </w:r>
-      <w:r>
-        <w:rPr>
-          <w:highlight w:val="yellow"/>
-          <w:lang w:val="en-US"/>
-        </w:rPr>
-        <w:tab/>
-      </w:r>
-      <w:r>
-        <w:rPr>
-          <w:highlight w:val="yellow"/>
-          <w:lang w:val="en-US"/>
-        </w:rPr>
-        <w:tab/>
-        <w:t>Implement read functionality (can be disabled to save resources)</w:t>
-      </w:r>
-      <w:r>
-        <w:rPr>
-          <w:highlight w:val="yellow"/>
-          <w:lang w:val="en-US"/>
-        </w:rPr>
-        <w:br/>
+        <w:t>ImplWrite_g</w:t>
       </w:r>
       <w:r>
         <w:rPr>
@@ -43793,7 +43778,36 @@
           <w:highlight w:val="yellow"/>
           <w:lang w:val="en-US"/>
         </w:rPr>
-        <w:t>ImplWrite_g</w:t>
+        <w:tab/>
+      </w:r>
+      <w:r>
+        <w:rPr>
+          <w:highlight w:val="yellow"/>
+          <w:lang w:val="en-US"/>
+        </w:rPr>
+        <w:tab/>
+      </w:r>
+      <w:r>
+        <w:rPr>
+          <w:highlight w:val="yellow"/>
+          <w:lang w:val="en-US"/>
+        </w:rPr>
+        <w:tab/>
+      </w:r>
+      <w:r>
+        <w:rPr>
+          <w:highlight w:val="yellow"/>
+          <w:lang w:val="en-US"/>
+        </w:rPr>
+        <w:tab/>
+        <w:t>Implement write functionality (can be disabled to save resources)</w:t>
+      </w:r>
+      <w:r>
+        <w:rPr>
+          <w:highlight w:val="yellow"/>
+          <w:lang w:val="en-US"/>
+        </w:rPr>
+        <w:br/>
       </w:r>
       <w:r>
         <w:rPr>
@@ -43801,36 +43815,7 @@
           <w:highlight w:val="yellow"/>
           <w:lang w:val="en-US"/>
         </w:rPr>
-        <w:tab/>
-      </w:r>
-      <w:r>
-        <w:rPr>
-          <w:highlight w:val="yellow"/>
-          <w:lang w:val="en-US"/>
-        </w:rPr>
-        <w:tab/>
-      </w:r>
-      <w:r>
-        <w:rPr>
-          <w:highlight w:val="yellow"/>
-          <w:lang w:val="en-US"/>
-        </w:rPr>
-        <w:tab/>
-      </w:r>
-      <w:r>
-        <w:rPr>
-          <w:highlight w:val="yellow"/>
-          <w:lang w:val="en-US"/>
-        </w:rPr>
-        <w:tab/>
-        <w:t>Implement write functionality (can be disabled to save resources)</w:t>
-      </w:r>
-      <w:r>
-        <w:rPr>
-          <w:highlight w:val="yellow"/>
-          <w:lang w:val="en-US"/>
-        </w:rPr>
-        <w:br/>
+        <w:t>RamBehavior_g</w:t>
       </w:r>
       <w:r>
         <w:rPr>
@@ -43838,7 +43823,7 @@
           <w:highlight w:val="yellow"/>
           <w:lang w:val="en-US"/>
         </w:rPr>
-        <w:t>RamBehavior_g</w:t>
+        <w:tab/>
       </w:r>
       <w:r>
         <w:rPr>
@@ -43858,14 +43843,6 @@
       </w:r>
       <w:r>
         <w:rPr>
-          <w:b/>
-          <w:highlight w:val="yellow"/>
-          <w:lang w:val="en-US"/>
-        </w:rPr>
-        <w:tab/>
-      </w:r>
-      <w:r>
-        <w:rPr>
           <w:highlight w:val="yellow"/>
           <w:lang w:val="en-US"/>
         </w:rPr>
@@ -43990,6 +43967,171 @@
         <w:tab/>
         <w:t>Write before read</w:t>
       </w:r>
+    </w:p>
+    <w:p>
+      <w:pPr>
+        <w:jc w:val="left"/>
+        <w:rPr>
+          <w:highlight w:val="yellow"/>
+          <w:lang w:val="en-US"/>
+        </w:rPr>
+      </w:pPr>
+    </w:p>
+    <w:p>
+      <w:pPr>
+        <w:pStyle w:val="Heading4"/>
+        <w:tabs>
+          <w:tab w:val="clear" w:pos="864"/>
+          <w:tab w:val="clear" w:pos="4404"/>
+          <w:tab w:val="num" w:pos="851"/>
+        </w:tabs>
+        <w:rPr>
+          <w:highlight w:val="yellow"/>
+        </w:rPr>
+      </w:pPr>
+      <w:r>
+        <w:rPr>
+          <w:highlight w:val="yellow"/>
+        </w:rPr>
+        <w:t>FIFO Parametrization</w:t>
+      </w:r>
+    </w:p>
+    <w:p>
+      <w:pPr>
+        <w:rPr>
+          <w:highlight w:val="yellow"/>
+          <w:lang w:val="en-US"/>
+        </w:rPr>
+      </w:pPr>
+      <w:r>
+        <w:rPr>
+          <w:highlight w:val="yellow"/>
+          <w:lang w:val="en-US"/>
+        </w:rPr>
+        <w:t>This section explains the most important points about parametrizing buffer sizes on the user side (</w:t>
+      </w:r>
+      <w:r>
+        <w:rPr>
+          <w:i/>
+          <w:highlight w:val="yellow"/>
+          <w:lang w:val="en-US"/>
+        </w:rPr>
+        <w:t>DataFifoDepth_g</w:t>
+      </w:r>
+      <w:r>
+        <w:rPr>
+          <w:highlight w:val="yellow"/>
+          <w:lang w:val="en-US"/>
+        </w:rPr>
+        <w:t>) and on the AXI side (</w:t>
+      </w:r>
+      <w:r>
+        <w:rPr>
+          <w:i/>
+          <w:highlight w:val="yellow"/>
+          <w:lang w:val="en-US"/>
+        </w:rPr>
+        <w:t>AxiFifoDepth_g)</w:t>
+      </w:r>
+      <w:r>
+        <w:rPr>
+          <w:highlight w:val="yellow"/>
+          <w:lang w:val="en-US"/>
+        </w:rPr>
+        <w:t>.</w:t>
+      </w:r>
+    </w:p>
+    <w:p>
+      <w:pPr>
+        <w:rPr>
+          <w:highlight w:val="yellow"/>
+          <w:lang w:val="en-US"/>
+        </w:rPr>
+      </w:pPr>
+      <w:r>
+        <w:rPr>
+          <w:highlight w:val="yellow"/>
+          <w:lang w:val="en-US"/>
+        </w:rPr>
+        <w:t xml:space="preserve">The </w:t>
+      </w:r>
+      <w:r>
+        <w:rPr>
+          <w:i/>
+          <w:highlight w:val="yellow"/>
+          <w:lang w:val="en-US"/>
+        </w:rPr>
+        <w:t>DataFifoDepth_g</w:t>
+      </w:r>
+      <w:r>
+        <w:rPr>
+          <w:highlight w:val="yellow"/>
+          <w:lang w:val="en-US"/>
+        </w:rPr>
+        <w:t xml:space="preserve"> sets the depth of the FIFOs on the user interface as shown in the block diagram. For writes, this determines how much data can be accepted before a command is applied. The user side buffers have the width of the user-interface, so for writes, data in these buffers still must be converted to the AXI bus width (if </w:t>
+      </w:r>
+      <w:r>
+        <w:rPr>
+          <w:i/>
+          <w:highlight w:val="yellow"/>
+          <w:lang w:val="en-US"/>
+        </w:rPr>
+        <w:t>AxiDataWith_g &gt; DataWidth_g</w:t>
+      </w:r>
+      <w:r>
+        <w:rPr>
+          <w:highlight w:val="yellow"/>
+          <w:lang w:val="en-US"/>
+        </w:rPr>
+        <w:t>) and cannot be transmitted over AXI with ideal performance.</w:t>
+      </w:r>
+    </w:p>
+    <w:p>
+      <w:pPr>
+        <w:rPr>
+          <w:highlight w:val="yellow"/>
+          <w:lang w:val="en-US"/>
+        </w:rPr>
+      </w:pPr>
+      <w:r>
+        <w:rPr>
+          <w:highlight w:val="yellow"/>
+          <w:lang w:val="en-US"/>
+        </w:rPr>
+        <w:t xml:space="preserve">The </w:t>
+      </w:r>
+      <w:r>
+        <w:rPr>
+          <w:i/>
+          <w:highlight w:val="yellow"/>
+          <w:lang w:val="en-US"/>
+        </w:rPr>
+        <w:t>AxiFifoDepth_g</w:t>
+      </w:r>
+      <w:r>
+        <w:rPr>
+          <w:highlight w:val="yellow"/>
+          <w:lang w:val="en-US"/>
+        </w:rPr>
+        <w:t xml:space="preserve"> sets the depth of the FIFOs inside the AXI interface that have the same width as the AXI bus. These FIFOs can only be filled after a command is sent. On the other hand, the data buffered in these FIFOs can be sent over AXI with ideal performance, so this buffer shall be used to compensate effects due to the AXI bus being busy.</w:t>
+      </w:r>
+    </w:p>
+    <w:p>
+      <w:pPr>
+        <w:rPr>
+          <w:highlight w:val="yellow"/>
+          <w:lang w:val="en-US"/>
+        </w:rPr>
+      </w:pPr>
+      <w:r>
+        <w:rPr>
+          <w:highlight w:val="yellow"/>
+          <w:lang w:val="en-US"/>
+        </w:rPr>
+        <w:t>For reads, it does not matter much, in which FIFO the data is buffered since the bandwidth on the user-interface is always smaller or equal to the bandwidth of the AXI interface. As a result, the width-conversion does not lead to a bottleneck (like it is this case for writes).</w:t>
+      </w:r>
+      <w:bookmarkStart w:id="87" w:name="_GoBack"/>
+      <w:bookmarkEnd w:id="87"/>
     </w:p>
     <w:p>
       <w:pPr>
@@ -49846,7 +49988,6 @@
         </w:rPr>
       </w:pPr>
     </w:p>
-    <w:bookmarkEnd w:id="0"/>
     <w:p>
       <w:pPr>
         <w:rPr>
@@ -49982,7 +50123,7 @@
         </mc:Choice>
         <mc:Fallback>
           <w:pict>
-            <v:line w14:anchorId="3B588740" id="Line 2" o:spid="_x0000_s1026" style="position:absolute;z-index:251658240;visibility:visible;mso-wrap-style:square;mso-width-percent:0;mso-height-percent:0;mso-wrap-distance-left:9pt;mso-wrap-distance-top:0;mso-wrap-distance-right:9pt;mso-wrap-distance-bottom:0;mso-position-horizontal:absolute;mso-position-horizontal-relative:page;mso-position-vertical:absolute;mso-position-vertical-relative:page;mso-width-percent:0;mso-height-percent:0;mso-width-relative:page;mso-height-relative:page" from="42.55pt,802.3pt" to="552.75pt,802.35pt" o:gfxdata="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" o:allowincell="f" strokecolor="blue" strokeweight="1.5pt">
+            <v:line w14:anchorId="610066C2" id="Line 2" o:spid="_x0000_s1026" style="position:absolute;z-index:251658240;visibility:visible;mso-wrap-style:square;mso-width-percent:0;mso-height-percent:0;mso-wrap-distance-left:9pt;mso-wrap-distance-top:0;mso-wrap-distance-right:9pt;mso-wrap-distance-bottom:0;mso-position-horizontal:absolute;mso-position-horizontal-relative:page;mso-position-vertical:absolute;mso-position-vertical-relative:page;mso-width-percent:0;mso-height-percent:0;mso-width-relative:page;mso-height-relative:page" from="42.55pt,802.3pt" to="552.75pt,802.35pt" o:gfxdata="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" o:allowincell="f" strokecolor="blue" strokeweight="1.5pt">
               <v:stroke startarrowwidth="narrow" startarrowlength="short" endarrowwidth="narrow" endarrowlength="short"/>
               <w10:wrap anchorx="page" anchory="page"/>
             </v:line>
@@ -50070,7 +50211,7 @@
         <w:noProof/>
         <w:sz w:val="16"/>
       </w:rPr>
-      <w:t>05.06.2019</w:t>
+      <w:t>06.06.2019</w:t>
     </w:r>
     <w:r>
       <w:rPr>
@@ -50124,7 +50265,7 @@
         <w:sz w:val="16"/>
         <w:szCs w:val="16"/>
       </w:rPr>
-      <w:t>58</w:t>
+      <w:t>57</w:t>
     </w:r>
     <w:r>
       <w:rPr>
@@ -50251,7 +50392,7 @@
         </mc:Choice>
         <mc:Fallback>
           <w:pict>
-            <v:line w14:anchorId="6F1B1ED6" id="Line 1" o:spid="_x0000_s1026" style="position:absolute;z-index:251657216;visibility:visible;mso-wrap-style:square;mso-width-percent:0;mso-height-percent:0;mso-wrap-distance-left:9pt;mso-wrap-distance-top:0;mso-wrap-distance-right:9pt;mso-wrap-distance-bottom:0;mso-position-horizontal:absolute;mso-position-horizontal-relative:margin;mso-position-vertical:absolute;mso-position-vertical-relative:page;mso-width-percent:0;mso-height-percent:0;mso-width-relative:page;mso-height-relative:page" from="320.35pt,59.55pt" to="507.45pt,59.6pt" o:gfxdata="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" o:allowincell="f" strokecolor="blue" strokeweight="2pt">
+            <v:line w14:anchorId="55BFCE30" id="Line 1" o:spid="_x0000_s1026" style="position:absolute;z-index:251657216;visibility:visible;mso-wrap-style:square;mso-width-percent:0;mso-height-percent:0;mso-wrap-distance-left:9pt;mso-wrap-distance-top:0;mso-wrap-distance-right:9pt;mso-wrap-distance-bottom:0;mso-position-horizontal:absolute;mso-position-horizontal-relative:margin;mso-position-vertical:absolute;mso-position-vertical-relative:page;mso-width-percent:0;mso-height-percent:0;mso-width-relative:page;mso-height-relative:page" from="320.35pt,59.55pt" to="507.45pt,59.6pt" o:gfxdata="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" o:allowincell="f" strokecolor="blue" strokeweight="2pt">
               <v:stroke startarrowwidth="narrow" startarrowlength="short" endarrowwidth="narrow" endarrowlength="short"/>
               <w10:wrap anchorx="margin" anchory="page"/>
             </v:line>
@@ -56799,7 +56940,7 @@
 </file>
 
 <file path=customXml/itemProps1.xml><?xml version="1.0" encoding="utf-8"?>
-<ds:datastoreItem xmlns:ds="http://schemas.openxmlformats.org/officeDocument/2006/customXml" ds:itemID="{B5F43E2D-41E3-4646-826F-2E5E6C57D097}">
+<ds:datastoreItem xmlns:ds="http://schemas.openxmlformats.org/officeDocument/2006/customXml" ds:itemID="{B132E9F5-2BE1-49E1-B671-84FA2EE2B257}">
   <ds:schemaRefs>
     <ds:schemaRef ds:uri="http://schemas.openxmlformats.org/officeDocument/2006/bibliography"/>
   </ds:schemaRefs>

</xml_diff>

<commit_message>
DOC: Fixed write-wave for psi_common_axi_master_full
</commit_message>
<xml_diff>
--- a/doc/psi_common.docx
+++ b/doc/psi_common.docx
@@ -8,7 +8,6 @@
           <w:lang w:val="en-US"/>
         </w:rPr>
       </w:pPr>
-      <w:bookmarkStart w:id="0" w:name="_GoBack"/>
     </w:p>
     <w:p>
       <w:pPr>
@@ -7054,7 +7053,7 @@
         </w:rPr>
         <w:br w:type="page"/>
       </w:r>
-      <w:bookmarkStart w:id="1" w:name="_Toc12255209"/>
+      <w:bookmarkStart w:id="0" w:name="_Toc12255209"/>
       <w:r>
         <w:rPr>
           <w:lang w:val="en-US"/>
@@ -7062,61 +7061,61 @@
         <w:lastRenderedPageBreak/>
         <w:t>Introduction</w:t>
       </w:r>
+      <w:bookmarkEnd w:id="0"/>
+    </w:p>
+    <w:p>
+      <w:pPr>
+        <w:rPr>
+          <w:lang w:val="en-US"/>
+        </w:rPr>
+      </w:pPr>
+      <w:r>
+        <w:rPr>
+          <w:lang w:val="en-US"/>
+        </w:rPr>
+        <w:t>The purpose of this library is to provide HDL implementations for common</w:t>
+      </w:r>
+      <w:r>
+        <w:rPr>
+          <w:lang w:val="en-US"/>
+        </w:rPr>
+        <w:t>ly used VHDL functionality such as memories, FIFOs and clock crossings.</w:t>
+      </w:r>
+    </w:p>
+    <w:p>
+      <w:pPr>
+        <w:rPr>
+          <w:lang w:val="en-US"/>
+        </w:rPr>
+      </w:pPr>
+      <w:r>
+        <w:rPr>
+          <w:lang w:val="en-US"/>
+        </w:rPr>
+        <w:t>This document serves as description of the RTL implementation for all components.</w:t>
+      </w:r>
+      <w:r>
+        <w:rPr>
+          <w:lang w:val="en-US"/>
+        </w:rPr>
+        <w:t>Tipps &amp; Tricks</w:t>
+      </w:r>
+    </w:p>
+    <w:p>
+      <w:pPr>
+        <w:pStyle w:val="Heading2"/>
+        <w:rPr>
+          <w:lang w:val="en-US"/>
+        </w:rPr>
+      </w:pPr>
+      <w:bookmarkStart w:id="1" w:name="_Toc12255210"/>
+      <w:r>
+        <w:rPr>
+          <w:lang w:val="en-US"/>
+        </w:rPr>
+        <w:t>Working Copy Structure</w:t>
+      </w:r>
       <w:bookmarkEnd w:id="1"/>
-    </w:p>
-    <w:p>
-      <w:pPr>
-        <w:rPr>
-          <w:lang w:val="en-US"/>
-        </w:rPr>
-      </w:pPr>
-      <w:r>
-        <w:rPr>
-          <w:lang w:val="en-US"/>
-        </w:rPr>
-        <w:t>The purpose of this library is to provide HDL implementations for common</w:t>
-      </w:r>
-      <w:r>
-        <w:rPr>
-          <w:lang w:val="en-US"/>
-        </w:rPr>
-        <w:t>ly used VHDL functionality such as memories, FIFOs and clock crossings.</w:t>
-      </w:r>
-    </w:p>
-    <w:p>
-      <w:pPr>
-        <w:rPr>
-          <w:lang w:val="en-US"/>
-        </w:rPr>
-      </w:pPr>
-      <w:r>
-        <w:rPr>
-          <w:lang w:val="en-US"/>
-        </w:rPr>
-        <w:t>This document serves as description of the RTL implementation for all components.</w:t>
-      </w:r>
-      <w:r>
-        <w:rPr>
-          <w:lang w:val="en-US"/>
-        </w:rPr>
-        <w:t>Tipps &amp; Tricks</w:t>
-      </w:r>
-    </w:p>
-    <w:p>
-      <w:pPr>
-        <w:pStyle w:val="Heading2"/>
-        <w:rPr>
-          <w:lang w:val="en-US"/>
-        </w:rPr>
-      </w:pPr>
-      <w:bookmarkStart w:id="2" w:name="_Toc12255210"/>
-      <w:r>
-        <w:rPr>
-          <w:lang w:val="en-US"/>
-        </w:rPr>
-        <w:t>Working Copy Structure</w:t>
-      </w:r>
-      <w:bookmarkEnd w:id="2"/>
     </w:p>
     <w:p>
       <w:pPr>
@@ -7252,7 +7251,7 @@
           <w:lang w:val="en-US"/>
         </w:rPr>
       </w:pPr>
-      <w:bookmarkStart w:id="3" w:name="_Toc12255259"/>
+      <w:bookmarkStart w:id="2" w:name="_Toc12255259"/>
       <w:r>
         <w:rPr>
           <w:lang w:val="en-US"/>
@@ -7302,62 +7301,62 @@
         </w:rPr>
         <w:t>Working copy structure</w:t>
       </w:r>
+      <w:bookmarkEnd w:id="2"/>
+    </w:p>
+    <w:p>
+      <w:pPr>
+        <w:rPr>
+          <w:lang w:val="en-US"/>
+        </w:rPr>
+      </w:pPr>
+      <w:r>
+        <w:rPr>
+          <w:lang w:val="en-US"/>
+        </w:rPr>
+        <w:t xml:space="preserve">It is not necessary but recommended to use the name </w:t>
+      </w:r>
+      <w:r>
+        <w:rPr>
+          <w:i/>
+          <w:lang w:val="en-US"/>
+        </w:rPr>
+        <w:t>psi_lib</w:t>
+      </w:r>
+      <w:r>
+        <w:rPr>
+          <w:lang w:val="en-US"/>
+        </w:rPr>
+        <w:t xml:space="preserve"> as name for the </w:t>
+      </w:r>
+      <w:r>
+        <w:rPr>
+          <w:i/>
+          <w:lang w:val="en-US"/>
+        </w:rPr>
+        <w:t>&lt;Root&gt;</w:t>
+      </w:r>
+      <w:r>
+        <w:rPr>
+          <w:lang w:val="en-US"/>
+        </w:rPr>
+        <w:t xml:space="preserve"> folder.</w:t>
+      </w:r>
+    </w:p>
+    <w:p>
+      <w:pPr>
+        <w:pStyle w:val="Heading2"/>
+        <w:rPr>
+          <w:lang w:val="en-US"/>
+        </w:rPr>
+      </w:pPr>
+      <w:bookmarkStart w:id="3" w:name="_Toc12255211"/>
+      <w:r>
+        <w:rPr>
+          <w:lang w:val="en-US"/>
+        </w:rPr>
+        <w:t>VHDL Libraries</w:t>
+      </w:r>
       <w:bookmarkEnd w:id="3"/>
-    </w:p>
-    <w:p>
-      <w:pPr>
-        <w:rPr>
-          <w:lang w:val="en-US"/>
-        </w:rPr>
-      </w:pPr>
-      <w:r>
-        <w:rPr>
-          <w:lang w:val="en-US"/>
-        </w:rPr>
-        <w:t xml:space="preserve">It is not necessary but recommended to use the name </w:t>
-      </w:r>
-      <w:r>
-        <w:rPr>
-          <w:i/>
-          <w:lang w:val="en-US"/>
-        </w:rPr>
-        <w:t>psi_lib</w:t>
-      </w:r>
-      <w:r>
-        <w:rPr>
-          <w:lang w:val="en-US"/>
-        </w:rPr>
-        <w:t xml:space="preserve"> as name for the </w:t>
-      </w:r>
-      <w:r>
-        <w:rPr>
-          <w:i/>
-          <w:lang w:val="en-US"/>
-        </w:rPr>
-        <w:t>&lt;Root&gt;</w:t>
-      </w:r>
-      <w:r>
-        <w:rPr>
-          <w:lang w:val="en-US"/>
-        </w:rPr>
-        <w:t xml:space="preserve"> folder.</w:t>
-      </w:r>
-    </w:p>
-    <w:p>
-      <w:pPr>
-        <w:pStyle w:val="Heading2"/>
-        <w:rPr>
-          <w:lang w:val="en-US"/>
-        </w:rPr>
-      </w:pPr>
-      <w:bookmarkStart w:id="4" w:name="_Toc12255211"/>
-      <w:r>
-        <w:rPr>
-          <w:lang w:val="en-US"/>
-        </w:rPr>
-        <w:t>VHDL Libraries</w:t>
-      </w:r>
-      <w:bookmarkEnd w:id="4"/>
     </w:p>
     <w:p>
       <w:pPr>
@@ -7555,7 +7554,7 @@
           <w:lang w:val="en-US"/>
         </w:rPr>
       </w:pPr>
-      <w:bookmarkStart w:id="5" w:name="_Toc12255212"/>
+      <w:bookmarkStart w:id="4" w:name="_Toc12255212"/>
       <w:r>
         <w:rPr>
           <w:lang w:val="en-US"/>
@@ -7563,7 +7562,7 @@
         <w:lastRenderedPageBreak/>
         <w:t>Running Simulations</w:t>
       </w:r>
-      <w:bookmarkEnd w:id="5"/>
+      <w:bookmarkEnd w:id="4"/>
     </w:p>
     <w:p>
       <w:pPr>
@@ -8105,7 +8104,7 @@
           <w:lang w:val="en-US"/>
         </w:rPr>
       </w:pPr>
-      <w:bookmarkStart w:id="6" w:name="_Toc12255213"/>
+      <w:bookmarkStart w:id="5" w:name="_Toc12255213"/>
       <w:r>
         <w:rPr>
           <w:lang w:val="en-US"/>
@@ -8113,7 +8112,7 @@
         <w:lastRenderedPageBreak/>
         <w:t>Contribute to PSI VHDL Libraries</w:t>
       </w:r>
-      <w:bookmarkEnd w:id="6"/>
+      <w:bookmarkEnd w:id="5"/>
     </w:p>
     <w:p>
       <w:pPr>
@@ -8496,7 +8495,7 @@
           <w:lang w:val="en-US"/>
         </w:rPr>
       </w:pPr>
-      <w:bookmarkStart w:id="7" w:name="_Toc12255214"/>
+      <w:bookmarkStart w:id="6" w:name="_Toc12255214"/>
       <w:r>
         <w:rPr>
           <w:lang w:val="en-US"/>
@@ -8504,7 +8503,7 @@
         <w:lastRenderedPageBreak/>
         <w:t>Handshaking Signals</w:t>
       </w:r>
-      <w:bookmarkEnd w:id="7"/>
+      <w:bookmarkEnd w:id="6"/>
     </w:p>
     <w:p>
       <w:pPr>
@@ -8770,7 +8769,7 @@
           <w:lang w:val="en-US"/>
         </w:rPr>
       </w:pPr>
-      <w:bookmarkStart w:id="8" w:name="_Toc12255260"/>
+      <w:bookmarkStart w:id="7" w:name="_Toc12255260"/>
       <w:r>
         <w:rPr>
           <w:lang w:val="en-US"/>
@@ -8820,7 +8819,7 @@
         </w:rPr>
         <w:t>Handshaking signals</w:t>
       </w:r>
-      <w:bookmarkEnd w:id="8"/>
+      <w:bookmarkEnd w:id="7"/>
     </w:p>
     <w:p>
       <w:pPr>
@@ -8967,7 +8966,7 @@
           <w:lang w:val="en-US"/>
         </w:rPr>
       </w:pPr>
-      <w:bookmarkStart w:id="9" w:name="_Toc12255215"/>
+      <w:bookmarkStart w:id="8" w:name="_Toc12255215"/>
       <w:r>
         <w:rPr>
           <w:lang w:val="en-US"/>
@@ -8975,21 +8974,64 @@
         <w:lastRenderedPageBreak/>
         <w:t>Packages</w:t>
       </w:r>
+      <w:bookmarkEnd w:id="8"/>
+    </w:p>
+    <w:p>
+      <w:pPr>
+        <w:pStyle w:val="Heading2"/>
+        <w:rPr>
+          <w:lang w:val="en-US"/>
+        </w:rPr>
+      </w:pPr>
+      <w:bookmarkStart w:id="9" w:name="_Toc12255216"/>
+      <w:r>
+        <w:rPr>
+          <w:lang w:val="en-US"/>
+        </w:rPr>
+        <w:t>psi_common_array_pkg</w:t>
+      </w:r>
       <w:bookmarkEnd w:id="9"/>
     </w:p>
     <w:p>
       <w:pPr>
+        <w:pStyle w:val="Heading3"/>
+        <w:rPr>
+          <w:lang w:val="en-US"/>
+        </w:rPr>
+      </w:pPr>
+      <w:r>
+        <w:rPr>
+          <w:lang w:val="en-US"/>
+        </w:rPr>
+        <w:t>Description</w:t>
+      </w:r>
+    </w:p>
+    <w:p>
+      <w:pPr>
+        <w:rPr>
+          <w:lang w:val="en-US"/>
+        </w:rPr>
+      </w:pPr>
+      <w:r>
+        <w:rPr>
+          <w:lang w:val="en-US"/>
+        </w:rPr>
+        <w:t>This package defines various array types that are not defined by VHDL natively. Some of these definitions are no more required in VHDL 2008 but since VHDL 2008 is not yet fully synthesizable, the package is kept.</w:t>
+      </w:r>
+    </w:p>
+    <w:p>
+      <w:pPr>
         <w:pStyle w:val="Heading2"/>
         <w:rPr>
           <w:lang w:val="en-US"/>
         </w:rPr>
       </w:pPr>
-      <w:bookmarkStart w:id="10" w:name="_Toc12255216"/>
-      <w:r>
-        <w:rPr>
-          <w:lang w:val="en-US"/>
-        </w:rPr>
-        <w:t>psi_common_array_pkg</w:t>
+      <w:bookmarkStart w:id="10" w:name="_Toc12255217"/>
+      <w:r>
+        <w:rPr>
+          <w:lang w:val="en-US"/>
+        </w:rPr>
+        <w:t>psi_common_logic_pkg</w:t>
       </w:r>
       <w:bookmarkEnd w:id="10"/>
     </w:p>
@@ -9017,7 +9059,7 @@
         <w:rPr>
           <w:lang w:val="en-US"/>
         </w:rPr>
-        <w:t>This package defines various array types that are not defined by VHDL natively. Some of these definitions are no more required in VHDL 2008 but since VHDL 2008 is not yet fully synthesizable, the package is kept.</w:t>
+        <w:t>This package contains various logic functions (e.g. combinatorial conversions) that can be synthesized.</w:t>
       </w:r>
     </w:p>
     <w:p>
@@ -9027,12 +9069,12 @@
           <w:lang w:val="en-US"/>
         </w:rPr>
       </w:pPr>
-      <w:bookmarkStart w:id="11" w:name="_Toc12255217"/>
-      <w:r>
-        <w:rPr>
-          <w:lang w:val="en-US"/>
-        </w:rPr>
-        <w:t>psi_common_logic_pkg</w:t>
+      <w:bookmarkStart w:id="11" w:name="_Toc12255218"/>
+      <w:r>
+        <w:rPr>
+          <w:lang w:val="en-US"/>
+        </w:rPr>
+        <w:t>psi_common_axi_pkg</w:t>
       </w:r>
       <w:bookmarkEnd w:id="11"/>
     </w:p>
@@ -9060,7 +9102,7 @@
         <w:rPr>
           <w:lang w:val="en-US"/>
         </w:rPr>
-        <w:t>This package contains various logic functions (e.g. combinatorial conversions) that can be synthesized.</w:t>
+        <w:t>This package contains record definitions to allow representing a complete AXI interface including all ports by only two records (one in each direction). This helps improving the readability of entities with AXI interfaces.</w:t>
       </w:r>
     </w:p>
     <w:p>
@@ -9070,57 +9112,14 @@
           <w:lang w:val="en-US"/>
         </w:rPr>
       </w:pPr>
-      <w:bookmarkStart w:id="12" w:name="_Toc12255218"/>
-      <w:r>
-        <w:rPr>
-          <w:lang w:val="en-US"/>
-        </w:rPr>
-        <w:t>psi_common_axi_pkg</w:t>
+      <w:bookmarkStart w:id="12" w:name="_Toc12255219"/>
+      <w:r>
+        <w:rPr>
+          <w:lang w:val="en-US"/>
+        </w:rPr>
+        <w:t>psi_common_math_pkg</w:t>
       </w:r>
       <w:bookmarkEnd w:id="12"/>
-    </w:p>
-    <w:p>
-      <w:pPr>
-        <w:pStyle w:val="Heading3"/>
-        <w:rPr>
-          <w:lang w:val="en-US"/>
-        </w:rPr>
-      </w:pPr>
-      <w:r>
-        <w:rPr>
-          <w:lang w:val="en-US"/>
-        </w:rPr>
-        <w:t>Description</w:t>
-      </w:r>
-    </w:p>
-    <w:p>
-      <w:pPr>
-        <w:rPr>
-          <w:lang w:val="en-US"/>
-        </w:rPr>
-      </w:pPr>
-      <w:r>
-        <w:rPr>
-          <w:lang w:val="en-US"/>
-        </w:rPr>
-        <w:t>This package contains record definitions to allow representing a complete AXI interface including all ports by only two records (one in each direction). This helps improving the readability of entities with AXI interfaces.</w:t>
-      </w:r>
-    </w:p>
-    <w:p>
-      <w:pPr>
-        <w:pStyle w:val="Heading2"/>
-        <w:rPr>
-          <w:lang w:val="en-US"/>
-        </w:rPr>
-      </w:pPr>
-      <w:bookmarkStart w:id="13" w:name="_Toc12255219"/>
-      <w:r>
-        <w:rPr>
-          <w:lang w:val="en-US"/>
-        </w:rPr>
-        <w:t>psi_common_math_pkg</w:t>
-      </w:r>
-      <w:bookmarkEnd w:id="13"/>
     </w:p>
     <w:p>
       <w:pPr>
@@ -9165,7 +9164,7 @@
           <w:lang w:val="en-US"/>
         </w:rPr>
       </w:pPr>
-      <w:bookmarkStart w:id="14" w:name="_Toc12255220"/>
+      <w:bookmarkStart w:id="13" w:name="_Toc12255220"/>
       <w:r>
         <w:rPr>
           <w:lang w:val="en-US"/>
@@ -9173,23 +9172,23 @@
         <w:lastRenderedPageBreak/>
         <w:t>Memories</w:t>
       </w:r>
+      <w:bookmarkEnd w:id="13"/>
+    </w:p>
+    <w:p>
+      <w:pPr>
+        <w:pStyle w:val="Heading2"/>
+        <w:rPr>
+          <w:lang w:val="en-US"/>
+        </w:rPr>
+      </w:pPr>
+      <w:bookmarkStart w:id="14" w:name="_Toc12255221"/>
+      <w:r>
+        <w:rPr>
+          <w:lang w:val="en-US"/>
+        </w:rPr>
+        <w:t>psi_common_sdp_ram</w:t>
+      </w:r>
       <w:bookmarkEnd w:id="14"/>
-    </w:p>
-    <w:p>
-      <w:pPr>
-        <w:pStyle w:val="Heading2"/>
-        <w:rPr>
-          <w:lang w:val="en-US"/>
-        </w:rPr>
-      </w:pPr>
-      <w:bookmarkStart w:id="15" w:name="_Toc12255221"/>
-      <w:r>
-        <w:rPr>
-          <w:lang w:val="en-US"/>
-        </w:rPr>
-        <w:t>psi_common_sdp_ram</w:t>
-      </w:r>
-      <w:bookmarkEnd w:id="15"/>
     </w:p>
     <w:p>
       <w:pPr>
@@ -10352,7 +10351,7 @@
           <w:lang w:val="en-US"/>
         </w:rPr>
       </w:pPr>
-      <w:bookmarkStart w:id="16" w:name="_Toc12255222"/>
+      <w:bookmarkStart w:id="15" w:name="_Toc12255222"/>
       <w:r>
         <w:rPr>
           <w:lang w:val="en-US"/>
@@ -10366,7 +10365,7 @@
         </w:rPr>
         <w:t>_be</w:t>
       </w:r>
-      <w:bookmarkEnd w:id="16"/>
+      <w:bookmarkEnd w:id="15"/>
     </w:p>
     <w:p>
       <w:pPr>
@@ -11135,8 +11134,8 @@
           <w:lang w:val="en-US"/>
         </w:rPr>
       </w:pPr>
-      <w:bookmarkStart w:id="17" w:name="_Ref516049468"/>
-      <w:bookmarkStart w:id="18" w:name="_Toc12255223"/>
+      <w:bookmarkStart w:id="16" w:name="_Ref516049468"/>
+      <w:bookmarkStart w:id="17" w:name="_Toc12255223"/>
       <w:r>
         <w:rPr>
           <w:lang w:val="en-US"/>
@@ -11144,8 +11143,8 @@
         <w:lastRenderedPageBreak/>
         <w:t>psi_common_tdp_ram</w:t>
       </w:r>
+      <w:bookmarkEnd w:id="16"/>
       <w:bookmarkEnd w:id="17"/>
-      <w:bookmarkEnd w:id="18"/>
     </w:p>
     <w:p>
       <w:pPr>
@@ -12309,7 +12308,7 @@
           <w:lang w:val="en-US"/>
         </w:rPr>
       </w:pPr>
-      <w:bookmarkStart w:id="19" w:name="_Toc12255224"/>
+      <w:bookmarkStart w:id="18" w:name="_Toc12255224"/>
       <w:r>
         <w:rPr>
           <w:lang w:val="en-US"/>
@@ -12317,27 +12316,27 @@
         <w:lastRenderedPageBreak/>
         <w:t>FIFOs</w:t>
       </w:r>
+      <w:bookmarkEnd w:id="18"/>
+    </w:p>
+    <w:p>
+      <w:pPr>
+        <w:pStyle w:val="Heading2"/>
+        <w:rPr>
+          <w:lang w:val="en-US"/>
+        </w:rPr>
+      </w:pPr>
+      <w:bookmarkStart w:id="19" w:name="_Ref516059138"/>
+      <w:bookmarkStart w:id="20" w:name="_Ref516059150"/>
+      <w:bookmarkStart w:id="21" w:name="_Toc12255225"/>
+      <w:r>
+        <w:rPr>
+          <w:lang w:val="en-US"/>
+        </w:rPr>
+        <w:t>psi_common_async_fifo</w:t>
+      </w:r>
       <w:bookmarkEnd w:id="19"/>
-    </w:p>
-    <w:p>
-      <w:pPr>
-        <w:pStyle w:val="Heading2"/>
-        <w:rPr>
-          <w:lang w:val="en-US"/>
-        </w:rPr>
-      </w:pPr>
-      <w:bookmarkStart w:id="20" w:name="_Ref516059138"/>
-      <w:bookmarkStart w:id="21" w:name="_Ref516059150"/>
-      <w:bookmarkStart w:id="22" w:name="_Toc12255225"/>
-      <w:r>
-        <w:rPr>
-          <w:lang w:val="en-US"/>
-        </w:rPr>
-        <w:t>psi_common_async_fifo</w:t>
-      </w:r>
       <w:bookmarkEnd w:id="20"/>
       <w:bookmarkEnd w:id="21"/>
-      <w:bookmarkEnd w:id="22"/>
     </w:p>
     <w:p>
       <w:pPr>
@@ -14734,7 +14733,7 @@
           <w:lang w:val="en-US"/>
         </w:rPr>
       </w:pPr>
-      <w:bookmarkStart w:id="23" w:name="_Toc12255261"/>
+      <w:bookmarkStart w:id="22" w:name="_Toc12255261"/>
       <w:r>
         <w:rPr>
           <w:lang w:val="en-US"/>
@@ -14796,7 +14795,7 @@
         </w:rPr>
         <w:t xml:space="preserve"> Architecture</w:t>
       </w:r>
-      <w:bookmarkEnd w:id="23"/>
+      <w:bookmarkEnd w:id="22"/>
     </w:p>
     <w:p>
       <w:pPr>
@@ -14878,7 +14877,7 @@
           <w:lang w:val="en-US"/>
         </w:rPr>
       </w:pPr>
-      <w:bookmarkStart w:id="24" w:name="_Toc12255226"/>
+      <w:bookmarkStart w:id="23" w:name="_Toc12255226"/>
       <w:r>
         <w:rPr>
           <w:lang w:val="en-US"/>
@@ -14886,7 +14885,7 @@
         <w:lastRenderedPageBreak/>
         <w:t>psi_common_sync_fifo</w:t>
       </w:r>
-      <w:bookmarkEnd w:id="24"/>
+      <w:bookmarkEnd w:id="23"/>
     </w:p>
     <w:p>
       <w:pPr>
@@ -17043,7 +17042,7 @@
           <w:lang w:val="en-US"/>
         </w:rPr>
       </w:pPr>
-      <w:bookmarkStart w:id="25" w:name="_Toc12255227"/>
+      <w:bookmarkStart w:id="24" w:name="_Toc12255227"/>
       <w:r>
         <w:rPr>
           <w:lang w:val="en-US"/>
@@ -17051,23 +17050,23 @@
         <w:lastRenderedPageBreak/>
         <w:t>Clock Crossings</w:t>
       </w:r>
+      <w:bookmarkEnd w:id="24"/>
+    </w:p>
+    <w:p>
+      <w:pPr>
+        <w:pStyle w:val="Heading2"/>
+        <w:rPr>
+          <w:lang w:val="en-US"/>
+        </w:rPr>
+      </w:pPr>
+      <w:bookmarkStart w:id="25" w:name="_Toc12255228"/>
+      <w:r>
+        <w:rPr>
+          <w:lang w:val="en-US"/>
+        </w:rPr>
+        <w:t>psi_common_pulse_cc</w:t>
+      </w:r>
       <w:bookmarkEnd w:id="25"/>
-    </w:p>
-    <w:p>
-      <w:pPr>
-        <w:pStyle w:val="Heading2"/>
-        <w:rPr>
-          <w:lang w:val="en-US"/>
-        </w:rPr>
-      </w:pPr>
-      <w:bookmarkStart w:id="26" w:name="_Toc12255228"/>
-      <w:r>
-        <w:rPr>
-          <w:lang w:val="en-US"/>
-        </w:rPr>
-        <w:t>psi_common_pulse_cc</w:t>
-      </w:r>
-      <w:bookmarkEnd w:id="26"/>
     </w:p>
     <w:p>
       <w:pPr>
@@ -17938,7 +17937,7 @@
           <w:lang w:val="en-US"/>
         </w:rPr>
       </w:pPr>
-      <w:bookmarkStart w:id="27" w:name="_Ref516063767"/>
+      <w:bookmarkStart w:id="26" w:name="_Ref516063767"/>
       <w:r>
         <w:rPr>
           <w:lang w:val="en-US"/>
@@ -17946,7 +17945,7 @@
         <w:lastRenderedPageBreak/>
         <w:t>Architecture</w:t>
       </w:r>
-      <w:bookmarkEnd w:id="27"/>
+      <w:bookmarkEnd w:id="26"/>
     </w:p>
     <w:p>
       <w:pPr>
@@ -18037,7 +18036,7 @@
           <w:lang w:val="en-US"/>
         </w:rPr>
       </w:pPr>
-      <w:bookmarkStart w:id="28" w:name="_Toc12255262"/>
+      <w:bookmarkStart w:id="27" w:name="_Toc12255262"/>
       <w:r>
         <w:rPr>
           <w:lang w:val="en-US"/>
@@ -18099,7 +18098,7 @@
         </w:rPr>
         <w:t xml:space="preserve"> handling of pulses</w:t>
       </w:r>
-      <w:bookmarkEnd w:id="28"/>
+      <w:bookmarkEnd w:id="27"/>
     </w:p>
     <w:p>
       <w:pPr>
@@ -18184,7 +18183,7 @@
           <w:lang w:val="en-US"/>
         </w:rPr>
       </w:pPr>
-      <w:bookmarkStart w:id="29" w:name="_Toc12255263"/>
+      <w:bookmarkStart w:id="28" w:name="_Toc12255263"/>
       <w:r>
         <w:rPr>
           <w:lang w:val="en-US"/>
@@ -18246,7 +18245,7 @@
         </w:rPr>
         <w:t xml:space="preserve"> alignment of pulses can change</w:t>
       </w:r>
-      <w:bookmarkEnd w:id="29"/>
+      <w:bookmarkEnd w:id="28"/>
     </w:p>
     <w:p>
       <w:pPr>
@@ -18346,7 +18345,7 @@
           <w:lang w:val="en-US"/>
         </w:rPr>
       </w:pPr>
-      <w:bookmarkStart w:id="30" w:name="_Toc12255264"/>
+      <w:bookmarkStart w:id="29" w:name="_Toc12255264"/>
       <w:r>
         <w:rPr>
           <w:lang w:val="en-US"/>
@@ -18408,7 +18407,7 @@
         </w:rPr>
         <w:t xml:space="preserve"> handling of resets</w:t>
       </w:r>
-      <w:bookmarkEnd w:id="30"/>
+      <w:bookmarkEnd w:id="29"/>
     </w:p>
     <w:p>
       <w:pPr>
@@ -18467,7 +18466,7 @@
           <w:lang w:val="en-US"/>
         </w:rPr>
       </w:pPr>
-      <w:bookmarkStart w:id="31" w:name="_Toc12255229"/>
+      <w:bookmarkStart w:id="30" w:name="_Toc12255229"/>
       <w:r>
         <w:rPr>
           <w:lang w:val="en-US"/>
@@ -18475,7 +18474,7 @@
         <w:lastRenderedPageBreak/>
         <w:t>psi_common_simple_cc</w:t>
       </w:r>
-      <w:bookmarkEnd w:id="31"/>
+      <w:bookmarkEnd w:id="30"/>
     </w:p>
     <w:p>
       <w:pPr>
@@ -19632,7 +19631,7 @@
           <w:lang w:val="en-US"/>
         </w:rPr>
       </w:pPr>
-      <w:bookmarkStart w:id="32" w:name="_Toc12255265"/>
+      <w:bookmarkStart w:id="31" w:name="_Toc12255265"/>
       <w:r>
         <w:rPr>
           <w:lang w:val="en-US"/>
@@ -19682,7 +19681,7 @@
         </w:rPr>
         <w:t>psi_common_simple_cc: Architecture</w:t>
       </w:r>
-      <w:bookmarkEnd w:id="32"/>
+      <w:bookmarkEnd w:id="31"/>
     </w:p>
     <w:p>
       <w:pPr>
@@ -19812,7 +19811,7 @@
           <w:lang w:val="en-US"/>
         </w:rPr>
       </w:pPr>
-      <w:bookmarkStart w:id="33" w:name="_Toc12255230"/>
+      <w:bookmarkStart w:id="32" w:name="_Toc12255230"/>
       <w:r>
         <w:rPr>
           <w:lang w:val="en-US"/>
@@ -19820,7 +19819,7 @@
         <w:lastRenderedPageBreak/>
         <w:t>psi_common_status_cc</w:t>
       </w:r>
-      <w:bookmarkEnd w:id="33"/>
+      <w:bookmarkEnd w:id="32"/>
     </w:p>
     <w:p>
       <w:pPr>
@@ -20922,7 +20921,7 @@
           <w:lang w:val="en-US"/>
         </w:rPr>
       </w:pPr>
-      <w:bookmarkStart w:id="34" w:name="_Toc12255266"/>
+      <w:bookmarkStart w:id="33" w:name="_Toc12255266"/>
       <w:r>
         <w:rPr>
           <w:lang w:val="en-US"/>
@@ -20972,7 +20971,7 @@
         </w:rPr>
         <w:t>psi_common_status_cc: Architecture</w:t>
       </w:r>
-      <w:bookmarkEnd w:id="34"/>
+      <w:bookmarkEnd w:id="33"/>
     </w:p>
     <w:p>
       <w:pPr>
@@ -21040,7 +21039,7 @@
           <w:lang w:val="en-US"/>
         </w:rPr>
       </w:pPr>
-      <w:bookmarkStart w:id="35" w:name="_Toc12255231"/>
+      <w:bookmarkStart w:id="34" w:name="_Toc12255231"/>
       <w:r>
         <w:rPr>
           <w:lang w:val="en-US"/>
@@ -21048,7 +21047,7 @@
         <w:lastRenderedPageBreak/>
         <w:t>psi_common_sync_cc_n2xn</w:t>
       </w:r>
-      <w:bookmarkEnd w:id="35"/>
+      <w:bookmarkEnd w:id="34"/>
     </w:p>
     <w:p>
       <w:pPr>
@@ -21968,7 +21967,7 @@
           <w:lang w:val="en-US"/>
         </w:rPr>
       </w:pPr>
-      <w:bookmarkStart w:id="36" w:name="_Toc12255232"/>
+      <w:bookmarkStart w:id="35" w:name="_Toc12255232"/>
       <w:r>
         <w:rPr>
           <w:lang w:val="en-US"/>
@@ -21988,7 +21987,7 @@
         </w:rPr>
         <w:t>c_cc_xn2n</w:t>
       </w:r>
-      <w:bookmarkEnd w:id="36"/>
+      <w:bookmarkEnd w:id="35"/>
     </w:p>
     <w:p>
       <w:pPr>
@@ -22901,7 +22900,7 @@
           <w:lang w:val="en-US"/>
         </w:rPr>
       </w:pPr>
-      <w:bookmarkStart w:id="37" w:name="_Toc12255233"/>
+      <w:bookmarkStart w:id="36" w:name="_Toc12255233"/>
       <w:r>
         <w:rPr>
           <w:lang w:val="en-US"/>
@@ -22909,7 +22908,7 @@
         <w:lastRenderedPageBreak/>
         <w:t>psi_common_bit_cc</w:t>
       </w:r>
-      <w:bookmarkEnd w:id="37"/>
+      <w:bookmarkEnd w:id="36"/>
     </w:p>
     <w:p>
       <w:pPr>
@@ -23380,14 +23379,14 @@
           <w:lang w:val="en-US"/>
         </w:rPr>
       </w:pPr>
-      <w:bookmarkStart w:id="38" w:name="_Toc12255234"/>
+      <w:bookmarkStart w:id="37" w:name="_Toc12255234"/>
       <w:r>
         <w:rPr>
           <w:lang w:val="en-US"/>
         </w:rPr>
         <w:t>Other Components that can be used as Clock Crossings</w:t>
       </w:r>
-      <w:bookmarkEnd w:id="38"/>
+      <w:bookmarkEnd w:id="37"/>
     </w:p>
     <w:p>
       <w:pPr>
@@ -23586,7 +23585,7 @@
           <w:lang w:val="en-US"/>
         </w:rPr>
       </w:pPr>
-      <w:bookmarkStart w:id="39" w:name="_Toc12255235"/>
+      <w:bookmarkStart w:id="38" w:name="_Toc12255235"/>
       <w:r>
         <w:rPr>
           <w:lang w:val="en-US"/>
@@ -23594,23 +23593,23 @@
         <w:lastRenderedPageBreak/>
         <w:t>Timing</w:t>
       </w:r>
+      <w:bookmarkEnd w:id="38"/>
+    </w:p>
+    <w:p>
+      <w:pPr>
+        <w:pStyle w:val="Heading2"/>
+        <w:rPr>
+          <w:lang w:val="en-US"/>
+        </w:rPr>
+      </w:pPr>
+      <w:bookmarkStart w:id="39" w:name="_Toc12255236"/>
+      <w:r>
+        <w:rPr>
+          <w:lang w:val="en-US"/>
+        </w:rPr>
+        <w:t>psi_common_strobe_generator</w:t>
+      </w:r>
       <w:bookmarkEnd w:id="39"/>
-    </w:p>
-    <w:p>
-      <w:pPr>
-        <w:pStyle w:val="Heading2"/>
-        <w:rPr>
-          <w:lang w:val="en-US"/>
-        </w:rPr>
-      </w:pPr>
-      <w:bookmarkStart w:id="40" w:name="_Toc12255236"/>
-      <w:r>
-        <w:rPr>
-          <w:lang w:val="en-US"/>
-        </w:rPr>
-        <w:t>psi_common_strobe_generator</w:t>
-      </w:r>
-      <w:bookmarkEnd w:id="40"/>
     </w:p>
     <w:p>
       <w:pPr>
@@ -24305,7 +24304,7 @@
           <w:lang w:val="en-US"/>
         </w:rPr>
       </w:pPr>
-      <w:bookmarkStart w:id="41" w:name="_Toc12255267"/>
+      <w:bookmarkStart w:id="40" w:name="_Toc12255267"/>
       <w:r>
         <w:rPr>
           <w:lang w:val="en-US"/>
@@ -24355,7 +24354,7 @@
         </w:rPr>
         <w:t>psi_common_strobe_generator: Strobe synchronization</w:t>
       </w:r>
-      <w:bookmarkEnd w:id="41"/>
+      <w:bookmarkEnd w:id="40"/>
     </w:p>
     <w:p>
       <w:pPr>
@@ -24372,7 +24371,7 @@
           <w:lang w:val="en-US"/>
         </w:rPr>
       </w:pPr>
-      <w:bookmarkStart w:id="42" w:name="_Toc12255237"/>
+      <w:bookmarkStart w:id="41" w:name="_Toc12255237"/>
       <w:r>
         <w:rPr>
           <w:lang w:val="en-US"/>
@@ -24380,7 +24379,7 @@
         <w:lastRenderedPageBreak/>
         <w:t>psi_common_strobe_divider</w:t>
       </w:r>
-      <w:bookmarkEnd w:id="42"/>
+      <w:bookmarkEnd w:id="41"/>
     </w:p>
     <w:p>
       <w:pPr>
@@ -24970,7 +24969,7 @@
           <w:lang w:val="en-US"/>
         </w:rPr>
       </w:pPr>
-      <w:bookmarkStart w:id="43" w:name="_Toc12255238"/>
+      <w:bookmarkStart w:id="42" w:name="_Toc12255238"/>
       <w:r>
         <w:rPr>
           <w:lang w:val="en-US"/>
@@ -24978,7 +24977,7 @@
         <w:lastRenderedPageBreak/>
         <w:t>psi_common_tickgenerator</w:t>
       </w:r>
-      <w:bookmarkEnd w:id="43"/>
+      <w:bookmarkEnd w:id="42"/>
     </w:p>
     <w:p>
       <w:pPr>
@@ -25629,7 +25628,7 @@
           <w:lang w:val="en-US"/>
         </w:rPr>
       </w:pPr>
-      <w:bookmarkStart w:id="44" w:name="_Toc12255239"/>
+      <w:bookmarkStart w:id="43" w:name="_Toc12255239"/>
       <w:r>
         <w:rPr>
           <w:lang w:val="en-US"/>
@@ -25637,7 +25636,7 @@
         <w:lastRenderedPageBreak/>
         <w:t>psi_common_pulse_shaper</w:t>
       </w:r>
-      <w:bookmarkEnd w:id="44"/>
+      <w:bookmarkEnd w:id="43"/>
     </w:p>
     <w:p>
       <w:pPr>
@@ -25787,7 +25786,7 @@
           <w:lang w:val="en-US"/>
         </w:rPr>
       </w:pPr>
-      <w:bookmarkStart w:id="45" w:name="_Toc12255268"/>
+      <w:bookmarkStart w:id="44" w:name="_Toc12255268"/>
       <w:r>
         <w:rPr>
           <w:lang w:val="en-US"/>
@@ -25837,7 +25836,7 @@
         </w:rPr>
         <w:t>psi_common_pulse_shaper: Example waveform</w:t>
       </w:r>
-      <w:bookmarkEnd w:id="45"/>
+      <w:bookmarkEnd w:id="44"/>
     </w:p>
     <w:p>
       <w:pPr>
@@ -26320,7 +26319,7 @@
           <w:lang w:val="en-US"/>
         </w:rPr>
       </w:pPr>
-      <w:bookmarkStart w:id="46" w:name="_Toc12255240"/>
+      <w:bookmarkStart w:id="45" w:name="_Toc12255240"/>
       <w:r>
         <w:rPr>
           <w:lang w:val="en-US"/>
@@ -26328,7 +26327,7 @@
         <w:lastRenderedPageBreak/>
         <w:t>psi_common_clk_meas</w:t>
       </w:r>
-      <w:bookmarkEnd w:id="46"/>
+      <w:bookmarkEnd w:id="45"/>
     </w:p>
     <w:p>
       <w:pPr>
@@ -26970,7 +26969,7 @@
           <w:lang w:val="en-US"/>
         </w:rPr>
       </w:pPr>
-      <w:bookmarkStart w:id="47" w:name="_Toc12255241"/>
+      <w:bookmarkStart w:id="46" w:name="_Toc12255241"/>
       <w:r>
         <w:rPr>
           <w:lang w:val="en-US"/>
@@ -26978,23 +26977,23 @@
         <w:lastRenderedPageBreak/>
         <w:t>Conversions</w:t>
       </w:r>
+      <w:bookmarkEnd w:id="46"/>
+    </w:p>
+    <w:p>
+      <w:pPr>
+        <w:pStyle w:val="Heading2"/>
+        <w:rPr>
+          <w:lang w:val="en-US"/>
+        </w:rPr>
+      </w:pPr>
+      <w:bookmarkStart w:id="47" w:name="_Toc12255242"/>
+      <w:r>
+        <w:rPr>
+          <w:lang w:val="en-US"/>
+        </w:rPr>
+        <w:t>psi_common_wconv_n2xn</w:t>
+      </w:r>
       <w:bookmarkEnd w:id="47"/>
-    </w:p>
-    <w:p>
-      <w:pPr>
-        <w:pStyle w:val="Heading2"/>
-        <w:rPr>
-          <w:lang w:val="en-US"/>
-        </w:rPr>
-      </w:pPr>
-      <w:bookmarkStart w:id="48" w:name="_Toc12255242"/>
-      <w:r>
-        <w:rPr>
-          <w:lang w:val="en-US"/>
-        </w:rPr>
-        <w:t>psi_common_wconv_n2xn</w:t>
-      </w:r>
-      <w:bookmarkEnd w:id="48"/>
     </w:p>
     <w:p>
       <w:pPr>
@@ -27176,7 +27175,7 @@
           <w:lang w:val="en-US"/>
         </w:rPr>
       </w:pPr>
-      <w:bookmarkStart w:id="49" w:name="_Toc12255269"/>
+      <w:bookmarkStart w:id="48" w:name="_Toc12255269"/>
       <w:r>
         <w:rPr>
           <w:lang w:val="en-US"/>
@@ -27226,7 +27225,7 @@
         </w:rPr>
         <w:t>Example waveform</w:t>
       </w:r>
-      <w:bookmarkEnd w:id="49"/>
+      <w:bookmarkEnd w:id="48"/>
     </w:p>
     <w:p>
       <w:pPr>
@@ -28370,7 +28369,7 @@
           <w:lang w:val="en-US"/>
         </w:rPr>
       </w:pPr>
-      <w:bookmarkStart w:id="50" w:name="_Toc12255243"/>
+      <w:bookmarkStart w:id="49" w:name="_Toc12255243"/>
       <w:r>
         <w:rPr>
           <w:lang w:val="en-US"/>
@@ -28378,7 +28377,7 @@
         <w:lastRenderedPageBreak/>
         <w:t>psi_common_wconv_xn2n</w:t>
       </w:r>
-      <w:bookmarkEnd w:id="50"/>
+      <w:bookmarkEnd w:id="49"/>
     </w:p>
     <w:p>
       <w:pPr>
@@ -28516,7 +28515,7 @@
           <w:lang w:val="en-US"/>
         </w:rPr>
       </w:pPr>
-      <w:bookmarkStart w:id="51" w:name="_Toc12255270"/>
+      <w:bookmarkStart w:id="50" w:name="_Toc12255270"/>
       <w:r>
         <w:rPr>
           <w:lang w:val="en-US"/>
@@ -28560,7 +28559,7 @@
         </w:rPr>
         <w:t>: psi_common_wconv_xn2n: Data alignment</w:t>
       </w:r>
-      <w:bookmarkEnd w:id="51"/>
+      <w:bookmarkEnd w:id="50"/>
     </w:p>
     <w:p>
       <w:pPr>
@@ -28736,7 +28735,7 @@
           <w:lang w:val="en-US"/>
         </w:rPr>
       </w:pPr>
-      <w:bookmarkStart w:id="52" w:name="_Toc12255271"/>
+      <w:bookmarkStart w:id="51" w:name="_Toc12255271"/>
       <w:r>
         <w:rPr>
           <w:lang w:val="en-US"/>
@@ -28780,7 +28779,7 @@
         </w:rPr>
         <w:t>: psi_common_wconv_xn2n: Last-Handling and alignment</w:t>
       </w:r>
-      <w:bookmarkEnd w:id="52"/>
+      <w:bookmarkEnd w:id="51"/>
     </w:p>
     <w:p>
       <w:pPr>
@@ -29929,7 +29928,7 @@
           <w:lang w:val="en-US"/>
         </w:rPr>
       </w:pPr>
-      <w:bookmarkStart w:id="53" w:name="_Toc12255244"/>
+      <w:bookmarkStart w:id="52" w:name="_Toc12255244"/>
       <w:r>
         <w:rPr>
           <w:lang w:val="en-US"/>
@@ -29937,23 +29936,23 @@
         <w:lastRenderedPageBreak/>
         <w:t>TDM Handling</w:t>
       </w:r>
+      <w:bookmarkEnd w:id="52"/>
+    </w:p>
+    <w:p>
+      <w:pPr>
+        <w:pStyle w:val="Heading2"/>
+        <w:rPr>
+          <w:lang w:val="en-US"/>
+        </w:rPr>
+      </w:pPr>
+      <w:bookmarkStart w:id="53" w:name="_Toc12255245"/>
+      <w:r>
+        <w:rPr>
+          <w:lang w:val="en-US"/>
+        </w:rPr>
+        <w:t>psi_common_par_tdm</w:t>
+      </w:r>
       <w:bookmarkEnd w:id="53"/>
-    </w:p>
-    <w:p>
-      <w:pPr>
-        <w:pStyle w:val="Heading2"/>
-        <w:rPr>
-          <w:lang w:val="en-US"/>
-        </w:rPr>
-      </w:pPr>
-      <w:bookmarkStart w:id="54" w:name="_Toc12255245"/>
-      <w:r>
-        <w:rPr>
-          <w:lang w:val="en-US"/>
-        </w:rPr>
-        <w:t>psi_common_par_tdm</w:t>
-      </w:r>
-      <w:bookmarkEnd w:id="54"/>
     </w:p>
     <w:p>
       <w:pPr>
@@ -30065,7 +30064,7 @@
           <w:lang w:val="en-US"/>
         </w:rPr>
       </w:pPr>
-      <w:bookmarkStart w:id="55" w:name="_Toc12255272"/>
+      <w:bookmarkStart w:id="54" w:name="_Toc12255272"/>
       <w:r>
         <w:rPr>
           <w:lang w:val="en-US"/>
@@ -30115,7 +30114,7 @@
         </w:rPr>
         <w:t>psi_common_par_tdm: Waveform</w:t>
       </w:r>
-      <w:bookmarkEnd w:id="55"/>
+      <w:bookmarkEnd w:id="54"/>
     </w:p>
     <w:p>
       <w:pPr>
@@ -30783,7 +30782,7 @@
           <w:lang w:val="en-US"/>
         </w:rPr>
       </w:pPr>
-      <w:bookmarkStart w:id="56" w:name="_Toc12255246"/>
+      <w:bookmarkStart w:id="55" w:name="_Toc12255246"/>
       <w:r>
         <w:rPr>
           <w:lang w:val="en-US"/>
@@ -30791,7 +30790,7 @@
         <w:lastRenderedPageBreak/>
         <w:t>psi_common_tdm_par</w:t>
       </w:r>
-      <w:bookmarkEnd w:id="56"/>
+      <w:bookmarkEnd w:id="55"/>
     </w:p>
     <w:p>
       <w:pPr>
@@ -30903,7 +30902,7 @@
           <w:lang w:val="en-US"/>
         </w:rPr>
       </w:pPr>
-      <w:bookmarkStart w:id="57" w:name="_Toc12255273"/>
+      <w:bookmarkStart w:id="56" w:name="_Toc12255273"/>
       <w:r>
         <w:rPr>
           <w:lang w:val="en-US"/>
@@ -30953,7 +30952,7 @@
         </w:rPr>
         <w:t>psi_common_tdm_par: Waveform</w:t>
       </w:r>
-      <w:bookmarkEnd w:id="57"/>
+      <w:bookmarkEnd w:id="56"/>
     </w:p>
     <w:p>
       <w:pPr>
@@ -31662,8 +31661,8 @@
           <w:lang w:val="en-US"/>
         </w:rPr>
       </w:pPr>
-      <w:bookmarkStart w:id="58" w:name="_Toc519607076"/>
-      <w:bookmarkStart w:id="59" w:name="_Toc12255247"/>
+      <w:bookmarkStart w:id="57" w:name="_Toc519607076"/>
+      <w:bookmarkStart w:id="58" w:name="_Toc12255247"/>
       <w:r>
         <w:rPr>
           <w:lang w:val="en-US"/>
@@ -31671,8 +31670,8 @@
         <w:lastRenderedPageBreak/>
         <w:t>psi_common_tdm_mux</w:t>
       </w:r>
+      <w:bookmarkEnd w:id="57"/>
       <w:bookmarkEnd w:id="58"/>
-      <w:bookmarkEnd w:id="59"/>
     </w:p>
     <w:p>
       <w:pPr>
@@ -31775,8 +31774,8 @@
           <w:lang w:val="en-US"/>
         </w:rPr>
       </w:pPr>
-      <w:bookmarkStart w:id="60" w:name="_Toc519607104"/>
-      <w:bookmarkStart w:id="61" w:name="_Toc12255274"/>
+      <w:bookmarkStart w:id="59" w:name="_Toc519607104"/>
+      <w:bookmarkStart w:id="60" w:name="_Toc12255274"/>
       <w:r>
         <w:rPr>
           <w:lang w:val="en-US"/>
@@ -31817,8 +31816,8 @@
         </w:rPr>
         <w:t>psi_common_tdm_mux: Waveform</w:t>
       </w:r>
+      <w:bookmarkEnd w:id="59"/>
       <w:bookmarkEnd w:id="60"/>
-      <w:bookmarkEnd w:id="61"/>
       <w:r>
         <w:rPr>
           <w:lang w:val="en-US"/>
@@ -32613,7 +32612,7 @@
           <w:lang w:val="en-US"/>
         </w:rPr>
       </w:pPr>
-      <w:bookmarkStart w:id="62" w:name="_Toc12255248"/>
+      <w:bookmarkStart w:id="61" w:name="_Toc12255248"/>
       <w:r>
         <w:rPr>
           <w:lang w:val="en-US"/>
@@ -32621,23 +32620,23 @@
         <w:lastRenderedPageBreak/>
         <w:t>Arbiters</w:t>
       </w:r>
+      <w:bookmarkEnd w:id="61"/>
+    </w:p>
+    <w:p>
+      <w:pPr>
+        <w:pStyle w:val="Heading2"/>
+        <w:rPr>
+          <w:lang w:val="en-US"/>
+        </w:rPr>
+      </w:pPr>
+      <w:bookmarkStart w:id="62" w:name="_Toc12255249"/>
+      <w:r>
+        <w:rPr>
+          <w:lang w:val="en-US"/>
+        </w:rPr>
+        <w:t>psi_common_arb_priority</w:t>
+      </w:r>
       <w:bookmarkEnd w:id="62"/>
-    </w:p>
-    <w:p>
-      <w:pPr>
-        <w:pStyle w:val="Heading2"/>
-        <w:rPr>
-          <w:lang w:val="en-US"/>
-        </w:rPr>
-      </w:pPr>
-      <w:bookmarkStart w:id="63" w:name="_Toc12255249"/>
-      <w:r>
-        <w:rPr>
-          <w:lang w:val="en-US"/>
-        </w:rPr>
-        <w:t>psi_common_arb_priority</w:t>
-      </w:r>
-      <w:bookmarkEnd w:id="63"/>
     </w:p>
     <w:p>
       <w:pPr>
@@ -32762,7 +32761,7 @@
           <w:lang w:val="en-US"/>
         </w:rPr>
       </w:pPr>
-      <w:bookmarkStart w:id="64" w:name="_Toc12255275"/>
+      <w:bookmarkStart w:id="63" w:name="_Toc12255275"/>
       <w:r>
         <w:rPr>
           <w:lang w:val="en-US"/>
@@ -32812,7 +32811,7 @@
         </w:rPr>
         <w:t>psi_common_arb_priority: Waveform</w:t>
       </w:r>
-      <w:bookmarkEnd w:id="64"/>
+      <w:bookmarkEnd w:id="63"/>
     </w:p>
     <w:p>
       <w:pPr>
@@ -33484,7 +33483,7 @@
           <w:lang w:val="en-US"/>
         </w:rPr>
       </w:pPr>
-      <w:bookmarkStart w:id="65" w:name="_Toc12255276"/>
+      <w:bookmarkStart w:id="64" w:name="_Toc12255276"/>
       <w:r>
         <w:rPr>
           <w:lang w:val="en-US"/>
@@ -33534,7 +33533,7 @@
         </w:rPr>
         <w:t>psi_common_arb_priority: Parallel prefix computation (PPC)</w:t>
       </w:r>
-      <w:bookmarkEnd w:id="65"/>
+      <w:bookmarkEnd w:id="64"/>
     </w:p>
     <w:p>
       <w:pPr>
@@ -33552,7 +33551,7 @@
           <w:lang w:val="en-US"/>
         </w:rPr>
       </w:pPr>
-      <w:bookmarkStart w:id="66" w:name="_Toc12255250"/>
+      <w:bookmarkStart w:id="65" w:name="_Toc12255250"/>
       <w:r>
         <w:rPr>
           <w:lang w:val="en-US"/>
@@ -33560,7 +33559,7 @@
         <w:lastRenderedPageBreak/>
         <w:t>psi_common_arb_round_robin</w:t>
       </w:r>
-      <w:bookmarkEnd w:id="66"/>
+      <w:bookmarkEnd w:id="65"/>
     </w:p>
     <w:p>
       <w:pPr>
@@ -33724,7 +33723,7 @@
           <w:lang w:val="en-US"/>
         </w:rPr>
       </w:pPr>
-      <w:bookmarkStart w:id="67" w:name="_Toc12255277"/>
+      <w:bookmarkStart w:id="66" w:name="_Toc12255277"/>
       <w:r>
         <w:rPr>
           <w:lang w:val="en-US"/>
@@ -33774,7 +33773,7 @@
         </w:rPr>
         <w:t>psi_common_arb_round_robin: Waveform</w:t>
       </w:r>
-      <w:bookmarkEnd w:id="67"/>
+      <w:bookmarkEnd w:id="66"/>
     </w:p>
     <w:p>
       <w:pPr>
@@ -34458,7 +34457,7 @@
           <w:lang w:val="en-US"/>
         </w:rPr>
       </w:pPr>
-      <w:bookmarkStart w:id="68" w:name="_Toc12255251"/>
+      <w:bookmarkStart w:id="67" w:name="_Toc12255251"/>
       <w:r>
         <w:rPr>
           <w:lang w:val="en-US"/>
@@ -34466,23 +34465,23 @@
         <w:lastRenderedPageBreak/>
         <w:t>Interfaces</w:t>
       </w:r>
+      <w:bookmarkEnd w:id="67"/>
+    </w:p>
+    <w:p>
+      <w:pPr>
+        <w:pStyle w:val="Heading2"/>
+        <w:rPr>
+          <w:lang w:val="en-US"/>
+        </w:rPr>
+      </w:pPr>
+      <w:bookmarkStart w:id="68" w:name="_Toc12255252"/>
+      <w:r>
+        <w:rPr>
+          <w:lang w:val="en-US"/>
+        </w:rPr>
+        <w:t>psi_common_spi_master</w:t>
+      </w:r>
       <w:bookmarkEnd w:id="68"/>
-    </w:p>
-    <w:p>
-      <w:pPr>
-        <w:pStyle w:val="Heading2"/>
-        <w:rPr>
-          <w:lang w:val="en-US"/>
-        </w:rPr>
-      </w:pPr>
-      <w:bookmarkStart w:id="69" w:name="_Toc12255252"/>
-      <w:r>
-        <w:rPr>
-          <w:lang w:val="en-US"/>
-        </w:rPr>
-        <w:t>psi_common_spi_master</w:t>
-      </w:r>
-      <w:bookmarkEnd w:id="69"/>
     </w:p>
     <w:p>
       <w:pPr>
@@ -34594,7 +34593,7 @@
           <w:lang w:val="en-US"/>
         </w:rPr>
       </w:pPr>
-      <w:bookmarkStart w:id="70" w:name="_Toc12255278"/>
+      <w:bookmarkStart w:id="69" w:name="_Toc12255278"/>
       <w:r>
         <w:rPr>
           <w:lang w:val="en-US"/>
@@ -34644,7 +34643,7 @@
         </w:rPr>
         <w:t>psi_common_spi_master: CPOL and CPHA meaning</w:t>
       </w:r>
-      <w:bookmarkEnd w:id="70"/>
+      <w:bookmarkEnd w:id="69"/>
     </w:p>
     <w:p>
       <w:pPr>
@@ -36158,7 +36157,7 @@
           <w:lang w:val="en-US"/>
         </w:rPr>
       </w:pPr>
-      <w:bookmarkStart w:id="71" w:name="_Toc12255279"/>
+      <w:bookmarkStart w:id="70" w:name="_Toc12255279"/>
       <w:r>
         <w:rPr>
           <w:lang w:val="en-US"/>
@@ -36208,7 +36207,7 @@
         </w:rPr>
         <w:t>psi_common_spi_master: Parallel interface signal behavior</w:t>
       </w:r>
-      <w:bookmarkEnd w:id="71"/>
+      <w:bookmarkEnd w:id="70"/>
     </w:p>
     <w:p>
       <w:pPr>
@@ -36218,8 +36217,8 @@
           <w:lang w:val="en-US"/>
         </w:rPr>
       </w:pPr>
-      <w:bookmarkStart w:id="72" w:name="_Ref10616182"/>
-      <w:bookmarkStart w:id="73" w:name="_Toc12255253"/>
+      <w:bookmarkStart w:id="71" w:name="_Ref10616182"/>
+      <w:bookmarkStart w:id="72" w:name="_Toc12255253"/>
       <w:r>
         <w:rPr>
           <w:lang w:val="en-US"/>
@@ -36227,8 +36226,8 @@
         <w:lastRenderedPageBreak/>
         <w:t>psi_common_axi_master_simple</w:t>
       </w:r>
+      <w:bookmarkEnd w:id="71"/>
       <w:bookmarkEnd w:id="72"/>
-      <w:bookmarkEnd w:id="73"/>
     </w:p>
     <w:p>
       <w:pPr>
@@ -36561,7 +36560,7 @@
           <w:lang w:val="en-US"/>
         </w:rPr>
       </w:pPr>
-      <w:bookmarkStart w:id="74" w:name="_Toc12255280"/>
+      <w:bookmarkStart w:id="73" w:name="_Toc12255280"/>
       <w:r>
         <w:rPr>
           <w:lang w:val="en-US"/>
@@ -36605,7 +36604,7 @@
         </w:rPr>
         <w:t>: psi_common_axi_master_simple: Block diagram</w:t>
       </w:r>
-      <w:bookmarkEnd w:id="74"/>
+      <w:bookmarkEnd w:id="73"/>
     </w:p>
     <w:p>
       <w:pPr>
@@ -36623,7 +36622,7 @@
           <w:lang w:val="en-US"/>
         </w:rPr>
       </w:pPr>
-      <w:bookmarkStart w:id="75" w:name="_Ref9243259"/>
+      <w:bookmarkStart w:id="74" w:name="_Ref9243259"/>
       <w:r>
         <w:rPr>
           <w:lang w:val="en-US"/>
@@ -36631,7 +36630,7 @@
         <w:lastRenderedPageBreak/>
         <w:t>Transaction Types</w:t>
       </w:r>
-      <w:bookmarkEnd w:id="75"/>
+      <w:bookmarkEnd w:id="74"/>
     </w:p>
     <w:p>
       <w:pPr>
@@ -36821,7 +36820,7 @@
           <w:lang w:val="en-US"/>
         </w:rPr>
       </w:pPr>
-      <w:bookmarkStart w:id="76" w:name="_Toc12255281"/>
+      <w:bookmarkStart w:id="75" w:name="_Toc12255281"/>
       <w:r>
         <w:rPr>
           <w:lang w:val="en-US"/>
@@ -36889,7 +36888,7 @@
         </w:rPr>
         <w:t>High latency write</w:t>
       </w:r>
-      <w:bookmarkEnd w:id="76"/>
+      <w:bookmarkEnd w:id="75"/>
     </w:p>
     <w:p>
       <w:pPr>
@@ -37105,7 +37104,7 @@
           <w:lang w:val="en-US"/>
         </w:rPr>
       </w:pPr>
-      <w:bookmarkStart w:id="77" w:name="_Toc12255282"/>
+      <w:bookmarkStart w:id="76" w:name="_Toc12255282"/>
       <w:r>
         <w:rPr>
           <w:lang w:val="en-US"/>
@@ -37161,7 +37160,7 @@
         </w:rPr>
         <w:t>imple: High latency write with delay for second transaction</w:t>
       </w:r>
-      <w:bookmarkEnd w:id="77"/>
+      <w:bookmarkEnd w:id="76"/>
     </w:p>
     <w:p>
       <w:pPr>
@@ -37315,7 +37314,7 @@
           <w:lang w:val="en-US"/>
         </w:rPr>
       </w:pPr>
-      <w:bookmarkStart w:id="78" w:name="_Toc12255283"/>
+      <w:bookmarkStart w:id="77" w:name="_Toc12255283"/>
       <w:r>
         <w:rPr>
           <w:lang w:val="en-US"/>
@@ -37359,7 +37358,7 @@
         </w:rPr>
         <w:t>: psi_common_axi_master_simple: Low latency write</w:t>
       </w:r>
-      <w:bookmarkEnd w:id="78"/>
+      <w:bookmarkEnd w:id="77"/>
     </w:p>
     <w:p>
       <w:pPr>
@@ -37497,7 +37496,7 @@
           <w:lang w:val="en-US"/>
         </w:rPr>
       </w:pPr>
-      <w:bookmarkStart w:id="79" w:name="_Toc12255284"/>
+      <w:bookmarkStart w:id="78" w:name="_Toc12255284"/>
       <w:r>
         <w:rPr>
           <w:lang w:val="en-US"/>
@@ -37541,7 +37540,7 @@
         </w:rPr>
         <w:t>: psi_common_axi_master_simple: Low latency write with FIFO prefill</w:t>
       </w:r>
-      <w:bookmarkEnd w:id="79"/>
+      <w:bookmarkEnd w:id="78"/>
     </w:p>
     <w:p>
       <w:pPr>
@@ -37702,7 +37701,7 @@
           <w:lang w:val="en-US"/>
         </w:rPr>
       </w:pPr>
-      <w:bookmarkStart w:id="80" w:name="_Toc12255285"/>
+      <w:bookmarkStart w:id="79" w:name="_Toc12255285"/>
       <w:r>
         <w:rPr>
           <w:lang w:val="en-US"/>
@@ -37746,7 +37745,7 @@
         </w:rPr>
         <w:t>: psi_common_axi_master_simple: Read transaction</w:t>
       </w:r>
-      <w:bookmarkEnd w:id="80"/>
+      <w:bookmarkEnd w:id="79"/>
     </w:p>
     <w:p>
       <w:pPr>
@@ -37956,7 +37955,7 @@
           <w:lang w:val="en-US"/>
         </w:rPr>
       </w:pPr>
-      <w:bookmarkStart w:id="81" w:name="_Toc12255286"/>
+      <w:bookmarkStart w:id="80" w:name="_Toc12255286"/>
       <w:r>
         <w:rPr>
           <w:lang w:val="en-US"/>
@@ -38000,7 +37999,7 @@
         </w:rPr>
         <w:t>: psi_common_axi_master_simple: Read transaction, low latency</w:t>
       </w:r>
-      <w:bookmarkEnd w:id="81"/>
+      <w:bookmarkEnd w:id="80"/>
     </w:p>
     <w:p>
       <w:pPr>
@@ -38187,7 +38186,7 @@
           <w:lang w:val="en-US"/>
         </w:rPr>
       </w:pPr>
-      <w:bookmarkStart w:id="82" w:name="_Toc12255287"/>
+      <w:bookmarkStart w:id="81" w:name="_Toc12255287"/>
       <w:r>
         <w:rPr>
           <w:lang w:val="en-US"/>
@@ -38231,7 +38230,7 @@
         </w:rPr>
         <w:t>: psi_common_axi_master_simple: Read transaction, high latency</w:t>
       </w:r>
-      <w:bookmarkEnd w:id="82"/>
+      <w:bookmarkEnd w:id="81"/>
     </w:p>
     <w:p>
       <w:pPr>
@@ -40883,7 +40882,7 @@
           <w:lang w:val="en-US"/>
         </w:rPr>
       </w:pPr>
-      <w:bookmarkStart w:id="83" w:name="_Toc12255254"/>
+      <w:bookmarkStart w:id="82" w:name="_Toc12255254"/>
       <w:r>
         <w:rPr>
           <w:lang w:val="en-US"/>
@@ -40891,7 +40890,7 @@
         <w:lastRenderedPageBreak/>
         <w:t>psi_common_axi_master_full</w:t>
       </w:r>
-      <w:bookmarkEnd w:id="83"/>
+      <w:bookmarkEnd w:id="82"/>
     </w:p>
     <w:p>
       <w:pPr>
@@ -41260,7 +41259,7 @@
           <w:lang w:val="en-US"/>
         </w:rPr>
       </w:pPr>
-      <w:bookmarkStart w:id="84" w:name="_Toc12255288"/>
+      <w:bookmarkStart w:id="83" w:name="_Toc12255288"/>
       <w:r>
         <w:rPr>
           <w:lang w:val="en-US"/>
@@ -41304,7 +41303,7 @@
         </w:rPr>
         <w:t>: psi_common_axi_master_full: Block diagram</w:t>
       </w:r>
-      <w:bookmarkEnd w:id="84"/>
+      <w:bookmarkEnd w:id="83"/>
     </w:p>
     <w:p>
       <w:pPr>
@@ -41322,7 +41321,7 @@
           <w:lang w:val="en-US"/>
         </w:rPr>
       </w:pPr>
-      <w:bookmarkStart w:id="85" w:name="_Ref10619654"/>
+      <w:bookmarkStart w:id="84" w:name="_Ref10619654"/>
       <w:r>
         <w:rPr>
           <w:lang w:val="en-US"/>
@@ -41330,7 +41329,7 @@
         <w:lastRenderedPageBreak/>
         <w:t>Transaction Types</w:t>
       </w:r>
-      <w:bookmarkEnd w:id="85"/>
+      <w:bookmarkEnd w:id="84"/>
     </w:p>
     <w:p>
       <w:pPr>
@@ -41573,7 +41572,7 @@
           <w:lang w:val="en-US"/>
         </w:rPr>
       </w:pPr>
-      <w:bookmarkStart w:id="86" w:name="_Toc12255289"/>
+      <w:bookmarkStart w:id="85" w:name="_Toc12255289"/>
       <w:r>
         <w:rPr>
           <w:lang w:val="en-US"/>
@@ -41617,7 +41616,7 @@
         </w:rPr>
         <w:t>: psi_common_axi_master_full: Read transaction</w:t>
       </w:r>
-      <w:bookmarkEnd w:id="86"/>
+      <w:bookmarkEnd w:id="85"/>
     </w:p>
     <w:p>
       <w:pPr>
@@ -41833,14 +41832,13 @@
       </w:pPr>
       <w:r>
         <w:rPr>
-          <w:noProof/>
-          <w:lang w:val="en-US"/>
+          <w:highlight w:val="yellow"/>
         </w:rPr>
         <w:drawing>
-          <wp:inline distT="0" distB="0" distL="0" distR="0" wp14:anchorId="04BAB77F" wp14:editId="5F2BBBBB">
-            <wp:extent cx="6480175" cy="4715950"/>
+          <wp:inline distT="0" distB="0" distL="0" distR="0" wp14:anchorId="6475CBC0" wp14:editId="0DC34EBE">
+            <wp:extent cx="6480175" cy="3983714"/>
             <wp:effectExtent l="0" t="0" r="0" b="0"/>
-            <wp:docPr id="45" name="Picture 45"/>
+            <wp:docPr id="25" name="Picture 25"/>
             <wp:cNvGraphicFramePr>
               <a:graphicFrameLocks xmlns:a="http://schemas.openxmlformats.org/drawingml/2006/main" noChangeAspect="1"/>
             </wp:cNvGraphicFramePr>
@@ -41848,7 +41846,7 @@
               <a:graphicData uri="http://schemas.openxmlformats.org/drawingml/2006/picture">
                 <pic:pic xmlns:pic="http://schemas.openxmlformats.org/drawingml/2006/picture">
                   <pic:nvPicPr>
-                    <pic:cNvPr id="0" name="Picture 5"/>
+                    <pic:cNvPr id="0" name="Picture 1"/>
                     <pic:cNvPicPr>
                       <a:picLocks noChangeAspect="1" noChangeArrowheads="1"/>
                     </pic:cNvPicPr>
@@ -41869,7 +41867,7 @@
                   <pic:spPr bwMode="auto">
                     <a:xfrm>
                       <a:off x="0" y="0"/>
-                      <a:ext cx="6480175" cy="4715950"/>
+                      <a:ext cx="6480175" cy="3983714"/>
                     </a:xfrm>
                     <a:prstGeom prst="rect">
                       <a:avLst/>
@@ -41885,6 +41883,8 @@
           </wp:inline>
         </w:drawing>
       </w:r>
+      <w:bookmarkStart w:id="86" w:name="_GoBack"/>
+      <w:bookmarkEnd w:id="86"/>
     </w:p>
     <w:p>
       <w:pPr>
@@ -48255,7 +48255,6 @@
         </w:rPr>
       </w:pPr>
     </w:p>
-    <w:bookmarkEnd w:id="0"/>
     <w:p>
       <w:pPr>
         <w:rPr>
@@ -48391,7 +48390,7 @@
         </mc:Choice>
         <mc:Fallback>
           <w:pict>
-            <v:line w14:anchorId="56F041DC" id="Line 2" o:spid="_x0000_s1026" style="position:absolute;z-index:251658240;visibility:visible;mso-wrap-style:square;mso-width-percent:0;mso-height-percent:0;mso-wrap-distance-left:9pt;mso-wrap-distance-top:0;mso-wrap-distance-right:9pt;mso-wrap-distance-bottom:0;mso-position-horizontal:absolute;mso-position-horizontal-relative:page;mso-position-vertical:absolute;mso-position-vertical-relative:page;mso-width-percent:0;mso-height-percent:0;mso-width-relative:page;mso-height-relative:page" from="42.55pt,802.3pt" to="552.75pt,802.35pt" o:gfxdata="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" o:allowincell="f" strokecolor="blue" strokeweight="1.5pt">
+            <v:line w14:anchorId="07D25EF3" id="Line 2" o:spid="_x0000_s1026" style="position:absolute;z-index:251658240;visibility:visible;mso-wrap-style:square;mso-width-percent:0;mso-height-percent:0;mso-wrap-distance-left:9pt;mso-wrap-distance-top:0;mso-wrap-distance-right:9pt;mso-wrap-distance-bottom:0;mso-position-horizontal:absolute;mso-position-horizontal-relative:page;mso-position-vertical:absolute;mso-position-vertical-relative:page;mso-width-percent:0;mso-height-percent:0;mso-width-relative:page;mso-height-relative:page" from="42.55pt,802.3pt" to="552.75pt,802.35pt" o:gfxdata="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" o:allowincell="f" strokecolor="blue" strokeweight="1.5pt">
               <v:stroke startarrowwidth="narrow" startarrowlength="short" endarrowwidth="narrow" endarrowlength="short"/>
               <w10:wrap anchorx="page" anchory="page"/>
             </v:line>
@@ -48533,7 +48532,7 @@
         <w:sz w:val="16"/>
         <w:szCs w:val="16"/>
       </w:rPr>
-      <w:t>2</w:t>
+      <w:t>55</w:t>
     </w:r>
     <w:r>
       <w:rPr>
@@ -48660,7 +48659,7 @@
         </mc:Choice>
         <mc:Fallback>
           <w:pict>
-            <v:line w14:anchorId="25D7B6A3" id="Line 1" o:spid="_x0000_s1026" style="position:absolute;z-index:251657216;visibility:visible;mso-wrap-style:square;mso-width-percent:0;mso-height-percent:0;mso-wrap-distance-left:9pt;mso-wrap-distance-top:0;mso-wrap-distance-right:9pt;mso-wrap-distance-bottom:0;mso-position-horizontal:absolute;mso-position-horizontal-relative:margin;mso-position-vertical:absolute;mso-position-vertical-relative:page;mso-width-percent:0;mso-height-percent:0;mso-width-relative:page;mso-height-relative:page" from="320.35pt,59.55pt" to="507.45pt,59.6pt" o:gfxdata="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" o:allowincell="f" strokecolor="blue" strokeweight="2pt">
+            <v:line w14:anchorId="08BEB2F8" id="Line 1" o:spid="_x0000_s1026" style="position:absolute;z-index:251657216;visibility:visible;mso-wrap-style:square;mso-width-percent:0;mso-height-percent:0;mso-wrap-distance-left:9pt;mso-wrap-distance-top:0;mso-wrap-distance-right:9pt;mso-wrap-distance-bottom:0;mso-position-horizontal:absolute;mso-position-horizontal-relative:margin;mso-position-vertical:absolute;mso-position-vertical-relative:page;mso-width-percent:0;mso-height-percent:0;mso-width-relative:page;mso-height-relative:page" from="320.35pt,59.55pt" to="507.45pt,59.6pt" o:gfxdata="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" o:allowincell="f" strokecolor="blue" strokeweight="2pt">
               <v:stroke startarrowwidth="narrow" startarrowlength="short" endarrowwidth="narrow" endarrowlength="short"/>
               <w10:wrap anchorx="margin" anchory="page"/>
             </v:line>
@@ -55208,7 +55207,7 @@
 </file>
 
 <file path=customXml/itemProps1.xml><?xml version="1.0" encoding="utf-8"?>
-<ds:datastoreItem xmlns:ds="http://schemas.openxmlformats.org/officeDocument/2006/customXml" ds:itemID="{978E2CD6-81FF-4D87-8B2F-FB5FAB5AFB44}">
+<ds:datastoreItem xmlns:ds="http://schemas.openxmlformats.org/officeDocument/2006/customXml" ds:itemID="{C09E50F5-0C33-4726-BF97-2A82C84E96E1}">
   <ds:schemaRefs>
     <ds:schemaRef ds:uri="http://schemas.openxmlformats.org/officeDocument/2006/bibliography"/>
   </ds:schemaRefs>

</xml_diff>

<commit_message>
FEATURE: Pulse Shaper - keep value pulse in if required
</commit_message>
<xml_diff>
--- a/doc/psi_common.docx
+++ b/doc/psi_common.docx
@@ -7893,7 +7893,7 @@
       <w:r>
         <w:rPr>
           <w:noProof/>
-          <w:lang w:val="en-US"/>
+          <w:lang w:eastAsia="de-CH"/>
         </w:rPr>
         <w:drawing>
           <wp:inline distT="0" distB="0" distL="0" distR="0" wp14:anchorId="56E6BAC0" wp14:editId="6C973290">
@@ -9411,7 +9411,7 @@
       <w:r>
         <w:rPr>
           <w:noProof/>
-          <w:lang w:val="en-US"/>
+          <w:lang w:eastAsia="de-CH"/>
         </w:rPr>
         <w:drawing>
           <wp:inline distT="0" distB="0" distL="0" distR="0" wp14:anchorId="7F7B9DD8" wp14:editId="44635816">
@@ -16809,7 +16809,7 @@
       <w:r>
         <w:rPr>
           <w:noProof/>
-          <w:lang w:val="en-US"/>
+          <w:lang w:eastAsia="de-CH"/>
         </w:rPr>
         <w:drawing>
           <wp:inline distT="0" distB="0" distL="0" distR="0" wp14:anchorId="32371E22" wp14:editId="078BC58A">
@@ -20112,7 +20112,7 @@
       <w:r>
         <w:rPr>
           <w:noProof/>
-          <w:lang w:val="en-US"/>
+          <w:lang w:eastAsia="de-CH"/>
         </w:rPr>
         <w:drawing>
           <wp:inline distT="0" distB="0" distL="0" distR="0" wp14:anchorId="1825E1AD" wp14:editId="004F7993">
@@ -20259,7 +20259,7 @@
       <w:r>
         <w:rPr>
           <w:noProof/>
-          <w:lang w:val="en-US"/>
+          <w:lang w:eastAsia="de-CH"/>
         </w:rPr>
         <w:drawing>
           <wp:inline distT="0" distB="0" distL="0" distR="0" wp14:anchorId="03F7BA13" wp14:editId="51AA0AD3">
@@ -20421,7 +20421,7 @@
       <w:r>
         <w:rPr>
           <w:noProof/>
-          <w:lang w:val="en-US"/>
+          <w:lang w:eastAsia="de-CH"/>
         </w:rPr>
         <w:drawing>
           <wp:inline distT="0" distB="0" distL="0" distR="0" wp14:anchorId="036E110A" wp14:editId="30906BCC">
@@ -21707,7 +21707,7 @@
       <w:r>
         <w:rPr>
           <w:noProof/>
-          <w:lang w:val="en-US"/>
+          <w:lang w:eastAsia="de-CH"/>
         </w:rPr>
         <w:drawing>
           <wp:inline distT="0" distB="0" distL="0" distR="0" wp14:anchorId="2F844FAC" wp14:editId="01F135CE">
@@ -22997,7 +22997,7 @@
       <w:r>
         <w:rPr>
           <w:noProof/>
-          <w:lang w:val="en-US"/>
+          <w:lang w:eastAsia="de-CH"/>
         </w:rPr>
         <w:drawing>
           <wp:inline distT="0" distB="0" distL="0" distR="0" wp14:anchorId="1DA9DBC8" wp14:editId="18614720">
@@ -26380,7 +26380,7 @@
       <w:r>
         <w:rPr>
           <w:noProof/>
-          <w:lang w:val="en-US"/>
+          <w:lang w:eastAsia="de-CH"/>
         </w:rPr>
         <w:drawing>
           <wp:inline distT="0" distB="0" distL="0" distR="0" wp14:anchorId="66F25B55" wp14:editId="7AA6BB5E">
@@ -27862,7 +27862,7 @@
       <w:r>
         <w:rPr>
           <w:noProof/>
-          <w:lang w:val="en-US"/>
+          <w:lang w:eastAsia="de-CH"/>
         </w:rPr>
         <w:drawing>
           <wp:inline distT="0" distB="0" distL="0" distR="0" wp14:anchorId="696F1023" wp14:editId="64CB0CD1">
@@ -27975,6 +27975,100 @@
       <w:bookmarkEnd w:id="45"/>
     </w:p>
     <w:p>
+      <w:r>
+        <w:object w:dxaOrig="9270" w:dyaOrig="1185" w14:anchorId="45C115BF">
+          <v:shapetype id="_x0000_t75" coordsize="21600,21600" o:spt="75" o:preferrelative="t" path="m@4@5l@4@11@9@11@9@5xe" filled="f" stroked="f">
+            <v:stroke joinstyle="miter"/>
+            <v:formulas>
+              <v:f eqn="if lineDrawn pixelLineWidth 0"/>
+              <v:f eqn="sum @0 1 0"/>
+              <v:f eqn="sum 0 0 @1"/>
+              <v:f eqn="prod @2 1 2"/>
+              <v:f eqn="prod @3 21600 pixelWidth"/>
+              <v:f eqn="prod @3 21600 pixelHeight"/>
+              <v:f eqn="sum @0 0 1"/>
+              <v:f eqn="prod @6 1 2"/>
+              <v:f eqn="prod @7 21600 pixelWidth"/>
+              <v:f eqn="sum @8 21600 0"/>
+              <v:f eqn="prod @7 21600 pixelHeight"/>
+              <v:f eqn="sum @10 21600 0"/>
+            </v:formulas>
+            <v:path o:extrusionok="f" gradientshapeok="t" o:connecttype="rect"/>
+            <o:lock v:ext="edit" aspectratio="t"/>
+          </v:shapetype>
+          <v:shape id="_x0000_i1025" type="#_x0000_t75" style="width:506.25pt;height:65.25pt" o:ole="">
+            <v:imagedata r:id="rId19" o:title=""/>
+          </v:shape>
+          <o:OLEObject Type="Embed" ProgID="Visio.Drawing.15" ShapeID="_x0000_i1025" DrawAspect="Content" ObjectID="_1633772372" r:id="rId20"/>
+        </w:object>
+      </w:r>
+    </w:p>
+    <w:p>
+      <w:pPr>
+        <w:pStyle w:val="Caption"/>
+        <w:jc w:val="center"/>
+        <w:rPr>
+          <w:lang w:val="en-US"/>
+        </w:rPr>
+      </w:pPr>
+      <w:r>
+        <w:rPr>
+          <w:lang w:val="en-US"/>
+        </w:rPr>
+        <w:t xml:space="preserve">Figure </w:t>
+      </w:r>
+      <w:r>
+        <w:rPr>
+          <w:lang w:val="en-US"/>
+        </w:rPr>
+        <w:fldChar w:fldCharType="begin"/>
+      </w:r>
+      <w:r>
+        <w:rPr>
+          <w:lang w:val="en-US"/>
+        </w:rPr>
+        <w:instrText xml:space="preserve"> SEQ Figure \* ARABIC </w:instrText>
+      </w:r>
+      <w:r>
+        <w:rPr>
+          <w:lang w:val="en-US"/>
+        </w:rPr>
+        <w:fldChar w:fldCharType="separate"/>
+      </w:r>
+      <w:r>
+        <w:rPr>
+          <w:noProof/>
+          <w:lang w:val="en-US"/>
+        </w:rPr>
+        <w:t>11</w:t>
+      </w:r>
+      <w:r>
+        <w:rPr>
+          <w:lang w:val="en-US"/>
+        </w:rPr>
+        <w:fldChar w:fldCharType="end"/>
+      </w:r>
+      <w:r>
+        <w:rPr>
+          <w:lang w:val="en-US"/>
+        </w:rPr>
+        <w:t xml:space="preserve">: </w:t>
+      </w:r>
+      <w:r>
+        <w:rPr>
+          <w:lang w:val="en-US"/>
+        </w:rPr>
+        <w:t>psi_common_pulse_shaper: Example waveform</w:t>
+      </w:r>
+    </w:p>
+    <w:p>
+      <w:pPr>
+        <w:rPr>
+          <w:lang w:val="en-US"/>
+        </w:rPr>
+      </w:pPr>
+    </w:p>
+    <w:p>
       <w:pPr>
         <w:pStyle w:val="Heading3"/>
         <w:rPr>
@@ -27990,6 +28084,7 @@
     </w:p>
     <w:p>
       <w:pPr>
+        <w:spacing w:after="0"/>
         <w:jc w:val="left"/>
         <w:rPr>
           <w:lang w:val="en-US"/>
@@ -28022,6 +28117,117 @@
         </w:rPr>
         <w:t>Duration of the output pulse in clock cycles</w:t>
       </w:r>
+    </w:p>
+    <w:p>
+      <w:pPr>
+        <w:spacing w:after="0"/>
+        <w:ind w:left="1695" w:hanging="1695"/>
+        <w:jc w:val="left"/>
+        <w:rPr>
+          <w:lang w:val="en-US"/>
+        </w:rPr>
+      </w:pPr>
+      <w:r>
+        <w:rPr>
+          <w:b/>
+          <w:lang w:val="en-US"/>
+        </w:rPr>
+        <w:t>HoldIn</w:t>
+      </w:r>
+      <w:r>
+        <w:rPr>
+          <w:b/>
+          <w:lang w:val="en-US"/>
+        </w:rPr>
+        <w:t>_g</w:t>
+      </w:r>
+      <w:r>
+        <w:rPr>
+          <w:b/>
+          <w:lang w:val="en-US"/>
+        </w:rPr>
+        <w:tab/>
+      </w:r>
+      <w:r>
+        <w:rPr>
+          <w:b/>
+          <w:lang w:val="en-US"/>
+        </w:rPr>
+        <w:tab/>
+      </w:r>
+      <w:r>
+        <w:rPr>
+          <w:lang w:val="en-US"/>
+        </w:rPr>
+        <w:t>Mode of usage, if false run as described in previous chapter. If true then output pulse is hold as long as pulse input is high</w:t>
+      </w:r>
+      <w:r>
+        <w:rPr>
+          <w:lang w:val="en-US"/>
+        </w:rPr>
+        <w:t xml:space="preserve"> and</w:t>
+      </w:r>
+      <w:r>
+        <w:rPr>
+          <w:lang w:val="en-US"/>
+        </w:rPr>
+        <w:t xml:space="preserve"> hold off value is preferably set to zero. </w:t>
+      </w:r>
+    </w:p>
+    <w:p>
+      <w:pPr>
+        <w:spacing w:after="0"/>
+        <w:ind w:left="1695" w:hanging="1695"/>
+        <w:jc w:val="left"/>
+        <w:rPr>
+          <w:lang w:val="en-US"/>
+        </w:rPr>
+      </w:pPr>
+      <w:r>
+        <w:rPr>
+          <w:b/>
+          <w:lang w:val="en-US"/>
+        </w:rPr>
+        <w:t>HoldOff_g</w:t>
+      </w:r>
+      <w:r>
+        <w:rPr>
+          <w:b/>
+          <w:lang w:val="en-US"/>
+        </w:rPr>
+        <w:tab/>
+      </w:r>
+      <w:r>
+        <w:rPr>
+          <w:b/>
+          <w:lang w:val="en-US"/>
+        </w:rPr>
+        <w:tab/>
+      </w:r>
+      <w:r>
+        <w:rPr>
+          <w:lang w:val="en-US"/>
+        </w:rPr>
+        <w:t xml:space="preserve">Minimum time between </w:t>
+      </w:r>
+      <w:r>
+        <w:rPr>
+          <w:lang w:val="en-US"/>
+        </w:rPr>
+        <w:t>input</w:t>
+      </w:r>
+      <w:r>
+        <w:rPr>
+          <w:lang w:val="en-US"/>
+        </w:rPr>
+        <w:t xml:space="preserve"> pulse-rising-edges that are</w:t>
+      </w:r>
+      <w:r>
+        <w:rPr>
+          <w:lang w:val="en-US"/>
+        </w:rPr>
+        <w:t xml:space="preserve"> detected (in clock cycles)</w:t>
+      </w:r>
       <w:r>
         <w:rPr>
           <w:lang w:val="en-US"/>
@@ -28030,55 +28236,8 @@
       </w:r>
       <w:r>
         <w:rPr>
-          <w:b/>
-          <w:lang w:val="en-US"/>
-        </w:rPr>
-        <w:t>HoldOff_g</w:t>
-      </w:r>
-      <w:r>
-        <w:rPr>
-          <w:b/>
-          <w:lang w:val="en-US"/>
-        </w:rPr>
-        <w:tab/>
-      </w:r>
-      <w:r>
-        <w:rPr>
-          <w:b/>
-          <w:lang w:val="en-US"/>
-        </w:rPr>
-        <w:tab/>
-      </w:r>
-      <w:r>
-        <w:rPr>
-          <w:lang w:val="en-US"/>
-        </w:rPr>
-        <w:t>Minimum time between input pulse-rising-edges that are detected (in clock cycles)</w:t>
-      </w:r>
-      <w:r>
-        <w:rPr>
-          <w:lang w:val="en-US"/>
-        </w:rPr>
-        <w:br/>
-        <w:t xml:space="preserve"> </w:t>
-      </w:r>
-      <w:r>
-        <w:rPr>
-          <w:lang w:val="en-US"/>
-        </w:rPr>
-        <w:tab/>
-      </w:r>
-      <w:r>
-        <w:rPr>
-          <w:lang w:val="en-US"/>
-        </w:rPr>
-        <w:tab/>
-      </w:r>
-      <w:r>
-        <w:rPr>
-          <w:lang w:val="en-US"/>
-        </w:rPr>
-        <w:tab/>
+          <w:lang w:val="en-US"/>
+        </w:rPr>
         <w:t>Pulses arriving during the hold-off time are ignored.</w:t>
       </w:r>
     </w:p>
@@ -29251,7 +29410,7 @@
       <w:r>
         <w:rPr>
           <w:noProof/>
-          <w:lang w:val="en-US"/>
+          <w:lang w:eastAsia="de-CH"/>
         </w:rPr>
         <w:drawing>
           <wp:inline distT="0" distB="0" distL="0" distR="0" wp14:anchorId="7F752944" wp14:editId="03A80035">
@@ -29271,7 +29430,7 @@
                     </pic:cNvPicPr>
                   </pic:nvPicPr>
                   <pic:blipFill>
-                    <a:blip r:embed="rId19">
+                    <a:blip r:embed="rId21">
                       <a:extLst>
                         <a:ext uri="{28A0092B-C50C-407E-A947-70E740481C1C}">
                           <a14:useLocalDpi xmlns:a14="http://schemas.microsoft.com/office/drawing/2010/main" val="0"/>
@@ -29341,7 +29500,7 @@
           <w:noProof/>
           <w:lang w:val="en-US"/>
         </w:rPr>
-        <w:t>11</w:t>
+        <w:t>12</w:t>
       </w:r>
       <w:r>
         <w:rPr>
@@ -30591,7 +30750,7 @@
       <w:r>
         <w:rPr>
           <w:noProof/>
-          <w:lang w:val="en-US"/>
+          <w:lang w:eastAsia="de-CH"/>
         </w:rPr>
         <w:drawing>
           <wp:inline distT="0" distB="0" distL="0" distR="0" wp14:anchorId="2DF681AB" wp14:editId="21F565E4">
@@ -30611,7 +30770,7 @@
                     </pic:cNvPicPr>
                   </pic:nvPicPr>
                   <pic:blipFill>
-                    <a:blip r:embed="rId20">
+                    <a:blip r:embed="rId22">
                       <a:extLst>
                         <a:ext uri="{28A0092B-C50C-407E-A947-70E740481C1C}">
                           <a14:useLocalDpi xmlns:a14="http://schemas.microsoft.com/office/drawing/2010/main" val="0"/>
@@ -30681,7 +30840,7 @@
           <w:noProof/>
           <w:lang w:val="en-US"/>
         </w:rPr>
-        <w:t>12</w:t>
+        <w:t>13</w:t>
       </w:r>
       <w:r>
         <w:rPr>
@@ -30811,7 +30970,7 @@
       <w:r>
         <w:rPr>
           <w:noProof/>
-          <w:lang w:val="en-US"/>
+          <w:lang w:eastAsia="de-CH"/>
         </w:rPr>
         <w:drawing>
           <wp:inline distT="0" distB="0" distL="0" distR="0" wp14:anchorId="3333606F" wp14:editId="6934DBF0">
@@ -30831,7 +30990,7 @@
                     </pic:cNvPicPr>
                   </pic:nvPicPr>
                   <pic:blipFill>
-                    <a:blip r:embed="rId21">
+                    <a:blip r:embed="rId23">
                       <a:extLst>
                         <a:ext uri="{28A0092B-C50C-407E-A947-70E740481C1C}">
                           <a14:useLocalDpi xmlns:a14="http://schemas.microsoft.com/office/drawing/2010/main" val="0"/>
@@ -30901,7 +31060,7 @@
           <w:noProof/>
           <w:lang w:val="en-US"/>
         </w:rPr>
-        <w:t>13</w:t>
+        <w:t>14</w:t>
       </w:r>
       <w:r>
         <w:rPr>
@@ -32140,7 +32299,7 @@
       <w:r>
         <w:rPr>
           <w:noProof/>
-          <w:lang w:val="en-US"/>
+          <w:lang w:eastAsia="de-CH"/>
         </w:rPr>
         <w:drawing>
           <wp:inline distT="0" distB="0" distL="0" distR="0" wp14:anchorId="2FD8072F" wp14:editId="0D9868E0">
@@ -32160,7 +32319,7 @@
                     </pic:cNvPicPr>
                   </pic:nvPicPr>
                   <pic:blipFill>
-                    <a:blip r:embed="rId22">
+                    <a:blip r:embed="rId24">
                       <a:extLst>
                         <a:ext uri="{28A0092B-C50C-407E-A947-70E740481C1C}">
                           <a14:useLocalDpi xmlns:a14="http://schemas.microsoft.com/office/drawing/2010/main" val="0"/>
@@ -32230,7 +32389,7 @@
           <w:noProof/>
           <w:lang w:val="en-US"/>
         </w:rPr>
-        <w:t>14</w:t>
+        <w:t>15</w:t>
       </w:r>
       <w:r>
         <w:rPr>
@@ -32978,7 +33137,7 @@
       <w:r>
         <w:rPr>
           <w:noProof/>
-          <w:lang w:val="en-US"/>
+          <w:lang w:eastAsia="de-CH"/>
         </w:rPr>
         <w:drawing>
           <wp:inline distT="0" distB="0" distL="0" distR="0" wp14:anchorId="2AFC01D7" wp14:editId="20DF4BE1">
@@ -32998,7 +33157,7 @@
                     </pic:cNvPicPr>
                   </pic:nvPicPr>
                   <pic:blipFill>
-                    <a:blip r:embed="rId23">
+                    <a:blip r:embed="rId25">
                       <a:extLst>
                         <a:ext uri="{28A0092B-C50C-407E-A947-70E740481C1C}">
                           <a14:useLocalDpi xmlns:a14="http://schemas.microsoft.com/office/drawing/2010/main" val="0"/>
@@ -33068,7 +33227,7 @@
           <w:noProof/>
           <w:lang w:val="en-US"/>
         </w:rPr>
-        <w:t>15</w:t>
+        <w:t>16</w:t>
       </w:r>
       <w:r>
         <w:rPr>
@@ -33850,7 +34009,7 @@
       <w:r>
         <w:rPr>
           <w:noProof/>
-          <w:lang w:val="en-US"/>
+          <w:lang w:eastAsia="de-CH"/>
         </w:rPr>
         <w:drawing>
           <wp:inline distT="0" distB="0" distL="0" distR="0" wp14:anchorId="316EC81D" wp14:editId="01FFBE0E">
@@ -33870,7 +34029,7 @@
                     </pic:cNvPicPr>
                   </pic:nvPicPr>
                   <pic:blipFill>
-                    <a:blip r:embed="rId24">
+                    <a:blip r:embed="rId26">
                       <a:extLst>
                         <a:ext uri="{28A0092B-C50C-407E-A947-70E740481C1C}">
                           <a14:useLocalDpi xmlns:a14="http://schemas.microsoft.com/office/drawing/2010/main" val="0"/>
@@ -33935,7 +34094,7 @@
           <w:noProof/>
           <w:lang w:val="en-US"/>
         </w:rPr>
-        <w:t>16</w:t>
+        <w:t>17</w:t>
       </w:r>
       <w:r>
         <w:fldChar w:fldCharType="end"/>
@@ -34837,7 +34996,7 @@
       <w:r>
         <w:rPr>
           <w:noProof/>
-          <w:lang w:val="en-US"/>
+          <w:lang w:eastAsia="de-CH"/>
         </w:rPr>
         <w:drawing>
           <wp:inline distT="0" distB="0" distL="0" distR="0" wp14:anchorId="4B2AD76F" wp14:editId="45978795">
@@ -34857,7 +35016,7 @@
                     </pic:cNvPicPr>
                   </pic:nvPicPr>
                   <pic:blipFill>
-                    <a:blip r:embed="rId25">
+                    <a:blip r:embed="rId27">
                       <a:extLst>
                         <a:ext uri="{28A0092B-C50C-407E-A947-70E740481C1C}">
                           <a14:useLocalDpi xmlns:a14="http://schemas.microsoft.com/office/drawing/2010/main" val="0"/>
@@ -34927,7 +35086,7 @@
           <w:noProof/>
           <w:lang w:val="en-US"/>
         </w:rPr>
-        <w:t>17</w:t>
+        <w:t>18</w:t>
       </w:r>
       <w:r>
         <w:rPr>
@@ -35559,7 +35718,7 @@
       <w:r>
         <w:rPr>
           <w:noProof/>
-          <w:lang w:val="en-US"/>
+          <w:lang w:eastAsia="de-CH"/>
         </w:rPr>
         <w:drawing>
           <wp:inline distT="0" distB="0" distL="0" distR="0" wp14:anchorId="613929D5" wp14:editId="6906ADE3">
@@ -35579,7 +35738,7 @@
                     </pic:cNvPicPr>
                   </pic:nvPicPr>
                   <pic:blipFill>
-                    <a:blip r:embed="rId26">
+                    <a:blip r:embed="rId28">
                       <a:extLst>
                         <a:ext uri="{28A0092B-C50C-407E-A947-70E740481C1C}">
                           <a14:useLocalDpi xmlns:a14="http://schemas.microsoft.com/office/drawing/2010/main" val="0"/>
@@ -35649,7 +35808,7 @@
           <w:noProof/>
           <w:lang w:val="en-US"/>
         </w:rPr>
-        <w:t>18</w:t>
+        <w:t>19</w:t>
       </w:r>
       <w:r>
         <w:rPr>
@@ -35799,7 +35958,7 @@
       <w:r>
         <w:rPr>
           <w:noProof/>
-          <w:lang w:val="en-US"/>
+          <w:lang w:eastAsia="de-CH"/>
         </w:rPr>
         <w:drawing>
           <wp:inline distT="0" distB="0" distL="0" distR="0" wp14:anchorId="4049D1AE" wp14:editId="6AFDCF7C">
@@ -35819,7 +35978,7 @@
                     </pic:cNvPicPr>
                   </pic:nvPicPr>
                   <pic:blipFill>
-                    <a:blip r:embed="rId27">
+                    <a:blip r:embed="rId29">
                       <a:extLst>
                         <a:ext uri="{28A0092B-C50C-407E-A947-70E740481C1C}">
                           <a14:useLocalDpi xmlns:a14="http://schemas.microsoft.com/office/drawing/2010/main" val="0"/>
@@ -36669,7 +36828,7 @@
       <w:r>
         <w:rPr>
           <w:noProof/>
-          <w:lang w:val="en-US"/>
+          <w:lang w:eastAsia="de-CH"/>
         </w:rPr>
         <w:drawing>
           <wp:inline distT="0" distB="0" distL="0" distR="0" wp14:anchorId="260DA8A2" wp14:editId="750B0792">
@@ -36689,7 +36848,7 @@
                     </pic:cNvPicPr>
                   </pic:nvPicPr>
                   <pic:blipFill>
-                    <a:blip r:embed="rId28">
+                    <a:blip r:embed="rId30">
                       <a:extLst>
                         <a:ext uri="{28A0092B-C50C-407E-A947-70E740481C1C}">
                           <a14:useLocalDpi xmlns:a14="http://schemas.microsoft.com/office/drawing/2010/main" val="0"/>
@@ -38247,7 +38406,7 @@
       <w:r>
         <w:rPr>
           <w:noProof/>
-          <w:lang w:val="en-US"/>
+          <w:lang w:eastAsia="de-CH"/>
         </w:rPr>
         <w:drawing>
           <wp:inline distT="0" distB="0" distL="0" distR="0" wp14:anchorId="432E5923" wp14:editId="641E592C">
@@ -38267,7 +38426,7 @@
                     </pic:cNvPicPr>
                   </pic:nvPicPr>
                   <pic:blipFill>
-                    <a:blip r:embed="rId29">
+                    <a:blip r:embed="rId31">
                       <a:extLst>
                         <a:ext uri="{28A0092B-C50C-407E-A947-70E740481C1C}">
                           <a14:useLocalDpi xmlns:a14="http://schemas.microsoft.com/office/drawing/2010/main" val="0"/>
@@ -38337,7 +38496,7 @@
           <w:noProof/>
           <w:lang w:val="en-US"/>
         </w:rPr>
-        <w:t>21</w:t>
+        <w:t>22</w:t>
       </w:r>
       <w:r>
         <w:rPr>
@@ -46805,6 +46964,10 @@
         </w:rPr>
       </w:pPr>
       <w:r>
+        <w:rPr>
+          <w:noProof/>
+          <w:lang w:eastAsia="de-CH"/>
+        </w:rPr>
         <w:drawing>
           <wp:inline distT="0" distB="0" distL="0" distR="0" wp14:anchorId="2AECF635" wp14:editId="758545FD">
             <wp:extent cx="6480175" cy="1613061"/>
@@ -46823,7 +46986,7 @@
                     </pic:cNvPicPr>
                   </pic:nvPicPr>
                   <pic:blipFill>
-                    <a:blip r:embed="rId30">
+                    <a:blip r:embed="rId32">
                       <a:extLst>
                         <a:ext uri="{28A0092B-C50C-407E-A947-70E740481C1C}">
                           <a14:useLocalDpi xmlns:a14="http://schemas.microsoft.com/office/drawing/2010/main" val="0"/>
@@ -46893,7 +47056,7 @@
           <w:noProof/>
           <w:lang w:val="en-US"/>
         </w:rPr>
-        <w:t>22</w:t>
+        <w:t>23</w:t>
       </w:r>
       <w:r>
         <w:rPr>
@@ -46911,19 +47074,7 @@
         <w:rPr>
           <w:lang w:val="en-US"/>
         </w:rPr>
-        <w:t>psi_common_i2c</w:t>
-      </w:r>
-      <w:r>
-        <w:rPr>
-          <w:lang w:val="en-US"/>
-        </w:rPr>
-        <w:t xml:space="preserve">_master: </w:t>
-      </w:r>
-      <w:r>
-        <w:rPr>
-          <w:lang w:val="en-US"/>
-        </w:rPr>
-        <w:t>Address only transaction</w:t>
+        <w:t>psi_common_i2c_master: Address only transaction</w:t>
       </w:r>
       <w:bookmarkEnd w:id="73"/>
     </w:p>
@@ -47239,7 +47390,7 @@
       <w:r>
         <w:rPr>
           <w:noProof/>
-          <w:lang w:val="en-US"/>
+          <w:lang w:eastAsia="de-CH"/>
         </w:rPr>
         <w:drawing>
           <wp:inline distT="0" distB="0" distL="0" distR="0" wp14:anchorId="64CA00D3" wp14:editId="2716D5F7">
@@ -47259,7 +47410,7 @@
                     </pic:cNvPicPr>
                   </pic:nvPicPr>
                   <pic:blipFill>
-                    <a:blip r:embed="rId31">
+                    <a:blip r:embed="rId33">
                       <a:extLst>
                         <a:ext uri="{28A0092B-C50C-407E-A947-70E740481C1C}">
                           <a14:useLocalDpi xmlns:a14="http://schemas.microsoft.com/office/drawing/2010/main" val="0"/>
@@ -47329,7 +47480,7 @@
           <w:noProof/>
           <w:lang w:val="en-US"/>
         </w:rPr>
-        <w:t>23</w:t>
+        <w:t>24</w:t>
       </w:r>
       <w:r>
         <w:rPr>
@@ -47494,7 +47645,7 @@
       <w:r>
         <w:rPr>
           <w:noProof/>
-          <w:lang w:val="en-US"/>
+          <w:lang w:eastAsia="de-CH"/>
         </w:rPr>
         <w:drawing>
           <wp:inline distT="0" distB="0" distL="0" distR="0" wp14:anchorId="31ABC0CC" wp14:editId="702B6220">
@@ -47514,7 +47665,7 @@
                     </pic:cNvPicPr>
                   </pic:nvPicPr>
                   <pic:blipFill>
-                    <a:blip r:embed="rId32">
+                    <a:blip r:embed="rId34">
                       <a:extLst>
                         <a:ext uri="{28A0092B-C50C-407E-A947-70E740481C1C}">
                           <a14:useLocalDpi xmlns:a14="http://schemas.microsoft.com/office/drawing/2010/main" val="0"/>
@@ -47584,7 +47735,7 @@
           <w:noProof/>
           <w:lang w:val="en-US"/>
         </w:rPr>
-        <w:t>24</w:t>
+        <w:t>25</w:t>
       </w:r>
       <w:r>
         <w:rPr>
@@ -47778,7 +47929,7 @@
       <w:r>
         <w:rPr>
           <w:noProof/>
-          <w:lang w:val="en-US"/>
+          <w:lang w:eastAsia="de-CH"/>
         </w:rPr>
         <w:drawing>
           <wp:inline distT="0" distB="0" distL="0" distR="0" wp14:anchorId="58E507E0" wp14:editId="05F47702">
@@ -47798,7 +47949,7 @@
                     </pic:cNvPicPr>
                   </pic:nvPicPr>
                   <pic:blipFill>
-                    <a:blip r:embed="rId33">
+                    <a:blip r:embed="rId35">
                       <a:extLst>
                         <a:ext uri="{28A0092B-C50C-407E-A947-70E740481C1C}">
                           <a14:useLocalDpi xmlns:a14="http://schemas.microsoft.com/office/drawing/2010/main" val="0"/>
@@ -47868,7 +48019,7 @@
           <w:noProof/>
           <w:lang w:val="en-US"/>
         </w:rPr>
-        <w:t>25</w:t>
+        <w:t>26</w:t>
       </w:r>
       <w:r>
         <w:rPr>
@@ -47980,7 +48131,7 @@
       <w:r>
         <w:rPr>
           <w:noProof/>
-          <w:lang w:val="en-US"/>
+          <w:lang w:eastAsia="de-CH"/>
         </w:rPr>
         <w:lastRenderedPageBreak/>
         <w:drawing>
@@ -48001,7 +48152,7 @@
                     </pic:cNvPicPr>
                   </pic:nvPicPr>
                   <pic:blipFill>
-                    <a:blip r:embed="rId34">
+                    <a:blip r:embed="rId36">
                       <a:extLst>
                         <a:ext uri="{28A0092B-C50C-407E-A947-70E740481C1C}">
                           <a14:useLocalDpi xmlns:a14="http://schemas.microsoft.com/office/drawing/2010/main" val="0"/>
@@ -48071,7 +48222,7 @@
           <w:noProof/>
           <w:lang w:val="en-US"/>
         </w:rPr>
-        <w:t>26</w:t>
+        <w:t>27</w:t>
       </w:r>
       <w:r>
         <w:rPr>
@@ -48163,7 +48314,7 @@
       <w:r>
         <w:rPr>
           <w:noProof/>
-          <w:lang w:val="en-US"/>
+          <w:lang w:eastAsia="de-CH"/>
         </w:rPr>
         <w:drawing>
           <wp:inline distT="0" distB="0" distL="0" distR="0" wp14:anchorId="1A3A0717" wp14:editId="51B92A0E">
@@ -48183,7 +48334,7 @@
                     </pic:cNvPicPr>
                   </pic:nvPicPr>
                   <pic:blipFill>
-                    <a:blip r:embed="rId35">
+                    <a:blip r:embed="rId37">
                       <a:extLst>
                         <a:ext uri="{28A0092B-C50C-407E-A947-70E740481C1C}">
                           <a14:useLocalDpi xmlns:a14="http://schemas.microsoft.com/office/drawing/2010/main" val="0"/>
@@ -48253,7 +48404,7 @@
           <w:noProof/>
           <w:lang w:val="en-US"/>
         </w:rPr>
-        <w:t>27</w:t>
+        <w:t>28</w:t>
       </w:r>
       <w:r>
         <w:rPr>
@@ -48360,7 +48511,7 @@
       <w:r>
         <w:rPr>
           <w:noProof/>
-          <w:lang w:val="en-US"/>
+          <w:lang w:eastAsia="de-CH"/>
         </w:rPr>
         <w:lastRenderedPageBreak/>
         <w:drawing>
@@ -48381,7 +48532,7 @@
                     </pic:cNvPicPr>
                   </pic:nvPicPr>
                   <pic:blipFill>
-                    <a:blip r:embed="rId36">
+                    <a:blip r:embed="rId38">
                       <a:extLst>
                         <a:ext uri="{28A0092B-C50C-407E-A947-70E740481C1C}">
                           <a14:useLocalDpi xmlns:a14="http://schemas.microsoft.com/office/drawing/2010/main" val="0"/>
@@ -48451,7 +48602,7 @@
           <w:noProof/>
           <w:lang w:val="en-US"/>
         </w:rPr>
-        <w:t>28</w:t>
+        <w:t>29</w:t>
       </w:r>
       <w:r>
         <w:rPr>
@@ -48607,7 +48758,7 @@
       <w:r>
         <w:rPr>
           <w:noProof/>
-          <w:lang w:val="en-US"/>
+          <w:lang w:eastAsia="de-CH"/>
         </w:rPr>
         <w:lastRenderedPageBreak/>
         <w:drawing>
@@ -48628,7 +48779,7 @@
                     </pic:cNvPicPr>
                   </pic:nvPicPr>
                   <pic:blipFill>
-                    <a:blip r:embed="rId37">
+                    <a:blip r:embed="rId39">
                       <a:extLst>
                         <a:ext uri="{28A0092B-C50C-407E-A947-70E740481C1C}">
                           <a14:useLocalDpi xmlns:a14="http://schemas.microsoft.com/office/drawing/2010/main" val="0"/>
@@ -48698,7 +48849,7 @@
           <w:noProof/>
           <w:lang w:val="en-US"/>
         </w:rPr>
-        <w:t>29</w:t>
+        <w:t>30</w:t>
       </w:r>
       <w:r>
         <w:rPr>
@@ -48831,7 +48982,7 @@
       <w:r>
         <w:rPr>
           <w:noProof/>
-          <w:lang w:val="en-US"/>
+          <w:lang w:eastAsia="de-CH"/>
         </w:rPr>
         <w:lastRenderedPageBreak/>
         <w:drawing>
@@ -48852,7 +49003,7 @@
                     </pic:cNvPicPr>
                   </pic:nvPicPr>
                   <pic:blipFill>
-                    <a:blip r:embed="rId38">
+                    <a:blip r:embed="rId40">
                       <a:extLst>
                         <a:ext uri="{28A0092B-C50C-407E-A947-70E740481C1C}">
                           <a14:useLocalDpi xmlns:a14="http://schemas.microsoft.com/office/drawing/2010/main" val="0"/>
@@ -48922,7 +49073,7 @@
           <w:noProof/>
           <w:lang w:val="en-US"/>
         </w:rPr>
-        <w:t>30</w:t>
+        <w:t>31</w:t>
       </w:r>
       <w:r>
         <w:rPr>
@@ -51905,7 +52056,7 @@
       <w:r>
         <w:rPr>
           <w:noProof/>
-          <w:lang w:val="en-US"/>
+          <w:lang w:eastAsia="de-CH"/>
         </w:rPr>
         <w:drawing>
           <wp:inline distT="0" distB="0" distL="0" distR="0" wp14:anchorId="00644E6A" wp14:editId="222FFB89">
@@ -51925,7 +52076,7 @@
                     </pic:cNvPicPr>
                   </pic:nvPicPr>
                   <pic:blipFill>
-                    <a:blip r:embed="rId39">
+                    <a:blip r:embed="rId41">
                       <a:extLst>
                         <a:ext uri="{28A0092B-C50C-407E-A947-70E740481C1C}">
                           <a14:useLocalDpi xmlns:a14="http://schemas.microsoft.com/office/drawing/2010/main" val="0"/>
@@ -51995,7 +52146,7 @@
           <w:noProof/>
           <w:lang w:val="en-US"/>
         </w:rPr>
-        <w:t>31</w:t>
+        <w:t>32</w:t>
       </w:r>
       <w:r>
         <w:rPr>
@@ -52213,7 +52364,7 @@
       <w:r>
         <w:rPr>
           <w:noProof/>
-          <w:lang w:val="en-US"/>
+          <w:lang w:eastAsia="de-CH"/>
         </w:rPr>
         <w:drawing>
           <wp:inline distT="0" distB="0" distL="0" distR="0" wp14:anchorId="611D1CA8" wp14:editId="26C8658C">
@@ -52233,7 +52384,7 @@
                     </pic:cNvPicPr>
                   </pic:nvPicPr>
                   <pic:blipFill>
-                    <a:blip r:embed="rId40">
+                    <a:blip r:embed="rId42">
                       <a:extLst>
                         <a:ext uri="{28A0092B-C50C-407E-A947-70E740481C1C}">
                           <a14:useLocalDpi xmlns:a14="http://schemas.microsoft.com/office/drawing/2010/main" val="0"/>
@@ -52303,7 +52454,7 @@
           <w:noProof/>
           <w:lang w:val="en-US"/>
         </w:rPr>
-        <w:t>32</w:t>
+        <w:t>33</w:t>
       </w:r>
       <w:r>
         <w:rPr>
@@ -52527,7 +52678,7 @@
       <w:r>
         <w:rPr>
           <w:noProof/>
-          <w:lang w:val="en-US"/>
+          <w:lang w:eastAsia="de-CH"/>
         </w:rPr>
         <w:drawing>
           <wp:inline distT="0" distB="0" distL="0" distR="0" wp14:anchorId="6475CBC0" wp14:editId="0DC34EBE">
@@ -52547,7 +52698,7 @@
                     </pic:cNvPicPr>
                   </pic:nvPicPr>
                   <pic:blipFill>
-                    <a:blip r:embed="rId41">
+                    <a:blip r:embed="rId43">
                       <a:extLst>
                         <a:ext uri="{28A0092B-C50C-407E-A947-70E740481C1C}">
                           <a14:useLocalDpi xmlns:a14="http://schemas.microsoft.com/office/drawing/2010/main" val="0"/>
@@ -52617,7 +52768,7 @@
           <w:noProof/>
           <w:lang w:val="en-US"/>
         </w:rPr>
-        <w:t>33</w:t>
+        <w:t>34</w:t>
       </w:r>
       <w:r>
         <w:rPr>
@@ -55920,7 +56071,7 @@
       <w:r>
         <w:rPr>
           <w:noProof/>
-          <w:lang w:val="en-US"/>
+          <w:lang w:eastAsia="de-CH"/>
         </w:rPr>
         <w:drawing>
           <wp:inline distT="0" distB="0" distL="0" distR="0" wp14:anchorId="4EB1831E" wp14:editId="59820689">
@@ -55940,7 +56091,7 @@
                     </pic:cNvPicPr>
                   </pic:nvPicPr>
                   <pic:blipFill>
-                    <a:blip r:embed="rId42">
+                    <a:blip r:embed="rId44">
                       <a:extLst>
                         <a:ext uri="{28A0092B-C50C-407E-A947-70E740481C1C}">
                           <a14:useLocalDpi xmlns:a14="http://schemas.microsoft.com/office/drawing/2010/main" val="0"/>
@@ -56010,7 +56161,7 @@
           <w:noProof/>
           <w:lang w:val="en-US"/>
         </w:rPr>
-        <w:t>34</w:t>
+        <w:t>35</w:t>
       </w:r>
       <w:r>
         <w:rPr>
@@ -56083,7 +56234,7 @@
       <w:r>
         <w:rPr>
           <w:noProof/>
-          <w:lang w:val="en-US"/>
+          <w:lang w:eastAsia="de-CH"/>
         </w:rPr>
         <w:drawing>
           <wp:inline distT="0" distB="0" distL="0" distR="0" wp14:anchorId="4B7F3423" wp14:editId="329A6FC6">
@@ -56103,7 +56254,7 @@
                     </pic:cNvPicPr>
                   </pic:nvPicPr>
                   <pic:blipFill>
-                    <a:blip r:embed="rId43">
+                    <a:blip r:embed="rId45">
                       <a:extLst>
                         <a:ext uri="{28A0092B-C50C-407E-A947-70E740481C1C}">
                           <a14:useLocalDpi xmlns:a14="http://schemas.microsoft.com/office/drawing/2010/main" val="0"/>
@@ -56173,7 +56324,7 @@
           <w:noProof/>
           <w:lang w:val="en-US"/>
         </w:rPr>
-        <w:t>35</w:t>
+        <w:t>36</w:t>
       </w:r>
       <w:r>
         <w:rPr>
@@ -56235,7 +56386,7 @@
       <w:r>
         <w:rPr>
           <w:noProof/>
-          <w:lang w:val="en-US"/>
+          <w:lang w:eastAsia="de-CH"/>
         </w:rPr>
         <w:drawing>
           <wp:inline distT="0" distB="0" distL="0" distR="0" wp14:anchorId="4DB4CB4A" wp14:editId="382C0F5E">
@@ -56255,7 +56406,7 @@
                     </pic:cNvPicPr>
                   </pic:nvPicPr>
                   <pic:blipFill>
-                    <a:blip r:embed="rId44">
+                    <a:blip r:embed="rId46">
                       <a:extLst>
                         <a:ext uri="{28A0092B-C50C-407E-A947-70E740481C1C}">
                           <a14:useLocalDpi xmlns:a14="http://schemas.microsoft.com/office/drawing/2010/main" val="0"/>
@@ -56325,7 +56476,7 @@
           <w:noProof/>
           <w:lang w:val="en-US"/>
         </w:rPr>
-        <w:t>36</w:t>
+        <w:t>37</w:t>
       </w:r>
       <w:r>
         <w:rPr>
@@ -56385,7 +56536,7 @@
       <w:r>
         <w:rPr>
           <w:noProof/>
-          <w:lang w:val="en-US"/>
+          <w:lang w:eastAsia="de-CH"/>
         </w:rPr>
         <w:drawing>
           <wp:inline distT="0" distB="0" distL="0" distR="0" wp14:anchorId="3201DF6A" wp14:editId="4064BECE">
@@ -56405,7 +56556,7 @@
                     </pic:cNvPicPr>
                   </pic:nvPicPr>
                   <pic:blipFill>
-                    <a:blip r:embed="rId45">
+                    <a:blip r:embed="rId47">
                       <a:extLst>
                         <a:ext uri="{28A0092B-C50C-407E-A947-70E740481C1C}">
                           <a14:useLocalDpi xmlns:a14="http://schemas.microsoft.com/office/drawing/2010/main" val="0"/>
@@ -56475,7 +56626,7 @@
           <w:noProof/>
           <w:lang w:val="en-US"/>
         </w:rPr>
-        <w:t>37</w:t>
+        <w:t>38</w:t>
       </w:r>
       <w:r>
         <w:rPr>
@@ -56531,7 +56682,7 @@
       <w:r>
         <w:rPr>
           <w:noProof/>
-          <w:lang w:val="en-US"/>
+          <w:lang w:eastAsia="de-CH"/>
         </w:rPr>
         <w:drawing>
           <wp:inline distT="0" distB="0" distL="0" distR="0" wp14:anchorId="53F7E13B" wp14:editId="18391683">
@@ -56551,7 +56702,7 @@
                     </pic:cNvPicPr>
                   </pic:nvPicPr>
                   <pic:blipFill>
-                    <a:blip r:embed="rId46">
+                    <a:blip r:embed="rId48">
                       <a:extLst>
                         <a:ext uri="{28A0092B-C50C-407E-A947-70E740481C1C}">
                           <a14:useLocalDpi xmlns:a14="http://schemas.microsoft.com/office/drawing/2010/main" val="0"/>
@@ -56621,7 +56772,7 @@
           <w:noProof/>
           <w:lang w:val="en-US"/>
         </w:rPr>
-        <w:t>38</w:t>
+        <w:t>39</w:t>
       </w:r>
       <w:r>
         <w:rPr>
@@ -56629,6 +56780,8 @@
         </w:rPr>
         <w:fldChar w:fldCharType="end"/>
       </w:r>
+      <w:bookmarkStart w:id="96" w:name="_GoBack"/>
+      <w:bookmarkEnd w:id="96"/>
       <w:r>
         <w:rPr>
           <w:lang w:val="en-US"/>
@@ -57928,7 +58081,7 @@
           <w:lang w:val="en-US"/>
         </w:rPr>
       </w:pPr>
-      <w:bookmarkStart w:id="96" w:name="_Toc20380986"/>
+      <w:bookmarkStart w:id="97" w:name="_Toc20380986"/>
       <w:r>
         <w:rPr>
           <w:lang w:val="en-US"/>
@@ -57936,7 +58089,7 @@
         <w:lastRenderedPageBreak/>
         <w:t>Miscellaneous</w:t>
       </w:r>
-      <w:bookmarkEnd w:id="96"/>
+      <w:bookmarkEnd w:id="97"/>
     </w:p>
     <w:p>
       <w:pPr>
@@ -57945,14 +58098,14 @@
           <w:lang w:val="en-US"/>
         </w:rPr>
       </w:pPr>
-      <w:bookmarkStart w:id="97" w:name="_Toc20380987"/>
+      <w:bookmarkStart w:id="98" w:name="_Toc20380987"/>
       <w:r>
         <w:rPr>
           <w:lang w:val="en-US"/>
         </w:rPr>
         <w:t>psi_common_delay</w:t>
       </w:r>
-      <w:bookmarkEnd w:id="97"/>
+      <w:bookmarkEnd w:id="98"/>
     </w:p>
     <w:p>
       <w:pPr>
@@ -59241,9 +59394,9 @@
           <w:lang w:val="en-US"/>
         </w:rPr>
       </w:pPr>
-      <w:bookmarkStart w:id="98" w:name="_Ref516133468"/>
-      <w:bookmarkStart w:id="99" w:name="_Ref516133475"/>
-      <w:bookmarkStart w:id="100" w:name="_Toc20380988"/>
+      <w:bookmarkStart w:id="99" w:name="_Ref516133468"/>
+      <w:bookmarkStart w:id="100" w:name="_Ref516133475"/>
+      <w:bookmarkStart w:id="101" w:name="_Toc20380988"/>
       <w:r>
         <w:rPr>
           <w:lang w:val="en-US"/>
@@ -59251,9 +59404,9 @@
         <w:lastRenderedPageBreak/>
         <w:t>psi_common_pl_stage</w:t>
       </w:r>
-      <w:bookmarkEnd w:id="98"/>
       <w:bookmarkEnd w:id="99"/>
       <w:bookmarkEnd w:id="100"/>
+      <w:bookmarkEnd w:id="101"/>
     </w:p>
     <w:p>
       <w:pPr>
@@ -60283,7 +60436,7 @@
           <w:lang w:val="en-US"/>
         </w:rPr>
       </w:pPr>
-      <w:bookmarkStart w:id="101" w:name="_Toc20380989"/>
+      <w:bookmarkStart w:id="102" w:name="_Toc20380989"/>
       <w:r>
         <w:rPr>
           <w:lang w:val="en-US"/>
@@ -60291,7 +60444,7 @@
         <w:lastRenderedPageBreak/>
         <w:t>psi_common_multi_pl_stage</w:t>
       </w:r>
-      <w:bookmarkEnd w:id="101"/>
+      <w:bookmarkEnd w:id="102"/>
     </w:p>
     <w:p>
       <w:pPr>
@@ -61343,12 +61496,10 @@
           <w:lang w:val="en-US"/>
         </w:rPr>
       </w:pPr>
-      <w:bookmarkStart w:id="102" w:name="_GoBack"/>
-      <w:bookmarkEnd w:id="102"/>
     </w:p>
     <w:sectPr>
-      <w:headerReference w:type="default" r:id="rId47"/>
-      <w:footerReference w:type="default" r:id="rId48"/>
+      <w:headerReference w:type="default" r:id="rId49"/>
+      <w:footerReference w:type="default" r:id="rId50"/>
       <w:pgSz w:w="11907" w:h="16840" w:code="9"/>
       <w:pgMar w:top="1701" w:right="851" w:bottom="1134" w:left="851" w:header="794" w:footer="737" w:gutter="0"/>
       <w:paperSrc w:first="15" w:other="15"/>
@@ -61398,12 +61549,12 @@
     <w:r>
       <w:rPr>
         <w:noProof/>
-        <w:lang w:val="en-US"/>
+        <w:lang w:eastAsia="de-CH"/>
       </w:rPr>
       <mc:AlternateContent>
         <mc:Choice Requires="wps">
           <w:drawing>
-            <wp:anchor distT="0" distB="0" distL="114300" distR="114300" simplePos="0" relativeHeight="251658240" behindDoc="0" locked="0" layoutInCell="0" allowOverlap="1" wp14:anchorId="287E0E2B" wp14:editId="39292050">
+            <wp:anchor distT="0" distB="0" distL="114300" distR="114300" simplePos="0" relativeHeight="251658752" behindDoc="0" locked="0" layoutInCell="0" allowOverlap="1" wp14:anchorId="287E0E2B" wp14:editId="39292050">
               <wp:simplePos x="0" y="0"/>
               <wp:positionH relativeFrom="page">
                 <wp:posOffset>540385</wp:posOffset>
@@ -61474,7 +61625,7 @@
         </mc:Choice>
         <mc:Fallback>
           <w:pict>
-            <v:line w14:anchorId="62E2C9B9" id="Line 2" o:spid="_x0000_s1026" style="position:absolute;z-index:251658240;visibility:visible;mso-wrap-style:square;mso-width-percent:0;mso-height-percent:0;mso-wrap-distance-left:9pt;mso-wrap-distance-top:0;mso-wrap-distance-right:9pt;mso-wrap-distance-bottom:0;mso-position-horizontal:absolute;mso-position-horizontal-relative:page;mso-position-vertical:absolute;mso-position-vertical-relative:page;mso-width-percent:0;mso-height-percent:0;mso-width-relative:page;mso-height-relative:page" from="42.55pt,802.3pt" to="552.75pt,802.35pt" o:gfxdata="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" o:allowincell="f" strokecolor="blue" strokeweight="1.5pt">
+            <v:line w14:anchorId="4E3508BF" id="Line 2" o:spid="_x0000_s1026" style="position:absolute;z-index:251658752;visibility:visible;mso-wrap-style:square;mso-width-percent:0;mso-height-percent:0;mso-wrap-distance-left:9pt;mso-wrap-distance-top:0;mso-wrap-distance-right:9pt;mso-wrap-distance-bottom:0;mso-position-horizontal:absolute;mso-position-horizontal-relative:page;mso-position-vertical:absolute;mso-position-vertical-relative:page;mso-width-percent:0;mso-height-percent:0;mso-width-relative:page;mso-height-relative:page" from="42.55pt,802.3pt" to="552.75pt,802.35pt" o:gfxdata="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" o:allowincell="f" strokecolor="blue" strokeweight="1.5pt">
               <v:stroke startarrowwidth="narrow" startarrowlength="short" endarrowwidth="narrow" endarrowlength="short"/>
               <w10:wrap anchorx="page" anchory="page"/>
             </v:line>
@@ -61562,7 +61713,7 @@
         <w:noProof/>
         <w:sz w:val="16"/>
       </w:rPr>
-      <w:t>26.09.2019</w:t>
+      <w:t>28.10.2019</w:t>
     </w:r>
     <w:r>
       <w:rPr>
@@ -61667,7 +61818,7 @@
     <w:r>
       <w:rPr>
         <w:noProof/>
-        <w:lang w:val="en-US"/>
+        <w:lang w:eastAsia="de-CH"/>
       </w:rPr>
       <mc:AlternateContent>
         <mc:Choice Requires="wps">
@@ -61743,7 +61894,7 @@
         </mc:Choice>
         <mc:Fallback>
           <w:pict>
-            <v:line w14:anchorId="14AB6CEB" id="Line 1" o:spid="_x0000_s1026" style="position:absolute;z-index:251657216;visibility:visible;mso-wrap-style:square;mso-width-percent:0;mso-height-percent:0;mso-wrap-distance-left:9pt;mso-wrap-distance-top:0;mso-wrap-distance-right:9pt;mso-wrap-distance-bottom:0;mso-position-horizontal:absolute;mso-position-horizontal-relative:margin;mso-position-vertical:absolute;mso-position-vertical-relative:page;mso-width-percent:0;mso-height-percent:0;mso-width-relative:page;mso-height-relative:page" from="320.35pt,59.55pt" to="507.45pt,59.6pt" o:gfxdata="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" o:allowincell="f" strokecolor="blue" strokeweight="2pt">
+            <v:line w14:anchorId="5109636B" id="Line 1" o:spid="_x0000_s1026" style="position:absolute;z-index:251657216;visibility:visible;mso-wrap-style:square;mso-width-percent:0;mso-height-percent:0;mso-wrap-distance-left:9pt;mso-wrap-distance-top:0;mso-wrap-distance-right:9pt;mso-wrap-distance-bottom:0;mso-position-horizontal:absolute;mso-position-horizontal-relative:margin;mso-position-vertical:absolute;mso-position-vertical-relative:page;mso-width-percent:0;mso-height-percent:0;mso-width-relative:page;mso-height-relative:page" from="320.35pt,59.55pt" to="507.45pt,59.6pt" o:gfxdata="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" o:allowincell="f" strokecolor="blue" strokeweight="2pt">
               <v:stroke startarrowwidth="narrow" startarrowlength="short" endarrowwidth="narrow" endarrowlength="short"/>
               <w10:wrap anchorx="margin" anchory="page"/>
             </v:line>
@@ -61754,7 +61905,7 @@
     <w:r>
       <w:rPr>
         <w:noProof/>
-        <w:lang w:val="en-US"/>
+        <w:lang w:eastAsia="de-CH"/>
       </w:rPr>
       <w:drawing>
         <wp:inline distT="0" distB="0" distL="0" distR="0" wp14:anchorId="1E186404" wp14:editId="4650F75E">
@@ -68642,7 +68793,7 @@
 </file>
 
 <file path=customXml/itemProps1.xml><?xml version="1.0" encoding="utf-8"?>
-<ds:datastoreItem xmlns:ds="http://schemas.openxmlformats.org/officeDocument/2006/customXml" ds:itemID="{D8DBDB26-1DD5-4F54-87A9-0B634429BFFB}">
+<ds:datastoreItem xmlns:ds="http://schemas.openxmlformats.org/officeDocument/2006/customXml" ds:itemID="{E62F78EE-35BD-409F-B211-76D5F4691B40}">
   <ds:schemaRefs>
     <ds:schemaRef ds:uri="http://schemas.openxmlformats.org/officeDocument/2006/bibliography"/>
   </ds:schemaRefs>

</xml_diff>

<commit_message>
DEVEL: In psi_common_pulse_shaper - corrected HoldOff behavior for case HoldIn_g = true Also improved the testbench: Test HoldIn_g = true in the same TB to have the same checks as for HoldIn_g = false
</commit_message>
<xml_diff>
--- a/doc/psi_common.docx
+++ b/doc/psi_common.docx
@@ -7893,7 +7893,7 @@
       <w:r>
         <w:rPr>
           <w:noProof/>
-          <w:lang w:eastAsia="de-CH"/>
+          <w:lang w:val="en-US"/>
         </w:rPr>
         <w:drawing>
           <wp:inline distT="0" distB="0" distL="0" distR="0" wp14:anchorId="56E6BAC0" wp14:editId="6C973290">
@@ -9411,7 +9411,7 @@
       <w:r>
         <w:rPr>
           <w:noProof/>
-          <w:lang w:eastAsia="de-CH"/>
+          <w:lang w:val="en-US"/>
         </w:rPr>
         <w:drawing>
           <wp:inline distT="0" distB="0" distL="0" distR="0" wp14:anchorId="7F7B9DD8" wp14:editId="44635816">
@@ -16809,7 +16809,7 @@
       <w:r>
         <w:rPr>
           <w:noProof/>
-          <w:lang w:eastAsia="de-CH"/>
+          <w:lang w:val="en-US"/>
         </w:rPr>
         <w:drawing>
           <wp:inline distT="0" distB="0" distL="0" distR="0" wp14:anchorId="32371E22" wp14:editId="078BC58A">
@@ -20112,7 +20112,7 @@
       <w:r>
         <w:rPr>
           <w:noProof/>
-          <w:lang w:eastAsia="de-CH"/>
+          <w:lang w:val="en-US"/>
         </w:rPr>
         <w:drawing>
           <wp:inline distT="0" distB="0" distL="0" distR="0" wp14:anchorId="1825E1AD" wp14:editId="004F7993">
@@ -20259,7 +20259,7 @@
       <w:r>
         <w:rPr>
           <w:noProof/>
-          <w:lang w:eastAsia="de-CH"/>
+          <w:lang w:val="en-US"/>
         </w:rPr>
         <w:drawing>
           <wp:inline distT="0" distB="0" distL="0" distR="0" wp14:anchorId="03F7BA13" wp14:editId="51AA0AD3">
@@ -20421,7 +20421,7 @@
       <w:r>
         <w:rPr>
           <w:noProof/>
-          <w:lang w:eastAsia="de-CH"/>
+          <w:lang w:val="en-US"/>
         </w:rPr>
         <w:drawing>
           <wp:inline distT="0" distB="0" distL="0" distR="0" wp14:anchorId="036E110A" wp14:editId="30906BCC">
@@ -21707,7 +21707,7 @@
       <w:r>
         <w:rPr>
           <w:noProof/>
-          <w:lang w:eastAsia="de-CH"/>
+          <w:lang w:val="en-US"/>
         </w:rPr>
         <w:drawing>
           <wp:inline distT="0" distB="0" distL="0" distR="0" wp14:anchorId="2F844FAC" wp14:editId="01F135CE">
@@ -22997,7 +22997,7 @@
       <w:r>
         <w:rPr>
           <w:noProof/>
-          <w:lang w:eastAsia="de-CH"/>
+          <w:lang w:val="en-US"/>
         </w:rPr>
         <w:drawing>
           <wp:inline distT="0" distB="0" distL="0" distR="0" wp14:anchorId="1DA9DBC8" wp14:editId="18614720">
@@ -26380,7 +26380,7 @@
       <w:r>
         <w:rPr>
           <w:noProof/>
-          <w:lang w:eastAsia="de-CH"/>
+          <w:lang w:val="en-US"/>
         </w:rPr>
         <w:drawing>
           <wp:inline distT="0" distB="0" distL="0" distR="0" wp14:anchorId="66F25B55" wp14:editId="7AA6BB5E">
@@ -27862,7 +27862,7 @@
       <w:r>
         <w:rPr>
           <w:noProof/>
-          <w:lang w:eastAsia="de-CH"/>
+          <w:lang w:val="en-US"/>
         </w:rPr>
         <w:drawing>
           <wp:inline distT="0" distB="0" distL="0" distR="0" wp14:anchorId="696F1023" wp14:editId="64CB0CD1">
@@ -27996,10 +27996,10 @@
             <v:path o:extrusionok="f" gradientshapeok="t" o:connecttype="rect"/>
             <o:lock v:ext="edit" aspectratio="t"/>
           </v:shapetype>
-          <v:shape id="_x0000_i1025" type="#_x0000_t75" style="width:506.25pt;height:65.25pt" o:ole="">
+          <v:shape id="_x0000_i1025" type="#_x0000_t75" style="width:505.9pt;height:65.1pt" o:ole="">
             <v:imagedata r:id="rId19" o:title=""/>
           </v:shape>
-          <o:OLEObject Type="Embed" ProgID="Visio.Drawing.15" ShapeID="_x0000_i1025" DrawAspect="Content" ObjectID="_1633772372" r:id="rId20"/>
+          <o:OLEObject Type="Embed" ProgID="Visio.Drawing.15" ShapeID="_x0000_i1025" DrawAspect="Content" ObjectID="_1633841085" r:id="rId20"/>
         </w:object>
       </w:r>
     </w:p>
@@ -28127,51 +28127,58 @@
           <w:lang w:val="en-US"/>
         </w:rPr>
       </w:pPr>
+      <w:bookmarkStart w:id="46" w:name="_GoBack"/>
+      <w:bookmarkEnd w:id="46"/>
       <w:r>
         <w:rPr>
           <w:b/>
-          <w:lang w:val="en-US"/>
-        </w:rPr>
-        <w:t>HoldIn</w:t>
+          <w:highlight w:val="yellow"/>
+          <w:lang w:val="en-US"/>
+        </w:rPr>
+        <w:t>HoldIn_g</w:t>
       </w:r>
       <w:r>
         <w:rPr>
           <w:b/>
-          <w:lang w:val="en-US"/>
-        </w:rPr>
-        <w:t>_g</w:t>
+          <w:highlight w:val="yellow"/>
+          <w:lang w:val="en-US"/>
+        </w:rPr>
+        <w:tab/>
       </w:r>
       <w:r>
         <w:rPr>
           <w:b/>
+          <w:highlight w:val="yellow"/>
           <w:lang w:val="en-US"/>
         </w:rPr>
         <w:tab/>
       </w:r>
       <w:r>
         <w:rPr>
-          <w:b/>
-          <w:lang w:val="en-US"/>
-        </w:rPr>
-        <w:tab/>
-      </w:r>
-      <w:r>
-        <w:rPr>
+          <w:highlight w:val="yellow"/>
           <w:lang w:val="en-US"/>
         </w:rPr>
         <w:t>Mode of usage, if false run as described in previous chapter. If true then output pulse is hold as long as pulse input is high</w:t>
       </w:r>
       <w:r>
         <w:rPr>
-          <w:lang w:val="en-US"/>
-        </w:rPr>
-        <w:t xml:space="preserve"> and</w:t>
-      </w:r>
-      <w:r>
-        <w:rPr>
-          <w:lang w:val="en-US"/>
-        </w:rPr>
-        <w:t xml:space="preserve"> hold off value is preferably set to zero. </w:t>
+          <w:highlight w:val="yellow"/>
+          <w:lang w:val="en-US"/>
+        </w:rPr>
+        <w:t xml:space="preserve"> (i.e. pulses are not shortened)</w:t>
+      </w:r>
+      <w:r>
+        <w:rPr>
+          <w:highlight w:val="yellow"/>
+          <w:lang w:val="en-US"/>
+        </w:rPr>
+        <w:t>.</w:t>
+      </w:r>
+      <w:r>
+        <w:rPr>
+          <w:lang w:val="en-US"/>
+        </w:rPr>
+        <w:t xml:space="preserve"> </w:t>
       </w:r>
     </w:p>
     <w:p>
@@ -28614,7 +28621,7 @@
           <w:lang w:val="en-US"/>
         </w:rPr>
       </w:pPr>
-      <w:bookmarkStart w:id="46" w:name="_Toc20380969"/>
+      <w:bookmarkStart w:id="47" w:name="_Toc20380969"/>
       <w:r>
         <w:rPr>
           <w:lang w:val="en-US"/>
@@ -28622,7 +28629,7 @@
         <w:lastRenderedPageBreak/>
         <w:t>psi_common_clk_meas</w:t>
       </w:r>
-      <w:bookmarkEnd w:id="46"/>
+      <w:bookmarkEnd w:id="47"/>
     </w:p>
     <w:p>
       <w:pPr>
@@ -29264,7 +29271,7 @@
           <w:lang w:val="en-US"/>
         </w:rPr>
       </w:pPr>
-      <w:bookmarkStart w:id="47" w:name="_Toc20380970"/>
+      <w:bookmarkStart w:id="48" w:name="_Toc20380970"/>
       <w:r>
         <w:rPr>
           <w:lang w:val="en-US"/>
@@ -29272,7 +29279,7 @@
         <w:lastRenderedPageBreak/>
         <w:t>Conversions</w:t>
       </w:r>
-      <w:bookmarkEnd w:id="47"/>
+      <w:bookmarkEnd w:id="48"/>
     </w:p>
     <w:p>
       <w:pPr>
@@ -29281,14 +29288,14 @@
           <w:lang w:val="en-US"/>
         </w:rPr>
       </w:pPr>
-      <w:bookmarkStart w:id="48" w:name="_Toc20380971"/>
+      <w:bookmarkStart w:id="49" w:name="_Toc20380971"/>
       <w:r>
         <w:rPr>
           <w:lang w:val="en-US"/>
         </w:rPr>
         <w:t>psi_common_wconv_n2xn</w:t>
       </w:r>
-      <w:bookmarkEnd w:id="48"/>
+      <w:bookmarkEnd w:id="49"/>
     </w:p>
     <w:p>
       <w:pPr>
@@ -29410,7 +29417,7 @@
       <w:r>
         <w:rPr>
           <w:noProof/>
-          <w:lang w:eastAsia="de-CH"/>
+          <w:lang w:val="en-US"/>
         </w:rPr>
         <w:drawing>
           <wp:inline distT="0" distB="0" distL="0" distR="0" wp14:anchorId="7F752944" wp14:editId="03A80035">
@@ -29470,7 +29477,7 @@
           <w:lang w:val="en-US"/>
         </w:rPr>
       </w:pPr>
-      <w:bookmarkStart w:id="49" w:name="_Toc20381000"/>
+      <w:bookmarkStart w:id="50" w:name="_Toc20381000"/>
       <w:r>
         <w:rPr>
           <w:lang w:val="en-US"/>
@@ -29520,7 +29527,7 @@
         </w:rPr>
         <w:t>Example waveform</w:t>
       </w:r>
-      <w:bookmarkEnd w:id="49"/>
+      <w:bookmarkEnd w:id="50"/>
     </w:p>
     <w:p>
       <w:pPr>
@@ -30664,7 +30671,7 @@
           <w:lang w:val="en-US"/>
         </w:rPr>
       </w:pPr>
-      <w:bookmarkStart w:id="50" w:name="_Toc20380972"/>
+      <w:bookmarkStart w:id="51" w:name="_Toc20380972"/>
       <w:r>
         <w:rPr>
           <w:lang w:val="en-US"/>
@@ -30672,7 +30679,7 @@
         <w:lastRenderedPageBreak/>
         <w:t>psi_common_wconv_xn2n</w:t>
       </w:r>
-      <w:bookmarkEnd w:id="50"/>
+      <w:bookmarkEnd w:id="51"/>
     </w:p>
     <w:p>
       <w:pPr>
@@ -30750,7 +30757,7 @@
       <w:r>
         <w:rPr>
           <w:noProof/>
-          <w:lang w:eastAsia="de-CH"/>
+          <w:lang w:val="en-US"/>
         </w:rPr>
         <w:drawing>
           <wp:inline distT="0" distB="0" distL="0" distR="0" wp14:anchorId="2DF681AB" wp14:editId="21F565E4">
@@ -30810,7 +30817,7 @@
           <w:lang w:val="en-US"/>
         </w:rPr>
       </w:pPr>
-      <w:bookmarkStart w:id="51" w:name="_Toc20381001"/>
+      <w:bookmarkStart w:id="52" w:name="_Toc20381001"/>
       <w:r>
         <w:rPr>
           <w:lang w:val="en-US"/>
@@ -30854,7 +30861,7 @@
         </w:rPr>
         <w:t>: psi_common_wconv_xn2n: Data alignment</w:t>
       </w:r>
-      <w:bookmarkEnd w:id="51"/>
+      <w:bookmarkEnd w:id="52"/>
     </w:p>
     <w:p>
       <w:pPr>
@@ -30970,7 +30977,7 @@
       <w:r>
         <w:rPr>
           <w:noProof/>
-          <w:lang w:eastAsia="de-CH"/>
+          <w:lang w:val="en-US"/>
         </w:rPr>
         <w:drawing>
           <wp:inline distT="0" distB="0" distL="0" distR="0" wp14:anchorId="3333606F" wp14:editId="6934DBF0">
@@ -31030,7 +31037,7 @@
           <w:lang w:val="en-US"/>
         </w:rPr>
       </w:pPr>
-      <w:bookmarkStart w:id="52" w:name="_Toc20381002"/>
+      <w:bookmarkStart w:id="53" w:name="_Toc20381002"/>
       <w:r>
         <w:rPr>
           <w:lang w:val="en-US"/>
@@ -31074,7 +31081,7 @@
         </w:rPr>
         <w:t>: psi_common_wconv_xn2n: Last-Handling and alignment</w:t>
       </w:r>
-      <w:bookmarkEnd w:id="52"/>
+      <w:bookmarkEnd w:id="53"/>
     </w:p>
     <w:p>
       <w:pPr>
@@ -32223,7 +32230,7 @@
           <w:lang w:val="en-US"/>
         </w:rPr>
       </w:pPr>
-      <w:bookmarkStart w:id="53" w:name="_Toc20380973"/>
+      <w:bookmarkStart w:id="54" w:name="_Toc20380973"/>
       <w:r>
         <w:rPr>
           <w:lang w:val="en-US"/>
@@ -32231,7 +32238,7 @@
         <w:lastRenderedPageBreak/>
         <w:t>TDM Handling</w:t>
       </w:r>
-      <w:bookmarkEnd w:id="53"/>
+      <w:bookmarkEnd w:id="54"/>
     </w:p>
     <w:p>
       <w:pPr>
@@ -32240,14 +32247,14 @@
           <w:lang w:val="en-US"/>
         </w:rPr>
       </w:pPr>
-      <w:bookmarkStart w:id="54" w:name="_Toc20380974"/>
+      <w:bookmarkStart w:id="55" w:name="_Toc20380974"/>
       <w:r>
         <w:rPr>
           <w:lang w:val="en-US"/>
         </w:rPr>
         <w:t>psi_common_par_tdm</w:t>
       </w:r>
-      <w:bookmarkEnd w:id="54"/>
+      <w:bookmarkEnd w:id="55"/>
     </w:p>
     <w:p>
       <w:pPr>
@@ -32299,7 +32306,7 @@
       <w:r>
         <w:rPr>
           <w:noProof/>
-          <w:lang w:eastAsia="de-CH"/>
+          <w:lang w:val="en-US"/>
         </w:rPr>
         <w:drawing>
           <wp:inline distT="0" distB="0" distL="0" distR="0" wp14:anchorId="2FD8072F" wp14:editId="0D9868E0">
@@ -32359,7 +32366,7 @@
           <w:lang w:val="en-US"/>
         </w:rPr>
       </w:pPr>
-      <w:bookmarkStart w:id="55" w:name="_Toc20381003"/>
+      <w:bookmarkStart w:id="56" w:name="_Toc20381003"/>
       <w:r>
         <w:rPr>
           <w:lang w:val="en-US"/>
@@ -32409,7 +32416,7 @@
         </w:rPr>
         <w:t>psi_common_par_tdm: Waveform</w:t>
       </w:r>
-      <w:bookmarkEnd w:id="55"/>
+      <w:bookmarkEnd w:id="56"/>
     </w:p>
     <w:p>
       <w:pPr>
@@ -33077,7 +33084,7 @@
           <w:lang w:val="en-US"/>
         </w:rPr>
       </w:pPr>
-      <w:bookmarkStart w:id="56" w:name="_Toc20380975"/>
+      <w:bookmarkStart w:id="57" w:name="_Toc20380975"/>
       <w:r>
         <w:rPr>
           <w:lang w:val="en-US"/>
@@ -33085,7 +33092,7 @@
         <w:lastRenderedPageBreak/>
         <w:t>psi_common_tdm_par</w:t>
       </w:r>
-      <w:bookmarkEnd w:id="56"/>
+      <w:bookmarkEnd w:id="57"/>
     </w:p>
     <w:p>
       <w:pPr>
@@ -33137,7 +33144,7 @@
       <w:r>
         <w:rPr>
           <w:noProof/>
-          <w:lang w:eastAsia="de-CH"/>
+          <w:lang w:val="en-US"/>
         </w:rPr>
         <w:drawing>
           <wp:inline distT="0" distB="0" distL="0" distR="0" wp14:anchorId="2AFC01D7" wp14:editId="20DF4BE1">
@@ -33197,7 +33204,7 @@
           <w:lang w:val="en-US"/>
         </w:rPr>
       </w:pPr>
-      <w:bookmarkStart w:id="57" w:name="_Toc20381004"/>
+      <w:bookmarkStart w:id="58" w:name="_Toc20381004"/>
       <w:r>
         <w:rPr>
           <w:lang w:val="en-US"/>
@@ -33247,7 +33254,7 @@
         </w:rPr>
         <w:t>psi_common_tdm_par: Waveform</w:t>
       </w:r>
-      <w:bookmarkEnd w:id="57"/>
+      <w:bookmarkEnd w:id="58"/>
     </w:p>
     <w:p>
       <w:pPr>
@@ -33956,8 +33963,8 @@
           <w:lang w:val="en-US"/>
         </w:rPr>
       </w:pPr>
-      <w:bookmarkStart w:id="58" w:name="_Toc519607076"/>
-      <w:bookmarkStart w:id="59" w:name="_Toc20380976"/>
+      <w:bookmarkStart w:id="59" w:name="_Toc519607076"/>
+      <w:bookmarkStart w:id="60" w:name="_Toc20380976"/>
       <w:r>
         <w:rPr>
           <w:lang w:val="en-US"/>
@@ -33965,8 +33972,8 @@
         <w:lastRenderedPageBreak/>
         <w:t>psi_common_tdm_mux</w:t>
       </w:r>
-      <w:bookmarkEnd w:id="58"/>
       <w:bookmarkEnd w:id="59"/>
+      <w:bookmarkEnd w:id="60"/>
     </w:p>
     <w:p>
       <w:pPr>
@@ -34009,7 +34016,7 @@
       <w:r>
         <w:rPr>
           <w:noProof/>
-          <w:lang w:eastAsia="de-CH"/>
+          <w:lang w:val="en-US"/>
         </w:rPr>
         <w:drawing>
           <wp:inline distT="0" distB="0" distL="0" distR="0" wp14:anchorId="316EC81D" wp14:editId="01FFBE0E">
@@ -34069,8 +34076,8 @@
           <w:lang w:val="en-US"/>
         </w:rPr>
       </w:pPr>
-      <w:bookmarkStart w:id="60" w:name="_Toc519607104"/>
-      <w:bookmarkStart w:id="61" w:name="_Toc20381005"/>
+      <w:bookmarkStart w:id="61" w:name="_Toc519607104"/>
+      <w:bookmarkStart w:id="62" w:name="_Toc20381005"/>
       <w:r>
         <w:rPr>
           <w:lang w:val="en-US"/>
@@ -34111,8 +34118,8 @@
         </w:rPr>
         <w:t>psi_common_tdm_mux: Waveform</w:t>
       </w:r>
-      <w:bookmarkEnd w:id="60"/>
       <w:bookmarkEnd w:id="61"/>
+      <w:bookmarkEnd w:id="62"/>
       <w:r>
         <w:rPr>
           <w:lang w:val="en-US"/>
@@ -34907,7 +34914,7 @@
           <w:lang w:val="en-US"/>
         </w:rPr>
       </w:pPr>
-      <w:bookmarkStart w:id="62" w:name="_Toc20380977"/>
+      <w:bookmarkStart w:id="63" w:name="_Toc20380977"/>
       <w:r>
         <w:rPr>
           <w:lang w:val="en-US"/>
@@ -34915,7 +34922,7 @@
         <w:lastRenderedPageBreak/>
         <w:t>Arbiters</w:t>
       </w:r>
-      <w:bookmarkEnd w:id="62"/>
+      <w:bookmarkEnd w:id="63"/>
     </w:p>
     <w:p>
       <w:pPr>
@@ -34924,14 +34931,14 @@
           <w:lang w:val="en-US"/>
         </w:rPr>
       </w:pPr>
-      <w:bookmarkStart w:id="63" w:name="_Toc20380978"/>
+      <w:bookmarkStart w:id="64" w:name="_Toc20380978"/>
       <w:r>
         <w:rPr>
           <w:lang w:val="en-US"/>
         </w:rPr>
         <w:t>psi_common_arb_priority</w:t>
       </w:r>
-      <w:bookmarkEnd w:id="63"/>
+      <w:bookmarkEnd w:id="64"/>
     </w:p>
     <w:p>
       <w:pPr>
@@ -34996,7 +35003,7 @@
       <w:r>
         <w:rPr>
           <w:noProof/>
-          <w:lang w:eastAsia="de-CH"/>
+          <w:lang w:val="en-US"/>
         </w:rPr>
         <w:drawing>
           <wp:inline distT="0" distB="0" distL="0" distR="0" wp14:anchorId="4B2AD76F" wp14:editId="45978795">
@@ -35056,7 +35063,7 @@
           <w:lang w:val="en-US"/>
         </w:rPr>
       </w:pPr>
-      <w:bookmarkStart w:id="64" w:name="_Toc20381006"/>
+      <w:bookmarkStart w:id="65" w:name="_Toc20381006"/>
       <w:r>
         <w:rPr>
           <w:lang w:val="en-US"/>
@@ -35106,7 +35113,7 @@
         </w:rPr>
         <w:t>psi_common_arb_priority: Waveform</w:t>
       </w:r>
-      <w:bookmarkEnd w:id="64"/>
+      <w:bookmarkEnd w:id="65"/>
     </w:p>
     <w:p>
       <w:pPr>
@@ -35718,7 +35725,7 @@
       <w:r>
         <w:rPr>
           <w:noProof/>
-          <w:lang w:eastAsia="de-CH"/>
+          <w:lang w:val="en-US"/>
         </w:rPr>
         <w:drawing>
           <wp:inline distT="0" distB="0" distL="0" distR="0" wp14:anchorId="613929D5" wp14:editId="6906ADE3">
@@ -35778,7 +35785,7 @@
           <w:lang w:val="en-US"/>
         </w:rPr>
       </w:pPr>
-      <w:bookmarkStart w:id="65" w:name="_Toc20381007"/>
+      <w:bookmarkStart w:id="66" w:name="_Toc20381007"/>
       <w:r>
         <w:rPr>
           <w:lang w:val="en-US"/>
@@ -35828,7 +35835,7 @@
         </w:rPr>
         <w:t>psi_common_arb_priority: Parallel prefix computation (PPC)</w:t>
       </w:r>
-      <w:bookmarkEnd w:id="65"/>
+      <w:bookmarkEnd w:id="66"/>
     </w:p>
     <w:p>
       <w:pPr>
@@ -35846,7 +35853,7 @@
           <w:lang w:val="en-US"/>
         </w:rPr>
       </w:pPr>
-      <w:bookmarkStart w:id="66" w:name="_Toc20380979"/>
+      <w:bookmarkStart w:id="67" w:name="_Toc20380979"/>
       <w:r>
         <w:rPr>
           <w:lang w:val="en-US"/>
@@ -35854,7 +35861,7 @@
         <w:lastRenderedPageBreak/>
         <w:t>psi_common_arb_round_robin</w:t>
       </w:r>
-      <w:bookmarkEnd w:id="66"/>
+      <w:bookmarkEnd w:id="67"/>
     </w:p>
     <w:p>
       <w:pPr>
@@ -35958,7 +35965,7 @@
       <w:r>
         <w:rPr>
           <w:noProof/>
-          <w:lang w:eastAsia="de-CH"/>
+          <w:lang w:val="en-US"/>
         </w:rPr>
         <w:drawing>
           <wp:inline distT="0" distB="0" distL="0" distR="0" wp14:anchorId="4049D1AE" wp14:editId="6AFDCF7C">
@@ -36018,7 +36025,7 @@
           <w:lang w:val="en-US"/>
         </w:rPr>
       </w:pPr>
-      <w:bookmarkStart w:id="67" w:name="_Toc20381008"/>
+      <w:bookmarkStart w:id="68" w:name="_Toc20381008"/>
       <w:r>
         <w:rPr>
           <w:lang w:val="en-US"/>
@@ -36068,7 +36075,7 @@
         </w:rPr>
         <w:t>psi_common_arb_round_robin: Waveform</w:t>
       </w:r>
-      <w:bookmarkEnd w:id="67"/>
+      <w:bookmarkEnd w:id="68"/>
     </w:p>
     <w:p>
       <w:pPr>
@@ -36752,7 +36759,7 @@
           <w:lang w:val="en-US"/>
         </w:rPr>
       </w:pPr>
-      <w:bookmarkStart w:id="68" w:name="_Toc20380980"/>
+      <w:bookmarkStart w:id="69" w:name="_Toc20380980"/>
       <w:r>
         <w:rPr>
           <w:lang w:val="en-US"/>
@@ -36760,7 +36767,7 @@
         <w:lastRenderedPageBreak/>
         <w:t>Interfaces</w:t>
       </w:r>
-      <w:bookmarkEnd w:id="68"/>
+      <w:bookmarkEnd w:id="69"/>
     </w:p>
     <w:p>
       <w:pPr>
@@ -36769,14 +36776,14 @@
           <w:lang w:val="en-US"/>
         </w:rPr>
       </w:pPr>
-      <w:bookmarkStart w:id="69" w:name="_Toc20380981"/>
+      <w:bookmarkStart w:id="70" w:name="_Toc20380981"/>
       <w:r>
         <w:rPr>
           <w:lang w:val="en-US"/>
         </w:rPr>
         <w:t>psi_common_spi_master</w:t>
       </w:r>
-      <w:bookmarkEnd w:id="69"/>
+      <w:bookmarkEnd w:id="70"/>
     </w:p>
     <w:p>
       <w:pPr>
@@ -36828,7 +36835,7 @@
       <w:r>
         <w:rPr>
           <w:noProof/>
-          <w:lang w:eastAsia="de-CH"/>
+          <w:lang w:val="en-US"/>
         </w:rPr>
         <w:drawing>
           <wp:inline distT="0" distB="0" distL="0" distR="0" wp14:anchorId="260DA8A2" wp14:editId="750B0792">
@@ -36888,7 +36895,7 @@
           <w:lang w:val="en-US"/>
         </w:rPr>
       </w:pPr>
-      <w:bookmarkStart w:id="70" w:name="_Toc20381009"/>
+      <w:bookmarkStart w:id="71" w:name="_Toc20381009"/>
       <w:r>
         <w:rPr>
           <w:lang w:val="en-US"/>
@@ -36938,7 +36945,7 @@
         </w:rPr>
         <w:t>psi_common_spi_master: CPOL and CPHA meaning</w:t>
       </w:r>
-      <w:bookmarkEnd w:id="70"/>
+      <w:bookmarkEnd w:id="71"/>
     </w:p>
     <w:p>
       <w:pPr>
@@ -38406,7 +38413,7 @@
       <w:r>
         <w:rPr>
           <w:noProof/>
-          <w:lang w:eastAsia="de-CH"/>
+          <w:lang w:val="en-US"/>
         </w:rPr>
         <w:drawing>
           <wp:inline distT="0" distB="0" distL="0" distR="0" wp14:anchorId="432E5923" wp14:editId="641E592C">
@@ -38466,7 +38473,7 @@
           <w:lang w:val="en-US"/>
         </w:rPr>
       </w:pPr>
-      <w:bookmarkStart w:id="71" w:name="_Toc20381010"/>
+      <w:bookmarkStart w:id="72" w:name="_Toc20381010"/>
       <w:r>
         <w:rPr>
           <w:lang w:val="en-US"/>
@@ -38516,7 +38523,7 @@
         </w:rPr>
         <w:t>psi_common_spi_master: Parallel interface signal behavior</w:t>
       </w:r>
-      <w:bookmarkEnd w:id="71"/>
+      <w:bookmarkEnd w:id="72"/>
     </w:p>
     <w:p>
       <w:pPr>
@@ -38533,7 +38540,7 @@
           <w:lang w:val="en-US"/>
         </w:rPr>
       </w:pPr>
-      <w:bookmarkStart w:id="72" w:name="_Toc20380982"/>
+      <w:bookmarkStart w:id="73" w:name="_Toc20380982"/>
       <w:r>
         <w:rPr>
           <w:lang w:val="en-US"/>
@@ -38541,7 +38548,7 @@
         <w:lastRenderedPageBreak/>
         <w:t>psi_common_i2c_master</w:t>
       </w:r>
-      <w:bookmarkEnd w:id="72"/>
+      <w:bookmarkEnd w:id="73"/>
     </w:p>
     <w:p>
       <w:pPr>
@@ -46966,7 +46973,7 @@
       <w:r>
         <w:rPr>
           <w:noProof/>
-          <w:lang w:eastAsia="de-CH"/>
+          <w:lang w:val="en-US"/>
         </w:rPr>
         <w:drawing>
           <wp:inline distT="0" distB="0" distL="0" distR="0" wp14:anchorId="2AECF635" wp14:editId="758545FD">
@@ -47026,7 +47033,7 @@
           <w:lang w:val="en-US"/>
         </w:rPr>
       </w:pPr>
-      <w:bookmarkStart w:id="73" w:name="_Toc20381011"/>
+      <w:bookmarkStart w:id="74" w:name="_Toc20381011"/>
       <w:r>
         <w:rPr>
           <w:lang w:val="en-US"/>
@@ -47076,7 +47083,7 @@
         </w:rPr>
         <w:t>psi_common_i2c_master: Address only transaction</w:t>
       </w:r>
-      <w:bookmarkEnd w:id="73"/>
+      <w:bookmarkEnd w:id="74"/>
     </w:p>
     <w:p>
       <w:pPr>
@@ -47107,8 +47114,8 @@
           <w:lang w:val="en-US"/>
         </w:rPr>
       </w:pPr>
-      <w:bookmarkStart w:id="74" w:name="_Ref10616182"/>
-      <w:bookmarkStart w:id="75" w:name="_Toc20380983"/>
+      <w:bookmarkStart w:id="75" w:name="_Ref10616182"/>
+      <w:bookmarkStart w:id="76" w:name="_Toc20380983"/>
       <w:r>
         <w:rPr>
           <w:lang w:val="en-US"/>
@@ -47116,8 +47123,8 @@
         <w:lastRenderedPageBreak/>
         <w:t>psi_common_axi_master_simple</w:t>
       </w:r>
-      <w:bookmarkEnd w:id="74"/>
       <w:bookmarkEnd w:id="75"/>
+      <w:bookmarkEnd w:id="76"/>
     </w:p>
     <w:p>
       <w:pPr>
@@ -47390,7 +47397,7 @@
       <w:r>
         <w:rPr>
           <w:noProof/>
-          <w:lang w:eastAsia="de-CH"/>
+          <w:lang w:val="en-US"/>
         </w:rPr>
         <w:drawing>
           <wp:inline distT="0" distB="0" distL="0" distR="0" wp14:anchorId="64CA00D3" wp14:editId="2716D5F7">
@@ -47450,7 +47457,7 @@
           <w:lang w:val="en-US"/>
         </w:rPr>
       </w:pPr>
-      <w:bookmarkStart w:id="76" w:name="_Toc20381012"/>
+      <w:bookmarkStart w:id="77" w:name="_Toc20381012"/>
       <w:r>
         <w:rPr>
           <w:lang w:val="en-US"/>
@@ -47494,7 +47501,7 @@
         </w:rPr>
         <w:t>: psi_common_axi_master_simple: Block diagram</w:t>
       </w:r>
-      <w:bookmarkEnd w:id="76"/>
+      <w:bookmarkEnd w:id="77"/>
     </w:p>
     <w:p>
       <w:pPr>
@@ -47512,7 +47519,7 @@
           <w:lang w:val="en-US"/>
         </w:rPr>
       </w:pPr>
-      <w:bookmarkStart w:id="77" w:name="_Ref9243259"/>
+      <w:bookmarkStart w:id="78" w:name="_Ref9243259"/>
       <w:r>
         <w:rPr>
           <w:lang w:val="en-US"/>
@@ -47520,7 +47527,7 @@
         <w:lastRenderedPageBreak/>
         <w:t>Transaction Types</w:t>
       </w:r>
-      <w:bookmarkEnd w:id="77"/>
+      <w:bookmarkEnd w:id="78"/>
     </w:p>
     <w:p>
       <w:pPr>
@@ -47645,7 +47652,7 @@
       <w:r>
         <w:rPr>
           <w:noProof/>
-          <w:lang w:eastAsia="de-CH"/>
+          <w:lang w:val="en-US"/>
         </w:rPr>
         <w:drawing>
           <wp:inline distT="0" distB="0" distL="0" distR="0" wp14:anchorId="31ABC0CC" wp14:editId="702B6220">
@@ -47705,7 +47712,7 @@
           <w:lang w:val="en-US"/>
         </w:rPr>
       </w:pPr>
-      <w:bookmarkStart w:id="78" w:name="_Toc20381013"/>
+      <w:bookmarkStart w:id="79" w:name="_Toc20381013"/>
       <w:r>
         <w:rPr>
           <w:lang w:val="en-US"/>
@@ -47773,7 +47780,7 @@
         </w:rPr>
         <w:t>High latency write</w:t>
       </w:r>
-      <w:bookmarkEnd w:id="78"/>
+      <w:bookmarkEnd w:id="79"/>
     </w:p>
     <w:p>
       <w:pPr>
@@ -47929,7 +47936,7 @@
       <w:r>
         <w:rPr>
           <w:noProof/>
-          <w:lang w:eastAsia="de-CH"/>
+          <w:lang w:val="en-US"/>
         </w:rPr>
         <w:drawing>
           <wp:inline distT="0" distB="0" distL="0" distR="0" wp14:anchorId="58E507E0" wp14:editId="05F47702">
@@ -47989,7 +47996,7 @@
           <w:lang w:val="en-US"/>
         </w:rPr>
       </w:pPr>
-      <w:bookmarkStart w:id="79" w:name="_Toc20381014"/>
+      <w:bookmarkStart w:id="80" w:name="_Toc20381014"/>
       <w:r>
         <w:rPr>
           <w:lang w:val="en-US"/>
@@ -48045,7 +48052,7 @@
         </w:rPr>
         <w:t>imple: High latency write with delay for second transaction</w:t>
       </w:r>
-      <w:bookmarkEnd w:id="79"/>
+      <w:bookmarkEnd w:id="80"/>
     </w:p>
     <w:p>
       <w:pPr>
@@ -48131,7 +48138,7 @@
       <w:r>
         <w:rPr>
           <w:noProof/>
-          <w:lang w:eastAsia="de-CH"/>
+          <w:lang w:val="en-US"/>
         </w:rPr>
         <w:lastRenderedPageBreak/>
         <w:drawing>
@@ -48192,7 +48199,7 @@
           <w:lang w:val="en-US"/>
         </w:rPr>
       </w:pPr>
-      <w:bookmarkStart w:id="80" w:name="_Toc20381015"/>
+      <w:bookmarkStart w:id="81" w:name="_Toc20381015"/>
       <w:r>
         <w:rPr>
           <w:lang w:val="en-US"/>
@@ -48236,7 +48243,7 @@
         </w:rPr>
         <w:t>: psi_common_axi_master_simple: Low latency write</w:t>
       </w:r>
-      <w:bookmarkEnd w:id="80"/>
+      <w:bookmarkEnd w:id="81"/>
     </w:p>
     <w:p>
       <w:pPr>
@@ -48314,7 +48321,7 @@
       <w:r>
         <w:rPr>
           <w:noProof/>
-          <w:lang w:eastAsia="de-CH"/>
+          <w:lang w:val="en-US"/>
         </w:rPr>
         <w:drawing>
           <wp:inline distT="0" distB="0" distL="0" distR="0" wp14:anchorId="1A3A0717" wp14:editId="51B92A0E">
@@ -48374,7 +48381,7 @@
           <w:lang w:val="en-US"/>
         </w:rPr>
       </w:pPr>
-      <w:bookmarkStart w:id="81" w:name="_Toc20381016"/>
+      <w:bookmarkStart w:id="82" w:name="_Toc20381016"/>
       <w:r>
         <w:rPr>
           <w:lang w:val="en-US"/>
@@ -48418,7 +48425,7 @@
         </w:rPr>
         <w:t>: psi_common_axi_master_simple: Low latency write with FIFO prefill</w:t>
       </w:r>
-      <w:bookmarkEnd w:id="81"/>
+      <w:bookmarkEnd w:id="82"/>
     </w:p>
     <w:p>
       <w:pPr>
@@ -48511,7 +48518,7 @@
       <w:r>
         <w:rPr>
           <w:noProof/>
-          <w:lang w:eastAsia="de-CH"/>
+          <w:lang w:val="en-US"/>
         </w:rPr>
         <w:lastRenderedPageBreak/>
         <w:drawing>
@@ -48572,7 +48579,7 @@
           <w:lang w:val="en-US"/>
         </w:rPr>
       </w:pPr>
-      <w:bookmarkStart w:id="82" w:name="_Toc20381017"/>
+      <w:bookmarkStart w:id="83" w:name="_Toc20381017"/>
       <w:r>
         <w:rPr>
           <w:lang w:val="en-US"/>
@@ -48616,7 +48623,7 @@
         </w:rPr>
         <w:t>: psi_common_axi_master_simple: Read transaction</w:t>
       </w:r>
-      <w:bookmarkEnd w:id="82"/>
+      <w:bookmarkEnd w:id="83"/>
     </w:p>
     <w:p>
       <w:pPr>
@@ -48758,7 +48765,7 @@
       <w:r>
         <w:rPr>
           <w:noProof/>
-          <w:lang w:eastAsia="de-CH"/>
+          <w:lang w:val="en-US"/>
         </w:rPr>
         <w:lastRenderedPageBreak/>
         <w:drawing>
@@ -48819,7 +48826,7 @@
           <w:lang w:val="en-US"/>
         </w:rPr>
       </w:pPr>
-      <w:bookmarkStart w:id="83" w:name="_Toc20381018"/>
+      <w:bookmarkStart w:id="84" w:name="_Toc20381018"/>
       <w:r>
         <w:rPr>
           <w:lang w:val="en-US"/>
@@ -48863,7 +48870,7 @@
         </w:rPr>
         <w:t>: psi_common_axi_master_simple: Read transaction, low latency</w:t>
       </w:r>
-      <w:bookmarkEnd w:id="83"/>
+      <w:bookmarkEnd w:id="84"/>
     </w:p>
     <w:p>
       <w:pPr>
@@ -48982,7 +48989,7 @@
       <w:r>
         <w:rPr>
           <w:noProof/>
-          <w:lang w:eastAsia="de-CH"/>
+          <w:lang w:val="en-US"/>
         </w:rPr>
         <w:lastRenderedPageBreak/>
         <w:drawing>
@@ -49043,7 +49050,7 @@
           <w:lang w:val="en-US"/>
         </w:rPr>
       </w:pPr>
-      <w:bookmarkStart w:id="84" w:name="_Toc20381019"/>
+      <w:bookmarkStart w:id="85" w:name="_Toc20381019"/>
       <w:r>
         <w:rPr>
           <w:lang w:val="en-US"/>
@@ -49087,7 +49094,7 @@
         </w:rPr>
         <w:t>: psi_common_axi_master_simple: Read transaction, high latency</w:t>
       </w:r>
-      <w:bookmarkEnd w:id="84"/>
+      <w:bookmarkEnd w:id="85"/>
     </w:p>
     <w:p>
       <w:pPr>
@@ -51739,7 +51746,7 @@
           <w:lang w:val="en-US"/>
         </w:rPr>
       </w:pPr>
-      <w:bookmarkStart w:id="85" w:name="_Toc20380984"/>
+      <w:bookmarkStart w:id="86" w:name="_Toc20380984"/>
       <w:r>
         <w:rPr>
           <w:lang w:val="en-US"/>
@@ -51747,7 +51754,7 @@
         <w:lastRenderedPageBreak/>
         <w:t>psi_common_axi_master_full</w:t>
       </w:r>
-      <w:bookmarkEnd w:id="85"/>
+      <w:bookmarkEnd w:id="86"/>
     </w:p>
     <w:p>
       <w:pPr>
@@ -52056,7 +52063,7 @@
       <w:r>
         <w:rPr>
           <w:noProof/>
-          <w:lang w:eastAsia="de-CH"/>
+          <w:lang w:val="en-US"/>
         </w:rPr>
         <w:drawing>
           <wp:inline distT="0" distB="0" distL="0" distR="0" wp14:anchorId="00644E6A" wp14:editId="222FFB89">
@@ -52116,7 +52123,7 @@
           <w:lang w:val="en-US"/>
         </w:rPr>
       </w:pPr>
-      <w:bookmarkStart w:id="86" w:name="_Toc20381020"/>
+      <w:bookmarkStart w:id="87" w:name="_Toc20381020"/>
       <w:r>
         <w:rPr>
           <w:lang w:val="en-US"/>
@@ -52160,7 +52167,7 @@
         </w:rPr>
         <w:t>: psi_common_axi_master_full: Block diagram</w:t>
       </w:r>
-      <w:bookmarkEnd w:id="86"/>
+      <w:bookmarkEnd w:id="87"/>
     </w:p>
     <w:p>
       <w:pPr>
@@ -52178,7 +52185,7 @@
           <w:lang w:val="en-US"/>
         </w:rPr>
       </w:pPr>
-      <w:bookmarkStart w:id="87" w:name="_Ref10619654"/>
+      <w:bookmarkStart w:id="88" w:name="_Ref10619654"/>
       <w:r>
         <w:rPr>
           <w:lang w:val="en-US"/>
@@ -52186,7 +52193,7 @@
         <w:lastRenderedPageBreak/>
         <w:t>Transaction Types</w:t>
       </w:r>
-      <w:bookmarkEnd w:id="87"/>
+      <w:bookmarkEnd w:id="88"/>
     </w:p>
     <w:p>
       <w:pPr>
@@ -52364,7 +52371,7 @@
       <w:r>
         <w:rPr>
           <w:noProof/>
-          <w:lang w:eastAsia="de-CH"/>
+          <w:lang w:val="en-US"/>
         </w:rPr>
         <w:drawing>
           <wp:inline distT="0" distB="0" distL="0" distR="0" wp14:anchorId="611D1CA8" wp14:editId="26C8658C">
@@ -52424,7 +52431,7 @@
           <w:lang w:val="en-US"/>
         </w:rPr>
       </w:pPr>
-      <w:bookmarkStart w:id="88" w:name="_Toc20381021"/>
+      <w:bookmarkStart w:id="89" w:name="_Toc20381021"/>
       <w:r>
         <w:rPr>
           <w:lang w:val="en-US"/>
@@ -52468,7 +52475,7 @@
         </w:rPr>
         <w:t>: psi_common_axi_master_full: Read transaction</w:t>
       </w:r>
-      <w:bookmarkEnd w:id="88"/>
+      <w:bookmarkEnd w:id="89"/>
     </w:p>
     <w:p>
       <w:pPr>
@@ -52678,7 +52685,7 @@
       <w:r>
         <w:rPr>
           <w:noProof/>
-          <w:lang w:eastAsia="de-CH"/>
+          <w:lang w:val="en-US"/>
         </w:rPr>
         <w:drawing>
           <wp:inline distT="0" distB="0" distL="0" distR="0" wp14:anchorId="6475CBC0" wp14:editId="0DC34EBE">
@@ -52738,7 +52745,7 @@
           <w:lang w:val="en-US"/>
         </w:rPr>
       </w:pPr>
-      <w:bookmarkStart w:id="89" w:name="_Toc20381022"/>
+      <w:bookmarkStart w:id="90" w:name="_Toc20381022"/>
       <w:r>
         <w:rPr>
           <w:lang w:val="en-US"/>
@@ -52794,7 +52801,7 @@
         </w:rPr>
         <w:t>Write transaction</w:t>
       </w:r>
-      <w:bookmarkEnd w:id="89"/>
+      <w:bookmarkEnd w:id="90"/>
     </w:p>
     <w:p>
       <w:pPr>
@@ -55682,7 +55689,7 @@
           <w:lang w:val="en-US"/>
         </w:rPr>
       </w:pPr>
-      <w:bookmarkStart w:id="90" w:name="_Toc20380985"/>
+      <w:bookmarkStart w:id="91" w:name="_Toc20380985"/>
       <w:r>
         <w:rPr>
           <w:lang w:val="en-US"/>
@@ -55690,7 +55697,7 @@
         <w:lastRenderedPageBreak/>
         <w:t>psi_common_axi_slave_ipif</w:t>
       </w:r>
-      <w:bookmarkEnd w:id="90"/>
+      <w:bookmarkEnd w:id="91"/>
     </w:p>
     <w:p>
       <w:pPr>
@@ -56071,7 +56078,7 @@
       <w:r>
         <w:rPr>
           <w:noProof/>
-          <w:lang w:eastAsia="de-CH"/>
+          <w:lang w:val="en-US"/>
         </w:rPr>
         <w:drawing>
           <wp:inline distT="0" distB="0" distL="0" distR="0" wp14:anchorId="4EB1831E" wp14:editId="59820689">
@@ -56131,7 +56138,7 @@
           <w:lang w:val="en-US"/>
         </w:rPr>
       </w:pPr>
-      <w:bookmarkStart w:id="91" w:name="_Toc20381023"/>
+      <w:bookmarkStart w:id="92" w:name="_Toc20381023"/>
       <w:r>
         <w:rPr>
           <w:lang w:val="en-US"/>
@@ -56175,7 +56182,7 @@
         </w:rPr>
         <w:t>: psi_common_axi_slave_ipif: Register Write</w:t>
       </w:r>
-      <w:bookmarkEnd w:id="91"/>
+      <w:bookmarkEnd w:id="92"/>
     </w:p>
     <w:p>
       <w:pPr>
@@ -56234,7 +56241,7 @@
       <w:r>
         <w:rPr>
           <w:noProof/>
-          <w:lang w:eastAsia="de-CH"/>
+          <w:lang w:val="en-US"/>
         </w:rPr>
         <w:drawing>
           <wp:inline distT="0" distB="0" distL="0" distR="0" wp14:anchorId="4B7F3423" wp14:editId="329A6FC6">
@@ -56294,7 +56301,7 @@
           <w:lang w:val="en-US"/>
         </w:rPr>
       </w:pPr>
-      <w:bookmarkStart w:id="92" w:name="_Toc20381024"/>
+      <w:bookmarkStart w:id="93" w:name="_Toc20381024"/>
       <w:r>
         <w:rPr>
           <w:lang w:val="en-US"/>
@@ -56338,7 +56345,7 @@
         </w:rPr>
         <w:t>: psi_common_axi_slave_ipif: Register Read</w:t>
       </w:r>
-      <w:bookmarkEnd w:id="92"/>
+      <w:bookmarkEnd w:id="93"/>
     </w:p>
     <w:p>
       <w:pPr>
@@ -56386,7 +56393,7 @@
       <w:r>
         <w:rPr>
           <w:noProof/>
-          <w:lang w:eastAsia="de-CH"/>
+          <w:lang w:val="en-US"/>
         </w:rPr>
         <w:drawing>
           <wp:inline distT="0" distB="0" distL="0" distR="0" wp14:anchorId="4DB4CB4A" wp14:editId="382C0F5E">
@@ -56446,7 +56453,7 @@
           <w:lang w:val="en-US"/>
         </w:rPr>
       </w:pPr>
-      <w:bookmarkStart w:id="93" w:name="_Toc20381025"/>
+      <w:bookmarkStart w:id="94" w:name="_Toc20381025"/>
       <w:r>
         <w:rPr>
           <w:lang w:val="en-US"/>
@@ -56490,7 +56497,7 @@
         </w:rPr>
         <w:t>: psi_common_axi_slave_ipif: Memory Write</w:t>
       </w:r>
-      <w:bookmarkEnd w:id="93"/>
+      <w:bookmarkEnd w:id="94"/>
     </w:p>
     <w:p>
       <w:pPr>
@@ -56536,7 +56543,7 @@
       <w:r>
         <w:rPr>
           <w:noProof/>
-          <w:lang w:eastAsia="de-CH"/>
+          <w:lang w:val="en-US"/>
         </w:rPr>
         <w:drawing>
           <wp:inline distT="0" distB="0" distL="0" distR="0" wp14:anchorId="3201DF6A" wp14:editId="4064BECE">
@@ -56596,7 +56603,7 @@
           <w:lang w:val="en-US"/>
         </w:rPr>
       </w:pPr>
-      <w:bookmarkStart w:id="94" w:name="_Toc20381026"/>
+      <w:bookmarkStart w:id="95" w:name="_Toc20381026"/>
       <w:r>
         <w:rPr>
           <w:lang w:val="en-US"/>
@@ -56640,7 +56647,7 @@
         </w:rPr>
         <w:t>: psi_common_axi_slave_ipif: Memory Read</w:t>
       </w:r>
-      <w:bookmarkEnd w:id="94"/>
+      <w:bookmarkEnd w:id="95"/>
     </w:p>
     <w:p>
       <w:pPr>
@@ -56682,7 +56689,7 @@
       <w:r>
         <w:rPr>
           <w:noProof/>
-          <w:lang w:eastAsia="de-CH"/>
+          <w:lang w:val="en-US"/>
         </w:rPr>
         <w:drawing>
           <wp:inline distT="0" distB="0" distL="0" distR="0" wp14:anchorId="53F7E13B" wp14:editId="18391683">
@@ -56742,7 +56749,7 @@
           <w:lang w:val="en-US"/>
         </w:rPr>
       </w:pPr>
-      <w:bookmarkStart w:id="95" w:name="_Toc20381027"/>
+      <w:bookmarkStart w:id="96" w:name="_Toc20381027"/>
       <w:r>
         <w:rPr>
           <w:lang w:val="en-US"/>
@@ -56780,15 +56787,13 @@
         </w:rPr>
         <w:fldChar w:fldCharType="end"/>
       </w:r>
-      <w:bookmarkStart w:id="96" w:name="_GoBack"/>
+      <w:r>
+        <w:rPr>
+          <w:lang w:val="en-US"/>
+        </w:rPr>
+        <w:t>: psi_common_axi_slave_ipif: Write over Register/Memory Boundary</w:t>
+      </w:r>
       <w:bookmarkEnd w:id="96"/>
-      <w:r>
-        <w:rPr>
-          <w:lang w:val="en-US"/>
-        </w:rPr>
-        <w:t>: psi_common_axi_slave_ipif: Write over Register/Memory Boundary</w:t>
-      </w:r>
-      <w:bookmarkEnd w:id="95"/>
     </w:p>
     <w:p>
       <w:pPr>
@@ -61549,7 +61554,7 @@
     <w:r>
       <w:rPr>
         <w:noProof/>
-        <w:lang w:eastAsia="de-CH"/>
+        <w:lang w:val="en-US"/>
       </w:rPr>
       <mc:AlternateContent>
         <mc:Choice Requires="wps">
@@ -61625,7 +61630,7 @@
         </mc:Choice>
         <mc:Fallback>
           <w:pict>
-            <v:line w14:anchorId="4E3508BF" id="Line 2" o:spid="_x0000_s1026" style="position:absolute;z-index:251658752;visibility:visible;mso-wrap-style:square;mso-width-percent:0;mso-height-percent:0;mso-wrap-distance-left:9pt;mso-wrap-distance-top:0;mso-wrap-distance-right:9pt;mso-wrap-distance-bottom:0;mso-position-horizontal:absolute;mso-position-horizontal-relative:page;mso-position-vertical:absolute;mso-position-vertical-relative:page;mso-width-percent:0;mso-height-percent:0;mso-width-relative:page;mso-height-relative:page" from="42.55pt,802.3pt" to="552.75pt,802.35pt" o:gfxdata="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" o:allowincell="f" strokecolor="blue" strokeweight="1.5pt">
+            <v:line w14:anchorId="3BEB4EC8" id="Line 2" o:spid="_x0000_s1026" style="position:absolute;z-index:251658752;visibility:visible;mso-wrap-style:square;mso-width-percent:0;mso-height-percent:0;mso-wrap-distance-left:9pt;mso-wrap-distance-top:0;mso-wrap-distance-right:9pt;mso-wrap-distance-bottom:0;mso-position-horizontal:absolute;mso-position-horizontal-relative:page;mso-position-vertical:absolute;mso-position-vertical-relative:page;mso-width-percent:0;mso-height-percent:0;mso-width-relative:page;mso-height-relative:page" from="42.55pt,802.3pt" to="552.75pt,802.35pt" o:gfxdata="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" o:allowincell="f" strokecolor="blue" strokeweight="1.5pt">
               <v:stroke startarrowwidth="narrow" startarrowlength="short" endarrowwidth="narrow" endarrowlength="short"/>
               <w10:wrap anchorx="page" anchory="page"/>
             </v:line>
@@ -61713,7 +61718,7 @@
         <w:noProof/>
         <w:sz w:val="16"/>
       </w:rPr>
-      <w:t>28.10.2019</w:t>
+      <w:t>29.10.2019</w:t>
     </w:r>
     <w:r>
       <w:rPr>
@@ -61767,7 +61772,7 @@
         <w:sz w:val="16"/>
         <w:szCs w:val="16"/>
       </w:rPr>
-      <w:t>72</w:t>
+      <w:t>32</w:t>
     </w:r>
     <w:r>
       <w:rPr>
@@ -61818,7 +61823,7 @@
     <w:r>
       <w:rPr>
         <w:noProof/>
-        <w:lang w:eastAsia="de-CH"/>
+        <w:lang w:val="en-US"/>
       </w:rPr>
       <mc:AlternateContent>
         <mc:Choice Requires="wps">
@@ -61894,7 +61899,7 @@
         </mc:Choice>
         <mc:Fallback>
           <w:pict>
-            <v:line w14:anchorId="5109636B" id="Line 1" o:spid="_x0000_s1026" style="position:absolute;z-index:251657216;visibility:visible;mso-wrap-style:square;mso-width-percent:0;mso-height-percent:0;mso-wrap-distance-left:9pt;mso-wrap-distance-top:0;mso-wrap-distance-right:9pt;mso-wrap-distance-bottom:0;mso-position-horizontal:absolute;mso-position-horizontal-relative:margin;mso-position-vertical:absolute;mso-position-vertical-relative:page;mso-width-percent:0;mso-height-percent:0;mso-width-relative:page;mso-height-relative:page" from="320.35pt,59.55pt" to="507.45pt,59.6pt" o:gfxdata="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" o:allowincell="f" strokecolor="blue" strokeweight="2pt">
+            <v:line w14:anchorId="6EDC65DB" id="Line 1" o:spid="_x0000_s1026" style="position:absolute;z-index:251657216;visibility:visible;mso-wrap-style:square;mso-width-percent:0;mso-height-percent:0;mso-wrap-distance-left:9pt;mso-wrap-distance-top:0;mso-wrap-distance-right:9pt;mso-wrap-distance-bottom:0;mso-position-horizontal:absolute;mso-position-horizontal-relative:margin;mso-position-vertical:absolute;mso-position-vertical-relative:page;mso-width-percent:0;mso-height-percent:0;mso-width-relative:page;mso-height-relative:page" from="320.35pt,59.55pt" to="507.45pt,59.6pt" o:gfxdata="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" o:allowincell="f" strokecolor="blue" strokeweight="2pt">
               <v:stroke startarrowwidth="narrow" startarrowlength="short" endarrowwidth="narrow" endarrowlength="short"/>
               <w10:wrap anchorx="margin" anchory="page"/>
             </v:line>
@@ -61905,7 +61910,7 @@
     <w:r>
       <w:rPr>
         <w:noProof/>
-        <w:lang w:eastAsia="de-CH"/>
+        <w:lang w:val="en-US"/>
       </w:rPr>
       <w:drawing>
         <wp:inline distT="0" distB="0" distL="0" distR="0" wp14:anchorId="1E186404" wp14:editId="4650F75E">
@@ -68793,7 +68798,7 @@
 </file>
 
 <file path=customXml/itemProps1.xml><?xml version="1.0" encoding="utf-8"?>
-<ds:datastoreItem xmlns:ds="http://schemas.openxmlformats.org/officeDocument/2006/customXml" ds:itemID="{E62F78EE-35BD-409F-B211-76D5F4691B40}">
+<ds:datastoreItem xmlns:ds="http://schemas.openxmlformats.org/officeDocument/2006/customXml" ds:itemID="{A0E7C958-12A3-4C36-B5C3-22ADECA8B9D0}">
   <ds:schemaRefs>
     <ds:schemaRef ds:uri="http://schemas.openxmlformats.org/officeDocument/2006/bibliography"/>
   </ds:schemaRefs>

</xml_diff>

<commit_message>
DEBUG: IRQ clock domain - Code Simplification - reset TDM ch offset
</commit_message>
<xml_diff>
--- a/doc/psi_common.docx
+++ b/doc/psi_common.docx
@@ -4812,6 +4812,137 @@
       <w:pPr>
         <w:pStyle w:val="TOC2"/>
         <w:rPr>
+          <w:noProof/>
+        </w:rPr>
+      </w:pPr>
+      <w:hyperlink w:anchor="_Toc20380989" w:history="1">
+        <w:r>
+          <w:rPr>
+            <w:rStyle w:val="Hyperlink"/>
+            <w:noProof/>
+            <w:lang w:val="en-US"/>
+          </w:rPr>
+          <w:t>11.3</w:t>
+        </w:r>
+        <w:r>
+          <w:rPr>
+            <w:rFonts w:asciiTheme="minorHAnsi" w:eastAsiaTheme="minorEastAsia" w:hAnsiTheme="minorHAnsi" w:cstheme="minorBidi"/>
+            <w:noProof/>
+            <w:sz w:val="22"/>
+            <w:szCs w:val="22"/>
+            <w:lang w:val="en-US"/>
+          </w:rPr>
+          <w:tab/>
+        </w:r>
+        <w:r>
+          <w:rPr>
+            <w:rStyle w:val="Hyperlink"/>
+            <w:noProof/>
+            <w:lang w:val="en-US"/>
+          </w:rPr>
+          <w:t>psi_common_multi_pl_stage</w:t>
+        </w:r>
+        <w:r>
+          <w:rPr>
+            <w:noProof/>
+            <w:webHidden/>
+          </w:rPr>
+          <w:tab/>
+        </w:r>
+        <w:r>
+          <w:rPr>
+            <w:noProof/>
+            <w:webHidden/>
+          </w:rPr>
+          <w:fldChar w:fldCharType="begin"/>
+        </w:r>
+        <w:r>
+          <w:rPr>
+            <w:noProof/>
+            <w:webHidden/>
+          </w:rPr>
+          <w:instrText xml:space="preserve"> PAGEREF _Toc20380989 \h </w:instrText>
+        </w:r>
+        <w:r>
+          <w:rPr>
+            <w:noProof/>
+            <w:webHidden/>
+          </w:rPr>
+        </w:r>
+        <w:r>
+          <w:rPr>
+            <w:noProof/>
+            <w:webHidden/>
+          </w:rPr>
+          <w:fldChar w:fldCharType="separate"/>
+        </w:r>
+        <w:r>
+          <w:rPr>
+            <w:noProof/>
+            <w:webHidden/>
+          </w:rPr>
+          <w:t>72</w:t>
+        </w:r>
+        <w:r>
+          <w:rPr>
+            <w:noProof/>
+            <w:webHidden/>
+          </w:rPr>
+          <w:fldChar w:fldCharType="end"/>
+        </w:r>
+      </w:hyperlink>
+    </w:p>
+    <w:p>
+      <w:pPr>
+        <w:rPr>
+          <w:rFonts w:eastAsiaTheme="minorEastAsia"/>
+        </w:rPr>
+      </w:pPr>
+    </w:p>
+    <w:p>
+      <w:pPr>
+        <w:rPr>
+          <w:lang w:val="en-US"/>
+        </w:rPr>
+      </w:pPr>
+      <w:r>
+        <w:rPr>
+          <w:sz w:val="20"/>
+          <w:lang w:val="en-US"/>
+        </w:rPr>
+        <w:fldChar w:fldCharType="end"/>
+      </w:r>
+    </w:p>
+    <w:p>
+      <w:pPr>
+        <w:pageBreakBefore/>
+        <w:rPr>
+          <w:b/>
+          <w:bCs/>
+          <w:sz w:val="32"/>
+          <w:szCs w:val="32"/>
+          <w:lang w:val="en-US"/>
+        </w:rPr>
+      </w:pPr>
+      <w:r>
+        <w:rPr>
+          <w:b/>
+          <w:bCs/>
+          <w:sz w:val="32"/>
+          <w:szCs w:val="32"/>
+          <w:lang w:val="en-US"/>
+        </w:rPr>
+        <w:lastRenderedPageBreak/>
+        <w:t>Figures</w:t>
+      </w:r>
+    </w:p>
+    <w:p>
+      <w:pPr>
+        <w:pStyle w:val="TableofFigures"/>
+        <w:tabs>
+          <w:tab w:val="right" w:leader="dot" w:pos="10195"/>
+        </w:tabs>
+        <w:rPr>
           <w:rFonts w:asciiTheme="minorHAnsi" w:eastAsiaTheme="minorEastAsia" w:hAnsiTheme="minorHAnsi" w:cstheme="minorBidi"/>
           <w:noProof/>
           <w:sz w:val="22"/>
@@ -4819,119 +4950,85 @@
           <w:lang w:val="en-US"/>
         </w:rPr>
       </w:pPr>
-      <w:hyperlink w:anchor="_Toc20380989" w:history="1">
+      <w:r>
+        <w:rPr>
+          <w:szCs w:val="24"/>
+          <w:lang w:val="en-US"/>
+        </w:rPr>
+        <w:fldChar w:fldCharType="begin"/>
+      </w:r>
+      <w:r>
+        <w:rPr>
+          <w:szCs w:val="24"/>
+          <w:lang w:val="en-US"/>
+        </w:rPr>
+        <w:instrText xml:space="preserve"> TOC \h \z \c "Figure" </w:instrText>
+      </w:r>
+      <w:r>
+        <w:rPr>
+          <w:szCs w:val="24"/>
+          <w:lang w:val="en-US"/>
+        </w:rPr>
+        <w:fldChar w:fldCharType="separate"/>
+      </w:r>
+      <w:hyperlink w:anchor="_Toc20380990" w:history="1">
         <w:r>
           <w:rPr>
             <w:rStyle w:val="Hyperlink"/>
             <w:noProof/>
             <w:lang w:val="en-US"/>
           </w:rPr>
-          <w:t>11.3</w:t>
-        </w:r>
-        <w:r>
-          <w:rPr>
-            <w:rFonts w:asciiTheme="minorHAnsi" w:eastAsiaTheme="minorEastAsia" w:hAnsiTheme="minorHAnsi" w:cstheme="minorBidi"/>
-            <w:noProof/>
-            <w:sz w:val="22"/>
-            <w:szCs w:val="22"/>
-            <w:lang w:val="en-US"/>
+          <w:t>Figure 1: Working copy structure</w:t>
+        </w:r>
+        <w:r>
+          <w:rPr>
+            <w:noProof/>
+            <w:webHidden/>
           </w:rPr>
           <w:tab/>
         </w:r>
         <w:r>
           <w:rPr>
-            <w:rStyle w:val="Hyperlink"/>
-            <w:noProof/>
-            <w:lang w:val="en-US"/>
-          </w:rPr>
-          <w:t>psi_common_multi_pl_stage</w:t>
-        </w:r>
-        <w:r>
-          <w:rPr>
             <w:noProof/>
             <w:webHidden/>
           </w:rPr>
-          <w:tab/>
+          <w:fldChar w:fldCharType="begin"/>
         </w:r>
         <w:r>
           <w:rPr>
             <w:noProof/>
             <w:webHidden/>
           </w:rPr>
-          <w:fldChar w:fldCharType="begin"/>
+          <w:instrText xml:space="preserve"> PAGEREF _Toc20380990 \h </w:instrText>
         </w:r>
         <w:r>
           <w:rPr>
             <w:noProof/>
             <w:webHidden/>
           </w:rPr>
-          <w:instrText xml:space="preserve"> PAGEREF _Toc20380989 \h </w:instrText>
         </w:r>
         <w:r>
           <w:rPr>
             <w:noProof/>
             <w:webHidden/>
           </w:rPr>
+          <w:fldChar w:fldCharType="separate"/>
         </w:r>
         <w:r>
           <w:rPr>
             <w:noProof/>
             <w:webHidden/>
           </w:rPr>
-          <w:fldChar w:fldCharType="separate"/>
+          <w:t>6</w:t>
         </w:r>
         <w:r>
           <w:rPr>
             <w:noProof/>
             <w:webHidden/>
           </w:rPr>
-          <w:t>72</w:t>
-        </w:r>
-        <w:r>
-          <w:rPr>
-            <w:noProof/>
-            <w:webHidden/>
-          </w:rPr>
           <w:fldChar w:fldCharType="end"/>
         </w:r>
       </w:hyperlink>
-    </w:p>
-    <w:p>
-      <w:pPr>
-        <w:rPr>
-          <w:lang w:val="en-US"/>
-        </w:rPr>
-      </w:pPr>
-      <w:r>
-        <w:rPr>
-          <w:sz w:val="20"/>
-          <w:lang w:val="en-US"/>
-        </w:rPr>
-        <w:fldChar w:fldCharType="end"/>
-      </w:r>
-    </w:p>
-    <w:p>
-      <w:pPr>
-        <w:pageBreakBefore/>
-        <w:rPr>
-          <w:b/>
-          <w:bCs/>
-          <w:sz w:val="32"/>
-          <w:szCs w:val="32"/>
-          <w:lang w:val="en-US"/>
-        </w:rPr>
-      </w:pPr>
-      <w:r>
-        <w:rPr>
-          <w:b/>
-          <w:bCs/>
-          <w:sz w:val="32"/>
-          <w:szCs w:val="32"/>
-          <w:lang w:val="en-US"/>
-        </w:rPr>
-        <w:lastRenderedPageBreak/>
-        <w:t>Figures</w:t>
-      </w:r>
     </w:p>
     <w:p>
       <w:pPr>
@@ -4947,35 +5044,14 @@
           <w:lang w:val="en-US"/>
         </w:rPr>
       </w:pPr>
-      <w:r>
-        <w:rPr>
-          <w:szCs w:val="24"/>
-          <w:lang w:val="en-US"/>
-        </w:rPr>
-        <w:fldChar w:fldCharType="begin"/>
-      </w:r>
-      <w:r>
-        <w:rPr>
-          <w:szCs w:val="24"/>
-          <w:lang w:val="en-US"/>
-        </w:rPr>
-        <w:instrText xml:space="preserve"> TOC \h \z \c "Figure" </w:instrText>
-      </w:r>
-      <w:r>
-        <w:rPr>
-          <w:szCs w:val="24"/>
-          <w:lang w:val="en-US"/>
-        </w:rPr>
-        <w:fldChar w:fldCharType="separate"/>
-      </w:r>
-      <w:hyperlink w:anchor="_Toc20380990" w:history="1">
+      <w:hyperlink w:anchor="_Toc20380991" w:history="1">
         <w:r>
           <w:rPr>
             <w:rStyle w:val="Hyperlink"/>
             <w:noProof/>
             <w:lang w:val="en-US"/>
           </w:rPr>
-          <w:t>Figure 1: Working copy structure</w:t>
+          <w:t>Figure 2: Handshaking signals</w:t>
         </w:r>
         <w:r>
           <w:rPr>
@@ -4996,7 +5072,7 @@
             <w:noProof/>
             <w:webHidden/>
           </w:rPr>
-          <w:instrText xml:space="preserve"> PAGEREF _Toc20380990 \h </w:instrText>
+          <w:instrText xml:space="preserve"> PAGEREF _Toc20380991 \h </w:instrText>
         </w:r>
         <w:r>
           <w:rPr>
@@ -5016,7 +5092,7 @@
             <w:noProof/>
             <w:webHidden/>
           </w:rPr>
-          <w:t>6</w:t>
+          <w:t>9</w:t>
         </w:r>
         <w:r>
           <w:rPr>
@@ -5041,14 +5117,14 @@
           <w:lang w:val="en-US"/>
         </w:rPr>
       </w:pPr>
-      <w:hyperlink w:anchor="_Toc20380991" w:history="1">
+      <w:hyperlink w:anchor="_Toc20380992" w:history="1">
         <w:r>
           <w:rPr>
             <w:rStyle w:val="Hyperlink"/>
             <w:noProof/>
             <w:lang w:val="en-US"/>
           </w:rPr>
-          <w:t>Figure 2: Handshaking signals</w:t>
+          <w:t>Figure 3: psi_common_async_fifo: Architecture</w:t>
         </w:r>
         <w:r>
           <w:rPr>
@@ -5069,7 +5145,7 @@
             <w:noProof/>
             <w:webHidden/>
           </w:rPr>
-          <w:instrText xml:space="preserve"> PAGEREF _Toc20380991 \h </w:instrText>
+          <w:instrText xml:space="preserve"> PAGEREF _Toc20380992 \h </w:instrText>
         </w:r>
         <w:r>
           <w:rPr>
@@ -5089,7 +5165,7 @@
             <w:noProof/>
             <w:webHidden/>
           </w:rPr>
-          <w:t>9</w:t>
+          <w:t>16</w:t>
         </w:r>
         <w:r>
           <w:rPr>
@@ -5114,14 +5190,14 @@
           <w:lang w:val="en-US"/>
         </w:rPr>
       </w:pPr>
-      <w:hyperlink w:anchor="_Toc20380992" w:history="1">
+      <w:hyperlink w:anchor="_Toc20380993" w:history="1">
         <w:r>
           <w:rPr>
             <w:rStyle w:val="Hyperlink"/>
             <w:noProof/>
             <w:lang w:val="en-US"/>
           </w:rPr>
-          <w:t>Figure 3: psi_common_async_fifo: Architecture</w:t>
+          <w:t>Figure 4: psi_common_pulse_cc: handling of pulses</w:t>
         </w:r>
         <w:r>
           <w:rPr>
@@ -5142,7 +5218,7 @@
             <w:noProof/>
             <w:webHidden/>
           </w:rPr>
-          <w:instrText xml:space="preserve"> PAGEREF _Toc20380992 \h </w:instrText>
+          <w:instrText xml:space="preserve"> PAGEREF _Toc20380993 \h </w:instrText>
         </w:r>
         <w:r>
           <w:rPr>
@@ -5162,7 +5238,7 @@
             <w:noProof/>
             <w:webHidden/>
           </w:rPr>
-          <w:t>16</w:t>
+          <w:t>21</w:t>
         </w:r>
         <w:r>
           <w:rPr>
@@ -5187,14 +5263,14 @@
           <w:lang w:val="en-US"/>
         </w:rPr>
       </w:pPr>
-      <w:hyperlink w:anchor="_Toc20380993" w:history="1">
+      <w:hyperlink w:anchor="_Toc20380994" w:history="1">
         <w:r>
           <w:rPr>
             <w:rStyle w:val="Hyperlink"/>
             <w:noProof/>
             <w:lang w:val="en-US"/>
           </w:rPr>
-          <w:t>Figure 4: psi_common_pulse_cc: handling of pulses</w:t>
+          <w:t>Figure 5: psi_common_pulse_cc: alignment of pulses can change</w:t>
         </w:r>
         <w:r>
           <w:rPr>
@@ -5215,7 +5291,7 @@
             <w:noProof/>
             <w:webHidden/>
           </w:rPr>
-          <w:instrText xml:space="preserve"> PAGEREF _Toc20380993 \h </w:instrText>
+          <w:instrText xml:space="preserve"> PAGEREF _Toc20380994 \h </w:instrText>
         </w:r>
         <w:r>
           <w:rPr>
@@ -5260,14 +5336,14 @@
           <w:lang w:val="en-US"/>
         </w:rPr>
       </w:pPr>
-      <w:hyperlink w:anchor="_Toc20380994" w:history="1">
+      <w:hyperlink w:anchor="_Toc20380995" w:history="1">
         <w:r>
           <w:rPr>
             <w:rStyle w:val="Hyperlink"/>
             <w:noProof/>
             <w:lang w:val="en-US"/>
           </w:rPr>
-          <w:t>Figure 5: psi_common_pulse_cc: alignment of pulses can change</w:t>
+          <w:t>Figure 6: psi_common_pulse_cc: handling of resets</w:t>
         </w:r>
         <w:r>
           <w:rPr>
@@ -5288,7 +5364,7 @@
             <w:noProof/>
             <w:webHidden/>
           </w:rPr>
-          <w:instrText xml:space="preserve"> PAGEREF _Toc20380994 \h </w:instrText>
+          <w:instrText xml:space="preserve"> PAGEREF _Toc20380995 \h </w:instrText>
         </w:r>
         <w:r>
           <w:rPr>
@@ -5333,14 +5409,14 @@
           <w:lang w:val="en-US"/>
         </w:rPr>
       </w:pPr>
-      <w:hyperlink w:anchor="_Toc20380995" w:history="1">
+      <w:hyperlink w:anchor="_Toc20380996" w:history="1">
         <w:r>
           <w:rPr>
             <w:rStyle w:val="Hyperlink"/>
             <w:noProof/>
             <w:lang w:val="en-US"/>
           </w:rPr>
-          <w:t>Figure 6: psi_common_pulse_cc: handling of resets</w:t>
+          <w:t>Figure 7: psi_common_simple_cc: Architecture</w:t>
         </w:r>
         <w:r>
           <w:rPr>
@@ -5361,7 +5437,7 @@
             <w:noProof/>
             <w:webHidden/>
           </w:rPr>
-          <w:instrText xml:space="preserve"> PAGEREF _Toc20380995 \h </w:instrText>
+          <w:instrText xml:space="preserve"> PAGEREF _Toc20380996 \h </w:instrText>
         </w:r>
         <w:r>
           <w:rPr>
@@ -5381,7 +5457,7 @@
             <w:noProof/>
             <w:webHidden/>
           </w:rPr>
-          <w:t>21</w:t>
+          <w:t>23</w:t>
         </w:r>
         <w:r>
           <w:rPr>
@@ -5406,14 +5482,14 @@
           <w:lang w:val="en-US"/>
         </w:rPr>
       </w:pPr>
-      <w:hyperlink w:anchor="_Toc20380996" w:history="1">
+      <w:hyperlink w:anchor="_Toc20380997" w:history="1">
         <w:r>
           <w:rPr>
             <w:rStyle w:val="Hyperlink"/>
             <w:noProof/>
             <w:lang w:val="en-US"/>
           </w:rPr>
-          <w:t>Figure 7: psi_common_simple_cc: Architecture</w:t>
+          <w:t>Figure 8: psi_common_status_cc: Architecture</w:t>
         </w:r>
         <w:r>
           <w:rPr>
@@ -5434,7 +5510,7 @@
             <w:noProof/>
             <w:webHidden/>
           </w:rPr>
-          <w:instrText xml:space="preserve"> PAGEREF _Toc20380996 \h </w:instrText>
+          <w:instrText xml:space="preserve"> PAGEREF _Toc20380997 \h </w:instrText>
         </w:r>
         <w:r>
           <w:rPr>
@@ -5454,7 +5530,7 @@
             <w:noProof/>
             <w:webHidden/>
           </w:rPr>
-          <w:t>23</w:t>
+          <w:t>25</w:t>
         </w:r>
         <w:r>
           <w:rPr>
@@ -5479,14 +5555,14 @@
           <w:lang w:val="en-US"/>
         </w:rPr>
       </w:pPr>
-      <w:hyperlink w:anchor="_Toc20380997" w:history="1">
+      <w:hyperlink w:anchor="_Toc20380998" w:history="1">
         <w:r>
           <w:rPr>
             <w:rStyle w:val="Hyperlink"/>
             <w:noProof/>
             <w:lang w:val="en-US"/>
           </w:rPr>
-          <w:t>Figure 8: psi_common_status_cc: Architecture</w:t>
+          <w:t>Figure 9: psi_common_strobe_generator: Strobe synchronization</w:t>
         </w:r>
         <w:r>
           <w:rPr>
@@ -5507,7 +5583,7 @@
             <w:noProof/>
             <w:webHidden/>
           </w:rPr>
-          <w:instrText xml:space="preserve"> PAGEREF _Toc20380997 \h </w:instrText>
+          <w:instrText xml:space="preserve"> PAGEREF _Toc20380998 \h </w:instrText>
         </w:r>
         <w:r>
           <w:rPr>
@@ -5527,7 +5603,7 @@
             <w:noProof/>
             <w:webHidden/>
           </w:rPr>
-          <w:t>25</w:t>
+          <w:t>29</w:t>
         </w:r>
         <w:r>
           <w:rPr>
@@ -5552,14 +5628,14 @@
           <w:lang w:val="en-US"/>
         </w:rPr>
       </w:pPr>
-      <w:hyperlink w:anchor="_Toc20380998" w:history="1">
+      <w:hyperlink w:anchor="_Toc20380999" w:history="1">
         <w:r>
           <w:rPr>
             <w:rStyle w:val="Hyperlink"/>
             <w:noProof/>
             <w:lang w:val="en-US"/>
           </w:rPr>
-          <w:t>Figure 9: psi_common_strobe_generator: Strobe synchronization</w:t>
+          <w:t>Figure 10: psi_common_pulse_shaper: Example waveform</w:t>
         </w:r>
         <w:r>
           <w:rPr>
@@ -5580,7 +5656,7 @@
             <w:noProof/>
             <w:webHidden/>
           </w:rPr>
-          <w:instrText xml:space="preserve"> PAGEREF _Toc20380998 \h </w:instrText>
+          <w:instrText xml:space="preserve"> PAGEREF _Toc20380999 \h </w:instrText>
         </w:r>
         <w:r>
           <w:rPr>
@@ -5600,7 +5676,7 @@
             <w:noProof/>
             <w:webHidden/>
           </w:rPr>
-          <w:t>29</w:t>
+          <w:t>32</w:t>
         </w:r>
         <w:r>
           <w:rPr>
@@ -5625,14 +5701,14 @@
           <w:lang w:val="en-US"/>
         </w:rPr>
       </w:pPr>
-      <w:hyperlink w:anchor="_Toc20380999" w:history="1">
+      <w:hyperlink w:anchor="_Toc20381000" w:history="1">
         <w:r>
           <w:rPr>
             <w:rStyle w:val="Hyperlink"/>
             <w:noProof/>
             <w:lang w:val="en-US"/>
           </w:rPr>
-          <w:t>Figure 10: psi_common_pulse_shaper: Example waveform</w:t>
+          <w:t>Figure 11: psi_common_wconv_n2xn: Example waveform</w:t>
         </w:r>
         <w:r>
           <w:rPr>
@@ -5653,7 +5729,7 @@
             <w:noProof/>
             <w:webHidden/>
           </w:rPr>
-          <w:instrText xml:space="preserve"> PAGEREF _Toc20380999 \h </w:instrText>
+          <w:instrText xml:space="preserve"> PAGEREF _Toc20381000 \h </w:instrText>
         </w:r>
         <w:r>
           <w:rPr>
@@ -5673,7 +5749,7 @@
             <w:noProof/>
             <w:webHidden/>
           </w:rPr>
-          <w:t>32</w:t>
+          <w:t>34</w:t>
         </w:r>
         <w:r>
           <w:rPr>
@@ -5698,14 +5774,14 @@
           <w:lang w:val="en-US"/>
         </w:rPr>
       </w:pPr>
-      <w:hyperlink w:anchor="_Toc20381000" w:history="1">
+      <w:hyperlink w:anchor="_Toc20381001" w:history="1">
         <w:r>
           <w:rPr>
             <w:rStyle w:val="Hyperlink"/>
             <w:noProof/>
             <w:lang w:val="en-US"/>
           </w:rPr>
-          <w:t>Figure 11: psi_common_wconv_n2xn: Example waveform</w:t>
+          <w:t>Figure 12: psi_common_wconv_xn2n: Data alignment</w:t>
         </w:r>
         <w:r>
           <w:rPr>
@@ -5726,7 +5802,7 @@
             <w:noProof/>
             <w:webHidden/>
           </w:rPr>
-          <w:instrText xml:space="preserve"> PAGEREF _Toc20381000 \h </w:instrText>
+          <w:instrText xml:space="preserve"> PAGEREF _Toc20381001 \h </w:instrText>
         </w:r>
         <w:r>
           <w:rPr>
@@ -5746,7 +5822,7 @@
             <w:noProof/>
             <w:webHidden/>
           </w:rPr>
-          <w:t>34</w:t>
+          <w:t>36</w:t>
         </w:r>
         <w:r>
           <w:rPr>
@@ -5771,14 +5847,14 @@
           <w:lang w:val="en-US"/>
         </w:rPr>
       </w:pPr>
-      <w:hyperlink w:anchor="_Toc20381001" w:history="1">
+      <w:hyperlink w:anchor="_Toc20381002" w:history="1">
         <w:r>
           <w:rPr>
             <w:rStyle w:val="Hyperlink"/>
             <w:noProof/>
             <w:lang w:val="en-US"/>
           </w:rPr>
-          <w:t>Figure 12: psi_common_wconv_xn2n: Data alignment</w:t>
+          <w:t>Figure 13: psi_common_wconv_xn2n: Last-Handling and alignment</w:t>
         </w:r>
         <w:r>
           <w:rPr>
@@ -5799,7 +5875,7 @@
             <w:noProof/>
             <w:webHidden/>
           </w:rPr>
-          <w:instrText xml:space="preserve"> PAGEREF _Toc20381001 \h </w:instrText>
+          <w:instrText xml:space="preserve"> PAGEREF _Toc20381002 \h </w:instrText>
         </w:r>
         <w:r>
           <w:rPr>
@@ -5844,14 +5920,14 @@
           <w:lang w:val="en-US"/>
         </w:rPr>
       </w:pPr>
-      <w:hyperlink w:anchor="_Toc20381002" w:history="1">
+      <w:hyperlink w:anchor="_Toc20381003" w:history="1">
         <w:r>
           <w:rPr>
             <w:rStyle w:val="Hyperlink"/>
             <w:noProof/>
             <w:lang w:val="en-US"/>
           </w:rPr>
-          <w:t>Figure 13: psi_common_wconv_xn2n: Last-Handling and alignment</w:t>
+          <w:t>Figure 14: psi_common_par_tdm: Waveform</w:t>
         </w:r>
         <w:r>
           <w:rPr>
@@ -5872,7 +5948,7 @@
             <w:noProof/>
             <w:webHidden/>
           </w:rPr>
-          <w:instrText xml:space="preserve"> PAGEREF _Toc20381002 \h </w:instrText>
+          <w:instrText xml:space="preserve"> PAGEREF _Toc20381003 \h </w:instrText>
         </w:r>
         <w:r>
           <w:rPr>
@@ -5892,7 +5968,7 @@
             <w:noProof/>
             <w:webHidden/>
           </w:rPr>
-          <w:t>36</w:t>
+          <w:t>38</w:t>
         </w:r>
         <w:r>
           <w:rPr>
@@ -5917,14 +5993,14 @@
           <w:lang w:val="en-US"/>
         </w:rPr>
       </w:pPr>
-      <w:hyperlink w:anchor="_Toc20381003" w:history="1">
+      <w:hyperlink w:anchor="_Toc20381004" w:history="1">
         <w:r>
           <w:rPr>
             <w:rStyle w:val="Hyperlink"/>
             <w:noProof/>
             <w:lang w:val="en-US"/>
           </w:rPr>
-          <w:t>Figure 14: psi_common_par_tdm: Waveform</w:t>
+          <w:t>Figure 15: psi_common_tdm_par: Waveform</w:t>
         </w:r>
         <w:r>
           <w:rPr>
@@ -5945,7 +6021,7 @@
             <w:noProof/>
             <w:webHidden/>
           </w:rPr>
-          <w:instrText xml:space="preserve"> PAGEREF _Toc20381003 \h </w:instrText>
+          <w:instrText xml:space="preserve"> PAGEREF _Toc20381004 \h </w:instrText>
         </w:r>
         <w:r>
           <w:rPr>
@@ -5965,7 +6041,7 @@
             <w:noProof/>
             <w:webHidden/>
           </w:rPr>
-          <w:t>38</w:t>
+          <w:t>39</w:t>
         </w:r>
         <w:r>
           <w:rPr>
@@ -5990,14 +6066,14 @@
           <w:lang w:val="en-US"/>
         </w:rPr>
       </w:pPr>
-      <w:hyperlink w:anchor="_Toc20381004" w:history="1">
+      <w:hyperlink w:anchor="_Toc20381005" w:history="1">
         <w:r>
           <w:rPr>
             <w:rStyle w:val="Hyperlink"/>
             <w:noProof/>
             <w:lang w:val="en-US"/>
           </w:rPr>
-          <w:t>Figure 15: psi_common_tdm_par: Waveform</w:t>
+          <w:t>Figure 16 psi_common_tdm_mux: Waveform</w:t>
         </w:r>
         <w:r>
           <w:rPr>
@@ -6018,7 +6094,7 @@
             <w:noProof/>
             <w:webHidden/>
           </w:rPr>
-          <w:instrText xml:space="preserve"> PAGEREF _Toc20381004 \h </w:instrText>
+          <w:instrText xml:space="preserve"> PAGEREF _Toc20381005 \h </w:instrText>
         </w:r>
         <w:r>
           <w:rPr>
@@ -6038,7 +6114,7 @@
             <w:noProof/>
             <w:webHidden/>
           </w:rPr>
-          <w:t>39</w:t>
+          <w:t>40</w:t>
         </w:r>
         <w:r>
           <w:rPr>
@@ -6063,14 +6139,14 @@
           <w:lang w:val="en-US"/>
         </w:rPr>
       </w:pPr>
-      <w:hyperlink w:anchor="_Toc20381005" w:history="1">
+      <w:hyperlink w:anchor="_Toc20381006" w:history="1">
         <w:r>
           <w:rPr>
             <w:rStyle w:val="Hyperlink"/>
             <w:noProof/>
             <w:lang w:val="en-US"/>
           </w:rPr>
-          <w:t>Figure 16 psi_common_tdm_mux: Waveform</w:t>
+          <w:t>Figure 17: psi_common_arb_priority: Waveform</w:t>
         </w:r>
         <w:r>
           <w:rPr>
@@ -6091,7 +6167,7 @@
             <w:noProof/>
             <w:webHidden/>
           </w:rPr>
-          <w:instrText xml:space="preserve"> PAGEREF _Toc20381005 \h </w:instrText>
+          <w:instrText xml:space="preserve"> PAGEREF _Toc20381006 \h </w:instrText>
         </w:r>
         <w:r>
           <w:rPr>
@@ -6111,7 +6187,7 @@
             <w:noProof/>
             <w:webHidden/>
           </w:rPr>
-          <w:t>40</w:t>
+          <w:t>41</w:t>
         </w:r>
         <w:r>
           <w:rPr>
@@ -6136,14 +6212,14 @@
           <w:lang w:val="en-US"/>
         </w:rPr>
       </w:pPr>
-      <w:hyperlink w:anchor="_Toc20381006" w:history="1">
+      <w:hyperlink w:anchor="_Toc20381007" w:history="1">
         <w:r>
           <w:rPr>
             <w:rStyle w:val="Hyperlink"/>
             <w:noProof/>
             <w:lang w:val="en-US"/>
           </w:rPr>
-          <w:t>Figure 17: psi_common_arb_priority: Waveform</w:t>
+          <w:t>Figure 18: psi_common_arb_priority: Parallel prefix computation (PPC)</w:t>
         </w:r>
         <w:r>
           <w:rPr>
@@ -6164,7 +6240,7 @@
             <w:noProof/>
             <w:webHidden/>
           </w:rPr>
-          <w:instrText xml:space="preserve"> PAGEREF _Toc20381006 \h </w:instrText>
+          <w:instrText xml:space="preserve"> PAGEREF _Toc20381007 \h </w:instrText>
         </w:r>
         <w:r>
           <w:rPr>
@@ -6184,7 +6260,7 @@
             <w:noProof/>
             <w:webHidden/>
           </w:rPr>
-          <w:t>41</w:t>
+          <w:t>42</w:t>
         </w:r>
         <w:r>
           <w:rPr>
@@ -6209,14 +6285,14 @@
           <w:lang w:val="en-US"/>
         </w:rPr>
       </w:pPr>
-      <w:hyperlink w:anchor="_Toc20381007" w:history="1">
+      <w:hyperlink w:anchor="_Toc20381008" w:history="1">
         <w:r>
           <w:rPr>
             <w:rStyle w:val="Hyperlink"/>
             <w:noProof/>
             <w:lang w:val="en-US"/>
           </w:rPr>
-          <w:t>Figure 18: psi_common_arb_priority: Parallel prefix computation (PPC)</w:t>
+          <w:t>Figure 19: psi_common_arb_round_robin: Waveform</w:t>
         </w:r>
         <w:r>
           <w:rPr>
@@ -6237,7 +6313,7 @@
             <w:noProof/>
             <w:webHidden/>
           </w:rPr>
-          <w:instrText xml:space="preserve"> PAGEREF _Toc20381007 \h </w:instrText>
+          <w:instrText xml:space="preserve"> PAGEREF _Toc20381008 \h </w:instrText>
         </w:r>
         <w:r>
           <w:rPr>
@@ -6257,7 +6333,7 @@
             <w:noProof/>
             <w:webHidden/>
           </w:rPr>
-          <w:t>42</w:t>
+          <w:t>43</w:t>
         </w:r>
         <w:r>
           <w:rPr>
@@ -6282,14 +6358,14 @@
           <w:lang w:val="en-US"/>
         </w:rPr>
       </w:pPr>
-      <w:hyperlink w:anchor="_Toc20381008" w:history="1">
+      <w:hyperlink w:anchor="_Toc20381009" w:history="1">
         <w:r>
           <w:rPr>
             <w:rStyle w:val="Hyperlink"/>
             <w:noProof/>
             <w:lang w:val="en-US"/>
           </w:rPr>
-          <w:t>Figure 19: psi_common_arb_round_robin: Waveform</w:t>
+          <w:t>Figure 20: psi_common_spi_master: CPOL and CPHA meaning</w:t>
         </w:r>
         <w:r>
           <w:rPr>
@@ -6310,7 +6386,7 @@
             <w:noProof/>
             <w:webHidden/>
           </w:rPr>
-          <w:instrText xml:space="preserve"> PAGEREF _Toc20381008 \h </w:instrText>
+          <w:instrText xml:space="preserve"> PAGEREF _Toc20381009 \h </w:instrText>
         </w:r>
         <w:r>
           <w:rPr>
@@ -6330,7 +6406,7 @@
             <w:noProof/>
             <w:webHidden/>
           </w:rPr>
-          <w:t>43</w:t>
+          <w:t>44</w:t>
         </w:r>
         <w:r>
           <w:rPr>
@@ -6355,14 +6431,14 @@
           <w:lang w:val="en-US"/>
         </w:rPr>
       </w:pPr>
-      <w:hyperlink w:anchor="_Toc20381009" w:history="1">
+      <w:hyperlink w:anchor="_Toc20381010" w:history="1">
         <w:r>
           <w:rPr>
             <w:rStyle w:val="Hyperlink"/>
             <w:noProof/>
             <w:lang w:val="en-US"/>
           </w:rPr>
-          <w:t>Figure 20: psi_common_spi_master: CPOL and CPHA meaning</w:t>
+          <w:t>Figure 21: psi_common_spi_master: Parallel interface signal behavior</w:t>
         </w:r>
         <w:r>
           <w:rPr>
@@ -6383,7 +6459,7 @@
             <w:noProof/>
             <w:webHidden/>
           </w:rPr>
-          <w:instrText xml:space="preserve"> PAGEREF _Toc20381009 \h </w:instrText>
+          <w:instrText xml:space="preserve"> PAGEREF _Toc20381010 \h </w:instrText>
         </w:r>
         <w:r>
           <w:rPr>
@@ -6403,7 +6479,7 @@
             <w:noProof/>
             <w:webHidden/>
           </w:rPr>
-          <w:t>44</w:t>
+          <w:t>45</w:t>
         </w:r>
         <w:r>
           <w:rPr>
@@ -6428,14 +6504,14 @@
           <w:lang w:val="en-US"/>
         </w:rPr>
       </w:pPr>
-      <w:hyperlink w:anchor="_Toc20381010" w:history="1">
+      <w:hyperlink w:anchor="_Toc20381011" w:history="1">
         <w:r>
           <w:rPr>
             <w:rStyle w:val="Hyperlink"/>
             <w:noProof/>
             <w:lang w:val="en-US"/>
           </w:rPr>
-          <w:t>Figure 21: psi_common_spi_master: Parallel interface signal behavior</w:t>
+          <w:t>Figure 21: psi_common_i2c_master: Address only transaction</w:t>
         </w:r>
         <w:r>
           <w:rPr>
@@ -6456,7 +6532,7 @@
             <w:noProof/>
             <w:webHidden/>
           </w:rPr>
-          <w:instrText xml:space="preserve"> PAGEREF _Toc20381010 \h </w:instrText>
+          <w:instrText xml:space="preserve"> PAGEREF _Toc20381011 \h </w:instrText>
         </w:r>
         <w:r>
           <w:rPr>
@@ -6476,7 +6552,7 @@
             <w:noProof/>
             <w:webHidden/>
           </w:rPr>
-          <w:t>45</w:t>
+          <w:t>50</w:t>
         </w:r>
         <w:r>
           <w:rPr>
@@ -6501,14 +6577,14 @@
           <w:lang w:val="en-US"/>
         </w:rPr>
       </w:pPr>
-      <w:hyperlink w:anchor="_Toc20381011" w:history="1">
+      <w:hyperlink w:anchor="_Toc20381012" w:history="1">
         <w:r>
           <w:rPr>
             <w:rStyle w:val="Hyperlink"/>
             <w:noProof/>
             <w:lang w:val="en-US"/>
           </w:rPr>
-          <w:t>Figure 21: psi_common_i2c_master: Address only transaction</w:t>
+          <w:t>Figure 23: psi_common_axi_master_simple: Block diagram</w:t>
         </w:r>
         <w:r>
           <w:rPr>
@@ -6529,7 +6605,7 @@
             <w:noProof/>
             <w:webHidden/>
           </w:rPr>
-          <w:instrText xml:space="preserve"> PAGEREF _Toc20381011 \h </w:instrText>
+          <w:instrText xml:space="preserve"> PAGEREF _Toc20381012 \h </w:instrText>
         </w:r>
         <w:r>
           <w:rPr>
@@ -6549,7 +6625,7 @@
             <w:noProof/>
             <w:webHidden/>
           </w:rPr>
-          <w:t>50</w:t>
+          <w:t>51</w:t>
         </w:r>
         <w:r>
           <w:rPr>
@@ -6574,14 +6650,14 @@
           <w:lang w:val="en-US"/>
         </w:rPr>
       </w:pPr>
-      <w:hyperlink w:anchor="_Toc20381012" w:history="1">
+      <w:hyperlink w:anchor="_Toc20381013" w:history="1">
         <w:r>
           <w:rPr>
             <w:rStyle w:val="Hyperlink"/>
             <w:noProof/>
             <w:lang w:val="en-US"/>
           </w:rPr>
-          <w:t>Figure 23: psi_common_axi_master_simple: Block diagram</w:t>
+          <w:t>Figure 24: psi_common_axi_master_simple: High latency write</w:t>
         </w:r>
         <w:r>
           <w:rPr>
@@ -6602,7 +6678,7 @@
             <w:noProof/>
             <w:webHidden/>
           </w:rPr>
-          <w:instrText xml:space="preserve"> PAGEREF _Toc20381012 \h </w:instrText>
+          <w:instrText xml:space="preserve"> PAGEREF _Toc20381013 \h </w:instrText>
         </w:r>
         <w:r>
           <w:rPr>
@@ -6622,7 +6698,7 @@
             <w:noProof/>
             <w:webHidden/>
           </w:rPr>
-          <w:t>51</w:t>
+          <w:t>52</w:t>
         </w:r>
         <w:r>
           <w:rPr>
@@ -6647,14 +6723,14 @@
           <w:lang w:val="en-US"/>
         </w:rPr>
       </w:pPr>
-      <w:hyperlink w:anchor="_Toc20381013" w:history="1">
+      <w:hyperlink w:anchor="_Toc20381014" w:history="1">
         <w:r>
           <w:rPr>
             <w:rStyle w:val="Hyperlink"/>
             <w:noProof/>
             <w:lang w:val="en-US"/>
           </w:rPr>
-          <w:t>Figure 24: psi_common_axi_master_simple: High latency write</w:t>
+          <w:t>Figure 25: psi_common_axi_master_simple: High latency write with delay for second transaction</w:t>
         </w:r>
         <w:r>
           <w:rPr>
@@ -6675,7 +6751,7 @@
             <w:noProof/>
             <w:webHidden/>
           </w:rPr>
-          <w:instrText xml:space="preserve"> PAGEREF _Toc20381013 \h </w:instrText>
+          <w:instrText xml:space="preserve"> PAGEREF _Toc20381014 \h </w:instrText>
         </w:r>
         <w:r>
           <w:rPr>
@@ -6695,7 +6771,7 @@
             <w:noProof/>
             <w:webHidden/>
           </w:rPr>
-          <w:t>52</w:t>
+          <w:t>53</w:t>
         </w:r>
         <w:r>
           <w:rPr>
@@ -6720,14 +6796,14 @@
           <w:lang w:val="en-US"/>
         </w:rPr>
       </w:pPr>
-      <w:hyperlink w:anchor="_Toc20381014" w:history="1">
+      <w:hyperlink w:anchor="_Toc20381015" w:history="1">
         <w:r>
           <w:rPr>
             <w:rStyle w:val="Hyperlink"/>
             <w:noProof/>
             <w:lang w:val="en-US"/>
           </w:rPr>
-          <w:t>Figure 25: psi_common_axi_master_simple: High latency write with delay for second transaction</w:t>
+          <w:t>Figure 26: psi_common_axi_master_simple: Low latency write</w:t>
         </w:r>
         <w:r>
           <w:rPr>
@@ -6748,7 +6824,7 @@
             <w:noProof/>
             <w:webHidden/>
           </w:rPr>
-          <w:instrText xml:space="preserve"> PAGEREF _Toc20381014 \h </w:instrText>
+          <w:instrText xml:space="preserve"> PAGEREF _Toc20381015 \h </w:instrText>
         </w:r>
         <w:r>
           <w:rPr>
@@ -6768,7 +6844,7 @@
             <w:noProof/>
             <w:webHidden/>
           </w:rPr>
-          <w:t>53</w:t>
+          <w:t>54</w:t>
         </w:r>
         <w:r>
           <w:rPr>
@@ -6793,14 +6869,14 @@
           <w:lang w:val="en-US"/>
         </w:rPr>
       </w:pPr>
-      <w:hyperlink w:anchor="_Toc20381015" w:history="1">
+      <w:hyperlink w:anchor="_Toc20381016" w:history="1">
         <w:r>
           <w:rPr>
             <w:rStyle w:val="Hyperlink"/>
             <w:noProof/>
             <w:lang w:val="en-US"/>
           </w:rPr>
-          <w:t>Figure 26: psi_common_axi_master_simple: Low latency write</w:t>
+          <w:t>Figure 27: psi_common_axi_master_simple: Low latency write with FIFO prefill</w:t>
         </w:r>
         <w:r>
           <w:rPr>
@@ -6821,7 +6897,7 @@
             <w:noProof/>
             <w:webHidden/>
           </w:rPr>
-          <w:instrText xml:space="preserve"> PAGEREF _Toc20381015 \h </w:instrText>
+          <w:instrText xml:space="preserve"> PAGEREF _Toc20381016 \h </w:instrText>
         </w:r>
         <w:r>
           <w:rPr>
@@ -6841,7 +6917,7 @@
             <w:noProof/>
             <w:webHidden/>
           </w:rPr>
-          <w:t>54</w:t>
+          <w:t>55</w:t>
         </w:r>
         <w:r>
           <w:rPr>
@@ -6866,14 +6942,14 @@
           <w:lang w:val="en-US"/>
         </w:rPr>
       </w:pPr>
-      <w:hyperlink w:anchor="_Toc20381016" w:history="1">
+      <w:hyperlink w:anchor="_Toc20381017" w:history="1">
         <w:r>
           <w:rPr>
             <w:rStyle w:val="Hyperlink"/>
             <w:noProof/>
             <w:lang w:val="en-US"/>
           </w:rPr>
-          <w:t>Figure 27: psi_common_axi_master_simple: Low latency write with FIFO prefill</w:t>
+          <w:t>Figure 28: psi_common_axi_master_simple: Read transaction</w:t>
         </w:r>
         <w:r>
           <w:rPr>
@@ -6894,7 +6970,7 @@
             <w:noProof/>
             <w:webHidden/>
           </w:rPr>
-          <w:instrText xml:space="preserve"> PAGEREF _Toc20381016 \h </w:instrText>
+          <w:instrText xml:space="preserve"> PAGEREF _Toc20381017 \h </w:instrText>
         </w:r>
         <w:r>
           <w:rPr>
@@ -6914,7 +6990,7 @@
             <w:noProof/>
             <w:webHidden/>
           </w:rPr>
-          <w:t>55</w:t>
+          <w:t>56</w:t>
         </w:r>
         <w:r>
           <w:rPr>
@@ -6939,14 +7015,14 @@
           <w:lang w:val="en-US"/>
         </w:rPr>
       </w:pPr>
-      <w:hyperlink w:anchor="_Toc20381017" w:history="1">
+      <w:hyperlink w:anchor="_Toc20381018" w:history="1">
         <w:r>
           <w:rPr>
             <w:rStyle w:val="Hyperlink"/>
             <w:noProof/>
             <w:lang w:val="en-US"/>
           </w:rPr>
-          <w:t>Figure 28: psi_common_axi_master_simple: Read transaction</w:t>
+          <w:t>Figure 29: psi_common_axi_master_simple: Read transaction, low latency</w:t>
         </w:r>
         <w:r>
           <w:rPr>
@@ -6967,7 +7043,7 @@
             <w:noProof/>
             <w:webHidden/>
           </w:rPr>
-          <w:instrText xml:space="preserve"> PAGEREF _Toc20381017 \h </w:instrText>
+          <w:instrText xml:space="preserve"> PAGEREF _Toc20381018 \h </w:instrText>
         </w:r>
         <w:r>
           <w:rPr>
@@ -6987,7 +7063,7 @@
             <w:noProof/>
             <w:webHidden/>
           </w:rPr>
-          <w:t>56</w:t>
+          <w:t>57</w:t>
         </w:r>
         <w:r>
           <w:rPr>
@@ -7012,14 +7088,14 @@
           <w:lang w:val="en-US"/>
         </w:rPr>
       </w:pPr>
-      <w:hyperlink w:anchor="_Toc20381018" w:history="1">
+      <w:hyperlink w:anchor="_Toc20381019" w:history="1">
         <w:r>
           <w:rPr>
             <w:rStyle w:val="Hyperlink"/>
             <w:noProof/>
             <w:lang w:val="en-US"/>
           </w:rPr>
-          <w:t>Figure 29: psi_common_axi_master_simple: Read transaction, low latency</w:t>
+          <w:t>Figure 30: psi_common_axi_master_simple: Read transaction, high latency</w:t>
         </w:r>
         <w:r>
           <w:rPr>
@@ -7040,7 +7116,7 @@
             <w:noProof/>
             <w:webHidden/>
           </w:rPr>
-          <w:instrText xml:space="preserve"> PAGEREF _Toc20381018 \h </w:instrText>
+          <w:instrText xml:space="preserve"> PAGEREF _Toc20381019 \h </w:instrText>
         </w:r>
         <w:r>
           <w:rPr>
@@ -7060,7 +7136,7 @@
             <w:noProof/>
             <w:webHidden/>
           </w:rPr>
-          <w:t>57</w:t>
+          <w:t>58</w:t>
         </w:r>
         <w:r>
           <w:rPr>
@@ -7085,14 +7161,14 @@
           <w:lang w:val="en-US"/>
         </w:rPr>
       </w:pPr>
-      <w:hyperlink w:anchor="_Toc20381019" w:history="1">
+      <w:hyperlink w:anchor="_Toc20381020" w:history="1">
         <w:r>
           <w:rPr>
             <w:rStyle w:val="Hyperlink"/>
             <w:noProof/>
             <w:lang w:val="en-US"/>
           </w:rPr>
-          <w:t>Figure 30: psi_common_axi_master_simple: Read transaction, high latency</w:t>
+          <w:t>Figure 31: psi_common_axi_master_full: Block diagram</w:t>
         </w:r>
         <w:r>
           <w:rPr>
@@ -7113,7 +7189,7 @@
             <w:noProof/>
             <w:webHidden/>
           </w:rPr>
-          <w:instrText xml:space="preserve"> PAGEREF _Toc20381019 \h </w:instrText>
+          <w:instrText xml:space="preserve"> PAGEREF _Toc20381020 \h </w:instrText>
         </w:r>
         <w:r>
           <w:rPr>
@@ -7133,7 +7209,7 @@
             <w:noProof/>
             <w:webHidden/>
           </w:rPr>
-          <w:t>58</w:t>
+          <w:t>61</w:t>
         </w:r>
         <w:r>
           <w:rPr>
@@ -7158,14 +7234,14 @@
           <w:lang w:val="en-US"/>
         </w:rPr>
       </w:pPr>
-      <w:hyperlink w:anchor="_Toc20381020" w:history="1">
+      <w:hyperlink w:anchor="_Toc20381021" w:history="1">
         <w:r>
           <w:rPr>
             <w:rStyle w:val="Hyperlink"/>
             <w:noProof/>
             <w:lang w:val="en-US"/>
           </w:rPr>
-          <w:t>Figure 31: psi_common_axi_master_full: Block diagram</w:t>
+          <w:t>Figure 32: psi_common_axi_master_full: Read transaction</w:t>
         </w:r>
         <w:r>
           <w:rPr>
@@ -7186,7 +7262,7 @@
             <w:noProof/>
             <w:webHidden/>
           </w:rPr>
-          <w:instrText xml:space="preserve"> PAGEREF _Toc20381020 \h </w:instrText>
+          <w:instrText xml:space="preserve"> PAGEREF _Toc20381021 \h </w:instrText>
         </w:r>
         <w:r>
           <w:rPr>
@@ -7206,7 +7282,7 @@
             <w:noProof/>
             <w:webHidden/>
           </w:rPr>
-          <w:t>61</w:t>
+          <w:t>62</w:t>
         </w:r>
         <w:r>
           <w:rPr>
@@ -7231,14 +7307,14 @@
           <w:lang w:val="en-US"/>
         </w:rPr>
       </w:pPr>
-      <w:hyperlink w:anchor="_Toc20381021" w:history="1">
+      <w:hyperlink w:anchor="_Toc20381022" w:history="1">
         <w:r>
           <w:rPr>
             <w:rStyle w:val="Hyperlink"/>
             <w:noProof/>
             <w:lang w:val="en-US"/>
           </w:rPr>
-          <w:t>Figure 32: psi_common_axi_master_full: Read transaction</w:t>
+          <w:t>Figure 33: psi_common_axi_master_full: Write transaction</w:t>
         </w:r>
         <w:r>
           <w:rPr>
@@ -7259,7 +7335,7 @@
             <w:noProof/>
             <w:webHidden/>
           </w:rPr>
-          <w:instrText xml:space="preserve"> PAGEREF _Toc20381021 \h </w:instrText>
+          <w:instrText xml:space="preserve"> PAGEREF _Toc20381022 \h </w:instrText>
         </w:r>
         <w:r>
           <w:rPr>
@@ -7279,7 +7355,7 @@
             <w:noProof/>
             <w:webHidden/>
           </w:rPr>
-          <w:t>62</w:t>
+          <w:t>63</w:t>
         </w:r>
         <w:r>
           <w:rPr>
@@ -7304,14 +7380,14 @@
           <w:lang w:val="en-US"/>
         </w:rPr>
       </w:pPr>
-      <w:hyperlink w:anchor="_Toc20381022" w:history="1">
+      <w:hyperlink w:anchor="_Toc20381023" w:history="1">
         <w:r>
           <w:rPr>
             <w:rStyle w:val="Hyperlink"/>
             <w:noProof/>
             <w:lang w:val="en-US"/>
           </w:rPr>
-          <w:t>Figure 33: psi_common_axi_master_full: Write transaction</w:t>
+          <w:t>Figure 34: psi_common_axi_slave_ipif: Register Write</w:t>
         </w:r>
         <w:r>
           <w:rPr>
@@ -7332,7 +7408,7 @@
             <w:noProof/>
             <w:webHidden/>
           </w:rPr>
-          <w:instrText xml:space="preserve"> PAGEREF _Toc20381022 \h </w:instrText>
+          <w:instrText xml:space="preserve"> PAGEREF _Toc20381023 \h </w:instrText>
         </w:r>
         <w:r>
           <w:rPr>
@@ -7352,7 +7428,7 @@
             <w:noProof/>
             <w:webHidden/>
           </w:rPr>
-          <w:t>63</w:t>
+          <w:t>67</w:t>
         </w:r>
         <w:r>
           <w:rPr>
@@ -7377,14 +7453,14 @@
           <w:lang w:val="en-US"/>
         </w:rPr>
       </w:pPr>
-      <w:hyperlink w:anchor="_Toc20381023" w:history="1">
+      <w:hyperlink w:anchor="_Toc20381024" w:history="1">
         <w:r>
           <w:rPr>
             <w:rStyle w:val="Hyperlink"/>
             <w:noProof/>
             <w:lang w:val="en-US"/>
           </w:rPr>
-          <w:t>Figure 34: psi_common_axi_slave_ipif: Register Write</w:t>
+          <w:t>Figure 35: psi_common_axi_slave_ipif: Register Read</w:t>
         </w:r>
         <w:r>
           <w:rPr>
@@ -7405,7 +7481,7 @@
             <w:noProof/>
             <w:webHidden/>
           </w:rPr>
-          <w:instrText xml:space="preserve"> PAGEREF _Toc20381023 \h </w:instrText>
+          <w:instrText xml:space="preserve"> PAGEREF _Toc20381024 \h </w:instrText>
         </w:r>
         <w:r>
           <w:rPr>
@@ -7450,14 +7526,14 @@
           <w:lang w:val="en-US"/>
         </w:rPr>
       </w:pPr>
-      <w:hyperlink w:anchor="_Toc20381024" w:history="1">
+      <w:hyperlink w:anchor="_Toc20381025" w:history="1">
         <w:r>
           <w:rPr>
             <w:rStyle w:val="Hyperlink"/>
             <w:noProof/>
             <w:lang w:val="en-US"/>
           </w:rPr>
-          <w:t>Figure 35: psi_common_axi_slave_ipif: Register Read</w:t>
+          <w:t>Figure 36: psi_common_axi_slave_ipif: Memory Write</w:t>
         </w:r>
         <w:r>
           <w:rPr>
@@ -7478,7 +7554,7 @@
             <w:noProof/>
             <w:webHidden/>
           </w:rPr>
-          <w:instrText xml:space="preserve"> PAGEREF _Toc20381024 \h </w:instrText>
+          <w:instrText xml:space="preserve"> PAGEREF _Toc20381025 \h </w:instrText>
         </w:r>
         <w:r>
           <w:rPr>
@@ -7498,7 +7574,7 @@
             <w:noProof/>
             <w:webHidden/>
           </w:rPr>
-          <w:t>67</w:t>
+          <w:t>68</w:t>
         </w:r>
         <w:r>
           <w:rPr>
@@ -7523,14 +7599,14 @@
           <w:lang w:val="en-US"/>
         </w:rPr>
       </w:pPr>
-      <w:hyperlink w:anchor="_Toc20381025" w:history="1">
+      <w:hyperlink w:anchor="_Toc20381026" w:history="1">
         <w:r>
           <w:rPr>
             <w:rStyle w:val="Hyperlink"/>
             <w:noProof/>
             <w:lang w:val="en-US"/>
           </w:rPr>
-          <w:t>Figure 36: psi_common_axi_slave_ipif: Memory Write</w:t>
+          <w:t>Figure 37: psi_common_axi_slave_ipif: Memory Read</w:t>
         </w:r>
         <w:r>
           <w:rPr>
@@ -7551,7 +7627,7 @@
             <w:noProof/>
             <w:webHidden/>
           </w:rPr>
-          <w:instrText xml:space="preserve"> PAGEREF _Toc20381025 \h </w:instrText>
+          <w:instrText xml:space="preserve"> PAGEREF _Toc20381026 \h </w:instrText>
         </w:r>
         <w:r>
           <w:rPr>
@@ -7596,79 +7672,6 @@
           <w:lang w:val="en-US"/>
         </w:rPr>
       </w:pPr>
-      <w:hyperlink w:anchor="_Toc20381026" w:history="1">
-        <w:r>
-          <w:rPr>
-            <w:rStyle w:val="Hyperlink"/>
-            <w:noProof/>
-            <w:lang w:val="en-US"/>
-          </w:rPr>
-          <w:t>Figure 37: psi_common_axi_slave_ipif: Memory Read</w:t>
-        </w:r>
-        <w:r>
-          <w:rPr>
-            <w:noProof/>
-            <w:webHidden/>
-          </w:rPr>
-          <w:tab/>
-        </w:r>
-        <w:r>
-          <w:rPr>
-            <w:noProof/>
-            <w:webHidden/>
-          </w:rPr>
-          <w:fldChar w:fldCharType="begin"/>
-        </w:r>
-        <w:r>
-          <w:rPr>
-            <w:noProof/>
-            <w:webHidden/>
-          </w:rPr>
-          <w:instrText xml:space="preserve"> PAGEREF _Toc20381026 \h </w:instrText>
-        </w:r>
-        <w:r>
-          <w:rPr>
-            <w:noProof/>
-            <w:webHidden/>
-          </w:rPr>
-        </w:r>
-        <w:r>
-          <w:rPr>
-            <w:noProof/>
-            <w:webHidden/>
-          </w:rPr>
-          <w:fldChar w:fldCharType="separate"/>
-        </w:r>
-        <w:r>
-          <w:rPr>
-            <w:noProof/>
-            <w:webHidden/>
-          </w:rPr>
-          <w:t>68</w:t>
-        </w:r>
-        <w:r>
-          <w:rPr>
-            <w:noProof/>
-            <w:webHidden/>
-          </w:rPr>
-          <w:fldChar w:fldCharType="end"/>
-        </w:r>
-      </w:hyperlink>
-    </w:p>
-    <w:p>
-      <w:pPr>
-        <w:pStyle w:val="TableofFigures"/>
-        <w:tabs>
-          <w:tab w:val="right" w:leader="dot" w:pos="10195"/>
-        </w:tabs>
-        <w:rPr>
-          <w:rFonts w:asciiTheme="minorHAnsi" w:eastAsiaTheme="minorEastAsia" w:hAnsiTheme="minorHAnsi" w:cstheme="minorBidi"/>
-          <w:noProof/>
-          <w:sz w:val="22"/>
-          <w:szCs w:val="22"/>
-          <w:lang w:val="en-US"/>
-        </w:rPr>
-      </w:pPr>
       <w:hyperlink w:anchor="_Toc20381027" w:history="1">
         <w:r>
           <w:rPr>
@@ -7893,7 +7896,7 @@
       <w:r>
         <w:rPr>
           <w:noProof/>
-          <w:lang w:val="en-US"/>
+          <w:lang w:eastAsia="de-CH"/>
         </w:rPr>
         <w:drawing>
           <wp:inline distT="0" distB="0" distL="0" distR="0" wp14:anchorId="56E6BAC0" wp14:editId="6C973290">
@@ -9411,7 +9414,7 @@
       <w:r>
         <w:rPr>
           <w:noProof/>
-          <w:lang w:val="en-US"/>
+          <w:lang w:eastAsia="de-CH"/>
         </w:rPr>
         <w:drawing>
           <wp:inline distT="0" distB="0" distL="0" distR="0" wp14:anchorId="7F7B9DD8" wp14:editId="44635816">
@@ -16809,7 +16812,7 @@
       <w:r>
         <w:rPr>
           <w:noProof/>
-          <w:lang w:val="en-US"/>
+          <w:lang w:eastAsia="de-CH"/>
         </w:rPr>
         <w:drawing>
           <wp:inline distT="0" distB="0" distL="0" distR="0" wp14:anchorId="32371E22" wp14:editId="078BC58A">
@@ -20112,7 +20115,7 @@
       <w:r>
         <w:rPr>
           <w:noProof/>
-          <w:lang w:val="en-US"/>
+          <w:lang w:eastAsia="de-CH"/>
         </w:rPr>
         <w:drawing>
           <wp:inline distT="0" distB="0" distL="0" distR="0" wp14:anchorId="1825E1AD" wp14:editId="004F7993">
@@ -20246,7 +20249,19 @@
         <w:rPr>
           <w:lang w:val="en-US"/>
         </w:rPr>
-        <w:t>Since each pulse is handles separately, the pulse alignment may change because of the clock crossing. This is shown in the figure below.</w:t>
+        <w:t>Since each pulse is handle</w:t>
+      </w:r>
+      <w:r>
+        <w:rPr>
+          <w:lang w:val="en-US"/>
+        </w:rPr>
+        <w:t>d</w:t>
+      </w:r>
+      <w:r>
+        <w:rPr>
+          <w:lang w:val="en-US"/>
+        </w:rPr>
+        <w:t xml:space="preserve"> separately, the pulse alignment may change because of the clock crossing. This is shown in the figure below.</w:t>
       </w:r>
     </w:p>
     <w:p>
@@ -20259,7 +20274,7 @@
       <w:r>
         <w:rPr>
           <w:noProof/>
-          <w:lang w:val="en-US"/>
+          <w:lang w:eastAsia="de-CH"/>
         </w:rPr>
         <w:drawing>
           <wp:inline distT="0" distB="0" distL="0" distR="0" wp14:anchorId="03F7BA13" wp14:editId="51AA0AD3">
@@ -20421,7 +20436,7 @@
       <w:r>
         <w:rPr>
           <w:noProof/>
-          <w:lang w:val="en-US"/>
+          <w:lang w:eastAsia="de-CH"/>
         </w:rPr>
         <w:drawing>
           <wp:inline distT="0" distB="0" distL="0" distR="0" wp14:anchorId="036E110A" wp14:editId="30906BCC">
@@ -21707,7 +21722,7 @@
       <w:r>
         <w:rPr>
           <w:noProof/>
-          <w:lang w:val="en-US"/>
+          <w:lang w:eastAsia="de-CH"/>
         </w:rPr>
         <w:drawing>
           <wp:inline distT="0" distB="0" distL="0" distR="0" wp14:anchorId="2F844FAC" wp14:editId="01F135CE">
@@ -22997,7 +23012,7 @@
       <w:r>
         <w:rPr>
           <w:noProof/>
-          <w:lang w:val="en-US"/>
+          <w:lang w:eastAsia="de-CH"/>
         </w:rPr>
         <w:drawing>
           <wp:inline distT="0" distB="0" distL="0" distR="0" wp14:anchorId="1DA9DBC8" wp14:editId="18614720">
@@ -26380,7 +26395,7 @@
       <w:r>
         <w:rPr>
           <w:noProof/>
-          <w:lang w:val="en-US"/>
+          <w:lang w:eastAsia="de-CH"/>
         </w:rPr>
         <w:drawing>
           <wp:inline distT="0" distB="0" distL="0" distR="0" wp14:anchorId="66F25B55" wp14:editId="7AA6BB5E">
@@ -27862,7 +27877,7 @@
       <w:r>
         <w:rPr>
           <w:noProof/>
-          <w:lang w:val="en-US"/>
+          <w:lang w:eastAsia="de-CH"/>
         </w:rPr>
         <w:drawing>
           <wp:inline distT="0" distB="0" distL="0" distR="0" wp14:anchorId="696F1023" wp14:editId="64CB0CD1">
@@ -29251,7 +29266,7 @@
       <w:r>
         <w:rPr>
           <w:noProof/>
-          <w:lang w:val="en-US"/>
+          <w:lang w:eastAsia="de-CH"/>
         </w:rPr>
         <w:drawing>
           <wp:inline distT="0" distB="0" distL="0" distR="0" wp14:anchorId="7F752944" wp14:editId="03A80035">
@@ -30591,7 +30606,7 @@
       <w:r>
         <w:rPr>
           <w:noProof/>
-          <w:lang w:val="en-US"/>
+          <w:lang w:eastAsia="de-CH"/>
         </w:rPr>
         <w:drawing>
           <wp:inline distT="0" distB="0" distL="0" distR="0" wp14:anchorId="2DF681AB" wp14:editId="21F565E4">
@@ -30811,7 +30826,7 @@
       <w:r>
         <w:rPr>
           <w:noProof/>
-          <w:lang w:val="en-US"/>
+          <w:lang w:eastAsia="de-CH"/>
         </w:rPr>
         <w:drawing>
           <wp:inline distT="0" distB="0" distL="0" distR="0" wp14:anchorId="3333606F" wp14:editId="6934DBF0">
@@ -32140,7 +32155,7 @@
       <w:r>
         <w:rPr>
           <w:noProof/>
-          <w:lang w:val="en-US"/>
+          <w:lang w:eastAsia="de-CH"/>
         </w:rPr>
         <w:drawing>
           <wp:inline distT="0" distB="0" distL="0" distR="0" wp14:anchorId="2FD8072F" wp14:editId="0D9868E0">
@@ -32978,7 +32993,7 @@
       <w:r>
         <w:rPr>
           <w:noProof/>
-          <w:lang w:val="en-US"/>
+          <w:lang w:eastAsia="de-CH"/>
         </w:rPr>
         <w:drawing>
           <wp:inline distT="0" distB="0" distL="0" distR="0" wp14:anchorId="2AFC01D7" wp14:editId="20DF4BE1">
@@ -33850,7 +33865,7 @@
       <w:r>
         <w:rPr>
           <w:noProof/>
-          <w:lang w:val="en-US"/>
+          <w:lang w:eastAsia="de-CH"/>
         </w:rPr>
         <w:drawing>
           <wp:inline distT="0" distB="0" distL="0" distR="0" wp14:anchorId="316EC81D" wp14:editId="01FFBE0E">
@@ -34837,7 +34852,7 @@
       <w:r>
         <w:rPr>
           <w:noProof/>
-          <w:lang w:val="en-US"/>
+          <w:lang w:eastAsia="de-CH"/>
         </w:rPr>
         <w:drawing>
           <wp:inline distT="0" distB="0" distL="0" distR="0" wp14:anchorId="4B2AD76F" wp14:editId="45978795">
@@ -35559,7 +35574,7 @@
       <w:r>
         <w:rPr>
           <w:noProof/>
-          <w:lang w:val="en-US"/>
+          <w:lang w:eastAsia="de-CH"/>
         </w:rPr>
         <w:drawing>
           <wp:inline distT="0" distB="0" distL="0" distR="0" wp14:anchorId="613929D5" wp14:editId="6906ADE3">
@@ -35799,7 +35814,7 @@
       <w:r>
         <w:rPr>
           <w:noProof/>
-          <w:lang w:val="en-US"/>
+          <w:lang w:eastAsia="de-CH"/>
         </w:rPr>
         <w:drawing>
           <wp:inline distT="0" distB="0" distL="0" distR="0" wp14:anchorId="4049D1AE" wp14:editId="6AFDCF7C">
@@ -36669,7 +36684,7 @@
       <w:r>
         <w:rPr>
           <w:noProof/>
-          <w:lang w:val="en-US"/>
+          <w:lang w:eastAsia="de-CH"/>
         </w:rPr>
         <w:drawing>
           <wp:inline distT="0" distB="0" distL="0" distR="0" wp14:anchorId="260DA8A2" wp14:editId="750B0792">
@@ -38247,7 +38262,7 @@
       <w:r>
         <w:rPr>
           <w:noProof/>
-          <w:lang w:val="en-US"/>
+          <w:lang w:eastAsia="de-CH"/>
         </w:rPr>
         <w:drawing>
           <wp:inline distT="0" distB="0" distL="0" distR="0" wp14:anchorId="432E5923" wp14:editId="641E592C">
@@ -46805,6 +46820,10 @@
         </w:rPr>
       </w:pPr>
       <w:r>
+        <w:rPr>
+          <w:noProof/>
+          <w:lang w:eastAsia="de-CH"/>
+        </w:rPr>
         <w:drawing>
           <wp:inline distT="0" distB="0" distL="0" distR="0" wp14:anchorId="2AECF635" wp14:editId="758545FD">
             <wp:extent cx="6480175" cy="1613061"/>
@@ -46911,19 +46930,7 @@
         <w:rPr>
           <w:lang w:val="en-US"/>
         </w:rPr>
-        <w:t>psi_common_i2c</w:t>
-      </w:r>
-      <w:r>
-        <w:rPr>
-          <w:lang w:val="en-US"/>
-        </w:rPr>
-        <w:t xml:space="preserve">_master: </w:t>
-      </w:r>
-      <w:r>
-        <w:rPr>
-          <w:lang w:val="en-US"/>
-        </w:rPr>
-        <w:t>Address only transaction</w:t>
+        <w:t>psi_common_i2c_master: Address only transaction</w:t>
       </w:r>
       <w:bookmarkEnd w:id="73"/>
     </w:p>
@@ -47239,7 +47246,7 @@
       <w:r>
         <w:rPr>
           <w:noProof/>
-          <w:lang w:val="en-US"/>
+          <w:lang w:eastAsia="de-CH"/>
         </w:rPr>
         <w:drawing>
           <wp:inline distT="0" distB="0" distL="0" distR="0" wp14:anchorId="64CA00D3" wp14:editId="2716D5F7">
@@ -47494,7 +47501,7 @@
       <w:r>
         <w:rPr>
           <w:noProof/>
-          <w:lang w:val="en-US"/>
+          <w:lang w:eastAsia="de-CH"/>
         </w:rPr>
         <w:drawing>
           <wp:inline distT="0" distB="0" distL="0" distR="0" wp14:anchorId="31ABC0CC" wp14:editId="702B6220">
@@ -47778,7 +47785,7 @@
       <w:r>
         <w:rPr>
           <w:noProof/>
-          <w:lang w:val="en-US"/>
+          <w:lang w:eastAsia="de-CH"/>
         </w:rPr>
         <w:drawing>
           <wp:inline distT="0" distB="0" distL="0" distR="0" wp14:anchorId="58E507E0" wp14:editId="05F47702">
@@ -47980,7 +47987,7 @@
       <w:r>
         <w:rPr>
           <w:noProof/>
-          <w:lang w:val="en-US"/>
+          <w:lang w:eastAsia="de-CH"/>
         </w:rPr>
         <w:lastRenderedPageBreak/>
         <w:drawing>
@@ -48163,7 +48170,7 @@
       <w:r>
         <w:rPr>
           <w:noProof/>
-          <w:lang w:val="en-US"/>
+          <w:lang w:eastAsia="de-CH"/>
         </w:rPr>
         <w:drawing>
           <wp:inline distT="0" distB="0" distL="0" distR="0" wp14:anchorId="1A3A0717" wp14:editId="51B92A0E">
@@ -48360,7 +48367,7 @@
       <w:r>
         <w:rPr>
           <w:noProof/>
-          <w:lang w:val="en-US"/>
+          <w:lang w:eastAsia="de-CH"/>
         </w:rPr>
         <w:lastRenderedPageBreak/>
         <w:drawing>
@@ -48607,7 +48614,7 @@
       <w:r>
         <w:rPr>
           <w:noProof/>
-          <w:lang w:val="en-US"/>
+          <w:lang w:eastAsia="de-CH"/>
         </w:rPr>
         <w:lastRenderedPageBreak/>
         <w:drawing>
@@ -48831,7 +48838,7 @@
       <w:r>
         <w:rPr>
           <w:noProof/>
-          <w:lang w:val="en-US"/>
+          <w:lang w:eastAsia="de-CH"/>
         </w:rPr>
         <w:lastRenderedPageBreak/>
         <w:drawing>
@@ -51905,7 +51912,7 @@
       <w:r>
         <w:rPr>
           <w:noProof/>
-          <w:lang w:val="en-US"/>
+          <w:lang w:eastAsia="de-CH"/>
         </w:rPr>
         <w:drawing>
           <wp:inline distT="0" distB="0" distL="0" distR="0" wp14:anchorId="00644E6A" wp14:editId="222FFB89">
@@ -52213,7 +52220,7 @@
       <w:r>
         <w:rPr>
           <w:noProof/>
-          <w:lang w:val="en-US"/>
+          <w:lang w:eastAsia="de-CH"/>
         </w:rPr>
         <w:drawing>
           <wp:inline distT="0" distB="0" distL="0" distR="0" wp14:anchorId="611D1CA8" wp14:editId="26C8658C">
@@ -52527,7 +52534,7 @@
       <w:r>
         <w:rPr>
           <w:noProof/>
-          <w:lang w:val="en-US"/>
+          <w:lang w:eastAsia="de-CH"/>
         </w:rPr>
         <w:drawing>
           <wp:inline distT="0" distB="0" distL="0" distR="0" wp14:anchorId="6475CBC0" wp14:editId="0DC34EBE">
@@ -55920,7 +55927,7 @@
       <w:r>
         <w:rPr>
           <w:noProof/>
-          <w:lang w:val="en-US"/>
+          <w:lang w:eastAsia="de-CH"/>
         </w:rPr>
         <w:drawing>
           <wp:inline distT="0" distB="0" distL="0" distR="0" wp14:anchorId="4EB1831E" wp14:editId="59820689">
@@ -56083,7 +56090,7 @@
       <w:r>
         <w:rPr>
           <w:noProof/>
-          <w:lang w:val="en-US"/>
+          <w:lang w:eastAsia="de-CH"/>
         </w:rPr>
         <w:drawing>
           <wp:inline distT="0" distB="0" distL="0" distR="0" wp14:anchorId="4B7F3423" wp14:editId="329A6FC6">
@@ -56235,7 +56242,7 @@
       <w:r>
         <w:rPr>
           <w:noProof/>
-          <w:lang w:val="en-US"/>
+          <w:lang w:eastAsia="de-CH"/>
         </w:rPr>
         <w:drawing>
           <wp:inline distT="0" distB="0" distL="0" distR="0" wp14:anchorId="4DB4CB4A" wp14:editId="382C0F5E">
@@ -56385,7 +56392,7 @@
       <w:r>
         <w:rPr>
           <w:noProof/>
-          <w:lang w:val="en-US"/>
+          <w:lang w:eastAsia="de-CH"/>
         </w:rPr>
         <w:drawing>
           <wp:inline distT="0" distB="0" distL="0" distR="0" wp14:anchorId="3201DF6A" wp14:editId="4064BECE">
@@ -56531,7 +56538,7 @@
       <w:r>
         <w:rPr>
           <w:noProof/>
-          <w:lang w:val="en-US"/>
+          <w:lang w:eastAsia="de-CH"/>
         </w:rPr>
         <w:drawing>
           <wp:inline distT="0" distB="0" distL="0" distR="0" wp14:anchorId="53F7E13B" wp14:editId="18391683">
@@ -61343,8 +61350,1113 @@
           <w:lang w:val="en-US"/>
         </w:rPr>
       </w:pPr>
+    </w:p>
+    <w:p>
+      <w:pPr>
+        <w:rPr>
+          <w:lang w:val="en-US"/>
+        </w:rPr>
+      </w:pPr>
+    </w:p>
+    <w:p>
+      <w:pPr>
+        <w:rPr>
+          <w:lang w:val="en-US"/>
+        </w:rPr>
+      </w:pPr>
+    </w:p>
+    <w:p>
+      <w:pPr>
+        <w:rPr>
+          <w:lang w:val="en-US"/>
+        </w:rPr>
+      </w:pPr>
+    </w:p>
+    <w:p>
+      <w:pPr>
+        <w:rPr>
+          <w:lang w:val="en-US"/>
+        </w:rPr>
+      </w:pPr>
+    </w:p>
+    <w:p>
+      <w:pPr>
+        <w:rPr>
+          <w:lang w:val="en-US"/>
+        </w:rPr>
+      </w:pPr>
+    </w:p>
+    <w:p>
+      <w:pPr>
+        <w:rPr>
+          <w:lang w:val="en-US"/>
+        </w:rPr>
+      </w:pPr>
+    </w:p>
+    <w:p>
+      <w:pPr>
+        <w:rPr>
+          <w:lang w:val="en-US"/>
+        </w:rPr>
+      </w:pPr>
+    </w:p>
+    <w:p>
+      <w:pPr>
+        <w:rPr>
+          <w:lang w:val="en-US"/>
+        </w:rPr>
+      </w:pPr>
+    </w:p>
+    <w:p>
+      <w:pPr>
+        <w:rPr>
+          <w:lang w:val="en-US"/>
+        </w:rPr>
+      </w:pPr>
+    </w:p>
+    <w:p>
+      <w:pPr>
+        <w:rPr>
+          <w:lang w:val="en-US"/>
+        </w:rPr>
+      </w:pPr>
+    </w:p>
+    <w:p>
+      <w:pPr>
+        <w:pStyle w:val="Heading2"/>
+        <w:pageBreakBefore/>
+        <w:rPr>
+          <w:lang w:val="en-US"/>
+        </w:rPr>
+      </w:pPr>
+      <w:r>
+        <w:rPr>
+          <w:lang w:val="en-US"/>
+        </w:rPr>
+        <w:lastRenderedPageBreak/>
+        <w:t>psi_common_p</w:t>
+      </w:r>
+      <w:r>
+        <w:rPr>
+          <w:lang w:val="en-US"/>
+        </w:rPr>
+        <w:t>ing_</w:t>
+      </w:r>
+      <w:r>
+        <w:rPr>
+          <w:lang w:val="en-US"/>
+        </w:rPr>
+        <w:t>p</w:t>
+      </w:r>
+      <w:r>
+        <w:rPr>
+          <w:lang w:val="en-US"/>
+        </w:rPr>
+        <w:t>ong</w:t>
+      </w:r>
       <w:bookmarkStart w:id="102" w:name="_GoBack"/>
       <w:bookmarkEnd w:id="102"/>
+    </w:p>
+    <w:p>
+      <w:pPr>
+        <w:rPr>
+          <w:lang w:val="en-US"/>
+        </w:rPr>
+      </w:pPr>
+    </w:p>
+    <w:p>
+      <w:pPr>
+        <w:pStyle w:val="Heading3"/>
+        <w:rPr>
+          <w:lang w:val="en-US"/>
+        </w:rPr>
+      </w:pPr>
+      <w:r>
+        <w:rPr>
+          <w:lang w:val="en-US"/>
+        </w:rPr>
+        <w:t>Description</w:t>
+      </w:r>
+    </w:p>
+    <w:p>
+      <w:pPr>
+        <w:rPr>
+          <w:lang w:val="en-US"/>
+        </w:rPr>
+      </w:pPr>
+      <w:r>
+        <w:rPr>
+          <w:lang w:val="en-US"/>
+        </w:rPr>
+        <w:t xml:space="preserve">This component implements </w:t>
+      </w:r>
+      <w:r>
+        <w:rPr>
+          <w:lang w:val="en-US"/>
+        </w:rPr>
+        <w:t>a ping pong buffer mechanism around a single RAM block, it allows to stream data continuously in moving data back and forth at different memory space. While a buffer ‘Ping’ is written the other ‘Pong’ can be read</w:t>
+      </w:r>
+      <w:r>
+        <w:rPr>
+          <w:lang w:val="en-US"/>
+        </w:rPr>
+        <w:t>. The block is generic and it allows having</w:t>
+      </w:r>
+      <w:r>
+        <w:rPr>
+          <w:lang w:val="en-US"/>
+        </w:rPr>
+        <w:t xml:space="preserve"> </w:t>
+      </w:r>
+      <w:r>
+        <w:rPr>
+          <w:lang w:val="en-US"/>
+        </w:rPr>
+        <w:t>several channels at its input, when several channels are connected a channel offset is automatically calculated depending on the sample number requested. The channel offset</w:t>
+      </w:r>
+    </w:p>
+    <w:p>
+      <w:pPr>
+        <w:pStyle w:val="Heading3"/>
+        <w:rPr>
+          <w:lang w:val="en-US"/>
+        </w:rPr>
+      </w:pPr>
+      <w:r>
+        <w:rPr>
+          <w:lang w:val="en-US"/>
+        </w:rPr>
+        <w:t>Generics</w:t>
+      </w:r>
+    </w:p>
+    <w:p>
+      <w:pPr>
+        <w:jc w:val="left"/>
+        <w:rPr>
+          <w:lang w:val="en-US"/>
+        </w:rPr>
+      </w:pPr>
+      <w:r>
+        <w:rPr>
+          <w:b/>
+          <w:lang w:val="en-US"/>
+        </w:rPr>
+        <w:t>Width_g</w:t>
+      </w:r>
+      <w:r>
+        <w:rPr>
+          <w:b/>
+          <w:lang w:val="en-US"/>
+        </w:rPr>
+        <w:tab/>
+      </w:r>
+      <w:r>
+        <w:rPr>
+          <w:b/>
+          <w:lang w:val="en-US"/>
+        </w:rPr>
+        <w:tab/>
+      </w:r>
+      <w:r>
+        <w:rPr>
+          <w:b/>
+          <w:lang w:val="en-US"/>
+        </w:rPr>
+        <w:tab/>
+      </w:r>
+      <w:r>
+        <w:rPr>
+          <w:lang w:val="en-US"/>
+        </w:rPr>
+        <w:t>Width of the data signal</w:t>
+      </w:r>
+      <w:r>
+        <w:rPr>
+          <w:lang w:val="en-US"/>
+        </w:rPr>
+        <w:br/>
+      </w:r>
+      <w:r>
+        <w:rPr>
+          <w:b/>
+          <w:lang w:val="en-US"/>
+        </w:rPr>
+        <w:t>UseRdy_g</w:t>
+      </w:r>
+      <w:r>
+        <w:rPr>
+          <w:b/>
+          <w:lang w:val="en-US"/>
+        </w:rPr>
+        <w:tab/>
+      </w:r>
+      <w:r>
+        <w:rPr>
+          <w:b/>
+          <w:lang w:val="en-US"/>
+        </w:rPr>
+        <w:tab/>
+      </w:r>
+      <w:r>
+        <w:rPr>
+          <w:b/>
+          <w:lang w:val="en-US"/>
+        </w:rPr>
+        <w:tab/>
+      </w:r>
+      <w:r>
+        <w:rPr>
+          <w:lang w:val="en-US"/>
+        </w:rPr>
+        <w:t xml:space="preserve">True </w:t>
+      </w:r>
+      <w:r>
+        <w:rPr>
+          <w:lang w:val="en-US"/>
+        </w:rPr>
+        <w:tab/>
+      </w:r>
+      <w:r>
+        <w:rPr>
+          <w:lang w:val="en-US"/>
+        </w:rPr>
+        <w:tab/>
+        <w:t>Backpressure is handled (</w:t>
+      </w:r>
+      <w:r>
+        <w:rPr>
+          <w:i/>
+          <w:lang w:val="en-US"/>
+        </w:rPr>
+        <w:t xml:space="preserve">Rdy </w:t>
+      </w:r>
+      <w:r>
+        <w:rPr>
+          <w:lang w:val="en-US"/>
+        </w:rPr>
+        <w:t>is used and pipelined)</w:t>
+      </w:r>
+      <w:r>
+        <w:rPr>
+          <w:lang w:val="en-US"/>
+        </w:rPr>
+        <w:br/>
+        <w:t xml:space="preserve"> </w:t>
+      </w:r>
+      <w:r>
+        <w:rPr>
+          <w:lang w:val="en-US"/>
+        </w:rPr>
+        <w:tab/>
+      </w:r>
+      <w:r>
+        <w:rPr>
+          <w:lang w:val="en-US"/>
+        </w:rPr>
+        <w:tab/>
+      </w:r>
+      <w:r>
+        <w:rPr>
+          <w:lang w:val="en-US"/>
+        </w:rPr>
+        <w:tab/>
+      </w:r>
+      <w:r>
+        <w:rPr>
+          <w:lang w:val="en-US"/>
+        </w:rPr>
+        <w:tab/>
+        <w:t>False</w:t>
+      </w:r>
+      <w:r>
+        <w:rPr>
+          <w:lang w:val="en-US"/>
+        </w:rPr>
+        <w:tab/>
+      </w:r>
+      <w:r>
+        <w:rPr>
+          <w:lang w:val="en-US"/>
+        </w:rPr>
+        <w:tab/>
+        <w:t>Backpressure is not handled (</w:t>
+      </w:r>
+      <w:r>
+        <w:rPr>
+          <w:i/>
+          <w:lang w:val="en-US"/>
+        </w:rPr>
+        <w:t xml:space="preserve">Rdy </w:t>
+      </w:r>
+      <w:r>
+        <w:rPr>
+          <w:lang w:val="en-US"/>
+        </w:rPr>
+        <w:t>is not connected at all in this case)</w:t>
+      </w:r>
+      <w:r>
+        <w:rPr>
+          <w:lang w:val="en-US"/>
+        </w:rPr>
+        <w:br/>
+      </w:r>
+      <w:r>
+        <w:rPr>
+          <w:b/>
+          <w:lang w:val="en-US"/>
+        </w:rPr>
+        <w:t>Stages_g</w:t>
+      </w:r>
+      <w:r>
+        <w:rPr>
+          <w:b/>
+          <w:lang w:val="en-US"/>
+        </w:rPr>
+        <w:tab/>
+      </w:r>
+      <w:r>
+        <w:rPr>
+          <w:b/>
+          <w:lang w:val="en-US"/>
+        </w:rPr>
+        <w:tab/>
+      </w:r>
+      <w:r>
+        <w:rPr>
+          <w:b/>
+          <w:lang w:val="en-US"/>
+        </w:rPr>
+        <w:tab/>
+      </w:r>
+      <w:r>
+        <w:rPr>
+          <w:lang w:val="en-US"/>
+        </w:rPr>
+        <w:t xml:space="preserve">Number of pipeline stages </w:t>
+      </w:r>
+    </w:p>
+    <w:p>
+      <w:pPr>
+        <w:pStyle w:val="Heading3"/>
+        <w:rPr>
+          <w:lang w:val="en-US"/>
+        </w:rPr>
+      </w:pPr>
+      <w:r>
+        <w:rPr>
+          <w:lang w:val="en-US"/>
+        </w:rPr>
+        <w:t>Interfaces</w:t>
+      </w:r>
+    </w:p>
+    <w:tbl>
+      <w:tblPr>
+        <w:tblStyle w:val="TableGrid"/>
+        <w:tblW w:w="0" w:type="auto"/>
+        <w:tblInd w:w="38" w:type="dxa"/>
+        <w:tblLook w:val="04A0" w:firstRow="1" w:lastRow="0" w:firstColumn="1" w:lastColumn="0" w:noHBand="0" w:noVBand="1"/>
+      </w:tblPr>
+      <w:tblGrid>
+        <w:gridCol w:w="1579"/>
+        <w:gridCol w:w="1134"/>
+        <w:gridCol w:w="2242"/>
+        <w:gridCol w:w="5428"/>
+      </w:tblGrid>
+      <w:tr>
+        <w:trPr>
+          <w:trHeight w:val="369"/>
+        </w:trPr>
+        <w:tc>
+          <w:tcPr>
+            <w:tcW w:w="1579" w:type="dxa"/>
+            <w:tcBorders>
+              <w:bottom w:val="single" w:sz="4" w:space="0" w:color="auto"/>
+            </w:tcBorders>
+            <w:shd w:val="pct15" w:color="auto" w:fill="auto"/>
+            <w:vAlign w:val="center"/>
+          </w:tcPr>
+          <w:p>
+            <w:pPr>
+              <w:pStyle w:val="TableHeader"/>
+            </w:pPr>
+            <w:r>
+              <w:t>Signal</w:t>
+            </w:r>
+          </w:p>
+        </w:tc>
+        <w:tc>
+          <w:tcPr>
+            <w:tcW w:w="1134" w:type="dxa"/>
+            <w:shd w:val="pct15" w:color="auto" w:fill="auto"/>
+            <w:vAlign w:val="center"/>
+          </w:tcPr>
+          <w:p>
+            <w:pPr>
+              <w:pStyle w:val="TableHeader"/>
+              <w:jc w:val="center"/>
+            </w:pPr>
+            <w:r>
+              <w:t>Direction</w:t>
+            </w:r>
+          </w:p>
+        </w:tc>
+        <w:tc>
+          <w:tcPr>
+            <w:tcW w:w="2242" w:type="dxa"/>
+            <w:shd w:val="pct15" w:color="auto" w:fill="auto"/>
+            <w:vAlign w:val="center"/>
+          </w:tcPr>
+          <w:p>
+            <w:pPr>
+              <w:pStyle w:val="TableHeader"/>
+              <w:jc w:val="center"/>
+            </w:pPr>
+            <w:r>
+              <w:t>Width</w:t>
+            </w:r>
+          </w:p>
+        </w:tc>
+        <w:tc>
+          <w:tcPr>
+            <w:tcW w:w="5428" w:type="dxa"/>
+            <w:shd w:val="pct15" w:color="auto" w:fill="auto"/>
+            <w:vAlign w:val="center"/>
+          </w:tcPr>
+          <w:p>
+            <w:pPr>
+              <w:pStyle w:val="TableHeader"/>
+            </w:pPr>
+            <w:r>
+              <w:t>Description</w:t>
+            </w:r>
+          </w:p>
+        </w:tc>
+      </w:tr>
+      <w:tr>
+        <w:trPr>
+          <w:trHeight w:val="369"/>
+        </w:trPr>
+        <w:tc>
+          <w:tcPr>
+            <w:tcW w:w="10383" w:type="dxa"/>
+            <w:gridSpan w:val="4"/>
+            <w:shd w:val="pct5" w:color="auto" w:fill="auto"/>
+            <w:vAlign w:val="center"/>
+          </w:tcPr>
+          <w:p>
+            <w:pPr>
+              <w:pStyle w:val="TableContent"/>
+              <w:rPr>
+                <w:b/>
+                <w:i/>
+              </w:rPr>
+            </w:pPr>
+            <w:r>
+              <w:rPr>
+                <w:b/>
+                <w:i/>
+              </w:rPr>
+              <w:t>Control Signals</w:t>
+            </w:r>
+          </w:p>
+        </w:tc>
+      </w:tr>
+      <w:tr>
+        <w:trPr>
+          <w:trHeight w:val="369"/>
+        </w:trPr>
+        <w:tc>
+          <w:tcPr>
+            <w:tcW w:w="1579" w:type="dxa"/>
+            <w:shd w:val="pct5" w:color="auto" w:fill="auto"/>
+            <w:vAlign w:val="center"/>
+          </w:tcPr>
+          <w:p>
+            <w:pPr>
+              <w:pStyle w:val="TableContent"/>
+            </w:pPr>
+            <w:r>
+              <w:t>Clk</w:t>
+            </w:r>
+          </w:p>
+        </w:tc>
+        <w:tc>
+          <w:tcPr>
+            <w:tcW w:w="1134" w:type="dxa"/>
+            <w:vAlign w:val="center"/>
+          </w:tcPr>
+          <w:p>
+            <w:pPr>
+              <w:pStyle w:val="TableContent"/>
+              <w:jc w:val="center"/>
+            </w:pPr>
+            <w:r>
+              <w:t>Input</w:t>
+            </w:r>
+          </w:p>
+        </w:tc>
+        <w:tc>
+          <w:tcPr>
+            <w:tcW w:w="2242" w:type="dxa"/>
+            <w:vAlign w:val="center"/>
+          </w:tcPr>
+          <w:p>
+            <w:pPr>
+              <w:pStyle w:val="TableContent"/>
+              <w:jc w:val="center"/>
+            </w:pPr>
+            <w:r>
+              <w:t>1</w:t>
+            </w:r>
+          </w:p>
+        </w:tc>
+        <w:tc>
+          <w:tcPr>
+            <w:tcW w:w="5428" w:type="dxa"/>
+            <w:vAlign w:val="center"/>
+          </w:tcPr>
+          <w:p>
+            <w:pPr>
+              <w:pStyle w:val="TableContent"/>
+            </w:pPr>
+            <w:r>
+              <w:t>Clock</w:t>
+            </w:r>
+          </w:p>
+        </w:tc>
+      </w:tr>
+      <w:tr>
+        <w:trPr>
+          <w:trHeight w:val="369"/>
+        </w:trPr>
+        <w:tc>
+          <w:tcPr>
+            <w:tcW w:w="1579" w:type="dxa"/>
+            <w:shd w:val="pct5" w:color="auto" w:fill="auto"/>
+            <w:vAlign w:val="center"/>
+          </w:tcPr>
+          <w:p>
+            <w:pPr>
+              <w:pStyle w:val="TableContent"/>
+            </w:pPr>
+            <w:r>
+              <w:t>Rst</w:t>
+            </w:r>
+          </w:p>
+        </w:tc>
+        <w:tc>
+          <w:tcPr>
+            <w:tcW w:w="1134" w:type="dxa"/>
+            <w:vAlign w:val="center"/>
+          </w:tcPr>
+          <w:p>
+            <w:pPr>
+              <w:pStyle w:val="TableContent"/>
+              <w:jc w:val="center"/>
+            </w:pPr>
+            <w:r>
+              <w:t>Input</w:t>
+            </w:r>
+          </w:p>
+        </w:tc>
+        <w:tc>
+          <w:tcPr>
+            <w:tcW w:w="2242" w:type="dxa"/>
+            <w:vAlign w:val="center"/>
+          </w:tcPr>
+          <w:p>
+            <w:pPr>
+              <w:pStyle w:val="TableContent"/>
+              <w:jc w:val="center"/>
+            </w:pPr>
+            <w:r>
+              <w:t>1</w:t>
+            </w:r>
+          </w:p>
+        </w:tc>
+        <w:tc>
+          <w:tcPr>
+            <w:tcW w:w="5428" w:type="dxa"/>
+            <w:vAlign w:val="center"/>
+          </w:tcPr>
+          <w:p>
+            <w:pPr>
+              <w:pStyle w:val="TableContent"/>
+            </w:pPr>
+            <w:r>
+              <w:t>Reset (high active)</w:t>
+            </w:r>
+          </w:p>
+        </w:tc>
+      </w:tr>
+      <w:tr>
+        <w:trPr>
+          <w:trHeight w:val="369"/>
+        </w:trPr>
+        <w:tc>
+          <w:tcPr>
+            <w:tcW w:w="10383" w:type="dxa"/>
+            <w:gridSpan w:val="4"/>
+            <w:shd w:val="pct5" w:color="auto" w:fill="auto"/>
+            <w:vAlign w:val="center"/>
+          </w:tcPr>
+          <w:p>
+            <w:pPr>
+              <w:pStyle w:val="TableContent"/>
+            </w:pPr>
+            <w:r>
+              <w:rPr>
+                <w:b/>
+                <w:i/>
+              </w:rPr>
+              <w:t>Input</w:t>
+            </w:r>
+          </w:p>
+        </w:tc>
+      </w:tr>
+      <w:tr>
+        <w:trPr>
+          <w:trHeight w:val="369"/>
+        </w:trPr>
+        <w:tc>
+          <w:tcPr>
+            <w:tcW w:w="1579" w:type="dxa"/>
+            <w:shd w:val="pct5" w:color="auto" w:fill="auto"/>
+            <w:vAlign w:val="center"/>
+          </w:tcPr>
+          <w:p>
+            <w:pPr>
+              <w:pStyle w:val="TableContent"/>
+            </w:pPr>
+            <w:r>
+              <w:t>InVld</w:t>
+            </w:r>
+          </w:p>
+        </w:tc>
+        <w:tc>
+          <w:tcPr>
+            <w:tcW w:w="1134" w:type="dxa"/>
+            <w:vAlign w:val="center"/>
+          </w:tcPr>
+          <w:p>
+            <w:pPr>
+              <w:pStyle w:val="TableContent"/>
+              <w:jc w:val="center"/>
+            </w:pPr>
+            <w:r>
+              <w:t>Input</w:t>
+            </w:r>
+          </w:p>
+        </w:tc>
+        <w:tc>
+          <w:tcPr>
+            <w:tcW w:w="2242" w:type="dxa"/>
+            <w:vAlign w:val="center"/>
+          </w:tcPr>
+          <w:p>
+            <w:pPr>
+              <w:pStyle w:val="TableContent"/>
+              <w:jc w:val="center"/>
+            </w:pPr>
+            <w:r>
+              <w:t>1</w:t>
+            </w:r>
+          </w:p>
+        </w:tc>
+        <w:tc>
+          <w:tcPr>
+            <w:tcW w:w="5428" w:type="dxa"/>
+            <w:vAlign w:val="center"/>
+          </w:tcPr>
+          <w:p>
+            <w:pPr>
+              <w:pStyle w:val="TableContent"/>
+              <w:rPr>
+                <w:i/>
+              </w:rPr>
+            </w:pPr>
+            <w:r>
+              <w:t>AXI-S handshaking signal</w:t>
+            </w:r>
+          </w:p>
+        </w:tc>
+      </w:tr>
+      <w:tr>
+        <w:trPr>
+          <w:trHeight w:val="369"/>
+        </w:trPr>
+        <w:tc>
+          <w:tcPr>
+            <w:tcW w:w="1579" w:type="dxa"/>
+            <w:shd w:val="pct5" w:color="auto" w:fill="auto"/>
+            <w:vAlign w:val="center"/>
+          </w:tcPr>
+          <w:p>
+            <w:pPr>
+              <w:pStyle w:val="TableContent"/>
+            </w:pPr>
+            <w:r>
+              <w:t>InRdy</w:t>
+            </w:r>
+          </w:p>
+        </w:tc>
+        <w:tc>
+          <w:tcPr>
+            <w:tcW w:w="1134" w:type="dxa"/>
+            <w:vAlign w:val="center"/>
+          </w:tcPr>
+          <w:p>
+            <w:pPr>
+              <w:pStyle w:val="TableContent"/>
+              <w:jc w:val="center"/>
+            </w:pPr>
+            <w:r>
+              <w:t>Output</w:t>
+            </w:r>
+          </w:p>
+        </w:tc>
+        <w:tc>
+          <w:tcPr>
+            <w:tcW w:w="2242" w:type="dxa"/>
+            <w:vAlign w:val="center"/>
+          </w:tcPr>
+          <w:p>
+            <w:pPr>
+              <w:pStyle w:val="TableContent"/>
+              <w:jc w:val="center"/>
+            </w:pPr>
+            <w:r>
+              <w:t>1</w:t>
+            </w:r>
+          </w:p>
+        </w:tc>
+        <w:tc>
+          <w:tcPr>
+            <w:tcW w:w="5428" w:type="dxa"/>
+            <w:vAlign w:val="center"/>
+          </w:tcPr>
+          <w:p>
+            <w:pPr>
+              <w:pStyle w:val="TableContent"/>
+            </w:pPr>
+            <w:r>
+              <w:t>AXI-S handshaking signal</w:t>
+            </w:r>
+          </w:p>
+        </w:tc>
+      </w:tr>
+      <w:tr>
+        <w:trPr>
+          <w:trHeight w:val="369"/>
+        </w:trPr>
+        <w:tc>
+          <w:tcPr>
+            <w:tcW w:w="1579" w:type="dxa"/>
+            <w:shd w:val="pct5" w:color="auto" w:fill="auto"/>
+            <w:vAlign w:val="center"/>
+          </w:tcPr>
+          <w:p>
+            <w:pPr>
+              <w:pStyle w:val="TableContent"/>
+            </w:pPr>
+            <w:r>
+              <w:t>InData</w:t>
+            </w:r>
+          </w:p>
+        </w:tc>
+        <w:tc>
+          <w:tcPr>
+            <w:tcW w:w="1134" w:type="dxa"/>
+            <w:vAlign w:val="center"/>
+          </w:tcPr>
+          <w:p>
+            <w:pPr>
+              <w:pStyle w:val="TableContent"/>
+              <w:jc w:val="center"/>
+            </w:pPr>
+            <w:r>
+              <w:t>Input</w:t>
+            </w:r>
+          </w:p>
+        </w:tc>
+        <w:tc>
+          <w:tcPr>
+            <w:tcW w:w="2242" w:type="dxa"/>
+            <w:vAlign w:val="center"/>
+          </w:tcPr>
+          <w:p>
+            <w:pPr>
+              <w:pStyle w:val="TableContent"/>
+              <w:jc w:val="center"/>
+            </w:pPr>
+            <w:r>
+              <w:t>Width_g</w:t>
+            </w:r>
+          </w:p>
+        </w:tc>
+        <w:tc>
+          <w:tcPr>
+            <w:tcW w:w="5428" w:type="dxa"/>
+            <w:vAlign w:val="center"/>
+          </w:tcPr>
+          <w:p>
+            <w:pPr>
+              <w:pStyle w:val="TableContent"/>
+            </w:pPr>
+            <w:r>
+              <w:t>Data input</w:t>
+            </w:r>
+          </w:p>
+        </w:tc>
+      </w:tr>
+      <w:tr>
+        <w:trPr>
+          <w:trHeight w:val="369"/>
+        </w:trPr>
+        <w:tc>
+          <w:tcPr>
+            <w:tcW w:w="10383" w:type="dxa"/>
+            <w:gridSpan w:val="4"/>
+            <w:shd w:val="pct5" w:color="auto" w:fill="auto"/>
+            <w:vAlign w:val="center"/>
+          </w:tcPr>
+          <w:p>
+            <w:pPr>
+              <w:pStyle w:val="TableContent"/>
+            </w:pPr>
+          </w:p>
+        </w:tc>
+      </w:tr>
+      <w:tr>
+        <w:trPr>
+          <w:trHeight w:val="369"/>
+        </w:trPr>
+        <w:tc>
+          <w:tcPr>
+            <w:tcW w:w="1579" w:type="dxa"/>
+            <w:shd w:val="pct5" w:color="auto" w:fill="auto"/>
+            <w:vAlign w:val="center"/>
+          </w:tcPr>
+          <w:p>
+            <w:pPr>
+              <w:pStyle w:val="TableContent"/>
+            </w:pPr>
+            <w:r>
+              <w:t>OutVld</w:t>
+            </w:r>
+          </w:p>
+        </w:tc>
+        <w:tc>
+          <w:tcPr>
+            <w:tcW w:w="1134" w:type="dxa"/>
+            <w:vAlign w:val="center"/>
+          </w:tcPr>
+          <w:p>
+            <w:pPr>
+              <w:pStyle w:val="TableContent"/>
+              <w:jc w:val="center"/>
+            </w:pPr>
+            <w:r>
+              <w:t>Output</w:t>
+            </w:r>
+          </w:p>
+        </w:tc>
+        <w:tc>
+          <w:tcPr>
+            <w:tcW w:w="2242" w:type="dxa"/>
+            <w:vAlign w:val="center"/>
+          </w:tcPr>
+          <w:p>
+            <w:pPr>
+              <w:pStyle w:val="TableContent"/>
+              <w:jc w:val="center"/>
+            </w:pPr>
+            <w:r>
+              <w:t>1</w:t>
+            </w:r>
+          </w:p>
+        </w:tc>
+        <w:tc>
+          <w:tcPr>
+            <w:tcW w:w="5428" w:type="dxa"/>
+            <w:vAlign w:val="center"/>
+          </w:tcPr>
+          <w:p>
+            <w:pPr>
+              <w:pStyle w:val="TableContent"/>
+              <w:rPr>
+                <w:i/>
+              </w:rPr>
+            </w:pPr>
+            <w:r>
+              <w:t>AXI-S handshaking signal</w:t>
+            </w:r>
+          </w:p>
+        </w:tc>
+      </w:tr>
+      <w:tr>
+        <w:trPr>
+          <w:trHeight w:val="369"/>
+        </w:trPr>
+        <w:tc>
+          <w:tcPr>
+            <w:tcW w:w="1579" w:type="dxa"/>
+            <w:shd w:val="pct5" w:color="auto" w:fill="auto"/>
+            <w:vAlign w:val="center"/>
+          </w:tcPr>
+          <w:p>
+            <w:pPr>
+              <w:pStyle w:val="TableContent"/>
+            </w:pPr>
+            <w:r>
+              <w:t>OutRdy</w:t>
+            </w:r>
+          </w:p>
+        </w:tc>
+        <w:tc>
+          <w:tcPr>
+            <w:tcW w:w="1134" w:type="dxa"/>
+            <w:vAlign w:val="center"/>
+          </w:tcPr>
+          <w:p>
+            <w:pPr>
+              <w:pStyle w:val="TableContent"/>
+              <w:jc w:val="center"/>
+            </w:pPr>
+            <w:r>
+              <w:t>Input</w:t>
+            </w:r>
+          </w:p>
+        </w:tc>
+        <w:tc>
+          <w:tcPr>
+            <w:tcW w:w="2242" w:type="dxa"/>
+            <w:vAlign w:val="center"/>
+          </w:tcPr>
+          <w:p>
+            <w:pPr>
+              <w:pStyle w:val="TableContent"/>
+              <w:jc w:val="center"/>
+            </w:pPr>
+            <w:r>
+              <w:t>1</w:t>
+            </w:r>
+          </w:p>
+        </w:tc>
+        <w:tc>
+          <w:tcPr>
+            <w:tcW w:w="5428" w:type="dxa"/>
+            <w:vAlign w:val="center"/>
+          </w:tcPr>
+          <w:p>
+            <w:pPr>
+              <w:pStyle w:val="TableContent"/>
+            </w:pPr>
+            <w:r>
+              <w:t>AXI-S handshaking signal</w:t>
+            </w:r>
+          </w:p>
+        </w:tc>
+      </w:tr>
+      <w:tr>
+        <w:trPr>
+          <w:trHeight w:val="369"/>
+        </w:trPr>
+        <w:tc>
+          <w:tcPr>
+            <w:tcW w:w="1579" w:type="dxa"/>
+            <w:shd w:val="pct5" w:color="auto" w:fill="auto"/>
+            <w:vAlign w:val="center"/>
+          </w:tcPr>
+          <w:p>
+            <w:pPr>
+              <w:pStyle w:val="TableContent"/>
+            </w:pPr>
+            <w:r>
+              <w:t>OutData</w:t>
+            </w:r>
+          </w:p>
+        </w:tc>
+        <w:tc>
+          <w:tcPr>
+            <w:tcW w:w="1134" w:type="dxa"/>
+            <w:vAlign w:val="center"/>
+          </w:tcPr>
+          <w:p>
+            <w:pPr>
+              <w:pStyle w:val="TableContent"/>
+              <w:jc w:val="center"/>
+            </w:pPr>
+            <w:r>
+              <w:t>Output</w:t>
+            </w:r>
+          </w:p>
+        </w:tc>
+        <w:tc>
+          <w:tcPr>
+            <w:tcW w:w="2242" w:type="dxa"/>
+            <w:vAlign w:val="center"/>
+          </w:tcPr>
+          <w:p>
+            <w:pPr>
+              <w:pStyle w:val="TableContent"/>
+              <w:jc w:val="center"/>
+            </w:pPr>
+            <w:r>
+              <w:t>Width_g</w:t>
+            </w:r>
+          </w:p>
+        </w:tc>
+        <w:tc>
+          <w:tcPr>
+            <w:tcW w:w="5428" w:type="dxa"/>
+            <w:vAlign w:val="center"/>
+          </w:tcPr>
+          <w:p>
+            <w:pPr>
+              <w:pStyle w:val="TableContent"/>
+            </w:pPr>
+            <w:r>
+              <w:t>Data output</w:t>
+            </w:r>
+          </w:p>
+        </w:tc>
+      </w:tr>
+    </w:tbl>
+    <w:p>
+      <w:pPr>
+        <w:rPr>
+          <w:lang w:val="en-US"/>
+        </w:rPr>
+      </w:pPr>
+    </w:p>
+    <w:p>
+      <w:pPr>
+        <w:rPr>
+          <w:lang w:val="en-US"/>
+        </w:rPr>
+      </w:pPr>
+    </w:p>
+    <w:p>
+      <w:pPr>
+        <w:rPr>
+          <w:lang w:val="en-US"/>
+        </w:rPr>
+      </w:pPr>
+    </w:p>
+    <w:p>
+      <w:pPr>
+        <w:rPr>
+          <w:lang w:val="en-US"/>
+        </w:rPr>
+      </w:pPr>
+    </w:p>
+    <w:p>
+      <w:pPr>
+        <w:rPr>
+          <w:lang w:val="en-US"/>
+        </w:rPr>
+      </w:pPr>
     </w:p>
     <w:sectPr>
       <w:headerReference w:type="default" r:id="rId47"/>
@@ -61398,7 +62510,7 @@
     <w:r>
       <w:rPr>
         <w:noProof/>
-        <w:lang w:val="en-US"/>
+        <w:lang w:eastAsia="de-CH"/>
       </w:rPr>
       <mc:AlternateContent>
         <mc:Choice Requires="wps">
@@ -61474,7 +62586,7 @@
         </mc:Choice>
         <mc:Fallback>
           <w:pict>
-            <v:line w14:anchorId="62E2C9B9" id="Line 2" o:spid="_x0000_s1026" style="position:absolute;z-index:251658240;visibility:visible;mso-wrap-style:square;mso-width-percent:0;mso-height-percent:0;mso-wrap-distance-left:9pt;mso-wrap-distance-top:0;mso-wrap-distance-right:9pt;mso-wrap-distance-bottom:0;mso-position-horizontal:absolute;mso-position-horizontal-relative:page;mso-position-vertical:absolute;mso-position-vertical-relative:page;mso-width-percent:0;mso-height-percent:0;mso-width-relative:page;mso-height-relative:page" from="42.55pt,802.3pt" to="552.75pt,802.35pt" o:gfxdata="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" o:allowincell="f" strokecolor="blue" strokeweight="1.5pt">
+            <v:line w14:anchorId="133936CE" id="Line 2" o:spid="_x0000_s1026" style="position:absolute;z-index:251658240;visibility:visible;mso-wrap-style:square;mso-width-percent:0;mso-height-percent:0;mso-wrap-distance-left:9pt;mso-wrap-distance-top:0;mso-wrap-distance-right:9pt;mso-wrap-distance-bottom:0;mso-position-horizontal:absolute;mso-position-horizontal-relative:page;mso-position-vertical:absolute;mso-position-vertical-relative:page;mso-width-percent:0;mso-height-percent:0;mso-width-relative:page;mso-height-relative:page" from="42.55pt,802.3pt" to="552.75pt,802.35pt" o:gfxdata="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" o:allowincell="f" strokecolor="blue" strokeweight="1.5pt">
               <v:stroke startarrowwidth="narrow" startarrowlength="short" endarrowwidth="narrow" endarrowlength="short"/>
               <w10:wrap anchorx="page" anchory="page"/>
             </v:line>
@@ -61562,7 +62674,7 @@
         <w:noProof/>
         <w:sz w:val="16"/>
       </w:rPr>
-      <w:t>26.09.2019</w:t>
+      <w:t>07.11.2019</w:t>
     </w:r>
     <w:r>
       <w:rPr>
@@ -61616,7 +62728,7 @@
         <w:sz w:val="16"/>
         <w:szCs w:val="16"/>
       </w:rPr>
-      <w:t>72</w:t>
+      <w:t>73</w:t>
     </w:r>
     <w:r>
       <w:rPr>
@@ -61667,7 +62779,7 @@
     <w:r>
       <w:rPr>
         <w:noProof/>
-        <w:lang w:val="en-US"/>
+        <w:lang w:eastAsia="de-CH"/>
       </w:rPr>
       <mc:AlternateContent>
         <mc:Choice Requires="wps">
@@ -61743,7 +62855,7 @@
         </mc:Choice>
         <mc:Fallback>
           <w:pict>
-            <v:line w14:anchorId="14AB6CEB" id="Line 1" o:spid="_x0000_s1026" style="position:absolute;z-index:251657216;visibility:visible;mso-wrap-style:square;mso-width-percent:0;mso-height-percent:0;mso-wrap-distance-left:9pt;mso-wrap-distance-top:0;mso-wrap-distance-right:9pt;mso-wrap-distance-bottom:0;mso-position-horizontal:absolute;mso-position-horizontal-relative:margin;mso-position-vertical:absolute;mso-position-vertical-relative:page;mso-width-percent:0;mso-height-percent:0;mso-width-relative:page;mso-height-relative:page" from="320.35pt,59.55pt" to="507.45pt,59.6pt" o:gfxdata="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" o:allowincell="f" strokecolor="blue" strokeweight="2pt">
+            <v:line w14:anchorId="01085BD1" id="Line 1" o:spid="_x0000_s1026" style="position:absolute;z-index:251657216;visibility:visible;mso-wrap-style:square;mso-width-percent:0;mso-height-percent:0;mso-wrap-distance-left:9pt;mso-wrap-distance-top:0;mso-wrap-distance-right:9pt;mso-wrap-distance-bottom:0;mso-position-horizontal:absolute;mso-position-horizontal-relative:margin;mso-position-vertical:absolute;mso-position-vertical-relative:page;mso-width-percent:0;mso-height-percent:0;mso-width-relative:page;mso-height-relative:page" from="320.35pt,59.55pt" to="507.45pt,59.6pt" o:gfxdata="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" o:allowincell="f" strokecolor="blue" strokeweight="2pt">
               <v:stroke startarrowwidth="narrow" startarrowlength="short" endarrowwidth="narrow" endarrowlength="short"/>
               <w10:wrap anchorx="margin" anchory="page"/>
             </v:line>
@@ -61754,7 +62866,7 @@
     <w:r>
       <w:rPr>
         <w:noProof/>
-        <w:lang w:val="en-US"/>
+        <w:lang w:eastAsia="de-CH"/>
       </w:rPr>
       <w:drawing>
         <wp:inline distT="0" distB="0" distL="0" distR="0" wp14:anchorId="1E186404" wp14:editId="4650F75E">
@@ -68642,7 +69754,7 @@
 </file>
 
 <file path=customXml/itemProps1.xml><?xml version="1.0" encoding="utf-8"?>
-<ds:datastoreItem xmlns:ds="http://schemas.openxmlformats.org/officeDocument/2006/customXml" ds:itemID="{D8DBDB26-1DD5-4F54-87A9-0B634429BFFB}">
+<ds:datastoreItem xmlns:ds="http://schemas.openxmlformats.org/officeDocument/2006/customXml" ds:itemID="{95CE2E55-00C5-429D-9DD5-F6D99ABDE78C}">
   <ds:schemaRefs>
     <ds:schemaRef ds:uri="http://schemas.openxmlformats.org/officeDocument/2006/bibliography"/>
   </ds:schemaRefs>

</xml_diff>

<commit_message>
DOC: Add visio and start fo docu
</commit_message>
<xml_diff>
--- a/doc/psi_common.docx
+++ b/doc/psi_common.docx
@@ -61454,6 +61454,114 @@
         </w:rPr>
         <w:t>ong</w:t>
       </w:r>
+    </w:p>
+    <w:p>
+      <w:pPr>
+        <w:rPr>
+          <w:lang w:val="en-US"/>
+        </w:rPr>
+      </w:pPr>
+    </w:p>
+    <w:p>
+      <w:pPr>
+        <w:pStyle w:val="Heading3"/>
+        <w:rPr>
+          <w:lang w:val="en-US"/>
+        </w:rPr>
+      </w:pPr>
+      <w:r>
+        <w:rPr>
+          <w:lang w:val="en-US"/>
+        </w:rPr>
+        <w:t>Description</w:t>
+      </w:r>
+    </w:p>
+    <w:p>
+      <w:pPr>
+        <w:rPr>
+          <w:lang w:val="en-US"/>
+        </w:rPr>
+      </w:pPr>
+      <w:r>
+        <w:rPr>
+          <w:lang w:val="en-US"/>
+        </w:rPr>
+        <w:t xml:space="preserve">This component implements </w:t>
+      </w:r>
+      <w:r>
+        <w:rPr>
+          <w:lang w:val="en-US"/>
+        </w:rPr>
+        <w:t xml:space="preserve">a ping pong buffer mechanism around a </w:t>
+      </w:r>
+      <w:r>
+        <w:rPr>
+          <w:b/>
+          <w:i/>
+          <w:lang w:val="en-US"/>
+        </w:rPr>
+        <w:t>single</w:t>
+      </w:r>
+      <w:r>
+        <w:rPr>
+          <w:lang w:val="en-US"/>
+        </w:rPr>
+        <w:t xml:space="preserve"> RAM block</w:t>
+      </w:r>
+      <w:r>
+        <w:rPr>
+          <w:lang w:val="en-US"/>
+        </w:rPr>
+        <w:t xml:space="preserve"> for multiple channels.</w:t>
+      </w:r>
+      <w:r>
+        <w:rPr>
+          <w:lang w:val="en-US"/>
+        </w:rPr>
+        <w:t xml:space="preserve"> </w:t>
+      </w:r>
+      <w:r>
+        <w:rPr>
+          <w:lang w:val="en-US"/>
+        </w:rPr>
+        <w:t>I</w:t>
+      </w:r>
+      <w:r>
+        <w:rPr>
+          <w:lang w:val="en-US"/>
+        </w:rPr>
+        <w:t>t allows to stream data continuously in moving data back and forth at different memory space. While a buffer ‘Ping’ is written the other ‘Pong’ can be read</w:t>
+      </w:r>
+      <w:r>
+        <w:rPr>
+          <w:lang w:val="en-US"/>
+        </w:rPr>
+        <w:t>.</w:t>
+      </w:r>
+      <w:r>
+        <w:rPr>
+          <w:lang w:val="en-US"/>
+        </w:rPr>
+        <w:t xml:space="preserve"> An interrupt is delivered when the buffer write swap, it gives to the user to start a read. At the read port it is possible to select channel independent from sample (see Fig.39). The ping pong component allows to either send data in parallel as shown on next figure either in time division multiplexed flow. If the user wants to use a single channel the parallel mode is required. Some limitations exists in term of genericity and ratio between data frequency sample</w:t>
+      </w:r>
+      <w:r>
+        <w:rPr>
+          <w:lang w:val="en-US"/>
+        </w:rPr>
+        <w:t>, number of channels</w:t>
+      </w:r>
+      <w:r>
+        <w:rPr>
+          <w:lang w:val="en-US"/>
+        </w:rPr>
+        <w:t xml:space="preserve"> and clock</w:t>
+      </w:r>
+      <w:r>
+        <w:rPr>
+          <w:lang w:val="en-US"/>
+        </w:rPr>
+        <w:t xml:space="preserve"> must be decided carefully.</w:t>
+      </w:r>
       <w:bookmarkStart w:id="102" w:name="_GoBack"/>
       <w:bookmarkEnd w:id="102"/>
     </w:p>
@@ -61463,6 +61571,98 @@
           <w:lang w:val="en-US"/>
         </w:rPr>
       </w:pPr>
+      <w:r>
+        <w:object w:dxaOrig="17355" w:dyaOrig="15360" w14:anchorId="4C36CF75">
+          <v:shapetype id="_x0000_t75" coordsize="21600,21600" o:spt="75" o:preferrelative="t" path="m@4@5l@4@11@9@11@9@5xe" filled="f" stroked="f">
+            <v:stroke joinstyle="miter"/>
+            <v:formulas>
+              <v:f eqn="if lineDrawn pixelLineWidth 0"/>
+              <v:f eqn="sum @0 1 0"/>
+              <v:f eqn="sum 0 0 @1"/>
+              <v:f eqn="prod @2 1 2"/>
+              <v:f eqn="prod @3 21600 pixelWidth"/>
+              <v:f eqn="prod @3 21600 pixelHeight"/>
+              <v:f eqn="sum @0 0 1"/>
+              <v:f eqn="prod @6 1 2"/>
+              <v:f eqn="prod @7 21600 pixelWidth"/>
+              <v:f eqn="sum @8 21600 0"/>
+              <v:f eqn="prod @7 21600 pixelHeight"/>
+              <v:f eqn="sum @10 21600 0"/>
+            </v:formulas>
+            <v:path o:extrusionok="f" gradientshapeok="t" o:connecttype="rect"/>
+            <o:lock v:ext="edit" aspectratio="t"/>
+          </v:shapetype>
+          <v:shape id="_x0000_i1032" type="#_x0000_t75" style="width:510pt;height:451.5pt" o:ole="">
+            <v:imagedata r:id="rId47" o:title=""/>
+          </v:shape>
+          <o:OLEObject Type="Embed" ProgID="Visio.Drawing.15" ShapeID="_x0000_i1032" DrawAspect="Content" ObjectID="_1634648127" r:id="rId48"/>
+        </w:object>
+      </w:r>
+    </w:p>
+    <w:p>
+      <w:pPr>
+        <w:pStyle w:val="Caption"/>
+        <w:jc w:val="center"/>
+        <w:rPr>
+          <w:lang w:val="en-US"/>
+        </w:rPr>
+      </w:pPr>
+      <w:r>
+        <w:rPr>
+          <w:lang w:val="en-US"/>
+        </w:rPr>
+        <w:t xml:space="preserve">Figure </w:t>
+      </w:r>
+      <w:r>
+        <w:rPr>
+          <w:lang w:val="en-US"/>
+        </w:rPr>
+        <w:fldChar w:fldCharType="begin"/>
+      </w:r>
+      <w:r>
+        <w:rPr>
+          <w:lang w:val="en-US"/>
+        </w:rPr>
+        <w:instrText xml:space="preserve"> SEQ Figure \* ARABIC </w:instrText>
+      </w:r>
+      <w:r>
+        <w:rPr>
+          <w:lang w:val="en-US"/>
+        </w:rPr>
+        <w:fldChar w:fldCharType="separate"/>
+      </w:r>
+      <w:r>
+        <w:rPr>
+          <w:noProof/>
+          <w:lang w:val="en-US"/>
+        </w:rPr>
+        <w:t>39</w:t>
+      </w:r>
+      <w:r>
+        <w:rPr>
+          <w:lang w:val="en-US"/>
+        </w:rPr>
+        <w:fldChar w:fldCharType="end"/>
+      </w:r>
+      <w:r>
+        <w:rPr>
+          <w:lang w:val="en-US"/>
+        </w:rPr>
+        <w:t>: psi_common_</w:t>
+      </w:r>
+      <w:r>
+        <w:rPr>
+          <w:lang w:val="en-US"/>
+        </w:rPr>
+        <w:t>ping_pong</w:t>
+      </w:r>
+    </w:p>
+    <w:p>
+      <w:pPr>
+        <w:rPr>
+          <w:lang w:val="en-US"/>
+        </w:rPr>
+      </w:pPr>
     </w:p>
     <w:p>
       <w:pPr>
@@ -61475,57 +61675,7 @@
         <w:rPr>
           <w:lang w:val="en-US"/>
         </w:rPr>
-        <w:t>Description</w:t>
-      </w:r>
-    </w:p>
-    <w:p>
-      <w:pPr>
-        <w:rPr>
-          <w:lang w:val="en-US"/>
-        </w:rPr>
-      </w:pPr>
-      <w:r>
-        <w:rPr>
-          <w:lang w:val="en-US"/>
-        </w:rPr>
-        <w:t xml:space="preserve">This component implements </w:t>
-      </w:r>
-      <w:r>
-        <w:rPr>
-          <w:lang w:val="en-US"/>
-        </w:rPr>
-        <w:t>a ping pong buffer mechanism around a single RAM block, it allows to stream data continuously in moving data back and forth at different memory space. While a buffer ‘Ping’ is written the other ‘Pong’ can be read</w:t>
-      </w:r>
-      <w:r>
-        <w:rPr>
-          <w:lang w:val="en-US"/>
-        </w:rPr>
-        <w:t>. The block is generic and it allows having</w:t>
-      </w:r>
-      <w:r>
-        <w:rPr>
-          <w:lang w:val="en-US"/>
-        </w:rPr>
-        <w:t xml:space="preserve"> </w:t>
-      </w:r>
-      <w:r>
-        <w:rPr>
-          <w:lang w:val="en-US"/>
-        </w:rPr>
-        <w:t>several channels at its input, when several channels are connected a channel offset is automatically calculated depending on the sample number requested. The channel offset</w:t>
-      </w:r>
-    </w:p>
-    <w:p>
-      <w:pPr>
-        <w:pStyle w:val="Heading3"/>
-        <w:rPr>
-          <w:lang w:val="en-US"/>
-        </w:rPr>
-      </w:pPr>
-      <w:r>
-        <w:rPr>
-          <w:lang w:val="en-US"/>
-        </w:rPr>
+        <w:lastRenderedPageBreak/>
         <w:t>Generics</w:t>
       </w:r>
     </w:p>
@@ -62459,8 +62609,8 @@
       </w:pPr>
     </w:p>
     <w:sectPr>
-      <w:headerReference w:type="default" r:id="rId47"/>
-      <w:footerReference w:type="default" r:id="rId48"/>
+      <w:headerReference w:type="default" r:id="rId49"/>
+      <w:footerReference w:type="default" r:id="rId50"/>
       <w:pgSz w:w="11907" w:h="16840" w:code="9"/>
       <w:pgMar w:top="1701" w:right="851" w:bottom="1134" w:left="851" w:header="794" w:footer="737" w:gutter="0"/>
       <w:paperSrc w:first="15" w:other="15"/>
@@ -62586,7 +62736,7 @@
         </mc:Choice>
         <mc:Fallback>
           <w:pict>
-            <v:line w14:anchorId="133936CE" id="Line 2" o:spid="_x0000_s1026" style="position:absolute;z-index:251658240;visibility:visible;mso-wrap-style:square;mso-width-percent:0;mso-height-percent:0;mso-wrap-distance-left:9pt;mso-wrap-distance-top:0;mso-wrap-distance-right:9pt;mso-wrap-distance-bottom:0;mso-position-horizontal:absolute;mso-position-horizontal-relative:page;mso-position-vertical:absolute;mso-position-vertical-relative:page;mso-width-percent:0;mso-height-percent:0;mso-width-relative:page;mso-height-relative:page" from="42.55pt,802.3pt" to="552.75pt,802.35pt" o:gfxdata="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" o:allowincell="f" strokecolor="blue" strokeweight="1.5pt">
+            <v:line w14:anchorId="5B8FBDDE" id="Line 2" o:spid="_x0000_s1026" style="position:absolute;z-index:251658240;visibility:visible;mso-wrap-style:square;mso-width-percent:0;mso-height-percent:0;mso-wrap-distance-left:9pt;mso-wrap-distance-top:0;mso-wrap-distance-right:9pt;mso-wrap-distance-bottom:0;mso-position-horizontal:absolute;mso-position-horizontal-relative:page;mso-position-vertical:absolute;mso-position-vertical-relative:page;mso-width-percent:0;mso-height-percent:0;mso-width-relative:page;mso-height-relative:page" from="42.55pt,802.3pt" to="552.75pt,802.35pt" o:gfxdata="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" o:allowincell="f" strokecolor="blue" strokeweight="1.5pt">
               <v:stroke startarrowwidth="narrow" startarrowlength="short" endarrowwidth="narrow" endarrowlength="short"/>
               <w10:wrap anchorx="page" anchory="page"/>
             </v:line>
@@ -62728,7 +62878,7 @@
         <w:sz w:val="16"/>
         <w:szCs w:val="16"/>
       </w:rPr>
-      <w:t>73</w:t>
+      <w:t>74</w:t>
     </w:r>
     <w:r>
       <w:rPr>
@@ -62855,7 +63005,7 @@
         </mc:Choice>
         <mc:Fallback>
           <w:pict>
-            <v:line w14:anchorId="01085BD1" id="Line 1" o:spid="_x0000_s1026" style="position:absolute;z-index:251657216;visibility:visible;mso-wrap-style:square;mso-width-percent:0;mso-height-percent:0;mso-wrap-distance-left:9pt;mso-wrap-distance-top:0;mso-wrap-distance-right:9pt;mso-wrap-distance-bottom:0;mso-position-horizontal:absolute;mso-position-horizontal-relative:margin;mso-position-vertical:absolute;mso-position-vertical-relative:page;mso-width-percent:0;mso-height-percent:0;mso-width-relative:page;mso-height-relative:page" from="320.35pt,59.55pt" to="507.45pt,59.6pt" o:gfxdata="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" o:allowincell="f" strokecolor="blue" strokeweight="2pt">
+            <v:line w14:anchorId="703B303E" id="Line 1" o:spid="_x0000_s1026" style="position:absolute;z-index:251657216;visibility:visible;mso-wrap-style:square;mso-width-percent:0;mso-height-percent:0;mso-wrap-distance-left:9pt;mso-wrap-distance-top:0;mso-wrap-distance-right:9pt;mso-wrap-distance-bottom:0;mso-position-horizontal:absolute;mso-position-horizontal-relative:margin;mso-position-vertical:absolute;mso-position-vertical-relative:page;mso-width-percent:0;mso-height-percent:0;mso-width-relative:page;mso-height-relative:page" from="320.35pt,59.55pt" to="507.45pt,59.6pt" o:gfxdata="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" o:allowincell="f" strokecolor="blue" strokeweight="2pt">
               <v:stroke startarrowwidth="narrow" startarrowlength="short" endarrowwidth="narrow" endarrowlength="short"/>
               <w10:wrap anchorx="margin" anchory="page"/>
             </v:line>
@@ -69754,7 +69904,7 @@
 </file>
 
 <file path=customXml/itemProps1.xml><?xml version="1.0" encoding="utf-8"?>
-<ds:datastoreItem xmlns:ds="http://schemas.openxmlformats.org/officeDocument/2006/customXml" ds:itemID="{95CE2E55-00C5-429D-9DD5-F6D99ABDE78C}">
+<ds:datastoreItem xmlns:ds="http://schemas.openxmlformats.org/officeDocument/2006/customXml" ds:itemID="{D16C1A7B-8CF4-4E60-ADF2-12618D94FC5E}">
   <ds:schemaRefs>
     <ds:schemaRef ds:uri="http://schemas.openxmlformats.org/officeDocument/2006/bibliography"/>
   </ds:schemaRefs>

</xml_diff>

<commit_message>
DOCU: Add tdm input figure for ping-pong - Add my Name to maintainer as spoken and correct error in changelog
</commit_message>
<xml_diff>
--- a/doc/psi_common.docx
+++ b/doc/psi_common.docx
@@ -211,6 +211,8 @@
         <w:t>Table of Contents</w:t>
       </w:r>
     </w:p>
+    <w:bookmarkStart w:id="0" w:name="_GoBack"/>
+    <w:bookmarkEnd w:id="0"/>
     <w:p>
       <w:pPr>
         <w:pStyle w:val="TOC1"/>
@@ -243,7 +245,7 @@
         </w:rPr>
         <w:fldChar w:fldCharType="separate"/>
       </w:r>
-      <w:hyperlink w:anchor="_Toc24035883" w:history="1">
+      <w:hyperlink w:anchor="_Toc24099015" w:history="1">
         <w:r>
           <w:rPr>
             <w:rStyle w:val="Hyperlink"/>
@@ -289,7 +291,7 @@
             <w:noProof/>
             <w:webHidden/>
           </w:rPr>
-          <w:instrText xml:space="preserve"> PAGEREF _Toc24035883 \h </w:instrText>
+          <w:instrText xml:space="preserve"> PAGEREF _Toc24099015 \h </w:instrText>
         </w:r>
         <w:r>
           <w:rPr>
@@ -331,7 +333,7 @@
           <w:lang w:eastAsia="de-CH"/>
         </w:rPr>
       </w:pPr>
-      <w:hyperlink w:anchor="_Toc24035884" w:history="1">
+      <w:hyperlink w:anchor="_Toc24099016" w:history="1">
         <w:r>
           <w:rPr>
             <w:rStyle w:val="Hyperlink"/>
@@ -377,7 +379,7 @@
             <w:noProof/>
             <w:webHidden/>
           </w:rPr>
-          <w:instrText xml:space="preserve"> PAGEREF _Toc24035884 \h </w:instrText>
+          <w:instrText xml:space="preserve"> PAGEREF _Toc24099016 \h </w:instrText>
         </w:r>
         <w:r>
           <w:rPr>
@@ -419,7 +421,7 @@
           <w:lang w:eastAsia="de-CH"/>
         </w:rPr>
       </w:pPr>
-      <w:hyperlink w:anchor="_Toc24035885" w:history="1">
+      <w:hyperlink w:anchor="_Toc24099017" w:history="1">
         <w:r>
           <w:rPr>
             <w:rStyle w:val="Hyperlink"/>
@@ -465,7 +467,7 @@
             <w:noProof/>
             <w:webHidden/>
           </w:rPr>
-          <w:instrText xml:space="preserve"> PAGEREF _Toc24035885 \h </w:instrText>
+          <w:instrText xml:space="preserve"> PAGEREF _Toc24099017 \h </w:instrText>
         </w:r>
         <w:r>
           <w:rPr>
@@ -507,7 +509,7 @@
           <w:lang w:eastAsia="de-CH"/>
         </w:rPr>
       </w:pPr>
-      <w:hyperlink w:anchor="_Toc24035886" w:history="1">
+      <w:hyperlink w:anchor="_Toc24099018" w:history="1">
         <w:r>
           <w:rPr>
             <w:rStyle w:val="Hyperlink"/>
@@ -553,7 +555,7 @@
             <w:noProof/>
             <w:webHidden/>
           </w:rPr>
-          <w:instrText xml:space="preserve"> PAGEREF _Toc24035886 \h </w:instrText>
+          <w:instrText xml:space="preserve"> PAGEREF _Toc24099018 \h </w:instrText>
         </w:r>
         <w:r>
           <w:rPr>
@@ -595,7 +597,7 @@
           <w:lang w:eastAsia="de-CH"/>
         </w:rPr>
       </w:pPr>
-      <w:hyperlink w:anchor="_Toc24035887" w:history="1">
+      <w:hyperlink w:anchor="_Toc24099019" w:history="1">
         <w:r>
           <w:rPr>
             <w:rStyle w:val="Hyperlink"/>
@@ -641,7 +643,7 @@
             <w:noProof/>
             <w:webHidden/>
           </w:rPr>
-          <w:instrText xml:space="preserve"> PAGEREF _Toc24035887 \h </w:instrText>
+          <w:instrText xml:space="preserve"> PAGEREF _Toc24099019 \h </w:instrText>
         </w:r>
         <w:r>
           <w:rPr>
@@ -683,7 +685,7 @@
           <w:lang w:eastAsia="de-CH"/>
         </w:rPr>
       </w:pPr>
-      <w:hyperlink w:anchor="_Toc24035888" w:history="1">
+      <w:hyperlink w:anchor="_Toc24099020" w:history="1">
         <w:r>
           <w:rPr>
             <w:rStyle w:val="Hyperlink"/>
@@ -729,7 +731,7 @@
             <w:noProof/>
             <w:webHidden/>
           </w:rPr>
-          <w:instrText xml:space="preserve"> PAGEREF _Toc24035888 \h </w:instrText>
+          <w:instrText xml:space="preserve"> PAGEREF _Toc24099020 \h </w:instrText>
         </w:r>
         <w:r>
           <w:rPr>
@@ -771,7 +773,7 @@
           <w:lang w:eastAsia="de-CH"/>
         </w:rPr>
       </w:pPr>
-      <w:hyperlink w:anchor="_Toc24035889" w:history="1">
+      <w:hyperlink w:anchor="_Toc24099021" w:history="1">
         <w:r>
           <w:rPr>
             <w:rStyle w:val="Hyperlink"/>
@@ -817,7 +819,7 @@
             <w:noProof/>
             <w:webHidden/>
           </w:rPr>
-          <w:instrText xml:space="preserve"> PAGEREF _Toc24035889 \h </w:instrText>
+          <w:instrText xml:space="preserve"> PAGEREF _Toc24099021 \h </w:instrText>
         </w:r>
         <w:r>
           <w:rPr>
@@ -859,7 +861,7 @@
           <w:lang w:eastAsia="de-CH"/>
         </w:rPr>
       </w:pPr>
-      <w:hyperlink w:anchor="_Toc24035890" w:history="1">
+      <w:hyperlink w:anchor="_Toc24099022" w:history="1">
         <w:r>
           <w:rPr>
             <w:rStyle w:val="Hyperlink"/>
@@ -905,7 +907,7 @@
             <w:noProof/>
             <w:webHidden/>
           </w:rPr>
-          <w:instrText xml:space="preserve"> PAGEREF _Toc24035890 \h </w:instrText>
+          <w:instrText xml:space="preserve"> PAGEREF _Toc24099022 \h </w:instrText>
         </w:r>
         <w:r>
           <w:rPr>
@@ -947,7 +949,7 @@
           <w:lang w:eastAsia="de-CH"/>
         </w:rPr>
       </w:pPr>
-      <w:hyperlink w:anchor="_Toc24035891" w:history="1">
+      <w:hyperlink w:anchor="_Toc24099023" w:history="1">
         <w:r>
           <w:rPr>
             <w:rStyle w:val="Hyperlink"/>
@@ -993,7 +995,7 @@
             <w:noProof/>
             <w:webHidden/>
           </w:rPr>
-          <w:instrText xml:space="preserve"> PAGEREF _Toc24035891 \h </w:instrText>
+          <w:instrText xml:space="preserve"> PAGEREF _Toc24099023 \h </w:instrText>
         </w:r>
         <w:r>
           <w:rPr>
@@ -1035,7 +1037,7 @@
           <w:lang w:eastAsia="de-CH"/>
         </w:rPr>
       </w:pPr>
-      <w:hyperlink w:anchor="_Toc24035892" w:history="1">
+      <w:hyperlink w:anchor="_Toc24099024" w:history="1">
         <w:r>
           <w:rPr>
             <w:rStyle w:val="Hyperlink"/>
@@ -1081,7 +1083,7 @@
             <w:noProof/>
             <w:webHidden/>
           </w:rPr>
-          <w:instrText xml:space="preserve"> PAGEREF _Toc24035892 \h </w:instrText>
+          <w:instrText xml:space="preserve"> PAGEREF _Toc24099024 \h </w:instrText>
         </w:r>
         <w:r>
           <w:rPr>
@@ -1123,7 +1125,7 @@
           <w:lang w:eastAsia="de-CH"/>
         </w:rPr>
       </w:pPr>
-      <w:hyperlink w:anchor="_Toc24035893" w:history="1">
+      <w:hyperlink w:anchor="_Toc24099025" w:history="1">
         <w:r>
           <w:rPr>
             <w:rStyle w:val="Hyperlink"/>
@@ -1169,7 +1171,7 @@
             <w:noProof/>
             <w:webHidden/>
           </w:rPr>
-          <w:instrText xml:space="preserve"> PAGEREF _Toc24035893 \h </w:instrText>
+          <w:instrText xml:space="preserve"> PAGEREF _Toc24099025 \h </w:instrText>
         </w:r>
         <w:r>
           <w:rPr>
@@ -1211,7 +1213,7 @@
           <w:lang w:eastAsia="de-CH"/>
         </w:rPr>
       </w:pPr>
-      <w:hyperlink w:anchor="_Toc24035894" w:history="1">
+      <w:hyperlink w:anchor="_Toc24099026" w:history="1">
         <w:r>
           <w:rPr>
             <w:rStyle w:val="Hyperlink"/>
@@ -1257,7 +1259,7 @@
             <w:noProof/>
             <w:webHidden/>
           </w:rPr>
-          <w:instrText xml:space="preserve"> PAGEREF _Toc24035894 \h </w:instrText>
+          <w:instrText xml:space="preserve"> PAGEREF _Toc24099026 \h </w:instrText>
         </w:r>
         <w:r>
           <w:rPr>
@@ -1299,7 +1301,7 @@
           <w:lang w:eastAsia="de-CH"/>
         </w:rPr>
       </w:pPr>
-      <w:hyperlink w:anchor="_Toc24035895" w:history="1">
+      <w:hyperlink w:anchor="_Toc24099027" w:history="1">
         <w:r>
           <w:rPr>
             <w:rStyle w:val="Hyperlink"/>
@@ -1345,7 +1347,7 @@
             <w:noProof/>
             <w:webHidden/>
           </w:rPr>
-          <w:instrText xml:space="preserve"> PAGEREF _Toc24035895 \h </w:instrText>
+          <w:instrText xml:space="preserve"> PAGEREF _Toc24099027 \h </w:instrText>
         </w:r>
         <w:r>
           <w:rPr>
@@ -1387,7 +1389,7 @@
           <w:lang w:eastAsia="de-CH"/>
         </w:rPr>
       </w:pPr>
-      <w:hyperlink w:anchor="_Toc24035896" w:history="1">
+      <w:hyperlink w:anchor="_Toc24099028" w:history="1">
         <w:r>
           <w:rPr>
             <w:rStyle w:val="Hyperlink"/>
@@ -1433,7 +1435,7 @@
             <w:noProof/>
             <w:webHidden/>
           </w:rPr>
-          <w:instrText xml:space="preserve"> PAGEREF _Toc24035896 \h </w:instrText>
+          <w:instrText xml:space="preserve"> PAGEREF _Toc24099028 \h </w:instrText>
         </w:r>
         <w:r>
           <w:rPr>
@@ -1475,7 +1477,7 @@
           <w:lang w:eastAsia="de-CH"/>
         </w:rPr>
       </w:pPr>
-      <w:hyperlink w:anchor="_Toc24035897" w:history="1">
+      <w:hyperlink w:anchor="_Toc24099029" w:history="1">
         <w:r>
           <w:rPr>
             <w:rStyle w:val="Hyperlink"/>
@@ -1521,7 +1523,7 @@
             <w:noProof/>
             <w:webHidden/>
           </w:rPr>
-          <w:instrText xml:space="preserve"> PAGEREF _Toc24035897 \h </w:instrText>
+          <w:instrText xml:space="preserve"> PAGEREF _Toc24099029 \h </w:instrText>
         </w:r>
         <w:r>
           <w:rPr>
@@ -1563,7 +1565,7 @@
           <w:lang w:eastAsia="de-CH"/>
         </w:rPr>
       </w:pPr>
-      <w:hyperlink w:anchor="_Toc24035898" w:history="1">
+      <w:hyperlink w:anchor="_Toc24099030" w:history="1">
         <w:r>
           <w:rPr>
             <w:rStyle w:val="Hyperlink"/>
@@ -1609,7 +1611,7 @@
             <w:noProof/>
             <w:webHidden/>
           </w:rPr>
-          <w:instrText xml:space="preserve"> PAGEREF _Toc24035898 \h </w:instrText>
+          <w:instrText xml:space="preserve"> PAGEREF _Toc24099030 \h </w:instrText>
         </w:r>
         <w:r>
           <w:rPr>
@@ -1651,7 +1653,7 @@
           <w:lang w:eastAsia="de-CH"/>
         </w:rPr>
       </w:pPr>
-      <w:hyperlink w:anchor="_Toc24035899" w:history="1">
+      <w:hyperlink w:anchor="_Toc24099031" w:history="1">
         <w:r>
           <w:rPr>
             <w:rStyle w:val="Hyperlink"/>
@@ -1697,7 +1699,7 @@
             <w:noProof/>
             <w:webHidden/>
           </w:rPr>
-          <w:instrText xml:space="preserve"> PAGEREF _Toc24035899 \h </w:instrText>
+          <w:instrText xml:space="preserve"> PAGEREF _Toc24099031 \h </w:instrText>
         </w:r>
         <w:r>
           <w:rPr>
@@ -1739,7 +1741,7 @@
           <w:lang w:eastAsia="de-CH"/>
         </w:rPr>
       </w:pPr>
-      <w:hyperlink w:anchor="_Toc24035900" w:history="1">
+      <w:hyperlink w:anchor="_Toc24099032" w:history="1">
         <w:r>
           <w:rPr>
             <w:rStyle w:val="Hyperlink"/>
@@ -1785,7 +1787,7 @@
             <w:noProof/>
             <w:webHidden/>
           </w:rPr>
-          <w:instrText xml:space="preserve"> PAGEREF _Toc24035900 \h </w:instrText>
+          <w:instrText xml:space="preserve"> PAGEREF _Toc24099032 \h </w:instrText>
         </w:r>
         <w:r>
           <w:rPr>
@@ -1827,7 +1829,7 @@
           <w:lang w:eastAsia="de-CH"/>
         </w:rPr>
       </w:pPr>
-      <w:hyperlink w:anchor="_Toc24035901" w:history="1">
+      <w:hyperlink w:anchor="_Toc24099033" w:history="1">
         <w:r>
           <w:rPr>
             <w:rStyle w:val="Hyperlink"/>
@@ -1873,7 +1875,7 @@
             <w:noProof/>
             <w:webHidden/>
           </w:rPr>
-          <w:instrText xml:space="preserve"> PAGEREF _Toc24035901 \h </w:instrText>
+          <w:instrText xml:space="preserve"> PAGEREF _Toc24099033 \h </w:instrText>
         </w:r>
         <w:r>
           <w:rPr>
@@ -1915,7 +1917,7 @@
           <w:lang w:eastAsia="de-CH"/>
         </w:rPr>
       </w:pPr>
-      <w:hyperlink w:anchor="_Toc24035902" w:history="1">
+      <w:hyperlink w:anchor="_Toc24099034" w:history="1">
         <w:r>
           <w:rPr>
             <w:rStyle w:val="Hyperlink"/>
@@ -1961,7 +1963,7 @@
             <w:noProof/>
             <w:webHidden/>
           </w:rPr>
-          <w:instrText xml:space="preserve"> PAGEREF _Toc24035902 \h </w:instrText>
+          <w:instrText xml:space="preserve"> PAGEREF _Toc24099034 \h </w:instrText>
         </w:r>
         <w:r>
           <w:rPr>
@@ -2003,7 +2005,7 @@
           <w:lang w:eastAsia="de-CH"/>
         </w:rPr>
       </w:pPr>
-      <w:hyperlink w:anchor="_Toc24035903" w:history="1">
+      <w:hyperlink w:anchor="_Toc24099035" w:history="1">
         <w:r>
           <w:rPr>
             <w:rStyle w:val="Hyperlink"/>
@@ -2049,7 +2051,7 @@
             <w:noProof/>
             <w:webHidden/>
           </w:rPr>
-          <w:instrText xml:space="preserve"> PAGEREF _Toc24035903 \h </w:instrText>
+          <w:instrText xml:space="preserve"> PAGEREF _Toc24099035 \h </w:instrText>
         </w:r>
         <w:r>
           <w:rPr>
@@ -2091,7 +2093,7 @@
           <w:lang w:eastAsia="de-CH"/>
         </w:rPr>
       </w:pPr>
-      <w:hyperlink w:anchor="_Toc24035904" w:history="1">
+      <w:hyperlink w:anchor="_Toc24099036" w:history="1">
         <w:r>
           <w:rPr>
             <w:rStyle w:val="Hyperlink"/>
@@ -2137,7 +2139,7 @@
             <w:noProof/>
             <w:webHidden/>
           </w:rPr>
-          <w:instrText xml:space="preserve"> PAGEREF _Toc24035904 \h </w:instrText>
+          <w:instrText xml:space="preserve"> PAGEREF _Toc24099036 \h </w:instrText>
         </w:r>
         <w:r>
           <w:rPr>
@@ -2179,7 +2181,7 @@
           <w:lang w:eastAsia="de-CH"/>
         </w:rPr>
       </w:pPr>
-      <w:hyperlink w:anchor="_Toc24035905" w:history="1">
+      <w:hyperlink w:anchor="_Toc24099037" w:history="1">
         <w:r>
           <w:rPr>
             <w:rStyle w:val="Hyperlink"/>
@@ -2225,7 +2227,7 @@
             <w:noProof/>
             <w:webHidden/>
           </w:rPr>
-          <w:instrText xml:space="preserve"> PAGEREF _Toc24035905 \h </w:instrText>
+          <w:instrText xml:space="preserve"> PAGEREF _Toc24099037 \h </w:instrText>
         </w:r>
         <w:r>
           <w:rPr>
@@ -2267,7 +2269,7 @@
           <w:lang w:eastAsia="de-CH"/>
         </w:rPr>
       </w:pPr>
-      <w:hyperlink w:anchor="_Toc24035906" w:history="1">
+      <w:hyperlink w:anchor="_Toc24099038" w:history="1">
         <w:r>
           <w:rPr>
             <w:rStyle w:val="Hyperlink"/>
@@ -2313,7 +2315,7 @@
             <w:noProof/>
             <w:webHidden/>
           </w:rPr>
-          <w:instrText xml:space="preserve"> PAGEREF _Toc24035906 \h </w:instrText>
+          <w:instrText xml:space="preserve"> PAGEREF _Toc24099038 \h </w:instrText>
         </w:r>
         <w:r>
           <w:rPr>
@@ -2355,7 +2357,7 @@
           <w:lang w:eastAsia="de-CH"/>
         </w:rPr>
       </w:pPr>
-      <w:hyperlink w:anchor="_Toc24035907" w:history="1">
+      <w:hyperlink w:anchor="_Toc24099039" w:history="1">
         <w:r>
           <w:rPr>
             <w:rStyle w:val="Hyperlink"/>
@@ -2401,7 +2403,7 @@
             <w:noProof/>
             <w:webHidden/>
           </w:rPr>
-          <w:instrText xml:space="preserve"> PAGEREF _Toc24035907 \h </w:instrText>
+          <w:instrText xml:space="preserve"> PAGEREF _Toc24099039 \h </w:instrText>
         </w:r>
         <w:r>
           <w:rPr>
@@ -2443,7 +2445,7 @@
           <w:lang w:eastAsia="de-CH"/>
         </w:rPr>
       </w:pPr>
-      <w:hyperlink w:anchor="_Toc24035908" w:history="1">
+      <w:hyperlink w:anchor="_Toc24099040" w:history="1">
         <w:r>
           <w:rPr>
             <w:rStyle w:val="Hyperlink"/>
@@ -2489,7 +2491,7 @@
             <w:noProof/>
             <w:webHidden/>
           </w:rPr>
-          <w:instrText xml:space="preserve"> PAGEREF _Toc24035908 \h </w:instrText>
+          <w:instrText xml:space="preserve"> PAGEREF _Toc24099040 \h </w:instrText>
         </w:r>
         <w:r>
           <w:rPr>
@@ -2531,7 +2533,7 @@
           <w:lang w:eastAsia="de-CH"/>
         </w:rPr>
       </w:pPr>
-      <w:hyperlink w:anchor="_Toc24035909" w:history="1">
+      <w:hyperlink w:anchor="_Toc24099041" w:history="1">
         <w:r>
           <w:rPr>
             <w:rStyle w:val="Hyperlink"/>
@@ -2577,7 +2579,7 @@
             <w:noProof/>
             <w:webHidden/>
           </w:rPr>
-          <w:instrText xml:space="preserve"> PAGEREF _Toc24035909 \h </w:instrText>
+          <w:instrText xml:space="preserve"> PAGEREF _Toc24099041 \h </w:instrText>
         </w:r>
         <w:r>
           <w:rPr>
@@ -2619,7 +2621,7 @@
           <w:lang w:eastAsia="de-CH"/>
         </w:rPr>
       </w:pPr>
-      <w:hyperlink w:anchor="_Toc24035910" w:history="1">
+      <w:hyperlink w:anchor="_Toc24099042" w:history="1">
         <w:r>
           <w:rPr>
             <w:rStyle w:val="Hyperlink"/>
@@ -2665,7 +2667,7 @@
             <w:noProof/>
             <w:webHidden/>
           </w:rPr>
-          <w:instrText xml:space="preserve"> PAGEREF _Toc24035910 \h </w:instrText>
+          <w:instrText xml:space="preserve"> PAGEREF _Toc24099042 \h </w:instrText>
         </w:r>
         <w:r>
           <w:rPr>
@@ -2707,7 +2709,7 @@
           <w:lang w:eastAsia="de-CH"/>
         </w:rPr>
       </w:pPr>
-      <w:hyperlink w:anchor="_Toc24035911" w:history="1">
+      <w:hyperlink w:anchor="_Toc24099043" w:history="1">
         <w:r>
           <w:rPr>
             <w:rStyle w:val="Hyperlink"/>
@@ -2753,7 +2755,7 @@
             <w:noProof/>
             <w:webHidden/>
           </w:rPr>
-          <w:instrText xml:space="preserve"> PAGEREF _Toc24035911 \h </w:instrText>
+          <w:instrText xml:space="preserve"> PAGEREF _Toc24099043 \h </w:instrText>
         </w:r>
         <w:r>
           <w:rPr>
@@ -2795,7 +2797,7 @@
           <w:lang w:eastAsia="de-CH"/>
         </w:rPr>
       </w:pPr>
-      <w:hyperlink w:anchor="_Toc24035912" w:history="1">
+      <w:hyperlink w:anchor="_Toc24099044" w:history="1">
         <w:r>
           <w:rPr>
             <w:rStyle w:val="Hyperlink"/>
@@ -2841,7 +2843,7 @@
             <w:noProof/>
             <w:webHidden/>
           </w:rPr>
-          <w:instrText xml:space="preserve"> PAGEREF _Toc24035912 \h </w:instrText>
+          <w:instrText xml:space="preserve"> PAGEREF _Toc24099044 \h </w:instrText>
         </w:r>
         <w:r>
           <w:rPr>
@@ -2883,7 +2885,7 @@
           <w:lang w:eastAsia="de-CH"/>
         </w:rPr>
       </w:pPr>
-      <w:hyperlink w:anchor="_Toc24035913" w:history="1">
+      <w:hyperlink w:anchor="_Toc24099045" w:history="1">
         <w:r>
           <w:rPr>
             <w:rStyle w:val="Hyperlink"/>
@@ -2929,7 +2931,7 @@
             <w:noProof/>
             <w:webHidden/>
           </w:rPr>
-          <w:instrText xml:space="preserve"> PAGEREF _Toc24035913 \h </w:instrText>
+          <w:instrText xml:space="preserve"> PAGEREF _Toc24099045 \h </w:instrText>
         </w:r>
         <w:r>
           <w:rPr>
@@ -2971,7 +2973,7 @@
           <w:lang w:eastAsia="de-CH"/>
         </w:rPr>
       </w:pPr>
-      <w:hyperlink w:anchor="_Toc24035914" w:history="1">
+      <w:hyperlink w:anchor="_Toc24099046" w:history="1">
         <w:r>
           <w:rPr>
             <w:rStyle w:val="Hyperlink"/>
@@ -3017,7 +3019,7 @@
             <w:noProof/>
             <w:webHidden/>
           </w:rPr>
-          <w:instrText xml:space="preserve"> PAGEREF _Toc24035914 \h </w:instrText>
+          <w:instrText xml:space="preserve"> PAGEREF _Toc24099046 \h </w:instrText>
         </w:r>
         <w:r>
           <w:rPr>
@@ -3059,7 +3061,7 @@
           <w:lang w:eastAsia="de-CH"/>
         </w:rPr>
       </w:pPr>
-      <w:hyperlink w:anchor="_Toc24035915" w:history="1">
+      <w:hyperlink w:anchor="_Toc24099047" w:history="1">
         <w:r>
           <w:rPr>
             <w:rStyle w:val="Hyperlink"/>
@@ -3105,7 +3107,7 @@
             <w:noProof/>
             <w:webHidden/>
           </w:rPr>
-          <w:instrText xml:space="preserve"> PAGEREF _Toc24035915 \h </w:instrText>
+          <w:instrText xml:space="preserve"> PAGEREF _Toc24099047 \h </w:instrText>
         </w:r>
         <w:r>
           <w:rPr>
@@ -3147,7 +3149,7 @@
           <w:lang w:eastAsia="de-CH"/>
         </w:rPr>
       </w:pPr>
-      <w:hyperlink w:anchor="_Toc24035916" w:history="1">
+      <w:hyperlink w:anchor="_Toc24099048" w:history="1">
         <w:r>
           <w:rPr>
             <w:rStyle w:val="Hyperlink"/>
@@ -3193,7 +3195,7 @@
             <w:noProof/>
             <w:webHidden/>
           </w:rPr>
-          <w:instrText xml:space="preserve"> PAGEREF _Toc24035916 \h </w:instrText>
+          <w:instrText xml:space="preserve"> PAGEREF _Toc24099048 \h </w:instrText>
         </w:r>
         <w:r>
           <w:rPr>
@@ -3235,7 +3237,7 @@
           <w:lang w:eastAsia="de-CH"/>
         </w:rPr>
       </w:pPr>
-      <w:hyperlink w:anchor="_Toc24035917" w:history="1">
+      <w:hyperlink w:anchor="_Toc24099049" w:history="1">
         <w:r>
           <w:rPr>
             <w:rStyle w:val="Hyperlink"/>
@@ -3281,7 +3283,7 @@
             <w:noProof/>
             <w:webHidden/>
           </w:rPr>
-          <w:instrText xml:space="preserve"> PAGEREF _Toc24035917 \h </w:instrText>
+          <w:instrText xml:space="preserve"> PAGEREF _Toc24099049 \h </w:instrText>
         </w:r>
         <w:r>
           <w:rPr>
@@ -3323,7 +3325,7 @@
           <w:lang w:eastAsia="de-CH"/>
         </w:rPr>
       </w:pPr>
-      <w:hyperlink w:anchor="_Toc24035918" w:history="1">
+      <w:hyperlink w:anchor="_Toc24099050" w:history="1">
         <w:r>
           <w:rPr>
             <w:rStyle w:val="Hyperlink"/>
@@ -3369,7 +3371,7 @@
             <w:noProof/>
             <w:webHidden/>
           </w:rPr>
-          <w:instrText xml:space="preserve"> PAGEREF _Toc24035918 \h </w:instrText>
+          <w:instrText xml:space="preserve"> PAGEREF _Toc24099050 \h </w:instrText>
         </w:r>
         <w:r>
           <w:rPr>
@@ -3411,7 +3413,7 @@
           <w:lang w:eastAsia="de-CH"/>
         </w:rPr>
       </w:pPr>
-      <w:hyperlink w:anchor="_Toc24035919" w:history="1">
+      <w:hyperlink w:anchor="_Toc24099051" w:history="1">
         <w:r>
           <w:rPr>
             <w:rStyle w:val="Hyperlink"/>
@@ -3457,7 +3459,7 @@
             <w:noProof/>
             <w:webHidden/>
           </w:rPr>
-          <w:instrText xml:space="preserve"> PAGEREF _Toc24035919 \h </w:instrText>
+          <w:instrText xml:space="preserve"> PAGEREF _Toc24099051 \h </w:instrText>
         </w:r>
         <w:r>
           <w:rPr>
@@ -3499,7 +3501,7 @@
           <w:lang w:eastAsia="de-CH"/>
         </w:rPr>
       </w:pPr>
-      <w:hyperlink w:anchor="_Toc24035920" w:history="1">
+      <w:hyperlink w:anchor="_Toc24099052" w:history="1">
         <w:r>
           <w:rPr>
             <w:rStyle w:val="Hyperlink"/>
@@ -3545,7 +3547,7 @@
             <w:noProof/>
             <w:webHidden/>
           </w:rPr>
-          <w:instrText xml:space="preserve"> PAGEREF _Toc24035920 \h </w:instrText>
+          <w:instrText xml:space="preserve"> PAGEREF _Toc24099052 \h </w:instrText>
         </w:r>
         <w:r>
           <w:rPr>
@@ -3587,7 +3589,7 @@
           <w:lang w:eastAsia="de-CH"/>
         </w:rPr>
       </w:pPr>
-      <w:hyperlink w:anchor="_Toc24035921" w:history="1">
+      <w:hyperlink w:anchor="_Toc24099053" w:history="1">
         <w:r>
           <w:rPr>
             <w:rStyle w:val="Hyperlink"/>
@@ -3633,7 +3635,7 @@
             <w:noProof/>
             <w:webHidden/>
           </w:rPr>
-          <w:instrText xml:space="preserve"> PAGEREF _Toc24035921 \h </w:instrText>
+          <w:instrText xml:space="preserve"> PAGEREF _Toc24099053 \h </w:instrText>
         </w:r>
         <w:r>
           <w:rPr>
@@ -3675,7 +3677,7 @@
           <w:lang w:eastAsia="de-CH"/>
         </w:rPr>
       </w:pPr>
-      <w:hyperlink w:anchor="_Toc24035922" w:history="1">
+      <w:hyperlink w:anchor="_Toc24099054" w:history="1">
         <w:r>
           <w:rPr>
             <w:rStyle w:val="Hyperlink"/>
@@ -3721,7 +3723,7 @@
             <w:noProof/>
             <w:webHidden/>
           </w:rPr>
-          <w:instrText xml:space="preserve"> PAGEREF _Toc24035922 \h </w:instrText>
+          <w:instrText xml:space="preserve"> PAGEREF _Toc24099054 \h </w:instrText>
         </w:r>
         <w:r>
           <w:rPr>
@@ -3763,7 +3765,7 @@
           <w:lang w:eastAsia="de-CH"/>
         </w:rPr>
       </w:pPr>
-      <w:hyperlink w:anchor="_Toc24035923" w:history="1">
+      <w:hyperlink w:anchor="_Toc24099055" w:history="1">
         <w:r>
           <w:rPr>
             <w:rStyle w:val="Hyperlink"/>
@@ -3809,7 +3811,7 @@
             <w:noProof/>
             <w:webHidden/>
           </w:rPr>
-          <w:instrText xml:space="preserve"> PAGEREF _Toc24035923 \h </w:instrText>
+          <w:instrText xml:space="preserve"> PAGEREF _Toc24099055 \h </w:instrText>
         </w:r>
         <w:r>
           <w:rPr>
@@ -3851,7 +3853,7 @@
           <w:lang w:eastAsia="de-CH"/>
         </w:rPr>
       </w:pPr>
-      <w:hyperlink w:anchor="_Toc24035924" w:history="1">
+      <w:hyperlink w:anchor="_Toc24099056" w:history="1">
         <w:r>
           <w:rPr>
             <w:rStyle w:val="Hyperlink"/>
@@ -3897,7 +3899,7 @@
             <w:noProof/>
             <w:webHidden/>
           </w:rPr>
-          <w:instrText xml:space="preserve"> PAGEREF _Toc24035924 \h </w:instrText>
+          <w:instrText xml:space="preserve"> PAGEREF _Toc24099056 \h </w:instrText>
         </w:r>
         <w:r>
           <w:rPr>
@@ -3939,7 +3941,7 @@
           <w:lang w:eastAsia="de-CH"/>
         </w:rPr>
       </w:pPr>
-      <w:hyperlink w:anchor="_Toc24035925" w:history="1">
+      <w:hyperlink w:anchor="_Toc24099057" w:history="1">
         <w:r>
           <w:rPr>
             <w:rStyle w:val="Hyperlink"/>
@@ -3985,7 +3987,7 @@
             <w:noProof/>
             <w:webHidden/>
           </w:rPr>
-          <w:instrText xml:space="preserve"> PAGEREF _Toc24035925 \h </w:instrText>
+          <w:instrText xml:space="preserve"> PAGEREF _Toc24099057 \h </w:instrText>
         </w:r>
         <w:r>
           <w:rPr>
@@ -4027,7 +4029,7 @@
           <w:lang w:eastAsia="de-CH"/>
         </w:rPr>
       </w:pPr>
-      <w:hyperlink w:anchor="_Toc24035926" w:history="1">
+      <w:hyperlink w:anchor="_Toc24099058" w:history="1">
         <w:r>
           <w:rPr>
             <w:rStyle w:val="Hyperlink"/>
@@ -4073,7 +4075,7 @@
             <w:noProof/>
             <w:webHidden/>
           </w:rPr>
-          <w:instrText xml:space="preserve"> PAGEREF _Toc24035926 \h </w:instrText>
+          <w:instrText xml:space="preserve"> PAGEREF _Toc24099058 \h </w:instrText>
         </w:r>
         <w:r>
           <w:rPr>
@@ -4115,7 +4117,7 @@
           <w:lang w:eastAsia="de-CH"/>
         </w:rPr>
       </w:pPr>
-      <w:hyperlink w:anchor="_Toc24035927" w:history="1">
+      <w:hyperlink w:anchor="_Toc24099059" w:history="1">
         <w:r>
           <w:rPr>
             <w:rStyle w:val="Hyperlink"/>
@@ -4161,7 +4163,7 @@
             <w:noProof/>
             <w:webHidden/>
           </w:rPr>
-          <w:instrText xml:space="preserve"> PAGEREF _Toc24035927 \h </w:instrText>
+          <w:instrText xml:space="preserve"> PAGEREF _Toc24099059 \h </w:instrText>
         </w:r>
         <w:r>
           <w:rPr>
@@ -4203,7 +4205,7 @@
           <w:lang w:eastAsia="de-CH"/>
         </w:rPr>
       </w:pPr>
-      <w:hyperlink w:anchor="_Toc24035928" w:history="1">
+      <w:hyperlink w:anchor="_Toc24099060" w:history="1">
         <w:r>
           <w:rPr>
             <w:rStyle w:val="Hyperlink"/>
@@ -4249,7 +4251,7 @@
             <w:noProof/>
             <w:webHidden/>
           </w:rPr>
-          <w:instrText xml:space="preserve"> PAGEREF _Toc24035928 \h </w:instrText>
+          <w:instrText xml:space="preserve"> PAGEREF _Toc24099060 \h </w:instrText>
         </w:r>
         <w:r>
           <w:rPr>
@@ -4291,7 +4293,7 @@
           <w:lang w:eastAsia="de-CH"/>
         </w:rPr>
       </w:pPr>
-      <w:hyperlink w:anchor="_Toc24035929" w:history="1">
+      <w:hyperlink w:anchor="_Toc24099061" w:history="1">
         <w:r>
           <w:rPr>
             <w:rStyle w:val="Hyperlink"/>
@@ -4337,7 +4339,7 @@
             <w:noProof/>
             <w:webHidden/>
           </w:rPr>
-          <w:instrText xml:space="preserve"> PAGEREF _Toc24035929 \h </w:instrText>
+          <w:instrText xml:space="preserve"> PAGEREF _Toc24099061 \h </w:instrText>
         </w:r>
         <w:r>
           <w:rPr>
@@ -4379,7 +4381,7 @@
           <w:lang w:eastAsia="de-CH"/>
         </w:rPr>
       </w:pPr>
-      <w:hyperlink w:anchor="_Toc24035930" w:history="1">
+      <w:hyperlink w:anchor="_Toc24099062" w:history="1">
         <w:r>
           <w:rPr>
             <w:rStyle w:val="Hyperlink"/>
@@ -4425,7 +4427,7 @@
             <w:noProof/>
             <w:webHidden/>
           </w:rPr>
-          <w:instrText xml:space="preserve"> PAGEREF _Toc24035930 \h </w:instrText>
+          <w:instrText xml:space="preserve"> PAGEREF _Toc24099062 \h </w:instrText>
         </w:r>
         <w:r>
           <w:rPr>
@@ -4467,7 +4469,7 @@
           <w:lang w:eastAsia="de-CH"/>
         </w:rPr>
       </w:pPr>
-      <w:hyperlink w:anchor="_Toc24035931" w:history="1">
+      <w:hyperlink w:anchor="_Toc24099063" w:history="1">
         <w:r>
           <w:rPr>
             <w:rStyle w:val="Hyperlink"/>
@@ -4513,7 +4515,7 @@
             <w:noProof/>
             <w:webHidden/>
           </w:rPr>
-          <w:instrText xml:space="preserve"> PAGEREF _Toc24035931 \h </w:instrText>
+          <w:instrText xml:space="preserve"> PAGEREF _Toc24099063 \h </w:instrText>
         </w:r>
         <w:r>
           <w:rPr>
@@ -4555,7 +4557,7 @@
           <w:lang w:eastAsia="de-CH"/>
         </w:rPr>
       </w:pPr>
-      <w:hyperlink w:anchor="_Toc24035932" w:history="1">
+      <w:hyperlink w:anchor="_Toc24099064" w:history="1">
         <w:r>
           <w:rPr>
             <w:rStyle w:val="Hyperlink"/>
@@ -4601,7 +4603,7 @@
             <w:noProof/>
             <w:webHidden/>
           </w:rPr>
-          <w:instrText xml:space="preserve"> PAGEREF _Toc24035932 \h </w:instrText>
+          <w:instrText xml:space="preserve"> PAGEREF _Toc24099064 \h </w:instrText>
         </w:r>
         <w:r>
           <w:rPr>
@@ -4643,7 +4645,7 @@
           <w:lang w:eastAsia="de-CH"/>
         </w:rPr>
       </w:pPr>
-      <w:hyperlink w:anchor="_Toc24035933" w:history="1">
+      <w:hyperlink w:anchor="_Toc24099065" w:history="1">
         <w:r>
           <w:rPr>
             <w:rStyle w:val="Hyperlink"/>
@@ -4689,7 +4691,7 @@
             <w:noProof/>
             <w:webHidden/>
           </w:rPr>
-          <w:instrText xml:space="preserve"> PAGEREF _Toc24035933 \h </w:instrText>
+          <w:instrText xml:space="preserve"> PAGEREF _Toc24099065 \h </w:instrText>
         </w:r>
         <w:r>
           <w:rPr>
@@ -4731,7 +4733,7 @@
           <w:lang w:eastAsia="de-CH"/>
         </w:rPr>
       </w:pPr>
-      <w:hyperlink w:anchor="_Toc24035934" w:history="1">
+      <w:hyperlink w:anchor="_Toc24099066" w:history="1">
         <w:r>
           <w:rPr>
             <w:rStyle w:val="Hyperlink"/>
@@ -4777,7 +4779,7 @@
             <w:noProof/>
             <w:webHidden/>
           </w:rPr>
-          <w:instrText xml:space="preserve"> PAGEREF _Toc24035934 \h </w:instrText>
+          <w:instrText xml:space="preserve"> PAGEREF _Toc24099066 \h </w:instrText>
         </w:r>
         <w:r>
           <w:rPr>
@@ -4819,7 +4821,7 @@
           <w:lang w:eastAsia="de-CH"/>
         </w:rPr>
       </w:pPr>
-      <w:hyperlink w:anchor="_Toc24035935" w:history="1">
+      <w:hyperlink w:anchor="_Toc24099067" w:history="1">
         <w:r>
           <w:rPr>
             <w:rStyle w:val="Hyperlink"/>
@@ -4865,7 +4867,7 @@
             <w:noProof/>
             <w:webHidden/>
           </w:rPr>
-          <w:instrText xml:space="preserve"> PAGEREF _Toc24035935 \h </w:instrText>
+          <w:instrText xml:space="preserve"> PAGEREF _Toc24099067 \h </w:instrText>
         </w:r>
         <w:r>
           <w:rPr>
@@ -4907,7 +4909,7 @@
           <w:lang w:eastAsia="de-CH"/>
         </w:rPr>
       </w:pPr>
-      <w:hyperlink w:anchor="_Toc24035936" w:history="1">
+      <w:hyperlink w:anchor="_Toc24099068" w:history="1">
         <w:r>
           <w:rPr>
             <w:rStyle w:val="Hyperlink"/>
@@ -4953,7 +4955,7 @@
             <w:noProof/>
             <w:webHidden/>
           </w:rPr>
-          <w:instrText xml:space="preserve"> PAGEREF _Toc24035936 \h </w:instrText>
+          <w:instrText xml:space="preserve"> PAGEREF _Toc24099068 \h </w:instrText>
         </w:r>
         <w:r>
           <w:rPr>
@@ -5056,7 +5058,7 @@
         </w:rPr>
         <w:fldChar w:fldCharType="separate"/>
       </w:r>
-      <w:hyperlink w:anchor="_Toc24035937" w:history="1">
+      <w:hyperlink w:anchor="_Toc24098975" w:history="1">
         <w:r>
           <w:rPr>
             <w:rStyle w:val="Hyperlink"/>
@@ -5084,7 +5086,7 @@
             <w:noProof/>
             <w:webHidden/>
           </w:rPr>
-          <w:instrText xml:space="preserve"> PAGEREF _Toc24035937 \h </w:instrText>
+          <w:instrText xml:space="preserve"> PAGEREF _Toc24098975 \h </w:instrText>
         </w:r>
         <w:r>
           <w:rPr>
@@ -5129,7 +5131,7 @@
           <w:lang w:eastAsia="de-CH"/>
         </w:rPr>
       </w:pPr>
-      <w:hyperlink w:anchor="_Toc24035938" w:history="1">
+      <w:hyperlink w:anchor="_Toc24098976" w:history="1">
         <w:r>
           <w:rPr>
             <w:rStyle w:val="Hyperlink"/>
@@ -5157,7 +5159,7 @@
             <w:noProof/>
             <w:webHidden/>
           </w:rPr>
-          <w:instrText xml:space="preserve"> PAGEREF _Toc24035938 \h </w:instrText>
+          <w:instrText xml:space="preserve"> PAGEREF _Toc24098976 \h </w:instrText>
         </w:r>
         <w:r>
           <w:rPr>
@@ -5202,7 +5204,7 @@
           <w:lang w:eastAsia="de-CH"/>
         </w:rPr>
       </w:pPr>
-      <w:hyperlink w:anchor="_Toc24035939" w:history="1">
+      <w:hyperlink w:anchor="_Toc24098977" w:history="1">
         <w:r>
           <w:rPr>
             <w:rStyle w:val="Hyperlink"/>
@@ -5230,7 +5232,7 @@
             <w:noProof/>
             <w:webHidden/>
           </w:rPr>
-          <w:instrText xml:space="preserve"> PAGEREF _Toc24035939 \h </w:instrText>
+          <w:instrText xml:space="preserve"> PAGEREF _Toc24098977 \h </w:instrText>
         </w:r>
         <w:r>
           <w:rPr>
@@ -5275,7 +5277,7 @@
           <w:lang w:eastAsia="de-CH"/>
         </w:rPr>
       </w:pPr>
-      <w:hyperlink w:anchor="_Toc24035940" w:history="1">
+      <w:hyperlink w:anchor="_Toc24098978" w:history="1">
         <w:r>
           <w:rPr>
             <w:rStyle w:val="Hyperlink"/>
@@ -5303,7 +5305,7 @@
             <w:noProof/>
             <w:webHidden/>
           </w:rPr>
-          <w:instrText xml:space="preserve"> PAGEREF _Toc24035940 \h </w:instrText>
+          <w:instrText xml:space="preserve"> PAGEREF _Toc24098978 \h </w:instrText>
         </w:r>
         <w:r>
           <w:rPr>
@@ -5348,7 +5350,7 @@
           <w:lang w:eastAsia="de-CH"/>
         </w:rPr>
       </w:pPr>
-      <w:hyperlink w:anchor="_Toc24035941" w:history="1">
+      <w:hyperlink w:anchor="_Toc24098979" w:history="1">
         <w:r>
           <w:rPr>
             <w:rStyle w:val="Hyperlink"/>
@@ -5376,7 +5378,7 @@
             <w:noProof/>
             <w:webHidden/>
           </w:rPr>
-          <w:instrText xml:space="preserve"> PAGEREF _Toc24035941 \h </w:instrText>
+          <w:instrText xml:space="preserve"> PAGEREF _Toc24098979 \h </w:instrText>
         </w:r>
         <w:r>
           <w:rPr>
@@ -5421,7 +5423,7 @@
           <w:lang w:eastAsia="de-CH"/>
         </w:rPr>
       </w:pPr>
-      <w:hyperlink w:anchor="_Toc24035942" w:history="1">
+      <w:hyperlink w:anchor="_Toc24098980" w:history="1">
         <w:r>
           <w:rPr>
             <w:rStyle w:val="Hyperlink"/>
@@ -5449,7 +5451,7 @@
             <w:noProof/>
             <w:webHidden/>
           </w:rPr>
-          <w:instrText xml:space="preserve"> PAGEREF _Toc24035942 \h </w:instrText>
+          <w:instrText xml:space="preserve"> PAGEREF _Toc24098980 \h </w:instrText>
         </w:r>
         <w:r>
           <w:rPr>
@@ -5494,7 +5496,7 @@
           <w:lang w:eastAsia="de-CH"/>
         </w:rPr>
       </w:pPr>
-      <w:hyperlink w:anchor="_Toc24035943" w:history="1">
+      <w:hyperlink w:anchor="_Toc24098981" w:history="1">
         <w:r>
           <w:rPr>
             <w:rStyle w:val="Hyperlink"/>
@@ -5522,7 +5524,7 @@
             <w:noProof/>
             <w:webHidden/>
           </w:rPr>
-          <w:instrText xml:space="preserve"> PAGEREF _Toc24035943 \h </w:instrText>
+          <w:instrText xml:space="preserve"> PAGEREF _Toc24098981 \h </w:instrText>
         </w:r>
         <w:r>
           <w:rPr>
@@ -5567,7 +5569,7 @@
           <w:lang w:eastAsia="de-CH"/>
         </w:rPr>
       </w:pPr>
-      <w:hyperlink w:anchor="_Toc24035944" w:history="1">
+      <w:hyperlink w:anchor="_Toc24098982" w:history="1">
         <w:r>
           <w:rPr>
             <w:rStyle w:val="Hyperlink"/>
@@ -5595,7 +5597,7 @@
             <w:noProof/>
             <w:webHidden/>
           </w:rPr>
-          <w:instrText xml:space="preserve"> PAGEREF _Toc24035944 \h </w:instrText>
+          <w:instrText xml:space="preserve"> PAGEREF _Toc24098982 \h </w:instrText>
         </w:r>
         <w:r>
           <w:rPr>
@@ -5640,7 +5642,7 @@
           <w:lang w:eastAsia="de-CH"/>
         </w:rPr>
       </w:pPr>
-      <w:hyperlink w:anchor="_Toc24035945" w:history="1">
+      <w:hyperlink w:anchor="_Toc24098983" w:history="1">
         <w:r>
           <w:rPr>
             <w:rStyle w:val="Hyperlink"/>
@@ -5668,7 +5670,7 @@
             <w:noProof/>
             <w:webHidden/>
           </w:rPr>
-          <w:instrText xml:space="preserve"> PAGEREF _Toc24035945 \h </w:instrText>
+          <w:instrText xml:space="preserve"> PAGEREF _Toc24098983 \h </w:instrText>
         </w:r>
         <w:r>
           <w:rPr>
@@ -5713,7 +5715,7 @@
           <w:lang w:eastAsia="de-CH"/>
         </w:rPr>
       </w:pPr>
-      <w:hyperlink w:anchor="_Toc24035946" w:history="1">
+      <w:hyperlink w:anchor="_Toc24098984" w:history="1">
         <w:r>
           <w:rPr>
             <w:rStyle w:val="Hyperlink"/>
@@ -5741,7 +5743,7 @@
             <w:noProof/>
             <w:webHidden/>
           </w:rPr>
-          <w:instrText xml:space="preserve"> PAGEREF _Toc24035946 \h </w:instrText>
+          <w:instrText xml:space="preserve"> PAGEREF _Toc24098984 \h </w:instrText>
         </w:r>
         <w:r>
           <w:rPr>
@@ -5786,7 +5788,7 @@
           <w:lang w:eastAsia="de-CH"/>
         </w:rPr>
       </w:pPr>
-      <w:hyperlink w:anchor="_Toc24035947" w:history="1">
+      <w:hyperlink w:anchor="_Toc24098985" w:history="1">
         <w:r>
           <w:rPr>
             <w:rStyle w:val="Hyperlink"/>
@@ -5814,7 +5816,7 @@
             <w:noProof/>
             <w:webHidden/>
           </w:rPr>
-          <w:instrText xml:space="preserve"> PAGEREF _Toc24035947 \h </w:instrText>
+          <w:instrText xml:space="preserve"> PAGEREF _Toc24098985 \h </w:instrText>
         </w:r>
         <w:r>
           <w:rPr>
@@ -5859,7 +5861,7 @@
           <w:lang w:eastAsia="de-CH"/>
         </w:rPr>
       </w:pPr>
-      <w:hyperlink w:anchor="_Toc24035948" w:history="1">
+      <w:hyperlink w:anchor="_Toc24098986" w:history="1">
         <w:r>
           <w:rPr>
             <w:rStyle w:val="Hyperlink"/>
@@ -5887,7 +5889,7 @@
             <w:noProof/>
             <w:webHidden/>
           </w:rPr>
-          <w:instrText xml:space="preserve"> PAGEREF _Toc24035948 \h </w:instrText>
+          <w:instrText xml:space="preserve"> PAGEREF _Toc24098986 \h </w:instrText>
         </w:r>
         <w:r>
           <w:rPr>
@@ -5932,7 +5934,7 @@
           <w:lang w:eastAsia="de-CH"/>
         </w:rPr>
       </w:pPr>
-      <w:hyperlink w:anchor="_Toc24035949" w:history="1">
+      <w:hyperlink w:anchor="_Toc24098987" w:history="1">
         <w:r>
           <w:rPr>
             <w:rStyle w:val="Hyperlink"/>
@@ -5960,7 +5962,7 @@
             <w:noProof/>
             <w:webHidden/>
           </w:rPr>
-          <w:instrText xml:space="preserve"> PAGEREF _Toc24035949 \h </w:instrText>
+          <w:instrText xml:space="preserve"> PAGEREF _Toc24098987 \h </w:instrText>
         </w:r>
         <w:r>
           <w:rPr>
@@ -6005,7 +6007,7 @@
           <w:lang w:eastAsia="de-CH"/>
         </w:rPr>
       </w:pPr>
-      <w:hyperlink w:anchor="_Toc24035950" w:history="1">
+      <w:hyperlink w:anchor="_Toc24098988" w:history="1">
         <w:r>
           <w:rPr>
             <w:rStyle w:val="Hyperlink"/>
@@ -6033,7 +6035,7 @@
             <w:noProof/>
             <w:webHidden/>
           </w:rPr>
-          <w:instrText xml:space="preserve"> PAGEREF _Toc24035950 \h </w:instrText>
+          <w:instrText xml:space="preserve"> PAGEREF _Toc24098988 \h </w:instrText>
         </w:r>
         <w:r>
           <w:rPr>
@@ -6078,7 +6080,7 @@
           <w:lang w:eastAsia="de-CH"/>
         </w:rPr>
       </w:pPr>
-      <w:hyperlink w:anchor="_Toc24035951" w:history="1">
+      <w:hyperlink w:anchor="_Toc24098989" w:history="1">
         <w:r>
           <w:rPr>
             <w:rStyle w:val="Hyperlink"/>
@@ -6106,7 +6108,7 @@
             <w:noProof/>
             <w:webHidden/>
           </w:rPr>
-          <w:instrText xml:space="preserve"> PAGEREF _Toc24035951 \h </w:instrText>
+          <w:instrText xml:space="preserve"> PAGEREF _Toc24098989 \h </w:instrText>
         </w:r>
         <w:r>
           <w:rPr>
@@ -6151,7 +6153,7 @@
           <w:lang w:eastAsia="de-CH"/>
         </w:rPr>
       </w:pPr>
-      <w:hyperlink w:anchor="_Toc24035952" w:history="1">
+      <w:hyperlink w:anchor="_Toc24098990" w:history="1">
         <w:r>
           <w:rPr>
             <w:rStyle w:val="Hyperlink"/>
@@ -6179,7 +6181,7 @@
             <w:noProof/>
             <w:webHidden/>
           </w:rPr>
-          <w:instrText xml:space="preserve"> PAGEREF _Toc24035952 \h </w:instrText>
+          <w:instrText xml:space="preserve"> PAGEREF _Toc24098990 \h </w:instrText>
         </w:r>
         <w:r>
           <w:rPr>
@@ -6224,7 +6226,7 @@
           <w:lang w:eastAsia="de-CH"/>
         </w:rPr>
       </w:pPr>
-      <w:hyperlink w:anchor="_Toc24035953" w:history="1">
+      <w:hyperlink w:anchor="_Toc24098991" w:history="1">
         <w:r>
           <w:rPr>
             <w:rStyle w:val="Hyperlink"/>
@@ -6252,7 +6254,7 @@
             <w:noProof/>
             <w:webHidden/>
           </w:rPr>
-          <w:instrText xml:space="preserve"> PAGEREF _Toc24035953 \h </w:instrText>
+          <w:instrText xml:space="preserve"> PAGEREF _Toc24098991 \h </w:instrText>
         </w:r>
         <w:r>
           <w:rPr>
@@ -6297,7 +6299,7 @@
           <w:lang w:eastAsia="de-CH"/>
         </w:rPr>
       </w:pPr>
-      <w:hyperlink w:anchor="_Toc24035954" w:history="1">
+      <w:hyperlink w:anchor="_Toc24098992" w:history="1">
         <w:r>
           <w:rPr>
             <w:rStyle w:val="Hyperlink"/>
@@ -6325,7 +6327,7 @@
             <w:noProof/>
             <w:webHidden/>
           </w:rPr>
-          <w:instrText xml:space="preserve"> PAGEREF _Toc24035954 \h </w:instrText>
+          <w:instrText xml:space="preserve"> PAGEREF _Toc24098992 \h </w:instrText>
         </w:r>
         <w:r>
           <w:rPr>
@@ -6370,7 +6372,7 @@
           <w:lang w:eastAsia="de-CH"/>
         </w:rPr>
       </w:pPr>
-      <w:hyperlink w:anchor="_Toc24035955" w:history="1">
+      <w:hyperlink w:anchor="_Toc24098993" w:history="1">
         <w:r>
           <w:rPr>
             <w:rStyle w:val="Hyperlink"/>
@@ -6398,7 +6400,7 @@
             <w:noProof/>
             <w:webHidden/>
           </w:rPr>
-          <w:instrText xml:space="preserve"> PAGEREF _Toc24035955 \h </w:instrText>
+          <w:instrText xml:space="preserve"> PAGEREF _Toc24098993 \h </w:instrText>
         </w:r>
         <w:r>
           <w:rPr>
@@ -6443,7 +6445,7 @@
           <w:lang w:eastAsia="de-CH"/>
         </w:rPr>
       </w:pPr>
-      <w:hyperlink w:anchor="_Toc24035956" w:history="1">
+      <w:hyperlink w:anchor="_Toc24098994" w:history="1">
         <w:r>
           <w:rPr>
             <w:rStyle w:val="Hyperlink"/>
@@ -6471,7 +6473,7 @@
             <w:noProof/>
             <w:webHidden/>
           </w:rPr>
-          <w:instrText xml:space="preserve"> PAGEREF _Toc24035956 \h </w:instrText>
+          <w:instrText xml:space="preserve"> PAGEREF _Toc24098994 \h </w:instrText>
         </w:r>
         <w:r>
           <w:rPr>
@@ -6516,7 +6518,7 @@
           <w:lang w:eastAsia="de-CH"/>
         </w:rPr>
       </w:pPr>
-      <w:hyperlink w:anchor="_Toc24035957" w:history="1">
+      <w:hyperlink w:anchor="_Toc24098995" w:history="1">
         <w:r>
           <w:rPr>
             <w:rStyle w:val="Hyperlink"/>
@@ -6544,7 +6546,7 @@
             <w:noProof/>
             <w:webHidden/>
           </w:rPr>
-          <w:instrText xml:space="preserve"> PAGEREF _Toc24035957 \h </w:instrText>
+          <w:instrText xml:space="preserve"> PAGEREF _Toc24098995 \h </w:instrText>
         </w:r>
         <w:r>
           <w:rPr>
@@ -6589,7 +6591,7 @@
           <w:lang w:eastAsia="de-CH"/>
         </w:rPr>
       </w:pPr>
-      <w:hyperlink w:anchor="_Toc24035958" w:history="1">
+      <w:hyperlink w:anchor="_Toc24098996" w:history="1">
         <w:r>
           <w:rPr>
             <w:rStyle w:val="Hyperlink"/>
@@ -6617,7 +6619,7 @@
             <w:noProof/>
             <w:webHidden/>
           </w:rPr>
-          <w:instrText xml:space="preserve"> PAGEREF _Toc24035958 \h </w:instrText>
+          <w:instrText xml:space="preserve"> PAGEREF _Toc24098996 \h </w:instrText>
         </w:r>
         <w:r>
           <w:rPr>
@@ -6662,7 +6664,7 @@
           <w:lang w:eastAsia="de-CH"/>
         </w:rPr>
       </w:pPr>
-      <w:hyperlink w:anchor="_Toc24035959" w:history="1">
+      <w:hyperlink w:anchor="_Toc24098997" w:history="1">
         <w:r>
           <w:rPr>
             <w:rStyle w:val="Hyperlink"/>
@@ -6690,7 +6692,7 @@
             <w:noProof/>
             <w:webHidden/>
           </w:rPr>
-          <w:instrText xml:space="preserve"> PAGEREF _Toc24035959 \h </w:instrText>
+          <w:instrText xml:space="preserve"> PAGEREF _Toc24098997 \h </w:instrText>
         </w:r>
         <w:r>
           <w:rPr>
@@ -6735,7 +6737,7 @@
           <w:lang w:eastAsia="de-CH"/>
         </w:rPr>
       </w:pPr>
-      <w:hyperlink w:anchor="_Toc24035960" w:history="1">
+      <w:hyperlink w:anchor="_Toc24098998" w:history="1">
         <w:r>
           <w:rPr>
             <w:rStyle w:val="Hyperlink"/>
@@ -6763,7 +6765,7 @@
             <w:noProof/>
             <w:webHidden/>
           </w:rPr>
-          <w:instrText xml:space="preserve"> PAGEREF _Toc24035960 \h </w:instrText>
+          <w:instrText xml:space="preserve"> PAGEREF _Toc24098998 \h </w:instrText>
         </w:r>
         <w:r>
           <w:rPr>
@@ -6808,7 +6810,7 @@
           <w:lang w:eastAsia="de-CH"/>
         </w:rPr>
       </w:pPr>
-      <w:hyperlink w:anchor="_Toc24035961" w:history="1">
+      <w:hyperlink w:anchor="_Toc24098999" w:history="1">
         <w:r>
           <w:rPr>
             <w:rStyle w:val="Hyperlink"/>
@@ -6836,7 +6838,7 @@
             <w:noProof/>
             <w:webHidden/>
           </w:rPr>
-          <w:instrText xml:space="preserve"> PAGEREF _Toc24035961 \h </w:instrText>
+          <w:instrText xml:space="preserve"> PAGEREF _Toc24098999 \h </w:instrText>
         </w:r>
         <w:r>
           <w:rPr>
@@ -6881,7 +6883,7 @@
           <w:lang w:eastAsia="de-CH"/>
         </w:rPr>
       </w:pPr>
-      <w:hyperlink w:anchor="_Toc24035962" w:history="1">
+      <w:hyperlink w:anchor="_Toc24099000" w:history="1">
         <w:r>
           <w:rPr>
             <w:rStyle w:val="Hyperlink"/>
@@ -6909,7 +6911,7 @@
             <w:noProof/>
             <w:webHidden/>
           </w:rPr>
-          <w:instrText xml:space="preserve"> PAGEREF _Toc24035962 \h </w:instrText>
+          <w:instrText xml:space="preserve"> PAGEREF _Toc24099000 \h </w:instrText>
         </w:r>
         <w:r>
           <w:rPr>
@@ -6954,7 +6956,7 @@
           <w:lang w:eastAsia="de-CH"/>
         </w:rPr>
       </w:pPr>
-      <w:hyperlink w:anchor="_Toc24035963" w:history="1">
+      <w:hyperlink w:anchor="_Toc24099001" w:history="1">
         <w:r>
           <w:rPr>
             <w:rStyle w:val="Hyperlink"/>
@@ -6982,7 +6984,7 @@
             <w:noProof/>
             <w:webHidden/>
           </w:rPr>
-          <w:instrText xml:space="preserve"> PAGEREF _Toc24035963 \h </w:instrText>
+          <w:instrText xml:space="preserve"> PAGEREF _Toc24099001 \h </w:instrText>
         </w:r>
         <w:r>
           <w:rPr>
@@ -7027,7 +7029,7 @@
           <w:lang w:eastAsia="de-CH"/>
         </w:rPr>
       </w:pPr>
-      <w:hyperlink w:anchor="_Toc24035964" w:history="1">
+      <w:hyperlink w:anchor="_Toc24099002" w:history="1">
         <w:r>
           <w:rPr>
             <w:rStyle w:val="Hyperlink"/>
@@ -7055,7 +7057,7 @@
             <w:noProof/>
             <w:webHidden/>
           </w:rPr>
-          <w:instrText xml:space="preserve"> PAGEREF _Toc24035964 \h </w:instrText>
+          <w:instrText xml:space="preserve"> PAGEREF _Toc24099002 \h </w:instrText>
         </w:r>
         <w:r>
           <w:rPr>
@@ -7100,7 +7102,7 @@
           <w:lang w:eastAsia="de-CH"/>
         </w:rPr>
       </w:pPr>
-      <w:hyperlink w:anchor="_Toc24035965" w:history="1">
+      <w:hyperlink w:anchor="_Toc24099003" w:history="1">
         <w:r>
           <w:rPr>
             <w:rStyle w:val="Hyperlink"/>
@@ -7128,7 +7130,7 @@
             <w:noProof/>
             <w:webHidden/>
           </w:rPr>
-          <w:instrText xml:space="preserve"> PAGEREF _Toc24035965 \h </w:instrText>
+          <w:instrText xml:space="preserve"> PAGEREF _Toc24099003 \h </w:instrText>
         </w:r>
         <w:r>
           <w:rPr>
@@ -7173,7 +7175,7 @@
           <w:lang w:eastAsia="de-CH"/>
         </w:rPr>
       </w:pPr>
-      <w:hyperlink w:anchor="_Toc24035966" w:history="1">
+      <w:hyperlink w:anchor="_Toc24099004" w:history="1">
         <w:r>
           <w:rPr>
             <w:rStyle w:val="Hyperlink"/>
@@ -7201,7 +7203,7 @@
             <w:noProof/>
             <w:webHidden/>
           </w:rPr>
-          <w:instrText xml:space="preserve"> PAGEREF _Toc24035966 \h </w:instrText>
+          <w:instrText xml:space="preserve"> PAGEREF _Toc24099004 \h </w:instrText>
         </w:r>
         <w:r>
           <w:rPr>
@@ -7246,7 +7248,7 @@
           <w:lang w:eastAsia="de-CH"/>
         </w:rPr>
       </w:pPr>
-      <w:hyperlink w:anchor="_Toc24035967" w:history="1">
+      <w:hyperlink w:anchor="_Toc24099005" w:history="1">
         <w:r>
           <w:rPr>
             <w:rStyle w:val="Hyperlink"/>
@@ -7274,7 +7276,7 @@
             <w:noProof/>
             <w:webHidden/>
           </w:rPr>
-          <w:instrText xml:space="preserve"> PAGEREF _Toc24035967 \h </w:instrText>
+          <w:instrText xml:space="preserve"> PAGEREF _Toc24099005 \h </w:instrText>
         </w:r>
         <w:r>
           <w:rPr>
@@ -7319,7 +7321,7 @@
           <w:lang w:eastAsia="de-CH"/>
         </w:rPr>
       </w:pPr>
-      <w:hyperlink w:anchor="_Toc24035968" w:history="1">
+      <w:hyperlink w:anchor="_Toc24099006" w:history="1">
         <w:r>
           <w:rPr>
             <w:rStyle w:val="Hyperlink"/>
@@ -7347,7 +7349,7 @@
             <w:noProof/>
             <w:webHidden/>
           </w:rPr>
-          <w:instrText xml:space="preserve"> PAGEREF _Toc24035968 \h </w:instrText>
+          <w:instrText xml:space="preserve"> PAGEREF _Toc24099006 \h </w:instrText>
         </w:r>
         <w:r>
           <w:rPr>
@@ -7392,7 +7394,7 @@
           <w:lang w:eastAsia="de-CH"/>
         </w:rPr>
       </w:pPr>
-      <w:hyperlink w:anchor="_Toc24035969" w:history="1">
+      <w:hyperlink w:anchor="_Toc24099007" w:history="1">
         <w:r>
           <w:rPr>
             <w:rStyle w:val="Hyperlink"/>
@@ -7420,7 +7422,7 @@
             <w:noProof/>
             <w:webHidden/>
           </w:rPr>
-          <w:instrText xml:space="preserve"> PAGEREF _Toc24035969 \h </w:instrText>
+          <w:instrText xml:space="preserve"> PAGEREF _Toc24099007 \h </w:instrText>
         </w:r>
         <w:r>
           <w:rPr>
@@ -7465,7 +7467,7 @@
           <w:lang w:eastAsia="de-CH"/>
         </w:rPr>
       </w:pPr>
-      <w:hyperlink w:anchor="_Toc24035970" w:history="1">
+      <w:hyperlink w:anchor="_Toc24099008" w:history="1">
         <w:r>
           <w:rPr>
             <w:rStyle w:val="Hyperlink"/>
@@ -7493,7 +7495,7 @@
             <w:noProof/>
             <w:webHidden/>
           </w:rPr>
-          <w:instrText xml:space="preserve"> PAGEREF _Toc24035970 \h </w:instrText>
+          <w:instrText xml:space="preserve"> PAGEREF _Toc24099008 \h </w:instrText>
         </w:r>
         <w:r>
           <w:rPr>
@@ -7538,7 +7540,7 @@
           <w:lang w:eastAsia="de-CH"/>
         </w:rPr>
       </w:pPr>
-      <w:hyperlink w:anchor="_Toc24035971" w:history="1">
+      <w:hyperlink w:anchor="_Toc24099009" w:history="1">
         <w:r>
           <w:rPr>
             <w:rStyle w:val="Hyperlink"/>
@@ -7566,7 +7568,7 @@
             <w:noProof/>
             <w:webHidden/>
           </w:rPr>
-          <w:instrText xml:space="preserve"> PAGEREF _Toc24035971 \h </w:instrText>
+          <w:instrText xml:space="preserve"> PAGEREF _Toc24099009 \h </w:instrText>
         </w:r>
         <w:r>
           <w:rPr>
@@ -7611,7 +7613,7 @@
           <w:lang w:eastAsia="de-CH"/>
         </w:rPr>
       </w:pPr>
-      <w:hyperlink w:anchor="_Toc24035972" w:history="1">
+      <w:hyperlink w:anchor="_Toc24099010" w:history="1">
         <w:r>
           <w:rPr>
             <w:rStyle w:val="Hyperlink"/>
@@ -7639,7 +7641,7 @@
             <w:noProof/>
             <w:webHidden/>
           </w:rPr>
-          <w:instrText xml:space="preserve"> PAGEREF _Toc24035972 \h </w:instrText>
+          <w:instrText xml:space="preserve"> PAGEREF _Toc24099010 \h </w:instrText>
         </w:r>
         <w:r>
           <w:rPr>
@@ -7684,7 +7686,7 @@
           <w:lang w:eastAsia="de-CH"/>
         </w:rPr>
       </w:pPr>
-      <w:hyperlink w:anchor="_Toc24035973" w:history="1">
+      <w:hyperlink w:anchor="_Toc24099011" w:history="1">
         <w:r>
           <w:rPr>
             <w:rStyle w:val="Hyperlink"/>
@@ -7712,7 +7714,7 @@
             <w:noProof/>
             <w:webHidden/>
           </w:rPr>
-          <w:instrText xml:space="preserve"> PAGEREF _Toc24035973 \h </w:instrText>
+          <w:instrText xml:space="preserve"> PAGEREF _Toc24099011 \h </w:instrText>
         </w:r>
         <w:r>
           <w:rPr>
@@ -7757,7 +7759,7 @@
           <w:lang w:eastAsia="de-CH"/>
         </w:rPr>
       </w:pPr>
-      <w:hyperlink w:anchor="_Toc24035974" w:history="1">
+      <w:hyperlink w:anchor="_Toc24099012" w:history="1">
         <w:r>
           <w:rPr>
             <w:rStyle w:val="Hyperlink"/>
@@ -7785,7 +7787,7 @@
             <w:noProof/>
             <w:webHidden/>
           </w:rPr>
-          <w:instrText xml:space="preserve"> PAGEREF _Toc24035974 \h </w:instrText>
+          <w:instrText xml:space="preserve"> PAGEREF _Toc24099012 \h </w:instrText>
         </w:r>
         <w:r>
           <w:rPr>
@@ -7830,14 +7832,14 @@
           <w:lang w:eastAsia="de-CH"/>
         </w:rPr>
       </w:pPr>
-      <w:hyperlink w:anchor="_Toc24035975" w:history="1">
+      <w:hyperlink w:anchor="_Toc24099013" w:history="1">
         <w:r>
           <w:rPr>
             <w:rStyle w:val="Hyperlink"/>
             <w:noProof/>
             <w:lang w:val="en-US"/>
           </w:rPr>
-          <w:t>Figure 39: psi_common_ping_pong</w:t>
+          <w:t>Figure 39: psi_common_ping_pong parallel</w:t>
         </w:r>
         <w:r>
           <w:rPr>
@@ -7858,7 +7860,7 @@
             <w:noProof/>
             <w:webHidden/>
           </w:rPr>
-          <w:instrText xml:space="preserve"> PAGEREF _Toc24035975 \h </w:instrText>
+          <w:instrText xml:space="preserve"> PAGEREF _Toc24099013 \h </w:instrText>
         </w:r>
         <w:r>
           <w:rPr>
@@ -7891,6 +7893,79 @@
     </w:p>
     <w:p>
       <w:pPr>
+        <w:pStyle w:val="TableofFigures"/>
+        <w:tabs>
+          <w:tab w:val="right" w:leader="dot" w:pos="10195"/>
+        </w:tabs>
+        <w:rPr>
+          <w:rFonts w:asciiTheme="minorHAnsi" w:eastAsiaTheme="minorEastAsia" w:hAnsiTheme="minorHAnsi" w:cstheme="minorBidi"/>
+          <w:noProof/>
+          <w:sz w:val="22"/>
+          <w:szCs w:val="22"/>
+          <w:lang w:eastAsia="de-CH"/>
+        </w:rPr>
+      </w:pPr>
+      <w:hyperlink w:anchor="_Toc24099014" w:history="1">
+        <w:r>
+          <w:rPr>
+            <w:rStyle w:val="Hyperlink"/>
+            <w:noProof/>
+            <w:lang w:val="en-US"/>
+          </w:rPr>
+          <w:t>Figure 40: psi_common_ping_pong TDM mode</w:t>
+        </w:r>
+        <w:r>
+          <w:rPr>
+            <w:noProof/>
+            <w:webHidden/>
+          </w:rPr>
+          <w:tab/>
+        </w:r>
+        <w:r>
+          <w:rPr>
+            <w:noProof/>
+            <w:webHidden/>
+          </w:rPr>
+          <w:fldChar w:fldCharType="begin"/>
+        </w:r>
+        <w:r>
+          <w:rPr>
+            <w:noProof/>
+            <w:webHidden/>
+          </w:rPr>
+          <w:instrText xml:space="preserve"> PAGEREF _Toc24099014 \h </w:instrText>
+        </w:r>
+        <w:r>
+          <w:rPr>
+            <w:noProof/>
+            <w:webHidden/>
+          </w:rPr>
+        </w:r>
+        <w:r>
+          <w:rPr>
+            <w:noProof/>
+            <w:webHidden/>
+          </w:rPr>
+          <w:fldChar w:fldCharType="separate"/>
+        </w:r>
+        <w:r>
+          <w:rPr>
+            <w:noProof/>
+            <w:webHidden/>
+          </w:rPr>
+          <w:t>74</w:t>
+        </w:r>
+        <w:r>
+          <w:rPr>
+            <w:noProof/>
+            <w:webHidden/>
+          </w:rPr>
+          <w:fldChar w:fldCharType="end"/>
+        </w:r>
+      </w:hyperlink>
+    </w:p>
+    <w:p>
+      <w:pPr>
         <w:rPr>
           <w:lang w:val="en-US"/>
         </w:rPr>
@@ -7916,7 +7991,7 @@
         </w:rPr>
         <w:br w:type="page"/>
       </w:r>
-      <w:bookmarkStart w:id="0" w:name="_Toc24035883"/>
+      <w:bookmarkStart w:id="1" w:name="_Toc24099015"/>
       <w:r>
         <w:rPr>
           <w:lang w:val="en-US"/>
@@ -7924,7 +7999,7 @@
         <w:lastRenderedPageBreak/>
         <w:t>Introduction</w:t>
       </w:r>
-      <w:bookmarkEnd w:id="0"/>
+      <w:bookmarkEnd w:id="1"/>
     </w:p>
     <w:p>
       <w:pPr>
@@ -7971,14 +8046,14 @@
           <w:lang w:val="en-US"/>
         </w:rPr>
       </w:pPr>
-      <w:bookmarkStart w:id="1" w:name="_Toc24035884"/>
+      <w:bookmarkStart w:id="2" w:name="_Toc24099016"/>
       <w:r>
         <w:rPr>
           <w:lang w:val="en-US"/>
         </w:rPr>
         <w:t>Working Copy Structure</w:t>
       </w:r>
-      <w:bookmarkEnd w:id="1"/>
+      <w:bookmarkEnd w:id="2"/>
     </w:p>
     <w:p>
       <w:pPr>
@@ -8114,7 +8189,7 @@
           <w:lang w:val="en-US"/>
         </w:rPr>
       </w:pPr>
-      <w:bookmarkStart w:id="2" w:name="_Toc24035937"/>
+      <w:bookmarkStart w:id="3" w:name="_Toc24098975"/>
       <w:r>
         <w:rPr>
           <w:lang w:val="en-US"/>
@@ -8164,7 +8239,7 @@
         </w:rPr>
         <w:t>Working copy structure</w:t>
       </w:r>
-      <w:bookmarkEnd w:id="2"/>
+      <w:bookmarkEnd w:id="3"/>
     </w:p>
     <w:p>
       <w:pPr>
@@ -8212,14 +8287,14 @@
           <w:lang w:val="en-US"/>
         </w:rPr>
       </w:pPr>
-      <w:bookmarkStart w:id="3" w:name="_Toc24035885"/>
+      <w:bookmarkStart w:id="4" w:name="_Toc24099017"/>
       <w:r>
         <w:rPr>
           <w:lang w:val="en-US"/>
         </w:rPr>
         <w:t>VHDL Libraries</w:t>
       </w:r>
-      <w:bookmarkEnd w:id="3"/>
+      <w:bookmarkEnd w:id="4"/>
     </w:p>
     <w:p>
       <w:pPr>
@@ -8417,7 +8492,7 @@
           <w:lang w:val="en-US"/>
         </w:rPr>
       </w:pPr>
-      <w:bookmarkStart w:id="4" w:name="_Toc24035886"/>
+      <w:bookmarkStart w:id="5" w:name="_Toc24099018"/>
       <w:r>
         <w:rPr>
           <w:lang w:val="en-US"/>
@@ -8425,7 +8500,7 @@
         <w:lastRenderedPageBreak/>
         <w:t>Running Simulations</w:t>
       </w:r>
-      <w:bookmarkEnd w:id="4"/>
+      <w:bookmarkEnd w:id="5"/>
     </w:p>
     <w:p>
       <w:pPr>
@@ -8967,7 +9042,7 @@
           <w:lang w:val="en-US"/>
         </w:rPr>
       </w:pPr>
-      <w:bookmarkStart w:id="5" w:name="_Toc24035887"/>
+      <w:bookmarkStart w:id="6" w:name="_Toc24099019"/>
       <w:r>
         <w:rPr>
           <w:lang w:val="en-US"/>
@@ -8975,7 +9050,7 @@
         <w:lastRenderedPageBreak/>
         <w:t>Contribute to PSI VHDL Libraries</w:t>
       </w:r>
-      <w:bookmarkEnd w:id="5"/>
+      <w:bookmarkEnd w:id="6"/>
     </w:p>
     <w:p>
       <w:pPr>
@@ -9358,7 +9433,7 @@
           <w:lang w:val="en-US"/>
         </w:rPr>
       </w:pPr>
-      <w:bookmarkStart w:id="6" w:name="_Toc24035888"/>
+      <w:bookmarkStart w:id="7" w:name="_Toc24099020"/>
       <w:r>
         <w:rPr>
           <w:lang w:val="en-US"/>
@@ -9366,7 +9441,7 @@
         <w:lastRenderedPageBreak/>
         <w:t>Handshaking Signals</w:t>
       </w:r>
-      <w:bookmarkEnd w:id="6"/>
+      <w:bookmarkEnd w:id="7"/>
     </w:p>
     <w:p>
       <w:pPr>
@@ -9632,7 +9707,7 @@
           <w:lang w:val="en-US"/>
         </w:rPr>
       </w:pPr>
-      <w:bookmarkStart w:id="7" w:name="_Toc24035938"/>
+      <w:bookmarkStart w:id="8" w:name="_Toc24098976"/>
       <w:r>
         <w:rPr>
           <w:lang w:val="en-US"/>
@@ -9682,7 +9757,7 @@
         </w:rPr>
         <w:t>Handshaking signals</w:t>
       </w:r>
-      <w:bookmarkEnd w:id="7"/>
+      <w:bookmarkEnd w:id="8"/>
     </w:p>
     <w:p>
       <w:pPr>
@@ -9829,7 +9904,7 @@
           <w:lang w:val="en-US"/>
         </w:rPr>
       </w:pPr>
-      <w:bookmarkStart w:id="8" w:name="_Toc24035889"/>
+      <w:bookmarkStart w:id="9" w:name="_Toc24099021"/>
       <w:r>
         <w:rPr>
           <w:lang w:val="en-US"/>
@@ -9837,7 +9912,7 @@
         <w:lastRenderedPageBreak/>
         <w:t>Packages</w:t>
       </w:r>
-      <w:bookmarkEnd w:id="8"/>
+      <w:bookmarkEnd w:id="9"/>
     </w:p>
     <w:p>
       <w:pPr>
@@ -9846,14 +9921,14 @@
           <w:lang w:val="en-US"/>
         </w:rPr>
       </w:pPr>
-      <w:bookmarkStart w:id="9" w:name="_Toc24035890"/>
+      <w:bookmarkStart w:id="10" w:name="_Toc24099022"/>
       <w:r>
         <w:rPr>
           <w:lang w:val="en-US"/>
         </w:rPr>
         <w:t>psi_common_array_pkg</w:t>
       </w:r>
-      <w:bookmarkEnd w:id="9"/>
+      <w:bookmarkEnd w:id="10"/>
     </w:p>
     <w:p>
       <w:pPr>
@@ -9889,14 +9964,14 @@
           <w:lang w:val="en-US"/>
         </w:rPr>
       </w:pPr>
-      <w:bookmarkStart w:id="10" w:name="_Toc24035891"/>
+      <w:bookmarkStart w:id="11" w:name="_Toc24099023"/>
       <w:r>
         <w:rPr>
           <w:lang w:val="en-US"/>
         </w:rPr>
         <w:t>psi_common_logic_pkg</w:t>
       </w:r>
-      <w:bookmarkEnd w:id="10"/>
+      <w:bookmarkEnd w:id="11"/>
     </w:p>
     <w:p>
       <w:pPr>
@@ -9932,14 +10007,14 @@
           <w:lang w:val="en-US"/>
         </w:rPr>
       </w:pPr>
-      <w:bookmarkStart w:id="11" w:name="_Toc24035892"/>
+      <w:bookmarkStart w:id="12" w:name="_Toc24099024"/>
       <w:r>
         <w:rPr>
           <w:lang w:val="en-US"/>
         </w:rPr>
         <w:t>psi_common_axi_pkg</w:t>
       </w:r>
-      <w:bookmarkEnd w:id="11"/>
+      <w:bookmarkEnd w:id="12"/>
     </w:p>
     <w:p>
       <w:pPr>
@@ -9975,14 +10050,14 @@
           <w:lang w:val="en-US"/>
         </w:rPr>
       </w:pPr>
-      <w:bookmarkStart w:id="12" w:name="_Toc24035893"/>
+      <w:bookmarkStart w:id="13" w:name="_Toc24099025"/>
       <w:r>
         <w:rPr>
           <w:lang w:val="en-US"/>
         </w:rPr>
         <w:t>psi_common_math_pkg</w:t>
       </w:r>
-      <w:bookmarkEnd w:id="12"/>
+      <w:bookmarkEnd w:id="13"/>
     </w:p>
     <w:p>
       <w:pPr>
@@ -10027,7 +10102,7 @@
           <w:lang w:val="en-US"/>
         </w:rPr>
       </w:pPr>
-      <w:bookmarkStart w:id="13" w:name="_Toc24035894"/>
+      <w:bookmarkStart w:id="14" w:name="_Toc24099026"/>
       <w:r>
         <w:rPr>
           <w:lang w:val="en-US"/>
@@ -10035,7 +10110,7 @@
         <w:lastRenderedPageBreak/>
         <w:t>Memories</w:t>
       </w:r>
-      <w:bookmarkEnd w:id="13"/>
+      <w:bookmarkEnd w:id="14"/>
     </w:p>
     <w:p>
       <w:pPr>
@@ -10044,14 +10119,14 @@
           <w:lang w:val="en-US"/>
         </w:rPr>
       </w:pPr>
-      <w:bookmarkStart w:id="14" w:name="_Toc24035895"/>
+      <w:bookmarkStart w:id="15" w:name="_Toc24099027"/>
       <w:r>
         <w:rPr>
           <w:lang w:val="en-US"/>
         </w:rPr>
         <w:t>psi_common_sdp_ram</w:t>
       </w:r>
-      <w:bookmarkEnd w:id="14"/>
+      <w:bookmarkEnd w:id="15"/>
     </w:p>
     <w:p>
       <w:pPr>
@@ -11214,7 +11289,7 @@
           <w:lang w:val="en-US"/>
         </w:rPr>
       </w:pPr>
-      <w:bookmarkStart w:id="15" w:name="_Toc24035896"/>
+      <w:bookmarkStart w:id="16" w:name="_Toc24099028"/>
       <w:r>
         <w:rPr>
           <w:lang w:val="en-US"/>
@@ -11228,7 +11303,7 @@
         </w:rPr>
         <w:t>_be</w:t>
       </w:r>
-      <w:bookmarkEnd w:id="15"/>
+      <w:bookmarkEnd w:id="16"/>
     </w:p>
     <w:p>
       <w:pPr>
@@ -11997,8 +12072,8 @@
           <w:lang w:val="en-US"/>
         </w:rPr>
       </w:pPr>
-      <w:bookmarkStart w:id="16" w:name="_Ref516049468"/>
-      <w:bookmarkStart w:id="17" w:name="_Toc24035897"/>
+      <w:bookmarkStart w:id="17" w:name="_Ref516049468"/>
+      <w:bookmarkStart w:id="18" w:name="_Toc24099029"/>
       <w:r>
         <w:rPr>
           <w:lang w:val="en-US"/>
@@ -12006,8 +12081,8 @@
         <w:lastRenderedPageBreak/>
         <w:t>psi_common_tdp_ram</w:t>
       </w:r>
-      <w:bookmarkEnd w:id="16"/>
       <w:bookmarkEnd w:id="17"/>
+      <w:bookmarkEnd w:id="18"/>
     </w:p>
     <w:p>
       <w:pPr>
@@ -13172,7 +13247,7 @@
           <w:lang w:val="en-US"/>
         </w:rPr>
       </w:pPr>
-      <w:bookmarkStart w:id="18" w:name="_Toc24035898"/>
+      <w:bookmarkStart w:id="19" w:name="_Toc24099030"/>
       <w:r>
         <w:rPr>
           <w:lang w:val="en-US"/>
@@ -13180,7 +13255,7 @@
         <w:lastRenderedPageBreak/>
         <w:t>psi_common_tdp_ram_be</w:t>
       </w:r>
-      <w:bookmarkEnd w:id="18"/>
+      <w:bookmarkEnd w:id="19"/>
     </w:p>
     <w:p>
       <w:pPr>
@@ -14599,7 +14674,7 @@
           <w:lang w:val="en-US"/>
         </w:rPr>
       </w:pPr>
-      <w:bookmarkStart w:id="19" w:name="_Toc24035899"/>
+      <w:bookmarkStart w:id="20" w:name="_Toc24099031"/>
       <w:r>
         <w:rPr>
           <w:lang w:val="en-US"/>
@@ -14607,7 +14682,7 @@
         <w:lastRenderedPageBreak/>
         <w:t>FIFOs</w:t>
       </w:r>
-      <w:bookmarkEnd w:id="19"/>
+      <w:bookmarkEnd w:id="20"/>
     </w:p>
     <w:p>
       <w:pPr>
@@ -14616,18 +14691,18 @@
           <w:lang w:val="en-US"/>
         </w:rPr>
       </w:pPr>
-      <w:bookmarkStart w:id="20" w:name="_Ref516059138"/>
-      <w:bookmarkStart w:id="21" w:name="_Ref516059150"/>
-      <w:bookmarkStart w:id="22" w:name="_Toc24035900"/>
+      <w:bookmarkStart w:id="21" w:name="_Ref516059138"/>
+      <w:bookmarkStart w:id="22" w:name="_Ref516059150"/>
+      <w:bookmarkStart w:id="23" w:name="_Toc24099032"/>
       <w:r>
         <w:rPr>
           <w:lang w:val="en-US"/>
         </w:rPr>
         <w:t>psi_common_async_fifo</w:t>
       </w:r>
-      <w:bookmarkEnd w:id="20"/>
       <w:bookmarkEnd w:id="21"/>
       <w:bookmarkEnd w:id="22"/>
+      <w:bookmarkEnd w:id="23"/>
     </w:p>
     <w:p>
       <w:pPr>
@@ -17030,7 +17105,7 @@
           <w:lang w:val="en-US"/>
         </w:rPr>
       </w:pPr>
-      <w:bookmarkStart w:id="23" w:name="_Toc24035939"/>
+      <w:bookmarkStart w:id="24" w:name="_Toc24098977"/>
       <w:r>
         <w:rPr>
           <w:lang w:val="en-US"/>
@@ -17092,7 +17167,7 @@
         </w:rPr>
         <w:t xml:space="preserve"> Architecture</w:t>
       </w:r>
-      <w:bookmarkEnd w:id="23"/>
+      <w:bookmarkEnd w:id="24"/>
     </w:p>
     <w:p>
       <w:pPr>
@@ -17174,7 +17249,7 @@
           <w:lang w:val="en-US"/>
         </w:rPr>
       </w:pPr>
-      <w:bookmarkStart w:id="24" w:name="_Toc24035901"/>
+      <w:bookmarkStart w:id="25" w:name="_Toc24099033"/>
       <w:r>
         <w:rPr>
           <w:lang w:val="en-US"/>
@@ -17182,7 +17257,7 @@
         <w:lastRenderedPageBreak/>
         <w:t>psi_common_sync_fifo</w:t>
       </w:r>
-      <w:bookmarkEnd w:id="24"/>
+      <w:bookmarkEnd w:id="25"/>
     </w:p>
     <w:p>
       <w:pPr>
@@ -19339,7 +19414,7 @@
           <w:lang w:val="en-US"/>
         </w:rPr>
       </w:pPr>
-      <w:bookmarkStart w:id="25" w:name="_Toc24035902"/>
+      <w:bookmarkStart w:id="26" w:name="_Toc24099034"/>
       <w:r>
         <w:rPr>
           <w:lang w:val="en-US"/>
@@ -19347,7 +19422,7 @@
         <w:lastRenderedPageBreak/>
         <w:t>Clock Crossings</w:t>
       </w:r>
-      <w:bookmarkEnd w:id="25"/>
+      <w:bookmarkEnd w:id="26"/>
     </w:p>
     <w:p>
       <w:pPr>
@@ -19356,14 +19431,14 @@
           <w:lang w:val="en-US"/>
         </w:rPr>
       </w:pPr>
-      <w:bookmarkStart w:id="26" w:name="_Toc24035903"/>
+      <w:bookmarkStart w:id="27" w:name="_Toc24099035"/>
       <w:r>
         <w:rPr>
           <w:lang w:val="en-US"/>
         </w:rPr>
         <w:t>psi_common_pulse_cc</w:t>
       </w:r>
-      <w:bookmarkEnd w:id="26"/>
+      <w:bookmarkEnd w:id="27"/>
     </w:p>
     <w:p>
       <w:pPr>
@@ -20234,7 +20309,7 @@
           <w:lang w:val="en-US"/>
         </w:rPr>
       </w:pPr>
-      <w:bookmarkStart w:id="27" w:name="_Ref516063767"/>
+      <w:bookmarkStart w:id="28" w:name="_Ref516063767"/>
       <w:r>
         <w:rPr>
           <w:lang w:val="en-US"/>
@@ -20242,7 +20317,7 @@
         <w:lastRenderedPageBreak/>
         <w:t>Architecture</w:t>
       </w:r>
-      <w:bookmarkEnd w:id="27"/>
+      <w:bookmarkEnd w:id="28"/>
     </w:p>
     <w:p>
       <w:pPr>
@@ -20333,7 +20408,7 @@
           <w:lang w:val="en-US"/>
         </w:rPr>
       </w:pPr>
-      <w:bookmarkStart w:id="28" w:name="_Toc24035940"/>
+      <w:bookmarkStart w:id="29" w:name="_Toc24098978"/>
       <w:r>
         <w:rPr>
           <w:lang w:val="en-US"/>
@@ -20395,7 +20470,7 @@
         </w:rPr>
         <w:t xml:space="preserve"> handling of pulses</w:t>
       </w:r>
-      <w:bookmarkEnd w:id="28"/>
+      <w:bookmarkEnd w:id="29"/>
     </w:p>
     <w:p>
       <w:pPr>
@@ -20492,7 +20567,7 @@
           <w:lang w:val="en-US"/>
         </w:rPr>
       </w:pPr>
-      <w:bookmarkStart w:id="29" w:name="_Toc24035941"/>
+      <w:bookmarkStart w:id="30" w:name="_Toc24098979"/>
       <w:r>
         <w:rPr>
           <w:lang w:val="en-US"/>
@@ -20554,7 +20629,7 @@
         </w:rPr>
         <w:t xml:space="preserve"> alignment of pulses can change</w:t>
       </w:r>
-      <w:bookmarkEnd w:id="29"/>
+      <w:bookmarkEnd w:id="30"/>
     </w:p>
     <w:p>
       <w:pPr>
@@ -20654,7 +20729,7 @@
           <w:lang w:val="en-US"/>
         </w:rPr>
       </w:pPr>
-      <w:bookmarkStart w:id="30" w:name="_Toc24035942"/>
+      <w:bookmarkStart w:id="31" w:name="_Toc24098980"/>
       <w:r>
         <w:rPr>
           <w:lang w:val="en-US"/>
@@ -20716,7 +20791,7 @@
         </w:rPr>
         <w:t xml:space="preserve"> handling of resets</w:t>
       </w:r>
-      <w:bookmarkEnd w:id="30"/>
+      <w:bookmarkEnd w:id="31"/>
     </w:p>
     <w:p>
       <w:pPr>
@@ -20775,7 +20850,7 @@
           <w:lang w:val="en-US"/>
         </w:rPr>
       </w:pPr>
-      <w:bookmarkStart w:id="31" w:name="_Toc24035904"/>
+      <w:bookmarkStart w:id="32" w:name="_Toc24099036"/>
       <w:r>
         <w:rPr>
           <w:lang w:val="en-US"/>
@@ -20783,7 +20858,7 @@
         <w:lastRenderedPageBreak/>
         <w:t>psi_common_simple_cc</w:t>
       </w:r>
-      <w:bookmarkEnd w:id="31"/>
+      <w:bookmarkEnd w:id="32"/>
     </w:p>
     <w:p>
       <w:pPr>
@@ -21940,7 +22015,7 @@
           <w:lang w:val="en-US"/>
         </w:rPr>
       </w:pPr>
-      <w:bookmarkStart w:id="32" w:name="_Toc24035943"/>
+      <w:bookmarkStart w:id="33" w:name="_Toc24098981"/>
       <w:r>
         <w:rPr>
           <w:lang w:val="en-US"/>
@@ -21990,7 +22065,7 @@
         </w:rPr>
         <w:t>psi_common_simple_cc: Architecture</w:t>
       </w:r>
-      <w:bookmarkEnd w:id="32"/>
+      <w:bookmarkEnd w:id="33"/>
     </w:p>
     <w:p>
       <w:pPr>
@@ -22120,7 +22195,7 @@
           <w:lang w:val="en-US"/>
         </w:rPr>
       </w:pPr>
-      <w:bookmarkStart w:id="33" w:name="_Toc24035905"/>
+      <w:bookmarkStart w:id="34" w:name="_Toc24099037"/>
       <w:r>
         <w:rPr>
           <w:lang w:val="en-US"/>
@@ -22128,7 +22203,7 @@
         <w:lastRenderedPageBreak/>
         <w:t>psi_common_status_cc</w:t>
       </w:r>
-      <w:bookmarkEnd w:id="33"/>
+      <w:bookmarkEnd w:id="34"/>
     </w:p>
     <w:p>
       <w:pPr>
@@ -23230,7 +23305,7 @@
           <w:lang w:val="en-US"/>
         </w:rPr>
       </w:pPr>
-      <w:bookmarkStart w:id="34" w:name="_Toc24035944"/>
+      <w:bookmarkStart w:id="35" w:name="_Toc24098982"/>
       <w:r>
         <w:rPr>
           <w:lang w:val="en-US"/>
@@ -23280,7 +23355,7 @@
         </w:rPr>
         <w:t>psi_common_status_cc: Architecture</w:t>
       </w:r>
-      <w:bookmarkEnd w:id="34"/>
+      <w:bookmarkEnd w:id="35"/>
     </w:p>
     <w:p>
       <w:pPr>
@@ -23348,7 +23423,7 @@
           <w:lang w:val="en-US"/>
         </w:rPr>
       </w:pPr>
-      <w:bookmarkStart w:id="35" w:name="_Toc24035906"/>
+      <w:bookmarkStart w:id="36" w:name="_Toc24099038"/>
       <w:r>
         <w:rPr>
           <w:lang w:val="en-US"/>
@@ -23356,7 +23431,7 @@
         <w:lastRenderedPageBreak/>
         <w:t>psi_common_sync_cc_n2xn</w:t>
       </w:r>
-      <w:bookmarkEnd w:id="35"/>
+      <w:bookmarkEnd w:id="36"/>
     </w:p>
     <w:p>
       <w:pPr>
@@ -24276,7 +24351,7 @@
           <w:lang w:val="en-US"/>
         </w:rPr>
       </w:pPr>
-      <w:bookmarkStart w:id="36" w:name="_Toc24035907"/>
+      <w:bookmarkStart w:id="37" w:name="_Toc24099039"/>
       <w:r>
         <w:rPr>
           <w:lang w:val="en-US"/>
@@ -24296,7 +24371,7 @@
         </w:rPr>
         <w:t>c_cc_xn2n</w:t>
       </w:r>
-      <w:bookmarkEnd w:id="36"/>
+      <w:bookmarkEnd w:id="37"/>
     </w:p>
     <w:p>
       <w:pPr>
@@ -25209,7 +25284,7 @@
           <w:lang w:val="en-US"/>
         </w:rPr>
       </w:pPr>
-      <w:bookmarkStart w:id="37" w:name="_Toc24035908"/>
+      <w:bookmarkStart w:id="38" w:name="_Toc24099040"/>
       <w:r>
         <w:rPr>
           <w:lang w:val="en-US"/>
@@ -25217,7 +25292,7 @@
         <w:lastRenderedPageBreak/>
         <w:t>psi_common_bit_cc</w:t>
       </w:r>
-      <w:bookmarkEnd w:id="37"/>
+      <w:bookmarkEnd w:id="38"/>
     </w:p>
     <w:p>
       <w:pPr>
@@ -25688,14 +25763,14 @@
           <w:lang w:val="en-US"/>
         </w:rPr>
       </w:pPr>
-      <w:bookmarkStart w:id="38" w:name="_Toc24035909"/>
+      <w:bookmarkStart w:id="39" w:name="_Toc24099041"/>
       <w:r>
         <w:rPr>
           <w:lang w:val="en-US"/>
         </w:rPr>
         <w:t>Other Components that can be used as Clock Crossings</w:t>
       </w:r>
-      <w:bookmarkEnd w:id="38"/>
+      <w:bookmarkEnd w:id="39"/>
     </w:p>
     <w:p>
       <w:pPr>
@@ -25894,7 +25969,7 @@
           <w:lang w:val="en-US"/>
         </w:rPr>
       </w:pPr>
-      <w:bookmarkStart w:id="39" w:name="_Toc24035910"/>
+      <w:bookmarkStart w:id="40" w:name="_Toc24099042"/>
       <w:r>
         <w:rPr>
           <w:lang w:val="en-US"/>
@@ -25902,7 +25977,7 @@
         <w:lastRenderedPageBreak/>
         <w:t>Timing</w:t>
       </w:r>
-      <w:bookmarkEnd w:id="39"/>
+      <w:bookmarkEnd w:id="40"/>
     </w:p>
     <w:p>
       <w:pPr>
@@ -25911,14 +25986,14 @@
           <w:lang w:val="en-US"/>
         </w:rPr>
       </w:pPr>
-      <w:bookmarkStart w:id="40" w:name="_Toc24035911"/>
+      <w:bookmarkStart w:id="41" w:name="_Toc24099043"/>
       <w:r>
         <w:rPr>
           <w:lang w:val="en-US"/>
         </w:rPr>
         <w:t>psi_common_strobe_generator</w:t>
       </w:r>
-      <w:bookmarkEnd w:id="40"/>
+      <w:bookmarkEnd w:id="41"/>
     </w:p>
     <w:p>
       <w:pPr>
@@ -26613,7 +26688,7 @@
           <w:lang w:val="en-US"/>
         </w:rPr>
       </w:pPr>
-      <w:bookmarkStart w:id="41" w:name="_Toc24035945"/>
+      <w:bookmarkStart w:id="42" w:name="_Toc24098983"/>
       <w:r>
         <w:rPr>
           <w:lang w:val="en-US"/>
@@ -26663,7 +26738,7 @@
         </w:rPr>
         <w:t>psi_common_strobe_generator: Strobe synchronization</w:t>
       </w:r>
-      <w:bookmarkEnd w:id="41"/>
+      <w:bookmarkEnd w:id="42"/>
     </w:p>
     <w:p>
       <w:pPr>
@@ -26680,7 +26755,7 @@
           <w:lang w:val="en-US"/>
         </w:rPr>
       </w:pPr>
-      <w:bookmarkStart w:id="42" w:name="_Toc24035912"/>
+      <w:bookmarkStart w:id="43" w:name="_Toc24099044"/>
       <w:r>
         <w:rPr>
           <w:lang w:val="en-US"/>
@@ -26688,7 +26763,7 @@
         <w:lastRenderedPageBreak/>
         <w:t>psi_common_strobe_divider</w:t>
       </w:r>
-      <w:bookmarkEnd w:id="42"/>
+      <w:bookmarkEnd w:id="43"/>
     </w:p>
     <w:p>
       <w:pPr>
@@ -27278,7 +27353,7 @@
           <w:lang w:val="en-US"/>
         </w:rPr>
       </w:pPr>
-      <w:bookmarkStart w:id="43" w:name="_Toc24035913"/>
+      <w:bookmarkStart w:id="44" w:name="_Toc24099045"/>
       <w:r>
         <w:rPr>
           <w:lang w:val="en-US"/>
@@ -27286,7 +27361,7 @@
         <w:lastRenderedPageBreak/>
         <w:t>psi_common_tickgenerator</w:t>
       </w:r>
-      <w:bookmarkEnd w:id="43"/>
+      <w:bookmarkEnd w:id="44"/>
     </w:p>
     <w:p>
       <w:pPr>
@@ -27937,7 +28012,7 @@
           <w:lang w:val="en-US"/>
         </w:rPr>
       </w:pPr>
-      <w:bookmarkStart w:id="44" w:name="_Toc24035914"/>
+      <w:bookmarkStart w:id="45" w:name="_Toc24099046"/>
       <w:r>
         <w:rPr>
           <w:lang w:val="en-US"/>
@@ -27945,7 +28020,7 @@
         <w:lastRenderedPageBreak/>
         <w:t>psi_common_pulse_shaper</w:t>
       </w:r>
-      <w:bookmarkEnd w:id="44"/>
+      <w:bookmarkEnd w:id="45"/>
     </w:p>
     <w:p>
       <w:pPr>
@@ -28095,7 +28170,7 @@
           <w:lang w:val="en-US"/>
         </w:rPr>
       </w:pPr>
-      <w:bookmarkStart w:id="45" w:name="_Toc24035946"/>
+      <w:bookmarkStart w:id="46" w:name="_Toc24098984"/>
       <w:r>
         <w:rPr>
           <w:lang w:val="en-US"/>
@@ -28145,7 +28220,7 @@
         </w:rPr>
         <w:t>psi_common_pulse_shaper: Example waveform</w:t>
       </w:r>
-      <w:bookmarkEnd w:id="45"/>
+      <w:bookmarkEnd w:id="46"/>
     </w:p>
     <w:p>
       <w:pPr>
@@ -28628,7 +28703,7 @@
           <w:lang w:val="en-US"/>
         </w:rPr>
       </w:pPr>
-      <w:bookmarkStart w:id="46" w:name="_Toc24035915"/>
+      <w:bookmarkStart w:id="47" w:name="_Toc24099047"/>
       <w:r>
         <w:rPr>
           <w:lang w:val="en-US"/>
@@ -28636,7 +28711,7 @@
         <w:lastRenderedPageBreak/>
         <w:t>psi_common_clk_meas</w:t>
       </w:r>
-      <w:bookmarkEnd w:id="46"/>
+      <w:bookmarkEnd w:id="47"/>
     </w:p>
     <w:p>
       <w:pPr>
@@ -29278,7 +29353,7 @@
           <w:lang w:val="en-US"/>
         </w:rPr>
       </w:pPr>
-      <w:bookmarkStart w:id="47" w:name="_Toc24035916"/>
+      <w:bookmarkStart w:id="48" w:name="_Toc24099048"/>
       <w:r>
         <w:rPr>
           <w:lang w:val="en-US"/>
@@ -29286,7 +29361,7 @@
         <w:lastRenderedPageBreak/>
         <w:t>Conversions</w:t>
       </w:r>
-      <w:bookmarkEnd w:id="47"/>
+      <w:bookmarkEnd w:id="48"/>
     </w:p>
     <w:p>
       <w:pPr>
@@ -29295,14 +29370,14 @@
           <w:lang w:val="en-US"/>
         </w:rPr>
       </w:pPr>
-      <w:bookmarkStart w:id="48" w:name="_Toc24035917"/>
+      <w:bookmarkStart w:id="49" w:name="_Toc24099049"/>
       <w:r>
         <w:rPr>
           <w:lang w:val="en-US"/>
         </w:rPr>
         <w:t>psi_common_wconv_n2xn</w:t>
       </w:r>
-      <w:bookmarkEnd w:id="48"/>
+      <w:bookmarkEnd w:id="49"/>
     </w:p>
     <w:p>
       <w:pPr>
@@ -29484,7 +29559,7 @@
           <w:lang w:val="en-US"/>
         </w:rPr>
       </w:pPr>
-      <w:bookmarkStart w:id="49" w:name="_Toc24035947"/>
+      <w:bookmarkStart w:id="50" w:name="_Toc24098985"/>
       <w:r>
         <w:rPr>
           <w:lang w:val="en-US"/>
@@ -29534,7 +29609,7 @@
         </w:rPr>
         <w:t>Example waveform</w:t>
       </w:r>
-      <w:bookmarkEnd w:id="49"/>
+      <w:bookmarkEnd w:id="50"/>
     </w:p>
     <w:p>
       <w:pPr>
@@ -30678,7 +30753,7 @@
           <w:lang w:val="en-US"/>
         </w:rPr>
       </w:pPr>
-      <w:bookmarkStart w:id="50" w:name="_Toc24035918"/>
+      <w:bookmarkStart w:id="51" w:name="_Toc24099050"/>
       <w:r>
         <w:rPr>
           <w:lang w:val="en-US"/>
@@ -30686,7 +30761,7 @@
         <w:lastRenderedPageBreak/>
         <w:t>psi_common_wconv_xn2n</w:t>
       </w:r>
-      <w:bookmarkEnd w:id="50"/>
+      <w:bookmarkEnd w:id="51"/>
     </w:p>
     <w:p>
       <w:pPr>
@@ -30824,7 +30899,7 @@
           <w:lang w:val="en-US"/>
         </w:rPr>
       </w:pPr>
-      <w:bookmarkStart w:id="51" w:name="_Toc24035948"/>
+      <w:bookmarkStart w:id="52" w:name="_Toc24098986"/>
       <w:r>
         <w:rPr>
           <w:lang w:val="en-US"/>
@@ -30868,7 +30943,7 @@
         </w:rPr>
         <w:t>: psi_common_wconv_xn2n: Data alignment</w:t>
       </w:r>
-      <w:bookmarkEnd w:id="51"/>
+      <w:bookmarkEnd w:id="52"/>
     </w:p>
     <w:p>
       <w:pPr>
@@ -31044,7 +31119,7 @@
           <w:lang w:val="en-US"/>
         </w:rPr>
       </w:pPr>
-      <w:bookmarkStart w:id="52" w:name="_Toc24035949"/>
+      <w:bookmarkStart w:id="53" w:name="_Toc24098987"/>
       <w:r>
         <w:rPr>
           <w:lang w:val="en-US"/>
@@ -31088,7 +31163,7 @@
         </w:rPr>
         <w:t>: psi_common_wconv_xn2n: Last-Handling and alignment</w:t>
       </w:r>
-      <w:bookmarkEnd w:id="52"/>
+      <w:bookmarkEnd w:id="53"/>
     </w:p>
     <w:p>
       <w:pPr>
@@ -32237,7 +32312,7 @@
           <w:lang w:val="en-US"/>
         </w:rPr>
       </w:pPr>
-      <w:bookmarkStart w:id="53" w:name="_Toc24035919"/>
+      <w:bookmarkStart w:id="54" w:name="_Toc24099051"/>
       <w:r>
         <w:rPr>
           <w:lang w:val="en-US"/>
@@ -32245,7 +32320,7 @@
         <w:lastRenderedPageBreak/>
         <w:t>TDM Handling</w:t>
       </w:r>
-      <w:bookmarkEnd w:id="53"/>
+      <w:bookmarkEnd w:id="54"/>
     </w:p>
     <w:p>
       <w:pPr>
@@ -32254,14 +32329,14 @@
           <w:lang w:val="en-US"/>
         </w:rPr>
       </w:pPr>
-      <w:bookmarkStart w:id="54" w:name="_Toc24035920"/>
+      <w:bookmarkStart w:id="55" w:name="_Toc24099052"/>
       <w:r>
         <w:rPr>
           <w:lang w:val="en-US"/>
         </w:rPr>
         <w:t>psi_common_par_tdm</w:t>
       </w:r>
-      <w:bookmarkEnd w:id="54"/>
+      <w:bookmarkEnd w:id="55"/>
     </w:p>
     <w:p>
       <w:pPr>
@@ -32373,7 +32448,7 @@
           <w:lang w:val="en-US"/>
         </w:rPr>
       </w:pPr>
-      <w:bookmarkStart w:id="55" w:name="_Toc24035950"/>
+      <w:bookmarkStart w:id="56" w:name="_Toc24098988"/>
       <w:r>
         <w:rPr>
           <w:lang w:val="en-US"/>
@@ -32423,7 +32498,7 @@
         </w:rPr>
         <w:t>psi_common_par_tdm: Waveform</w:t>
       </w:r>
-      <w:bookmarkEnd w:id="55"/>
+      <w:bookmarkEnd w:id="56"/>
     </w:p>
     <w:p>
       <w:pPr>
@@ -33091,7 +33166,7 @@
           <w:lang w:val="en-US"/>
         </w:rPr>
       </w:pPr>
-      <w:bookmarkStart w:id="56" w:name="_Toc24035921"/>
+      <w:bookmarkStart w:id="57" w:name="_Toc24099053"/>
       <w:r>
         <w:rPr>
           <w:lang w:val="en-US"/>
@@ -33099,7 +33174,7 @@
         <w:lastRenderedPageBreak/>
         <w:t>psi_common_tdm_par</w:t>
       </w:r>
-      <w:bookmarkEnd w:id="56"/>
+      <w:bookmarkEnd w:id="57"/>
     </w:p>
     <w:p>
       <w:pPr>
@@ -33211,7 +33286,7 @@
           <w:lang w:val="en-US"/>
         </w:rPr>
       </w:pPr>
-      <w:bookmarkStart w:id="57" w:name="_Toc24035951"/>
+      <w:bookmarkStart w:id="58" w:name="_Toc24098989"/>
       <w:r>
         <w:rPr>
           <w:lang w:val="en-US"/>
@@ -33261,7 +33336,7 @@
         </w:rPr>
         <w:t>psi_common_tdm_par: Waveform</w:t>
       </w:r>
-      <w:bookmarkEnd w:id="57"/>
+      <w:bookmarkEnd w:id="58"/>
     </w:p>
     <w:p>
       <w:pPr>
@@ -33970,8 +34045,8 @@
           <w:lang w:val="en-US"/>
         </w:rPr>
       </w:pPr>
-      <w:bookmarkStart w:id="58" w:name="_Toc519607076"/>
-      <w:bookmarkStart w:id="59" w:name="_Toc24035922"/>
+      <w:bookmarkStart w:id="59" w:name="_Toc519607076"/>
+      <w:bookmarkStart w:id="60" w:name="_Toc24099054"/>
       <w:r>
         <w:rPr>
           <w:lang w:val="en-US"/>
@@ -33979,8 +34054,8 @@
         <w:lastRenderedPageBreak/>
         <w:t>psi_common_tdm_mux</w:t>
       </w:r>
-      <w:bookmarkEnd w:id="58"/>
       <w:bookmarkEnd w:id="59"/>
+      <w:bookmarkEnd w:id="60"/>
     </w:p>
     <w:p>
       <w:pPr>
@@ -34083,8 +34158,8 @@
           <w:lang w:val="en-US"/>
         </w:rPr>
       </w:pPr>
-      <w:bookmarkStart w:id="60" w:name="_Toc519607104"/>
-      <w:bookmarkStart w:id="61" w:name="_Toc24035952"/>
+      <w:bookmarkStart w:id="61" w:name="_Toc519607104"/>
+      <w:bookmarkStart w:id="62" w:name="_Toc24098990"/>
       <w:r>
         <w:rPr>
           <w:lang w:val="en-US"/>
@@ -34125,8 +34200,8 @@
         </w:rPr>
         <w:t>psi_common_tdm_mux: Waveform</w:t>
       </w:r>
-      <w:bookmarkEnd w:id="60"/>
       <w:bookmarkEnd w:id="61"/>
+      <w:bookmarkEnd w:id="62"/>
       <w:r>
         <w:rPr>
           <w:lang w:val="en-US"/>
@@ -34921,7 +34996,7 @@
           <w:lang w:val="en-US"/>
         </w:rPr>
       </w:pPr>
-      <w:bookmarkStart w:id="62" w:name="_Toc24035923"/>
+      <w:bookmarkStart w:id="63" w:name="_Toc24099055"/>
       <w:r>
         <w:rPr>
           <w:lang w:val="en-US"/>
@@ -34929,7 +35004,7 @@
         <w:lastRenderedPageBreak/>
         <w:t>Arbiters</w:t>
       </w:r>
-      <w:bookmarkEnd w:id="62"/>
+      <w:bookmarkEnd w:id="63"/>
     </w:p>
     <w:p>
       <w:pPr>
@@ -34938,14 +35013,14 @@
           <w:lang w:val="en-US"/>
         </w:rPr>
       </w:pPr>
-      <w:bookmarkStart w:id="63" w:name="_Toc24035924"/>
+      <w:bookmarkStart w:id="64" w:name="_Toc24099056"/>
       <w:r>
         <w:rPr>
           <w:lang w:val="en-US"/>
         </w:rPr>
         <w:t>psi_common_arb_priority</w:t>
       </w:r>
-      <w:bookmarkEnd w:id="63"/>
+      <w:bookmarkEnd w:id="64"/>
     </w:p>
     <w:p>
       <w:pPr>
@@ -35070,7 +35145,7 @@
           <w:lang w:val="en-US"/>
         </w:rPr>
       </w:pPr>
-      <w:bookmarkStart w:id="64" w:name="_Toc24035953"/>
+      <w:bookmarkStart w:id="65" w:name="_Toc24098991"/>
       <w:r>
         <w:rPr>
           <w:lang w:val="en-US"/>
@@ -35120,7 +35195,7 @@
         </w:rPr>
         <w:t>psi_common_arb_priority: Waveform</w:t>
       </w:r>
-      <w:bookmarkEnd w:id="64"/>
+      <w:bookmarkEnd w:id="65"/>
     </w:p>
     <w:p>
       <w:pPr>
@@ -35792,7 +35867,7 @@
           <w:lang w:val="en-US"/>
         </w:rPr>
       </w:pPr>
-      <w:bookmarkStart w:id="65" w:name="_Toc24035954"/>
+      <w:bookmarkStart w:id="66" w:name="_Toc24098992"/>
       <w:r>
         <w:rPr>
           <w:lang w:val="en-US"/>
@@ -35842,7 +35917,7 @@
         </w:rPr>
         <w:t>psi_common_arb_priority: Parallel prefix computation (PPC)</w:t>
       </w:r>
-      <w:bookmarkEnd w:id="65"/>
+      <w:bookmarkEnd w:id="66"/>
     </w:p>
     <w:p>
       <w:pPr>
@@ -35860,7 +35935,7 @@
           <w:lang w:val="en-US"/>
         </w:rPr>
       </w:pPr>
-      <w:bookmarkStart w:id="66" w:name="_Toc24035925"/>
+      <w:bookmarkStart w:id="67" w:name="_Toc24099057"/>
       <w:r>
         <w:rPr>
           <w:lang w:val="en-US"/>
@@ -35868,7 +35943,7 @@
         <w:lastRenderedPageBreak/>
         <w:t>psi_common_arb_round_robin</w:t>
       </w:r>
-      <w:bookmarkEnd w:id="66"/>
+      <w:bookmarkEnd w:id="67"/>
     </w:p>
     <w:p>
       <w:pPr>
@@ -36032,7 +36107,7 @@
           <w:lang w:val="en-US"/>
         </w:rPr>
       </w:pPr>
-      <w:bookmarkStart w:id="67" w:name="_Toc24035955"/>
+      <w:bookmarkStart w:id="68" w:name="_Toc24098993"/>
       <w:r>
         <w:rPr>
           <w:lang w:val="en-US"/>
@@ -36082,7 +36157,7 @@
         </w:rPr>
         <w:t>psi_common_arb_round_robin: Waveform</w:t>
       </w:r>
-      <w:bookmarkEnd w:id="67"/>
+      <w:bookmarkEnd w:id="68"/>
     </w:p>
     <w:p>
       <w:pPr>
@@ -36766,7 +36841,7 @@
           <w:lang w:val="en-US"/>
         </w:rPr>
       </w:pPr>
-      <w:bookmarkStart w:id="68" w:name="_Toc24035926"/>
+      <w:bookmarkStart w:id="69" w:name="_Toc24099058"/>
       <w:r>
         <w:rPr>
           <w:lang w:val="en-US"/>
@@ -36774,7 +36849,7 @@
         <w:lastRenderedPageBreak/>
         <w:t>Interfaces</w:t>
       </w:r>
-      <w:bookmarkEnd w:id="68"/>
+      <w:bookmarkEnd w:id="69"/>
     </w:p>
     <w:p>
       <w:pPr>
@@ -36783,14 +36858,14 @@
           <w:lang w:val="en-US"/>
         </w:rPr>
       </w:pPr>
-      <w:bookmarkStart w:id="69" w:name="_Toc24035927"/>
+      <w:bookmarkStart w:id="70" w:name="_Toc24099059"/>
       <w:r>
         <w:rPr>
           <w:lang w:val="en-US"/>
         </w:rPr>
         <w:t>psi_common_spi_master</w:t>
       </w:r>
-      <w:bookmarkEnd w:id="69"/>
+      <w:bookmarkEnd w:id="70"/>
     </w:p>
     <w:p>
       <w:pPr>
@@ -36902,7 +36977,7 @@
           <w:lang w:val="en-US"/>
         </w:rPr>
       </w:pPr>
-      <w:bookmarkStart w:id="70" w:name="_Toc24035956"/>
+      <w:bookmarkStart w:id="71" w:name="_Toc24098994"/>
       <w:r>
         <w:rPr>
           <w:lang w:val="en-US"/>
@@ -36952,7 +37027,7 @@
         </w:rPr>
         <w:t>psi_common_spi_master: CPOL and CPHA meaning</w:t>
       </w:r>
-      <w:bookmarkEnd w:id="70"/>
+      <w:bookmarkEnd w:id="71"/>
     </w:p>
     <w:p>
       <w:pPr>
@@ -38480,7 +38555,7 @@
           <w:lang w:val="en-US"/>
         </w:rPr>
       </w:pPr>
-      <w:bookmarkStart w:id="71" w:name="_Toc24035957"/>
+      <w:bookmarkStart w:id="72" w:name="_Toc24098995"/>
       <w:r>
         <w:rPr>
           <w:lang w:val="en-US"/>
@@ -38530,7 +38605,7 @@
         </w:rPr>
         <w:t>psi_common_spi_master: Parallel interface signal behavior</w:t>
       </w:r>
-      <w:bookmarkEnd w:id="71"/>
+      <w:bookmarkEnd w:id="72"/>
     </w:p>
     <w:p>
       <w:pPr>
@@ -38547,7 +38622,7 @@
           <w:lang w:val="en-US"/>
         </w:rPr>
       </w:pPr>
-      <w:bookmarkStart w:id="72" w:name="_Toc24035928"/>
+      <w:bookmarkStart w:id="73" w:name="_Toc24099060"/>
       <w:r>
         <w:rPr>
           <w:lang w:val="en-US"/>
@@ -38555,7 +38630,7 @@
         <w:lastRenderedPageBreak/>
         <w:t>psi_common_i2c_master</w:t>
       </w:r>
-      <w:bookmarkEnd w:id="72"/>
+      <w:bookmarkEnd w:id="73"/>
     </w:p>
     <w:p>
       <w:pPr>
@@ -47040,7 +47115,7 @@
           <w:lang w:val="en-US"/>
         </w:rPr>
       </w:pPr>
-      <w:bookmarkStart w:id="73" w:name="_Toc24035958"/>
+      <w:bookmarkStart w:id="74" w:name="_Toc24098996"/>
       <w:r>
         <w:rPr>
           <w:lang w:val="en-US"/>
@@ -47090,7 +47165,7 @@
         </w:rPr>
         <w:t>psi_common_i2c_master: Address only transaction</w:t>
       </w:r>
-      <w:bookmarkEnd w:id="73"/>
+      <w:bookmarkEnd w:id="74"/>
     </w:p>
     <w:p>
       <w:pPr>
@@ -47121,8 +47196,8 @@
           <w:lang w:val="en-US"/>
         </w:rPr>
       </w:pPr>
-      <w:bookmarkStart w:id="74" w:name="_Ref10616182"/>
-      <w:bookmarkStart w:id="75" w:name="_Toc24035929"/>
+      <w:bookmarkStart w:id="75" w:name="_Ref10616182"/>
+      <w:bookmarkStart w:id="76" w:name="_Toc24099061"/>
       <w:r>
         <w:rPr>
           <w:lang w:val="en-US"/>
@@ -47130,8 +47205,8 @@
         <w:lastRenderedPageBreak/>
         <w:t>psi_common_axi_master_simple</w:t>
       </w:r>
-      <w:bookmarkEnd w:id="74"/>
       <w:bookmarkEnd w:id="75"/>
+      <w:bookmarkEnd w:id="76"/>
     </w:p>
     <w:p>
       <w:pPr>
@@ -47464,7 +47539,7 @@
           <w:lang w:val="en-US"/>
         </w:rPr>
       </w:pPr>
-      <w:bookmarkStart w:id="76" w:name="_Toc24035959"/>
+      <w:bookmarkStart w:id="77" w:name="_Toc24098997"/>
       <w:r>
         <w:rPr>
           <w:lang w:val="en-US"/>
@@ -47508,7 +47583,7 @@
         </w:rPr>
         <w:t>: psi_common_axi_master_simple: Block diagram</w:t>
       </w:r>
-      <w:bookmarkEnd w:id="76"/>
+      <w:bookmarkEnd w:id="77"/>
     </w:p>
     <w:p>
       <w:pPr>
@@ -47526,7 +47601,7 @@
           <w:lang w:val="en-US"/>
         </w:rPr>
       </w:pPr>
-      <w:bookmarkStart w:id="77" w:name="_Ref9243259"/>
+      <w:bookmarkStart w:id="78" w:name="_Ref9243259"/>
       <w:r>
         <w:rPr>
           <w:lang w:val="en-US"/>
@@ -47534,7 +47609,7 @@
         <w:lastRenderedPageBreak/>
         <w:t>Transaction Types</w:t>
       </w:r>
-      <w:bookmarkEnd w:id="77"/>
+      <w:bookmarkEnd w:id="78"/>
     </w:p>
     <w:p>
       <w:pPr>
@@ -47719,7 +47794,7 @@
           <w:lang w:val="en-US"/>
         </w:rPr>
       </w:pPr>
-      <w:bookmarkStart w:id="78" w:name="_Toc24035960"/>
+      <w:bookmarkStart w:id="79" w:name="_Toc24098998"/>
       <w:r>
         <w:rPr>
           <w:lang w:val="en-US"/>
@@ -47787,7 +47862,7 @@
         </w:rPr>
         <w:t>High latency write</w:t>
       </w:r>
-      <w:bookmarkEnd w:id="78"/>
+      <w:bookmarkEnd w:id="79"/>
     </w:p>
     <w:p>
       <w:pPr>
@@ -48003,7 +48078,7 @@
           <w:lang w:val="en-US"/>
         </w:rPr>
       </w:pPr>
-      <w:bookmarkStart w:id="79" w:name="_Toc24035961"/>
+      <w:bookmarkStart w:id="80" w:name="_Toc24098999"/>
       <w:r>
         <w:rPr>
           <w:lang w:val="en-US"/>
@@ -48059,7 +48134,7 @@
         </w:rPr>
         <w:t>imple: High latency write with delay for second transaction</w:t>
       </w:r>
-      <w:bookmarkEnd w:id="79"/>
+      <w:bookmarkEnd w:id="80"/>
     </w:p>
     <w:p>
       <w:pPr>
@@ -48206,7 +48281,7 @@
           <w:lang w:val="en-US"/>
         </w:rPr>
       </w:pPr>
-      <w:bookmarkStart w:id="80" w:name="_Toc24035962"/>
+      <w:bookmarkStart w:id="81" w:name="_Toc24099000"/>
       <w:r>
         <w:rPr>
           <w:lang w:val="en-US"/>
@@ -48250,7 +48325,7 @@
         </w:rPr>
         <w:t>: psi_common_axi_master_simple: Low latency write</w:t>
       </w:r>
-      <w:bookmarkEnd w:id="80"/>
+      <w:bookmarkEnd w:id="81"/>
     </w:p>
     <w:p>
       <w:pPr>
@@ -48388,7 +48463,7 @@
           <w:lang w:val="en-US"/>
         </w:rPr>
       </w:pPr>
-      <w:bookmarkStart w:id="81" w:name="_Toc24035963"/>
+      <w:bookmarkStart w:id="82" w:name="_Toc24099001"/>
       <w:r>
         <w:rPr>
           <w:lang w:val="en-US"/>
@@ -48432,7 +48507,7 @@
         </w:rPr>
         <w:t>: psi_common_axi_master_simple: Low latency write with FIFO prefill</w:t>
       </w:r>
-      <w:bookmarkEnd w:id="81"/>
+      <w:bookmarkEnd w:id="82"/>
     </w:p>
     <w:p>
       <w:pPr>
@@ -48586,7 +48661,7 @@
           <w:lang w:val="en-US"/>
         </w:rPr>
       </w:pPr>
-      <w:bookmarkStart w:id="82" w:name="_Toc24035964"/>
+      <w:bookmarkStart w:id="83" w:name="_Toc24099002"/>
       <w:r>
         <w:rPr>
           <w:lang w:val="en-US"/>
@@ -48630,7 +48705,7 @@
         </w:rPr>
         <w:t>: psi_common_axi_master_simple: Read transaction</w:t>
       </w:r>
-      <w:bookmarkEnd w:id="82"/>
+      <w:bookmarkEnd w:id="83"/>
     </w:p>
     <w:p>
       <w:pPr>
@@ -48833,7 +48908,7 @@
           <w:lang w:val="en-US"/>
         </w:rPr>
       </w:pPr>
-      <w:bookmarkStart w:id="83" w:name="_Toc24035965"/>
+      <w:bookmarkStart w:id="84" w:name="_Toc24099003"/>
       <w:r>
         <w:rPr>
           <w:lang w:val="en-US"/>
@@ -48877,7 +48952,7 @@
         </w:rPr>
         <w:t>: psi_common_axi_master_simple: Read transaction, low latency</w:t>
       </w:r>
-      <w:bookmarkEnd w:id="83"/>
+      <w:bookmarkEnd w:id="84"/>
     </w:p>
     <w:p>
       <w:pPr>
@@ -49057,7 +49132,7 @@
           <w:lang w:val="en-US"/>
         </w:rPr>
       </w:pPr>
-      <w:bookmarkStart w:id="84" w:name="_Toc24035966"/>
+      <w:bookmarkStart w:id="85" w:name="_Toc24099004"/>
       <w:r>
         <w:rPr>
           <w:lang w:val="en-US"/>
@@ -49101,7 +49176,7 @@
         </w:rPr>
         <w:t>: psi_common_axi_master_simple: Read transaction, high latency</w:t>
       </w:r>
-      <w:bookmarkEnd w:id="84"/>
+      <w:bookmarkEnd w:id="85"/>
     </w:p>
     <w:p>
       <w:pPr>
@@ -51753,7 +51828,7 @@
           <w:lang w:val="en-US"/>
         </w:rPr>
       </w:pPr>
-      <w:bookmarkStart w:id="85" w:name="_Toc24035930"/>
+      <w:bookmarkStart w:id="86" w:name="_Toc24099062"/>
       <w:r>
         <w:rPr>
           <w:lang w:val="en-US"/>
@@ -51761,7 +51836,7 @@
         <w:lastRenderedPageBreak/>
         <w:t>psi_common_axi_master_full</w:t>
       </w:r>
-      <w:bookmarkEnd w:id="85"/>
+      <w:bookmarkEnd w:id="86"/>
     </w:p>
     <w:p>
       <w:pPr>
@@ -52130,7 +52205,7 @@
           <w:lang w:val="en-US"/>
         </w:rPr>
       </w:pPr>
-      <w:bookmarkStart w:id="86" w:name="_Toc24035967"/>
+      <w:bookmarkStart w:id="87" w:name="_Toc24099005"/>
       <w:r>
         <w:rPr>
           <w:lang w:val="en-US"/>
@@ -52174,7 +52249,7 @@
         </w:rPr>
         <w:t>: psi_common_axi_master_full: Block diagram</w:t>
       </w:r>
-      <w:bookmarkEnd w:id="86"/>
+      <w:bookmarkEnd w:id="87"/>
     </w:p>
     <w:p>
       <w:pPr>
@@ -52192,7 +52267,7 @@
           <w:lang w:val="en-US"/>
         </w:rPr>
       </w:pPr>
-      <w:bookmarkStart w:id="87" w:name="_Ref10619654"/>
+      <w:bookmarkStart w:id="88" w:name="_Ref10619654"/>
       <w:r>
         <w:rPr>
           <w:lang w:val="en-US"/>
@@ -52200,7 +52275,7 @@
         <w:lastRenderedPageBreak/>
         <w:t>Transaction Types</w:t>
       </w:r>
-      <w:bookmarkEnd w:id="87"/>
+      <w:bookmarkEnd w:id="88"/>
     </w:p>
     <w:p>
       <w:pPr>
@@ -52438,7 +52513,7 @@
           <w:lang w:val="en-US"/>
         </w:rPr>
       </w:pPr>
-      <w:bookmarkStart w:id="88" w:name="_Toc24035968"/>
+      <w:bookmarkStart w:id="89" w:name="_Toc24099006"/>
       <w:r>
         <w:rPr>
           <w:lang w:val="en-US"/>
@@ -52482,7 +52557,7 @@
         </w:rPr>
         <w:t>: psi_common_axi_master_full: Read transaction</w:t>
       </w:r>
-      <w:bookmarkEnd w:id="88"/>
+      <w:bookmarkEnd w:id="89"/>
     </w:p>
     <w:p>
       <w:pPr>
@@ -52752,7 +52827,7 @@
           <w:lang w:val="en-US"/>
         </w:rPr>
       </w:pPr>
-      <w:bookmarkStart w:id="89" w:name="_Toc24035969"/>
+      <w:bookmarkStart w:id="90" w:name="_Toc24099007"/>
       <w:r>
         <w:rPr>
           <w:lang w:val="en-US"/>
@@ -52808,7 +52883,7 @@
         </w:rPr>
         <w:t>Write transaction</w:t>
       </w:r>
-      <w:bookmarkEnd w:id="89"/>
+      <w:bookmarkEnd w:id="90"/>
     </w:p>
     <w:p>
       <w:pPr>
@@ -55696,7 +55771,7 @@
           <w:lang w:val="en-US"/>
         </w:rPr>
       </w:pPr>
-      <w:bookmarkStart w:id="90" w:name="_Toc24035931"/>
+      <w:bookmarkStart w:id="91" w:name="_Toc24099063"/>
       <w:r>
         <w:rPr>
           <w:lang w:val="en-US"/>
@@ -55704,7 +55779,7 @@
         <w:lastRenderedPageBreak/>
         <w:t>psi_common_axi_slave_ipif</w:t>
       </w:r>
-      <w:bookmarkEnd w:id="90"/>
+      <w:bookmarkEnd w:id="91"/>
     </w:p>
     <w:p>
       <w:pPr>
@@ -56145,7 +56220,7 @@
           <w:lang w:val="en-US"/>
         </w:rPr>
       </w:pPr>
-      <w:bookmarkStart w:id="91" w:name="_Toc24035970"/>
+      <w:bookmarkStart w:id="92" w:name="_Toc24099008"/>
       <w:r>
         <w:rPr>
           <w:lang w:val="en-US"/>
@@ -56189,7 +56264,7 @@
         </w:rPr>
         <w:t>: psi_common_axi_slave_ipif: Register Write</w:t>
       </w:r>
-      <w:bookmarkEnd w:id="91"/>
+      <w:bookmarkEnd w:id="92"/>
     </w:p>
     <w:p>
       <w:pPr>
@@ -56308,7 +56383,7 @@
           <w:lang w:val="en-US"/>
         </w:rPr>
       </w:pPr>
-      <w:bookmarkStart w:id="92" w:name="_Toc24035971"/>
+      <w:bookmarkStart w:id="93" w:name="_Toc24099009"/>
       <w:r>
         <w:rPr>
           <w:lang w:val="en-US"/>
@@ -56352,7 +56427,7 @@
         </w:rPr>
         <w:t>: psi_common_axi_slave_ipif: Register Read</w:t>
       </w:r>
-      <w:bookmarkEnd w:id="92"/>
+      <w:bookmarkEnd w:id="93"/>
     </w:p>
     <w:p>
       <w:pPr>
@@ -56460,7 +56535,7 @@
           <w:lang w:val="en-US"/>
         </w:rPr>
       </w:pPr>
-      <w:bookmarkStart w:id="93" w:name="_Toc24035972"/>
+      <w:bookmarkStart w:id="94" w:name="_Toc24099010"/>
       <w:r>
         <w:rPr>
           <w:lang w:val="en-US"/>
@@ -56504,7 +56579,7 @@
         </w:rPr>
         <w:t>: psi_common_axi_slave_ipif: Memory Write</w:t>
       </w:r>
-      <w:bookmarkEnd w:id="93"/>
+      <w:bookmarkEnd w:id="94"/>
     </w:p>
     <w:p>
       <w:pPr>
@@ -56610,7 +56685,7 @@
           <w:lang w:val="en-US"/>
         </w:rPr>
       </w:pPr>
-      <w:bookmarkStart w:id="94" w:name="_Toc24035973"/>
+      <w:bookmarkStart w:id="95" w:name="_Toc24099011"/>
       <w:r>
         <w:rPr>
           <w:lang w:val="en-US"/>
@@ -56654,7 +56729,7 @@
         </w:rPr>
         <w:t>: psi_common_axi_slave_ipif: Memory Read</w:t>
       </w:r>
-      <w:bookmarkEnd w:id="94"/>
+      <w:bookmarkEnd w:id="95"/>
     </w:p>
     <w:p>
       <w:pPr>
@@ -56756,7 +56831,7 @@
           <w:lang w:val="en-US"/>
         </w:rPr>
       </w:pPr>
-      <w:bookmarkStart w:id="95" w:name="_Toc24035974"/>
+      <w:bookmarkStart w:id="96" w:name="_Toc24099012"/>
       <w:r>
         <w:rPr>
           <w:lang w:val="en-US"/>
@@ -56800,7 +56875,7 @@
         </w:rPr>
         <w:t>: psi_common_axi_slave_ipif: Write over Register/Memory Boundary</w:t>
       </w:r>
-      <w:bookmarkEnd w:id="95"/>
+      <w:bookmarkEnd w:id="96"/>
     </w:p>
     <w:p>
       <w:pPr>
@@ -58093,7 +58168,7 @@
           <w:lang w:val="en-US"/>
         </w:rPr>
       </w:pPr>
-      <w:bookmarkStart w:id="96" w:name="_Toc24035932"/>
+      <w:bookmarkStart w:id="97" w:name="_Toc24099064"/>
       <w:r>
         <w:rPr>
           <w:lang w:val="en-US"/>
@@ -58101,7 +58176,7 @@
         <w:lastRenderedPageBreak/>
         <w:t>Miscellaneous</w:t>
       </w:r>
-      <w:bookmarkEnd w:id="96"/>
+      <w:bookmarkEnd w:id="97"/>
     </w:p>
     <w:p>
       <w:pPr>
@@ -58110,14 +58185,14 @@
           <w:lang w:val="en-US"/>
         </w:rPr>
       </w:pPr>
-      <w:bookmarkStart w:id="97" w:name="_Toc24035933"/>
+      <w:bookmarkStart w:id="98" w:name="_Toc24099065"/>
       <w:r>
         <w:rPr>
           <w:lang w:val="en-US"/>
         </w:rPr>
         <w:t>psi_common_delay</w:t>
       </w:r>
-      <w:bookmarkEnd w:id="97"/>
+      <w:bookmarkEnd w:id="98"/>
     </w:p>
     <w:p>
       <w:pPr>
@@ -59406,9 +59481,9 @@
           <w:lang w:val="en-US"/>
         </w:rPr>
       </w:pPr>
-      <w:bookmarkStart w:id="98" w:name="_Ref516133468"/>
-      <w:bookmarkStart w:id="99" w:name="_Ref516133475"/>
-      <w:bookmarkStart w:id="100" w:name="_Toc24035934"/>
+      <w:bookmarkStart w:id="99" w:name="_Ref516133468"/>
+      <w:bookmarkStart w:id="100" w:name="_Ref516133475"/>
+      <w:bookmarkStart w:id="101" w:name="_Toc24099066"/>
       <w:r>
         <w:rPr>
           <w:lang w:val="en-US"/>
@@ -59416,9 +59491,9 @@
         <w:lastRenderedPageBreak/>
         <w:t>psi_common_pl_stage</w:t>
       </w:r>
-      <w:bookmarkEnd w:id="98"/>
       <w:bookmarkEnd w:id="99"/>
       <w:bookmarkEnd w:id="100"/>
+      <w:bookmarkEnd w:id="101"/>
     </w:p>
     <w:p>
       <w:pPr>
@@ -60448,7 +60523,7 @@
           <w:lang w:val="en-US"/>
         </w:rPr>
       </w:pPr>
-      <w:bookmarkStart w:id="101" w:name="_Toc24035935"/>
+      <w:bookmarkStart w:id="102" w:name="_Toc24099067"/>
       <w:r>
         <w:rPr>
           <w:lang w:val="en-US"/>
@@ -60456,7 +60531,7 @@
         <w:lastRenderedPageBreak/>
         <w:t>psi_common_multi_pl_stage</w:t>
       </w:r>
-      <w:bookmarkEnd w:id="101"/>
+      <w:bookmarkEnd w:id="102"/>
     </w:p>
     <w:p>
       <w:pPr>
@@ -61587,7 +61662,7 @@
           <w:lang w:val="en-US"/>
         </w:rPr>
       </w:pPr>
-      <w:bookmarkStart w:id="102" w:name="_Toc24035936"/>
+      <w:bookmarkStart w:id="103" w:name="_Toc24099068"/>
       <w:r>
         <w:rPr>
           <w:lang w:val="en-US"/>
@@ -61613,14 +61688,7 @@
         </w:rPr>
         <w:t>ong</w:t>
       </w:r>
-      <w:bookmarkEnd w:id="102"/>
-    </w:p>
-    <w:p>
-      <w:pPr>
-        <w:rPr>
-          <w:lang w:val="en-US"/>
-        </w:rPr>
-      </w:pPr>
+      <w:bookmarkEnd w:id="103"/>
     </w:p>
     <w:p>
       <w:pPr>
@@ -61702,7 +61770,99 @@
         <w:rPr>
           <w:lang w:val="en-US"/>
         </w:rPr>
-        <w:t xml:space="preserve"> An interrupt is delivered when the buffer write swap, it gives to the user to start a read. At the read port it is possible to select channel independent from sample (see Fig.39). The ping pong component allows to either send data in parallel as shown on next figure either in time division multiplexed flow. If the user wants to use a single channel the parallel mode is required. Some limitations exists in term of genericity and ratio between data frequency sample</w:t>
+        <w:t xml:space="preserve"> An interrupt is</w:t>
+      </w:r>
+      <w:r>
+        <w:rPr>
+          <w:lang w:val="en-US"/>
+        </w:rPr>
+        <w:t xml:space="preserve"> delivered when the buffer writing address</w:t>
+      </w:r>
+      <w:r>
+        <w:rPr>
+          <w:lang w:val="en-US"/>
+        </w:rPr>
+        <w:t xml:space="preserve"> swap, it gives </w:t>
+      </w:r>
+      <w:r>
+        <w:rPr>
+          <w:lang w:val="en-US"/>
+        </w:rPr>
+        <w:t>the start indication to</w:t>
+      </w:r>
+      <w:r>
+        <w:rPr>
+          <w:lang w:val="en-US"/>
+        </w:rPr>
+        <w:t xml:space="preserve"> read. </w:t>
+      </w:r>
+    </w:p>
+    <w:p>
+      <w:pPr>
+        <w:rPr>
+          <w:lang w:val="en-US"/>
+        </w:rPr>
+      </w:pPr>
+      <w:r>
+        <w:rPr>
+          <w:lang w:val="en-US"/>
+        </w:rPr>
+        <w:t xml:space="preserve">At the read port it is possible to select channel independent from sample. The ping pong component allows either </w:t>
+      </w:r>
+      <w:r>
+        <w:rPr>
+          <w:lang w:val="en-US"/>
+        </w:rPr>
+        <w:t>receiving</w:t>
+      </w:r>
+      <w:r>
+        <w:rPr>
+          <w:lang w:val="en-US"/>
+        </w:rPr>
+        <w:t xml:space="preserve"> data in parallel </w:t>
+      </w:r>
+      <w:r>
+        <w:rPr>
+          <w:lang w:val="en-US"/>
+        </w:rPr>
+        <w:t>either as</w:t>
+      </w:r>
+      <w:r>
+        <w:rPr>
+          <w:lang w:val="en-US"/>
+        </w:rPr>
+        <w:t xml:space="preserve"> time division multiplexed. </w:t>
+      </w:r>
+      <w:r>
+        <w:rPr>
+          <w:lang w:val="en-US"/>
+        </w:rPr>
+        <w:t>Figure 39 gives an overview of the parallel behavior whereas the figure 40 shows the TDM mode.</w:t>
+      </w:r>
+    </w:p>
+    <w:p>
+      <w:pPr>
+        <w:rPr>
+          <w:lang w:val="en-US"/>
+        </w:rPr>
+      </w:pPr>
+      <w:r>
+        <w:rPr>
+          <w:lang w:val="en-US"/>
+        </w:rPr>
+        <w:t>If user wants to use a single channel</w:t>
+      </w:r>
+      <w:r>
+        <w:rPr>
+          <w:lang w:val="en-US"/>
+        </w:rPr>
+        <w:t xml:space="preserve"> then</w:t>
+      </w:r>
+      <w:r>
+        <w:rPr>
+          <w:lang w:val="en-US"/>
+        </w:rPr>
+        <w:t xml:space="preserve"> the parallel mode is required. Some limitations exists in term of genericity and ratio between data frequency sample</w:t>
       </w:r>
       <w:r>
         <w:rPr>
@@ -61720,7 +61880,25 @@
         <w:rPr>
           <w:lang w:val="en-US"/>
         </w:rPr>
-        <w:t xml:space="preserve"> must be decided carefully.</w:t>
+        <w:t xml:space="preserve"> must be </w:t>
+      </w:r>
+      <w:r>
+        <w:rPr>
+          <w:lang w:val="en-US"/>
+        </w:rPr>
+        <w:t>selected</w:t>
+      </w:r>
+      <w:r>
+        <w:rPr>
+          <w:lang w:val="en-US"/>
+        </w:rPr>
+        <w:t xml:space="preserve"> carefully.</w:t>
+      </w:r>
+      <w:r>
+        <w:rPr>
+          <w:lang w:val="en-US"/>
+        </w:rPr>
+        <w:t xml:space="preserve"> An associated test bench helps to determinate the correct parameters.</w:t>
       </w:r>
     </w:p>
     <w:p>
@@ -61731,7 +61909,7 @@
         </w:rPr>
       </w:pPr>
       <w:r>
-        <w:object w:dxaOrig="17355" w:dyaOrig="15360" w14:anchorId="39C71BE0">
+        <w:object w:dxaOrig="17010" w:dyaOrig="15360" w14:anchorId="529376AC">
           <v:shapetype id="_x0000_t75" coordsize="21600,21600" o:spt="75" o:preferrelative="t" path="m@4@5l@4@11@9@11@9@5xe" filled="f" stroked="f">
             <v:stroke joinstyle="miter"/>
             <v:formulas>
@@ -61751,14 +61929,12 @@
             <v:path o:extrusionok="f" gradientshapeok="t" o:connecttype="rect"/>
             <o:lock v:ext="edit" aspectratio="t"/>
           </v:shapetype>
-          <v:shape id="_x0000_i1030" type="#_x0000_t75" style="width:509.85pt;height:451.25pt" o:ole="">
+          <v:shape id="_x0000_i1030" type="#_x0000_t75" style="width:509.25pt;height:459.75pt" o:ole="">
             <v:imagedata r:id="rId47" o:title=""/>
           </v:shape>
-          <o:OLEObject Type="Embed" ProgID="Visio.Drawing.15" ShapeID="_x0000_i1030" DrawAspect="Content" ObjectID="_1634652786" r:id="rId48"/>
+          <o:OLEObject Type="Embed" ProgID="Visio.Drawing.15" ShapeID="_x0000_i1030" DrawAspect="Content" ObjectID="_1634711734" r:id="rId48"/>
         </w:object>
       </w:r>
-      <w:bookmarkStart w:id="103" w:name="_GoBack"/>
-      <w:bookmarkEnd w:id="103"/>
     </w:p>
     <w:p>
       <w:pPr>
@@ -61768,7 +61944,7 @@
           <w:lang w:val="en-US"/>
         </w:rPr>
       </w:pPr>
-      <w:bookmarkStart w:id="104" w:name="_Toc24035975"/>
+      <w:bookmarkStart w:id="104" w:name="_Toc24099013"/>
       <w:r>
         <w:rPr>
           <w:lang w:val="en-US"/>
@@ -61818,13 +61994,165 @@
         </w:rPr>
         <w:t>ping_pong</w:t>
       </w:r>
+      <w:r>
+        <w:rPr>
+          <w:lang w:val="en-US"/>
+        </w:rPr>
+        <w:t xml:space="preserve"> parallel</w:t>
+      </w:r>
       <w:bookmarkEnd w:id="104"/>
       <w:r>
         <w:rPr>
           <w:lang w:val="en-US"/>
         </w:rPr>
-        <w:t xml:space="preserve"> parallel </w:t>
-      </w:r>
+        <w:t xml:space="preserve"> </w:t>
+      </w:r>
+    </w:p>
+    <w:p>
+      <w:r>
+        <w:object w:dxaOrig="13801" w:dyaOrig="11506" w14:anchorId="1AAB2298">
+          <v:shape id="_x0000_i1032" type="#_x0000_t75" style="width:510pt;height:425.25pt" o:ole="">
+            <v:imagedata r:id="rId49" o:title=""/>
+          </v:shape>
+          <o:OLEObject Type="Embed" ProgID="Visio.Drawing.15" ShapeID="_x0000_i1032" DrawAspect="Content" ObjectID="_1634711735" r:id="rId50"/>
+        </w:object>
+      </w:r>
+    </w:p>
+    <w:p>
+      <w:pPr>
+        <w:pStyle w:val="Caption"/>
+        <w:jc w:val="center"/>
+        <w:rPr>
+          <w:lang w:val="en-US"/>
+        </w:rPr>
+      </w:pPr>
+      <w:bookmarkStart w:id="105" w:name="_Toc24099014"/>
+      <w:r>
+        <w:rPr>
+          <w:lang w:val="en-US"/>
+        </w:rPr>
+        <w:t xml:space="preserve">Figure </w:t>
+      </w:r>
+      <w:r>
+        <w:rPr>
+          <w:lang w:val="en-US"/>
+        </w:rPr>
+        <w:fldChar w:fldCharType="begin"/>
+      </w:r>
+      <w:r>
+        <w:rPr>
+          <w:lang w:val="en-US"/>
+        </w:rPr>
+        <w:instrText xml:space="preserve"> SEQ Figure \* ARABIC </w:instrText>
+      </w:r>
+      <w:r>
+        <w:rPr>
+          <w:lang w:val="en-US"/>
+        </w:rPr>
+        <w:fldChar w:fldCharType="separate"/>
+      </w:r>
+      <w:r>
+        <w:rPr>
+          <w:noProof/>
+          <w:lang w:val="en-US"/>
+        </w:rPr>
+        <w:t>40</w:t>
+      </w:r>
+      <w:r>
+        <w:rPr>
+          <w:lang w:val="en-US"/>
+        </w:rPr>
+        <w:fldChar w:fldCharType="end"/>
+      </w:r>
+      <w:r>
+        <w:rPr>
+          <w:lang w:val="en-US"/>
+        </w:rPr>
+        <w:t>: psi_common_</w:t>
+      </w:r>
+      <w:r>
+        <w:rPr>
+          <w:lang w:val="en-US"/>
+        </w:rPr>
+        <w:t xml:space="preserve">ping_pong </w:t>
+      </w:r>
+      <w:r>
+        <w:rPr>
+          <w:lang w:val="en-US"/>
+        </w:rPr>
+        <w:t>TDM mode</w:t>
+      </w:r>
+      <w:bookmarkEnd w:id="105"/>
+    </w:p>
+    <w:p>
+      <w:pPr>
+        <w:rPr>
+          <w:lang w:val="en-US"/>
+        </w:rPr>
+      </w:pPr>
+    </w:p>
+    <w:p>
+      <w:pPr>
+        <w:rPr>
+          <w:lang w:val="en-US"/>
+        </w:rPr>
+      </w:pPr>
+    </w:p>
+    <w:p>
+      <w:pPr>
+        <w:rPr>
+          <w:lang w:val="en-US"/>
+        </w:rPr>
+      </w:pPr>
+    </w:p>
+    <w:p>
+      <w:pPr>
+        <w:rPr>
+          <w:lang w:val="en-US"/>
+        </w:rPr>
+      </w:pPr>
+    </w:p>
+    <w:p>
+      <w:pPr>
+        <w:rPr>
+          <w:lang w:val="en-US"/>
+        </w:rPr>
+      </w:pPr>
+    </w:p>
+    <w:p>
+      <w:pPr>
+        <w:rPr>
+          <w:lang w:val="en-US"/>
+        </w:rPr>
+      </w:pPr>
+    </w:p>
+    <w:p>
+      <w:pPr>
+        <w:rPr>
+          <w:lang w:val="en-US"/>
+        </w:rPr>
+      </w:pPr>
+    </w:p>
+    <w:p>
+      <w:pPr>
+        <w:rPr>
+          <w:lang w:val="en-US"/>
+        </w:rPr>
+      </w:pPr>
+    </w:p>
+    <w:p>
+      <w:pPr>
+        <w:rPr>
+          <w:lang w:val="en-US"/>
+        </w:rPr>
+      </w:pPr>
+    </w:p>
+    <w:p>
+      <w:pPr>
+        <w:rPr>
+          <w:lang w:val="en-US"/>
+        </w:rPr>
+      </w:pPr>
     </w:p>
     <w:p>
       <w:pPr>
@@ -61973,14 +62301,7 @@
           <w:b/>
           <w:lang w:val="en-US"/>
         </w:rPr>
-        <w:t>tdm</w:t>
-      </w:r>
-      <w:r>
-        <w:rPr>
-          <w:b/>
-          <w:lang w:val="en-US"/>
-        </w:rPr>
-        <w:t>_g</w:t>
+        <w:t>tdm_g</w:t>
       </w:r>
       <w:r>
         <w:rPr>
@@ -62103,14 +62424,7 @@
           <w:b/>
           <w:lang w:val="en-US"/>
         </w:rPr>
-        <w:t>ram_behavior</w:t>
-      </w:r>
-      <w:r>
-        <w:rPr>
-          <w:b/>
-          <w:lang w:val="en-US"/>
-        </w:rPr>
-        <w:t>_g</w:t>
+        <w:t>ram_behavior_g</w:t>
       </w:r>
       <w:r>
         <w:rPr>
@@ -62175,11 +62489,6 @@
           <w:lang w:val="en-US"/>
         </w:rPr>
         <w:tab/>
-      </w:r>
-      <w:r>
-        <w:rPr>
-          <w:lang w:val="en-US"/>
-        </w:rPr>
         <w:t>“WBR”</w:t>
       </w:r>
       <w:r>
@@ -62209,14 +62518,14 @@
           <w:b/>
           <w:lang w:val="en-US"/>
         </w:rPr>
-        <w:t>rst_pol_</w:t>
+        <w:t>rst_pol_g</w:t>
       </w:r>
       <w:r>
         <w:rPr>
           <w:b/>
           <w:lang w:val="en-US"/>
         </w:rPr>
-        <w:t>g</w:t>
+        <w:tab/>
       </w:r>
       <w:r>
         <w:rPr>
@@ -62234,17 +62543,26 @@
       </w:r>
       <w:r>
         <w:rPr>
-          <w:b/>
-          <w:lang w:val="en-US"/>
-        </w:rPr>
-        <w:tab/>
-      </w:r>
-      <w:r>
-        <w:rPr>
           <w:lang w:val="en-US"/>
         </w:rPr>
         <w:t>Reset polarity</w:t>
       </w:r>
+    </w:p>
+    <w:p>
+      <w:pPr>
+        <w:jc w:val="left"/>
+        <w:rPr>
+          <w:lang w:val="en-US"/>
+        </w:rPr>
+      </w:pPr>
+    </w:p>
+    <w:p>
+      <w:pPr>
+        <w:jc w:val="left"/>
+        <w:rPr>
+          <w:lang w:val="en-US"/>
+        </w:rPr>
+      </w:pPr>
     </w:p>
     <w:p>
       <w:pPr>
@@ -62462,10 +62780,7 @@
               <w:pStyle w:val="TableContent"/>
             </w:pPr>
             <w:r>
-              <w:t>rst</w:t>
-            </w:r>
-            <w:r>
-              <w:t>_i</w:t>
+              <w:t>rst_i</w:t>
             </w:r>
           </w:p>
         </w:tc>
@@ -62625,19 +62940,7 @@
               <w:rPr>
                 <w:i/>
               </w:rPr>
-              <w:t>ch_nb_g</w:t>
-            </w:r>
-            <w:r>
-              <w:rPr>
-                <w:i/>
-              </w:rPr>
-              <w:t xml:space="preserve">* </w:t>
-            </w:r>
-            <w:r>
-              <w:rPr>
-                <w:i/>
-              </w:rPr>
-              <w:t>dat_length_g</w:t>
+              <w:t>ch_nb_g* dat_length_g</w:t>
             </w:r>
           </w:p>
           <w:p>
@@ -62777,13 +63080,7 @@
               </w:rPr>
             </w:pPr>
             <w:r>
-              <w:t>m</w:t>
-            </w:r>
-            <w:r>
-              <w:t>em_</w:t>
-            </w:r>
-            <w:r>
-              <w:t>irq_o</w:t>
+              <w:t>mem_irq_o</w:t>
             </w:r>
           </w:p>
         </w:tc>
@@ -63122,8 +63419,8 @@
       </w:pPr>
     </w:p>
     <w:sectPr>
-      <w:headerReference w:type="default" r:id="rId49"/>
-      <w:footerReference w:type="default" r:id="rId50"/>
+      <w:headerReference w:type="default" r:id="rId51"/>
+      <w:footerReference w:type="default" r:id="rId52"/>
       <w:pgSz w:w="11907" w:h="16840" w:code="9"/>
       <w:pgMar w:top="1701" w:right="851" w:bottom="1134" w:left="851" w:header="794" w:footer="737" w:gutter="0"/>
       <w:paperSrc w:first="15" w:other="15"/>
@@ -63178,7 +63475,7 @@
       <mc:AlternateContent>
         <mc:Choice Requires="wps">
           <w:drawing>
-            <wp:anchor distT="0" distB="0" distL="114300" distR="114300" simplePos="0" relativeHeight="251658752" behindDoc="0" locked="0" layoutInCell="0" allowOverlap="1" wp14:anchorId="287E0E2B" wp14:editId="39292050">
+            <wp:anchor distT="0" distB="0" distL="114300" distR="114300" simplePos="0" relativeHeight="251657728" behindDoc="0" locked="0" layoutInCell="0" allowOverlap="1" wp14:anchorId="287E0E2B" wp14:editId="39292050">
               <wp:simplePos x="0" y="0"/>
               <wp:positionH relativeFrom="page">
                 <wp:posOffset>540385</wp:posOffset>
@@ -63249,7 +63546,7 @@
         </mc:Choice>
         <mc:Fallback>
           <w:pict>
-            <v:line w14:anchorId="4ACCB5BD" id="Line 2" o:spid="_x0000_s1026" style="position:absolute;z-index:251658752;visibility:visible;mso-wrap-style:square;mso-width-percent:0;mso-height-percent:0;mso-wrap-distance-left:9pt;mso-wrap-distance-top:0;mso-wrap-distance-right:9pt;mso-wrap-distance-bottom:0;mso-position-horizontal:absolute;mso-position-horizontal-relative:page;mso-position-vertical:absolute;mso-position-vertical-relative:page;mso-width-percent:0;mso-height-percent:0;mso-width-relative:page;mso-height-relative:page" from="42.55pt,802.3pt" to="552.75pt,802.35pt" o:gfxdata="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" o:allowincell="f" strokecolor="blue" strokeweight="1.5pt">
+            <v:line w14:anchorId="1103236C" id="Line 2" o:spid="_x0000_s1026" style="position:absolute;z-index:251657728;visibility:visible;mso-wrap-style:square;mso-width-percent:0;mso-height-percent:0;mso-wrap-distance-left:9pt;mso-wrap-distance-top:0;mso-wrap-distance-right:9pt;mso-wrap-distance-bottom:0;mso-position-horizontal:absolute;mso-position-horizontal-relative:page;mso-position-vertical:absolute;mso-position-vertical-relative:page;mso-width-percent:0;mso-height-percent:0;mso-width-relative:page;mso-height-relative:page" from="42.55pt,802.3pt" to="552.75pt,802.35pt" o:gfxdata="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" o:allowincell="f" strokecolor="blue" strokeweight="1.5pt">
               <v:stroke startarrowwidth="narrow" startarrowlength="short" endarrowwidth="narrow" endarrowlength="short"/>
               <w10:wrap anchorx="page" anchory="page"/>
             </v:line>
@@ -63337,7 +63634,7 @@
         <w:noProof/>
         <w:sz w:val="16"/>
       </w:rPr>
-      <w:t>07.11.2019</w:t>
+      <w:t>08.11.2019</w:t>
     </w:r>
     <w:r>
       <w:rPr>
@@ -63391,7 +63688,7 @@
         <w:sz w:val="16"/>
         <w:szCs w:val="16"/>
       </w:rPr>
-      <w:t>74</w:t>
+      <w:t>4</w:t>
     </w:r>
     <w:r>
       <w:rPr>
@@ -63518,7 +63815,7 @@
         </mc:Choice>
         <mc:Fallback>
           <w:pict>
-            <v:line w14:anchorId="28E11B2B" id="Line 1" o:spid="_x0000_s1026" style="position:absolute;z-index:251657216;visibility:visible;mso-wrap-style:square;mso-width-percent:0;mso-height-percent:0;mso-wrap-distance-left:9pt;mso-wrap-distance-top:0;mso-wrap-distance-right:9pt;mso-wrap-distance-bottom:0;mso-position-horizontal:absolute;mso-position-horizontal-relative:margin;mso-position-vertical:absolute;mso-position-vertical-relative:page;mso-width-percent:0;mso-height-percent:0;mso-width-relative:page;mso-height-relative:page" from="320.35pt,59.55pt" to="507.45pt,59.6pt" o:gfxdata="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" o:allowincell="f" strokecolor="blue" strokeweight="2pt">
+            <v:line w14:anchorId="53D838B5" id="Line 1" o:spid="_x0000_s1026" style="position:absolute;z-index:251657216;visibility:visible;mso-wrap-style:square;mso-width-percent:0;mso-height-percent:0;mso-wrap-distance-left:9pt;mso-wrap-distance-top:0;mso-wrap-distance-right:9pt;mso-wrap-distance-bottom:0;mso-position-horizontal:absolute;mso-position-horizontal-relative:margin;mso-position-vertical:absolute;mso-position-vertical-relative:page;mso-width-percent:0;mso-height-percent:0;mso-width-relative:page;mso-height-relative:page" from="320.35pt,59.55pt" to="507.45pt,59.6pt" o:gfxdata="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" o:allowincell="f" strokecolor="blue" strokeweight="2pt">
               <v:stroke startarrowwidth="narrow" startarrowlength="short" endarrowwidth="narrow" endarrowlength="short"/>
               <w10:wrap anchorx="margin" anchory="page"/>
             </v:line>
@@ -70533,7 +70830,7 @@
 </file>
 
 <file path=customXml/itemProps1.xml><?xml version="1.0" encoding="utf-8"?>
-<ds:datastoreItem xmlns:ds="http://schemas.openxmlformats.org/officeDocument/2006/customXml" ds:itemID="{4DBA5F71-F38C-4481-B656-C293B7C78CA6}">
+<ds:datastoreItem xmlns:ds="http://schemas.openxmlformats.org/officeDocument/2006/customXml" ds:itemID="{2B58A8E2-9710-49FB-9B77-BA1C8D0667BB}">
   <ds:schemaRefs>
     <ds:schemaRef ds:uri="http://schemas.openxmlformats.org/officeDocument/2006/bibliography"/>
   </ds:schemaRefs>

</xml_diff>

<commit_message>
DOCU: Ping Pong description done regarding Oliver comments
</commit_message>
<xml_diff>
--- a/doc/psi_common.docx
+++ b/doc/psi_common.docx
@@ -211,8 +211,6 @@
         <w:t>Table of Contents</w:t>
       </w:r>
     </w:p>
-    <w:bookmarkStart w:id="0" w:name="_GoBack"/>
-    <w:bookmarkEnd w:id="0"/>
     <w:p>
       <w:pPr>
         <w:pStyle w:val="TOC1"/>
@@ -7991,7 +7989,7 @@
         </w:rPr>
         <w:br w:type="page"/>
       </w:r>
-      <w:bookmarkStart w:id="1" w:name="_Toc24099015"/>
+      <w:bookmarkStart w:id="0" w:name="_Toc24099015"/>
       <w:r>
         <w:rPr>
           <w:lang w:val="en-US"/>
@@ -7999,61 +7997,61 @@
         <w:lastRenderedPageBreak/>
         <w:t>Introduction</w:t>
       </w:r>
+      <w:bookmarkEnd w:id="0"/>
+    </w:p>
+    <w:p>
+      <w:pPr>
+        <w:rPr>
+          <w:lang w:val="en-US"/>
+        </w:rPr>
+      </w:pPr>
+      <w:r>
+        <w:rPr>
+          <w:lang w:val="en-US"/>
+        </w:rPr>
+        <w:t>The purpose of this library is to provide HDL implementations for common</w:t>
+      </w:r>
+      <w:r>
+        <w:rPr>
+          <w:lang w:val="en-US"/>
+        </w:rPr>
+        <w:t>ly used VHDL functionality such as memories, FIFOs and clock crossings.</w:t>
+      </w:r>
+    </w:p>
+    <w:p>
+      <w:pPr>
+        <w:rPr>
+          <w:lang w:val="en-US"/>
+        </w:rPr>
+      </w:pPr>
+      <w:r>
+        <w:rPr>
+          <w:lang w:val="en-US"/>
+        </w:rPr>
+        <w:t>This document serves as description of the RTL implementation for all components.</w:t>
+      </w:r>
+      <w:r>
+        <w:rPr>
+          <w:lang w:val="en-US"/>
+        </w:rPr>
+        <w:t>Tipps &amp; Tricks</w:t>
+      </w:r>
+    </w:p>
+    <w:p>
+      <w:pPr>
+        <w:pStyle w:val="Heading2"/>
+        <w:rPr>
+          <w:lang w:val="en-US"/>
+        </w:rPr>
+      </w:pPr>
+      <w:bookmarkStart w:id="1" w:name="_Toc24099016"/>
+      <w:r>
+        <w:rPr>
+          <w:lang w:val="en-US"/>
+        </w:rPr>
+        <w:t>Working Copy Structure</w:t>
+      </w:r>
       <w:bookmarkEnd w:id="1"/>
-    </w:p>
-    <w:p>
-      <w:pPr>
-        <w:rPr>
-          <w:lang w:val="en-US"/>
-        </w:rPr>
-      </w:pPr>
-      <w:r>
-        <w:rPr>
-          <w:lang w:val="en-US"/>
-        </w:rPr>
-        <w:t>The purpose of this library is to provide HDL implementations for common</w:t>
-      </w:r>
-      <w:r>
-        <w:rPr>
-          <w:lang w:val="en-US"/>
-        </w:rPr>
-        <w:t>ly used VHDL functionality such as memories, FIFOs and clock crossings.</w:t>
-      </w:r>
-    </w:p>
-    <w:p>
-      <w:pPr>
-        <w:rPr>
-          <w:lang w:val="en-US"/>
-        </w:rPr>
-      </w:pPr>
-      <w:r>
-        <w:rPr>
-          <w:lang w:val="en-US"/>
-        </w:rPr>
-        <w:t>This document serves as description of the RTL implementation for all components.</w:t>
-      </w:r>
-      <w:r>
-        <w:rPr>
-          <w:lang w:val="en-US"/>
-        </w:rPr>
-        <w:t>Tipps &amp; Tricks</w:t>
-      </w:r>
-    </w:p>
-    <w:p>
-      <w:pPr>
-        <w:pStyle w:val="Heading2"/>
-        <w:rPr>
-          <w:lang w:val="en-US"/>
-        </w:rPr>
-      </w:pPr>
-      <w:bookmarkStart w:id="2" w:name="_Toc24099016"/>
-      <w:r>
-        <w:rPr>
-          <w:lang w:val="en-US"/>
-        </w:rPr>
-        <w:t>Working Copy Structure</w:t>
-      </w:r>
-      <w:bookmarkEnd w:id="2"/>
     </w:p>
     <w:p>
       <w:pPr>
@@ -8189,7 +8187,7 @@
           <w:lang w:val="en-US"/>
         </w:rPr>
       </w:pPr>
-      <w:bookmarkStart w:id="3" w:name="_Toc24098975"/>
+      <w:bookmarkStart w:id="2" w:name="_Toc24098975"/>
       <w:r>
         <w:rPr>
           <w:lang w:val="en-US"/>
@@ -8239,62 +8237,62 @@
         </w:rPr>
         <w:t>Working copy structure</w:t>
       </w:r>
+      <w:bookmarkEnd w:id="2"/>
+    </w:p>
+    <w:p>
+      <w:pPr>
+        <w:rPr>
+          <w:lang w:val="en-US"/>
+        </w:rPr>
+      </w:pPr>
+      <w:r>
+        <w:rPr>
+          <w:lang w:val="en-US"/>
+        </w:rPr>
+        <w:t xml:space="preserve">It is not necessary but recommended to use the name </w:t>
+      </w:r>
+      <w:r>
+        <w:rPr>
+          <w:i/>
+          <w:lang w:val="en-US"/>
+        </w:rPr>
+        <w:t>psi_lib</w:t>
+      </w:r>
+      <w:r>
+        <w:rPr>
+          <w:lang w:val="en-US"/>
+        </w:rPr>
+        <w:t xml:space="preserve"> as name for the </w:t>
+      </w:r>
+      <w:r>
+        <w:rPr>
+          <w:i/>
+          <w:lang w:val="en-US"/>
+        </w:rPr>
+        <w:t>&lt;Root&gt;</w:t>
+      </w:r>
+      <w:r>
+        <w:rPr>
+          <w:lang w:val="en-US"/>
+        </w:rPr>
+        <w:t xml:space="preserve"> folder.</w:t>
+      </w:r>
+    </w:p>
+    <w:p>
+      <w:pPr>
+        <w:pStyle w:val="Heading2"/>
+        <w:rPr>
+          <w:lang w:val="en-US"/>
+        </w:rPr>
+      </w:pPr>
+      <w:bookmarkStart w:id="3" w:name="_Toc24099017"/>
+      <w:r>
+        <w:rPr>
+          <w:lang w:val="en-US"/>
+        </w:rPr>
+        <w:t>VHDL Libraries</w:t>
+      </w:r>
       <w:bookmarkEnd w:id="3"/>
-    </w:p>
-    <w:p>
-      <w:pPr>
-        <w:rPr>
-          <w:lang w:val="en-US"/>
-        </w:rPr>
-      </w:pPr>
-      <w:r>
-        <w:rPr>
-          <w:lang w:val="en-US"/>
-        </w:rPr>
-        <w:t xml:space="preserve">It is not necessary but recommended to use the name </w:t>
-      </w:r>
-      <w:r>
-        <w:rPr>
-          <w:i/>
-          <w:lang w:val="en-US"/>
-        </w:rPr>
-        <w:t>psi_lib</w:t>
-      </w:r>
-      <w:r>
-        <w:rPr>
-          <w:lang w:val="en-US"/>
-        </w:rPr>
-        <w:t xml:space="preserve"> as name for the </w:t>
-      </w:r>
-      <w:r>
-        <w:rPr>
-          <w:i/>
-          <w:lang w:val="en-US"/>
-        </w:rPr>
-        <w:t>&lt;Root&gt;</w:t>
-      </w:r>
-      <w:r>
-        <w:rPr>
-          <w:lang w:val="en-US"/>
-        </w:rPr>
-        <w:t xml:space="preserve"> folder.</w:t>
-      </w:r>
-    </w:p>
-    <w:p>
-      <w:pPr>
-        <w:pStyle w:val="Heading2"/>
-        <w:rPr>
-          <w:lang w:val="en-US"/>
-        </w:rPr>
-      </w:pPr>
-      <w:bookmarkStart w:id="4" w:name="_Toc24099017"/>
-      <w:r>
-        <w:rPr>
-          <w:lang w:val="en-US"/>
-        </w:rPr>
-        <w:t>VHDL Libraries</w:t>
-      </w:r>
-      <w:bookmarkEnd w:id="4"/>
     </w:p>
     <w:p>
       <w:pPr>
@@ -8492,7 +8490,7 @@
           <w:lang w:val="en-US"/>
         </w:rPr>
       </w:pPr>
-      <w:bookmarkStart w:id="5" w:name="_Toc24099018"/>
+      <w:bookmarkStart w:id="4" w:name="_Toc24099018"/>
       <w:r>
         <w:rPr>
           <w:lang w:val="en-US"/>
@@ -8500,7 +8498,7 @@
         <w:lastRenderedPageBreak/>
         <w:t>Running Simulations</w:t>
       </w:r>
-      <w:bookmarkEnd w:id="5"/>
+      <w:bookmarkEnd w:id="4"/>
     </w:p>
     <w:p>
       <w:pPr>
@@ -9042,7 +9040,7 @@
           <w:lang w:val="en-US"/>
         </w:rPr>
       </w:pPr>
-      <w:bookmarkStart w:id="6" w:name="_Toc24099019"/>
+      <w:bookmarkStart w:id="5" w:name="_Toc24099019"/>
       <w:r>
         <w:rPr>
           <w:lang w:val="en-US"/>
@@ -9050,7 +9048,7 @@
         <w:lastRenderedPageBreak/>
         <w:t>Contribute to PSI VHDL Libraries</w:t>
       </w:r>
-      <w:bookmarkEnd w:id="6"/>
+      <w:bookmarkEnd w:id="5"/>
     </w:p>
     <w:p>
       <w:pPr>
@@ -9433,7 +9431,7 @@
           <w:lang w:val="en-US"/>
         </w:rPr>
       </w:pPr>
-      <w:bookmarkStart w:id="7" w:name="_Toc24099020"/>
+      <w:bookmarkStart w:id="6" w:name="_Toc24099020"/>
       <w:r>
         <w:rPr>
           <w:lang w:val="en-US"/>
@@ -9441,7 +9439,7 @@
         <w:lastRenderedPageBreak/>
         <w:t>Handshaking Signals</w:t>
       </w:r>
-      <w:bookmarkEnd w:id="7"/>
+      <w:bookmarkEnd w:id="6"/>
     </w:p>
     <w:p>
       <w:pPr>
@@ -9707,7 +9705,7 @@
           <w:lang w:val="en-US"/>
         </w:rPr>
       </w:pPr>
-      <w:bookmarkStart w:id="8" w:name="_Toc24098976"/>
+      <w:bookmarkStart w:id="7" w:name="_Toc24098976"/>
       <w:r>
         <w:rPr>
           <w:lang w:val="en-US"/>
@@ -9757,7 +9755,7 @@
         </w:rPr>
         <w:t>Handshaking signals</w:t>
       </w:r>
-      <w:bookmarkEnd w:id="8"/>
+      <w:bookmarkEnd w:id="7"/>
     </w:p>
     <w:p>
       <w:pPr>
@@ -9904,7 +9902,7 @@
           <w:lang w:val="en-US"/>
         </w:rPr>
       </w:pPr>
-      <w:bookmarkStart w:id="9" w:name="_Toc24099021"/>
+      <w:bookmarkStart w:id="8" w:name="_Toc24099021"/>
       <w:r>
         <w:rPr>
           <w:lang w:val="en-US"/>
@@ -9912,21 +9910,64 @@
         <w:lastRenderedPageBreak/>
         <w:t>Packages</w:t>
       </w:r>
+      <w:bookmarkEnd w:id="8"/>
+    </w:p>
+    <w:p>
+      <w:pPr>
+        <w:pStyle w:val="Heading2"/>
+        <w:rPr>
+          <w:lang w:val="en-US"/>
+        </w:rPr>
+      </w:pPr>
+      <w:bookmarkStart w:id="9" w:name="_Toc24099022"/>
+      <w:r>
+        <w:rPr>
+          <w:lang w:val="en-US"/>
+        </w:rPr>
+        <w:t>psi_common_array_pkg</w:t>
+      </w:r>
       <w:bookmarkEnd w:id="9"/>
     </w:p>
     <w:p>
       <w:pPr>
+        <w:pStyle w:val="Heading3"/>
+        <w:rPr>
+          <w:lang w:val="en-US"/>
+        </w:rPr>
+      </w:pPr>
+      <w:r>
+        <w:rPr>
+          <w:lang w:val="en-US"/>
+        </w:rPr>
+        <w:t>Description</w:t>
+      </w:r>
+    </w:p>
+    <w:p>
+      <w:pPr>
+        <w:rPr>
+          <w:lang w:val="en-US"/>
+        </w:rPr>
+      </w:pPr>
+      <w:r>
+        <w:rPr>
+          <w:lang w:val="en-US"/>
+        </w:rPr>
+        <w:t>This package defines various array types that are not defined by VHDL natively. Some of these definitions are no more required in VHDL 2008 but since VHDL 2008 is not yet fully synthesizable, the package is kept.</w:t>
+      </w:r>
+    </w:p>
+    <w:p>
+      <w:pPr>
         <w:pStyle w:val="Heading2"/>
         <w:rPr>
           <w:lang w:val="en-US"/>
         </w:rPr>
       </w:pPr>
-      <w:bookmarkStart w:id="10" w:name="_Toc24099022"/>
-      <w:r>
-        <w:rPr>
-          <w:lang w:val="en-US"/>
-        </w:rPr>
-        <w:t>psi_common_array_pkg</w:t>
+      <w:bookmarkStart w:id="10" w:name="_Toc24099023"/>
+      <w:r>
+        <w:rPr>
+          <w:lang w:val="en-US"/>
+        </w:rPr>
+        <w:t>psi_common_logic_pkg</w:t>
       </w:r>
       <w:bookmarkEnd w:id="10"/>
     </w:p>
@@ -9954,7 +9995,7 @@
         <w:rPr>
           <w:lang w:val="en-US"/>
         </w:rPr>
-        <w:t>This package defines various array types that are not defined by VHDL natively. Some of these definitions are no more required in VHDL 2008 but since VHDL 2008 is not yet fully synthesizable, the package is kept.</w:t>
+        <w:t>This package contains various logic functions (e.g. combinatorial conversions) that can be synthesized.</w:t>
       </w:r>
     </w:p>
     <w:p>
@@ -9964,12 +10005,12 @@
           <w:lang w:val="en-US"/>
         </w:rPr>
       </w:pPr>
-      <w:bookmarkStart w:id="11" w:name="_Toc24099023"/>
-      <w:r>
-        <w:rPr>
-          <w:lang w:val="en-US"/>
-        </w:rPr>
-        <w:t>psi_common_logic_pkg</w:t>
+      <w:bookmarkStart w:id="11" w:name="_Toc24099024"/>
+      <w:r>
+        <w:rPr>
+          <w:lang w:val="en-US"/>
+        </w:rPr>
+        <w:t>psi_common_axi_pkg</w:t>
       </w:r>
       <w:bookmarkEnd w:id="11"/>
     </w:p>
@@ -9997,7 +10038,7 @@
         <w:rPr>
           <w:lang w:val="en-US"/>
         </w:rPr>
-        <w:t>This package contains various logic functions (e.g. combinatorial conversions) that can be synthesized.</w:t>
+        <w:t>This package contains record definitions to allow representing a complete AXI interface including all ports by only two records (one in each direction). This helps improving the readability of entities with AXI interfaces.</w:t>
       </w:r>
     </w:p>
     <w:p>
@@ -10007,57 +10048,14 @@
           <w:lang w:val="en-US"/>
         </w:rPr>
       </w:pPr>
-      <w:bookmarkStart w:id="12" w:name="_Toc24099024"/>
-      <w:r>
-        <w:rPr>
-          <w:lang w:val="en-US"/>
-        </w:rPr>
-        <w:t>psi_common_axi_pkg</w:t>
+      <w:bookmarkStart w:id="12" w:name="_Toc24099025"/>
+      <w:r>
+        <w:rPr>
+          <w:lang w:val="en-US"/>
+        </w:rPr>
+        <w:t>psi_common_math_pkg</w:t>
       </w:r>
       <w:bookmarkEnd w:id="12"/>
-    </w:p>
-    <w:p>
-      <w:pPr>
-        <w:pStyle w:val="Heading3"/>
-        <w:rPr>
-          <w:lang w:val="en-US"/>
-        </w:rPr>
-      </w:pPr>
-      <w:r>
-        <w:rPr>
-          <w:lang w:val="en-US"/>
-        </w:rPr>
-        <w:t>Description</w:t>
-      </w:r>
-    </w:p>
-    <w:p>
-      <w:pPr>
-        <w:rPr>
-          <w:lang w:val="en-US"/>
-        </w:rPr>
-      </w:pPr>
-      <w:r>
-        <w:rPr>
-          <w:lang w:val="en-US"/>
-        </w:rPr>
-        <w:t>This package contains record definitions to allow representing a complete AXI interface including all ports by only two records (one in each direction). This helps improving the readability of entities with AXI interfaces.</w:t>
-      </w:r>
-    </w:p>
-    <w:p>
-      <w:pPr>
-        <w:pStyle w:val="Heading2"/>
-        <w:rPr>
-          <w:lang w:val="en-US"/>
-        </w:rPr>
-      </w:pPr>
-      <w:bookmarkStart w:id="13" w:name="_Toc24099025"/>
-      <w:r>
-        <w:rPr>
-          <w:lang w:val="en-US"/>
-        </w:rPr>
-        <w:t>psi_common_math_pkg</w:t>
-      </w:r>
-      <w:bookmarkEnd w:id="13"/>
     </w:p>
     <w:p>
       <w:pPr>
@@ -10102,7 +10100,7 @@
           <w:lang w:val="en-US"/>
         </w:rPr>
       </w:pPr>
-      <w:bookmarkStart w:id="14" w:name="_Toc24099026"/>
+      <w:bookmarkStart w:id="13" w:name="_Toc24099026"/>
       <w:r>
         <w:rPr>
           <w:lang w:val="en-US"/>
@@ -10110,23 +10108,23 @@
         <w:lastRenderedPageBreak/>
         <w:t>Memories</w:t>
       </w:r>
+      <w:bookmarkEnd w:id="13"/>
+    </w:p>
+    <w:p>
+      <w:pPr>
+        <w:pStyle w:val="Heading2"/>
+        <w:rPr>
+          <w:lang w:val="en-US"/>
+        </w:rPr>
+      </w:pPr>
+      <w:bookmarkStart w:id="14" w:name="_Toc24099027"/>
+      <w:r>
+        <w:rPr>
+          <w:lang w:val="en-US"/>
+        </w:rPr>
+        <w:t>psi_common_sdp_ram</w:t>
+      </w:r>
       <w:bookmarkEnd w:id="14"/>
-    </w:p>
-    <w:p>
-      <w:pPr>
-        <w:pStyle w:val="Heading2"/>
-        <w:rPr>
-          <w:lang w:val="en-US"/>
-        </w:rPr>
-      </w:pPr>
-      <w:bookmarkStart w:id="15" w:name="_Toc24099027"/>
-      <w:r>
-        <w:rPr>
-          <w:lang w:val="en-US"/>
-        </w:rPr>
-        <w:t>psi_common_sdp_ram</w:t>
-      </w:r>
-      <w:bookmarkEnd w:id="15"/>
     </w:p>
     <w:p>
       <w:pPr>
@@ -11289,7 +11287,7 @@
           <w:lang w:val="en-US"/>
         </w:rPr>
       </w:pPr>
-      <w:bookmarkStart w:id="16" w:name="_Toc24099028"/>
+      <w:bookmarkStart w:id="15" w:name="_Toc24099028"/>
       <w:r>
         <w:rPr>
           <w:lang w:val="en-US"/>
@@ -11303,7 +11301,7 @@
         </w:rPr>
         <w:t>_be</w:t>
       </w:r>
-      <w:bookmarkEnd w:id="16"/>
+      <w:bookmarkEnd w:id="15"/>
     </w:p>
     <w:p>
       <w:pPr>
@@ -12072,8 +12070,8 @@
           <w:lang w:val="en-US"/>
         </w:rPr>
       </w:pPr>
-      <w:bookmarkStart w:id="17" w:name="_Ref516049468"/>
-      <w:bookmarkStart w:id="18" w:name="_Toc24099029"/>
+      <w:bookmarkStart w:id="16" w:name="_Ref516049468"/>
+      <w:bookmarkStart w:id="17" w:name="_Toc24099029"/>
       <w:r>
         <w:rPr>
           <w:lang w:val="en-US"/>
@@ -12081,8 +12079,8 @@
         <w:lastRenderedPageBreak/>
         <w:t>psi_common_tdp_ram</w:t>
       </w:r>
+      <w:bookmarkEnd w:id="16"/>
       <w:bookmarkEnd w:id="17"/>
-      <w:bookmarkEnd w:id="18"/>
     </w:p>
     <w:p>
       <w:pPr>
@@ -13247,7 +13245,7 @@
           <w:lang w:val="en-US"/>
         </w:rPr>
       </w:pPr>
-      <w:bookmarkStart w:id="19" w:name="_Toc24099030"/>
+      <w:bookmarkStart w:id="18" w:name="_Toc24099030"/>
       <w:r>
         <w:rPr>
           <w:lang w:val="en-US"/>
@@ -13255,7 +13253,7 @@
         <w:lastRenderedPageBreak/>
         <w:t>psi_common_tdp_ram_be</w:t>
       </w:r>
-      <w:bookmarkEnd w:id="19"/>
+      <w:bookmarkEnd w:id="18"/>
     </w:p>
     <w:p>
       <w:pPr>
@@ -14674,7 +14672,7 @@
           <w:lang w:val="en-US"/>
         </w:rPr>
       </w:pPr>
-      <w:bookmarkStart w:id="20" w:name="_Toc24099031"/>
+      <w:bookmarkStart w:id="19" w:name="_Toc24099031"/>
       <w:r>
         <w:rPr>
           <w:lang w:val="en-US"/>
@@ -14682,27 +14680,27 @@
         <w:lastRenderedPageBreak/>
         <w:t>FIFOs</w:t>
       </w:r>
+      <w:bookmarkEnd w:id="19"/>
+    </w:p>
+    <w:p>
+      <w:pPr>
+        <w:pStyle w:val="Heading2"/>
+        <w:rPr>
+          <w:lang w:val="en-US"/>
+        </w:rPr>
+      </w:pPr>
+      <w:bookmarkStart w:id="20" w:name="_Ref516059138"/>
+      <w:bookmarkStart w:id="21" w:name="_Ref516059150"/>
+      <w:bookmarkStart w:id="22" w:name="_Toc24099032"/>
+      <w:r>
+        <w:rPr>
+          <w:lang w:val="en-US"/>
+        </w:rPr>
+        <w:t>psi_common_async_fifo</w:t>
+      </w:r>
       <w:bookmarkEnd w:id="20"/>
-    </w:p>
-    <w:p>
-      <w:pPr>
-        <w:pStyle w:val="Heading2"/>
-        <w:rPr>
-          <w:lang w:val="en-US"/>
-        </w:rPr>
-      </w:pPr>
-      <w:bookmarkStart w:id="21" w:name="_Ref516059138"/>
-      <w:bookmarkStart w:id="22" w:name="_Ref516059150"/>
-      <w:bookmarkStart w:id="23" w:name="_Toc24099032"/>
-      <w:r>
-        <w:rPr>
-          <w:lang w:val="en-US"/>
-        </w:rPr>
-        <w:t>psi_common_async_fifo</w:t>
-      </w:r>
       <w:bookmarkEnd w:id="21"/>
       <w:bookmarkEnd w:id="22"/>
-      <w:bookmarkEnd w:id="23"/>
     </w:p>
     <w:p>
       <w:pPr>
@@ -17105,7 +17103,7 @@
           <w:lang w:val="en-US"/>
         </w:rPr>
       </w:pPr>
-      <w:bookmarkStart w:id="24" w:name="_Toc24098977"/>
+      <w:bookmarkStart w:id="23" w:name="_Toc24098977"/>
       <w:r>
         <w:rPr>
           <w:lang w:val="en-US"/>
@@ -17167,7 +17165,7 @@
         </w:rPr>
         <w:t xml:space="preserve"> Architecture</w:t>
       </w:r>
-      <w:bookmarkEnd w:id="24"/>
+      <w:bookmarkEnd w:id="23"/>
     </w:p>
     <w:p>
       <w:pPr>
@@ -17249,7 +17247,7 @@
           <w:lang w:val="en-US"/>
         </w:rPr>
       </w:pPr>
-      <w:bookmarkStart w:id="25" w:name="_Toc24099033"/>
+      <w:bookmarkStart w:id="24" w:name="_Toc24099033"/>
       <w:r>
         <w:rPr>
           <w:lang w:val="en-US"/>
@@ -17257,7 +17255,7 @@
         <w:lastRenderedPageBreak/>
         <w:t>psi_common_sync_fifo</w:t>
       </w:r>
-      <w:bookmarkEnd w:id="25"/>
+      <w:bookmarkEnd w:id="24"/>
     </w:p>
     <w:p>
       <w:pPr>
@@ -19414,7 +19412,7 @@
           <w:lang w:val="en-US"/>
         </w:rPr>
       </w:pPr>
-      <w:bookmarkStart w:id="26" w:name="_Toc24099034"/>
+      <w:bookmarkStart w:id="25" w:name="_Toc24099034"/>
       <w:r>
         <w:rPr>
           <w:lang w:val="en-US"/>
@@ -19422,23 +19420,23 @@
         <w:lastRenderedPageBreak/>
         <w:t>Clock Crossings</w:t>
       </w:r>
+      <w:bookmarkEnd w:id="25"/>
+    </w:p>
+    <w:p>
+      <w:pPr>
+        <w:pStyle w:val="Heading2"/>
+        <w:rPr>
+          <w:lang w:val="en-US"/>
+        </w:rPr>
+      </w:pPr>
+      <w:bookmarkStart w:id="26" w:name="_Toc24099035"/>
+      <w:r>
+        <w:rPr>
+          <w:lang w:val="en-US"/>
+        </w:rPr>
+        <w:t>psi_common_pulse_cc</w:t>
+      </w:r>
       <w:bookmarkEnd w:id="26"/>
-    </w:p>
-    <w:p>
-      <w:pPr>
-        <w:pStyle w:val="Heading2"/>
-        <w:rPr>
-          <w:lang w:val="en-US"/>
-        </w:rPr>
-      </w:pPr>
-      <w:bookmarkStart w:id="27" w:name="_Toc24099035"/>
-      <w:r>
-        <w:rPr>
-          <w:lang w:val="en-US"/>
-        </w:rPr>
-        <w:t>psi_common_pulse_cc</w:t>
-      </w:r>
-      <w:bookmarkEnd w:id="27"/>
     </w:p>
     <w:p>
       <w:pPr>
@@ -20309,7 +20307,7 @@
           <w:lang w:val="en-US"/>
         </w:rPr>
       </w:pPr>
-      <w:bookmarkStart w:id="28" w:name="_Ref516063767"/>
+      <w:bookmarkStart w:id="27" w:name="_Ref516063767"/>
       <w:r>
         <w:rPr>
           <w:lang w:val="en-US"/>
@@ -20317,7 +20315,7 @@
         <w:lastRenderedPageBreak/>
         <w:t>Architecture</w:t>
       </w:r>
-      <w:bookmarkEnd w:id="28"/>
+      <w:bookmarkEnd w:id="27"/>
     </w:p>
     <w:p>
       <w:pPr>
@@ -20408,7 +20406,7 @@
           <w:lang w:val="en-US"/>
         </w:rPr>
       </w:pPr>
-      <w:bookmarkStart w:id="29" w:name="_Toc24098978"/>
+      <w:bookmarkStart w:id="28" w:name="_Toc24098978"/>
       <w:r>
         <w:rPr>
           <w:lang w:val="en-US"/>
@@ -20470,7 +20468,7 @@
         </w:rPr>
         <w:t xml:space="preserve"> handling of pulses</w:t>
       </w:r>
-      <w:bookmarkEnd w:id="29"/>
+      <w:bookmarkEnd w:id="28"/>
     </w:p>
     <w:p>
       <w:pPr>
@@ -20567,7 +20565,7 @@
           <w:lang w:val="en-US"/>
         </w:rPr>
       </w:pPr>
-      <w:bookmarkStart w:id="30" w:name="_Toc24098979"/>
+      <w:bookmarkStart w:id="29" w:name="_Toc24098979"/>
       <w:r>
         <w:rPr>
           <w:lang w:val="en-US"/>
@@ -20629,7 +20627,7 @@
         </w:rPr>
         <w:t xml:space="preserve"> alignment of pulses can change</w:t>
       </w:r>
-      <w:bookmarkEnd w:id="30"/>
+      <w:bookmarkEnd w:id="29"/>
     </w:p>
     <w:p>
       <w:pPr>
@@ -20729,7 +20727,7 @@
           <w:lang w:val="en-US"/>
         </w:rPr>
       </w:pPr>
-      <w:bookmarkStart w:id="31" w:name="_Toc24098980"/>
+      <w:bookmarkStart w:id="30" w:name="_Toc24098980"/>
       <w:r>
         <w:rPr>
           <w:lang w:val="en-US"/>
@@ -20791,7 +20789,7 @@
         </w:rPr>
         <w:t xml:space="preserve"> handling of resets</w:t>
       </w:r>
-      <w:bookmarkEnd w:id="31"/>
+      <w:bookmarkEnd w:id="30"/>
     </w:p>
     <w:p>
       <w:pPr>
@@ -20850,7 +20848,7 @@
           <w:lang w:val="en-US"/>
         </w:rPr>
       </w:pPr>
-      <w:bookmarkStart w:id="32" w:name="_Toc24099036"/>
+      <w:bookmarkStart w:id="31" w:name="_Toc24099036"/>
       <w:r>
         <w:rPr>
           <w:lang w:val="en-US"/>
@@ -20858,7 +20856,7 @@
         <w:lastRenderedPageBreak/>
         <w:t>psi_common_simple_cc</w:t>
       </w:r>
-      <w:bookmarkEnd w:id="32"/>
+      <w:bookmarkEnd w:id="31"/>
     </w:p>
     <w:p>
       <w:pPr>
@@ -22015,7 +22013,7 @@
           <w:lang w:val="en-US"/>
         </w:rPr>
       </w:pPr>
-      <w:bookmarkStart w:id="33" w:name="_Toc24098981"/>
+      <w:bookmarkStart w:id="32" w:name="_Toc24098981"/>
       <w:r>
         <w:rPr>
           <w:lang w:val="en-US"/>
@@ -22065,7 +22063,7 @@
         </w:rPr>
         <w:t>psi_common_simple_cc: Architecture</w:t>
       </w:r>
-      <w:bookmarkEnd w:id="33"/>
+      <w:bookmarkEnd w:id="32"/>
     </w:p>
     <w:p>
       <w:pPr>
@@ -22195,7 +22193,7 @@
           <w:lang w:val="en-US"/>
         </w:rPr>
       </w:pPr>
-      <w:bookmarkStart w:id="34" w:name="_Toc24099037"/>
+      <w:bookmarkStart w:id="33" w:name="_Toc24099037"/>
       <w:r>
         <w:rPr>
           <w:lang w:val="en-US"/>
@@ -22203,7 +22201,7 @@
         <w:lastRenderedPageBreak/>
         <w:t>psi_common_status_cc</w:t>
       </w:r>
-      <w:bookmarkEnd w:id="34"/>
+      <w:bookmarkEnd w:id="33"/>
     </w:p>
     <w:p>
       <w:pPr>
@@ -23305,7 +23303,7 @@
           <w:lang w:val="en-US"/>
         </w:rPr>
       </w:pPr>
-      <w:bookmarkStart w:id="35" w:name="_Toc24098982"/>
+      <w:bookmarkStart w:id="34" w:name="_Toc24098982"/>
       <w:r>
         <w:rPr>
           <w:lang w:val="en-US"/>
@@ -23355,7 +23353,7 @@
         </w:rPr>
         <w:t>psi_common_status_cc: Architecture</w:t>
       </w:r>
-      <w:bookmarkEnd w:id="35"/>
+      <w:bookmarkEnd w:id="34"/>
     </w:p>
     <w:p>
       <w:pPr>
@@ -23423,7 +23421,7 @@
           <w:lang w:val="en-US"/>
         </w:rPr>
       </w:pPr>
-      <w:bookmarkStart w:id="36" w:name="_Toc24099038"/>
+      <w:bookmarkStart w:id="35" w:name="_Toc24099038"/>
       <w:r>
         <w:rPr>
           <w:lang w:val="en-US"/>
@@ -23431,7 +23429,7 @@
         <w:lastRenderedPageBreak/>
         <w:t>psi_common_sync_cc_n2xn</w:t>
       </w:r>
-      <w:bookmarkEnd w:id="36"/>
+      <w:bookmarkEnd w:id="35"/>
     </w:p>
     <w:p>
       <w:pPr>
@@ -24351,7 +24349,7 @@
           <w:lang w:val="en-US"/>
         </w:rPr>
       </w:pPr>
-      <w:bookmarkStart w:id="37" w:name="_Toc24099039"/>
+      <w:bookmarkStart w:id="36" w:name="_Toc24099039"/>
       <w:r>
         <w:rPr>
           <w:lang w:val="en-US"/>
@@ -24371,7 +24369,7 @@
         </w:rPr>
         <w:t>c_cc_xn2n</w:t>
       </w:r>
-      <w:bookmarkEnd w:id="37"/>
+      <w:bookmarkEnd w:id="36"/>
     </w:p>
     <w:p>
       <w:pPr>
@@ -25284,7 +25282,7 @@
           <w:lang w:val="en-US"/>
         </w:rPr>
       </w:pPr>
-      <w:bookmarkStart w:id="38" w:name="_Toc24099040"/>
+      <w:bookmarkStart w:id="37" w:name="_Toc24099040"/>
       <w:r>
         <w:rPr>
           <w:lang w:val="en-US"/>
@@ -25292,7 +25290,7 @@
         <w:lastRenderedPageBreak/>
         <w:t>psi_common_bit_cc</w:t>
       </w:r>
-      <w:bookmarkEnd w:id="38"/>
+      <w:bookmarkEnd w:id="37"/>
     </w:p>
     <w:p>
       <w:pPr>
@@ -25763,14 +25761,14 @@
           <w:lang w:val="en-US"/>
         </w:rPr>
       </w:pPr>
-      <w:bookmarkStart w:id="39" w:name="_Toc24099041"/>
+      <w:bookmarkStart w:id="38" w:name="_Toc24099041"/>
       <w:r>
         <w:rPr>
           <w:lang w:val="en-US"/>
         </w:rPr>
         <w:t>Other Components that can be used as Clock Crossings</w:t>
       </w:r>
-      <w:bookmarkEnd w:id="39"/>
+      <w:bookmarkEnd w:id="38"/>
     </w:p>
     <w:p>
       <w:pPr>
@@ -25969,7 +25967,7 @@
           <w:lang w:val="en-US"/>
         </w:rPr>
       </w:pPr>
-      <w:bookmarkStart w:id="40" w:name="_Toc24099042"/>
+      <w:bookmarkStart w:id="39" w:name="_Toc24099042"/>
       <w:r>
         <w:rPr>
           <w:lang w:val="en-US"/>
@@ -25977,23 +25975,23 @@
         <w:lastRenderedPageBreak/>
         <w:t>Timing</w:t>
       </w:r>
+      <w:bookmarkEnd w:id="39"/>
+    </w:p>
+    <w:p>
+      <w:pPr>
+        <w:pStyle w:val="Heading2"/>
+        <w:rPr>
+          <w:lang w:val="en-US"/>
+        </w:rPr>
+      </w:pPr>
+      <w:bookmarkStart w:id="40" w:name="_Toc24099043"/>
+      <w:r>
+        <w:rPr>
+          <w:lang w:val="en-US"/>
+        </w:rPr>
+        <w:t>psi_common_strobe_generator</w:t>
+      </w:r>
       <w:bookmarkEnd w:id="40"/>
-    </w:p>
-    <w:p>
-      <w:pPr>
-        <w:pStyle w:val="Heading2"/>
-        <w:rPr>
-          <w:lang w:val="en-US"/>
-        </w:rPr>
-      </w:pPr>
-      <w:bookmarkStart w:id="41" w:name="_Toc24099043"/>
-      <w:r>
-        <w:rPr>
-          <w:lang w:val="en-US"/>
-        </w:rPr>
-        <w:t>psi_common_strobe_generator</w:t>
-      </w:r>
-      <w:bookmarkEnd w:id="41"/>
     </w:p>
     <w:p>
       <w:pPr>
@@ -26688,7 +26686,7 @@
           <w:lang w:val="en-US"/>
         </w:rPr>
       </w:pPr>
-      <w:bookmarkStart w:id="42" w:name="_Toc24098983"/>
+      <w:bookmarkStart w:id="41" w:name="_Toc24098983"/>
       <w:r>
         <w:rPr>
           <w:lang w:val="en-US"/>
@@ -26738,7 +26736,7 @@
         </w:rPr>
         <w:t>psi_common_strobe_generator: Strobe synchronization</w:t>
       </w:r>
-      <w:bookmarkEnd w:id="42"/>
+      <w:bookmarkEnd w:id="41"/>
     </w:p>
     <w:p>
       <w:pPr>
@@ -26755,7 +26753,7 @@
           <w:lang w:val="en-US"/>
         </w:rPr>
       </w:pPr>
-      <w:bookmarkStart w:id="43" w:name="_Toc24099044"/>
+      <w:bookmarkStart w:id="42" w:name="_Toc24099044"/>
       <w:r>
         <w:rPr>
           <w:lang w:val="en-US"/>
@@ -26763,7 +26761,7 @@
         <w:lastRenderedPageBreak/>
         <w:t>psi_common_strobe_divider</w:t>
       </w:r>
-      <w:bookmarkEnd w:id="43"/>
+      <w:bookmarkEnd w:id="42"/>
     </w:p>
     <w:p>
       <w:pPr>
@@ -27353,7 +27351,7 @@
           <w:lang w:val="en-US"/>
         </w:rPr>
       </w:pPr>
-      <w:bookmarkStart w:id="44" w:name="_Toc24099045"/>
+      <w:bookmarkStart w:id="43" w:name="_Toc24099045"/>
       <w:r>
         <w:rPr>
           <w:lang w:val="en-US"/>
@@ -27361,7 +27359,7 @@
         <w:lastRenderedPageBreak/>
         <w:t>psi_common_tickgenerator</w:t>
       </w:r>
-      <w:bookmarkEnd w:id="44"/>
+      <w:bookmarkEnd w:id="43"/>
     </w:p>
     <w:p>
       <w:pPr>
@@ -28012,7 +28010,7 @@
           <w:lang w:val="en-US"/>
         </w:rPr>
       </w:pPr>
-      <w:bookmarkStart w:id="45" w:name="_Toc24099046"/>
+      <w:bookmarkStart w:id="44" w:name="_Toc24099046"/>
       <w:r>
         <w:rPr>
           <w:lang w:val="en-US"/>
@@ -28020,7 +28018,7 @@
         <w:lastRenderedPageBreak/>
         <w:t>psi_common_pulse_shaper</w:t>
       </w:r>
-      <w:bookmarkEnd w:id="45"/>
+      <w:bookmarkEnd w:id="44"/>
     </w:p>
     <w:p>
       <w:pPr>
@@ -28170,7 +28168,7 @@
           <w:lang w:val="en-US"/>
         </w:rPr>
       </w:pPr>
-      <w:bookmarkStart w:id="46" w:name="_Toc24098984"/>
+      <w:bookmarkStart w:id="45" w:name="_Toc24098984"/>
       <w:r>
         <w:rPr>
           <w:lang w:val="en-US"/>
@@ -28220,7 +28218,7 @@
         </w:rPr>
         <w:t>psi_common_pulse_shaper: Example waveform</w:t>
       </w:r>
-      <w:bookmarkEnd w:id="46"/>
+      <w:bookmarkEnd w:id="45"/>
     </w:p>
     <w:p>
       <w:pPr>
@@ -28703,7 +28701,7 @@
           <w:lang w:val="en-US"/>
         </w:rPr>
       </w:pPr>
-      <w:bookmarkStart w:id="47" w:name="_Toc24099047"/>
+      <w:bookmarkStart w:id="46" w:name="_Toc24099047"/>
       <w:r>
         <w:rPr>
           <w:lang w:val="en-US"/>
@@ -28711,7 +28709,7 @@
         <w:lastRenderedPageBreak/>
         <w:t>psi_common_clk_meas</w:t>
       </w:r>
-      <w:bookmarkEnd w:id="47"/>
+      <w:bookmarkEnd w:id="46"/>
     </w:p>
     <w:p>
       <w:pPr>
@@ -29353,7 +29351,7 @@
           <w:lang w:val="en-US"/>
         </w:rPr>
       </w:pPr>
-      <w:bookmarkStart w:id="48" w:name="_Toc24099048"/>
+      <w:bookmarkStart w:id="47" w:name="_Toc24099048"/>
       <w:r>
         <w:rPr>
           <w:lang w:val="en-US"/>
@@ -29361,23 +29359,23 @@
         <w:lastRenderedPageBreak/>
         <w:t>Conversions</w:t>
       </w:r>
+      <w:bookmarkEnd w:id="47"/>
+    </w:p>
+    <w:p>
+      <w:pPr>
+        <w:pStyle w:val="Heading2"/>
+        <w:rPr>
+          <w:lang w:val="en-US"/>
+        </w:rPr>
+      </w:pPr>
+      <w:bookmarkStart w:id="48" w:name="_Toc24099049"/>
+      <w:r>
+        <w:rPr>
+          <w:lang w:val="en-US"/>
+        </w:rPr>
+        <w:t>psi_common_wconv_n2xn</w:t>
+      </w:r>
       <w:bookmarkEnd w:id="48"/>
-    </w:p>
-    <w:p>
-      <w:pPr>
-        <w:pStyle w:val="Heading2"/>
-        <w:rPr>
-          <w:lang w:val="en-US"/>
-        </w:rPr>
-      </w:pPr>
-      <w:bookmarkStart w:id="49" w:name="_Toc24099049"/>
-      <w:r>
-        <w:rPr>
-          <w:lang w:val="en-US"/>
-        </w:rPr>
-        <w:t>psi_common_wconv_n2xn</w:t>
-      </w:r>
-      <w:bookmarkEnd w:id="49"/>
     </w:p>
     <w:p>
       <w:pPr>
@@ -29559,7 +29557,7 @@
           <w:lang w:val="en-US"/>
         </w:rPr>
       </w:pPr>
-      <w:bookmarkStart w:id="50" w:name="_Toc24098985"/>
+      <w:bookmarkStart w:id="49" w:name="_Toc24098985"/>
       <w:r>
         <w:rPr>
           <w:lang w:val="en-US"/>
@@ -29609,7 +29607,7 @@
         </w:rPr>
         <w:t>Example waveform</w:t>
       </w:r>
-      <w:bookmarkEnd w:id="50"/>
+      <w:bookmarkEnd w:id="49"/>
     </w:p>
     <w:p>
       <w:pPr>
@@ -30753,7 +30751,7 @@
           <w:lang w:val="en-US"/>
         </w:rPr>
       </w:pPr>
-      <w:bookmarkStart w:id="51" w:name="_Toc24099050"/>
+      <w:bookmarkStart w:id="50" w:name="_Toc24099050"/>
       <w:r>
         <w:rPr>
           <w:lang w:val="en-US"/>
@@ -30761,7 +30759,7 @@
         <w:lastRenderedPageBreak/>
         <w:t>psi_common_wconv_xn2n</w:t>
       </w:r>
-      <w:bookmarkEnd w:id="51"/>
+      <w:bookmarkEnd w:id="50"/>
     </w:p>
     <w:p>
       <w:pPr>
@@ -30899,7 +30897,7 @@
           <w:lang w:val="en-US"/>
         </w:rPr>
       </w:pPr>
-      <w:bookmarkStart w:id="52" w:name="_Toc24098986"/>
+      <w:bookmarkStart w:id="51" w:name="_Toc24098986"/>
       <w:r>
         <w:rPr>
           <w:lang w:val="en-US"/>
@@ -30943,7 +30941,7 @@
         </w:rPr>
         <w:t>: psi_common_wconv_xn2n: Data alignment</w:t>
       </w:r>
-      <w:bookmarkEnd w:id="52"/>
+      <w:bookmarkEnd w:id="51"/>
     </w:p>
     <w:p>
       <w:pPr>
@@ -31119,7 +31117,7 @@
           <w:lang w:val="en-US"/>
         </w:rPr>
       </w:pPr>
-      <w:bookmarkStart w:id="53" w:name="_Toc24098987"/>
+      <w:bookmarkStart w:id="52" w:name="_Toc24098987"/>
       <w:r>
         <w:rPr>
           <w:lang w:val="en-US"/>
@@ -31163,7 +31161,7 @@
         </w:rPr>
         <w:t>: psi_common_wconv_xn2n: Last-Handling and alignment</w:t>
       </w:r>
-      <w:bookmarkEnd w:id="53"/>
+      <w:bookmarkEnd w:id="52"/>
     </w:p>
     <w:p>
       <w:pPr>
@@ -32312,7 +32310,7 @@
           <w:lang w:val="en-US"/>
         </w:rPr>
       </w:pPr>
-      <w:bookmarkStart w:id="54" w:name="_Toc24099051"/>
+      <w:bookmarkStart w:id="53" w:name="_Toc24099051"/>
       <w:r>
         <w:rPr>
           <w:lang w:val="en-US"/>
@@ -32320,23 +32318,23 @@
         <w:lastRenderedPageBreak/>
         <w:t>TDM Handling</w:t>
       </w:r>
+      <w:bookmarkEnd w:id="53"/>
+    </w:p>
+    <w:p>
+      <w:pPr>
+        <w:pStyle w:val="Heading2"/>
+        <w:rPr>
+          <w:lang w:val="en-US"/>
+        </w:rPr>
+      </w:pPr>
+      <w:bookmarkStart w:id="54" w:name="_Toc24099052"/>
+      <w:r>
+        <w:rPr>
+          <w:lang w:val="en-US"/>
+        </w:rPr>
+        <w:t>psi_common_par_tdm</w:t>
+      </w:r>
       <w:bookmarkEnd w:id="54"/>
-    </w:p>
-    <w:p>
-      <w:pPr>
-        <w:pStyle w:val="Heading2"/>
-        <w:rPr>
-          <w:lang w:val="en-US"/>
-        </w:rPr>
-      </w:pPr>
-      <w:bookmarkStart w:id="55" w:name="_Toc24099052"/>
-      <w:r>
-        <w:rPr>
-          <w:lang w:val="en-US"/>
-        </w:rPr>
-        <w:t>psi_common_par_tdm</w:t>
-      </w:r>
-      <w:bookmarkEnd w:id="55"/>
     </w:p>
     <w:p>
       <w:pPr>
@@ -32448,7 +32446,7 @@
           <w:lang w:val="en-US"/>
         </w:rPr>
       </w:pPr>
-      <w:bookmarkStart w:id="56" w:name="_Toc24098988"/>
+      <w:bookmarkStart w:id="55" w:name="_Toc24098988"/>
       <w:r>
         <w:rPr>
           <w:lang w:val="en-US"/>
@@ -32498,7 +32496,7 @@
         </w:rPr>
         <w:t>psi_common_par_tdm: Waveform</w:t>
       </w:r>
-      <w:bookmarkEnd w:id="56"/>
+      <w:bookmarkEnd w:id="55"/>
     </w:p>
     <w:p>
       <w:pPr>
@@ -33166,7 +33164,7 @@
           <w:lang w:val="en-US"/>
         </w:rPr>
       </w:pPr>
-      <w:bookmarkStart w:id="57" w:name="_Toc24099053"/>
+      <w:bookmarkStart w:id="56" w:name="_Toc24099053"/>
       <w:r>
         <w:rPr>
           <w:lang w:val="en-US"/>
@@ -33174,7 +33172,7 @@
         <w:lastRenderedPageBreak/>
         <w:t>psi_common_tdm_par</w:t>
       </w:r>
-      <w:bookmarkEnd w:id="57"/>
+      <w:bookmarkEnd w:id="56"/>
     </w:p>
     <w:p>
       <w:pPr>
@@ -33286,7 +33284,7 @@
           <w:lang w:val="en-US"/>
         </w:rPr>
       </w:pPr>
-      <w:bookmarkStart w:id="58" w:name="_Toc24098989"/>
+      <w:bookmarkStart w:id="57" w:name="_Toc24098989"/>
       <w:r>
         <w:rPr>
           <w:lang w:val="en-US"/>
@@ -33336,7 +33334,7 @@
         </w:rPr>
         <w:t>psi_common_tdm_par: Waveform</w:t>
       </w:r>
-      <w:bookmarkEnd w:id="58"/>
+      <w:bookmarkEnd w:id="57"/>
     </w:p>
     <w:p>
       <w:pPr>
@@ -34045,8 +34043,8 @@
           <w:lang w:val="en-US"/>
         </w:rPr>
       </w:pPr>
-      <w:bookmarkStart w:id="59" w:name="_Toc519607076"/>
-      <w:bookmarkStart w:id="60" w:name="_Toc24099054"/>
+      <w:bookmarkStart w:id="58" w:name="_Toc519607076"/>
+      <w:bookmarkStart w:id="59" w:name="_Toc24099054"/>
       <w:r>
         <w:rPr>
           <w:lang w:val="en-US"/>
@@ -34054,8 +34052,8 @@
         <w:lastRenderedPageBreak/>
         <w:t>psi_common_tdm_mux</w:t>
       </w:r>
+      <w:bookmarkEnd w:id="58"/>
       <w:bookmarkEnd w:id="59"/>
-      <w:bookmarkEnd w:id="60"/>
     </w:p>
     <w:p>
       <w:pPr>
@@ -34158,8 +34156,8 @@
           <w:lang w:val="en-US"/>
         </w:rPr>
       </w:pPr>
-      <w:bookmarkStart w:id="61" w:name="_Toc519607104"/>
-      <w:bookmarkStart w:id="62" w:name="_Toc24098990"/>
+      <w:bookmarkStart w:id="60" w:name="_Toc519607104"/>
+      <w:bookmarkStart w:id="61" w:name="_Toc24098990"/>
       <w:r>
         <w:rPr>
           <w:lang w:val="en-US"/>
@@ -34200,8 +34198,8 @@
         </w:rPr>
         <w:t>psi_common_tdm_mux: Waveform</w:t>
       </w:r>
+      <w:bookmarkEnd w:id="60"/>
       <w:bookmarkEnd w:id="61"/>
-      <w:bookmarkEnd w:id="62"/>
       <w:r>
         <w:rPr>
           <w:lang w:val="en-US"/>
@@ -34996,7 +34994,7 @@
           <w:lang w:val="en-US"/>
         </w:rPr>
       </w:pPr>
-      <w:bookmarkStart w:id="63" w:name="_Toc24099055"/>
+      <w:bookmarkStart w:id="62" w:name="_Toc24099055"/>
       <w:r>
         <w:rPr>
           <w:lang w:val="en-US"/>
@@ -35004,23 +35002,23 @@
         <w:lastRenderedPageBreak/>
         <w:t>Arbiters</w:t>
       </w:r>
+      <w:bookmarkEnd w:id="62"/>
+    </w:p>
+    <w:p>
+      <w:pPr>
+        <w:pStyle w:val="Heading2"/>
+        <w:rPr>
+          <w:lang w:val="en-US"/>
+        </w:rPr>
+      </w:pPr>
+      <w:bookmarkStart w:id="63" w:name="_Toc24099056"/>
+      <w:r>
+        <w:rPr>
+          <w:lang w:val="en-US"/>
+        </w:rPr>
+        <w:t>psi_common_arb_priority</w:t>
+      </w:r>
       <w:bookmarkEnd w:id="63"/>
-    </w:p>
-    <w:p>
-      <w:pPr>
-        <w:pStyle w:val="Heading2"/>
-        <w:rPr>
-          <w:lang w:val="en-US"/>
-        </w:rPr>
-      </w:pPr>
-      <w:bookmarkStart w:id="64" w:name="_Toc24099056"/>
-      <w:r>
-        <w:rPr>
-          <w:lang w:val="en-US"/>
-        </w:rPr>
-        <w:t>psi_common_arb_priority</w:t>
-      </w:r>
-      <w:bookmarkEnd w:id="64"/>
     </w:p>
     <w:p>
       <w:pPr>
@@ -35145,7 +35143,7 @@
           <w:lang w:val="en-US"/>
         </w:rPr>
       </w:pPr>
-      <w:bookmarkStart w:id="65" w:name="_Toc24098991"/>
+      <w:bookmarkStart w:id="64" w:name="_Toc24098991"/>
       <w:r>
         <w:rPr>
           <w:lang w:val="en-US"/>
@@ -35195,7 +35193,7 @@
         </w:rPr>
         <w:t>psi_common_arb_priority: Waveform</w:t>
       </w:r>
-      <w:bookmarkEnd w:id="65"/>
+      <w:bookmarkEnd w:id="64"/>
     </w:p>
     <w:p>
       <w:pPr>
@@ -35867,7 +35865,7 @@
           <w:lang w:val="en-US"/>
         </w:rPr>
       </w:pPr>
-      <w:bookmarkStart w:id="66" w:name="_Toc24098992"/>
+      <w:bookmarkStart w:id="65" w:name="_Toc24098992"/>
       <w:r>
         <w:rPr>
           <w:lang w:val="en-US"/>
@@ -35917,7 +35915,7 @@
         </w:rPr>
         <w:t>psi_common_arb_priority: Parallel prefix computation (PPC)</w:t>
       </w:r>
-      <w:bookmarkEnd w:id="66"/>
+      <w:bookmarkEnd w:id="65"/>
     </w:p>
     <w:p>
       <w:pPr>
@@ -35935,7 +35933,7 @@
           <w:lang w:val="en-US"/>
         </w:rPr>
       </w:pPr>
-      <w:bookmarkStart w:id="67" w:name="_Toc24099057"/>
+      <w:bookmarkStart w:id="66" w:name="_Toc24099057"/>
       <w:r>
         <w:rPr>
           <w:lang w:val="en-US"/>
@@ -35943,7 +35941,7 @@
         <w:lastRenderedPageBreak/>
         <w:t>psi_common_arb_round_robin</w:t>
       </w:r>
-      <w:bookmarkEnd w:id="67"/>
+      <w:bookmarkEnd w:id="66"/>
     </w:p>
     <w:p>
       <w:pPr>
@@ -36107,7 +36105,7 @@
           <w:lang w:val="en-US"/>
         </w:rPr>
       </w:pPr>
-      <w:bookmarkStart w:id="68" w:name="_Toc24098993"/>
+      <w:bookmarkStart w:id="67" w:name="_Toc24098993"/>
       <w:r>
         <w:rPr>
           <w:lang w:val="en-US"/>
@@ -36157,7 +36155,7 @@
         </w:rPr>
         <w:t>psi_common_arb_round_robin: Waveform</w:t>
       </w:r>
-      <w:bookmarkEnd w:id="68"/>
+      <w:bookmarkEnd w:id="67"/>
     </w:p>
     <w:p>
       <w:pPr>
@@ -36841,7 +36839,7 @@
           <w:lang w:val="en-US"/>
         </w:rPr>
       </w:pPr>
-      <w:bookmarkStart w:id="69" w:name="_Toc24099058"/>
+      <w:bookmarkStart w:id="68" w:name="_Toc24099058"/>
       <w:r>
         <w:rPr>
           <w:lang w:val="en-US"/>
@@ -36849,23 +36847,23 @@
         <w:lastRenderedPageBreak/>
         <w:t>Interfaces</w:t>
       </w:r>
+      <w:bookmarkEnd w:id="68"/>
+    </w:p>
+    <w:p>
+      <w:pPr>
+        <w:pStyle w:val="Heading2"/>
+        <w:rPr>
+          <w:lang w:val="en-US"/>
+        </w:rPr>
+      </w:pPr>
+      <w:bookmarkStart w:id="69" w:name="_Toc24099059"/>
+      <w:r>
+        <w:rPr>
+          <w:lang w:val="en-US"/>
+        </w:rPr>
+        <w:t>psi_common_spi_master</w:t>
+      </w:r>
       <w:bookmarkEnd w:id="69"/>
-    </w:p>
-    <w:p>
-      <w:pPr>
-        <w:pStyle w:val="Heading2"/>
-        <w:rPr>
-          <w:lang w:val="en-US"/>
-        </w:rPr>
-      </w:pPr>
-      <w:bookmarkStart w:id="70" w:name="_Toc24099059"/>
-      <w:r>
-        <w:rPr>
-          <w:lang w:val="en-US"/>
-        </w:rPr>
-        <w:t>psi_common_spi_master</w:t>
-      </w:r>
-      <w:bookmarkEnd w:id="70"/>
     </w:p>
     <w:p>
       <w:pPr>
@@ -36977,7 +36975,7 @@
           <w:lang w:val="en-US"/>
         </w:rPr>
       </w:pPr>
-      <w:bookmarkStart w:id="71" w:name="_Toc24098994"/>
+      <w:bookmarkStart w:id="70" w:name="_Toc24098994"/>
       <w:r>
         <w:rPr>
           <w:lang w:val="en-US"/>
@@ -37027,7 +37025,7 @@
         </w:rPr>
         <w:t>psi_common_spi_master: CPOL and CPHA meaning</w:t>
       </w:r>
-      <w:bookmarkEnd w:id="71"/>
+      <w:bookmarkEnd w:id="70"/>
     </w:p>
     <w:p>
       <w:pPr>
@@ -38555,7 +38553,7 @@
           <w:lang w:val="en-US"/>
         </w:rPr>
       </w:pPr>
-      <w:bookmarkStart w:id="72" w:name="_Toc24098995"/>
+      <w:bookmarkStart w:id="71" w:name="_Toc24098995"/>
       <w:r>
         <w:rPr>
           <w:lang w:val="en-US"/>
@@ -38605,7 +38603,7 @@
         </w:rPr>
         <w:t>psi_common_spi_master: Parallel interface signal behavior</w:t>
       </w:r>
-      <w:bookmarkEnd w:id="72"/>
+      <w:bookmarkEnd w:id="71"/>
     </w:p>
     <w:p>
       <w:pPr>
@@ -38622,7 +38620,7 @@
           <w:lang w:val="en-US"/>
         </w:rPr>
       </w:pPr>
-      <w:bookmarkStart w:id="73" w:name="_Toc24099060"/>
+      <w:bookmarkStart w:id="72" w:name="_Toc24099060"/>
       <w:r>
         <w:rPr>
           <w:lang w:val="en-US"/>
@@ -38630,7 +38628,7 @@
         <w:lastRenderedPageBreak/>
         <w:t>psi_common_i2c_master</w:t>
       </w:r>
-      <w:bookmarkEnd w:id="73"/>
+      <w:bookmarkEnd w:id="72"/>
     </w:p>
     <w:p>
       <w:pPr>
@@ -47115,7 +47113,7 @@
           <w:lang w:val="en-US"/>
         </w:rPr>
       </w:pPr>
-      <w:bookmarkStart w:id="74" w:name="_Toc24098996"/>
+      <w:bookmarkStart w:id="73" w:name="_Toc24098996"/>
       <w:r>
         <w:rPr>
           <w:lang w:val="en-US"/>
@@ -47165,7 +47163,7 @@
         </w:rPr>
         <w:t>psi_common_i2c_master: Address only transaction</w:t>
       </w:r>
-      <w:bookmarkEnd w:id="74"/>
+      <w:bookmarkEnd w:id="73"/>
     </w:p>
     <w:p>
       <w:pPr>
@@ -47196,8 +47194,8 @@
           <w:lang w:val="en-US"/>
         </w:rPr>
       </w:pPr>
-      <w:bookmarkStart w:id="75" w:name="_Ref10616182"/>
-      <w:bookmarkStart w:id="76" w:name="_Toc24099061"/>
+      <w:bookmarkStart w:id="74" w:name="_Ref10616182"/>
+      <w:bookmarkStart w:id="75" w:name="_Toc24099061"/>
       <w:r>
         <w:rPr>
           <w:lang w:val="en-US"/>
@@ -47205,8 +47203,8 @@
         <w:lastRenderedPageBreak/>
         <w:t>psi_common_axi_master_simple</w:t>
       </w:r>
+      <w:bookmarkEnd w:id="74"/>
       <w:bookmarkEnd w:id="75"/>
-      <w:bookmarkEnd w:id="76"/>
     </w:p>
     <w:p>
       <w:pPr>
@@ -47539,7 +47537,7 @@
           <w:lang w:val="en-US"/>
         </w:rPr>
       </w:pPr>
-      <w:bookmarkStart w:id="77" w:name="_Toc24098997"/>
+      <w:bookmarkStart w:id="76" w:name="_Toc24098997"/>
       <w:r>
         <w:rPr>
           <w:lang w:val="en-US"/>
@@ -47583,7 +47581,7 @@
         </w:rPr>
         <w:t>: psi_common_axi_master_simple: Block diagram</w:t>
       </w:r>
-      <w:bookmarkEnd w:id="77"/>
+      <w:bookmarkEnd w:id="76"/>
     </w:p>
     <w:p>
       <w:pPr>
@@ -47601,7 +47599,7 @@
           <w:lang w:val="en-US"/>
         </w:rPr>
       </w:pPr>
-      <w:bookmarkStart w:id="78" w:name="_Ref9243259"/>
+      <w:bookmarkStart w:id="77" w:name="_Ref9243259"/>
       <w:r>
         <w:rPr>
           <w:lang w:val="en-US"/>
@@ -47609,7 +47607,7 @@
         <w:lastRenderedPageBreak/>
         <w:t>Transaction Types</w:t>
       </w:r>
-      <w:bookmarkEnd w:id="78"/>
+      <w:bookmarkEnd w:id="77"/>
     </w:p>
     <w:p>
       <w:pPr>
@@ -47794,7 +47792,7 @@
           <w:lang w:val="en-US"/>
         </w:rPr>
       </w:pPr>
-      <w:bookmarkStart w:id="79" w:name="_Toc24098998"/>
+      <w:bookmarkStart w:id="78" w:name="_Toc24098998"/>
       <w:r>
         <w:rPr>
           <w:lang w:val="en-US"/>
@@ -47862,7 +47860,7 @@
         </w:rPr>
         <w:t>High latency write</w:t>
       </w:r>
-      <w:bookmarkEnd w:id="79"/>
+      <w:bookmarkEnd w:id="78"/>
     </w:p>
     <w:p>
       <w:pPr>
@@ -48078,7 +48076,7 @@
           <w:lang w:val="en-US"/>
         </w:rPr>
       </w:pPr>
-      <w:bookmarkStart w:id="80" w:name="_Toc24098999"/>
+      <w:bookmarkStart w:id="79" w:name="_Toc24098999"/>
       <w:r>
         <w:rPr>
           <w:lang w:val="en-US"/>
@@ -48134,7 +48132,7 @@
         </w:rPr>
         <w:t>imple: High latency write with delay for second transaction</w:t>
       </w:r>
-      <w:bookmarkEnd w:id="80"/>
+      <w:bookmarkEnd w:id="79"/>
     </w:p>
     <w:p>
       <w:pPr>
@@ -48281,7 +48279,7 @@
           <w:lang w:val="en-US"/>
         </w:rPr>
       </w:pPr>
-      <w:bookmarkStart w:id="81" w:name="_Toc24099000"/>
+      <w:bookmarkStart w:id="80" w:name="_Toc24099000"/>
       <w:r>
         <w:rPr>
           <w:lang w:val="en-US"/>
@@ -48325,7 +48323,7 @@
         </w:rPr>
         <w:t>: psi_common_axi_master_simple: Low latency write</w:t>
       </w:r>
-      <w:bookmarkEnd w:id="81"/>
+      <w:bookmarkEnd w:id="80"/>
     </w:p>
     <w:p>
       <w:pPr>
@@ -48463,7 +48461,7 @@
           <w:lang w:val="en-US"/>
         </w:rPr>
       </w:pPr>
-      <w:bookmarkStart w:id="82" w:name="_Toc24099001"/>
+      <w:bookmarkStart w:id="81" w:name="_Toc24099001"/>
       <w:r>
         <w:rPr>
           <w:lang w:val="en-US"/>
@@ -48507,7 +48505,7 @@
         </w:rPr>
         <w:t>: psi_common_axi_master_simple: Low latency write with FIFO prefill</w:t>
       </w:r>
-      <w:bookmarkEnd w:id="82"/>
+      <w:bookmarkEnd w:id="81"/>
     </w:p>
     <w:p>
       <w:pPr>
@@ -48661,7 +48659,7 @@
           <w:lang w:val="en-US"/>
         </w:rPr>
       </w:pPr>
-      <w:bookmarkStart w:id="83" w:name="_Toc24099002"/>
+      <w:bookmarkStart w:id="82" w:name="_Toc24099002"/>
       <w:r>
         <w:rPr>
           <w:lang w:val="en-US"/>
@@ -48705,7 +48703,7 @@
         </w:rPr>
         <w:t>: psi_common_axi_master_simple: Read transaction</w:t>
       </w:r>
-      <w:bookmarkEnd w:id="83"/>
+      <w:bookmarkEnd w:id="82"/>
     </w:p>
     <w:p>
       <w:pPr>
@@ -48908,7 +48906,7 @@
           <w:lang w:val="en-US"/>
         </w:rPr>
       </w:pPr>
-      <w:bookmarkStart w:id="84" w:name="_Toc24099003"/>
+      <w:bookmarkStart w:id="83" w:name="_Toc24099003"/>
       <w:r>
         <w:rPr>
           <w:lang w:val="en-US"/>
@@ -48952,7 +48950,7 @@
         </w:rPr>
         <w:t>: psi_common_axi_master_simple: Read transaction, low latency</w:t>
       </w:r>
-      <w:bookmarkEnd w:id="84"/>
+      <w:bookmarkEnd w:id="83"/>
     </w:p>
     <w:p>
       <w:pPr>
@@ -49132,7 +49130,7 @@
           <w:lang w:val="en-US"/>
         </w:rPr>
       </w:pPr>
-      <w:bookmarkStart w:id="85" w:name="_Toc24099004"/>
+      <w:bookmarkStart w:id="84" w:name="_Toc24099004"/>
       <w:r>
         <w:rPr>
           <w:lang w:val="en-US"/>
@@ -49176,7 +49174,7 @@
         </w:rPr>
         <w:t>: psi_common_axi_master_simple: Read transaction, high latency</w:t>
       </w:r>
-      <w:bookmarkEnd w:id="85"/>
+      <w:bookmarkEnd w:id="84"/>
     </w:p>
     <w:p>
       <w:pPr>
@@ -51828,7 +51826,7 @@
           <w:lang w:val="en-US"/>
         </w:rPr>
       </w:pPr>
-      <w:bookmarkStart w:id="86" w:name="_Toc24099062"/>
+      <w:bookmarkStart w:id="85" w:name="_Toc24099062"/>
       <w:r>
         <w:rPr>
           <w:lang w:val="en-US"/>
@@ -51836,7 +51834,7 @@
         <w:lastRenderedPageBreak/>
         <w:t>psi_common_axi_master_full</w:t>
       </w:r>
-      <w:bookmarkEnd w:id="86"/>
+      <w:bookmarkEnd w:id="85"/>
     </w:p>
     <w:p>
       <w:pPr>
@@ -52205,7 +52203,7 @@
           <w:lang w:val="en-US"/>
         </w:rPr>
       </w:pPr>
-      <w:bookmarkStart w:id="87" w:name="_Toc24099005"/>
+      <w:bookmarkStart w:id="86" w:name="_Toc24099005"/>
       <w:r>
         <w:rPr>
           <w:lang w:val="en-US"/>
@@ -52249,7 +52247,7 @@
         </w:rPr>
         <w:t>: psi_common_axi_master_full: Block diagram</w:t>
       </w:r>
-      <w:bookmarkEnd w:id="87"/>
+      <w:bookmarkEnd w:id="86"/>
     </w:p>
     <w:p>
       <w:pPr>
@@ -52267,7 +52265,7 @@
           <w:lang w:val="en-US"/>
         </w:rPr>
       </w:pPr>
-      <w:bookmarkStart w:id="88" w:name="_Ref10619654"/>
+      <w:bookmarkStart w:id="87" w:name="_Ref10619654"/>
       <w:r>
         <w:rPr>
           <w:lang w:val="en-US"/>
@@ -52275,7 +52273,7 @@
         <w:lastRenderedPageBreak/>
         <w:t>Transaction Types</w:t>
       </w:r>
-      <w:bookmarkEnd w:id="88"/>
+      <w:bookmarkEnd w:id="87"/>
     </w:p>
     <w:p>
       <w:pPr>
@@ -52513,7 +52511,7 @@
           <w:lang w:val="en-US"/>
         </w:rPr>
       </w:pPr>
-      <w:bookmarkStart w:id="89" w:name="_Toc24099006"/>
+      <w:bookmarkStart w:id="88" w:name="_Toc24099006"/>
       <w:r>
         <w:rPr>
           <w:lang w:val="en-US"/>
@@ -52557,7 +52555,7 @@
         </w:rPr>
         <w:t>: psi_common_axi_master_full: Read transaction</w:t>
       </w:r>
-      <w:bookmarkEnd w:id="89"/>
+      <w:bookmarkEnd w:id="88"/>
     </w:p>
     <w:p>
       <w:pPr>
@@ -52827,7 +52825,7 @@
           <w:lang w:val="en-US"/>
         </w:rPr>
       </w:pPr>
-      <w:bookmarkStart w:id="90" w:name="_Toc24099007"/>
+      <w:bookmarkStart w:id="89" w:name="_Toc24099007"/>
       <w:r>
         <w:rPr>
           <w:lang w:val="en-US"/>
@@ -52883,7 +52881,7 @@
         </w:rPr>
         <w:t>Write transaction</w:t>
       </w:r>
-      <w:bookmarkEnd w:id="90"/>
+      <w:bookmarkEnd w:id="89"/>
     </w:p>
     <w:p>
       <w:pPr>
@@ -55771,7 +55769,7 @@
           <w:lang w:val="en-US"/>
         </w:rPr>
       </w:pPr>
-      <w:bookmarkStart w:id="91" w:name="_Toc24099063"/>
+      <w:bookmarkStart w:id="90" w:name="_Toc24099063"/>
       <w:r>
         <w:rPr>
           <w:lang w:val="en-US"/>
@@ -55779,7 +55777,7 @@
         <w:lastRenderedPageBreak/>
         <w:t>psi_common_axi_slave_ipif</w:t>
       </w:r>
-      <w:bookmarkEnd w:id="91"/>
+      <w:bookmarkEnd w:id="90"/>
     </w:p>
     <w:p>
       <w:pPr>
@@ -56220,7 +56218,7 @@
           <w:lang w:val="en-US"/>
         </w:rPr>
       </w:pPr>
-      <w:bookmarkStart w:id="92" w:name="_Toc24099008"/>
+      <w:bookmarkStart w:id="91" w:name="_Toc24099008"/>
       <w:r>
         <w:rPr>
           <w:lang w:val="en-US"/>
@@ -56264,7 +56262,7 @@
         </w:rPr>
         <w:t>: psi_common_axi_slave_ipif: Register Write</w:t>
       </w:r>
-      <w:bookmarkEnd w:id="92"/>
+      <w:bookmarkEnd w:id="91"/>
     </w:p>
     <w:p>
       <w:pPr>
@@ -56383,7 +56381,7 @@
           <w:lang w:val="en-US"/>
         </w:rPr>
       </w:pPr>
-      <w:bookmarkStart w:id="93" w:name="_Toc24099009"/>
+      <w:bookmarkStart w:id="92" w:name="_Toc24099009"/>
       <w:r>
         <w:rPr>
           <w:lang w:val="en-US"/>
@@ -56427,7 +56425,7 @@
         </w:rPr>
         <w:t>: psi_common_axi_slave_ipif: Register Read</w:t>
       </w:r>
-      <w:bookmarkEnd w:id="93"/>
+      <w:bookmarkEnd w:id="92"/>
     </w:p>
     <w:p>
       <w:pPr>
@@ -56535,7 +56533,7 @@
           <w:lang w:val="en-US"/>
         </w:rPr>
       </w:pPr>
-      <w:bookmarkStart w:id="94" w:name="_Toc24099010"/>
+      <w:bookmarkStart w:id="93" w:name="_Toc24099010"/>
       <w:r>
         <w:rPr>
           <w:lang w:val="en-US"/>
@@ -56579,7 +56577,7 @@
         </w:rPr>
         <w:t>: psi_common_axi_slave_ipif: Memory Write</w:t>
       </w:r>
-      <w:bookmarkEnd w:id="94"/>
+      <w:bookmarkEnd w:id="93"/>
     </w:p>
     <w:p>
       <w:pPr>
@@ -56685,7 +56683,7 @@
           <w:lang w:val="en-US"/>
         </w:rPr>
       </w:pPr>
-      <w:bookmarkStart w:id="95" w:name="_Toc24099011"/>
+      <w:bookmarkStart w:id="94" w:name="_Toc24099011"/>
       <w:r>
         <w:rPr>
           <w:lang w:val="en-US"/>
@@ -56729,7 +56727,7 @@
         </w:rPr>
         <w:t>: psi_common_axi_slave_ipif: Memory Read</w:t>
       </w:r>
-      <w:bookmarkEnd w:id="95"/>
+      <w:bookmarkEnd w:id="94"/>
     </w:p>
     <w:p>
       <w:pPr>
@@ -56831,7 +56829,7 @@
           <w:lang w:val="en-US"/>
         </w:rPr>
       </w:pPr>
-      <w:bookmarkStart w:id="96" w:name="_Toc24099012"/>
+      <w:bookmarkStart w:id="95" w:name="_Toc24099012"/>
       <w:r>
         <w:rPr>
           <w:lang w:val="en-US"/>
@@ -56875,7 +56873,7 @@
         </w:rPr>
         <w:t>: psi_common_axi_slave_ipif: Write over Register/Memory Boundary</w:t>
       </w:r>
-      <w:bookmarkEnd w:id="96"/>
+      <w:bookmarkEnd w:id="95"/>
     </w:p>
     <w:p>
       <w:pPr>
@@ -58168,7 +58166,7 @@
           <w:lang w:val="en-US"/>
         </w:rPr>
       </w:pPr>
-      <w:bookmarkStart w:id="97" w:name="_Toc24099064"/>
+      <w:bookmarkStart w:id="96" w:name="_Toc24099064"/>
       <w:r>
         <w:rPr>
           <w:lang w:val="en-US"/>
@@ -58176,23 +58174,23 @@
         <w:lastRenderedPageBreak/>
         <w:t>Miscellaneous</w:t>
       </w:r>
+      <w:bookmarkEnd w:id="96"/>
+    </w:p>
+    <w:p>
+      <w:pPr>
+        <w:pStyle w:val="Heading2"/>
+        <w:rPr>
+          <w:lang w:val="en-US"/>
+        </w:rPr>
+      </w:pPr>
+      <w:bookmarkStart w:id="97" w:name="_Toc24099065"/>
+      <w:r>
+        <w:rPr>
+          <w:lang w:val="en-US"/>
+        </w:rPr>
+        <w:t>psi_common_delay</w:t>
+      </w:r>
       <w:bookmarkEnd w:id="97"/>
-    </w:p>
-    <w:p>
-      <w:pPr>
-        <w:pStyle w:val="Heading2"/>
-        <w:rPr>
-          <w:lang w:val="en-US"/>
-        </w:rPr>
-      </w:pPr>
-      <w:bookmarkStart w:id="98" w:name="_Toc24099065"/>
-      <w:r>
-        <w:rPr>
-          <w:lang w:val="en-US"/>
-        </w:rPr>
-        <w:t>psi_common_delay</w:t>
-      </w:r>
-      <w:bookmarkEnd w:id="98"/>
     </w:p>
     <w:p>
       <w:pPr>
@@ -59481,9 +59479,9 @@
           <w:lang w:val="en-US"/>
         </w:rPr>
       </w:pPr>
-      <w:bookmarkStart w:id="99" w:name="_Ref516133468"/>
-      <w:bookmarkStart w:id="100" w:name="_Ref516133475"/>
-      <w:bookmarkStart w:id="101" w:name="_Toc24099066"/>
+      <w:bookmarkStart w:id="98" w:name="_Ref516133468"/>
+      <w:bookmarkStart w:id="99" w:name="_Ref516133475"/>
+      <w:bookmarkStart w:id="100" w:name="_Toc24099066"/>
       <w:r>
         <w:rPr>
           <w:lang w:val="en-US"/>
@@ -59491,9 +59489,9 @@
         <w:lastRenderedPageBreak/>
         <w:t>psi_common_pl_stage</w:t>
       </w:r>
+      <w:bookmarkEnd w:id="98"/>
       <w:bookmarkEnd w:id="99"/>
       <w:bookmarkEnd w:id="100"/>
-      <w:bookmarkEnd w:id="101"/>
     </w:p>
     <w:p>
       <w:pPr>
@@ -60523,7 +60521,7 @@
           <w:lang w:val="en-US"/>
         </w:rPr>
       </w:pPr>
-      <w:bookmarkStart w:id="102" w:name="_Toc24099067"/>
+      <w:bookmarkStart w:id="101" w:name="_Toc24099067"/>
       <w:r>
         <w:rPr>
           <w:lang w:val="en-US"/>
@@ -60531,7 +60529,7 @@
         <w:lastRenderedPageBreak/>
         <w:t>psi_common_multi_pl_stage</w:t>
       </w:r>
-      <w:bookmarkEnd w:id="102"/>
+      <w:bookmarkEnd w:id="101"/>
     </w:p>
     <w:p>
       <w:pPr>
@@ -61662,7 +61660,7 @@
           <w:lang w:val="en-US"/>
         </w:rPr>
       </w:pPr>
-      <w:bookmarkStart w:id="103" w:name="_Toc24099068"/>
+      <w:bookmarkStart w:id="102" w:name="_Toc24099068"/>
       <w:r>
         <w:rPr>
           <w:lang w:val="en-US"/>
@@ -61688,7 +61686,7 @@
         </w:rPr>
         <w:t>ong</w:t>
       </w:r>
-      <w:bookmarkEnd w:id="103"/>
+      <w:bookmarkEnd w:id="102"/>
     </w:p>
     <w:p>
       <w:pPr>
@@ -61807,6 +61805,46 @@
         <w:rPr>
           <w:lang w:val="en-US"/>
         </w:rPr>
+        <w:t xml:space="preserve">The </w:t>
+      </w:r>
+      <w:r>
+        <w:rPr>
+          <w:b/>
+          <w:i/>
+          <w:lang w:val="en-US"/>
+        </w:rPr>
+        <w:t>memory split between</w:t>
+      </w:r>
+      <w:r>
+        <w:rPr>
+          <w:lang w:val="en-US"/>
+        </w:rPr>
+        <w:t xml:space="preserve"> “buffers” which correspond to channels is defined as follow: the memory space necessary for one single channel will be extracted from the number of samples to be transferred and will be ceiled to its </w:t>
+      </w:r>
+      <w:r>
+        <w:rPr>
+          <w:b/>
+          <w:i/>
+          <w:lang w:val="en-US"/>
+        </w:rPr>
+        <w:t>power of 2</w:t>
+      </w:r>
+      <w:r>
+        <w:rPr>
+          <w:lang w:val="en-US"/>
+        </w:rPr>
+        <w:t>. This means gaps may occur if one choose to forward 500 samples a memory fragmentation of 12 samples per canal is to be expected.</w:t>
+      </w:r>
+      <w:r>
+        <w:rPr>
+          <w:lang w:val="en-US"/>
+        </w:rPr>
+        <w:t xml:space="preserve"> This choice has been to ease the genericity of the component and its implementation. </w:t>
+      </w:r>
+      <w:r>
+        <w:rPr>
+          <w:lang w:val="en-US"/>
+        </w:rPr>
         <w:t xml:space="preserve">At the read port it is possible to select channel independent from sample. The ping pong component allows either </w:t>
       </w:r>
       <w:r>
@@ -61837,7 +61875,49 @@
         <w:rPr>
           <w:lang w:val="en-US"/>
         </w:rPr>
-        <w:t>Figure 39 gives an overview of the parallel behavior whereas the figure 40 shows the TDM mode.</w:t>
+        <w:t>Fig</w:t>
+      </w:r>
+      <w:r>
+        <w:rPr>
+          <w:lang w:val="en-US"/>
+        </w:rPr>
+        <w:t>.</w:t>
+      </w:r>
+      <w:r>
+        <w:rPr>
+          <w:lang w:val="en-US"/>
+        </w:rPr>
+        <w:t xml:space="preserve"> 39</w:t>
+      </w:r>
+      <w:r>
+        <w:rPr>
+          <w:lang w:val="en-US"/>
+        </w:rPr>
+        <w:t xml:space="preserve"> gives an overview of the </w:t>
+      </w:r>
+      <w:r>
+        <w:rPr>
+          <w:lang w:val="en-US"/>
+        </w:rPr>
+        <w:t>TDM behavior whereas the fig</w:t>
+      </w:r>
+      <w:r>
+        <w:rPr>
+          <w:lang w:val="en-US"/>
+        </w:rPr>
+        <w:t>.</w:t>
+      </w:r>
+      <w:r>
+        <w:rPr>
+          <w:lang w:val="en-US"/>
+        </w:rPr>
+        <w:t xml:space="preserve"> 40</w:t>
+      </w:r>
+      <w:r>
+        <w:rPr>
+          <w:lang w:val="en-US"/>
+        </w:rPr>
+        <w:t xml:space="preserve"> shows the TDM mode.</w:t>
       </w:r>
     </w:p>
     <w:p>
@@ -61862,54 +61942,64 @@
         <w:rPr>
           <w:lang w:val="en-US"/>
         </w:rPr>
-        <w:t xml:space="preserve"> the parallel mode is required. Some limitations exists in term of genericity and ratio between data frequency sample</w:t>
-      </w:r>
-      <w:r>
-        <w:rPr>
-          <w:lang w:val="en-US"/>
-        </w:rPr>
-        <w:t>, number of channels</w:t>
-      </w:r>
-      <w:r>
-        <w:rPr>
-          <w:lang w:val="en-US"/>
-        </w:rPr>
-        <w:t xml:space="preserve"> and clock</w:t>
-      </w:r>
-      <w:r>
-        <w:rPr>
-          <w:lang w:val="en-US"/>
-        </w:rPr>
-        <w:t xml:space="preserve"> must be </w:t>
-      </w:r>
-      <w:r>
-        <w:rPr>
-          <w:lang w:val="en-US"/>
-        </w:rPr>
-        <w:t>selected</w:t>
-      </w:r>
-      <w:r>
-        <w:rPr>
-          <w:lang w:val="en-US"/>
-        </w:rPr>
-        <w:t xml:space="preserve"> carefully.</w:t>
-      </w:r>
-      <w:r>
-        <w:rPr>
-          <w:lang w:val="en-US"/>
-        </w:rPr>
-        <w:t xml:space="preserve"> An associated test bench helps to determinate the correct parameters.</w:t>
-      </w:r>
-    </w:p>
-    <w:p>
-      <w:pPr>
-        <w:jc w:val="right"/>
-        <w:rPr>
-          <w:lang w:val="en-US"/>
-        </w:rPr>
-      </w:pPr>
-      <w:r>
-        <w:object w:dxaOrig="17010" w:dyaOrig="15360" w14:anchorId="529376AC">
+        <w:t xml:space="preserve"> the parallel mode is required. </w:t>
+      </w:r>
+      <w:r>
+        <w:rPr>
+          <w:b/>
+          <w:lang w:val="en-US"/>
+        </w:rPr>
+        <w:t>Beware</w:t>
+      </w:r>
+      <w:r>
+        <w:rPr>
+          <w:lang w:val="en-US"/>
+        </w:rPr>
+        <w:t xml:space="preserve">; data sample frequency ratio compared to the clock cannot be higher than the number of channel. It is not feasible to several channels simultaneously, in other words </w:t>
+      </w:r>
+      <w:r>
+        <w:rPr>
+          <w:b/>
+          <w:u w:val="single"/>
+          <w:lang w:val="en-US"/>
+        </w:rPr>
+        <w:t>only one sample per ‘number of channels’ clock cycles</w:t>
+      </w:r>
+      <w:r>
+        <w:rPr>
+          <w:lang w:val="en-US"/>
+        </w:rPr>
+        <w:t>.</w:t>
+      </w:r>
+      <w:r>
+        <w:rPr>
+          <w:lang w:val="en-US"/>
+        </w:rPr>
+        <w:t xml:space="preserve"> An associated test bench helps to determinate </w:t>
+      </w:r>
+      <w:r>
+        <w:rPr>
+          <w:lang w:val="en-US"/>
+        </w:rPr>
+        <w:t>proper</w:t>
+      </w:r>
+      <w:r>
+        <w:rPr>
+          <w:lang w:val="en-US"/>
+        </w:rPr>
+        <w:t xml:space="preserve"> parameters.</w:t>
+      </w:r>
+    </w:p>
+    <w:bookmarkStart w:id="103" w:name="_Toc24099014"/>
+    <w:p>
+      <w:pPr>
+        <w:jc w:val="left"/>
+        <w:rPr>
+          <w:lang w:val="en-US"/>
+        </w:rPr>
+      </w:pPr>
+      <w:r>
+        <w:object w:dxaOrig="13861" w:dyaOrig="11506" w14:anchorId="3C3BFB36">
           <v:shapetype id="_x0000_t75" coordsize="21600,21600" o:spt="75" o:preferrelative="t" path="m@4@5l@4@11@9@11@9@5xe" filled="f" stroked="f">
             <v:stroke joinstyle="miter"/>
             <v:formulas>
@@ -61929,10 +62019,85 @@
             <v:path o:extrusionok="f" gradientshapeok="t" o:connecttype="rect"/>
             <o:lock v:ext="edit" aspectratio="t"/>
           </v:shapetype>
-          <v:shape id="_x0000_i1030" type="#_x0000_t75" style="width:509.25pt;height:459.75pt" o:ole="">
+          <v:shape id="_x0000_i1035" type="#_x0000_t75" style="width:464.25pt;height:386.25pt" o:ole="">
             <v:imagedata r:id="rId47" o:title=""/>
           </v:shape>
-          <o:OLEObject Type="Embed" ProgID="Visio.Drawing.15" ShapeID="_x0000_i1030" DrawAspect="Content" ObjectID="_1634711734" r:id="rId48"/>
+          <o:OLEObject Type="Embed" ProgID="Visio.Drawing.15" ShapeID="_x0000_i1035" DrawAspect="Content" ObjectID="_1634725964" r:id="rId48"/>
+        </w:object>
+      </w:r>
+    </w:p>
+    <w:p>
+      <w:pPr>
+        <w:jc w:val="center"/>
+        <w:rPr>
+          <w:b/>
+          <w:lang w:val="en-US"/>
+        </w:rPr>
+      </w:pPr>
+      <w:r>
+        <w:rPr>
+          <w:b/>
+          <w:lang w:val="en-US"/>
+        </w:rPr>
+        <w:t xml:space="preserve">Figure </w:t>
+      </w:r>
+      <w:r>
+        <w:rPr>
+          <w:b/>
+          <w:lang w:val="en-US"/>
+        </w:rPr>
+        <w:fldChar w:fldCharType="begin"/>
+      </w:r>
+      <w:r>
+        <w:rPr>
+          <w:b/>
+          <w:lang w:val="en-US"/>
+        </w:rPr>
+        <w:instrText xml:space="preserve"> SEQ Figure \* ARABIC </w:instrText>
+      </w:r>
+      <w:r>
+        <w:rPr>
+          <w:b/>
+          <w:lang w:val="en-US"/>
+        </w:rPr>
+        <w:fldChar w:fldCharType="separate"/>
+      </w:r>
+      <w:r>
+        <w:rPr>
+          <w:b/>
+          <w:noProof/>
+          <w:lang w:val="en-US"/>
+        </w:rPr>
+        <w:t>39</w:t>
+      </w:r>
+      <w:r>
+        <w:rPr>
+          <w:b/>
+          <w:lang w:val="en-US"/>
+        </w:rPr>
+        <w:fldChar w:fldCharType="end"/>
+      </w:r>
+      <w:r>
+        <w:rPr>
+          <w:b/>
+          <w:lang w:val="en-US"/>
+        </w:rPr>
+        <w:t>: psi_common_ping_pong TDM mode</w:t>
+      </w:r>
+      <w:bookmarkEnd w:id="103"/>
+    </w:p>
+    <w:p>
+      <w:pPr>
+        <w:rPr>
+          <w:lang w:val="en-US"/>
+        </w:rPr>
+      </w:pPr>
+      <w:r>
+        <w:object w:dxaOrig="16351" w:dyaOrig="15360" w14:anchorId="610114E6">
+          <v:shape id="_x0000_i1038" type="#_x0000_t75" style="width:510pt;height:479.25pt" o:ole="">
+            <v:imagedata r:id="rId49" o:title=""/>
+          </v:shape>
+          <o:OLEObject Type="Embed" ProgID="Visio.Drawing.15" ShapeID="_x0000_i1038" DrawAspect="Content" ObjectID="_1634725965" r:id="rId50"/>
         </w:object>
       </w:r>
     </w:p>
@@ -61974,7 +62139,7 @@
           <w:noProof/>
           <w:lang w:val="en-US"/>
         </w:rPr>
-        <w:t>39</w:t>
+        <w:t>40</w:t>
       </w:r>
       <w:r>
         <w:rPr>
@@ -62009,101 +62174,88 @@
       </w:r>
     </w:p>
     <w:p>
-      <w:r>
-        <w:object w:dxaOrig="13801" w:dyaOrig="11506" w14:anchorId="1AAB2298">
-          <v:shape id="_x0000_i1032" type="#_x0000_t75" style="width:510pt;height:425.25pt" o:ole="">
-            <v:imagedata r:id="rId49" o:title=""/>
-          </v:shape>
-          <o:OLEObject Type="Embed" ProgID="Visio.Drawing.15" ShapeID="_x0000_i1032" DrawAspect="Content" ObjectID="_1634711735" r:id="rId50"/>
-        </w:object>
-      </w:r>
-    </w:p>
-    <w:p>
-      <w:pPr>
-        <w:pStyle w:val="Caption"/>
-        <w:jc w:val="center"/>
-        <w:rPr>
-          <w:lang w:val="en-US"/>
-        </w:rPr>
-      </w:pPr>
-      <w:bookmarkStart w:id="105" w:name="_Toc24099014"/>
-      <w:r>
-        <w:rPr>
-          <w:lang w:val="en-US"/>
-        </w:rPr>
-        <w:t xml:space="preserve">Figure </w:t>
-      </w:r>
-      <w:r>
-        <w:rPr>
-          <w:lang w:val="en-US"/>
-        </w:rPr>
-        <w:fldChar w:fldCharType="begin"/>
-      </w:r>
-      <w:r>
-        <w:rPr>
-          <w:lang w:val="en-US"/>
-        </w:rPr>
-        <w:instrText xml:space="preserve"> SEQ Figure \* ARABIC </w:instrText>
-      </w:r>
-      <w:r>
-        <w:rPr>
-          <w:lang w:val="en-US"/>
-        </w:rPr>
-        <w:fldChar w:fldCharType="separate"/>
-      </w:r>
-      <w:r>
-        <w:rPr>
-          <w:noProof/>
-          <w:lang w:val="en-US"/>
-        </w:rPr>
-        <w:t>40</w:t>
-      </w:r>
-      <w:r>
-        <w:rPr>
-          <w:lang w:val="en-US"/>
-        </w:rPr>
-        <w:fldChar w:fldCharType="end"/>
-      </w:r>
-      <w:r>
-        <w:rPr>
-          <w:lang w:val="en-US"/>
-        </w:rPr>
-        <w:t>: psi_common_</w:t>
-      </w:r>
-      <w:r>
-        <w:rPr>
-          <w:lang w:val="en-US"/>
-        </w:rPr>
-        <w:t xml:space="preserve">ping_pong </w:t>
-      </w:r>
-      <w:r>
-        <w:rPr>
-          <w:lang w:val="en-US"/>
-        </w:rPr>
-        <w:t>TDM mode</w:t>
-      </w:r>
-      <w:bookmarkEnd w:id="105"/>
-    </w:p>
-    <w:p>
-      <w:pPr>
-        <w:rPr>
-          <w:lang w:val="en-US"/>
-        </w:rPr>
-      </w:pPr>
-    </w:p>
-    <w:p>
-      <w:pPr>
-        <w:rPr>
-          <w:lang w:val="en-US"/>
-        </w:rPr>
-      </w:pPr>
-    </w:p>
-    <w:p>
-      <w:pPr>
-        <w:rPr>
-          <w:lang w:val="en-US"/>
-        </w:rPr>
-      </w:pPr>
+      <w:pPr>
+        <w:rPr>
+          <w:lang w:val="en-US"/>
+        </w:rPr>
+      </w:pPr>
+      <w:r>
+        <w:rPr>
+          <w:lang w:val="en-US"/>
+        </w:rPr>
+        <w:t>Both figures shows hypothetical behaviors for ping pong buffer and the following convention applies:</w:t>
+      </w:r>
+    </w:p>
+    <w:p>
+      <w:pPr>
+        <w:pStyle w:val="ListParagraph"/>
+        <w:numPr>
+          <w:ilvl w:val="0"/>
+          <w:numId w:val="46"/>
+        </w:numPr>
+        <w:spacing w:after="0"/>
+        <w:ind w:left="714" w:hanging="357"/>
+        <w:rPr>
+          <w:lang w:val="en-US"/>
+        </w:rPr>
+      </w:pPr>
+      <w:r>
+        <w:rPr>
+          <w:i/>
+          <w:lang w:val="en-US"/>
+        </w:rPr>
+        <w:t>C: channel</w:t>
+      </w:r>
+      <w:r>
+        <w:rPr>
+          <w:lang w:val="en-US"/>
+        </w:rPr>
+        <w:t xml:space="preserve"> </w:t>
+      </w:r>
+    </w:p>
+    <w:p>
+      <w:pPr>
+        <w:pStyle w:val="ListParagraph"/>
+        <w:numPr>
+          <w:ilvl w:val="0"/>
+          <w:numId w:val="46"/>
+        </w:numPr>
+        <w:spacing w:after="0"/>
+        <w:ind w:left="714" w:hanging="357"/>
+        <w:rPr>
+          <w:i/>
+          <w:lang w:val="en-US"/>
+        </w:rPr>
+      </w:pPr>
+      <w:r>
+        <w:rPr>
+          <w:i/>
+          <w:lang w:val="en-US"/>
+        </w:rPr>
+        <w:t>S: sample</w:t>
+      </w:r>
+    </w:p>
+    <w:p>
+      <w:pPr>
+        <w:pStyle w:val="ListParagraph"/>
+        <w:numPr>
+          <w:ilvl w:val="0"/>
+          <w:numId w:val="46"/>
+        </w:numPr>
+        <w:spacing w:after="0"/>
+        <w:ind w:left="714" w:hanging="357"/>
+        <w:rPr>
+          <w:i/>
+          <w:lang w:val="en-US"/>
+        </w:rPr>
+      </w:pPr>
+      <w:r>
+        <w:rPr>
+          <w:i/>
+          <w:lang w:val="en-US"/>
+        </w:rPr>
+        <w:t>C0S1: Channel 0 &amp; sample 1</w:t>
+      </w:r>
     </w:p>
     <w:p>
       <w:pPr>
@@ -62260,6 +62412,7 @@
           <w:lang w:val="en-US"/>
         </w:rPr>
       </w:pPr>
+      <w:bookmarkStart w:id="105" w:name="_GoBack"/>
       <w:r>
         <w:rPr>
           <w:b/>
@@ -62288,6 +62441,7 @@
         <w:t>Vector width per channel</w:t>
       </w:r>
     </w:p>
+    <w:bookmarkEnd w:id="105"/>
     <w:p>
       <w:pPr>
         <w:spacing w:after="0"/>
@@ -62595,9 +62749,9 @@
       </w:tblPr>
       <w:tblGrid>
         <w:gridCol w:w="1769"/>
-        <w:gridCol w:w="1134"/>
-        <w:gridCol w:w="1420"/>
-        <w:gridCol w:w="6060"/>
+        <w:gridCol w:w="1132"/>
+        <w:gridCol w:w="2400"/>
+        <w:gridCol w:w="5082"/>
       </w:tblGrid>
       <w:tr>
         <w:trPr>
@@ -62639,7 +62793,7 @@
         </w:tc>
         <w:tc>
           <w:tcPr>
-            <w:tcW w:w="1420" w:type="dxa"/>
+            <w:tcW w:w="1136" w:type="dxa"/>
             <w:shd w:val="pct15" w:color="auto" w:fill="auto"/>
             <w:vAlign w:val="center"/>
           </w:tcPr>
@@ -62655,7 +62809,7 @@
         </w:tc>
         <w:tc>
           <w:tcPr>
-            <w:tcW w:w="6060" w:type="dxa"/>
+            <w:tcW w:w="6344" w:type="dxa"/>
             <w:shd w:val="pct15" w:color="auto" w:fill="auto"/>
             <w:vAlign w:val="center"/>
           </w:tcPr>
@@ -62734,7 +62888,7 @@
         </w:tc>
         <w:tc>
           <w:tcPr>
-            <w:tcW w:w="1420" w:type="dxa"/>
+            <w:tcW w:w="1136" w:type="dxa"/>
             <w:vAlign w:val="center"/>
           </w:tcPr>
           <w:p>
@@ -62749,7 +62903,7 @@
         </w:tc>
         <w:tc>
           <w:tcPr>
-            <w:tcW w:w="6060" w:type="dxa"/>
+            <w:tcW w:w="6344" w:type="dxa"/>
             <w:vAlign w:val="center"/>
           </w:tcPr>
           <w:p>
@@ -62801,7 +62955,7 @@
         </w:tc>
         <w:tc>
           <w:tcPr>
-            <w:tcW w:w="1420" w:type="dxa"/>
+            <w:tcW w:w="1136" w:type="dxa"/>
             <w:vAlign w:val="center"/>
           </w:tcPr>
           <w:p>
@@ -62816,7 +62970,7 @@
         </w:tc>
         <w:tc>
           <w:tcPr>
-            <w:tcW w:w="6060" w:type="dxa"/>
+            <w:tcW w:w="6344" w:type="dxa"/>
             <w:vAlign w:val="center"/>
           </w:tcPr>
           <w:p>
@@ -62893,7 +63047,7 @@
         </w:tc>
         <w:tc>
           <w:tcPr>
-            <w:tcW w:w="1420" w:type="dxa"/>
+            <w:tcW w:w="1136" w:type="dxa"/>
             <w:vAlign w:val="center"/>
           </w:tcPr>
           <w:p>
@@ -62908,7 +63062,7 @@
         </w:tc>
         <w:tc>
           <w:tcPr>
-            <w:tcW w:w="6060" w:type="dxa"/>
+            <w:tcW w:w="6344" w:type="dxa"/>
             <w:vAlign w:val="center"/>
           </w:tcPr>
           <w:p>
@@ -63005,7 +63159,7 @@
         </w:tc>
         <w:tc>
           <w:tcPr>
-            <w:tcW w:w="1420" w:type="dxa"/>
+            <w:tcW w:w="1136" w:type="dxa"/>
             <w:vAlign w:val="center"/>
           </w:tcPr>
           <w:p>
@@ -63020,7 +63174,7 @@
         </w:tc>
         <w:tc>
           <w:tcPr>
-            <w:tcW w:w="6060" w:type="dxa"/>
+            <w:tcW w:w="6344" w:type="dxa"/>
             <w:vAlign w:val="center"/>
           </w:tcPr>
           <w:p>
@@ -63101,7 +63255,7 @@
         </w:tc>
         <w:tc>
           <w:tcPr>
-            <w:tcW w:w="1420" w:type="dxa"/>
+            <w:tcW w:w="1136" w:type="dxa"/>
             <w:vAlign w:val="center"/>
           </w:tcPr>
           <w:p>
@@ -63116,16 +63270,16 @@
         </w:tc>
         <w:tc>
           <w:tcPr>
-            <w:tcW w:w="6060" w:type="dxa"/>
-            <w:vAlign w:val="center"/>
-          </w:tcPr>
-          <w:p>
-            <w:pPr>
-              <w:pStyle w:val="TableContent"/>
-              <w:rPr>
-                <w:i/>
-              </w:rPr>
-            </w:pPr>
+            <w:tcW w:w="6344" w:type="dxa"/>
+            <w:vAlign w:val="center"/>
+          </w:tcPr>
+          <w:p>
+            <w:pPr>
+              <w:pStyle w:val="TableContent"/>
+            </w:pPr>
+            <w:r>
+              <w:t xml:space="preserve">Interrupt signal high for one clock cycle that indicate that buffer swapped </w:t>
+            </w:r>
           </w:p>
         </w:tc>
       </w:tr>
@@ -63165,7 +63319,7 @@
         </w:tc>
         <w:tc>
           <w:tcPr>
-            <w:tcW w:w="1420" w:type="dxa"/>
+            <w:tcW w:w="1136" w:type="dxa"/>
             <w:vAlign w:val="center"/>
           </w:tcPr>
           <w:p>
@@ -63180,13 +63334,16 @@
         </w:tc>
         <w:tc>
           <w:tcPr>
-            <w:tcW w:w="6060" w:type="dxa"/>
-            <w:vAlign w:val="center"/>
-          </w:tcPr>
-          <w:p>
-            <w:pPr>
-              <w:pStyle w:val="TableContent"/>
-            </w:pPr>
+            <w:tcW w:w="6344" w:type="dxa"/>
+            <w:vAlign w:val="center"/>
+          </w:tcPr>
+          <w:p>
+            <w:pPr>
+              <w:pStyle w:val="TableContent"/>
+            </w:pPr>
+            <w:r>
+              <w:t>Clock memory</w:t>
+            </w:r>
           </w:p>
         </w:tc>
       </w:tr>
@@ -63226,30 +63383,30 @@
         </w:tc>
         <w:tc>
           <w:tcPr>
-            <w:tcW w:w="1420" w:type="dxa"/>
-            <w:vAlign w:val="center"/>
-          </w:tcPr>
-          <w:p>
-            <w:pPr>
-              <w:pStyle w:val="TableContent"/>
-              <w:jc w:val="center"/>
-            </w:pPr>
-            <w:r>
-              <w:t>Generic</w:t>
-            </w:r>
-          </w:p>
-        </w:tc>
-        <w:tc>
-          <w:tcPr>
-            <w:tcW w:w="6060" w:type="dxa"/>
-            <w:vAlign w:val="center"/>
-          </w:tcPr>
-          <w:p>
-            <w:pPr>
-              <w:pStyle w:val="TableContent"/>
+            <w:tcW w:w="1136" w:type="dxa"/>
+            <w:vAlign w:val="center"/>
+          </w:tcPr>
+          <w:p>
+            <w:pPr>
+              <w:pStyle w:val="TableContent"/>
+              <w:jc w:val="center"/>
             </w:pPr>
             <w:r>
               <w:t>Log2ceil(ch_nb_g)</w:t>
+            </w:r>
+          </w:p>
+        </w:tc>
+        <w:tc>
+          <w:tcPr>
+            <w:tcW w:w="6344" w:type="dxa"/>
+            <w:vAlign w:val="center"/>
+          </w:tcPr>
+          <w:p>
+            <w:pPr>
+              <w:pStyle w:val="TableContent"/>
+            </w:pPr>
+            <w:r>
+              <w:t xml:space="preserve">Address corresponding to channel (MSB) - </w:t>
             </w:r>
           </w:p>
         </w:tc>
@@ -63290,30 +63447,30 @@
         </w:tc>
         <w:tc>
           <w:tcPr>
-            <w:tcW w:w="1420" w:type="dxa"/>
-            <w:vAlign w:val="center"/>
-          </w:tcPr>
-          <w:p>
-            <w:pPr>
-              <w:pStyle w:val="TableContent"/>
-              <w:jc w:val="center"/>
-            </w:pPr>
-            <w:r>
-              <w:t>Generic</w:t>
-            </w:r>
-          </w:p>
-        </w:tc>
-        <w:tc>
-          <w:tcPr>
-            <w:tcW w:w="6060" w:type="dxa"/>
-            <w:vAlign w:val="center"/>
-          </w:tcPr>
-          <w:p>
-            <w:pPr>
-              <w:pStyle w:val="TableContent"/>
+            <w:tcW w:w="1136" w:type="dxa"/>
+            <w:vAlign w:val="center"/>
+          </w:tcPr>
+          <w:p>
+            <w:pPr>
+              <w:pStyle w:val="TableContent"/>
+              <w:jc w:val="center"/>
             </w:pPr>
             <w:r>
               <w:t>Log2ceil(sample_nb_g)</w:t>
+            </w:r>
+          </w:p>
+        </w:tc>
+        <w:tc>
+          <w:tcPr>
+            <w:tcW w:w="6344" w:type="dxa"/>
+            <w:vAlign w:val="center"/>
+          </w:tcPr>
+          <w:p>
+            <w:pPr>
+              <w:pStyle w:val="TableContent"/>
+            </w:pPr>
+            <w:r>
+              <w:t xml:space="preserve">Address corresponding to sample (LSB) - </w:t>
             </w:r>
           </w:p>
         </w:tc>
@@ -63354,30 +63511,30 @@
         </w:tc>
         <w:tc>
           <w:tcPr>
-            <w:tcW w:w="1420" w:type="dxa"/>
-            <w:vAlign w:val="center"/>
-          </w:tcPr>
-          <w:p>
-            <w:pPr>
-              <w:pStyle w:val="TableContent"/>
-              <w:jc w:val="center"/>
-            </w:pPr>
-            <w:r>
-              <w:t>Generic</w:t>
-            </w:r>
-          </w:p>
-        </w:tc>
-        <w:tc>
-          <w:tcPr>
-            <w:tcW w:w="6060" w:type="dxa"/>
-            <w:vAlign w:val="center"/>
-          </w:tcPr>
-          <w:p>
-            <w:pPr>
-              <w:pStyle w:val="TableContent"/>
-            </w:pPr>
-            <w:r>
-              <w:t>dat_length_d</w:t>
+            <w:tcW w:w="1136" w:type="dxa"/>
+            <w:vAlign w:val="center"/>
+          </w:tcPr>
+          <w:p>
+            <w:pPr>
+              <w:pStyle w:val="TableContent"/>
+              <w:jc w:val="center"/>
+            </w:pPr>
+            <w:r>
+              <w:t>dat_length_g</w:t>
+            </w:r>
+          </w:p>
+        </w:tc>
+        <w:tc>
+          <w:tcPr>
+            <w:tcW w:w="6344" w:type="dxa"/>
+            <w:vAlign w:val="center"/>
+          </w:tcPr>
+          <w:p>
+            <w:pPr>
+              <w:pStyle w:val="TableContent"/>
+            </w:pPr>
+            <w:r>
+              <w:t>Data output</w:t>
             </w:r>
           </w:p>
         </w:tc>
@@ -63546,7 +63703,7 @@
         </mc:Choice>
         <mc:Fallback>
           <w:pict>
-            <v:line w14:anchorId="1103236C" id="Line 2" o:spid="_x0000_s1026" style="position:absolute;z-index:251657728;visibility:visible;mso-wrap-style:square;mso-width-percent:0;mso-height-percent:0;mso-wrap-distance-left:9pt;mso-wrap-distance-top:0;mso-wrap-distance-right:9pt;mso-wrap-distance-bottom:0;mso-position-horizontal:absolute;mso-position-horizontal-relative:page;mso-position-vertical:absolute;mso-position-vertical-relative:page;mso-width-percent:0;mso-height-percent:0;mso-width-relative:page;mso-height-relative:page" from="42.55pt,802.3pt" to="552.75pt,802.35pt" o:gfxdata="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" o:allowincell="f" strokecolor="blue" strokeweight="1.5pt">
+            <v:line w14:anchorId="353D7B80" id="Line 2" o:spid="_x0000_s1026" style="position:absolute;z-index:251657728;visibility:visible;mso-wrap-style:square;mso-width-percent:0;mso-height-percent:0;mso-wrap-distance-left:9pt;mso-wrap-distance-top:0;mso-wrap-distance-right:9pt;mso-wrap-distance-bottom:0;mso-position-horizontal:absolute;mso-position-horizontal-relative:page;mso-position-vertical:absolute;mso-position-vertical-relative:page;mso-width-percent:0;mso-height-percent:0;mso-width-relative:page;mso-height-relative:page" from="42.55pt,802.3pt" to="552.75pt,802.35pt" o:gfxdata="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" o:allowincell="f" strokecolor="blue" strokeweight="1.5pt">
               <v:stroke startarrowwidth="narrow" startarrowlength="short" endarrowwidth="narrow" endarrowlength="short"/>
               <w10:wrap anchorx="page" anchory="page"/>
             </v:line>
@@ -63688,7 +63845,7 @@
         <w:sz w:val="16"/>
         <w:szCs w:val="16"/>
       </w:rPr>
-      <w:t>4</w:t>
+      <w:t>75</w:t>
     </w:r>
     <w:r>
       <w:rPr>
@@ -63815,7 +63972,7 @@
         </mc:Choice>
         <mc:Fallback>
           <w:pict>
-            <v:line w14:anchorId="53D838B5" id="Line 1" o:spid="_x0000_s1026" style="position:absolute;z-index:251657216;visibility:visible;mso-wrap-style:square;mso-width-percent:0;mso-height-percent:0;mso-wrap-distance-left:9pt;mso-wrap-distance-top:0;mso-wrap-distance-right:9pt;mso-wrap-distance-bottom:0;mso-position-horizontal:absolute;mso-position-horizontal-relative:margin;mso-position-vertical:absolute;mso-position-vertical-relative:page;mso-width-percent:0;mso-height-percent:0;mso-width-relative:page;mso-height-relative:page" from="320.35pt,59.55pt" to="507.45pt,59.6pt" o:gfxdata="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" o:allowincell="f" strokecolor="blue" strokeweight="2pt">
+            <v:line w14:anchorId="6862AD53" id="Line 1" o:spid="_x0000_s1026" style="position:absolute;z-index:251657216;visibility:visible;mso-wrap-style:square;mso-width-percent:0;mso-height-percent:0;mso-wrap-distance-left:9pt;mso-wrap-distance-top:0;mso-wrap-distance-right:9pt;mso-wrap-distance-bottom:0;mso-position-horizontal:absolute;mso-position-horizontal-relative:margin;mso-position-vertical:absolute;mso-position-vertical-relative:page;mso-width-percent:0;mso-height-percent:0;mso-width-relative:page;mso-height-relative:page" from="320.35pt,59.55pt" to="507.45pt,59.6pt" o:gfxdata="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" o:allowincell="f" strokecolor="blue" strokeweight="2pt">
               <v:stroke startarrowwidth="narrow" startarrowlength="short" endarrowwidth="narrow" endarrowlength="short"/>
               <w10:wrap anchorx="margin" anchory="page"/>
             </v:line>
@@ -67046,6 +67203,119 @@
     </w:lvl>
   </w:abstractNum>
   <w:abstractNum w:abstractNumId="27" w15:restartNumberingAfterBreak="0">
+    <w:nsid w:val="56291980"/>
+    <w:multiLevelType w:val="hybridMultilevel"/>
+    <w:tmpl w:val="DA64E39E"/>
+    <w:lvl w:ilvl="0" w:tplc="08070001">
+      <w:start w:val="1"/>
+      <w:numFmt w:val="bullet"/>
+      <w:lvlText w:val=""/>
+      <w:lvlJc w:val="left"/>
+      <w:pPr>
+        <w:ind w:left="720" w:hanging="360"/>
+      </w:pPr>
+      <w:rPr>
+        <w:rFonts w:ascii="Symbol" w:hAnsi="Symbol" w:hint="default"/>
+      </w:rPr>
+    </w:lvl>
+    <w:lvl w:ilvl="1" w:tplc="08070003" w:tentative="1">
+      <w:start w:val="1"/>
+      <w:numFmt w:val="bullet"/>
+      <w:lvlText w:val="o"/>
+      <w:lvlJc w:val="left"/>
+      <w:pPr>
+        <w:ind w:left="1440" w:hanging="360"/>
+      </w:pPr>
+      <w:rPr>
+        <w:rFonts w:ascii="Courier New" w:hAnsi="Courier New" w:cs="Courier New" w:hint="default"/>
+      </w:rPr>
+    </w:lvl>
+    <w:lvl w:ilvl="2" w:tplc="08070005" w:tentative="1">
+      <w:start w:val="1"/>
+      <w:numFmt w:val="bullet"/>
+      <w:lvlText w:val=""/>
+      <w:lvlJc w:val="left"/>
+      <w:pPr>
+        <w:ind w:left="2160" w:hanging="360"/>
+      </w:pPr>
+      <w:rPr>
+        <w:rFonts w:ascii="Wingdings" w:hAnsi="Wingdings" w:hint="default"/>
+      </w:rPr>
+    </w:lvl>
+    <w:lvl w:ilvl="3" w:tplc="08070001" w:tentative="1">
+      <w:start w:val="1"/>
+      <w:numFmt w:val="bullet"/>
+      <w:lvlText w:val=""/>
+      <w:lvlJc w:val="left"/>
+      <w:pPr>
+        <w:ind w:left="2880" w:hanging="360"/>
+      </w:pPr>
+      <w:rPr>
+        <w:rFonts w:ascii="Symbol" w:hAnsi="Symbol" w:hint="default"/>
+      </w:rPr>
+    </w:lvl>
+    <w:lvl w:ilvl="4" w:tplc="08070003" w:tentative="1">
+      <w:start w:val="1"/>
+      <w:numFmt w:val="bullet"/>
+      <w:lvlText w:val="o"/>
+      <w:lvlJc w:val="left"/>
+      <w:pPr>
+        <w:ind w:left="3600" w:hanging="360"/>
+      </w:pPr>
+      <w:rPr>
+        <w:rFonts w:ascii="Courier New" w:hAnsi="Courier New" w:cs="Courier New" w:hint="default"/>
+      </w:rPr>
+    </w:lvl>
+    <w:lvl w:ilvl="5" w:tplc="08070005" w:tentative="1">
+      <w:start w:val="1"/>
+      <w:numFmt w:val="bullet"/>
+      <w:lvlText w:val=""/>
+      <w:lvlJc w:val="left"/>
+      <w:pPr>
+        <w:ind w:left="4320" w:hanging="360"/>
+      </w:pPr>
+      <w:rPr>
+        <w:rFonts w:ascii="Wingdings" w:hAnsi="Wingdings" w:hint="default"/>
+      </w:rPr>
+    </w:lvl>
+    <w:lvl w:ilvl="6" w:tplc="08070001" w:tentative="1">
+      <w:start w:val="1"/>
+      <w:numFmt w:val="bullet"/>
+      <w:lvlText w:val=""/>
+      <w:lvlJc w:val="left"/>
+      <w:pPr>
+        <w:ind w:left="5040" w:hanging="360"/>
+      </w:pPr>
+      <w:rPr>
+        <w:rFonts w:ascii="Symbol" w:hAnsi="Symbol" w:hint="default"/>
+      </w:rPr>
+    </w:lvl>
+    <w:lvl w:ilvl="7" w:tplc="08070003" w:tentative="1">
+      <w:start w:val="1"/>
+      <w:numFmt w:val="bullet"/>
+      <w:lvlText w:val="o"/>
+      <w:lvlJc w:val="left"/>
+      <w:pPr>
+        <w:ind w:left="5760" w:hanging="360"/>
+      </w:pPr>
+      <w:rPr>
+        <w:rFonts w:ascii="Courier New" w:hAnsi="Courier New" w:cs="Courier New" w:hint="default"/>
+      </w:rPr>
+    </w:lvl>
+    <w:lvl w:ilvl="8" w:tplc="08070005" w:tentative="1">
+      <w:start w:val="1"/>
+      <w:numFmt w:val="bullet"/>
+      <w:lvlText w:val=""/>
+      <w:lvlJc w:val="left"/>
+      <w:pPr>
+        <w:ind w:left="6480" w:hanging="360"/>
+      </w:pPr>
+      <w:rPr>
+        <w:rFonts w:ascii="Wingdings" w:hAnsi="Wingdings" w:hint="default"/>
+      </w:rPr>
+    </w:lvl>
+  </w:abstractNum>
+  <w:abstractNum w:abstractNumId="28" w15:restartNumberingAfterBreak="0">
     <w:nsid w:val="5790754E"/>
     <w:multiLevelType w:val="hybridMultilevel"/>
     <w:tmpl w:val="CCD81E0E"/>
@@ -67185,7 +67455,7 @@
       </w:rPr>
     </w:lvl>
   </w:abstractNum>
-  <w:abstractNum w:abstractNumId="28" w15:restartNumberingAfterBreak="0">
+  <w:abstractNum w:abstractNumId="29" w15:restartNumberingAfterBreak="0">
     <w:nsid w:val="590B39E5"/>
     <w:multiLevelType w:val="multilevel"/>
     <w:tmpl w:val="B5C26E90"/>
@@ -67334,7 +67604,7 @@
       </w:rPr>
     </w:lvl>
   </w:abstractNum>
-  <w:abstractNum w:abstractNumId="29" w15:restartNumberingAfterBreak="0">
+  <w:abstractNum w:abstractNumId="30" w15:restartNumberingAfterBreak="0">
     <w:nsid w:val="5CC77623"/>
     <w:multiLevelType w:val="hybridMultilevel"/>
     <w:tmpl w:val="F4A29868"/>
@@ -67474,7 +67744,7 @@
       </w:rPr>
     </w:lvl>
   </w:abstractNum>
-  <w:abstractNum w:abstractNumId="30" w15:restartNumberingAfterBreak="0">
+  <w:abstractNum w:abstractNumId="31" w15:restartNumberingAfterBreak="0">
     <w:nsid w:val="5E4C4D62"/>
     <w:multiLevelType w:val="hybridMultilevel"/>
     <w:tmpl w:val="F4308178"/>
@@ -67587,7 +67857,7 @@
       </w:rPr>
     </w:lvl>
   </w:abstractNum>
-  <w:abstractNum w:abstractNumId="31" w15:restartNumberingAfterBreak="0">
+  <w:abstractNum w:abstractNumId="32" w15:restartNumberingAfterBreak="0">
     <w:nsid w:val="5FEE66A1"/>
     <w:multiLevelType w:val="multilevel"/>
     <w:tmpl w:val="50AC5092"/>
@@ -67727,7 +67997,120 @@
       </w:rPr>
     </w:lvl>
   </w:abstractNum>
-  <w:abstractNum w:abstractNumId="32" w15:restartNumberingAfterBreak="0">
+  <w:abstractNum w:abstractNumId="33" w15:restartNumberingAfterBreak="0">
+    <w:nsid w:val="60586335"/>
+    <w:multiLevelType w:val="hybridMultilevel"/>
+    <w:tmpl w:val="8E68A26C"/>
+    <w:lvl w:ilvl="0" w:tplc="08070005">
+      <w:start w:val="1"/>
+      <w:numFmt w:val="bullet"/>
+      <w:lvlText w:val=""/>
+      <w:lvlJc w:val="left"/>
+      <w:pPr>
+        <w:ind w:left="720" w:hanging="360"/>
+      </w:pPr>
+      <w:rPr>
+        <w:rFonts w:ascii="Wingdings" w:hAnsi="Wingdings" w:hint="default"/>
+      </w:rPr>
+    </w:lvl>
+    <w:lvl w:ilvl="1" w:tplc="08070003" w:tentative="1">
+      <w:start w:val="1"/>
+      <w:numFmt w:val="bullet"/>
+      <w:lvlText w:val="o"/>
+      <w:lvlJc w:val="left"/>
+      <w:pPr>
+        <w:ind w:left="1440" w:hanging="360"/>
+      </w:pPr>
+      <w:rPr>
+        <w:rFonts w:ascii="Courier New" w:hAnsi="Courier New" w:cs="Courier New" w:hint="default"/>
+      </w:rPr>
+    </w:lvl>
+    <w:lvl w:ilvl="2" w:tplc="08070005" w:tentative="1">
+      <w:start w:val="1"/>
+      <w:numFmt w:val="bullet"/>
+      <w:lvlText w:val=""/>
+      <w:lvlJc w:val="left"/>
+      <w:pPr>
+        <w:ind w:left="2160" w:hanging="360"/>
+      </w:pPr>
+      <w:rPr>
+        <w:rFonts w:ascii="Wingdings" w:hAnsi="Wingdings" w:hint="default"/>
+      </w:rPr>
+    </w:lvl>
+    <w:lvl w:ilvl="3" w:tplc="08070001" w:tentative="1">
+      <w:start w:val="1"/>
+      <w:numFmt w:val="bullet"/>
+      <w:lvlText w:val=""/>
+      <w:lvlJc w:val="left"/>
+      <w:pPr>
+        <w:ind w:left="2880" w:hanging="360"/>
+      </w:pPr>
+      <w:rPr>
+        <w:rFonts w:ascii="Symbol" w:hAnsi="Symbol" w:hint="default"/>
+      </w:rPr>
+    </w:lvl>
+    <w:lvl w:ilvl="4" w:tplc="08070003" w:tentative="1">
+      <w:start w:val="1"/>
+      <w:numFmt w:val="bullet"/>
+      <w:lvlText w:val="o"/>
+      <w:lvlJc w:val="left"/>
+      <w:pPr>
+        <w:ind w:left="3600" w:hanging="360"/>
+      </w:pPr>
+      <w:rPr>
+        <w:rFonts w:ascii="Courier New" w:hAnsi="Courier New" w:cs="Courier New" w:hint="default"/>
+      </w:rPr>
+    </w:lvl>
+    <w:lvl w:ilvl="5" w:tplc="08070005" w:tentative="1">
+      <w:start w:val="1"/>
+      <w:numFmt w:val="bullet"/>
+      <w:lvlText w:val=""/>
+      <w:lvlJc w:val="left"/>
+      <w:pPr>
+        <w:ind w:left="4320" w:hanging="360"/>
+      </w:pPr>
+      <w:rPr>
+        <w:rFonts w:ascii="Wingdings" w:hAnsi="Wingdings" w:hint="default"/>
+      </w:rPr>
+    </w:lvl>
+    <w:lvl w:ilvl="6" w:tplc="08070001" w:tentative="1">
+      <w:start w:val="1"/>
+      <w:numFmt w:val="bullet"/>
+      <w:lvlText w:val=""/>
+      <w:lvlJc w:val="left"/>
+      <w:pPr>
+        <w:ind w:left="5040" w:hanging="360"/>
+      </w:pPr>
+      <w:rPr>
+        <w:rFonts w:ascii="Symbol" w:hAnsi="Symbol" w:hint="default"/>
+      </w:rPr>
+    </w:lvl>
+    <w:lvl w:ilvl="7" w:tplc="08070003" w:tentative="1">
+      <w:start w:val="1"/>
+      <w:numFmt w:val="bullet"/>
+      <w:lvlText w:val="o"/>
+      <w:lvlJc w:val="left"/>
+      <w:pPr>
+        <w:ind w:left="5760" w:hanging="360"/>
+      </w:pPr>
+      <w:rPr>
+        <w:rFonts w:ascii="Courier New" w:hAnsi="Courier New" w:cs="Courier New" w:hint="default"/>
+      </w:rPr>
+    </w:lvl>
+    <w:lvl w:ilvl="8" w:tplc="08070005" w:tentative="1">
+      <w:start w:val="1"/>
+      <w:numFmt w:val="bullet"/>
+      <w:lvlText w:val=""/>
+      <w:lvlJc w:val="left"/>
+      <w:pPr>
+        <w:ind w:left="6480" w:hanging="360"/>
+      </w:pPr>
+      <w:rPr>
+        <w:rFonts w:ascii="Wingdings" w:hAnsi="Wingdings" w:hint="default"/>
+      </w:rPr>
+    </w:lvl>
+  </w:abstractNum>
+  <w:abstractNum w:abstractNumId="34" w15:restartNumberingAfterBreak="0">
     <w:nsid w:val="606372E2"/>
     <w:multiLevelType w:val="hybridMultilevel"/>
     <w:tmpl w:val="A71E999A"/>
@@ -67866,7 +68249,7 @@
       </w:rPr>
     </w:lvl>
   </w:abstractNum>
-  <w:abstractNum w:abstractNumId="33" w15:restartNumberingAfterBreak="0">
+  <w:abstractNum w:abstractNumId="35" w15:restartNumberingAfterBreak="0">
     <w:nsid w:val="61931F08"/>
     <w:multiLevelType w:val="hybridMultilevel"/>
     <w:tmpl w:val="50AC5092"/>
@@ -68006,7 +68389,7 @@
       </w:rPr>
     </w:lvl>
   </w:abstractNum>
-  <w:abstractNum w:abstractNumId="34" w15:restartNumberingAfterBreak="0">
+  <w:abstractNum w:abstractNumId="36" w15:restartNumberingAfterBreak="0">
     <w:nsid w:val="662025EF"/>
     <w:multiLevelType w:val="hybridMultilevel"/>
     <w:tmpl w:val="021C4394"/>
@@ -68119,7 +68502,7 @@
       </w:rPr>
     </w:lvl>
   </w:abstractNum>
-  <w:abstractNum w:abstractNumId="35" w15:restartNumberingAfterBreak="0">
+  <w:abstractNum w:abstractNumId="37" w15:restartNumberingAfterBreak="0">
     <w:nsid w:val="69275336"/>
     <w:multiLevelType w:val="multilevel"/>
     <w:tmpl w:val="184C8652"/>
@@ -68259,7 +68642,7 @@
       </w:rPr>
     </w:lvl>
   </w:abstractNum>
-  <w:abstractNum w:abstractNumId="36" w15:restartNumberingAfterBreak="0">
+  <w:abstractNum w:abstractNumId="38" w15:restartNumberingAfterBreak="0">
     <w:nsid w:val="6B055CAF"/>
     <w:multiLevelType w:val="hybridMultilevel"/>
     <w:tmpl w:val="F86A9162"/>
@@ -68372,7 +68755,7 @@
       </w:rPr>
     </w:lvl>
   </w:abstractNum>
-  <w:abstractNum w:abstractNumId="37" w15:restartNumberingAfterBreak="0">
+  <w:abstractNum w:abstractNumId="39" w15:restartNumberingAfterBreak="0">
     <w:nsid w:val="6FE919F5"/>
     <w:multiLevelType w:val="hybridMultilevel"/>
     <w:tmpl w:val="087CEA7E"/>
@@ -68485,7 +68868,7 @@
       </w:rPr>
     </w:lvl>
   </w:abstractNum>
-  <w:abstractNum w:abstractNumId="38" w15:restartNumberingAfterBreak="0">
+  <w:abstractNum w:abstractNumId="40" w15:restartNumberingAfterBreak="0">
     <w:nsid w:val="723658A6"/>
     <w:multiLevelType w:val="hybridMultilevel"/>
     <w:tmpl w:val="FD9E3974"/>
@@ -68598,7 +68981,7 @@
       </w:rPr>
     </w:lvl>
   </w:abstractNum>
-  <w:abstractNum w:abstractNumId="39" w15:restartNumberingAfterBreak="0">
+  <w:abstractNum w:abstractNumId="41" w15:restartNumberingAfterBreak="0">
     <w:nsid w:val="73B119DF"/>
     <w:multiLevelType w:val="hybridMultilevel"/>
     <w:tmpl w:val="BF48ACD4"/>
@@ -68737,7 +69120,7 @@
       </w:rPr>
     </w:lvl>
   </w:abstractNum>
-  <w:abstractNum w:abstractNumId="40" w15:restartNumberingAfterBreak="0">
+  <w:abstractNum w:abstractNumId="42" w15:restartNumberingAfterBreak="0">
     <w:nsid w:val="752E2AF9"/>
     <w:multiLevelType w:val="hybridMultilevel"/>
     <w:tmpl w:val="9F983A52"/>
@@ -68877,7 +69260,7 @@
       </w:rPr>
     </w:lvl>
   </w:abstractNum>
-  <w:abstractNum w:abstractNumId="41" w15:restartNumberingAfterBreak="0">
+  <w:abstractNum w:abstractNumId="43" w15:restartNumberingAfterBreak="0">
     <w:nsid w:val="7A2F24F3"/>
     <w:multiLevelType w:val="hybridMultilevel"/>
     <w:tmpl w:val="822410EE"/>
@@ -69018,7 +69401,7 @@
     </w:lvl>
   </w:abstractNum>
   <w:num w:numId="1">
-    <w:abstractNumId w:val="28"/>
+    <w:abstractNumId w:val="29"/>
   </w:num>
   <w:num w:numId="2">
     <w:abstractNumId w:val="14"/>
@@ -69033,49 +69416,49 @@
     <w:abstractNumId w:val="6"/>
   </w:num>
   <w:num w:numId="6">
-    <w:abstractNumId w:val="39"/>
+    <w:abstractNumId w:val="41"/>
   </w:num>
   <w:num w:numId="7">
-    <w:abstractNumId w:val="32"/>
+    <w:abstractNumId w:val="34"/>
   </w:num>
   <w:num w:numId="8">
     <w:abstractNumId w:val="2"/>
   </w:num>
   <w:num w:numId="9">
+    <w:abstractNumId w:val="37"/>
+  </w:num>
+  <w:num w:numId="10">
+    <w:abstractNumId w:val="43"/>
+  </w:num>
+  <w:num w:numId="11">
     <w:abstractNumId w:val="35"/>
   </w:num>
-  <w:num w:numId="10">
-    <w:abstractNumId w:val="41"/>
-  </w:num>
-  <w:num w:numId="11">
-    <w:abstractNumId w:val="33"/>
-  </w:num>
   <w:num w:numId="12">
-    <w:abstractNumId w:val="31"/>
+    <w:abstractNumId w:val="32"/>
   </w:num>
   <w:num w:numId="13">
-    <w:abstractNumId w:val="40"/>
+    <w:abstractNumId w:val="42"/>
   </w:num>
   <w:num w:numId="14">
     <w:abstractNumId w:val="26"/>
   </w:num>
   <w:num w:numId="15">
-    <w:abstractNumId w:val="29"/>
+    <w:abstractNumId w:val="30"/>
   </w:num>
   <w:num w:numId="16">
-    <w:abstractNumId w:val="27"/>
+    <w:abstractNumId w:val="28"/>
   </w:num>
   <w:num w:numId="17">
     <w:abstractNumId w:val="8"/>
   </w:num>
   <w:num w:numId="18">
-    <w:abstractNumId w:val="38"/>
+    <w:abstractNumId w:val="40"/>
   </w:num>
   <w:num w:numId="19">
     <w:abstractNumId w:val="22"/>
   </w:num>
   <w:num w:numId="20">
-    <w:abstractNumId w:val="36"/>
+    <w:abstractNumId w:val="38"/>
   </w:num>
   <w:num w:numId="21">
     <w:abstractNumId w:val="10"/>
@@ -69150,16 +69533,16 @@
     <w:abstractNumId w:val="24"/>
   </w:num>
   <w:num w:numId="27">
-    <w:abstractNumId w:val="34"/>
+    <w:abstractNumId w:val="36"/>
   </w:num>
   <w:num w:numId="28">
-    <w:abstractNumId w:val="37"/>
+    <w:abstractNumId w:val="39"/>
   </w:num>
   <w:num w:numId="29">
     <w:abstractNumId w:val="7"/>
   </w:num>
   <w:num w:numId="30">
-    <w:abstractNumId w:val="30"/>
+    <w:abstractNumId w:val="31"/>
   </w:num>
   <w:num w:numId="31">
     <w:abstractNumId w:val="13"/>
@@ -69202,6 +69585,12 @@
   </w:num>
   <w:num w:numId="44">
     <w:abstractNumId w:val="21"/>
+  </w:num>
+  <w:num w:numId="45">
+    <w:abstractNumId w:val="27"/>
+  </w:num>
+  <w:num w:numId="46">
+    <w:abstractNumId w:val="33"/>
   </w:num>
 </w:numbering>
 </file>
@@ -70830,7 +71219,7 @@
 </file>
 
 <file path=customXml/itemProps1.xml><?xml version="1.0" encoding="utf-8"?>
-<ds:datastoreItem xmlns:ds="http://schemas.openxmlformats.org/officeDocument/2006/customXml" ds:itemID="{2B58A8E2-9710-49FB-9B77-BA1C8D0667BB}">
+<ds:datastoreItem xmlns:ds="http://schemas.openxmlformats.org/officeDocument/2006/customXml" ds:itemID="{2FC4048B-5170-4785-A040-27238C60AB5A}">
   <ds:schemaRefs>
     <ds:schemaRef ds:uri="http://schemas.openxmlformats.org/officeDocument/2006/bibliography"/>
   </ds:schemaRefs>

</xml_diff>

<commit_message>
FEATURE: Add delay2 with settable input FEATURE: New integer handling functions to slv & from slv in psi_common_math_pkg PROJECT: Add sigasi project structure
</commit_message>
<xml_diff>
--- a/doc/psi_common.docx
+++ b/doc/psi_common.docx
@@ -8,6 +8,8 @@
           <w:lang w:val="en-US"/>
         </w:rPr>
       </w:pPr>
+      <w:bookmarkStart w:id="0" w:name="_GoBack"/>
+      <w:bookmarkEnd w:id="0"/>
     </w:p>
     <w:p>
       <w:pPr>
@@ -211,8 +213,6 @@
         <w:t>Table of Contents</w:t>
       </w:r>
     </w:p>
-    <w:bookmarkStart w:id="0" w:name="_GoBack"/>
-    <w:bookmarkEnd w:id="0"/>
     <w:p>
       <w:pPr>
         <w:pStyle w:val="TOC1"/>
@@ -245,7 +245,7 @@
         </w:rPr>
         <w:fldChar w:fldCharType="separate"/>
       </w:r>
-      <w:hyperlink w:anchor="_Toc24643269" w:history="1">
+      <w:hyperlink w:anchor="_Toc25849086" w:history="1">
         <w:r>
           <w:rPr>
             <w:rStyle w:val="Hyperlink"/>
@@ -291,7 +291,7 @@
             <w:noProof/>
             <w:webHidden/>
           </w:rPr>
-          <w:instrText xml:space="preserve"> PAGEREF _Toc24643269 \h </w:instrText>
+          <w:instrText xml:space="preserve"> PAGEREF _Toc25849086 \h </w:instrText>
         </w:r>
         <w:r>
           <w:rPr>
@@ -333,7 +333,7 @@
           <w:lang w:eastAsia="de-CH"/>
         </w:rPr>
       </w:pPr>
-      <w:hyperlink w:anchor="_Toc24643270" w:history="1">
+      <w:hyperlink w:anchor="_Toc25849087" w:history="1">
         <w:r>
           <w:rPr>
             <w:rStyle w:val="Hyperlink"/>
@@ -379,7 +379,7 @@
             <w:noProof/>
             <w:webHidden/>
           </w:rPr>
-          <w:instrText xml:space="preserve"> PAGEREF _Toc24643270 \h </w:instrText>
+          <w:instrText xml:space="preserve"> PAGEREF _Toc25849087 \h </w:instrText>
         </w:r>
         <w:r>
           <w:rPr>
@@ -421,7 +421,7 @@
           <w:lang w:eastAsia="de-CH"/>
         </w:rPr>
       </w:pPr>
-      <w:hyperlink w:anchor="_Toc24643271" w:history="1">
+      <w:hyperlink w:anchor="_Toc25849088" w:history="1">
         <w:r>
           <w:rPr>
             <w:rStyle w:val="Hyperlink"/>
@@ -467,7 +467,7 @@
             <w:noProof/>
             <w:webHidden/>
           </w:rPr>
-          <w:instrText xml:space="preserve"> PAGEREF _Toc24643271 \h </w:instrText>
+          <w:instrText xml:space="preserve"> PAGEREF _Toc25849088 \h </w:instrText>
         </w:r>
         <w:r>
           <w:rPr>
@@ -509,7 +509,7 @@
           <w:lang w:eastAsia="de-CH"/>
         </w:rPr>
       </w:pPr>
-      <w:hyperlink w:anchor="_Toc24643272" w:history="1">
+      <w:hyperlink w:anchor="_Toc25849089" w:history="1">
         <w:r>
           <w:rPr>
             <w:rStyle w:val="Hyperlink"/>
@@ -555,7 +555,7 @@
             <w:noProof/>
             <w:webHidden/>
           </w:rPr>
-          <w:instrText xml:space="preserve"> PAGEREF _Toc24643272 \h </w:instrText>
+          <w:instrText xml:space="preserve"> PAGEREF _Toc25849089 \h </w:instrText>
         </w:r>
         <w:r>
           <w:rPr>
@@ -597,7 +597,7 @@
           <w:lang w:eastAsia="de-CH"/>
         </w:rPr>
       </w:pPr>
-      <w:hyperlink w:anchor="_Toc24643273" w:history="1">
+      <w:hyperlink w:anchor="_Toc25849090" w:history="1">
         <w:r>
           <w:rPr>
             <w:rStyle w:val="Hyperlink"/>
@@ -643,7 +643,7 @@
             <w:noProof/>
             <w:webHidden/>
           </w:rPr>
-          <w:instrText xml:space="preserve"> PAGEREF _Toc24643273 \h </w:instrText>
+          <w:instrText xml:space="preserve"> PAGEREF _Toc25849090 \h </w:instrText>
         </w:r>
         <w:r>
           <w:rPr>
@@ -685,7 +685,7 @@
           <w:lang w:eastAsia="de-CH"/>
         </w:rPr>
       </w:pPr>
-      <w:hyperlink w:anchor="_Toc24643274" w:history="1">
+      <w:hyperlink w:anchor="_Toc25849091" w:history="1">
         <w:r>
           <w:rPr>
             <w:rStyle w:val="Hyperlink"/>
@@ -731,7 +731,7 @@
             <w:noProof/>
             <w:webHidden/>
           </w:rPr>
-          <w:instrText xml:space="preserve"> PAGEREF _Toc24643274 \h </w:instrText>
+          <w:instrText xml:space="preserve"> PAGEREF _Toc25849091 \h </w:instrText>
         </w:r>
         <w:r>
           <w:rPr>
@@ -773,7 +773,7 @@
           <w:lang w:eastAsia="de-CH"/>
         </w:rPr>
       </w:pPr>
-      <w:hyperlink w:anchor="_Toc24643275" w:history="1">
+      <w:hyperlink w:anchor="_Toc25849092" w:history="1">
         <w:r>
           <w:rPr>
             <w:rStyle w:val="Hyperlink"/>
@@ -819,7 +819,7 @@
             <w:noProof/>
             <w:webHidden/>
           </w:rPr>
-          <w:instrText xml:space="preserve"> PAGEREF _Toc24643275 \h </w:instrText>
+          <w:instrText xml:space="preserve"> PAGEREF _Toc25849092 \h </w:instrText>
         </w:r>
         <w:r>
           <w:rPr>
@@ -861,7 +861,7 @@
           <w:lang w:eastAsia="de-CH"/>
         </w:rPr>
       </w:pPr>
-      <w:hyperlink w:anchor="_Toc24643276" w:history="1">
+      <w:hyperlink w:anchor="_Toc25849093" w:history="1">
         <w:r>
           <w:rPr>
             <w:rStyle w:val="Hyperlink"/>
@@ -907,7 +907,7 @@
             <w:noProof/>
             <w:webHidden/>
           </w:rPr>
-          <w:instrText xml:space="preserve"> PAGEREF _Toc24643276 \h </w:instrText>
+          <w:instrText xml:space="preserve"> PAGEREF _Toc25849093 \h </w:instrText>
         </w:r>
         <w:r>
           <w:rPr>
@@ -949,7 +949,7 @@
           <w:lang w:eastAsia="de-CH"/>
         </w:rPr>
       </w:pPr>
-      <w:hyperlink w:anchor="_Toc24643277" w:history="1">
+      <w:hyperlink w:anchor="_Toc25849094" w:history="1">
         <w:r>
           <w:rPr>
             <w:rStyle w:val="Hyperlink"/>
@@ -995,7 +995,7 @@
             <w:noProof/>
             <w:webHidden/>
           </w:rPr>
-          <w:instrText xml:space="preserve"> PAGEREF _Toc24643277 \h </w:instrText>
+          <w:instrText xml:space="preserve"> PAGEREF _Toc25849094 \h </w:instrText>
         </w:r>
         <w:r>
           <w:rPr>
@@ -1037,7 +1037,7 @@
           <w:lang w:eastAsia="de-CH"/>
         </w:rPr>
       </w:pPr>
-      <w:hyperlink w:anchor="_Toc24643278" w:history="1">
+      <w:hyperlink w:anchor="_Toc25849095" w:history="1">
         <w:r>
           <w:rPr>
             <w:rStyle w:val="Hyperlink"/>
@@ -1083,7 +1083,7 @@
             <w:noProof/>
             <w:webHidden/>
           </w:rPr>
-          <w:instrText xml:space="preserve"> PAGEREF _Toc24643278 \h </w:instrText>
+          <w:instrText xml:space="preserve"> PAGEREF _Toc25849095 \h </w:instrText>
         </w:r>
         <w:r>
           <w:rPr>
@@ -1125,7 +1125,7 @@
           <w:lang w:eastAsia="de-CH"/>
         </w:rPr>
       </w:pPr>
-      <w:hyperlink w:anchor="_Toc24643279" w:history="1">
+      <w:hyperlink w:anchor="_Toc25849096" w:history="1">
         <w:r>
           <w:rPr>
             <w:rStyle w:val="Hyperlink"/>
@@ -1171,7 +1171,7 @@
             <w:noProof/>
             <w:webHidden/>
           </w:rPr>
-          <w:instrText xml:space="preserve"> PAGEREF _Toc24643279 \h </w:instrText>
+          <w:instrText xml:space="preserve"> PAGEREF _Toc25849096 \h </w:instrText>
         </w:r>
         <w:r>
           <w:rPr>
@@ -1213,7 +1213,7 @@
           <w:lang w:eastAsia="de-CH"/>
         </w:rPr>
       </w:pPr>
-      <w:hyperlink w:anchor="_Toc24643280" w:history="1">
+      <w:hyperlink w:anchor="_Toc25849097" w:history="1">
         <w:r>
           <w:rPr>
             <w:rStyle w:val="Hyperlink"/>
@@ -1259,7 +1259,7 @@
             <w:noProof/>
             <w:webHidden/>
           </w:rPr>
-          <w:instrText xml:space="preserve"> PAGEREF _Toc24643280 \h </w:instrText>
+          <w:instrText xml:space="preserve"> PAGEREF _Toc25849097 \h </w:instrText>
         </w:r>
         <w:r>
           <w:rPr>
@@ -1301,7 +1301,7 @@
           <w:lang w:eastAsia="de-CH"/>
         </w:rPr>
       </w:pPr>
-      <w:hyperlink w:anchor="_Toc24643281" w:history="1">
+      <w:hyperlink w:anchor="_Toc25849098" w:history="1">
         <w:r>
           <w:rPr>
             <w:rStyle w:val="Hyperlink"/>
@@ -1347,7 +1347,7 @@
             <w:noProof/>
             <w:webHidden/>
           </w:rPr>
-          <w:instrText xml:space="preserve"> PAGEREF _Toc24643281 \h </w:instrText>
+          <w:instrText xml:space="preserve"> PAGEREF _Toc25849098 \h </w:instrText>
         </w:r>
         <w:r>
           <w:rPr>
@@ -1389,7 +1389,7 @@
           <w:lang w:eastAsia="de-CH"/>
         </w:rPr>
       </w:pPr>
-      <w:hyperlink w:anchor="_Toc24643282" w:history="1">
+      <w:hyperlink w:anchor="_Toc25849099" w:history="1">
         <w:r>
           <w:rPr>
             <w:rStyle w:val="Hyperlink"/>
@@ -1435,7 +1435,7 @@
             <w:noProof/>
             <w:webHidden/>
           </w:rPr>
-          <w:instrText xml:space="preserve"> PAGEREF _Toc24643282 \h </w:instrText>
+          <w:instrText xml:space="preserve"> PAGEREF _Toc25849099 \h </w:instrText>
         </w:r>
         <w:r>
           <w:rPr>
@@ -1477,7 +1477,7 @@
           <w:lang w:eastAsia="de-CH"/>
         </w:rPr>
       </w:pPr>
-      <w:hyperlink w:anchor="_Toc24643283" w:history="1">
+      <w:hyperlink w:anchor="_Toc25849100" w:history="1">
         <w:r>
           <w:rPr>
             <w:rStyle w:val="Hyperlink"/>
@@ -1523,7 +1523,7 @@
             <w:noProof/>
             <w:webHidden/>
           </w:rPr>
-          <w:instrText xml:space="preserve"> PAGEREF _Toc24643283 \h </w:instrText>
+          <w:instrText xml:space="preserve"> PAGEREF _Toc25849100 \h </w:instrText>
         </w:r>
         <w:r>
           <w:rPr>
@@ -1565,7 +1565,7 @@
           <w:lang w:eastAsia="de-CH"/>
         </w:rPr>
       </w:pPr>
-      <w:hyperlink w:anchor="_Toc24643284" w:history="1">
+      <w:hyperlink w:anchor="_Toc25849101" w:history="1">
         <w:r>
           <w:rPr>
             <w:rStyle w:val="Hyperlink"/>
@@ -1611,7 +1611,7 @@
             <w:noProof/>
             <w:webHidden/>
           </w:rPr>
-          <w:instrText xml:space="preserve"> PAGEREF _Toc24643284 \h </w:instrText>
+          <w:instrText xml:space="preserve"> PAGEREF _Toc25849101 \h </w:instrText>
         </w:r>
         <w:r>
           <w:rPr>
@@ -1653,7 +1653,7 @@
           <w:lang w:eastAsia="de-CH"/>
         </w:rPr>
       </w:pPr>
-      <w:hyperlink w:anchor="_Toc24643285" w:history="1">
+      <w:hyperlink w:anchor="_Toc25849102" w:history="1">
         <w:r>
           <w:rPr>
             <w:rStyle w:val="Hyperlink"/>
@@ -1699,7 +1699,7 @@
             <w:noProof/>
             <w:webHidden/>
           </w:rPr>
-          <w:instrText xml:space="preserve"> PAGEREF _Toc24643285 \h </w:instrText>
+          <w:instrText xml:space="preserve"> PAGEREF _Toc25849102 \h </w:instrText>
         </w:r>
         <w:r>
           <w:rPr>
@@ -1741,7 +1741,7 @@
           <w:lang w:eastAsia="de-CH"/>
         </w:rPr>
       </w:pPr>
-      <w:hyperlink w:anchor="_Toc24643286" w:history="1">
+      <w:hyperlink w:anchor="_Toc25849103" w:history="1">
         <w:r>
           <w:rPr>
             <w:rStyle w:val="Hyperlink"/>
@@ -1787,7 +1787,7 @@
             <w:noProof/>
             <w:webHidden/>
           </w:rPr>
-          <w:instrText xml:space="preserve"> PAGEREF _Toc24643286 \h </w:instrText>
+          <w:instrText xml:space="preserve"> PAGEREF _Toc25849103 \h </w:instrText>
         </w:r>
         <w:r>
           <w:rPr>
@@ -1829,7 +1829,7 @@
           <w:lang w:eastAsia="de-CH"/>
         </w:rPr>
       </w:pPr>
-      <w:hyperlink w:anchor="_Toc24643287" w:history="1">
+      <w:hyperlink w:anchor="_Toc25849104" w:history="1">
         <w:r>
           <w:rPr>
             <w:rStyle w:val="Hyperlink"/>
@@ -1875,7 +1875,7 @@
             <w:noProof/>
             <w:webHidden/>
           </w:rPr>
-          <w:instrText xml:space="preserve"> PAGEREF _Toc24643287 \h </w:instrText>
+          <w:instrText xml:space="preserve"> PAGEREF _Toc25849104 \h </w:instrText>
         </w:r>
         <w:r>
           <w:rPr>
@@ -1917,7 +1917,7 @@
           <w:lang w:eastAsia="de-CH"/>
         </w:rPr>
       </w:pPr>
-      <w:hyperlink w:anchor="_Toc24643288" w:history="1">
+      <w:hyperlink w:anchor="_Toc25849105" w:history="1">
         <w:r>
           <w:rPr>
             <w:rStyle w:val="Hyperlink"/>
@@ -1963,7 +1963,7 @@
             <w:noProof/>
             <w:webHidden/>
           </w:rPr>
-          <w:instrText xml:space="preserve"> PAGEREF _Toc24643288 \h </w:instrText>
+          <w:instrText xml:space="preserve"> PAGEREF _Toc25849105 \h </w:instrText>
         </w:r>
         <w:r>
           <w:rPr>
@@ -2005,7 +2005,7 @@
           <w:lang w:eastAsia="de-CH"/>
         </w:rPr>
       </w:pPr>
-      <w:hyperlink w:anchor="_Toc24643289" w:history="1">
+      <w:hyperlink w:anchor="_Toc25849106" w:history="1">
         <w:r>
           <w:rPr>
             <w:rStyle w:val="Hyperlink"/>
@@ -2051,7 +2051,7 @@
             <w:noProof/>
             <w:webHidden/>
           </w:rPr>
-          <w:instrText xml:space="preserve"> PAGEREF _Toc24643289 \h </w:instrText>
+          <w:instrText xml:space="preserve"> PAGEREF _Toc25849106 \h </w:instrText>
         </w:r>
         <w:r>
           <w:rPr>
@@ -2093,7 +2093,7 @@
           <w:lang w:eastAsia="de-CH"/>
         </w:rPr>
       </w:pPr>
-      <w:hyperlink w:anchor="_Toc24643290" w:history="1">
+      <w:hyperlink w:anchor="_Toc25849107" w:history="1">
         <w:r>
           <w:rPr>
             <w:rStyle w:val="Hyperlink"/>
@@ -2139,7 +2139,7 @@
             <w:noProof/>
             <w:webHidden/>
           </w:rPr>
-          <w:instrText xml:space="preserve"> PAGEREF _Toc24643290 \h </w:instrText>
+          <w:instrText xml:space="preserve"> PAGEREF _Toc25849107 \h </w:instrText>
         </w:r>
         <w:r>
           <w:rPr>
@@ -2181,7 +2181,7 @@
           <w:lang w:eastAsia="de-CH"/>
         </w:rPr>
       </w:pPr>
-      <w:hyperlink w:anchor="_Toc24643291" w:history="1">
+      <w:hyperlink w:anchor="_Toc25849108" w:history="1">
         <w:r>
           <w:rPr>
             <w:rStyle w:val="Hyperlink"/>
@@ -2227,7 +2227,7 @@
             <w:noProof/>
             <w:webHidden/>
           </w:rPr>
-          <w:instrText xml:space="preserve"> PAGEREF _Toc24643291 \h </w:instrText>
+          <w:instrText xml:space="preserve"> PAGEREF _Toc25849108 \h </w:instrText>
         </w:r>
         <w:r>
           <w:rPr>
@@ -2269,7 +2269,7 @@
           <w:lang w:eastAsia="de-CH"/>
         </w:rPr>
       </w:pPr>
-      <w:hyperlink w:anchor="_Toc24643292" w:history="1">
+      <w:hyperlink w:anchor="_Toc25849109" w:history="1">
         <w:r>
           <w:rPr>
             <w:rStyle w:val="Hyperlink"/>
@@ -2315,7 +2315,7 @@
             <w:noProof/>
             <w:webHidden/>
           </w:rPr>
-          <w:instrText xml:space="preserve"> PAGEREF _Toc24643292 \h </w:instrText>
+          <w:instrText xml:space="preserve"> PAGEREF _Toc25849109 \h </w:instrText>
         </w:r>
         <w:r>
           <w:rPr>
@@ -2357,7 +2357,7 @@
           <w:lang w:eastAsia="de-CH"/>
         </w:rPr>
       </w:pPr>
-      <w:hyperlink w:anchor="_Toc24643293" w:history="1">
+      <w:hyperlink w:anchor="_Toc25849110" w:history="1">
         <w:r>
           <w:rPr>
             <w:rStyle w:val="Hyperlink"/>
@@ -2403,7 +2403,7 @@
             <w:noProof/>
             <w:webHidden/>
           </w:rPr>
-          <w:instrText xml:space="preserve"> PAGEREF _Toc24643293 \h </w:instrText>
+          <w:instrText xml:space="preserve"> PAGEREF _Toc25849110 \h </w:instrText>
         </w:r>
         <w:r>
           <w:rPr>
@@ -2445,7 +2445,7 @@
           <w:lang w:eastAsia="de-CH"/>
         </w:rPr>
       </w:pPr>
-      <w:hyperlink w:anchor="_Toc24643294" w:history="1">
+      <w:hyperlink w:anchor="_Toc25849111" w:history="1">
         <w:r>
           <w:rPr>
             <w:rStyle w:val="Hyperlink"/>
@@ -2491,7 +2491,7 @@
             <w:noProof/>
             <w:webHidden/>
           </w:rPr>
-          <w:instrText xml:space="preserve"> PAGEREF _Toc24643294 \h </w:instrText>
+          <w:instrText xml:space="preserve"> PAGEREF _Toc25849111 \h </w:instrText>
         </w:r>
         <w:r>
           <w:rPr>
@@ -2533,7 +2533,7 @@
           <w:lang w:eastAsia="de-CH"/>
         </w:rPr>
       </w:pPr>
-      <w:hyperlink w:anchor="_Toc24643295" w:history="1">
+      <w:hyperlink w:anchor="_Toc25849112" w:history="1">
         <w:r>
           <w:rPr>
             <w:rStyle w:val="Hyperlink"/>
@@ -2579,7 +2579,7 @@
             <w:noProof/>
             <w:webHidden/>
           </w:rPr>
-          <w:instrText xml:space="preserve"> PAGEREF _Toc24643295 \h </w:instrText>
+          <w:instrText xml:space="preserve"> PAGEREF _Toc25849112 \h </w:instrText>
         </w:r>
         <w:r>
           <w:rPr>
@@ -2621,7 +2621,7 @@
           <w:lang w:eastAsia="de-CH"/>
         </w:rPr>
       </w:pPr>
-      <w:hyperlink w:anchor="_Toc24643296" w:history="1">
+      <w:hyperlink w:anchor="_Toc25849113" w:history="1">
         <w:r>
           <w:rPr>
             <w:rStyle w:val="Hyperlink"/>
@@ -2667,7 +2667,7 @@
             <w:noProof/>
             <w:webHidden/>
           </w:rPr>
-          <w:instrText xml:space="preserve"> PAGEREF _Toc24643296 \h </w:instrText>
+          <w:instrText xml:space="preserve"> PAGEREF _Toc25849113 \h </w:instrText>
         </w:r>
         <w:r>
           <w:rPr>
@@ -2709,7 +2709,7 @@
           <w:lang w:eastAsia="de-CH"/>
         </w:rPr>
       </w:pPr>
-      <w:hyperlink w:anchor="_Toc24643297" w:history="1">
+      <w:hyperlink w:anchor="_Toc25849114" w:history="1">
         <w:r>
           <w:rPr>
             <w:rStyle w:val="Hyperlink"/>
@@ -2755,7 +2755,7 @@
             <w:noProof/>
             <w:webHidden/>
           </w:rPr>
-          <w:instrText xml:space="preserve"> PAGEREF _Toc24643297 \h </w:instrText>
+          <w:instrText xml:space="preserve"> PAGEREF _Toc25849114 \h </w:instrText>
         </w:r>
         <w:r>
           <w:rPr>
@@ -2797,7 +2797,7 @@
           <w:lang w:eastAsia="de-CH"/>
         </w:rPr>
       </w:pPr>
-      <w:hyperlink w:anchor="_Toc24643298" w:history="1">
+      <w:hyperlink w:anchor="_Toc25849115" w:history="1">
         <w:r>
           <w:rPr>
             <w:rStyle w:val="Hyperlink"/>
@@ -2843,7 +2843,7 @@
             <w:noProof/>
             <w:webHidden/>
           </w:rPr>
-          <w:instrText xml:space="preserve"> PAGEREF _Toc24643298 \h </w:instrText>
+          <w:instrText xml:space="preserve"> PAGEREF _Toc25849115 \h </w:instrText>
         </w:r>
         <w:r>
           <w:rPr>
@@ -2885,7 +2885,7 @@
           <w:lang w:eastAsia="de-CH"/>
         </w:rPr>
       </w:pPr>
-      <w:hyperlink w:anchor="_Toc24643299" w:history="1">
+      <w:hyperlink w:anchor="_Toc25849116" w:history="1">
         <w:r>
           <w:rPr>
             <w:rStyle w:val="Hyperlink"/>
@@ -2931,7 +2931,7 @@
             <w:noProof/>
             <w:webHidden/>
           </w:rPr>
-          <w:instrText xml:space="preserve"> PAGEREF _Toc24643299 \h </w:instrText>
+          <w:instrText xml:space="preserve"> PAGEREF _Toc25849116 \h </w:instrText>
         </w:r>
         <w:r>
           <w:rPr>
@@ -2973,7 +2973,7 @@
           <w:lang w:eastAsia="de-CH"/>
         </w:rPr>
       </w:pPr>
-      <w:hyperlink w:anchor="_Toc24643300" w:history="1">
+      <w:hyperlink w:anchor="_Toc25849117" w:history="1">
         <w:r>
           <w:rPr>
             <w:rStyle w:val="Hyperlink"/>
@@ -3019,7 +3019,7 @@
             <w:noProof/>
             <w:webHidden/>
           </w:rPr>
-          <w:instrText xml:space="preserve"> PAGEREF _Toc24643300 \h </w:instrText>
+          <w:instrText xml:space="preserve"> PAGEREF _Toc25849117 \h </w:instrText>
         </w:r>
         <w:r>
           <w:rPr>
@@ -3061,7 +3061,7 @@
           <w:lang w:eastAsia="de-CH"/>
         </w:rPr>
       </w:pPr>
-      <w:hyperlink w:anchor="_Toc24643301" w:history="1">
+      <w:hyperlink w:anchor="_Toc25849118" w:history="1">
         <w:r>
           <w:rPr>
             <w:rStyle w:val="Hyperlink"/>
@@ -3107,7 +3107,7 @@
             <w:noProof/>
             <w:webHidden/>
           </w:rPr>
-          <w:instrText xml:space="preserve"> PAGEREF _Toc24643301 \h </w:instrText>
+          <w:instrText xml:space="preserve"> PAGEREF _Toc25849118 \h </w:instrText>
         </w:r>
         <w:r>
           <w:rPr>
@@ -3149,7 +3149,7 @@
           <w:lang w:eastAsia="de-CH"/>
         </w:rPr>
       </w:pPr>
-      <w:hyperlink w:anchor="_Toc24643302" w:history="1">
+      <w:hyperlink w:anchor="_Toc25849119" w:history="1">
         <w:r>
           <w:rPr>
             <w:rStyle w:val="Hyperlink"/>
@@ -3195,7 +3195,7 @@
             <w:noProof/>
             <w:webHidden/>
           </w:rPr>
-          <w:instrText xml:space="preserve"> PAGEREF _Toc24643302 \h </w:instrText>
+          <w:instrText xml:space="preserve"> PAGEREF _Toc25849119 \h </w:instrText>
         </w:r>
         <w:r>
           <w:rPr>
@@ -3237,7 +3237,7 @@
           <w:lang w:eastAsia="de-CH"/>
         </w:rPr>
       </w:pPr>
-      <w:hyperlink w:anchor="_Toc24643303" w:history="1">
+      <w:hyperlink w:anchor="_Toc25849120" w:history="1">
         <w:r>
           <w:rPr>
             <w:rStyle w:val="Hyperlink"/>
@@ -3283,7 +3283,7 @@
             <w:noProof/>
             <w:webHidden/>
           </w:rPr>
-          <w:instrText xml:space="preserve"> PAGEREF _Toc24643303 \h </w:instrText>
+          <w:instrText xml:space="preserve"> PAGEREF _Toc25849120 \h </w:instrText>
         </w:r>
         <w:r>
           <w:rPr>
@@ -3325,7 +3325,7 @@
           <w:lang w:eastAsia="de-CH"/>
         </w:rPr>
       </w:pPr>
-      <w:hyperlink w:anchor="_Toc24643304" w:history="1">
+      <w:hyperlink w:anchor="_Toc25849121" w:history="1">
         <w:r>
           <w:rPr>
             <w:rStyle w:val="Hyperlink"/>
@@ -3371,7 +3371,7 @@
             <w:noProof/>
             <w:webHidden/>
           </w:rPr>
-          <w:instrText xml:space="preserve"> PAGEREF _Toc24643304 \h </w:instrText>
+          <w:instrText xml:space="preserve"> PAGEREF _Toc25849121 \h </w:instrText>
         </w:r>
         <w:r>
           <w:rPr>
@@ -3413,7 +3413,7 @@
           <w:lang w:eastAsia="de-CH"/>
         </w:rPr>
       </w:pPr>
-      <w:hyperlink w:anchor="_Toc24643305" w:history="1">
+      <w:hyperlink w:anchor="_Toc25849122" w:history="1">
         <w:r>
           <w:rPr>
             <w:rStyle w:val="Hyperlink"/>
@@ -3459,7 +3459,7 @@
             <w:noProof/>
             <w:webHidden/>
           </w:rPr>
-          <w:instrText xml:space="preserve"> PAGEREF _Toc24643305 \h </w:instrText>
+          <w:instrText xml:space="preserve"> PAGEREF _Toc25849122 \h </w:instrText>
         </w:r>
         <w:r>
           <w:rPr>
@@ -3501,7 +3501,7 @@
           <w:lang w:eastAsia="de-CH"/>
         </w:rPr>
       </w:pPr>
-      <w:hyperlink w:anchor="_Toc24643306" w:history="1">
+      <w:hyperlink w:anchor="_Toc25849123" w:history="1">
         <w:r>
           <w:rPr>
             <w:rStyle w:val="Hyperlink"/>
@@ -3547,7 +3547,7 @@
             <w:noProof/>
             <w:webHidden/>
           </w:rPr>
-          <w:instrText xml:space="preserve"> PAGEREF _Toc24643306 \h </w:instrText>
+          <w:instrText xml:space="preserve"> PAGEREF _Toc25849123 \h </w:instrText>
         </w:r>
         <w:r>
           <w:rPr>
@@ -3589,7 +3589,7 @@
           <w:lang w:eastAsia="de-CH"/>
         </w:rPr>
       </w:pPr>
-      <w:hyperlink w:anchor="_Toc24643307" w:history="1">
+      <w:hyperlink w:anchor="_Toc25849124" w:history="1">
         <w:r>
           <w:rPr>
             <w:rStyle w:val="Hyperlink"/>
@@ -3635,7 +3635,7 @@
             <w:noProof/>
             <w:webHidden/>
           </w:rPr>
-          <w:instrText xml:space="preserve"> PAGEREF _Toc24643307 \h </w:instrText>
+          <w:instrText xml:space="preserve"> PAGEREF _Toc25849124 \h </w:instrText>
         </w:r>
         <w:r>
           <w:rPr>
@@ -3677,7 +3677,7 @@
           <w:lang w:eastAsia="de-CH"/>
         </w:rPr>
       </w:pPr>
-      <w:hyperlink w:anchor="_Toc24643308" w:history="1">
+      <w:hyperlink w:anchor="_Toc25849125" w:history="1">
         <w:r>
           <w:rPr>
             <w:rStyle w:val="Hyperlink"/>
@@ -3723,7 +3723,7 @@
             <w:noProof/>
             <w:webHidden/>
           </w:rPr>
-          <w:instrText xml:space="preserve"> PAGEREF _Toc24643308 \h </w:instrText>
+          <w:instrText xml:space="preserve"> PAGEREF _Toc25849125 \h </w:instrText>
         </w:r>
         <w:r>
           <w:rPr>
@@ -3765,7 +3765,7 @@
           <w:lang w:eastAsia="de-CH"/>
         </w:rPr>
       </w:pPr>
-      <w:hyperlink w:anchor="_Toc24643309" w:history="1">
+      <w:hyperlink w:anchor="_Toc25849126" w:history="1">
         <w:r>
           <w:rPr>
             <w:rStyle w:val="Hyperlink"/>
@@ -3811,7 +3811,7 @@
             <w:noProof/>
             <w:webHidden/>
           </w:rPr>
-          <w:instrText xml:space="preserve"> PAGEREF _Toc24643309 \h </w:instrText>
+          <w:instrText xml:space="preserve"> PAGEREF _Toc25849126 \h </w:instrText>
         </w:r>
         <w:r>
           <w:rPr>
@@ -3853,7 +3853,7 @@
           <w:lang w:eastAsia="de-CH"/>
         </w:rPr>
       </w:pPr>
-      <w:hyperlink w:anchor="_Toc24643310" w:history="1">
+      <w:hyperlink w:anchor="_Toc25849127" w:history="1">
         <w:r>
           <w:rPr>
             <w:rStyle w:val="Hyperlink"/>
@@ -3899,7 +3899,7 @@
             <w:noProof/>
             <w:webHidden/>
           </w:rPr>
-          <w:instrText xml:space="preserve"> PAGEREF _Toc24643310 \h </w:instrText>
+          <w:instrText xml:space="preserve"> PAGEREF _Toc25849127 \h </w:instrText>
         </w:r>
         <w:r>
           <w:rPr>
@@ -3941,7 +3941,7 @@
           <w:lang w:eastAsia="de-CH"/>
         </w:rPr>
       </w:pPr>
-      <w:hyperlink w:anchor="_Toc24643311" w:history="1">
+      <w:hyperlink w:anchor="_Toc25849128" w:history="1">
         <w:r>
           <w:rPr>
             <w:rStyle w:val="Hyperlink"/>
@@ -3987,7 +3987,7 @@
             <w:noProof/>
             <w:webHidden/>
           </w:rPr>
-          <w:instrText xml:space="preserve"> PAGEREF _Toc24643311 \h </w:instrText>
+          <w:instrText xml:space="preserve"> PAGEREF _Toc25849128 \h </w:instrText>
         </w:r>
         <w:r>
           <w:rPr>
@@ -4029,7 +4029,7 @@
           <w:lang w:eastAsia="de-CH"/>
         </w:rPr>
       </w:pPr>
-      <w:hyperlink w:anchor="_Toc24643312" w:history="1">
+      <w:hyperlink w:anchor="_Toc25849129" w:history="1">
         <w:r>
           <w:rPr>
             <w:rStyle w:val="Hyperlink"/>
@@ -4075,7 +4075,7 @@
             <w:noProof/>
             <w:webHidden/>
           </w:rPr>
-          <w:instrText xml:space="preserve"> PAGEREF _Toc24643312 \h </w:instrText>
+          <w:instrText xml:space="preserve"> PAGEREF _Toc25849129 \h </w:instrText>
         </w:r>
         <w:r>
           <w:rPr>
@@ -4117,7 +4117,7 @@
           <w:lang w:eastAsia="de-CH"/>
         </w:rPr>
       </w:pPr>
-      <w:hyperlink w:anchor="_Toc24643313" w:history="1">
+      <w:hyperlink w:anchor="_Toc25849130" w:history="1">
         <w:r>
           <w:rPr>
             <w:rStyle w:val="Hyperlink"/>
@@ -4163,7 +4163,7 @@
             <w:noProof/>
             <w:webHidden/>
           </w:rPr>
-          <w:instrText xml:space="preserve"> PAGEREF _Toc24643313 \h </w:instrText>
+          <w:instrText xml:space="preserve"> PAGEREF _Toc25849130 \h </w:instrText>
         </w:r>
         <w:r>
           <w:rPr>
@@ -4205,7 +4205,7 @@
           <w:lang w:eastAsia="de-CH"/>
         </w:rPr>
       </w:pPr>
-      <w:hyperlink w:anchor="_Toc24643314" w:history="1">
+      <w:hyperlink w:anchor="_Toc25849131" w:history="1">
         <w:r>
           <w:rPr>
             <w:rStyle w:val="Hyperlink"/>
@@ -4251,7 +4251,7 @@
             <w:noProof/>
             <w:webHidden/>
           </w:rPr>
-          <w:instrText xml:space="preserve"> PAGEREF _Toc24643314 \h </w:instrText>
+          <w:instrText xml:space="preserve"> PAGEREF _Toc25849131 \h </w:instrText>
         </w:r>
         <w:r>
           <w:rPr>
@@ -4293,7 +4293,7 @@
           <w:lang w:eastAsia="de-CH"/>
         </w:rPr>
       </w:pPr>
-      <w:hyperlink w:anchor="_Toc24643315" w:history="1">
+      <w:hyperlink w:anchor="_Toc25849132" w:history="1">
         <w:r>
           <w:rPr>
             <w:rStyle w:val="Hyperlink"/>
@@ -4339,7 +4339,7 @@
             <w:noProof/>
             <w:webHidden/>
           </w:rPr>
-          <w:instrText xml:space="preserve"> PAGEREF _Toc24643315 \h </w:instrText>
+          <w:instrText xml:space="preserve"> PAGEREF _Toc25849132 \h </w:instrText>
         </w:r>
         <w:r>
           <w:rPr>
@@ -4381,7 +4381,7 @@
           <w:lang w:eastAsia="de-CH"/>
         </w:rPr>
       </w:pPr>
-      <w:hyperlink w:anchor="_Toc24643316" w:history="1">
+      <w:hyperlink w:anchor="_Toc25849133" w:history="1">
         <w:r>
           <w:rPr>
             <w:rStyle w:val="Hyperlink"/>
@@ -4427,7 +4427,7 @@
             <w:noProof/>
             <w:webHidden/>
           </w:rPr>
-          <w:instrText xml:space="preserve"> PAGEREF _Toc24643316 \h </w:instrText>
+          <w:instrText xml:space="preserve"> PAGEREF _Toc25849133 \h </w:instrText>
         </w:r>
         <w:r>
           <w:rPr>
@@ -4469,7 +4469,7 @@
           <w:lang w:eastAsia="de-CH"/>
         </w:rPr>
       </w:pPr>
-      <w:hyperlink w:anchor="_Toc24643317" w:history="1">
+      <w:hyperlink w:anchor="_Toc25849134" w:history="1">
         <w:r>
           <w:rPr>
             <w:rStyle w:val="Hyperlink"/>
@@ -4515,7 +4515,7 @@
             <w:noProof/>
             <w:webHidden/>
           </w:rPr>
-          <w:instrText xml:space="preserve"> PAGEREF _Toc24643317 \h </w:instrText>
+          <w:instrText xml:space="preserve"> PAGEREF _Toc25849134 \h </w:instrText>
         </w:r>
         <w:r>
           <w:rPr>
@@ -4557,7 +4557,7 @@
           <w:lang w:eastAsia="de-CH"/>
         </w:rPr>
       </w:pPr>
-      <w:hyperlink w:anchor="_Toc24643318" w:history="1">
+      <w:hyperlink w:anchor="_Toc25849135" w:history="1">
         <w:r>
           <w:rPr>
             <w:rStyle w:val="Hyperlink"/>
@@ -4603,7 +4603,7 @@
             <w:noProof/>
             <w:webHidden/>
           </w:rPr>
-          <w:instrText xml:space="preserve"> PAGEREF _Toc24643318 \h </w:instrText>
+          <w:instrText xml:space="preserve"> PAGEREF _Toc25849135 \h </w:instrText>
         </w:r>
         <w:r>
           <w:rPr>
@@ -4645,7 +4645,7 @@
           <w:lang w:eastAsia="de-CH"/>
         </w:rPr>
       </w:pPr>
-      <w:hyperlink w:anchor="_Toc24643319" w:history="1">
+      <w:hyperlink w:anchor="_Toc25849136" w:history="1">
         <w:r>
           <w:rPr>
             <w:rStyle w:val="Hyperlink"/>
@@ -4691,7 +4691,7 @@
             <w:noProof/>
             <w:webHidden/>
           </w:rPr>
-          <w:instrText xml:space="preserve"> PAGEREF _Toc24643319 \h </w:instrText>
+          <w:instrText xml:space="preserve"> PAGEREF _Toc25849136 \h </w:instrText>
         </w:r>
         <w:r>
           <w:rPr>
@@ -4733,7 +4733,7 @@
           <w:lang w:eastAsia="de-CH"/>
         </w:rPr>
       </w:pPr>
-      <w:hyperlink w:anchor="_Toc24643320" w:history="1">
+      <w:hyperlink w:anchor="_Toc25849137" w:history="1">
         <w:r>
           <w:rPr>
             <w:rStyle w:val="Hyperlink"/>
@@ -4779,7 +4779,7 @@
             <w:noProof/>
             <w:webHidden/>
           </w:rPr>
-          <w:instrText xml:space="preserve"> PAGEREF _Toc24643320 \h </w:instrText>
+          <w:instrText xml:space="preserve"> PAGEREF _Toc25849137 \h </w:instrText>
         </w:r>
         <w:r>
           <w:rPr>
@@ -4821,7 +4821,7 @@
           <w:lang w:eastAsia="de-CH"/>
         </w:rPr>
       </w:pPr>
-      <w:hyperlink w:anchor="_Toc24643321" w:history="1">
+      <w:hyperlink w:anchor="_Toc25849138" w:history="1">
         <w:r>
           <w:rPr>
             <w:rStyle w:val="Hyperlink"/>
@@ -4867,7 +4867,7 @@
             <w:noProof/>
             <w:webHidden/>
           </w:rPr>
-          <w:instrText xml:space="preserve"> PAGEREF _Toc24643321 \h </w:instrText>
+          <w:instrText xml:space="preserve"> PAGEREF _Toc25849138 \h </w:instrText>
         </w:r>
         <w:r>
           <w:rPr>
@@ -4909,7 +4909,7 @@
           <w:lang w:eastAsia="de-CH"/>
         </w:rPr>
       </w:pPr>
-      <w:hyperlink w:anchor="_Toc24643322" w:history="1">
+      <w:hyperlink w:anchor="_Toc25849139" w:history="1">
         <w:r>
           <w:rPr>
             <w:rStyle w:val="Hyperlink"/>
@@ -4955,7 +4955,7 @@
             <w:noProof/>
             <w:webHidden/>
           </w:rPr>
-          <w:instrText xml:space="preserve"> PAGEREF _Toc24643322 \h </w:instrText>
+          <w:instrText xml:space="preserve"> PAGEREF _Toc25849139 \h </w:instrText>
         </w:r>
         <w:r>
           <w:rPr>
@@ -4997,7 +4997,7 @@
           <w:lang w:eastAsia="de-CH"/>
         </w:rPr>
       </w:pPr>
-      <w:hyperlink w:anchor="_Toc24643323" w:history="1">
+      <w:hyperlink w:anchor="_Toc25849140" w:history="1">
         <w:r>
           <w:rPr>
             <w:rStyle w:val="Hyperlink"/>
@@ -5043,7 +5043,7 @@
             <w:noProof/>
             <w:webHidden/>
           </w:rPr>
-          <w:instrText xml:space="preserve"> PAGEREF _Toc24643323 \h </w:instrText>
+          <w:instrText xml:space="preserve"> PAGEREF _Toc25849140 \h </w:instrText>
         </w:r>
         <w:r>
           <w:rPr>
@@ -5076,47 +5076,7 @@
     </w:p>
     <w:p>
       <w:pPr>
-        <w:rPr>
-          <w:lang w:val="en-US"/>
-        </w:rPr>
-      </w:pPr>
-      <w:r>
-        <w:rPr>
-          <w:sz w:val="20"/>
-          <w:lang w:val="en-US"/>
-        </w:rPr>
-        <w:fldChar w:fldCharType="end"/>
-      </w:r>
-    </w:p>
-    <w:p>
-      <w:pPr>
-        <w:pageBreakBefore/>
-        <w:rPr>
-          <w:b/>
-          <w:bCs/>
-          <w:sz w:val="32"/>
-          <w:szCs w:val="32"/>
-          <w:lang w:val="en-US"/>
-        </w:rPr>
-      </w:pPr>
-      <w:r>
-        <w:rPr>
-          <w:b/>
-          <w:bCs/>
-          <w:sz w:val="32"/>
-          <w:szCs w:val="32"/>
-          <w:lang w:val="en-US"/>
-        </w:rPr>
-        <w:lastRenderedPageBreak/>
-        <w:t>Figures</w:t>
-      </w:r>
-    </w:p>
-    <w:p>
-      <w:pPr>
-        <w:pStyle w:val="TableofFigures"/>
-        <w:tabs>
-          <w:tab w:val="right" w:leader="dot" w:pos="10195"/>
-        </w:tabs>
+        <w:pStyle w:val="TOC2"/>
         <w:rPr>
           <w:rFonts w:asciiTheme="minorHAnsi" w:eastAsiaTheme="minorEastAsia" w:hAnsiTheme="minorHAnsi" w:cstheme="minorBidi"/>
           <w:noProof/>
@@ -5125,35 +5085,32 @@
           <w:lang w:eastAsia="de-CH"/>
         </w:rPr>
       </w:pPr>
-      <w:r>
-        <w:rPr>
-          <w:szCs w:val="24"/>
-          <w:lang w:val="en-US"/>
-        </w:rPr>
-        <w:fldChar w:fldCharType="begin"/>
-      </w:r>
-      <w:r>
-        <w:rPr>
-          <w:szCs w:val="24"/>
-          <w:lang w:val="en-US"/>
-        </w:rPr>
-        <w:instrText xml:space="preserve"> TOC \h \z \c "Figure" </w:instrText>
-      </w:r>
-      <w:r>
-        <w:rPr>
-          <w:szCs w:val="24"/>
-          <w:lang w:val="en-US"/>
-        </w:rPr>
-        <w:fldChar w:fldCharType="separate"/>
-      </w:r>
-      <w:hyperlink w:anchor="_Toc24098975" w:history="1">
+      <w:hyperlink w:anchor="_Toc25849141" w:history="1">
         <w:r>
           <w:rPr>
             <w:rStyle w:val="Hyperlink"/>
             <w:noProof/>
             <w:lang w:val="en-US"/>
           </w:rPr>
-          <w:t>Figure 1: Working copy structure</w:t>
+          <w:t>11.5</w:t>
+        </w:r>
+        <w:r>
+          <w:rPr>
+            <w:rFonts w:asciiTheme="minorHAnsi" w:eastAsiaTheme="minorEastAsia" w:hAnsiTheme="minorHAnsi" w:cstheme="minorBidi"/>
+            <w:noProof/>
+            <w:sz w:val="22"/>
+            <w:szCs w:val="22"/>
+            <w:lang w:eastAsia="de-CH"/>
+          </w:rPr>
+          <w:tab/>
+        </w:r>
+        <w:r>
+          <w:rPr>
+            <w:rStyle w:val="Hyperlink"/>
+            <w:noProof/>
+            <w:lang w:val="en-US"/>
+          </w:rPr>
+          <w:t>psi_common_delay2</w:t>
         </w:r>
         <w:r>
           <w:rPr>
@@ -5174,7 +5131,7 @@
             <w:noProof/>
             <w:webHidden/>
           </w:rPr>
-          <w:instrText xml:space="preserve"> PAGEREF _Toc24098975 \h </w:instrText>
+          <w:instrText xml:space="preserve"> PAGEREF _Toc25849141 \h </w:instrText>
         </w:r>
         <w:r>
           <w:rPr>
@@ -5194,7 +5151,7 @@
             <w:noProof/>
             <w:webHidden/>
           </w:rPr>
-          <w:t>6</w:t>
+          <w:t>77</w:t>
         </w:r>
         <w:r>
           <w:rPr>
@@ -5204,6 +5161,43 @@
           <w:fldChar w:fldCharType="end"/>
         </w:r>
       </w:hyperlink>
+    </w:p>
+    <w:p>
+      <w:pPr>
+        <w:rPr>
+          <w:lang w:val="en-US"/>
+        </w:rPr>
+      </w:pPr>
+      <w:r>
+        <w:rPr>
+          <w:sz w:val="20"/>
+          <w:lang w:val="en-US"/>
+        </w:rPr>
+        <w:fldChar w:fldCharType="end"/>
+      </w:r>
+    </w:p>
+    <w:p>
+      <w:pPr>
+        <w:pageBreakBefore/>
+        <w:rPr>
+          <w:b/>
+          <w:bCs/>
+          <w:sz w:val="32"/>
+          <w:szCs w:val="32"/>
+          <w:lang w:val="en-US"/>
+        </w:rPr>
+      </w:pPr>
+      <w:r>
+        <w:rPr>
+          <w:b/>
+          <w:bCs/>
+          <w:sz w:val="32"/>
+          <w:szCs w:val="32"/>
+          <w:lang w:val="en-US"/>
+        </w:rPr>
+        <w:lastRenderedPageBreak/>
+        <w:t>Figures</w:t>
+      </w:r>
     </w:p>
     <w:p>
       <w:pPr>
@@ -5219,14 +5213,35 @@
           <w:lang w:eastAsia="de-CH"/>
         </w:rPr>
       </w:pPr>
-      <w:hyperlink w:anchor="_Toc24098976" w:history="1">
+      <w:r>
+        <w:rPr>
+          <w:szCs w:val="24"/>
+          <w:lang w:val="en-US"/>
+        </w:rPr>
+        <w:fldChar w:fldCharType="begin"/>
+      </w:r>
+      <w:r>
+        <w:rPr>
+          <w:szCs w:val="24"/>
+          <w:lang w:val="en-US"/>
+        </w:rPr>
+        <w:instrText xml:space="preserve"> TOC \h \z \c "Figure" </w:instrText>
+      </w:r>
+      <w:r>
+        <w:rPr>
+          <w:szCs w:val="24"/>
+          <w:lang w:val="en-US"/>
+        </w:rPr>
+        <w:fldChar w:fldCharType="separate"/>
+      </w:r>
+      <w:hyperlink w:anchor="_Toc24098975" w:history="1">
         <w:r>
           <w:rPr>
             <w:rStyle w:val="Hyperlink"/>
             <w:noProof/>
             <w:lang w:val="en-US"/>
           </w:rPr>
-          <w:t>Figure 2: Handshaking signals</w:t>
+          <w:t>Figure 1: Working copy structure</w:t>
         </w:r>
         <w:r>
           <w:rPr>
@@ -5247,7 +5262,7 @@
             <w:noProof/>
             <w:webHidden/>
           </w:rPr>
-          <w:instrText xml:space="preserve"> PAGEREF _Toc24098976 \h </w:instrText>
+          <w:instrText xml:space="preserve"> PAGEREF _Toc24098975 \h </w:instrText>
         </w:r>
         <w:r>
           <w:rPr>
@@ -5267,7 +5282,7 @@
             <w:noProof/>
             <w:webHidden/>
           </w:rPr>
-          <w:t>9</w:t>
+          <w:t>6</w:t>
         </w:r>
         <w:r>
           <w:rPr>
@@ -5292,14 +5307,14 @@
           <w:lang w:eastAsia="de-CH"/>
         </w:rPr>
       </w:pPr>
-      <w:hyperlink w:anchor="_Toc24098977" w:history="1">
+      <w:hyperlink w:anchor="_Toc24098976" w:history="1">
         <w:r>
           <w:rPr>
             <w:rStyle w:val="Hyperlink"/>
             <w:noProof/>
             <w:lang w:val="en-US"/>
           </w:rPr>
-          <w:t>Figure 3: psi_common_async_fifo: Architecture</w:t>
+          <w:t>Figure 2: Handshaking signals</w:t>
         </w:r>
         <w:r>
           <w:rPr>
@@ -5320,7 +5335,7 @@
             <w:noProof/>
             <w:webHidden/>
           </w:rPr>
-          <w:instrText xml:space="preserve"> PAGEREF _Toc24098977 \h </w:instrText>
+          <w:instrText xml:space="preserve"> PAGEREF _Toc24098976 \h </w:instrText>
         </w:r>
         <w:r>
           <w:rPr>
@@ -5340,7 +5355,7 @@
             <w:noProof/>
             <w:webHidden/>
           </w:rPr>
-          <w:t>17</w:t>
+          <w:t>9</w:t>
         </w:r>
         <w:r>
           <w:rPr>
@@ -5365,14 +5380,14 @@
           <w:lang w:eastAsia="de-CH"/>
         </w:rPr>
       </w:pPr>
-      <w:hyperlink w:anchor="_Toc24098978" w:history="1">
+      <w:hyperlink w:anchor="_Toc24098977" w:history="1">
         <w:r>
           <w:rPr>
             <w:rStyle w:val="Hyperlink"/>
             <w:noProof/>
             <w:lang w:val="en-US"/>
           </w:rPr>
-          <w:t>Figure 4: psi_common_pulse_cc: handling of pulses</w:t>
+          <w:t>Figure 3: psi_common_async_fifo: Architecture</w:t>
         </w:r>
         <w:r>
           <w:rPr>
@@ -5393,7 +5408,7 @@
             <w:noProof/>
             <w:webHidden/>
           </w:rPr>
-          <w:instrText xml:space="preserve"> PAGEREF _Toc24098978 \h </w:instrText>
+          <w:instrText xml:space="preserve"> PAGEREF _Toc24098977 \h </w:instrText>
         </w:r>
         <w:r>
           <w:rPr>
@@ -5413,7 +5428,7 @@
             <w:noProof/>
             <w:webHidden/>
           </w:rPr>
-          <w:t>22</w:t>
+          <w:t>17</w:t>
         </w:r>
         <w:r>
           <w:rPr>
@@ -5438,14 +5453,14 @@
           <w:lang w:eastAsia="de-CH"/>
         </w:rPr>
       </w:pPr>
-      <w:hyperlink w:anchor="_Toc24098979" w:history="1">
+      <w:hyperlink w:anchor="_Toc24098978" w:history="1">
         <w:r>
           <w:rPr>
             <w:rStyle w:val="Hyperlink"/>
             <w:noProof/>
             <w:lang w:val="en-US"/>
           </w:rPr>
-          <w:t>Figure 5: psi_common_pulse_cc: alignment of pulses can change</w:t>
+          <w:t>Figure 4: psi_common_pulse_cc: handling of pulses</w:t>
         </w:r>
         <w:r>
           <w:rPr>
@@ -5466,7 +5481,7 @@
             <w:noProof/>
             <w:webHidden/>
           </w:rPr>
-          <w:instrText xml:space="preserve"> PAGEREF _Toc24098979 \h </w:instrText>
+          <w:instrText xml:space="preserve"> PAGEREF _Toc24098978 \h </w:instrText>
         </w:r>
         <w:r>
           <w:rPr>
@@ -5511,14 +5526,14 @@
           <w:lang w:eastAsia="de-CH"/>
         </w:rPr>
       </w:pPr>
-      <w:hyperlink w:anchor="_Toc24098980" w:history="1">
+      <w:hyperlink w:anchor="_Toc24098979" w:history="1">
         <w:r>
           <w:rPr>
             <w:rStyle w:val="Hyperlink"/>
             <w:noProof/>
             <w:lang w:val="en-US"/>
           </w:rPr>
-          <w:t>Figure 6: psi_common_pulse_cc: handling of resets</w:t>
+          <w:t>Figure 5: psi_common_pulse_cc: alignment of pulses can change</w:t>
         </w:r>
         <w:r>
           <w:rPr>
@@ -5539,7 +5554,7 @@
             <w:noProof/>
             <w:webHidden/>
           </w:rPr>
-          <w:instrText xml:space="preserve"> PAGEREF _Toc24098980 \h </w:instrText>
+          <w:instrText xml:space="preserve"> PAGEREF _Toc24098979 \h </w:instrText>
         </w:r>
         <w:r>
           <w:rPr>
@@ -5584,14 +5599,14 @@
           <w:lang w:eastAsia="de-CH"/>
         </w:rPr>
       </w:pPr>
-      <w:hyperlink w:anchor="_Toc24098981" w:history="1">
+      <w:hyperlink w:anchor="_Toc24098980" w:history="1">
         <w:r>
           <w:rPr>
             <w:rStyle w:val="Hyperlink"/>
             <w:noProof/>
             <w:lang w:val="en-US"/>
           </w:rPr>
-          <w:t>Figure 7: psi_common_simple_cc: Architecture</w:t>
+          <w:t>Figure 6: psi_common_pulse_cc: handling of resets</w:t>
         </w:r>
         <w:r>
           <w:rPr>
@@ -5612,7 +5627,7 @@
             <w:noProof/>
             <w:webHidden/>
           </w:rPr>
-          <w:instrText xml:space="preserve"> PAGEREF _Toc24098981 \h </w:instrText>
+          <w:instrText xml:space="preserve"> PAGEREF _Toc24098980 \h </w:instrText>
         </w:r>
         <w:r>
           <w:rPr>
@@ -5632,7 +5647,7 @@
             <w:noProof/>
             <w:webHidden/>
           </w:rPr>
-          <w:t>24</w:t>
+          <w:t>22</w:t>
         </w:r>
         <w:r>
           <w:rPr>
@@ -5657,14 +5672,14 @@
           <w:lang w:eastAsia="de-CH"/>
         </w:rPr>
       </w:pPr>
-      <w:hyperlink w:anchor="_Toc24098982" w:history="1">
+      <w:hyperlink w:anchor="_Toc24098981" w:history="1">
         <w:r>
           <w:rPr>
             <w:rStyle w:val="Hyperlink"/>
             <w:noProof/>
             <w:lang w:val="en-US"/>
           </w:rPr>
-          <w:t>Figure 8: psi_common_status_cc: Architecture</w:t>
+          <w:t>Figure 7: psi_common_simple_cc: Architecture</w:t>
         </w:r>
         <w:r>
           <w:rPr>
@@ -5685,7 +5700,7 @@
             <w:noProof/>
             <w:webHidden/>
           </w:rPr>
-          <w:instrText xml:space="preserve"> PAGEREF _Toc24098982 \h </w:instrText>
+          <w:instrText xml:space="preserve"> PAGEREF _Toc24098981 \h </w:instrText>
         </w:r>
         <w:r>
           <w:rPr>
@@ -5705,7 +5720,7 @@
             <w:noProof/>
             <w:webHidden/>
           </w:rPr>
-          <w:t>26</w:t>
+          <w:t>24</w:t>
         </w:r>
         <w:r>
           <w:rPr>
@@ -5730,14 +5745,14 @@
           <w:lang w:eastAsia="de-CH"/>
         </w:rPr>
       </w:pPr>
-      <w:hyperlink w:anchor="_Toc24098983" w:history="1">
+      <w:hyperlink w:anchor="_Toc24098982" w:history="1">
         <w:r>
           <w:rPr>
             <w:rStyle w:val="Hyperlink"/>
             <w:noProof/>
             <w:lang w:val="en-US"/>
           </w:rPr>
-          <w:t>Figure 9: psi_common_strobe_generator: Strobe synchronization</w:t>
+          <w:t>Figure 8: psi_common_status_cc: Architecture</w:t>
         </w:r>
         <w:r>
           <w:rPr>
@@ -5758,7 +5773,7 @@
             <w:noProof/>
             <w:webHidden/>
           </w:rPr>
-          <w:instrText xml:space="preserve"> PAGEREF _Toc24098983 \h </w:instrText>
+          <w:instrText xml:space="preserve"> PAGEREF _Toc24098982 \h </w:instrText>
         </w:r>
         <w:r>
           <w:rPr>
@@ -5778,7 +5793,7 @@
             <w:noProof/>
             <w:webHidden/>
           </w:rPr>
-          <w:t>30</w:t>
+          <w:t>26</w:t>
         </w:r>
         <w:r>
           <w:rPr>
@@ -5803,14 +5818,14 @@
           <w:lang w:eastAsia="de-CH"/>
         </w:rPr>
       </w:pPr>
-      <w:hyperlink w:anchor="_Toc24098984" w:history="1">
+      <w:hyperlink w:anchor="_Toc24098983" w:history="1">
         <w:r>
           <w:rPr>
             <w:rStyle w:val="Hyperlink"/>
             <w:noProof/>
             <w:lang w:val="en-US"/>
           </w:rPr>
-          <w:t>Figure 10: psi_common_pulse_shaper: Example waveform</w:t>
+          <w:t>Figure 9: psi_common_strobe_generator: Strobe synchronization</w:t>
         </w:r>
         <w:r>
           <w:rPr>
@@ -5831,7 +5846,7 @@
             <w:noProof/>
             <w:webHidden/>
           </w:rPr>
-          <w:instrText xml:space="preserve"> PAGEREF _Toc24098984 \h </w:instrText>
+          <w:instrText xml:space="preserve"> PAGEREF _Toc24098983 \h </w:instrText>
         </w:r>
         <w:r>
           <w:rPr>
@@ -5851,7 +5866,7 @@
             <w:noProof/>
             <w:webHidden/>
           </w:rPr>
-          <w:t>33</w:t>
+          <w:t>30</w:t>
         </w:r>
         <w:r>
           <w:rPr>
@@ -5876,14 +5891,14 @@
           <w:lang w:eastAsia="de-CH"/>
         </w:rPr>
       </w:pPr>
-      <w:hyperlink w:anchor="_Toc24098985" w:history="1">
+      <w:hyperlink w:anchor="_Toc24098984" w:history="1">
         <w:r>
           <w:rPr>
             <w:rStyle w:val="Hyperlink"/>
             <w:noProof/>
             <w:lang w:val="en-US"/>
           </w:rPr>
-          <w:t>Figure 11: psi_common_wconv_n2xn: Example waveform</w:t>
+          <w:t>Figure 10: psi_common_pulse_shaper: Example waveform</w:t>
         </w:r>
         <w:r>
           <w:rPr>
@@ -5904,7 +5919,7 @@
             <w:noProof/>
             <w:webHidden/>
           </w:rPr>
-          <w:instrText xml:space="preserve"> PAGEREF _Toc24098985 \h </w:instrText>
+          <w:instrText xml:space="preserve"> PAGEREF _Toc24098984 \h </w:instrText>
         </w:r>
         <w:r>
           <w:rPr>
@@ -5924,7 +5939,7 @@
             <w:noProof/>
             <w:webHidden/>
           </w:rPr>
-          <w:t>35</w:t>
+          <w:t>33</w:t>
         </w:r>
         <w:r>
           <w:rPr>
@@ -5949,14 +5964,14 @@
           <w:lang w:eastAsia="de-CH"/>
         </w:rPr>
       </w:pPr>
-      <w:hyperlink w:anchor="_Toc24098986" w:history="1">
+      <w:hyperlink w:anchor="_Toc24098985" w:history="1">
         <w:r>
           <w:rPr>
             <w:rStyle w:val="Hyperlink"/>
             <w:noProof/>
             <w:lang w:val="en-US"/>
           </w:rPr>
-          <w:t>Figure 12: psi_common_wconv_xn2n: Data alignment</w:t>
+          <w:t>Figure 11: psi_common_wconv_n2xn: Example waveform</w:t>
         </w:r>
         <w:r>
           <w:rPr>
@@ -5977,7 +5992,7 @@
             <w:noProof/>
             <w:webHidden/>
           </w:rPr>
-          <w:instrText xml:space="preserve"> PAGEREF _Toc24098986 \h </w:instrText>
+          <w:instrText xml:space="preserve"> PAGEREF _Toc24098985 \h </w:instrText>
         </w:r>
         <w:r>
           <w:rPr>
@@ -5997,7 +6012,7 @@
             <w:noProof/>
             <w:webHidden/>
           </w:rPr>
-          <w:t>37</w:t>
+          <w:t>35</w:t>
         </w:r>
         <w:r>
           <w:rPr>
@@ -6022,14 +6037,14 @@
           <w:lang w:eastAsia="de-CH"/>
         </w:rPr>
       </w:pPr>
-      <w:hyperlink w:anchor="_Toc24098987" w:history="1">
+      <w:hyperlink w:anchor="_Toc24098986" w:history="1">
         <w:r>
           <w:rPr>
             <w:rStyle w:val="Hyperlink"/>
             <w:noProof/>
             <w:lang w:val="en-US"/>
           </w:rPr>
-          <w:t>Figure 13: psi_common_wconv_xn2n: Last-Handling and alignment</w:t>
+          <w:t>Figure 12: psi_common_wconv_xn2n: Data alignment</w:t>
         </w:r>
         <w:r>
           <w:rPr>
@@ -6050,7 +6065,7 @@
             <w:noProof/>
             <w:webHidden/>
           </w:rPr>
-          <w:instrText xml:space="preserve"> PAGEREF _Toc24098987 \h </w:instrText>
+          <w:instrText xml:space="preserve"> PAGEREF _Toc24098986 \h </w:instrText>
         </w:r>
         <w:r>
           <w:rPr>
@@ -6095,14 +6110,14 @@
           <w:lang w:eastAsia="de-CH"/>
         </w:rPr>
       </w:pPr>
-      <w:hyperlink w:anchor="_Toc24098988" w:history="1">
+      <w:hyperlink w:anchor="_Toc24098987" w:history="1">
         <w:r>
           <w:rPr>
             <w:rStyle w:val="Hyperlink"/>
             <w:noProof/>
             <w:lang w:val="en-US"/>
           </w:rPr>
-          <w:t>Figure 14: psi_common_par_tdm: Waveform</w:t>
+          <w:t>Figure 13: psi_common_wconv_xn2n: Last-Handling and alignment</w:t>
         </w:r>
         <w:r>
           <w:rPr>
@@ -6123,7 +6138,7 @@
             <w:noProof/>
             <w:webHidden/>
           </w:rPr>
-          <w:instrText xml:space="preserve"> PAGEREF _Toc24098988 \h </w:instrText>
+          <w:instrText xml:space="preserve"> PAGEREF _Toc24098987 \h </w:instrText>
         </w:r>
         <w:r>
           <w:rPr>
@@ -6143,7 +6158,7 @@
             <w:noProof/>
             <w:webHidden/>
           </w:rPr>
-          <w:t>39</w:t>
+          <w:t>37</w:t>
         </w:r>
         <w:r>
           <w:rPr>
@@ -6168,14 +6183,14 @@
           <w:lang w:eastAsia="de-CH"/>
         </w:rPr>
       </w:pPr>
-      <w:hyperlink w:anchor="_Toc24098989" w:history="1">
+      <w:hyperlink w:anchor="_Toc24098988" w:history="1">
         <w:r>
           <w:rPr>
             <w:rStyle w:val="Hyperlink"/>
             <w:noProof/>
             <w:lang w:val="en-US"/>
           </w:rPr>
-          <w:t>Figure 15: psi_common_tdm_par: Waveform</w:t>
+          <w:t>Figure 14: psi_common_par_tdm: Waveform</w:t>
         </w:r>
         <w:r>
           <w:rPr>
@@ -6196,7 +6211,7 @@
             <w:noProof/>
             <w:webHidden/>
           </w:rPr>
-          <w:instrText xml:space="preserve"> PAGEREF _Toc24098989 \h </w:instrText>
+          <w:instrText xml:space="preserve"> PAGEREF _Toc24098988 \h </w:instrText>
         </w:r>
         <w:r>
           <w:rPr>
@@ -6216,7 +6231,7 @@
             <w:noProof/>
             <w:webHidden/>
           </w:rPr>
-          <w:t>40</w:t>
+          <w:t>39</w:t>
         </w:r>
         <w:r>
           <w:rPr>
@@ -6241,14 +6256,14 @@
           <w:lang w:eastAsia="de-CH"/>
         </w:rPr>
       </w:pPr>
-      <w:hyperlink w:anchor="_Toc24098990" w:history="1">
+      <w:hyperlink w:anchor="_Toc24098989" w:history="1">
         <w:r>
           <w:rPr>
             <w:rStyle w:val="Hyperlink"/>
             <w:noProof/>
             <w:lang w:val="en-US"/>
           </w:rPr>
-          <w:t>Figure 16 psi_common_tdm_mux: Waveform</w:t>
+          <w:t>Figure 15: psi_common_tdm_par: Waveform</w:t>
         </w:r>
         <w:r>
           <w:rPr>
@@ -6269,7 +6284,7 @@
             <w:noProof/>
             <w:webHidden/>
           </w:rPr>
-          <w:instrText xml:space="preserve"> PAGEREF _Toc24098990 \h </w:instrText>
+          <w:instrText xml:space="preserve"> PAGEREF _Toc24098989 \h </w:instrText>
         </w:r>
         <w:r>
           <w:rPr>
@@ -6289,7 +6304,7 @@
             <w:noProof/>
             <w:webHidden/>
           </w:rPr>
-          <w:t>41</w:t>
+          <w:t>40</w:t>
         </w:r>
         <w:r>
           <w:rPr>
@@ -6314,14 +6329,14 @@
           <w:lang w:eastAsia="de-CH"/>
         </w:rPr>
       </w:pPr>
-      <w:hyperlink w:anchor="_Toc24098991" w:history="1">
+      <w:hyperlink w:anchor="_Toc24098990" w:history="1">
         <w:r>
           <w:rPr>
             <w:rStyle w:val="Hyperlink"/>
             <w:noProof/>
             <w:lang w:val="en-US"/>
           </w:rPr>
-          <w:t>Figure 17: psi_common_arb_priority: Waveform</w:t>
+          <w:t>Figure 16 psi_common_tdm_mux: Waveform</w:t>
         </w:r>
         <w:r>
           <w:rPr>
@@ -6342,7 +6357,7 @@
             <w:noProof/>
             <w:webHidden/>
           </w:rPr>
-          <w:instrText xml:space="preserve"> PAGEREF _Toc24098991 \h </w:instrText>
+          <w:instrText xml:space="preserve"> PAGEREF _Toc24098990 \h </w:instrText>
         </w:r>
         <w:r>
           <w:rPr>
@@ -6362,7 +6377,7 @@
             <w:noProof/>
             <w:webHidden/>
           </w:rPr>
-          <w:t>42</w:t>
+          <w:t>41</w:t>
         </w:r>
         <w:r>
           <w:rPr>
@@ -6387,14 +6402,14 @@
           <w:lang w:eastAsia="de-CH"/>
         </w:rPr>
       </w:pPr>
-      <w:hyperlink w:anchor="_Toc24098992" w:history="1">
+      <w:hyperlink w:anchor="_Toc24098991" w:history="1">
         <w:r>
           <w:rPr>
             <w:rStyle w:val="Hyperlink"/>
             <w:noProof/>
             <w:lang w:val="en-US"/>
           </w:rPr>
-          <w:t>Figure 18: psi_common_arb_priority: Parallel prefix computation (PPC)</w:t>
+          <w:t>Figure 17: psi_common_arb_priority: Waveform</w:t>
         </w:r>
         <w:r>
           <w:rPr>
@@ -6415,7 +6430,7 @@
             <w:noProof/>
             <w:webHidden/>
           </w:rPr>
-          <w:instrText xml:space="preserve"> PAGEREF _Toc24098992 \h </w:instrText>
+          <w:instrText xml:space="preserve"> PAGEREF _Toc24098991 \h </w:instrText>
         </w:r>
         <w:r>
           <w:rPr>
@@ -6435,7 +6450,7 @@
             <w:noProof/>
             <w:webHidden/>
           </w:rPr>
-          <w:t>43</w:t>
+          <w:t>42</w:t>
         </w:r>
         <w:r>
           <w:rPr>
@@ -6460,14 +6475,14 @@
           <w:lang w:eastAsia="de-CH"/>
         </w:rPr>
       </w:pPr>
-      <w:hyperlink w:anchor="_Toc24098993" w:history="1">
+      <w:hyperlink w:anchor="_Toc24098992" w:history="1">
         <w:r>
           <w:rPr>
             <w:rStyle w:val="Hyperlink"/>
             <w:noProof/>
             <w:lang w:val="en-US"/>
           </w:rPr>
-          <w:t>Figure 19: psi_common_arb_round_robin: Waveform</w:t>
+          <w:t>Figure 18: psi_common_arb_priority: Parallel prefix computation (PPC)</w:t>
         </w:r>
         <w:r>
           <w:rPr>
@@ -6488,7 +6503,7 @@
             <w:noProof/>
             <w:webHidden/>
           </w:rPr>
-          <w:instrText xml:space="preserve"> PAGEREF _Toc24098993 \h </w:instrText>
+          <w:instrText xml:space="preserve"> PAGEREF _Toc24098992 \h </w:instrText>
         </w:r>
         <w:r>
           <w:rPr>
@@ -6508,7 +6523,7 @@
             <w:noProof/>
             <w:webHidden/>
           </w:rPr>
-          <w:t>44</w:t>
+          <w:t>43</w:t>
         </w:r>
         <w:r>
           <w:rPr>
@@ -6533,14 +6548,14 @@
           <w:lang w:eastAsia="de-CH"/>
         </w:rPr>
       </w:pPr>
-      <w:hyperlink w:anchor="_Toc24098994" w:history="1">
+      <w:hyperlink w:anchor="_Toc24098993" w:history="1">
         <w:r>
           <w:rPr>
             <w:rStyle w:val="Hyperlink"/>
             <w:noProof/>
             <w:lang w:val="en-US"/>
           </w:rPr>
-          <w:t>Figure 20: psi_common_spi_master: CPOL and CPHA meaning</w:t>
+          <w:t>Figure 19: psi_common_arb_round_robin: Waveform</w:t>
         </w:r>
         <w:r>
           <w:rPr>
@@ -6561,7 +6576,7 @@
             <w:noProof/>
             <w:webHidden/>
           </w:rPr>
-          <w:instrText xml:space="preserve"> PAGEREF _Toc24098994 \h </w:instrText>
+          <w:instrText xml:space="preserve"> PAGEREF _Toc24098993 \h </w:instrText>
         </w:r>
         <w:r>
           <w:rPr>
@@ -6581,7 +6596,7 @@
             <w:noProof/>
             <w:webHidden/>
           </w:rPr>
-          <w:t>45</w:t>
+          <w:t>44</w:t>
         </w:r>
         <w:r>
           <w:rPr>
@@ -6606,14 +6621,14 @@
           <w:lang w:eastAsia="de-CH"/>
         </w:rPr>
       </w:pPr>
-      <w:hyperlink w:anchor="_Toc24098995" w:history="1">
+      <w:hyperlink w:anchor="_Toc24098994" w:history="1">
         <w:r>
           <w:rPr>
             <w:rStyle w:val="Hyperlink"/>
             <w:noProof/>
             <w:lang w:val="en-US"/>
           </w:rPr>
-          <w:t>Figure 21: psi_common_spi_master: Parallel interface signal behavior</w:t>
+          <w:t>Figure 20: psi_common_spi_master: CPOL and CPHA meaning</w:t>
         </w:r>
         <w:r>
           <w:rPr>
@@ -6634,7 +6649,7 @@
             <w:noProof/>
             <w:webHidden/>
           </w:rPr>
-          <w:instrText xml:space="preserve"> PAGEREF _Toc24098995 \h </w:instrText>
+          <w:instrText xml:space="preserve"> PAGEREF _Toc24098994 \h </w:instrText>
         </w:r>
         <w:r>
           <w:rPr>
@@ -6654,7 +6669,7 @@
             <w:noProof/>
             <w:webHidden/>
           </w:rPr>
-          <w:t>46</w:t>
+          <w:t>45</w:t>
         </w:r>
         <w:r>
           <w:rPr>
@@ -6679,14 +6694,14 @@
           <w:lang w:eastAsia="de-CH"/>
         </w:rPr>
       </w:pPr>
-      <w:hyperlink w:anchor="_Toc24098996" w:history="1">
+      <w:hyperlink w:anchor="_Toc24098995" w:history="1">
         <w:r>
           <w:rPr>
             <w:rStyle w:val="Hyperlink"/>
             <w:noProof/>
             <w:lang w:val="en-US"/>
           </w:rPr>
-          <w:t>Figure 22: psi_common_i2c_master: Address only transaction</w:t>
+          <w:t>Figure 21: psi_common_spi_master: Parallel interface signal behavior</w:t>
         </w:r>
         <w:r>
           <w:rPr>
@@ -6707,7 +6722,7 @@
             <w:noProof/>
             <w:webHidden/>
           </w:rPr>
-          <w:instrText xml:space="preserve"> PAGEREF _Toc24098996 \h </w:instrText>
+          <w:instrText xml:space="preserve"> PAGEREF _Toc24098995 \h </w:instrText>
         </w:r>
         <w:r>
           <w:rPr>
@@ -6727,7 +6742,7 @@
             <w:noProof/>
             <w:webHidden/>
           </w:rPr>
-          <w:t>51</w:t>
+          <w:t>46</w:t>
         </w:r>
         <w:r>
           <w:rPr>
@@ -6752,14 +6767,14 @@
           <w:lang w:eastAsia="de-CH"/>
         </w:rPr>
       </w:pPr>
-      <w:hyperlink w:anchor="_Toc24098997" w:history="1">
+      <w:hyperlink w:anchor="_Toc24098996" w:history="1">
         <w:r>
           <w:rPr>
             <w:rStyle w:val="Hyperlink"/>
             <w:noProof/>
             <w:lang w:val="en-US"/>
           </w:rPr>
-          <w:t>Figure 23: psi_common_axi_master_simple: Block diagram</w:t>
+          <w:t>Figure 22: psi_common_i2c_master: Address only transaction</w:t>
         </w:r>
         <w:r>
           <w:rPr>
@@ -6780,7 +6795,7 @@
             <w:noProof/>
             <w:webHidden/>
           </w:rPr>
-          <w:instrText xml:space="preserve"> PAGEREF _Toc24098997 \h </w:instrText>
+          <w:instrText xml:space="preserve"> PAGEREF _Toc24098996 \h </w:instrText>
         </w:r>
         <w:r>
           <w:rPr>
@@ -6800,7 +6815,7 @@
             <w:noProof/>
             <w:webHidden/>
           </w:rPr>
-          <w:t>52</w:t>
+          <w:t>51</w:t>
         </w:r>
         <w:r>
           <w:rPr>
@@ -6825,14 +6840,14 @@
           <w:lang w:eastAsia="de-CH"/>
         </w:rPr>
       </w:pPr>
-      <w:hyperlink w:anchor="_Toc24098998" w:history="1">
+      <w:hyperlink w:anchor="_Toc24098997" w:history="1">
         <w:r>
           <w:rPr>
             <w:rStyle w:val="Hyperlink"/>
             <w:noProof/>
             <w:lang w:val="en-US"/>
           </w:rPr>
-          <w:t>Figure 24: psi_common_axi_master_simple: High latency write</w:t>
+          <w:t>Figure 23: psi_common_axi_master_simple: Block diagram</w:t>
         </w:r>
         <w:r>
           <w:rPr>
@@ -6853,7 +6868,7 @@
             <w:noProof/>
             <w:webHidden/>
           </w:rPr>
-          <w:instrText xml:space="preserve"> PAGEREF _Toc24098998 \h </w:instrText>
+          <w:instrText xml:space="preserve"> PAGEREF _Toc24098997 \h </w:instrText>
         </w:r>
         <w:r>
           <w:rPr>
@@ -6873,7 +6888,7 @@
             <w:noProof/>
             <w:webHidden/>
           </w:rPr>
-          <w:t>53</w:t>
+          <w:t>52</w:t>
         </w:r>
         <w:r>
           <w:rPr>
@@ -6898,14 +6913,14 @@
           <w:lang w:eastAsia="de-CH"/>
         </w:rPr>
       </w:pPr>
-      <w:hyperlink w:anchor="_Toc24098999" w:history="1">
+      <w:hyperlink w:anchor="_Toc24098998" w:history="1">
         <w:r>
           <w:rPr>
             <w:rStyle w:val="Hyperlink"/>
             <w:noProof/>
             <w:lang w:val="en-US"/>
           </w:rPr>
-          <w:t>Figure 25: psi_common_axi_master_simple: High latency write with delay for second transaction</w:t>
+          <w:t>Figure 24: psi_common_axi_master_simple: High latency write</w:t>
         </w:r>
         <w:r>
           <w:rPr>
@@ -6926,7 +6941,7 @@
             <w:noProof/>
             <w:webHidden/>
           </w:rPr>
-          <w:instrText xml:space="preserve"> PAGEREF _Toc24098999 \h </w:instrText>
+          <w:instrText xml:space="preserve"> PAGEREF _Toc24098998 \h </w:instrText>
         </w:r>
         <w:r>
           <w:rPr>
@@ -6946,7 +6961,7 @@
             <w:noProof/>
             <w:webHidden/>
           </w:rPr>
-          <w:t>54</w:t>
+          <w:t>53</w:t>
         </w:r>
         <w:r>
           <w:rPr>
@@ -6971,14 +6986,14 @@
           <w:lang w:eastAsia="de-CH"/>
         </w:rPr>
       </w:pPr>
-      <w:hyperlink w:anchor="_Toc24099000" w:history="1">
+      <w:hyperlink w:anchor="_Toc24098999" w:history="1">
         <w:r>
           <w:rPr>
             <w:rStyle w:val="Hyperlink"/>
             <w:noProof/>
             <w:lang w:val="en-US"/>
           </w:rPr>
-          <w:t>Figure 26: psi_common_axi_master_simple: Low latency write</w:t>
+          <w:t>Figure 25: psi_common_axi_master_simple: High latency write with delay for second transaction</w:t>
         </w:r>
         <w:r>
           <w:rPr>
@@ -6999,7 +7014,7 @@
             <w:noProof/>
             <w:webHidden/>
           </w:rPr>
-          <w:instrText xml:space="preserve"> PAGEREF _Toc24099000 \h </w:instrText>
+          <w:instrText xml:space="preserve"> PAGEREF _Toc24098999 \h </w:instrText>
         </w:r>
         <w:r>
           <w:rPr>
@@ -7019,7 +7034,7 @@
             <w:noProof/>
             <w:webHidden/>
           </w:rPr>
-          <w:t>55</w:t>
+          <w:t>54</w:t>
         </w:r>
         <w:r>
           <w:rPr>
@@ -7044,14 +7059,14 @@
           <w:lang w:eastAsia="de-CH"/>
         </w:rPr>
       </w:pPr>
-      <w:hyperlink w:anchor="_Toc24099001" w:history="1">
+      <w:hyperlink w:anchor="_Toc24099000" w:history="1">
         <w:r>
           <w:rPr>
             <w:rStyle w:val="Hyperlink"/>
             <w:noProof/>
             <w:lang w:val="en-US"/>
           </w:rPr>
-          <w:t>Figure 27: psi_common_axi_master_simple: Low latency write with FIFO prefill</w:t>
+          <w:t>Figure 26: psi_common_axi_master_simple: Low latency write</w:t>
         </w:r>
         <w:r>
           <w:rPr>
@@ -7072,7 +7087,7 @@
             <w:noProof/>
             <w:webHidden/>
           </w:rPr>
-          <w:instrText xml:space="preserve"> PAGEREF _Toc24099001 \h </w:instrText>
+          <w:instrText xml:space="preserve"> PAGEREF _Toc24099000 \h </w:instrText>
         </w:r>
         <w:r>
           <w:rPr>
@@ -7092,7 +7107,7 @@
             <w:noProof/>
             <w:webHidden/>
           </w:rPr>
-          <w:t>56</w:t>
+          <w:t>55</w:t>
         </w:r>
         <w:r>
           <w:rPr>
@@ -7117,14 +7132,14 @@
           <w:lang w:eastAsia="de-CH"/>
         </w:rPr>
       </w:pPr>
-      <w:hyperlink w:anchor="_Toc24099002" w:history="1">
+      <w:hyperlink w:anchor="_Toc24099001" w:history="1">
         <w:r>
           <w:rPr>
             <w:rStyle w:val="Hyperlink"/>
             <w:noProof/>
             <w:lang w:val="en-US"/>
           </w:rPr>
-          <w:t>Figure 28: psi_common_axi_master_simple: Read transaction</w:t>
+          <w:t>Figure 27: psi_common_axi_master_simple: Low latency write with FIFO prefill</w:t>
         </w:r>
         <w:r>
           <w:rPr>
@@ -7145,7 +7160,7 @@
             <w:noProof/>
             <w:webHidden/>
           </w:rPr>
-          <w:instrText xml:space="preserve"> PAGEREF _Toc24099002 \h </w:instrText>
+          <w:instrText xml:space="preserve"> PAGEREF _Toc24099001 \h </w:instrText>
         </w:r>
         <w:r>
           <w:rPr>
@@ -7165,7 +7180,7 @@
             <w:noProof/>
             <w:webHidden/>
           </w:rPr>
-          <w:t>57</w:t>
+          <w:t>56</w:t>
         </w:r>
         <w:r>
           <w:rPr>
@@ -7190,14 +7205,14 @@
           <w:lang w:eastAsia="de-CH"/>
         </w:rPr>
       </w:pPr>
-      <w:hyperlink w:anchor="_Toc24099003" w:history="1">
+      <w:hyperlink w:anchor="_Toc24099002" w:history="1">
         <w:r>
           <w:rPr>
             <w:rStyle w:val="Hyperlink"/>
             <w:noProof/>
             <w:lang w:val="en-US"/>
           </w:rPr>
-          <w:t>Figure 29: psi_common_axi_master_simple: Read transaction, low latency</w:t>
+          <w:t>Figure 28: psi_common_axi_master_simple: Read transaction</w:t>
         </w:r>
         <w:r>
           <w:rPr>
@@ -7218,7 +7233,7 @@
             <w:noProof/>
             <w:webHidden/>
           </w:rPr>
-          <w:instrText xml:space="preserve"> PAGEREF _Toc24099003 \h </w:instrText>
+          <w:instrText xml:space="preserve"> PAGEREF _Toc24099002 \h </w:instrText>
         </w:r>
         <w:r>
           <w:rPr>
@@ -7238,7 +7253,7 @@
             <w:noProof/>
             <w:webHidden/>
           </w:rPr>
-          <w:t>58</w:t>
+          <w:t>57</w:t>
         </w:r>
         <w:r>
           <w:rPr>
@@ -7263,14 +7278,14 @@
           <w:lang w:eastAsia="de-CH"/>
         </w:rPr>
       </w:pPr>
-      <w:hyperlink w:anchor="_Toc24099004" w:history="1">
+      <w:hyperlink w:anchor="_Toc24099003" w:history="1">
         <w:r>
           <w:rPr>
             <w:rStyle w:val="Hyperlink"/>
             <w:noProof/>
             <w:lang w:val="en-US"/>
           </w:rPr>
-          <w:t>Figure 30: psi_common_axi_master_simple: Read transaction, high latency</w:t>
+          <w:t>Figure 29: psi_common_axi_master_simple: Read transaction, low latency</w:t>
         </w:r>
         <w:r>
           <w:rPr>
@@ -7291,7 +7306,7 @@
             <w:noProof/>
             <w:webHidden/>
           </w:rPr>
-          <w:instrText xml:space="preserve"> PAGEREF _Toc24099004 \h </w:instrText>
+          <w:instrText xml:space="preserve"> PAGEREF _Toc24099003 \h </w:instrText>
         </w:r>
         <w:r>
           <w:rPr>
@@ -7311,7 +7326,7 @@
             <w:noProof/>
             <w:webHidden/>
           </w:rPr>
-          <w:t>59</w:t>
+          <w:t>58</w:t>
         </w:r>
         <w:r>
           <w:rPr>
@@ -7336,14 +7351,14 @@
           <w:lang w:eastAsia="de-CH"/>
         </w:rPr>
       </w:pPr>
-      <w:hyperlink w:anchor="_Toc24099005" w:history="1">
+      <w:hyperlink w:anchor="_Toc24099004" w:history="1">
         <w:r>
           <w:rPr>
             <w:rStyle w:val="Hyperlink"/>
             <w:noProof/>
             <w:lang w:val="en-US"/>
           </w:rPr>
-          <w:t>Figure 31: psi_common_axi_master_full: Block diagram</w:t>
+          <w:t>Figure 30: psi_common_axi_master_simple: Read transaction, high latency</w:t>
         </w:r>
         <w:r>
           <w:rPr>
@@ -7364,7 +7379,7 @@
             <w:noProof/>
             <w:webHidden/>
           </w:rPr>
-          <w:instrText xml:space="preserve"> PAGEREF _Toc24099005 \h </w:instrText>
+          <w:instrText xml:space="preserve"> PAGEREF _Toc24099004 \h </w:instrText>
         </w:r>
         <w:r>
           <w:rPr>
@@ -7384,7 +7399,7 @@
             <w:noProof/>
             <w:webHidden/>
           </w:rPr>
-          <w:t>62</w:t>
+          <w:t>59</w:t>
         </w:r>
         <w:r>
           <w:rPr>
@@ -7409,14 +7424,14 @@
           <w:lang w:eastAsia="de-CH"/>
         </w:rPr>
       </w:pPr>
-      <w:hyperlink w:anchor="_Toc24099006" w:history="1">
+      <w:hyperlink w:anchor="_Toc24099005" w:history="1">
         <w:r>
           <w:rPr>
             <w:rStyle w:val="Hyperlink"/>
             <w:noProof/>
             <w:lang w:val="en-US"/>
           </w:rPr>
-          <w:t>Figure 32: psi_common_axi_master_full: Read transaction</w:t>
+          <w:t>Figure 31: psi_common_axi_master_full: Block diagram</w:t>
         </w:r>
         <w:r>
           <w:rPr>
@@ -7437,7 +7452,7 @@
             <w:noProof/>
             <w:webHidden/>
           </w:rPr>
-          <w:instrText xml:space="preserve"> PAGEREF _Toc24099006 \h </w:instrText>
+          <w:instrText xml:space="preserve"> PAGEREF _Toc24099005 \h </w:instrText>
         </w:r>
         <w:r>
           <w:rPr>
@@ -7457,7 +7472,7 @@
             <w:noProof/>
             <w:webHidden/>
           </w:rPr>
-          <w:t>63</w:t>
+          <w:t>62</w:t>
         </w:r>
         <w:r>
           <w:rPr>
@@ -7482,14 +7497,14 @@
           <w:lang w:eastAsia="de-CH"/>
         </w:rPr>
       </w:pPr>
-      <w:hyperlink w:anchor="_Toc24099007" w:history="1">
+      <w:hyperlink w:anchor="_Toc24099006" w:history="1">
         <w:r>
           <w:rPr>
             <w:rStyle w:val="Hyperlink"/>
             <w:noProof/>
             <w:lang w:val="en-US"/>
           </w:rPr>
-          <w:t>Figure 33: psi_common_axi_master_full: Write transaction</w:t>
+          <w:t>Figure 32: psi_common_axi_master_full: Read transaction</w:t>
         </w:r>
         <w:r>
           <w:rPr>
@@ -7510,7 +7525,7 @@
             <w:noProof/>
             <w:webHidden/>
           </w:rPr>
-          <w:instrText xml:space="preserve"> PAGEREF _Toc24099007 \h </w:instrText>
+          <w:instrText xml:space="preserve"> PAGEREF _Toc24099006 \h </w:instrText>
         </w:r>
         <w:r>
           <w:rPr>
@@ -7530,7 +7545,7 @@
             <w:noProof/>
             <w:webHidden/>
           </w:rPr>
-          <w:t>64</w:t>
+          <w:t>63</w:t>
         </w:r>
         <w:r>
           <w:rPr>
@@ -7555,14 +7570,14 @@
           <w:lang w:eastAsia="de-CH"/>
         </w:rPr>
       </w:pPr>
-      <w:hyperlink w:anchor="_Toc24099008" w:history="1">
+      <w:hyperlink w:anchor="_Toc24099007" w:history="1">
         <w:r>
           <w:rPr>
             <w:rStyle w:val="Hyperlink"/>
             <w:noProof/>
             <w:lang w:val="en-US"/>
           </w:rPr>
-          <w:t>Figure 34: psi_common_axi_slave_ipif: Register Write</w:t>
+          <w:t>Figure 33: psi_common_axi_master_full: Write transaction</w:t>
         </w:r>
         <w:r>
           <w:rPr>
@@ -7583,7 +7598,7 @@
             <w:noProof/>
             <w:webHidden/>
           </w:rPr>
-          <w:instrText xml:space="preserve"> PAGEREF _Toc24099008 \h </w:instrText>
+          <w:instrText xml:space="preserve"> PAGEREF _Toc24099007 \h </w:instrText>
         </w:r>
         <w:r>
           <w:rPr>
@@ -7603,7 +7618,7 @@
             <w:noProof/>
             <w:webHidden/>
           </w:rPr>
-          <w:t>68</w:t>
+          <w:t>64</w:t>
         </w:r>
         <w:r>
           <w:rPr>
@@ -7628,14 +7643,14 @@
           <w:lang w:eastAsia="de-CH"/>
         </w:rPr>
       </w:pPr>
-      <w:hyperlink w:anchor="_Toc24099009" w:history="1">
+      <w:hyperlink w:anchor="_Toc24099008" w:history="1">
         <w:r>
           <w:rPr>
             <w:rStyle w:val="Hyperlink"/>
             <w:noProof/>
             <w:lang w:val="en-US"/>
           </w:rPr>
-          <w:t>Figure 35: psi_common_axi_slave_ipif: Register Read</w:t>
+          <w:t>Figure 34: psi_common_axi_slave_ipif: Register Write</w:t>
         </w:r>
         <w:r>
           <w:rPr>
@@ -7656,7 +7671,7 @@
             <w:noProof/>
             <w:webHidden/>
           </w:rPr>
-          <w:instrText xml:space="preserve"> PAGEREF _Toc24099009 \h </w:instrText>
+          <w:instrText xml:space="preserve"> PAGEREF _Toc24099008 \h </w:instrText>
         </w:r>
         <w:r>
           <w:rPr>
@@ -7701,14 +7716,14 @@
           <w:lang w:eastAsia="de-CH"/>
         </w:rPr>
       </w:pPr>
-      <w:hyperlink w:anchor="_Toc24099010" w:history="1">
+      <w:hyperlink w:anchor="_Toc24099009" w:history="1">
         <w:r>
           <w:rPr>
             <w:rStyle w:val="Hyperlink"/>
             <w:noProof/>
             <w:lang w:val="en-US"/>
           </w:rPr>
-          <w:t>Figure 36: psi_common_axi_slave_ipif: Memory Write</w:t>
+          <w:t>Figure 35: psi_common_axi_slave_ipif: Register Read</w:t>
         </w:r>
         <w:r>
           <w:rPr>
@@ -7729,7 +7744,7 @@
             <w:noProof/>
             <w:webHidden/>
           </w:rPr>
-          <w:instrText xml:space="preserve"> PAGEREF _Toc24099010 \h </w:instrText>
+          <w:instrText xml:space="preserve"> PAGEREF _Toc24099009 \h </w:instrText>
         </w:r>
         <w:r>
           <w:rPr>
@@ -7749,7 +7764,7 @@
             <w:noProof/>
             <w:webHidden/>
           </w:rPr>
-          <w:t>69</w:t>
+          <w:t>68</w:t>
         </w:r>
         <w:r>
           <w:rPr>
@@ -7774,14 +7789,14 @@
           <w:lang w:eastAsia="de-CH"/>
         </w:rPr>
       </w:pPr>
-      <w:hyperlink w:anchor="_Toc24099011" w:history="1">
+      <w:hyperlink w:anchor="_Toc24099010" w:history="1">
         <w:r>
           <w:rPr>
             <w:rStyle w:val="Hyperlink"/>
             <w:noProof/>
             <w:lang w:val="en-US"/>
           </w:rPr>
-          <w:t>Figure 37: psi_common_axi_slave_ipif: Memory Read</w:t>
+          <w:t>Figure 36: psi_common_axi_slave_ipif: Memory Write</w:t>
         </w:r>
         <w:r>
           <w:rPr>
@@ -7802,7 +7817,7 @@
             <w:noProof/>
             <w:webHidden/>
           </w:rPr>
-          <w:instrText xml:space="preserve"> PAGEREF _Toc24099011 \h </w:instrText>
+          <w:instrText xml:space="preserve"> PAGEREF _Toc24099010 \h </w:instrText>
         </w:r>
         <w:r>
           <w:rPr>
@@ -7847,14 +7862,14 @@
           <w:lang w:eastAsia="de-CH"/>
         </w:rPr>
       </w:pPr>
-      <w:hyperlink w:anchor="_Toc24099012" w:history="1">
+      <w:hyperlink w:anchor="_Toc24099011" w:history="1">
         <w:r>
           <w:rPr>
             <w:rStyle w:val="Hyperlink"/>
             <w:noProof/>
             <w:lang w:val="en-US"/>
           </w:rPr>
-          <w:t>Figure 38: psi_common_axi_slave_ipif: Write over Register/Memory Boundary</w:t>
+          <w:t>Figure 37: psi_common_axi_slave_ipif: Memory Read</w:t>
         </w:r>
         <w:r>
           <w:rPr>
@@ -7875,7 +7890,7 @@
             <w:noProof/>
             <w:webHidden/>
           </w:rPr>
-          <w:instrText xml:space="preserve"> PAGEREF _Toc24099012 \h </w:instrText>
+          <w:instrText xml:space="preserve"> PAGEREF _Toc24099011 \h </w:instrText>
         </w:r>
         <w:r>
           <w:rPr>
@@ -7920,14 +7935,14 @@
           <w:lang w:eastAsia="de-CH"/>
         </w:rPr>
       </w:pPr>
-      <w:hyperlink w:anchor="_Toc24099013" w:history="1">
+      <w:hyperlink w:anchor="_Toc24099012" w:history="1">
         <w:r>
           <w:rPr>
             <w:rStyle w:val="Hyperlink"/>
             <w:noProof/>
             <w:lang w:val="en-US"/>
           </w:rPr>
-          <w:t>Figure 39: psi_common_ping_pong parallel</w:t>
+          <w:t>Figure 38: psi_common_axi_slave_ipif: Write over Register/Memory Boundary</w:t>
         </w:r>
         <w:r>
           <w:rPr>
@@ -7948,7 +7963,7 @@
             <w:noProof/>
             <w:webHidden/>
           </w:rPr>
-          <w:instrText xml:space="preserve"> PAGEREF _Toc24099013 \h </w:instrText>
+          <w:instrText xml:space="preserve"> PAGEREF _Toc24099012 \h </w:instrText>
         </w:r>
         <w:r>
           <w:rPr>
@@ -7968,7 +7983,7 @@
             <w:noProof/>
             <w:webHidden/>
           </w:rPr>
-          <w:t>75</w:t>
+          <w:t>69</w:t>
         </w:r>
         <w:r>
           <w:rPr>
@@ -7993,6 +8008,79 @@
           <w:lang w:eastAsia="de-CH"/>
         </w:rPr>
       </w:pPr>
+      <w:hyperlink w:anchor="_Toc24099013" w:history="1">
+        <w:r>
+          <w:rPr>
+            <w:rStyle w:val="Hyperlink"/>
+            <w:noProof/>
+            <w:lang w:val="en-US"/>
+          </w:rPr>
+          <w:t>Figure 39: psi_common_ping_pong parallel</w:t>
+        </w:r>
+        <w:r>
+          <w:rPr>
+            <w:noProof/>
+            <w:webHidden/>
+          </w:rPr>
+          <w:tab/>
+        </w:r>
+        <w:r>
+          <w:rPr>
+            <w:noProof/>
+            <w:webHidden/>
+          </w:rPr>
+          <w:fldChar w:fldCharType="begin"/>
+        </w:r>
+        <w:r>
+          <w:rPr>
+            <w:noProof/>
+            <w:webHidden/>
+          </w:rPr>
+          <w:instrText xml:space="preserve"> PAGEREF _Toc24099013 \h </w:instrText>
+        </w:r>
+        <w:r>
+          <w:rPr>
+            <w:noProof/>
+            <w:webHidden/>
+          </w:rPr>
+        </w:r>
+        <w:r>
+          <w:rPr>
+            <w:noProof/>
+            <w:webHidden/>
+          </w:rPr>
+          <w:fldChar w:fldCharType="separate"/>
+        </w:r>
+        <w:r>
+          <w:rPr>
+            <w:noProof/>
+            <w:webHidden/>
+          </w:rPr>
+          <w:t>75</w:t>
+        </w:r>
+        <w:r>
+          <w:rPr>
+            <w:noProof/>
+            <w:webHidden/>
+          </w:rPr>
+          <w:fldChar w:fldCharType="end"/>
+        </w:r>
+      </w:hyperlink>
+    </w:p>
+    <w:p>
+      <w:pPr>
+        <w:pStyle w:val="TableofFigures"/>
+        <w:tabs>
+          <w:tab w:val="right" w:leader="dot" w:pos="10195"/>
+        </w:tabs>
+        <w:rPr>
+          <w:rFonts w:asciiTheme="minorHAnsi" w:eastAsiaTheme="minorEastAsia" w:hAnsiTheme="minorHAnsi" w:cstheme="minorBidi"/>
+          <w:noProof/>
+          <w:sz w:val="22"/>
+          <w:szCs w:val="22"/>
+          <w:lang w:eastAsia="de-CH"/>
+        </w:rPr>
+      </w:pPr>
       <w:hyperlink w:anchor="_Toc24099014" w:history="1">
         <w:r>
           <w:rPr>
@@ -8079,7 +8167,7 @@
         </w:rPr>
         <w:br w:type="page"/>
       </w:r>
-      <w:bookmarkStart w:id="1" w:name="_Toc24643269"/>
+      <w:bookmarkStart w:id="1" w:name="_Toc25849086"/>
       <w:r>
         <w:rPr>
           <w:lang w:val="en-US"/>
@@ -8134,7 +8222,7 @@
           <w:lang w:val="en-US"/>
         </w:rPr>
       </w:pPr>
-      <w:bookmarkStart w:id="2" w:name="_Toc24643270"/>
+      <w:bookmarkStart w:id="2" w:name="_Toc25849087"/>
       <w:r>
         <w:rPr>
           <w:lang w:val="en-US"/>
@@ -8375,7 +8463,7 @@
           <w:lang w:val="en-US"/>
         </w:rPr>
       </w:pPr>
-      <w:bookmarkStart w:id="4" w:name="_Toc24643271"/>
+      <w:bookmarkStart w:id="4" w:name="_Toc25849088"/>
       <w:r>
         <w:rPr>
           <w:lang w:val="en-US"/>
@@ -8580,7 +8668,7 @@
           <w:lang w:val="en-US"/>
         </w:rPr>
       </w:pPr>
-      <w:bookmarkStart w:id="5" w:name="_Toc24643272"/>
+      <w:bookmarkStart w:id="5" w:name="_Toc25849089"/>
       <w:r>
         <w:rPr>
           <w:lang w:val="en-US"/>
@@ -9130,7 +9218,7 @@
           <w:lang w:val="en-US"/>
         </w:rPr>
       </w:pPr>
-      <w:bookmarkStart w:id="6" w:name="_Toc24643273"/>
+      <w:bookmarkStart w:id="6" w:name="_Toc25849090"/>
       <w:r>
         <w:rPr>
           <w:lang w:val="en-US"/>
@@ -9521,7 +9609,7 @@
           <w:lang w:val="en-US"/>
         </w:rPr>
       </w:pPr>
-      <w:bookmarkStart w:id="7" w:name="_Toc24643274"/>
+      <w:bookmarkStart w:id="7" w:name="_Toc25849091"/>
       <w:r>
         <w:rPr>
           <w:lang w:val="en-US"/>
@@ -9988,7 +10076,7 @@
           <w:lang w:val="en-US"/>
         </w:rPr>
       </w:pPr>
-      <w:bookmarkStart w:id="9" w:name="_Toc24643275"/>
+      <w:bookmarkStart w:id="9" w:name="_Toc25849092"/>
       <w:r>
         <w:rPr>
           <w:lang w:val="en-US"/>
@@ -10131,7 +10219,7 @@
           <w:lang w:val="en-US"/>
         </w:rPr>
       </w:pPr>
-      <w:bookmarkStart w:id="10" w:name="_Toc24643276"/>
+      <w:bookmarkStart w:id="10" w:name="_Toc25849093"/>
       <w:r>
         <w:rPr>
           <w:lang w:val="en-US"/>
@@ -10148,7 +10236,7 @@
           <w:lang w:val="en-US"/>
         </w:rPr>
       </w:pPr>
-      <w:bookmarkStart w:id="11" w:name="_Toc24643277"/>
+      <w:bookmarkStart w:id="11" w:name="_Toc25849094"/>
       <w:r>
         <w:rPr>
           <w:lang w:val="en-US"/>
@@ -10191,7 +10279,7 @@
           <w:lang w:val="en-US"/>
         </w:rPr>
       </w:pPr>
-      <w:bookmarkStart w:id="12" w:name="_Toc24643278"/>
+      <w:bookmarkStart w:id="12" w:name="_Toc25849095"/>
       <w:r>
         <w:rPr>
           <w:lang w:val="en-US"/>
@@ -10234,7 +10322,7 @@
           <w:lang w:val="en-US"/>
         </w:rPr>
       </w:pPr>
-      <w:bookmarkStart w:id="13" w:name="_Toc24643279"/>
+      <w:bookmarkStart w:id="13" w:name="_Toc25849096"/>
       <w:r>
         <w:rPr>
           <w:lang w:val="en-US"/>
@@ -10277,7 +10365,7 @@
           <w:lang w:val="en-US"/>
         </w:rPr>
       </w:pPr>
-      <w:bookmarkStart w:id="14" w:name="_Toc24643280"/>
+      <w:bookmarkStart w:id="14" w:name="_Toc25849097"/>
       <w:r>
         <w:rPr>
           <w:lang w:val="en-US"/>
@@ -10329,7 +10417,7 @@
           <w:lang w:val="en-US"/>
         </w:rPr>
       </w:pPr>
-      <w:bookmarkStart w:id="15" w:name="_Toc24643281"/>
+      <w:bookmarkStart w:id="15" w:name="_Toc25849098"/>
       <w:r>
         <w:rPr>
           <w:lang w:val="en-US"/>
@@ -10346,7 +10434,7 @@
           <w:lang w:val="en-US"/>
         </w:rPr>
       </w:pPr>
-      <w:bookmarkStart w:id="16" w:name="_Toc24643282"/>
+      <w:bookmarkStart w:id="16" w:name="_Toc25849099"/>
       <w:r>
         <w:rPr>
           <w:lang w:val="en-US"/>
@@ -11516,7 +11604,7 @@
           <w:lang w:val="en-US"/>
         </w:rPr>
       </w:pPr>
-      <w:bookmarkStart w:id="17" w:name="_Toc24643283"/>
+      <w:bookmarkStart w:id="17" w:name="_Toc25849100"/>
       <w:r>
         <w:rPr>
           <w:lang w:val="en-US"/>
@@ -12300,7 +12388,7 @@
         </w:rPr>
       </w:pPr>
       <w:bookmarkStart w:id="18" w:name="_Ref516049468"/>
-      <w:bookmarkStart w:id="19" w:name="_Toc24643284"/>
+      <w:bookmarkStart w:id="19" w:name="_Toc25849101"/>
       <w:r>
         <w:rPr>
           <w:lang w:val="en-US"/>
@@ -13474,7 +13562,7 @@
           <w:lang w:val="en-US"/>
         </w:rPr>
       </w:pPr>
-      <w:bookmarkStart w:id="20" w:name="_Toc24643285"/>
+      <w:bookmarkStart w:id="20" w:name="_Toc25849102"/>
       <w:r>
         <w:rPr>
           <w:lang w:val="en-US"/>
@@ -14901,7 +14989,7 @@
           <w:lang w:val="en-US"/>
         </w:rPr>
       </w:pPr>
-      <w:bookmarkStart w:id="21" w:name="_Toc24643286"/>
+      <w:bookmarkStart w:id="21" w:name="_Toc25849103"/>
       <w:r>
         <w:rPr>
           <w:lang w:val="en-US"/>
@@ -14920,7 +15008,7 @@
       </w:pPr>
       <w:bookmarkStart w:id="22" w:name="_Ref516059138"/>
       <w:bookmarkStart w:id="23" w:name="_Ref516059150"/>
-      <w:bookmarkStart w:id="24" w:name="_Toc24643287"/>
+      <w:bookmarkStart w:id="24" w:name="_Toc25849104"/>
       <w:r>
         <w:rPr>
           <w:lang w:val="en-US"/>
@@ -17476,7 +17564,7 @@
           <w:lang w:val="en-US"/>
         </w:rPr>
       </w:pPr>
-      <w:bookmarkStart w:id="26" w:name="_Toc24643288"/>
+      <w:bookmarkStart w:id="26" w:name="_Toc25849105"/>
       <w:r>
         <w:rPr>
           <w:lang w:val="en-US"/>
@@ -19641,7 +19729,7 @@
           <w:lang w:val="en-US"/>
         </w:rPr>
       </w:pPr>
-      <w:bookmarkStart w:id="27" w:name="_Toc24643289"/>
+      <w:bookmarkStart w:id="27" w:name="_Toc25849106"/>
       <w:r>
         <w:rPr>
           <w:lang w:val="en-US"/>
@@ -19658,7 +19746,7 @@
           <w:lang w:val="en-US"/>
         </w:rPr>
       </w:pPr>
-      <w:bookmarkStart w:id="28" w:name="_Toc24643290"/>
+      <w:bookmarkStart w:id="28" w:name="_Toc25849107"/>
       <w:r>
         <w:rPr>
           <w:lang w:val="en-US"/>
@@ -21077,7 +21165,7 @@
           <w:lang w:val="en-US"/>
         </w:rPr>
       </w:pPr>
-      <w:bookmarkStart w:id="33" w:name="_Toc24643291"/>
+      <w:bookmarkStart w:id="33" w:name="_Toc25849108"/>
       <w:r>
         <w:rPr>
           <w:lang w:val="en-US"/>
@@ -22422,7 +22510,7 @@
           <w:lang w:val="en-US"/>
         </w:rPr>
       </w:pPr>
-      <w:bookmarkStart w:id="35" w:name="_Toc24643292"/>
+      <w:bookmarkStart w:id="35" w:name="_Toc25849109"/>
       <w:r>
         <w:rPr>
           <w:lang w:val="en-US"/>
@@ -23650,7 +23738,7 @@
           <w:lang w:val="en-US"/>
         </w:rPr>
       </w:pPr>
-      <w:bookmarkStart w:id="37" w:name="_Toc24643293"/>
+      <w:bookmarkStart w:id="37" w:name="_Toc25849110"/>
       <w:r>
         <w:rPr>
           <w:lang w:val="en-US"/>
@@ -24578,7 +24666,7 @@
           <w:lang w:val="en-US"/>
         </w:rPr>
       </w:pPr>
-      <w:bookmarkStart w:id="38" w:name="_Toc24643294"/>
+      <w:bookmarkStart w:id="38" w:name="_Toc25849111"/>
       <w:r>
         <w:rPr>
           <w:lang w:val="en-US"/>
@@ -25511,7 +25599,7 @@
           <w:lang w:val="en-US"/>
         </w:rPr>
       </w:pPr>
-      <w:bookmarkStart w:id="39" w:name="_Toc24643295"/>
+      <w:bookmarkStart w:id="39" w:name="_Toc25849112"/>
       <w:r>
         <w:rPr>
           <w:lang w:val="en-US"/>
@@ -25990,7 +26078,7 @@
           <w:lang w:val="en-US"/>
         </w:rPr>
       </w:pPr>
-      <w:bookmarkStart w:id="40" w:name="_Toc24643296"/>
+      <w:bookmarkStart w:id="40" w:name="_Toc25849113"/>
       <w:r>
         <w:rPr>
           <w:lang w:val="en-US"/>
@@ -26196,7 +26284,7 @@
           <w:lang w:val="en-US"/>
         </w:rPr>
       </w:pPr>
-      <w:bookmarkStart w:id="41" w:name="_Toc24643297"/>
+      <w:bookmarkStart w:id="41" w:name="_Toc25849114"/>
       <w:r>
         <w:rPr>
           <w:lang w:val="en-US"/>
@@ -26213,7 +26301,7 @@
           <w:lang w:val="en-US"/>
         </w:rPr>
       </w:pPr>
-      <w:bookmarkStart w:id="42" w:name="_Toc24643298"/>
+      <w:bookmarkStart w:id="42" w:name="_Toc25849115"/>
       <w:r>
         <w:rPr>
           <w:lang w:val="en-US"/>
@@ -26982,7 +27070,7 @@
           <w:lang w:val="en-US"/>
         </w:rPr>
       </w:pPr>
-      <w:bookmarkStart w:id="44" w:name="_Toc24643299"/>
+      <w:bookmarkStart w:id="44" w:name="_Toc25849116"/>
       <w:r>
         <w:rPr>
           <w:lang w:val="en-US"/>
@@ -27580,7 +27668,7 @@
           <w:lang w:val="en-US"/>
         </w:rPr>
       </w:pPr>
-      <w:bookmarkStart w:id="45" w:name="_Toc24643300"/>
+      <w:bookmarkStart w:id="45" w:name="_Toc25849117"/>
       <w:r>
         <w:rPr>
           <w:lang w:val="en-US"/>
@@ -28239,7 +28327,7 @@
           <w:lang w:val="en-US"/>
         </w:rPr>
       </w:pPr>
-      <w:bookmarkStart w:id="46" w:name="_Toc24643301"/>
+      <w:bookmarkStart w:id="46" w:name="_Toc25849118"/>
       <w:r>
         <w:rPr>
           <w:lang w:val="en-US"/>
@@ -28930,7 +29018,7 @@
           <w:lang w:val="en-US"/>
         </w:rPr>
       </w:pPr>
-      <w:bookmarkStart w:id="48" w:name="_Toc24643302"/>
+      <w:bookmarkStart w:id="48" w:name="_Toc25849119"/>
       <w:r>
         <w:rPr>
           <w:lang w:val="en-US"/>
@@ -29580,7 +29668,7 @@
           <w:lang w:val="en-US"/>
         </w:rPr>
       </w:pPr>
-      <w:bookmarkStart w:id="49" w:name="_Toc24643303"/>
+      <w:bookmarkStart w:id="49" w:name="_Toc25849120"/>
       <w:r>
         <w:rPr>
           <w:lang w:val="en-US"/>
@@ -29597,7 +29685,7 @@
           <w:lang w:val="en-US"/>
         </w:rPr>
       </w:pPr>
-      <w:bookmarkStart w:id="50" w:name="_Toc24643304"/>
+      <w:bookmarkStart w:id="50" w:name="_Toc25849121"/>
       <w:r>
         <w:rPr>
           <w:lang w:val="en-US"/>
@@ -30980,7 +31068,7 @@
           <w:lang w:val="en-US"/>
         </w:rPr>
       </w:pPr>
-      <w:bookmarkStart w:id="52" w:name="_Toc24643305"/>
+      <w:bookmarkStart w:id="52" w:name="_Toc25849122"/>
       <w:r>
         <w:rPr>
           <w:lang w:val="en-US"/>
@@ -32539,7 +32627,7 @@
           <w:lang w:val="en-US"/>
         </w:rPr>
       </w:pPr>
-      <w:bookmarkStart w:id="55" w:name="_Toc24643306"/>
+      <w:bookmarkStart w:id="55" w:name="_Toc25849123"/>
       <w:r>
         <w:rPr>
           <w:lang w:val="en-US"/>
@@ -32556,7 +32644,7 @@
           <w:lang w:val="en-US"/>
         </w:rPr>
       </w:pPr>
-      <w:bookmarkStart w:id="56" w:name="_Toc24643307"/>
+      <w:bookmarkStart w:id="56" w:name="_Toc25849124"/>
       <w:r>
         <w:rPr>
           <w:lang w:val="en-US"/>
@@ -33393,7 +33481,7 @@
           <w:lang w:val="en-US"/>
         </w:rPr>
       </w:pPr>
-      <w:bookmarkStart w:id="58" w:name="_Toc24643308"/>
+      <w:bookmarkStart w:id="58" w:name="_Toc25849125"/>
       <w:r>
         <w:rPr>
           <w:lang w:val="en-US"/>
@@ -34273,7 +34361,7 @@
         </w:rPr>
       </w:pPr>
       <w:bookmarkStart w:id="60" w:name="_Toc519607076"/>
-      <w:bookmarkStart w:id="61" w:name="_Toc24643309"/>
+      <w:bookmarkStart w:id="61" w:name="_Toc25849126"/>
       <w:r>
         <w:rPr>
           <w:lang w:val="en-US"/>
@@ -35223,7 +35311,7 @@
           <w:lang w:val="en-US"/>
         </w:rPr>
       </w:pPr>
-      <w:bookmarkStart w:id="64" w:name="_Toc24643310"/>
+      <w:bookmarkStart w:id="64" w:name="_Toc25849127"/>
       <w:r>
         <w:rPr>
           <w:lang w:val="en-US"/>
@@ -35240,7 +35328,7 @@
           <w:lang w:val="en-US"/>
         </w:rPr>
       </w:pPr>
-      <w:bookmarkStart w:id="65" w:name="_Toc24643311"/>
+      <w:bookmarkStart w:id="65" w:name="_Toc25849128"/>
       <w:r>
         <w:rPr>
           <w:lang w:val="en-US"/>
@@ -36162,7 +36250,7 @@
           <w:lang w:val="en-US"/>
         </w:rPr>
       </w:pPr>
-      <w:bookmarkStart w:id="68" w:name="_Toc24643312"/>
+      <w:bookmarkStart w:id="68" w:name="_Toc25849129"/>
       <w:r>
         <w:rPr>
           <w:lang w:val="en-US"/>
@@ -37068,7 +37156,7 @@
           <w:lang w:val="en-US"/>
         </w:rPr>
       </w:pPr>
-      <w:bookmarkStart w:id="70" w:name="_Toc24643313"/>
+      <w:bookmarkStart w:id="70" w:name="_Toc25849130"/>
       <w:r>
         <w:rPr>
           <w:lang w:val="en-US"/>
@@ -37085,7 +37173,7 @@
           <w:lang w:val="en-US"/>
         </w:rPr>
       </w:pPr>
-      <w:bookmarkStart w:id="71" w:name="_Toc24643314"/>
+      <w:bookmarkStart w:id="71" w:name="_Toc25849131"/>
       <w:r>
         <w:rPr>
           <w:lang w:val="en-US"/>
@@ -38849,7 +38937,7 @@
           <w:lang w:val="en-US"/>
         </w:rPr>
       </w:pPr>
-      <w:bookmarkStart w:id="74" w:name="_Toc24643315"/>
+      <w:bookmarkStart w:id="74" w:name="_Toc25849132"/>
       <w:r>
         <w:rPr>
           <w:lang w:val="en-US"/>
@@ -47424,7 +47512,7 @@
         </w:rPr>
       </w:pPr>
       <w:bookmarkStart w:id="76" w:name="_Ref10616182"/>
-      <w:bookmarkStart w:id="77" w:name="_Toc24643316"/>
+      <w:bookmarkStart w:id="77" w:name="_Toc25849133"/>
       <w:r>
         <w:rPr>
           <w:lang w:val="en-US"/>
@@ -52055,7 +52143,7 @@
           <w:lang w:val="en-US"/>
         </w:rPr>
       </w:pPr>
-      <w:bookmarkStart w:id="87" w:name="_Toc24643317"/>
+      <w:bookmarkStart w:id="87" w:name="_Toc25849134"/>
       <w:r>
         <w:rPr>
           <w:lang w:val="en-US"/>
@@ -55998,7 +56086,7 @@
           <w:lang w:val="en-US"/>
         </w:rPr>
       </w:pPr>
-      <w:bookmarkStart w:id="92" w:name="_Toc24643318"/>
+      <w:bookmarkStart w:id="92" w:name="_Toc25849135"/>
       <w:r>
         <w:rPr>
           <w:lang w:val="en-US"/>
@@ -58395,7 +58483,7 @@
           <w:lang w:val="en-US"/>
         </w:rPr>
       </w:pPr>
-      <w:bookmarkStart w:id="98" w:name="_Toc24643319"/>
+      <w:bookmarkStart w:id="98" w:name="_Toc25849136"/>
       <w:r>
         <w:rPr>
           <w:lang w:val="en-US"/>
@@ -58412,14 +58500,16 @@
           <w:lang w:val="en-US"/>
         </w:rPr>
       </w:pPr>
-      <w:bookmarkStart w:id="99" w:name="_Toc24643320"/>
+      <w:bookmarkStart w:id="99" w:name="_psi_common_delay"/>
+      <w:bookmarkStart w:id="100" w:name="_Toc25849137"/>
+      <w:bookmarkEnd w:id="99"/>
       <w:r>
         <w:rPr>
           <w:lang w:val="en-US"/>
         </w:rPr>
         <w:t>psi_common_delay</w:t>
       </w:r>
-      <w:bookmarkEnd w:id="99"/>
+      <w:bookmarkEnd w:id="100"/>
     </w:p>
     <w:p>
       <w:pPr>
@@ -59708,9 +59798,9 @@
           <w:lang w:val="en-US"/>
         </w:rPr>
       </w:pPr>
-      <w:bookmarkStart w:id="100" w:name="_Ref516133468"/>
-      <w:bookmarkStart w:id="101" w:name="_Ref516133475"/>
-      <w:bookmarkStart w:id="102" w:name="_Toc24643321"/>
+      <w:bookmarkStart w:id="101" w:name="_Ref516133468"/>
+      <w:bookmarkStart w:id="102" w:name="_Ref516133475"/>
+      <w:bookmarkStart w:id="103" w:name="_Toc25849138"/>
       <w:r>
         <w:rPr>
           <w:lang w:val="en-US"/>
@@ -59718,9 +59808,9 @@
         <w:lastRenderedPageBreak/>
         <w:t>psi_common_pl_stage</w:t>
       </w:r>
-      <w:bookmarkEnd w:id="100"/>
       <w:bookmarkEnd w:id="101"/>
       <w:bookmarkEnd w:id="102"/>
+      <w:bookmarkEnd w:id="103"/>
     </w:p>
     <w:p>
       <w:pPr>
@@ -60750,7 +60840,7 @@
           <w:lang w:val="en-US"/>
         </w:rPr>
       </w:pPr>
-      <w:bookmarkStart w:id="103" w:name="_Toc24643322"/>
+      <w:bookmarkStart w:id="104" w:name="_Toc25849139"/>
       <w:r>
         <w:rPr>
           <w:lang w:val="en-US"/>
@@ -60758,7 +60848,7 @@
         <w:lastRenderedPageBreak/>
         <w:t>psi_common_multi_pl_stage</w:t>
       </w:r>
-      <w:bookmarkEnd w:id="103"/>
+      <w:bookmarkEnd w:id="104"/>
     </w:p>
     <w:p>
       <w:pPr>
@@ -61889,7 +61979,7 @@
           <w:lang w:val="en-US"/>
         </w:rPr>
       </w:pPr>
-      <w:bookmarkStart w:id="104" w:name="_Toc24643323"/>
+      <w:bookmarkStart w:id="105" w:name="_Toc25849140"/>
       <w:r>
         <w:rPr>
           <w:lang w:val="en-US"/>
@@ -61915,7 +62005,7 @@
         </w:rPr>
         <w:t>ong</w:t>
       </w:r>
-      <w:bookmarkEnd w:id="104"/>
+      <w:bookmarkEnd w:id="105"/>
     </w:p>
     <w:p>
       <w:pPr>
@@ -62219,7 +62309,7 @@
         <w:t xml:space="preserve"> parameters.</w:t>
       </w:r>
     </w:p>
-    <w:bookmarkStart w:id="105" w:name="_Toc24099014"/>
+    <w:bookmarkStart w:id="106" w:name="_Toc24099014"/>
     <w:p>
       <w:pPr>
         <w:jc w:val="left"/>
@@ -62248,10 +62338,10 @@
             <v:path o:extrusionok="f" gradientshapeok="t" o:connecttype="rect"/>
             <o:lock v:ext="edit" aspectratio="t"/>
           </v:shapetype>
-          <v:shape id="_x0000_i1025" type="#_x0000_t75" style="width:464.25pt;height:386.25pt" o:ole="">
+          <v:shape id="_x0000_i1025" type="#_x0000_t75" style="width:464.25pt;height:385.9pt" o:ole="">
             <v:imagedata r:id="rId47" o:title=""/>
           </v:shape>
-          <o:OLEObject Type="Embed" ProgID="Visio.Drawing.15" ShapeID="_x0000_i1025" DrawAspect="Content" ObjectID="_1635256162" r:id="rId48"/>
+          <o:OLEObject Type="Embed" ProgID="Visio.Drawing.15" ShapeID="_x0000_i1025" DrawAspect="Content" ObjectID="_1636462899" r:id="rId48"/>
         </w:object>
       </w:r>
     </w:p>
@@ -62313,7 +62403,7 @@
         </w:rPr>
         <w:t>: psi_common_ping_pong TDM mode</w:t>
       </w:r>
-      <w:bookmarkEnd w:id="105"/>
+      <w:bookmarkEnd w:id="106"/>
     </w:p>
     <w:p>
       <w:pPr>
@@ -62323,10 +62413,10 @@
       </w:pPr>
       <w:r>
         <w:object w:dxaOrig="16351" w:dyaOrig="15360" w14:anchorId="610114E6">
-          <v:shape id="_x0000_i1026" type="#_x0000_t75" style="width:510pt;height:479.25pt" o:ole="">
+          <v:shape id="_x0000_i1026" type="#_x0000_t75" style="width:510.35pt;height:479.25pt" o:ole="">
             <v:imagedata r:id="rId49" o:title=""/>
           </v:shape>
-          <o:OLEObject Type="Embed" ProgID="Visio.Drawing.15" ShapeID="_x0000_i1026" DrawAspect="Content" ObjectID="_1635256163" r:id="rId50"/>
+          <o:OLEObject Type="Embed" ProgID="Visio.Drawing.15" ShapeID="_x0000_i1026" DrawAspect="Content" ObjectID="_1636462900" r:id="rId50"/>
         </w:object>
       </w:r>
     </w:p>
@@ -62338,7 +62428,7 @@
           <w:lang w:val="en-US"/>
         </w:rPr>
       </w:pPr>
-      <w:bookmarkStart w:id="106" w:name="_Toc24099013"/>
+      <w:bookmarkStart w:id="107" w:name="_Toc24099013"/>
       <w:r>
         <w:rPr>
           <w:lang w:val="en-US"/>
@@ -62394,7 +62484,7 @@
         </w:rPr>
         <w:t xml:space="preserve"> parallel</w:t>
       </w:r>
-      <w:bookmarkEnd w:id="106"/>
+      <w:bookmarkEnd w:id="107"/>
       <w:r>
         <w:rPr>
           <w:lang w:val="en-US"/>
@@ -63767,6 +63857,1450 @@
         </w:tc>
       </w:tr>
     </w:tbl>
+    <w:p>
+      <w:pPr>
+        <w:rPr>
+          <w:lang w:val="en-US"/>
+        </w:rPr>
+      </w:pPr>
+    </w:p>
+    <w:p>
+      <w:pPr>
+        <w:rPr>
+          <w:lang w:val="en-US"/>
+        </w:rPr>
+      </w:pPr>
+    </w:p>
+    <w:p>
+      <w:pPr>
+        <w:rPr>
+          <w:lang w:val="en-US"/>
+        </w:rPr>
+      </w:pPr>
+    </w:p>
+    <w:p>
+      <w:pPr>
+        <w:rPr>
+          <w:lang w:val="en-US"/>
+        </w:rPr>
+      </w:pPr>
+    </w:p>
+    <w:p>
+      <w:pPr>
+        <w:rPr>
+          <w:lang w:val="en-US"/>
+        </w:rPr>
+      </w:pPr>
+    </w:p>
+    <w:p>
+      <w:pPr>
+        <w:rPr>
+          <w:lang w:val="en-US"/>
+        </w:rPr>
+      </w:pPr>
+    </w:p>
+    <w:p>
+      <w:pPr>
+        <w:rPr>
+          <w:lang w:val="en-US"/>
+        </w:rPr>
+      </w:pPr>
+    </w:p>
+    <w:p>
+      <w:pPr>
+        <w:rPr>
+          <w:lang w:val="en-US"/>
+        </w:rPr>
+      </w:pPr>
+    </w:p>
+    <w:p>
+      <w:pPr>
+        <w:rPr>
+          <w:lang w:val="en-US"/>
+        </w:rPr>
+      </w:pPr>
+    </w:p>
+    <w:p>
+      <w:pPr>
+        <w:rPr>
+          <w:lang w:val="en-US"/>
+        </w:rPr>
+      </w:pPr>
+    </w:p>
+    <w:p>
+      <w:pPr>
+        <w:rPr>
+          <w:lang w:val="en-US"/>
+        </w:rPr>
+      </w:pPr>
+    </w:p>
+    <w:p>
+      <w:pPr>
+        <w:rPr>
+          <w:lang w:val="en-US"/>
+        </w:rPr>
+      </w:pPr>
+    </w:p>
+    <w:p>
+      <w:pPr>
+        <w:pStyle w:val="Heading2"/>
+        <w:rPr>
+          <w:lang w:val="en-US"/>
+        </w:rPr>
+      </w:pPr>
+      <w:bookmarkStart w:id="108" w:name="_Toc25849141"/>
+      <w:r>
+        <w:rPr>
+          <w:lang w:val="en-US"/>
+        </w:rPr>
+        <w:lastRenderedPageBreak/>
+        <w:t>psi_common_delay</w:t>
+      </w:r>
+      <w:r>
+        <w:rPr>
+          <w:lang w:val="en-US"/>
+        </w:rPr>
+        <w:t>2</w:t>
+      </w:r>
+      <w:bookmarkEnd w:id="108"/>
+    </w:p>
+    <w:p>
+      <w:pPr>
+        <w:pStyle w:val="Heading3"/>
+        <w:rPr>
+          <w:lang w:val="en-US"/>
+        </w:rPr>
+      </w:pPr>
+      <w:r>
+        <w:rPr>
+          <w:lang w:val="en-US"/>
+        </w:rPr>
+        <w:t>Description</w:t>
+      </w:r>
+    </w:p>
+    <w:p>
+      <w:pPr>
+        <w:rPr>
+          <w:lang w:val="en-US"/>
+        </w:rPr>
+      </w:pPr>
+      <w:r>
+        <w:rPr>
+          <w:lang w:val="en-US"/>
+        </w:rPr>
+        <w:t>This component is</w:t>
+      </w:r>
+      <w:r>
+        <w:rPr>
+          <w:lang w:val="en-US"/>
+        </w:rPr>
+        <w:t xml:space="preserve"> slightly the same as the </w:t>
+      </w:r>
+      <w:r>
+        <w:rPr>
+          <w:b/>
+          <w:i/>
+          <w:lang w:val="en-US"/>
+        </w:rPr>
+        <w:t>psi_common_delay</w:t>
+      </w:r>
+      <w:r>
+        <w:rPr>
+          <w:i/>
+          <w:lang w:val="en-US"/>
+        </w:rPr>
+        <w:t xml:space="preserve"> </w:t>
+      </w:r>
+      <w:r>
+        <w:rPr>
+          <w:lang w:val="en-US"/>
+        </w:rPr>
+        <w:t>(cf. §</w:t>
+      </w:r>
+      <w:hyperlink w:anchor="_psi_common_delay" w:history="1">
+        <w:r>
+          <w:rPr>
+            <w:rStyle w:val="Hyperlink"/>
+            <w:sz w:val="21"/>
+            <w:lang w:val="en-US"/>
+          </w:rPr>
+          <w:t>11.1</w:t>
+        </w:r>
+      </w:hyperlink>
+      <w:r>
+        <w:rPr>
+          <w:lang w:val="en-US"/>
+        </w:rPr>
+        <w:t>)</w:t>
+      </w:r>
+      <w:r>
+        <w:rPr>
+          <w:lang w:val="en-US"/>
+        </w:rPr>
+        <w:t xml:space="preserve"> but here the delay can be settable during runtime by a register.</w:t>
+      </w:r>
+    </w:p>
+    <w:p>
+      <w:pPr>
+        <w:pStyle w:val="Heading3"/>
+        <w:rPr>
+          <w:lang w:val="en-US"/>
+        </w:rPr>
+      </w:pPr>
+      <w:r>
+        <w:rPr>
+          <w:lang w:val="en-US"/>
+        </w:rPr>
+        <w:t>Generics</w:t>
+      </w:r>
+    </w:p>
+    <w:p>
+      <w:pPr>
+        <w:spacing w:after="0"/>
+        <w:jc w:val="left"/>
+        <w:rPr>
+          <w:lang w:val="en-US"/>
+        </w:rPr>
+      </w:pPr>
+      <w:r>
+        <w:rPr>
+          <w:b/>
+          <w:lang w:val="en-US"/>
+        </w:rPr>
+        <w:t>Width_g</w:t>
+      </w:r>
+      <w:r>
+        <w:rPr>
+          <w:b/>
+          <w:lang w:val="en-US"/>
+        </w:rPr>
+        <w:tab/>
+      </w:r>
+      <w:r>
+        <w:rPr>
+          <w:b/>
+          <w:lang w:val="en-US"/>
+        </w:rPr>
+        <w:tab/>
+      </w:r>
+      <w:r>
+        <w:rPr>
+          <w:b/>
+          <w:lang w:val="en-US"/>
+        </w:rPr>
+        <w:tab/>
+      </w:r>
+      <w:r>
+        <w:rPr>
+          <w:lang w:val="en-US"/>
+        </w:rPr>
+        <w:t>Width of the data to delay</w:t>
+      </w:r>
+      <w:r>
+        <w:rPr>
+          <w:lang w:val="en-US"/>
+        </w:rPr>
+        <w:br/>
+      </w:r>
+      <w:r>
+        <w:rPr>
+          <w:b/>
+          <w:lang w:val="en-US"/>
+        </w:rPr>
+        <w:t>Resource_g</w:t>
+      </w:r>
+      <w:r>
+        <w:rPr>
+          <w:b/>
+          <w:lang w:val="en-US"/>
+        </w:rPr>
+        <w:tab/>
+      </w:r>
+      <w:r>
+        <w:rPr>
+          <w:b/>
+          <w:lang w:val="en-US"/>
+        </w:rPr>
+        <w:tab/>
+        <w:t>“</w:t>
+      </w:r>
+      <w:r>
+        <w:rPr>
+          <w:lang w:val="en-US"/>
+        </w:rPr>
+        <w:t xml:space="preserve">AUTO” (default) </w:t>
+      </w:r>
+      <w:r>
+        <w:rPr>
+          <w:lang w:val="en-US"/>
+        </w:rPr>
+        <w:tab/>
+        <w:t xml:space="preserve">automatically use SRL or BRAM according to </w:t>
+      </w:r>
+      <w:r>
+        <w:rPr>
+          <w:i/>
+          <w:lang w:val="en-US"/>
+        </w:rPr>
+        <w:t>BramThreshold_g</w:t>
+      </w:r>
+      <w:r>
+        <w:rPr>
+          <w:i/>
+          <w:lang w:val="en-US"/>
+        </w:rPr>
+        <w:br/>
+        <w:t xml:space="preserve"> </w:t>
+      </w:r>
+      <w:r>
+        <w:rPr>
+          <w:i/>
+          <w:lang w:val="en-US"/>
+        </w:rPr>
+        <w:tab/>
+      </w:r>
+      <w:r>
+        <w:rPr>
+          <w:i/>
+          <w:lang w:val="en-US"/>
+        </w:rPr>
+        <w:tab/>
+      </w:r>
+      <w:r>
+        <w:rPr>
+          <w:i/>
+          <w:lang w:val="en-US"/>
+        </w:rPr>
+        <w:tab/>
+      </w:r>
+      <w:r>
+        <w:rPr>
+          <w:i/>
+          <w:lang w:val="en-US"/>
+        </w:rPr>
+        <w:tab/>
+        <w:t>“</w:t>
+      </w:r>
+      <w:r>
+        <w:rPr>
+          <w:lang w:val="en-US"/>
+        </w:rPr>
+        <w:t xml:space="preserve">BRAM” </w:t>
+      </w:r>
+      <w:r>
+        <w:rPr>
+          <w:lang w:val="en-US"/>
+        </w:rPr>
+        <w:tab/>
+      </w:r>
+      <w:r>
+        <w:rPr>
+          <w:lang w:val="en-US"/>
+        </w:rPr>
+        <w:tab/>
+        <w:t>use Block RAM to implement the delay taps</w:t>
+      </w:r>
+      <w:r>
+        <w:rPr>
+          <w:lang w:val="en-US"/>
+        </w:rPr>
+        <w:br/>
+        <w:t xml:space="preserve"> </w:t>
+      </w:r>
+      <w:r>
+        <w:rPr>
+          <w:lang w:val="en-US"/>
+        </w:rPr>
+        <w:tab/>
+      </w:r>
+      <w:r>
+        <w:rPr>
+          <w:lang w:val="en-US"/>
+        </w:rPr>
+        <w:tab/>
+      </w:r>
+      <w:r>
+        <w:rPr>
+          <w:lang w:val="en-US"/>
+        </w:rPr>
+        <w:tab/>
+      </w:r>
+      <w:r>
+        <w:rPr>
+          <w:lang w:val="en-US"/>
+        </w:rPr>
+        <w:tab/>
+        <w:t>“SRL”</w:t>
+      </w:r>
+      <w:r>
+        <w:rPr>
+          <w:lang w:val="en-US"/>
+        </w:rPr>
+        <w:tab/>
+      </w:r>
+      <w:r>
+        <w:rPr>
+          <w:lang w:val="en-US"/>
+        </w:rPr>
+        <w:tab/>
+      </w:r>
+      <w:r>
+        <w:rPr>
+          <w:lang w:val="en-US"/>
+        </w:rPr>
+        <w:tab/>
+        <w:t xml:space="preserve">use SRLs (LUTs used as shift registers) to implement the delay </w:t>
+      </w:r>
+      <w:r>
+        <w:rPr>
+          <w:lang w:val="en-US"/>
+        </w:rPr>
+        <w:br/>
+        <w:t xml:space="preserve"> </w:t>
+      </w:r>
+      <w:r>
+        <w:rPr>
+          <w:lang w:val="en-US"/>
+        </w:rPr>
+        <w:tab/>
+      </w:r>
+      <w:r>
+        <w:rPr>
+          <w:lang w:val="en-US"/>
+        </w:rPr>
+        <w:tab/>
+      </w:r>
+      <w:r>
+        <w:rPr>
+          <w:lang w:val="en-US"/>
+        </w:rPr>
+        <w:tab/>
+      </w:r>
+      <w:r>
+        <w:rPr>
+          <w:lang w:val="en-US"/>
+        </w:rPr>
+        <w:tab/>
+      </w:r>
+      <w:r>
+        <w:rPr>
+          <w:lang w:val="en-US"/>
+        </w:rPr>
+        <w:tab/>
+      </w:r>
+      <w:r>
+        <w:rPr>
+          <w:lang w:val="en-US"/>
+        </w:rPr>
+        <w:tab/>
+      </w:r>
+      <w:r>
+        <w:rPr>
+          <w:lang w:val="en-US"/>
+        </w:rPr>
+        <w:tab/>
+        <w:t>taps</w:t>
+      </w:r>
+      <w:r>
+        <w:rPr>
+          <w:lang w:val="en-US"/>
+        </w:rPr>
+        <w:br/>
+      </w:r>
+      <w:r>
+        <w:rPr>
+          <w:b/>
+          <w:lang w:val="en-US"/>
+        </w:rPr>
+        <w:t>BramThreshold_g</w:t>
+      </w:r>
+      <w:r>
+        <w:rPr>
+          <w:b/>
+          <w:lang w:val="en-US"/>
+        </w:rPr>
+        <w:tab/>
+      </w:r>
+      <w:r>
+        <w:rPr>
+          <w:lang w:val="en-US"/>
+        </w:rPr>
+        <w:t xml:space="preserve">This generic controls the resources to use for the delay taps in case </w:t>
+      </w:r>
+      <w:r>
+        <w:rPr>
+          <w:i/>
+          <w:lang w:val="en-US"/>
+        </w:rPr>
+        <w:t xml:space="preserve">Resource_g = </w:t>
+      </w:r>
+      <w:r>
+        <w:rPr>
+          <w:i/>
+          <w:lang w:val="en-US"/>
+        </w:rPr>
+        <w:br/>
+        <w:t xml:space="preserve"> </w:t>
+      </w:r>
+      <w:r>
+        <w:rPr>
+          <w:i/>
+          <w:lang w:val="en-US"/>
+        </w:rPr>
+        <w:tab/>
+      </w:r>
+      <w:r>
+        <w:rPr>
+          <w:i/>
+          <w:lang w:val="en-US"/>
+        </w:rPr>
+        <w:tab/>
+      </w:r>
+      <w:r>
+        <w:rPr>
+          <w:i/>
+          <w:lang w:val="en-US"/>
+        </w:rPr>
+        <w:tab/>
+      </w:r>
+      <w:r>
+        <w:rPr>
+          <w:i/>
+          <w:lang w:val="en-US"/>
+        </w:rPr>
+        <w:tab/>
+        <w:t xml:space="preserve">“AUTO”. </w:t>
+      </w:r>
+      <w:r>
+        <w:rPr>
+          <w:lang w:val="en-US"/>
+        </w:rPr>
+        <w:t xml:space="preserve">SRLs are used if </w:t>
+      </w:r>
+      <w:r>
+        <w:rPr>
+          <w:i/>
+          <w:lang w:val="en-US"/>
+        </w:rPr>
+        <w:t>Delay_g</w:t>
+      </w:r>
+      <w:r>
+        <w:rPr>
+          <w:lang w:val="en-US"/>
+        </w:rPr>
+        <w:t xml:space="preserve"> &lt; </w:t>
+      </w:r>
+      <w:r>
+        <w:rPr>
+          <w:i/>
+          <w:lang w:val="en-US"/>
+        </w:rPr>
+        <w:t>BramThreshold_g</w:t>
+      </w:r>
+      <w:r>
+        <w:rPr>
+          <w:lang w:val="en-US"/>
+        </w:rPr>
+        <w:t>. Otherwise BRAMs are used.</w:t>
+      </w:r>
+    </w:p>
+    <w:p>
+      <w:pPr>
+        <w:spacing w:after="0"/>
+        <w:jc w:val="left"/>
+        <w:rPr>
+          <w:lang w:val="en-US"/>
+        </w:rPr>
+      </w:pPr>
+      <w:r>
+        <w:rPr>
+          <w:b/>
+          <w:lang w:val="en-US"/>
+        </w:rPr>
+        <w:t>MaxDelay_g</w:t>
+      </w:r>
+      <w:r>
+        <w:rPr>
+          <w:b/>
+          <w:lang w:val="en-US"/>
+        </w:rPr>
+        <w:tab/>
+      </w:r>
+      <w:r>
+        <w:rPr>
+          <w:b/>
+          <w:lang w:val="en-US"/>
+        </w:rPr>
+        <w:tab/>
+      </w:r>
+      <w:r>
+        <w:rPr>
+          <w:lang w:val="en-US"/>
+        </w:rPr>
+        <w:t>Number of delay taps</w:t>
+      </w:r>
+    </w:p>
+    <w:p>
+      <w:pPr>
+        <w:spacing w:after="0"/>
+        <w:jc w:val="left"/>
+        <w:rPr>
+          <w:lang w:val="en-US"/>
+        </w:rPr>
+      </w:pPr>
+      <w:r>
+        <w:rPr>
+          <w:b/>
+          <w:lang w:val="en-US"/>
+        </w:rPr>
+        <w:t>RstPol_g</w:t>
+      </w:r>
+      <w:r>
+        <w:rPr>
+          <w:b/>
+          <w:lang w:val="en-US"/>
+        </w:rPr>
+        <w:tab/>
+      </w:r>
+      <w:r>
+        <w:rPr>
+          <w:b/>
+          <w:lang w:val="en-US"/>
+        </w:rPr>
+        <w:tab/>
+      </w:r>
+      <w:r>
+        <w:rPr>
+          <w:b/>
+          <w:lang w:val="en-US"/>
+        </w:rPr>
+        <w:tab/>
+      </w:r>
+      <w:r>
+        <w:rPr>
+          <w:lang w:val="en-US"/>
+        </w:rPr>
+        <w:t>Number of delay taps</w:t>
+      </w:r>
+      <w:r>
+        <w:rPr>
+          <w:lang w:val="en-US"/>
+        </w:rPr>
+        <w:br/>
+      </w:r>
+      <w:r>
+        <w:rPr>
+          <w:b/>
+          <w:lang w:val="en-US"/>
+        </w:rPr>
+        <w:t>RstState_g</w:t>
+      </w:r>
+      <w:r>
+        <w:rPr>
+          <w:b/>
+          <w:lang w:val="en-US"/>
+        </w:rPr>
+        <w:tab/>
+      </w:r>
+      <w:r>
+        <w:rPr>
+          <w:b/>
+          <w:lang w:val="en-US"/>
+        </w:rPr>
+        <w:tab/>
+      </w:r>
+      <w:r>
+        <w:rPr>
+          <w:b/>
+          <w:lang w:val="en-US"/>
+        </w:rPr>
+        <w:tab/>
+      </w:r>
+      <w:r>
+        <w:rPr>
+          <w:lang w:val="en-US"/>
+        </w:rPr>
+        <w:t xml:space="preserve">True </w:t>
+      </w:r>
+      <w:r>
+        <w:rPr>
+          <w:lang w:val="en-US"/>
+        </w:rPr>
+        <w:tab/>
+      </w:r>
+      <w:r>
+        <w:rPr>
+          <w:lang w:val="en-US"/>
+        </w:rPr>
+        <w:tab/>
+        <w:t>Persisting memory content is replaced by zeros after reset</w:t>
+      </w:r>
+      <w:r>
+        <w:rPr>
+          <w:lang w:val="en-US"/>
+        </w:rPr>
+        <w:br/>
+        <w:t xml:space="preserve"> </w:t>
+      </w:r>
+      <w:r>
+        <w:rPr>
+          <w:lang w:val="en-US"/>
+        </w:rPr>
+        <w:tab/>
+      </w:r>
+      <w:r>
+        <w:rPr>
+          <w:lang w:val="en-US"/>
+        </w:rPr>
+        <w:tab/>
+      </w:r>
+      <w:r>
+        <w:rPr>
+          <w:lang w:val="en-US"/>
+        </w:rPr>
+        <w:tab/>
+      </w:r>
+      <w:r>
+        <w:rPr>
+          <w:lang w:val="en-US"/>
+        </w:rPr>
+        <w:tab/>
+        <w:t>False</w:t>
+      </w:r>
+      <w:r>
+        <w:rPr>
+          <w:lang w:val="en-US"/>
+        </w:rPr>
+        <w:tab/>
+      </w:r>
+      <w:r>
+        <w:rPr>
+          <w:lang w:val="en-US"/>
+        </w:rPr>
+        <w:tab/>
+        <w:t xml:space="preserve">Persisting memory content is visible at output after reset (less resource </w:t>
+      </w:r>
+      <w:r>
+        <w:rPr>
+          <w:lang w:val="en-US"/>
+        </w:rPr>
+        <w:br/>
+        <w:t xml:space="preserve"> </w:t>
+      </w:r>
+      <w:r>
+        <w:rPr>
+          <w:lang w:val="en-US"/>
+        </w:rPr>
+        <w:tab/>
+      </w:r>
+      <w:r>
+        <w:rPr>
+          <w:lang w:val="en-US"/>
+        </w:rPr>
+        <w:tab/>
+      </w:r>
+      <w:r>
+        <w:rPr>
+          <w:lang w:val="en-US"/>
+        </w:rPr>
+        <w:tab/>
+      </w:r>
+      <w:r>
+        <w:rPr>
+          <w:lang w:val="en-US"/>
+        </w:rPr>
+        <w:tab/>
+      </w:r>
+      <w:r>
+        <w:rPr>
+          <w:lang w:val="en-US"/>
+        </w:rPr>
+        <w:tab/>
+      </w:r>
+      <w:r>
+        <w:rPr>
+          <w:lang w:val="en-US"/>
+        </w:rPr>
+        <w:tab/>
+        <w:t>usage)</w:t>
+      </w:r>
+      <w:r>
+        <w:rPr>
+          <w:lang w:val="en-US"/>
+        </w:rPr>
+        <w:br/>
+      </w:r>
+      <w:r>
+        <w:rPr>
+          <w:b/>
+          <w:lang w:val="en-US"/>
+        </w:rPr>
+        <w:t>RamBehavior_g</w:t>
+      </w:r>
+      <w:r>
+        <w:rPr>
+          <w:b/>
+          <w:lang w:val="en-US"/>
+        </w:rPr>
+        <w:tab/>
+      </w:r>
+      <w:r>
+        <w:rPr>
+          <w:b/>
+          <w:lang w:val="en-US"/>
+        </w:rPr>
+        <w:tab/>
+      </w:r>
+      <w:r>
+        <w:rPr>
+          <w:lang w:val="en-US"/>
+        </w:rPr>
+        <w:t>“RBW”</w:t>
+      </w:r>
+      <w:r>
+        <w:rPr>
+          <w:lang w:val="en-US"/>
+        </w:rPr>
+        <w:tab/>
+      </w:r>
+      <w:r>
+        <w:rPr>
+          <w:lang w:val="en-US"/>
+        </w:rPr>
+        <w:tab/>
+        <w:t>Read-before-write implementation</w:t>
+      </w:r>
+      <w:r>
+        <w:rPr>
+          <w:lang w:val="en-US"/>
+        </w:rPr>
+        <w:br/>
+        <w:t xml:space="preserve"> </w:t>
+      </w:r>
+      <w:r>
+        <w:rPr>
+          <w:lang w:val="en-US"/>
+        </w:rPr>
+        <w:tab/>
+      </w:r>
+      <w:r>
+        <w:rPr>
+          <w:lang w:val="en-US"/>
+        </w:rPr>
+        <w:tab/>
+      </w:r>
+      <w:r>
+        <w:rPr>
+          <w:lang w:val="en-US"/>
+        </w:rPr>
+        <w:tab/>
+      </w:r>
+      <w:r>
+        <w:rPr>
+          <w:lang w:val="en-US"/>
+        </w:rPr>
+        <w:tab/>
+        <w:t>“WBR”</w:t>
+      </w:r>
+      <w:r>
+        <w:rPr>
+          <w:lang w:val="en-US"/>
+        </w:rPr>
+        <w:tab/>
+      </w:r>
+      <w:r>
+        <w:rPr>
+          <w:lang w:val="en-US"/>
+        </w:rPr>
+        <w:tab/>
+        <w:t>Write-before-read implementation</w:t>
+      </w:r>
+      <w:r>
+        <w:rPr>
+          <w:lang w:val="en-US"/>
+        </w:rPr>
+        <w:br/>
+        <w:t xml:space="preserve"> </w:t>
+      </w:r>
+      <w:r>
+        <w:rPr>
+          <w:lang w:val="en-US"/>
+        </w:rPr>
+        <w:tab/>
+      </w:r>
+      <w:r>
+        <w:rPr>
+          <w:lang w:val="en-US"/>
+        </w:rPr>
+        <w:tab/>
+      </w:r>
+      <w:r>
+        <w:rPr>
+          <w:lang w:val="en-US"/>
+        </w:rPr>
+        <w:tab/>
+      </w:r>
+      <w:r>
+        <w:rPr>
+          <w:lang w:val="en-US"/>
+        </w:rPr>
+        <w:tab/>
+        <w:t>This generic is only used if a BRAM is used for the delay.</w:t>
+      </w:r>
+    </w:p>
+    <w:p>
+      <w:pPr>
+        <w:pStyle w:val="Heading3"/>
+        <w:rPr>
+          <w:lang w:val="en-US"/>
+        </w:rPr>
+      </w:pPr>
+      <w:r>
+        <w:rPr>
+          <w:lang w:val="en-US"/>
+        </w:rPr>
+        <w:t>Interfaces</w:t>
+      </w:r>
+    </w:p>
+    <w:tbl>
+      <w:tblPr>
+        <w:tblStyle w:val="TableGrid"/>
+        <w:tblW w:w="0" w:type="auto"/>
+        <w:tblInd w:w="38" w:type="dxa"/>
+        <w:tblLook w:val="04A0" w:firstRow="1" w:lastRow="0" w:firstColumn="1" w:lastColumn="0" w:noHBand="0" w:noVBand="1"/>
+      </w:tblPr>
+      <w:tblGrid>
+        <w:gridCol w:w="1569"/>
+        <w:gridCol w:w="1134"/>
+        <w:gridCol w:w="2306"/>
+        <w:gridCol w:w="5374"/>
+      </w:tblGrid>
+      <w:tr>
+        <w:trPr>
+          <w:trHeight w:val="369"/>
+        </w:trPr>
+        <w:tc>
+          <w:tcPr>
+            <w:tcW w:w="1579" w:type="dxa"/>
+            <w:tcBorders>
+              <w:bottom w:val="single" w:sz="4" w:space="0" w:color="auto"/>
+            </w:tcBorders>
+            <w:shd w:val="pct15" w:color="auto" w:fill="auto"/>
+            <w:vAlign w:val="center"/>
+          </w:tcPr>
+          <w:p>
+            <w:pPr>
+              <w:pStyle w:val="TableHeader"/>
+            </w:pPr>
+            <w:r>
+              <w:t>Signal</w:t>
+            </w:r>
+          </w:p>
+        </w:tc>
+        <w:tc>
+          <w:tcPr>
+            <w:tcW w:w="1134" w:type="dxa"/>
+            <w:shd w:val="pct15" w:color="auto" w:fill="auto"/>
+            <w:vAlign w:val="center"/>
+          </w:tcPr>
+          <w:p>
+            <w:pPr>
+              <w:pStyle w:val="TableHeader"/>
+              <w:jc w:val="center"/>
+            </w:pPr>
+            <w:r>
+              <w:t>Direction</w:t>
+            </w:r>
+          </w:p>
+        </w:tc>
+        <w:tc>
+          <w:tcPr>
+            <w:tcW w:w="2242" w:type="dxa"/>
+            <w:shd w:val="pct15" w:color="auto" w:fill="auto"/>
+            <w:vAlign w:val="center"/>
+          </w:tcPr>
+          <w:p>
+            <w:pPr>
+              <w:pStyle w:val="TableHeader"/>
+              <w:jc w:val="center"/>
+            </w:pPr>
+            <w:r>
+              <w:t>Width</w:t>
+            </w:r>
+          </w:p>
+        </w:tc>
+        <w:tc>
+          <w:tcPr>
+            <w:tcW w:w="5428" w:type="dxa"/>
+            <w:shd w:val="pct15" w:color="auto" w:fill="auto"/>
+            <w:vAlign w:val="center"/>
+          </w:tcPr>
+          <w:p>
+            <w:pPr>
+              <w:pStyle w:val="TableHeader"/>
+            </w:pPr>
+            <w:r>
+              <w:t>Description</w:t>
+            </w:r>
+          </w:p>
+        </w:tc>
+      </w:tr>
+      <w:tr>
+        <w:trPr>
+          <w:trHeight w:val="369"/>
+        </w:trPr>
+        <w:tc>
+          <w:tcPr>
+            <w:tcW w:w="10383" w:type="dxa"/>
+            <w:gridSpan w:val="4"/>
+            <w:shd w:val="pct5" w:color="auto" w:fill="auto"/>
+            <w:vAlign w:val="center"/>
+          </w:tcPr>
+          <w:p>
+            <w:pPr>
+              <w:pStyle w:val="TableContent"/>
+              <w:rPr>
+                <w:b/>
+                <w:i/>
+              </w:rPr>
+            </w:pPr>
+            <w:r>
+              <w:rPr>
+                <w:b/>
+                <w:i/>
+              </w:rPr>
+              <w:t>Control Signals</w:t>
+            </w:r>
+          </w:p>
+        </w:tc>
+      </w:tr>
+      <w:tr>
+        <w:trPr>
+          <w:trHeight w:val="369"/>
+        </w:trPr>
+        <w:tc>
+          <w:tcPr>
+            <w:tcW w:w="1579" w:type="dxa"/>
+            <w:shd w:val="pct5" w:color="auto" w:fill="auto"/>
+            <w:vAlign w:val="center"/>
+          </w:tcPr>
+          <w:p>
+            <w:pPr>
+              <w:pStyle w:val="TableContent"/>
+            </w:pPr>
+            <w:r>
+              <w:t>clk_i</w:t>
+            </w:r>
+          </w:p>
+        </w:tc>
+        <w:tc>
+          <w:tcPr>
+            <w:tcW w:w="1134" w:type="dxa"/>
+            <w:vAlign w:val="center"/>
+          </w:tcPr>
+          <w:p>
+            <w:pPr>
+              <w:pStyle w:val="TableContent"/>
+              <w:jc w:val="center"/>
+            </w:pPr>
+            <w:r>
+              <w:t>Input</w:t>
+            </w:r>
+          </w:p>
+        </w:tc>
+        <w:tc>
+          <w:tcPr>
+            <w:tcW w:w="2242" w:type="dxa"/>
+            <w:vAlign w:val="center"/>
+          </w:tcPr>
+          <w:p>
+            <w:pPr>
+              <w:pStyle w:val="TableContent"/>
+              <w:jc w:val="center"/>
+            </w:pPr>
+            <w:r>
+              <w:t>1</w:t>
+            </w:r>
+          </w:p>
+        </w:tc>
+        <w:tc>
+          <w:tcPr>
+            <w:tcW w:w="5428" w:type="dxa"/>
+            <w:vAlign w:val="center"/>
+          </w:tcPr>
+          <w:p>
+            <w:pPr>
+              <w:pStyle w:val="TableContent"/>
+            </w:pPr>
+            <w:r>
+              <w:t>Clock</w:t>
+            </w:r>
+          </w:p>
+        </w:tc>
+      </w:tr>
+      <w:tr>
+        <w:trPr>
+          <w:trHeight w:val="369"/>
+        </w:trPr>
+        <w:tc>
+          <w:tcPr>
+            <w:tcW w:w="1579" w:type="dxa"/>
+            <w:shd w:val="pct5" w:color="auto" w:fill="auto"/>
+            <w:vAlign w:val="center"/>
+          </w:tcPr>
+          <w:p>
+            <w:pPr>
+              <w:pStyle w:val="TableContent"/>
+            </w:pPr>
+            <w:r>
+              <w:t>rst_i</w:t>
+            </w:r>
+          </w:p>
+        </w:tc>
+        <w:tc>
+          <w:tcPr>
+            <w:tcW w:w="1134" w:type="dxa"/>
+            <w:vAlign w:val="center"/>
+          </w:tcPr>
+          <w:p>
+            <w:pPr>
+              <w:pStyle w:val="TableContent"/>
+              <w:jc w:val="center"/>
+            </w:pPr>
+            <w:r>
+              <w:t>Input</w:t>
+            </w:r>
+          </w:p>
+        </w:tc>
+        <w:tc>
+          <w:tcPr>
+            <w:tcW w:w="2242" w:type="dxa"/>
+            <w:vAlign w:val="center"/>
+          </w:tcPr>
+          <w:p>
+            <w:pPr>
+              <w:pStyle w:val="TableContent"/>
+              <w:jc w:val="center"/>
+            </w:pPr>
+            <w:r>
+              <w:t>1</w:t>
+            </w:r>
+          </w:p>
+        </w:tc>
+        <w:tc>
+          <w:tcPr>
+            <w:tcW w:w="5428" w:type="dxa"/>
+            <w:vAlign w:val="center"/>
+          </w:tcPr>
+          <w:p>
+            <w:pPr>
+              <w:pStyle w:val="TableContent"/>
+            </w:pPr>
+            <w:r>
+              <w:t>Reset (</w:t>
+            </w:r>
+            <w:r>
+              <w:t>polarity set by generic</w:t>
+            </w:r>
+            <w:r>
+              <w:t>)</w:t>
+            </w:r>
+          </w:p>
+        </w:tc>
+      </w:tr>
+      <w:tr>
+        <w:trPr>
+          <w:trHeight w:val="369"/>
+        </w:trPr>
+        <w:tc>
+          <w:tcPr>
+            <w:tcW w:w="10383" w:type="dxa"/>
+            <w:gridSpan w:val="4"/>
+            <w:shd w:val="pct5" w:color="auto" w:fill="auto"/>
+            <w:vAlign w:val="center"/>
+          </w:tcPr>
+          <w:p>
+            <w:pPr>
+              <w:pStyle w:val="TableContent"/>
+            </w:pPr>
+            <w:r>
+              <w:rPr>
+                <w:b/>
+                <w:i/>
+              </w:rPr>
+              <w:t>Data</w:t>
+            </w:r>
+          </w:p>
+        </w:tc>
+      </w:tr>
+      <w:tr>
+        <w:trPr>
+          <w:trHeight w:val="369"/>
+        </w:trPr>
+        <w:tc>
+          <w:tcPr>
+            <w:tcW w:w="1579" w:type="dxa"/>
+            <w:shd w:val="pct5" w:color="auto" w:fill="auto"/>
+            <w:vAlign w:val="center"/>
+          </w:tcPr>
+          <w:p>
+            <w:pPr>
+              <w:pStyle w:val="TableContent"/>
+            </w:pPr>
+            <w:r>
+              <w:t>str_i</w:t>
+            </w:r>
+          </w:p>
+        </w:tc>
+        <w:tc>
+          <w:tcPr>
+            <w:tcW w:w="1134" w:type="dxa"/>
+            <w:vAlign w:val="center"/>
+          </w:tcPr>
+          <w:p>
+            <w:pPr>
+              <w:pStyle w:val="TableContent"/>
+              <w:jc w:val="center"/>
+            </w:pPr>
+            <w:r>
+              <w:t>Input</w:t>
+            </w:r>
+          </w:p>
+        </w:tc>
+        <w:tc>
+          <w:tcPr>
+            <w:tcW w:w="2242" w:type="dxa"/>
+            <w:vAlign w:val="center"/>
+          </w:tcPr>
+          <w:p>
+            <w:pPr>
+              <w:pStyle w:val="TableContent"/>
+              <w:jc w:val="center"/>
+            </w:pPr>
+            <w:r>
+              <w:t>1</w:t>
+            </w:r>
+          </w:p>
+        </w:tc>
+        <w:tc>
+          <w:tcPr>
+            <w:tcW w:w="5428" w:type="dxa"/>
+            <w:vAlign w:val="center"/>
+          </w:tcPr>
+          <w:p>
+            <w:pPr>
+              <w:pStyle w:val="TableContent"/>
+              <w:rPr>
+                <w:i/>
+              </w:rPr>
+            </w:pPr>
+            <w:r>
+              <w:t>InData valid (clock enable for shift register)</w:t>
+            </w:r>
+          </w:p>
+        </w:tc>
+      </w:tr>
+      <w:tr>
+        <w:trPr>
+          <w:trHeight w:val="369"/>
+        </w:trPr>
+        <w:tc>
+          <w:tcPr>
+            <w:tcW w:w="1579" w:type="dxa"/>
+            <w:shd w:val="pct5" w:color="auto" w:fill="auto"/>
+            <w:vAlign w:val="center"/>
+          </w:tcPr>
+          <w:p>
+            <w:pPr>
+              <w:pStyle w:val="TableContent"/>
+            </w:pPr>
+            <w:r>
+              <w:t>dat_i</w:t>
+            </w:r>
+          </w:p>
+        </w:tc>
+        <w:tc>
+          <w:tcPr>
+            <w:tcW w:w="1134" w:type="dxa"/>
+            <w:vAlign w:val="center"/>
+          </w:tcPr>
+          <w:p>
+            <w:pPr>
+              <w:pStyle w:val="TableContent"/>
+              <w:jc w:val="center"/>
+            </w:pPr>
+            <w:r>
+              <w:t>Input</w:t>
+            </w:r>
+          </w:p>
+        </w:tc>
+        <w:tc>
+          <w:tcPr>
+            <w:tcW w:w="2242" w:type="dxa"/>
+            <w:vAlign w:val="center"/>
+          </w:tcPr>
+          <w:p>
+            <w:pPr>
+              <w:pStyle w:val="TableContent"/>
+              <w:jc w:val="center"/>
+            </w:pPr>
+            <w:r>
+              <w:t>Width_g</w:t>
+            </w:r>
+          </w:p>
+        </w:tc>
+        <w:tc>
+          <w:tcPr>
+            <w:tcW w:w="5428" w:type="dxa"/>
+            <w:vAlign w:val="center"/>
+          </w:tcPr>
+          <w:p>
+            <w:pPr>
+              <w:pStyle w:val="TableContent"/>
+            </w:pPr>
+            <w:r>
+              <w:t>Data input</w:t>
+            </w:r>
+          </w:p>
+        </w:tc>
+      </w:tr>
+      <w:tr>
+        <w:trPr>
+          <w:trHeight w:val="369"/>
+        </w:trPr>
+        <w:tc>
+          <w:tcPr>
+            <w:tcW w:w="1579" w:type="dxa"/>
+            <w:shd w:val="pct5" w:color="auto" w:fill="auto"/>
+            <w:vAlign w:val="center"/>
+          </w:tcPr>
+          <w:p>
+            <w:pPr>
+              <w:pStyle w:val="TableContent"/>
+            </w:pPr>
+            <w:r>
+              <w:t>del_i</w:t>
+            </w:r>
+          </w:p>
+        </w:tc>
+        <w:tc>
+          <w:tcPr>
+            <w:tcW w:w="1134" w:type="dxa"/>
+            <w:vAlign w:val="center"/>
+          </w:tcPr>
+          <w:p>
+            <w:pPr>
+              <w:pStyle w:val="TableContent"/>
+              <w:jc w:val="center"/>
+            </w:pPr>
+            <w:r>
+              <w:t>Input</w:t>
+            </w:r>
+          </w:p>
+        </w:tc>
+        <w:tc>
+          <w:tcPr>
+            <w:tcW w:w="2242" w:type="dxa"/>
+            <w:vAlign w:val="center"/>
+          </w:tcPr>
+          <w:p>
+            <w:pPr>
+              <w:pStyle w:val="TableContent"/>
+              <w:jc w:val="center"/>
+            </w:pPr>
+            <w:r>
+              <w:t>Log2ceil(MaxDelay_g)</w:t>
+            </w:r>
+          </w:p>
+        </w:tc>
+        <w:tc>
+          <w:tcPr>
+            <w:tcW w:w="5428" w:type="dxa"/>
+            <w:vAlign w:val="center"/>
+          </w:tcPr>
+          <w:p>
+            <w:pPr>
+              <w:pStyle w:val="TableContent"/>
+            </w:pPr>
+            <w:r>
+              <w:t>Number of delay taps</w:t>
+            </w:r>
+          </w:p>
+        </w:tc>
+      </w:tr>
+      <w:tr>
+        <w:trPr>
+          <w:trHeight w:val="369"/>
+        </w:trPr>
+        <w:tc>
+          <w:tcPr>
+            <w:tcW w:w="1579" w:type="dxa"/>
+            <w:shd w:val="pct5" w:color="auto" w:fill="auto"/>
+            <w:vAlign w:val="center"/>
+          </w:tcPr>
+          <w:p>
+            <w:pPr>
+              <w:pStyle w:val="TableContent"/>
+            </w:pPr>
+            <w:r>
+              <w:t>dat_o</w:t>
+            </w:r>
+          </w:p>
+        </w:tc>
+        <w:tc>
+          <w:tcPr>
+            <w:tcW w:w="1134" w:type="dxa"/>
+            <w:vAlign w:val="center"/>
+          </w:tcPr>
+          <w:p>
+            <w:pPr>
+              <w:pStyle w:val="TableContent"/>
+              <w:jc w:val="center"/>
+            </w:pPr>
+            <w:r>
+              <w:t>Output</w:t>
+            </w:r>
+          </w:p>
+        </w:tc>
+        <w:tc>
+          <w:tcPr>
+            <w:tcW w:w="2242" w:type="dxa"/>
+            <w:vAlign w:val="center"/>
+          </w:tcPr>
+          <w:p>
+            <w:pPr>
+              <w:pStyle w:val="TableContent"/>
+              <w:jc w:val="center"/>
+            </w:pPr>
+            <w:r>
+              <w:t>Width_g</w:t>
+            </w:r>
+          </w:p>
+        </w:tc>
+        <w:tc>
+          <w:tcPr>
+            <w:tcW w:w="5428" w:type="dxa"/>
+            <w:vAlign w:val="center"/>
+          </w:tcPr>
+          <w:p>
+            <w:pPr>
+              <w:pStyle w:val="TableContent"/>
+            </w:pPr>
+            <w:r>
+              <w:t xml:space="preserve">Data output </w:t>
+            </w:r>
+          </w:p>
+        </w:tc>
+      </w:tr>
+    </w:tbl>
+    <w:p>
+      <w:pPr>
+        <w:jc w:val="left"/>
+        <w:rPr>
+          <w:lang w:val="en-US"/>
+        </w:rPr>
+      </w:pPr>
+    </w:p>
     <w:p>
       <w:pPr>
         <w:rPr>
@@ -63859,7 +65393,7 @@
       <mc:AlternateContent>
         <mc:Choice Requires="wps">
           <w:drawing>
-            <wp:anchor distT="0" distB="0" distL="114300" distR="114300" simplePos="0" relativeHeight="251658752" behindDoc="0" locked="0" layoutInCell="0" allowOverlap="1" wp14:anchorId="287E0E2B" wp14:editId="39292050">
+            <wp:anchor distT="0" distB="0" distL="114300" distR="114300" simplePos="0" relativeHeight="251658240" behindDoc="0" locked="0" layoutInCell="0" allowOverlap="1" wp14:anchorId="287E0E2B" wp14:editId="39292050">
               <wp:simplePos x="0" y="0"/>
               <wp:positionH relativeFrom="page">
                 <wp:posOffset>540385</wp:posOffset>
@@ -63930,7 +65464,7 @@
         </mc:Choice>
         <mc:Fallback>
           <w:pict>
-            <v:line w14:anchorId="22C9CE63" id="Line 2" o:spid="_x0000_s1026" style="position:absolute;z-index:251658752;visibility:visible;mso-wrap-style:square;mso-width-percent:0;mso-height-percent:0;mso-wrap-distance-left:9pt;mso-wrap-distance-top:0;mso-wrap-distance-right:9pt;mso-wrap-distance-bottom:0;mso-position-horizontal:absolute;mso-position-horizontal-relative:page;mso-position-vertical:absolute;mso-position-vertical-relative:page;mso-width-percent:0;mso-height-percent:0;mso-width-relative:page;mso-height-relative:page" from="42.55pt,802.3pt" to="552.75pt,802.35pt" o:gfxdata="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" o:allowincell="f" strokecolor="blue" strokeweight="1.5pt">
+            <v:line w14:anchorId="540A8252" id="Line 2" o:spid="_x0000_s1026" style="position:absolute;z-index:251658240;visibility:visible;mso-wrap-style:square;mso-width-percent:0;mso-height-percent:0;mso-wrap-distance-left:9pt;mso-wrap-distance-top:0;mso-wrap-distance-right:9pt;mso-wrap-distance-bottom:0;mso-position-horizontal:absolute;mso-position-horizontal-relative:page;mso-position-vertical:absolute;mso-position-vertical-relative:page;mso-width-percent:0;mso-height-percent:0;mso-width-relative:page;mso-height-relative:page" from="42.55pt,802.3pt" to="552.75pt,802.35pt" o:gfxdata="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" o:allowincell="f" strokecolor="blue" strokeweight="1.5pt">
               <v:stroke startarrowwidth="narrow" startarrowlength="short" endarrowwidth="narrow" endarrowlength="short"/>
               <w10:wrap anchorx="page" anchory="page"/>
             </v:line>
@@ -64018,7 +65552,7 @@
         <w:noProof/>
         <w:sz w:val="16"/>
       </w:rPr>
-      <w:t>14.11.2019</w:t>
+      <w:t>28.11.2019</w:t>
     </w:r>
     <w:r>
       <w:rPr>
@@ -64072,7 +65606,7 @@
         <w:sz w:val="16"/>
         <w:szCs w:val="16"/>
       </w:rPr>
-      <w:t>14</w:t>
+      <w:t>1</w:t>
     </w:r>
     <w:r>
       <w:rPr>
@@ -64199,7 +65733,7 @@
         </mc:Choice>
         <mc:Fallback>
           <w:pict>
-            <v:line w14:anchorId="2757E1D3" id="Line 1" o:spid="_x0000_s1026" style="position:absolute;z-index:251657216;visibility:visible;mso-wrap-style:square;mso-width-percent:0;mso-height-percent:0;mso-wrap-distance-left:9pt;mso-wrap-distance-top:0;mso-wrap-distance-right:9pt;mso-wrap-distance-bottom:0;mso-position-horizontal:absolute;mso-position-horizontal-relative:margin;mso-position-vertical:absolute;mso-position-vertical-relative:page;mso-width-percent:0;mso-height-percent:0;mso-width-relative:page;mso-height-relative:page" from="320.35pt,59.55pt" to="507.45pt,59.6pt" o:gfxdata="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" o:allowincell="f" strokecolor="blue" strokeweight="2pt">
+            <v:line w14:anchorId="43240E48" id="Line 1" o:spid="_x0000_s1026" style="position:absolute;z-index:251657216;visibility:visible;mso-wrap-style:square;mso-width-percent:0;mso-height-percent:0;mso-wrap-distance-left:9pt;mso-wrap-distance-top:0;mso-wrap-distance-right:9pt;mso-wrap-distance-bottom:0;mso-position-horizontal:absolute;mso-position-horizontal-relative:margin;mso-position-vertical:absolute;mso-position-vertical-relative:page;mso-width-percent:0;mso-height-percent:0;mso-width-relative:page;mso-height-relative:page" from="320.35pt,59.55pt" to="507.45pt,59.6pt" o:gfxdata="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" o:allowincell="f" strokecolor="blue" strokeweight="2pt">
               <v:stroke startarrowwidth="narrow" startarrowlength="short" endarrowwidth="narrow" endarrowlength="short"/>
               <w10:wrap anchorx="margin" anchory="page"/>
             </v:line>
@@ -71562,7 +73096,7 @@
 </file>
 
 <file path=customXml/itemProps1.xml><?xml version="1.0" encoding="utf-8"?>
-<ds:datastoreItem xmlns:ds="http://schemas.openxmlformats.org/officeDocument/2006/customXml" ds:itemID="{D790FF9D-4D55-48F3-BDBC-3DA3B6E3C349}">
+<ds:datastoreItem xmlns:ds="http://schemas.openxmlformats.org/officeDocument/2006/customXml" ds:itemID="{E3251CAC-38C2-4A62-A81F-78604590DCDF}">
   <ds:schemaRefs>
     <ds:schemaRef ds:uri="http://schemas.openxmlformats.org/officeDocument/2006/bibliography"/>
   </ds:schemaRefs>

</xml_diff>

<commit_message>
FEATURE: add hold off parameter as register for configurable pulse shaper NAME: suffix 2 replaced by cfg for readability
</commit_message>
<xml_diff>
--- a/doc/psi_common.docx
+++ b/doc/psi_common.docx
@@ -211,8 +211,6 @@
         <w:t>Table of Contents</w:t>
       </w:r>
     </w:p>
-    <w:bookmarkStart w:id="0" w:name="_GoBack"/>
-    <w:bookmarkEnd w:id="0"/>
     <w:p>
       <w:pPr>
         <w:pStyle w:val="TOC1"/>
@@ -245,7 +243,7 @@
         </w:rPr>
         <w:fldChar w:fldCharType="separate"/>
       </w:r>
-      <w:hyperlink w:anchor="_Toc25917159" w:history="1">
+      <w:hyperlink w:anchor="_Toc26190385" w:history="1">
         <w:r>
           <w:rPr>
             <w:rStyle w:val="Hyperlink"/>
@@ -291,7 +289,7 @@
             <w:noProof/>
             <w:webHidden/>
           </w:rPr>
-          <w:instrText xml:space="preserve"> PAGEREF _Toc25917159 \h </w:instrText>
+          <w:instrText xml:space="preserve"> PAGEREF _Toc26190385 \h </w:instrText>
         </w:r>
         <w:r>
           <w:rPr>
@@ -333,7 +331,7 @@
           <w:lang w:eastAsia="de-CH"/>
         </w:rPr>
       </w:pPr>
-      <w:hyperlink w:anchor="_Toc25917160" w:history="1">
+      <w:hyperlink w:anchor="_Toc26190386" w:history="1">
         <w:r>
           <w:rPr>
             <w:rStyle w:val="Hyperlink"/>
@@ -379,7 +377,7 @@
             <w:noProof/>
             <w:webHidden/>
           </w:rPr>
-          <w:instrText xml:space="preserve"> PAGEREF _Toc25917160 \h </w:instrText>
+          <w:instrText xml:space="preserve"> PAGEREF _Toc26190386 \h </w:instrText>
         </w:r>
         <w:r>
           <w:rPr>
@@ -421,7 +419,7 @@
           <w:lang w:eastAsia="de-CH"/>
         </w:rPr>
       </w:pPr>
-      <w:hyperlink w:anchor="_Toc25917161" w:history="1">
+      <w:hyperlink w:anchor="_Toc26190387" w:history="1">
         <w:r>
           <w:rPr>
             <w:rStyle w:val="Hyperlink"/>
@@ -467,7 +465,7 @@
             <w:noProof/>
             <w:webHidden/>
           </w:rPr>
-          <w:instrText xml:space="preserve"> PAGEREF _Toc25917161 \h </w:instrText>
+          <w:instrText xml:space="preserve"> PAGEREF _Toc26190387 \h </w:instrText>
         </w:r>
         <w:r>
           <w:rPr>
@@ -509,7 +507,7 @@
           <w:lang w:eastAsia="de-CH"/>
         </w:rPr>
       </w:pPr>
-      <w:hyperlink w:anchor="_Toc25917162" w:history="1">
+      <w:hyperlink w:anchor="_Toc26190388" w:history="1">
         <w:r>
           <w:rPr>
             <w:rStyle w:val="Hyperlink"/>
@@ -555,7 +553,7 @@
             <w:noProof/>
             <w:webHidden/>
           </w:rPr>
-          <w:instrText xml:space="preserve"> PAGEREF _Toc25917162 \h </w:instrText>
+          <w:instrText xml:space="preserve"> PAGEREF _Toc26190388 \h </w:instrText>
         </w:r>
         <w:r>
           <w:rPr>
@@ -597,7 +595,7 @@
           <w:lang w:eastAsia="de-CH"/>
         </w:rPr>
       </w:pPr>
-      <w:hyperlink w:anchor="_Toc25917163" w:history="1">
+      <w:hyperlink w:anchor="_Toc26190389" w:history="1">
         <w:r>
           <w:rPr>
             <w:rStyle w:val="Hyperlink"/>
@@ -643,7 +641,7 @@
             <w:noProof/>
             <w:webHidden/>
           </w:rPr>
-          <w:instrText xml:space="preserve"> PAGEREF _Toc25917163 \h </w:instrText>
+          <w:instrText xml:space="preserve"> PAGEREF _Toc26190389 \h </w:instrText>
         </w:r>
         <w:r>
           <w:rPr>
@@ -685,7 +683,7 @@
           <w:lang w:eastAsia="de-CH"/>
         </w:rPr>
       </w:pPr>
-      <w:hyperlink w:anchor="_Toc25917164" w:history="1">
+      <w:hyperlink w:anchor="_Toc26190390" w:history="1">
         <w:r>
           <w:rPr>
             <w:rStyle w:val="Hyperlink"/>
@@ -731,7 +729,7 @@
             <w:noProof/>
             <w:webHidden/>
           </w:rPr>
-          <w:instrText xml:space="preserve"> PAGEREF _Toc25917164 \h </w:instrText>
+          <w:instrText xml:space="preserve"> PAGEREF _Toc26190390 \h </w:instrText>
         </w:r>
         <w:r>
           <w:rPr>
@@ -773,7 +771,7 @@
           <w:lang w:eastAsia="de-CH"/>
         </w:rPr>
       </w:pPr>
-      <w:hyperlink w:anchor="_Toc25917165" w:history="1">
+      <w:hyperlink w:anchor="_Toc26190391" w:history="1">
         <w:r>
           <w:rPr>
             <w:rStyle w:val="Hyperlink"/>
@@ -819,7 +817,7 @@
             <w:noProof/>
             <w:webHidden/>
           </w:rPr>
-          <w:instrText xml:space="preserve"> PAGEREF _Toc25917165 \h </w:instrText>
+          <w:instrText xml:space="preserve"> PAGEREF _Toc26190391 \h </w:instrText>
         </w:r>
         <w:r>
           <w:rPr>
@@ -861,7 +859,7 @@
           <w:lang w:eastAsia="de-CH"/>
         </w:rPr>
       </w:pPr>
-      <w:hyperlink w:anchor="_Toc25917166" w:history="1">
+      <w:hyperlink w:anchor="_Toc26190392" w:history="1">
         <w:r>
           <w:rPr>
             <w:rStyle w:val="Hyperlink"/>
@@ -907,7 +905,7 @@
             <w:noProof/>
             <w:webHidden/>
           </w:rPr>
-          <w:instrText xml:space="preserve"> PAGEREF _Toc25917166 \h </w:instrText>
+          <w:instrText xml:space="preserve"> PAGEREF _Toc26190392 \h </w:instrText>
         </w:r>
         <w:r>
           <w:rPr>
@@ -949,7 +947,7 @@
           <w:lang w:eastAsia="de-CH"/>
         </w:rPr>
       </w:pPr>
-      <w:hyperlink w:anchor="_Toc25917167" w:history="1">
+      <w:hyperlink w:anchor="_Toc26190393" w:history="1">
         <w:r>
           <w:rPr>
             <w:rStyle w:val="Hyperlink"/>
@@ -995,7 +993,7 @@
             <w:noProof/>
             <w:webHidden/>
           </w:rPr>
-          <w:instrText xml:space="preserve"> PAGEREF _Toc25917167 \h </w:instrText>
+          <w:instrText xml:space="preserve"> PAGEREF _Toc26190393 \h </w:instrText>
         </w:r>
         <w:r>
           <w:rPr>
@@ -1037,7 +1035,7 @@
           <w:lang w:eastAsia="de-CH"/>
         </w:rPr>
       </w:pPr>
-      <w:hyperlink w:anchor="_Toc25917168" w:history="1">
+      <w:hyperlink w:anchor="_Toc26190394" w:history="1">
         <w:r>
           <w:rPr>
             <w:rStyle w:val="Hyperlink"/>
@@ -1083,7 +1081,7 @@
             <w:noProof/>
             <w:webHidden/>
           </w:rPr>
-          <w:instrText xml:space="preserve"> PAGEREF _Toc25917168 \h </w:instrText>
+          <w:instrText xml:space="preserve"> PAGEREF _Toc26190394 \h </w:instrText>
         </w:r>
         <w:r>
           <w:rPr>
@@ -1125,7 +1123,7 @@
           <w:lang w:eastAsia="de-CH"/>
         </w:rPr>
       </w:pPr>
-      <w:hyperlink w:anchor="_Toc25917169" w:history="1">
+      <w:hyperlink w:anchor="_Toc26190395" w:history="1">
         <w:r>
           <w:rPr>
             <w:rStyle w:val="Hyperlink"/>
@@ -1171,7 +1169,7 @@
             <w:noProof/>
             <w:webHidden/>
           </w:rPr>
-          <w:instrText xml:space="preserve"> PAGEREF _Toc25917169 \h </w:instrText>
+          <w:instrText xml:space="preserve"> PAGEREF _Toc26190395 \h </w:instrText>
         </w:r>
         <w:r>
           <w:rPr>
@@ -1213,7 +1211,7 @@
           <w:lang w:eastAsia="de-CH"/>
         </w:rPr>
       </w:pPr>
-      <w:hyperlink w:anchor="_Toc25917170" w:history="1">
+      <w:hyperlink w:anchor="_Toc26190396" w:history="1">
         <w:r>
           <w:rPr>
             <w:rStyle w:val="Hyperlink"/>
@@ -1259,7 +1257,7 @@
             <w:noProof/>
             <w:webHidden/>
           </w:rPr>
-          <w:instrText xml:space="preserve"> PAGEREF _Toc25917170 \h </w:instrText>
+          <w:instrText xml:space="preserve"> PAGEREF _Toc26190396 \h </w:instrText>
         </w:r>
         <w:r>
           <w:rPr>
@@ -1301,7 +1299,7 @@
           <w:lang w:eastAsia="de-CH"/>
         </w:rPr>
       </w:pPr>
-      <w:hyperlink w:anchor="_Toc25917171" w:history="1">
+      <w:hyperlink w:anchor="_Toc26190397" w:history="1">
         <w:r>
           <w:rPr>
             <w:rStyle w:val="Hyperlink"/>
@@ -1347,7 +1345,7 @@
             <w:noProof/>
             <w:webHidden/>
           </w:rPr>
-          <w:instrText xml:space="preserve"> PAGEREF _Toc25917171 \h </w:instrText>
+          <w:instrText xml:space="preserve"> PAGEREF _Toc26190397 \h </w:instrText>
         </w:r>
         <w:r>
           <w:rPr>
@@ -1389,7 +1387,7 @@
           <w:lang w:eastAsia="de-CH"/>
         </w:rPr>
       </w:pPr>
-      <w:hyperlink w:anchor="_Toc25917172" w:history="1">
+      <w:hyperlink w:anchor="_Toc26190398" w:history="1">
         <w:r>
           <w:rPr>
             <w:rStyle w:val="Hyperlink"/>
@@ -1435,7 +1433,7 @@
             <w:noProof/>
             <w:webHidden/>
           </w:rPr>
-          <w:instrText xml:space="preserve"> PAGEREF _Toc25917172 \h </w:instrText>
+          <w:instrText xml:space="preserve"> PAGEREF _Toc26190398 \h </w:instrText>
         </w:r>
         <w:r>
           <w:rPr>
@@ -1477,7 +1475,7 @@
           <w:lang w:eastAsia="de-CH"/>
         </w:rPr>
       </w:pPr>
-      <w:hyperlink w:anchor="_Toc25917173" w:history="1">
+      <w:hyperlink w:anchor="_Toc26190399" w:history="1">
         <w:r>
           <w:rPr>
             <w:rStyle w:val="Hyperlink"/>
@@ -1523,7 +1521,7 @@
             <w:noProof/>
             <w:webHidden/>
           </w:rPr>
-          <w:instrText xml:space="preserve"> PAGEREF _Toc25917173 \h </w:instrText>
+          <w:instrText xml:space="preserve"> PAGEREF _Toc26190399 \h </w:instrText>
         </w:r>
         <w:r>
           <w:rPr>
@@ -1565,7 +1563,7 @@
           <w:lang w:eastAsia="de-CH"/>
         </w:rPr>
       </w:pPr>
-      <w:hyperlink w:anchor="_Toc25917174" w:history="1">
+      <w:hyperlink w:anchor="_Toc26190400" w:history="1">
         <w:r>
           <w:rPr>
             <w:rStyle w:val="Hyperlink"/>
@@ -1611,7 +1609,7 @@
             <w:noProof/>
             <w:webHidden/>
           </w:rPr>
-          <w:instrText xml:space="preserve"> PAGEREF _Toc25917174 \h </w:instrText>
+          <w:instrText xml:space="preserve"> PAGEREF _Toc26190400 \h </w:instrText>
         </w:r>
         <w:r>
           <w:rPr>
@@ -1653,7 +1651,7 @@
           <w:lang w:eastAsia="de-CH"/>
         </w:rPr>
       </w:pPr>
-      <w:hyperlink w:anchor="_Toc25917175" w:history="1">
+      <w:hyperlink w:anchor="_Toc26190401" w:history="1">
         <w:r>
           <w:rPr>
             <w:rStyle w:val="Hyperlink"/>
@@ -1699,7 +1697,7 @@
             <w:noProof/>
             <w:webHidden/>
           </w:rPr>
-          <w:instrText xml:space="preserve"> PAGEREF _Toc25917175 \h </w:instrText>
+          <w:instrText xml:space="preserve"> PAGEREF _Toc26190401 \h </w:instrText>
         </w:r>
         <w:r>
           <w:rPr>
@@ -1741,7 +1739,7 @@
           <w:lang w:eastAsia="de-CH"/>
         </w:rPr>
       </w:pPr>
-      <w:hyperlink w:anchor="_Toc25917176" w:history="1">
+      <w:hyperlink w:anchor="_Toc26190402" w:history="1">
         <w:r>
           <w:rPr>
             <w:rStyle w:val="Hyperlink"/>
@@ -1787,7 +1785,7 @@
             <w:noProof/>
             <w:webHidden/>
           </w:rPr>
-          <w:instrText xml:space="preserve"> PAGEREF _Toc25917176 \h </w:instrText>
+          <w:instrText xml:space="preserve"> PAGEREF _Toc26190402 \h </w:instrText>
         </w:r>
         <w:r>
           <w:rPr>
@@ -1829,7 +1827,7 @@
           <w:lang w:eastAsia="de-CH"/>
         </w:rPr>
       </w:pPr>
-      <w:hyperlink w:anchor="_Toc25917177" w:history="1">
+      <w:hyperlink w:anchor="_Toc26190403" w:history="1">
         <w:r>
           <w:rPr>
             <w:rStyle w:val="Hyperlink"/>
@@ -1875,7 +1873,7 @@
             <w:noProof/>
             <w:webHidden/>
           </w:rPr>
-          <w:instrText xml:space="preserve"> PAGEREF _Toc25917177 \h </w:instrText>
+          <w:instrText xml:space="preserve"> PAGEREF _Toc26190403 \h </w:instrText>
         </w:r>
         <w:r>
           <w:rPr>
@@ -1917,7 +1915,7 @@
           <w:lang w:eastAsia="de-CH"/>
         </w:rPr>
       </w:pPr>
-      <w:hyperlink w:anchor="_Toc25917178" w:history="1">
+      <w:hyperlink w:anchor="_Toc26190404" w:history="1">
         <w:r>
           <w:rPr>
             <w:rStyle w:val="Hyperlink"/>
@@ -1963,7 +1961,7 @@
             <w:noProof/>
             <w:webHidden/>
           </w:rPr>
-          <w:instrText xml:space="preserve"> PAGEREF _Toc25917178 \h </w:instrText>
+          <w:instrText xml:space="preserve"> PAGEREF _Toc26190404 \h </w:instrText>
         </w:r>
         <w:r>
           <w:rPr>
@@ -2005,7 +2003,7 @@
           <w:lang w:eastAsia="de-CH"/>
         </w:rPr>
       </w:pPr>
-      <w:hyperlink w:anchor="_Toc25917179" w:history="1">
+      <w:hyperlink w:anchor="_Toc26190405" w:history="1">
         <w:r>
           <w:rPr>
             <w:rStyle w:val="Hyperlink"/>
@@ -2051,7 +2049,7 @@
             <w:noProof/>
             <w:webHidden/>
           </w:rPr>
-          <w:instrText xml:space="preserve"> PAGEREF _Toc25917179 \h </w:instrText>
+          <w:instrText xml:space="preserve"> PAGEREF _Toc26190405 \h </w:instrText>
         </w:r>
         <w:r>
           <w:rPr>
@@ -2081,6 +2079,8 @@
           <w:fldChar w:fldCharType="end"/>
         </w:r>
       </w:hyperlink>
+      <w:bookmarkStart w:id="0" w:name="_GoBack"/>
+      <w:bookmarkEnd w:id="0"/>
     </w:p>
     <w:p>
       <w:pPr>
@@ -2093,7 +2093,7 @@
           <w:lang w:eastAsia="de-CH"/>
         </w:rPr>
       </w:pPr>
-      <w:hyperlink w:anchor="_Toc25917180" w:history="1">
+      <w:hyperlink w:anchor="_Toc26190406" w:history="1">
         <w:r>
           <w:rPr>
             <w:rStyle w:val="Hyperlink"/>
@@ -2139,7 +2139,7 @@
             <w:noProof/>
             <w:webHidden/>
           </w:rPr>
-          <w:instrText xml:space="preserve"> PAGEREF _Toc25917180 \h </w:instrText>
+          <w:instrText xml:space="preserve"> PAGEREF _Toc26190406 \h </w:instrText>
         </w:r>
         <w:r>
           <w:rPr>
@@ -2181,7 +2181,7 @@
           <w:lang w:eastAsia="de-CH"/>
         </w:rPr>
       </w:pPr>
-      <w:hyperlink w:anchor="_Toc25917181" w:history="1">
+      <w:hyperlink w:anchor="_Toc26190407" w:history="1">
         <w:r>
           <w:rPr>
             <w:rStyle w:val="Hyperlink"/>
@@ -2227,7 +2227,7 @@
             <w:noProof/>
             <w:webHidden/>
           </w:rPr>
-          <w:instrText xml:space="preserve"> PAGEREF _Toc25917181 \h </w:instrText>
+          <w:instrText xml:space="preserve"> PAGEREF _Toc26190407 \h </w:instrText>
         </w:r>
         <w:r>
           <w:rPr>
@@ -2269,7 +2269,7 @@
           <w:lang w:eastAsia="de-CH"/>
         </w:rPr>
       </w:pPr>
-      <w:hyperlink w:anchor="_Toc25917182" w:history="1">
+      <w:hyperlink w:anchor="_Toc26190408" w:history="1">
         <w:r>
           <w:rPr>
             <w:rStyle w:val="Hyperlink"/>
@@ -2315,7 +2315,7 @@
             <w:noProof/>
             <w:webHidden/>
           </w:rPr>
-          <w:instrText xml:space="preserve"> PAGEREF _Toc25917182 \h </w:instrText>
+          <w:instrText xml:space="preserve"> PAGEREF _Toc26190408 \h </w:instrText>
         </w:r>
         <w:r>
           <w:rPr>
@@ -2357,7 +2357,7 @@
           <w:lang w:eastAsia="de-CH"/>
         </w:rPr>
       </w:pPr>
-      <w:hyperlink w:anchor="_Toc25917183" w:history="1">
+      <w:hyperlink w:anchor="_Toc26190409" w:history="1">
         <w:r>
           <w:rPr>
             <w:rStyle w:val="Hyperlink"/>
@@ -2403,7 +2403,7 @@
             <w:noProof/>
             <w:webHidden/>
           </w:rPr>
-          <w:instrText xml:space="preserve"> PAGEREF _Toc25917183 \h </w:instrText>
+          <w:instrText xml:space="preserve"> PAGEREF _Toc26190409 \h </w:instrText>
         </w:r>
         <w:r>
           <w:rPr>
@@ -2445,7 +2445,7 @@
           <w:lang w:eastAsia="de-CH"/>
         </w:rPr>
       </w:pPr>
-      <w:hyperlink w:anchor="_Toc25917184" w:history="1">
+      <w:hyperlink w:anchor="_Toc26190410" w:history="1">
         <w:r>
           <w:rPr>
             <w:rStyle w:val="Hyperlink"/>
@@ -2491,7 +2491,7 @@
             <w:noProof/>
             <w:webHidden/>
           </w:rPr>
-          <w:instrText xml:space="preserve"> PAGEREF _Toc25917184 \h </w:instrText>
+          <w:instrText xml:space="preserve"> PAGEREF _Toc26190410 \h </w:instrText>
         </w:r>
         <w:r>
           <w:rPr>
@@ -2533,7 +2533,7 @@
           <w:lang w:eastAsia="de-CH"/>
         </w:rPr>
       </w:pPr>
-      <w:hyperlink w:anchor="_Toc25917185" w:history="1">
+      <w:hyperlink w:anchor="_Toc26190411" w:history="1">
         <w:r>
           <w:rPr>
             <w:rStyle w:val="Hyperlink"/>
@@ -2579,7 +2579,7 @@
             <w:noProof/>
             <w:webHidden/>
           </w:rPr>
-          <w:instrText xml:space="preserve"> PAGEREF _Toc25917185 \h </w:instrText>
+          <w:instrText xml:space="preserve"> PAGEREF _Toc26190411 \h </w:instrText>
         </w:r>
         <w:r>
           <w:rPr>
@@ -2621,7 +2621,7 @@
           <w:lang w:eastAsia="de-CH"/>
         </w:rPr>
       </w:pPr>
-      <w:hyperlink w:anchor="_Toc25917186" w:history="1">
+      <w:hyperlink w:anchor="_Toc26190412" w:history="1">
         <w:r>
           <w:rPr>
             <w:rStyle w:val="Hyperlink"/>
@@ -2667,7 +2667,7 @@
             <w:noProof/>
             <w:webHidden/>
           </w:rPr>
-          <w:instrText xml:space="preserve"> PAGEREF _Toc25917186 \h </w:instrText>
+          <w:instrText xml:space="preserve"> PAGEREF _Toc26190412 \h </w:instrText>
         </w:r>
         <w:r>
           <w:rPr>
@@ -2709,7 +2709,7 @@
           <w:lang w:eastAsia="de-CH"/>
         </w:rPr>
       </w:pPr>
-      <w:hyperlink w:anchor="_Toc25917187" w:history="1">
+      <w:hyperlink w:anchor="_Toc26190413" w:history="1">
         <w:r>
           <w:rPr>
             <w:rStyle w:val="Hyperlink"/>
@@ -2755,7 +2755,7 @@
             <w:noProof/>
             <w:webHidden/>
           </w:rPr>
-          <w:instrText xml:space="preserve"> PAGEREF _Toc25917187 \h </w:instrText>
+          <w:instrText xml:space="preserve"> PAGEREF _Toc26190413 \h </w:instrText>
         </w:r>
         <w:r>
           <w:rPr>
@@ -2797,7 +2797,7 @@
           <w:lang w:eastAsia="de-CH"/>
         </w:rPr>
       </w:pPr>
-      <w:hyperlink w:anchor="_Toc25917188" w:history="1">
+      <w:hyperlink w:anchor="_Toc26190414" w:history="1">
         <w:r>
           <w:rPr>
             <w:rStyle w:val="Hyperlink"/>
@@ -2843,7 +2843,7 @@
             <w:noProof/>
             <w:webHidden/>
           </w:rPr>
-          <w:instrText xml:space="preserve"> PAGEREF _Toc25917188 \h </w:instrText>
+          <w:instrText xml:space="preserve"> PAGEREF _Toc26190414 \h </w:instrText>
         </w:r>
         <w:r>
           <w:rPr>
@@ -2885,7 +2885,7 @@
           <w:lang w:eastAsia="de-CH"/>
         </w:rPr>
       </w:pPr>
-      <w:hyperlink w:anchor="_Toc25917189" w:history="1">
+      <w:hyperlink w:anchor="_Toc26190415" w:history="1">
         <w:r>
           <w:rPr>
             <w:rStyle w:val="Hyperlink"/>
@@ -2931,7 +2931,7 @@
             <w:noProof/>
             <w:webHidden/>
           </w:rPr>
-          <w:instrText xml:space="preserve"> PAGEREF _Toc25917189 \h </w:instrText>
+          <w:instrText xml:space="preserve"> PAGEREF _Toc26190415 \h </w:instrText>
         </w:r>
         <w:r>
           <w:rPr>
@@ -2973,7 +2973,7 @@
           <w:lang w:eastAsia="de-CH"/>
         </w:rPr>
       </w:pPr>
-      <w:hyperlink w:anchor="_Toc25917190" w:history="1">
+      <w:hyperlink w:anchor="_Toc26190416" w:history="1">
         <w:r>
           <w:rPr>
             <w:rStyle w:val="Hyperlink"/>
@@ -3019,7 +3019,7 @@
             <w:noProof/>
             <w:webHidden/>
           </w:rPr>
-          <w:instrText xml:space="preserve"> PAGEREF _Toc25917190 \h </w:instrText>
+          <w:instrText xml:space="preserve"> PAGEREF _Toc26190416 \h </w:instrText>
         </w:r>
         <w:r>
           <w:rPr>
@@ -3061,7 +3061,7 @@
           <w:lang w:eastAsia="de-CH"/>
         </w:rPr>
       </w:pPr>
-      <w:hyperlink w:anchor="_Toc25917191" w:history="1">
+      <w:hyperlink w:anchor="_Toc26190417" w:history="1">
         <w:r>
           <w:rPr>
             <w:rStyle w:val="Hyperlink"/>
@@ -3107,7 +3107,7 @@
             <w:noProof/>
             <w:webHidden/>
           </w:rPr>
-          <w:instrText xml:space="preserve"> PAGEREF _Toc25917191 \h </w:instrText>
+          <w:instrText xml:space="preserve"> PAGEREF _Toc26190417 \h </w:instrText>
         </w:r>
         <w:r>
           <w:rPr>
@@ -3149,7 +3149,7 @@
           <w:lang w:eastAsia="de-CH"/>
         </w:rPr>
       </w:pPr>
-      <w:hyperlink w:anchor="_Toc25917192" w:history="1">
+      <w:hyperlink w:anchor="_Toc26190418" w:history="1">
         <w:r>
           <w:rPr>
             <w:rStyle w:val="Hyperlink"/>
@@ -3174,7 +3174,7 @@
             <w:noProof/>
             <w:lang w:val="en-US"/>
           </w:rPr>
-          <w:t>psi_common_pulse_shaper2</w:t>
+          <w:t>psi_common_pulse_shaper_cfg</w:t>
         </w:r>
         <w:r>
           <w:rPr>
@@ -3195,7 +3195,7 @@
             <w:noProof/>
             <w:webHidden/>
           </w:rPr>
-          <w:instrText xml:space="preserve"> PAGEREF _Toc25917192 \h </w:instrText>
+          <w:instrText xml:space="preserve"> PAGEREF _Toc26190418 \h </w:instrText>
         </w:r>
         <w:r>
           <w:rPr>
@@ -3237,7 +3237,7 @@
           <w:lang w:eastAsia="de-CH"/>
         </w:rPr>
       </w:pPr>
-      <w:hyperlink w:anchor="_Toc25917193" w:history="1">
+      <w:hyperlink w:anchor="_Toc26190419" w:history="1">
         <w:r>
           <w:rPr>
             <w:rStyle w:val="Hyperlink"/>
@@ -3283,7 +3283,7 @@
             <w:noProof/>
             <w:webHidden/>
           </w:rPr>
-          <w:instrText xml:space="preserve"> PAGEREF _Toc25917193 \h </w:instrText>
+          <w:instrText xml:space="preserve"> PAGEREF _Toc26190419 \h </w:instrText>
         </w:r>
         <w:r>
           <w:rPr>
@@ -3325,7 +3325,7 @@
           <w:lang w:eastAsia="de-CH"/>
         </w:rPr>
       </w:pPr>
-      <w:hyperlink w:anchor="_Toc25917194" w:history="1">
+      <w:hyperlink w:anchor="_Toc26190420" w:history="1">
         <w:r>
           <w:rPr>
             <w:rStyle w:val="Hyperlink"/>
@@ -3371,7 +3371,7 @@
             <w:noProof/>
             <w:webHidden/>
           </w:rPr>
-          <w:instrText xml:space="preserve"> PAGEREF _Toc25917194 \h </w:instrText>
+          <w:instrText xml:space="preserve"> PAGEREF _Toc26190420 \h </w:instrText>
         </w:r>
         <w:r>
           <w:rPr>
@@ -3413,7 +3413,7 @@
           <w:lang w:eastAsia="de-CH"/>
         </w:rPr>
       </w:pPr>
-      <w:hyperlink w:anchor="_Toc25917195" w:history="1">
+      <w:hyperlink w:anchor="_Toc26190421" w:history="1">
         <w:r>
           <w:rPr>
             <w:rStyle w:val="Hyperlink"/>
@@ -3459,7 +3459,7 @@
             <w:noProof/>
             <w:webHidden/>
           </w:rPr>
-          <w:instrText xml:space="preserve"> PAGEREF _Toc25917195 \h </w:instrText>
+          <w:instrText xml:space="preserve"> PAGEREF _Toc26190421 \h </w:instrText>
         </w:r>
         <w:r>
           <w:rPr>
@@ -3501,7 +3501,7 @@
           <w:lang w:eastAsia="de-CH"/>
         </w:rPr>
       </w:pPr>
-      <w:hyperlink w:anchor="_Toc25917196" w:history="1">
+      <w:hyperlink w:anchor="_Toc26190422" w:history="1">
         <w:r>
           <w:rPr>
             <w:rStyle w:val="Hyperlink"/>
@@ -3547,7 +3547,7 @@
             <w:noProof/>
             <w:webHidden/>
           </w:rPr>
-          <w:instrText xml:space="preserve"> PAGEREF _Toc25917196 \h </w:instrText>
+          <w:instrText xml:space="preserve"> PAGEREF _Toc26190422 \h </w:instrText>
         </w:r>
         <w:r>
           <w:rPr>
@@ -3589,7 +3589,7 @@
           <w:lang w:eastAsia="de-CH"/>
         </w:rPr>
       </w:pPr>
-      <w:hyperlink w:anchor="_Toc25917197" w:history="1">
+      <w:hyperlink w:anchor="_Toc26190423" w:history="1">
         <w:r>
           <w:rPr>
             <w:rStyle w:val="Hyperlink"/>
@@ -3635,7 +3635,7 @@
             <w:noProof/>
             <w:webHidden/>
           </w:rPr>
-          <w:instrText xml:space="preserve"> PAGEREF _Toc25917197 \h </w:instrText>
+          <w:instrText xml:space="preserve"> PAGEREF _Toc26190423 \h </w:instrText>
         </w:r>
         <w:r>
           <w:rPr>
@@ -3677,7 +3677,7 @@
           <w:lang w:eastAsia="de-CH"/>
         </w:rPr>
       </w:pPr>
-      <w:hyperlink w:anchor="_Toc25917198" w:history="1">
+      <w:hyperlink w:anchor="_Toc26190424" w:history="1">
         <w:r>
           <w:rPr>
             <w:rStyle w:val="Hyperlink"/>
@@ -3723,7 +3723,7 @@
             <w:noProof/>
             <w:webHidden/>
           </w:rPr>
-          <w:instrText xml:space="preserve"> PAGEREF _Toc25917198 \h </w:instrText>
+          <w:instrText xml:space="preserve"> PAGEREF _Toc26190424 \h </w:instrText>
         </w:r>
         <w:r>
           <w:rPr>
@@ -3765,7 +3765,7 @@
           <w:lang w:eastAsia="de-CH"/>
         </w:rPr>
       </w:pPr>
-      <w:hyperlink w:anchor="_Toc25917199" w:history="1">
+      <w:hyperlink w:anchor="_Toc26190425" w:history="1">
         <w:r>
           <w:rPr>
             <w:rStyle w:val="Hyperlink"/>
@@ -3811,7 +3811,7 @@
             <w:noProof/>
             <w:webHidden/>
           </w:rPr>
-          <w:instrText xml:space="preserve"> PAGEREF _Toc25917199 \h </w:instrText>
+          <w:instrText xml:space="preserve"> PAGEREF _Toc26190425 \h </w:instrText>
         </w:r>
         <w:r>
           <w:rPr>
@@ -3853,7 +3853,7 @@
           <w:lang w:eastAsia="de-CH"/>
         </w:rPr>
       </w:pPr>
-      <w:hyperlink w:anchor="_Toc25917200" w:history="1">
+      <w:hyperlink w:anchor="_Toc26190426" w:history="1">
         <w:r>
           <w:rPr>
             <w:rStyle w:val="Hyperlink"/>
@@ -3899,7 +3899,7 @@
             <w:noProof/>
             <w:webHidden/>
           </w:rPr>
-          <w:instrText xml:space="preserve"> PAGEREF _Toc25917200 \h </w:instrText>
+          <w:instrText xml:space="preserve"> PAGEREF _Toc26190426 \h </w:instrText>
         </w:r>
         <w:r>
           <w:rPr>
@@ -3941,7 +3941,7 @@
           <w:lang w:eastAsia="de-CH"/>
         </w:rPr>
       </w:pPr>
-      <w:hyperlink w:anchor="_Toc25917201" w:history="1">
+      <w:hyperlink w:anchor="_Toc26190427" w:history="1">
         <w:r>
           <w:rPr>
             <w:rStyle w:val="Hyperlink"/>
@@ -3987,7 +3987,7 @@
             <w:noProof/>
             <w:webHidden/>
           </w:rPr>
-          <w:instrText xml:space="preserve"> PAGEREF _Toc25917201 \h </w:instrText>
+          <w:instrText xml:space="preserve"> PAGEREF _Toc26190427 \h </w:instrText>
         </w:r>
         <w:r>
           <w:rPr>
@@ -4029,7 +4029,7 @@
           <w:lang w:eastAsia="de-CH"/>
         </w:rPr>
       </w:pPr>
-      <w:hyperlink w:anchor="_Toc25917202" w:history="1">
+      <w:hyperlink w:anchor="_Toc26190428" w:history="1">
         <w:r>
           <w:rPr>
             <w:rStyle w:val="Hyperlink"/>
@@ -4075,7 +4075,7 @@
             <w:noProof/>
             <w:webHidden/>
           </w:rPr>
-          <w:instrText xml:space="preserve"> PAGEREF _Toc25917202 \h </w:instrText>
+          <w:instrText xml:space="preserve"> PAGEREF _Toc26190428 \h </w:instrText>
         </w:r>
         <w:r>
           <w:rPr>
@@ -4117,7 +4117,7 @@
           <w:lang w:eastAsia="de-CH"/>
         </w:rPr>
       </w:pPr>
-      <w:hyperlink w:anchor="_Toc25917203" w:history="1">
+      <w:hyperlink w:anchor="_Toc26190429" w:history="1">
         <w:r>
           <w:rPr>
             <w:rStyle w:val="Hyperlink"/>
@@ -4163,7 +4163,7 @@
             <w:noProof/>
             <w:webHidden/>
           </w:rPr>
-          <w:instrText xml:space="preserve"> PAGEREF _Toc25917203 \h </w:instrText>
+          <w:instrText xml:space="preserve"> PAGEREF _Toc26190429 \h </w:instrText>
         </w:r>
         <w:r>
           <w:rPr>
@@ -4205,7 +4205,7 @@
           <w:lang w:eastAsia="de-CH"/>
         </w:rPr>
       </w:pPr>
-      <w:hyperlink w:anchor="_Toc25917204" w:history="1">
+      <w:hyperlink w:anchor="_Toc26190430" w:history="1">
         <w:r>
           <w:rPr>
             <w:rStyle w:val="Hyperlink"/>
@@ -4251,7 +4251,7 @@
             <w:noProof/>
             <w:webHidden/>
           </w:rPr>
-          <w:instrText xml:space="preserve"> PAGEREF _Toc25917204 \h </w:instrText>
+          <w:instrText xml:space="preserve"> PAGEREF _Toc26190430 \h </w:instrText>
         </w:r>
         <w:r>
           <w:rPr>
@@ -4293,7 +4293,7 @@
           <w:lang w:eastAsia="de-CH"/>
         </w:rPr>
       </w:pPr>
-      <w:hyperlink w:anchor="_Toc25917205" w:history="1">
+      <w:hyperlink w:anchor="_Toc26190431" w:history="1">
         <w:r>
           <w:rPr>
             <w:rStyle w:val="Hyperlink"/>
@@ -4339,7 +4339,7 @@
             <w:noProof/>
             <w:webHidden/>
           </w:rPr>
-          <w:instrText xml:space="preserve"> PAGEREF _Toc25917205 \h </w:instrText>
+          <w:instrText xml:space="preserve"> PAGEREF _Toc26190431 \h </w:instrText>
         </w:r>
         <w:r>
           <w:rPr>
@@ -4381,7 +4381,7 @@
           <w:lang w:eastAsia="de-CH"/>
         </w:rPr>
       </w:pPr>
-      <w:hyperlink w:anchor="_Toc25917206" w:history="1">
+      <w:hyperlink w:anchor="_Toc26190432" w:history="1">
         <w:r>
           <w:rPr>
             <w:rStyle w:val="Hyperlink"/>
@@ -4427,7 +4427,7 @@
             <w:noProof/>
             <w:webHidden/>
           </w:rPr>
-          <w:instrText xml:space="preserve"> PAGEREF _Toc25917206 \h </w:instrText>
+          <w:instrText xml:space="preserve"> PAGEREF _Toc26190432 \h </w:instrText>
         </w:r>
         <w:r>
           <w:rPr>
@@ -4469,7 +4469,7 @@
           <w:lang w:eastAsia="de-CH"/>
         </w:rPr>
       </w:pPr>
-      <w:hyperlink w:anchor="_Toc25917207" w:history="1">
+      <w:hyperlink w:anchor="_Toc26190433" w:history="1">
         <w:r>
           <w:rPr>
             <w:rStyle w:val="Hyperlink"/>
@@ -4515,7 +4515,7 @@
             <w:noProof/>
             <w:webHidden/>
           </w:rPr>
-          <w:instrText xml:space="preserve"> PAGEREF _Toc25917207 \h </w:instrText>
+          <w:instrText xml:space="preserve"> PAGEREF _Toc26190433 \h </w:instrText>
         </w:r>
         <w:r>
           <w:rPr>
@@ -4557,7 +4557,7 @@
           <w:lang w:eastAsia="de-CH"/>
         </w:rPr>
       </w:pPr>
-      <w:hyperlink w:anchor="_Toc25917208" w:history="1">
+      <w:hyperlink w:anchor="_Toc26190434" w:history="1">
         <w:r>
           <w:rPr>
             <w:rStyle w:val="Hyperlink"/>
@@ -4603,7 +4603,7 @@
             <w:noProof/>
             <w:webHidden/>
           </w:rPr>
-          <w:instrText xml:space="preserve"> PAGEREF _Toc25917208 \h </w:instrText>
+          <w:instrText xml:space="preserve"> PAGEREF _Toc26190434 \h </w:instrText>
         </w:r>
         <w:r>
           <w:rPr>
@@ -4645,7 +4645,7 @@
           <w:lang w:eastAsia="de-CH"/>
         </w:rPr>
       </w:pPr>
-      <w:hyperlink w:anchor="_Toc25917209" w:history="1">
+      <w:hyperlink w:anchor="_Toc26190435" w:history="1">
         <w:r>
           <w:rPr>
             <w:rStyle w:val="Hyperlink"/>
@@ -4691,7 +4691,7 @@
             <w:noProof/>
             <w:webHidden/>
           </w:rPr>
-          <w:instrText xml:space="preserve"> PAGEREF _Toc25917209 \h </w:instrText>
+          <w:instrText xml:space="preserve"> PAGEREF _Toc26190435 \h </w:instrText>
         </w:r>
         <w:r>
           <w:rPr>
@@ -4733,7 +4733,7 @@
           <w:lang w:eastAsia="de-CH"/>
         </w:rPr>
       </w:pPr>
-      <w:hyperlink w:anchor="_Toc25917210" w:history="1">
+      <w:hyperlink w:anchor="_Toc26190436" w:history="1">
         <w:r>
           <w:rPr>
             <w:rStyle w:val="Hyperlink"/>
@@ -4779,7 +4779,7 @@
             <w:noProof/>
             <w:webHidden/>
           </w:rPr>
-          <w:instrText xml:space="preserve"> PAGEREF _Toc25917210 \h </w:instrText>
+          <w:instrText xml:space="preserve"> PAGEREF _Toc26190436 \h </w:instrText>
         </w:r>
         <w:r>
           <w:rPr>
@@ -4821,7 +4821,7 @@
           <w:lang w:eastAsia="de-CH"/>
         </w:rPr>
       </w:pPr>
-      <w:hyperlink w:anchor="_Toc25917211" w:history="1">
+      <w:hyperlink w:anchor="_Toc26190437" w:history="1">
         <w:r>
           <w:rPr>
             <w:rStyle w:val="Hyperlink"/>
@@ -4867,7 +4867,7 @@
             <w:noProof/>
             <w:webHidden/>
           </w:rPr>
-          <w:instrText xml:space="preserve"> PAGEREF _Toc25917211 \h </w:instrText>
+          <w:instrText xml:space="preserve"> PAGEREF _Toc26190437 \h </w:instrText>
         </w:r>
         <w:r>
           <w:rPr>
@@ -4909,7 +4909,7 @@
           <w:lang w:eastAsia="de-CH"/>
         </w:rPr>
       </w:pPr>
-      <w:hyperlink w:anchor="_Toc25917212" w:history="1">
+      <w:hyperlink w:anchor="_Toc26190438" w:history="1">
         <w:r>
           <w:rPr>
             <w:rStyle w:val="Hyperlink"/>
@@ -4955,7 +4955,7 @@
             <w:noProof/>
             <w:webHidden/>
           </w:rPr>
-          <w:instrText xml:space="preserve"> PAGEREF _Toc25917212 \h </w:instrText>
+          <w:instrText xml:space="preserve"> PAGEREF _Toc26190438 \h </w:instrText>
         </w:r>
         <w:r>
           <w:rPr>
@@ -4997,7 +4997,7 @@
           <w:lang w:eastAsia="de-CH"/>
         </w:rPr>
       </w:pPr>
-      <w:hyperlink w:anchor="_Toc25917213" w:history="1">
+      <w:hyperlink w:anchor="_Toc26190439" w:history="1">
         <w:r>
           <w:rPr>
             <w:rStyle w:val="Hyperlink"/>
@@ -5043,7 +5043,7 @@
             <w:noProof/>
             <w:webHidden/>
           </w:rPr>
-          <w:instrText xml:space="preserve"> PAGEREF _Toc25917213 \h </w:instrText>
+          <w:instrText xml:space="preserve"> PAGEREF _Toc26190439 \h </w:instrText>
         </w:r>
         <w:r>
           <w:rPr>
@@ -5085,7 +5085,7 @@
           <w:lang w:eastAsia="de-CH"/>
         </w:rPr>
       </w:pPr>
-      <w:hyperlink w:anchor="_Toc25917214" w:history="1">
+      <w:hyperlink w:anchor="_Toc26190440" w:history="1">
         <w:r>
           <w:rPr>
             <w:rStyle w:val="Hyperlink"/>
@@ -5131,7 +5131,7 @@
             <w:noProof/>
             <w:webHidden/>
           </w:rPr>
-          <w:instrText xml:space="preserve"> PAGEREF _Toc25917214 \h </w:instrText>
+          <w:instrText xml:space="preserve"> PAGEREF _Toc26190440 \h </w:instrText>
         </w:r>
         <w:r>
           <w:rPr>
@@ -5173,7 +5173,7 @@
           <w:lang w:eastAsia="de-CH"/>
         </w:rPr>
       </w:pPr>
-      <w:hyperlink w:anchor="_Toc25917215" w:history="1">
+      <w:hyperlink w:anchor="_Toc26190441" w:history="1">
         <w:r>
           <w:rPr>
             <w:rStyle w:val="Hyperlink"/>
@@ -5198,7 +5198,7 @@
             <w:noProof/>
             <w:lang w:val="en-US"/>
           </w:rPr>
-          <w:t>psi_common_delay2</w:t>
+          <w:t>psi_common_delay_cfg</w:t>
         </w:r>
         <w:r>
           <w:rPr>
@@ -5219,7 +5219,7 @@
             <w:noProof/>
             <w:webHidden/>
           </w:rPr>
-          <w:instrText xml:space="preserve"> PAGEREF _Toc25917215 \h </w:instrText>
+          <w:instrText xml:space="preserve"> PAGEREF _Toc26190441 \h </w:instrText>
         </w:r>
         <w:r>
           <w:rPr>
@@ -8255,7 +8255,7 @@
         </w:rPr>
         <w:br w:type="page"/>
       </w:r>
-      <w:bookmarkStart w:id="1" w:name="_Toc25917159"/>
+      <w:bookmarkStart w:id="1" w:name="_Toc26190385"/>
       <w:r>
         <w:rPr>
           <w:lang w:val="en-US"/>
@@ -8310,7 +8310,7 @@
           <w:lang w:val="en-US"/>
         </w:rPr>
       </w:pPr>
-      <w:bookmarkStart w:id="2" w:name="_Toc25917160"/>
+      <w:bookmarkStart w:id="2" w:name="_Toc26190386"/>
       <w:r>
         <w:rPr>
           <w:lang w:val="en-US"/>
@@ -8551,7 +8551,7 @@
           <w:lang w:val="en-US"/>
         </w:rPr>
       </w:pPr>
-      <w:bookmarkStart w:id="4" w:name="_Toc25917161"/>
+      <w:bookmarkStart w:id="4" w:name="_Toc26190387"/>
       <w:r>
         <w:rPr>
           <w:lang w:val="en-US"/>
@@ -8756,7 +8756,7 @@
           <w:lang w:val="en-US"/>
         </w:rPr>
       </w:pPr>
-      <w:bookmarkStart w:id="5" w:name="_Toc25917162"/>
+      <w:bookmarkStart w:id="5" w:name="_Toc26190388"/>
       <w:r>
         <w:rPr>
           <w:lang w:val="en-US"/>
@@ -9306,7 +9306,7 @@
           <w:lang w:val="en-US"/>
         </w:rPr>
       </w:pPr>
-      <w:bookmarkStart w:id="6" w:name="_Toc25917163"/>
+      <w:bookmarkStart w:id="6" w:name="_Toc26190389"/>
       <w:r>
         <w:rPr>
           <w:lang w:val="en-US"/>
@@ -9697,7 +9697,7 @@
           <w:lang w:val="en-US"/>
         </w:rPr>
       </w:pPr>
-      <w:bookmarkStart w:id="7" w:name="_Toc25917164"/>
+      <w:bookmarkStart w:id="7" w:name="_Toc26190390"/>
       <w:r>
         <w:rPr>
           <w:lang w:val="en-US"/>
@@ -10164,7 +10164,7 @@
           <w:lang w:val="en-US"/>
         </w:rPr>
       </w:pPr>
-      <w:bookmarkStart w:id="9" w:name="_Toc25917165"/>
+      <w:bookmarkStart w:id="9" w:name="_Toc26190391"/>
       <w:r>
         <w:rPr>
           <w:lang w:val="en-US"/>
@@ -10307,7 +10307,7 @@
           <w:lang w:val="en-US"/>
         </w:rPr>
       </w:pPr>
-      <w:bookmarkStart w:id="10" w:name="_Toc25917166"/>
+      <w:bookmarkStart w:id="10" w:name="_Toc26190392"/>
       <w:r>
         <w:rPr>
           <w:lang w:val="en-US"/>
@@ -10324,7 +10324,7 @@
           <w:lang w:val="en-US"/>
         </w:rPr>
       </w:pPr>
-      <w:bookmarkStart w:id="11" w:name="_Toc25917167"/>
+      <w:bookmarkStart w:id="11" w:name="_Toc26190393"/>
       <w:r>
         <w:rPr>
           <w:lang w:val="en-US"/>
@@ -10367,7 +10367,7 @@
           <w:lang w:val="en-US"/>
         </w:rPr>
       </w:pPr>
-      <w:bookmarkStart w:id="12" w:name="_Toc25917168"/>
+      <w:bookmarkStart w:id="12" w:name="_Toc26190394"/>
       <w:r>
         <w:rPr>
           <w:lang w:val="en-US"/>
@@ -10410,7 +10410,7 @@
           <w:lang w:val="en-US"/>
         </w:rPr>
       </w:pPr>
-      <w:bookmarkStart w:id="13" w:name="_Toc25917169"/>
+      <w:bookmarkStart w:id="13" w:name="_Toc26190395"/>
       <w:r>
         <w:rPr>
           <w:lang w:val="en-US"/>
@@ -10453,7 +10453,7 @@
           <w:lang w:val="en-US"/>
         </w:rPr>
       </w:pPr>
-      <w:bookmarkStart w:id="14" w:name="_Toc25917170"/>
+      <w:bookmarkStart w:id="14" w:name="_Toc26190396"/>
       <w:r>
         <w:rPr>
           <w:lang w:val="en-US"/>
@@ -10505,7 +10505,7 @@
           <w:lang w:val="en-US"/>
         </w:rPr>
       </w:pPr>
-      <w:bookmarkStart w:id="15" w:name="_Toc25917171"/>
+      <w:bookmarkStart w:id="15" w:name="_Toc26190397"/>
       <w:r>
         <w:rPr>
           <w:lang w:val="en-US"/>
@@ -10522,7 +10522,7 @@
           <w:lang w:val="en-US"/>
         </w:rPr>
       </w:pPr>
-      <w:bookmarkStart w:id="16" w:name="_Toc25917172"/>
+      <w:bookmarkStart w:id="16" w:name="_Toc26190398"/>
       <w:r>
         <w:rPr>
           <w:lang w:val="en-US"/>
@@ -11692,7 +11692,7 @@
           <w:lang w:val="en-US"/>
         </w:rPr>
       </w:pPr>
-      <w:bookmarkStart w:id="17" w:name="_Toc25917173"/>
+      <w:bookmarkStart w:id="17" w:name="_Toc26190399"/>
       <w:r>
         <w:rPr>
           <w:lang w:val="en-US"/>
@@ -12476,7 +12476,7 @@
         </w:rPr>
       </w:pPr>
       <w:bookmarkStart w:id="18" w:name="_Ref516049468"/>
-      <w:bookmarkStart w:id="19" w:name="_Toc25917174"/>
+      <w:bookmarkStart w:id="19" w:name="_Toc26190400"/>
       <w:r>
         <w:rPr>
           <w:lang w:val="en-US"/>
@@ -13650,7 +13650,7 @@
           <w:lang w:val="en-US"/>
         </w:rPr>
       </w:pPr>
-      <w:bookmarkStart w:id="20" w:name="_Toc25917175"/>
+      <w:bookmarkStart w:id="20" w:name="_Toc26190401"/>
       <w:r>
         <w:rPr>
           <w:lang w:val="en-US"/>
@@ -15077,7 +15077,7 @@
           <w:lang w:val="en-US"/>
         </w:rPr>
       </w:pPr>
-      <w:bookmarkStart w:id="21" w:name="_Toc25917176"/>
+      <w:bookmarkStart w:id="21" w:name="_Toc26190402"/>
       <w:r>
         <w:rPr>
           <w:lang w:val="en-US"/>
@@ -15096,7 +15096,7 @@
       </w:pPr>
       <w:bookmarkStart w:id="22" w:name="_Ref516059138"/>
       <w:bookmarkStart w:id="23" w:name="_Ref516059150"/>
-      <w:bookmarkStart w:id="24" w:name="_Toc25917177"/>
+      <w:bookmarkStart w:id="24" w:name="_Toc26190403"/>
       <w:r>
         <w:rPr>
           <w:lang w:val="en-US"/>
@@ -17652,7 +17652,7 @@
           <w:lang w:val="en-US"/>
         </w:rPr>
       </w:pPr>
-      <w:bookmarkStart w:id="26" w:name="_Toc25917178"/>
+      <w:bookmarkStart w:id="26" w:name="_Toc26190404"/>
       <w:r>
         <w:rPr>
           <w:lang w:val="en-US"/>
@@ -19817,7 +19817,7 @@
           <w:lang w:val="en-US"/>
         </w:rPr>
       </w:pPr>
-      <w:bookmarkStart w:id="27" w:name="_Toc25917179"/>
+      <w:bookmarkStart w:id="27" w:name="_Toc26190405"/>
       <w:r>
         <w:rPr>
           <w:lang w:val="en-US"/>
@@ -19834,7 +19834,7 @@
           <w:lang w:val="en-US"/>
         </w:rPr>
       </w:pPr>
-      <w:bookmarkStart w:id="28" w:name="_Toc25917180"/>
+      <w:bookmarkStart w:id="28" w:name="_Toc26190406"/>
       <w:r>
         <w:rPr>
           <w:lang w:val="en-US"/>
@@ -21253,7 +21253,7 @@
           <w:lang w:val="en-US"/>
         </w:rPr>
       </w:pPr>
-      <w:bookmarkStart w:id="33" w:name="_Toc25917181"/>
+      <w:bookmarkStart w:id="33" w:name="_Toc26190407"/>
       <w:r>
         <w:rPr>
           <w:lang w:val="en-US"/>
@@ -22598,7 +22598,7 @@
           <w:lang w:val="en-US"/>
         </w:rPr>
       </w:pPr>
-      <w:bookmarkStart w:id="35" w:name="_Toc25917182"/>
+      <w:bookmarkStart w:id="35" w:name="_Toc26190408"/>
       <w:r>
         <w:rPr>
           <w:lang w:val="en-US"/>
@@ -23826,7 +23826,7 @@
           <w:lang w:val="en-US"/>
         </w:rPr>
       </w:pPr>
-      <w:bookmarkStart w:id="37" w:name="_Toc25917183"/>
+      <w:bookmarkStart w:id="37" w:name="_Toc26190409"/>
       <w:r>
         <w:rPr>
           <w:lang w:val="en-US"/>
@@ -24754,7 +24754,7 @@
           <w:lang w:val="en-US"/>
         </w:rPr>
       </w:pPr>
-      <w:bookmarkStart w:id="38" w:name="_Toc25917184"/>
+      <w:bookmarkStart w:id="38" w:name="_Toc26190410"/>
       <w:r>
         <w:rPr>
           <w:lang w:val="en-US"/>
@@ -25687,7 +25687,7 @@
           <w:lang w:val="en-US"/>
         </w:rPr>
       </w:pPr>
-      <w:bookmarkStart w:id="39" w:name="_Toc25917185"/>
+      <w:bookmarkStart w:id="39" w:name="_Toc26190411"/>
       <w:r>
         <w:rPr>
           <w:lang w:val="en-US"/>
@@ -26166,7 +26166,7 @@
           <w:lang w:val="en-US"/>
         </w:rPr>
       </w:pPr>
-      <w:bookmarkStart w:id="40" w:name="_Toc25917186"/>
+      <w:bookmarkStart w:id="40" w:name="_Toc26190412"/>
       <w:r>
         <w:rPr>
           <w:lang w:val="en-US"/>
@@ -26372,7 +26372,7 @@
           <w:lang w:val="en-US"/>
         </w:rPr>
       </w:pPr>
-      <w:bookmarkStart w:id="41" w:name="_Toc25917187"/>
+      <w:bookmarkStart w:id="41" w:name="_Toc26190413"/>
       <w:r>
         <w:rPr>
           <w:lang w:val="en-US"/>
@@ -26389,7 +26389,7 @@
           <w:lang w:val="en-US"/>
         </w:rPr>
       </w:pPr>
-      <w:bookmarkStart w:id="42" w:name="_Toc25917188"/>
+      <w:bookmarkStart w:id="42" w:name="_Toc26190414"/>
       <w:r>
         <w:rPr>
           <w:lang w:val="en-US"/>
@@ -27158,7 +27158,7 @@
           <w:lang w:val="en-US"/>
         </w:rPr>
       </w:pPr>
-      <w:bookmarkStart w:id="44" w:name="_Toc25917189"/>
+      <w:bookmarkStart w:id="44" w:name="_Toc26190415"/>
       <w:r>
         <w:rPr>
           <w:lang w:val="en-US"/>
@@ -27756,7 +27756,7 @@
           <w:lang w:val="en-US"/>
         </w:rPr>
       </w:pPr>
-      <w:bookmarkStart w:id="45" w:name="_Toc25917190"/>
+      <w:bookmarkStart w:id="45" w:name="_Toc26190416"/>
       <w:r>
         <w:rPr>
           <w:lang w:val="en-US"/>
@@ -28416,7 +28416,7 @@
         </w:rPr>
       </w:pPr>
       <w:bookmarkStart w:id="46" w:name="_psi_common_pulse_shaper"/>
-      <w:bookmarkStart w:id="47" w:name="_Toc25917191"/>
+      <w:bookmarkStart w:id="47" w:name="_Toc26190417"/>
       <w:bookmarkEnd w:id="46"/>
       <w:r>
         <w:rPr>
@@ -29170,7 +29170,7 @@
           <w:lang w:val="en-US"/>
         </w:rPr>
       </w:pPr>
-      <w:bookmarkStart w:id="49" w:name="_Toc25917192"/>
+      <w:bookmarkStart w:id="49" w:name="_Toc26190418"/>
       <w:r>
         <w:rPr>
           <w:lang w:val="en-US"/>
@@ -29182,7 +29182,7 @@
         <w:rPr>
           <w:lang w:val="en-US"/>
         </w:rPr>
-        <w:t>2</w:t>
+        <w:t>_cfg</w:t>
       </w:r>
       <w:bookmarkEnd w:id="49"/>
     </w:p>
@@ -29239,7 +29239,55 @@
         <w:rPr>
           <w:lang w:val="en-US"/>
         </w:rPr>
-        <w:t>) but it allows giving the pulse width (duration) as a register in runtime.</w:t>
+        <w:t>) but</w:t>
+      </w:r>
+      <w:r>
+        <w:rPr>
+          <w:lang w:val="en-US"/>
+        </w:rPr>
+        <w:t xml:space="preserve"> it is configurable in runtime.</w:t>
+      </w:r>
+      <w:r>
+        <w:rPr>
+          <w:lang w:val="en-US"/>
+        </w:rPr>
+        <w:t xml:space="preserve"> </w:t>
+      </w:r>
+      <w:r>
+        <w:rPr>
+          <w:lang w:val="en-US"/>
+        </w:rPr>
+        <w:t>I</w:t>
+      </w:r>
+      <w:r>
+        <w:rPr>
+          <w:lang w:val="en-US"/>
+        </w:rPr>
+        <w:t>t allows giving the pulse width (duration)</w:t>
+      </w:r>
+      <w:r>
+        <w:rPr>
+          <w:lang w:val="en-US"/>
+        </w:rPr>
+        <w:t xml:space="preserve"> and the hold off time</w:t>
+      </w:r>
+      <w:r>
+        <w:rPr>
+          <w:lang w:val="en-US"/>
+        </w:rPr>
+        <w:t xml:space="preserve"> as register</w:t>
+      </w:r>
+      <w:r>
+        <w:rPr>
+          <w:lang w:val="en-US"/>
+        </w:rPr>
+        <w:t>s</w:t>
+      </w:r>
+      <w:r>
+        <w:rPr>
+          <w:lang w:val="en-US"/>
+        </w:rPr>
+        <w:t xml:space="preserve"> in runtime.</w:t>
       </w:r>
     </w:p>
     <w:p>
@@ -29261,23 +29309,15 @@
         <w:spacing w:after="0"/>
         <w:jc w:val="left"/>
         <w:rPr>
+          <w:lang w:val="en-US"/>
+        </w:rPr>
+      </w:pPr>
+      <w:r>
+        <w:rPr>
           <w:b/>
           <w:lang w:val="en-US"/>
         </w:rPr>
-      </w:pPr>
-      <w:r>
-        <w:rPr>
-          <w:b/>
-          <w:lang w:val="en-US"/>
-        </w:rPr>
-        <w:t>Max</w:t>
-      </w:r>
-      <w:r>
-        <w:rPr>
-          <w:b/>
-          <w:lang w:val="en-US"/>
-        </w:rPr>
-        <w:t>Duration_g</w:t>
+        <w:t>MaxDuration_g</w:t>
       </w:r>
       <w:r>
         <w:rPr>
@@ -29298,28 +29338,75 @@
         <w:spacing w:after="0"/>
         <w:jc w:val="left"/>
         <w:rPr>
-          <w:lang w:val="en-US"/>
-        </w:rPr>
-      </w:pPr>
-      <w:r>
-        <w:rPr>
           <w:b/>
           <w:lang w:val="en-US"/>
         </w:rPr>
-        <w:t>HoldIn</w:t>
-      </w:r>
+      </w:pPr>
       <w:r>
         <w:rPr>
           <w:b/>
           <w:lang w:val="en-US"/>
         </w:rPr>
-        <w:t>_g</w:t>
-      </w:r>
+        <w:t>HoldOffEna_g</w:t>
+      </w:r>
+      <w:r>
+        <w:rPr>
+          <w:lang w:val="en-US"/>
+        </w:rPr>
+        <w:tab/>
+        <w:t xml:space="preserve">Enable </w:t>
+      </w:r>
+      <w:r>
+        <w:rPr>
+          <w:lang w:val="en-US"/>
+        </w:rPr>
+        <w:t>h</w:t>
+      </w:r>
+      <w:r>
+        <w:rPr>
+          <w:lang w:val="en-US"/>
+        </w:rPr>
+        <w:t>old</w:t>
+      </w:r>
+      <w:r>
+        <w:rPr>
+          <w:lang w:val="en-US"/>
+        </w:rPr>
+        <w:t>-</w:t>
+      </w:r>
+      <w:r>
+        <w:rPr>
+          <w:lang w:val="en-US"/>
+        </w:rPr>
+        <w:t xml:space="preserve">off </w:t>
+      </w:r>
+      <w:r>
+        <w:rPr>
+          <w:lang w:val="en-US"/>
+        </w:rPr>
+        <w:t>mode – skip new pulses if arriving too fast</w:t>
+      </w:r>
+    </w:p>
+    <w:p>
+      <w:pPr>
+        <w:spacing w:after="0"/>
+        <w:jc w:val="left"/>
+        <w:rPr>
+          <w:lang w:val="en-US"/>
+        </w:rPr>
+      </w:pPr>
       <w:r>
         <w:rPr>
           <w:b/>
           <w:lang w:val="en-US"/>
         </w:rPr>
+        <w:t>HoldIn_g</w:t>
+      </w:r>
+      <w:r>
+        <w:rPr>
+          <w:b/>
+          <w:lang w:val="en-US"/>
+        </w:rPr>
         <w:tab/>
       </w:r>
       <w:r>
@@ -29339,13 +29426,7 @@
         <w:rPr>
           <w:lang w:val="en-US"/>
         </w:rPr>
-        <w:t>f true it holds the input at the output</w:t>
-      </w:r>
-      <w:r>
-        <w:rPr>
-          <w:lang w:val="en-US"/>
-        </w:rPr>
-        <w:t>, in case the pulse isn’t pulse but a start signal</w:t>
+        <w:t>f true it holds the input at the output, in case the pulse isn’t pulse but a start signal</w:t>
       </w:r>
     </w:p>
     <w:p>
@@ -29362,6 +29443,13 @@
           <w:b/>
           <w:lang w:val="en-US"/>
         </w:rPr>
+        <w:t>Max</w:t>
+      </w:r>
+      <w:r>
+        <w:rPr>
+          <w:b/>
+          <w:lang w:val="en-US"/>
+        </w:rPr>
         <w:t>HoldOff_g</w:t>
       </w:r>
       <w:r>
@@ -29382,31 +29470,19 @@
         <w:rPr>
           <w:lang w:val="en-US"/>
         </w:rPr>
-        <w:t>Minimum time between</w:t>
-      </w:r>
-      <w:r>
-        <w:rPr>
-          <w:lang w:val="en-US"/>
-        </w:rPr>
-        <w:t xml:space="preserve"> each new</w:t>
-      </w:r>
-      <w:r>
-        <w:rPr>
-          <w:lang w:val="en-US"/>
-        </w:rPr>
-        <w:t xml:space="preserve"> input pulse-rising-edges that are detected (in clock cycles)</w:t>
-      </w:r>
-      <w:r>
-        <w:rPr>
-          <w:lang w:val="en-US"/>
-        </w:rPr>
-        <w:t xml:space="preserve"> - </w:t>
-      </w:r>
-      <w:r>
-        <w:rPr>
-          <w:lang w:val="en-US"/>
-        </w:rPr>
-        <w:t>Pulses arriving during the hold-off time are ignored</w:t>
+        <w:t>M</w:t>
+      </w:r>
+      <w:r>
+        <w:rPr>
+          <w:lang w:val="en-US"/>
+        </w:rPr>
+        <w:t>aximum clock cycles for the m</w:t>
+      </w:r>
+      <w:r>
+        <w:rPr>
+          <w:lang w:val="en-US"/>
+        </w:rPr>
+        <w:t>inimum time between each new input pulse-rising-edges that are detected (in clock cycles) - Pulses arriving during the hold-off time are ignored</w:t>
       </w:r>
     </w:p>
     <w:p>
@@ -29658,10 +29734,7 @@
               <w:pStyle w:val="TableContent"/>
             </w:pPr>
             <w:r>
-              <w:t>Reset input</w:t>
-            </w:r>
-            <w:r>
-              <w:t>, polarity is set by generic</w:t>
+              <w:t>Reset input, polarity is set by generic</w:t>
             </w:r>
           </w:p>
         </w:tc>
@@ -29748,13 +29821,7 @@
               <w:pStyle w:val="TableContent"/>
             </w:pPr>
             <w:r>
-              <w:t>w</w:t>
-            </w:r>
-            <w:r>
-              <w:t>idth</w:t>
-            </w:r>
-            <w:r>
-              <w:t>_i</w:t>
+              <w:t>width_i</w:t>
             </w:r>
           </w:p>
         </w:tc>
@@ -29800,6 +29867,11 @@
             <w:r>
               <w:t>Pulse width (duration) in clock cycles</w:t>
             </w:r>
+          </w:p>
+          <w:p>
+            <w:pPr>
+              <w:pStyle w:val="TableContent"/>
+            </w:pPr>
           </w:p>
         </w:tc>
       </w:tr>
@@ -29818,6 +29890,79 @@
               <w:pStyle w:val="TableContent"/>
             </w:pPr>
             <w:r>
+              <w:t>ho</w:t>
+            </w:r>
+            <w:r>
+              <w:t>ld_i</w:t>
+            </w:r>
+          </w:p>
+        </w:tc>
+        <w:tc>
+          <w:tcPr>
+            <w:tcW w:w="1134" w:type="dxa"/>
+            <w:vAlign w:val="center"/>
+          </w:tcPr>
+          <w:p>
+            <w:pPr>
+              <w:pStyle w:val="TableContent"/>
+              <w:jc w:val="center"/>
+            </w:pPr>
+            <w:r>
+              <w:t>Input</w:t>
+            </w:r>
+          </w:p>
+        </w:tc>
+        <w:tc>
+          <w:tcPr>
+            <w:tcW w:w="2242" w:type="dxa"/>
+            <w:vAlign w:val="center"/>
+          </w:tcPr>
+          <w:p>
+            <w:pPr>
+              <w:pStyle w:val="TableContent"/>
+              <w:jc w:val="center"/>
+            </w:pPr>
+            <w:r>
+              <w:t>Log2ceil(MaxHoldOff_g)</w:t>
+            </w:r>
+          </w:p>
+        </w:tc>
+        <w:tc>
+          <w:tcPr>
+            <w:tcW w:w="5428" w:type="dxa"/>
+            <w:vAlign w:val="center"/>
+          </w:tcPr>
+          <w:p>
+            <w:pPr>
+              <w:pStyle w:val="TableContent"/>
+            </w:pPr>
+            <w:r>
+              <w:t xml:space="preserve">Minimum time between each new input pulse-rising edges that are detected (in clock cycles) – </w:t>
+            </w:r>
+            <w:r>
+              <w:t>Pulse</w:t>
+            </w:r>
+            <w:r>
+              <w:t xml:space="preserve"> arriving during hold-off time are ignored</w:t>
+            </w:r>
+          </w:p>
+        </w:tc>
+      </w:tr>
+      <w:tr>
+        <w:trPr>
+          <w:trHeight w:val="369"/>
+        </w:trPr>
+        <w:tc>
+          <w:tcPr>
+            <w:tcW w:w="1579" w:type="dxa"/>
+            <w:shd w:val="pct5" w:color="auto" w:fill="auto"/>
+            <w:vAlign w:val="center"/>
+          </w:tcPr>
+          <w:p>
+            <w:pPr>
+              <w:pStyle w:val="TableContent"/>
+            </w:pPr>
+            <w:r>
               <w:t>dat_o</w:t>
             </w:r>
           </w:p>
@@ -29884,7 +30029,7 @@
           <w:lang w:val="en-US"/>
         </w:rPr>
       </w:pPr>
-      <w:bookmarkStart w:id="50" w:name="_Toc25917193"/>
+      <w:bookmarkStart w:id="50" w:name="_Toc26190419"/>
       <w:r>
         <w:rPr>
           <w:lang w:val="en-US"/>
@@ -30534,7 +30679,7 @@
           <w:lang w:val="en-US"/>
         </w:rPr>
       </w:pPr>
-      <w:bookmarkStart w:id="51" w:name="_Toc25917194"/>
+      <w:bookmarkStart w:id="51" w:name="_Toc26190420"/>
       <w:r>
         <w:rPr>
           <w:lang w:val="en-US"/>
@@ -30551,7 +30696,7 @@
           <w:lang w:val="en-US"/>
         </w:rPr>
       </w:pPr>
-      <w:bookmarkStart w:id="52" w:name="_Toc25917195"/>
+      <w:bookmarkStart w:id="52" w:name="_Toc26190421"/>
       <w:r>
         <w:rPr>
           <w:lang w:val="en-US"/>
@@ -31934,7 +32079,7 @@
           <w:lang w:val="en-US"/>
         </w:rPr>
       </w:pPr>
-      <w:bookmarkStart w:id="54" w:name="_Toc25917196"/>
+      <w:bookmarkStart w:id="54" w:name="_Toc26190422"/>
       <w:r>
         <w:rPr>
           <w:lang w:val="en-US"/>
@@ -33493,7 +33638,7 @@
           <w:lang w:val="en-US"/>
         </w:rPr>
       </w:pPr>
-      <w:bookmarkStart w:id="57" w:name="_Toc25917197"/>
+      <w:bookmarkStart w:id="57" w:name="_Toc26190423"/>
       <w:r>
         <w:rPr>
           <w:lang w:val="en-US"/>
@@ -33510,7 +33655,7 @@
           <w:lang w:val="en-US"/>
         </w:rPr>
       </w:pPr>
-      <w:bookmarkStart w:id="58" w:name="_Toc25917198"/>
+      <w:bookmarkStart w:id="58" w:name="_Toc26190424"/>
       <w:r>
         <w:rPr>
           <w:lang w:val="en-US"/>
@@ -34347,7 +34492,7 @@
           <w:lang w:val="en-US"/>
         </w:rPr>
       </w:pPr>
-      <w:bookmarkStart w:id="60" w:name="_Toc25917199"/>
+      <w:bookmarkStart w:id="60" w:name="_Toc26190425"/>
       <w:r>
         <w:rPr>
           <w:lang w:val="en-US"/>
@@ -35227,7 +35372,7 @@
         </w:rPr>
       </w:pPr>
       <w:bookmarkStart w:id="62" w:name="_Toc519607076"/>
-      <w:bookmarkStart w:id="63" w:name="_Toc25917200"/>
+      <w:bookmarkStart w:id="63" w:name="_Toc26190426"/>
       <w:r>
         <w:rPr>
           <w:lang w:val="en-US"/>
@@ -36177,7 +36322,7 @@
           <w:lang w:val="en-US"/>
         </w:rPr>
       </w:pPr>
-      <w:bookmarkStart w:id="66" w:name="_Toc25917201"/>
+      <w:bookmarkStart w:id="66" w:name="_Toc26190427"/>
       <w:r>
         <w:rPr>
           <w:lang w:val="en-US"/>
@@ -36194,7 +36339,7 @@
           <w:lang w:val="en-US"/>
         </w:rPr>
       </w:pPr>
-      <w:bookmarkStart w:id="67" w:name="_Toc25917202"/>
+      <w:bookmarkStart w:id="67" w:name="_Toc26190428"/>
       <w:r>
         <w:rPr>
           <w:lang w:val="en-US"/>
@@ -37116,7 +37261,7 @@
           <w:lang w:val="en-US"/>
         </w:rPr>
       </w:pPr>
-      <w:bookmarkStart w:id="70" w:name="_Toc25917203"/>
+      <w:bookmarkStart w:id="70" w:name="_Toc26190429"/>
       <w:r>
         <w:rPr>
           <w:lang w:val="en-US"/>
@@ -38022,7 +38167,7 @@
           <w:lang w:val="en-US"/>
         </w:rPr>
       </w:pPr>
-      <w:bookmarkStart w:id="72" w:name="_Toc25917204"/>
+      <w:bookmarkStart w:id="72" w:name="_Toc26190430"/>
       <w:r>
         <w:rPr>
           <w:lang w:val="en-US"/>
@@ -38039,7 +38184,7 @@
           <w:lang w:val="en-US"/>
         </w:rPr>
       </w:pPr>
-      <w:bookmarkStart w:id="73" w:name="_Toc25917205"/>
+      <w:bookmarkStart w:id="73" w:name="_Toc26190431"/>
       <w:r>
         <w:rPr>
           <w:lang w:val="en-US"/>
@@ -39803,7 +39948,7 @@
           <w:lang w:val="en-US"/>
         </w:rPr>
       </w:pPr>
-      <w:bookmarkStart w:id="76" w:name="_Toc25917206"/>
+      <w:bookmarkStart w:id="76" w:name="_Toc26190432"/>
       <w:r>
         <w:rPr>
           <w:lang w:val="en-US"/>
@@ -48378,7 +48523,7 @@
         </w:rPr>
       </w:pPr>
       <w:bookmarkStart w:id="78" w:name="_Ref10616182"/>
-      <w:bookmarkStart w:id="79" w:name="_Toc25917207"/>
+      <w:bookmarkStart w:id="79" w:name="_Toc26190433"/>
       <w:r>
         <w:rPr>
           <w:lang w:val="en-US"/>
@@ -53009,7 +53154,7 @@
           <w:lang w:val="en-US"/>
         </w:rPr>
       </w:pPr>
-      <w:bookmarkStart w:id="89" w:name="_Toc25917208"/>
+      <w:bookmarkStart w:id="89" w:name="_Toc26190434"/>
       <w:r>
         <w:rPr>
           <w:lang w:val="en-US"/>
@@ -56952,7 +57097,7 @@
           <w:lang w:val="en-US"/>
         </w:rPr>
       </w:pPr>
-      <w:bookmarkStart w:id="94" w:name="_Toc25917209"/>
+      <w:bookmarkStart w:id="94" w:name="_Toc26190435"/>
       <w:r>
         <w:rPr>
           <w:lang w:val="en-US"/>
@@ -59349,7 +59494,7 @@
           <w:lang w:val="en-US"/>
         </w:rPr>
       </w:pPr>
-      <w:bookmarkStart w:id="100" w:name="_Toc25917210"/>
+      <w:bookmarkStart w:id="100" w:name="_Toc26190436"/>
       <w:r>
         <w:rPr>
           <w:lang w:val="en-US"/>
@@ -59367,7 +59512,7 @@
         </w:rPr>
       </w:pPr>
       <w:bookmarkStart w:id="101" w:name="_psi_common_delay"/>
-      <w:bookmarkStart w:id="102" w:name="_Toc25917211"/>
+      <w:bookmarkStart w:id="102" w:name="_Toc26190437"/>
       <w:bookmarkEnd w:id="101"/>
       <w:r>
         <w:rPr>
@@ -60666,7 +60811,7 @@
       </w:pPr>
       <w:bookmarkStart w:id="103" w:name="_Ref516133468"/>
       <w:bookmarkStart w:id="104" w:name="_Ref516133475"/>
-      <w:bookmarkStart w:id="105" w:name="_Toc25917212"/>
+      <w:bookmarkStart w:id="105" w:name="_Toc26190438"/>
       <w:r>
         <w:rPr>
           <w:lang w:val="en-US"/>
@@ -61706,7 +61851,7 @@
           <w:lang w:val="en-US"/>
         </w:rPr>
       </w:pPr>
-      <w:bookmarkStart w:id="106" w:name="_Toc25917213"/>
+      <w:bookmarkStart w:id="106" w:name="_Toc26190439"/>
       <w:r>
         <w:rPr>
           <w:lang w:val="en-US"/>
@@ -62845,7 +62990,7 @@
           <w:lang w:val="en-US"/>
         </w:rPr>
       </w:pPr>
-      <w:bookmarkStart w:id="107" w:name="_Toc25917214"/>
+      <w:bookmarkStart w:id="107" w:name="_Toc26190440"/>
       <w:r>
         <w:rPr>
           <w:lang w:val="en-US"/>
@@ -63204,10 +63349,10 @@
             <v:path o:extrusionok="f" gradientshapeok="t" o:connecttype="rect"/>
             <o:lock v:ext="edit" aspectratio="t"/>
           </v:shapetype>
-          <v:shape id="_x0000_i1025" type="#_x0000_t75" style="width:464.25pt;height:385.9pt" o:ole="">
+          <v:shape id="_x0000_i1025" type="#_x0000_t75" style="width:464.25pt;height:386.25pt" o:ole="">
             <v:imagedata r:id="rId47" o:title=""/>
           </v:shape>
-          <o:OLEObject Type="Embed" ProgID="Visio.Drawing.15" ShapeID="_x0000_i1025" DrawAspect="Content" ObjectID="_1636530060" r:id="rId48"/>
+          <o:OLEObject Type="Embed" ProgID="Visio.Drawing.15" ShapeID="_x0000_i1025" DrawAspect="Content" ObjectID="_1636803144" r:id="rId48"/>
         </w:object>
       </w:r>
     </w:p>
@@ -63279,10 +63424,10 @@
       </w:pPr>
       <w:r>
         <w:object w:dxaOrig="16351" w:dyaOrig="15360" w14:anchorId="610114E6">
-          <v:shape id="_x0000_i1026" type="#_x0000_t75" style="width:510.35pt;height:479.25pt" o:ole="">
+          <v:shape id="_x0000_i1026" type="#_x0000_t75" style="width:510pt;height:479.25pt" o:ole="">
             <v:imagedata r:id="rId49" o:title=""/>
           </v:shape>
-          <o:OLEObject Type="Embed" ProgID="Visio.Drawing.15" ShapeID="_x0000_i1026" DrawAspect="Content" ObjectID="_1636530061" r:id="rId50"/>
+          <o:OLEObject Type="Embed" ProgID="Visio.Drawing.15" ShapeID="_x0000_i1026" DrawAspect="Content" ObjectID="_1636803145" r:id="rId50"/>
         </w:object>
       </w:r>
     </w:p>
@@ -64814,7 +64959,7 @@
           <w:lang w:val="en-US"/>
         </w:rPr>
       </w:pPr>
-      <w:bookmarkStart w:id="110" w:name="_Toc25917215"/>
+      <w:bookmarkStart w:id="110" w:name="_Toc26190441"/>
       <w:r>
         <w:rPr>
           <w:lang w:val="en-US"/>
@@ -64826,7 +64971,7 @@
         <w:rPr>
           <w:lang w:val="en-US"/>
         </w:rPr>
-        <w:t>2</w:t>
+        <w:t>_cfg</w:t>
       </w:r>
       <w:bookmarkEnd w:id="110"/>
     </w:p>
@@ -64903,7 +65048,43 @@
         <w:rPr>
           <w:lang w:val="en-US"/>
         </w:rPr>
-        <w:t xml:space="preserve"> but here the delay can be settable during runtime by a register.</w:t>
+        <w:t xml:space="preserve"> but</w:t>
+      </w:r>
+      <w:r>
+        <w:rPr>
+          <w:lang w:val="en-US"/>
+        </w:rPr>
+        <w:t xml:space="preserve"> it is configurable during runtime.</w:t>
+      </w:r>
+      <w:r>
+        <w:rPr>
+          <w:lang w:val="en-US"/>
+        </w:rPr>
+        <w:t xml:space="preserve"> </w:t>
+      </w:r>
+      <w:r>
+        <w:rPr>
+          <w:lang w:val="en-US"/>
+        </w:rPr>
+        <w:t>It allows setting t</w:t>
+      </w:r>
+      <w:r>
+        <w:rPr>
+          <w:lang w:val="en-US"/>
+        </w:rPr>
+        <w:t xml:space="preserve">he delay </w:t>
+      </w:r>
+      <w:r>
+        <w:rPr>
+          <w:lang w:val="en-US"/>
+        </w:rPr>
+        <w:t>by a</w:t>
+      </w:r>
+      <w:r>
+        <w:rPr>
+          <w:lang w:val="en-US"/>
+        </w:rPr>
+        <w:t xml:space="preserve"> register.</w:t>
       </w:r>
     </w:p>
     <w:p>
@@ -66330,7 +66511,7 @@
         </mc:Choice>
         <mc:Fallback>
           <w:pict>
-            <v:line w14:anchorId="042BE780" id="Line 2" o:spid="_x0000_s1026" style="position:absolute;z-index:251658240;visibility:visible;mso-wrap-style:square;mso-width-percent:0;mso-height-percent:0;mso-wrap-distance-left:9pt;mso-wrap-distance-top:0;mso-wrap-distance-right:9pt;mso-wrap-distance-bottom:0;mso-position-horizontal:absolute;mso-position-horizontal-relative:page;mso-position-vertical:absolute;mso-position-vertical-relative:page;mso-width-percent:0;mso-height-percent:0;mso-width-relative:page;mso-height-relative:page" from="42.55pt,802.3pt" to="552.75pt,802.35pt" o:gfxdata="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" o:allowincell="f" strokecolor="blue" strokeweight="1.5pt">
+            <v:line w14:anchorId="76840F84" id="Line 2" o:spid="_x0000_s1026" style="position:absolute;z-index:251658240;visibility:visible;mso-wrap-style:square;mso-width-percent:0;mso-height-percent:0;mso-wrap-distance-left:9pt;mso-wrap-distance-top:0;mso-wrap-distance-right:9pt;mso-wrap-distance-bottom:0;mso-position-horizontal:absolute;mso-position-horizontal-relative:page;mso-position-vertical:absolute;mso-position-vertical-relative:page;mso-width-percent:0;mso-height-percent:0;mso-width-relative:page;mso-height-relative:page" from="42.55pt,802.3pt" to="552.75pt,802.35pt" o:gfxdata="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" o:allowincell="f" strokecolor="blue" strokeweight="1.5pt">
               <v:stroke startarrowwidth="narrow" startarrowlength="short" endarrowwidth="narrow" endarrowlength="short"/>
               <w10:wrap anchorx="page" anchory="page"/>
             </v:line>
@@ -66418,7 +66599,7 @@
         <w:noProof/>
         <w:sz w:val="16"/>
       </w:rPr>
-      <w:t>29.11.2019</w:t>
+      <w:t>02.12.2019</w:t>
     </w:r>
     <w:r>
       <w:rPr>
@@ -66599,7 +66780,7 @@
         </mc:Choice>
         <mc:Fallback>
           <w:pict>
-            <v:line w14:anchorId="41272CD7" id="Line 1" o:spid="_x0000_s1026" style="position:absolute;z-index:251657216;visibility:visible;mso-wrap-style:square;mso-width-percent:0;mso-height-percent:0;mso-wrap-distance-left:9pt;mso-wrap-distance-top:0;mso-wrap-distance-right:9pt;mso-wrap-distance-bottom:0;mso-position-horizontal:absolute;mso-position-horizontal-relative:margin;mso-position-vertical:absolute;mso-position-vertical-relative:page;mso-width-percent:0;mso-height-percent:0;mso-width-relative:page;mso-height-relative:page" from="320.35pt,59.55pt" to="507.45pt,59.6pt" o:gfxdata="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" o:allowincell="f" strokecolor="blue" strokeweight="2pt">
+            <v:line w14:anchorId="524CC299" id="Line 1" o:spid="_x0000_s1026" style="position:absolute;z-index:251657216;visibility:visible;mso-wrap-style:square;mso-width-percent:0;mso-height-percent:0;mso-wrap-distance-left:9pt;mso-wrap-distance-top:0;mso-wrap-distance-right:9pt;mso-wrap-distance-bottom:0;mso-position-horizontal:absolute;mso-position-horizontal-relative:margin;mso-position-vertical:absolute;mso-position-vertical-relative:page;mso-width-percent:0;mso-height-percent:0;mso-width-relative:page;mso-height-relative:page" from="320.35pt,59.55pt" to="507.45pt,59.6pt" o:gfxdata="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" o:allowincell="f" strokecolor="blue" strokeweight="2pt">
               <v:stroke startarrowwidth="narrow" startarrowlength="short" endarrowwidth="narrow" endarrowlength="short"/>
               <w10:wrap anchorx="margin" anchory="page"/>
             </v:line>
@@ -73962,7 +74143,7 @@
 </file>
 
 <file path=customXml/itemProps1.xml><?xml version="1.0" encoding="utf-8"?>
-<ds:datastoreItem xmlns:ds="http://schemas.openxmlformats.org/officeDocument/2006/customXml" ds:itemID="{366E5795-2E22-42CE-A06F-8982D203AA30}">
+<ds:datastoreItem xmlns:ds="http://schemas.openxmlformats.org/officeDocument/2006/customXml" ds:itemID="{AB446438-53A6-4A0D-B87F-24CB55AEEFFB}">
   <ds:schemaRefs>
     <ds:schemaRef ds:uri="http://schemas.openxmlformats.org/officeDocument/2006/bibliography"/>
   </ds:schemaRefs>

</xml_diff>

<commit_message>
BUGFIX: Pulse Shaper cfg => If width = 0 illegal value of duration counter encountered - now set output to 0
</commit_message>
<xml_diff>
--- a/doc/psi_common.docx
+++ b/doc/psi_common.docx
@@ -2079,8 +2079,6 @@
           <w:fldChar w:fldCharType="end"/>
         </w:r>
       </w:hyperlink>
-      <w:bookmarkStart w:id="0" w:name="_GoBack"/>
-      <w:bookmarkEnd w:id="0"/>
     </w:p>
     <w:p>
       <w:pPr>
@@ -8255,7 +8253,7 @@
         </w:rPr>
         <w:br w:type="page"/>
       </w:r>
-      <w:bookmarkStart w:id="1" w:name="_Toc26190385"/>
+      <w:bookmarkStart w:id="0" w:name="_Toc26190385"/>
       <w:r>
         <w:rPr>
           <w:lang w:val="en-US"/>
@@ -8263,61 +8261,61 @@
         <w:lastRenderedPageBreak/>
         <w:t>Introduction</w:t>
       </w:r>
+      <w:bookmarkEnd w:id="0"/>
+    </w:p>
+    <w:p>
+      <w:pPr>
+        <w:rPr>
+          <w:lang w:val="en-US"/>
+        </w:rPr>
+      </w:pPr>
+      <w:r>
+        <w:rPr>
+          <w:lang w:val="en-US"/>
+        </w:rPr>
+        <w:t>The purpose of this library is to provide HDL implementations for common</w:t>
+      </w:r>
+      <w:r>
+        <w:rPr>
+          <w:lang w:val="en-US"/>
+        </w:rPr>
+        <w:t>ly used VHDL functionality such as memories, FIFOs and clock crossings.</w:t>
+      </w:r>
+    </w:p>
+    <w:p>
+      <w:pPr>
+        <w:rPr>
+          <w:lang w:val="en-US"/>
+        </w:rPr>
+      </w:pPr>
+      <w:r>
+        <w:rPr>
+          <w:lang w:val="en-US"/>
+        </w:rPr>
+        <w:t>This document serves as description of the RTL implementation for all components.</w:t>
+      </w:r>
+      <w:r>
+        <w:rPr>
+          <w:lang w:val="en-US"/>
+        </w:rPr>
+        <w:t>Tipps &amp; Tricks</w:t>
+      </w:r>
+    </w:p>
+    <w:p>
+      <w:pPr>
+        <w:pStyle w:val="Heading2"/>
+        <w:rPr>
+          <w:lang w:val="en-US"/>
+        </w:rPr>
+      </w:pPr>
+      <w:bookmarkStart w:id="1" w:name="_Toc26190386"/>
+      <w:r>
+        <w:rPr>
+          <w:lang w:val="en-US"/>
+        </w:rPr>
+        <w:t>Working Copy Structure</w:t>
+      </w:r>
       <w:bookmarkEnd w:id="1"/>
-    </w:p>
-    <w:p>
-      <w:pPr>
-        <w:rPr>
-          <w:lang w:val="en-US"/>
-        </w:rPr>
-      </w:pPr>
-      <w:r>
-        <w:rPr>
-          <w:lang w:val="en-US"/>
-        </w:rPr>
-        <w:t>The purpose of this library is to provide HDL implementations for common</w:t>
-      </w:r>
-      <w:r>
-        <w:rPr>
-          <w:lang w:val="en-US"/>
-        </w:rPr>
-        <w:t>ly used VHDL functionality such as memories, FIFOs and clock crossings.</w:t>
-      </w:r>
-    </w:p>
-    <w:p>
-      <w:pPr>
-        <w:rPr>
-          <w:lang w:val="en-US"/>
-        </w:rPr>
-      </w:pPr>
-      <w:r>
-        <w:rPr>
-          <w:lang w:val="en-US"/>
-        </w:rPr>
-        <w:t>This document serves as description of the RTL implementation for all components.</w:t>
-      </w:r>
-      <w:r>
-        <w:rPr>
-          <w:lang w:val="en-US"/>
-        </w:rPr>
-        <w:t>Tipps &amp; Tricks</w:t>
-      </w:r>
-    </w:p>
-    <w:p>
-      <w:pPr>
-        <w:pStyle w:val="Heading2"/>
-        <w:rPr>
-          <w:lang w:val="en-US"/>
-        </w:rPr>
-      </w:pPr>
-      <w:bookmarkStart w:id="2" w:name="_Toc26190386"/>
-      <w:r>
-        <w:rPr>
-          <w:lang w:val="en-US"/>
-        </w:rPr>
-        <w:t>Working Copy Structure</w:t>
-      </w:r>
-      <w:bookmarkEnd w:id="2"/>
     </w:p>
     <w:p>
       <w:pPr>
@@ -8453,7 +8451,7 @@
           <w:lang w:val="en-US"/>
         </w:rPr>
       </w:pPr>
-      <w:bookmarkStart w:id="3" w:name="_Toc24098975"/>
+      <w:bookmarkStart w:id="2" w:name="_Toc24098975"/>
       <w:r>
         <w:rPr>
           <w:lang w:val="en-US"/>
@@ -8503,62 +8501,62 @@
         </w:rPr>
         <w:t>Working copy structure</w:t>
       </w:r>
+      <w:bookmarkEnd w:id="2"/>
+    </w:p>
+    <w:p>
+      <w:pPr>
+        <w:rPr>
+          <w:lang w:val="en-US"/>
+        </w:rPr>
+      </w:pPr>
+      <w:r>
+        <w:rPr>
+          <w:lang w:val="en-US"/>
+        </w:rPr>
+        <w:t xml:space="preserve">It is not necessary but recommended to use the name </w:t>
+      </w:r>
+      <w:r>
+        <w:rPr>
+          <w:i/>
+          <w:lang w:val="en-US"/>
+        </w:rPr>
+        <w:t>psi_lib</w:t>
+      </w:r>
+      <w:r>
+        <w:rPr>
+          <w:lang w:val="en-US"/>
+        </w:rPr>
+        <w:t xml:space="preserve"> as name for the </w:t>
+      </w:r>
+      <w:r>
+        <w:rPr>
+          <w:i/>
+          <w:lang w:val="en-US"/>
+        </w:rPr>
+        <w:t>&lt;Root&gt;</w:t>
+      </w:r>
+      <w:r>
+        <w:rPr>
+          <w:lang w:val="en-US"/>
+        </w:rPr>
+        <w:t xml:space="preserve"> folder.</w:t>
+      </w:r>
+    </w:p>
+    <w:p>
+      <w:pPr>
+        <w:pStyle w:val="Heading2"/>
+        <w:rPr>
+          <w:lang w:val="en-US"/>
+        </w:rPr>
+      </w:pPr>
+      <w:bookmarkStart w:id="3" w:name="_Toc26190387"/>
+      <w:r>
+        <w:rPr>
+          <w:lang w:val="en-US"/>
+        </w:rPr>
+        <w:t>VHDL Libraries</w:t>
+      </w:r>
       <w:bookmarkEnd w:id="3"/>
-    </w:p>
-    <w:p>
-      <w:pPr>
-        <w:rPr>
-          <w:lang w:val="en-US"/>
-        </w:rPr>
-      </w:pPr>
-      <w:r>
-        <w:rPr>
-          <w:lang w:val="en-US"/>
-        </w:rPr>
-        <w:t xml:space="preserve">It is not necessary but recommended to use the name </w:t>
-      </w:r>
-      <w:r>
-        <w:rPr>
-          <w:i/>
-          <w:lang w:val="en-US"/>
-        </w:rPr>
-        <w:t>psi_lib</w:t>
-      </w:r>
-      <w:r>
-        <w:rPr>
-          <w:lang w:val="en-US"/>
-        </w:rPr>
-        <w:t xml:space="preserve"> as name for the </w:t>
-      </w:r>
-      <w:r>
-        <w:rPr>
-          <w:i/>
-          <w:lang w:val="en-US"/>
-        </w:rPr>
-        <w:t>&lt;Root&gt;</w:t>
-      </w:r>
-      <w:r>
-        <w:rPr>
-          <w:lang w:val="en-US"/>
-        </w:rPr>
-        <w:t xml:space="preserve"> folder.</w:t>
-      </w:r>
-    </w:p>
-    <w:p>
-      <w:pPr>
-        <w:pStyle w:val="Heading2"/>
-        <w:rPr>
-          <w:lang w:val="en-US"/>
-        </w:rPr>
-      </w:pPr>
-      <w:bookmarkStart w:id="4" w:name="_Toc26190387"/>
-      <w:r>
-        <w:rPr>
-          <w:lang w:val="en-US"/>
-        </w:rPr>
-        <w:t>VHDL Libraries</w:t>
-      </w:r>
-      <w:bookmarkEnd w:id="4"/>
     </w:p>
     <w:p>
       <w:pPr>
@@ -8756,7 +8754,7 @@
           <w:lang w:val="en-US"/>
         </w:rPr>
       </w:pPr>
-      <w:bookmarkStart w:id="5" w:name="_Toc26190388"/>
+      <w:bookmarkStart w:id="4" w:name="_Toc26190388"/>
       <w:r>
         <w:rPr>
           <w:lang w:val="en-US"/>
@@ -8764,7 +8762,7 @@
         <w:lastRenderedPageBreak/>
         <w:t>Running Simulations</w:t>
       </w:r>
-      <w:bookmarkEnd w:id="5"/>
+      <w:bookmarkEnd w:id="4"/>
     </w:p>
     <w:p>
       <w:pPr>
@@ -9306,7 +9304,7 @@
           <w:lang w:val="en-US"/>
         </w:rPr>
       </w:pPr>
-      <w:bookmarkStart w:id="6" w:name="_Toc26190389"/>
+      <w:bookmarkStart w:id="5" w:name="_Toc26190389"/>
       <w:r>
         <w:rPr>
           <w:lang w:val="en-US"/>
@@ -9314,7 +9312,7 @@
         <w:lastRenderedPageBreak/>
         <w:t>Contribute to PSI VHDL Libraries</w:t>
       </w:r>
-      <w:bookmarkEnd w:id="6"/>
+      <w:bookmarkEnd w:id="5"/>
     </w:p>
     <w:p>
       <w:pPr>
@@ -9697,7 +9695,7 @@
           <w:lang w:val="en-US"/>
         </w:rPr>
       </w:pPr>
-      <w:bookmarkStart w:id="7" w:name="_Toc26190390"/>
+      <w:bookmarkStart w:id="6" w:name="_Toc26190390"/>
       <w:r>
         <w:rPr>
           <w:lang w:val="en-US"/>
@@ -9705,7 +9703,7 @@
         <w:lastRenderedPageBreak/>
         <w:t>Handshaking Signals</w:t>
       </w:r>
-      <w:bookmarkEnd w:id="7"/>
+      <w:bookmarkEnd w:id="6"/>
     </w:p>
     <w:p>
       <w:pPr>
@@ -9971,7 +9969,7 @@
           <w:lang w:val="en-US"/>
         </w:rPr>
       </w:pPr>
-      <w:bookmarkStart w:id="8" w:name="_Toc24098976"/>
+      <w:bookmarkStart w:id="7" w:name="_Toc24098976"/>
       <w:r>
         <w:rPr>
           <w:lang w:val="en-US"/>
@@ -10021,7 +10019,7 @@
         </w:rPr>
         <w:t>Handshaking signals</w:t>
       </w:r>
-      <w:bookmarkEnd w:id="8"/>
+      <w:bookmarkEnd w:id="7"/>
     </w:p>
     <w:p>
       <w:pPr>
@@ -10164,7 +10162,7 @@
           <w:lang w:val="en-US"/>
         </w:rPr>
       </w:pPr>
-      <w:bookmarkStart w:id="9" w:name="_Toc26190391"/>
+      <w:bookmarkStart w:id="8" w:name="_Toc26190391"/>
       <w:r>
         <w:rPr>
           <w:lang w:val="en-US"/>
@@ -10172,7 +10170,7 @@
         <w:lastRenderedPageBreak/>
         <w:t>TDM</w:t>
       </w:r>
-      <w:bookmarkEnd w:id="9"/>
+      <w:bookmarkEnd w:id="8"/>
       <w:r>
         <w:rPr>
           <w:lang w:val="en-US"/>
@@ -10307,7 +10305,7 @@
           <w:lang w:val="en-US"/>
         </w:rPr>
       </w:pPr>
-      <w:bookmarkStart w:id="10" w:name="_Toc26190392"/>
+      <w:bookmarkStart w:id="9" w:name="_Toc26190392"/>
       <w:r>
         <w:rPr>
           <w:lang w:val="en-US"/>
@@ -10315,21 +10313,64 @@
         <w:lastRenderedPageBreak/>
         <w:t>Packages</w:t>
       </w:r>
+      <w:bookmarkEnd w:id="9"/>
+    </w:p>
+    <w:p>
+      <w:pPr>
+        <w:pStyle w:val="Heading2"/>
+        <w:rPr>
+          <w:lang w:val="en-US"/>
+        </w:rPr>
+      </w:pPr>
+      <w:bookmarkStart w:id="10" w:name="_Toc26190393"/>
+      <w:r>
+        <w:rPr>
+          <w:lang w:val="en-US"/>
+        </w:rPr>
+        <w:t>psi_common_array_pkg</w:t>
+      </w:r>
       <w:bookmarkEnd w:id="10"/>
     </w:p>
     <w:p>
       <w:pPr>
+        <w:pStyle w:val="Heading3"/>
+        <w:rPr>
+          <w:lang w:val="en-US"/>
+        </w:rPr>
+      </w:pPr>
+      <w:r>
+        <w:rPr>
+          <w:lang w:val="en-US"/>
+        </w:rPr>
+        <w:t>Description</w:t>
+      </w:r>
+    </w:p>
+    <w:p>
+      <w:pPr>
+        <w:rPr>
+          <w:lang w:val="en-US"/>
+        </w:rPr>
+      </w:pPr>
+      <w:r>
+        <w:rPr>
+          <w:lang w:val="en-US"/>
+        </w:rPr>
+        <w:t>This package defines various array types that are not defined by VHDL natively. Some of these definitions are no more required in VHDL 2008 but since VHDL 2008 is not yet fully synthesizable, the package is kept.</w:t>
+      </w:r>
+    </w:p>
+    <w:p>
+      <w:pPr>
         <w:pStyle w:val="Heading2"/>
         <w:rPr>
           <w:lang w:val="en-US"/>
         </w:rPr>
       </w:pPr>
-      <w:bookmarkStart w:id="11" w:name="_Toc26190393"/>
-      <w:r>
-        <w:rPr>
-          <w:lang w:val="en-US"/>
-        </w:rPr>
-        <w:t>psi_common_array_pkg</w:t>
+      <w:bookmarkStart w:id="11" w:name="_Toc26190394"/>
+      <w:r>
+        <w:rPr>
+          <w:lang w:val="en-US"/>
+        </w:rPr>
+        <w:t>psi_common_logic_pkg</w:t>
       </w:r>
       <w:bookmarkEnd w:id="11"/>
     </w:p>
@@ -10357,7 +10398,7 @@
         <w:rPr>
           <w:lang w:val="en-US"/>
         </w:rPr>
-        <w:t>This package defines various array types that are not defined by VHDL natively. Some of these definitions are no more required in VHDL 2008 but since VHDL 2008 is not yet fully synthesizable, the package is kept.</w:t>
+        <w:t>This package contains various logic functions (e.g. combinatorial conversions) that can be synthesized.</w:t>
       </w:r>
     </w:p>
     <w:p>
@@ -10367,12 +10408,12 @@
           <w:lang w:val="en-US"/>
         </w:rPr>
       </w:pPr>
-      <w:bookmarkStart w:id="12" w:name="_Toc26190394"/>
-      <w:r>
-        <w:rPr>
-          <w:lang w:val="en-US"/>
-        </w:rPr>
-        <w:t>psi_common_logic_pkg</w:t>
+      <w:bookmarkStart w:id="12" w:name="_Toc26190395"/>
+      <w:r>
+        <w:rPr>
+          <w:lang w:val="en-US"/>
+        </w:rPr>
+        <w:t>psi_common_axi_pkg</w:t>
       </w:r>
       <w:bookmarkEnd w:id="12"/>
     </w:p>
@@ -10400,7 +10441,7 @@
         <w:rPr>
           <w:lang w:val="en-US"/>
         </w:rPr>
-        <w:t>This package contains various logic functions (e.g. combinatorial conversions) that can be synthesized.</w:t>
+        <w:t>This package contains record definitions to allow representing a complete AXI interface including all ports by only two records (one in each direction). This helps improving the readability of entities with AXI interfaces.</w:t>
       </w:r>
     </w:p>
     <w:p>
@@ -10410,57 +10451,14 @@
           <w:lang w:val="en-US"/>
         </w:rPr>
       </w:pPr>
-      <w:bookmarkStart w:id="13" w:name="_Toc26190395"/>
-      <w:r>
-        <w:rPr>
-          <w:lang w:val="en-US"/>
-        </w:rPr>
-        <w:t>psi_common_axi_pkg</w:t>
+      <w:bookmarkStart w:id="13" w:name="_Toc26190396"/>
+      <w:r>
+        <w:rPr>
+          <w:lang w:val="en-US"/>
+        </w:rPr>
+        <w:t>psi_common_math_pkg</w:t>
       </w:r>
       <w:bookmarkEnd w:id="13"/>
-    </w:p>
-    <w:p>
-      <w:pPr>
-        <w:pStyle w:val="Heading3"/>
-        <w:rPr>
-          <w:lang w:val="en-US"/>
-        </w:rPr>
-      </w:pPr>
-      <w:r>
-        <w:rPr>
-          <w:lang w:val="en-US"/>
-        </w:rPr>
-        <w:t>Description</w:t>
-      </w:r>
-    </w:p>
-    <w:p>
-      <w:pPr>
-        <w:rPr>
-          <w:lang w:val="en-US"/>
-        </w:rPr>
-      </w:pPr>
-      <w:r>
-        <w:rPr>
-          <w:lang w:val="en-US"/>
-        </w:rPr>
-        <w:t>This package contains record definitions to allow representing a complete AXI interface including all ports by only two records (one in each direction). This helps improving the readability of entities with AXI interfaces.</w:t>
-      </w:r>
-    </w:p>
-    <w:p>
-      <w:pPr>
-        <w:pStyle w:val="Heading2"/>
-        <w:rPr>
-          <w:lang w:val="en-US"/>
-        </w:rPr>
-      </w:pPr>
-      <w:bookmarkStart w:id="14" w:name="_Toc26190396"/>
-      <w:r>
-        <w:rPr>
-          <w:lang w:val="en-US"/>
-        </w:rPr>
-        <w:t>psi_common_math_pkg</w:t>
-      </w:r>
-      <w:bookmarkEnd w:id="14"/>
     </w:p>
     <w:p>
       <w:pPr>
@@ -10505,7 +10503,7 @@
           <w:lang w:val="en-US"/>
         </w:rPr>
       </w:pPr>
-      <w:bookmarkStart w:id="15" w:name="_Toc26190397"/>
+      <w:bookmarkStart w:id="14" w:name="_Toc26190397"/>
       <w:r>
         <w:rPr>
           <w:lang w:val="en-US"/>
@@ -10513,23 +10511,23 @@
         <w:lastRenderedPageBreak/>
         <w:t>Memories</w:t>
       </w:r>
+      <w:bookmarkEnd w:id="14"/>
+    </w:p>
+    <w:p>
+      <w:pPr>
+        <w:pStyle w:val="Heading2"/>
+        <w:rPr>
+          <w:lang w:val="en-US"/>
+        </w:rPr>
+      </w:pPr>
+      <w:bookmarkStart w:id="15" w:name="_Toc26190398"/>
+      <w:r>
+        <w:rPr>
+          <w:lang w:val="en-US"/>
+        </w:rPr>
+        <w:t>psi_common_sdp_ram</w:t>
+      </w:r>
       <w:bookmarkEnd w:id="15"/>
-    </w:p>
-    <w:p>
-      <w:pPr>
-        <w:pStyle w:val="Heading2"/>
-        <w:rPr>
-          <w:lang w:val="en-US"/>
-        </w:rPr>
-      </w:pPr>
-      <w:bookmarkStart w:id="16" w:name="_Toc26190398"/>
-      <w:r>
-        <w:rPr>
-          <w:lang w:val="en-US"/>
-        </w:rPr>
-        <w:t>psi_common_sdp_ram</w:t>
-      </w:r>
-      <w:bookmarkEnd w:id="16"/>
     </w:p>
     <w:p>
       <w:pPr>
@@ -11692,7 +11690,7 @@
           <w:lang w:val="en-US"/>
         </w:rPr>
       </w:pPr>
-      <w:bookmarkStart w:id="17" w:name="_Toc26190399"/>
+      <w:bookmarkStart w:id="16" w:name="_Toc26190399"/>
       <w:r>
         <w:rPr>
           <w:lang w:val="en-US"/>
@@ -11706,7 +11704,7 @@
         </w:rPr>
         <w:t>_be</w:t>
       </w:r>
-      <w:bookmarkEnd w:id="17"/>
+      <w:bookmarkEnd w:id="16"/>
     </w:p>
     <w:p>
       <w:pPr>
@@ -12475,8 +12473,8 @@
           <w:lang w:val="en-US"/>
         </w:rPr>
       </w:pPr>
-      <w:bookmarkStart w:id="18" w:name="_Ref516049468"/>
-      <w:bookmarkStart w:id="19" w:name="_Toc26190400"/>
+      <w:bookmarkStart w:id="17" w:name="_Ref516049468"/>
+      <w:bookmarkStart w:id="18" w:name="_Toc26190400"/>
       <w:r>
         <w:rPr>
           <w:lang w:val="en-US"/>
@@ -12484,8 +12482,8 @@
         <w:lastRenderedPageBreak/>
         <w:t>psi_common_tdp_ram</w:t>
       </w:r>
+      <w:bookmarkEnd w:id="17"/>
       <w:bookmarkEnd w:id="18"/>
-      <w:bookmarkEnd w:id="19"/>
     </w:p>
     <w:p>
       <w:pPr>
@@ -13650,7 +13648,7 @@
           <w:lang w:val="en-US"/>
         </w:rPr>
       </w:pPr>
-      <w:bookmarkStart w:id="20" w:name="_Toc26190401"/>
+      <w:bookmarkStart w:id="19" w:name="_Toc26190401"/>
       <w:r>
         <w:rPr>
           <w:lang w:val="en-US"/>
@@ -13658,7 +13656,7 @@
         <w:lastRenderedPageBreak/>
         <w:t>psi_common_tdp_ram_be</w:t>
       </w:r>
-      <w:bookmarkEnd w:id="20"/>
+      <w:bookmarkEnd w:id="19"/>
     </w:p>
     <w:p>
       <w:pPr>
@@ -15077,7 +15075,7 @@
           <w:lang w:val="en-US"/>
         </w:rPr>
       </w:pPr>
-      <w:bookmarkStart w:id="21" w:name="_Toc26190402"/>
+      <w:bookmarkStart w:id="20" w:name="_Toc26190402"/>
       <w:r>
         <w:rPr>
           <w:lang w:val="en-US"/>
@@ -15085,27 +15083,27 @@
         <w:lastRenderedPageBreak/>
         <w:t>FIFOs</w:t>
       </w:r>
+      <w:bookmarkEnd w:id="20"/>
+    </w:p>
+    <w:p>
+      <w:pPr>
+        <w:pStyle w:val="Heading2"/>
+        <w:rPr>
+          <w:lang w:val="en-US"/>
+        </w:rPr>
+      </w:pPr>
+      <w:bookmarkStart w:id="21" w:name="_Ref516059138"/>
+      <w:bookmarkStart w:id="22" w:name="_Ref516059150"/>
+      <w:bookmarkStart w:id="23" w:name="_Toc26190403"/>
+      <w:r>
+        <w:rPr>
+          <w:lang w:val="en-US"/>
+        </w:rPr>
+        <w:t>psi_common_async_fifo</w:t>
+      </w:r>
       <w:bookmarkEnd w:id="21"/>
-    </w:p>
-    <w:p>
-      <w:pPr>
-        <w:pStyle w:val="Heading2"/>
-        <w:rPr>
-          <w:lang w:val="en-US"/>
-        </w:rPr>
-      </w:pPr>
-      <w:bookmarkStart w:id="22" w:name="_Ref516059138"/>
-      <w:bookmarkStart w:id="23" w:name="_Ref516059150"/>
-      <w:bookmarkStart w:id="24" w:name="_Toc26190403"/>
-      <w:r>
-        <w:rPr>
-          <w:lang w:val="en-US"/>
-        </w:rPr>
-        <w:t>psi_common_async_fifo</w:t>
-      </w:r>
       <w:bookmarkEnd w:id="22"/>
       <w:bookmarkEnd w:id="23"/>
-      <w:bookmarkEnd w:id="24"/>
     </w:p>
     <w:p>
       <w:pPr>
@@ -17508,7 +17506,7 @@
           <w:lang w:val="en-US"/>
         </w:rPr>
       </w:pPr>
-      <w:bookmarkStart w:id="25" w:name="_Toc24098977"/>
+      <w:bookmarkStart w:id="24" w:name="_Toc24098977"/>
       <w:r>
         <w:rPr>
           <w:lang w:val="en-US"/>
@@ -17570,7 +17568,7 @@
         </w:rPr>
         <w:t xml:space="preserve"> Architecture</w:t>
       </w:r>
-      <w:bookmarkEnd w:id="25"/>
+      <w:bookmarkEnd w:id="24"/>
     </w:p>
     <w:p>
       <w:pPr>
@@ -17652,7 +17650,7 @@
           <w:lang w:val="en-US"/>
         </w:rPr>
       </w:pPr>
-      <w:bookmarkStart w:id="26" w:name="_Toc26190404"/>
+      <w:bookmarkStart w:id="25" w:name="_Toc26190404"/>
       <w:r>
         <w:rPr>
           <w:lang w:val="en-US"/>
@@ -17660,7 +17658,7 @@
         <w:lastRenderedPageBreak/>
         <w:t>psi_common_sync_fifo</w:t>
       </w:r>
-      <w:bookmarkEnd w:id="26"/>
+      <w:bookmarkEnd w:id="25"/>
     </w:p>
     <w:p>
       <w:pPr>
@@ -19817,7 +19815,7 @@
           <w:lang w:val="en-US"/>
         </w:rPr>
       </w:pPr>
-      <w:bookmarkStart w:id="27" w:name="_Toc26190405"/>
+      <w:bookmarkStart w:id="26" w:name="_Toc26190405"/>
       <w:r>
         <w:rPr>
           <w:lang w:val="en-US"/>
@@ -19825,23 +19823,23 @@
         <w:lastRenderedPageBreak/>
         <w:t>Clock Crossings</w:t>
       </w:r>
+      <w:bookmarkEnd w:id="26"/>
+    </w:p>
+    <w:p>
+      <w:pPr>
+        <w:pStyle w:val="Heading2"/>
+        <w:rPr>
+          <w:lang w:val="en-US"/>
+        </w:rPr>
+      </w:pPr>
+      <w:bookmarkStart w:id="27" w:name="_Toc26190406"/>
+      <w:r>
+        <w:rPr>
+          <w:lang w:val="en-US"/>
+        </w:rPr>
+        <w:t>psi_common_pulse_cc</w:t>
+      </w:r>
       <w:bookmarkEnd w:id="27"/>
-    </w:p>
-    <w:p>
-      <w:pPr>
-        <w:pStyle w:val="Heading2"/>
-        <w:rPr>
-          <w:lang w:val="en-US"/>
-        </w:rPr>
-      </w:pPr>
-      <w:bookmarkStart w:id="28" w:name="_Toc26190406"/>
-      <w:r>
-        <w:rPr>
-          <w:lang w:val="en-US"/>
-        </w:rPr>
-        <w:t>psi_common_pulse_cc</w:t>
-      </w:r>
-      <w:bookmarkEnd w:id="28"/>
     </w:p>
     <w:p>
       <w:pPr>
@@ -20712,7 +20710,7 @@
           <w:lang w:val="en-US"/>
         </w:rPr>
       </w:pPr>
-      <w:bookmarkStart w:id="29" w:name="_Ref516063767"/>
+      <w:bookmarkStart w:id="28" w:name="_Ref516063767"/>
       <w:r>
         <w:rPr>
           <w:lang w:val="en-US"/>
@@ -20720,7 +20718,7 @@
         <w:lastRenderedPageBreak/>
         <w:t>Architecture</w:t>
       </w:r>
-      <w:bookmarkEnd w:id="29"/>
+      <w:bookmarkEnd w:id="28"/>
     </w:p>
     <w:p>
       <w:pPr>
@@ -20811,7 +20809,7 @@
           <w:lang w:val="en-US"/>
         </w:rPr>
       </w:pPr>
-      <w:bookmarkStart w:id="30" w:name="_Toc24098978"/>
+      <w:bookmarkStart w:id="29" w:name="_Toc24098978"/>
       <w:r>
         <w:rPr>
           <w:lang w:val="en-US"/>
@@ -20873,7 +20871,7 @@
         </w:rPr>
         <w:t xml:space="preserve"> handling of pulses</w:t>
       </w:r>
-      <w:bookmarkEnd w:id="30"/>
+      <w:bookmarkEnd w:id="29"/>
     </w:p>
     <w:p>
       <w:pPr>
@@ -20970,7 +20968,7 @@
           <w:lang w:val="en-US"/>
         </w:rPr>
       </w:pPr>
-      <w:bookmarkStart w:id="31" w:name="_Toc24098979"/>
+      <w:bookmarkStart w:id="30" w:name="_Toc24098979"/>
       <w:r>
         <w:rPr>
           <w:lang w:val="en-US"/>
@@ -21032,7 +21030,7 @@
         </w:rPr>
         <w:t xml:space="preserve"> alignment of pulses can change</w:t>
       </w:r>
-      <w:bookmarkEnd w:id="31"/>
+      <w:bookmarkEnd w:id="30"/>
     </w:p>
     <w:p>
       <w:pPr>
@@ -21132,7 +21130,7 @@
           <w:lang w:val="en-US"/>
         </w:rPr>
       </w:pPr>
-      <w:bookmarkStart w:id="32" w:name="_Toc24098980"/>
+      <w:bookmarkStart w:id="31" w:name="_Toc24098980"/>
       <w:r>
         <w:rPr>
           <w:lang w:val="en-US"/>
@@ -21194,7 +21192,7 @@
         </w:rPr>
         <w:t xml:space="preserve"> handling of resets</w:t>
       </w:r>
-      <w:bookmarkEnd w:id="32"/>
+      <w:bookmarkEnd w:id="31"/>
     </w:p>
     <w:p>
       <w:pPr>
@@ -21253,7 +21251,7 @@
           <w:lang w:val="en-US"/>
         </w:rPr>
       </w:pPr>
-      <w:bookmarkStart w:id="33" w:name="_Toc26190407"/>
+      <w:bookmarkStart w:id="32" w:name="_Toc26190407"/>
       <w:r>
         <w:rPr>
           <w:lang w:val="en-US"/>
@@ -21261,7 +21259,7 @@
         <w:lastRenderedPageBreak/>
         <w:t>psi_common_simple_cc</w:t>
       </w:r>
-      <w:bookmarkEnd w:id="33"/>
+      <w:bookmarkEnd w:id="32"/>
     </w:p>
     <w:p>
       <w:pPr>
@@ -22418,7 +22416,7 @@
           <w:lang w:val="en-US"/>
         </w:rPr>
       </w:pPr>
-      <w:bookmarkStart w:id="34" w:name="_Toc24098981"/>
+      <w:bookmarkStart w:id="33" w:name="_Toc24098981"/>
       <w:r>
         <w:rPr>
           <w:lang w:val="en-US"/>
@@ -22468,7 +22466,7 @@
         </w:rPr>
         <w:t>psi_common_simple_cc: Architecture</w:t>
       </w:r>
-      <w:bookmarkEnd w:id="34"/>
+      <w:bookmarkEnd w:id="33"/>
     </w:p>
     <w:p>
       <w:pPr>
@@ -22598,7 +22596,7 @@
           <w:lang w:val="en-US"/>
         </w:rPr>
       </w:pPr>
-      <w:bookmarkStart w:id="35" w:name="_Toc26190408"/>
+      <w:bookmarkStart w:id="34" w:name="_Toc26190408"/>
       <w:r>
         <w:rPr>
           <w:lang w:val="en-US"/>
@@ -22606,7 +22604,7 @@
         <w:lastRenderedPageBreak/>
         <w:t>psi_common_status_cc</w:t>
       </w:r>
-      <w:bookmarkEnd w:id="35"/>
+      <w:bookmarkEnd w:id="34"/>
     </w:p>
     <w:p>
       <w:pPr>
@@ -23708,7 +23706,7 @@
           <w:lang w:val="en-US"/>
         </w:rPr>
       </w:pPr>
-      <w:bookmarkStart w:id="36" w:name="_Toc24098982"/>
+      <w:bookmarkStart w:id="35" w:name="_Toc24098982"/>
       <w:r>
         <w:rPr>
           <w:lang w:val="en-US"/>
@@ -23758,7 +23756,7 @@
         </w:rPr>
         <w:t>psi_common_status_cc: Architecture</w:t>
       </w:r>
-      <w:bookmarkEnd w:id="36"/>
+      <w:bookmarkEnd w:id="35"/>
     </w:p>
     <w:p>
       <w:pPr>
@@ -23826,7 +23824,7 @@
           <w:lang w:val="en-US"/>
         </w:rPr>
       </w:pPr>
-      <w:bookmarkStart w:id="37" w:name="_Toc26190409"/>
+      <w:bookmarkStart w:id="36" w:name="_Toc26190409"/>
       <w:r>
         <w:rPr>
           <w:lang w:val="en-US"/>
@@ -23834,7 +23832,7 @@
         <w:lastRenderedPageBreak/>
         <w:t>psi_common_sync_cc_n2xn</w:t>
       </w:r>
-      <w:bookmarkEnd w:id="37"/>
+      <w:bookmarkEnd w:id="36"/>
     </w:p>
     <w:p>
       <w:pPr>
@@ -24754,7 +24752,7 @@
           <w:lang w:val="en-US"/>
         </w:rPr>
       </w:pPr>
-      <w:bookmarkStart w:id="38" w:name="_Toc26190410"/>
+      <w:bookmarkStart w:id="37" w:name="_Toc26190410"/>
       <w:r>
         <w:rPr>
           <w:lang w:val="en-US"/>
@@ -24774,7 +24772,7 @@
         </w:rPr>
         <w:t>c_cc_xn2n</w:t>
       </w:r>
-      <w:bookmarkEnd w:id="38"/>
+      <w:bookmarkEnd w:id="37"/>
     </w:p>
     <w:p>
       <w:pPr>
@@ -25687,7 +25685,7 @@
           <w:lang w:val="en-US"/>
         </w:rPr>
       </w:pPr>
-      <w:bookmarkStart w:id="39" w:name="_Toc26190411"/>
+      <w:bookmarkStart w:id="38" w:name="_Toc26190411"/>
       <w:r>
         <w:rPr>
           <w:lang w:val="en-US"/>
@@ -25695,7 +25693,7 @@
         <w:lastRenderedPageBreak/>
         <w:t>psi_common_bit_cc</w:t>
       </w:r>
-      <w:bookmarkEnd w:id="39"/>
+      <w:bookmarkEnd w:id="38"/>
     </w:p>
     <w:p>
       <w:pPr>
@@ -26166,14 +26164,14 @@
           <w:lang w:val="en-US"/>
         </w:rPr>
       </w:pPr>
-      <w:bookmarkStart w:id="40" w:name="_Toc26190412"/>
+      <w:bookmarkStart w:id="39" w:name="_Toc26190412"/>
       <w:r>
         <w:rPr>
           <w:lang w:val="en-US"/>
         </w:rPr>
         <w:t>Other Components that can be used as Clock Crossings</w:t>
       </w:r>
-      <w:bookmarkEnd w:id="40"/>
+      <w:bookmarkEnd w:id="39"/>
     </w:p>
     <w:p>
       <w:pPr>
@@ -26372,7 +26370,7 @@
           <w:lang w:val="en-US"/>
         </w:rPr>
       </w:pPr>
-      <w:bookmarkStart w:id="41" w:name="_Toc26190413"/>
+      <w:bookmarkStart w:id="40" w:name="_Toc26190413"/>
       <w:r>
         <w:rPr>
           <w:lang w:val="en-US"/>
@@ -26380,23 +26378,23 @@
         <w:lastRenderedPageBreak/>
         <w:t>Timing</w:t>
       </w:r>
+      <w:bookmarkEnd w:id="40"/>
+    </w:p>
+    <w:p>
+      <w:pPr>
+        <w:pStyle w:val="Heading2"/>
+        <w:rPr>
+          <w:lang w:val="en-US"/>
+        </w:rPr>
+      </w:pPr>
+      <w:bookmarkStart w:id="41" w:name="_Toc26190414"/>
+      <w:r>
+        <w:rPr>
+          <w:lang w:val="en-US"/>
+        </w:rPr>
+        <w:t>psi_common_strobe_generator</w:t>
+      </w:r>
       <w:bookmarkEnd w:id="41"/>
-    </w:p>
-    <w:p>
-      <w:pPr>
-        <w:pStyle w:val="Heading2"/>
-        <w:rPr>
-          <w:lang w:val="en-US"/>
-        </w:rPr>
-      </w:pPr>
-      <w:bookmarkStart w:id="42" w:name="_Toc26190414"/>
-      <w:r>
-        <w:rPr>
-          <w:lang w:val="en-US"/>
-        </w:rPr>
-        <w:t>psi_common_strobe_generator</w:t>
-      </w:r>
-      <w:bookmarkEnd w:id="42"/>
     </w:p>
     <w:p>
       <w:pPr>
@@ -27091,7 +27089,7 @@
           <w:lang w:val="en-US"/>
         </w:rPr>
       </w:pPr>
-      <w:bookmarkStart w:id="43" w:name="_Toc24098983"/>
+      <w:bookmarkStart w:id="42" w:name="_Toc24098983"/>
       <w:r>
         <w:rPr>
           <w:lang w:val="en-US"/>
@@ -27141,7 +27139,7 @@
         </w:rPr>
         <w:t>psi_common_strobe_generator: Strobe synchronization</w:t>
       </w:r>
-      <w:bookmarkEnd w:id="43"/>
+      <w:bookmarkEnd w:id="42"/>
     </w:p>
     <w:p>
       <w:pPr>
@@ -27158,7 +27156,7 @@
           <w:lang w:val="en-US"/>
         </w:rPr>
       </w:pPr>
-      <w:bookmarkStart w:id="44" w:name="_Toc26190415"/>
+      <w:bookmarkStart w:id="43" w:name="_Toc26190415"/>
       <w:r>
         <w:rPr>
           <w:lang w:val="en-US"/>
@@ -27166,7 +27164,7 @@
         <w:lastRenderedPageBreak/>
         <w:t>psi_common_strobe_divider</w:t>
       </w:r>
-      <w:bookmarkEnd w:id="44"/>
+      <w:bookmarkEnd w:id="43"/>
     </w:p>
     <w:p>
       <w:pPr>
@@ -27756,7 +27754,7 @@
           <w:lang w:val="en-US"/>
         </w:rPr>
       </w:pPr>
-      <w:bookmarkStart w:id="45" w:name="_Toc26190416"/>
+      <w:bookmarkStart w:id="44" w:name="_Toc26190416"/>
       <w:r>
         <w:rPr>
           <w:lang w:val="en-US"/>
@@ -27764,7 +27762,7 @@
         <w:lastRenderedPageBreak/>
         <w:t>psi_common_tickgenerator</w:t>
       </w:r>
-      <w:bookmarkEnd w:id="45"/>
+      <w:bookmarkEnd w:id="44"/>
     </w:p>
     <w:p>
       <w:pPr>
@@ -28415,9 +28413,9 @@
           <w:lang w:val="en-US"/>
         </w:rPr>
       </w:pPr>
-      <w:bookmarkStart w:id="46" w:name="_psi_common_pulse_shaper"/>
-      <w:bookmarkStart w:id="47" w:name="_Toc26190417"/>
-      <w:bookmarkEnd w:id="46"/>
+      <w:bookmarkStart w:id="45" w:name="_psi_common_pulse_shaper"/>
+      <w:bookmarkStart w:id="46" w:name="_Toc26190417"/>
+      <w:bookmarkEnd w:id="45"/>
       <w:r>
         <w:rPr>
           <w:lang w:val="en-US"/>
@@ -28425,7 +28423,7 @@
         <w:lastRenderedPageBreak/>
         <w:t>psi_common_pulse_shaper</w:t>
       </w:r>
-      <w:bookmarkEnd w:id="47"/>
+      <w:bookmarkEnd w:id="46"/>
     </w:p>
     <w:p>
       <w:pPr>
@@ -28575,7 +28573,7 @@
           <w:lang w:val="en-US"/>
         </w:rPr>
       </w:pPr>
-      <w:bookmarkStart w:id="48" w:name="_Toc24098984"/>
+      <w:bookmarkStart w:id="47" w:name="_Toc24098984"/>
       <w:r>
         <w:rPr>
           <w:lang w:val="en-US"/>
@@ -28625,7 +28623,7 @@
         </w:rPr>
         <w:t>psi_common_pulse_shaper: Example waveform</w:t>
       </w:r>
-      <w:bookmarkEnd w:id="48"/>
+      <w:bookmarkEnd w:id="47"/>
     </w:p>
     <w:p>
       <w:pPr>
@@ -29170,7 +29168,7 @@
           <w:lang w:val="en-US"/>
         </w:rPr>
       </w:pPr>
-      <w:bookmarkStart w:id="49" w:name="_Toc26190418"/>
+      <w:bookmarkStart w:id="48" w:name="_Toc26190418"/>
       <w:r>
         <w:rPr>
           <w:lang w:val="en-US"/>
@@ -29184,7 +29182,7 @@
         </w:rPr>
         <w:t>_cfg</w:t>
       </w:r>
-      <w:bookmarkEnd w:id="49"/>
+      <w:bookmarkEnd w:id="48"/>
     </w:p>
     <w:p>
       <w:pPr>
@@ -29288,6 +29286,12 @@
           <w:lang w:val="en-US"/>
         </w:rPr>
         <w:t xml:space="preserve"> in runtime.</w:t>
+      </w:r>
+      <w:r>
+        <w:rPr>
+          <w:lang w:val="en-US"/>
+        </w:rPr>
+        <w:t xml:space="preserve"> </w:t>
       </w:r>
     </w:p>
     <w:p>
@@ -29867,11 +29871,11 @@
             <w:r>
               <w:t>Pulse width (duration) in clock cycles</w:t>
             </w:r>
-          </w:p>
-          <w:p>
-            <w:pPr>
-              <w:pStyle w:val="TableContent"/>
-            </w:pPr>
+            <w:r>
+              <w:t>, if set to 0 no pulse will be generated.</w:t>
+            </w:r>
+            <w:bookmarkStart w:id="49" w:name="_GoBack"/>
+            <w:bookmarkEnd w:id="49"/>
           </w:p>
         </w:tc>
       </w:tr>
@@ -29937,13 +29941,7 @@
               <w:pStyle w:val="TableContent"/>
             </w:pPr>
             <w:r>
-              <w:t xml:space="preserve">Minimum time between each new input pulse-rising edges that are detected (in clock cycles) – </w:t>
-            </w:r>
-            <w:r>
-              <w:t>Pulse</w:t>
-            </w:r>
-            <w:r>
-              <w:t xml:space="preserve"> arriving during hold-off time are ignored</w:t>
+              <w:t>Minimum time between each new input pulse-rising edges that are detected (in clock cycles) – Pulse arriving during hold-off time are ignored</w:t>
             </w:r>
           </w:p>
         </w:tc>
@@ -63349,10 +63347,10 @@
             <v:path o:extrusionok="f" gradientshapeok="t" o:connecttype="rect"/>
             <o:lock v:ext="edit" aspectratio="t"/>
           </v:shapetype>
-          <v:shape id="_x0000_i1025" type="#_x0000_t75" style="width:464.25pt;height:386.25pt" o:ole="">
+          <v:shape id="_x0000_i1025" type="#_x0000_t75" style="width:464.6pt;height:385.8pt" o:ole="">
             <v:imagedata r:id="rId47" o:title=""/>
           </v:shape>
-          <o:OLEObject Type="Embed" ProgID="Visio.Drawing.15" ShapeID="_x0000_i1025" DrawAspect="Content" ObjectID="_1636803144" r:id="rId48"/>
+          <o:OLEObject Type="Embed" ProgID="Visio.Drawing.15" ShapeID="_x0000_i1025" DrawAspect="Content" ObjectID="_1636873417" r:id="rId48"/>
         </w:object>
       </w:r>
     </w:p>
@@ -63424,10 +63422,10 @@
       </w:pPr>
       <w:r>
         <w:object w:dxaOrig="16351" w:dyaOrig="15360" w14:anchorId="610114E6">
-          <v:shape id="_x0000_i1026" type="#_x0000_t75" style="width:510pt;height:479.25pt" o:ole="">
+          <v:shape id="_x0000_i1026" type="#_x0000_t75" style="width:510.1pt;height:479.55pt" o:ole="">
             <v:imagedata r:id="rId49" o:title=""/>
           </v:shape>
-          <o:OLEObject Type="Embed" ProgID="Visio.Drawing.15" ShapeID="_x0000_i1026" DrawAspect="Content" ObjectID="_1636803145" r:id="rId50"/>
+          <o:OLEObject Type="Embed" ProgID="Visio.Drawing.15" ShapeID="_x0000_i1026" DrawAspect="Content" ObjectID="_1636873418" r:id="rId50"/>
         </w:object>
       </w:r>
     </w:p>
@@ -66440,7 +66438,7 @@
       <mc:AlternateContent>
         <mc:Choice Requires="wps">
           <w:drawing>
-            <wp:anchor distT="0" distB="0" distL="114300" distR="114300" simplePos="0" relativeHeight="251658240" behindDoc="0" locked="0" layoutInCell="0" allowOverlap="1" wp14:anchorId="287E0E2B" wp14:editId="6474F275">
+            <wp:anchor distT="0" distB="0" distL="114300" distR="114300" simplePos="0" relativeHeight="251658240" behindDoc="0" locked="0" layoutInCell="0" allowOverlap="1" wp14:anchorId="287E0E2B" wp14:editId="185F7ECE">
               <wp:simplePos x="0" y="0"/>
               <wp:positionH relativeFrom="page">
                 <wp:posOffset>540385</wp:posOffset>
@@ -66511,7 +66509,7 @@
         </mc:Choice>
         <mc:Fallback>
           <w:pict>
-            <v:line w14:anchorId="76840F84" id="Line 2" o:spid="_x0000_s1026" style="position:absolute;z-index:251658240;visibility:visible;mso-wrap-style:square;mso-width-percent:0;mso-height-percent:0;mso-wrap-distance-left:9pt;mso-wrap-distance-top:0;mso-wrap-distance-right:9pt;mso-wrap-distance-bottom:0;mso-position-horizontal:absolute;mso-position-horizontal-relative:page;mso-position-vertical:absolute;mso-position-vertical-relative:page;mso-width-percent:0;mso-height-percent:0;mso-width-relative:page;mso-height-relative:page" from="42.55pt,802.3pt" to="552.75pt,802.35pt" o:gfxdata="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" o:allowincell="f" strokecolor="blue" strokeweight="1.5pt">
+            <v:line w14:anchorId="4AEC7011" id="Line 2" o:spid="_x0000_s1026" style="position:absolute;z-index:251658240;visibility:visible;mso-wrap-style:square;mso-width-percent:0;mso-height-percent:0;mso-wrap-distance-left:9pt;mso-wrap-distance-top:0;mso-wrap-distance-right:9pt;mso-wrap-distance-bottom:0;mso-position-horizontal:absolute;mso-position-horizontal-relative:page;mso-position-vertical:absolute;mso-position-vertical-relative:page;mso-width-percent:0;mso-height-percent:0;mso-width-relative:page;mso-height-relative:page" from="42.55pt,802.3pt" to="552.75pt,802.35pt" o:gfxdata="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" o:allowincell="f" strokecolor="blue" strokeweight="1.5pt">
               <v:stroke startarrowwidth="narrow" startarrowlength="short" endarrowwidth="narrow" endarrowlength="short"/>
               <w10:wrap anchorx="page" anchory="page"/>
             </v:line>
@@ -66599,7 +66597,7 @@
         <w:noProof/>
         <w:sz w:val="16"/>
       </w:rPr>
-      <w:t>02.12.2019</w:t>
+      <w:t>03.12.2019</w:t>
     </w:r>
     <w:r>
       <w:rPr>
@@ -66653,7 +66651,7 @@
         <w:sz w:val="16"/>
         <w:szCs w:val="16"/>
       </w:rPr>
-      <w:t>3</w:t>
+      <w:t>34</w:t>
     </w:r>
     <w:r>
       <w:rPr>
@@ -66780,7 +66778,7 @@
         </mc:Choice>
         <mc:Fallback>
           <w:pict>
-            <v:line w14:anchorId="524CC299" id="Line 1" o:spid="_x0000_s1026" style="position:absolute;z-index:251657216;visibility:visible;mso-wrap-style:square;mso-width-percent:0;mso-height-percent:0;mso-wrap-distance-left:9pt;mso-wrap-distance-top:0;mso-wrap-distance-right:9pt;mso-wrap-distance-bottom:0;mso-position-horizontal:absolute;mso-position-horizontal-relative:margin;mso-position-vertical:absolute;mso-position-vertical-relative:page;mso-width-percent:0;mso-height-percent:0;mso-width-relative:page;mso-height-relative:page" from="320.35pt,59.55pt" to="507.45pt,59.6pt" o:gfxdata="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" o:allowincell="f" strokecolor="blue" strokeweight="2pt">
+            <v:line w14:anchorId="06DE305B" id="Line 1" o:spid="_x0000_s1026" style="position:absolute;z-index:251657216;visibility:visible;mso-wrap-style:square;mso-width-percent:0;mso-height-percent:0;mso-wrap-distance-left:9pt;mso-wrap-distance-top:0;mso-wrap-distance-right:9pt;mso-wrap-distance-bottom:0;mso-position-horizontal:absolute;mso-position-horizontal-relative:margin;mso-position-vertical:absolute;mso-position-vertical-relative:page;mso-width-percent:0;mso-height-percent:0;mso-width-relative:page;mso-height-relative:page" from="320.35pt,59.55pt" to="507.45pt,59.6pt" o:gfxdata="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" o:allowincell="f" strokecolor="blue" strokeweight="2pt">
               <v:stroke startarrowwidth="narrow" startarrowlength="short" endarrowwidth="narrow" endarrowlength="short"/>
               <w10:wrap anchorx="margin" anchory="page"/>
             </v:line>
@@ -74143,7 +74141,7 @@
 </file>
 
 <file path=customXml/itemProps1.xml><?xml version="1.0" encoding="utf-8"?>
-<ds:datastoreItem xmlns:ds="http://schemas.openxmlformats.org/officeDocument/2006/customXml" ds:itemID="{AB446438-53A6-4A0D-B87F-24CB55AEEFFB}">
+<ds:datastoreItem xmlns:ds="http://schemas.openxmlformats.org/officeDocument/2006/customXml" ds:itemID="{F90E1CF5-EAA7-4D8D-A279-EC5405697B2B}">
   <ds:schemaRefs>
     <ds:schemaRef ds:uri="http://schemas.openxmlformats.org/officeDocument/2006/bibliography"/>
   </ds:schemaRefs>

</xml_diff>

<commit_message>
BUGFIX: Code cleaned up & testbench covering corner case TODO: Documentation accordingly CLEANUP: Code made simpler with read/write addr always in mvt
DOCU: Documentation delay cfg updated
</commit_message>
<xml_diff>
--- a/doc/psi_common.docx
+++ b/doc/psi_common.docx
@@ -165,12 +165,14 @@
           <w:lang w:val="en-US"/>
         </w:rPr>
       </w:pPr>
+      <w:bookmarkStart w:id="0" w:name="_GoBack"/>
       <w:r>
         <w:rPr>
           <w:lang w:val="en-US"/>
         </w:rPr>
         <w:br w:type="page"/>
       </w:r>
+      <w:bookmarkEnd w:id="0"/>
       <w:r>
         <w:rPr>
           <w:b/>
@@ -243,7 +245,7 @@
         </w:rPr>
         <w:fldChar w:fldCharType="separate"/>
       </w:r>
-      <w:hyperlink w:anchor="_Toc26190385" w:history="1">
+      <w:hyperlink w:anchor="_Toc26971251" w:history="1">
         <w:r>
           <w:rPr>
             <w:rStyle w:val="Hyperlink"/>
@@ -289,7 +291,7 @@
             <w:noProof/>
             <w:webHidden/>
           </w:rPr>
-          <w:instrText xml:space="preserve"> PAGEREF _Toc26190385 \h </w:instrText>
+          <w:instrText xml:space="preserve"> PAGEREF _Toc26971251 \h </w:instrText>
         </w:r>
         <w:r>
           <w:rPr>
@@ -331,7 +333,7 @@
           <w:lang w:eastAsia="de-CH"/>
         </w:rPr>
       </w:pPr>
-      <w:hyperlink w:anchor="_Toc26190386" w:history="1">
+      <w:hyperlink w:anchor="_Toc26971252" w:history="1">
         <w:r>
           <w:rPr>
             <w:rStyle w:val="Hyperlink"/>
@@ -377,7 +379,7 @@
             <w:noProof/>
             <w:webHidden/>
           </w:rPr>
-          <w:instrText xml:space="preserve"> PAGEREF _Toc26190386 \h </w:instrText>
+          <w:instrText xml:space="preserve"> PAGEREF _Toc26971252 \h </w:instrText>
         </w:r>
         <w:r>
           <w:rPr>
@@ -419,7 +421,7 @@
           <w:lang w:eastAsia="de-CH"/>
         </w:rPr>
       </w:pPr>
-      <w:hyperlink w:anchor="_Toc26190387" w:history="1">
+      <w:hyperlink w:anchor="_Toc26971253" w:history="1">
         <w:r>
           <w:rPr>
             <w:rStyle w:val="Hyperlink"/>
@@ -465,7 +467,7 @@
             <w:noProof/>
             <w:webHidden/>
           </w:rPr>
-          <w:instrText xml:space="preserve"> PAGEREF _Toc26190387 \h </w:instrText>
+          <w:instrText xml:space="preserve"> PAGEREF _Toc26971253 \h </w:instrText>
         </w:r>
         <w:r>
           <w:rPr>
@@ -507,7 +509,7 @@
           <w:lang w:eastAsia="de-CH"/>
         </w:rPr>
       </w:pPr>
-      <w:hyperlink w:anchor="_Toc26190388" w:history="1">
+      <w:hyperlink w:anchor="_Toc26971254" w:history="1">
         <w:r>
           <w:rPr>
             <w:rStyle w:val="Hyperlink"/>
@@ -553,7 +555,7 @@
             <w:noProof/>
             <w:webHidden/>
           </w:rPr>
-          <w:instrText xml:space="preserve"> PAGEREF _Toc26190388 \h </w:instrText>
+          <w:instrText xml:space="preserve"> PAGEREF _Toc26971254 \h </w:instrText>
         </w:r>
         <w:r>
           <w:rPr>
@@ -595,7 +597,7 @@
           <w:lang w:eastAsia="de-CH"/>
         </w:rPr>
       </w:pPr>
-      <w:hyperlink w:anchor="_Toc26190389" w:history="1">
+      <w:hyperlink w:anchor="_Toc26971255" w:history="1">
         <w:r>
           <w:rPr>
             <w:rStyle w:val="Hyperlink"/>
@@ -641,7 +643,7 @@
             <w:noProof/>
             <w:webHidden/>
           </w:rPr>
-          <w:instrText xml:space="preserve"> PAGEREF _Toc26190389 \h </w:instrText>
+          <w:instrText xml:space="preserve"> PAGEREF _Toc26971255 \h </w:instrText>
         </w:r>
         <w:r>
           <w:rPr>
@@ -683,7 +685,7 @@
           <w:lang w:eastAsia="de-CH"/>
         </w:rPr>
       </w:pPr>
-      <w:hyperlink w:anchor="_Toc26190390" w:history="1">
+      <w:hyperlink w:anchor="_Toc26971256" w:history="1">
         <w:r>
           <w:rPr>
             <w:rStyle w:val="Hyperlink"/>
@@ -729,7 +731,7 @@
             <w:noProof/>
             <w:webHidden/>
           </w:rPr>
-          <w:instrText xml:space="preserve"> PAGEREF _Toc26190390 \h </w:instrText>
+          <w:instrText xml:space="preserve"> PAGEREF _Toc26971256 \h </w:instrText>
         </w:r>
         <w:r>
           <w:rPr>
@@ -771,7 +773,7 @@
           <w:lang w:eastAsia="de-CH"/>
         </w:rPr>
       </w:pPr>
-      <w:hyperlink w:anchor="_Toc26190391" w:history="1">
+      <w:hyperlink w:anchor="_Toc26971257" w:history="1">
         <w:r>
           <w:rPr>
             <w:rStyle w:val="Hyperlink"/>
@@ -817,7 +819,7 @@
             <w:noProof/>
             <w:webHidden/>
           </w:rPr>
-          <w:instrText xml:space="preserve"> PAGEREF _Toc26190391 \h </w:instrText>
+          <w:instrText xml:space="preserve"> PAGEREF _Toc26971257 \h </w:instrText>
         </w:r>
         <w:r>
           <w:rPr>
@@ -859,7 +861,7 @@
           <w:lang w:eastAsia="de-CH"/>
         </w:rPr>
       </w:pPr>
-      <w:hyperlink w:anchor="_Toc26190392" w:history="1">
+      <w:hyperlink w:anchor="_Toc26971258" w:history="1">
         <w:r>
           <w:rPr>
             <w:rStyle w:val="Hyperlink"/>
@@ -905,7 +907,7 @@
             <w:noProof/>
             <w:webHidden/>
           </w:rPr>
-          <w:instrText xml:space="preserve"> PAGEREF _Toc26190392 \h </w:instrText>
+          <w:instrText xml:space="preserve"> PAGEREF _Toc26971258 \h </w:instrText>
         </w:r>
         <w:r>
           <w:rPr>
@@ -947,7 +949,7 @@
           <w:lang w:eastAsia="de-CH"/>
         </w:rPr>
       </w:pPr>
-      <w:hyperlink w:anchor="_Toc26190393" w:history="1">
+      <w:hyperlink w:anchor="_Toc26971259" w:history="1">
         <w:r>
           <w:rPr>
             <w:rStyle w:val="Hyperlink"/>
@@ -993,7 +995,7 @@
             <w:noProof/>
             <w:webHidden/>
           </w:rPr>
-          <w:instrText xml:space="preserve"> PAGEREF _Toc26190393 \h </w:instrText>
+          <w:instrText xml:space="preserve"> PAGEREF _Toc26971259 \h </w:instrText>
         </w:r>
         <w:r>
           <w:rPr>
@@ -1035,7 +1037,7 @@
           <w:lang w:eastAsia="de-CH"/>
         </w:rPr>
       </w:pPr>
-      <w:hyperlink w:anchor="_Toc26190394" w:history="1">
+      <w:hyperlink w:anchor="_Toc26971260" w:history="1">
         <w:r>
           <w:rPr>
             <w:rStyle w:val="Hyperlink"/>
@@ -1081,7 +1083,7 @@
             <w:noProof/>
             <w:webHidden/>
           </w:rPr>
-          <w:instrText xml:space="preserve"> PAGEREF _Toc26190394 \h </w:instrText>
+          <w:instrText xml:space="preserve"> PAGEREF _Toc26971260 \h </w:instrText>
         </w:r>
         <w:r>
           <w:rPr>
@@ -1123,7 +1125,7 @@
           <w:lang w:eastAsia="de-CH"/>
         </w:rPr>
       </w:pPr>
-      <w:hyperlink w:anchor="_Toc26190395" w:history="1">
+      <w:hyperlink w:anchor="_Toc26971261" w:history="1">
         <w:r>
           <w:rPr>
             <w:rStyle w:val="Hyperlink"/>
@@ -1169,7 +1171,7 @@
             <w:noProof/>
             <w:webHidden/>
           </w:rPr>
-          <w:instrText xml:space="preserve"> PAGEREF _Toc26190395 \h </w:instrText>
+          <w:instrText xml:space="preserve"> PAGEREF _Toc26971261 \h </w:instrText>
         </w:r>
         <w:r>
           <w:rPr>
@@ -1211,7 +1213,7 @@
           <w:lang w:eastAsia="de-CH"/>
         </w:rPr>
       </w:pPr>
-      <w:hyperlink w:anchor="_Toc26190396" w:history="1">
+      <w:hyperlink w:anchor="_Toc26971262" w:history="1">
         <w:r>
           <w:rPr>
             <w:rStyle w:val="Hyperlink"/>
@@ -1257,7 +1259,7 @@
             <w:noProof/>
             <w:webHidden/>
           </w:rPr>
-          <w:instrText xml:space="preserve"> PAGEREF _Toc26190396 \h </w:instrText>
+          <w:instrText xml:space="preserve"> PAGEREF _Toc26971262 \h </w:instrText>
         </w:r>
         <w:r>
           <w:rPr>
@@ -1299,7 +1301,7 @@
           <w:lang w:eastAsia="de-CH"/>
         </w:rPr>
       </w:pPr>
-      <w:hyperlink w:anchor="_Toc26190397" w:history="1">
+      <w:hyperlink w:anchor="_Toc26971263" w:history="1">
         <w:r>
           <w:rPr>
             <w:rStyle w:val="Hyperlink"/>
@@ -1345,7 +1347,7 @@
             <w:noProof/>
             <w:webHidden/>
           </w:rPr>
-          <w:instrText xml:space="preserve"> PAGEREF _Toc26190397 \h </w:instrText>
+          <w:instrText xml:space="preserve"> PAGEREF _Toc26971263 \h </w:instrText>
         </w:r>
         <w:r>
           <w:rPr>
@@ -1387,7 +1389,7 @@
           <w:lang w:eastAsia="de-CH"/>
         </w:rPr>
       </w:pPr>
-      <w:hyperlink w:anchor="_Toc26190398" w:history="1">
+      <w:hyperlink w:anchor="_Toc26971264" w:history="1">
         <w:r>
           <w:rPr>
             <w:rStyle w:val="Hyperlink"/>
@@ -1433,7 +1435,7 @@
             <w:noProof/>
             <w:webHidden/>
           </w:rPr>
-          <w:instrText xml:space="preserve"> PAGEREF _Toc26190398 \h </w:instrText>
+          <w:instrText xml:space="preserve"> PAGEREF _Toc26971264 \h </w:instrText>
         </w:r>
         <w:r>
           <w:rPr>
@@ -1475,7 +1477,7 @@
           <w:lang w:eastAsia="de-CH"/>
         </w:rPr>
       </w:pPr>
-      <w:hyperlink w:anchor="_Toc26190399" w:history="1">
+      <w:hyperlink w:anchor="_Toc26971265" w:history="1">
         <w:r>
           <w:rPr>
             <w:rStyle w:val="Hyperlink"/>
@@ -1521,7 +1523,7 @@
             <w:noProof/>
             <w:webHidden/>
           </w:rPr>
-          <w:instrText xml:space="preserve"> PAGEREF _Toc26190399 \h </w:instrText>
+          <w:instrText xml:space="preserve"> PAGEREF _Toc26971265 \h </w:instrText>
         </w:r>
         <w:r>
           <w:rPr>
@@ -1563,7 +1565,7 @@
           <w:lang w:eastAsia="de-CH"/>
         </w:rPr>
       </w:pPr>
-      <w:hyperlink w:anchor="_Toc26190400" w:history="1">
+      <w:hyperlink w:anchor="_Toc26971266" w:history="1">
         <w:r>
           <w:rPr>
             <w:rStyle w:val="Hyperlink"/>
@@ -1609,7 +1611,7 @@
             <w:noProof/>
             <w:webHidden/>
           </w:rPr>
-          <w:instrText xml:space="preserve"> PAGEREF _Toc26190400 \h </w:instrText>
+          <w:instrText xml:space="preserve"> PAGEREF _Toc26971266 \h </w:instrText>
         </w:r>
         <w:r>
           <w:rPr>
@@ -1651,7 +1653,7 @@
           <w:lang w:eastAsia="de-CH"/>
         </w:rPr>
       </w:pPr>
-      <w:hyperlink w:anchor="_Toc26190401" w:history="1">
+      <w:hyperlink w:anchor="_Toc26971267" w:history="1">
         <w:r>
           <w:rPr>
             <w:rStyle w:val="Hyperlink"/>
@@ -1697,7 +1699,7 @@
             <w:noProof/>
             <w:webHidden/>
           </w:rPr>
-          <w:instrText xml:space="preserve"> PAGEREF _Toc26190401 \h </w:instrText>
+          <w:instrText xml:space="preserve"> PAGEREF _Toc26971267 \h </w:instrText>
         </w:r>
         <w:r>
           <w:rPr>
@@ -1739,7 +1741,7 @@
           <w:lang w:eastAsia="de-CH"/>
         </w:rPr>
       </w:pPr>
-      <w:hyperlink w:anchor="_Toc26190402" w:history="1">
+      <w:hyperlink w:anchor="_Toc26971268" w:history="1">
         <w:r>
           <w:rPr>
             <w:rStyle w:val="Hyperlink"/>
@@ -1785,7 +1787,7 @@
             <w:noProof/>
             <w:webHidden/>
           </w:rPr>
-          <w:instrText xml:space="preserve"> PAGEREF _Toc26190402 \h </w:instrText>
+          <w:instrText xml:space="preserve"> PAGEREF _Toc26971268 \h </w:instrText>
         </w:r>
         <w:r>
           <w:rPr>
@@ -1827,7 +1829,7 @@
           <w:lang w:eastAsia="de-CH"/>
         </w:rPr>
       </w:pPr>
-      <w:hyperlink w:anchor="_Toc26190403" w:history="1">
+      <w:hyperlink w:anchor="_Toc26971269" w:history="1">
         <w:r>
           <w:rPr>
             <w:rStyle w:val="Hyperlink"/>
@@ -1873,7 +1875,7 @@
             <w:noProof/>
             <w:webHidden/>
           </w:rPr>
-          <w:instrText xml:space="preserve"> PAGEREF _Toc26190403 \h </w:instrText>
+          <w:instrText xml:space="preserve"> PAGEREF _Toc26971269 \h </w:instrText>
         </w:r>
         <w:r>
           <w:rPr>
@@ -1915,7 +1917,7 @@
           <w:lang w:eastAsia="de-CH"/>
         </w:rPr>
       </w:pPr>
-      <w:hyperlink w:anchor="_Toc26190404" w:history="1">
+      <w:hyperlink w:anchor="_Toc26971270" w:history="1">
         <w:r>
           <w:rPr>
             <w:rStyle w:val="Hyperlink"/>
@@ -1961,7 +1963,7 @@
             <w:noProof/>
             <w:webHidden/>
           </w:rPr>
-          <w:instrText xml:space="preserve"> PAGEREF _Toc26190404 \h </w:instrText>
+          <w:instrText xml:space="preserve"> PAGEREF _Toc26971270 \h </w:instrText>
         </w:r>
         <w:r>
           <w:rPr>
@@ -2003,7 +2005,7 @@
           <w:lang w:eastAsia="de-CH"/>
         </w:rPr>
       </w:pPr>
-      <w:hyperlink w:anchor="_Toc26190405" w:history="1">
+      <w:hyperlink w:anchor="_Toc26971271" w:history="1">
         <w:r>
           <w:rPr>
             <w:rStyle w:val="Hyperlink"/>
@@ -2049,7 +2051,7 @@
             <w:noProof/>
             <w:webHidden/>
           </w:rPr>
-          <w:instrText xml:space="preserve"> PAGEREF _Toc26190405 \h </w:instrText>
+          <w:instrText xml:space="preserve"> PAGEREF _Toc26971271 \h </w:instrText>
         </w:r>
         <w:r>
           <w:rPr>
@@ -2091,7 +2093,7 @@
           <w:lang w:eastAsia="de-CH"/>
         </w:rPr>
       </w:pPr>
-      <w:hyperlink w:anchor="_Toc26190406" w:history="1">
+      <w:hyperlink w:anchor="_Toc26971272" w:history="1">
         <w:r>
           <w:rPr>
             <w:rStyle w:val="Hyperlink"/>
@@ -2137,7 +2139,7 @@
             <w:noProof/>
             <w:webHidden/>
           </w:rPr>
-          <w:instrText xml:space="preserve"> PAGEREF _Toc26190406 \h </w:instrText>
+          <w:instrText xml:space="preserve"> PAGEREF _Toc26971272 \h </w:instrText>
         </w:r>
         <w:r>
           <w:rPr>
@@ -2179,7 +2181,7 @@
           <w:lang w:eastAsia="de-CH"/>
         </w:rPr>
       </w:pPr>
-      <w:hyperlink w:anchor="_Toc26190407" w:history="1">
+      <w:hyperlink w:anchor="_Toc26971273" w:history="1">
         <w:r>
           <w:rPr>
             <w:rStyle w:val="Hyperlink"/>
@@ -2225,7 +2227,7 @@
             <w:noProof/>
             <w:webHidden/>
           </w:rPr>
-          <w:instrText xml:space="preserve"> PAGEREF _Toc26190407 \h </w:instrText>
+          <w:instrText xml:space="preserve"> PAGEREF _Toc26971273 \h </w:instrText>
         </w:r>
         <w:r>
           <w:rPr>
@@ -2267,7 +2269,7 @@
           <w:lang w:eastAsia="de-CH"/>
         </w:rPr>
       </w:pPr>
-      <w:hyperlink w:anchor="_Toc26190408" w:history="1">
+      <w:hyperlink w:anchor="_Toc26971274" w:history="1">
         <w:r>
           <w:rPr>
             <w:rStyle w:val="Hyperlink"/>
@@ -2313,7 +2315,7 @@
             <w:noProof/>
             <w:webHidden/>
           </w:rPr>
-          <w:instrText xml:space="preserve"> PAGEREF _Toc26190408 \h </w:instrText>
+          <w:instrText xml:space="preserve"> PAGEREF _Toc26971274 \h </w:instrText>
         </w:r>
         <w:r>
           <w:rPr>
@@ -2355,7 +2357,7 @@
           <w:lang w:eastAsia="de-CH"/>
         </w:rPr>
       </w:pPr>
-      <w:hyperlink w:anchor="_Toc26190409" w:history="1">
+      <w:hyperlink w:anchor="_Toc26971275" w:history="1">
         <w:r>
           <w:rPr>
             <w:rStyle w:val="Hyperlink"/>
@@ -2401,7 +2403,7 @@
             <w:noProof/>
             <w:webHidden/>
           </w:rPr>
-          <w:instrText xml:space="preserve"> PAGEREF _Toc26190409 \h </w:instrText>
+          <w:instrText xml:space="preserve"> PAGEREF _Toc26971275 \h </w:instrText>
         </w:r>
         <w:r>
           <w:rPr>
@@ -2443,7 +2445,7 @@
           <w:lang w:eastAsia="de-CH"/>
         </w:rPr>
       </w:pPr>
-      <w:hyperlink w:anchor="_Toc26190410" w:history="1">
+      <w:hyperlink w:anchor="_Toc26971276" w:history="1">
         <w:r>
           <w:rPr>
             <w:rStyle w:val="Hyperlink"/>
@@ -2489,7 +2491,7 @@
             <w:noProof/>
             <w:webHidden/>
           </w:rPr>
-          <w:instrText xml:space="preserve"> PAGEREF _Toc26190410 \h </w:instrText>
+          <w:instrText xml:space="preserve"> PAGEREF _Toc26971276 \h </w:instrText>
         </w:r>
         <w:r>
           <w:rPr>
@@ -2531,7 +2533,7 @@
           <w:lang w:eastAsia="de-CH"/>
         </w:rPr>
       </w:pPr>
-      <w:hyperlink w:anchor="_Toc26190411" w:history="1">
+      <w:hyperlink w:anchor="_Toc26971277" w:history="1">
         <w:r>
           <w:rPr>
             <w:rStyle w:val="Hyperlink"/>
@@ -2577,7 +2579,7 @@
             <w:noProof/>
             <w:webHidden/>
           </w:rPr>
-          <w:instrText xml:space="preserve"> PAGEREF _Toc26190411 \h </w:instrText>
+          <w:instrText xml:space="preserve"> PAGEREF _Toc26971277 \h </w:instrText>
         </w:r>
         <w:r>
           <w:rPr>
@@ -2619,7 +2621,7 @@
           <w:lang w:eastAsia="de-CH"/>
         </w:rPr>
       </w:pPr>
-      <w:hyperlink w:anchor="_Toc26190412" w:history="1">
+      <w:hyperlink w:anchor="_Toc26971278" w:history="1">
         <w:r>
           <w:rPr>
             <w:rStyle w:val="Hyperlink"/>
@@ -2665,7 +2667,7 @@
             <w:noProof/>
             <w:webHidden/>
           </w:rPr>
-          <w:instrText xml:space="preserve"> PAGEREF _Toc26190412 \h </w:instrText>
+          <w:instrText xml:space="preserve"> PAGEREF _Toc26971278 \h </w:instrText>
         </w:r>
         <w:r>
           <w:rPr>
@@ -2707,7 +2709,7 @@
           <w:lang w:eastAsia="de-CH"/>
         </w:rPr>
       </w:pPr>
-      <w:hyperlink w:anchor="_Toc26190413" w:history="1">
+      <w:hyperlink w:anchor="_Toc26971279" w:history="1">
         <w:r>
           <w:rPr>
             <w:rStyle w:val="Hyperlink"/>
@@ -2753,7 +2755,7 @@
             <w:noProof/>
             <w:webHidden/>
           </w:rPr>
-          <w:instrText xml:space="preserve"> PAGEREF _Toc26190413 \h </w:instrText>
+          <w:instrText xml:space="preserve"> PAGEREF _Toc26971279 \h </w:instrText>
         </w:r>
         <w:r>
           <w:rPr>
@@ -2795,7 +2797,7 @@
           <w:lang w:eastAsia="de-CH"/>
         </w:rPr>
       </w:pPr>
-      <w:hyperlink w:anchor="_Toc26190414" w:history="1">
+      <w:hyperlink w:anchor="_Toc26971280" w:history="1">
         <w:r>
           <w:rPr>
             <w:rStyle w:val="Hyperlink"/>
@@ -2841,7 +2843,7 @@
             <w:noProof/>
             <w:webHidden/>
           </w:rPr>
-          <w:instrText xml:space="preserve"> PAGEREF _Toc26190414 \h </w:instrText>
+          <w:instrText xml:space="preserve"> PAGEREF _Toc26971280 \h </w:instrText>
         </w:r>
         <w:r>
           <w:rPr>
@@ -2883,7 +2885,7 @@
           <w:lang w:eastAsia="de-CH"/>
         </w:rPr>
       </w:pPr>
-      <w:hyperlink w:anchor="_Toc26190415" w:history="1">
+      <w:hyperlink w:anchor="_Toc26971281" w:history="1">
         <w:r>
           <w:rPr>
             <w:rStyle w:val="Hyperlink"/>
@@ -2929,7 +2931,7 @@
             <w:noProof/>
             <w:webHidden/>
           </w:rPr>
-          <w:instrText xml:space="preserve"> PAGEREF _Toc26190415 \h </w:instrText>
+          <w:instrText xml:space="preserve"> PAGEREF _Toc26971281 \h </w:instrText>
         </w:r>
         <w:r>
           <w:rPr>
@@ -2971,7 +2973,7 @@
           <w:lang w:eastAsia="de-CH"/>
         </w:rPr>
       </w:pPr>
-      <w:hyperlink w:anchor="_Toc26190416" w:history="1">
+      <w:hyperlink w:anchor="_Toc26971282" w:history="1">
         <w:r>
           <w:rPr>
             <w:rStyle w:val="Hyperlink"/>
@@ -3017,7 +3019,7 @@
             <w:noProof/>
             <w:webHidden/>
           </w:rPr>
-          <w:instrText xml:space="preserve"> PAGEREF _Toc26190416 \h </w:instrText>
+          <w:instrText xml:space="preserve"> PAGEREF _Toc26971282 \h </w:instrText>
         </w:r>
         <w:r>
           <w:rPr>
@@ -3059,7 +3061,7 @@
           <w:lang w:eastAsia="de-CH"/>
         </w:rPr>
       </w:pPr>
-      <w:hyperlink w:anchor="_Toc26190417" w:history="1">
+      <w:hyperlink w:anchor="_Toc26971283" w:history="1">
         <w:r>
           <w:rPr>
             <w:rStyle w:val="Hyperlink"/>
@@ -3105,7 +3107,7 @@
             <w:noProof/>
             <w:webHidden/>
           </w:rPr>
-          <w:instrText xml:space="preserve"> PAGEREF _Toc26190417 \h </w:instrText>
+          <w:instrText xml:space="preserve"> PAGEREF _Toc26971283 \h </w:instrText>
         </w:r>
         <w:r>
           <w:rPr>
@@ -3147,7 +3149,7 @@
           <w:lang w:eastAsia="de-CH"/>
         </w:rPr>
       </w:pPr>
-      <w:hyperlink w:anchor="_Toc26190418" w:history="1">
+      <w:hyperlink w:anchor="_Toc26971284" w:history="1">
         <w:r>
           <w:rPr>
             <w:rStyle w:val="Hyperlink"/>
@@ -3193,7 +3195,7 @@
             <w:noProof/>
             <w:webHidden/>
           </w:rPr>
-          <w:instrText xml:space="preserve"> PAGEREF _Toc26190418 \h </w:instrText>
+          <w:instrText xml:space="preserve"> PAGEREF _Toc26971284 \h </w:instrText>
         </w:r>
         <w:r>
           <w:rPr>
@@ -3235,7 +3237,7 @@
           <w:lang w:eastAsia="de-CH"/>
         </w:rPr>
       </w:pPr>
-      <w:hyperlink w:anchor="_Toc26190419" w:history="1">
+      <w:hyperlink w:anchor="_Toc26971285" w:history="1">
         <w:r>
           <w:rPr>
             <w:rStyle w:val="Hyperlink"/>
@@ -3281,7 +3283,7 @@
             <w:noProof/>
             <w:webHidden/>
           </w:rPr>
-          <w:instrText xml:space="preserve"> PAGEREF _Toc26190419 \h </w:instrText>
+          <w:instrText xml:space="preserve"> PAGEREF _Toc26971285 \h </w:instrText>
         </w:r>
         <w:r>
           <w:rPr>
@@ -3323,7 +3325,7 @@
           <w:lang w:eastAsia="de-CH"/>
         </w:rPr>
       </w:pPr>
-      <w:hyperlink w:anchor="_Toc26190420" w:history="1">
+      <w:hyperlink w:anchor="_Toc26971286" w:history="1">
         <w:r>
           <w:rPr>
             <w:rStyle w:val="Hyperlink"/>
@@ -3369,7 +3371,7 @@
             <w:noProof/>
             <w:webHidden/>
           </w:rPr>
-          <w:instrText xml:space="preserve"> PAGEREF _Toc26190420 \h </w:instrText>
+          <w:instrText xml:space="preserve"> PAGEREF _Toc26971286 \h </w:instrText>
         </w:r>
         <w:r>
           <w:rPr>
@@ -3411,7 +3413,7 @@
           <w:lang w:eastAsia="de-CH"/>
         </w:rPr>
       </w:pPr>
-      <w:hyperlink w:anchor="_Toc26190421" w:history="1">
+      <w:hyperlink w:anchor="_Toc26971287" w:history="1">
         <w:r>
           <w:rPr>
             <w:rStyle w:val="Hyperlink"/>
@@ -3457,7 +3459,7 @@
             <w:noProof/>
             <w:webHidden/>
           </w:rPr>
-          <w:instrText xml:space="preserve"> PAGEREF _Toc26190421 \h </w:instrText>
+          <w:instrText xml:space="preserve"> PAGEREF _Toc26971287 \h </w:instrText>
         </w:r>
         <w:r>
           <w:rPr>
@@ -3499,7 +3501,7 @@
           <w:lang w:eastAsia="de-CH"/>
         </w:rPr>
       </w:pPr>
-      <w:hyperlink w:anchor="_Toc26190422" w:history="1">
+      <w:hyperlink w:anchor="_Toc26971288" w:history="1">
         <w:r>
           <w:rPr>
             <w:rStyle w:val="Hyperlink"/>
@@ -3545,7 +3547,7 @@
             <w:noProof/>
             <w:webHidden/>
           </w:rPr>
-          <w:instrText xml:space="preserve"> PAGEREF _Toc26190422 \h </w:instrText>
+          <w:instrText xml:space="preserve"> PAGEREF _Toc26971288 \h </w:instrText>
         </w:r>
         <w:r>
           <w:rPr>
@@ -3587,7 +3589,7 @@
           <w:lang w:eastAsia="de-CH"/>
         </w:rPr>
       </w:pPr>
-      <w:hyperlink w:anchor="_Toc26190423" w:history="1">
+      <w:hyperlink w:anchor="_Toc26971289" w:history="1">
         <w:r>
           <w:rPr>
             <w:rStyle w:val="Hyperlink"/>
@@ -3633,7 +3635,7 @@
             <w:noProof/>
             <w:webHidden/>
           </w:rPr>
-          <w:instrText xml:space="preserve"> PAGEREF _Toc26190423 \h </w:instrText>
+          <w:instrText xml:space="preserve"> PAGEREF _Toc26971289 \h </w:instrText>
         </w:r>
         <w:r>
           <w:rPr>
@@ -3675,7 +3677,7 @@
           <w:lang w:eastAsia="de-CH"/>
         </w:rPr>
       </w:pPr>
-      <w:hyperlink w:anchor="_Toc26190424" w:history="1">
+      <w:hyperlink w:anchor="_Toc26971290" w:history="1">
         <w:r>
           <w:rPr>
             <w:rStyle w:val="Hyperlink"/>
@@ -3721,7 +3723,7 @@
             <w:noProof/>
             <w:webHidden/>
           </w:rPr>
-          <w:instrText xml:space="preserve"> PAGEREF _Toc26190424 \h </w:instrText>
+          <w:instrText xml:space="preserve"> PAGEREF _Toc26971290 \h </w:instrText>
         </w:r>
         <w:r>
           <w:rPr>
@@ -3763,7 +3765,7 @@
           <w:lang w:eastAsia="de-CH"/>
         </w:rPr>
       </w:pPr>
-      <w:hyperlink w:anchor="_Toc26190425" w:history="1">
+      <w:hyperlink w:anchor="_Toc26971291" w:history="1">
         <w:r>
           <w:rPr>
             <w:rStyle w:val="Hyperlink"/>
@@ -3809,7 +3811,7 @@
             <w:noProof/>
             <w:webHidden/>
           </w:rPr>
-          <w:instrText xml:space="preserve"> PAGEREF _Toc26190425 \h </w:instrText>
+          <w:instrText xml:space="preserve"> PAGEREF _Toc26971291 \h </w:instrText>
         </w:r>
         <w:r>
           <w:rPr>
@@ -3851,7 +3853,7 @@
           <w:lang w:eastAsia="de-CH"/>
         </w:rPr>
       </w:pPr>
-      <w:hyperlink w:anchor="_Toc26190426" w:history="1">
+      <w:hyperlink w:anchor="_Toc26971292" w:history="1">
         <w:r>
           <w:rPr>
             <w:rStyle w:val="Hyperlink"/>
@@ -3897,7 +3899,7 @@
             <w:noProof/>
             <w:webHidden/>
           </w:rPr>
-          <w:instrText xml:space="preserve"> PAGEREF _Toc26190426 \h </w:instrText>
+          <w:instrText xml:space="preserve"> PAGEREF _Toc26971292 \h </w:instrText>
         </w:r>
         <w:r>
           <w:rPr>
@@ -3939,7 +3941,7 @@
           <w:lang w:eastAsia="de-CH"/>
         </w:rPr>
       </w:pPr>
-      <w:hyperlink w:anchor="_Toc26190427" w:history="1">
+      <w:hyperlink w:anchor="_Toc26971293" w:history="1">
         <w:r>
           <w:rPr>
             <w:rStyle w:val="Hyperlink"/>
@@ -3985,7 +3987,7 @@
             <w:noProof/>
             <w:webHidden/>
           </w:rPr>
-          <w:instrText xml:space="preserve"> PAGEREF _Toc26190427 \h </w:instrText>
+          <w:instrText xml:space="preserve"> PAGEREF _Toc26971293 \h </w:instrText>
         </w:r>
         <w:r>
           <w:rPr>
@@ -4027,7 +4029,7 @@
           <w:lang w:eastAsia="de-CH"/>
         </w:rPr>
       </w:pPr>
-      <w:hyperlink w:anchor="_Toc26190428" w:history="1">
+      <w:hyperlink w:anchor="_Toc26971294" w:history="1">
         <w:r>
           <w:rPr>
             <w:rStyle w:val="Hyperlink"/>
@@ -4073,7 +4075,7 @@
             <w:noProof/>
             <w:webHidden/>
           </w:rPr>
-          <w:instrText xml:space="preserve"> PAGEREF _Toc26190428 \h </w:instrText>
+          <w:instrText xml:space="preserve"> PAGEREF _Toc26971294 \h </w:instrText>
         </w:r>
         <w:r>
           <w:rPr>
@@ -4115,7 +4117,7 @@
           <w:lang w:eastAsia="de-CH"/>
         </w:rPr>
       </w:pPr>
-      <w:hyperlink w:anchor="_Toc26190429" w:history="1">
+      <w:hyperlink w:anchor="_Toc26971295" w:history="1">
         <w:r>
           <w:rPr>
             <w:rStyle w:val="Hyperlink"/>
@@ -4161,7 +4163,7 @@
             <w:noProof/>
             <w:webHidden/>
           </w:rPr>
-          <w:instrText xml:space="preserve"> PAGEREF _Toc26190429 \h </w:instrText>
+          <w:instrText xml:space="preserve"> PAGEREF _Toc26971295 \h </w:instrText>
         </w:r>
         <w:r>
           <w:rPr>
@@ -4203,7 +4205,7 @@
           <w:lang w:eastAsia="de-CH"/>
         </w:rPr>
       </w:pPr>
-      <w:hyperlink w:anchor="_Toc26190430" w:history="1">
+      <w:hyperlink w:anchor="_Toc26971296" w:history="1">
         <w:r>
           <w:rPr>
             <w:rStyle w:val="Hyperlink"/>
@@ -4249,7 +4251,7 @@
             <w:noProof/>
             <w:webHidden/>
           </w:rPr>
-          <w:instrText xml:space="preserve"> PAGEREF _Toc26190430 \h </w:instrText>
+          <w:instrText xml:space="preserve"> PAGEREF _Toc26971296 \h </w:instrText>
         </w:r>
         <w:r>
           <w:rPr>
@@ -4291,7 +4293,7 @@
           <w:lang w:eastAsia="de-CH"/>
         </w:rPr>
       </w:pPr>
-      <w:hyperlink w:anchor="_Toc26190431" w:history="1">
+      <w:hyperlink w:anchor="_Toc26971297" w:history="1">
         <w:r>
           <w:rPr>
             <w:rStyle w:val="Hyperlink"/>
@@ -4337,7 +4339,7 @@
             <w:noProof/>
             <w:webHidden/>
           </w:rPr>
-          <w:instrText xml:space="preserve"> PAGEREF _Toc26190431 \h </w:instrText>
+          <w:instrText xml:space="preserve"> PAGEREF _Toc26971297 \h </w:instrText>
         </w:r>
         <w:r>
           <w:rPr>
@@ -4379,7 +4381,7 @@
           <w:lang w:eastAsia="de-CH"/>
         </w:rPr>
       </w:pPr>
-      <w:hyperlink w:anchor="_Toc26190432" w:history="1">
+      <w:hyperlink w:anchor="_Toc26971298" w:history="1">
         <w:r>
           <w:rPr>
             <w:rStyle w:val="Hyperlink"/>
@@ -4425,7 +4427,7 @@
             <w:noProof/>
             <w:webHidden/>
           </w:rPr>
-          <w:instrText xml:space="preserve"> PAGEREF _Toc26190432 \h </w:instrText>
+          <w:instrText xml:space="preserve"> PAGEREF _Toc26971298 \h </w:instrText>
         </w:r>
         <w:r>
           <w:rPr>
@@ -4467,7 +4469,7 @@
           <w:lang w:eastAsia="de-CH"/>
         </w:rPr>
       </w:pPr>
-      <w:hyperlink w:anchor="_Toc26190433" w:history="1">
+      <w:hyperlink w:anchor="_Toc26971299" w:history="1">
         <w:r>
           <w:rPr>
             <w:rStyle w:val="Hyperlink"/>
@@ -4513,7 +4515,7 @@
             <w:noProof/>
             <w:webHidden/>
           </w:rPr>
-          <w:instrText xml:space="preserve"> PAGEREF _Toc26190433 \h </w:instrText>
+          <w:instrText xml:space="preserve"> PAGEREF _Toc26971299 \h </w:instrText>
         </w:r>
         <w:r>
           <w:rPr>
@@ -4555,7 +4557,7 @@
           <w:lang w:eastAsia="de-CH"/>
         </w:rPr>
       </w:pPr>
-      <w:hyperlink w:anchor="_Toc26190434" w:history="1">
+      <w:hyperlink w:anchor="_Toc26971300" w:history="1">
         <w:r>
           <w:rPr>
             <w:rStyle w:val="Hyperlink"/>
@@ -4601,7 +4603,7 @@
             <w:noProof/>
             <w:webHidden/>
           </w:rPr>
-          <w:instrText xml:space="preserve"> PAGEREF _Toc26190434 \h </w:instrText>
+          <w:instrText xml:space="preserve"> PAGEREF _Toc26971300 \h </w:instrText>
         </w:r>
         <w:r>
           <w:rPr>
@@ -4643,7 +4645,7 @@
           <w:lang w:eastAsia="de-CH"/>
         </w:rPr>
       </w:pPr>
-      <w:hyperlink w:anchor="_Toc26190435" w:history="1">
+      <w:hyperlink w:anchor="_Toc26971301" w:history="1">
         <w:r>
           <w:rPr>
             <w:rStyle w:val="Hyperlink"/>
@@ -4689,7 +4691,7 @@
             <w:noProof/>
             <w:webHidden/>
           </w:rPr>
-          <w:instrText xml:space="preserve"> PAGEREF _Toc26190435 \h </w:instrText>
+          <w:instrText xml:space="preserve"> PAGEREF _Toc26971301 \h </w:instrText>
         </w:r>
         <w:r>
           <w:rPr>
@@ -4731,7 +4733,7 @@
           <w:lang w:eastAsia="de-CH"/>
         </w:rPr>
       </w:pPr>
-      <w:hyperlink w:anchor="_Toc26190436" w:history="1">
+      <w:hyperlink w:anchor="_Toc26971302" w:history="1">
         <w:r>
           <w:rPr>
             <w:rStyle w:val="Hyperlink"/>
@@ -4777,7 +4779,7 @@
             <w:noProof/>
             <w:webHidden/>
           </w:rPr>
-          <w:instrText xml:space="preserve"> PAGEREF _Toc26190436 \h </w:instrText>
+          <w:instrText xml:space="preserve"> PAGEREF _Toc26971302 \h </w:instrText>
         </w:r>
         <w:r>
           <w:rPr>
@@ -4819,7 +4821,7 @@
           <w:lang w:eastAsia="de-CH"/>
         </w:rPr>
       </w:pPr>
-      <w:hyperlink w:anchor="_Toc26190437" w:history="1">
+      <w:hyperlink w:anchor="_Toc26971303" w:history="1">
         <w:r>
           <w:rPr>
             <w:rStyle w:val="Hyperlink"/>
@@ -4865,7 +4867,7 @@
             <w:noProof/>
             <w:webHidden/>
           </w:rPr>
-          <w:instrText xml:space="preserve"> PAGEREF _Toc26190437 \h </w:instrText>
+          <w:instrText xml:space="preserve"> PAGEREF _Toc26971303 \h </w:instrText>
         </w:r>
         <w:r>
           <w:rPr>
@@ -4907,7 +4909,7 @@
           <w:lang w:eastAsia="de-CH"/>
         </w:rPr>
       </w:pPr>
-      <w:hyperlink w:anchor="_Toc26190438" w:history="1">
+      <w:hyperlink w:anchor="_Toc26971304" w:history="1">
         <w:r>
           <w:rPr>
             <w:rStyle w:val="Hyperlink"/>
@@ -4953,7 +4955,7 @@
             <w:noProof/>
             <w:webHidden/>
           </w:rPr>
-          <w:instrText xml:space="preserve"> PAGEREF _Toc26190438 \h </w:instrText>
+          <w:instrText xml:space="preserve"> PAGEREF _Toc26971304 \h </w:instrText>
         </w:r>
         <w:r>
           <w:rPr>
@@ -4995,7 +4997,7 @@
           <w:lang w:eastAsia="de-CH"/>
         </w:rPr>
       </w:pPr>
-      <w:hyperlink w:anchor="_Toc26190439" w:history="1">
+      <w:hyperlink w:anchor="_Toc26971305" w:history="1">
         <w:r>
           <w:rPr>
             <w:rStyle w:val="Hyperlink"/>
@@ -5041,7 +5043,7 @@
             <w:noProof/>
             <w:webHidden/>
           </w:rPr>
-          <w:instrText xml:space="preserve"> PAGEREF _Toc26190439 \h </w:instrText>
+          <w:instrText xml:space="preserve"> PAGEREF _Toc26971305 \h </w:instrText>
         </w:r>
         <w:r>
           <w:rPr>
@@ -5083,7 +5085,7 @@
           <w:lang w:eastAsia="de-CH"/>
         </w:rPr>
       </w:pPr>
-      <w:hyperlink w:anchor="_Toc26190440" w:history="1">
+      <w:hyperlink w:anchor="_Toc26971306" w:history="1">
         <w:r>
           <w:rPr>
             <w:rStyle w:val="Hyperlink"/>
@@ -5129,7 +5131,7 @@
             <w:noProof/>
             <w:webHidden/>
           </w:rPr>
-          <w:instrText xml:space="preserve"> PAGEREF _Toc26190440 \h </w:instrText>
+          <w:instrText xml:space="preserve"> PAGEREF _Toc26971306 \h </w:instrText>
         </w:r>
         <w:r>
           <w:rPr>
@@ -5171,7 +5173,7 @@
           <w:lang w:eastAsia="de-CH"/>
         </w:rPr>
       </w:pPr>
-      <w:hyperlink w:anchor="_Toc26190441" w:history="1">
+      <w:hyperlink w:anchor="_Toc26971307" w:history="1">
         <w:r>
           <w:rPr>
             <w:rStyle w:val="Hyperlink"/>
@@ -5217,7 +5219,7 @@
             <w:noProof/>
             <w:webHidden/>
           </w:rPr>
-          <w:instrText xml:space="preserve"> PAGEREF _Toc26190441 \h </w:instrText>
+          <w:instrText xml:space="preserve"> PAGEREF _Toc26971307 \h </w:instrText>
         </w:r>
         <w:r>
           <w:rPr>
@@ -8253,7 +8255,7 @@
         </w:rPr>
         <w:br w:type="page"/>
       </w:r>
-      <w:bookmarkStart w:id="0" w:name="_Toc26190385"/>
+      <w:bookmarkStart w:id="1" w:name="_Toc26971251"/>
       <w:r>
         <w:rPr>
           <w:lang w:val="en-US"/>
@@ -8261,7 +8263,7 @@
         <w:lastRenderedPageBreak/>
         <w:t>Introduction</w:t>
       </w:r>
-      <w:bookmarkEnd w:id="0"/>
+      <w:bookmarkEnd w:id="1"/>
     </w:p>
     <w:p>
       <w:pPr>
@@ -8308,14 +8310,14 @@
           <w:lang w:val="en-US"/>
         </w:rPr>
       </w:pPr>
-      <w:bookmarkStart w:id="1" w:name="_Toc26190386"/>
+      <w:bookmarkStart w:id="2" w:name="_Toc26971252"/>
       <w:r>
         <w:rPr>
           <w:lang w:val="en-US"/>
         </w:rPr>
         <w:t>Working Copy Structure</w:t>
       </w:r>
-      <w:bookmarkEnd w:id="1"/>
+      <w:bookmarkEnd w:id="2"/>
     </w:p>
     <w:p>
       <w:pPr>
@@ -8451,7 +8453,7 @@
           <w:lang w:val="en-US"/>
         </w:rPr>
       </w:pPr>
-      <w:bookmarkStart w:id="2" w:name="_Toc24098975"/>
+      <w:bookmarkStart w:id="3" w:name="_Toc24098975"/>
       <w:r>
         <w:rPr>
           <w:lang w:val="en-US"/>
@@ -8501,7 +8503,7 @@
         </w:rPr>
         <w:t>Working copy structure</w:t>
       </w:r>
-      <w:bookmarkEnd w:id="2"/>
+      <w:bookmarkEnd w:id="3"/>
     </w:p>
     <w:p>
       <w:pPr>
@@ -8549,14 +8551,14 @@
           <w:lang w:val="en-US"/>
         </w:rPr>
       </w:pPr>
-      <w:bookmarkStart w:id="3" w:name="_Toc26190387"/>
+      <w:bookmarkStart w:id="4" w:name="_Toc26971253"/>
       <w:r>
         <w:rPr>
           <w:lang w:val="en-US"/>
         </w:rPr>
         <w:t>VHDL Libraries</w:t>
       </w:r>
-      <w:bookmarkEnd w:id="3"/>
+      <w:bookmarkEnd w:id="4"/>
     </w:p>
     <w:p>
       <w:pPr>
@@ -8754,7 +8756,7 @@
           <w:lang w:val="en-US"/>
         </w:rPr>
       </w:pPr>
-      <w:bookmarkStart w:id="4" w:name="_Toc26190388"/>
+      <w:bookmarkStart w:id="5" w:name="_Toc26971254"/>
       <w:r>
         <w:rPr>
           <w:lang w:val="en-US"/>
@@ -8762,7 +8764,7 @@
         <w:lastRenderedPageBreak/>
         <w:t>Running Simulations</w:t>
       </w:r>
-      <w:bookmarkEnd w:id="4"/>
+      <w:bookmarkEnd w:id="5"/>
     </w:p>
     <w:p>
       <w:pPr>
@@ -9304,7 +9306,7 @@
           <w:lang w:val="en-US"/>
         </w:rPr>
       </w:pPr>
-      <w:bookmarkStart w:id="5" w:name="_Toc26190389"/>
+      <w:bookmarkStart w:id="6" w:name="_Toc26971255"/>
       <w:r>
         <w:rPr>
           <w:lang w:val="en-US"/>
@@ -9312,7 +9314,7 @@
         <w:lastRenderedPageBreak/>
         <w:t>Contribute to PSI VHDL Libraries</w:t>
       </w:r>
-      <w:bookmarkEnd w:id="5"/>
+      <w:bookmarkEnd w:id="6"/>
     </w:p>
     <w:p>
       <w:pPr>
@@ -9695,7 +9697,7 @@
           <w:lang w:val="en-US"/>
         </w:rPr>
       </w:pPr>
-      <w:bookmarkStart w:id="6" w:name="_Toc26190390"/>
+      <w:bookmarkStart w:id="7" w:name="_Toc26971256"/>
       <w:r>
         <w:rPr>
           <w:lang w:val="en-US"/>
@@ -9703,7 +9705,7 @@
         <w:lastRenderedPageBreak/>
         <w:t>Handshaking Signals</w:t>
       </w:r>
-      <w:bookmarkEnd w:id="6"/>
+      <w:bookmarkEnd w:id="7"/>
     </w:p>
     <w:p>
       <w:pPr>
@@ -9969,7 +9971,7 @@
           <w:lang w:val="en-US"/>
         </w:rPr>
       </w:pPr>
-      <w:bookmarkStart w:id="7" w:name="_Toc24098976"/>
+      <w:bookmarkStart w:id="8" w:name="_Toc24098976"/>
       <w:r>
         <w:rPr>
           <w:lang w:val="en-US"/>
@@ -10019,7 +10021,7 @@
         </w:rPr>
         <w:t>Handshaking signals</w:t>
       </w:r>
-      <w:bookmarkEnd w:id="7"/>
+      <w:bookmarkEnd w:id="8"/>
     </w:p>
     <w:p>
       <w:pPr>
@@ -10162,7 +10164,7 @@
           <w:lang w:val="en-US"/>
         </w:rPr>
       </w:pPr>
-      <w:bookmarkStart w:id="8" w:name="_Toc26190391"/>
+      <w:bookmarkStart w:id="9" w:name="_Toc26971257"/>
       <w:r>
         <w:rPr>
           <w:lang w:val="en-US"/>
@@ -10170,7 +10172,7 @@
         <w:lastRenderedPageBreak/>
         <w:t>TDM</w:t>
       </w:r>
-      <w:bookmarkEnd w:id="8"/>
+      <w:bookmarkEnd w:id="9"/>
       <w:r>
         <w:rPr>
           <w:lang w:val="en-US"/>
@@ -10305,7 +10307,7 @@
           <w:lang w:val="en-US"/>
         </w:rPr>
       </w:pPr>
-      <w:bookmarkStart w:id="9" w:name="_Toc26190392"/>
+      <w:bookmarkStart w:id="10" w:name="_Toc26971258"/>
       <w:r>
         <w:rPr>
           <w:lang w:val="en-US"/>
@@ -10313,7 +10315,7 @@
         <w:lastRenderedPageBreak/>
         <w:t>Packages</w:t>
       </w:r>
-      <w:bookmarkEnd w:id="9"/>
+      <w:bookmarkEnd w:id="10"/>
     </w:p>
     <w:p>
       <w:pPr>
@@ -10322,14 +10324,14 @@
           <w:lang w:val="en-US"/>
         </w:rPr>
       </w:pPr>
-      <w:bookmarkStart w:id="10" w:name="_Toc26190393"/>
+      <w:bookmarkStart w:id="11" w:name="_Toc26971259"/>
       <w:r>
         <w:rPr>
           <w:lang w:val="en-US"/>
         </w:rPr>
         <w:t>psi_common_array_pkg</w:t>
       </w:r>
-      <w:bookmarkEnd w:id="10"/>
+      <w:bookmarkEnd w:id="11"/>
     </w:p>
     <w:p>
       <w:pPr>
@@ -10365,14 +10367,14 @@
           <w:lang w:val="en-US"/>
         </w:rPr>
       </w:pPr>
-      <w:bookmarkStart w:id="11" w:name="_Toc26190394"/>
+      <w:bookmarkStart w:id="12" w:name="_Toc26971260"/>
       <w:r>
         <w:rPr>
           <w:lang w:val="en-US"/>
         </w:rPr>
         <w:t>psi_common_logic_pkg</w:t>
       </w:r>
-      <w:bookmarkEnd w:id="11"/>
+      <w:bookmarkEnd w:id="12"/>
     </w:p>
     <w:p>
       <w:pPr>
@@ -10408,14 +10410,14 @@
           <w:lang w:val="en-US"/>
         </w:rPr>
       </w:pPr>
-      <w:bookmarkStart w:id="12" w:name="_Toc26190395"/>
+      <w:bookmarkStart w:id="13" w:name="_Toc26971261"/>
       <w:r>
         <w:rPr>
           <w:lang w:val="en-US"/>
         </w:rPr>
         <w:t>psi_common_axi_pkg</w:t>
       </w:r>
-      <w:bookmarkEnd w:id="12"/>
+      <w:bookmarkEnd w:id="13"/>
     </w:p>
     <w:p>
       <w:pPr>
@@ -10451,14 +10453,14 @@
           <w:lang w:val="en-US"/>
         </w:rPr>
       </w:pPr>
-      <w:bookmarkStart w:id="13" w:name="_Toc26190396"/>
+      <w:bookmarkStart w:id="14" w:name="_Toc26971262"/>
       <w:r>
         <w:rPr>
           <w:lang w:val="en-US"/>
         </w:rPr>
         <w:t>psi_common_math_pkg</w:t>
       </w:r>
-      <w:bookmarkEnd w:id="13"/>
+      <w:bookmarkEnd w:id="14"/>
     </w:p>
     <w:p>
       <w:pPr>
@@ -10503,7 +10505,7 @@
           <w:lang w:val="en-US"/>
         </w:rPr>
       </w:pPr>
-      <w:bookmarkStart w:id="14" w:name="_Toc26190397"/>
+      <w:bookmarkStart w:id="15" w:name="_Toc26971263"/>
       <w:r>
         <w:rPr>
           <w:lang w:val="en-US"/>
@@ -10511,7 +10513,7 @@
         <w:lastRenderedPageBreak/>
         <w:t>Memories</w:t>
       </w:r>
-      <w:bookmarkEnd w:id="14"/>
+      <w:bookmarkEnd w:id="15"/>
     </w:p>
     <w:p>
       <w:pPr>
@@ -10520,14 +10522,14 @@
           <w:lang w:val="en-US"/>
         </w:rPr>
       </w:pPr>
-      <w:bookmarkStart w:id="15" w:name="_Toc26190398"/>
+      <w:bookmarkStart w:id="16" w:name="_Toc26971264"/>
       <w:r>
         <w:rPr>
           <w:lang w:val="en-US"/>
         </w:rPr>
         <w:t>psi_common_sdp_ram</w:t>
       </w:r>
-      <w:bookmarkEnd w:id="15"/>
+      <w:bookmarkEnd w:id="16"/>
     </w:p>
     <w:p>
       <w:pPr>
@@ -11690,7 +11692,7 @@
           <w:lang w:val="en-US"/>
         </w:rPr>
       </w:pPr>
-      <w:bookmarkStart w:id="16" w:name="_Toc26190399"/>
+      <w:bookmarkStart w:id="17" w:name="_Toc26971265"/>
       <w:r>
         <w:rPr>
           <w:lang w:val="en-US"/>
@@ -11704,7 +11706,7 @@
         </w:rPr>
         <w:t>_be</w:t>
       </w:r>
-      <w:bookmarkEnd w:id="16"/>
+      <w:bookmarkEnd w:id="17"/>
     </w:p>
     <w:p>
       <w:pPr>
@@ -12473,8 +12475,8 @@
           <w:lang w:val="en-US"/>
         </w:rPr>
       </w:pPr>
-      <w:bookmarkStart w:id="17" w:name="_Ref516049468"/>
-      <w:bookmarkStart w:id="18" w:name="_Toc26190400"/>
+      <w:bookmarkStart w:id="18" w:name="_Ref516049468"/>
+      <w:bookmarkStart w:id="19" w:name="_Toc26971266"/>
       <w:r>
         <w:rPr>
           <w:lang w:val="en-US"/>
@@ -12482,8 +12484,8 @@
         <w:lastRenderedPageBreak/>
         <w:t>psi_common_tdp_ram</w:t>
       </w:r>
-      <w:bookmarkEnd w:id="17"/>
       <w:bookmarkEnd w:id="18"/>
+      <w:bookmarkEnd w:id="19"/>
     </w:p>
     <w:p>
       <w:pPr>
@@ -13648,7 +13650,7 @@
           <w:lang w:val="en-US"/>
         </w:rPr>
       </w:pPr>
-      <w:bookmarkStart w:id="19" w:name="_Toc26190401"/>
+      <w:bookmarkStart w:id="20" w:name="_Toc26971267"/>
       <w:r>
         <w:rPr>
           <w:lang w:val="en-US"/>
@@ -13656,7 +13658,7 @@
         <w:lastRenderedPageBreak/>
         <w:t>psi_common_tdp_ram_be</w:t>
       </w:r>
-      <w:bookmarkEnd w:id="19"/>
+      <w:bookmarkEnd w:id="20"/>
     </w:p>
     <w:p>
       <w:pPr>
@@ -15075,7 +15077,7 @@
           <w:lang w:val="en-US"/>
         </w:rPr>
       </w:pPr>
-      <w:bookmarkStart w:id="20" w:name="_Toc26190402"/>
+      <w:bookmarkStart w:id="21" w:name="_Toc26971268"/>
       <w:r>
         <w:rPr>
           <w:lang w:val="en-US"/>
@@ -15083,7 +15085,7 @@
         <w:lastRenderedPageBreak/>
         <w:t>FIFOs</w:t>
       </w:r>
-      <w:bookmarkEnd w:id="20"/>
+      <w:bookmarkEnd w:id="21"/>
     </w:p>
     <w:p>
       <w:pPr>
@@ -15092,18 +15094,18 @@
           <w:lang w:val="en-US"/>
         </w:rPr>
       </w:pPr>
-      <w:bookmarkStart w:id="21" w:name="_Ref516059138"/>
-      <w:bookmarkStart w:id="22" w:name="_Ref516059150"/>
-      <w:bookmarkStart w:id="23" w:name="_Toc26190403"/>
+      <w:bookmarkStart w:id="22" w:name="_Ref516059138"/>
+      <w:bookmarkStart w:id="23" w:name="_Ref516059150"/>
+      <w:bookmarkStart w:id="24" w:name="_Toc26971269"/>
       <w:r>
         <w:rPr>
           <w:lang w:val="en-US"/>
         </w:rPr>
         <w:t>psi_common_async_fifo</w:t>
       </w:r>
-      <w:bookmarkEnd w:id="21"/>
       <w:bookmarkEnd w:id="22"/>
       <w:bookmarkEnd w:id="23"/>
+      <w:bookmarkEnd w:id="24"/>
     </w:p>
     <w:p>
       <w:pPr>
@@ -17506,7 +17508,7 @@
           <w:lang w:val="en-US"/>
         </w:rPr>
       </w:pPr>
-      <w:bookmarkStart w:id="24" w:name="_Toc24098977"/>
+      <w:bookmarkStart w:id="25" w:name="_Toc24098977"/>
       <w:r>
         <w:rPr>
           <w:lang w:val="en-US"/>
@@ -17568,7 +17570,7 @@
         </w:rPr>
         <w:t xml:space="preserve"> Architecture</w:t>
       </w:r>
-      <w:bookmarkEnd w:id="24"/>
+      <w:bookmarkEnd w:id="25"/>
     </w:p>
     <w:p>
       <w:pPr>
@@ -17650,7 +17652,7 @@
           <w:lang w:val="en-US"/>
         </w:rPr>
       </w:pPr>
-      <w:bookmarkStart w:id="25" w:name="_Toc26190404"/>
+      <w:bookmarkStart w:id="26" w:name="_Toc26971270"/>
       <w:r>
         <w:rPr>
           <w:lang w:val="en-US"/>
@@ -17658,7 +17660,7 @@
         <w:lastRenderedPageBreak/>
         <w:t>psi_common_sync_fifo</w:t>
       </w:r>
-      <w:bookmarkEnd w:id="25"/>
+      <w:bookmarkEnd w:id="26"/>
     </w:p>
     <w:p>
       <w:pPr>
@@ -19815,7 +19817,7 @@
           <w:lang w:val="en-US"/>
         </w:rPr>
       </w:pPr>
-      <w:bookmarkStart w:id="26" w:name="_Toc26190405"/>
+      <w:bookmarkStart w:id="27" w:name="_Toc26971271"/>
       <w:r>
         <w:rPr>
           <w:lang w:val="en-US"/>
@@ -19823,7 +19825,7 @@
         <w:lastRenderedPageBreak/>
         <w:t>Clock Crossings</w:t>
       </w:r>
-      <w:bookmarkEnd w:id="26"/>
+      <w:bookmarkEnd w:id="27"/>
     </w:p>
     <w:p>
       <w:pPr>
@@ -19832,14 +19834,14 @@
           <w:lang w:val="en-US"/>
         </w:rPr>
       </w:pPr>
-      <w:bookmarkStart w:id="27" w:name="_Toc26190406"/>
+      <w:bookmarkStart w:id="28" w:name="_Toc26971272"/>
       <w:r>
         <w:rPr>
           <w:lang w:val="en-US"/>
         </w:rPr>
         <w:t>psi_common_pulse_cc</w:t>
       </w:r>
-      <w:bookmarkEnd w:id="27"/>
+      <w:bookmarkEnd w:id="28"/>
     </w:p>
     <w:p>
       <w:pPr>
@@ -20710,7 +20712,7 @@
           <w:lang w:val="en-US"/>
         </w:rPr>
       </w:pPr>
-      <w:bookmarkStart w:id="28" w:name="_Ref516063767"/>
+      <w:bookmarkStart w:id="29" w:name="_Ref516063767"/>
       <w:r>
         <w:rPr>
           <w:lang w:val="en-US"/>
@@ -20718,7 +20720,7 @@
         <w:lastRenderedPageBreak/>
         <w:t>Architecture</w:t>
       </w:r>
-      <w:bookmarkEnd w:id="28"/>
+      <w:bookmarkEnd w:id="29"/>
     </w:p>
     <w:p>
       <w:pPr>
@@ -20809,7 +20811,7 @@
           <w:lang w:val="en-US"/>
         </w:rPr>
       </w:pPr>
-      <w:bookmarkStart w:id="29" w:name="_Toc24098978"/>
+      <w:bookmarkStart w:id="30" w:name="_Toc24098978"/>
       <w:r>
         <w:rPr>
           <w:lang w:val="en-US"/>
@@ -20871,7 +20873,7 @@
         </w:rPr>
         <w:t xml:space="preserve"> handling of pulses</w:t>
       </w:r>
-      <w:bookmarkEnd w:id="29"/>
+      <w:bookmarkEnd w:id="30"/>
     </w:p>
     <w:p>
       <w:pPr>
@@ -20968,7 +20970,7 @@
           <w:lang w:val="en-US"/>
         </w:rPr>
       </w:pPr>
-      <w:bookmarkStart w:id="30" w:name="_Toc24098979"/>
+      <w:bookmarkStart w:id="31" w:name="_Toc24098979"/>
       <w:r>
         <w:rPr>
           <w:lang w:val="en-US"/>
@@ -21030,7 +21032,7 @@
         </w:rPr>
         <w:t xml:space="preserve"> alignment of pulses can change</w:t>
       </w:r>
-      <w:bookmarkEnd w:id="30"/>
+      <w:bookmarkEnd w:id="31"/>
     </w:p>
     <w:p>
       <w:pPr>
@@ -21130,7 +21132,7 @@
           <w:lang w:val="en-US"/>
         </w:rPr>
       </w:pPr>
-      <w:bookmarkStart w:id="31" w:name="_Toc24098980"/>
+      <w:bookmarkStart w:id="32" w:name="_Toc24098980"/>
       <w:r>
         <w:rPr>
           <w:lang w:val="en-US"/>
@@ -21192,7 +21194,7 @@
         </w:rPr>
         <w:t xml:space="preserve"> handling of resets</w:t>
       </w:r>
-      <w:bookmarkEnd w:id="31"/>
+      <w:bookmarkEnd w:id="32"/>
     </w:p>
     <w:p>
       <w:pPr>
@@ -21251,7 +21253,7 @@
           <w:lang w:val="en-US"/>
         </w:rPr>
       </w:pPr>
-      <w:bookmarkStart w:id="32" w:name="_Toc26190407"/>
+      <w:bookmarkStart w:id="33" w:name="_Toc26971273"/>
       <w:r>
         <w:rPr>
           <w:lang w:val="en-US"/>
@@ -21259,7 +21261,7 @@
         <w:lastRenderedPageBreak/>
         <w:t>psi_common_simple_cc</w:t>
       </w:r>
-      <w:bookmarkEnd w:id="32"/>
+      <w:bookmarkEnd w:id="33"/>
     </w:p>
     <w:p>
       <w:pPr>
@@ -22416,7 +22418,7 @@
           <w:lang w:val="en-US"/>
         </w:rPr>
       </w:pPr>
-      <w:bookmarkStart w:id="33" w:name="_Toc24098981"/>
+      <w:bookmarkStart w:id="34" w:name="_Toc24098981"/>
       <w:r>
         <w:rPr>
           <w:lang w:val="en-US"/>
@@ -22466,7 +22468,7 @@
         </w:rPr>
         <w:t>psi_common_simple_cc: Architecture</w:t>
       </w:r>
-      <w:bookmarkEnd w:id="33"/>
+      <w:bookmarkEnd w:id="34"/>
     </w:p>
     <w:p>
       <w:pPr>
@@ -22596,7 +22598,7 @@
           <w:lang w:val="en-US"/>
         </w:rPr>
       </w:pPr>
-      <w:bookmarkStart w:id="34" w:name="_Toc26190408"/>
+      <w:bookmarkStart w:id="35" w:name="_Toc26971274"/>
       <w:r>
         <w:rPr>
           <w:lang w:val="en-US"/>
@@ -22604,7 +22606,7 @@
         <w:lastRenderedPageBreak/>
         <w:t>psi_common_status_cc</w:t>
       </w:r>
-      <w:bookmarkEnd w:id="34"/>
+      <w:bookmarkEnd w:id="35"/>
     </w:p>
     <w:p>
       <w:pPr>
@@ -23706,7 +23708,7 @@
           <w:lang w:val="en-US"/>
         </w:rPr>
       </w:pPr>
-      <w:bookmarkStart w:id="35" w:name="_Toc24098982"/>
+      <w:bookmarkStart w:id="36" w:name="_Toc24098982"/>
       <w:r>
         <w:rPr>
           <w:lang w:val="en-US"/>
@@ -23756,7 +23758,7 @@
         </w:rPr>
         <w:t>psi_common_status_cc: Architecture</w:t>
       </w:r>
-      <w:bookmarkEnd w:id="35"/>
+      <w:bookmarkEnd w:id="36"/>
     </w:p>
     <w:p>
       <w:pPr>
@@ -23824,7 +23826,7 @@
           <w:lang w:val="en-US"/>
         </w:rPr>
       </w:pPr>
-      <w:bookmarkStart w:id="36" w:name="_Toc26190409"/>
+      <w:bookmarkStart w:id="37" w:name="_Toc26971275"/>
       <w:r>
         <w:rPr>
           <w:lang w:val="en-US"/>
@@ -23832,7 +23834,7 @@
         <w:lastRenderedPageBreak/>
         <w:t>psi_common_sync_cc_n2xn</w:t>
       </w:r>
-      <w:bookmarkEnd w:id="36"/>
+      <w:bookmarkEnd w:id="37"/>
     </w:p>
     <w:p>
       <w:pPr>
@@ -24752,7 +24754,7 @@
           <w:lang w:val="en-US"/>
         </w:rPr>
       </w:pPr>
-      <w:bookmarkStart w:id="37" w:name="_Toc26190410"/>
+      <w:bookmarkStart w:id="38" w:name="_Toc26971276"/>
       <w:r>
         <w:rPr>
           <w:lang w:val="en-US"/>
@@ -24772,7 +24774,7 @@
         </w:rPr>
         <w:t>c_cc_xn2n</w:t>
       </w:r>
-      <w:bookmarkEnd w:id="37"/>
+      <w:bookmarkEnd w:id="38"/>
     </w:p>
     <w:p>
       <w:pPr>
@@ -25685,7 +25687,7 @@
           <w:lang w:val="en-US"/>
         </w:rPr>
       </w:pPr>
-      <w:bookmarkStart w:id="38" w:name="_Toc26190411"/>
+      <w:bookmarkStart w:id="39" w:name="_Toc26971277"/>
       <w:r>
         <w:rPr>
           <w:lang w:val="en-US"/>
@@ -25693,7 +25695,7 @@
         <w:lastRenderedPageBreak/>
         <w:t>psi_common_bit_cc</w:t>
       </w:r>
-      <w:bookmarkEnd w:id="38"/>
+      <w:bookmarkEnd w:id="39"/>
     </w:p>
     <w:p>
       <w:pPr>
@@ -26164,14 +26166,14 @@
           <w:lang w:val="en-US"/>
         </w:rPr>
       </w:pPr>
-      <w:bookmarkStart w:id="39" w:name="_Toc26190412"/>
+      <w:bookmarkStart w:id="40" w:name="_Toc26971278"/>
       <w:r>
         <w:rPr>
           <w:lang w:val="en-US"/>
         </w:rPr>
         <w:t>Other Components that can be used as Clock Crossings</w:t>
       </w:r>
-      <w:bookmarkEnd w:id="39"/>
+      <w:bookmarkEnd w:id="40"/>
     </w:p>
     <w:p>
       <w:pPr>
@@ -26370,7 +26372,7 @@
           <w:lang w:val="en-US"/>
         </w:rPr>
       </w:pPr>
-      <w:bookmarkStart w:id="40" w:name="_Toc26190413"/>
+      <w:bookmarkStart w:id="41" w:name="_Toc26971279"/>
       <w:r>
         <w:rPr>
           <w:lang w:val="en-US"/>
@@ -26378,7 +26380,7 @@
         <w:lastRenderedPageBreak/>
         <w:t>Timing</w:t>
       </w:r>
-      <w:bookmarkEnd w:id="40"/>
+      <w:bookmarkEnd w:id="41"/>
     </w:p>
     <w:p>
       <w:pPr>
@@ -26387,14 +26389,14 @@
           <w:lang w:val="en-US"/>
         </w:rPr>
       </w:pPr>
-      <w:bookmarkStart w:id="41" w:name="_Toc26190414"/>
+      <w:bookmarkStart w:id="42" w:name="_Toc26971280"/>
       <w:r>
         <w:rPr>
           <w:lang w:val="en-US"/>
         </w:rPr>
         <w:t>psi_common_strobe_generator</w:t>
       </w:r>
-      <w:bookmarkEnd w:id="41"/>
+      <w:bookmarkEnd w:id="42"/>
     </w:p>
     <w:p>
       <w:pPr>
@@ -27089,7 +27091,7 @@
           <w:lang w:val="en-US"/>
         </w:rPr>
       </w:pPr>
-      <w:bookmarkStart w:id="42" w:name="_Toc24098983"/>
+      <w:bookmarkStart w:id="43" w:name="_Toc24098983"/>
       <w:r>
         <w:rPr>
           <w:lang w:val="en-US"/>
@@ -27139,7 +27141,7 @@
         </w:rPr>
         <w:t>psi_common_strobe_generator: Strobe synchronization</w:t>
       </w:r>
-      <w:bookmarkEnd w:id="42"/>
+      <w:bookmarkEnd w:id="43"/>
     </w:p>
     <w:p>
       <w:pPr>
@@ -27156,7 +27158,7 @@
           <w:lang w:val="en-US"/>
         </w:rPr>
       </w:pPr>
-      <w:bookmarkStart w:id="43" w:name="_Toc26190415"/>
+      <w:bookmarkStart w:id="44" w:name="_Toc26971281"/>
       <w:r>
         <w:rPr>
           <w:lang w:val="en-US"/>
@@ -27164,7 +27166,7 @@
         <w:lastRenderedPageBreak/>
         <w:t>psi_common_strobe_divider</w:t>
       </w:r>
-      <w:bookmarkEnd w:id="43"/>
+      <w:bookmarkEnd w:id="44"/>
     </w:p>
     <w:p>
       <w:pPr>
@@ -27754,7 +27756,7 @@
           <w:lang w:val="en-US"/>
         </w:rPr>
       </w:pPr>
-      <w:bookmarkStart w:id="44" w:name="_Toc26190416"/>
+      <w:bookmarkStart w:id="45" w:name="_Toc26971282"/>
       <w:r>
         <w:rPr>
           <w:lang w:val="en-US"/>
@@ -27762,7 +27764,7 @@
         <w:lastRenderedPageBreak/>
         <w:t>psi_common_tickgenerator</w:t>
       </w:r>
-      <w:bookmarkEnd w:id="44"/>
+      <w:bookmarkEnd w:id="45"/>
     </w:p>
     <w:p>
       <w:pPr>
@@ -28413,9 +28415,9 @@
           <w:lang w:val="en-US"/>
         </w:rPr>
       </w:pPr>
-      <w:bookmarkStart w:id="45" w:name="_psi_common_pulse_shaper"/>
-      <w:bookmarkStart w:id="46" w:name="_Toc26190417"/>
-      <w:bookmarkEnd w:id="45"/>
+      <w:bookmarkStart w:id="46" w:name="_psi_common_pulse_shaper"/>
+      <w:bookmarkStart w:id="47" w:name="_Toc26971283"/>
+      <w:bookmarkEnd w:id="46"/>
       <w:r>
         <w:rPr>
           <w:lang w:val="en-US"/>
@@ -28423,7 +28425,7 @@
         <w:lastRenderedPageBreak/>
         <w:t>psi_common_pulse_shaper</w:t>
       </w:r>
-      <w:bookmarkEnd w:id="46"/>
+      <w:bookmarkEnd w:id="47"/>
     </w:p>
     <w:p>
       <w:pPr>
@@ -28573,7 +28575,7 @@
           <w:lang w:val="en-US"/>
         </w:rPr>
       </w:pPr>
-      <w:bookmarkStart w:id="47" w:name="_Toc24098984"/>
+      <w:bookmarkStart w:id="48" w:name="_Toc24098984"/>
       <w:r>
         <w:rPr>
           <w:lang w:val="en-US"/>
@@ -28623,7 +28625,7 @@
         </w:rPr>
         <w:t>psi_common_pulse_shaper: Example waveform</w:t>
       </w:r>
-      <w:bookmarkEnd w:id="47"/>
+      <w:bookmarkEnd w:id="48"/>
     </w:p>
     <w:p>
       <w:pPr>
@@ -29168,7 +29170,7 @@
           <w:lang w:val="en-US"/>
         </w:rPr>
       </w:pPr>
-      <w:bookmarkStart w:id="48" w:name="_Toc26190418"/>
+      <w:bookmarkStart w:id="49" w:name="_Toc26971284"/>
       <w:r>
         <w:rPr>
           <w:lang w:val="en-US"/>
@@ -29182,7 +29184,7 @@
         </w:rPr>
         <w:t>_cfg</w:t>
       </w:r>
-      <w:bookmarkEnd w:id="48"/>
+      <w:bookmarkEnd w:id="49"/>
     </w:p>
     <w:p>
       <w:pPr>
@@ -29874,8 +29876,6 @@
             <w:r>
               <w:t>, if set to 0 no pulse will be generated.</w:t>
             </w:r>
-            <w:bookmarkStart w:id="49" w:name="_GoBack"/>
-            <w:bookmarkEnd w:id="49"/>
           </w:p>
         </w:tc>
       </w:tr>
@@ -30027,7 +30027,7 @@
           <w:lang w:val="en-US"/>
         </w:rPr>
       </w:pPr>
-      <w:bookmarkStart w:id="50" w:name="_Toc26190419"/>
+      <w:bookmarkStart w:id="50" w:name="_Toc26971285"/>
       <w:r>
         <w:rPr>
           <w:lang w:val="en-US"/>
@@ -30677,7 +30677,7 @@
           <w:lang w:val="en-US"/>
         </w:rPr>
       </w:pPr>
-      <w:bookmarkStart w:id="51" w:name="_Toc26190420"/>
+      <w:bookmarkStart w:id="51" w:name="_Toc26971286"/>
       <w:r>
         <w:rPr>
           <w:lang w:val="en-US"/>
@@ -30694,7 +30694,7 @@
           <w:lang w:val="en-US"/>
         </w:rPr>
       </w:pPr>
-      <w:bookmarkStart w:id="52" w:name="_Toc26190421"/>
+      <w:bookmarkStart w:id="52" w:name="_Toc26971287"/>
       <w:r>
         <w:rPr>
           <w:lang w:val="en-US"/>
@@ -32077,7 +32077,7 @@
           <w:lang w:val="en-US"/>
         </w:rPr>
       </w:pPr>
-      <w:bookmarkStart w:id="54" w:name="_Toc26190422"/>
+      <w:bookmarkStart w:id="54" w:name="_Toc26971288"/>
       <w:r>
         <w:rPr>
           <w:lang w:val="en-US"/>
@@ -33636,7 +33636,7 @@
           <w:lang w:val="en-US"/>
         </w:rPr>
       </w:pPr>
-      <w:bookmarkStart w:id="57" w:name="_Toc26190423"/>
+      <w:bookmarkStart w:id="57" w:name="_Toc26971289"/>
       <w:r>
         <w:rPr>
           <w:lang w:val="en-US"/>
@@ -33653,7 +33653,7 @@
           <w:lang w:val="en-US"/>
         </w:rPr>
       </w:pPr>
-      <w:bookmarkStart w:id="58" w:name="_Toc26190424"/>
+      <w:bookmarkStart w:id="58" w:name="_Toc26971290"/>
       <w:r>
         <w:rPr>
           <w:lang w:val="en-US"/>
@@ -34490,7 +34490,7 @@
           <w:lang w:val="en-US"/>
         </w:rPr>
       </w:pPr>
-      <w:bookmarkStart w:id="60" w:name="_Toc26190425"/>
+      <w:bookmarkStart w:id="60" w:name="_Toc26971291"/>
       <w:r>
         <w:rPr>
           <w:lang w:val="en-US"/>
@@ -35370,7 +35370,7 @@
         </w:rPr>
       </w:pPr>
       <w:bookmarkStart w:id="62" w:name="_Toc519607076"/>
-      <w:bookmarkStart w:id="63" w:name="_Toc26190426"/>
+      <w:bookmarkStart w:id="63" w:name="_Toc26971292"/>
       <w:r>
         <w:rPr>
           <w:lang w:val="en-US"/>
@@ -36320,7 +36320,7 @@
           <w:lang w:val="en-US"/>
         </w:rPr>
       </w:pPr>
-      <w:bookmarkStart w:id="66" w:name="_Toc26190427"/>
+      <w:bookmarkStart w:id="66" w:name="_Toc26971293"/>
       <w:r>
         <w:rPr>
           <w:lang w:val="en-US"/>
@@ -36337,7 +36337,7 @@
           <w:lang w:val="en-US"/>
         </w:rPr>
       </w:pPr>
-      <w:bookmarkStart w:id="67" w:name="_Toc26190428"/>
+      <w:bookmarkStart w:id="67" w:name="_Toc26971294"/>
       <w:r>
         <w:rPr>
           <w:lang w:val="en-US"/>
@@ -37259,7 +37259,7 @@
           <w:lang w:val="en-US"/>
         </w:rPr>
       </w:pPr>
-      <w:bookmarkStart w:id="70" w:name="_Toc26190429"/>
+      <w:bookmarkStart w:id="70" w:name="_Toc26971295"/>
       <w:r>
         <w:rPr>
           <w:lang w:val="en-US"/>
@@ -38165,7 +38165,7 @@
           <w:lang w:val="en-US"/>
         </w:rPr>
       </w:pPr>
-      <w:bookmarkStart w:id="72" w:name="_Toc26190430"/>
+      <w:bookmarkStart w:id="72" w:name="_Toc26971296"/>
       <w:r>
         <w:rPr>
           <w:lang w:val="en-US"/>
@@ -38182,7 +38182,7 @@
           <w:lang w:val="en-US"/>
         </w:rPr>
       </w:pPr>
-      <w:bookmarkStart w:id="73" w:name="_Toc26190431"/>
+      <w:bookmarkStart w:id="73" w:name="_Toc26971297"/>
       <w:r>
         <w:rPr>
           <w:lang w:val="en-US"/>
@@ -39946,7 +39946,7 @@
           <w:lang w:val="en-US"/>
         </w:rPr>
       </w:pPr>
-      <w:bookmarkStart w:id="76" w:name="_Toc26190432"/>
+      <w:bookmarkStart w:id="76" w:name="_Toc26971298"/>
       <w:r>
         <w:rPr>
           <w:lang w:val="en-US"/>
@@ -48521,7 +48521,7 @@
         </w:rPr>
       </w:pPr>
       <w:bookmarkStart w:id="78" w:name="_Ref10616182"/>
-      <w:bookmarkStart w:id="79" w:name="_Toc26190433"/>
+      <w:bookmarkStart w:id="79" w:name="_Toc26971299"/>
       <w:r>
         <w:rPr>
           <w:lang w:val="en-US"/>
@@ -53152,7 +53152,7 @@
           <w:lang w:val="en-US"/>
         </w:rPr>
       </w:pPr>
-      <w:bookmarkStart w:id="89" w:name="_Toc26190434"/>
+      <w:bookmarkStart w:id="89" w:name="_Toc26971300"/>
       <w:r>
         <w:rPr>
           <w:lang w:val="en-US"/>
@@ -57095,7 +57095,7 @@
           <w:lang w:val="en-US"/>
         </w:rPr>
       </w:pPr>
-      <w:bookmarkStart w:id="94" w:name="_Toc26190435"/>
+      <w:bookmarkStart w:id="94" w:name="_Toc26971301"/>
       <w:r>
         <w:rPr>
           <w:lang w:val="en-US"/>
@@ -59492,7 +59492,7 @@
           <w:lang w:val="en-US"/>
         </w:rPr>
       </w:pPr>
-      <w:bookmarkStart w:id="100" w:name="_Toc26190436"/>
+      <w:bookmarkStart w:id="100" w:name="_Toc26971302"/>
       <w:r>
         <w:rPr>
           <w:lang w:val="en-US"/>
@@ -59510,7 +59510,7 @@
         </w:rPr>
       </w:pPr>
       <w:bookmarkStart w:id="101" w:name="_psi_common_delay"/>
-      <w:bookmarkStart w:id="102" w:name="_Toc26190437"/>
+      <w:bookmarkStart w:id="102" w:name="_Toc26971303"/>
       <w:bookmarkEnd w:id="101"/>
       <w:r>
         <w:rPr>
@@ -60809,7 +60809,7 @@
       </w:pPr>
       <w:bookmarkStart w:id="103" w:name="_Ref516133468"/>
       <w:bookmarkStart w:id="104" w:name="_Ref516133475"/>
-      <w:bookmarkStart w:id="105" w:name="_Toc26190438"/>
+      <w:bookmarkStart w:id="105" w:name="_Toc26971304"/>
       <w:r>
         <w:rPr>
           <w:lang w:val="en-US"/>
@@ -61849,7 +61849,7 @@
           <w:lang w:val="en-US"/>
         </w:rPr>
       </w:pPr>
-      <w:bookmarkStart w:id="106" w:name="_Toc26190439"/>
+      <w:bookmarkStart w:id="106" w:name="_Toc26971305"/>
       <w:r>
         <w:rPr>
           <w:lang w:val="en-US"/>
@@ -62988,7 +62988,7 @@
           <w:lang w:val="en-US"/>
         </w:rPr>
       </w:pPr>
-      <w:bookmarkStart w:id="107" w:name="_Toc26190440"/>
+      <w:bookmarkStart w:id="107" w:name="_Toc26971306"/>
       <w:r>
         <w:rPr>
           <w:lang w:val="en-US"/>
@@ -63347,10 +63347,10 @@
             <v:path o:extrusionok="f" gradientshapeok="t" o:connecttype="rect"/>
             <o:lock v:ext="edit" aspectratio="t"/>
           </v:shapetype>
-          <v:shape id="_x0000_i1025" type="#_x0000_t75" style="width:464.6pt;height:385.8pt" o:ole="">
+          <v:shape id="_x0000_i1025" type="#_x0000_t75" style="width:464.25pt;height:386.25pt" o:ole="">
             <v:imagedata r:id="rId47" o:title=""/>
           </v:shape>
-          <o:OLEObject Type="Embed" ProgID="Visio.Drawing.15" ShapeID="_x0000_i1025" DrawAspect="Content" ObjectID="_1636873417" r:id="rId48"/>
+          <o:OLEObject Type="Embed" ProgID="Visio.Drawing.15" ShapeID="_x0000_i1025" DrawAspect="Content" ObjectID="_1637584138" r:id="rId48"/>
         </w:object>
       </w:r>
     </w:p>
@@ -63422,10 +63422,10 @@
       </w:pPr>
       <w:r>
         <w:object w:dxaOrig="16351" w:dyaOrig="15360" w14:anchorId="610114E6">
-          <v:shape id="_x0000_i1026" type="#_x0000_t75" style="width:510.1pt;height:479.55pt" o:ole="">
+          <v:shape id="_x0000_i1026" type="#_x0000_t75" style="width:510pt;height:479.25pt" o:ole="">
             <v:imagedata r:id="rId49" o:title=""/>
           </v:shape>
-          <o:OLEObject Type="Embed" ProgID="Visio.Drawing.15" ShapeID="_x0000_i1026" DrawAspect="Content" ObjectID="_1636873418" r:id="rId50"/>
+          <o:OLEObject Type="Embed" ProgID="Visio.Drawing.15" ShapeID="_x0000_i1026" DrawAspect="Content" ObjectID="_1637584139" r:id="rId50"/>
         </w:object>
       </w:r>
     </w:p>
@@ -64957,7 +64957,7 @@
           <w:lang w:val="en-US"/>
         </w:rPr>
       </w:pPr>
-      <w:bookmarkStart w:id="110" w:name="_Toc26190441"/>
+      <w:bookmarkStart w:id="110" w:name="_Toc26971307"/>
       <w:r>
         <w:rPr>
           <w:lang w:val="en-US"/>
@@ -65084,6 +65084,218 @@
         </w:rPr>
         <w:t xml:space="preserve"> register.</w:t>
       </w:r>
+      <w:r>
+        <w:rPr>
+          <w:lang w:val="en-US"/>
+        </w:rPr>
+        <w:t xml:space="preserve"> The architecture is based on block RAM and a SRL</w:t>
+      </w:r>
+      <w:r>
+        <w:rPr>
+          <w:lang w:val="en-US"/>
+        </w:rPr>
+        <w:t xml:space="preserve"> an overview is shown on next figure. </w:t>
+      </w:r>
+    </w:p>
+    <w:p>
+      <w:pPr>
+        <w:rPr>
+          <w:lang w:val="en-US"/>
+        </w:rPr>
+      </w:pPr>
+      <w:r>
+        <w:rPr>
+          <w:lang w:val="en-US"/>
+        </w:rPr>
+        <w:t xml:space="preserve">Since the latency </w:t>
+      </w:r>
+      <w:r>
+        <w:rPr>
+          <w:lang w:val="en-US"/>
+        </w:rPr>
+        <w:t xml:space="preserve">is set by 3 registers </w:t>
+      </w:r>
+      <w:r>
+        <w:rPr>
+          <w:lang w:val="en-US"/>
+        </w:rPr>
+        <w:t xml:space="preserve">to write, to read </w:t>
+      </w:r>
+      <w:r>
+        <w:rPr>
+          <w:lang w:val="en-US"/>
+        </w:rPr>
+        <w:t>from</w:t>
+      </w:r>
+      <w:r>
+        <w:rPr>
+          <w:lang w:val="en-US"/>
+        </w:rPr>
+        <w:t xml:space="preserve"> block ram and to output the value a small shift register is implemented to output value when delay is inferior or equal to 3. </w:t>
+      </w:r>
+    </w:p>
+    <w:p>
+      <w:pPr>
+        <w:rPr>
+          <w:lang w:val="en-US"/>
+        </w:rPr>
+      </w:pPr>
+      <w:r>
+        <w:rPr>
+          <w:lang w:val="en-US"/>
+        </w:rPr>
+        <w:t xml:space="preserve">The delay value 0 isn’t covered it will by default have a minimum of one clock cycle delay. </w:t>
+      </w:r>
+    </w:p>
+    <w:p>
+      <w:pPr>
+        <w:rPr>
+          <w:lang w:val="en-US"/>
+        </w:rPr>
+      </w:pPr>
+      <w:r>
+        <w:rPr>
+          <w:lang w:val="en-US"/>
+        </w:rPr>
+        <w:t>A generic allows to hold the value when a change is done to increase delay, this avoid having transient for example. A counter is launched to compute the delay difference and read address is hold during this time.</w:t>
+      </w:r>
+      <w:r>
+        <w:rPr>
+          <w:lang w:val="en-US"/>
+        </w:rPr>
+        <w:t xml:space="preserve"> </w:t>
+      </w:r>
+      <w:r>
+        <w:rPr>
+          <w:lang w:val="en-US"/>
+        </w:rPr>
+        <w:t>This behavior can be skipped.</w:t>
+      </w:r>
+    </w:p>
+    <w:p>
+      <w:pPr>
+        <w:rPr>
+          <w:lang w:val="en-US"/>
+        </w:rPr>
+      </w:pPr>
+    </w:p>
+    <w:p>
+      <w:r>
+        <w:object w:dxaOrig="16246" w:dyaOrig="2161" w14:anchorId="7B23D317">
+          <v:shape id="_x0000_i1030" type="#_x0000_t75" style="width:510pt;height:67.5pt" o:ole="">
+            <v:imagedata r:id="rId51" o:title=""/>
+          </v:shape>
+          <o:OLEObject Type="Embed" ProgID="Visio.Drawing.15" ShapeID="_x0000_i1030" DrawAspect="Content" ObjectID="_1637584140" r:id="rId52"/>
+        </w:object>
+      </w:r>
+    </w:p>
+    <w:p>
+      <w:pPr>
+        <w:rPr>
+          <w:lang w:val="en-US"/>
+        </w:rPr>
+      </w:pPr>
+    </w:p>
+    <w:p>
+      <w:pPr>
+        <w:jc w:val="center"/>
+      </w:pPr>
+      <w:r>
+        <w:object w:dxaOrig="10740" w:dyaOrig="9795" w14:anchorId="141E52B9">
+          <v:shape id="_x0000_i1027" type="#_x0000_t75" style="width:373.5pt;height:340.5pt" o:ole="">
+            <v:imagedata r:id="rId53" o:title=""/>
+          </v:shape>
+          <o:OLEObject Type="Embed" ProgID="Visio.Drawing.15" ShapeID="_x0000_i1027" DrawAspect="Content" ObjectID="_1637584141" r:id="rId54"/>
+        </w:object>
+      </w:r>
+    </w:p>
+    <w:p>
+      <w:pPr>
+        <w:jc w:val="center"/>
+      </w:pPr>
+    </w:p>
+    <w:p>
+      <w:pPr>
+        <w:pStyle w:val="Caption"/>
+        <w:jc w:val="center"/>
+        <w:rPr>
+          <w:lang w:val="en-US"/>
+        </w:rPr>
+      </w:pPr>
+      <w:r>
+        <w:rPr>
+          <w:lang w:val="en-US"/>
+        </w:rPr>
+        <w:t xml:space="preserve">Figure </w:t>
+      </w:r>
+      <w:r>
+        <w:rPr>
+          <w:lang w:val="en-US"/>
+        </w:rPr>
+        <w:fldChar w:fldCharType="begin"/>
+      </w:r>
+      <w:r>
+        <w:rPr>
+          <w:lang w:val="en-US"/>
+        </w:rPr>
+        <w:instrText xml:space="preserve"> SEQ Figure \* ARABIC </w:instrText>
+      </w:r>
+      <w:r>
+        <w:rPr>
+          <w:lang w:val="en-US"/>
+        </w:rPr>
+        <w:fldChar w:fldCharType="separate"/>
+      </w:r>
+      <w:r>
+        <w:rPr>
+          <w:noProof/>
+          <w:lang w:val="en-US"/>
+        </w:rPr>
+        <w:t>41</w:t>
+      </w:r>
+      <w:r>
+        <w:rPr>
+          <w:lang w:val="en-US"/>
+        </w:rPr>
+        <w:fldChar w:fldCharType="end"/>
+      </w:r>
+      <w:r>
+        <w:rPr>
+          <w:lang w:val="en-US"/>
+        </w:rPr>
+        <w:t>: psi_common_</w:t>
+      </w:r>
+      <w:r>
+        <w:rPr>
+          <w:lang w:val="en-US"/>
+        </w:rPr>
+        <w:t>delay_cfg</w:t>
+      </w:r>
+      <w:r>
+        <w:rPr>
+          <w:lang w:val="en-US"/>
+        </w:rPr>
+        <w:t xml:space="preserve">: </w:t>
+      </w:r>
+      <w:r>
+        <w:rPr>
+          <w:lang w:val="en-US"/>
+        </w:rPr>
+        <w:t>Hold behavior</w:t>
+      </w:r>
+      <w:r>
+        <w:rPr>
+          <w:lang w:val="en-US"/>
+        </w:rPr>
+        <w:t xml:space="preserve"> &amp; pseudo-architecture</w:t>
+      </w:r>
+    </w:p>
+    <w:p>
+      <w:pPr>
+        <w:rPr>
+          <w:lang w:val="en-US"/>
+        </w:rPr>
+      </w:pPr>
     </w:p>
     <w:p>
       <w:pPr>
@@ -65096,6 +65308,7 @@
         <w:rPr>
           <w:lang w:val="en-US"/>
         </w:rPr>
+        <w:lastRenderedPageBreak/>
         <w:t>Generics</w:t>
       </w:r>
     </w:p>
@@ -65139,7 +65352,111 @@
         <w:rPr>
           <w:lang w:val="en-US"/>
         </w:rPr>
-        <w:t>Width of the data to delay</w:t>
+        <w:t xml:space="preserve">Width of the </w:t>
+      </w:r>
+      <w:r>
+        <w:rPr>
+          <w:lang w:val="en-US"/>
+        </w:rPr>
+        <w:t>data to delay</w:t>
+      </w:r>
+    </w:p>
+    <w:p>
+      <w:pPr>
+        <w:spacing w:after="0"/>
+        <w:jc w:val="left"/>
+        <w:rPr>
+          <w:lang w:val="en-US"/>
+        </w:rPr>
+      </w:pPr>
+      <w:r>
+        <w:rPr>
+          <w:b/>
+          <w:lang w:val="en-US"/>
+        </w:rPr>
+        <w:t>MaxDelay_g</w:t>
+      </w:r>
+      <w:r>
+        <w:rPr>
+          <w:b/>
+          <w:lang w:val="en-US"/>
+        </w:rPr>
+        <w:tab/>
+      </w:r>
+      <w:r>
+        <w:rPr>
+          <w:b/>
+          <w:lang w:val="en-US"/>
+        </w:rPr>
+        <w:tab/>
+      </w:r>
+      <w:r>
+        <w:rPr>
+          <w:lang w:val="en-US"/>
+        </w:rPr>
+        <w:t>Number of delay taps</w:t>
+      </w:r>
+      <w:r>
+        <w:rPr>
+          <w:lang w:val="en-US"/>
+        </w:rPr>
+        <w:t xml:space="preserve"> (</w:t>
+      </w:r>
+      <w:r>
+        <w:rPr>
+          <w:i/>
+          <w:lang w:val="en-US"/>
+        </w:rPr>
+        <w:t>nb: The RAM size will be the next power of 2 of this valu</w:t>
+      </w:r>
+      <w:r>
+        <w:rPr>
+          <w:lang w:val="en-US"/>
+        </w:rPr>
+        <w:t>e)</w:t>
+      </w:r>
+    </w:p>
+    <w:p>
+      <w:pPr>
+        <w:spacing w:after="0"/>
+        <w:jc w:val="left"/>
+        <w:rPr>
+          <w:lang w:val="en-US"/>
+        </w:rPr>
+      </w:pPr>
+      <w:r>
+        <w:rPr>
+          <w:b/>
+          <w:lang w:val="en-US"/>
+        </w:rPr>
+        <w:t>RstPol_g</w:t>
+      </w:r>
+      <w:r>
+        <w:rPr>
+          <w:b/>
+          <w:lang w:val="en-US"/>
+        </w:rPr>
+        <w:tab/>
+      </w:r>
+      <w:r>
+        <w:rPr>
+          <w:b/>
+          <w:lang w:val="en-US"/>
+        </w:rPr>
+        <w:tab/>
+      </w:r>
+      <w:r>
+        <w:rPr>
+          <w:b/>
+          <w:lang w:val="en-US"/>
+        </w:rPr>
+        <w:tab/>
+      </w:r>
+      <w:r>
+        <w:rPr>
+          <w:lang w:val="en-US"/>
+        </w:rPr>
+        <w:t>Number of delay taps</w:t>
       </w:r>
       <w:r>
         <w:rPr>
@@ -65152,7 +65469,7 @@
           <w:b/>
           <w:lang w:val="en-US"/>
         </w:rPr>
-        <w:t>Resource_g</w:t>
+        <w:t>RamBehavior_g</w:t>
       </w:r>
       <w:r>
         <w:rPr>
@@ -65167,31 +65484,28 @@
           <w:lang w:val="en-US"/>
         </w:rPr>
         <w:tab/>
-        <w:t>“</w:t>
-      </w:r>
-      <w:r>
-        <w:rPr>
-          <w:lang w:val="en-US"/>
-        </w:rPr>
-        <w:t xml:space="preserve">AUTO” (default) </w:t>
+      </w:r>
+      <w:r>
+        <w:rPr>
+          <w:lang w:val="en-US"/>
+        </w:rPr>
+        <w:t>“RBW”</w:t>
       </w:r>
       <w:r>
         <w:rPr>
           <w:lang w:val="en-US"/>
         </w:rPr>
         <w:tab/>
-        <w:t xml:space="preserve">automatically use SRL or BRAM according to </w:t>
-      </w:r>
-      <w:r>
-        <w:rPr>
-          <w:i/>
-          <w:lang w:val="en-US"/>
-        </w:rPr>
-        <w:t>BramThreshold_g</w:t>
-      </w:r>
-      <w:r>
-        <w:rPr>
-          <w:i/>
+      </w:r>
+      <w:r>
+        <w:rPr>
+          <w:lang w:val="en-US"/>
+        </w:rPr>
+        <w:tab/>
+        <w:t>Read-before-write implementation</w:t>
+      </w:r>
+      <w:r>
+        <w:rPr>
           <w:lang w:val="en-US"/>
         </w:rPr>
         <w:br/>
@@ -65199,38 +65513,28 @@
       </w:r>
       <w:r>
         <w:rPr>
-          <w:i/>
           <w:lang w:val="en-US"/>
         </w:rPr>
         <w:tab/>
       </w:r>
       <w:r>
         <w:rPr>
-          <w:i/>
           <w:lang w:val="en-US"/>
         </w:rPr>
         <w:tab/>
       </w:r>
       <w:r>
         <w:rPr>
-          <w:i/>
           <w:lang w:val="en-US"/>
         </w:rPr>
         <w:tab/>
       </w:r>
       <w:r>
         <w:rPr>
-          <w:i/>
           <w:lang w:val="en-US"/>
         </w:rPr>
         <w:tab/>
-        <w:t>“</w:t>
-      </w:r>
-      <w:r>
-        <w:rPr>
-          <w:lang w:val="en-US"/>
-        </w:rPr>
-        <w:t xml:space="preserve">BRAM” </w:t>
+        <w:t>“WBR”</w:t>
       </w:r>
       <w:r>
         <w:rPr>
@@ -65243,7 +65547,7 @@
           <w:lang w:val="en-US"/>
         </w:rPr>
         <w:tab/>
-        <w:t>use Block RAM to implement the delay taps</w:t>
+        <w:t>Write-before-read implementation</w:t>
       </w:r>
       <w:r>
         <w:rPr>
@@ -65275,522 +65579,76 @@
           <w:lang w:val="en-US"/>
         </w:rPr>
         <w:tab/>
-        <w:t>“SRL”</w:t>
-      </w:r>
-      <w:r>
-        <w:rPr>
+        <w:t>This generic is only used if a BRAM is used for the delay.</w:t>
+      </w:r>
+    </w:p>
+    <w:p>
+      <w:pPr>
+        <w:spacing w:after="0"/>
+        <w:ind w:left="2265" w:hanging="2265"/>
+        <w:jc w:val="left"/>
+        <w:rPr>
+          <w:lang w:val="en-US"/>
+        </w:rPr>
+      </w:pPr>
+      <w:r>
+        <w:rPr>
+          <w:b/>
+          <w:lang w:val="en-US"/>
+        </w:rPr>
+        <w:t>Hold_g</w:t>
+      </w:r>
+      <w:r>
+        <w:rPr>
+          <w:b/>
           <w:lang w:val="en-US"/>
         </w:rPr>
         <w:tab/>
       </w:r>
       <w:r>
         <w:rPr>
+          <w:b/>
           <w:lang w:val="en-US"/>
         </w:rPr>
         <w:tab/>
       </w:r>
       <w:r>
         <w:rPr>
+          <w:b/>
+          <w:lang w:val="en-US"/>
+        </w:rPr>
+        <w:t>True</w:t>
+      </w:r>
+      <w:r>
+        <w:rPr>
           <w:lang w:val="en-US"/>
         </w:rPr>
         <w:tab/>
-        <w:t xml:space="preserve">use SRLs (LUTs used as shift registers) to implement the delay </w:t>
-      </w:r>
-      <w:r>
-        <w:rPr>
-          <w:lang w:val="en-US"/>
-        </w:rPr>
-        <w:br/>
-        <w:t xml:space="preserve"> </w:t>
+        <w:t>While a delay parameter value increase, it holds the last value that where generated and as soon as the delay has been compensated it output the expected value</w:t>
+      </w:r>
+    </w:p>
+    <w:p>
+      <w:pPr>
+        <w:spacing w:after="0"/>
+        <w:ind w:left="2265" w:firstLine="3"/>
+        <w:jc w:val="left"/>
+        <w:rPr>
+          <w:lang w:val="en-US"/>
+        </w:rPr>
+      </w:pPr>
+      <w:r>
+        <w:rPr>
+          <w:b/>
+          <w:lang w:val="en-US"/>
+        </w:rPr>
+        <w:t>False</w:t>
       </w:r>
       <w:r>
         <w:rPr>
           <w:lang w:val="en-US"/>
         </w:rPr>
         <w:tab/>
-      </w:r>
-      <w:r>
-        <w:rPr>
-          <w:lang w:val="en-US"/>
-        </w:rPr>
-        <w:tab/>
-      </w:r>
-      <w:r>
-        <w:rPr>
-          <w:lang w:val="en-US"/>
-        </w:rPr>
-        <w:tab/>
-      </w:r>
-      <w:r>
-        <w:rPr>
-          <w:lang w:val="en-US"/>
-        </w:rPr>
-        <w:tab/>
-      </w:r>
-      <w:r>
-        <w:rPr>
-          <w:lang w:val="en-US"/>
-        </w:rPr>
-        <w:tab/>
-      </w:r>
-      <w:r>
-        <w:rPr>
-          <w:lang w:val="en-US"/>
-        </w:rPr>
-        <w:tab/>
-      </w:r>
-      <w:r>
-        <w:rPr>
-          <w:lang w:val="en-US"/>
-        </w:rPr>
-        <w:tab/>
-        <w:t>taps</w:t>
-      </w:r>
-      <w:r>
-        <w:rPr>
-          <w:lang w:val="en-US"/>
-        </w:rPr>
-        <w:br/>
-      </w:r>
-      <w:r>
-        <w:rPr>
-          <w:b/>
-          <w:lang w:val="en-US"/>
-        </w:rPr>
-        <w:t>BramThreshold_g</w:t>
-      </w:r>
-      <w:r>
-        <w:rPr>
-          <w:b/>
-          <w:lang w:val="en-US"/>
-        </w:rPr>
-        <w:tab/>
-      </w:r>
-      <w:r>
-        <w:rPr>
-          <w:lang w:val="en-US"/>
-        </w:rPr>
-        <w:t xml:space="preserve">This generic controls the resources to use for the delay taps in case </w:t>
-      </w:r>
-      <w:r>
-        <w:rPr>
-          <w:i/>
-          <w:lang w:val="en-US"/>
-        </w:rPr>
-        <w:t xml:space="preserve">Resource_g = </w:t>
-      </w:r>
-      <w:r>
-        <w:rPr>
-          <w:i/>
-          <w:lang w:val="en-US"/>
-        </w:rPr>
-        <w:br/>
-        <w:t xml:space="preserve"> </w:t>
-      </w:r>
-      <w:r>
-        <w:rPr>
-          <w:i/>
-          <w:lang w:val="en-US"/>
-        </w:rPr>
-        <w:tab/>
-      </w:r>
-      <w:r>
-        <w:rPr>
-          <w:i/>
-          <w:lang w:val="en-US"/>
-        </w:rPr>
-        <w:tab/>
-      </w:r>
-      <w:r>
-        <w:rPr>
-          <w:i/>
-          <w:lang w:val="en-US"/>
-        </w:rPr>
-        <w:tab/>
-      </w:r>
-      <w:r>
-        <w:rPr>
-          <w:i/>
-          <w:lang w:val="en-US"/>
-        </w:rPr>
-        <w:tab/>
-        <w:t xml:space="preserve">“AUTO”. </w:t>
-      </w:r>
-      <w:r>
-        <w:rPr>
-          <w:lang w:val="en-US"/>
-        </w:rPr>
-        <w:t xml:space="preserve">SRLs are used if </w:t>
-      </w:r>
-      <w:r>
-        <w:rPr>
-          <w:i/>
-          <w:lang w:val="en-US"/>
-        </w:rPr>
-        <w:t>Delay_g</w:t>
-      </w:r>
-      <w:r>
-        <w:rPr>
-          <w:lang w:val="en-US"/>
-        </w:rPr>
-        <w:t xml:space="preserve"> &lt; </w:t>
-      </w:r>
-      <w:r>
-        <w:rPr>
-          <w:i/>
-          <w:lang w:val="en-US"/>
-        </w:rPr>
-        <w:t>BramThreshold_g</w:t>
-      </w:r>
-      <w:r>
-        <w:rPr>
-          <w:lang w:val="en-US"/>
-        </w:rPr>
-        <w:t>. Otherwise BRAMs are used.</w:t>
-      </w:r>
-    </w:p>
-    <w:p>
-      <w:pPr>
-        <w:spacing w:after="0"/>
-        <w:jc w:val="left"/>
-        <w:rPr>
-          <w:lang w:val="en-US"/>
-        </w:rPr>
-      </w:pPr>
-      <w:r>
-        <w:rPr>
-          <w:b/>
-          <w:lang w:val="en-US"/>
-        </w:rPr>
-        <w:t>MaxDelay_g</w:t>
-      </w:r>
-      <w:r>
-        <w:rPr>
-          <w:b/>
-          <w:lang w:val="en-US"/>
-        </w:rPr>
-        <w:tab/>
-      </w:r>
-      <w:r>
-        <w:rPr>
-          <w:b/>
-          <w:lang w:val="en-US"/>
-        </w:rPr>
-        <w:tab/>
-      </w:r>
-      <w:r>
-        <w:rPr>
-          <w:lang w:val="en-US"/>
-        </w:rPr>
-        <w:t>Number of delay taps</w:t>
-      </w:r>
-    </w:p>
-    <w:p>
-      <w:pPr>
-        <w:spacing w:after="0"/>
-        <w:jc w:val="left"/>
-        <w:rPr>
-          <w:lang w:val="en-US"/>
-        </w:rPr>
-      </w:pPr>
-      <w:r>
-        <w:rPr>
-          <w:b/>
-          <w:lang w:val="en-US"/>
-        </w:rPr>
-        <w:t>RstPol_g</w:t>
-      </w:r>
-      <w:r>
-        <w:rPr>
-          <w:b/>
-          <w:lang w:val="en-US"/>
-        </w:rPr>
-        <w:tab/>
-      </w:r>
-      <w:r>
-        <w:rPr>
-          <w:b/>
-          <w:lang w:val="en-US"/>
-        </w:rPr>
-        <w:tab/>
-      </w:r>
-      <w:r>
-        <w:rPr>
-          <w:b/>
-          <w:lang w:val="en-US"/>
-        </w:rPr>
-        <w:tab/>
-      </w:r>
-      <w:r>
-        <w:rPr>
-          <w:lang w:val="en-US"/>
-        </w:rPr>
-        <w:t>Number of delay taps</w:t>
-      </w:r>
-      <w:r>
-        <w:rPr>
-          <w:lang w:val="en-US"/>
-        </w:rPr>
-        <w:br/>
-      </w:r>
-      <w:r>
-        <w:rPr>
-          <w:b/>
-          <w:lang w:val="en-US"/>
-        </w:rPr>
-        <w:t>RstState_g</w:t>
-      </w:r>
-      <w:r>
-        <w:rPr>
-          <w:b/>
-          <w:lang w:val="en-US"/>
-        </w:rPr>
-        <w:tab/>
-      </w:r>
-      <w:r>
-        <w:rPr>
-          <w:b/>
-          <w:lang w:val="en-US"/>
-        </w:rPr>
-        <w:tab/>
-      </w:r>
-      <w:r>
-        <w:rPr>
-          <w:b/>
-          <w:lang w:val="en-US"/>
-        </w:rPr>
-        <w:tab/>
-      </w:r>
-      <w:r>
-        <w:rPr>
-          <w:lang w:val="en-US"/>
-        </w:rPr>
-        <w:t xml:space="preserve">True </w:t>
-      </w:r>
-      <w:r>
-        <w:rPr>
-          <w:lang w:val="en-US"/>
-        </w:rPr>
-        <w:tab/>
-      </w:r>
-      <w:r>
-        <w:rPr>
-          <w:lang w:val="en-US"/>
-        </w:rPr>
-        <w:tab/>
-        <w:t>Persisting memory content is replaced by zeros after reset</w:t>
-      </w:r>
-      <w:r>
-        <w:rPr>
-          <w:lang w:val="en-US"/>
-        </w:rPr>
-        <w:br/>
-        <w:t xml:space="preserve"> </w:t>
-      </w:r>
-      <w:r>
-        <w:rPr>
-          <w:lang w:val="en-US"/>
-        </w:rPr>
-        <w:tab/>
-      </w:r>
-      <w:r>
-        <w:rPr>
-          <w:lang w:val="en-US"/>
-        </w:rPr>
-        <w:tab/>
-      </w:r>
-      <w:r>
-        <w:rPr>
-          <w:lang w:val="en-US"/>
-        </w:rPr>
-        <w:tab/>
-      </w:r>
-      <w:r>
-        <w:rPr>
-          <w:lang w:val="en-US"/>
-        </w:rPr>
-        <w:tab/>
-        <w:t>False</w:t>
-      </w:r>
-      <w:r>
-        <w:rPr>
-          <w:lang w:val="en-US"/>
-        </w:rPr>
-        <w:tab/>
-      </w:r>
-      <w:r>
-        <w:rPr>
-          <w:lang w:val="en-US"/>
-        </w:rPr>
-        <w:tab/>
-        <w:t xml:space="preserve">Persisting memory content is visible at output after reset (less resource </w:t>
-      </w:r>
-      <w:r>
-        <w:rPr>
-          <w:lang w:val="en-US"/>
-        </w:rPr>
-        <w:br/>
-        <w:t xml:space="preserve"> </w:t>
-      </w:r>
-      <w:r>
-        <w:rPr>
-          <w:lang w:val="en-US"/>
-        </w:rPr>
-        <w:tab/>
-      </w:r>
-      <w:r>
-        <w:rPr>
-          <w:lang w:val="en-US"/>
-        </w:rPr>
-        <w:tab/>
-      </w:r>
-      <w:r>
-        <w:rPr>
-          <w:lang w:val="en-US"/>
-        </w:rPr>
-        <w:tab/>
-      </w:r>
-      <w:r>
-        <w:rPr>
-          <w:lang w:val="en-US"/>
-        </w:rPr>
-        <w:tab/>
-      </w:r>
-      <w:r>
-        <w:rPr>
-          <w:lang w:val="en-US"/>
-        </w:rPr>
-        <w:tab/>
-      </w:r>
-      <w:r>
-        <w:rPr>
-          <w:lang w:val="en-US"/>
-        </w:rPr>
-        <w:tab/>
-        <w:t>usage)</w:t>
-      </w:r>
-      <w:r>
-        <w:rPr>
-          <w:lang w:val="en-US"/>
-        </w:rPr>
-        <w:br/>
-      </w:r>
-      <w:r>
-        <w:rPr>
-          <w:b/>
-          <w:lang w:val="en-US"/>
-        </w:rPr>
-        <w:t>RamBehavior_g</w:t>
-      </w:r>
-      <w:r>
-        <w:rPr>
-          <w:b/>
-          <w:lang w:val="en-US"/>
-        </w:rPr>
-        <w:tab/>
-      </w:r>
-      <w:r>
-        <w:rPr>
-          <w:b/>
-          <w:lang w:val="en-US"/>
-        </w:rPr>
-        <w:tab/>
-      </w:r>
-      <w:r>
-        <w:rPr>
-          <w:lang w:val="en-US"/>
-        </w:rPr>
-        <w:t>“RBW”</w:t>
-      </w:r>
-      <w:r>
-        <w:rPr>
-          <w:lang w:val="en-US"/>
-        </w:rPr>
-        <w:tab/>
-      </w:r>
-      <w:r>
-        <w:rPr>
-          <w:lang w:val="en-US"/>
-        </w:rPr>
-        <w:tab/>
-        <w:t>Read-before-write implementation</w:t>
-      </w:r>
-      <w:r>
-        <w:rPr>
-          <w:lang w:val="en-US"/>
-        </w:rPr>
-        <w:br/>
-        <w:t xml:space="preserve"> </w:t>
-      </w:r>
-      <w:r>
-        <w:rPr>
-          <w:lang w:val="en-US"/>
-        </w:rPr>
-        <w:tab/>
-      </w:r>
-      <w:r>
-        <w:rPr>
-          <w:lang w:val="en-US"/>
-        </w:rPr>
-        <w:tab/>
-      </w:r>
-      <w:r>
-        <w:rPr>
-          <w:lang w:val="en-US"/>
-        </w:rPr>
-        <w:tab/>
-      </w:r>
-      <w:r>
-        <w:rPr>
-          <w:lang w:val="en-US"/>
-        </w:rPr>
-        <w:tab/>
-        <w:t>“WBR”</w:t>
-      </w:r>
-      <w:r>
-        <w:rPr>
-          <w:lang w:val="en-US"/>
-        </w:rPr>
-        <w:tab/>
-      </w:r>
-      <w:r>
-        <w:rPr>
-          <w:lang w:val="en-US"/>
-        </w:rPr>
-        <w:tab/>
-        <w:t>Write-before-read implementation</w:t>
-      </w:r>
-      <w:r>
-        <w:rPr>
-          <w:lang w:val="en-US"/>
-        </w:rPr>
-        <w:br/>
-        <w:t xml:space="preserve"> </w:t>
-      </w:r>
-      <w:r>
-        <w:rPr>
-          <w:lang w:val="en-US"/>
-        </w:rPr>
-        <w:tab/>
-      </w:r>
-      <w:r>
-        <w:rPr>
-          <w:lang w:val="en-US"/>
-        </w:rPr>
-        <w:tab/>
-      </w:r>
-      <w:r>
-        <w:rPr>
-          <w:lang w:val="en-US"/>
-        </w:rPr>
-        <w:tab/>
-      </w:r>
-      <w:r>
-        <w:rPr>
-          <w:lang w:val="en-US"/>
-        </w:rPr>
-        <w:tab/>
-        <w:t>This generic is only used if a BRAM is used for the delay.</w:t>
+        <w:t>output old value that where written previously into the RAM when the Delay excursion occurred</w:t>
       </w:r>
     </w:p>
     <w:p>
@@ -66382,8 +66240,8 @@
       </w:pPr>
     </w:p>
     <w:sectPr>
-      <w:headerReference w:type="default" r:id="rId51"/>
-      <w:footerReference w:type="default" r:id="rId52"/>
+      <w:headerReference w:type="default" r:id="rId55"/>
+      <w:footerReference w:type="default" r:id="rId56"/>
       <w:pgSz w:w="11907" w:h="16840" w:code="9"/>
       <w:pgMar w:top="1701" w:right="851" w:bottom="1134" w:left="851" w:header="794" w:footer="737" w:gutter="0"/>
       <w:paperSrc w:first="15" w:other="15"/>
@@ -66438,7 +66296,7 @@
       <mc:AlternateContent>
         <mc:Choice Requires="wps">
           <w:drawing>
-            <wp:anchor distT="0" distB="0" distL="114300" distR="114300" simplePos="0" relativeHeight="251658240" behindDoc="0" locked="0" layoutInCell="0" allowOverlap="1" wp14:anchorId="287E0E2B" wp14:editId="185F7ECE">
+            <wp:anchor distT="0" distB="0" distL="114300" distR="114300" simplePos="0" relativeHeight="251658752" behindDoc="0" locked="0" layoutInCell="0" allowOverlap="1" wp14:anchorId="287E0E2B" wp14:editId="185F7ECE">
               <wp:simplePos x="0" y="0"/>
               <wp:positionH relativeFrom="page">
                 <wp:posOffset>540385</wp:posOffset>
@@ -66509,7 +66367,7 @@
         </mc:Choice>
         <mc:Fallback>
           <w:pict>
-            <v:line w14:anchorId="4AEC7011" id="Line 2" o:spid="_x0000_s1026" style="position:absolute;z-index:251658240;visibility:visible;mso-wrap-style:square;mso-width-percent:0;mso-height-percent:0;mso-wrap-distance-left:9pt;mso-wrap-distance-top:0;mso-wrap-distance-right:9pt;mso-wrap-distance-bottom:0;mso-position-horizontal:absolute;mso-position-horizontal-relative:page;mso-position-vertical:absolute;mso-position-vertical-relative:page;mso-width-percent:0;mso-height-percent:0;mso-width-relative:page;mso-height-relative:page" from="42.55pt,802.3pt" to="552.75pt,802.35pt" o:gfxdata="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" o:allowincell="f" strokecolor="blue" strokeweight="1.5pt">
+            <v:line w14:anchorId="25B10BEF" id="Line 2" o:spid="_x0000_s1026" style="position:absolute;z-index:251658752;visibility:visible;mso-wrap-style:square;mso-width-percent:0;mso-height-percent:0;mso-wrap-distance-left:9pt;mso-wrap-distance-top:0;mso-wrap-distance-right:9pt;mso-wrap-distance-bottom:0;mso-position-horizontal:absolute;mso-position-horizontal-relative:page;mso-position-vertical:absolute;mso-position-vertical-relative:page;mso-width-percent:0;mso-height-percent:0;mso-width-relative:page;mso-height-relative:page" from="42.55pt,802.3pt" to="552.75pt,802.35pt" o:gfxdata="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" o:allowincell="f" strokecolor="blue" strokeweight="1.5pt">
               <v:stroke startarrowwidth="narrow" startarrowlength="short" endarrowwidth="narrow" endarrowlength="short"/>
               <w10:wrap anchorx="page" anchory="page"/>
             </v:line>
@@ -66597,7 +66455,7 @@
         <w:noProof/>
         <w:sz w:val="16"/>
       </w:rPr>
-      <w:t>03.12.2019</w:t>
+      <w:t>11.12.2019</w:t>
     </w:r>
     <w:r>
       <w:rPr>
@@ -66651,7 +66509,7 @@
         <w:sz w:val="16"/>
         <w:szCs w:val="16"/>
       </w:rPr>
-      <w:t>34</w:t>
+      <w:t>2</w:t>
     </w:r>
     <w:r>
       <w:rPr>
@@ -66778,7 +66636,7 @@
         </mc:Choice>
         <mc:Fallback>
           <w:pict>
-            <v:line w14:anchorId="06DE305B" id="Line 1" o:spid="_x0000_s1026" style="position:absolute;z-index:251657216;visibility:visible;mso-wrap-style:square;mso-width-percent:0;mso-height-percent:0;mso-wrap-distance-left:9pt;mso-wrap-distance-top:0;mso-wrap-distance-right:9pt;mso-wrap-distance-bottom:0;mso-position-horizontal:absolute;mso-position-horizontal-relative:margin;mso-position-vertical:absolute;mso-position-vertical-relative:page;mso-width-percent:0;mso-height-percent:0;mso-width-relative:page;mso-height-relative:page" from="320.35pt,59.55pt" to="507.45pt,59.6pt" o:gfxdata="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" o:allowincell="f" strokecolor="blue" strokeweight="2pt">
+            <v:line w14:anchorId="4AD2330C" id="Line 1" o:spid="_x0000_s1026" style="position:absolute;z-index:251657216;visibility:visible;mso-wrap-style:square;mso-width-percent:0;mso-height-percent:0;mso-wrap-distance-left:9pt;mso-wrap-distance-top:0;mso-wrap-distance-right:9pt;mso-wrap-distance-bottom:0;mso-position-horizontal:absolute;mso-position-horizontal-relative:margin;mso-position-vertical:absolute;mso-position-vertical-relative:page;mso-width-percent:0;mso-height-percent:0;mso-width-relative:page;mso-height-relative:page" from="320.35pt,59.55pt" to="507.45pt,59.6pt" o:gfxdata="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" o:allowincell="f" strokecolor="blue" strokeweight="2pt">
               <v:stroke startarrowwidth="narrow" startarrowlength="short" endarrowwidth="narrow" endarrowlength="short"/>
               <w10:wrap anchorx="margin" anchory="page"/>
             </v:line>
@@ -74141,7 +73999,7 @@
 </file>
 
 <file path=customXml/itemProps1.xml><?xml version="1.0" encoding="utf-8"?>
-<ds:datastoreItem xmlns:ds="http://schemas.openxmlformats.org/officeDocument/2006/customXml" ds:itemID="{F90E1CF5-EAA7-4D8D-A279-EC5405697B2B}">
+<ds:datastoreItem xmlns:ds="http://schemas.openxmlformats.org/officeDocument/2006/customXml" ds:itemID="{70C01D6E-3B50-467A-BC0A-D24DEDCAD90F}">
   <ds:schemaRefs>
     <ds:schemaRef ds:uri="http://schemas.openxmlformats.org/officeDocument/2006/bibliography"/>
   </ds:schemaRefs>

</xml_diff>

<commit_message>
DOCU: documentation delay cfg updated
</commit_message>
<xml_diff>
--- a/doc/psi_common.docx
+++ b/doc/psi_common.docx
@@ -165,14 +165,12 @@
           <w:lang w:val="en-US"/>
         </w:rPr>
       </w:pPr>
-      <w:bookmarkStart w:id="0" w:name="_GoBack"/>
       <w:r>
         <w:rPr>
           <w:lang w:val="en-US"/>
         </w:rPr>
         <w:br w:type="page"/>
       </w:r>
-      <w:bookmarkEnd w:id="0"/>
       <w:r>
         <w:rPr>
           <w:b/>
@@ -8255,7 +8253,7 @@
         </w:rPr>
         <w:br w:type="page"/>
       </w:r>
-      <w:bookmarkStart w:id="1" w:name="_Toc26971251"/>
+      <w:bookmarkStart w:id="0" w:name="_Toc26971251"/>
       <w:r>
         <w:rPr>
           <w:lang w:val="en-US"/>
@@ -8263,61 +8261,61 @@
         <w:lastRenderedPageBreak/>
         <w:t>Introduction</w:t>
       </w:r>
+      <w:bookmarkEnd w:id="0"/>
+    </w:p>
+    <w:p>
+      <w:pPr>
+        <w:rPr>
+          <w:lang w:val="en-US"/>
+        </w:rPr>
+      </w:pPr>
+      <w:r>
+        <w:rPr>
+          <w:lang w:val="en-US"/>
+        </w:rPr>
+        <w:t>The purpose of this library is to provide HDL implementations for common</w:t>
+      </w:r>
+      <w:r>
+        <w:rPr>
+          <w:lang w:val="en-US"/>
+        </w:rPr>
+        <w:t>ly used VHDL functionality such as memories, FIFOs and clock crossings.</w:t>
+      </w:r>
+    </w:p>
+    <w:p>
+      <w:pPr>
+        <w:rPr>
+          <w:lang w:val="en-US"/>
+        </w:rPr>
+      </w:pPr>
+      <w:r>
+        <w:rPr>
+          <w:lang w:val="en-US"/>
+        </w:rPr>
+        <w:t>This document serves as description of the RTL implementation for all components.</w:t>
+      </w:r>
+      <w:r>
+        <w:rPr>
+          <w:lang w:val="en-US"/>
+        </w:rPr>
+        <w:t>Tipps &amp; Tricks</w:t>
+      </w:r>
+    </w:p>
+    <w:p>
+      <w:pPr>
+        <w:pStyle w:val="Heading2"/>
+        <w:rPr>
+          <w:lang w:val="en-US"/>
+        </w:rPr>
+      </w:pPr>
+      <w:bookmarkStart w:id="1" w:name="_Toc26971252"/>
+      <w:r>
+        <w:rPr>
+          <w:lang w:val="en-US"/>
+        </w:rPr>
+        <w:t>Working Copy Structure</w:t>
+      </w:r>
       <w:bookmarkEnd w:id="1"/>
-    </w:p>
-    <w:p>
-      <w:pPr>
-        <w:rPr>
-          <w:lang w:val="en-US"/>
-        </w:rPr>
-      </w:pPr>
-      <w:r>
-        <w:rPr>
-          <w:lang w:val="en-US"/>
-        </w:rPr>
-        <w:t>The purpose of this library is to provide HDL implementations for common</w:t>
-      </w:r>
-      <w:r>
-        <w:rPr>
-          <w:lang w:val="en-US"/>
-        </w:rPr>
-        <w:t>ly used VHDL functionality such as memories, FIFOs and clock crossings.</w:t>
-      </w:r>
-    </w:p>
-    <w:p>
-      <w:pPr>
-        <w:rPr>
-          <w:lang w:val="en-US"/>
-        </w:rPr>
-      </w:pPr>
-      <w:r>
-        <w:rPr>
-          <w:lang w:val="en-US"/>
-        </w:rPr>
-        <w:t>This document serves as description of the RTL implementation for all components.</w:t>
-      </w:r>
-      <w:r>
-        <w:rPr>
-          <w:lang w:val="en-US"/>
-        </w:rPr>
-        <w:t>Tipps &amp; Tricks</w:t>
-      </w:r>
-    </w:p>
-    <w:p>
-      <w:pPr>
-        <w:pStyle w:val="Heading2"/>
-        <w:rPr>
-          <w:lang w:val="en-US"/>
-        </w:rPr>
-      </w:pPr>
-      <w:bookmarkStart w:id="2" w:name="_Toc26971252"/>
-      <w:r>
-        <w:rPr>
-          <w:lang w:val="en-US"/>
-        </w:rPr>
-        <w:t>Working Copy Structure</w:t>
-      </w:r>
-      <w:bookmarkEnd w:id="2"/>
     </w:p>
     <w:p>
       <w:pPr>
@@ -8453,7 +8451,7 @@
           <w:lang w:val="en-US"/>
         </w:rPr>
       </w:pPr>
-      <w:bookmarkStart w:id="3" w:name="_Toc24098975"/>
+      <w:bookmarkStart w:id="2" w:name="_Toc24098975"/>
       <w:r>
         <w:rPr>
           <w:lang w:val="en-US"/>
@@ -8503,62 +8501,62 @@
         </w:rPr>
         <w:t>Working copy structure</w:t>
       </w:r>
+      <w:bookmarkEnd w:id="2"/>
+    </w:p>
+    <w:p>
+      <w:pPr>
+        <w:rPr>
+          <w:lang w:val="en-US"/>
+        </w:rPr>
+      </w:pPr>
+      <w:r>
+        <w:rPr>
+          <w:lang w:val="en-US"/>
+        </w:rPr>
+        <w:t xml:space="preserve">It is not necessary but recommended to use the name </w:t>
+      </w:r>
+      <w:r>
+        <w:rPr>
+          <w:i/>
+          <w:lang w:val="en-US"/>
+        </w:rPr>
+        <w:t>psi_lib</w:t>
+      </w:r>
+      <w:r>
+        <w:rPr>
+          <w:lang w:val="en-US"/>
+        </w:rPr>
+        <w:t xml:space="preserve"> as name for the </w:t>
+      </w:r>
+      <w:r>
+        <w:rPr>
+          <w:i/>
+          <w:lang w:val="en-US"/>
+        </w:rPr>
+        <w:t>&lt;Root&gt;</w:t>
+      </w:r>
+      <w:r>
+        <w:rPr>
+          <w:lang w:val="en-US"/>
+        </w:rPr>
+        <w:t xml:space="preserve"> folder.</w:t>
+      </w:r>
+    </w:p>
+    <w:p>
+      <w:pPr>
+        <w:pStyle w:val="Heading2"/>
+        <w:rPr>
+          <w:lang w:val="en-US"/>
+        </w:rPr>
+      </w:pPr>
+      <w:bookmarkStart w:id="3" w:name="_Toc26971253"/>
+      <w:r>
+        <w:rPr>
+          <w:lang w:val="en-US"/>
+        </w:rPr>
+        <w:t>VHDL Libraries</w:t>
+      </w:r>
       <w:bookmarkEnd w:id="3"/>
-    </w:p>
-    <w:p>
-      <w:pPr>
-        <w:rPr>
-          <w:lang w:val="en-US"/>
-        </w:rPr>
-      </w:pPr>
-      <w:r>
-        <w:rPr>
-          <w:lang w:val="en-US"/>
-        </w:rPr>
-        <w:t xml:space="preserve">It is not necessary but recommended to use the name </w:t>
-      </w:r>
-      <w:r>
-        <w:rPr>
-          <w:i/>
-          <w:lang w:val="en-US"/>
-        </w:rPr>
-        <w:t>psi_lib</w:t>
-      </w:r>
-      <w:r>
-        <w:rPr>
-          <w:lang w:val="en-US"/>
-        </w:rPr>
-        <w:t xml:space="preserve"> as name for the </w:t>
-      </w:r>
-      <w:r>
-        <w:rPr>
-          <w:i/>
-          <w:lang w:val="en-US"/>
-        </w:rPr>
-        <w:t>&lt;Root&gt;</w:t>
-      </w:r>
-      <w:r>
-        <w:rPr>
-          <w:lang w:val="en-US"/>
-        </w:rPr>
-        <w:t xml:space="preserve"> folder.</w:t>
-      </w:r>
-    </w:p>
-    <w:p>
-      <w:pPr>
-        <w:pStyle w:val="Heading2"/>
-        <w:rPr>
-          <w:lang w:val="en-US"/>
-        </w:rPr>
-      </w:pPr>
-      <w:bookmarkStart w:id="4" w:name="_Toc26971253"/>
-      <w:r>
-        <w:rPr>
-          <w:lang w:val="en-US"/>
-        </w:rPr>
-        <w:t>VHDL Libraries</w:t>
-      </w:r>
-      <w:bookmarkEnd w:id="4"/>
     </w:p>
     <w:p>
       <w:pPr>
@@ -8756,7 +8754,7 @@
           <w:lang w:val="en-US"/>
         </w:rPr>
       </w:pPr>
-      <w:bookmarkStart w:id="5" w:name="_Toc26971254"/>
+      <w:bookmarkStart w:id="4" w:name="_Toc26971254"/>
       <w:r>
         <w:rPr>
           <w:lang w:val="en-US"/>
@@ -8764,7 +8762,7 @@
         <w:lastRenderedPageBreak/>
         <w:t>Running Simulations</w:t>
       </w:r>
-      <w:bookmarkEnd w:id="5"/>
+      <w:bookmarkEnd w:id="4"/>
     </w:p>
     <w:p>
       <w:pPr>
@@ -9306,7 +9304,7 @@
           <w:lang w:val="en-US"/>
         </w:rPr>
       </w:pPr>
-      <w:bookmarkStart w:id="6" w:name="_Toc26971255"/>
+      <w:bookmarkStart w:id="5" w:name="_Toc26971255"/>
       <w:r>
         <w:rPr>
           <w:lang w:val="en-US"/>
@@ -9314,7 +9312,7 @@
         <w:lastRenderedPageBreak/>
         <w:t>Contribute to PSI VHDL Libraries</w:t>
       </w:r>
-      <w:bookmarkEnd w:id="6"/>
+      <w:bookmarkEnd w:id="5"/>
     </w:p>
     <w:p>
       <w:pPr>
@@ -9697,7 +9695,7 @@
           <w:lang w:val="en-US"/>
         </w:rPr>
       </w:pPr>
-      <w:bookmarkStart w:id="7" w:name="_Toc26971256"/>
+      <w:bookmarkStart w:id="6" w:name="_Toc26971256"/>
       <w:r>
         <w:rPr>
           <w:lang w:val="en-US"/>
@@ -9705,7 +9703,7 @@
         <w:lastRenderedPageBreak/>
         <w:t>Handshaking Signals</w:t>
       </w:r>
-      <w:bookmarkEnd w:id="7"/>
+      <w:bookmarkEnd w:id="6"/>
     </w:p>
     <w:p>
       <w:pPr>
@@ -9971,7 +9969,7 @@
           <w:lang w:val="en-US"/>
         </w:rPr>
       </w:pPr>
-      <w:bookmarkStart w:id="8" w:name="_Toc24098976"/>
+      <w:bookmarkStart w:id="7" w:name="_Toc24098976"/>
       <w:r>
         <w:rPr>
           <w:lang w:val="en-US"/>
@@ -10021,7 +10019,7 @@
         </w:rPr>
         <w:t>Handshaking signals</w:t>
       </w:r>
-      <w:bookmarkEnd w:id="8"/>
+      <w:bookmarkEnd w:id="7"/>
     </w:p>
     <w:p>
       <w:pPr>
@@ -10164,7 +10162,7 @@
           <w:lang w:val="en-US"/>
         </w:rPr>
       </w:pPr>
-      <w:bookmarkStart w:id="9" w:name="_Toc26971257"/>
+      <w:bookmarkStart w:id="8" w:name="_Toc26971257"/>
       <w:r>
         <w:rPr>
           <w:lang w:val="en-US"/>
@@ -10172,7 +10170,7 @@
         <w:lastRenderedPageBreak/>
         <w:t>TDM</w:t>
       </w:r>
-      <w:bookmarkEnd w:id="9"/>
+      <w:bookmarkEnd w:id="8"/>
       <w:r>
         <w:rPr>
           <w:lang w:val="en-US"/>
@@ -10307,7 +10305,7 @@
           <w:lang w:val="en-US"/>
         </w:rPr>
       </w:pPr>
-      <w:bookmarkStart w:id="10" w:name="_Toc26971258"/>
+      <w:bookmarkStart w:id="9" w:name="_Toc26971258"/>
       <w:r>
         <w:rPr>
           <w:lang w:val="en-US"/>
@@ -10315,21 +10313,64 @@
         <w:lastRenderedPageBreak/>
         <w:t>Packages</w:t>
       </w:r>
+      <w:bookmarkEnd w:id="9"/>
+    </w:p>
+    <w:p>
+      <w:pPr>
+        <w:pStyle w:val="Heading2"/>
+        <w:rPr>
+          <w:lang w:val="en-US"/>
+        </w:rPr>
+      </w:pPr>
+      <w:bookmarkStart w:id="10" w:name="_Toc26971259"/>
+      <w:r>
+        <w:rPr>
+          <w:lang w:val="en-US"/>
+        </w:rPr>
+        <w:t>psi_common_array_pkg</w:t>
+      </w:r>
       <w:bookmarkEnd w:id="10"/>
     </w:p>
     <w:p>
       <w:pPr>
+        <w:pStyle w:val="Heading3"/>
+        <w:rPr>
+          <w:lang w:val="en-US"/>
+        </w:rPr>
+      </w:pPr>
+      <w:r>
+        <w:rPr>
+          <w:lang w:val="en-US"/>
+        </w:rPr>
+        <w:t>Description</w:t>
+      </w:r>
+    </w:p>
+    <w:p>
+      <w:pPr>
+        <w:rPr>
+          <w:lang w:val="en-US"/>
+        </w:rPr>
+      </w:pPr>
+      <w:r>
+        <w:rPr>
+          <w:lang w:val="en-US"/>
+        </w:rPr>
+        <w:t>This package defines various array types that are not defined by VHDL natively. Some of these definitions are no more required in VHDL 2008 but since VHDL 2008 is not yet fully synthesizable, the package is kept.</w:t>
+      </w:r>
+    </w:p>
+    <w:p>
+      <w:pPr>
         <w:pStyle w:val="Heading2"/>
         <w:rPr>
           <w:lang w:val="en-US"/>
         </w:rPr>
       </w:pPr>
-      <w:bookmarkStart w:id="11" w:name="_Toc26971259"/>
-      <w:r>
-        <w:rPr>
-          <w:lang w:val="en-US"/>
-        </w:rPr>
-        <w:t>psi_common_array_pkg</w:t>
+      <w:bookmarkStart w:id="11" w:name="_Toc26971260"/>
+      <w:r>
+        <w:rPr>
+          <w:lang w:val="en-US"/>
+        </w:rPr>
+        <w:t>psi_common_logic_pkg</w:t>
       </w:r>
       <w:bookmarkEnd w:id="11"/>
     </w:p>
@@ -10357,7 +10398,7 @@
         <w:rPr>
           <w:lang w:val="en-US"/>
         </w:rPr>
-        <w:t>This package defines various array types that are not defined by VHDL natively. Some of these definitions are no more required in VHDL 2008 but since VHDL 2008 is not yet fully synthesizable, the package is kept.</w:t>
+        <w:t>This package contains various logic functions (e.g. combinatorial conversions) that can be synthesized.</w:t>
       </w:r>
     </w:p>
     <w:p>
@@ -10367,12 +10408,12 @@
           <w:lang w:val="en-US"/>
         </w:rPr>
       </w:pPr>
-      <w:bookmarkStart w:id="12" w:name="_Toc26971260"/>
-      <w:r>
-        <w:rPr>
-          <w:lang w:val="en-US"/>
-        </w:rPr>
-        <w:t>psi_common_logic_pkg</w:t>
+      <w:bookmarkStart w:id="12" w:name="_Toc26971261"/>
+      <w:r>
+        <w:rPr>
+          <w:lang w:val="en-US"/>
+        </w:rPr>
+        <w:t>psi_common_axi_pkg</w:t>
       </w:r>
       <w:bookmarkEnd w:id="12"/>
     </w:p>
@@ -10400,7 +10441,7 @@
         <w:rPr>
           <w:lang w:val="en-US"/>
         </w:rPr>
-        <w:t>This package contains various logic functions (e.g. combinatorial conversions) that can be synthesized.</w:t>
+        <w:t>This package contains record definitions to allow representing a complete AXI interface including all ports by only two records (one in each direction). This helps improving the readability of entities with AXI interfaces.</w:t>
       </w:r>
     </w:p>
     <w:p>
@@ -10410,57 +10451,14 @@
           <w:lang w:val="en-US"/>
         </w:rPr>
       </w:pPr>
-      <w:bookmarkStart w:id="13" w:name="_Toc26971261"/>
-      <w:r>
-        <w:rPr>
-          <w:lang w:val="en-US"/>
-        </w:rPr>
-        <w:t>psi_common_axi_pkg</w:t>
+      <w:bookmarkStart w:id="13" w:name="_Toc26971262"/>
+      <w:r>
+        <w:rPr>
+          <w:lang w:val="en-US"/>
+        </w:rPr>
+        <w:t>psi_common_math_pkg</w:t>
       </w:r>
       <w:bookmarkEnd w:id="13"/>
-    </w:p>
-    <w:p>
-      <w:pPr>
-        <w:pStyle w:val="Heading3"/>
-        <w:rPr>
-          <w:lang w:val="en-US"/>
-        </w:rPr>
-      </w:pPr>
-      <w:r>
-        <w:rPr>
-          <w:lang w:val="en-US"/>
-        </w:rPr>
-        <w:t>Description</w:t>
-      </w:r>
-    </w:p>
-    <w:p>
-      <w:pPr>
-        <w:rPr>
-          <w:lang w:val="en-US"/>
-        </w:rPr>
-      </w:pPr>
-      <w:r>
-        <w:rPr>
-          <w:lang w:val="en-US"/>
-        </w:rPr>
-        <w:t>This package contains record definitions to allow representing a complete AXI interface including all ports by only two records (one in each direction). This helps improving the readability of entities with AXI interfaces.</w:t>
-      </w:r>
-    </w:p>
-    <w:p>
-      <w:pPr>
-        <w:pStyle w:val="Heading2"/>
-        <w:rPr>
-          <w:lang w:val="en-US"/>
-        </w:rPr>
-      </w:pPr>
-      <w:bookmarkStart w:id="14" w:name="_Toc26971262"/>
-      <w:r>
-        <w:rPr>
-          <w:lang w:val="en-US"/>
-        </w:rPr>
-        <w:t>psi_common_math_pkg</w:t>
-      </w:r>
-      <w:bookmarkEnd w:id="14"/>
     </w:p>
     <w:p>
       <w:pPr>
@@ -10505,7 +10503,7 @@
           <w:lang w:val="en-US"/>
         </w:rPr>
       </w:pPr>
-      <w:bookmarkStart w:id="15" w:name="_Toc26971263"/>
+      <w:bookmarkStart w:id="14" w:name="_Toc26971263"/>
       <w:r>
         <w:rPr>
           <w:lang w:val="en-US"/>
@@ -10513,23 +10511,23 @@
         <w:lastRenderedPageBreak/>
         <w:t>Memories</w:t>
       </w:r>
+      <w:bookmarkEnd w:id="14"/>
+    </w:p>
+    <w:p>
+      <w:pPr>
+        <w:pStyle w:val="Heading2"/>
+        <w:rPr>
+          <w:lang w:val="en-US"/>
+        </w:rPr>
+      </w:pPr>
+      <w:bookmarkStart w:id="15" w:name="_Toc26971264"/>
+      <w:r>
+        <w:rPr>
+          <w:lang w:val="en-US"/>
+        </w:rPr>
+        <w:t>psi_common_sdp_ram</w:t>
+      </w:r>
       <w:bookmarkEnd w:id="15"/>
-    </w:p>
-    <w:p>
-      <w:pPr>
-        <w:pStyle w:val="Heading2"/>
-        <w:rPr>
-          <w:lang w:val="en-US"/>
-        </w:rPr>
-      </w:pPr>
-      <w:bookmarkStart w:id="16" w:name="_Toc26971264"/>
-      <w:r>
-        <w:rPr>
-          <w:lang w:val="en-US"/>
-        </w:rPr>
-        <w:t>psi_common_sdp_ram</w:t>
-      </w:r>
-      <w:bookmarkEnd w:id="16"/>
     </w:p>
     <w:p>
       <w:pPr>
@@ -11692,7 +11690,7 @@
           <w:lang w:val="en-US"/>
         </w:rPr>
       </w:pPr>
-      <w:bookmarkStart w:id="17" w:name="_Toc26971265"/>
+      <w:bookmarkStart w:id="16" w:name="_Toc26971265"/>
       <w:r>
         <w:rPr>
           <w:lang w:val="en-US"/>
@@ -11706,7 +11704,7 @@
         </w:rPr>
         <w:t>_be</w:t>
       </w:r>
-      <w:bookmarkEnd w:id="17"/>
+      <w:bookmarkEnd w:id="16"/>
     </w:p>
     <w:p>
       <w:pPr>
@@ -12475,8 +12473,8 @@
           <w:lang w:val="en-US"/>
         </w:rPr>
       </w:pPr>
-      <w:bookmarkStart w:id="18" w:name="_Ref516049468"/>
-      <w:bookmarkStart w:id="19" w:name="_Toc26971266"/>
+      <w:bookmarkStart w:id="17" w:name="_Ref516049468"/>
+      <w:bookmarkStart w:id="18" w:name="_Toc26971266"/>
       <w:r>
         <w:rPr>
           <w:lang w:val="en-US"/>
@@ -12484,8 +12482,8 @@
         <w:lastRenderedPageBreak/>
         <w:t>psi_common_tdp_ram</w:t>
       </w:r>
+      <w:bookmarkEnd w:id="17"/>
       <w:bookmarkEnd w:id="18"/>
-      <w:bookmarkEnd w:id="19"/>
     </w:p>
     <w:p>
       <w:pPr>
@@ -13650,7 +13648,7 @@
           <w:lang w:val="en-US"/>
         </w:rPr>
       </w:pPr>
-      <w:bookmarkStart w:id="20" w:name="_Toc26971267"/>
+      <w:bookmarkStart w:id="19" w:name="_Toc26971267"/>
       <w:r>
         <w:rPr>
           <w:lang w:val="en-US"/>
@@ -13658,7 +13656,7 @@
         <w:lastRenderedPageBreak/>
         <w:t>psi_common_tdp_ram_be</w:t>
       </w:r>
-      <w:bookmarkEnd w:id="20"/>
+      <w:bookmarkEnd w:id="19"/>
     </w:p>
     <w:p>
       <w:pPr>
@@ -15077,7 +15075,7 @@
           <w:lang w:val="en-US"/>
         </w:rPr>
       </w:pPr>
-      <w:bookmarkStart w:id="21" w:name="_Toc26971268"/>
+      <w:bookmarkStart w:id="20" w:name="_Toc26971268"/>
       <w:r>
         <w:rPr>
           <w:lang w:val="en-US"/>
@@ -15085,27 +15083,27 @@
         <w:lastRenderedPageBreak/>
         <w:t>FIFOs</w:t>
       </w:r>
+      <w:bookmarkEnd w:id="20"/>
+    </w:p>
+    <w:p>
+      <w:pPr>
+        <w:pStyle w:val="Heading2"/>
+        <w:rPr>
+          <w:lang w:val="en-US"/>
+        </w:rPr>
+      </w:pPr>
+      <w:bookmarkStart w:id="21" w:name="_Ref516059138"/>
+      <w:bookmarkStart w:id="22" w:name="_Ref516059150"/>
+      <w:bookmarkStart w:id="23" w:name="_Toc26971269"/>
+      <w:r>
+        <w:rPr>
+          <w:lang w:val="en-US"/>
+        </w:rPr>
+        <w:t>psi_common_async_fifo</w:t>
+      </w:r>
       <w:bookmarkEnd w:id="21"/>
-    </w:p>
-    <w:p>
-      <w:pPr>
-        <w:pStyle w:val="Heading2"/>
-        <w:rPr>
-          <w:lang w:val="en-US"/>
-        </w:rPr>
-      </w:pPr>
-      <w:bookmarkStart w:id="22" w:name="_Ref516059138"/>
-      <w:bookmarkStart w:id="23" w:name="_Ref516059150"/>
-      <w:bookmarkStart w:id="24" w:name="_Toc26971269"/>
-      <w:r>
-        <w:rPr>
-          <w:lang w:val="en-US"/>
-        </w:rPr>
-        <w:t>psi_common_async_fifo</w:t>
-      </w:r>
       <w:bookmarkEnd w:id="22"/>
       <w:bookmarkEnd w:id="23"/>
-      <w:bookmarkEnd w:id="24"/>
     </w:p>
     <w:p>
       <w:pPr>
@@ -17508,7 +17506,7 @@
           <w:lang w:val="en-US"/>
         </w:rPr>
       </w:pPr>
-      <w:bookmarkStart w:id="25" w:name="_Toc24098977"/>
+      <w:bookmarkStart w:id="24" w:name="_Toc24098977"/>
       <w:r>
         <w:rPr>
           <w:lang w:val="en-US"/>
@@ -17570,7 +17568,7 @@
         </w:rPr>
         <w:t xml:space="preserve"> Architecture</w:t>
       </w:r>
-      <w:bookmarkEnd w:id="25"/>
+      <w:bookmarkEnd w:id="24"/>
     </w:p>
     <w:p>
       <w:pPr>
@@ -17652,7 +17650,7 @@
           <w:lang w:val="en-US"/>
         </w:rPr>
       </w:pPr>
-      <w:bookmarkStart w:id="26" w:name="_Toc26971270"/>
+      <w:bookmarkStart w:id="25" w:name="_Toc26971270"/>
       <w:r>
         <w:rPr>
           <w:lang w:val="en-US"/>
@@ -17660,7 +17658,7 @@
         <w:lastRenderedPageBreak/>
         <w:t>psi_common_sync_fifo</w:t>
       </w:r>
-      <w:bookmarkEnd w:id="26"/>
+      <w:bookmarkEnd w:id="25"/>
     </w:p>
     <w:p>
       <w:pPr>
@@ -19817,7 +19815,7 @@
           <w:lang w:val="en-US"/>
         </w:rPr>
       </w:pPr>
-      <w:bookmarkStart w:id="27" w:name="_Toc26971271"/>
+      <w:bookmarkStart w:id="26" w:name="_Toc26971271"/>
       <w:r>
         <w:rPr>
           <w:lang w:val="en-US"/>
@@ -19825,23 +19823,23 @@
         <w:lastRenderedPageBreak/>
         <w:t>Clock Crossings</w:t>
       </w:r>
+      <w:bookmarkEnd w:id="26"/>
+    </w:p>
+    <w:p>
+      <w:pPr>
+        <w:pStyle w:val="Heading2"/>
+        <w:rPr>
+          <w:lang w:val="en-US"/>
+        </w:rPr>
+      </w:pPr>
+      <w:bookmarkStart w:id="27" w:name="_Toc26971272"/>
+      <w:r>
+        <w:rPr>
+          <w:lang w:val="en-US"/>
+        </w:rPr>
+        <w:t>psi_common_pulse_cc</w:t>
+      </w:r>
       <w:bookmarkEnd w:id="27"/>
-    </w:p>
-    <w:p>
-      <w:pPr>
-        <w:pStyle w:val="Heading2"/>
-        <w:rPr>
-          <w:lang w:val="en-US"/>
-        </w:rPr>
-      </w:pPr>
-      <w:bookmarkStart w:id="28" w:name="_Toc26971272"/>
-      <w:r>
-        <w:rPr>
-          <w:lang w:val="en-US"/>
-        </w:rPr>
-        <w:t>psi_common_pulse_cc</w:t>
-      </w:r>
-      <w:bookmarkEnd w:id="28"/>
     </w:p>
     <w:p>
       <w:pPr>
@@ -20712,7 +20710,7 @@
           <w:lang w:val="en-US"/>
         </w:rPr>
       </w:pPr>
-      <w:bookmarkStart w:id="29" w:name="_Ref516063767"/>
+      <w:bookmarkStart w:id="28" w:name="_Ref516063767"/>
       <w:r>
         <w:rPr>
           <w:lang w:val="en-US"/>
@@ -20720,7 +20718,7 @@
         <w:lastRenderedPageBreak/>
         <w:t>Architecture</w:t>
       </w:r>
-      <w:bookmarkEnd w:id="29"/>
+      <w:bookmarkEnd w:id="28"/>
     </w:p>
     <w:p>
       <w:pPr>
@@ -20811,7 +20809,7 @@
           <w:lang w:val="en-US"/>
         </w:rPr>
       </w:pPr>
-      <w:bookmarkStart w:id="30" w:name="_Toc24098978"/>
+      <w:bookmarkStart w:id="29" w:name="_Toc24098978"/>
       <w:r>
         <w:rPr>
           <w:lang w:val="en-US"/>
@@ -20873,7 +20871,7 @@
         </w:rPr>
         <w:t xml:space="preserve"> handling of pulses</w:t>
       </w:r>
-      <w:bookmarkEnd w:id="30"/>
+      <w:bookmarkEnd w:id="29"/>
     </w:p>
     <w:p>
       <w:pPr>
@@ -20970,7 +20968,7 @@
           <w:lang w:val="en-US"/>
         </w:rPr>
       </w:pPr>
-      <w:bookmarkStart w:id="31" w:name="_Toc24098979"/>
+      <w:bookmarkStart w:id="30" w:name="_Toc24098979"/>
       <w:r>
         <w:rPr>
           <w:lang w:val="en-US"/>
@@ -21032,7 +21030,7 @@
         </w:rPr>
         <w:t xml:space="preserve"> alignment of pulses can change</w:t>
       </w:r>
-      <w:bookmarkEnd w:id="31"/>
+      <w:bookmarkEnd w:id="30"/>
     </w:p>
     <w:p>
       <w:pPr>
@@ -21132,7 +21130,7 @@
           <w:lang w:val="en-US"/>
         </w:rPr>
       </w:pPr>
-      <w:bookmarkStart w:id="32" w:name="_Toc24098980"/>
+      <w:bookmarkStart w:id="31" w:name="_Toc24098980"/>
       <w:r>
         <w:rPr>
           <w:lang w:val="en-US"/>
@@ -21194,7 +21192,7 @@
         </w:rPr>
         <w:t xml:space="preserve"> handling of resets</w:t>
       </w:r>
-      <w:bookmarkEnd w:id="32"/>
+      <w:bookmarkEnd w:id="31"/>
     </w:p>
     <w:p>
       <w:pPr>
@@ -21253,7 +21251,7 @@
           <w:lang w:val="en-US"/>
         </w:rPr>
       </w:pPr>
-      <w:bookmarkStart w:id="33" w:name="_Toc26971273"/>
+      <w:bookmarkStart w:id="32" w:name="_Toc26971273"/>
       <w:r>
         <w:rPr>
           <w:lang w:val="en-US"/>
@@ -21261,7 +21259,7 @@
         <w:lastRenderedPageBreak/>
         <w:t>psi_common_simple_cc</w:t>
       </w:r>
-      <w:bookmarkEnd w:id="33"/>
+      <w:bookmarkEnd w:id="32"/>
     </w:p>
     <w:p>
       <w:pPr>
@@ -22418,7 +22416,7 @@
           <w:lang w:val="en-US"/>
         </w:rPr>
       </w:pPr>
-      <w:bookmarkStart w:id="34" w:name="_Toc24098981"/>
+      <w:bookmarkStart w:id="33" w:name="_Toc24098981"/>
       <w:r>
         <w:rPr>
           <w:lang w:val="en-US"/>
@@ -22468,7 +22466,7 @@
         </w:rPr>
         <w:t>psi_common_simple_cc: Architecture</w:t>
       </w:r>
-      <w:bookmarkEnd w:id="34"/>
+      <w:bookmarkEnd w:id="33"/>
     </w:p>
     <w:p>
       <w:pPr>
@@ -22598,7 +22596,7 @@
           <w:lang w:val="en-US"/>
         </w:rPr>
       </w:pPr>
-      <w:bookmarkStart w:id="35" w:name="_Toc26971274"/>
+      <w:bookmarkStart w:id="34" w:name="_Toc26971274"/>
       <w:r>
         <w:rPr>
           <w:lang w:val="en-US"/>
@@ -22606,7 +22604,7 @@
         <w:lastRenderedPageBreak/>
         <w:t>psi_common_status_cc</w:t>
       </w:r>
-      <w:bookmarkEnd w:id="35"/>
+      <w:bookmarkEnd w:id="34"/>
     </w:p>
     <w:p>
       <w:pPr>
@@ -23708,7 +23706,7 @@
           <w:lang w:val="en-US"/>
         </w:rPr>
       </w:pPr>
-      <w:bookmarkStart w:id="36" w:name="_Toc24098982"/>
+      <w:bookmarkStart w:id="35" w:name="_Toc24098982"/>
       <w:r>
         <w:rPr>
           <w:lang w:val="en-US"/>
@@ -23758,7 +23756,7 @@
         </w:rPr>
         <w:t>psi_common_status_cc: Architecture</w:t>
       </w:r>
-      <w:bookmarkEnd w:id="36"/>
+      <w:bookmarkEnd w:id="35"/>
     </w:p>
     <w:p>
       <w:pPr>
@@ -23826,7 +23824,7 @@
           <w:lang w:val="en-US"/>
         </w:rPr>
       </w:pPr>
-      <w:bookmarkStart w:id="37" w:name="_Toc26971275"/>
+      <w:bookmarkStart w:id="36" w:name="_Toc26971275"/>
       <w:r>
         <w:rPr>
           <w:lang w:val="en-US"/>
@@ -23834,7 +23832,7 @@
         <w:lastRenderedPageBreak/>
         <w:t>psi_common_sync_cc_n2xn</w:t>
       </w:r>
-      <w:bookmarkEnd w:id="37"/>
+      <w:bookmarkEnd w:id="36"/>
     </w:p>
     <w:p>
       <w:pPr>
@@ -24754,7 +24752,7 @@
           <w:lang w:val="en-US"/>
         </w:rPr>
       </w:pPr>
-      <w:bookmarkStart w:id="38" w:name="_Toc26971276"/>
+      <w:bookmarkStart w:id="37" w:name="_Toc26971276"/>
       <w:r>
         <w:rPr>
           <w:lang w:val="en-US"/>
@@ -24774,7 +24772,7 @@
         </w:rPr>
         <w:t>c_cc_xn2n</w:t>
       </w:r>
-      <w:bookmarkEnd w:id="38"/>
+      <w:bookmarkEnd w:id="37"/>
     </w:p>
     <w:p>
       <w:pPr>
@@ -25687,7 +25685,7 @@
           <w:lang w:val="en-US"/>
         </w:rPr>
       </w:pPr>
-      <w:bookmarkStart w:id="39" w:name="_Toc26971277"/>
+      <w:bookmarkStart w:id="38" w:name="_Toc26971277"/>
       <w:r>
         <w:rPr>
           <w:lang w:val="en-US"/>
@@ -25695,7 +25693,7 @@
         <w:lastRenderedPageBreak/>
         <w:t>psi_common_bit_cc</w:t>
       </w:r>
-      <w:bookmarkEnd w:id="39"/>
+      <w:bookmarkEnd w:id="38"/>
     </w:p>
     <w:p>
       <w:pPr>
@@ -26166,14 +26164,14 @@
           <w:lang w:val="en-US"/>
         </w:rPr>
       </w:pPr>
-      <w:bookmarkStart w:id="40" w:name="_Toc26971278"/>
+      <w:bookmarkStart w:id="39" w:name="_Toc26971278"/>
       <w:r>
         <w:rPr>
           <w:lang w:val="en-US"/>
         </w:rPr>
         <w:t>Other Components that can be used as Clock Crossings</w:t>
       </w:r>
-      <w:bookmarkEnd w:id="40"/>
+      <w:bookmarkEnd w:id="39"/>
     </w:p>
     <w:p>
       <w:pPr>
@@ -26372,7 +26370,7 @@
           <w:lang w:val="en-US"/>
         </w:rPr>
       </w:pPr>
-      <w:bookmarkStart w:id="41" w:name="_Toc26971279"/>
+      <w:bookmarkStart w:id="40" w:name="_Toc26971279"/>
       <w:r>
         <w:rPr>
           <w:lang w:val="en-US"/>
@@ -26380,23 +26378,23 @@
         <w:lastRenderedPageBreak/>
         <w:t>Timing</w:t>
       </w:r>
+      <w:bookmarkEnd w:id="40"/>
+    </w:p>
+    <w:p>
+      <w:pPr>
+        <w:pStyle w:val="Heading2"/>
+        <w:rPr>
+          <w:lang w:val="en-US"/>
+        </w:rPr>
+      </w:pPr>
+      <w:bookmarkStart w:id="41" w:name="_Toc26971280"/>
+      <w:r>
+        <w:rPr>
+          <w:lang w:val="en-US"/>
+        </w:rPr>
+        <w:t>psi_common_strobe_generator</w:t>
+      </w:r>
       <w:bookmarkEnd w:id="41"/>
-    </w:p>
-    <w:p>
-      <w:pPr>
-        <w:pStyle w:val="Heading2"/>
-        <w:rPr>
-          <w:lang w:val="en-US"/>
-        </w:rPr>
-      </w:pPr>
-      <w:bookmarkStart w:id="42" w:name="_Toc26971280"/>
-      <w:r>
-        <w:rPr>
-          <w:lang w:val="en-US"/>
-        </w:rPr>
-        <w:t>psi_common_strobe_generator</w:t>
-      </w:r>
-      <w:bookmarkEnd w:id="42"/>
     </w:p>
     <w:p>
       <w:pPr>
@@ -27091,7 +27089,7 @@
           <w:lang w:val="en-US"/>
         </w:rPr>
       </w:pPr>
-      <w:bookmarkStart w:id="43" w:name="_Toc24098983"/>
+      <w:bookmarkStart w:id="42" w:name="_Toc24098983"/>
       <w:r>
         <w:rPr>
           <w:lang w:val="en-US"/>
@@ -27141,7 +27139,7 @@
         </w:rPr>
         <w:t>psi_common_strobe_generator: Strobe synchronization</w:t>
       </w:r>
-      <w:bookmarkEnd w:id="43"/>
+      <w:bookmarkEnd w:id="42"/>
     </w:p>
     <w:p>
       <w:pPr>
@@ -27158,7 +27156,7 @@
           <w:lang w:val="en-US"/>
         </w:rPr>
       </w:pPr>
-      <w:bookmarkStart w:id="44" w:name="_Toc26971281"/>
+      <w:bookmarkStart w:id="43" w:name="_Toc26971281"/>
       <w:r>
         <w:rPr>
           <w:lang w:val="en-US"/>
@@ -27166,7 +27164,7 @@
         <w:lastRenderedPageBreak/>
         <w:t>psi_common_strobe_divider</w:t>
       </w:r>
-      <w:bookmarkEnd w:id="44"/>
+      <w:bookmarkEnd w:id="43"/>
     </w:p>
     <w:p>
       <w:pPr>
@@ -27756,7 +27754,7 @@
           <w:lang w:val="en-US"/>
         </w:rPr>
       </w:pPr>
-      <w:bookmarkStart w:id="45" w:name="_Toc26971282"/>
+      <w:bookmarkStart w:id="44" w:name="_Toc26971282"/>
       <w:r>
         <w:rPr>
           <w:lang w:val="en-US"/>
@@ -27764,7 +27762,7 @@
         <w:lastRenderedPageBreak/>
         <w:t>psi_common_tickgenerator</w:t>
       </w:r>
-      <w:bookmarkEnd w:id="45"/>
+      <w:bookmarkEnd w:id="44"/>
     </w:p>
     <w:p>
       <w:pPr>
@@ -28415,9 +28413,9 @@
           <w:lang w:val="en-US"/>
         </w:rPr>
       </w:pPr>
-      <w:bookmarkStart w:id="46" w:name="_psi_common_pulse_shaper"/>
-      <w:bookmarkStart w:id="47" w:name="_Toc26971283"/>
-      <w:bookmarkEnd w:id="46"/>
+      <w:bookmarkStart w:id="45" w:name="_psi_common_pulse_shaper"/>
+      <w:bookmarkStart w:id="46" w:name="_Toc26971283"/>
+      <w:bookmarkEnd w:id="45"/>
       <w:r>
         <w:rPr>
           <w:lang w:val="en-US"/>
@@ -28425,7 +28423,7 @@
         <w:lastRenderedPageBreak/>
         <w:t>psi_common_pulse_shaper</w:t>
       </w:r>
-      <w:bookmarkEnd w:id="47"/>
+      <w:bookmarkEnd w:id="46"/>
     </w:p>
     <w:p>
       <w:pPr>
@@ -28575,7 +28573,7 @@
           <w:lang w:val="en-US"/>
         </w:rPr>
       </w:pPr>
-      <w:bookmarkStart w:id="48" w:name="_Toc24098984"/>
+      <w:bookmarkStart w:id="47" w:name="_Toc24098984"/>
       <w:r>
         <w:rPr>
           <w:lang w:val="en-US"/>
@@ -28625,7 +28623,7 @@
         </w:rPr>
         <w:t>psi_common_pulse_shaper: Example waveform</w:t>
       </w:r>
-      <w:bookmarkEnd w:id="48"/>
+      <w:bookmarkEnd w:id="47"/>
     </w:p>
     <w:p>
       <w:pPr>
@@ -29170,7 +29168,7 @@
           <w:lang w:val="en-US"/>
         </w:rPr>
       </w:pPr>
-      <w:bookmarkStart w:id="49" w:name="_Toc26971284"/>
+      <w:bookmarkStart w:id="48" w:name="_Toc26971284"/>
       <w:r>
         <w:rPr>
           <w:lang w:val="en-US"/>
@@ -29184,7 +29182,7 @@
         </w:rPr>
         <w:t>_cfg</w:t>
       </w:r>
-      <w:bookmarkEnd w:id="49"/>
+      <w:bookmarkEnd w:id="48"/>
     </w:p>
     <w:p>
       <w:pPr>
@@ -30027,7 +30025,7 @@
           <w:lang w:val="en-US"/>
         </w:rPr>
       </w:pPr>
-      <w:bookmarkStart w:id="50" w:name="_Toc26971285"/>
+      <w:bookmarkStart w:id="49" w:name="_Toc26971285"/>
       <w:r>
         <w:rPr>
           <w:lang w:val="en-US"/>
@@ -30035,7 +30033,7 @@
         <w:lastRenderedPageBreak/>
         <w:t>psi_common_clk_meas</w:t>
       </w:r>
-      <w:bookmarkEnd w:id="50"/>
+      <w:bookmarkEnd w:id="49"/>
     </w:p>
     <w:p>
       <w:pPr>
@@ -30677,7 +30675,7 @@
           <w:lang w:val="en-US"/>
         </w:rPr>
       </w:pPr>
-      <w:bookmarkStart w:id="51" w:name="_Toc26971286"/>
+      <w:bookmarkStart w:id="50" w:name="_Toc26971286"/>
       <w:r>
         <w:rPr>
           <w:lang w:val="en-US"/>
@@ -30685,23 +30683,23 @@
         <w:lastRenderedPageBreak/>
         <w:t>Conversions</w:t>
       </w:r>
+      <w:bookmarkEnd w:id="50"/>
+    </w:p>
+    <w:p>
+      <w:pPr>
+        <w:pStyle w:val="Heading2"/>
+        <w:rPr>
+          <w:lang w:val="en-US"/>
+        </w:rPr>
+      </w:pPr>
+      <w:bookmarkStart w:id="51" w:name="_Toc26971287"/>
+      <w:r>
+        <w:rPr>
+          <w:lang w:val="en-US"/>
+        </w:rPr>
+        <w:t>psi_common_wconv_n2xn</w:t>
+      </w:r>
       <w:bookmarkEnd w:id="51"/>
-    </w:p>
-    <w:p>
-      <w:pPr>
-        <w:pStyle w:val="Heading2"/>
-        <w:rPr>
-          <w:lang w:val="en-US"/>
-        </w:rPr>
-      </w:pPr>
-      <w:bookmarkStart w:id="52" w:name="_Toc26971287"/>
-      <w:r>
-        <w:rPr>
-          <w:lang w:val="en-US"/>
-        </w:rPr>
-        <w:t>psi_common_wconv_n2xn</w:t>
-      </w:r>
-      <w:bookmarkEnd w:id="52"/>
     </w:p>
     <w:p>
       <w:pPr>
@@ -30883,7 +30881,7 @@
           <w:lang w:val="en-US"/>
         </w:rPr>
       </w:pPr>
-      <w:bookmarkStart w:id="53" w:name="_Toc24098985"/>
+      <w:bookmarkStart w:id="52" w:name="_Toc24098985"/>
       <w:r>
         <w:rPr>
           <w:lang w:val="en-US"/>
@@ -30933,7 +30931,7 @@
         </w:rPr>
         <w:t>Example waveform</w:t>
       </w:r>
-      <w:bookmarkEnd w:id="53"/>
+      <w:bookmarkEnd w:id="52"/>
     </w:p>
     <w:p>
       <w:pPr>
@@ -32077,7 +32075,7 @@
           <w:lang w:val="en-US"/>
         </w:rPr>
       </w:pPr>
-      <w:bookmarkStart w:id="54" w:name="_Toc26971288"/>
+      <w:bookmarkStart w:id="53" w:name="_Toc26971288"/>
       <w:r>
         <w:rPr>
           <w:lang w:val="en-US"/>
@@ -32085,7 +32083,7 @@
         <w:lastRenderedPageBreak/>
         <w:t>psi_common_wconv_xn2n</w:t>
       </w:r>
-      <w:bookmarkEnd w:id="54"/>
+      <w:bookmarkEnd w:id="53"/>
     </w:p>
     <w:p>
       <w:pPr>
@@ -32223,7 +32221,7 @@
           <w:lang w:val="en-US"/>
         </w:rPr>
       </w:pPr>
-      <w:bookmarkStart w:id="55" w:name="_Toc24098986"/>
+      <w:bookmarkStart w:id="54" w:name="_Toc24098986"/>
       <w:r>
         <w:rPr>
           <w:lang w:val="en-US"/>
@@ -32267,7 +32265,7 @@
         </w:rPr>
         <w:t>: psi_common_wconv_xn2n: Data alignment</w:t>
       </w:r>
-      <w:bookmarkEnd w:id="55"/>
+      <w:bookmarkEnd w:id="54"/>
     </w:p>
     <w:p>
       <w:pPr>
@@ -32443,7 +32441,7 @@
           <w:lang w:val="en-US"/>
         </w:rPr>
       </w:pPr>
-      <w:bookmarkStart w:id="56" w:name="_Toc24098987"/>
+      <w:bookmarkStart w:id="55" w:name="_Toc24098987"/>
       <w:r>
         <w:rPr>
           <w:lang w:val="en-US"/>
@@ -32487,7 +32485,7 @@
         </w:rPr>
         <w:t>: psi_common_wconv_xn2n: Last-Handling and alignment</w:t>
       </w:r>
-      <w:bookmarkEnd w:id="56"/>
+      <w:bookmarkEnd w:id="55"/>
     </w:p>
     <w:p>
       <w:pPr>
@@ -33636,7 +33634,7 @@
           <w:lang w:val="en-US"/>
         </w:rPr>
       </w:pPr>
-      <w:bookmarkStart w:id="57" w:name="_Toc26971289"/>
+      <w:bookmarkStart w:id="56" w:name="_Toc26971289"/>
       <w:r>
         <w:rPr>
           <w:lang w:val="en-US"/>
@@ -33644,23 +33642,23 @@
         <w:lastRenderedPageBreak/>
         <w:t>TDM Handling</w:t>
       </w:r>
+      <w:bookmarkEnd w:id="56"/>
+    </w:p>
+    <w:p>
+      <w:pPr>
+        <w:pStyle w:val="Heading2"/>
+        <w:rPr>
+          <w:lang w:val="en-US"/>
+        </w:rPr>
+      </w:pPr>
+      <w:bookmarkStart w:id="57" w:name="_Toc26971290"/>
+      <w:r>
+        <w:rPr>
+          <w:lang w:val="en-US"/>
+        </w:rPr>
+        <w:t>psi_common_par_tdm</w:t>
+      </w:r>
       <w:bookmarkEnd w:id="57"/>
-    </w:p>
-    <w:p>
-      <w:pPr>
-        <w:pStyle w:val="Heading2"/>
-        <w:rPr>
-          <w:lang w:val="en-US"/>
-        </w:rPr>
-      </w:pPr>
-      <w:bookmarkStart w:id="58" w:name="_Toc26971290"/>
-      <w:r>
-        <w:rPr>
-          <w:lang w:val="en-US"/>
-        </w:rPr>
-        <w:t>psi_common_par_tdm</w:t>
-      </w:r>
-      <w:bookmarkEnd w:id="58"/>
     </w:p>
     <w:p>
       <w:pPr>
@@ -33772,7 +33770,7 @@
           <w:lang w:val="en-US"/>
         </w:rPr>
       </w:pPr>
-      <w:bookmarkStart w:id="59" w:name="_Toc24098988"/>
+      <w:bookmarkStart w:id="58" w:name="_Toc24098988"/>
       <w:r>
         <w:rPr>
           <w:lang w:val="en-US"/>
@@ -33822,7 +33820,7 @@
         </w:rPr>
         <w:t>psi_common_par_tdm: Waveform</w:t>
       </w:r>
-      <w:bookmarkEnd w:id="59"/>
+      <w:bookmarkEnd w:id="58"/>
     </w:p>
     <w:p>
       <w:pPr>
@@ -34490,7 +34488,7 @@
           <w:lang w:val="en-US"/>
         </w:rPr>
       </w:pPr>
-      <w:bookmarkStart w:id="60" w:name="_Toc26971291"/>
+      <w:bookmarkStart w:id="59" w:name="_Toc26971291"/>
       <w:r>
         <w:rPr>
           <w:lang w:val="en-US"/>
@@ -34498,7 +34496,7 @@
         <w:lastRenderedPageBreak/>
         <w:t>psi_common_tdm_par</w:t>
       </w:r>
-      <w:bookmarkEnd w:id="60"/>
+      <w:bookmarkEnd w:id="59"/>
     </w:p>
     <w:p>
       <w:pPr>
@@ -34610,7 +34608,7 @@
           <w:lang w:val="en-US"/>
         </w:rPr>
       </w:pPr>
-      <w:bookmarkStart w:id="61" w:name="_Toc24098989"/>
+      <w:bookmarkStart w:id="60" w:name="_Toc24098989"/>
       <w:r>
         <w:rPr>
           <w:lang w:val="en-US"/>
@@ -34660,7 +34658,7 @@
         </w:rPr>
         <w:t>psi_common_tdm_par: Waveform</w:t>
       </w:r>
-      <w:bookmarkEnd w:id="61"/>
+      <w:bookmarkEnd w:id="60"/>
     </w:p>
     <w:p>
       <w:pPr>
@@ -35369,8 +35367,8 @@
           <w:lang w:val="en-US"/>
         </w:rPr>
       </w:pPr>
-      <w:bookmarkStart w:id="62" w:name="_Toc519607076"/>
-      <w:bookmarkStart w:id="63" w:name="_Toc26971292"/>
+      <w:bookmarkStart w:id="61" w:name="_Toc519607076"/>
+      <w:bookmarkStart w:id="62" w:name="_Toc26971292"/>
       <w:r>
         <w:rPr>
           <w:lang w:val="en-US"/>
@@ -35378,8 +35376,8 @@
         <w:lastRenderedPageBreak/>
         <w:t>psi_common_tdm_mux</w:t>
       </w:r>
+      <w:bookmarkEnd w:id="61"/>
       <w:bookmarkEnd w:id="62"/>
-      <w:bookmarkEnd w:id="63"/>
     </w:p>
     <w:p>
       <w:pPr>
@@ -35482,8 +35480,8 @@
           <w:lang w:val="en-US"/>
         </w:rPr>
       </w:pPr>
-      <w:bookmarkStart w:id="64" w:name="_Toc519607104"/>
-      <w:bookmarkStart w:id="65" w:name="_Toc24098990"/>
+      <w:bookmarkStart w:id="63" w:name="_Toc519607104"/>
+      <w:bookmarkStart w:id="64" w:name="_Toc24098990"/>
       <w:r>
         <w:rPr>
           <w:lang w:val="en-US"/>
@@ -35524,8 +35522,8 @@
         </w:rPr>
         <w:t>psi_common_tdm_mux: Waveform</w:t>
       </w:r>
+      <w:bookmarkEnd w:id="63"/>
       <w:bookmarkEnd w:id="64"/>
-      <w:bookmarkEnd w:id="65"/>
       <w:r>
         <w:rPr>
           <w:lang w:val="en-US"/>
@@ -36320,7 +36318,7 @@
           <w:lang w:val="en-US"/>
         </w:rPr>
       </w:pPr>
-      <w:bookmarkStart w:id="66" w:name="_Toc26971293"/>
+      <w:bookmarkStart w:id="65" w:name="_Toc26971293"/>
       <w:r>
         <w:rPr>
           <w:lang w:val="en-US"/>
@@ -36328,23 +36326,23 @@
         <w:lastRenderedPageBreak/>
         <w:t>Arbiters</w:t>
       </w:r>
+      <w:bookmarkEnd w:id="65"/>
+    </w:p>
+    <w:p>
+      <w:pPr>
+        <w:pStyle w:val="Heading2"/>
+        <w:rPr>
+          <w:lang w:val="en-US"/>
+        </w:rPr>
+      </w:pPr>
+      <w:bookmarkStart w:id="66" w:name="_Toc26971294"/>
+      <w:r>
+        <w:rPr>
+          <w:lang w:val="en-US"/>
+        </w:rPr>
+        <w:t>psi_common_arb_priority</w:t>
+      </w:r>
       <w:bookmarkEnd w:id="66"/>
-    </w:p>
-    <w:p>
-      <w:pPr>
-        <w:pStyle w:val="Heading2"/>
-        <w:rPr>
-          <w:lang w:val="en-US"/>
-        </w:rPr>
-      </w:pPr>
-      <w:bookmarkStart w:id="67" w:name="_Toc26971294"/>
-      <w:r>
-        <w:rPr>
-          <w:lang w:val="en-US"/>
-        </w:rPr>
-        <w:t>psi_common_arb_priority</w:t>
-      </w:r>
-      <w:bookmarkEnd w:id="67"/>
     </w:p>
     <w:p>
       <w:pPr>
@@ -36469,7 +36467,7 @@
           <w:lang w:val="en-US"/>
         </w:rPr>
       </w:pPr>
-      <w:bookmarkStart w:id="68" w:name="_Toc24098991"/>
+      <w:bookmarkStart w:id="67" w:name="_Toc24098991"/>
       <w:r>
         <w:rPr>
           <w:lang w:val="en-US"/>
@@ -36519,7 +36517,7 @@
         </w:rPr>
         <w:t>psi_common_arb_priority: Waveform</w:t>
       </w:r>
-      <w:bookmarkEnd w:id="68"/>
+      <w:bookmarkEnd w:id="67"/>
     </w:p>
     <w:p>
       <w:pPr>
@@ -37191,7 +37189,7 @@
           <w:lang w:val="en-US"/>
         </w:rPr>
       </w:pPr>
-      <w:bookmarkStart w:id="69" w:name="_Toc24098992"/>
+      <w:bookmarkStart w:id="68" w:name="_Toc24098992"/>
       <w:r>
         <w:rPr>
           <w:lang w:val="en-US"/>
@@ -37241,7 +37239,7 @@
         </w:rPr>
         <w:t>psi_common_arb_priority: Parallel prefix computation (PPC)</w:t>
       </w:r>
-      <w:bookmarkEnd w:id="69"/>
+      <w:bookmarkEnd w:id="68"/>
     </w:p>
     <w:p>
       <w:pPr>
@@ -37259,7 +37257,7 @@
           <w:lang w:val="en-US"/>
         </w:rPr>
       </w:pPr>
-      <w:bookmarkStart w:id="70" w:name="_Toc26971295"/>
+      <w:bookmarkStart w:id="69" w:name="_Toc26971295"/>
       <w:r>
         <w:rPr>
           <w:lang w:val="en-US"/>
@@ -37267,7 +37265,7 @@
         <w:lastRenderedPageBreak/>
         <w:t>psi_common_arb_round_robin</w:t>
       </w:r>
-      <w:bookmarkEnd w:id="70"/>
+      <w:bookmarkEnd w:id="69"/>
     </w:p>
     <w:p>
       <w:pPr>
@@ -37431,7 +37429,7 @@
           <w:lang w:val="en-US"/>
         </w:rPr>
       </w:pPr>
-      <w:bookmarkStart w:id="71" w:name="_Toc24098993"/>
+      <w:bookmarkStart w:id="70" w:name="_Toc24098993"/>
       <w:r>
         <w:rPr>
           <w:lang w:val="en-US"/>
@@ -37481,7 +37479,7 @@
         </w:rPr>
         <w:t>psi_common_arb_round_robin: Waveform</w:t>
       </w:r>
-      <w:bookmarkEnd w:id="71"/>
+      <w:bookmarkEnd w:id="70"/>
     </w:p>
     <w:p>
       <w:pPr>
@@ -38165,7 +38163,7 @@
           <w:lang w:val="en-US"/>
         </w:rPr>
       </w:pPr>
-      <w:bookmarkStart w:id="72" w:name="_Toc26971296"/>
+      <w:bookmarkStart w:id="71" w:name="_Toc26971296"/>
       <w:r>
         <w:rPr>
           <w:lang w:val="en-US"/>
@@ -38173,23 +38171,23 @@
         <w:lastRenderedPageBreak/>
         <w:t>Interfaces</w:t>
       </w:r>
+      <w:bookmarkEnd w:id="71"/>
+    </w:p>
+    <w:p>
+      <w:pPr>
+        <w:pStyle w:val="Heading2"/>
+        <w:rPr>
+          <w:lang w:val="en-US"/>
+        </w:rPr>
+      </w:pPr>
+      <w:bookmarkStart w:id="72" w:name="_Toc26971297"/>
+      <w:r>
+        <w:rPr>
+          <w:lang w:val="en-US"/>
+        </w:rPr>
+        <w:t>psi_common_spi_master</w:t>
+      </w:r>
       <w:bookmarkEnd w:id="72"/>
-    </w:p>
-    <w:p>
-      <w:pPr>
-        <w:pStyle w:val="Heading2"/>
-        <w:rPr>
-          <w:lang w:val="en-US"/>
-        </w:rPr>
-      </w:pPr>
-      <w:bookmarkStart w:id="73" w:name="_Toc26971297"/>
-      <w:r>
-        <w:rPr>
-          <w:lang w:val="en-US"/>
-        </w:rPr>
-        <w:t>psi_common_spi_master</w:t>
-      </w:r>
-      <w:bookmarkEnd w:id="73"/>
     </w:p>
     <w:p>
       <w:pPr>
@@ -38301,7 +38299,7 @@
           <w:lang w:val="en-US"/>
         </w:rPr>
       </w:pPr>
-      <w:bookmarkStart w:id="74" w:name="_Toc24098994"/>
+      <w:bookmarkStart w:id="73" w:name="_Toc24098994"/>
       <w:r>
         <w:rPr>
           <w:lang w:val="en-US"/>
@@ -38351,7 +38349,7 @@
         </w:rPr>
         <w:t>psi_common_spi_master: CPOL and CPHA meaning</w:t>
       </w:r>
-      <w:bookmarkEnd w:id="74"/>
+      <w:bookmarkEnd w:id="73"/>
     </w:p>
     <w:p>
       <w:pPr>
@@ -39879,7 +39877,7 @@
           <w:lang w:val="en-US"/>
         </w:rPr>
       </w:pPr>
-      <w:bookmarkStart w:id="75" w:name="_Toc24098995"/>
+      <w:bookmarkStart w:id="74" w:name="_Toc24098995"/>
       <w:r>
         <w:rPr>
           <w:lang w:val="en-US"/>
@@ -39929,7 +39927,7 @@
         </w:rPr>
         <w:t>psi_common_spi_master: Parallel interface signal behavior</w:t>
       </w:r>
-      <w:bookmarkEnd w:id="75"/>
+      <w:bookmarkEnd w:id="74"/>
     </w:p>
     <w:p>
       <w:pPr>
@@ -39946,7 +39944,7 @@
           <w:lang w:val="en-US"/>
         </w:rPr>
       </w:pPr>
-      <w:bookmarkStart w:id="76" w:name="_Toc26971298"/>
+      <w:bookmarkStart w:id="75" w:name="_Toc26971298"/>
       <w:r>
         <w:rPr>
           <w:lang w:val="en-US"/>
@@ -39954,7 +39952,7 @@
         <w:lastRenderedPageBreak/>
         <w:t>psi_common_i2c_master</w:t>
       </w:r>
-      <w:bookmarkEnd w:id="76"/>
+      <w:bookmarkEnd w:id="75"/>
     </w:p>
     <w:p>
       <w:pPr>
@@ -48439,7 +48437,7 @@
           <w:lang w:val="en-US"/>
         </w:rPr>
       </w:pPr>
-      <w:bookmarkStart w:id="77" w:name="_Toc24098996"/>
+      <w:bookmarkStart w:id="76" w:name="_Toc24098996"/>
       <w:r>
         <w:rPr>
           <w:lang w:val="en-US"/>
@@ -48489,7 +48487,7 @@
         </w:rPr>
         <w:t>psi_common_i2c_master: Address only transaction</w:t>
       </w:r>
-      <w:bookmarkEnd w:id="77"/>
+      <w:bookmarkEnd w:id="76"/>
     </w:p>
     <w:p>
       <w:pPr>
@@ -48520,8 +48518,8 @@
           <w:lang w:val="en-US"/>
         </w:rPr>
       </w:pPr>
-      <w:bookmarkStart w:id="78" w:name="_Ref10616182"/>
-      <w:bookmarkStart w:id="79" w:name="_Toc26971299"/>
+      <w:bookmarkStart w:id="77" w:name="_Ref10616182"/>
+      <w:bookmarkStart w:id="78" w:name="_Toc26971299"/>
       <w:r>
         <w:rPr>
           <w:lang w:val="en-US"/>
@@ -48529,8 +48527,8 @@
         <w:lastRenderedPageBreak/>
         <w:t>psi_common_axi_master_simple</w:t>
       </w:r>
+      <w:bookmarkEnd w:id="77"/>
       <w:bookmarkEnd w:id="78"/>
-      <w:bookmarkEnd w:id="79"/>
     </w:p>
     <w:p>
       <w:pPr>
@@ -48863,7 +48861,7 @@
           <w:lang w:val="en-US"/>
         </w:rPr>
       </w:pPr>
-      <w:bookmarkStart w:id="80" w:name="_Toc24098997"/>
+      <w:bookmarkStart w:id="79" w:name="_Toc24098997"/>
       <w:r>
         <w:rPr>
           <w:lang w:val="en-US"/>
@@ -48907,7 +48905,7 @@
         </w:rPr>
         <w:t>: psi_common_axi_master_simple: Block diagram</w:t>
       </w:r>
-      <w:bookmarkEnd w:id="80"/>
+      <w:bookmarkEnd w:id="79"/>
     </w:p>
     <w:p>
       <w:pPr>
@@ -48925,7 +48923,7 @@
           <w:lang w:val="en-US"/>
         </w:rPr>
       </w:pPr>
-      <w:bookmarkStart w:id="81" w:name="_Ref9243259"/>
+      <w:bookmarkStart w:id="80" w:name="_Ref9243259"/>
       <w:r>
         <w:rPr>
           <w:lang w:val="en-US"/>
@@ -48933,7 +48931,7 @@
         <w:lastRenderedPageBreak/>
         <w:t>Transaction Types</w:t>
       </w:r>
-      <w:bookmarkEnd w:id="81"/>
+      <w:bookmarkEnd w:id="80"/>
     </w:p>
     <w:p>
       <w:pPr>
@@ -49118,7 +49116,7 @@
           <w:lang w:val="en-US"/>
         </w:rPr>
       </w:pPr>
-      <w:bookmarkStart w:id="82" w:name="_Toc24098998"/>
+      <w:bookmarkStart w:id="81" w:name="_Toc24098998"/>
       <w:r>
         <w:rPr>
           <w:lang w:val="en-US"/>
@@ -49186,7 +49184,7 @@
         </w:rPr>
         <w:t>High latency write</w:t>
       </w:r>
-      <w:bookmarkEnd w:id="82"/>
+      <w:bookmarkEnd w:id="81"/>
     </w:p>
     <w:p>
       <w:pPr>
@@ -49402,7 +49400,7 @@
           <w:lang w:val="en-US"/>
         </w:rPr>
       </w:pPr>
-      <w:bookmarkStart w:id="83" w:name="_Toc24098999"/>
+      <w:bookmarkStart w:id="82" w:name="_Toc24098999"/>
       <w:r>
         <w:rPr>
           <w:lang w:val="en-US"/>
@@ -49458,7 +49456,7 @@
         </w:rPr>
         <w:t>imple: High latency write with delay for second transaction</w:t>
       </w:r>
-      <w:bookmarkEnd w:id="83"/>
+      <w:bookmarkEnd w:id="82"/>
     </w:p>
     <w:p>
       <w:pPr>
@@ -49605,7 +49603,7 @@
           <w:lang w:val="en-US"/>
         </w:rPr>
       </w:pPr>
-      <w:bookmarkStart w:id="84" w:name="_Toc24099000"/>
+      <w:bookmarkStart w:id="83" w:name="_Toc24099000"/>
       <w:r>
         <w:rPr>
           <w:lang w:val="en-US"/>
@@ -49649,7 +49647,7 @@
         </w:rPr>
         <w:t>: psi_common_axi_master_simple: Low latency write</w:t>
       </w:r>
-      <w:bookmarkEnd w:id="84"/>
+      <w:bookmarkEnd w:id="83"/>
     </w:p>
     <w:p>
       <w:pPr>
@@ -49787,7 +49785,7 @@
           <w:lang w:val="en-US"/>
         </w:rPr>
       </w:pPr>
-      <w:bookmarkStart w:id="85" w:name="_Toc24099001"/>
+      <w:bookmarkStart w:id="84" w:name="_Toc24099001"/>
       <w:r>
         <w:rPr>
           <w:lang w:val="en-US"/>
@@ -49831,7 +49829,7 @@
         </w:rPr>
         <w:t>: psi_common_axi_master_simple: Low latency write with FIFO prefill</w:t>
       </w:r>
-      <w:bookmarkEnd w:id="85"/>
+      <w:bookmarkEnd w:id="84"/>
     </w:p>
     <w:p>
       <w:pPr>
@@ -49985,7 +49983,7 @@
           <w:lang w:val="en-US"/>
         </w:rPr>
       </w:pPr>
-      <w:bookmarkStart w:id="86" w:name="_Toc24099002"/>
+      <w:bookmarkStart w:id="85" w:name="_Toc24099002"/>
       <w:r>
         <w:rPr>
           <w:lang w:val="en-US"/>
@@ -50029,7 +50027,7 @@
         </w:rPr>
         <w:t>: psi_common_axi_master_simple: Read transaction</w:t>
       </w:r>
-      <w:bookmarkEnd w:id="86"/>
+      <w:bookmarkEnd w:id="85"/>
     </w:p>
     <w:p>
       <w:pPr>
@@ -50232,7 +50230,7 @@
           <w:lang w:val="en-US"/>
         </w:rPr>
       </w:pPr>
-      <w:bookmarkStart w:id="87" w:name="_Toc24099003"/>
+      <w:bookmarkStart w:id="86" w:name="_Toc24099003"/>
       <w:r>
         <w:rPr>
           <w:lang w:val="en-US"/>
@@ -50276,7 +50274,7 @@
         </w:rPr>
         <w:t>: psi_common_axi_master_simple: Read transaction, low latency</w:t>
       </w:r>
-      <w:bookmarkEnd w:id="87"/>
+      <w:bookmarkEnd w:id="86"/>
     </w:p>
     <w:p>
       <w:pPr>
@@ -50456,7 +50454,7 @@
           <w:lang w:val="en-US"/>
         </w:rPr>
       </w:pPr>
-      <w:bookmarkStart w:id="88" w:name="_Toc24099004"/>
+      <w:bookmarkStart w:id="87" w:name="_Toc24099004"/>
       <w:r>
         <w:rPr>
           <w:lang w:val="en-US"/>
@@ -50500,7 +50498,7 @@
         </w:rPr>
         <w:t>: psi_common_axi_master_simple: Read transaction, high latency</w:t>
       </w:r>
-      <w:bookmarkEnd w:id="88"/>
+      <w:bookmarkEnd w:id="87"/>
     </w:p>
     <w:p>
       <w:pPr>
@@ -53152,7 +53150,7 @@
           <w:lang w:val="en-US"/>
         </w:rPr>
       </w:pPr>
-      <w:bookmarkStart w:id="89" w:name="_Toc26971300"/>
+      <w:bookmarkStart w:id="88" w:name="_Toc26971300"/>
       <w:r>
         <w:rPr>
           <w:lang w:val="en-US"/>
@@ -53160,7 +53158,7 @@
         <w:lastRenderedPageBreak/>
         <w:t>psi_common_axi_master_full</w:t>
       </w:r>
-      <w:bookmarkEnd w:id="89"/>
+      <w:bookmarkEnd w:id="88"/>
     </w:p>
     <w:p>
       <w:pPr>
@@ -53529,7 +53527,7 @@
           <w:lang w:val="en-US"/>
         </w:rPr>
       </w:pPr>
-      <w:bookmarkStart w:id="90" w:name="_Toc24099005"/>
+      <w:bookmarkStart w:id="89" w:name="_Toc24099005"/>
       <w:r>
         <w:rPr>
           <w:lang w:val="en-US"/>
@@ -53573,7 +53571,7 @@
         </w:rPr>
         <w:t>: psi_common_axi_master_full: Block diagram</w:t>
       </w:r>
-      <w:bookmarkEnd w:id="90"/>
+      <w:bookmarkEnd w:id="89"/>
     </w:p>
     <w:p>
       <w:pPr>
@@ -53591,7 +53589,7 @@
           <w:lang w:val="en-US"/>
         </w:rPr>
       </w:pPr>
-      <w:bookmarkStart w:id="91" w:name="_Ref10619654"/>
+      <w:bookmarkStart w:id="90" w:name="_Ref10619654"/>
       <w:r>
         <w:rPr>
           <w:lang w:val="en-US"/>
@@ -53599,7 +53597,7 @@
         <w:lastRenderedPageBreak/>
         <w:t>Transaction Types</w:t>
       </w:r>
-      <w:bookmarkEnd w:id="91"/>
+      <w:bookmarkEnd w:id="90"/>
     </w:p>
     <w:p>
       <w:pPr>
@@ -53837,7 +53835,7 @@
           <w:lang w:val="en-US"/>
         </w:rPr>
       </w:pPr>
-      <w:bookmarkStart w:id="92" w:name="_Toc24099006"/>
+      <w:bookmarkStart w:id="91" w:name="_Toc24099006"/>
       <w:r>
         <w:rPr>
           <w:lang w:val="en-US"/>
@@ -53881,7 +53879,7 @@
         </w:rPr>
         <w:t>: psi_common_axi_master_full: Read transaction</w:t>
       </w:r>
-      <w:bookmarkEnd w:id="92"/>
+      <w:bookmarkEnd w:id="91"/>
     </w:p>
     <w:p>
       <w:pPr>
@@ -54151,7 +54149,7 @@
           <w:lang w:val="en-US"/>
         </w:rPr>
       </w:pPr>
-      <w:bookmarkStart w:id="93" w:name="_Toc24099007"/>
+      <w:bookmarkStart w:id="92" w:name="_Toc24099007"/>
       <w:r>
         <w:rPr>
           <w:lang w:val="en-US"/>
@@ -54207,7 +54205,7 @@
         </w:rPr>
         <w:t>Write transaction</w:t>
       </w:r>
-      <w:bookmarkEnd w:id="93"/>
+      <w:bookmarkEnd w:id="92"/>
     </w:p>
     <w:p>
       <w:pPr>
@@ -57095,7 +57093,7 @@
           <w:lang w:val="en-US"/>
         </w:rPr>
       </w:pPr>
-      <w:bookmarkStart w:id="94" w:name="_Toc26971301"/>
+      <w:bookmarkStart w:id="93" w:name="_Toc26971301"/>
       <w:r>
         <w:rPr>
           <w:lang w:val="en-US"/>
@@ -57103,7 +57101,7 @@
         <w:lastRenderedPageBreak/>
         <w:t>psi_common_axi_slave_ipif</w:t>
       </w:r>
-      <w:bookmarkEnd w:id="94"/>
+      <w:bookmarkEnd w:id="93"/>
     </w:p>
     <w:p>
       <w:pPr>
@@ -57544,7 +57542,7 @@
           <w:lang w:val="en-US"/>
         </w:rPr>
       </w:pPr>
-      <w:bookmarkStart w:id="95" w:name="_Toc24099008"/>
+      <w:bookmarkStart w:id="94" w:name="_Toc24099008"/>
       <w:r>
         <w:rPr>
           <w:lang w:val="en-US"/>
@@ -57588,7 +57586,7 @@
         </w:rPr>
         <w:t>: psi_common_axi_slave_ipif: Register Write</w:t>
       </w:r>
-      <w:bookmarkEnd w:id="95"/>
+      <w:bookmarkEnd w:id="94"/>
     </w:p>
     <w:p>
       <w:pPr>
@@ -57707,7 +57705,7 @@
           <w:lang w:val="en-US"/>
         </w:rPr>
       </w:pPr>
-      <w:bookmarkStart w:id="96" w:name="_Toc24099009"/>
+      <w:bookmarkStart w:id="95" w:name="_Toc24099009"/>
       <w:r>
         <w:rPr>
           <w:lang w:val="en-US"/>
@@ -57751,7 +57749,7 @@
         </w:rPr>
         <w:t>: psi_common_axi_slave_ipif: Register Read</w:t>
       </w:r>
-      <w:bookmarkEnd w:id="96"/>
+      <w:bookmarkEnd w:id="95"/>
     </w:p>
     <w:p>
       <w:pPr>
@@ -57859,7 +57857,7 @@
           <w:lang w:val="en-US"/>
         </w:rPr>
       </w:pPr>
-      <w:bookmarkStart w:id="97" w:name="_Toc24099010"/>
+      <w:bookmarkStart w:id="96" w:name="_Toc24099010"/>
       <w:r>
         <w:rPr>
           <w:lang w:val="en-US"/>
@@ -57903,7 +57901,7 @@
         </w:rPr>
         <w:t>: psi_common_axi_slave_ipif: Memory Write</w:t>
       </w:r>
-      <w:bookmarkEnd w:id="97"/>
+      <w:bookmarkEnd w:id="96"/>
     </w:p>
     <w:p>
       <w:pPr>
@@ -58009,7 +58007,7 @@
           <w:lang w:val="en-US"/>
         </w:rPr>
       </w:pPr>
-      <w:bookmarkStart w:id="98" w:name="_Toc24099011"/>
+      <w:bookmarkStart w:id="97" w:name="_Toc24099011"/>
       <w:r>
         <w:rPr>
           <w:lang w:val="en-US"/>
@@ -58053,7 +58051,7 @@
         </w:rPr>
         <w:t>: psi_common_axi_slave_ipif: Memory Read</w:t>
       </w:r>
-      <w:bookmarkEnd w:id="98"/>
+      <w:bookmarkEnd w:id="97"/>
     </w:p>
     <w:p>
       <w:pPr>
@@ -58155,7 +58153,7 @@
           <w:lang w:val="en-US"/>
         </w:rPr>
       </w:pPr>
-      <w:bookmarkStart w:id="99" w:name="_Toc24099012"/>
+      <w:bookmarkStart w:id="98" w:name="_Toc24099012"/>
       <w:r>
         <w:rPr>
           <w:lang w:val="en-US"/>
@@ -58199,7 +58197,7 @@
         </w:rPr>
         <w:t>: psi_common_axi_slave_ipif: Write over Register/Memory Boundary</w:t>
       </w:r>
-      <w:bookmarkEnd w:id="99"/>
+      <w:bookmarkEnd w:id="98"/>
     </w:p>
     <w:p>
       <w:pPr>
@@ -59492,7 +59490,7 @@
           <w:lang w:val="en-US"/>
         </w:rPr>
       </w:pPr>
-      <w:bookmarkStart w:id="100" w:name="_Toc26971302"/>
+      <w:bookmarkStart w:id="99" w:name="_Toc26971302"/>
       <w:r>
         <w:rPr>
           <w:lang w:val="en-US"/>
@@ -59500,25 +59498,25 @@
         <w:lastRenderedPageBreak/>
         <w:t>Miscellaneous</w:t>
       </w:r>
+      <w:bookmarkEnd w:id="99"/>
+    </w:p>
+    <w:p>
+      <w:pPr>
+        <w:pStyle w:val="Heading2"/>
+        <w:rPr>
+          <w:lang w:val="en-US"/>
+        </w:rPr>
+      </w:pPr>
+      <w:bookmarkStart w:id="100" w:name="_psi_common_delay"/>
+      <w:bookmarkStart w:id="101" w:name="_Toc26971303"/>
       <w:bookmarkEnd w:id="100"/>
-    </w:p>
-    <w:p>
-      <w:pPr>
-        <w:pStyle w:val="Heading2"/>
-        <w:rPr>
-          <w:lang w:val="en-US"/>
-        </w:rPr>
-      </w:pPr>
-      <w:bookmarkStart w:id="101" w:name="_psi_common_delay"/>
-      <w:bookmarkStart w:id="102" w:name="_Toc26971303"/>
+      <w:r>
+        <w:rPr>
+          <w:lang w:val="en-US"/>
+        </w:rPr>
+        <w:t>psi_common_delay</w:t>
+      </w:r>
       <w:bookmarkEnd w:id="101"/>
-      <w:r>
-        <w:rPr>
-          <w:lang w:val="en-US"/>
-        </w:rPr>
-        <w:t>psi_common_delay</w:t>
-      </w:r>
-      <w:bookmarkEnd w:id="102"/>
     </w:p>
     <w:p>
       <w:pPr>
@@ -60807,9 +60805,9 @@
           <w:lang w:val="en-US"/>
         </w:rPr>
       </w:pPr>
-      <w:bookmarkStart w:id="103" w:name="_Ref516133468"/>
-      <w:bookmarkStart w:id="104" w:name="_Ref516133475"/>
-      <w:bookmarkStart w:id="105" w:name="_Toc26971304"/>
+      <w:bookmarkStart w:id="102" w:name="_Ref516133468"/>
+      <w:bookmarkStart w:id="103" w:name="_Ref516133475"/>
+      <w:bookmarkStart w:id="104" w:name="_Toc26971304"/>
       <w:r>
         <w:rPr>
           <w:lang w:val="en-US"/>
@@ -60817,9 +60815,9 @@
         <w:lastRenderedPageBreak/>
         <w:t>psi_common_pl_stage</w:t>
       </w:r>
+      <w:bookmarkEnd w:id="102"/>
       <w:bookmarkEnd w:id="103"/>
       <w:bookmarkEnd w:id="104"/>
-      <w:bookmarkEnd w:id="105"/>
     </w:p>
     <w:p>
       <w:pPr>
@@ -61849,7 +61847,7 @@
           <w:lang w:val="en-US"/>
         </w:rPr>
       </w:pPr>
-      <w:bookmarkStart w:id="106" w:name="_Toc26971305"/>
+      <w:bookmarkStart w:id="105" w:name="_Toc26971305"/>
       <w:r>
         <w:rPr>
           <w:lang w:val="en-US"/>
@@ -61857,7 +61855,7 @@
         <w:lastRenderedPageBreak/>
         <w:t>psi_common_multi_pl_stage</w:t>
       </w:r>
-      <w:bookmarkEnd w:id="106"/>
+      <w:bookmarkEnd w:id="105"/>
     </w:p>
     <w:p>
       <w:pPr>
@@ -62988,7 +62986,7 @@
           <w:lang w:val="en-US"/>
         </w:rPr>
       </w:pPr>
-      <w:bookmarkStart w:id="107" w:name="_Toc26971306"/>
+      <w:bookmarkStart w:id="106" w:name="_Toc26971306"/>
       <w:r>
         <w:rPr>
           <w:lang w:val="en-US"/>
@@ -63014,7 +63012,7 @@
         </w:rPr>
         <w:t>ong</w:t>
       </w:r>
-      <w:bookmarkEnd w:id="107"/>
+      <w:bookmarkEnd w:id="106"/>
     </w:p>
     <w:p>
       <w:pPr>
@@ -63318,7 +63316,7 @@
         <w:t xml:space="preserve"> parameters.</w:t>
       </w:r>
     </w:p>
-    <w:bookmarkStart w:id="108" w:name="_Toc24099014"/>
+    <w:bookmarkStart w:id="107" w:name="_Toc24099014"/>
     <w:p>
       <w:pPr>
         <w:jc w:val="left"/>
@@ -63350,7 +63348,7 @@
           <v:shape id="_x0000_i1025" type="#_x0000_t75" style="width:464.25pt;height:386.25pt" o:ole="">
             <v:imagedata r:id="rId47" o:title=""/>
           </v:shape>
-          <o:OLEObject Type="Embed" ProgID="Visio.Drawing.15" ShapeID="_x0000_i1025" DrawAspect="Content" ObjectID="_1637584138" r:id="rId48"/>
+          <o:OLEObject Type="Embed" ProgID="Visio.Drawing.15" ShapeID="_x0000_i1025" DrawAspect="Content" ObjectID="_1637584685" r:id="rId48"/>
         </w:object>
       </w:r>
     </w:p>
@@ -63412,7 +63410,7 @@
         </w:rPr>
         <w:t>: psi_common_ping_pong TDM mode</w:t>
       </w:r>
-      <w:bookmarkEnd w:id="108"/>
+      <w:bookmarkEnd w:id="107"/>
     </w:p>
     <w:p>
       <w:pPr>
@@ -63425,7 +63423,7 @@
           <v:shape id="_x0000_i1026" type="#_x0000_t75" style="width:510pt;height:479.25pt" o:ole="">
             <v:imagedata r:id="rId49" o:title=""/>
           </v:shape>
-          <o:OLEObject Type="Embed" ProgID="Visio.Drawing.15" ShapeID="_x0000_i1026" DrawAspect="Content" ObjectID="_1637584139" r:id="rId50"/>
+          <o:OLEObject Type="Embed" ProgID="Visio.Drawing.15" ShapeID="_x0000_i1026" DrawAspect="Content" ObjectID="_1637584686" r:id="rId50"/>
         </w:object>
       </w:r>
     </w:p>
@@ -63437,7 +63435,7 @@
           <w:lang w:val="en-US"/>
         </w:rPr>
       </w:pPr>
-      <w:bookmarkStart w:id="109" w:name="_Toc24099013"/>
+      <w:bookmarkStart w:id="108" w:name="_Toc24099013"/>
       <w:r>
         <w:rPr>
           <w:lang w:val="en-US"/>
@@ -63493,7 +63491,7 @@
         </w:rPr>
         <w:t xml:space="preserve"> parallel</w:t>
       </w:r>
-      <w:bookmarkEnd w:id="109"/>
+      <w:bookmarkEnd w:id="108"/>
       <w:r>
         <w:rPr>
           <w:lang w:val="en-US"/>
@@ -64957,7 +64955,7 @@
           <w:lang w:val="en-US"/>
         </w:rPr>
       </w:pPr>
-      <w:bookmarkStart w:id="110" w:name="_Toc26971307"/>
+      <w:bookmarkStart w:id="109" w:name="_Toc26971307"/>
       <w:r>
         <w:rPr>
           <w:lang w:val="en-US"/>
@@ -64971,7 +64969,7 @@
         </w:rPr>
         <w:t>_cfg</w:t>
       </w:r>
-      <w:bookmarkEnd w:id="110"/>
+      <w:bookmarkEnd w:id="109"/>
     </w:p>
     <w:p>
       <w:pPr>
@@ -65185,7 +65183,7 @@
           <v:shape id="_x0000_i1030" type="#_x0000_t75" style="width:510pt;height:67.5pt" o:ole="">
             <v:imagedata r:id="rId51" o:title=""/>
           </v:shape>
-          <o:OLEObject Type="Embed" ProgID="Visio.Drawing.15" ShapeID="_x0000_i1030" DrawAspect="Content" ObjectID="_1637584140" r:id="rId52"/>
+          <o:OLEObject Type="Embed" ProgID="Visio.Drawing.15" ShapeID="_x0000_i1030" DrawAspect="Content" ObjectID="_1637584687" r:id="rId52"/>
         </w:object>
       </w:r>
     </w:p>
@@ -65205,7 +65203,7 @@
           <v:shape id="_x0000_i1027" type="#_x0000_t75" style="width:373.5pt;height:340.5pt" o:ole="">
             <v:imagedata r:id="rId53" o:title=""/>
           </v:shape>
-          <o:OLEObject Type="Embed" ProgID="Visio.Drawing.15" ShapeID="_x0000_i1027" DrawAspect="Content" ObjectID="_1637584141" r:id="rId54"/>
+          <o:OLEObject Type="Embed" ProgID="Visio.Drawing.15" ShapeID="_x0000_i1027" DrawAspect="Content" ObjectID="_1637584688" r:id="rId54"/>
         </w:object>
       </w:r>
     </w:p>
@@ -65549,38 +65547,8 @@
         <w:tab/>
         <w:t>Write-before-read implementation</w:t>
       </w:r>
-      <w:r>
-        <w:rPr>
-          <w:lang w:val="en-US"/>
-        </w:rPr>
-        <w:br/>
-        <w:t xml:space="preserve"> </w:t>
-      </w:r>
-      <w:r>
-        <w:rPr>
-          <w:lang w:val="en-US"/>
-        </w:rPr>
-        <w:tab/>
-      </w:r>
-      <w:r>
-        <w:rPr>
-          <w:lang w:val="en-US"/>
-        </w:rPr>
-        <w:tab/>
-      </w:r>
-      <w:r>
-        <w:rPr>
-          <w:lang w:val="en-US"/>
-        </w:rPr>
-        <w:tab/>
-      </w:r>
-      <w:r>
-        <w:rPr>
-          <w:lang w:val="en-US"/>
-        </w:rPr>
-        <w:tab/>
-        <w:t>This generic is only used if a BRAM is used for the delay.</w:t>
-      </w:r>
+      <w:bookmarkStart w:id="110" w:name="_GoBack"/>
+      <w:bookmarkEnd w:id="110"/>
     </w:p>
     <w:p>
       <w:pPr>
@@ -66296,7 +66264,7 @@
       <mc:AlternateContent>
         <mc:Choice Requires="wps">
           <w:drawing>
-            <wp:anchor distT="0" distB="0" distL="114300" distR="114300" simplePos="0" relativeHeight="251658752" behindDoc="0" locked="0" layoutInCell="0" allowOverlap="1" wp14:anchorId="287E0E2B" wp14:editId="185F7ECE">
+            <wp:anchor distT="0" distB="0" distL="114300" distR="114300" simplePos="0" relativeHeight="251657728" behindDoc="0" locked="0" layoutInCell="0" allowOverlap="1" wp14:anchorId="287E0E2B" wp14:editId="185F7ECE">
               <wp:simplePos x="0" y="0"/>
               <wp:positionH relativeFrom="page">
                 <wp:posOffset>540385</wp:posOffset>
@@ -66367,7 +66335,7 @@
         </mc:Choice>
         <mc:Fallback>
           <w:pict>
-            <v:line w14:anchorId="25B10BEF" id="Line 2" o:spid="_x0000_s1026" style="position:absolute;z-index:251658752;visibility:visible;mso-wrap-style:square;mso-width-percent:0;mso-height-percent:0;mso-wrap-distance-left:9pt;mso-wrap-distance-top:0;mso-wrap-distance-right:9pt;mso-wrap-distance-bottom:0;mso-position-horizontal:absolute;mso-position-horizontal-relative:page;mso-position-vertical:absolute;mso-position-vertical-relative:page;mso-width-percent:0;mso-height-percent:0;mso-width-relative:page;mso-height-relative:page" from="42.55pt,802.3pt" to="552.75pt,802.35pt" o:gfxdata="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" o:allowincell="f" strokecolor="blue" strokeweight="1.5pt">
+            <v:line w14:anchorId="5935F0D3" id="Line 2" o:spid="_x0000_s1026" style="position:absolute;z-index:251657728;visibility:visible;mso-wrap-style:square;mso-width-percent:0;mso-height-percent:0;mso-wrap-distance-left:9pt;mso-wrap-distance-top:0;mso-wrap-distance-right:9pt;mso-wrap-distance-bottom:0;mso-position-horizontal:absolute;mso-position-horizontal-relative:page;mso-position-vertical:absolute;mso-position-vertical-relative:page;mso-width-percent:0;mso-height-percent:0;mso-width-relative:page;mso-height-relative:page" from="42.55pt,802.3pt" to="552.75pt,802.35pt" o:gfxdata="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" o:allowincell="f" strokecolor="blue" strokeweight="1.5pt">
               <v:stroke startarrowwidth="narrow" startarrowlength="short" endarrowwidth="narrow" endarrowlength="short"/>
               <w10:wrap anchorx="page" anchory="page"/>
             </v:line>
@@ -66509,7 +66477,7 @@
         <w:sz w:val="16"/>
         <w:szCs w:val="16"/>
       </w:rPr>
-      <w:t>2</w:t>
+      <w:t>79</w:t>
     </w:r>
     <w:r>
       <w:rPr>
@@ -66636,7 +66604,7 @@
         </mc:Choice>
         <mc:Fallback>
           <w:pict>
-            <v:line w14:anchorId="4AD2330C" id="Line 1" o:spid="_x0000_s1026" style="position:absolute;z-index:251657216;visibility:visible;mso-wrap-style:square;mso-width-percent:0;mso-height-percent:0;mso-wrap-distance-left:9pt;mso-wrap-distance-top:0;mso-wrap-distance-right:9pt;mso-wrap-distance-bottom:0;mso-position-horizontal:absolute;mso-position-horizontal-relative:margin;mso-position-vertical:absolute;mso-position-vertical-relative:page;mso-width-percent:0;mso-height-percent:0;mso-width-relative:page;mso-height-relative:page" from="320.35pt,59.55pt" to="507.45pt,59.6pt" o:gfxdata="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" o:allowincell="f" strokecolor="blue" strokeweight="2pt">
+            <v:line w14:anchorId="4D75B6FA" id="Line 1" o:spid="_x0000_s1026" style="position:absolute;z-index:251657216;visibility:visible;mso-wrap-style:square;mso-width-percent:0;mso-height-percent:0;mso-wrap-distance-left:9pt;mso-wrap-distance-top:0;mso-wrap-distance-right:9pt;mso-wrap-distance-bottom:0;mso-position-horizontal:absolute;mso-position-horizontal-relative:margin;mso-position-vertical:absolute;mso-position-vertical-relative:page;mso-width-percent:0;mso-height-percent:0;mso-width-relative:page;mso-height-relative:page" from="320.35pt,59.55pt" to="507.45pt,59.6pt" o:gfxdata="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" o:allowincell="f" strokecolor="blue" strokeweight="2pt">
               <v:stroke startarrowwidth="narrow" startarrowlength="short" endarrowwidth="narrow" endarrowlength="short"/>
               <w10:wrap anchorx="margin" anchory="page"/>
             </v:line>
@@ -73999,7 +73967,7 @@
 </file>
 
 <file path=customXml/itemProps1.xml><?xml version="1.0" encoding="utf-8"?>
-<ds:datastoreItem xmlns:ds="http://schemas.openxmlformats.org/officeDocument/2006/customXml" ds:itemID="{70C01D6E-3B50-467A-BC0A-D24DEDCAD90F}">
+<ds:datastoreItem xmlns:ds="http://schemas.openxmlformats.org/officeDocument/2006/customXml" ds:itemID="{011818F0-DB5D-4FF1-B75A-D6CE1059A0BA}">
   <ds:schemaRefs>
     <ds:schemaRef ds:uri="http://schemas.openxmlformats.org/officeDocument/2006/bibliography"/>
   </ds:schemaRefs>

</xml_diff>